<commit_message>
feat: Add progress #3 'Interview Practice, Auth0'
</commit_message>
<xml_diff>
--- a/big-interview/auth0/interview_practice.docx
+++ b/big-interview/auth0/interview_practice.docx
@@ -159,13 +159,41 @@
           <w:szCs w:val="28"/>
         </w:rPr>
       </w:pPr>
-      <w:r>
-        <w:rPr>
-          <w:rFonts w:asciiTheme="minorHAnsi" w:hAnsiTheme="minorHAnsi" w:cstheme="minorHAnsi"/>
-          <w:sz w:val="28"/>
-          <w:szCs w:val="28"/>
-        </w:rPr>
-        <w:t xml:space="preserve">Swarmy, awkard </w:t>
+      <w:proofErr w:type="spellStart"/>
+      <w:r>
+        <w:rPr>
+          <w:rFonts w:asciiTheme="minorHAnsi" w:hAnsiTheme="minorHAnsi" w:cstheme="minorHAnsi"/>
+          <w:sz w:val="28"/>
+          <w:szCs w:val="28"/>
+        </w:rPr>
+        <w:t>Swarmy</w:t>
+      </w:r>
+      <w:proofErr w:type="spellEnd"/>
+      <w:r>
+        <w:rPr>
+          <w:rFonts w:asciiTheme="minorHAnsi" w:hAnsiTheme="minorHAnsi" w:cstheme="minorHAnsi"/>
+          <w:sz w:val="28"/>
+          <w:szCs w:val="28"/>
+        </w:rPr>
+        <w:t xml:space="preserve">, </w:t>
+      </w:r>
+      <w:proofErr w:type="spellStart"/>
+      <w:r>
+        <w:rPr>
+          <w:rFonts w:asciiTheme="minorHAnsi" w:hAnsiTheme="minorHAnsi" w:cstheme="minorHAnsi"/>
+          <w:sz w:val="28"/>
+          <w:szCs w:val="28"/>
+        </w:rPr>
+        <w:t>awkard</w:t>
+      </w:r>
+      <w:proofErr w:type="spellEnd"/>
+      <w:r>
+        <w:rPr>
+          <w:rFonts w:asciiTheme="minorHAnsi" w:hAnsiTheme="minorHAnsi" w:cstheme="minorHAnsi"/>
+          <w:sz w:val="28"/>
+          <w:szCs w:val="28"/>
+        </w:rPr>
+        <w:t xml:space="preserve"> </w:t>
       </w:r>
       <w:r>
         <w:rPr>
@@ -318,28 +346,6 @@
           <w:szCs w:val="28"/>
         </w:rPr>
         <w:t>Be concise</w:t>
-      </w:r>
-    </w:p>
-    <w:p>
-      <w:pPr>
-        <w:pStyle w:val="ListParagraph"/>
-        <w:numPr>
-          <w:ilvl w:val="2"/>
-          <w:numId w:val="1"/>
-        </w:numPr>
-        <w:rPr>
-          <w:rFonts w:asciiTheme="minorHAnsi" w:hAnsiTheme="minorHAnsi" w:cstheme="minorHAnsi"/>
-          <w:sz w:val="28"/>
-          <w:szCs w:val="28"/>
-        </w:rPr>
-      </w:pPr>
-      <w:r>
-        <w:rPr>
-          <w:rFonts w:asciiTheme="minorHAnsi" w:hAnsiTheme="minorHAnsi" w:cstheme="minorHAnsi"/>
-          <w:sz w:val="28"/>
-          <w:szCs w:val="28"/>
-        </w:rPr>
-        <w:t>Don’t rumble</w:t>
       </w:r>
     </w:p>
     <w:p>
@@ -449,6 +455,472 @@
           <w:szCs w:val="28"/>
         </w:rPr>
       </w:pPr>
+    </w:p>
+    <w:p>
+      <w:pPr>
+        <w:rPr>
+          <w:rFonts w:asciiTheme="minorHAnsi" w:hAnsiTheme="minorHAnsi" w:cstheme="minorHAnsi"/>
+          <w:b/>
+          <w:bCs/>
+          <w:sz w:val="28"/>
+          <w:szCs w:val="28"/>
+        </w:rPr>
+      </w:pPr>
+    </w:p>
+    <w:p>
+      <w:pPr>
+        <w:pStyle w:val="ListParagraph"/>
+        <w:numPr>
+          <w:ilvl w:val="0"/>
+          <w:numId w:val="1"/>
+        </w:numPr>
+        <w:rPr>
+          <w:rFonts w:asciiTheme="minorHAnsi" w:hAnsiTheme="minorHAnsi" w:cstheme="minorHAnsi"/>
+          <w:b/>
+          <w:bCs/>
+          <w:sz w:val="28"/>
+          <w:szCs w:val="28"/>
+        </w:rPr>
+      </w:pPr>
+      <w:r>
+        <w:rPr>
+          <w:rFonts w:asciiTheme="minorHAnsi" w:hAnsiTheme="minorHAnsi" w:cstheme="minorHAnsi"/>
+          <w:b/>
+          <w:bCs/>
+          <w:sz w:val="28"/>
+          <w:szCs w:val="28"/>
+        </w:rPr>
+        <w:t>Common mistakes</w:t>
+      </w:r>
+    </w:p>
+    <w:p>
+      <w:pPr>
+        <w:pStyle w:val="ListParagraph"/>
+        <w:numPr>
+          <w:ilvl w:val="1"/>
+          <w:numId w:val="1"/>
+        </w:numPr>
+        <w:rPr>
+          <w:rFonts w:asciiTheme="minorHAnsi" w:hAnsiTheme="minorHAnsi" w:cstheme="minorHAnsi"/>
+          <w:b/>
+          <w:bCs/>
+          <w:sz w:val="28"/>
+          <w:szCs w:val="28"/>
+        </w:rPr>
+      </w:pPr>
+      <w:r>
+        <w:rPr>
+          <w:rFonts w:asciiTheme="minorHAnsi" w:hAnsiTheme="minorHAnsi" w:cstheme="minorHAnsi"/>
+          <w:b/>
+          <w:bCs/>
+          <w:sz w:val="28"/>
+          <w:szCs w:val="28"/>
+        </w:rPr>
+        <w:t>Lack of professionalism</w:t>
+      </w:r>
+    </w:p>
+    <w:p>
+      <w:pPr>
+        <w:pStyle w:val="ListParagraph"/>
+        <w:numPr>
+          <w:ilvl w:val="2"/>
+          <w:numId w:val="1"/>
+        </w:numPr>
+        <w:rPr>
+          <w:rFonts w:asciiTheme="minorHAnsi" w:hAnsiTheme="minorHAnsi" w:cstheme="minorHAnsi"/>
+          <w:sz w:val="28"/>
+          <w:szCs w:val="28"/>
+        </w:rPr>
+      </w:pPr>
+      <w:r>
+        <w:rPr>
+          <w:rFonts w:asciiTheme="minorHAnsi" w:hAnsiTheme="minorHAnsi" w:cstheme="minorHAnsi"/>
+          <w:sz w:val="28"/>
+          <w:szCs w:val="28"/>
+        </w:rPr>
+        <w:t>Automatic fail if not met</w:t>
+      </w:r>
+    </w:p>
+    <w:p>
+      <w:pPr>
+        <w:pStyle w:val="ListParagraph"/>
+        <w:numPr>
+          <w:ilvl w:val="3"/>
+          <w:numId w:val="1"/>
+        </w:numPr>
+        <w:rPr>
+          <w:rFonts w:asciiTheme="minorHAnsi" w:hAnsiTheme="minorHAnsi" w:cstheme="minorHAnsi"/>
+          <w:b/>
+          <w:bCs/>
+          <w:sz w:val="28"/>
+          <w:szCs w:val="28"/>
+        </w:rPr>
+      </w:pPr>
+      <w:proofErr w:type="spellStart"/>
+      <w:r>
+        <w:rPr>
+          <w:rFonts w:asciiTheme="minorHAnsi" w:hAnsiTheme="minorHAnsi" w:cstheme="minorHAnsi"/>
+          <w:sz w:val="28"/>
+          <w:szCs w:val="28"/>
+        </w:rPr>
+        <w:t>E.g</w:t>
+      </w:r>
+      <w:proofErr w:type="spellEnd"/>
+      <w:r>
+        <w:rPr>
+          <w:rFonts w:asciiTheme="minorHAnsi" w:hAnsiTheme="minorHAnsi" w:cstheme="minorHAnsi"/>
+          <w:sz w:val="28"/>
+          <w:szCs w:val="28"/>
+        </w:rPr>
+        <w:t xml:space="preserve"> arriving late, </w:t>
+      </w:r>
+    </w:p>
+    <w:p>
+      <w:pPr>
+        <w:pStyle w:val="ListParagraph"/>
+        <w:numPr>
+          <w:ilvl w:val="1"/>
+          <w:numId w:val="1"/>
+        </w:numPr>
+        <w:rPr>
+          <w:rFonts w:asciiTheme="minorHAnsi" w:hAnsiTheme="minorHAnsi" w:cstheme="minorHAnsi"/>
+          <w:b/>
+          <w:bCs/>
+          <w:sz w:val="28"/>
+          <w:szCs w:val="28"/>
+        </w:rPr>
+      </w:pPr>
+      <w:r>
+        <w:rPr>
+          <w:rFonts w:asciiTheme="minorHAnsi" w:hAnsiTheme="minorHAnsi" w:cstheme="minorHAnsi"/>
+          <w:b/>
+          <w:bCs/>
+          <w:sz w:val="28"/>
+          <w:szCs w:val="28"/>
+        </w:rPr>
+        <w:t>Lack of preparation</w:t>
+      </w:r>
+    </w:p>
+    <w:p>
+      <w:pPr>
+        <w:pStyle w:val="ListParagraph"/>
+        <w:numPr>
+          <w:ilvl w:val="2"/>
+          <w:numId w:val="1"/>
+        </w:numPr>
+        <w:rPr>
+          <w:rFonts w:asciiTheme="minorHAnsi" w:hAnsiTheme="minorHAnsi" w:cstheme="minorHAnsi"/>
+          <w:sz w:val="28"/>
+          <w:szCs w:val="28"/>
+        </w:rPr>
+      </w:pPr>
+      <w:r>
+        <w:rPr>
+          <w:rFonts w:asciiTheme="minorHAnsi" w:hAnsiTheme="minorHAnsi" w:cstheme="minorHAnsi"/>
+          <w:sz w:val="28"/>
+          <w:szCs w:val="28"/>
+        </w:rPr>
+        <w:t>Sabotages many great candidates</w:t>
+      </w:r>
+    </w:p>
+    <w:p>
+      <w:pPr>
+        <w:pStyle w:val="ListParagraph"/>
+        <w:numPr>
+          <w:ilvl w:val="3"/>
+          <w:numId w:val="1"/>
+        </w:numPr>
+        <w:rPr>
+          <w:rFonts w:asciiTheme="minorHAnsi" w:hAnsiTheme="minorHAnsi" w:cstheme="minorHAnsi"/>
+          <w:sz w:val="28"/>
+          <w:szCs w:val="28"/>
+        </w:rPr>
+      </w:pPr>
+      <w:r>
+        <w:rPr>
+          <w:rFonts w:asciiTheme="minorHAnsi" w:hAnsiTheme="minorHAnsi" w:cstheme="minorHAnsi"/>
+          <w:sz w:val="28"/>
+          <w:szCs w:val="28"/>
+        </w:rPr>
+        <w:t>Is all about preparation</w:t>
+      </w:r>
+    </w:p>
+    <w:p>
+      <w:pPr>
+        <w:pStyle w:val="ListParagraph"/>
+        <w:numPr>
+          <w:ilvl w:val="4"/>
+          <w:numId w:val="1"/>
+        </w:numPr>
+        <w:rPr>
+          <w:rFonts w:asciiTheme="minorHAnsi" w:hAnsiTheme="minorHAnsi" w:cstheme="minorHAnsi"/>
+          <w:sz w:val="28"/>
+          <w:szCs w:val="28"/>
+        </w:rPr>
+      </w:pPr>
+      <w:r>
+        <w:rPr>
+          <w:rFonts w:asciiTheme="minorHAnsi" w:hAnsiTheme="minorHAnsi" w:cstheme="minorHAnsi"/>
+          <w:sz w:val="28"/>
+          <w:szCs w:val="28"/>
+        </w:rPr>
+        <w:t>Analyzing job descriptions</w:t>
+      </w:r>
+    </w:p>
+    <w:p>
+      <w:pPr>
+        <w:pStyle w:val="ListParagraph"/>
+        <w:numPr>
+          <w:ilvl w:val="4"/>
+          <w:numId w:val="1"/>
+        </w:numPr>
+        <w:rPr>
+          <w:rFonts w:asciiTheme="minorHAnsi" w:hAnsiTheme="minorHAnsi" w:cstheme="minorHAnsi"/>
+          <w:sz w:val="28"/>
+          <w:szCs w:val="28"/>
+        </w:rPr>
+      </w:pPr>
+      <w:r>
+        <w:rPr>
+          <w:rFonts w:asciiTheme="minorHAnsi" w:hAnsiTheme="minorHAnsi" w:cstheme="minorHAnsi"/>
+          <w:sz w:val="28"/>
+          <w:szCs w:val="28"/>
+        </w:rPr>
+        <w:t>Researching through firms</w:t>
+      </w:r>
+    </w:p>
+    <w:p>
+      <w:pPr>
+        <w:pStyle w:val="ListParagraph"/>
+        <w:numPr>
+          <w:ilvl w:val="4"/>
+          <w:numId w:val="1"/>
+        </w:numPr>
+        <w:rPr>
+          <w:rFonts w:asciiTheme="minorHAnsi" w:hAnsiTheme="minorHAnsi" w:cstheme="minorHAnsi"/>
+          <w:sz w:val="28"/>
+          <w:szCs w:val="28"/>
+        </w:rPr>
+      </w:pPr>
+      <w:r>
+        <w:rPr>
+          <w:rFonts w:asciiTheme="minorHAnsi" w:hAnsiTheme="minorHAnsi" w:cstheme="minorHAnsi"/>
+          <w:sz w:val="28"/>
+          <w:szCs w:val="28"/>
+        </w:rPr>
+        <w:t>Thinking about answers</w:t>
+      </w:r>
+    </w:p>
+    <w:p>
+      <w:pPr>
+        <w:pStyle w:val="ListParagraph"/>
+        <w:numPr>
+          <w:ilvl w:val="4"/>
+          <w:numId w:val="1"/>
+        </w:numPr>
+        <w:rPr>
+          <w:rFonts w:asciiTheme="minorHAnsi" w:hAnsiTheme="minorHAnsi" w:cstheme="minorHAnsi"/>
+          <w:sz w:val="28"/>
+          <w:szCs w:val="28"/>
+        </w:rPr>
+      </w:pPr>
+      <w:r>
+        <w:rPr>
+          <w:rFonts w:asciiTheme="minorHAnsi" w:hAnsiTheme="minorHAnsi" w:cstheme="minorHAnsi"/>
+          <w:sz w:val="28"/>
+          <w:szCs w:val="28"/>
+        </w:rPr>
+        <w:t>Practicing</w:t>
+      </w:r>
+    </w:p>
+    <w:p>
+      <w:pPr>
+        <w:pStyle w:val="ListParagraph"/>
+        <w:numPr>
+          <w:ilvl w:val="1"/>
+          <w:numId w:val="1"/>
+        </w:numPr>
+        <w:rPr>
+          <w:rFonts w:asciiTheme="minorHAnsi" w:hAnsiTheme="minorHAnsi" w:cstheme="minorHAnsi"/>
+          <w:b/>
+          <w:bCs/>
+          <w:sz w:val="28"/>
+          <w:szCs w:val="28"/>
+        </w:rPr>
+      </w:pPr>
+      <w:r>
+        <w:rPr>
+          <w:rFonts w:asciiTheme="minorHAnsi" w:hAnsiTheme="minorHAnsi" w:cstheme="minorHAnsi"/>
+          <w:b/>
+          <w:bCs/>
+          <w:sz w:val="28"/>
+          <w:szCs w:val="28"/>
+        </w:rPr>
+        <w:t>Lack of content</w:t>
+      </w:r>
+    </w:p>
+    <w:p>
+      <w:pPr>
+        <w:pStyle w:val="ListParagraph"/>
+        <w:numPr>
+          <w:ilvl w:val="2"/>
+          <w:numId w:val="1"/>
+        </w:numPr>
+        <w:rPr>
+          <w:rFonts w:asciiTheme="minorHAnsi" w:hAnsiTheme="minorHAnsi" w:cstheme="minorHAnsi"/>
+          <w:b/>
+          <w:bCs/>
+          <w:sz w:val="28"/>
+          <w:szCs w:val="28"/>
+        </w:rPr>
+      </w:pPr>
+      <w:r>
+        <w:rPr>
+          <w:rFonts w:asciiTheme="minorHAnsi" w:hAnsiTheme="minorHAnsi" w:cstheme="minorHAnsi"/>
+          <w:sz w:val="28"/>
+          <w:szCs w:val="28"/>
+        </w:rPr>
+        <w:t xml:space="preserve">Due to lame answers </w:t>
+      </w:r>
+      <w:r>
+        <w:rPr>
+          <w:rFonts w:asciiTheme="minorHAnsi" w:hAnsiTheme="minorHAnsi" w:cstheme="minorHAnsi"/>
+          <w:sz w:val="28"/>
+          <w:szCs w:val="28"/>
+        </w:rPr>
+        <w:sym w:font="Wingdings" w:char="F0E0"/>
+      </w:r>
+      <w:r>
+        <w:rPr>
+          <w:rFonts w:asciiTheme="minorHAnsi" w:hAnsiTheme="minorHAnsi" w:cstheme="minorHAnsi"/>
+          <w:sz w:val="28"/>
+          <w:szCs w:val="28"/>
+        </w:rPr>
+        <w:t xml:space="preserve"> lack of preparations</w:t>
+      </w:r>
+    </w:p>
+    <w:p>
+      <w:pPr>
+        <w:pStyle w:val="ListParagraph"/>
+        <w:numPr>
+          <w:ilvl w:val="2"/>
+          <w:numId w:val="1"/>
+        </w:numPr>
+        <w:rPr>
+          <w:rFonts w:asciiTheme="minorHAnsi" w:hAnsiTheme="minorHAnsi" w:cstheme="minorHAnsi"/>
+          <w:b/>
+          <w:bCs/>
+          <w:sz w:val="28"/>
+          <w:szCs w:val="28"/>
+        </w:rPr>
+      </w:pPr>
+      <w:proofErr w:type="spellStart"/>
+      <w:r>
+        <w:rPr>
+          <w:rFonts w:asciiTheme="minorHAnsi" w:hAnsiTheme="minorHAnsi" w:cstheme="minorHAnsi"/>
+          <w:sz w:val="28"/>
+          <w:szCs w:val="28"/>
+        </w:rPr>
+        <w:t>Doging</w:t>
+      </w:r>
+      <w:proofErr w:type="spellEnd"/>
+      <w:r>
+        <w:rPr>
+          <w:rFonts w:asciiTheme="minorHAnsi" w:hAnsiTheme="minorHAnsi" w:cstheme="minorHAnsi"/>
+          <w:sz w:val="28"/>
+          <w:szCs w:val="28"/>
+        </w:rPr>
+        <w:t xml:space="preserve"> questions</w:t>
+      </w:r>
+    </w:p>
+    <w:p>
+      <w:pPr>
+        <w:pStyle w:val="ListParagraph"/>
+        <w:numPr>
+          <w:ilvl w:val="2"/>
+          <w:numId w:val="1"/>
+        </w:numPr>
+        <w:rPr>
+          <w:rFonts w:asciiTheme="minorHAnsi" w:hAnsiTheme="minorHAnsi" w:cstheme="minorHAnsi"/>
+          <w:b/>
+          <w:bCs/>
+          <w:sz w:val="28"/>
+          <w:szCs w:val="28"/>
+        </w:rPr>
+      </w:pPr>
+      <w:r>
+        <w:rPr>
+          <w:rFonts w:asciiTheme="minorHAnsi" w:hAnsiTheme="minorHAnsi" w:cstheme="minorHAnsi"/>
+          <w:sz w:val="28"/>
+          <w:szCs w:val="28"/>
+        </w:rPr>
+        <w:lastRenderedPageBreak/>
+        <w:t>Gap in resume</w:t>
+      </w:r>
+    </w:p>
+    <w:p>
+      <w:pPr>
+        <w:pStyle w:val="ListParagraph"/>
+        <w:numPr>
+          <w:ilvl w:val="1"/>
+          <w:numId w:val="1"/>
+        </w:numPr>
+        <w:rPr>
+          <w:rFonts w:asciiTheme="minorHAnsi" w:hAnsiTheme="minorHAnsi" w:cstheme="minorHAnsi"/>
+          <w:b/>
+          <w:bCs/>
+          <w:sz w:val="28"/>
+          <w:szCs w:val="28"/>
+        </w:rPr>
+      </w:pPr>
+      <w:r>
+        <w:rPr>
+          <w:rFonts w:asciiTheme="minorHAnsi" w:hAnsiTheme="minorHAnsi" w:cstheme="minorHAnsi"/>
+          <w:b/>
+          <w:bCs/>
+          <w:sz w:val="28"/>
+          <w:szCs w:val="28"/>
+        </w:rPr>
+        <w:t>Negativity</w:t>
+      </w:r>
+    </w:p>
+    <w:p>
+      <w:pPr>
+        <w:pStyle w:val="ListParagraph"/>
+        <w:numPr>
+          <w:ilvl w:val="2"/>
+          <w:numId w:val="1"/>
+        </w:numPr>
+        <w:rPr>
+          <w:rFonts w:asciiTheme="minorHAnsi" w:hAnsiTheme="minorHAnsi" w:cstheme="minorHAnsi"/>
+          <w:b/>
+          <w:bCs/>
+          <w:sz w:val="28"/>
+          <w:szCs w:val="28"/>
+        </w:rPr>
+      </w:pPr>
+      <w:r>
+        <w:rPr>
+          <w:rFonts w:asciiTheme="minorHAnsi" w:hAnsiTheme="minorHAnsi" w:cstheme="minorHAnsi"/>
+          <w:b/>
+          <w:bCs/>
+          <w:sz w:val="28"/>
+          <w:szCs w:val="28"/>
+        </w:rPr>
+        <w:t xml:space="preserve">Don’t ever badmouth your former employer, manager or even your </w:t>
+      </w:r>
+      <w:proofErr w:type="spellStart"/>
+      <w:r>
+        <w:rPr>
+          <w:rFonts w:asciiTheme="minorHAnsi" w:hAnsiTheme="minorHAnsi" w:cstheme="minorHAnsi"/>
+          <w:b/>
+          <w:bCs/>
+          <w:sz w:val="28"/>
+          <w:szCs w:val="28"/>
+        </w:rPr>
+        <w:t>coworker</w:t>
+      </w:r>
+      <w:proofErr w:type="spellEnd"/>
     </w:p>
     <w:p>
       <w:pPr>

</xml_diff>

<commit_message>
feat: Add progress #4 'Interview Practice, Auth0'
</commit_message>
<xml_diff>
--- a/big-interview/auth0/interview_practice.docx
+++ b/big-interview/auth0/interview_practice.docx
@@ -686,7 +686,7 @@
           <w:sz w:val="28"/>
           <w:szCs w:val="28"/>
         </w:rPr>
-        <w:t>Researching through firms</w:t>
+        <w:t>Researching through firm</w:t>
       </w:r>
     </w:p>
     <w:p>
@@ -803,6 +803,89 @@
       <w:pPr>
         <w:pStyle w:val="ListParagraph"/>
         <w:numPr>
+          <w:ilvl w:val="3"/>
+          <w:numId w:val="1"/>
+        </w:numPr>
+        <w:rPr>
+          <w:rFonts w:asciiTheme="minorHAnsi" w:hAnsiTheme="minorHAnsi" w:cstheme="minorHAnsi"/>
+          <w:b/>
+          <w:bCs/>
+          <w:sz w:val="28"/>
+          <w:szCs w:val="28"/>
+        </w:rPr>
+      </w:pPr>
+      <w:r>
+        <w:rPr>
+          <w:rFonts w:asciiTheme="minorHAnsi" w:hAnsiTheme="minorHAnsi" w:cstheme="minorHAnsi"/>
+          <w:sz w:val="28"/>
+          <w:szCs w:val="28"/>
+        </w:rPr>
+        <w:t>You don’t have good behavioral stories</w:t>
+      </w:r>
+    </w:p>
+    <w:p>
+      <w:pPr>
+        <w:pStyle w:val="ListParagraph"/>
+        <w:numPr>
+          <w:ilvl w:val="3"/>
+          <w:numId w:val="1"/>
+        </w:numPr>
+        <w:rPr>
+          <w:rFonts w:asciiTheme="minorHAnsi" w:hAnsiTheme="minorHAnsi" w:cstheme="minorHAnsi"/>
+          <w:b/>
+          <w:bCs/>
+          <w:sz w:val="28"/>
+          <w:szCs w:val="28"/>
+        </w:rPr>
+      </w:pPr>
+      <w:r>
+        <w:rPr>
+          <w:rFonts w:asciiTheme="minorHAnsi" w:hAnsiTheme="minorHAnsi" w:cstheme="minorHAnsi"/>
+          <w:sz w:val="28"/>
+          <w:szCs w:val="28"/>
+        </w:rPr>
+        <w:lastRenderedPageBreak/>
+        <w:t>Blurting out answers raising red flags</w:t>
+      </w:r>
+    </w:p>
+    <w:p>
+      <w:pPr>
+        <w:pStyle w:val="ListParagraph"/>
+        <w:numPr>
+          <w:ilvl w:val="3"/>
+          <w:numId w:val="1"/>
+        </w:numPr>
+        <w:rPr>
+          <w:rFonts w:asciiTheme="minorHAnsi" w:hAnsiTheme="minorHAnsi" w:cstheme="minorHAnsi"/>
+          <w:b/>
+          <w:bCs/>
+          <w:sz w:val="28"/>
+          <w:szCs w:val="28"/>
+        </w:rPr>
+      </w:pPr>
+      <w:proofErr w:type="spellStart"/>
+      <w:r>
+        <w:rPr>
+          <w:rFonts w:asciiTheme="minorHAnsi" w:hAnsiTheme="minorHAnsi" w:cstheme="minorHAnsi"/>
+          <w:sz w:val="28"/>
+          <w:szCs w:val="28"/>
+        </w:rPr>
+        <w:t>Doging</w:t>
+      </w:r>
+      <w:proofErr w:type="spellEnd"/>
+      <w:r>
+        <w:rPr>
+          <w:rFonts w:asciiTheme="minorHAnsi" w:hAnsiTheme="minorHAnsi" w:cstheme="minorHAnsi"/>
+          <w:sz w:val="28"/>
+          <w:szCs w:val="28"/>
+        </w:rPr>
+        <w:t xml:space="preserve"> questions</w:t>
+      </w:r>
+    </w:p>
+    <w:p>
+      <w:pPr>
+        <w:pStyle w:val="ListParagraph"/>
+        <w:numPr>
           <w:ilvl w:val="2"/>
           <w:numId w:val="1"/>
         </w:numPr>
@@ -814,47 +897,12 @@
           <w:szCs w:val="28"/>
         </w:rPr>
       </w:pPr>
-      <w:proofErr w:type="spellStart"/>
-      <w:r>
-        <w:rPr>
-          <w:rFonts w:asciiTheme="minorHAnsi" w:hAnsiTheme="minorHAnsi" w:cstheme="minorHAnsi"/>
-          <w:sz w:val="28"/>
-          <w:szCs w:val="28"/>
-        </w:rPr>
-        <w:t>Doging</w:t>
-      </w:r>
-      <w:proofErr w:type="spellEnd"/>
-      <w:r>
-        <w:rPr>
-          <w:rFonts w:asciiTheme="minorHAnsi" w:hAnsiTheme="minorHAnsi" w:cstheme="minorHAnsi"/>
-          <w:sz w:val="28"/>
-          <w:szCs w:val="28"/>
-        </w:rPr>
-        <w:t xml:space="preserve"> questions</w:t>
-      </w:r>
-    </w:p>
-    <w:p>
-      <w:pPr>
-        <w:pStyle w:val="ListParagraph"/>
-        <w:numPr>
-          <w:ilvl w:val="2"/>
-          <w:numId w:val="1"/>
-        </w:numPr>
-        <w:rPr>
-          <w:rFonts w:asciiTheme="minorHAnsi" w:hAnsiTheme="minorHAnsi" w:cstheme="minorHAnsi"/>
-          <w:b/>
-          <w:bCs/>
-          <w:sz w:val="28"/>
-          <w:szCs w:val="28"/>
-        </w:rPr>
-      </w:pPr>
-      <w:r>
-        <w:rPr>
-          <w:rFonts w:asciiTheme="minorHAnsi" w:hAnsiTheme="minorHAnsi" w:cstheme="minorHAnsi"/>
-          <w:sz w:val="28"/>
-          <w:szCs w:val="28"/>
-        </w:rPr>
-        <w:lastRenderedPageBreak/>
+      <w:r>
+        <w:rPr>
+          <w:rFonts w:asciiTheme="minorHAnsi" w:hAnsiTheme="minorHAnsi" w:cstheme="minorHAnsi"/>
+          <w:sz w:val="28"/>
+          <w:szCs w:val="28"/>
+        </w:rPr>
         <w:t>Gap in resume</w:t>
       </w:r>
     </w:p>
@@ -1026,6 +1074,22 @@
           <w:szCs w:val="28"/>
         </w:rPr>
       </w:pPr>
+    </w:p>
+    <w:p>
+      <w:r>
+        <w:t xml:space="preserve">First interview: </w:t>
+      </w:r>
+      <w:hyperlink r:id="rId5" w:history="1">
+        <w:r>
+          <w:rPr>
+            <w:rStyle w:val="Hyperlink"/>
+          </w:rPr>
+          <w:t>https://app.biginterview.com/s/4cf14aad17</w:t>
+        </w:r>
+      </w:hyperlink>
+      <w:r>
+        <w:t xml:space="preserve"> </w:t>
+      </w:r>
     </w:p>
     <w:p>
       <w:pPr>

</xml_diff>

<commit_message>
feat: Add progress #5 'Interview Practice, Auth0'
</commit_message>
<xml_diff>
--- a/big-interview/auth0/interview_practice.docx
+++ b/big-interview/auth0/interview_practice.docx
@@ -1077,7 +1077,13 @@
     </w:p>
     <w:p>
       <w:r>
-        <w:t xml:space="preserve">First interview: </w:t>
+        <w:t>First</w:t>
+      </w:r>
+      <w:r>
+        <w:t xml:space="preserve"> Practice</w:t>
+      </w:r>
+      <w:r>
+        <w:t xml:space="preserve">: </w:t>
       </w:r>
       <w:hyperlink r:id="rId5" w:history="1">
         <w:r>
@@ -1092,6 +1098,38 @@
       </w:r>
     </w:p>
     <w:p>
+      <w:r>
+        <w:t xml:space="preserve">Second Practice: </w:t>
+      </w:r>
+      <w:hyperlink r:id="rId6" w:history="1">
+        <w:r>
+          <w:rPr>
+            <w:rStyle w:val="Hyperlink"/>
+          </w:rPr>
+          <w:t>https://app.biginterview.com/s/97f2096184</w:t>
+        </w:r>
+      </w:hyperlink>
+      <w:r>
+        <w:t xml:space="preserve"> </w:t>
+      </w:r>
+    </w:p>
+    <w:p>
+      <w:r>
+        <w:t xml:space="preserve">Third Practice: </w:t>
+      </w:r>
+      <w:hyperlink r:id="rId7" w:history="1">
+        <w:r>
+          <w:rPr>
+            <w:rStyle w:val="Hyperlink"/>
+          </w:rPr>
+          <w:t>https://app.biginterview.com/s/1499cc89c6</w:t>
+        </w:r>
+      </w:hyperlink>
+      <w:r>
+        <w:t xml:space="preserve"> </w:t>
+      </w:r>
+    </w:p>
+    <w:p>
       <w:pPr>
         <w:pBdr>
           <w:bottom w:val="single" w:sz="6" w:space="1" w:color="auto"/>
@@ -1114,12 +1152,23 @@
     </w:p>
     <w:p>
       <w:pPr>
-        <w:rPr>
-          <w:rFonts w:asciiTheme="minorHAnsi" w:hAnsiTheme="minorHAnsi" w:cstheme="minorHAnsi"/>
-          <w:sz w:val="28"/>
-          <w:szCs w:val="28"/>
-        </w:rPr>
-      </w:pPr>
+        <w:tabs>
+          <w:tab w:val="left" w:pos="1100"/>
+        </w:tabs>
+        <w:rPr>
+          <w:rFonts w:asciiTheme="minorHAnsi" w:hAnsiTheme="minorHAnsi" w:cstheme="minorHAnsi"/>
+          <w:sz w:val="28"/>
+          <w:szCs w:val="28"/>
+        </w:rPr>
+      </w:pPr>
+      <w:r>
+        <w:rPr>
+          <w:rFonts w:asciiTheme="minorHAnsi" w:hAnsiTheme="minorHAnsi" w:cstheme="minorHAnsi"/>
+          <w:sz w:val="28"/>
+          <w:szCs w:val="28"/>
+        </w:rPr>
+        <w:tab/>
+      </w:r>
     </w:p>
     <w:p>
       <w:pPr>

</xml_diff>

<commit_message>
feat: Add progress #6 'Interview Practice, Auth0'
</commit_message>
<xml_diff>
--- a/big-interview/auth0/interview_practice.docx
+++ b/big-interview/auth0/interview_practice.docx
@@ -159,41 +159,13 @@
           <w:szCs w:val="28"/>
         </w:rPr>
       </w:pPr>
-      <w:proofErr w:type="spellStart"/>
-      <w:r>
-        <w:rPr>
-          <w:rFonts w:asciiTheme="minorHAnsi" w:hAnsiTheme="minorHAnsi" w:cstheme="minorHAnsi"/>
-          <w:sz w:val="28"/>
-          <w:szCs w:val="28"/>
-        </w:rPr>
-        <w:t>Swarmy</w:t>
-      </w:r>
-      <w:proofErr w:type="spellEnd"/>
-      <w:r>
-        <w:rPr>
-          <w:rFonts w:asciiTheme="minorHAnsi" w:hAnsiTheme="minorHAnsi" w:cstheme="minorHAnsi"/>
-          <w:sz w:val="28"/>
-          <w:szCs w:val="28"/>
-        </w:rPr>
-        <w:t xml:space="preserve">, </w:t>
-      </w:r>
-      <w:proofErr w:type="spellStart"/>
-      <w:r>
-        <w:rPr>
-          <w:rFonts w:asciiTheme="minorHAnsi" w:hAnsiTheme="minorHAnsi" w:cstheme="minorHAnsi"/>
-          <w:sz w:val="28"/>
-          <w:szCs w:val="28"/>
-        </w:rPr>
-        <w:t>awkard</w:t>
-      </w:r>
-      <w:proofErr w:type="spellEnd"/>
-      <w:r>
-        <w:rPr>
-          <w:rFonts w:asciiTheme="minorHAnsi" w:hAnsiTheme="minorHAnsi" w:cstheme="minorHAnsi"/>
-          <w:sz w:val="28"/>
-          <w:szCs w:val="28"/>
-        </w:rPr>
-        <w:t xml:space="preserve"> </w:t>
+      <w:r>
+        <w:rPr>
+          <w:rFonts w:asciiTheme="minorHAnsi" w:hAnsiTheme="minorHAnsi" w:cstheme="minorHAnsi"/>
+          <w:sz w:val="28"/>
+          <w:szCs w:val="28"/>
+        </w:rPr>
+        <w:t xml:space="preserve">Swarmy, awkard </w:t>
       </w:r>
       <w:r>
         <w:rPr>
@@ -556,23 +528,13 @@
           <w:szCs w:val="28"/>
         </w:rPr>
       </w:pPr>
-      <w:proofErr w:type="spellStart"/>
-      <w:r>
-        <w:rPr>
-          <w:rFonts w:asciiTheme="minorHAnsi" w:hAnsiTheme="minorHAnsi" w:cstheme="minorHAnsi"/>
-          <w:sz w:val="28"/>
-          <w:szCs w:val="28"/>
-        </w:rPr>
-        <w:t>E.g</w:t>
-      </w:r>
-      <w:proofErr w:type="spellEnd"/>
-      <w:r>
-        <w:rPr>
-          <w:rFonts w:asciiTheme="minorHAnsi" w:hAnsiTheme="minorHAnsi" w:cstheme="minorHAnsi"/>
-          <w:sz w:val="28"/>
-          <w:szCs w:val="28"/>
-        </w:rPr>
-        <w:t xml:space="preserve"> arriving late, </w:t>
+      <w:r>
+        <w:rPr>
+          <w:rFonts w:asciiTheme="minorHAnsi" w:hAnsiTheme="minorHAnsi" w:cstheme="minorHAnsi"/>
+          <w:sz w:val="28"/>
+          <w:szCs w:val="28"/>
+        </w:rPr>
+        <w:t xml:space="preserve">E.g arriving late, </w:t>
       </w:r>
     </w:p>
     <w:p>
@@ -863,23 +825,13 @@
           <w:szCs w:val="28"/>
         </w:rPr>
       </w:pPr>
-      <w:proofErr w:type="spellStart"/>
-      <w:r>
-        <w:rPr>
-          <w:rFonts w:asciiTheme="minorHAnsi" w:hAnsiTheme="minorHAnsi" w:cstheme="minorHAnsi"/>
-          <w:sz w:val="28"/>
-          <w:szCs w:val="28"/>
-        </w:rPr>
-        <w:t>Doging</w:t>
-      </w:r>
-      <w:proofErr w:type="spellEnd"/>
-      <w:r>
-        <w:rPr>
-          <w:rFonts w:asciiTheme="minorHAnsi" w:hAnsiTheme="minorHAnsi" w:cstheme="minorHAnsi"/>
-          <w:sz w:val="28"/>
-          <w:szCs w:val="28"/>
-        </w:rPr>
-        <w:t xml:space="preserve"> questions</w:t>
+      <w:r>
+        <w:rPr>
+          <w:rFonts w:asciiTheme="minorHAnsi" w:hAnsiTheme="minorHAnsi" w:cstheme="minorHAnsi"/>
+          <w:sz w:val="28"/>
+          <w:szCs w:val="28"/>
+        </w:rPr>
+        <w:t>Doging questions</w:t>
       </w:r>
     </w:p>
     <w:p>
@@ -955,20 +907,8 @@
           <w:sz w:val="28"/>
           <w:szCs w:val="28"/>
         </w:rPr>
-        <w:t xml:space="preserve">Don’t ever badmouth your former employer, manager or even your </w:t>
-      </w:r>
-      <w:proofErr w:type="spellStart"/>
-      <w:r>
-        <w:rPr>
-          <w:rFonts w:asciiTheme="minorHAnsi" w:hAnsiTheme="minorHAnsi" w:cstheme="minorHAnsi"/>
-          <w:b/>
-          <w:bCs/>
-          <w:sz w:val="28"/>
-          <w:szCs w:val="28"/>
-        </w:rPr>
-        <w:t>coworker</w:t>
-      </w:r>
-      <w:proofErr w:type="spellEnd"/>
+        <w:t>Don’t ever badmouth your former employer, manager or even your coworker</w:t>
+      </w:r>
     </w:p>
     <w:p>
       <w:pPr>
@@ -1161,6 +1101,1459 @@
           <w:szCs w:val="28"/>
         </w:rPr>
       </w:pPr>
+    </w:p>
+    <w:p>
+      <w:pPr>
+        <w:rPr>
+          <w:rFonts w:asciiTheme="minorHAnsi" w:hAnsiTheme="minorHAnsi" w:cstheme="minorHAnsi"/>
+          <w:sz w:val="28"/>
+          <w:szCs w:val="28"/>
+        </w:rPr>
+      </w:pPr>
+    </w:p>
+    <w:p>
+      <w:pPr>
+        <w:rPr>
+          <w:rFonts w:asciiTheme="minorHAnsi" w:hAnsiTheme="minorHAnsi" w:cstheme="minorHAnsi"/>
+          <w:sz w:val="28"/>
+          <w:szCs w:val="28"/>
+        </w:rPr>
+      </w:pPr>
+    </w:p>
+    <w:p>
+      <w:pPr>
+        <w:pStyle w:val="ListParagraph"/>
+        <w:numPr>
+          <w:ilvl w:val="0"/>
+          <w:numId w:val="10"/>
+        </w:numPr>
+        <w:rPr>
+          <w:rFonts w:asciiTheme="minorHAnsi" w:hAnsiTheme="minorHAnsi" w:cstheme="minorHAnsi"/>
+          <w:b/>
+          <w:bCs/>
+          <w:sz w:val="28"/>
+          <w:szCs w:val="28"/>
+        </w:rPr>
+      </w:pPr>
+      <w:r>
+        <w:rPr>
+          <w:rFonts w:asciiTheme="minorHAnsi" w:hAnsiTheme="minorHAnsi" w:cstheme="minorHAnsi"/>
+          <w:b/>
+          <w:bCs/>
+          <w:sz w:val="28"/>
+          <w:szCs w:val="28"/>
+        </w:rPr>
+        <w:t>Types of interviews</w:t>
+      </w:r>
+    </w:p>
+    <w:p>
+      <w:pPr>
+        <w:pStyle w:val="ListParagraph"/>
+        <w:numPr>
+          <w:ilvl w:val="1"/>
+          <w:numId w:val="10"/>
+        </w:numPr>
+        <w:rPr>
+          <w:rFonts w:asciiTheme="minorHAnsi" w:hAnsiTheme="minorHAnsi" w:cstheme="minorHAnsi"/>
+          <w:b/>
+          <w:bCs/>
+          <w:sz w:val="28"/>
+          <w:szCs w:val="28"/>
+        </w:rPr>
+      </w:pPr>
+      <w:r>
+        <w:rPr>
+          <w:rFonts w:asciiTheme="minorHAnsi" w:hAnsiTheme="minorHAnsi" w:cstheme="minorHAnsi"/>
+          <w:b/>
+          <w:bCs/>
+          <w:sz w:val="28"/>
+          <w:szCs w:val="28"/>
+        </w:rPr>
+        <w:t>The phone interview</w:t>
+      </w:r>
+    </w:p>
+    <w:p>
+      <w:pPr>
+        <w:pStyle w:val="ListParagraph"/>
+        <w:numPr>
+          <w:ilvl w:val="2"/>
+          <w:numId w:val="10"/>
+        </w:numPr>
+        <w:rPr>
+          <w:rFonts w:asciiTheme="minorHAnsi" w:hAnsiTheme="minorHAnsi" w:cstheme="minorHAnsi"/>
+          <w:b/>
+          <w:bCs/>
+          <w:sz w:val="28"/>
+          <w:szCs w:val="28"/>
+        </w:rPr>
+      </w:pPr>
+      <w:r>
+        <w:rPr>
+          <w:rFonts w:asciiTheme="minorHAnsi" w:hAnsiTheme="minorHAnsi" w:cstheme="minorHAnsi"/>
+          <w:b/>
+          <w:bCs/>
+          <w:sz w:val="28"/>
+          <w:szCs w:val="28"/>
+        </w:rPr>
+        <w:t>Is about basic resume review question</w:t>
+      </w:r>
+    </w:p>
+    <w:p>
+      <w:pPr>
+        <w:pStyle w:val="ListParagraph"/>
+        <w:numPr>
+          <w:ilvl w:val="3"/>
+          <w:numId w:val="10"/>
+        </w:numPr>
+      </w:pPr>
+      <w:r>
+        <w:t>Auth0 knowledge</w:t>
+      </w:r>
+    </w:p>
+    <w:p>
+      <w:pPr>
+        <w:pStyle w:val="ListParagraph"/>
+        <w:numPr>
+          <w:ilvl w:val="3"/>
+          <w:numId w:val="10"/>
+        </w:numPr>
+      </w:pPr>
+      <w:r>
+        <w:t>Remote work experience</w:t>
+      </w:r>
+    </w:p>
+    <w:p>
+      <w:pPr>
+        <w:pStyle w:val="ListParagraph"/>
+        <w:numPr>
+          <w:ilvl w:val="3"/>
+          <w:numId w:val="10"/>
+        </w:numPr>
+      </w:pPr>
+      <w:r>
+        <w:t>Recent experience, successes/challenges, fit for the role, etc.</w:t>
+      </w:r>
+    </w:p>
+    <w:p>
+      <w:pPr>
+        <w:pStyle w:val="ListParagraph"/>
+        <w:numPr>
+          <w:ilvl w:val="3"/>
+          <w:numId w:val="10"/>
+        </w:numPr>
+      </w:pPr>
+      <w:r>
+        <w:t>Authorization to work in the country the candidate resides</w:t>
+      </w:r>
+    </w:p>
+    <w:p>
+      <w:pPr>
+        <w:pStyle w:val="ListParagraph"/>
+        <w:numPr>
+          <w:ilvl w:val="2"/>
+          <w:numId w:val="10"/>
+        </w:numPr>
+        <w:rPr>
+          <w:rFonts w:asciiTheme="minorHAnsi" w:hAnsiTheme="minorHAnsi" w:cstheme="minorHAnsi"/>
+          <w:b/>
+          <w:bCs/>
+          <w:sz w:val="28"/>
+          <w:szCs w:val="28"/>
+        </w:rPr>
+      </w:pPr>
+      <w:r>
+        <w:rPr>
+          <w:rFonts w:asciiTheme="minorHAnsi" w:hAnsiTheme="minorHAnsi" w:cstheme="minorHAnsi"/>
+          <w:b/>
+          <w:bCs/>
+          <w:sz w:val="28"/>
+          <w:szCs w:val="28"/>
+        </w:rPr>
+        <w:t>Pros</w:t>
+      </w:r>
+    </w:p>
+    <w:p>
+      <w:pPr>
+        <w:pStyle w:val="ListParagraph"/>
+        <w:numPr>
+          <w:ilvl w:val="3"/>
+          <w:numId w:val="10"/>
+        </w:numPr>
+        <w:rPr>
+          <w:rFonts w:asciiTheme="minorHAnsi" w:hAnsiTheme="minorHAnsi" w:cstheme="minorHAnsi"/>
+          <w:b/>
+          <w:bCs/>
+          <w:sz w:val="28"/>
+          <w:szCs w:val="28"/>
+        </w:rPr>
+      </w:pPr>
+      <w:r>
+        <w:rPr>
+          <w:rFonts w:asciiTheme="minorHAnsi" w:hAnsiTheme="minorHAnsi" w:cstheme="minorHAnsi"/>
+          <w:sz w:val="28"/>
+          <w:szCs w:val="28"/>
+        </w:rPr>
+        <w:t>You don’t have to worry about your appearance</w:t>
+      </w:r>
+    </w:p>
+    <w:p>
+      <w:pPr>
+        <w:pStyle w:val="ListParagraph"/>
+        <w:numPr>
+          <w:ilvl w:val="3"/>
+          <w:numId w:val="10"/>
+        </w:numPr>
+        <w:rPr>
+          <w:rFonts w:asciiTheme="minorHAnsi" w:hAnsiTheme="minorHAnsi" w:cstheme="minorHAnsi"/>
+          <w:b/>
+          <w:bCs/>
+          <w:sz w:val="28"/>
+          <w:szCs w:val="28"/>
+        </w:rPr>
+      </w:pPr>
+      <w:r>
+        <w:rPr>
+          <w:rFonts w:asciiTheme="minorHAnsi" w:hAnsiTheme="minorHAnsi" w:cstheme="minorHAnsi"/>
+          <w:sz w:val="28"/>
+          <w:szCs w:val="28"/>
+        </w:rPr>
+        <w:t>You don’t have to worry about eye contact</w:t>
+      </w:r>
+    </w:p>
+    <w:p>
+      <w:pPr>
+        <w:pStyle w:val="ListParagraph"/>
+        <w:numPr>
+          <w:ilvl w:val="3"/>
+          <w:numId w:val="10"/>
+        </w:numPr>
+        <w:rPr>
+          <w:rFonts w:asciiTheme="minorHAnsi" w:hAnsiTheme="minorHAnsi" w:cstheme="minorHAnsi"/>
+          <w:b/>
+          <w:bCs/>
+          <w:sz w:val="28"/>
+          <w:szCs w:val="28"/>
+        </w:rPr>
+      </w:pPr>
+      <w:r>
+        <w:rPr>
+          <w:rFonts w:asciiTheme="minorHAnsi" w:hAnsiTheme="minorHAnsi" w:cstheme="minorHAnsi"/>
+          <w:sz w:val="28"/>
+          <w:szCs w:val="28"/>
+        </w:rPr>
+        <w:t>You can keep your notes nearby for reference</w:t>
+      </w:r>
+    </w:p>
+    <w:p>
+      <w:pPr>
+        <w:pStyle w:val="ListParagraph"/>
+        <w:numPr>
+          <w:ilvl w:val="2"/>
+          <w:numId w:val="10"/>
+        </w:numPr>
+        <w:rPr>
+          <w:rFonts w:asciiTheme="minorHAnsi" w:hAnsiTheme="minorHAnsi" w:cstheme="minorHAnsi"/>
+          <w:b/>
+          <w:bCs/>
+          <w:sz w:val="28"/>
+          <w:szCs w:val="28"/>
+        </w:rPr>
+      </w:pPr>
+      <w:r>
+        <w:rPr>
+          <w:rFonts w:asciiTheme="minorHAnsi" w:hAnsiTheme="minorHAnsi" w:cstheme="minorHAnsi"/>
+          <w:b/>
+          <w:bCs/>
+          <w:sz w:val="28"/>
+          <w:szCs w:val="28"/>
+        </w:rPr>
+        <w:t>Cons</w:t>
+      </w:r>
+    </w:p>
+    <w:p>
+      <w:pPr>
+        <w:pStyle w:val="ListParagraph"/>
+        <w:numPr>
+          <w:ilvl w:val="3"/>
+          <w:numId w:val="10"/>
+        </w:numPr>
+        <w:rPr>
+          <w:rFonts w:asciiTheme="minorHAnsi" w:hAnsiTheme="minorHAnsi" w:cstheme="minorHAnsi"/>
+          <w:b/>
+          <w:bCs/>
+          <w:sz w:val="28"/>
+          <w:szCs w:val="28"/>
+        </w:rPr>
+      </w:pPr>
+      <w:r>
+        <w:rPr>
+          <w:rFonts w:asciiTheme="minorHAnsi" w:hAnsiTheme="minorHAnsi" w:cstheme="minorHAnsi"/>
+          <w:sz w:val="28"/>
+          <w:szCs w:val="28"/>
+        </w:rPr>
+        <w:t>Hard to make impressions</w:t>
+      </w:r>
+    </w:p>
+    <w:p>
+      <w:pPr>
+        <w:pStyle w:val="ListParagraph"/>
+        <w:numPr>
+          <w:ilvl w:val="4"/>
+          <w:numId w:val="10"/>
+        </w:numPr>
+        <w:rPr>
+          <w:rFonts w:asciiTheme="minorHAnsi" w:hAnsiTheme="minorHAnsi" w:cstheme="minorHAnsi"/>
+          <w:b/>
+          <w:bCs/>
+          <w:color w:val="FF0000"/>
+          <w:sz w:val="28"/>
+          <w:szCs w:val="28"/>
+        </w:rPr>
+      </w:pPr>
+      <w:r>
+        <w:rPr>
+          <w:rFonts w:asciiTheme="minorHAnsi" w:hAnsiTheme="minorHAnsi" w:cstheme="minorHAnsi"/>
+          <w:b/>
+          <w:bCs/>
+          <w:color w:val="FF0000"/>
+          <w:sz w:val="28"/>
+          <w:szCs w:val="28"/>
+        </w:rPr>
+        <w:t>Please make extra effort to bring positive energy out</w:t>
+      </w:r>
+    </w:p>
+    <w:p>
+      <w:pPr>
+        <w:pStyle w:val="ListParagraph"/>
+        <w:numPr>
+          <w:ilvl w:val="4"/>
+          <w:numId w:val="10"/>
+        </w:numPr>
+        <w:rPr>
+          <w:rFonts w:asciiTheme="minorHAnsi" w:hAnsiTheme="minorHAnsi" w:cstheme="minorHAnsi"/>
+          <w:b/>
+          <w:bCs/>
+          <w:color w:val="FF0000"/>
+          <w:sz w:val="28"/>
+          <w:szCs w:val="28"/>
+        </w:rPr>
+      </w:pPr>
+      <w:r>
+        <w:rPr>
+          <w:rFonts w:asciiTheme="minorHAnsi" w:hAnsiTheme="minorHAnsi" w:cstheme="minorHAnsi"/>
+          <w:b/>
+          <w:bCs/>
+          <w:color w:val="FF0000"/>
+          <w:sz w:val="28"/>
+          <w:szCs w:val="28"/>
+        </w:rPr>
+        <w:t>Your voice and word choice matters</w:t>
+      </w:r>
+    </w:p>
+    <w:p>
+      <w:pPr>
+        <w:pStyle w:val="ListParagraph"/>
+        <w:numPr>
+          <w:ilvl w:val="4"/>
+          <w:numId w:val="10"/>
+        </w:numPr>
+        <w:rPr>
+          <w:rFonts w:asciiTheme="minorHAnsi" w:hAnsiTheme="minorHAnsi" w:cstheme="minorHAnsi"/>
+          <w:b/>
+          <w:bCs/>
+          <w:sz w:val="28"/>
+          <w:szCs w:val="28"/>
+        </w:rPr>
+      </w:pPr>
+      <w:r>
+        <w:rPr>
+          <w:rFonts w:asciiTheme="minorHAnsi" w:hAnsiTheme="minorHAnsi" w:cstheme="minorHAnsi"/>
+          <w:sz w:val="28"/>
+          <w:szCs w:val="28"/>
+        </w:rPr>
+        <w:t>Difficult to connect with non-verbal cues</w:t>
+      </w:r>
+    </w:p>
+    <w:p>
+      <w:pPr>
+        <w:pStyle w:val="ListParagraph"/>
+        <w:numPr>
+          <w:ilvl w:val="5"/>
+          <w:numId w:val="10"/>
+        </w:numPr>
+        <w:rPr>
+          <w:rFonts w:asciiTheme="minorHAnsi" w:hAnsiTheme="minorHAnsi" w:cstheme="minorHAnsi"/>
+          <w:b/>
+          <w:bCs/>
+          <w:sz w:val="28"/>
+          <w:szCs w:val="28"/>
+          <w:u w:val="single"/>
+        </w:rPr>
+      </w:pPr>
+      <w:r>
+        <w:rPr>
+          <w:rFonts w:asciiTheme="minorHAnsi" w:hAnsiTheme="minorHAnsi" w:cstheme="minorHAnsi"/>
+          <w:b/>
+          <w:bCs/>
+          <w:sz w:val="28"/>
+          <w:szCs w:val="28"/>
+          <w:u w:val="single"/>
+        </w:rPr>
+        <w:lastRenderedPageBreak/>
+        <w:t>This is the reason why sales people always want in-person meeting</w:t>
+      </w:r>
+    </w:p>
+    <w:p>
+      <w:pPr>
+        <w:pStyle w:val="ListParagraph"/>
+        <w:numPr>
+          <w:ilvl w:val="3"/>
+          <w:numId w:val="10"/>
+        </w:numPr>
+        <w:rPr>
+          <w:rFonts w:asciiTheme="minorHAnsi" w:hAnsiTheme="minorHAnsi" w:cstheme="minorHAnsi"/>
+          <w:b/>
+          <w:bCs/>
+          <w:sz w:val="28"/>
+          <w:szCs w:val="28"/>
+        </w:rPr>
+      </w:pPr>
+      <w:r>
+        <w:rPr>
+          <w:rFonts w:asciiTheme="minorHAnsi" w:hAnsiTheme="minorHAnsi" w:cstheme="minorHAnsi"/>
+          <w:sz w:val="28"/>
+          <w:szCs w:val="28"/>
+        </w:rPr>
+        <w:t>It’s difficult to read your interviewer</w:t>
+      </w:r>
+    </w:p>
+    <w:p>
+      <w:pPr>
+        <w:pStyle w:val="ListParagraph"/>
+        <w:numPr>
+          <w:ilvl w:val="4"/>
+          <w:numId w:val="10"/>
+        </w:numPr>
+        <w:rPr>
+          <w:rFonts w:asciiTheme="minorHAnsi" w:hAnsiTheme="minorHAnsi" w:cstheme="minorHAnsi"/>
+          <w:b/>
+          <w:bCs/>
+          <w:sz w:val="28"/>
+          <w:szCs w:val="28"/>
+        </w:rPr>
+      </w:pPr>
+      <w:r>
+        <w:rPr>
+          <w:rFonts w:asciiTheme="minorHAnsi" w:hAnsiTheme="minorHAnsi" w:cstheme="minorHAnsi"/>
+          <w:sz w:val="28"/>
+          <w:szCs w:val="28"/>
+        </w:rPr>
+        <w:t>Hard do know interviewer’s response</w:t>
+      </w:r>
+    </w:p>
+    <w:p>
+      <w:pPr>
+        <w:pStyle w:val="ListParagraph"/>
+        <w:numPr>
+          <w:ilvl w:val="4"/>
+          <w:numId w:val="10"/>
+        </w:numPr>
+        <w:rPr>
+          <w:rFonts w:asciiTheme="minorHAnsi" w:hAnsiTheme="minorHAnsi" w:cstheme="minorHAnsi"/>
+          <w:b/>
+          <w:bCs/>
+          <w:sz w:val="28"/>
+          <w:szCs w:val="28"/>
+        </w:rPr>
+      </w:pPr>
+      <w:r>
+        <w:rPr>
+          <w:rFonts w:asciiTheme="minorHAnsi" w:hAnsiTheme="minorHAnsi" w:cstheme="minorHAnsi"/>
+          <w:sz w:val="28"/>
+          <w:szCs w:val="28"/>
+        </w:rPr>
+        <w:t>Candidates talk way too much</w:t>
+      </w:r>
+    </w:p>
+    <w:p>
+      <w:pPr>
+        <w:pStyle w:val="ListParagraph"/>
+        <w:numPr>
+          <w:ilvl w:val="4"/>
+          <w:numId w:val="10"/>
+        </w:numPr>
+        <w:rPr>
+          <w:rFonts w:asciiTheme="minorHAnsi" w:hAnsiTheme="minorHAnsi" w:cstheme="minorHAnsi"/>
+          <w:b/>
+          <w:bCs/>
+          <w:sz w:val="28"/>
+          <w:szCs w:val="28"/>
+        </w:rPr>
+      </w:pPr>
+      <w:r>
+        <w:rPr>
+          <w:rFonts w:asciiTheme="minorHAnsi" w:hAnsiTheme="minorHAnsi" w:cstheme="minorHAnsi"/>
+          <w:sz w:val="28"/>
+          <w:szCs w:val="28"/>
+        </w:rPr>
+        <w:t>They ramble</w:t>
+      </w:r>
+    </w:p>
+    <w:p>
+      <w:pPr>
+        <w:pStyle w:val="ListParagraph"/>
+        <w:numPr>
+          <w:ilvl w:val="1"/>
+          <w:numId w:val="10"/>
+        </w:numPr>
+        <w:rPr>
+          <w:rFonts w:asciiTheme="minorHAnsi" w:hAnsiTheme="minorHAnsi" w:cstheme="minorHAnsi"/>
+          <w:b/>
+          <w:bCs/>
+          <w:sz w:val="28"/>
+          <w:szCs w:val="28"/>
+        </w:rPr>
+      </w:pPr>
+      <w:r>
+        <w:rPr>
+          <w:rFonts w:asciiTheme="minorHAnsi" w:hAnsiTheme="minorHAnsi" w:cstheme="minorHAnsi"/>
+          <w:b/>
+          <w:bCs/>
+          <w:sz w:val="28"/>
+          <w:szCs w:val="28"/>
+        </w:rPr>
+        <w:t>The one-on-one in-person interview</w:t>
+      </w:r>
+    </w:p>
+    <w:p>
+      <w:pPr>
+        <w:pStyle w:val="ListParagraph"/>
+        <w:numPr>
+          <w:ilvl w:val="2"/>
+          <w:numId w:val="10"/>
+        </w:numPr>
+        <w:rPr>
+          <w:rFonts w:asciiTheme="minorHAnsi" w:hAnsiTheme="minorHAnsi" w:cstheme="minorHAnsi"/>
+          <w:b/>
+          <w:bCs/>
+          <w:sz w:val="28"/>
+          <w:szCs w:val="28"/>
+        </w:rPr>
+      </w:pPr>
+      <w:r>
+        <w:rPr>
+          <w:rFonts w:asciiTheme="minorHAnsi" w:hAnsiTheme="minorHAnsi" w:cstheme="minorHAnsi"/>
+          <w:sz w:val="28"/>
+          <w:szCs w:val="28"/>
+        </w:rPr>
+        <w:t>Is the classic format</w:t>
+      </w:r>
+    </w:p>
+    <w:p>
+      <w:pPr>
+        <w:pStyle w:val="ListParagraph"/>
+        <w:numPr>
+          <w:ilvl w:val="3"/>
+          <w:numId w:val="10"/>
+        </w:numPr>
+        <w:rPr>
+          <w:rFonts w:asciiTheme="minorHAnsi" w:hAnsiTheme="minorHAnsi" w:cstheme="minorHAnsi"/>
+          <w:b/>
+          <w:bCs/>
+          <w:sz w:val="28"/>
+          <w:szCs w:val="28"/>
+        </w:rPr>
+      </w:pPr>
+      <w:r>
+        <w:rPr>
+          <w:rFonts w:asciiTheme="minorHAnsi" w:hAnsiTheme="minorHAnsi" w:cstheme="minorHAnsi"/>
+          <w:sz w:val="28"/>
+          <w:szCs w:val="28"/>
+        </w:rPr>
+        <w:t>Duration “20 – 45” minutes</w:t>
+      </w:r>
+    </w:p>
+    <w:p>
+      <w:pPr>
+        <w:pStyle w:val="ListParagraph"/>
+        <w:numPr>
+          <w:ilvl w:val="2"/>
+          <w:numId w:val="10"/>
+        </w:numPr>
+        <w:rPr>
+          <w:rFonts w:asciiTheme="minorHAnsi" w:hAnsiTheme="minorHAnsi" w:cstheme="minorHAnsi"/>
+          <w:b/>
+          <w:bCs/>
+          <w:sz w:val="28"/>
+          <w:szCs w:val="28"/>
+        </w:rPr>
+      </w:pPr>
+      <w:r>
+        <w:rPr>
+          <w:rFonts w:asciiTheme="minorHAnsi" w:hAnsiTheme="minorHAnsi" w:cstheme="minorHAnsi"/>
+          <w:sz w:val="28"/>
+          <w:szCs w:val="28"/>
+        </w:rPr>
+        <w:t>Practice is what separates the candidates getting hired and not hired</w:t>
+      </w:r>
+    </w:p>
+    <w:p>
+      <w:pPr>
+        <w:pStyle w:val="ListParagraph"/>
+        <w:numPr>
+          <w:ilvl w:val="2"/>
+          <w:numId w:val="10"/>
+        </w:numPr>
+        <w:rPr>
+          <w:rFonts w:asciiTheme="minorHAnsi" w:hAnsiTheme="minorHAnsi" w:cstheme="minorHAnsi"/>
+          <w:b/>
+          <w:bCs/>
+          <w:sz w:val="28"/>
+          <w:szCs w:val="28"/>
+        </w:rPr>
+      </w:pPr>
+      <w:r>
+        <w:rPr>
+          <w:rFonts w:asciiTheme="minorHAnsi" w:hAnsiTheme="minorHAnsi" w:cstheme="minorHAnsi"/>
+          <w:b/>
+          <w:bCs/>
+          <w:sz w:val="28"/>
+          <w:szCs w:val="28"/>
+        </w:rPr>
+        <w:t>Non-verbal communications play much bigger role</w:t>
+      </w:r>
+    </w:p>
+    <w:p>
+      <w:pPr>
+        <w:pStyle w:val="ListParagraph"/>
+        <w:numPr>
+          <w:ilvl w:val="2"/>
+          <w:numId w:val="10"/>
+        </w:numPr>
+        <w:rPr>
+          <w:rFonts w:asciiTheme="minorHAnsi" w:hAnsiTheme="minorHAnsi" w:cstheme="minorHAnsi"/>
+          <w:b/>
+          <w:bCs/>
+          <w:sz w:val="28"/>
+          <w:szCs w:val="28"/>
+        </w:rPr>
+      </w:pPr>
+      <w:r>
+        <w:rPr>
+          <w:rFonts w:asciiTheme="minorHAnsi" w:hAnsiTheme="minorHAnsi" w:cstheme="minorHAnsi"/>
+          <w:sz w:val="28"/>
+          <w:szCs w:val="28"/>
+        </w:rPr>
+        <w:t>Non-verbal bad habits to avoid</w:t>
+      </w:r>
+    </w:p>
+    <w:p>
+      <w:pPr>
+        <w:pStyle w:val="ListParagraph"/>
+        <w:numPr>
+          <w:ilvl w:val="3"/>
+          <w:numId w:val="10"/>
+        </w:numPr>
+        <w:rPr>
+          <w:rFonts w:asciiTheme="minorHAnsi" w:hAnsiTheme="minorHAnsi" w:cstheme="minorHAnsi"/>
+          <w:b/>
+          <w:bCs/>
+          <w:sz w:val="28"/>
+          <w:szCs w:val="28"/>
+        </w:rPr>
+      </w:pPr>
+      <w:r>
+        <w:rPr>
+          <w:rFonts w:asciiTheme="minorHAnsi" w:hAnsiTheme="minorHAnsi" w:cstheme="minorHAnsi"/>
+          <w:sz w:val="28"/>
+          <w:szCs w:val="28"/>
+        </w:rPr>
+        <w:t>Talking fast</w:t>
+      </w:r>
+    </w:p>
+    <w:p>
+      <w:pPr>
+        <w:pStyle w:val="ListParagraph"/>
+        <w:numPr>
+          <w:ilvl w:val="3"/>
+          <w:numId w:val="10"/>
+        </w:numPr>
+        <w:rPr>
+          <w:rFonts w:asciiTheme="minorHAnsi" w:hAnsiTheme="minorHAnsi" w:cstheme="minorHAnsi"/>
+          <w:b/>
+          <w:bCs/>
+          <w:sz w:val="28"/>
+          <w:szCs w:val="28"/>
+        </w:rPr>
+      </w:pPr>
+      <w:r>
+        <w:rPr>
+          <w:rFonts w:asciiTheme="minorHAnsi" w:hAnsiTheme="minorHAnsi" w:cstheme="minorHAnsi"/>
+          <w:sz w:val="28"/>
+          <w:szCs w:val="28"/>
+        </w:rPr>
+        <w:t>Slouching</w:t>
+      </w:r>
+    </w:p>
+    <w:p>
+      <w:pPr>
+        <w:pStyle w:val="ListParagraph"/>
+        <w:numPr>
+          <w:ilvl w:val="3"/>
+          <w:numId w:val="10"/>
+        </w:numPr>
+        <w:rPr>
+          <w:rFonts w:asciiTheme="minorHAnsi" w:hAnsiTheme="minorHAnsi" w:cstheme="minorHAnsi"/>
+          <w:b/>
+          <w:bCs/>
+          <w:sz w:val="28"/>
+          <w:szCs w:val="28"/>
+        </w:rPr>
+      </w:pPr>
+      <w:r>
+        <w:rPr>
+          <w:rFonts w:asciiTheme="minorHAnsi" w:hAnsiTheme="minorHAnsi" w:cstheme="minorHAnsi"/>
+          <w:sz w:val="28"/>
+          <w:szCs w:val="28"/>
+        </w:rPr>
+        <w:t>“Umns” and “Uhs”</w:t>
+      </w:r>
+    </w:p>
+    <w:p>
+      <w:pPr>
+        <w:pStyle w:val="ListParagraph"/>
+        <w:numPr>
+          <w:ilvl w:val="1"/>
+          <w:numId w:val="10"/>
+        </w:numPr>
+        <w:rPr>
+          <w:rFonts w:asciiTheme="minorHAnsi" w:hAnsiTheme="minorHAnsi" w:cstheme="minorHAnsi"/>
+          <w:b/>
+          <w:bCs/>
+          <w:sz w:val="28"/>
+          <w:szCs w:val="28"/>
+        </w:rPr>
+      </w:pPr>
+      <w:r>
+        <w:rPr>
+          <w:rFonts w:asciiTheme="minorHAnsi" w:hAnsiTheme="minorHAnsi" w:cstheme="minorHAnsi"/>
+          <w:b/>
+          <w:bCs/>
+          <w:sz w:val="28"/>
+          <w:szCs w:val="28"/>
+        </w:rPr>
+        <w:t>The video interview</w:t>
+      </w:r>
+    </w:p>
+    <w:p>
+      <w:pPr>
+        <w:pStyle w:val="ListParagraph"/>
+        <w:numPr>
+          <w:ilvl w:val="2"/>
+          <w:numId w:val="10"/>
+        </w:numPr>
+        <w:rPr>
+          <w:rFonts w:asciiTheme="minorHAnsi" w:hAnsiTheme="minorHAnsi" w:cstheme="minorHAnsi"/>
+          <w:b/>
+          <w:bCs/>
+          <w:sz w:val="28"/>
+          <w:szCs w:val="28"/>
+        </w:rPr>
+      </w:pPr>
+      <w:r>
+        <w:rPr>
+          <w:rFonts w:asciiTheme="minorHAnsi" w:hAnsiTheme="minorHAnsi" w:cstheme="minorHAnsi"/>
+          <w:sz w:val="28"/>
+          <w:szCs w:val="28"/>
+        </w:rPr>
+        <w:t>You should prepare the same way as the in-person interview</w:t>
+      </w:r>
+    </w:p>
+    <w:p>
+      <w:pPr>
+        <w:pStyle w:val="ListParagraph"/>
+        <w:numPr>
+          <w:ilvl w:val="2"/>
+          <w:numId w:val="10"/>
+        </w:numPr>
+        <w:rPr>
+          <w:rFonts w:asciiTheme="minorHAnsi" w:hAnsiTheme="minorHAnsi" w:cstheme="minorHAnsi"/>
+          <w:b/>
+          <w:bCs/>
+          <w:sz w:val="28"/>
+          <w:szCs w:val="28"/>
+        </w:rPr>
+      </w:pPr>
+      <w:r>
+        <w:rPr>
+          <w:rFonts w:asciiTheme="minorHAnsi" w:hAnsiTheme="minorHAnsi" w:cstheme="minorHAnsi"/>
+          <w:sz w:val="28"/>
+          <w:szCs w:val="28"/>
+        </w:rPr>
+        <w:t>Advice</w:t>
+      </w:r>
+    </w:p>
+    <w:p>
+      <w:pPr>
+        <w:pStyle w:val="ListParagraph"/>
+        <w:numPr>
+          <w:ilvl w:val="3"/>
+          <w:numId w:val="10"/>
+        </w:numPr>
+        <w:rPr>
+          <w:rFonts w:asciiTheme="minorHAnsi" w:hAnsiTheme="minorHAnsi" w:cstheme="minorHAnsi"/>
+          <w:b/>
+          <w:bCs/>
+          <w:sz w:val="28"/>
+          <w:szCs w:val="28"/>
+        </w:rPr>
+      </w:pPr>
+      <w:r>
+        <w:rPr>
+          <w:rFonts w:asciiTheme="minorHAnsi" w:hAnsiTheme="minorHAnsi" w:cstheme="minorHAnsi"/>
+          <w:sz w:val="28"/>
+          <w:szCs w:val="28"/>
+        </w:rPr>
+        <w:t>Is your eye in contact with the screen</w:t>
+      </w:r>
+    </w:p>
+    <w:p>
+      <w:pPr>
+        <w:pStyle w:val="ListParagraph"/>
+        <w:numPr>
+          <w:ilvl w:val="1"/>
+          <w:numId w:val="10"/>
+        </w:numPr>
+        <w:rPr>
+          <w:rFonts w:asciiTheme="minorHAnsi" w:hAnsiTheme="minorHAnsi" w:cstheme="minorHAnsi"/>
+          <w:b/>
+          <w:bCs/>
+          <w:sz w:val="28"/>
+          <w:szCs w:val="28"/>
+        </w:rPr>
+      </w:pPr>
+      <w:r>
+        <w:rPr>
+          <w:rFonts w:asciiTheme="minorHAnsi" w:hAnsiTheme="minorHAnsi" w:cstheme="minorHAnsi"/>
+          <w:b/>
+          <w:bCs/>
+          <w:sz w:val="28"/>
+          <w:szCs w:val="28"/>
+        </w:rPr>
+        <w:t>The panel interview</w:t>
+      </w:r>
+    </w:p>
+    <w:p>
+      <w:pPr>
+        <w:pStyle w:val="ListParagraph"/>
+        <w:numPr>
+          <w:ilvl w:val="2"/>
+          <w:numId w:val="10"/>
+        </w:numPr>
+        <w:rPr>
+          <w:rFonts w:asciiTheme="minorHAnsi" w:hAnsiTheme="minorHAnsi" w:cstheme="minorHAnsi"/>
+          <w:b/>
+          <w:bCs/>
+          <w:sz w:val="28"/>
+          <w:szCs w:val="28"/>
+        </w:rPr>
+      </w:pPr>
+    </w:p>
+    <w:p>
+      <w:pPr>
+        <w:pStyle w:val="ListParagraph"/>
+        <w:numPr>
+          <w:ilvl w:val="1"/>
+          <w:numId w:val="10"/>
+        </w:numPr>
+        <w:rPr>
+          <w:rFonts w:asciiTheme="minorHAnsi" w:hAnsiTheme="minorHAnsi" w:cstheme="minorHAnsi"/>
+          <w:b/>
+          <w:bCs/>
+          <w:sz w:val="28"/>
+          <w:szCs w:val="28"/>
+        </w:rPr>
+      </w:pPr>
+      <w:r>
+        <w:rPr>
+          <w:rFonts w:asciiTheme="minorHAnsi" w:hAnsiTheme="minorHAnsi" w:cstheme="minorHAnsi"/>
+          <w:b/>
+          <w:bCs/>
+          <w:sz w:val="28"/>
+          <w:szCs w:val="28"/>
+        </w:rPr>
+        <w:t>The group interview</w:t>
+      </w:r>
+    </w:p>
+    <w:p>
+      <w:pPr>
+        <w:rPr>
+          <w:rFonts w:asciiTheme="minorHAnsi" w:hAnsiTheme="minorHAnsi" w:cstheme="minorHAnsi"/>
+          <w:b/>
+          <w:bCs/>
+          <w:sz w:val="28"/>
+          <w:szCs w:val="28"/>
+        </w:rPr>
+      </w:pPr>
+    </w:p>
+    <w:p>
+      <w:pPr>
+        <w:rPr>
+          <w:rFonts w:asciiTheme="minorHAnsi" w:hAnsiTheme="minorHAnsi" w:cstheme="minorHAnsi"/>
+          <w:b/>
+          <w:bCs/>
+          <w:sz w:val="28"/>
+          <w:szCs w:val="28"/>
+        </w:rPr>
+      </w:pPr>
+    </w:p>
+    <w:p>
+      <w:pPr>
+        <w:pStyle w:val="ListParagraph"/>
+        <w:numPr>
+          <w:ilvl w:val="0"/>
+          <w:numId w:val="10"/>
+        </w:numPr>
+        <w:rPr>
+          <w:rFonts w:asciiTheme="minorHAnsi" w:hAnsiTheme="minorHAnsi" w:cstheme="minorHAnsi"/>
+          <w:b/>
+          <w:bCs/>
+          <w:sz w:val="28"/>
+          <w:szCs w:val="28"/>
+        </w:rPr>
+      </w:pPr>
+      <w:r>
+        <w:rPr>
+          <w:rFonts w:asciiTheme="minorHAnsi" w:hAnsiTheme="minorHAnsi" w:cstheme="minorHAnsi"/>
+          <w:b/>
+          <w:bCs/>
+          <w:sz w:val="28"/>
+          <w:szCs w:val="28"/>
+        </w:rPr>
+        <w:t>Types of Interviewers</w:t>
+      </w:r>
+    </w:p>
+    <w:p>
+      <w:pPr>
+        <w:pStyle w:val="ListParagraph"/>
+        <w:numPr>
+          <w:ilvl w:val="1"/>
+          <w:numId w:val="10"/>
+        </w:numPr>
+        <w:rPr>
+          <w:rFonts w:asciiTheme="minorHAnsi" w:hAnsiTheme="minorHAnsi" w:cstheme="minorHAnsi"/>
+          <w:b/>
+          <w:bCs/>
+          <w:sz w:val="28"/>
+          <w:szCs w:val="28"/>
+        </w:rPr>
+      </w:pPr>
+      <w:r>
+        <w:rPr>
+          <w:rFonts w:asciiTheme="minorHAnsi" w:hAnsiTheme="minorHAnsi" w:cstheme="minorHAnsi"/>
+          <w:b/>
+          <w:bCs/>
+          <w:sz w:val="28"/>
+          <w:szCs w:val="28"/>
+        </w:rPr>
+        <w:t>External Recruiter</w:t>
+      </w:r>
+    </w:p>
+    <w:p>
+      <w:pPr>
+        <w:pStyle w:val="ListParagraph"/>
+        <w:numPr>
+          <w:ilvl w:val="2"/>
+          <w:numId w:val="10"/>
+        </w:numPr>
+        <w:rPr>
+          <w:rFonts w:asciiTheme="minorHAnsi" w:hAnsiTheme="minorHAnsi" w:cstheme="minorHAnsi"/>
+          <w:b/>
+          <w:bCs/>
+          <w:sz w:val="28"/>
+          <w:szCs w:val="28"/>
+        </w:rPr>
+      </w:pPr>
+      <w:r>
+        <w:rPr>
+          <w:rFonts w:asciiTheme="minorHAnsi" w:hAnsiTheme="minorHAnsi" w:cstheme="minorHAnsi"/>
+          <w:sz w:val="28"/>
+          <w:szCs w:val="28"/>
+        </w:rPr>
+        <w:t>Companies use external recruiters to vet candidates and send only the most qualified</w:t>
+      </w:r>
+    </w:p>
+    <w:p>
+      <w:pPr>
+        <w:pStyle w:val="ListParagraph"/>
+        <w:numPr>
+          <w:ilvl w:val="2"/>
+          <w:numId w:val="10"/>
+        </w:numPr>
+        <w:rPr>
+          <w:rFonts w:asciiTheme="minorHAnsi" w:hAnsiTheme="minorHAnsi" w:cstheme="minorHAnsi"/>
+          <w:b/>
+          <w:bCs/>
+          <w:sz w:val="28"/>
+          <w:szCs w:val="28"/>
+        </w:rPr>
+      </w:pPr>
+      <w:r>
+        <w:rPr>
+          <w:rFonts w:asciiTheme="minorHAnsi" w:hAnsiTheme="minorHAnsi" w:cstheme="minorHAnsi"/>
+          <w:sz w:val="28"/>
+          <w:szCs w:val="28"/>
+        </w:rPr>
+        <w:t>Gets paid by sourcing candidates who get hired</w:t>
+      </w:r>
+    </w:p>
+    <w:p>
+      <w:pPr>
+        <w:pStyle w:val="ListParagraph"/>
+        <w:numPr>
+          <w:ilvl w:val="2"/>
+          <w:numId w:val="10"/>
+        </w:numPr>
+        <w:rPr>
+          <w:rFonts w:asciiTheme="minorHAnsi" w:hAnsiTheme="minorHAnsi" w:cstheme="minorHAnsi"/>
+          <w:b/>
+          <w:bCs/>
+          <w:sz w:val="28"/>
+          <w:szCs w:val="28"/>
+        </w:rPr>
+      </w:pPr>
+      <w:r>
+        <w:rPr>
+          <w:rFonts w:asciiTheme="minorHAnsi" w:hAnsiTheme="minorHAnsi" w:cstheme="minorHAnsi"/>
+          <w:b/>
+          <w:bCs/>
+          <w:sz w:val="28"/>
+          <w:szCs w:val="28"/>
+        </w:rPr>
+        <w:t>Bottom:</w:t>
+      </w:r>
+      <w:r>
+        <w:rPr>
+          <w:rFonts w:asciiTheme="minorHAnsi" w:hAnsiTheme="minorHAnsi" w:cstheme="minorHAnsi"/>
+          <w:sz w:val="28"/>
+          <w:szCs w:val="28"/>
+        </w:rPr>
+        <w:t xml:space="preserve"> he wants to get paid so he wants you to do well</w:t>
+      </w:r>
+    </w:p>
+    <w:p>
+      <w:pPr>
+        <w:pStyle w:val="ListParagraph"/>
+        <w:numPr>
+          <w:ilvl w:val="1"/>
+          <w:numId w:val="10"/>
+        </w:numPr>
+        <w:rPr>
+          <w:rFonts w:asciiTheme="minorHAnsi" w:hAnsiTheme="minorHAnsi" w:cstheme="minorHAnsi"/>
+          <w:b/>
+          <w:bCs/>
+          <w:sz w:val="28"/>
+          <w:szCs w:val="28"/>
+        </w:rPr>
+      </w:pPr>
+      <w:r>
+        <w:rPr>
+          <w:rFonts w:asciiTheme="minorHAnsi" w:hAnsiTheme="minorHAnsi" w:cstheme="minorHAnsi"/>
+          <w:b/>
+          <w:bCs/>
+          <w:sz w:val="28"/>
+          <w:szCs w:val="28"/>
+        </w:rPr>
+        <w:t>Internal Recruiter or HR Rep</w:t>
+      </w:r>
+    </w:p>
+    <w:p>
+      <w:pPr>
+        <w:pStyle w:val="ListParagraph"/>
+        <w:numPr>
+          <w:ilvl w:val="2"/>
+          <w:numId w:val="10"/>
+        </w:numPr>
+        <w:rPr>
+          <w:rFonts w:asciiTheme="minorHAnsi" w:hAnsiTheme="minorHAnsi" w:cstheme="minorHAnsi"/>
+          <w:sz w:val="28"/>
+          <w:szCs w:val="28"/>
+        </w:rPr>
+      </w:pPr>
+      <w:r>
+        <w:rPr>
+          <w:rFonts w:asciiTheme="minorHAnsi" w:hAnsiTheme="minorHAnsi" w:cstheme="minorHAnsi"/>
+          <w:b/>
+          <w:bCs/>
+          <w:sz w:val="28"/>
+          <w:szCs w:val="28"/>
+        </w:rPr>
+        <w:t xml:space="preserve">Goal: </w:t>
+      </w:r>
+      <w:r>
+        <w:rPr>
+          <w:rFonts w:asciiTheme="minorHAnsi" w:hAnsiTheme="minorHAnsi" w:cstheme="minorHAnsi"/>
+          <w:sz w:val="28"/>
+          <w:szCs w:val="28"/>
+        </w:rPr>
+        <w:t>Find out if you are a close enough fit for him to send you through to meet with the hiring managers</w:t>
+      </w:r>
+    </w:p>
+    <w:p>
+      <w:pPr>
+        <w:rPr>
+          <w:rFonts w:asciiTheme="minorHAnsi" w:hAnsiTheme="minorHAnsi" w:cstheme="minorHAnsi"/>
+          <w:sz w:val="28"/>
+          <w:szCs w:val="28"/>
+        </w:rPr>
+      </w:pPr>
+      <w:r>
+        <w:rPr>
+          <w:rFonts w:asciiTheme="minorHAnsi" w:hAnsiTheme="minorHAnsi" w:cstheme="minorHAnsi"/>
+          <w:sz w:val="28"/>
+          <w:szCs w:val="28"/>
+        </w:rPr>
+        <w:br w:type="page"/>
+      </w:r>
+    </w:p>
+    <w:p>
+      <w:pPr>
+        <w:pStyle w:val="ListParagraph"/>
+        <w:numPr>
+          <w:ilvl w:val="2"/>
+          <w:numId w:val="10"/>
+        </w:numPr>
+        <w:rPr>
+          <w:rFonts w:asciiTheme="minorHAnsi" w:hAnsiTheme="minorHAnsi" w:cstheme="minorHAnsi"/>
+          <w:b/>
+          <w:bCs/>
+          <w:sz w:val="28"/>
+          <w:szCs w:val="28"/>
+        </w:rPr>
+      </w:pPr>
+    </w:p>
+    <w:p>
+      <w:pPr>
+        <w:pStyle w:val="ListParagraph"/>
+        <w:numPr>
+          <w:ilvl w:val="1"/>
+          <w:numId w:val="10"/>
+        </w:numPr>
+        <w:rPr>
+          <w:rFonts w:asciiTheme="minorHAnsi" w:hAnsiTheme="minorHAnsi" w:cstheme="minorHAnsi"/>
+          <w:b/>
+          <w:bCs/>
+          <w:sz w:val="28"/>
+          <w:szCs w:val="28"/>
+        </w:rPr>
+      </w:pPr>
+      <w:r>
+        <w:rPr>
+          <w:rFonts w:asciiTheme="minorHAnsi" w:hAnsiTheme="minorHAnsi" w:cstheme="minorHAnsi"/>
+          <w:b/>
+          <w:bCs/>
+          <w:sz w:val="28"/>
+          <w:szCs w:val="28"/>
+        </w:rPr>
+        <w:t>The Hiring Manager</w:t>
+      </w:r>
+    </w:p>
+    <w:p>
+      <w:pPr>
+        <w:pStyle w:val="ListParagraph"/>
+        <w:numPr>
+          <w:ilvl w:val="2"/>
+          <w:numId w:val="10"/>
+        </w:numPr>
+        <w:rPr>
+          <w:rFonts w:asciiTheme="minorHAnsi" w:hAnsiTheme="minorHAnsi" w:cstheme="minorHAnsi"/>
+          <w:b/>
+          <w:bCs/>
+          <w:sz w:val="28"/>
+          <w:szCs w:val="28"/>
+        </w:rPr>
+      </w:pPr>
+      <w:r>
+        <w:rPr>
+          <w:rFonts w:asciiTheme="minorHAnsi" w:hAnsiTheme="minorHAnsi" w:cstheme="minorHAnsi"/>
+          <w:sz w:val="28"/>
+          <w:szCs w:val="28"/>
+        </w:rPr>
+        <w:t>If you win over, you will get pretty far</w:t>
+      </w:r>
+    </w:p>
+    <w:p>
+      <w:pPr>
+        <w:pStyle w:val="ListParagraph"/>
+        <w:numPr>
+          <w:ilvl w:val="2"/>
+          <w:numId w:val="10"/>
+        </w:numPr>
+        <w:rPr>
+          <w:rFonts w:asciiTheme="minorHAnsi" w:hAnsiTheme="minorHAnsi" w:cstheme="minorHAnsi"/>
+          <w:b/>
+          <w:bCs/>
+          <w:sz w:val="28"/>
+          <w:szCs w:val="28"/>
+        </w:rPr>
+      </w:pPr>
+      <w:r>
+        <w:rPr>
+          <w:rFonts w:asciiTheme="minorHAnsi" w:hAnsiTheme="minorHAnsi" w:cstheme="minorHAnsi"/>
+          <w:sz w:val="28"/>
+          <w:szCs w:val="28"/>
+        </w:rPr>
+        <w:t>Will be your boss if you take the position</w:t>
+      </w:r>
+    </w:p>
+    <w:p>
+      <w:pPr>
+        <w:pStyle w:val="ListParagraph"/>
+        <w:numPr>
+          <w:ilvl w:val="2"/>
+          <w:numId w:val="10"/>
+        </w:numPr>
+        <w:rPr>
+          <w:rFonts w:asciiTheme="minorHAnsi" w:hAnsiTheme="minorHAnsi" w:cstheme="minorHAnsi"/>
+          <w:b/>
+          <w:bCs/>
+          <w:sz w:val="28"/>
+          <w:szCs w:val="28"/>
+        </w:rPr>
+      </w:pPr>
+      <w:r>
+        <w:rPr>
+          <w:rFonts w:asciiTheme="minorHAnsi" w:hAnsiTheme="minorHAnsi" w:cstheme="minorHAnsi"/>
+          <w:sz w:val="28"/>
+          <w:szCs w:val="28"/>
+        </w:rPr>
+        <w:t>Is the primary decision maker on who gets hired</w:t>
+      </w:r>
+    </w:p>
+    <w:p>
+      <w:pPr>
+        <w:pStyle w:val="ListParagraph"/>
+        <w:numPr>
+          <w:ilvl w:val="2"/>
+          <w:numId w:val="10"/>
+        </w:numPr>
+        <w:rPr>
+          <w:rFonts w:asciiTheme="minorHAnsi" w:hAnsiTheme="minorHAnsi" w:cstheme="minorHAnsi"/>
+          <w:b/>
+          <w:bCs/>
+          <w:sz w:val="28"/>
+          <w:szCs w:val="28"/>
+        </w:rPr>
+      </w:pPr>
+      <w:r>
+        <w:rPr>
+          <w:rFonts w:asciiTheme="minorHAnsi" w:hAnsiTheme="minorHAnsi" w:cstheme="minorHAnsi"/>
+          <w:sz w:val="28"/>
+          <w:szCs w:val="28"/>
+          <w:u w:val="single"/>
+        </w:rPr>
+        <w:t>Will be more likely to ask specific questions about technical skills</w:t>
+      </w:r>
+      <w:r>
+        <w:rPr>
+          <w:rFonts w:asciiTheme="minorHAnsi" w:hAnsiTheme="minorHAnsi" w:cstheme="minorHAnsi"/>
+          <w:sz w:val="28"/>
+          <w:szCs w:val="28"/>
+        </w:rPr>
+        <w:t xml:space="preserve"> </w:t>
+      </w:r>
+      <w:r>
+        <w:rPr>
+          <w:rFonts w:asciiTheme="minorHAnsi" w:hAnsiTheme="minorHAnsi" w:cstheme="minorHAnsi"/>
+          <w:b/>
+          <w:bCs/>
+          <w:sz w:val="28"/>
+          <w:szCs w:val="28"/>
+        </w:rPr>
+        <w:t>or experience with specific day-to-day responsibilities</w:t>
+      </w:r>
+    </w:p>
+    <w:p>
+      <w:pPr>
+        <w:pStyle w:val="ListParagraph"/>
+        <w:numPr>
+          <w:ilvl w:val="2"/>
+          <w:numId w:val="10"/>
+        </w:numPr>
+        <w:rPr>
+          <w:rFonts w:asciiTheme="minorHAnsi" w:hAnsiTheme="minorHAnsi" w:cstheme="minorHAnsi"/>
+          <w:b/>
+          <w:bCs/>
+          <w:sz w:val="28"/>
+          <w:szCs w:val="28"/>
+        </w:rPr>
+      </w:pPr>
+      <w:r>
+        <w:rPr>
+          <w:rFonts w:asciiTheme="minorHAnsi" w:hAnsiTheme="minorHAnsi" w:cstheme="minorHAnsi"/>
+          <w:sz w:val="28"/>
+          <w:szCs w:val="28"/>
+        </w:rPr>
+        <w:t>Cares most about your personality or your style</w:t>
+      </w:r>
+    </w:p>
+    <w:p>
+      <w:pPr>
+        <w:pStyle w:val="ListParagraph"/>
+        <w:numPr>
+          <w:ilvl w:val="1"/>
+          <w:numId w:val="10"/>
+        </w:numPr>
+        <w:rPr>
+          <w:rFonts w:asciiTheme="minorHAnsi" w:hAnsiTheme="minorHAnsi" w:cstheme="minorHAnsi"/>
+          <w:b/>
+          <w:bCs/>
+          <w:sz w:val="28"/>
+          <w:szCs w:val="28"/>
+        </w:rPr>
+      </w:pPr>
+      <w:r>
+        <w:rPr>
+          <w:rFonts w:asciiTheme="minorHAnsi" w:hAnsiTheme="minorHAnsi" w:cstheme="minorHAnsi"/>
+          <w:b/>
+          <w:bCs/>
+          <w:sz w:val="28"/>
+          <w:szCs w:val="28"/>
+        </w:rPr>
+        <w:t>Senior Level Management</w:t>
+      </w:r>
+    </w:p>
+    <w:p>
+      <w:pPr>
+        <w:pStyle w:val="ListParagraph"/>
+        <w:numPr>
+          <w:ilvl w:val="2"/>
+          <w:numId w:val="10"/>
+        </w:numPr>
+        <w:rPr>
+          <w:rFonts w:asciiTheme="minorHAnsi" w:hAnsiTheme="minorHAnsi" w:cstheme="minorHAnsi"/>
+          <w:b/>
+          <w:bCs/>
+          <w:sz w:val="28"/>
+          <w:szCs w:val="28"/>
+        </w:rPr>
+      </w:pPr>
+      <w:r>
+        <w:rPr>
+          <w:rFonts w:asciiTheme="minorHAnsi" w:hAnsiTheme="minorHAnsi" w:cstheme="minorHAnsi"/>
+          <w:b/>
+          <w:bCs/>
+          <w:sz w:val="28"/>
+          <w:szCs w:val="28"/>
+        </w:rPr>
+        <w:t xml:space="preserve">  </w:t>
+      </w:r>
+      <w:r>
+        <w:rPr>
+          <w:rFonts w:asciiTheme="minorHAnsi" w:hAnsiTheme="minorHAnsi" w:cstheme="minorHAnsi"/>
+          <w:sz w:val="28"/>
+          <w:szCs w:val="28"/>
+        </w:rPr>
+        <w:t>Will only meet with you if you made strong impressions on others already</w:t>
+      </w:r>
+    </w:p>
+    <w:p>
+      <w:pPr>
+        <w:pStyle w:val="ListParagraph"/>
+        <w:numPr>
+          <w:ilvl w:val="2"/>
+          <w:numId w:val="10"/>
+        </w:numPr>
+        <w:rPr>
+          <w:rFonts w:asciiTheme="minorHAnsi" w:hAnsiTheme="minorHAnsi" w:cstheme="minorHAnsi"/>
+          <w:b/>
+          <w:bCs/>
+          <w:sz w:val="28"/>
+          <w:szCs w:val="28"/>
+        </w:rPr>
+      </w:pPr>
+      <w:r>
+        <w:rPr>
+          <w:rFonts w:asciiTheme="minorHAnsi" w:hAnsiTheme="minorHAnsi" w:cstheme="minorHAnsi"/>
+          <w:sz w:val="28"/>
+          <w:szCs w:val="28"/>
+        </w:rPr>
+        <w:t>Prepare for an interview with senior management the same way would with the hiring manager</w:t>
+      </w:r>
+    </w:p>
+    <w:p>
+      <w:pPr>
+        <w:pStyle w:val="ListParagraph"/>
+        <w:numPr>
+          <w:ilvl w:val="1"/>
+          <w:numId w:val="10"/>
+        </w:numPr>
+        <w:rPr>
+          <w:rFonts w:asciiTheme="minorHAnsi" w:hAnsiTheme="minorHAnsi" w:cstheme="minorHAnsi"/>
+          <w:b/>
+          <w:bCs/>
+          <w:sz w:val="28"/>
+          <w:szCs w:val="28"/>
+        </w:rPr>
+      </w:pPr>
+      <w:r>
+        <w:rPr>
+          <w:rFonts w:asciiTheme="minorHAnsi" w:hAnsiTheme="minorHAnsi" w:cstheme="minorHAnsi"/>
+          <w:b/>
+          <w:bCs/>
+          <w:sz w:val="28"/>
+          <w:szCs w:val="28"/>
+        </w:rPr>
+        <w:t>Direct Report</w:t>
+      </w:r>
+    </w:p>
+    <w:p>
+      <w:pPr>
+        <w:tabs>
+          <w:tab w:val="left" w:pos="1100"/>
+        </w:tabs>
+        <w:rPr>
+          <w:rFonts w:asciiTheme="minorHAnsi" w:hAnsiTheme="minorHAnsi" w:cstheme="minorHAnsi"/>
+          <w:sz w:val="28"/>
+          <w:szCs w:val="28"/>
+        </w:rPr>
+      </w:pPr>
+    </w:p>
+    <w:p>
+      <w:pPr>
+        <w:tabs>
+          <w:tab w:val="left" w:pos="1100"/>
+        </w:tabs>
+        <w:rPr>
+          <w:rFonts w:asciiTheme="minorHAnsi" w:hAnsiTheme="minorHAnsi" w:cstheme="minorHAnsi"/>
+          <w:sz w:val="28"/>
+          <w:szCs w:val="28"/>
+        </w:rPr>
+      </w:pPr>
+    </w:p>
+    <w:p>
+      <w:pPr>
+        <w:pBdr>
+          <w:bottom w:val="single" w:sz="6" w:space="1" w:color="auto"/>
+        </w:pBdr>
+        <w:rPr>
+          <w:rFonts w:asciiTheme="minorHAnsi" w:hAnsiTheme="minorHAnsi" w:cstheme="minorHAnsi"/>
+          <w:sz w:val="28"/>
+          <w:szCs w:val="28"/>
+        </w:rPr>
+      </w:pPr>
+    </w:p>
+    <w:p>
+      <w:pPr>
+        <w:tabs>
+          <w:tab w:val="left" w:pos="5600"/>
+        </w:tabs>
+        <w:rPr>
+          <w:rFonts w:asciiTheme="minorHAnsi" w:hAnsiTheme="minorHAnsi" w:cstheme="minorHAnsi"/>
+          <w:sz w:val="28"/>
+          <w:szCs w:val="28"/>
+        </w:rPr>
+      </w:pPr>
       <w:r>
         <w:rPr>
           <w:rFonts w:asciiTheme="minorHAnsi" w:hAnsiTheme="minorHAnsi" w:cstheme="minorHAnsi"/>
@@ -1172,32 +2565,97 @@
     </w:p>
     <w:p>
       <w:pPr>
-        <w:tabs>
-          <w:tab w:val="left" w:pos="2940"/>
-        </w:tabs>
-        <w:rPr>
-          <w:rFonts w:asciiTheme="minorHAnsi" w:hAnsiTheme="minorHAnsi" w:cstheme="minorHAnsi"/>
-          <w:sz w:val="28"/>
-          <w:szCs w:val="28"/>
-        </w:rPr>
-      </w:pPr>
-      <w:r>
-        <w:rPr>
-          <w:rFonts w:asciiTheme="minorHAnsi" w:hAnsiTheme="minorHAnsi" w:cstheme="minorHAnsi"/>
-          <w:sz w:val="28"/>
-          <w:szCs w:val="28"/>
-        </w:rPr>
-        <w:tab/>
-      </w:r>
-    </w:p>
-    <w:p>
-      <w:pPr>
-        <w:rPr>
-          <w:rFonts w:asciiTheme="minorHAnsi" w:hAnsiTheme="minorHAnsi" w:cstheme="minorHAnsi"/>
-          <w:sz w:val="28"/>
-          <w:szCs w:val="28"/>
-        </w:rPr>
-      </w:pPr>
+        <w:rPr>
+          <w:rFonts w:asciiTheme="minorHAnsi" w:hAnsiTheme="minorHAnsi" w:cstheme="minorHAnsi"/>
+          <w:b/>
+          <w:bCs/>
+          <w:sz w:val="28"/>
+          <w:szCs w:val="28"/>
+        </w:rPr>
+      </w:pPr>
+      <w:r>
+        <w:rPr>
+          <w:rFonts w:asciiTheme="minorHAnsi" w:hAnsiTheme="minorHAnsi" w:cstheme="minorHAnsi"/>
+          <w:b/>
+          <w:bCs/>
+          <w:sz w:val="28"/>
+          <w:szCs w:val="28"/>
+        </w:rPr>
+        <w:t>Practice</w:t>
+      </w:r>
+    </w:p>
+    <w:p>
+      <w:pPr>
+        <w:rPr>
+          <w:rFonts w:asciiTheme="minorHAnsi" w:hAnsiTheme="minorHAnsi" w:cstheme="minorHAnsi"/>
+          <w:sz w:val="28"/>
+          <w:szCs w:val="28"/>
+        </w:rPr>
+      </w:pPr>
+    </w:p>
+    <w:p>
+      <w:pPr>
+        <w:rPr>
+          <w:rFonts w:asciiTheme="minorHAnsi" w:hAnsiTheme="minorHAnsi" w:cstheme="minorHAnsi"/>
+          <w:sz w:val="28"/>
+          <w:szCs w:val="28"/>
+        </w:rPr>
+      </w:pPr>
+      <w:r>
+        <w:rPr>
+          <w:rFonts w:asciiTheme="minorHAnsi" w:hAnsiTheme="minorHAnsi" w:cstheme="minorHAnsi"/>
+          <w:sz w:val="28"/>
+          <w:szCs w:val="28"/>
+        </w:rPr>
+        <w:t>Describe your current and most recent job role</w:t>
+      </w:r>
+    </w:p>
+    <w:p>
+      <w:pPr>
+        <w:rPr>
+          <w:rFonts w:asciiTheme="minorHAnsi" w:hAnsiTheme="minorHAnsi" w:cstheme="minorHAnsi"/>
+          <w:sz w:val="28"/>
+          <w:szCs w:val="28"/>
+        </w:rPr>
+      </w:pPr>
+    </w:p>
+    <w:p>
+      <w:pPr>
+        <w:pStyle w:val="NormalWeb"/>
+        <w:shd w:val="clear" w:color="auto" w:fill="FFFFFF"/>
+        <w:spacing w:before="0" w:beforeAutospacing="0"/>
+        <w:rPr>
+          <w:rFonts w:ascii="Arial" w:hAnsi="Arial" w:cs="Arial"/>
+          <w:color w:val="1F314A"/>
+        </w:rPr>
+      </w:pPr>
+      <w:r>
+        <w:rPr>
+          <w:rStyle w:val="Emphasis"/>
+          <w:rFonts w:ascii="Arial" w:eastAsiaTheme="majorEastAsia" w:hAnsi="Arial" w:cs="Arial"/>
+          <w:color w:val="1F314A"/>
+        </w:rPr>
+        <w:t>I have been the marketing manager for Smith, Jones, &amp; Smith law firm for the last two years, responsible for managing all of the firm's marketing activities. This includes brochures and RFPs, public relations, management of the firm's website and social media accounts, and advertising and sponsorships.</w:t>
+      </w:r>
+    </w:p>
+    <w:p>
+      <w:pPr>
+        <w:pStyle w:val="NormalWeb"/>
+        <w:shd w:val="clear" w:color="auto" w:fill="FFFFFF"/>
+        <w:spacing w:before="0" w:beforeAutospacing="0"/>
+        <w:rPr>
+          <w:rFonts w:ascii="Arial" w:hAnsi="Arial" w:cs="Arial"/>
+          <w:color w:val="1F314A"/>
+        </w:rPr>
+      </w:pPr>
+      <w:r>
+        <w:rPr>
+          <w:rStyle w:val="Emphasis"/>
+          <w:rFonts w:ascii="Arial" w:eastAsiaTheme="majorEastAsia" w:hAnsi="Arial" w:cs="Arial"/>
+          <w:color w:val="1F314A"/>
+        </w:rPr>
+        <w:t>I have two direct reports -- a graphic designer and a junior marketing associate. I wear a lot of hats and I love the fast pace of the job and the ability to be innovative. Most recently, I took the lead in rolling out a new referral program to existing clients -- it has been a huge success and led to dozens of leads within just the first two months of the program.</w:t>
+      </w:r>
     </w:p>
     <w:p>
       <w:pPr>
@@ -2125,6 +3583,264 @@
       </w:pPr>
     </w:lvl>
     <w:lvl w:ilvl="6" w:tplc="0409000F" w:tentative="1">
+      <w:start w:val="1"/>
+      <w:numFmt w:val="decimal"/>
+      <w:lvlText w:val="%7."/>
+      <w:lvlJc w:val="left"/>
+      <w:pPr>
+        <w:ind w:left="5040" w:hanging="360"/>
+      </w:pPr>
+    </w:lvl>
+    <w:lvl w:ilvl="7" w:tplc="04090019" w:tentative="1">
+      <w:start w:val="1"/>
+      <w:numFmt w:val="lowerLetter"/>
+      <w:lvlText w:val="%8."/>
+      <w:lvlJc w:val="left"/>
+      <w:pPr>
+        <w:ind w:left="5760" w:hanging="360"/>
+      </w:pPr>
+    </w:lvl>
+    <w:lvl w:ilvl="8" w:tplc="0409001B" w:tentative="1">
+      <w:start w:val="1"/>
+      <w:numFmt w:val="lowerRoman"/>
+      <w:lvlText w:val="%9."/>
+      <w:lvlJc w:val="right"/>
+      <w:pPr>
+        <w:ind w:left="6480" w:hanging="180"/>
+      </w:pPr>
+    </w:lvl>
+  </w:abstractNum>
+  <w:abstractNum w:abstractNumId="9" w15:restartNumberingAfterBreak="0">
+    <w:nsid w:val="648F1EC5"/>
+    <w:multiLevelType w:val="multilevel"/>
+    <w:tmpl w:val="60F05BAC"/>
+    <w:lvl w:ilvl="0">
+      <w:start w:val="1"/>
+      <w:numFmt w:val="bullet"/>
+      <w:lvlText w:val=""/>
+      <w:lvlJc w:val="left"/>
+      <w:pPr>
+        <w:tabs>
+          <w:tab w:val="num" w:pos="720"/>
+        </w:tabs>
+        <w:ind w:left="720" w:hanging="360"/>
+      </w:pPr>
+      <w:rPr>
+        <w:rFonts w:ascii="Symbol" w:hAnsi="Symbol" w:hint="default"/>
+        <w:sz w:val="20"/>
+      </w:rPr>
+    </w:lvl>
+    <w:lvl w:ilvl="1" w:tentative="1">
+      <w:start w:val="1"/>
+      <w:numFmt w:val="bullet"/>
+      <w:lvlText w:val="o"/>
+      <w:lvlJc w:val="left"/>
+      <w:pPr>
+        <w:tabs>
+          <w:tab w:val="num" w:pos="1440"/>
+        </w:tabs>
+        <w:ind w:left="1440" w:hanging="360"/>
+      </w:pPr>
+      <w:rPr>
+        <w:rFonts w:ascii="Courier New" w:hAnsi="Courier New" w:hint="default"/>
+        <w:sz w:val="20"/>
+      </w:rPr>
+    </w:lvl>
+    <w:lvl w:ilvl="2" w:tentative="1">
+      <w:start w:val="1"/>
+      <w:numFmt w:val="bullet"/>
+      <w:lvlText w:val=""/>
+      <w:lvlJc w:val="left"/>
+      <w:pPr>
+        <w:tabs>
+          <w:tab w:val="num" w:pos="2160"/>
+        </w:tabs>
+        <w:ind w:left="2160" w:hanging="360"/>
+      </w:pPr>
+      <w:rPr>
+        <w:rFonts w:ascii="Wingdings" w:hAnsi="Wingdings" w:hint="default"/>
+        <w:sz w:val="20"/>
+      </w:rPr>
+    </w:lvl>
+    <w:lvl w:ilvl="3" w:tentative="1">
+      <w:start w:val="1"/>
+      <w:numFmt w:val="bullet"/>
+      <w:lvlText w:val=""/>
+      <w:lvlJc w:val="left"/>
+      <w:pPr>
+        <w:tabs>
+          <w:tab w:val="num" w:pos="2880"/>
+        </w:tabs>
+        <w:ind w:left="2880" w:hanging="360"/>
+      </w:pPr>
+      <w:rPr>
+        <w:rFonts w:ascii="Wingdings" w:hAnsi="Wingdings" w:hint="default"/>
+        <w:sz w:val="20"/>
+      </w:rPr>
+    </w:lvl>
+    <w:lvl w:ilvl="4" w:tentative="1">
+      <w:start w:val="1"/>
+      <w:numFmt w:val="bullet"/>
+      <w:lvlText w:val=""/>
+      <w:lvlJc w:val="left"/>
+      <w:pPr>
+        <w:tabs>
+          <w:tab w:val="num" w:pos="3600"/>
+        </w:tabs>
+        <w:ind w:left="3600" w:hanging="360"/>
+      </w:pPr>
+      <w:rPr>
+        <w:rFonts w:ascii="Wingdings" w:hAnsi="Wingdings" w:hint="default"/>
+        <w:sz w:val="20"/>
+      </w:rPr>
+    </w:lvl>
+    <w:lvl w:ilvl="5" w:tentative="1">
+      <w:start w:val="1"/>
+      <w:numFmt w:val="bullet"/>
+      <w:lvlText w:val=""/>
+      <w:lvlJc w:val="left"/>
+      <w:pPr>
+        <w:tabs>
+          <w:tab w:val="num" w:pos="4320"/>
+        </w:tabs>
+        <w:ind w:left="4320" w:hanging="360"/>
+      </w:pPr>
+      <w:rPr>
+        <w:rFonts w:ascii="Wingdings" w:hAnsi="Wingdings" w:hint="default"/>
+        <w:sz w:val="20"/>
+      </w:rPr>
+    </w:lvl>
+    <w:lvl w:ilvl="6" w:tentative="1">
+      <w:start w:val="1"/>
+      <w:numFmt w:val="bullet"/>
+      <w:lvlText w:val=""/>
+      <w:lvlJc w:val="left"/>
+      <w:pPr>
+        <w:tabs>
+          <w:tab w:val="num" w:pos="5040"/>
+        </w:tabs>
+        <w:ind w:left="5040" w:hanging="360"/>
+      </w:pPr>
+      <w:rPr>
+        <w:rFonts w:ascii="Wingdings" w:hAnsi="Wingdings" w:hint="default"/>
+        <w:sz w:val="20"/>
+      </w:rPr>
+    </w:lvl>
+    <w:lvl w:ilvl="7" w:tentative="1">
+      <w:start w:val="1"/>
+      <w:numFmt w:val="bullet"/>
+      <w:lvlText w:val=""/>
+      <w:lvlJc w:val="left"/>
+      <w:pPr>
+        <w:tabs>
+          <w:tab w:val="num" w:pos="5760"/>
+        </w:tabs>
+        <w:ind w:left="5760" w:hanging="360"/>
+      </w:pPr>
+      <w:rPr>
+        <w:rFonts w:ascii="Wingdings" w:hAnsi="Wingdings" w:hint="default"/>
+        <w:sz w:val="20"/>
+      </w:rPr>
+    </w:lvl>
+    <w:lvl w:ilvl="8" w:tentative="1">
+      <w:start w:val="1"/>
+      <w:numFmt w:val="bullet"/>
+      <w:lvlText w:val=""/>
+      <w:lvlJc w:val="left"/>
+      <w:pPr>
+        <w:tabs>
+          <w:tab w:val="num" w:pos="6480"/>
+        </w:tabs>
+        <w:ind w:left="6480" w:hanging="360"/>
+      </w:pPr>
+      <w:rPr>
+        <w:rFonts w:ascii="Wingdings" w:hAnsi="Wingdings" w:hint="default"/>
+        <w:sz w:val="20"/>
+      </w:rPr>
+    </w:lvl>
+  </w:abstractNum>
+  <w:abstractNum w:abstractNumId="10" w15:restartNumberingAfterBreak="0">
+    <w:nsid w:val="7A6260D4"/>
+    <w:multiLevelType w:val="hybridMultilevel"/>
+    <w:tmpl w:val="D15085A2"/>
+    <w:lvl w:ilvl="0" w:tplc="4C885CE8">
+      <w:start w:val="1"/>
+      <w:numFmt w:val="decimal"/>
+      <w:lvlText w:val="%1."/>
+      <w:lvlJc w:val="left"/>
+      <w:pPr>
+        <w:ind w:left="720" w:hanging="360"/>
+      </w:pPr>
+      <w:rPr>
+        <w:rFonts w:hint="default"/>
+        <w:b/>
+        <w:bCs/>
+        <w:sz w:val="28"/>
+        <w:szCs w:val="28"/>
+      </w:rPr>
+    </w:lvl>
+    <w:lvl w:ilvl="1" w:tplc="82C2BBC2">
+      <w:start w:val="1"/>
+      <w:numFmt w:val="lowerLetter"/>
+      <w:lvlText w:val="%2."/>
+      <w:lvlJc w:val="left"/>
+      <w:pPr>
+        <w:ind w:left="1440" w:hanging="360"/>
+      </w:pPr>
+      <w:rPr>
+        <w:b w:val="0"/>
+        <w:bCs w:val="0"/>
+      </w:rPr>
+    </w:lvl>
+    <w:lvl w:ilvl="2" w:tplc="F0E2A156">
+      <w:start w:val="1"/>
+      <w:numFmt w:val="lowerRoman"/>
+      <w:lvlText w:val="%3."/>
+      <w:lvlJc w:val="right"/>
+      <w:pPr>
+        <w:ind w:left="2160" w:hanging="180"/>
+      </w:pPr>
+      <w:rPr>
+        <w:b w:val="0"/>
+        <w:bCs w:val="0"/>
+      </w:rPr>
+    </w:lvl>
+    <w:lvl w:ilvl="3" w:tplc="152A2F9A">
+      <w:start w:val="1"/>
+      <w:numFmt w:val="decimal"/>
+      <w:lvlText w:val="%4."/>
+      <w:lvlJc w:val="left"/>
+      <w:pPr>
+        <w:ind w:left="2880" w:hanging="360"/>
+      </w:pPr>
+      <w:rPr>
+        <w:b w:val="0"/>
+        <w:bCs w:val="0"/>
+      </w:rPr>
+    </w:lvl>
+    <w:lvl w:ilvl="4" w:tplc="C3DA3A7A">
+      <w:start w:val="1"/>
+      <w:numFmt w:val="lowerLetter"/>
+      <w:lvlText w:val="%5."/>
+      <w:lvlJc w:val="left"/>
+      <w:pPr>
+        <w:ind w:left="3600" w:hanging="360"/>
+      </w:pPr>
+      <w:rPr>
+        <w:b w:val="0"/>
+        <w:bCs w:val="0"/>
+      </w:rPr>
+    </w:lvl>
+    <w:lvl w:ilvl="5" w:tplc="0409001B">
+      <w:start w:val="1"/>
+      <w:numFmt w:val="lowerRoman"/>
+      <w:lvlText w:val="%6."/>
+      <w:lvlJc w:val="right"/>
+      <w:pPr>
+        <w:ind w:left="4320" w:hanging="180"/>
+      </w:pPr>
+    </w:lvl>
+    <w:lvl w:ilvl="6" w:tplc="0409000F">
       <w:start w:val="1"/>
       <w:numFmt w:val="decimal"/>
       <w:lvlText w:val="%7."/>
@@ -2178,6 +3894,12 @@
   </w:num>
   <w:num w:numId="9">
     <w:abstractNumId w:val="7"/>
+  </w:num>
+  <w:num w:numId="10">
+    <w:abstractNumId w:val="10"/>
+  </w:num>
+  <w:num w:numId="11">
+    <w:abstractNumId w:val="9"/>
   </w:num>
 </w:numbering>
 </file>

</xml_diff>

<commit_message>
feat: Add progress #7 'Interview Practice, Auth0'
</commit_message>
<xml_diff>
--- a/big-interview/auth0/interview_practice.docx
+++ b/big-interview/auth0/interview_practice.docx
@@ -159,13 +159,41 @@
           <w:szCs w:val="28"/>
         </w:rPr>
       </w:pPr>
-      <w:r>
-        <w:rPr>
-          <w:rFonts w:asciiTheme="minorHAnsi" w:hAnsiTheme="minorHAnsi" w:cstheme="minorHAnsi"/>
-          <w:sz w:val="28"/>
-          <w:szCs w:val="28"/>
-        </w:rPr>
-        <w:t xml:space="preserve">Swarmy, awkard </w:t>
+      <w:proofErr w:type="spellStart"/>
+      <w:r>
+        <w:rPr>
+          <w:rFonts w:asciiTheme="minorHAnsi" w:hAnsiTheme="minorHAnsi" w:cstheme="minorHAnsi"/>
+          <w:sz w:val="28"/>
+          <w:szCs w:val="28"/>
+        </w:rPr>
+        <w:t>Swarmy</w:t>
+      </w:r>
+      <w:proofErr w:type="spellEnd"/>
+      <w:r>
+        <w:rPr>
+          <w:rFonts w:asciiTheme="minorHAnsi" w:hAnsiTheme="minorHAnsi" w:cstheme="minorHAnsi"/>
+          <w:sz w:val="28"/>
+          <w:szCs w:val="28"/>
+        </w:rPr>
+        <w:t xml:space="preserve">, </w:t>
+      </w:r>
+      <w:proofErr w:type="spellStart"/>
+      <w:r>
+        <w:rPr>
+          <w:rFonts w:asciiTheme="minorHAnsi" w:hAnsiTheme="minorHAnsi" w:cstheme="minorHAnsi"/>
+          <w:sz w:val="28"/>
+          <w:szCs w:val="28"/>
+        </w:rPr>
+        <w:t>awkard</w:t>
+      </w:r>
+      <w:proofErr w:type="spellEnd"/>
+      <w:r>
+        <w:rPr>
+          <w:rFonts w:asciiTheme="minorHAnsi" w:hAnsiTheme="minorHAnsi" w:cstheme="minorHAnsi"/>
+          <w:sz w:val="28"/>
+          <w:szCs w:val="28"/>
+        </w:rPr>
+        <w:t xml:space="preserve"> </w:t>
       </w:r>
       <w:r>
         <w:rPr>
@@ -528,13 +556,23 @@
           <w:szCs w:val="28"/>
         </w:rPr>
       </w:pPr>
-      <w:r>
-        <w:rPr>
-          <w:rFonts w:asciiTheme="minorHAnsi" w:hAnsiTheme="minorHAnsi" w:cstheme="minorHAnsi"/>
-          <w:sz w:val="28"/>
-          <w:szCs w:val="28"/>
-        </w:rPr>
-        <w:t xml:space="preserve">E.g arriving late, </w:t>
+      <w:proofErr w:type="spellStart"/>
+      <w:r>
+        <w:rPr>
+          <w:rFonts w:asciiTheme="minorHAnsi" w:hAnsiTheme="minorHAnsi" w:cstheme="minorHAnsi"/>
+          <w:sz w:val="28"/>
+          <w:szCs w:val="28"/>
+        </w:rPr>
+        <w:t>E.g</w:t>
+      </w:r>
+      <w:proofErr w:type="spellEnd"/>
+      <w:r>
+        <w:rPr>
+          <w:rFonts w:asciiTheme="minorHAnsi" w:hAnsiTheme="minorHAnsi" w:cstheme="minorHAnsi"/>
+          <w:sz w:val="28"/>
+          <w:szCs w:val="28"/>
+        </w:rPr>
+        <w:t xml:space="preserve"> arriving late, </w:t>
       </w:r>
     </w:p>
     <w:p>
@@ -825,13 +863,23 @@
           <w:szCs w:val="28"/>
         </w:rPr>
       </w:pPr>
-      <w:r>
-        <w:rPr>
-          <w:rFonts w:asciiTheme="minorHAnsi" w:hAnsiTheme="minorHAnsi" w:cstheme="minorHAnsi"/>
-          <w:sz w:val="28"/>
-          <w:szCs w:val="28"/>
-        </w:rPr>
-        <w:t>Doging questions</w:t>
+      <w:proofErr w:type="spellStart"/>
+      <w:r>
+        <w:rPr>
+          <w:rFonts w:asciiTheme="minorHAnsi" w:hAnsiTheme="minorHAnsi" w:cstheme="minorHAnsi"/>
+          <w:sz w:val="28"/>
+          <w:szCs w:val="28"/>
+        </w:rPr>
+        <w:t>Doging</w:t>
+      </w:r>
+      <w:proofErr w:type="spellEnd"/>
+      <w:r>
+        <w:rPr>
+          <w:rFonts w:asciiTheme="minorHAnsi" w:hAnsiTheme="minorHAnsi" w:cstheme="minorHAnsi"/>
+          <w:sz w:val="28"/>
+          <w:szCs w:val="28"/>
+        </w:rPr>
+        <w:t xml:space="preserve"> questions</w:t>
       </w:r>
     </w:p>
     <w:p>
@@ -907,8 +955,20 @@
           <w:sz w:val="28"/>
           <w:szCs w:val="28"/>
         </w:rPr>
-        <w:t>Don’t ever badmouth your former employer, manager or even your coworker</w:t>
-      </w:r>
+        <w:t xml:space="preserve">Don’t ever badmouth your former employer, manager or even your </w:t>
+      </w:r>
+      <w:proofErr w:type="spellStart"/>
+      <w:r>
+        <w:rPr>
+          <w:rFonts w:asciiTheme="minorHAnsi" w:hAnsiTheme="minorHAnsi" w:cstheme="minorHAnsi"/>
+          <w:b/>
+          <w:bCs/>
+          <w:sz w:val="28"/>
+          <w:szCs w:val="28"/>
+        </w:rPr>
+        <w:t>coworker</w:t>
+      </w:r>
+      <w:proofErr w:type="spellEnd"/>
     </w:p>
     <w:p>
       <w:pPr>
@@ -1169,8 +1229,20 @@
           <w:sz w:val="28"/>
           <w:szCs w:val="28"/>
         </w:rPr>
-        <w:t>The phone interview</w:t>
-      </w:r>
+        <w:t xml:space="preserve">The phone </w:t>
+      </w:r>
+      <w:proofErr w:type="gramStart"/>
+      <w:r>
+        <w:rPr>
+          <w:rFonts w:asciiTheme="minorHAnsi" w:hAnsiTheme="minorHAnsi" w:cstheme="minorHAnsi"/>
+          <w:b/>
+          <w:bCs/>
+          <w:sz w:val="28"/>
+          <w:szCs w:val="28"/>
+        </w:rPr>
+        <w:t>interview</w:t>
+      </w:r>
+      <w:proofErr w:type="gramEnd"/>
     </w:p>
     <w:p>
       <w:pPr>
@@ -1500,7 +1572,31 @@
           <w:u w:val="single"/>
         </w:rPr>
         <w:lastRenderedPageBreak/>
-        <w:t>This is the reason why sales people always want in-person meeting</w:t>
+        <w:t xml:space="preserve">This is the reason why </w:t>
+      </w:r>
+      <w:proofErr w:type="gramStart"/>
+      <w:r>
+        <w:rPr>
+          <w:rFonts w:asciiTheme="minorHAnsi" w:hAnsiTheme="minorHAnsi" w:cstheme="minorHAnsi"/>
+          <w:b/>
+          <w:bCs/>
+          <w:sz w:val="28"/>
+          <w:szCs w:val="28"/>
+          <w:u w:val="single"/>
+        </w:rPr>
+        <w:t>sales people</w:t>
+      </w:r>
+      <w:proofErr w:type="gramEnd"/>
+      <w:r>
+        <w:rPr>
+          <w:rFonts w:asciiTheme="minorHAnsi" w:hAnsiTheme="minorHAnsi" w:cstheme="minorHAnsi"/>
+          <w:b/>
+          <w:bCs/>
+          <w:sz w:val="28"/>
+          <w:szCs w:val="28"/>
+          <w:u w:val="single"/>
+        </w:rPr>
+        <w:t xml:space="preserve"> always want in-person meeting</w:t>
       </w:r>
     </w:p>
     <w:p>
@@ -1816,7 +1912,43 @@
           <w:sz w:val="28"/>
           <w:szCs w:val="28"/>
         </w:rPr>
-        <w:t>“Umns” and “Uhs”</w:t>
+        <w:t>“</w:t>
+      </w:r>
+      <w:proofErr w:type="spellStart"/>
+      <w:r>
+        <w:rPr>
+          <w:rFonts w:asciiTheme="minorHAnsi" w:hAnsiTheme="minorHAnsi" w:cstheme="minorHAnsi"/>
+          <w:sz w:val="28"/>
+          <w:szCs w:val="28"/>
+        </w:rPr>
+        <w:t>Umns</w:t>
+      </w:r>
+      <w:proofErr w:type="spellEnd"/>
+      <w:r>
+        <w:rPr>
+          <w:rFonts w:asciiTheme="minorHAnsi" w:hAnsiTheme="minorHAnsi" w:cstheme="minorHAnsi"/>
+          <w:sz w:val="28"/>
+          <w:szCs w:val="28"/>
+        </w:rPr>
+        <w:t>” and “</w:t>
+      </w:r>
+      <w:proofErr w:type="spellStart"/>
+      <w:r>
+        <w:rPr>
+          <w:rFonts w:asciiTheme="minorHAnsi" w:hAnsiTheme="minorHAnsi" w:cstheme="minorHAnsi"/>
+          <w:sz w:val="28"/>
+          <w:szCs w:val="28"/>
+        </w:rPr>
+        <w:t>Uhs</w:t>
+      </w:r>
+      <w:proofErr w:type="spellEnd"/>
+      <w:r>
+        <w:rPr>
+          <w:rFonts w:asciiTheme="minorHAnsi" w:hAnsiTheme="minorHAnsi" w:cstheme="minorHAnsi"/>
+          <w:sz w:val="28"/>
+          <w:szCs w:val="28"/>
+        </w:rPr>
+        <w:t>”</w:t>
       </w:r>
     </w:p>
     <w:p>
@@ -1842,8 +1974,20 @@
           <w:sz w:val="28"/>
           <w:szCs w:val="28"/>
         </w:rPr>
-        <w:t>The video interview</w:t>
-      </w:r>
+        <w:t xml:space="preserve">The video </w:t>
+      </w:r>
+      <w:proofErr w:type="gramStart"/>
+      <w:r>
+        <w:rPr>
+          <w:rFonts w:asciiTheme="minorHAnsi" w:hAnsiTheme="minorHAnsi" w:cstheme="minorHAnsi"/>
+          <w:b/>
+          <w:bCs/>
+          <w:sz w:val="28"/>
+          <w:szCs w:val="28"/>
+        </w:rPr>
+        <w:t>interview</w:t>
+      </w:r>
+      <w:proofErr w:type="gramEnd"/>
     </w:p>
     <w:p>
       <w:pPr>
@@ -1940,8 +2084,20 @@
           <w:sz w:val="28"/>
           <w:szCs w:val="28"/>
         </w:rPr>
-        <w:t>The panel interview</w:t>
-      </w:r>
+        <w:t xml:space="preserve">The panel </w:t>
+      </w:r>
+      <w:proofErr w:type="gramStart"/>
+      <w:r>
+        <w:rPr>
+          <w:rFonts w:asciiTheme="minorHAnsi" w:hAnsiTheme="minorHAnsi" w:cstheme="minorHAnsi"/>
+          <w:b/>
+          <w:bCs/>
+          <w:sz w:val="28"/>
+          <w:szCs w:val="28"/>
+        </w:rPr>
+        <w:t>interview</w:t>
+      </w:r>
+      <w:proofErr w:type="gramEnd"/>
     </w:p>
     <w:p>
       <w:pPr>
@@ -1982,8 +2138,20 @@
           <w:sz w:val="28"/>
           <w:szCs w:val="28"/>
         </w:rPr>
-        <w:t>The group interview</w:t>
-      </w:r>
+        <w:t xml:space="preserve">The group </w:t>
+      </w:r>
+      <w:proofErr w:type="gramStart"/>
+      <w:r>
+        <w:rPr>
+          <w:rFonts w:asciiTheme="minorHAnsi" w:hAnsiTheme="minorHAnsi" w:cstheme="minorHAnsi"/>
+          <w:b/>
+          <w:bCs/>
+          <w:sz w:val="28"/>
+          <w:szCs w:val="28"/>
+        </w:rPr>
+        <w:t>interview</w:t>
+      </w:r>
+      <w:proofErr w:type="gramEnd"/>
     </w:p>
     <w:p>
       <w:pPr>
@@ -2327,8 +2495,18 @@
           <w:sz w:val="28"/>
           <w:szCs w:val="28"/>
         </w:rPr>
-        <w:t>Is the primary decision maker on who gets hired</w:t>
-      </w:r>
+        <w:t xml:space="preserve">Is the primary decision maker on who gets </w:t>
+      </w:r>
+      <w:proofErr w:type="gramStart"/>
+      <w:r>
+        <w:rPr>
+          <w:rFonts w:asciiTheme="minorHAnsi" w:hAnsiTheme="minorHAnsi" w:cstheme="minorHAnsi"/>
+          <w:sz w:val="28"/>
+          <w:szCs w:val="28"/>
+        </w:rPr>
+        <w:t>hired</w:t>
+      </w:r>
+      <w:proofErr w:type="gramEnd"/>
     </w:p>
     <w:p>
       <w:pPr>
@@ -2659,15 +2837,87 @@
     </w:p>
     <w:p>
       <w:pPr>
-        <w:rPr>
-          <w:rFonts w:asciiTheme="minorHAnsi" w:hAnsiTheme="minorHAnsi" w:cstheme="minorHAnsi"/>
-          <w:sz w:val="28"/>
-          <w:szCs w:val="28"/>
-        </w:rPr>
-      </w:pPr>
-    </w:p>
-    <w:p>
-      <w:pPr>
+        <w:pStyle w:val="ListParagraph"/>
+        <w:numPr>
+          <w:ilvl w:val="0"/>
+          <w:numId w:val="2"/>
+        </w:numPr>
+        <w:rPr>
+          <w:rFonts w:asciiTheme="minorHAnsi" w:hAnsiTheme="minorHAnsi" w:cstheme="minorHAnsi"/>
+          <w:sz w:val="28"/>
+          <w:szCs w:val="28"/>
+        </w:rPr>
+      </w:pPr>
+      <w:r>
+        <w:rPr>
+          <w:rFonts w:asciiTheme="minorHAnsi" w:hAnsiTheme="minorHAnsi" w:cstheme="minorHAnsi"/>
+          <w:sz w:val="28"/>
+          <w:szCs w:val="28"/>
+        </w:rPr>
+        <w:t xml:space="preserve">I worked at </w:t>
+      </w:r>
+      <w:proofErr w:type="spellStart"/>
+      <w:r>
+        <w:rPr>
+          <w:rFonts w:asciiTheme="minorHAnsi" w:hAnsiTheme="minorHAnsi" w:cstheme="minorHAnsi"/>
+          <w:sz w:val="28"/>
+          <w:szCs w:val="28"/>
+        </w:rPr>
+        <w:t>Sitemax</w:t>
+      </w:r>
+      <w:proofErr w:type="spellEnd"/>
+      <w:r>
+        <w:rPr>
+          <w:rFonts w:asciiTheme="minorHAnsi" w:hAnsiTheme="minorHAnsi" w:cstheme="minorHAnsi"/>
+          <w:sz w:val="28"/>
+          <w:szCs w:val="28"/>
+        </w:rPr>
+        <w:t xml:space="preserve"> Systems from January 2018 to December 2019</w:t>
+      </w:r>
+    </w:p>
+    <w:p>
+      <w:pPr>
+        <w:pStyle w:val="ListParagraph"/>
+        <w:numPr>
+          <w:ilvl w:val="0"/>
+          <w:numId w:val="2"/>
+        </w:numPr>
+        <w:rPr>
+          <w:rFonts w:asciiTheme="minorHAnsi" w:hAnsiTheme="minorHAnsi" w:cstheme="minorHAnsi"/>
+          <w:sz w:val="28"/>
+          <w:szCs w:val="28"/>
+        </w:rPr>
+      </w:pPr>
+      <w:r>
+        <w:rPr>
+          <w:rFonts w:asciiTheme="minorHAnsi" w:hAnsiTheme="minorHAnsi" w:cstheme="minorHAnsi"/>
+          <w:sz w:val="28"/>
+          <w:szCs w:val="28"/>
+        </w:rPr>
+        <w:t xml:space="preserve">There I was responsible for developing and maintaining parts of </w:t>
+      </w:r>
+      <w:proofErr w:type="spellStart"/>
+      <w:r>
+        <w:rPr>
+          <w:rFonts w:asciiTheme="minorHAnsi" w:hAnsiTheme="minorHAnsi" w:cstheme="minorHAnsi"/>
+          <w:sz w:val="28"/>
+          <w:szCs w:val="28"/>
+        </w:rPr>
+        <w:t>SiteMax</w:t>
+      </w:r>
+      <w:proofErr w:type="spellEnd"/>
+      <w:r>
+        <w:rPr>
+          <w:rFonts w:asciiTheme="minorHAnsi" w:hAnsiTheme="minorHAnsi" w:cstheme="minorHAnsi"/>
+          <w:sz w:val="28"/>
+          <w:szCs w:val="28"/>
+        </w:rPr>
+        <w:t xml:space="preserve"> Systems</w:t>
+      </w:r>
+    </w:p>
+    <w:p>
+      <w:pPr>
+        <w:jc w:val="center"/>
         <w:rPr>
           <w:rFonts w:asciiTheme="minorHAnsi" w:hAnsiTheme="minorHAnsi" w:cstheme="minorHAnsi"/>
           <w:sz w:val="28"/>

</xml_diff>

<commit_message>
feat: Add progress #8 'Interview Practice, Auth0'
</commit_message>
<xml_diff>
--- a/big-interview/auth0/interview_practice.docx
+++ b/big-interview/auth0/interview_practice.docx
@@ -159,41 +159,13 @@
           <w:szCs w:val="28"/>
         </w:rPr>
       </w:pPr>
-      <w:proofErr w:type="spellStart"/>
-      <w:r>
-        <w:rPr>
-          <w:rFonts w:asciiTheme="minorHAnsi" w:hAnsiTheme="minorHAnsi" w:cstheme="minorHAnsi"/>
-          <w:sz w:val="28"/>
-          <w:szCs w:val="28"/>
-        </w:rPr>
-        <w:t>Swarmy</w:t>
-      </w:r>
-      <w:proofErr w:type="spellEnd"/>
-      <w:r>
-        <w:rPr>
-          <w:rFonts w:asciiTheme="minorHAnsi" w:hAnsiTheme="minorHAnsi" w:cstheme="minorHAnsi"/>
-          <w:sz w:val="28"/>
-          <w:szCs w:val="28"/>
-        </w:rPr>
-        <w:t xml:space="preserve">, </w:t>
-      </w:r>
-      <w:proofErr w:type="spellStart"/>
-      <w:r>
-        <w:rPr>
-          <w:rFonts w:asciiTheme="minorHAnsi" w:hAnsiTheme="minorHAnsi" w:cstheme="minorHAnsi"/>
-          <w:sz w:val="28"/>
-          <w:szCs w:val="28"/>
-        </w:rPr>
-        <w:t>awkard</w:t>
-      </w:r>
-      <w:proofErr w:type="spellEnd"/>
-      <w:r>
-        <w:rPr>
-          <w:rFonts w:asciiTheme="minorHAnsi" w:hAnsiTheme="minorHAnsi" w:cstheme="minorHAnsi"/>
-          <w:sz w:val="28"/>
-          <w:szCs w:val="28"/>
-        </w:rPr>
-        <w:t xml:space="preserve"> </w:t>
+      <w:r>
+        <w:rPr>
+          <w:rFonts w:asciiTheme="minorHAnsi" w:hAnsiTheme="minorHAnsi" w:cstheme="minorHAnsi"/>
+          <w:sz w:val="28"/>
+          <w:szCs w:val="28"/>
+        </w:rPr>
+        <w:t xml:space="preserve">Swarmy, awkard </w:t>
       </w:r>
       <w:r>
         <w:rPr>
@@ -556,23 +528,13 @@
           <w:szCs w:val="28"/>
         </w:rPr>
       </w:pPr>
-      <w:proofErr w:type="spellStart"/>
-      <w:r>
-        <w:rPr>
-          <w:rFonts w:asciiTheme="minorHAnsi" w:hAnsiTheme="minorHAnsi" w:cstheme="minorHAnsi"/>
-          <w:sz w:val="28"/>
-          <w:szCs w:val="28"/>
-        </w:rPr>
-        <w:t>E.g</w:t>
-      </w:r>
-      <w:proofErr w:type="spellEnd"/>
-      <w:r>
-        <w:rPr>
-          <w:rFonts w:asciiTheme="minorHAnsi" w:hAnsiTheme="minorHAnsi" w:cstheme="minorHAnsi"/>
-          <w:sz w:val="28"/>
-          <w:szCs w:val="28"/>
-        </w:rPr>
-        <w:t xml:space="preserve"> arriving late, </w:t>
+      <w:r>
+        <w:rPr>
+          <w:rFonts w:asciiTheme="minorHAnsi" w:hAnsiTheme="minorHAnsi" w:cstheme="minorHAnsi"/>
+          <w:sz w:val="28"/>
+          <w:szCs w:val="28"/>
+        </w:rPr>
+        <w:t xml:space="preserve">E.g arriving late, </w:t>
       </w:r>
     </w:p>
     <w:p>
@@ -863,23 +825,13 @@
           <w:szCs w:val="28"/>
         </w:rPr>
       </w:pPr>
-      <w:proofErr w:type="spellStart"/>
-      <w:r>
-        <w:rPr>
-          <w:rFonts w:asciiTheme="minorHAnsi" w:hAnsiTheme="minorHAnsi" w:cstheme="minorHAnsi"/>
-          <w:sz w:val="28"/>
-          <w:szCs w:val="28"/>
-        </w:rPr>
-        <w:t>Doging</w:t>
-      </w:r>
-      <w:proofErr w:type="spellEnd"/>
-      <w:r>
-        <w:rPr>
-          <w:rFonts w:asciiTheme="minorHAnsi" w:hAnsiTheme="minorHAnsi" w:cstheme="minorHAnsi"/>
-          <w:sz w:val="28"/>
-          <w:szCs w:val="28"/>
-        </w:rPr>
-        <w:t xml:space="preserve"> questions</w:t>
+      <w:r>
+        <w:rPr>
+          <w:rFonts w:asciiTheme="minorHAnsi" w:hAnsiTheme="minorHAnsi" w:cstheme="minorHAnsi"/>
+          <w:sz w:val="28"/>
+          <w:szCs w:val="28"/>
+        </w:rPr>
+        <w:t>Doging questions</w:t>
       </w:r>
     </w:p>
     <w:p>
@@ -955,20 +907,8 @@
           <w:sz w:val="28"/>
           <w:szCs w:val="28"/>
         </w:rPr>
-        <w:t xml:space="preserve">Don’t ever badmouth your former employer, manager or even your </w:t>
-      </w:r>
-      <w:proofErr w:type="spellStart"/>
-      <w:r>
-        <w:rPr>
-          <w:rFonts w:asciiTheme="minorHAnsi" w:hAnsiTheme="minorHAnsi" w:cstheme="minorHAnsi"/>
-          <w:b/>
-          <w:bCs/>
-          <w:sz w:val="28"/>
-          <w:szCs w:val="28"/>
-        </w:rPr>
-        <w:t>coworker</w:t>
-      </w:r>
-      <w:proofErr w:type="spellEnd"/>
+        <w:t>Don’t ever badmouth your former employer, manager or even your coworker</w:t>
+      </w:r>
     </w:p>
     <w:p>
       <w:pPr>
@@ -1229,20 +1169,8 @@
           <w:sz w:val="28"/>
           <w:szCs w:val="28"/>
         </w:rPr>
-        <w:t xml:space="preserve">The phone </w:t>
-      </w:r>
-      <w:proofErr w:type="gramStart"/>
-      <w:r>
-        <w:rPr>
-          <w:rFonts w:asciiTheme="minorHAnsi" w:hAnsiTheme="minorHAnsi" w:cstheme="minorHAnsi"/>
-          <w:b/>
-          <w:bCs/>
-          <w:sz w:val="28"/>
-          <w:szCs w:val="28"/>
-        </w:rPr>
-        <w:t>interview</w:t>
-      </w:r>
-      <w:proofErr w:type="gramEnd"/>
+        <w:t>The phone interview</w:t>
+      </w:r>
     </w:p>
     <w:p>
       <w:pPr>
@@ -1572,31 +1500,7 @@
           <w:u w:val="single"/>
         </w:rPr>
         <w:lastRenderedPageBreak/>
-        <w:t xml:space="preserve">This is the reason why </w:t>
-      </w:r>
-      <w:proofErr w:type="gramStart"/>
-      <w:r>
-        <w:rPr>
-          <w:rFonts w:asciiTheme="minorHAnsi" w:hAnsiTheme="minorHAnsi" w:cstheme="minorHAnsi"/>
-          <w:b/>
-          <w:bCs/>
-          <w:sz w:val="28"/>
-          <w:szCs w:val="28"/>
-          <w:u w:val="single"/>
-        </w:rPr>
-        <w:t>sales people</w:t>
-      </w:r>
-      <w:proofErr w:type="gramEnd"/>
-      <w:r>
-        <w:rPr>
-          <w:rFonts w:asciiTheme="minorHAnsi" w:hAnsiTheme="minorHAnsi" w:cstheme="minorHAnsi"/>
-          <w:b/>
-          <w:bCs/>
-          <w:sz w:val="28"/>
-          <w:szCs w:val="28"/>
-          <w:u w:val="single"/>
-        </w:rPr>
-        <w:t xml:space="preserve"> always want in-person meeting</w:t>
+        <w:t>This is the reason why sales people always want in-person meeting</w:t>
       </w:r>
     </w:p>
     <w:p>
@@ -1912,43 +1816,7 @@
           <w:sz w:val="28"/>
           <w:szCs w:val="28"/>
         </w:rPr>
-        <w:t>“</w:t>
-      </w:r>
-      <w:proofErr w:type="spellStart"/>
-      <w:r>
-        <w:rPr>
-          <w:rFonts w:asciiTheme="minorHAnsi" w:hAnsiTheme="minorHAnsi" w:cstheme="minorHAnsi"/>
-          <w:sz w:val="28"/>
-          <w:szCs w:val="28"/>
-        </w:rPr>
-        <w:t>Umns</w:t>
-      </w:r>
-      <w:proofErr w:type="spellEnd"/>
-      <w:r>
-        <w:rPr>
-          <w:rFonts w:asciiTheme="minorHAnsi" w:hAnsiTheme="minorHAnsi" w:cstheme="minorHAnsi"/>
-          <w:sz w:val="28"/>
-          <w:szCs w:val="28"/>
-        </w:rPr>
-        <w:t>” and “</w:t>
-      </w:r>
-      <w:proofErr w:type="spellStart"/>
-      <w:r>
-        <w:rPr>
-          <w:rFonts w:asciiTheme="minorHAnsi" w:hAnsiTheme="minorHAnsi" w:cstheme="minorHAnsi"/>
-          <w:sz w:val="28"/>
-          <w:szCs w:val="28"/>
-        </w:rPr>
-        <w:t>Uhs</w:t>
-      </w:r>
-      <w:proofErr w:type="spellEnd"/>
-      <w:r>
-        <w:rPr>
-          <w:rFonts w:asciiTheme="minorHAnsi" w:hAnsiTheme="minorHAnsi" w:cstheme="minorHAnsi"/>
-          <w:sz w:val="28"/>
-          <w:szCs w:val="28"/>
-        </w:rPr>
-        <w:t>”</w:t>
+        <w:t>“Umns” and “Uhs”</w:t>
       </w:r>
     </w:p>
     <w:p>
@@ -1974,20 +1842,8 @@
           <w:sz w:val="28"/>
           <w:szCs w:val="28"/>
         </w:rPr>
-        <w:t xml:space="preserve">The video </w:t>
-      </w:r>
-      <w:proofErr w:type="gramStart"/>
-      <w:r>
-        <w:rPr>
-          <w:rFonts w:asciiTheme="minorHAnsi" w:hAnsiTheme="minorHAnsi" w:cstheme="minorHAnsi"/>
-          <w:b/>
-          <w:bCs/>
-          <w:sz w:val="28"/>
-          <w:szCs w:val="28"/>
-        </w:rPr>
-        <w:t>interview</w:t>
-      </w:r>
-      <w:proofErr w:type="gramEnd"/>
+        <w:t>The video interview</w:t>
+      </w:r>
     </w:p>
     <w:p>
       <w:pPr>
@@ -2084,20 +1940,8 @@
           <w:sz w:val="28"/>
           <w:szCs w:val="28"/>
         </w:rPr>
-        <w:t xml:space="preserve">The panel </w:t>
-      </w:r>
-      <w:proofErr w:type="gramStart"/>
-      <w:r>
-        <w:rPr>
-          <w:rFonts w:asciiTheme="minorHAnsi" w:hAnsiTheme="minorHAnsi" w:cstheme="minorHAnsi"/>
-          <w:b/>
-          <w:bCs/>
-          <w:sz w:val="28"/>
-          <w:szCs w:val="28"/>
-        </w:rPr>
-        <w:t>interview</w:t>
-      </w:r>
-      <w:proofErr w:type="gramEnd"/>
+        <w:t>The panel interview</w:t>
+      </w:r>
     </w:p>
     <w:p>
       <w:pPr>
@@ -2138,20 +1982,8 @@
           <w:sz w:val="28"/>
           <w:szCs w:val="28"/>
         </w:rPr>
-        <w:t xml:space="preserve">The group </w:t>
-      </w:r>
-      <w:proofErr w:type="gramStart"/>
-      <w:r>
-        <w:rPr>
-          <w:rFonts w:asciiTheme="minorHAnsi" w:hAnsiTheme="minorHAnsi" w:cstheme="minorHAnsi"/>
-          <w:b/>
-          <w:bCs/>
-          <w:sz w:val="28"/>
-          <w:szCs w:val="28"/>
-        </w:rPr>
-        <w:t>interview</w:t>
-      </w:r>
-      <w:proofErr w:type="gramEnd"/>
+        <w:t>The group interview</w:t>
+      </w:r>
     </w:p>
     <w:p>
       <w:pPr>
@@ -2495,18 +2327,8 @@
           <w:sz w:val="28"/>
           <w:szCs w:val="28"/>
         </w:rPr>
-        <w:t xml:space="preserve">Is the primary decision maker on who gets </w:t>
-      </w:r>
-      <w:proofErr w:type="gramStart"/>
-      <w:r>
-        <w:rPr>
-          <w:rFonts w:asciiTheme="minorHAnsi" w:hAnsiTheme="minorHAnsi" w:cstheme="minorHAnsi"/>
-          <w:sz w:val="28"/>
-          <w:szCs w:val="28"/>
-        </w:rPr>
-        <w:t>hired</w:t>
-      </w:r>
-      <w:proofErr w:type="gramEnd"/>
+        <w:t>Is the primary decision maker on who gets hired</w:t>
+      </w:r>
     </w:p>
     <w:p>
       <w:pPr>
@@ -2854,25 +2676,7 @@
           <w:sz w:val="28"/>
           <w:szCs w:val="28"/>
         </w:rPr>
-        <w:t xml:space="preserve">I worked at </w:t>
-      </w:r>
-      <w:proofErr w:type="spellStart"/>
-      <w:r>
-        <w:rPr>
-          <w:rFonts w:asciiTheme="minorHAnsi" w:hAnsiTheme="minorHAnsi" w:cstheme="minorHAnsi"/>
-          <w:sz w:val="28"/>
-          <w:szCs w:val="28"/>
-        </w:rPr>
-        <w:t>Sitemax</w:t>
-      </w:r>
-      <w:proofErr w:type="spellEnd"/>
-      <w:r>
-        <w:rPr>
-          <w:rFonts w:asciiTheme="minorHAnsi" w:hAnsiTheme="minorHAnsi" w:cstheme="minorHAnsi"/>
-          <w:sz w:val="28"/>
-          <w:szCs w:val="28"/>
-        </w:rPr>
-        <w:t xml:space="preserve"> Systems from January 2018 to December 2019</w:t>
+        <w:t>I worked at Sitemax Systems from January 2018 to December 2019</w:t>
       </w:r>
     </w:p>
     <w:p>
@@ -2894,26 +2698,255 @@
           <w:sz w:val="28"/>
           <w:szCs w:val="28"/>
         </w:rPr>
-        <w:t xml:space="preserve">There I was responsible for developing and maintaining parts of </w:t>
-      </w:r>
-      <w:proofErr w:type="spellStart"/>
-      <w:r>
-        <w:rPr>
-          <w:rFonts w:asciiTheme="minorHAnsi" w:hAnsiTheme="minorHAnsi" w:cstheme="minorHAnsi"/>
-          <w:sz w:val="28"/>
-          <w:szCs w:val="28"/>
-        </w:rPr>
-        <w:t>SiteMax</w:t>
-      </w:r>
-      <w:proofErr w:type="spellEnd"/>
-      <w:r>
-        <w:rPr>
-          <w:rFonts w:asciiTheme="minorHAnsi" w:hAnsiTheme="minorHAnsi" w:cstheme="minorHAnsi"/>
-          <w:sz w:val="28"/>
-          <w:szCs w:val="28"/>
-        </w:rPr>
-        <w:t xml:space="preserve"> Systems</w:t>
-      </w:r>
+        <w:t xml:space="preserve">There I was responsible for developing and maintaining </w:t>
+      </w:r>
+      <w:r>
+        <w:rPr>
+          <w:rFonts w:asciiTheme="minorHAnsi" w:hAnsiTheme="minorHAnsi" w:cstheme="minorHAnsi"/>
+          <w:sz w:val="28"/>
+          <w:szCs w:val="28"/>
+        </w:rPr>
+        <w:t>features</w:t>
+      </w:r>
+      <w:r>
+        <w:rPr>
+          <w:rFonts w:asciiTheme="minorHAnsi" w:hAnsiTheme="minorHAnsi" w:cstheme="minorHAnsi"/>
+          <w:sz w:val="28"/>
+          <w:szCs w:val="28"/>
+        </w:rPr>
+        <w:t xml:space="preserve"> of</w:t>
+      </w:r>
+      <w:r>
+        <w:rPr>
+          <w:rFonts w:asciiTheme="minorHAnsi" w:hAnsiTheme="minorHAnsi" w:cstheme="minorHAnsi"/>
+          <w:sz w:val="28"/>
+          <w:szCs w:val="28"/>
+        </w:rPr>
+        <w:t xml:space="preserve"> the</w:t>
+      </w:r>
+      <w:r>
+        <w:rPr>
+          <w:rFonts w:asciiTheme="minorHAnsi" w:hAnsiTheme="minorHAnsi" w:cstheme="minorHAnsi"/>
+          <w:sz w:val="28"/>
+          <w:szCs w:val="28"/>
+        </w:rPr>
+        <w:t xml:space="preserve"> SiteMax Systems</w:t>
+      </w:r>
+    </w:p>
+    <w:p>
+      <w:pPr>
+        <w:pStyle w:val="ListParagraph"/>
+        <w:numPr>
+          <w:ilvl w:val="0"/>
+          <w:numId w:val="2"/>
+        </w:numPr>
+        <w:rPr>
+          <w:rFonts w:asciiTheme="minorHAnsi" w:hAnsiTheme="minorHAnsi" w:cstheme="minorHAnsi"/>
+          <w:sz w:val="28"/>
+          <w:szCs w:val="28"/>
+        </w:rPr>
+      </w:pPr>
+      <w:r>
+        <w:rPr>
+          <w:rFonts w:asciiTheme="minorHAnsi" w:hAnsiTheme="minorHAnsi" w:cstheme="minorHAnsi"/>
+          <w:sz w:val="28"/>
+          <w:szCs w:val="28"/>
+        </w:rPr>
+        <w:t xml:space="preserve">I took leadership </w:t>
+      </w:r>
+      <w:r>
+        <w:rPr>
+          <w:rFonts w:asciiTheme="minorHAnsi" w:hAnsiTheme="minorHAnsi" w:cstheme="minorHAnsi"/>
+          <w:sz w:val="28"/>
+          <w:szCs w:val="28"/>
+        </w:rPr>
+        <w:t xml:space="preserve">so </w:t>
+      </w:r>
+      <w:r>
+        <w:rPr>
+          <w:rFonts w:asciiTheme="minorHAnsi" w:hAnsiTheme="minorHAnsi" w:cstheme="minorHAnsi"/>
+          <w:sz w:val="28"/>
+          <w:szCs w:val="28"/>
+        </w:rPr>
+        <w:t>the company’s mission ciritical SiteMax 3 and SiteMax 3.5 deployed on time</w:t>
+      </w:r>
+    </w:p>
+    <w:p>
+      <w:pPr>
+        <w:pStyle w:val="ListParagraph"/>
+        <w:numPr>
+          <w:ilvl w:val="0"/>
+          <w:numId w:val="2"/>
+        </w:numPr>
+        <w:rPr>
+          <w:rFonts w:asciiTheme="minorHAnsi" w:hAnsiTheme="minorHAnsi" w:cstheme="minorHAnsi"/>
+          <w:sz w:val="28"/>
+          <w:szCs w:val="28"/>
+        </w:rPr>
+      </w:pPr>
+      <w:r>
+        <w:rPr>
+          <w:rFonts w:asciiTheme="minorHAnsi" w:hAnsiTheme="minorHAnsi" w:cstheme="minorHAnsi"/>
+          <w:sz w:val="28"/>
+          <w:szCs w:val="28"/>
+        </w:rPr>
+        <w:lastRenderedPageBreak/>
+        <w:t xml:space="preserve">I developed, and made sure that the app looked great so clients would join and stay </w:t>
+      </w:r>
+      <w:r>
+        <w:rPr>
+          <w:rFonts w:asciiTheme="minorHAnsi" w:hAnsiTheme="minorHAnsi" w:cstheme="minorHAnsi"/>
+          <w:sz w:val="28"/>
+          <w:szCs w:val="28"/>
+        </w:rPr>
+        <w:t>for the</w:t>
+      </w:r>
+      <w:r>
+        <w:rPr>
+          <w:rFonts w:asciiTheme="minorHAnsi" w:hAnsiTheme="minorHAnsi" w:cstheme="minorHAnsi"/>
+          <w:sz w:val="28"/>
+          <w:szCs w:val="28"/>
+        </w:rPr>
+        <w:t xml:space="preserve"> organization would grow</w:t>
+      </w:r>
+      <w:r>
+        <w:rPr>
+          <w:rFonts w:asciiTheme="minorHAnsi" w:hAnsiTheme="minorHAnsi" w:cstheme="minorHAnsi"/>
+          <w:sz w:val="28"/>
+          <w:szCs w:val="28"/>
+        </w:rPr>
+        <w:t xml:space="preserve">. </w:t>
+      </w:r>
+      <w:r>
+        <w:rPr>
+          <w:rFonts w:asciiTheme="minorHAnsi" w:hAnsiTheme="minorHAnsi" w:cstheme="minorHAnsi"/>
+          <w:sz w:val="28"/>
+          <w:szCs w:val="28"/>
+        </w:rPr>
+        <w:t xml:space="preserve">During that time, </w:t>
+      </w:r>
+      <w:r>
+        <w:rPr>
+          <w:rFonts w:asciiTheme="minorHAnsi" w:hAnsiTheme="minorHAnsi" w:cstheme="minorHAnsi"/>
+          <w:sz w:val="28"/>
+          <w:szCs w:val="28"/>
+        </w:rPr>
+        <w:t>I developed over 300 single page angular</w:t>
+      </w:r>
+      <w:r>
+        <w:rPr>
+          <w:rFonts w:asciiTheme="minorHAnsi" w:hAnsiTheme="minorHAnsi" w:cstheme="minorHAnsi"/>
+          <w:sz w:val="28"/>
+          <w:szCs w:val="28"/>
+        </w:rPr>
+        <w:t>JS based</w:t>
+      </w:r>
+      <w:r>
+        <w:rPr>
+          <w:rFonts w:asciiTheme="minorHAnsi" w:hAnsiTheme="minorHAnsi" w:cstheme="minorHAnsi"/>
+          <w:sz w:val="28"/>
+          <w:szCs w:val="28"/>
+        </w:rPr>
+        <w:t xml:space="preserve"> applications </w:t>
+      </w:r>
+      <w:r>
+        <w:rPr>
+          <w:rFonts w:asciiTheme="minorHAnsi" w:hAnsiTheme="minorHAnsi" w:cstheme="minorHAnsi"/>
+          <w:sz w:val="28"/>
+          <w:szCs w:val="28"/>
+        </w:rPr>
+        <w:t>and maintained over 2000 of them.</w:t>
+      </w:r>
+    </w:p>
+    <w:p>
+      <w:pPr>
+        <w:pStyle w:val="ListParagraph"/>
+        <w:numPr>
+          <w:ilvl w:val="0"/>
+          <w:numId w:val="2"/>
+        </w:numPr>
+        <w:rPr>
+          <w:rFonts w:asciiTheme="minorHAnsi" w:hAnsiTheme="minorHAnsi" w:cstheme="minorHAnsi"/>
+          <w:sz w:val="28"/>
+          <w:szCs w:val="28"/>
+        </w:rPr>
+      </w:pPr>
+      <w:r>
+        <w:rPr>
+          <w:rFonts w:asciiTheme="minorHAnsi" w:hAnsiTheme="minorHAnsi" w:cstheme="minorHAnsi"/>
+          <w:sz w:val="28"/>
+          <w:szCs w:val="28"/>
+        </w:rPr>
+        <w:t>With my strong work ethics</w:t>
+      </w:r>
+    </w:p>
+    <w:p>
+      <w:pPr>
+        <w:pStyle w:val="ListParagraph"/>
+        <w:numPr>
+          <w:ilvl w:val="0"/>
+          <w:numId w:val="2"/>
+        </w:numPr>
+        <w:rPr>
+          <w:rFonts w:asciiTheme="minorHAnsi" w:hAnsiTheme="minorHAnsi" w:cstheme="minorHAnsi"/>
+          <w:sz w:val="28"/>
+          <w:szCs w:val="28"/>
+        </w:rPr>
+      </w:pPr>
+      <w:r>
+        <w:rPr>
+          <w:rFonts w:asciiTheme="minorHAnsi" w:hAnsiTheme="minorHAnsi" w:cstheme="minorHAnsi"/>
+          <w:sz w:val="28"/>
+          <w:szCs w:val="28"/>
+        </w:rPr>
+        <w:t>I am the type of person that when I am tackling problem, I go to finish</w:t>
+      </w:r>
+    </w:p>
+    <w:p>
+      <w:pPr>
+        <w:pStyle w:val="ListParagraph"/>
+        <w:numPr>
+          <w:ilvl w:val="0"/>
+          <w:numId w:val="2"/>
+        </w:numPr>
+        <w:rPr>
+          <w:rFonts w:asciiTheme="minorHAnsi" w:hAnsiTheme="minorHAnsi" w:cstheme="minorHAnsi"/>
+          <w:sz w:val="28"/>
+          <w:szCs w:val="28"/>
+        </w:rPr>
+      </w:pPr>
+      <w:r>
+        <w:rPr>
+          <w:rFonts w:asciiTheme="minorHAnsi" w:hAnsiTheme="minorHAnsi" w:cstheme="minorHAnsi"/>
+          <w:sz w:val="28"/>
+          <w:szCs w:val="28"/>
+        </w:rPr>
+        <w:t xml:space="preserve"> </w:t>
+      </w:r>
+    </w:p>
+    <w:p>
+      <w:pPr>
+        <w:pStyle w:val="ListParagraph"/>
+        <w:numPr>
+          <w:ilvl w:val="0"/>
+          <w:numId w:val="2"/>
+        </w:numPr>
+        <w:rPr>
+          <w:rFonts w:asciiTheme="minorHAnsi" w:hAnsiTheme="minorHAnsi" w:cstheme="minorHAnsi"/>
+          <w:sz w:val="28"/>
+          <w:szCs w:val="28"/>
+        </w:rPr>
+      </w:pPr>
+    </w:p>
+    <w:p>
+      <w:pPr>
+        <w:jc w:val="center"/>
+        <w:rPr>
+          <w:rFonts w:asciiTheme="minorHAnsi" w:hAnsiTheme="minorHAnsi" w:cstheme="minorHAnsi"/>
+          <w:sz w:val="28"/>
+          <w:szCs w:val="28"/>
+        </w:rPr>
+      </w:pPr>
     </w:p>
     <w:p>
       <w:pPr>

</xml_diff>

<commit_message>
feat: Add progress #9 'Interview Practice, Auth0'
</commit_message>
<xml_diff>
--- a/big-interview/auth0/interview_practice.docx
+++ b/big-interview/auth0/interview_practice.docx
@@ -159,13 +159,41 @@
           <w:szCs w:val="28"/>
         </w:rPr>
       </w:pPr>
-      <w:r>
-        <w:rPr>
-          <w:rFonts w:asciiTheme="minorHAnsi" w:hAnsiTheme="minorHAnsi" w:cstheme="minorHAnsi"/>
-          <w:sz w:val="28"/>
-          <w:szCs w:val="28"/>
-        </w:rPr>
-        <w:t xml:space="preserve">Swarmy, awkard </w:t>
+      <w:proofErr w:type="spellStart"/>
+      <w:r>
+        <w:rPr>
+          <w:rFonts w:asciiTheme="minorHAnsi" w:hAnsiTheme="minorHAnsi" w:cstheme="minorHAnsi"/>
+          <w:sz w:val="28"/>
+          <w:szCs w:val="28"/>
+        </w:rPr>
+        <w:t>Swarmy</w:t>
+      </w:r>
+      <w:proofErr w:type="spellEnd"/>
+      <w:r>
+        <w:rPr>
+          <w:rFonts w:asciiTheme="minorHAnsi" w:hAnsiTheme="minorHAnsi" w:cstheme="minorHAnsi"/>
+          <w:sz w:val="28"/>
+          <w:szCs w:val="28"/>
+        </w:rPr>
+        <w:t xml:space="preserve">, </w:t>
+      </w:r>
+      <w:proofErr w:type="spellStart"/>
+      <w:r>
+        <w:rPr>
+          <w:rFonts w:asciiTheme="minorHAnsi" w:hAnsiTheme="minorHAnsi" w:cstheme="minorHAnsi"/>
+          <w:sz w:val="28"/>
+          <w:szCs w:val="28"/>
+        </w:rPr>
+        <w:t>awkard</w:t>
+      </w:r>
+      <w:proofErr w:type="spellEnd"/>
+      <w:r>
+        <w:rPr>
+          <w:rFonts w:asciiTheme="minorHAnsi" w:hAnsiTheme="minorHAnsi" w:cstheme="minorHAnsi"/>
+          <w:sz w:val="28"/>
+          <w:szCs w:val="28"/>
+        </w:rPr>
+        <w:t xml:space="preserve"> </w:t>
       </w:r>
       <w:r>
         <w:rPr>
@@ -528,13 +556,23 @@
           <w:szCs w:val="28"/>
         </w:rPr>
       </w:pPr>
-      <w:r>
-        <w:rPr>
-          <w:rFonts w:asciiTheme="minorHAnsi" w:hAnsiTheme="minorHAnsi" w:cstheme="minorHAnsi"/>
-          <w:sz w:val="28"/>
-          <w:szCs w:val="28"/>
-        </w:rPr>
-        <w:t xml:space="preserve">E.g arriving late, </w:t>
+      <w:proofErr w:type="spellStart"/>
+      <w:r>
+        <w:rPr>
+          <w:rFonts w:asciiTheme="minorHAnsi" w:hAnsiTheme="minorHAnsi" w:cstheme="minorHAnsi"/>
+          <w:sz w:val="28"/>
+          <w:szCs w:val="28"/>
+        </w:rPr>
+        <w:t>E.g</w:t>
+      </w:r>
+      <w:proofErr w:type="spellEnd"/>
+      <w:r>
+        <w:rPr>
+          <w:rFonts w:asciiTheme="minorHAnsi" w:hAnsiTheme="minorHAnsi" w:cstheme="minorHAnsi"/>
+          <w:sz w:val="28"/>
+          <w:szCs w:val="28"/>
+        </w:rPr>
+        <w:t xml:space="preserve"> arriving late, </w:t>
       </w:r>
     </w:p>
     <w:p>
@@ -825,13 +863,23 @@
           <w:szCs w:val="28"/>
         </w:rPr>
       </w:pPr>
-      <w:r>
-        <w:rPr>
-          <w:rFonts w:asciiTheme="minorHAnsi" w:hAnsiTheme="minorHAnsi" w:cstheme="minorHAnsi"/>
-          <w:sz w:val="28"/>
-          <w:szCs w:val="28"/>
-        </w:rPr>
-        <w:t>Doging questions</w:t>
+      <w:proofErr w:type="spellStart"/>
+      <w:r>
+        <w:rPr>
+          <w:rFonts w:asciiTheme="minorHAnsi" w:hAnsiTheme="minorHAnsi" w:cstheme="minorHAnsi"/>
+          <w:sz w:val="28"/>
+          <w:szCs w:val="28"/>
+        </w:rPr>
+        <w:t>Doging</w:t>
+      </w:r>
+      <w:proofErr w:type="spellEnd"/>
+      <w:r>
+        <w:rPr>
+          <w:rFonts w:asciiTheme="minorHAnsi" w:hAnsiTheme="minorHAnsi" w:cstheme="minorHAnsi"/>
+          <w:sz w:val="28"/>
+          <w:szCs w:val="28"/>
+        </w:rPr>
+        <w:t xml:space="preserve"> questions</w:t>
       </w:r>
     </w:p>
     <w:p>
@@ -907,8 +955,20 @@
           <w:sz w:val="28"/>
           <w:szCs w:val="28"/>
         </w:rPr>
-        <w:t>Don’t ever badmouth your former employer, manager or even your coworker</w:t>
-      </w:r>
+        <w:t xml:space="preserve">Don’t ever badmouth your former employer, manager or even your </w:t>
+      </w:r>
+      <w:proofErr w:type="spellStart"/>
+      <w:r>
+        <w:rPr>
+          <w:rFonts w:asciiTheme="minorHAnsi" w:hAnsiTheme="minorHAnsi" w:cstheme="minorHAnsi"/>
+          <w:b/>
+          <w:bCs/>
+          <w:sz w:val="28"/>
+          <w:szCs w:val="28"/>
+        </w:rPr>
+        <w:t>coworker</w:t>
+      </w:r>
+      <w:proofErr w:type="spellEnd"/>
     </w:p>
     <w:p>
       <w:pPr>
@@ -1169,8 +1229,20 @@
           <w:sz w:val="28"/>
           <w:szCs w:val="28"/>
         </w:rPr>
-        <w:t>The phone interview</w:t>
-      </w:r>
+        <w:t xml:space="preserve">The phone </w:t>
+      </w:r>
+      <w:proofErr w:type="gramStart"/>
+      <w:r>
+        <w:rPr>
+          <w:rFonts w:asciiTheme="minorHAnsi" w:hAnsiTheme="minorHAnsi" w:cstheme="minorHAnsi"/>
+          <w:b/>
+          <w:bCs/>
+          <w:sz w:val="28"/>
+          <w:szCs w:val="28"/>
+        </w:rPr>
+        <w:t>interview</w:t>
+      </w:r>
+      <w:proofErr w:type="gramEnd"/>
     </w:p>
     <w:p>
       <w:pPr>
@@ -1500,7 +1572,31 @@
           <w:u w:val="single"/>
         </w:rPr>
         <w:lastRenderedPageBreak/>
-        <w:t>This is the reason why sales people always want in-person meeting</w:t>
+        <w:t xml:space="preserve">This is the reason why </w:t>
+      </w:r>
+      <w:proofErr w:type="gramStart"/>
+      <w:r>
+        <w:rPr>
+          <w:rFonts w:asciiTheme="minorHAnsi" w:hAnsiTheme="minorHAnsi" w:cstheme="minorHAnsi"/>
+          <w:b/>
+          <w:bCs/>
+          <w:sz w:val="28"/>
+          <w:szCs w:val="28"/>
+          <w:u w:val="single"/>
+        </w:rPr>
+        <w:t>sales people</w:t>
+      </w:r>
+      <w:proofErr w:type="gramEnd"/>
+      <w:r>
+        <w:rPr>
+          <w:rFonts w:asciiTheme="minorHAnsi" w:hAnsiTheme="minorHAnsi" w:cstheme="minorHAnsi"/>
+          <w:b/>
+          <w:bCs/>
+          <w:sz w:val="28"/>
+          <w:szCs w:val="28"/>
+          <w:u w:val="single"/>
+        </w:rPr>
+        <w:t xml:space="preserve"> always want in-person meeting</w:t>
       </w:r>
     </w:p>
     <w:p>
@@ -1816,7 +1912,43 @@
           <w:sz w:val="28"/>
           <w:szCs w:val="28"/>
         </w:rPr>
-        <w:t>“Umns” and “Uhs”</w:t>
+        <w:t>“</w:t>
+      </w:r>
+      <w:proofErr w:type="spellStart"/>
+      <w:r>
+        <w:rPr>
+          <w:rFonts w:asciiTheme="minorHAnsi" w:hAnsiTheme="minorHAnsi" w:cstheme="minorHAnsi"/>
+          <w:sz w:val="28"/>
+          <w:szCs w:val="28"/>
+        </w:rPr>
+        <w:t>Umns</w:t>
+      </w:r>
+      <w:proofErr w:type="spellEnd"/>
+      <w:r>
+        <w:rPr>
+          <w:rFonts w:asciiTheme="minorHAnsi" w:hAnsiTheme="minorHAnsi" w:cstheme="minorHAnsi"/>
+          <w:sz w:val="28"/>
+          <w:szCs w:val="28"/>
+        </w:rPr>
+        <w:t>” and “</w:t>
+      </w:r>
+      <w:proofErr w:type="spellStart"/>
+      <w:r>
+        <w:rPr>
+          <w:rFonts w:asciiTheme="minorHAnsi" w:hAnsiTheme="minorHAnsi" w:cstheme="minorHAnsi"/>
+          <w:sz w:val="28"/>
+          <w:szCs w:val="28"/>
+        </w:rPr>
+        <w:t>Uhs</w:t>
+      </w:r>
+      <w:proofErr w:type="spellEnd"/>
+      <w:r>
+        <w:rPr>
+          <w:rFonts w:asciiTheme="minorHAnsi" w:hAnsiTheme="minorHAnsi" w:cstheme="minorHAnsi"/>
+          <w:sz w:val="28"/>
+          <w:szCs w:val="28"/>
+        </w:rPr>
+        <w:t>”</w:t>
       </w:r>
     </w:p>
     <w:p>
@@ -1842,8 +1974,20 @@
           <w:sz w:val="28"/>
           <w:szCs w:val="28"/>
         </w:rPr>
-        <w:t>The video interview</w:t>
-      </w:r>
+        <w:t xml:space="preserve">The video </w:t>
+      </w:r>
+      <w:proofErr w:type="gramStart"/>
+      <w:r>
+        <w:rPr>
+          <w:rFonts w:asciiTheme="minorHAnsi" w:hAnsiTheme="minorHAnsi" w:cstheme="minorHAnsi"/>
+          <w:b/>
+          <w:bCs/>
+          <w:sz w:val="28"/>
+          <w:szCs w:val="28"/>
+        </w:rPr>
+        <w:t>interview</w:t>
+      </w:r>
+      <w:proofErr w:type="gramEnd"/>
     </w:p>
     <w:p>
       <w:pPr>
@@ -1940,8 +2084,20 @@
           <w:sz w:val="28"/>
           <w:szCs w:val="28"/>
         </w:rPr>
-        <w:t>The panel interview</w:t>
-      </w:r>
+        <w:t xml:space="preserve">The panel </w:t>
+      </w:r>
+      <w:proofErr w:type="gramStart"/>
+      <w:r>
+        <w:rPr>
+          <w:rFonts w:asciiTheme="minorHAnsi" w:hAnsiTheme="minorHAnsi" w:cstheme="minorHAnsi"/>
+          <w:b/>
+          <w:bCs/>
+          <w:sz w:val="28"/>
+          <w:szCs w:val="28"/>
+        </w:rPr>
+        <w:t>interview</w:t>
+      </w:r>
+      <w:proofErr w:type="gramEnd"/>
     </w:p>
     <w:p>
       <w:pPr>
@@ -1982,8 +2138,20 @@
           <w:sz w:val="28"/>
           <w:szCs w:val="28"/>
         </w:rPr>
-        <w:t>The group interview</w:t>
-      </w:r>
+        <w:t xml:space="preserve">The group </w:t>
+      </w:r>
+      <w:proofErr w:type="gramStart"/>
+      <w:r>
+        <w:rPr>
+          <w:rFonts w:asciiTheme="minorHAnsi" w:hAnsiTheme="minorHAnsi" w:cstheme="minorHAnsi"/>
+          <w:b/>
+          <w:bCs/>
+          <w:sz w:val="28"/>
+          <w:szCs w:val="28"/>
+        </w:rPr>
+        <w:t>interview</w:t>
+      </w:r>
+      <w:proofErr w:type="gramEnd"/>
     </w:p>
     <w:p>
       <w:pPr>
@@ -2327,8 +2495,18 @@
           <w:sz w:val="28"/>
           <w:szCs w:val="28"/>
         </w:rPr>
-        <w:t>Is the primary decision maker on who gets hired</w:t>
-      </w:r>
+        <w:t xml:space="preserve">Is the primary decision maker on who gets </w:t>
+      </w:r>
+      <w:proofErr w:type="gramStart"/>
+      <w:r>
+        <w:rPr>
+          <w:rFonts w:asciiTheme="minorHAnsi" w:hAnsiTheme="minorHAnsi" w:cstheme="minorHAnsi"/>
+          <w:sz w:val="28"/>
+          <w:szCs w:val="28"/>
+        </w:rPr>
+        <w:t>hired</w:t>
+      </w:r>
+      <w:proofErr w:type="gramEnd"/>
     </w:p>
     <w:p>
       <w:pPr>
@@ -2676,7 +2854,33 @@
           <w:sz w:val="28"/>
           <w:szCs w:val="28"/>
         </w:rPr>
-        <w:t>I worked at Sitemax Systems from January 2018 to December 2019</w:t>
+        <w:t xml:space="preserve">I worked at </w:t>
+      </w:r>
+      <w:proofErr w:type="spellStart"/>
+      <w:r>
+        <w:rPr>
+          <w:rFonts w:asciiTheme="minorHAnsi" w:hAnsiTheme="minorHAnsi" w:cstheme="minorHAnsi"/>
+          <w:sz w:val="28"/>
+          <w:szCs w:val="28"/>
+        </w:rPr>
+        <w:t>Sitemax</w:t>
+      </w:r>
+      <w:proofErr w:type="spellEnd"/>
+      <w:r>
+        <w:rPr>
+          <w:rFonts w:asciiTheme="minorHAnsi" w:hAnsiTheme="minorHAnsi" w:cstheme="minorHAnsi"/>
+          <w:sz w:val="28"/>
+          <w:szCs w:val="28"/>
+        </w:rPr>
+        <w:t xml:space="preserve"> Systems from January 2018 to December 2019</w:t>
+      </w:r>
+      <w:r>
+        <w:rPr>
+          <w:rFonts w:asciiTheme="minorHAnsi" w:hAnsiTheme="minorHAnsi" w:cstheme="minorHAnsi"/>
+          <w:sz w:val="28"/>
+          <w:szCs w:val="28"/>
+        </w:rPr>
+        <w:t xml:space="preserve"> as Junior Front End Developer</w:t>
       </w:r>
     </w:p>
     <w:p>
@@ -2730,7 +2934,25 @@
           <w:sz w:val="28"/>
           <w:szCs w:val="28"/>
         </w:rPr>
-        <w:t xml:space="preserve"> SiteMax Systems</w:t>
+        <w:t xml:space="preserve"> </w:t>
+      </w:r>
+      <w:proofErr w:type="spellStart"/>
+      <w:r>
+        <w:rPr>
+          <w:rFonts w:asciiTheme="minorHAnsi" w:hAnsiTheme="minorHAnsi" w:cstheme="minorHAnsi"/>
+          <w:sz w:val="28"/>
+          <w:szCs w:val="28"/>
+        </w:rPr>
+        <w:t>SiteMax</w:t>
+      </w:r>
+      <w:proofErr w:type="spellEnd"/>
+      <w:r>
+        <w:rPr>
+          <w:rFonts w:asciiTheme="minorHAnsi" w:hAnsiTheme="minorHAnsi" w:cstheme="minorHAnsi"/>
+          <w:sz w:val="28"/>
+          <w:szCs w:val="28"/>
+        </w:rPr>
+        <w:t xml:space="preserve"> Systems</w:t>
       </w:r>
     </w:p>
     <w:p>
@@ -2752,6 +2974,69 @@
           <w:sz w:val="28"/>
           <w:szCs w:val="28"/>
         </w:rPr>
+        <w:lastRenderedPageBreak/>
+        <w:t xml:space="preserve">I assisted my senior developers in developing </w:t>
+      </w:r>
+      <w:proofErr w:type="spellStart"/>
+      <w:r>
+        <w:rPr>
+          <w:rFonts w:asciiTheme="minorHAnsi" w:hAnsiTheme="minorHAnsi" w:cstheme="minorHAnsi"/>
+          <w:sz w:val="28"/>
+          <w:szCs w:val="28"/>
+        </w:rPr>
+        <w:t>SItemax’s</w:t>
+      </w:r>
+      <w:proofErr w:type="spellEnd"/>
+      <w:r>
+        <w:rPr>
+          <w:rFonts w:asciiTheme="minorHAnsi" w:hAnsiTheme="minorHAnsi" w:cstheme="minorHAnsi"/>
+          <w:sz w:val="28"/>
+          <w:szCs w:val="28"/>
+        </w:rPr>
+        <w:t xml:space="preserve"> mission critical </w:t>
+      </w:r>
+      <w:proofErr w:type="spellStart"/>
+      <w:r>
+        <w:rPr>
+          <w:rFonts w:asciiTheme="minorHAnsi" w:hAnsiTheme="minorHAnsi" w:cstheme="minorHAnsi"/>
+          <w:sz w:val="28"/>
+          <w:szCs w:val="28"/>
+        </w:rPr>
+        <w:t>Sitemax</w:t>
+      </w:r>
+      <w:proofErr w:type="spellEnd"/>
+      <w:r>
+        <w:rPr>
+          <w:rFonts w:asciiTheme="minorHAnsi" w:hAnsiTheme="minorHAnsi" w:cstheme="minorHAnsi"/>
+          <w:sz w:val="28"/>
+          <w:szCs w:val="28"/>
+        </w:rPr>
+        <w:t xml:space="preserve"> 3 and </w:t>
+      </w:r>
+      <w:proofErr w:type="spellStart"/>
+      <w:r>
+        <w:rPr>
+          <w:rFonts w:asciiTheme="minorHAnsi" w:hAnsiTheme="minorHAnsi" w:cstheme="minorHAnsi"/>
+          <w:sz w:val="28"/>
+          <w:szCs w:val="28"/>
+        </w:rPr>
+        <w:t>Sitemax</w:t>
+      </w:r>
+      <w:proofErr w:type="spellEnd"/>
+      <w:r>
+        <w:rPr>
+          <w:rFonts w:asciiTheme="minorHAnsi" w:hAnsiTheme="minorHAnsi" w:cstheme="minorHAnsi"/>
+          <w:sz w:val="28"/>
+          <w:szCs w:val="28"/>
+        </w:rPr>
+        <w:t xml:space="preserve"> 3.5, and </w:t>
+      </w:r>
+      <w:r>
+        <w:rPr>
+          <w:rFonts w:asciiTheme="minorHAnsi" w:hAnsiTheme="minorHAnsi" w:cstheme="minorHAnsi"/>
+          <w:sz w:val="28"/>
+          <w:szCs w:val="28"/>
+        </w:rPr>
         <w:t xml:space="preserve">I took leadership </w:t>
       </w:r>
       <w:r>
@@ -2768,7 +3053,61 @@
           <w:sz w:val="28"/>
           <w:szCs w:val="28"/>
         </w:rPr>
-        <w:t>the company’s mission ciritical SiteMax 3 and SiteMax 3.5 deployed on time</w:t>
+        <w:t xml:space="preserve">the company’s mission </w:t>
+      </w:r>
+      <w:proofErr w:type="spellStart"/>
+      <w:r>
+        <w:rPr>
+          <w:rFonts w:asciiTheme="minorHAnsi" w:hAnsiTheme="minorHAnsi" w:cstheme="minorHAnsi"/>
+          <w:sz w:val="28"/>
+          <w:szCs w:val="28"/>
+        </w:rPr>
+        <w:t>ciritical</w:t>
+      </w:r>
+      <w:proofErr w:type="spellEnd"/>
+      <w:r>
+        <w:rPr>
+          <w:rFonts w:asciiTheme="minorHAnsi" w:hAnsiTheme="minorHAnsi" w:cstheme="minorHAnsi"/>
+          <w:sz w:val="28"/>
+          <w:szCs w:val="28"/>
+        </w:rPr>
+        <w:t xml:space="preserve"> </w:t>
+      </w:r>
+      <w:proofErr w:type="spellStart"/>
+      <w:r>
+        <w:rPr>
+          <w:rFonts w:asciiTheme="minorHAnsi" w:hAnsiTheme="minorHAnsi" w:cstheme="minorHAnsi"/>
+          <w:sz w:val="28"/>
+          <w:szCs w:val="28"/>
+        </w:rPr>
+        <w:t>SiteMax</w:t>
+      </w:r>
+      <w:proofErr w:type="spellEnd"/>
+      <w:r>
+        <w:rPr>
+          <w:rFonts w:asciiTheme="minorHAnsi" w:hAnsiTheme="minorHAnsi" w:cstheme="minorHAnsi"/>
+          <w:sz w:val="28"/>
+          <w:szCs w:val="28"/>
+        </w:rPr>
+        <w:t xml:space="preserve"> 3 and </w:t>
+      </w:r>
+      <w:proofErr w:type="spellStart"/>
+      <w:r>
+        <w:rPr>
+          <w:rFonts w:asciiTheme="minorHAnsi" w:hAnsiTheme="minorHAnsi" w:cstheme="minorHAnsi"/>
+          <w:sz w:val="28"/>
+          <w:szCs w:val="28"/>
+        </w:rPr>
+        <w:t>SiteMax</w:t>
+      </w:r>
+      <w:proofErr w:type="spellEnd"/>
+      <w:r>
+        <w:rPr>
+          <w:rFonts w:asciiTheme="minorHAnsi" w:hAnsiTheme="minorHAnsi" w:cstheme="minorHAnsi"/>
+          <w:sz w:val="28"/>
+          <w:szCs w:val="28"/>
+        </w:rPr>
+        <w:t xml:space="preserve"> 3.5 deployed on time</w:t>
       </w:r>
     </w:p>
     <w:p>
@@ -2790,8 +3129,25 @@
           <w:sz w:val="28"/>
           <w:szCs w:val="28"/>
         </w:rPr>
-        <w:lastRenderedPageBreak/>
-        <w:t xml:space="preserve">I developed, and made sure that the app looked great so clients would join and stay </w:t>
+        <w:t xml:space="preserve">I </w:t>
+      </w:r>
+      <w:proofErr w:type="gramStart"/>
+      <w:r>
+        <w:rPr>
+          <w:rFonts w:asciiTheme="minorHAnsi" w:hAnsiTheme="minorHAnsi" w:cstheme="minorHAnsi"/>
+          <w:sz w:val="28"/>
+          <w:szCs w:val="28"/>
+        </w:rPr>
+        <w:t>developed, and</w:t>
+      </w:r>
+      <w:proofErr w:type="gramEnd"/>
+      <w:r>
+        <w:rPr>
+          <w:rFonts w:asciiTheme="minorHAnsi" w:hAnsiTheme="minorHAnsi" w:cstheme="minorHAnsi"/>
+          <w:sz w:val="28"/>
+          <w:szCs w:val="28"/>
+        </w:rPr>
+        <w:t xml:space="preserve"> made sure that the app looked great so clients would join and stay </w:t>
       </w:r>
       <w:r>
         <w:rPr>
@@ -2831,15 +3187,33 @@
           <w:sz w:val="28"/>
           <w:szCs w:val="28"/>
         </w:rPr>
-        <w:t>I developed over 300 single page angular</w:t>
-      </w:r>
-      <w:r>
-        <w:rPr>
-          <w:rFonts w:asciiTheme="minorHAnsi" w:hAnsiTheme="minorHAnsi" w:cstheme="minorHAnsi"/>
-          <w:sz w:val="28"/>
-          <w:szCs w:val="28"/>
-        </w:rPr>
-        <w:t>JS based</w:t>
+        <w:t xml:space="preserve">I developed over 300 single page </w:t>
+      </w:r>
+      <w:proofErr w:type="spellStart"/>
+      <w:r>
+        <w:rPr>
+          <w:rFonts w:asciiTheme="minorHAnsi" w:hAnsiTheme="minorHAnsi" w:cstheme="minorHAnsi"/>
+          <w:sz w:val="28"/>
+          <w:szCs w:val="28"/>
+        </w:rPr>
+        <w:t>angular</w:t>
+      </w:r>
+      <w:r>
+        <w:rPr>
+          <w:rFonts w:asciiTheme="minorHAnsi" w:hAnsiTheme="minorHAnsi" w:cstheme="minorHAnsi"/>
+          <w:sz w:val="28"/>
+          <w:szCs w:val="28"/>
+        </w:rPr>
+        <w:t>JS</w:t>
+      </w:r>
+      <w:proofErr w:type="spellEnd"/>
+      <w:r>
+        <w:rPr>
+          <w:rFonts w:asciiTheme="minorHAnsi" w:hAnsiTheme="minorHAnsi" w:cstheme="minorHAnsi"/>
+          <w:sz w:val="28"/>
+          <w:szCs w:val="28"/>
+        </w:rPr>
+        <w:t xml:space="preserve"> based</w:t>
       </w:r>
       <w:r>
         <w:rPr>

</xml_diff>

<commit_message>
feat: Add progress #10 'Interview Practice, Auth0'
</commit_message>
<xml_diff>
--- a/big-interview/auth0/interview_practice.docx
+++ b/big-interview/auth0/interview_practice.docx
@@ -2837,6 +2837,52 @@
     </w:p>
     <w:p>
       <w:pPr>
+        <w:rPr>
+          <w:rFonts w:asciiTheme="minorHAnsi" w:hAnsiTheme="minorHAnsi" w:cstheme="minorHAnsi"/>
+          <w:sz w:val="28"/>
+          <w:szCs w:val="28"/>
+        </w:rPr>
+      </w:pPr>
+    </w:p>
+    <w:p>
+      <w:pPr>
+        <w:rPr>
+          <w:rFonts w:asciiTheme="minorHAnsi" w:hAnsiTheme="minorHAnsi" w:cstheme="minorHAnsi"/>
+          <w:sz w:val="28"/>
+          <w:szCs w:val="28"/>
+        </w:rPr>
+      </w:pPr>
+      <w:r>
+        <w:rPr>
+          <w:rFonts w:asciiTheme="minorHAnsi" w:hAnsiTheme="minorHAnsi" w:cstheme="minorHAnsi"/>
+          <w:sz w:val="28"/>
+          <w:szCs w:val="28"/>
+        </w:rPr>
+        <w:t xml:space="preserve">First Practice - </w:t>
+      </w:r>
+      <w:hyperlink r:id="rId8" w:history="1">
+        <w:r>
+          <w:rPr>
+            <w:rStyle w:val="Hyperlink"/>
+            <w:rFonts w:asciiTheme="minorHAnsi" w:hAnsiTheme="minorHAnsi" w:cstheme="minorHAnsi"/>
+            <w:sz w:val="28"/>
+            <w:szCs w:val="28"/>
+          </w:rPr>
+          <w:t>https://app.biginterview.com/s/29adbb0f5b</w:t>
+        </w:r>
+      </w:hyperlink>
+    </w:p>
+    <w:p>
+      <w:pPr>
+        <w:rPr>
+          <w:rFonts w:asciiTheme="minorHAnsi" w:hAnsiTheme="minorHAnsi" w:cstheme="minorHAnsi"/>
+          <w:sz w:val="28"/>
+          <w:szCs w:val="28"/>
+        </w:rPr>
+      </w:pPr>
+    </w:p>
+    <w:p>
+      <w:pPr>
         <w:pStyle w:val="ListParagraph"/>
         <w:numPr>
           <w:ilvl w:val="0"/>
@@ -2902,6 +2948,7 @@
           <w:sz w:val="28"/>
           <w:szCs w:val="28"/>
         </w:rPr>
+        <w:lastRenderedPageBreak/>
         <w:t xml:space="preserve">There I was responsible for developing and maintaining </w:t>
       </w:r>
       <w:r>
@@ -2974,8 +3021,55 @@
           <w:sz w:val="28"/>
           <w:szCs w:val="28"/>
         </w:rPr>
-        <w:lastRenderedPageBreak/>
-        <w:t xml:space="preserve">I assisted my senior developers in developing </w:t>
+        <w:t>I assisted</w:t>
+      </w:r>
+      <w:r>
+        <w:rPr>
+          <w:rFonts w:asciiTheme="minorHAnsi" w:hAnsiTheme="minorHAnsi" w:cstheme="minorHAnsi"/>
+          <w:sz w:val="28"/>
+          <w:szCs w:val="28"/>
+        </w:rPr>
+        <w:t xml:space="preserve"> with</w:t>
+      </w:r>
+      <w:r>
+        <w:rPr>
+          <w:rFonts w:asciiTheme="minorHAnsi" w:hAnsiTheme="minorHAnsi" w:cstheme="minorHAnsi"/>
+          <w:sz w:val="28"/>
+          <w:szCs w:val="28"/>
+        </w:rPr>
+        <w:t xml:space="preserve"> </w:t>
+      </w:r>
+      <w:r>
+        <w:rPr>
+          <w:rFonts w:asciiTheme="minorHAnsi" w:hAnsiTheme="minorHAnsi" w:cstheme="minorHAnsi"/>
+          <w:sz w:val="28"/>
+          <w:szCs w:val="28"/>
+        </w:rPr>
+        <w:t xml:space="preserve">the </w:t>
+      </w:r>
+      <w:r>
+        <w:rPr>
+          <w:rFonts w:asciiTheme="minorHAnsi" w:hAnsiTheme="minorHAnsi" w:cstheme="minorHAnsi"/>
+          <w:sz w:val="28"/>
+          <w:szCs w:val="28"/>
+        </w:rPr>
+        <w:t>develop</w:t>
+      </w:r>
+      <w:r>
+        <w:rPr>
+          <w:rFonts w:asciiTheme="minorHAnsi" w:hAnsiTheme="minorHAnsi" w:cstheme="minorHAnsi"/>
+          <w:sz w:val="28"/>
+          <w:szCs w:val="28"/>
+        </w:rPr>
+        <w:t>ment of</w:t>
+      </w:r>
+      <w:r>
+        <w:rPr>
+          <w:rFonts w:asciiTheme="minorHAnsi" w:hAnsiTheme="minorHAnsi" w:cstheme="minorHAnsi"/>
+          <w:sz w:val="28"/>
+          <w:szCs w:val="28"/>
+        </w:rPr>
+        <w:t xml:space="preserve"> </w:t>
       </w:r>
       <w:proofErr w:type="spellStart"/>
       <w:r>
@@ -3029,15 +3123,49 @@
           <w:sz w:val="28"/>
           <w:szCs w:val="28"/>
         </w:rPr>
-        <w:t xml:space="preserve"> 3.5, and </w:t>
-      </w:r>
-      <w:r>
-        <w:rPr>
-          <w:rFonts w:asciiTheme="minorHAnsi" w:hAnsiTheme="minorHAnsi" w:cstheme="minorHAnsi"/>
-          <w:sz w:val="28"/>
-          <w:szCs w:val="28"/>
-        </w:rPr>
-        <w:t xml:space="preserve">I took leadership </w:t>
+        <w:t xml:space="preserve"> 3.5</w:t>
+      </w:r>
+      <w:r>
+        <w:rPr>
+          <w:rFonts w:asciiTheme="minorHAnsi" w:hAnsiTheme="minorHAnsi" w:cstheme="minorHAnsi"/>
+          <w:sz w:val="28"/>
+          <w:szCs w:val="28"/>
+        </w:rPr>
+        <w:t xml:space="preserve"> mobile application</w:t>
+      </w:r>
+      <w:r>
+        <w:rPr>
+          <w:rFonts w:asciiTheme="minorHAnsi" w:hAnsiTheme="minorHAnsi" w:cstheme="minorHAnsi"/>
+          <w:sz w:val="28"/>
+          <w:szCs w:val="28"/>
+        </w:rPr>
+        <w:t xml:space="preserve">, and </w:t>
+      </w:r>
+      <w:r>
+        <w:rPr>
+          <w:rFonts w:asciiTheme="minorHAnsi" w:hAnsiTheme="minorHAnsi" w:cstheme="minorHAnsi"/>
+          <w:sz w:val="28"/>
+          <w:szCs w:val="28"/>
+        </w:rPr>
+        <w:t xml:space="preserve">I took </w:t>
+      </w:r>
+      <w:proofErr w:type="gramStart"/>
+      <w:r>
+        <w:rPr>
+          <w:rFonts w:asciiTheme="minorHAnsi" w:hAnsiTheme="minorHAnsi" w:cstheme="minorHAnsi"/>
+          <w:sz w:val="28"/>
+          <w:szCs w:val="28"/>
+        </w:rPr>
+        <w:t>leadership</w:t>
+      </w:r>
+      <w:proofErr w:type="gramEnd"/>
+      <w:r>
+        <w:rPr>
+          <w:rFonts w:asciiTheme="minorHAnsi" w:hAnsiTheme="minorHAnsi" w:cstheme="minorHAnsi"/>
+          <w:sz w:val="28"/>
+          <w:szCs w:val="28"/>
+        </w:rPr>
+        <w:t xml:space="preserve"> </w:t>
       </w:r>
       <w:r>
         <w:rPr>
@@ -3053,61 +3181,23 @@
           <w:sz w:val="28"/>
           <w:szCs w:val="28"/>
         </w:rPr>
-        <w:t xml:space="preserve">the company’s mission </w:t>
-      </w:r>
-      <w:proofErr w:type="spellStart"/>
-      <w:r>
-        <w:rPr>
-          <w:rFonts w:asciiTheme="minorHAnsi" w:hAnsiTheme="minorHAnsi" w:cstheme="minorHAnsi"/>
-          <w:sz w:val="28"/>
-          <w:szCs w:val="28"/>
-        </w:rPr>
-        <w:t>ciritical</w:t>
-      </w:r>
-      <w:proofErr w:type="spellEnd"/>
-      <w:r>
-        <w:rPr>
-          <w:rFonts w:asciiTheme="minorHAnsi" w:hAnsiTheme="minorHAnsi" w:cstheme="minorHAnsi"/>
-          <w:sz w:val="28"/>
-          <w:szCs w:val="28"/>
-        </w:rPr>
-        <w:t xml:space="preserve"> </w:t>
-      </w:r>
-      <w:proofErr w:type="spellStart"/>
-      <w:r>
-        <w:rPr>
-          <w:rFonts w:asciiTheme="minorHAnsi" w:hAnsiTheme="minorHAnsi" w:cstheme="minorHAnsi"/>
-          <w:sz w:val="28"/>
-          <w:szCs w:val="28"/>
-        </w:rPr>
-        <w:t>SiteMax</w:t>
-      </w:r>
-      <w:proofErr w:type="spellEnd"/>
-      <w:r>
-        <w:rPr>
-          <w:rFonts w:asciiTheme="minorHAnsi" w:hAnsiTheme="minorHAnsi" w:cstheme="minorHAnsi"/>
-          <w:sz w:val="28"/>
-          <w:szCs w:val="28"/>
-        </w:rPr>
-        <w:t xml:space="preserve"> 3 and </w:t>
-      </w:r>
-      <w:proofErr w:type="spellStart"/>
-      <w:r>
-        <w:rPr>
-          <w:rFonts w:asciiTheme="minorHAnsi" w:hAnsiTheme="minorHAnsi" w:cstheme="minorHAnsi"/>
-          <w:sz w:val="28"/>
-          <w:szCs w:val="28"/>
-        </w:rPr>
-        <w:t>SiteMax</w:t>
-      </w:r>
-      <w:proofErr w:type="spellEnd"/>
-      <w:r>
-        <w:rPr>
-          <w:rFonts w:asciiTheme="minorHAnsi" w:hAnsiTheme="minorHAnsi" w:cstheme="minorHAnsi"/>
-          <w:sz w:val="28"/>
-          <w:szCs w:val="28"/>
-        </w:rPr>
-        <w:t xml:space="preserve"> 3.5 deployed on time</w:t>
+        <w:t xml:space="preserve">the company’s </w:t>
+      </w:r>
+      <w:r>
+        <w:rPr>
+          <w:rFonts w:asciiTheme="minorHAnsi" w:hAnsiTheme="minorHAnsi" w:cstheme="minorHAnsi"/>
+          <w:sz w:val="28"/>
+          <w:szCs w:val="28"/>
+        </w:rPr>
+        <w:t xml:space="preserve">application </w:t>
+      </w:r>
+      <w:r>
+        <w:rPr>
+          <w:rFonts w:asciiTheme="minorHAnsi" w:hAnsiTheme="minorHAnsi" w:cstheme="minorHAnsi"/>
+          <w:sz w:val="28"/>
+          <w:szCs w:val="28"/>
+        </w:rPr>
+        <w:t>deployed on time</w:t>
       </w:r>
     </w:p>
     <w:p>
@@ -3129,57 +3219,63 @@
           <w:sz w:val="28"/>
           <w:szCs w:val="28"/>
         </w:rPr>
-        <w:t xml:space="preserve">I </w:t>
-      </w:r>
-      <w:proofErr w:type="gramStart"/>
-      <w:r>
-        <w:rPr>
-          <w:rFonts w:asciiTheme="minorHAnsi" w:hAnsiTheme="minorHAnsi" w:cstheme="minorHAnsi"/>
-          <w:sz w:val="28"/>
-          <w:szCs w:val="28"/>
-        </w:rPr>
-        <w:t>developed, and</w:t>
-      </w:r>
-      <w:proofErr w:type="gramEnd"/>
-      <w:r>
-        <w:rPr>
-          <w:rFonts w:asciiTheme="minorHAnsi" w:hAnsiTheme="minorHAnsi" w:cstheme="minorHAnsi"/>
-          <w:sz w:val="28"/>
-          <w:szCs w:val="28"/>
-        </w:rPr>
-        <w:t xml:space="preserve"> made sure that the app looked great so clients would join and stay </w:t>
-      </w:r>
-      <w:r>
-        <w:rPr>
-          <w:rFonts w:asciiTheme="minorHAnsi" w:hAnsiTheme="minorHAnsi" w:cstheme="minorHAnsi"/>
-          <w:sz w:val="28"/>
-          <w:szCs w:val="28"/>
-        </w:rPr>
-        <w:t>for the</w:t>
-      </w:r>
-      <w:r>
-        <w:rPr>
-          <w:rFonts w:asciiTheme="minorHAnsi" w:hAnsiTheme="minorHAnsi" w:cstheme="minorHAnsi"/>
-          <w:sz w:val="28"/>
-          <w:szCs w:val="28"/>
-        </w:rPr>
-        <w:t xml:space="preserve"> organization would grow</w:t>
-      </w:r>
-      <w:r>
-        <w:rPr>
-          <w:rFonts w:asciiTheme="minorHAnsi" w:hAnsiTheme="minorHAnsi" w:cstheme="minorHAnsi"/>
-          <w:sz w:val="28"/>
-          <w:szCs w:val="28"/>
-        </w:rPr>
-        <w:t xml:space="preserve">. </w:t>
-      </w:r>
-      <w:r>
-        <w:rPr>
-          <w:rFonts w:asciiTheme="minorHAnsi" w:hAnsiTheme="minorHAnsi" w:cstheme="minorHAnsi"/>
-          <w:sz w:val="28"/>
-          <w:szCs w:val="28"/>
-        </w:rPr>
-        <w:t xml:space="preserve">During that time, </w:t>
+        <w:t>With my strong work ethics</w:t>
+      </w:r>
+      <w:r>
+        <w:rPr>
+          <w:rFonts w:asciiTheme="minorHAnsi" w:hAnsiTheme="minorHAnsi" w:cstheme="minorHAnsi"/>
+          <w:sz w:val="28"/>
+          <w:szCs w:val="28"/>
+        </w:rPr>
+        <w:t xml:space="preserve">, </w:t>
+      </w:r>
+      <w:r>
+        <w:rPr>
+          <w:rFonts w:asciiTheme="minorHAnsi" w:hAnsiTheme="minorHAnsi" w:cstheme="minorHAnsi"/>
+          <w:sz w:val="28"/>
+          <w:szCs w:val="28"/>
+        </w:rPr>
+        <w:t>I developed, and made sure that the app looked great</w:t>
+      </w:r>
+      <w:r>
+        <w:rPr>
+          <w:rFonts w:asciiTheme="minorHAnsi" w:hAnsiTheme="minorHAnsi" w:cstheme="minorHAnsi"/>
+          <w:sz w:val="28"/>
+          <w:szCs w:val="28"/>
+        </w:rPr>
+        <w:t xml:space="preserve"> and delivered on time</w:t>
+      </w:r>
+      <w:r>
+        <w:rPr>
+          <w:rFonts w:asciiTheme="minorHAnsi" w:hAnsiTheme="minorHAnsi" w:cstheme="minorHAnsi"/>
+          <w:sz w:val="28"/>
+          <w:szCs w:val="28"/>
+        </w:rPr>
+        <w:t xml:space="preserve"> so </w:t>
+      </w:r>
+      <w:r>
+        <w:rPr>
+          <w:rFonts w:asciiTheme="minorHAnsi" w:hAnsiTheme="minorHAnsi" w:cstheme="minorHAnsi"/>
+          <w:sz w:val="28"/>
+          <w:szCs w:val="28"/>
+        </w:rPr>
+        <w:t xml:space="preserve">the </w:t>
+      </w:r>
+      <w:r>
+        <w:rPr>
+          <w:rFonts w:asciiTheme="minorHAnsi" w:hAnsiTheme="minorHAnsi" w:cstheme="minorHAnsi"/>
+          <w:sz w:val="28"/>
+          <w:szCs w:val="28"/>
+        </w:rPr>
+        <w:t>clients would join and stay</w:t>
+      </w:r>
+      <w:r>
+        <w:rPr>
+          <w:rFonts w:asciiTheme="minorHAnsi" w:hAnsiTheme="minorHAnsi" w:cstheme="minorHAnsi"/>
+          <w:sz w:val="28"/>
+          <w:szCs w:val="28"/>
+        </w:rPr>
+        <w:t xml:space="preserve">. During that time, </w:t>
       </w:r>
       <w:r>
         <w:rPr>
@@ -3230,135 +3326,6 @@
           <w:szCs w:val="28"/>
         </w:rPr>
         <w:t>and maintained over 2000 of them.</w:t>
-      </w:r>
-    </w:p>
-    <w:p>
-      <w:pPr>
-        <w:pStyle w:val="ListParagraph"/>
-        <w:numPr>
-          <w:ilvl w:val="0"/>
-          <w:numId w:val="2"/>
-        </w:numPr>
-        <w:rPr>
-          <w:rFonts w:asciiTheme="minorHAnsi" w:hAnsiTheme="minorHAnsi" w:cstheme="minorHAnsi"/>
-          <w:sz w:val="28"/>
-          <w:szCs w:val="28"/>
-        </w:rPr>
-      </w:pPr>
-      <w:r>
-        <w:rPr>
-          <w:rFonts w:asciiTheme="minorHAnsi" w:hAnsiTheme="minorHAnsi" w:cstheme="minorHAnsi"/>
-          <w:sz w:val="28"/>
-          <w:szCs w:val="28"/>
-        </w:rPr>
-        <w:t>With my strong work ethics</w:t>
-      </w:r>
-    </w:p>
-    <w:p>
-      <w:pPr>
-        <w:pStyle w:val="ListParagraph"/>
-        <w:numPr>
-          <w:ilvl w:val="0"/>
-          <w:numId w:val="2"/>
-        </w:numPr>
-        <w:rPr>
-          <w:rFonts w:asciiTheme="minorHAnsi" w:hAnsiTheme="minorHAnsi" w:cstheme="minorHAnsi"/>
-          <w:sz w:val="28"/>
-          <w:szCs w:val="28"/>
-        </w:rPr>
-      </w:pPr>
-      <w:r>
-        <w:rPr>
-          <w:rFonts w:asciiTheme="minorHAnsi" w:hAnsiTheme="minorHAnsi" w:cstheme="minorHAnsi"/>
-          <w:sz w:val="28"/>
-          <w:szCs w:val="28"/>
-        </w:rPr>
-        <w:t>I am the type of person that when I am tackling problem, I go to finish</w:t>
-      </w:r>
-    </w:p>
-    <w:p>
-      <w:pPr>
-        <w:pStyle w:val="ListParagraph"/>
-        <w:numPr>
-          <w:ilvl w:val="0"/>
-          <w:numId w:val="2"/>
-        </w:numPr>
-        <w:rPr>
-          <w:rFonts w:asciiTheme="minorHAnsi" w:hAnsiTheme="minorHAnsi" w:cstheme="minorHAnsi"/>
-          <w:sz w:val="28"/>
-          <w:szCs w:val="28"/>
-        </w:rPr>
-      </w:pPr>
-      <w:r>
-        <w:rPr>
-          <w:rFonts w:asciiTheme="minorHAnsi" w:hAnsiTheme="minorHAnsi" w:cstheme="minorHAnsi"/>
-          <w:sz w:val="28"/>
-          <w:szCs w:val="28"/>
-        </w:rPr>
-        <w:t xml:space="preserve"> </w:t>
-      </w:r>
-    </w:p>
-    <w:p>
-      <w:pPr>
-        <w:pStyle w:val="ListParagraph"/>
-        <w:numPr>
-          <w:ilvl w:val="0"/>
-          <w:numId w:val="2"/>
-        </w:numPr>
-        <w:rPr>
-          <w:rFonts w:asciiTheme="minorHAnsi" w:hAnsiTheme="minorHAnsi" w:cstheme="minorHAnsi"/>
-          <w:sz w:val="28"/>
-          <w:szCs w:val="28"/>
-        </w:rPr>
-      </w:pPr>
-    </w:p>
-    <w:p>
-      <w:pPr>
-        <w:jc w:val="center"/>
-        <w:rPr>
-          <w:rFonts w:asciiTheme="minorHAnsi" w:hAnsiTheme="minorHAnsi" w:cstheme="minorHAnsi"/>
-          <w:sz w:val="28"/>
-          <w:szCs w:val="28"/>
-        </w:rPr>
-      </w:pPr>
-    </w:p>
-    <w:p>
-      <w:pPr>
-        <w:jc w:val="center"/>
-        <w:rPr>
-          <w:rFonts w:asciiTheme="minorHAnsi" w:hAnsiTheme="minorHAnsi" w:cstheme="minorHAnsi"/>
-          <w:sz w:val="28"/>
-          <w:szCs w:val="28"/>
-        </w:rPr>
-      </w:pPr>
-    </w:p>
-    <w:p>
-      <w:pPr>
-        <w:rPr>
-          <w:rFonts w:asciiTheme="minorHAnsi" w:hAnsiTheme="minorHAnsi" w:cstheme="minorHAnsi"/>
-          <w:sz w:val="28"/>
-          <w:szCs w:val="28"/>
-        </w:rPr>
-      </w:pPr>
-    </w:p>
-    <w:p>
-      <w:pPr>
-        <w:tabs>
-          <w:tab w:val="left" w:pos="2980"/>
-        </w:tabs>
-        <w:rPr>
-          <w:rFonts w:asciiTheme="minorHAnsi" w:hAnsiTheme="minorHAnsi" w:cstheme="minorHAnsi"/>
-          <w:sz w:val="28"/>
-          <w:szCs w:val="28"/>
-        </w:rPr>
-      </w:pPr>
-      <w:r>
-        <w:rPr>
-          <w:rFonts w:asciiTheme="minorHAnsi" w:hAnsiTheme="minorHAnsi" w:cstheme="minorHAnsi"/>
-          <w:sz w:val="28"/>
-          <w:szCs w:val="28"/>
-        </w:rPr>
-        <w:tab/>
       </w:r>
     </w:p>
     <w:sectPr>

</xml_diff>

<commit_message>
feat: Add progress #11 'Interview Practice, Auth0'
</commit_message>
<xml_diff>
--- a/big-interview/auth0/interview_practice.docx
+++ b/big-interview/auth0/interview_practice.docx
@@ -159,41 +159,13 @@
           <w:szCs w:val="28"/>
         </w:rPr>
       </w:pPr>
-      <w:proofErr w:type="spellStart"/>
-      <w:r>
-        <w:rPr>
-          <w:rFonts w:asciiTheme="minorHAnsi" w:hAnsiTheme="minorHAnsi" w:cstheme="minorHAnsi"/>
-          <w:sz w:val="28"/>
-          <w:szCs w:val="28"/>
-        </w:rPr>
-        <w:t>Swarmy</w:t>
-      </w:r>
-      <w:proofErr w:type="spellEnd"/>
-      <w:r>
-        <w:rPr>
-          <w:rFonts w:asciiTheme="minorHAnsi" w:hAnsiTheme="minorHAnsi" w:cstheme="minorHAnsi"/>
-          <w:sz w:val="28"/>
-          <w:szCs w:val="28"/>
-        </w:rPr>
-        <w:t xml:space="preserve">, </w:t>
-      </w:r>
-      <w:proofErr w:type="spellStart"/>
-      <w:r>
-        <w:rPr>
-          <w:rFonts w:asciiTheme="minorHAnsi" w:hAnsiTheme="minorHAnsi" w:cstheme="minorHAnsi"/>
-          <w:sz w:val="28"/>
-          <w:szCs w:val="28"/>
-        </w:rPr>
-        <w:t>awkard</w:t>
-      </w:r>
-      <w:proofErr w:type="spellEnd"/>
-      <w:r>
-        <w:rPr>
-          <w:rFonts w:asciiTheme="minorHAnsi" w:hAnsiTheme="minorHAnsi" w:cstheme="minorHAnsi"/>
-          <w:sz w:val="28"/>
-          <w:szCs w:val="28"/>
-        </w:rPr>
-        <w:t xml:space="preserve"> </w:t>
+      <w:r>
+        <w:rPr>
+          <w:rFonts w:asciiTheme="minorHAnsi" w:hAnsiTheme="minorHAnsi" w:cstheme="minorHAnsi"/>
+          <w:sz w:val="28"/>
+          <w:szCs w:val="28"/>
+        </w:rPr>
+        <w:t xml:space="preserve">Swarmy, awkard </w:t>
       </w:r>
       <w:r>
         <w:rPr>
@@ -556,23 +528,13 @@
           <w:szCs w:val="28"/>
         </w:rPr>
       </w:pPr>
-      <w:proofErr w:type="spellStart"/>
-      <w:r>
-        <w:rPr>
-          <w:rFonts w:asciiTheme="minorHAnsi" w:hAnsiTheme="minorHAnsi" w:cstheme="minorHAnsi"/>
-          <w:sz w:val="28"/>
-          <w:szCs w:val="28"/>
-        </w:rPr>
-        <w:t>E.g</w:t>
-      </w:r>
-      <w:proofErr w:type="spellEnd"/>
-      <w:r>
-        <w:rPr>
-          <w:rFonts w:asciiTheme="minorHAnsi" w:hAnsiTheme="minorHAnsi" w:cstheme="minorHAnsi"/>
-          <w:sz w:val="28"/>
-          <w:szCs w:val="28"/>
-        </w:rPr>
-        <w:t xml:space="preserve"> arriving late, </w:t>
+      <w:r>
+        <w:rPr>
+          <w:rFonts w:asciiTheme="minorHAnsi" w:hAnsiTheme="minorHAnsi" w:cstheme="minorHAnsi"/>
+          <w:sz w:val="28"/>
+          <w:szCs w:val="28"/>
+        </w:rPr>
+        <w:t xml:space="preserve">E.g arriving late, </w:t>
       </w:r>
     </w:p>
     <w:p>
@@ -863,23 +825,13 @@
           <w:szCs w:val="28"/>
         </w:rPr>
       </w:pPr>
-      <w:proofErr w:type="spellStart"/>
-      <w:r>
-        <w:rPr>
-          <w:rFonts w:asciiTheme="minorHAnsi" w:hAnsiTheme="minorHAnsi" w:cstheme="minorHAnsi"/>
-          <w:sz w:val="28"/>
-          <w:szCs w:val="28"/>
-        </w:rPr>
-        <w:t>Doging</w:t>
-      </w:r>
-      <w:proofErr w:type="spellEnd"/>
-      <w:r>
-        <w:rPr>
-          <w:rFonts w:asciiTheme="minorHAnsi" w:hAnsiTheme="minorHAnsi" w:cstheme="minorHAnsi"/>
-          <w:sz w:val="28"/>
-          <w:szCs w:val="28"/>
-        </w:rPr>
-        <w:t xml:space="preserve"> questions</w:t>
+      <w:r>
+        <w:rPr>
+          <w:rFonts w:asciiTheme="minorHAnsi" w:hAnsiTheme="minorHAnsi" w:cstheme="minorHAnsi"/>
+          <w:sz w:val="28"/>
+          <w:szCs w:val="28"/>
+        </w:rPr>
+        <w:t>Doging questions</w:t>
       </w:r>
     </w:p>
     <w:p>
@@ -955,20 +907,8 @@
           <w:sz w:val="28"/>
           <w:szCs w:val="28"/>
         </w:rPr>
-        <w:t xml:space="preserve">Don’t ever badmouth your former employer, manager or even your </w:t>
-      </w:r>
-      <w:proofErr w:type="spellStart"/>
-      <w:r>
-        <w:rPr>
-          <w:rFonts w:asciiTheme="minorHAnsi" w:hAnsiTheme="minorHAnsi" w:cstheme="minorHAnsi"/>
-          <w:b/>
-          <w:bCs/>
-          <w:sz w:val="28"/>
-          <w:szCs w:val="28"/>
-        </w:rPr>
-        <w:t>coworker</w:t>
-      </w:r>
-      <w:proofErr w:type="spellEnd"/>
+        <w:t>Don’t ever badmouth your former employer, manager or even your coworker</w:t>
+      </w:r>
     </w:p>
     <w:p>
       <w:pPr>
@@ -1229,20 +1169,8 @@
           <w:sz w:val="28"/>
           <w:szCs w:val="28"/>
         </w:rPr>
-        <w:t xml:space="preserve">The phone </w:t>
-      </w:r>
-      <w:proofErr w:type="gramStart"/>
-      <w:r>
-        <w:rPr>
-          <w:rFonts w:asciiTheme="minorHAnsi" w:hAnsiTheme="minorHAnsi" w:cstheme="minorHAnsi"/>
-          <w:b/>
-          <w:bCs/>
-          <w:sz w:val="28"/>
-          <w:szCs w:val="28"/>
-        </w:rPr>
-        <w:t>interview</w:t>
-      </w:r>
-      <w:proofErr w:type="gramEnd"/>
+        <w:t>The phone interview</w:t>
+      </w:r>
     </w:p>
     <w:p>
       <w:pPr>
@@ -1572,31 +1500,7 @@
           <w:u w:val="single"/>
         </w:rPr>
         <w:lastRenderedPageBreak/>
-        <w:t xml:space="preserve">This is the reason why </w:t>
-      </w:r>
-      <w:proofErr w:type="gramStart"/>
-      <w:r>
-        <w:rPr>
-          <w:rFonts w:asciiTheme="minorHAnsi" w:hAnsiTheme="minorHAnsi" w:cstheme="minorHAnsi"/>
-          <w:b/>
-          <w:bCs/>
-          <w:sz w:val="28"/>
-          <w:szCs w:val="28"/>
-          <w:u w:val="single"/>
-        </w:rPr>
-        <w:t>sales people</w:t>
-      </w:r>
-      <w:proofErr w:type="gramEnd"/>
-      <w:r>
-        <w:rPr>
-          <w:rFonts w:asciiTheme="minorHAnsi" w:hAnsiTheme="minorHAnsi" w:cstheme="minorHAnsi"/>
-          <w:b/>
-          <w:bCs/>
-          <w:sz w:val="28"/>
-          <w:szCs w:val="28"/>
-          <w:u w:val="single"/>
-        </w:rPr>
-        <w:t xml:space="preserve"> always want in-person meeting</w:t>
+        <w:t>This is the reason why sales people always want in-person meeting</w:t>
       </w:r>
     </w:p>
     <w:p>
@@ -1912,43 +1816,7 @@
           <w:sz w:val="28"/>
           <w:szCs w:val="28"/>
         </w:rPr>
-        <w:t>“</w:t>
-      </w:r>
-      <w:proofErr w:type="spellStart"/>
-      <w:r>
-        <w:rPr>
-          <w:rFonts w:asciiTheme="minorHAnsi" w:hAnsiTheme="minorHAnsi" w:cstheme="minorHAnsi"/>
-          <w:sz w:val="28"/>
-          <w:szCs w:val="28"/>
-        </w:rPr>
-        <w:t>Umns</w:t>
-      </w:r>
-      <w:proofErr w:type="spellEnd"/>
-      <w:r>
-        <w:rPr>
-          <w:rFonts w:asciiTheme="minorHAnsi" w:hAnsiTheme="minorHAnsi" w:cstheme="minorHAnsi"/>
-          <w:sz w:val="28"/>
-          <w:szCs w:val="28"/>
-        </w:rPr>
-        <w:t>” and “</w:t>
-      </w:r>
-      <w:proofErr w:type="spellStart"/>
-      <w:r>
-        <w:rPr>
-          <w:rFonts w:asciiTheme="minorHAnsi" w:hAnsiTheme="minorHAnsi" w:cstheme="minorHAnsi"/>
-          <w:sz w:val="28"/>
-          <w:szCs w:val="28"/>
-        </w:rPr>
-        <w:t>Uhs</w:t>
-      </w:r>
-      <w:proofErr w:type="spellEnd"/>
-      <w:r>
-        <w:rPr>
-          <w:rFonts w:asciiTheme="minorHAnsi" w:hAnsiTheme="minorHAnsi" w:cstheme="minorHAnsi"/>
-          <w:sz w:val="28"/>
-          <w:szCs w:val="28"/>
-        </w:rPr>
-        <w:t>”</w:t>
+        <w:t>“Umns” and “Uhs”</w:t>
       </w:r>
     </w:p>
     <w:p>
@@ -1974,20 +1842,8 @@
           <w:sz w:val="28"/>
           <w:szCs w:val="28"/>
         </w:rPr>
-        <w:t xml:space="preserve">The video </w:t>
-      </w:r>
-      <w:proofErr w:type="gramStart"/>
-      <w:r>
-        <w:rPr>
-          <w:rFonts w:asciiTheme="minorHAnsi" w:hAnsiTheme="minorHAnsi" w:cstheme="minorHAnsi"/>
-          <w:b/>
-          <w:bCs/>
-          <w:sz w:val="28"/>
-          <w:szCs w:val="28"/>
-        </w:rPr>
-        <w:t>interview</w:t>
-      </w:r>
-      <w:proofErr w:type="gramEnd"/>
+        <w:t>The video interview</w:t>
+      </w:r>
     </w:p>
     <w:p>
       <w:pPr>
@@ -2084,20 +1940,8 @@
           <w:sz w:val="28"/>
           <w:szCs w:val="28"/>
         </w:rPr>
-        <w:t xml:space="preserve">The panel </w:t>
-      </w:r>
-      <w:proofErr w:type="gramStart"/>
-      <w:r>
-        <w:rPr>
-          <w:rFonts w:asciiTheme="minorHAnsi" w:hAnsiTheme="minorHAnsi" w:cstheme="minorHAnsi"/>
-          <w:b/>
-          <w:bCs/>
-          <w:sz w:val="28"/>
-          <w:szCs w:val="28"/>
-        </w:rPr>
-        <w:t>interview</w:t>
-      </w:r>
-      <w:proofErr w:type="gramEnd"/>
+        <w:t>The panel interview</w:t>
+      </w:r>
     </w:p>
     <w:p>
       <w:pPr>
@@ -2138,20 +1982,8 @@
           <w:sz w:val="28"/>
           <w:szCs w:val="28"/>
         </w:rPr>
-        <w:t xml:space="preserve">The group </w:t>
-      </w:r>
-      <w:proofErr w:type="gramStart"/>
-      <w:r>
-        <w:rPr>
-          <w:rFonts w:asciiTheme="minorHAnsi" w:hAnsiTheme="minorHAnsi" w:cstheme="minorHAnsi"/>
-          <w:b/>
-          <w:bCs/>
-          <w:sz w:val="28"/>
-          <w:szCs w:val="28"/>
-        </w:rPr>
-        <w:t>interview</w:t>
-      </w:r>
-      <w:proofErr w:type="gramEnd"/>
+        <w:t>The group interview</w:t>
+      </w:r>
     </w:p>
     <w:p>
       <w:pPr>
@@ -2495,18 +2327,8 @@
           <w:sz w:val="28"/>
           <w:szCs w:val="28"/>
         </w:rPr>
-        <w:t xml:space="preserve">Is the primary decision maker on who gets </w:t>
-      </w:r>
-      <w:proofErr w:type="gramStart"/>
-      <w:r>
-        <w:rPr>
-          <w:rFonts w:asciiTheme="minorHAnsi" w:hAnsiTheme="minorHAnsi" w:cstheme="minorHAnsi"/>
-          <w:sz w:val="28"/>
-          <w:szCs w:val="28"/>
-        </w:rPr>
-        <w:t>hired</w:t>
-      </w:r>
-      <w:proofErr w:type="gramEnd"/>
+        <w:t>Is the primary decision maker on who gets hired</w:t>
+      </w:r>
     </w:p>
     <w:p>
       <w:pPr>
@@ -2817,15 +2639,6 @@
       </w:r>
     </w:p>
     <w:p>
-      <w:pPr>
-        <w:pStyle w:val="NormalWeb"/>
-        <w:shd w:val="clear" w:color="auto" w:fill="FFFFFF"/>
-        <w:spacing w:before="0" w:beforeAutospacing="0"/>
-        <w:rPr>
-          <w:rFonts w:ascii="Arial" w:hAnsi="Arial" w:cs="Arial"/>
-          <w:color w:val="1F314A"/>
-        </w:rPr>
-      </w:pPr>
       <w:r>
         <w:rPr>
           <w:rStyle w:val="Emphasis"/>
@@ -2835,47 +2648,58 @@
         <w:t>I have two direct reports -- a graphic designer and a junior marketing associate. I wear a lot of hats and I love the fast pace of the job and the ability to be innovative. Most recently, I took the lead in rolling out a new referral program to existing clients -- it has been a huge success and led to dozens of leads within just the first two months of the program.</w:t>
       </w:r>
     </w:p>
-    <w:p>
-      <w:pPr>
-        <w:rPr>
-          <w:rFonts w:asciiTheme="minorHAnsi" w:hAnsiTheme="minorHAnsi" w:cstheme="minorHAnsi"/>
-          <w:sz w:val="28"/>
-          <w:szCs w:val="28"/>
-        </w:rPr>
-      </w:pPr>
-    </w:p>
-    <w:p>
-      <w:pPr>
-        <w:rPr>
-          <w:rFonts w:asciiTheme="minorHAnsi" w:hAnsiTheme="minorHAnsi" w:cstheme="minorHAnsi"/>
-          <w:sz w:val="28"/>
-          <w:szCs w:val="28"/>
-        </w:rPr>
-      </w:pPr>
-      <w:r>
-        <w:rPr>
-          <w:rFonts w:asciiTheme="minorHAnsi" w:hAnsiTheme="minorHAnsi" w:cstheme="minorHAnsi"/>
-          <w:sz w:val="28"/>
-          <w:szCs w:val="28"/>
-        </w:rPr>
-        <w:t xml:space="preserve">First Practice - </w:t>
+    <w:p/>
+    <w:p>
+      <w:r>
+        <w:t>First Practice</w:t>
+      </w:r>
+      <w:r>
+        <w:t xml:space="preserve"> - </w:t>
       </w:r>
       <w:hyperlink r:id="rId8" w:history="1">
         <w:r>
           <w:rPr>
             <w:rStyle w:val="Hyperlink"/>
-            <w:rFonts w:asciiTheme="minorHAnsi" w:hAnsiTheme="minorHAnsi" w:cstheme="minorHAnsi"/>
-            <w:sz w:val="28"/>
-            <w:szCs w:val="28"/>
           </w:rPr>
-          <w:t>https://app.biginterview.com/s/29adbb0f5b</w:t>
+          <w:t>https://app.biginterview.com/s/2efda24843</w:t>
         </w:r>
       </w:hyperlink>
-    </w:p>
-    <w:p>
-      <w:pPr>
-        <w:rPr>
-          <w:rFonts w:asciiTheme="minorHAnsi" w:hAnsiTheme="minorHAnsi" w:cstheme="minorHAnsi"/>
+      <w:r>
+        <w:t xml:space="preserve"> </w:t>
+      </w:r>
+    </w:p>
+    <w:p>
+      <w:r>
+        <w:t xml:space="preserve">Second Practice – </w:t>
+      </w:r>
+      <w:hyperlink r:id="rId9" w:history="1">
+        <w:r>
+          <w:rPr>
+            <w:rStyle w:val="Hyperlink"/>
+          </w:rPr>
+          <w:t>https://app.biginterview.com/s/29adbb0f</w:t>
+        </w:r>
+        <w:r>
+          <w:rPr>
+            <w:rStyle w:val="Hyperlink"/>
+          </w:rPr>
+          <w:t>5</w:t>
+        </w:r>
+        <w:r>
+          <w:rPr>
+            <w:rStyle w:val="Hyperlink"/>
+          </w:rPr>
+          <w:t>b</w:t>
+        </w:r>
+      </w:hyperlink>
+      <w:r>
+        <w:t xml:space="preserve"> </w:t>
+      </w:r>
+    </w:p>
+    <w:p>
+      <w:pPr>
+        <w:rPr>
+          <w:rFonts w:ascii="Batang" w:eastAsia="Batang" w:hAnsi="Batang" w:cs="Batang" w:hint="eastAsia"/>
           <w:sz w:val="28"/>
           <w:szCs w:val="28"/>
         </w:rPr>
@@ -2900,25 +2724,7 @@
           <w:sz w:val="28"/>
           <w:szCs w:val="28"/>
         </w:rPr>
-        <w:t xml:space="preserve">I worked at </w:t>
-      </w:r>
-      <w:proofErr w:type="spellStart"/>
-      <w:r>
-        <w:rPr>
-          <w:rFonts w:asciiTheme="minorHAnsi" w:hAnsiTheme="minorHAnsi" w:cstheme="minorHAnsi"/>
-          <w:sz w:val="28"/>
-          <w:szCs w:val="28"/>
-        </w:rPr>
-        <w:t>Sitemax</w:t>
-      </w:r>
-      <w:proofErr w:type="spellEnd"/>
-      <w:r>
-        <w:rPr>
-          <w:rFonts w:asciiTheme="minorHAnsi" w:hAnsiTheme="minorHAnsi" w:cstheme="minorHAnsi"/>
-          <w:sz w:val="28"/>
-          <w:szCs w:val="28"/>
-        </w:rPr>
-        <w:t xml:space="preserve"> Systems from January 2018 to December 2019</w:t>
+        <w:t>I worked at Sitemax Systems from January 2018 to December 2019</w:t>
       </w:r>
       <w:r>
         <w:rPr>
@@ -2948,7 +2754,6 @@
           <w:sz w:val="28"/>
           <w:szCs w:val="28"/>
         </w:rPr>
-        <w:lastRenderedPageBreak/>
         <w:t xml:space="preserve">There I was responsible for developing and maintaining </w:t>
       </w:r>
       <w:r>
@@ -2981,25 +2786,7 @@
           <w:sz w:val="28"/>
           <w:szCs w:val="28"/>
         </w:rPr>
-        <w:t xml:space="preserve"> </w:t>
-      </w:r>
-      <w:proofErr w:type="spellStart"/>
-      <w:r>
-        <w:rPr>
-          <w:rFonts w:asciiTheme="minorHAnsi" w:hAnsiTheme="minorHAnsi" w:cstheme="minorHAnsi"/>
-          <w:sz w:val="28"/>
-          <w:szCs w:val="28"/>
-        </w:rPr>
-        <w:t>SiteMax</w:t>
-      </w:r>
-      <w:proofErr w:type="spellEnd"/>
-      <w:r>
-        <w:rPr>
-          <w:rFonts w:asciiTheme="minorHAnsi" w:hAnsiTheme="minorHAnsi" w:cstheme="minorHAnsi"/>
-          <w:sz w:val="28"/>
-          <w:szCs w:val="28"/>
-        </w:rPr>
-        <w:t xml:space="preserve"> Systems</w:t>
+        <w:t xml:space="preserve"> SiteMax Systems</w:t>
       </w:r>
     </w:p>
     <w:p>
@@ -3021,6 +2808,7 @@
           <w:sz w:val="28"/>
           <w:szCs w:val="28"/>
         </w:rPr>
+        <w:lastRenderedPageBreak/>
         <w:t>I assisted</w:t>
       </w:r>
       <w:r>
@@ -3069,61 +2857,7 @@
           <w:sz w:val="28"/>
           <w:szCs w:val="28"/>
         </w:rPr>
-        <w:t xml:space="preserve"> </w:t>
-      </w:r>
-      <w:proofErr w:type="spellStart"/>
-      <w:r>
-        <w:rPr>
-          <w:rFonts w:asciiTheme="minorHAnsi" w:hAnsiTheme="minorHAnsi" w:cstheme="minorHAnsi"/>
-          <w:sz w:val="28"/>
-          <w:szCs w:val="28"/>
-        </w:rPr>
-        <w:t>SItemax’s</w:t>
-      </w:r>
-      <w:proofErr w:type="spellEnd"/>
-      <w:r>
-        <w:rPr>
-          <w:rFonts w:asciiTheme="minorHAnsi" w:hAnsiTheme="minorHAnsi" w:cstheme="minorHAnsi"/>
-          <w:sz w:val="28"/>
-          <w:szCs w:val="28"/>
-        </w:rPr>
-        <w:t xml:space="preserve"> mission critical </w:t>
-      </w:r>
-      <w:proofErr w:type="spellStart"/>
-      <w:r>
-        <w:rPr>
-          <w:rFonts w:asciiTheme="minorHAnsi" w:hAnsiTheme="minorHAnsi" w:cstheme="minorHAnsi"/>
-          <w:sz w:val="28"/>
-          <w:szCs w:val="28"/>
-        </w:rPr>
-        <w:t>Sitemax</w:t>
-      </w:r>
-      <w:proofErr w:type="spellEnd"/>
-      <w:r>
-        <w:rPr>
-          <w:rFonts w:asciiTheme="minorHAnsi" w:hAnsiTheme="minorHAnsi" w:cstheme="minorHAnsi"/>
-          <w:sz w:val="28"/>
-          <w:szCs w:val="28"/>
-        </w:rPr>
-        <w:t xml:space="preserve"> 3 and </w:t>
-      </w:r>
-      <w:proofErr w:type="spellStart"/>
-      <w:r>
-        <w:rPr>
-          <w:rFonts w:asciiTheme="minorHAnsi" w:hAnsiTheme="minorHAnsi" w:cstheme="minorHAnsi"/>
-          <w:sz w:val="28"/>
-          <w:szCs w:val="28"/>
-        </w:rPr>
-        <w:t>Sitemax</w:t>
-      </w:r>
-      <w:proofErr w:type="spellEnd"/>
-      <w:r>
-        <w:rPr>
-          <w:rFonts w:asciiTheme="minorHAnsi" w:hAnsiTheme="minorHAnsi" w:cstheme="minorHAnsi"/>
-          <w:sz w:val="28"/>
-          <w:szCs w:val="28"/>
-        </w:rPr>
-        <w:t xml:space="preserve"> 3.5</w:t>
+        <w:t xml:space="preserve"> SItemax’s mission critical Sitemax 3 and Sitemax 3.5</w:t>
       </w:r>
       <w:r>
         <w:rPr>
@@ -3147,25 +2881,7 @@
           <w:sz w:val="28"/>
           <w:szCs w:val="28"/>
         </w:rPr>
-        <w:t xml:space="preserve">I took </w:t>
-      </w:r>
-      <w:proofErr w:type="gramStart"/>
-      <w:r>
-        <w:rPr>
-          <w:rFonts w:asciiTheme="minorHAnsi" w:hAnsiTheme="minorHAnsi" w:cstheme="minorHAnsi"/>
-          <w:sz w:val="28"/>
-          <w:szCs w:val="28"/>
-        </w:rPr>
-        <w:t>leadership</w:t>
-      </w:r>
-      <w:proofErr w:type="gramEnd"/>
-      <w:r>
-        <w:rPr>
-          <w:rFonts w:asciiTheme="minorHAnsi" w:hAnsiTheme="minorHAnsi" w:cstheme="minorHAnsi"/>
-          <w:sz w:val="28"/>
-          <w:szCs w:val="28"/>
-        </w:rPr>
-        <w:t xml:space="preserve"> </w:t>
+        <w:t xml:space="preserve">I took leadership </w:t>
       </w:r>
       <w:r>
         <w:rPr>
@@ -3283,33 +2999,15 @@
           <w:sz w:val="28"/>
           <w:szCs w:val="28"/>
         </w:rPr>
-        <w:t xml:space="preserve">I developed over 300 single page </w:t>
-      </w:r>
-      <w:proofErr w:type="spellStart"/>
-      <w:r>
-        <w:rPr>
-          <w:rFonts w:asciiTheme="minorHAnsi" w:hAnsiTheme="minorHAnsi" w:cstheme="minorHAnsi"/>
-          <w:sz w:val="28"/>
-          <w:szCs w:val="28"/>
-        </w:rPr>
-        <w:t>angular</w:t>
-      </w:r>
-      <w:r>
-        <w:rPr>
-          <w:rFonts w:asciiTheme="minorHAnsi" w:hAnsiTheme="minorHAnsi" w:cstheme="minorHAnsi"/>
-          <w:sz w:val="28"/>
-          <w:szCs w:val="28"/>
-        </w:rPr>
-        <w:t>JS</w:t>
-      </w:r>
-      <w:proofErr w:type="spellEnd"/>
-      <w:r>
-        <w:rPr>
-          <w:rFonts w:asciiTheme="minorHAnsi" w:hAnsiTheme="minorHAnsi" w:cstheme="minorHAnsi"/>
-          <w:sz w:val="28"/>
-          <w:szCs w:val="28"/>
-        </w:rPr>
-        <w:t xml:space="preserve"> based</w:t>
+        <w:t>I developed over 300 single page angular</w:t>
+      </w:r>
+      <w:r>
+        <w:rPr>
+          <w:rFonts w:asciiTheme="minorHAnsi" w:hAnsiTheme="minorHAnsi" w:cstheme="minorHAnsi"/>
+          <w:sz w:val="28"/>
+          <w:szCs w:val="28"/>
+        </w:rPr>
+        <w:t>JS based</w:t>
       </w:r>
       <w:r>
         <w:rPr>

</xml_diff>

<commit_message>
feat: Add progress #12 'Interview Practice, Auth0'
</commit_message>
<xml_diff>
--- a/big-interview/auth0/interview_practice.docx
+++ b/big-interview/auth0/interview_practice.docx
@@ -2923,6 +2923,9 @@
           <w:ilvl w:val="0"/>
           <w:numId w:val="2"/>
         </w:numPr>
+        <w:pBdr>
+          <w:bottom w:val="single" w:sz="6" w:space="1" w:color="auto"/>
+        </w:pBdr>
         <w:rPr>
           <w:rFonts w:asciiTheme="minorHAnsi" w:hAnsiTheme="minorHAnsi" w:cstheme="minorHAnsi"/>
           <w:sz w:val="28"/>
@@ -3025,6 +3028,517 @@
         </w:rPr>
         <w:t>and maintained over 2000 of them.</w:t>
       </w:r>
+    </w:p>
+    <w:p>
+      <w:pPr>
+        <w:rPr>
+          <w:rFonts w:asciiTheme="minorHAnsi" w:hAnsiTheme="minorHAnsi" w:cstheme="minorHAnsi"/>
+          <w:sz w:val="28"/>
+          <w:szCs w:val="28"/>
+        </w:rPr>
+      </w:pPr>
+    </w:p>
+    <w:p>
+      <w:pPr>
+        <w:rPr>
+          <w:rFonts w:asciiTheme="minorHAnsi" w:hAnsiTheme="minorHAnsi" w:cstheme="minorHAnsi"/>
+          <w:sz w:val="28"/>
+          <w:szCs w:val="28"/>
+        </w:rPr>
+      </w:pPr>
+    </w:p>
+    <w:p>
+      <w:pPr>
+        <w:pStyle w:val="ListParagraph"/>
+        <w:numPr>
+          <w:ilvl w:val="0"/>
+          <w:numId w:val="1"/>
+        </w:numPr>
+        <w:rPr>
+          <w:rFonts w:asciiTheme="minorHAnsi" w:hAnsiTheme="minorHAnsi" w:cstheme="minorHAnsi"/>
+          <w:b/>
+          <w:bCs/>
+          <w:sz w:val="28"/>
+          <w:szCs w:val="28"/>
+        </w:rPr>
+      </w:pPr>
+      <w:r>
+        <w:rPr>
+          <w:rFonts w:asciiTheme="minorHAnsi" w:hAnsiTheme="minorHAnsi" w:cstheme="minorHAnsi"/>
+          <w:b/>
+          <w:bCs/>
+          <w:sz w:val="28"/>
+          <w:szCs w:val="28"/>
+        </w:rPr>
+        <w:t>Types of Interviewers</w:t>
+      </w:r>
+    </w:p>
+    <w:p>
+      <w:pPr>
+        <w:pStyle w:val="ListParagraph"/>
+        <w:numPr>
+          <w:ilvl w:val="1"/>
+          <w:numId w:val="2"/>
+        </w:numPr>
+        <w:rPr>
+          <w:rFonts w:asciiTheme="minorHAnsi" w:hAnsiTheme="minorHAnsi" w:cstheme="minorHAnsi"/>
+          <w:sz w:val="28"/>
+          <w:szCs w:val="28"/>
+        </w:rPr>
+      </w:pPr>
+      <w:r>
+        <w:rPr>
+          <w:rFonts w:asciiTheme="minorHAnsi" w:hAnsiTheme="minorHAnsi" w:cstheme="minorHAnsi"/>
+          <w:sz w:val="28"/>
+          <w:szCs w:val="28"/>
+        </w:rPr>
+        <w:t xml:space="preserve">Bottom </w:t>
+      </w:r>
+      <w:r>
+        <w:rPr>
+          <w:rFonts w:asciiTheme="minorHAnsi" w:hAnsiTheme="minorHAnsi" w:cstheme="minorHAnsi"/>
+          <w:sz w:val="28"/>
+          <w:szCs w:val="28"/>
+        </w:rPr>
+        <w:t>line:</w:t>
+      </w:r>
+    </w:p>
+    <w:p>
+      <w:pPr>
+        <w:pStyle w:val="ListParagraph"/>
+        <w:numPr>
+          <w:ilvl w:val="2"/>
+          <w:numId w:val="2"/>
+        </w:numPr>
+        <w:rPr>
+          <w:rFonts w:asciiTheme="minorHAnsi" w:hAnsiTheme="minorHAnsi"/>
+          <w:color w:val="000000" w:themeColor="text1"/>
+        </w:rPr>
+      </w:pPr>
+      <w:r>
+        <w:rPr>
+          <w:rFonts w:asciiTheme="minorHAnsi" w:hAnsiTheme="minorHAnsi" w:cs="Arial"/>
+          <w:color w:val="000000" w:themeColor="text1"/>
+          <w:shd w:val="clear" w:color="auto" w:fill="F2F7FE"/>
+        </w:rPr>
+        <w:t xml:space="preserve">Will this person help me do my job better? </w:t>
+      </w:r>
+    </w:p>
+    <w:p>
+      <w:pPr>
+        <w:pStyle w:val="ListParagraph"/>
+        <w:numPr>
+          <w:ilvl w:val="2"/>
+          <w:numId w:val="2"/>
+        </w:numPr>
+        <w:rPr>
+          <w:rFonts w:asciiTheme="minorHAnsi" w:hAnsiTheme="minorHAnsi"/>
+          <w:color w:val="000000" w:themeColor="text1"/>
+        </w:rPr>
+      </w:pPr>
+      <w:r>
+        <w:rPr>
+          <w:rFonts w:asciiTheme="minorHAnsi" w:hAnsiTheme="minorHAnsi" w:cs="Arial"/>
+          <w:color w:val="000000" w:themeColor="text1"/>
+          <w:shd w:val="clear" w:color="auto" w:fill="F2F7FE"/>
+        </w:rPr>
+        <w:t>Will this person make my work life easier?</w:t>
+      </w:r>
+    </w:p>
+    <w:p>
+      <w:pPr>
+        <w:rPr>
+          <w:rFonts w:asciiTheme="minorHAnsi" w:hAnsiTheme="minorHAnsi"/>
+          <w:color w:val="000000" w:themeColor="text1"/>
+        </w:rPr>
+      </w:pPr>
+    </w:p>
+    <w:p>
+      <w:pPr>
+        <w:rPr>
+          <w:rFonts w:asciiTheme="minorHAnsi" w:hAnsiTheme="minorHAnsi"/>
+          <w:color w:val="000000" w:themeColor="text1"/>
+        </w:rPr>
+      </w:pPr>
+    </w:p>
+    <w:p>
+      <w:pPr>
+        <w:rPr>
+          <w:rFonts w:asciiTheme="minorHAnsi" w:hAnsiTheme="minorHAnsi" w:cstheme="minorHAnsi"/>
+          <w:b/>
+          <w:bCs/>
+          <w:sz w:val="28"/>
+          <w:szCs w:val="28"/>
+        </w:rPr>
+      </w:pPr>
+      <w:r>
+        <w:rPr>
+          <w:rFonts w:asciiTheme="minorHAnsi" w:hAnsiTheme="minorHAnsi" w:cstheme="minorHAnsi"/>
+          <w:b/>
+          <w:bCs/>
+          <w:sz w:val="28"/>
+          <w:szCs w:val="28"/>
+        </w:rPr>
+        <w:t>Positive Signs</w:t>
+      </w:r>
+      <w:r>
+        <w:rPr>
+          <w:rFonts w:asciiTheme="minorHAnsi" w:hAnsiTheme="minorHAnsi" w:cstheme="minorHAnsi"/>
+          <w:b/>
+          <w:bCs/>
+          <w:sz w:val="28"/>
+          <w:szCs w:val="28"/>
+        </w:rPr>
+        <w:t xml:space="preserve"> in Interview</w:t>
+      </w:r>
+    </w:p>
+    <w:p>
+      <w:pPr>
+        <w:pStyle w:val="ListParagraph"/>
+        <w:numPr>
+          <w:ilvl w:val="0"/>
+          <w:numId w:val="2"/>
+        </w:numPr>
+        <w:rPr>
+          <w:rFonts w:asciiTheme="minorHAnsi" w:hAnsiTheme="minorHAnsi" w:cstheme="minorHAnsi"/>
+          <w:sz w:val="28"/>
+          <w:szCs w:val="28"/>
+        </w:rPr>
+      </w:pPr>
+      <w:r>
+        <w:rPr>
+          <w:rFonts w:asciiTheme="minorHAnsi" w:hAnsiTheme="minorHAnsi" w:cstheme="minorHAnsi"/>
+          <w:sz w:val="28"/>
+          <w:szCs w:val="28"/>
+        </w:rPr>
+        <w:t>Interviewer is keeping you longer than usual</w:t>
+      </w:r>
+    </w:p>
+    <w:p>
+      <w:pPr>
+        <w:pStyle w:val="ListParagraph"/>
+        <w:numPr>
+          <w:ilvl w:val="0"/>
+          <w:numId w:val="2"/>
+        </w:numPr>
+        <w:rPr>
+          <w:rFonts w:asciiTheme="minorHAnsi" w:hAnsiTheme="minorHAnsi" w:cstheme="minorHAnsi"/>
+          <w:sz w:val="28"/>
+          <w:szCs w:val="28"/>
+        </w:rPr>
+      </w:pPr>
+      <w:r>
+        <w:rPr>
+          <w:rFonts w:asciiTheme="minorHAnsi" w:hAnsiTheme="minorHAnsi" w:cstheme="minorHAnsi"/>
+          <w:sz w:val="28"/>
+          <w:szCs w:val="28"/>
+        </w:rPr>
+        <w:t>During phone interview, you should be more animated than usual</w:t>
+      </w:r>
+    </w:p>
+    <w:p>
+      <w:pPr>
+        <w:pStyle w:val="ListParagraph"/>
+        <w:numPr>
+          <w:ilvl w:val="0"/>
+          <w:numId w:val="2"/>
+        </w:numPr>
+        <w:rPr>
+          <w:rFonts w:asciiTheme="minorHAnsi" w:hAnsiTheme="minorHAnsi" w:cstheme="minorHAnsi"/>
+          <w:sz w:val="28"/>
+          <w:szCs w:val="28"/>
+        </w:rPr>
+      </w:pPr>
+      <w:r>
+        <w:rPr>
+          <w:rFonts w:asciiTheme="minorHAnsi" w:hAnsiTheme="minorHAnsi" w:cstheme="minorHAnsi"/>
+          <w:sz w:val="28"/>
+          <w:szCs w:val="28"/>
+        </w:rPr>
+        <w:t xml:space="preserve">Expect some technical </w:t>
+      </w:r>
+    </w:p>
+    <w:p>
+      <w:pPr>
+        <w:rPr>
+          <w:rFonts w:asciiTheme="minorHAnsi" w:hAnsiTheme="minorHAnsi"/>
+          <w:color w:val="000000" w:themeColor="text1"/>
+        </w:rPr>
+      </w:pPr>
+    </w:p>
+    <w:p>
+      <w:pPr>
+        <w:rPr>
+          <w:rFonts w:asciiTheme="minorHAnsi" w:hAnsiTheme="minorHAnsi"/>
+          <w:color w:val="000000" w:themeColor="text1"/>
+        </w:rPr>
+      </w:pPr>
+    </w:p>
+    <w:p>
+      <w:pPr>
+        <w:rPr>
+          <w:rFonts w:asciiTheme="minorHAnsi" w:hAnsiTheme="minorHAnsi"/>
+          <w:color w:val="000000" w:themeColor="text1"/>
+        </w:rPr>
+      </w:pPr>
+    </w:p>
+    <w:p>
+      <w:pPr>
+        <w:pStyle w:val="ListParagraph"/>
+        <w:numPr>
+          <w:ilvl w:val="0"/>
+          <w:numId w:val="1"/>
+        </w:numPr>
+        <w:rPr>
+          <w:rFonts w:asciiTheme="minorHAnsi" w:hAnsiTheme="minorHAnsi"/>
+          <w:color w:val="000000" w:themeColor="text1"/>
+        </w:rPr>
+      </w:pPr>
+      <w:r>
+        <w:rPr>
+          <w:rFonts w:asciiTheme="minorHAnsi" w:hAnsiTheme="minorHAnsi"/>
+          <w:color w:val="000000" w:themeColor="text1"/>
+        </w:rPr>
+        <w:t>Forms of non verbal communication</w:t>
+      </w:r>
+    </w:p>
+    <w:p>
+      <w:pPr>
+        <w:pStyle w:val="ListParagraph"/>
+        <w:numPr>
+          <w:ilvl w:val="1"/>
+          <w:numId w:val="1"/>
+        </w:numPr>
+        <w:rPr>
+          <w:rFonts w:asciiTheme="minorHAnsi" w:hAnsiTheme="minorHAnsi"/>
+          <w:color w:val="000000" w:themeColor="text1"/>
+        </w:rPr>
+      </w:pPr>
+      <w:r>
+        <w:rPr>
+          <w:rFonts w:asciiTheme="minorHAnsi" w:hAnsiTheme="minorHAnsi"/>
+          <w:color w:val="000000" w:themeColor="text1"/>
+        </w:rPr>
+        <w:t>Eye contact</w:t>
+      </w:r>
+    </w:p>
+    <w:p>
+      <w:pPr>
+        <w:pStyle w:val="ListParagraph"/>
+        <w:numPr>
+          <w:ilvl w:val="1"/>
+          <w:numId w:val="1"/>
+        </w:numPr>
+        <w:rPr>
+          <w:rFonts w:asciiTheme="minorHAnsi" w:hAnsiTheme="minorHAnsi"/>
+          <w:color w:val="000000" w:themeColor="text1"/>
+        </w:rPr>
+      </w:pPr>
+      <w:r>
+        <w:rPr>
+          <w:rFonts w:asciiTheme="minorHAnsi" w:hAnsiTheme="minorHAnsi"/>
+          <w:color w:val="000000" w:themeColor="text1"/>
+        </w:rPr>
+        <w:t>Body language</w:t>
+      </w:r>
+    </w:p>
+    <w:p>
+      <w:pPr>
+        <w:pStyle w:val="ListParagraph"/>
+        <w:numPr>
+          <w:ilvl w:val="1"/>
+          <w:numId w:val="1"/>
+        </w:numPr>
+        <w:rPr>
+          <w:rFonts w:asciiTheme="minorHAnsi" w:hAnsiTheme="minorHAnsi"/>
+          <w:color w:val="000000" w:themeColor="text1"/>
+        </w:rPr>
+      </w:pPr>
+      <w:r>
+        <w:rPr>
+          <w:rFonts w:asciiTheme="minorHAnsi" w:hAnsiTheme="minorHAnsi"/>
+          <w:color w:val="000000" w:themeColor="text1"/>
+        </w:rPr>
+        <w:t>The quality &amp; tone of your voice</w:t>
+      </w:r>
+    </w:p>
+    <w:p>
+      <w:pPr>
+        <w:pStyle w:val="ListParagraph"/>
+        <w:numPr>
+          <w:ilvl w:val="2"/>
+          <w:numId w:val="1"/>
+        </w:numPr>
+        <w:rPr>
+          <w:rFonts w:asciiTheme="minorHAnsi" w:hAnsiTheme="minorHAnsi"/>
+          <w:color w:val="000000" w:themeColor="text1"/>
+        </w:rPr>
+      </w:pPr>
+      <w:r>
+        <w:rPr>
+          <w:rFonts w:asciiTheme="minorHAnsi" w:hAnsiTheme="minorHAnsi"/>
+          <w:color w:val="000000" w:themeColor="text1"/>
+        </w:rPr>
+        <w:t>Don’t be a low talker</w:t>
+      </w:r>
+    </w:p>
+    <w:p>
+      <w:pPr>
+        <w:pStyle w:val="ListParagraph"/>
+        <w:numPr>
+          <w:ilvl w:val="2"/>
+          <w:numId w:val="1"/>
+        </w:numPr>
+        <w:rPr>
+          <w:rFonts w:asciiTheme="minorHAnsi" w:hAnsiTheme="minorHAnsi"/>
+          <w:color w:val="000000" w:themeColor="text1"/>
+        </w:rPr>
+      </w:pPr>
+      <w:r>
+        <w:rPr>
+          <w:rFonts w:asciiTheme="minorHAnsi" w:hAnsiTheme="minorHAnsi"/>
+          <w:color w:val="000000" w:themeColor="text1"/>
+        </w:rPr>
+        <w:t>Don’t be a close talker</w:t>
+      </w:r>
+    </w:p>
+    <w:p>
+      <w:pPr>
+        <w:pStyle w:val="ListParagraph"/>
+        <w:numPr>
+          <w:ilvl w:val="2"/>
+          <w:numId w:val="1"/>
+        </w:numPr>
+        <w:rPr>
+          <w:rFonts w:asciiTheme="minorHAnsi" w:hAnsiTheme="minorHAnsi"/>
+          <w:color w:val="000000" w:themeColor="text1"/>
+        </w:rPr>
+      </w:pPr>
+      <w:r>
+        <w:rPr>
+          <w:rFonts w:asciiTheme="minorHAnsi" w:hAnsiTheme="minorHAnsi"/>
+          <w:color w:val="000000" w:themeColor="text1"/>
+        </w:rPr>
+        <w:t>Don’t be overly loud talker</w:t>
+      </w:r>
+    </w:p>
+    <w:p>
+      <w:pPr>
+        <w:pStyle w:val="ListParagraph"/>
+        <w:numPr>
+          <w:ilvl w:val="1"/>
+          <w:numId w:val="1"/>
+        </w:numPr>
+        <w:rPr>
+          <w:rFonts w:asciiTheme="minorHAnsi" w:hAnsiTheme="minorHAnsi"/>
+          <w:color w:val="000000" w:themeColor="text1"/>
+        </w:rPr>
+      </w:pPr>
+      <w:r>
+        <w:rPr>
+          <w:rFonts w:asciiTheme="minorHAnsi" w:hAnsiTheme="minorHAnsi"/>
+          <w:color w:val="000000" w:themeColor="text1"/>
+        </w:rPr>
+        <w:t xml:space="preserve">People are much more likely to rely on their </w:t>
+      </w:r>
+      <w:r>
+        <w:rPr>
+          <w:rFonts w:asciiTheme="minorHAnsi" w:hAnsiTheme="minorHAnsi"/>
+          <w:b/>
+          <w:bCs/>
+          <w:color w:val="000000" w:themeColor="text1"/>
+        </w:rPr>
+        <w:t>first impression as truth</w:t>
+      </w:r>
+    </w:p>
+    <w:p>
+      <w:pPr>
+        <w:rPr>
+          <w:rFonts w:asciiTheme="minorHAnsi" w:hAnsiTheme="minorHAnsi"/>
+          <w:color w:val="000000" w:themeColor="text1"/>
+        </w:rPr>
+      </w:pPr>
+    </w:p>
+    <w:p>
+      <w:pPr>
+        <w:pBdr>
+          <w:bottom w:val="single" w:sz="6" w:space="1" w:color="auto"/>
+        </w:pBdr>
+        <w:rPr>
+          <w:rFonts w:asciiTheme="minorHAnsi" w:hAnsiTheme="minorHAnsi"/>
+          <w:color w:val="000000" w:themeColor="text1"/>
+        </w:rPr>
+      </w:pPr>
+    </w:p>
+    <w:p>
+      <w:pPr>
+        <w:rPr>
+          <w:rFonts w:asciiTheme="minorHAnsi" w:hAnsiTheme="minorHAnsi"/>
+          <w:color w:val="000000" w:themeColor="text1"/>
+        </w:rPr>
+      </w:pPr>
+    </w:p>
+    <w:p>
+      <w:pPr>
+        <w:rPr>
+          <w:rFonts w:ascii="Calibri" w:hAnsi="Calibri"/>
+          <w:b/>
+          <w:bCs/>
+          <w:color w:val="000000" w:themeColor="text1"/>
+        </w:rPr>
+      </w:pPr>
+      <w:r>
+        <w:rPr>
+          <w:rFonts w:ascii="Calibri" w:hAnsi="Calibri"/>
+          <w:b/>
+          <w:bCs/>
+          <w:color w:val="000000" w:themeColor="text1"/>
+        </w:rPr>
+        <w:t>Why are you looking for a new position now?</w:t>
+      </w:r>
+    </w:p>
+    <w:p>
+      <w:pPr>
+        <w:rPr>
+          <w:rFonts w:asciiTheme="minorHAnsi" w:hAnsiTheme="minorHAnsi"/>
+          <w:color w:val="000000" w:themeColor="text1"/>
+        </w:rPr>
+      </w:pPr>
+    </w:p>
+    <w:p>
+      <w:pPr>
+        <w:rPr>
+          <w:rFonts w:asciiTheme="minorHAnsi" w:hAnsiTheme="minorHAnsi"/>
+          <w:color w:val="000000" w:themeColor="text1"/>
+        </w:rPr>
+      </w:pPr>
+    </w:p>
+    <w:p>
+      <w:pPr>
+        <w:pBdr>
+          <w:bottom w:val="single" w:sz="6" w:space="1" w:color="auto"/>
+        </w:pBdr>
+        <w:rPr>
+          <w:rFonts w:asciiTheme="minorHAnsi" w:hAnsiTheme="minorHAnsi"/>
+          <w:color w:val="000000" w:themeColor="text1"/>
+        </w:rPr>
+      </w:pPr>
+    </w:p>
+    <w:p>
+      <w:pPr>
+        <w:rPr>
+          <w:rFonts w:asciiTheme="minorHAnsi" w:hAnsiTheme="minorHAnsi"/>
+          <w:color w:val="000000" w:themeColor="text1"/>
+        </w:rPr>
+      </w:pPr>
+    </w:p>
+    <w:p>
+      <w:pPr>
+        <w:rPr>
+          <w:rFonts w:asciiTheme="minorHAnsi" w:hAnsiTheme="minorHAnsi"/>
+          <w:color w:val="000000" w:themeColor="text1"/>
+        </w:rPr>
+      </w:pPr>
     </w:p>
     <w:sectPr>
       <w:pgSz w:w="12240" w:h="15840"/>

</xml_diff>

<commit_message>
feat: Add progress #13 'Interview Practice, Auth0'
</commit_message>
<xml_diff>
--- a/big-interview/auth0/interview_practice.docx
+++ b/big-interview/auth0/interview_practice.docx
@@ -3507,11 +3507,131 @@
     </w:p>
     <w:p>
       <w:pPr>
+        <w:pStyle w:val="NormalWeb"/>
+        <w:shd w:val="clear" w:color="auto" w:fill="FFFFFF"/>
+        <w:spacing w:before="0" w:beforeAutospacing="0"/>
+        <w:rPr>
+          <w:rFonts w:ascii="Arial" w:hAnsi="Arial" w:cs="Arial"/>
+          <w:color w:val="1F314A"/>
+        </w:rPr>
+      </w:pPr>
+      <w:r>
+        <w:rPr>
+          <w:rStyle w:val="Emphasis"/>
+          <w:rFonts w:ascii="Arial" w:eastAsiaTheme="majorEastAsia" w:hAnsi="Arial" w:cs="Arial"/>
+          <w:color w:val="1F314A"/>
+        </w:rPr>
+        <w:t>"Well, I have learned a lot at XYZ Inc. over the last two years and I'm not in a rush to leave. However, I do feel that I am ready to take on the challenge of managing a larger team with a more global scope of responsibility. I'm not sure if that opportunity exists at XYZ right now and I was very excited when I heard about this position -- I think it would be a great fit given my experience and my goals."</w:t>
+      </w:r>
+    </w:p>
+    <w:p>
+      <w:r>
+        <w:lastRenderedPageBreak/>
+        <w:t xml:space="preserve">First Practice: </w:t>
+      </w:r>
+      <w:hyperlink r:id="rId10" w:history="1">
+        <w:r>
+          <w:rPr>
+            <w:rStyle w:val="Hyperlink"/>
+          </w:rPr>
+          <w:t>https://app.biginterview.com/s/474eb226db</w:t>
+        </w:r>
+      </w:hyperlink>
+      <w:r>
+        <w:t xml:space="preserve"> </w:t>
+      </w:r>
+    </w:p>
+    <w:p/>
+    <w:p/>
+    <w:p>
+      <w:pPr>
+        <w:tabs>
+          <w:tab w:val="left" w:pos="3080"/>
+        </w:tabs>
+      </w:pPr>
+      <w:r>
+        <w:tab/>
+      </w:r>
+    </w:p>
+    <w:p>
+      <w:pPr>
+        <w:pStyle w:val="ListParagraph"/>
+        <w:numPr>
+          <w:ilvl w:val="0"/>
+          <w:numId w:val="2"/>
+        </w:numPr>
         <w:rPr>
           <w:rFonts w:asciiTheme="minorHAnsi" w:hAnsiTheme="minorHAnsi"/>
           <w:color w:val="000000" w:themeColor="text1"/>
         </w:rPr>
       </w:pPr>
+      <w:r>
+        <w:rPr>
+          <w:rFonts w:asciiTheme="minorHAnsi" w:hAnsiTheme="minorHAnsi"/>
+          <w:color w:val="000000" w:themeColor="text1"/>
+        </w:rPr>
+        <w:t>I felt I needed a new challenge as I was developing the single page applications</w:t>
+      </w:r>
+    </w:p>
+    <w:p>
+      <w:pPr>
+        <w:pStyle w:val="ListParagraph"/>
+        <w:numPr>
+          <w:ilvl w:val="0"/>
+          <w:numId w:val="2"/>
+        </w:numPr>
+        <w:rPr>
+          <w:rFonts w:asciiTheme="minorHAnsi" w:hAnsiTheme="minorHAnsi"/>
+          <w:color w:val="000000" w:themeColor="text1"/>
+        </w:rPr>
+      </w:pPr>
+      <w:r>
+        <w:rPr>
+          <w:rFonts w:asciiTheme="minorHAnsi" w:hAnsiTheme="minorHAnsi"/>
+          <w:color w:val="000000" w:themeColor="text1"/>
+        </w:rPr>
+        <w:t>I was originally trying to get into University to pursue degree in computer science, but unfortunately covid-19 hit, and I realized the priority now is to get into job so I could help out my parents</w:t>
+      </w:r>
+    </w:p>
+    <w:p>
+      <w:pPr>
+        <w:pStyle w:val="ListParagraph"/>
+        <w:numPr>
+          <w:ilvl w:val="0"/>
+          <w:numId w:val="2"/>
+        </w:numPr>
+        <w:rPr>
+          <w:rFonts w:asciiTheme="minorHAnsi" w:hAnsiTheme="minorHAnsi"/>
+          <w:color w:val="000000" w:themeColor="text1"/>
+        </w:rPr>
+      </w:pPr>
+      <w:r>
+        <w:rPr>
+          <w:rFonts w:asciiTheme="minorHAnsi" w:hAnsiTheme="minorHAnsi"/>
+          <w:color w:val="000000" w:themeColor="text1"/>
+        </w:rPr>
+        <w:t>I was looking for the environment where I could work in a larger team with more opportunity to grow, and I came across this site posting</w:t>
+      </w:r>
+    </w:p>
+    <w:p>
+      <w:pPr>
+        <w:pStyle w:val="ListParagraph"/>
+        <w:numPr>
+          <w:ilvl w:val="0"/>
+          <w:numId w:val="2"/>
+        </w:numPr>
+        <w:rPr>
+          <w:rFonts w:asciiTheme="minorHAnsi" w:hAnsiTheme="minorHAnsi"/>
+          <w:color w:val="000000" w:themeColor="text1"/>
+        </w:rPr>
+      </w:pPr>
+      <w:r>
+        <w:rPr>
+          <w:rFonts w:asciiTheme="minorHAnsi" w:hAnsiTheme="minorHAnsi"/>
+          <w:color w:val="000000" w:themeColor="text1"/>
+        </w:rPr>
+        <w:t>I think it would be a great fit for my experience and my goals</w:t>
+      </w:r>
     </w:p>
     <w:p>
       <w:pPr>

</xml_diff>

<commit_message>
feat: Add progress #14 'Interview Practice, Auth0'
</commit_message>
<xml_diff>
--- a/big-interview/auth0/interview_practice.docx
+++ b/big-interview/auth0/interview_practice.docx
@@ -3541,7 +3541,22 @@
         <w:t xml:space="preserve"> </w:t>
       </w:r>
     </w:p>
-    <w:p/>
+    <w:p>
+      <w:r>
+        <w:t xml:space="preserve">Second Practie: </w:t>
+      </w:r>
+      <w:hyperlink r:id="rId11" w:history="1">
+        <w:r>
+          <w:rPr>
+            <w:rStyle w:val="Hyperlink"/>
+          </w:rPr>
+          <w:t>https://app.biginterview.com/s/6790893c9e</w:t>
+        </w:r>
+      </w:hyperlink>
+      <w:r>
+        <w:t xml:space="preserve"> </w:t>
+      </w:r>
+    </w:p>
     <w:p/>
     <w:p>
       <w:pPr>
@@ -3549,9 +3564,6 @@
           <w:tab w:val="left" w:pos="3080"/>
         </w:tabs>
       </w:pPr>
-      <w:r>
-        <w:tab/>
-      </w:r>
     </w:p>
     <w:p>
       <w:pPr>
@@ -3590,7 +3602,14 @@
           <w:rFonts w:asciiTheme="minorHAnsi" w:hAnsiTheme="minorHAnsi"/>
           <w:color w:val="000000" w:themeColor="text1"/>
         </w:rPr>
-        <w:t>I was originally trying to get into University to pursue degree in computer science, but unfortunately covid-19 hit, and I realized the priority now is to get into job so I could help out my parents</w:t>
+        <w:t xml:space="preserve">I was originally trying to get into University to pursue degree in computer science, but unfortunately covid-19 hit, and I realized the priority now is to get into job so I could help out my </w:t>
+      </w:r>
+      <w:r>
+        <w:rPr>
+          <w:rFonts w:asciiTheme="minorHAnsi" w:hAnsiTheme="minorHAnsi"/>
+          <w:color w:val="000000" w:themeColor="text1"/>
+        </w:rPr>
+        <w:t>family</w:t>
       </w:r>
     </w:p>
     <w:p>
@@ -3610,7 +3629,14 @@
           <w:rFonts w:asciiTheme="minorHAnsi" w:hAnsiTheme="minorHAnsi"/>
           <w:color w:val="000000" w:themeColor="text1"/>
         </w:rPr>
-        <w:t>I was looking for the environment where I could work in a larger team with more opportunity to grow, and I came across this site posting</w:t>
+        <w:t>I was excited when I found this position on Linked</w:t>
+      </w:r>
+      <w:r>
+        <w:rPr>
+          <w:rFonts w:asciiTheme="minorHAnsi" w:hAnsiTheme="minorHAnsi"/>
+          <w:color w:val="000000" w:themeColor="text1"/>
+        </w:rPr>
+        <w:t>In</w:t>
       </w:r>
     </w:p>
     <w:p>

</xml_diff>

<commit_message>
feat: Add progress #15 'Interview Practice, Auth0'
</commit_message>
<xml_diff>
--- a/big-interview/auth0/interview_practice.docx
+++ b/big-interview/auth0/interview_practice.docx
@@ -159,13 +159,41 @@
           <w:szCs w:val="28"/>
         </w:rPr>
       </w:pPr>
-      <w:r>
-        <w:rPr>
-          <w:rFonts w:asciiTheme="minorHAnsi" w:hAnsiTheme="minorHAnsi" w:cstheme="minorHAnsi"/>
-          <w:sz w:val="28"/>
-          <w:szCs w:val="28"/>
-        </w:rPr>
-        <w:t xml:space="preserve">Swarmy, awkard </w:t>
+      <w:proofErr w:type="spellStart"/>
+      <w:r>
+        <w:rPr>
+          <w:rFonts w:asciiTheme="minorHAnsi" w:hAnsiTheme="minorHAnsi" w:cstheme="minorHAnsi"/>
+          <w:sz w:val="28"/>
+          <w:szCs w:val="28"/>
+        </w:rPr>
+        <w:t>Swarmy</w:t>
+      </w:r>
+      <w:proofErr w:type="spellEnd"/>
+      <w:r>
+        <w:rPr>
+          <w:rFonts w:asciiTheme="minorHAnsi" w:hAnsiTheme="minorHAnsi" w:cstheme="minorHAnsi"/>
+          <w:sz w:val="28"/>
+          <w:szCs w:val="28"/>
+        </w:rPr>
+        <w:t xml:space="preserve">, </w:t>
+      </w:r>
+      <w:proofErr w:type="spellStart"/>
+      <w:r>
+        <w:rPr>
+          <w:rFonts w:asciiTheme="minorHAnsi" w:hAnsiTheme="minorHAnsi" w:cstheme="minorHAnsi"/>
+          <w:sz w:val="28"/>
+          <w:szCs w:val="28"/>
+        </w:rPr>
+        <w:t>awkard</w:t>
+      </w:r>
+      <w:proofErr w:type="spellEnd"/>
+      <w:r>
+        <w:rPr>
+          <w:rFonts w:asciiTheme="minorHAnsi" w:hAnsiTheme="minorHAnsi" w:cstheme="minorHAnsi"/>
+          <w:sz w:val="28"/>
+          <w:szCs w:val="28"/>
+        </w:rPr>
+        <w:t xml:space="preserve"> </w:t>
       </w:r>
       <w:r>
         <w:rPr>
@@ -528,13 +556,23 @@
           <w:szCs w:val="28"/>
         </w:rPr>
       </w:pPr>
-      <w:r>
-        <w:rPr>
-          <w:rFonts w:asciiTheme="minorHAnsi" w:hAnsiTheme="minorHAnsi" w:cstheme="minorHAnsi"/>
-          <w:sz w:val="28"/>
-          <w:szCs w:val="28"/>
-        </w:rPr>
-        <w:t xml:space="preserve">E.g arriving late, </w:t>
+      <w:proofErr w:type="spellStart"/>
+      <w:r>
+        <w:rPr>
+          <w:rFonts w:asciiTheme="minorHAnsi" w:hAnsiTheme="minorHAnsi" w:cstheme="minorHAnsi"/>
+          <w:sz w:val="28"/>
+          <w:szCs w:val="28"/>
+        </w:rPr>
+        <w:t>E.g</w:t>
+      </w:r>
+      <w:proofErr w:type="spellEnd"/>
+      <w:r>
+        <w:rPr>
+          <w:rFonts w:asciiTheme="minorHAnsi" w:hAnsiTheme="minorHAnsi" w:cstheme="minorHAnsi"/>
+          <w:sz w:val="28"/>
+          <w:szCs w:val="28"/>
+        </w:rPr>
+        <w:t xml:space="preserve"> arriving late, </w:t>
       </w:r>
     </w:p>
     <w:p>
@@ -825,13 +863,23 @@
           <w:szCs w:val="28"/>
         </w:rPr>
       </w:pPr>
-      <w:r>
-        <w:rPr>
-          <w:rFonts w:asciiTheme="minorHAnsi" w:hAnsiTheme="minorHAnsi" w:cstheme="minorHAnsi"/>
-          <w:sz w:val="28"/>
-          <w:szCs w:val="28"/>
-        </w:rPr>
-        <w:t>Doging questions</w:t>
+      <w:proofErr w:type="spellStart"/>
+      <w:r>
+        <w:rPr>
+          <w:rFonts w:asciiTheme="minorHAnsi" w:hAnsiTheme="minorHAnsi" w:cstheme="minorHAnsi"/>
+          <w:sz w:val="28"/>
+          <w:szCs w:val="28"/>
+        </w:rPr>
+        <w:t>Doging</w:t>
+      </w:r>
+      <w:proofErr w:type="spellEnd"/>
+      <w:r>
+        <w:rPr>
+          <w:rFonts w:asciiTheme="minorHAnsi" w:hAnsiTheme="minorHAnsi" w:cstheme="minorHAnsi"/>
+          <w:sz w:val="28"/>
+          <w:szCs w:val="28"/>
+        </w:rPr>
+        <w:t xml:space="preserve"> questions</w:t>
       </w:r>
     </w:p>
     <w:p>
@@ -907,8 +955,20 @@
           <w:sz w:val="28"/>
           <w:szCs w:val="28"/>
         </w:rPr>
-        <w:t>Don’t ever badmouth your former employer, manager or even your coworker</w:t>
-      </w:r>
+        <w:t xml:space="preserve">Don’t ever badmouth your former employer, manager or even your </w:t>
+      </w:r>
+      <w:proofErr w:type="spellStart"/>
+      <w:r>
+        <w:rPr>
+          <w:rFonts w:asciiTheme="minorHAnsi" w:hAnsiTheme="minorHAnsi" w:cstheme="minorHAnsi"/>
+          <w:b/>
+          <w:bCs/>
+          <w:sz w:val="28"/>
+          <w:szCs w:val="28"/>
+        </w:rPr>
+        <w:t>coworker</w:t>
+      </w:r>
+      <w:proofErr w:type="spellEnd"/>
     </w:p>
     <w:p>
       <w:pPr>
@@ -1169,8 +1229,20 @@
           <w:sz w:val="28"/>
           <w:szCs w:val="28"/>
         </w:rPr>
-        <w:t>The phone interview</w:t>
-      </w:r>
+        <w:t xml:space="preserve">The phone </w:t>
+      </w:r>
+      <w:proofErr w:type="gramStart"/>
+      <w:r>
+        <w:rPr>
+          <w:rFonts w:asciiTheme="minorHAnsi" w:hAnsiTheme="minorHAnsi" w:cstheme="minorHAnsi"/>
+          <w:b/>
+          <w:bCs/>
+          <w:sz w:val="28"/>
+          <w:szCs w:val="28"/>
+        </w:rPr>
+        <w:t>interview</w:t>
+      </w:r>
+      <w:proofErr w:type="gramEnd"/>
     </w:p>
     <w:p>
       <w:pPr>
@@ -1500,7 +1572,31 @@
           <w:u w:val="single"/>
         </w:rPr>
         <w:lastRenderedPageBreak/>
-        <w:t>This is the reason why sales people always want in-person meeting</w:t>
+        <w:t xml:space="preserve">This is the reason why </w:t>
+      </w:r>
+      <w:proofErr w:type="gramStart"/>
+      <w:r>
+        <w:rPr>
+          <w:rFonts w:asciiTheme="minorHAnsi" w:hAnsiTheme="minorHAnsi" w:cstheme="minorHAnsi"/>
+          <w:b/>
+          <w:bCs/>
+          <w:sz w:val="28"/>
+          <w:szCs w:val="28"/>
+          <w:u w:val="single"/>
+        </w:rPr>
+        <w:t>sales people</w:t>
+      </w:r>
+      <w:proofErr w:type="gramEnd"/>
+      <w:r>
+        <w:rPr>
+          <w:rFonts w:asciiTheme="minorHAnsi" w:hAnsiTheme="minorHAnsi" w:cstheme="minorHAnsi"/>
+          <w:b/>
+          <w:bCs/>
+          <w:sz w:val="28"/>
+          <w:szCs w:val="28"/>
+          <w:u w:val="single"/>
+        </w:rPr>
+        <w:t xml:space="preserve"> always want in-person meeting</w:t>
       </w:r>
     </w:p>
     <w:p>
@@ -1816,7 +1912,43 @@
           <w:sz w:val="28"/>
           <w:szCs w:val="28"/>
         </w:rPr>
-        <w:t>“Umns” and “Uhs”</w:t>
+        <w:t>“</w:t>
+      </w:r>
+      <w:proofErr w:type="spellStart"/>
+      <w:r>
+        <w:rPr>
+          <w:rFonts w:asciiTheme="minorHAnsi" w:hAnsiTheme="minorHAnsi" w:cstheme="minorHAnsi"/>
+          <w:sz w:val="28"/>
+          <w:szCs w:val="28"/>
+        </w:rPr>
+        <w:t>Umns</w:t>
+      </w:r>
+      <w:proofErr w:type="spellEnd"/>
+      <w:r>
+        <w:rPr>
+          <w:rFonts w:asciiTheme="minorHAnsi" w:hAnsiTheme="minorHAnsi" w:cstheme="minorHAnsi"/>
+          <w:sz w:val="28"/>
+          <w:szCs w:val="28"/>
+        </w:rPr>
+        <w:t>” and “</w:t>
+      </w:r>
+      <w:proofErr w:type="spellStart"/>
+      <w:r>
+        <w:rPr>
+          <w:rFonts w:asciiTheme="minorHAnsi" w:hAnsiTheme="minorHAnsi" w:cstheme="minorHAnsi"/>
+          <w:sz w:val="28"/>
+          <w:szCs w:val="28"/>
+        </w:rPr>
+        <w:t>Uhs</w:t>
+      </w:r>
+      <w:proofErr w:type="spellEnd"/>
+      <w:r>
+        <w:rPr>
+          <w:rFonts w:asciiTheme="minorHAnsi" w:hAnsiTheme="minorHAnsi" w:cstheme="minorHAnsi"/>
+          <w:sz w:val="28"/>
+          <w:szCs w:val="28"/>
+        </w:rPr>
+        <w:t>”</w:t>
       </w:r>
     </w:p>
     <w:p>
@@ -1842,8 +1974,20 @@
           <w:sz w:val="28"/>
           <w:szCs w:val="28"/>
         </w:rPr>
-        <w:t>The video interview</w:t>
-      </w:r>
+        <w:t xml:space="preserve">The video </w:t>
+      </w:r>
+      <w:proofErr w:type="gramStart"/>
+      <w:r>
+        <w:rPr>
+          <w:rFonts w:asciiTheme="minorHAnsi" w:hAnsiTheme="minorHAnsi" w:cstheme="minorHAnsi"/>
+          <w:b/>
+          <w:bCs/>
+          <w:sz w:val="28"/>
+          <w:szCs w:val="28"/>
+        </w:rPr>
+        <w:t>interview</w:t>
+      </w:r>
+      <w:proofErr w:type="gramEnd"/>
     </w:p>
     <w:p>
       <w:pPr>
@@ -1940,8 +2084,20 @@
           <w:sz w:val="28"/>
           <w:szCs w:val="28"/>
         </w:rPr>
-        <w:t>The panel interview</w:t>
-      </w:r>
+        <w:t xml:space="preserve">The panel </w:t>
+      </w:r>
+      <w:proofErr w:type="gramStart"/>
+      <w:r>
+        <w:rPr>
+          <w:rFonts w:asciiTheme="minorHAnsi" w:hAnsiTheme="minorHAnsi" w:cstheme="minorHAnsi"/>
+          <w:b/>
+          <w:bCs/>
+          <w:sz w:val="28"/>
+          <w:szCs w:val="28"/>
+        </w:rPr>
+        <w:t>interview</w:t>
+      </w:r>
+      <w:proofErr w:type="gramEnd"/>
     </w:p>
     <w:p>
       <w:pPr>
@@ -1982,8 +2138,20 @@
           <w:sz w:val="28"/>
           <w:szCs w:val="28"/>
         </w:rPr>
-        <w:t>The group interview</w:t>
-      </w:r>
+        <w:t xml:space="preserve">The group </w:t>
+      </w:r>
+      <w:proofErr w:type="gramStart"/>
+      <w:r>
+        <w:rPr>
+          <w:rFonts w:asciiTheme="minorHAnsi" w:hAnsiTheme="minorHAnsi" w:cstheme="minorHAnsi"/>
+          <w:b/>
+          <w:bCs/>
+          <w:sz w:val="28"/>
+          <w:szCs w:val="28"/>
+        </w:rPr>
+        <w:t>interview</w:t>
+      </w:r>
+      <w:proofErr w:type="gramEnd"/>
     </w:p>
     <w:p>
       <w:pPr>
@@ -2327,8 +2495,18 @@
           <w:sz w:val="28"/>
           <w:szCs w:val="28"/>
         </w:rPr>
-        <w:t>Is the primary decision maker on who gets hired</w:t>
-      </w:r>
+        <w:t xml:space="preserve">Is the primary decision maker on who gets </w:t>
+      </w:r>
+      <w:proofErr w:type="gramStart"/>
+      <w:r>
+        <w:rPr>
+          <w:rFonts w:asciiTheme="minorHAnsi" w:hAnsiTheme="minorHAnsi" w:cstheme="minorHAnsi"/>
+          <w:sz w:val="28"/>
+          <w:szCs w:val="28"/>
+        </w:rPr>
+        <w:t>hired</w:t>
+      </w:r>
+      <w:proofErr w:type="gramEnd"/>
     </w:p>
     <w:p>
       <w:pPr>
@@ -2724,7 +2902,25 @@
           <w:sz w:val="28"/>
           <w:szCs w:val="28"/>
         </w:rPr>
-        <w:t>I worked at Sitemax Systems from January 2018 to December 2019</w:t>
+        <w:t xml:space="preserve">I worked at </w:t>
+      </w:r>
+      <w:proofErr w:type="spellStart"/>
+      <w:r>
+        <w:rPr>
+          <w:rFonts w:asciiTheme="minorHAnsi" w:hAnsiTheme="minorHAnsi" w:cstheme="minorHAnsi"/>
+          <w:sz w:val="28"/>
+          <w:szCs w:val="28"/>
+        </w:rPr>
+        <w:t>Sitemax</w:t>
+      </w:r>
+      <w:proofErr w:type="spellEnd"/>
+      <w:r>
+        <w:rPr>
+          <w:rFonts w:asciiTheme="minorHAnsi" w:hAnsiTheme="minorHAnsi" w:cstheme="minorHAnsi"/>
+          <w:sz w:val="28"/>
+          <w:szCs w:val="28"/>
+        </w:rPr>
+        <w:t xml:space="preserve"> Systems from January 2018 to December 2019</w:t>
       </w:r>
       <w:r>
         <w:rPr>
@@ -2786,7 +2982,25 @@
           <w:sz w:val="28"/>
           <w:szCs w:val="28"/>
         </w:rPr>
-        <w:t xml:space="preserve"> SiteMax Systems</w:t>
+        <w:t xml:space="preserve"> </w:t>
+      </w:r>
+      <w:proofErr w:type="spellStart"/>
+      <w:r>
+        <w:rPr>
+          <w:rFonts w:asciiTheme="minorHAnsi" w:hAnsiTheme="minorHAnsi" w:cstheme="minorHAnsi"/>
+          <w:sz w:val="28"/>
+          <w:szCs w:val="28"/>
+        </w:rPr>
+        <w:t>SiteMax</w:t>
+      </w:r>
+      <w:proofErr w:type="spellEnd"/>
+      <w:r>
+        <w:rPr>
+          <w:rFonts w:asciiTheme="minorHAnsi" w:hAnsiTheme="minorHAnsi" w:cstheme="minorHAnsi"/>
+          <w:sz w:val="28"/>
+          <w:szCs w:val="28"/>
+        </w:rPr>
+        <w:t xml:space="preserve"> Systems</w:t>
       </w:r>
     </w:p>
     <w:p>
@@ -2857,7 +3071,61 @@
           <w:sz w:val="28"/>
           <w:szCs w:val="28"/>
         </w:rPr>
-        <w:t xml:space="preserve"> SItemax’s mission critical Sitemax 3 and Sitemax 3.5</w:t>
+        <w:t xml:space="preserve"> </w:t>
+      </w:r>
+      <w:proofErr w:type="spellStart"/>
+      <w:r>
+        <w:rPr>
+          <w:rFonts w:asciiTheme="minorHAnsi" w:hAnsiTheme="minorHAnsi" w:cstheme="minorHAnsi"/>
+          <w:sz w:val="28"/>
+          <w:szCs w:val="28"/>
+        </w:rPr>
+        <w:t>SItemax’s</w:t>
+      </w:r>
+      <w:proofErr w:type="spellEnd"/>
+      <w:r>
+        <w:rPr>
+          <w:rFonts w:asciiTheme="minorHAnsi" w:hAnsiTheme="minorHAnsi" w:cstheme="minorHAnsi"/>
+          <w:sz w:val="28"/>
+          <w:szCs w:val="28"/>
+        </w:rPr>
+        <w:t xml:space="preserve"> mission critical </w:t>
+      </w:r>
+      <w:proofErr w:type="spellStart"/>
+      <w:r>
+        <w:rPr>
+          <w:rFonts w:asciiTheme="minorHAnsi" w:hAnsiTheme="minorHAnsi" w:cstheme="minorHAnsi"/>
+          <w:sz w:val="28"/>
+          <w:szCs w:val="28"/>
+        </w:rPr>
+        <w:t>Sitemax</w:t>
+      </w:r>
+      <w:proofErr w:type="spellEnd"/>
+      <w:r>
+        <w:rPr>
+          <w:rFonts w:asciiTheme="minorHAnsi" w:hAnsiTheme="minorHAnsi" w:cstheme="minorHAnsi"/>
+          <w:sz w:val="28"/>
+          <w:szCs w:val="28"/>
+        </w:rPr>
+        <w:t xml:space="preserve"> 3 and </w:t>
+      </w:r>
+      <w:proofErr w:type="spellStart"/>
+      <w:r>
+        <w:rPr>
+          <w:rFonts w:asciiTheme="minorHAnsi" w:hAnsiTheme="minorHAnsi" w:cstheme="minorHAnsi"/>
+          <w:sz w:val="28"/>
+          <w:szCs w:val="28"/>
+        </w:rPr>
+        <w:t>Sitemax</w:t>
+      </w:r>
+      <w:proofErr w:type="spellEnd"/>
+      <w:r>
+        <w:rPr>
+          <w:rFonts w:asciiTheme="minorHAnsi" w:hAnsiTheme="minorHAnsi" w:cstheme="minorHAnsi"/>
+          <w:sz w:val="28"/>
+          <w:szCs w:val="28"/>
+        </w:rPr>
+        <w:t xml:space="preserve"> 3.5</w:t>
       </w:r>
       <w:r>
         <w:rPr>
@@ -2881,7 +3149,25 @@
           <w:sz w:val="28"/>
           <w:szCs w:val="28"/>
         </w:rPr>
-        <w:t xml:space="preserve">I took leadership </w:t>
+        <w:t xml:space="preserve">I took </w:t>
+      </w:r>
+      <w:proofErr w:type="gramStart"/>
+      <w:r>
+        <w:rPr>
+          <w:rFonts w:asciiTheme="minorHAnsi" w:hAnsiTheme="minorHAnsi" w:cstheme="minorHAnsi"/>
+          <w:sz w:val="28"/>
+          <w:szCs w:val="28"/>
+        </w:rPr>
+        <w:t>leadership</w:t>
+      </w:r>
+      <w:proofErr w:type="gramEnd"/>
+      <w:r>
+        <w:rPr>
+          <w:rFonts w:asciiTheme="minorHAnsi" w:hAnsiTheme="minorHAnsi" w:cstheme="minorHAnsi"/>
+          <w:sz w:val="28"/>
+          <w:szCs w:val="28"/>
+        </w:rPr>
+        <w:t xml:space="preserve"> </w:t>
       </w:r>
       <w:r>
         <w:rPr>
@@ -3002,15 +3288,33 @@
           <w:sz w:val="28"/>
           <w:szCs w:val="28"/>
         </w:rPr>
-        <w:t>I developed over 300 single page angular</w:t>
-      </w:r>
-      <w:r>
-        <w:rPr>
-          <w:rFonts w:asciiTheme="minorHAnsi" w:hAnsiTheme="minorHAnsi" w:cstheme="minorHAnsi"/>
-          <w:sz w:val="28"/>
-          <w:szCs w:val="28"/>
-        </w:rPr>
-        <w:t>JS based</w:t>
+        <w:t xml:space="preserve">I developed over 300 single page </w:t>
+      </w:r>
+      <w:proofErr w:type="spellStart"/>
+      <w:r>
+        <w:rPr>
+          <w:rFonts w:asciiTheme="minorHAnsi" w:hAnsiTheme="minorHAnsi" w:cstheme="minorHAnsi"/>
+          <w:sz w:val="28"/>
+          <w:szCs w:val="28"/>
+        </w:rPr>
+        <w:t>angular</w:t>
+      </w:r>
+      <w:r>
+        <w:rPr>
+          <w:rFonts w:asciiTheme="minorHAnsi" w:hAnsiTheme="minorHAnsi" w:cstheme="minorHAnsi"/>
+          <w:sz w:val="28"/>
+          <w:szCs w:val="28"/>
+        </w:rPr>
+        <w:t>JS</w:t>
+      </w:r>
+      <w:proofErr w:type="spellEnd"/>
+      <w:r>
+        <w:rPr>
+          <w:rFonts w:asciiTheme="minorHAnsi" w:hAnsiTheme="minorHAnsi" w:cstheme="minorHAnsi"/>
+          <w:sz w:val="28"/>
+          <w:szCs w:val="28"/>
+        </w:rPr>
+        <w:t xml:space="preserve"> based</w:t>
       </w:r>
       <w:r>
         <w:rPr>
@@ -3299,7 +3603,25 @@
           <w:rFonts w:asciiTheme="minorHAnsi" w:hAnsiTheme="minorHAnsi"/>
           <w:color w:val="000000" w:themeColor="text1"/>
         </w:rPr>
-        <w:t>Forms of non verbal communication</w:t>
+        <w:t xml:space="preserve">Forms of </w:t>
+      </w:r>
+      <w:proofErr w:type="spellStart"/>
+      <w:proofErr w:type="gramStart"/>
+      <w:r>
+        <w:rPr>
+          <w:rFonts w:asciiTheme="minorHAnsi" w:hAnsiTheme="minorHAnsi"/>
+          <w:color w:val="000000" w:themeColor="text1"/>
+        </w:rPr>
+        <w:t>non verbal</w:t>
+      </w:r>
+      <w:proofErr w:type="spellEnd"/>
+      <w:proofErr w:type="gramEnd"/>
+      <w:r>
+        <w:rPr>
+          <w:rFonts w:asciiTheme="minorHAnsi" w:hAnsiTheme="minorHAnsi"/>
+          <w:color w:val="000000" w:themeColor="text1"/>
+        </w:rPr>
+        <w:t xml:space="preserve"> communication</w:t>
       </w:r>
     </w:p>
     <w:p>
@@ -3543,7 +3865,15 @@
     </w:p>
     <w:p>
       <w:r>
-        <w:t xml:space="preserve">Second Practie: </w:t>
+        <w:t xml:space="preserve">Second </w:t>
+      </w:r>
+      <w:proofErr w:type="spellStart"/>
+      <w:r>
+        <w:t>Practie</w:t>
+      </w:r>
+      <w:proofErr w:type="spellEnd"/>
+      <w:r>
+        <w:t xml:space="preserve">: </w:t>
       </w:r>
       <w:hyperlink r:id="rId11" w:history="1">
         <w:r>
@@ -3551,6 +3881,22 @@
             <w:rStyle w:val="Hyperlink"/>
           </w:rPr>
           <w:t>https://app.biginterview.com/s/6790893c9e</w:t>
+        </w:r>
+      </w:hyperlink>
+      <w:r>
+        <w:t xml:space="preserve"> </w:t>
+      </w:r>
+    </w:p>
+    <w:p>
+      <w:r>
+        <w:t xml:space="preserve">Third Practice: </w:t>
+      </w:r>
+      <w:hyperlink r:id="rId12" w:history="1">
+        <w:r>
+          <w:rPr>
+            <w:rStyle w:val="Hyperlink"/>
+          </w:rPr>
+          <w:t>https://app.biginterview.com/s/6b652be289</w:t>
         </w:r>
       </w:hyperlink>
       <w:r>

</xml_diff>

<commit_message>
feat: Add progress #16 'Interview Practice, Auth0'
</commit_message>
<xml_diff>
--- a/big-interview/auth0/interview_practice.docx
+++ b/big-interview/auth0/interview_practice.docx
@@ -159,41 +159,13 @@
           <w:szCs w:val="28"/>
         </w:rPr>
       </w:pPr>
-      <w:proofErr w:type="spellStart"/>
-      <w:r>
-        <w:rPr>
-          <w:rFonts w:asciiTheme="minorHAnsi" w:hAnsiTheme="minorHAnsi" w:cstheme="minorHAnsi"/>
-          <w:sz w:val="28"/>
-          <w:szCs w:val="28"/>
-        </w:rPr>
-        <w:t>Swarmy</w:t>
-      </w:r>
-      <w:proofErr w:type="spellEnd"/>
-      <w:r>
-        <w:rPr>
-          <w:rFonts w:asciiTheme="minorHAnsi" w:hAnsiTheme="minorHAnsi" w:cstheme="minorHAnsi"/>
-          <w:sz w:val="28"/>
-          <w:szCs w:val="28"/>
-        </w:rPr>
-        <w:t xml:space="preserve">, </w:t>
-      </w:r>
-      <w:proofErr w:type="spellStart"/>
-      <w:r>
-        <w:rPr>
-          <w:rFonts w:asciiTheme="minorHAnsi" w:hAnsiTheme="minorHAnsi" w:cstheme="minorHAnsi"/>
-          <w:sz w:val="28"/>
-          <w:szCs w:val="28"/>
-        </w:rPr>
-        <w:t>awkard</w:t>
-      </w:r>
-      <w:proofErr w:type="spellEnd"/>
-      <w:r>
-        <w:rPr>
-          <w:rFonts w:asciiTheme="minorHAnsi" w:hAnsiTheme="minorHAnsi" w:cstheme="minorHAnsi"/>
-          <w:sz w:val="28"/>
-          <w:szCs w:val="28"/>
-        </w:rPr>
-        <w:t xml:space="preserve"> </w:t>
+      <w:r>
+        <w:rPr>
+          <w:rFonts w:asciiTheme="minorHAnsi" w:hAnsiTheme="minorHAnsi" w:cstheme="minorHAnsi"/>
+          <w:sz w:val="28"/>
+          <w:szCs w:val="28"/>
+        </w:rPr>
+        <w:t xml:space="preserve">Swarmy, awkard </w:t>
       </w:r>
       <w:r>
         <w:rPr>
@@ -556,23 +528,13 @@
           <w:szCs w:val="28"/>
         </w:rPr>
       </w:pPr>
-      <w:proofErr w:type="spellStart"/>
-      <w:r>
-        <w:rPr>
-          <w:rFonts w:asciiTheme="minorHAnsi" w:hAnsiTheme="minorHAnsi" w:cstheme="minorHAnsi"/>
-          <w:sz w:val="28"/>
-          <w:szCs w:val="28"/>
-        </w:rPr>
-        <w:t>E.g</w:t>
-      </w:r>
-      <w:proofErr w:type="spellEnd"/>
-      <w:r>
-        <w:rPr>
-          <w:rFonts w:asciiTheme="minorHAnsi" w:hAnsiTheme="minorHAnsi" w:cstheme="minorHAnsi"/>
-          <w:sz w:val="28"/>
-          <w:szCs w:val="28"/>
-        </w:rPr>
-        <w:t xml:space="preserve"> arriving late, </w:t>
+      <w:r>
+        <w:rPr>
+          <w:rFonts w:asciiTheme="minorHAnsi" w:hAnsiTheme="minorHAnsi" w:cstheme="minorHAnsi"/>
+          <w:sz w:val="28"/>
+          <w:szCs w:val="28"/>
+        </w:rPr>
+        <w:t xml:space="preserve">E.g arriving late, </w:t>
       </w:r>
     </w:p>
     <w:p>
@@ -863,23 +825,13 @@
           <w:szCs w:val="28"/>
         </w:rPr>
       </w:pPr>
-      <w:proofErr w:type="spellStart"/>
-      <w:r>
-        <w:rPr>
-          <w:rFonts w:asciiTheme="minorHAnsi" w:hAnsiTheme="minorHAnsi" w:cstheme="minorHAnsi"/>
-          <w:sz w:val="28"/>
-          <w:szCs w:val="28"/>
-        </w:rPr>
-        <w:t>Doging</w:t>
-      </w:r>
-      <w:proofErr w:type="spellEnd"/>
-      <w:r>
-        <w:rPr>
-          <w:rFonts w:asciiTheme="minorHAnsi" w:hAnsiTheme="minorHAnsi" w:cstheme="minorHAnsi"/>
-          <w:sz w:val="28"/>
-          <w:szCs w:val="28"/>
-        </w:rPr>
-        <w:t xml:space="preserve"> questions</w:t>
+      <w:r>
+        <w:rPr>
+          <w:rFonts w:asciiTheme="minorHAnsi" w:hAnsiTheme="minorHAnsi" w:cstheme="minorHAnsi"/>
+          <w:sz w:val="28"/>
+          <w:szCs w:val="28"/>
+        </w:rPr>
+        <w:t>Doging questions</w:t>
       </w:r>
     </w:p>
     <w:p>
@@ -955,20 +907,8 @@
           <w:sz w:val="28"/>
           <w:szCs w:val="28"/>
         </w:rPr>
-        <w:t xml:space="preserve">Don’t ever badmouth your former employer, manager or even your </w:t>
-      </w:r>
-      <w:proofErr w:type="spellStart"/>
-      <w:r>
-        <w:rPr>
-          <w:rFonts w:asciiTheme="minorHAnsi" w:hAnsiTheme="minorHAnsi" w:cstheme="minorHAnsi"/>
-          <w:b/>
-          <w:bCs/>
-          <w:sz w:val="28"/>
-          <w:szCs w:val="28"/>
-        </w:rPr>
-        <w:t>coworker</w:t>
-      </w:r>
-      <w:proofErr w:type="spellEnd"/>
+        <w:t>Don’t ever badmouth your former employer, manager or even your coworker</w:t>
+      </w:r>
     </w:p>
     <w:p>
       <w:pPr>
@@ -1229,20 +1169,8 @@
           <w:sz w:val="28"/>
           <w:szCs w:val="28"/>
         </w:rPr>
-        <w:t xml:space="preserve">The phone </w:t>
-      </w:r>
-      <w:proofErr w:type="gramStart"/>
-      <w:r>
-        <w:rPr>
-          <w:rFonts w:asciiTheme="minorHAnsi" w:hAnsiTheme="minorHAnsi" w:cstheme="minorHAnsi"/>
-          <w:b/>
-          <w:bCs/>
-          <w:sz w:val="28"/>
-          <w:szCs w:val="28"/>
-        </w:rPr>
-        <w:t>interview</w:t>
-      </w:r>
-      <w:proofErr w:type="gramEnd"/>
+        <w:t>The phone interview</w:t>
+      </w:r>
     </w:p>
     <w:p>
       <w:pPr>
@@ -1572,31 +1500,7 @@
           <w:u w:val="single"/>
         </w:rPr>
         <w:lastRenderedPageBreak/>
-        <w:t xml:space="preserve">This is the reason why </w:t>
-      </w:r>
-      <w:proofErr w:type="gramStart"/>
-      <w:r>
-        <w:rPr>
-          <w:rFonts w:asciiTheme="minorHAnsi" w:hAnsiTheme="minorHAnsi" w:cstheme="minorHAnsi"/>
-          <w:b/>
-          <w:bCs/>
-          <w:sz w:val="28"/>
-          <w:szCs w:val="28"/>
-          <w:u w:val="single"/>
-        </w:rPr>
-        <w:t>sales people</w:t>
-      </w:r>
-      <w:proofErr w:type="gramEnd"/>
-      <w:r>
-        <w:rPr>
-          <w:rFonts w:asciiTheme="minorHAnsi" w:hAnsiTheme="minorHAnsi" w:cstheme="minorHAnsi"/>
-          <w:b/>
-          <w:bCs/>
-          <w:sz w:val="28"/>
-          <w:szCs w:val="28"/>
-          <w:u w:val="single"/>
-        </w:rPr>
-        <w:t xml:space="preserve"> always want in-person meeting</w:t>
+        <w:t>This is the reason why sales people always want in-person meeting</w:t>
       </w:r>
     </w:p>
     <w:p>
@@ -1912,43 +1816,7 @@
           <w:sz w:val="28"/>
           <w:szCs w:val="28"/>
         </w:rPr>
-        <w:t>“</w:t>
-      </w:r>
-      <w:proofErr w:type="spellStart"/>
-      <w:r>
-        <w:rPr>
-          <w:rFonts w:asciiTheme="minorHAnsi" w:hAnsiTheme="minorHAnsi" w:cstheme="minorHAnsi"/>
-          <w:sz w:val="28"/>
-          <w:szCs w:val="28"/>
-        </w:rPr>
-        <w:t>Umns</w:t>
-      </w:r>
-      <w:proofErr w:type="spellEnd"/>
-      <w:r>
-        <w:rPr>
-          <w:rFonts w:asciiTheme="minorHAnsi" w:hAnsiTheme="minorHAnsi" w:cstheme="minorHAnsi"/>
-          <w:sz w:val="28"/>
-          <w:szCs w:val="28"/>
-        </w:rPr>
-        <w:t>” and “</w:t>
-      </w:r>
-      <w:proofErr w:type="spellStart"/>
-      <w:r>
-        <w:rPr>
-          <w:rFonts w:asciiTheme="minorHAnsi" w:hAnsiTheme="minorHAnsi" w:cstheme="minorHAnsi"/>
-          <w:sz w:val="28"/>
-          <w:szCs w:val="28"/>
-        </w:rPr>
-        <w:t>Uhs</w:t>
-      </w:r>
-      <w:proofErr w:type="spellEnd"/>
-      <w:r>
-        <w:rPr>
-          <w:rFonts w:asciiTheme="minorHAnsi" w:hAnsiTheme="minorHAnsi" w:cstheme="minorHAnsi"/>
-          <w:sz w:val="28"/>
-          <w:szCs w:val="28"/>
-        </w:rPr>
-        <w:t>”</w:t>
+        <w:t>“Umns” and “Uhs”</w:t>
       </w:r>
     </w:p>
     <w:p>
@@ -1974,20 +1842,8 @@
           <w:sz w:val="28"/>
           <w:szCs w:val="28"/>
         </w:rPr>
-        <w:t xml:space="preserve">The video </w:t>
-      </w:r>
-      <w:proofErr w:type="gramStart"/>
-      <w:r>
-        <w:rPr>
-          <w:rFonts w:asciiTheme="minorHAnsi" w:hAnsiTheme="minorHAnsi" w:cstheme="minorHAnsi"/>
-          <w:b/>
-          <w:bCs/>
-          <w:sz w:val="28"/>
-          <w:szCs w:val="28"/>
-        </w:rPr>
-        <w:t>interview</w:t>
-      </w:r>
-      <w:proofErr w:type="gramEnd"/>
+        <w:t>The video interview</w:t>
+      </w:r>
     </w:p>
     <w:p>
       <w:pPr>
@@ -2084,20 +1940,8 @@
           <w:sz w:val="28"/>
           <w:szCs w:val="28"/>
         </w:rPr>
-        <w:t xml:space="preserve">The panel </w:t>
-      </w:r>
-      <w:proofErr w:type="gramStart"/>
-      <w:r>
-        <w:rPr>
-          <w:rFonts w:asciiTheme="minorHAnsi" w:hAnsiTheme="minorHAnsi" w:cstheme="minorHAnsi"/>
-          <w:b/>
-          <w:bCs/>
-          <w:sz w:val="28"/>
-          <w:szCs w:val="28"/>
-        </w:rPr>
-        <w:t>interview</w:t>
-      </w:r>
-      <w:proofErr w:type="gramEnd"/>
+        <w:t>The panel interview</w:t>
+      </w:r>
     </w:p>
     <w:p>
       <w:pPr>
@@ -2138,20 +1982,8 @@
           <w:sz w:val="28"/>
           <w:szCs w:val="28"/>
         </w:rPr>
-        <w:t xml:space="preserve">The group </w:t>
-      </w:r>
-      <w:proofErr w:type="gramStart"/>
-      <w:r>
-        <w:rPr>
-          <w:rFonts w:asciiTheme="minorHAnsi" w:hAnsiTheme="minorHAnsi" w:cstheme="minorHAnsi"/>
-          <w:b/>
-          <w:bCs/>
-          <w:sz w:val="28"/>
-          <w:szCs w:val="28"/>
-        </w:rPr>
-        <w:t>interview</w:t>
-      </w:r>
-      <w:proofErr w:type="gramEnd"/>
+        <w:t>The group interview</w:t>
+      </w:r>
     </w:p>
     <w:p>
       <w:pPr>
@@ -2495,18 +2327,8 @@
           <w:sz w:val="28"/>
           <w:szCs w:val="28"/>
         </w:rPr>
-        <w:t xml:space="preserve">Is the primary decision maker on who gets </w:t>
-      </w:r>
-      <w:proofErr w:type="gramStart"/>
-      <w:r>
-        <w:rPr>
-          <w:rFonts w:asciiTheme="minorHAnsi" w:hAnsiTheme="minorHAnsi" w:cstheme="minorHAnsi"/>
-          <w:sz w:val="28"/>
-          <w:szCs w:val="28"/>
-        </w:rPr>
-        <w:t>hired</w:t>
-      </w:r>
-      <w:proofErr w:type="gramEnd"/>
+        <w:t>Is the primary decision maker on who gets hired</w:t>
+      </w:r>
     </w:p>
     <w:p>
       <w:pPr>
@@ -2902,25 +2724,7 @@
           <w:sz w:val="28"/>
           <w:szCs w:val="28"/>
         </w:rPr>
-        <w:t xml:space="preserve">I worked at </w:t>
-      </w:r>
-      <w:proofErr w:type="spellStart"/>
-      <w:r>
-        <w:rPr>
-          <w:rFonts w:asciiTheme="minorHAnsi" w:hAnsiTheme="minorHAnsi" w:cstheme="minorHAnsi"/>
-          <w:sz w:val="28"/>
-          <w:szCs w:val="28"/>
-        </w:rPr>
-        <w:t>Sitemax</w:t>
-      </w:r>
-      <w:proofErr w:type="spellEnd"/>
-      <w:r>
-        <w:rPr>
-          <w:rFonts w:asciiTheme="minorHAnsi" w:hAnsiTheme="minorHAnsi" w:cstheme="minorHAnsi"/>
-          <w:sz w:val="28"/>
-          <w:szCs w:val="28"/>
-        </w:rPr>
-        <w:t xml:space="preserve"> Systems from January 2018 to December 2019</w:t>
+        <w:t>I worked at Sitemax Systems from January 2018 to December 2019</w:t>
       </w:r>
       <w:r>
         <w:rPr>
@@ -2982,25 +2786,7 @@
           <w:sz w:val="28"/>
           <w:szCs w:val="28"/>
         </w:rPr>
-        <w:t xml:space="preserve"> </w:t>
-      </w:r>
-      <w:proofErr w:type="spellStart"/>
-      <w:r>
-        <w:rPr>
-          <w:rFonts w:asciiTheme="minorHAnsi" w:hAnsiTheme="minorHAnsi" w:cstheme="minorHAnsi"/>
-          <w:sz w:val="28"/>
-          <w:szCs w:val="28"/>
-        </w:rPr>
-        <w:t>SiteMax</w:t>
-      </w:r>
-      <w:proofErr w:type="spellEnd"/>
-      <w:r>
-        <w:rPr>
-          <w:rFonts w:asciiTheme="minorHAnsi" w:hAnsiTheme="minorHAnsi" w:cstheme="minorHAnsi"/>
-          <w:sz w:val="28"/>
-          <w:szCs w:val="28"/>
-        </w:rPr>
-        <w:t xml:space="preserve"> Systems</w:t>
+        <w:t xml:space="preserve"> SiteMax Systems</w:t>
       </w:r>
     </w:p>
     <w:p>
@@ -3071,61 +2857,7 @@
           <w:sz w:val="28"/>
           <w:szCs w:val="28"/>
         </w:rPr>
-        <w:t xml:space="preserve"> </w:t>
-      </w:r>
-      <w:proofErr w:type="spellStart"/>
-      <w:r>
-        <w:rPr>
-          <w:rFonts w:asciiTheme="minorHAnsi" w:hAnsiTheme="minorHAnsi" w:cstheme="minorHAnsi"/>
-          <w:sz w:val="28"/>
-          <w:szCs w:val="28"/>
-        </w:rPr>
-        <w:t>SItemax’s</w:t>
-      </w:r>
-      <w:proofErr w:type="spellEnd"/>
-      <w:r>
-        <w:rPr>
-          <w:rFonts w:asciiTheme="minorHAnsi" w:hAnsiTheme="minorHAnsi" w:cstheme="minorHAnsi"/>
-          <w:sz w:val="28"/>
-          <w:szCs w:val="28"/>
-        </w:rPr>
-        <w:t xml:space="preserve"> mission critical </w:t>
-      </w:r>
-      <w:proofErr w:type="spellStart"/>
-      <w:r>
-        <w:rPr>
-          <w:rFonts w:asciiTheme="minorHAnsi" w:hAnsiTheme="minorHAnsi" w:cstheme="minorHAnsi"/>
-          <w:sz w:val="28"/>
-          <w:szCs w:val="28"/>
-        </w:rPr>
-        <w:t>Sitemax</w:t>
-      </w:r>
-      <w:proofErr w:type="spellEnd"/>
-      <w:r>
-        <w:rPr>
-          <w:rFonts w:asciiTheme="minorHAnsi" w:hAnsiTheme="minorHAnsi" w:cstheme="minorHAnsi"/>
-          <w:sz w:val="28"/>
-          <w:szCs w:val="28"/>
-        </w:rPr>
-        <w:t xml:space="preserve"> 3 and </w:t>
-      </w:r>
-      <w:proofErr w:type="spellStart"/>
-      <w:r>
-        <w:rPr>
-          <w:rFonts w:asciiTheme="minorHAnsi" w:hAnsiTheme="minorHAnsi" w:cstheme="minorHAnsi"/>
-          <w:sz w:val="28"/>
-          <w:szCs w:val="28"/>
-        </w:rPr>
-        <w:t>Sitemax</w:t>
-      </w:r>
-      <w:proofErr w:type="spellEnd"/>
-      <w:r>
-        <w:rPr>
-          <w:rFonts w:asciiTheme="minorHAnsi" w:hAnsiTheme="minorHAnsi" w:cstheme="minorHAnsi"/>
-          <w:sz w:val="28"/>
-          <w:szCs w:val="28"/>
-        </w:rPr>
-        <w:t xml:space="preserve"> 3.5</w:t>
+        <w:t xml:space="preserve"> SItemax’s mission critical Sitemax 3 and Sitemax 3.5</w:t>
       </w:r>
       <w:r>
         <w:rPr>
@@ -3149,25 +2881,7 @@
           <w:sz w:val="28"/>
           <w:szCs w:val="28"/>
         </w:rPr>
-        <w:t xml:space="preserve">I took </w:t>
-      </w:r>
-      <w:proofErr w:type="gramStart"/>
-      <w:r>
-        <w:rPr>
-          <w:rFonts w:asciiTheme="minorHAnsi" w:hAnsiTheme="minorHAnsi" w:cstheme="minorHAnsi"/>
-          <w:sz w:val="28"/>
-          <w:szCs w:val="28"/>
-        </w:rPr>
-        <w:t>leadership</w:t>
-      </w:r>
-      <w:proofErr w:type="gramEnd"/>
-      <w:r>
-        <w:rPr>
-          <w:rFonts w:asciiTheme="minorHAnsi" w:hAnsiTheme="minorHAnsi" w:cstheme="minorHAnsi"/>
-          <w:sz w:val="28"/>
-          <w:szCs w:val="28"/>
-        </w:rPr>
-        <w:t xml:space="preserve"> </w:t>
+        <w:t xml:space="preserve">I took leadership </w:t>
       </w:r>
       <w:r>
         <w:rPr>
@@ -3288,33 +3002,15 @@
           <w:sz w:val="28"/>
           <w:szCs w:val="28"/>
         </w:rPr>
-        <w:t xml:space="preserve">I developed over 300 single page </w:t>
-      </w:r>
-      <w:proofErr w:type="spellStart"/>
-      <w:r>
-        <w:rPr>
-          <w:rFonts w:asciiTheme="minorHAnsi" w:hAnsiTheme="minorHAnsi" w:cstheme="minorHAnsi"/>
-          <w:sz w:val="28"/>
-          <w:szCs w:val="28"/>
-        </w:rPr>
-        <w:t>angular</w:t>
-      </w:r>
-      <w:r>
-        <w:rPr>
-          <w:rFonts w:asciiTheme="minorHAnsi" w:hAnsiTheme="minorHAnsi" w:cstheme="minorHAnsi"/>
-          <w:sz w:val="28"/>
-          <w:szCs w:val="28"/>
-        </w:rPr>
-        <w:t>JS</w:t>
-      </w:r>
-      <w:proofErr w:type="spellEnd"/>
-      <w:r>
-        <w:rPr>
-          <w:rFonts w:asciiTheme="minorHAnsi" w:hAnsiTheme="minorHAnsi" w:cstheme="minorHAnsi"/>
-          <w:sz w:val="28"/>
-          <w:szCs w:val="28"/>
-        </w:rPr>
-        <w:t xml:space="preserve"> based</w:t>
+        <w:t>I developed over 300 single page angular</w:t>
+      </w:r>
+      <w:r>
+        <w:rPr>
+          <w:rFonts w:asciiTheme="minorHAnsi" w:hAnsiTheme="minorHAnsi" w:cstheme="minorHAnsi"/>
+          <w:sz w:val="28"/>
+          <w:szCs w:val="28"/>
+        </w:rPr>
+        <w:t>JS based</w:t>
       </w:r>
       <w:r>
         <w:rPr>
@@ -3603,25 +3299,7 @@
           <w:rFonts w:asciiTheme="minorHAnsi" w:hAnsiTheme="minorHAnsi"/>
           <w:color w:val="000000" w:themeColor="text1"/>
         </w:rPr>
-        <w:t xml:space="preserve">Forms of </w:t>
-      </w:r>
-      <w:proofErr w:type="spellStart"/>
-      <w:proofErr w:type="gramStart"/>
-      <w:r>
-        <w:rPr>
-          <w:rFonts w:asciiTheme="minorHAnsi" w:hAnsiTheme="minorHAnsi"/>
-          <w:color w:val="000000" w:themeColor="text1"/>
-        </w:rPr>
-        <w:t>non verbal</w:t>
-      </w:r>
-      <w:proofErr w:type="spellEnd"/>
-      <w:proofErr w:type="gramEnd"/>
-      <w:r>
-        <w:rPr>
-          <w:rFonts w:asciiTheme="minorHAnsi" w:hAnsiTheme="minorHAnsi"/>
-          <w:color w:val="000000" w:themeColor="text1"/>
-        </w:rPr>
-        <w:t xml:space="preserve"> communication</w:t>
+        <w:t>Forms of non verbal communication</w:t>
       </w:r>
     </w:p>
     <w:p>
@@ -3865,15 +3543,7 @@
     </w:p>
     <w:p>
       <w:r>
-        <w:t xml:space="preserve">Second </w:t>
-      </w:r>
-      <w:proofErr w:type="spellStart"/>
-      <w:r>
-        <w:t>Practie</w:t>
-      </w:r>
-      <w:proofErr w:type="spellEnd"/>
-      <w:r>
-        <w:t xml:space="preserve">: </w:t>
+        <w:t xml:space="preserve">Second Practie: </w:t>
       </w:r>
       <w:hyperlink r:id="rId11" w:history="1">
         <w:r>
@@ -4023,6 +3693,465 @@
           <w:color w:val="000000" w:themeColor="text1"/>
         </w:rPr>
       </w:pPr>
+    </w:p>
+    <w:p>
+      <w:pPr>
+        <w:rPr>
+          <w:rFonts w:asciiTheme="minorHAnsi" w:hAnsiTheme="minorHAnsi"/>
+          <w:color w:val="000000" w:themeColor="text1"/>
+        </w:rPr>
+      </w:pPr>
+    </w:p>
+    <w:p>
+      <w:pPr>
+        <w:rPr>
+          <w:rFonts w:asciiTheme="minorHAnsi" w:hAnsiTheme="minorHAnsi" w:cstheme="minorHAnsi"/>
+          <w:sz w:val="28"/>
+          <w:szCs w:val="28"/>
+        </w:rPr>
+      </w:pPr>
+    </w:p>
+    <w:p>
+      <w:pPr>
+        <w:pStyle w:val="ListParagraph"/>
+        <w:numPr>
+          <w:ilvl w:val="0"/>
+          <w:numId w:val="1"/>
+        </w:numPr>
+        <w:rPr>
+          <w:rFonts w:asciiTheme="minorHAnsi" w:hAnsiTheme="minorHAnsi" w:cstheme="minorHAnsi"/>
+          <w:sz w:val="28"/>
+          <w:szCs w:val="28"/>
+        </w:rPr>
+      </w:pPr>
+      <w:r>
+        <w:rPr>
+          <w:rFonts w:asciiTheme="minorHAnsi" w:hAnsiTheme="minorHAnsi" w:cstheme="minorHAnsi"/>
+          <w:sz w:val="28"/>
+          <w:szCs w:val="28"/>
+        </w:rPr>
+        <w:t>Analyzing Job Description</w:t>
+      </w:r>
+    </w:p>
+    <w:p>
+      <w:pPr>
+        <w:pStyle w:val="ListParagraph"/>
+        <w:numPr>
+          <w:ilvl w:val="1"/>
+          <w:numId w:val="1"/>
+        </w:numPr>
+        <w:rPr>
+          <w:rFonts w:asciiTheme="minorHAnsi" w:hAnsiTheme="minorHAnsi" w:cstheme="minorHAnsi"/>
+          <w:sz w:val="28"/>
+          <w:szCs w:val="28"/>
+        </w:rPr>
+      </w:pPr>
+      <w:r>
+        <w:rPr>
+          <w:rFonts w:asciiTheme="minorHAnsi" w:hAnsiTheme="minorHAnsi" w:cstheme="minorHAnsi"/>
+          <w:sz w:val="28"/>
+          <w:szCs w:val="28"/>
+        </w:rPr>
+        <w:t>Allows you to know what to expect for interview</w:t>
+      </w:r>
+    </w:p>
+    <w:p>
+      <w:pPr>
+        <w:pStyle w:val="ListParagraph"/>
+        <w:numPr>
+          <w:ilvl w:val="1"/>
+          <w:numId w:val="1"/>
+        </w:numPr>
+        <w:rPr>
+          <w:rFonts w:asciiTheme="minorHAnsi" w:hAnsiTheme="minorHAnsi" w:cstheme="minorHAnsi"/>
+          <w:sz w:val="28"/>
+          <w:szCs w:val="28"/>
+        </w:rPr>
+      </w:pPr>
+      <w:r>
+        <w:rPr>
+          <w:rFonts w:asciiTheme="minorHAnsi" w:hAnsiTheme="minorHAnsi" w:cstheme="minorHAnsi"/>
+          <w:sz w:val="28"/>
+          <w:szCs w:val="28"/>
+        </w:rPr>
+        <w:t>Many candidates don’t take time to truly examine job description</w:t>
+      </w:r>
+    </w:p>
+    <w:p>
+      <w:pPr>
+        <w:pStyle w:val="ListParagraph"/>
+        <w:numPr>
+          <w:ilvl w:val="1"/>
+          <w:numId w:val="1"/>
+        </w:numPr>
+        <w:rPr>
+          <w:rFonts w:asciiTheme="minorHAnsi" w:hAnsiTheme="minorHAnsi" w:cstheme="minorHAnsi"/>
+          <w:sz w:val="28"/>
+          <w:szCs w:val="28"/>
+        </w:rPr>
+      </w:pPr>
+      <w:r>
+        <w:rPr>
+          <w:rFonts w:asciiTheme="minorHAnsi" w:hAnsiTheme="minorHAnsi" w:cstheme="minorHAnsi"/>
+          <w:sz w:val="28"/>
+          <w:szCs w:val="28"/>
+        </w:rPr>
+        <w:t>You should truly examine job description</w:t>
+      </w:r>
+    </w:p>
+    <w:p>
+      <w:pPr>
+        <w:pStyle w:val="ListParagraph"/>
+        <w:numPr>
+          <w:ilvl w:val="1"/>
+          <w:numId w:val="1"/>
+        </w:numPr>
+        <w:rPr>
+          <w:rFonts w:asciiTheme="minorHAnsi" w:hAnsiTheme="minorHAnsi" w:cstheme="minorHAnsi"/>
+          <w:sz w:val="28"/>
+          <w:szCs w:val="28"/>
+        </w:rPr>
+      </w:pPr>
+      <w:r>
+        <w:rPr>
+          <w:rFonts w:asciiTheme="minorHAnsi" w:hAnsiTheme="minorHAnsi" w:cstheme="minorHAnsi"/>
+          <w:sz w:val="28"/>
+          <w:szCs w:val="28"/>
+        </w:rPr>
+        <w:t>Close examination will tell you a lot of questions you will get</w:t>
+      </w:r>
+    </w:p>
+    <w:p>
+      <w:pPr>
+        <w:pStyle w:val="ListParagraph"/>
+        <w:numPr>
+          <w:ilvl w:val="1"/>
+          <w:numId w:val="1"/>
+        </w:numPr>
+        <w:rPr>
+          <w:rFonts w:asciiTheme="minorHAnsi" w:hAnsiTheme="minorHAnsi" w:cstheme="minorHAnsi"/>
+          <w:sz w:val="28"/>
+          <w:szCs w:val="28"/>
+        </w:rPr>
+      </w:pPr>
+      <w:r>
+        <w:rPr>
+          <w:rFonts w:asciiTheme="minorHAnsi" w:hAnsiTheme="minorHAnsi" w:cstheme="minorHAnsi"/>
+          <w:sz w:val="28"/>
+          <w:szCs w:val="28"/>
+        </w:rPr>
+        <w:t>Analyzing job competencies</w:t>
+      </w:r>
+    </w:p>
+    <w:p>
+      <w:pPr>
+        <w:pStyle w:val="ListParagraph"/>
+        <w:numPr>
+          <w:ilvl w:val="2"/>
+          <w:numId w:val="1"/>
+        </w:numPr>
+        <w:rPr>
+          <w:rFonts w:asciiTheme="minorHAnsi" w:hAnsiTheme="minorHAnsi" w:cstheme="minorHAnsi"/>
+          <w:sz w:val="28"/>
+          <w:szCs w:val="28"/>
+        </w:rPr>
+      </w:pPr>
+      <w:r>
+        <w:rPr>
+          <w:rFonts w:asciiTheme="minorHAnsi" w:hAnsiTheme="minorHAnsi" w:cstheme="minorHAnsi"/>
+          <w:sz w:val="28"/>
+          <w:szCs w:val="28"/>
+        </w:rPr>
+        <w:t>STEP 1: Identify competencies</w:t>
+      </w:r>
+    </w:p>
+    <w:p>
+      <w:pPr>
+        <w:pStyle w:val="ListParagraph"/>
+        <w:numPr>
+          <w:ilvl w:val="2"/>
+          <w:numId w:val="1"/>
+        </w:numPr>
+        <w:rPr>
+          <w:rFonts w:asciiTheme="minorHAnsi" w:hAnsiTheme="minorHAnsi" w:cstheme="minorHAnsi"/>
+          <w:sz w:val="28"/>
+          <w:szCs w:val="28"/>
+        </w:rPr>
+      </w:pPr>
+      <w:r>
+        <w:rPr>
+          <w:rFonts w:asciiTheme="minorHAnsi" w:hAnsiTheme="minorHAnsi" w:cstheme="minorHAnsi"/>
+          <w:sz w:val="28"/>
+          <w:szCs w:val="28"/>
+        </w:rPr>
+        <w:t>STEP 2: identify themes</w:t>
+      </w:r>
+    </w:p>
+    <w:p>
+      <w:pPr>
+        <w:pStyle w:val="ListParagraph"/>
+        <w:numPr>
+          <w:ilvl w:val="2"/>
+          <w:numId w:val="1"/>
+        </w:numPr>
+        <w:rPr>
+          <w:rFonts w:asciiTheme="minorHAnsi" w:hAnsiTheme="minorHAnsi" w:cstheme="minorHAnsi"/>
+          <w:sz w:val="28"/>
+          <w:szCs w:val="28"/>
+        </w:rPr>
+      </w:pPr>
+      <w:r>
+        <w:rPr>
+          <w:rFonts w:asciiTheme="minorHAnsi" w:hAnsiTheme="minorHAnsi" w:cstheme="minorHAnsi"/>
+          <w:sz w:val="28"/>
+          <w:szCs w:val="28"/>
+        </w:rPr>
+        <w:t>STEP 3: identify your selling points</w:t>
+      </w:r>
+    </w:p>
+    <w:p>
+      <w:pPr>
+        <w:pStyle w:val="ListParagraph"/>
+        <w:numPr>
+          <w:ilvl w:val="2"/>
+          <w:numId w:val="1"/>
+        </w:numPr>
+        <w:rPr>
+          <w:rFonts w:asciiTheme="minorHAnsi" w:hAnsiTheme="minorHAnsi" w:cstheme="minorHAnsi"/>
+          <w:sz w:val="28"/>
+          <w:szCs w:val="28"/>
+        </w:rPr>
+      </w:pPr>
+      <w:r>
+        <w:rPr>
+          <w:rFonts w:asciiTheme="minorHAnsi" w:hAnsiTheme="minorHAnsi" w:cstheme="minorHAnsi"/>
+          <w:sz w:val="28"/>
+          <w:szCs w:val="28"/>
+        </w:rPr>
+        <w:t>STEP 4: identify gaps or issues</w:t>
+      </w:r>
+    </w:p>
+    <w:p>
+      <w:pPr>
+        <w:pStyle w:val="ListParagraph"/>
+        <w:numPr>
+          <w:ilvl w:val="2"/>
+          <w:numId w:val="1"/>
+        </w:numPr>
+        <w:rPr>
+          <w:rFonts w:asciiTheme="minorHAnsi" w:hAnsiTheme="minorHAnsi" w:cstheme="minorHAnsi"/>
+          <w:sz w:val="28"/>
+          <w:szCs w:val="28"/>
+        </w:rPr>
+      </w:pPr>
+      <w:r>
+        <w:rPr>
+          <w:rFonts w:asciiTheme="minorHAnsi" w:hAnsiTheme="minorHAnsi" w:cstheme="minorHAnsi"/>
+          <w:sz w:val="28"/>
+          <w:szCs w:val="28"/>
+        </w:rPr>
+        <w:t>STEP 5: Anticipate questions</w:t>
+      </w:r>
+    </w:p>
+    <w:p>
+      <w:pPr>
+        <w:rPr>
+          <w:rFonts w:asciiTheme="minorHAnsi" w:hAnsiTheme="minorHAnsi" w:cstheme="minorHAnsi"/>
+          <w:sz w:val="28"/>
+          <w:szCs w:val="28"/>
+        </w:rPr>
+      </w:pPr>
+    </w:p>
+    <w:p>
+      <w:pPr>
+        <w:rPr>
+          <w:rFonts w:asciiTheme="minorHAnsi" w:hAnsiTheme="minorHAnsi" w:cstheme="minorHAnsi"/>
+          <w:sz w:val="28"/>
+          <w:szCs w:val="28"/>
+        </w:rPr>
+      </w:pPr>
+    </w:p>
+    <w:p>
+      <w:pPr>
+        <w:rPr>
+          <w:rFonts w:asciiTheme="minorHAnsi" w:hAnsiTheme="minorHAnsi" w:cstheme="minorHAnsi"/>
+          <w:sz w:val="28"/>
+          <w:szCs w:val="28"/>
+        </w:rPr>
+      </w:pPr>
+    </w:p>
+    <w:p>
+      <w:pPr>
+        <w:rPr>
+          <w:rFonts w:asciiTheme="minorHAnsi" w:hAnsiTheme="minorHAnsi" w:cstheme="minorHAnsi"/>
+          <w:sz w:val="28"/>
+          <w:szCs w:val="28"/>
+        </w:rPr>
+      </w:pPr>
+    </w:p>
+    <w:p>
+      <w:pPr>
+        <w:rPr>
+          <w:rFonts w:asciiTheme="minorHAnsi" w:hAnsiTheme="minorHAnsi" w:cstheme="minorHAnsi"/>
+          <w:sz w:val="28"/>
+          <w:szCs w:val="28"/>
+        </w:rPr>
+      </w:pPr>
+    </w:p>
+    <w:p>
+      <w:pPr>
+        <w:rPr>
+          <w:rFonts w:asciiTheme="minorHAnsi" w:hAnsiTheme="minorHAnsi" w:cstheme="minorHAnsi"/>
+          <w:sz w:val="28"/>
+          <w:szCs w:val="28"/>
+        </w:rPr>
+      </w:pPr>
+    </w:p>
+    <w:p>
+      <w:pPr>
+        <w:rPr>
+          <w:rFonts w:asciiTheme="minorHAnsi" w:hAnsiTheme="minorHAnsi" w:cstheme="minorHAnsi"/>
+          <w:sz w:val="28"/>
+          <w:szCs w:val="28"/>
+        </w:rPr>
+      </w:pPr>
+      <w:r>
+        <w:rPr>
+          <w:rFonts w:asciiTheme="minorHAnsi" w:hAnsiTheme="minorHAnsi" w:cstheme="minorHAnsi"/>
+          <w:sz w:val="28"/>
+          <w:szCs w:val="28"/>
+        </w:rPr>
+        <w:tab/>
+        <w:t>Step 1: Identify components</w:t>
+      </w:r>
+    </w:p>
+    <w:p>
+      <w:pPr>
+        <w:pStyle w:val="ListParagraph"/>
+        <w:numPr>
+          <w:ilvl w:val="0"/>
+          <w:numId w:val="5"/>
+        </w:numPr>
+        <w:rPr>
+          <w:rFonts w:asciiTheme="minorHAnsi" w:hAnsiTheme="minorHAnsi" w:cstheme="minorHAnsi"/>
+          <w:sz w:val="28"/>
+          <w:szCs w:val="28"/>
+        </w:rPr>
+      </w:pPr>
+      <w:r>
+        <w:rPr>
+          <w:rFonts w:asciiTheme="minorHAnsi" w:hAnsiTheme="minorHAnsi" w:cstheme="minorHAnsi"/>
+          <w:sz w:val="28"/>
+          <w:szCs w:val="28"/>
+        </w:rPr>
+        <w:t>If you don’t have direct experience, be ready to talk about the similar case</w:t>
+      </w:r>
+    </w:p>
+    <w:p>
+      <w:pPr>
+        <w:pStyle w:val="ListParagraph"/>
+        <w:numPr>
+          <w:ilvl w:val="0"/>
+          <w:numId w:val="5"/>
+        </w:numPr>
+        <w:rPr>
+          <w:rFonts w:asciiTheme="minorHAnsi" w:hAnsiTheme="minorHAnsi" w:cstheme="minorHAnsi"/>
+          <w:sz w:val="28"/>
+          <w:szCs w:val="28"/>
+        </w:rPr>
+      </w:pPr>
+      <w:r>
+        <w:rPr>
+          <w:rFonts w:asciiTheme="minorHAnsi" w:hAnsiTheme="minorHAnsi" w:cstheme="minorHAnsi"/>
+          <w:sz w:val="28"/>
+          <w:szCs w:val="28"/>
+        </w:rPr>
+        <w:t xml:space="preserve">Look for the phrase ‘Lead, key day-to-day, contact, manage’ </w:t>
+      </w:r>
+      <w:r>
+        <w:rPr>
+          <w:rFonts w:asciiTheme="minorHAnsi" w:hAnsiTheme="minorHAnsi" w:cstheme="minorHAnsi"/>
+          <w:sz w:val="28"/>
+          <w:szCs w:val="28"/>
+        </w:rPr>
+        <w:sym w:font="Wingdings" w:char="F0E0"/>
+      </w:r>
+      <w:r>
+        <w:rPr>
+          <w:rFonts w:asciiTheme="minorHAnsi" w:hAnsiTheme="minorHAnsi" w:cstheme="minorHAnsi"/>
+          <w:sz w:val="28"/>
+          <w:szCs w:val="28"/>
+        </w:rPr>
+        <w:t xml:space="preserve"> communication is important</w:t>
+      </w:r>
+    </w:p>
+    <w:p>
+      <w:pPr>
+        <w:pStyle w:val="ListParagraph"/>
+        <w:numPr>
+          <w:ilvl w:val="0"/>
+          <w:numId w:val="5"/>
+        </w:numPr>
+        <w:rPr>
+          <w:rFonts w:asciiTheme="minorHAnsi" w:hAnsiTheme="minorHAnsi" w:cstheme="minorHAnsi"/>
+          <w:sz w:val="28"/>
+          <w:szCs w:val="28"/>
+          <w:u w:val="single"/>
+        </w:rPr>
+      </w:pPr>
+      <w:r>
+        <w:rPr>
+          <w:rFonts w:asciiTheme="minorHAnsi" w:hAnsiTheme="minorHAnsi" w:cstheme="minorHAnsi"/>
+          <w:b/>
+          <w:bCs/>
+          <w:sz w:val="28"/>
+          <w:szCs w:val="28"/>
+        </w:rPr>
+        <w:t xml:space="preserve">Key: the most important thing in each section </w:t>
+      </w:r>
+      <w:r>
+        <w:rPr>
+          <w:rFonts w:asciiTheme="minorHAnsi" w:hAnsiTheme="minorHAnsi" w:cstheme="minorHAnsi"/>
+          <w:b/>
+          <w:bCs/>
+          <w:sz w:val="28"/>
+          <w:szCs w:val="28"/>
+          <w:u w:val="single"/>
+        </w:rPr>
+        <w:t>are going to be listed first</w:t>
+      </w:r>
+    </w:p>
+    <w:p>
+      <w:pPr>
+        <w:pStyle w:val="ListParagraph"/>
+        <w:numPr>
+          <w:ilvl w:val="0"/>
+          <w:numId w:val="5"/>
+        </w:numPr>
+        <w:rPr>
+          <w:rFonts w:asciiTheme="minorHAnsi" w:hAnsiTheme="minorHAnsi" w:cstheme="minorHAnsi"/>
+          <w:sz w:val="28"/>
+          <w:szCs w:val="28"/>
+        </w:rPr>
+      </w:pPr>
+      <w:r>
+        <w:rPr>
+          <w:rFonts w:asciiTheme="minorHAnsi" w:hAnsiTheme="minorHAnsi" w:cstheme="minorHAnsi"/>
+          <w:b/>
+          <w:bCs/>
+          <w:sz w:val="28"/>
+          <w:szCs w:val="28"/>
+        </w:rPr>
+        <w:t xml:space="preserve">Key: </w:t>
+      </w:r>
+      <w:r>
+        <w:rPr>
+          <w:rFonts w:asciiTheme="minorHAnsi" w:hAnsiTheme="minorHAnsi" w:cstheme="minorHAnsi"/>
+          <w:sz w:val="28"/>
+          <w:szCs w:val="28"/>
+        </w:rPr>
+        <w:t>is you being prepared to talk about if you are the fit</w:t>
+      </w:r>
     </w:p>
     <w:p>
       <w:pPr>

</xml_diff>

<commit_message>
feat: Add progress #17 'Interview Practice, Auth0'
</commit_message>
<xml_diff>
--- a/big-interview/auth0/interview_practice.docx
+++ b/big-interview/auth0/interview_practice.docx
@@ -1169,8 +1169,20 @@
           <w:sz w:val="28"/>
           <w:szCs w:val="28"/>
         </w:rPr>
-        <w:t>The phone interview</w:t>
-      </w:r>
+        <w:t xml:space="preserve">The phone </w:t>
+      </w:r>
+      <w:proofErr w:type="gramStart"/>
+      <w:r>
+        <w:rPr>
+          <w:rFonts w:asciiTheme="minorHAnsi" w:hAnsiTheme="minorHAnsi" w:cstheme="minorHAnsi"/>
+          <w:b/>
+          <w:bCs/>
+          <w:sz w:val="28"/>
+          <w:szCs w:val="28"/>
+        </w:rPr>
+        <w:t>interview</w:t>
+      </w:r>
+      <w:proofErr w:type="gramEnd"/>
     </w:p>
     <w:p>
       <w:pPr>
@@ -1500,7 +1512,31 @@
           <w:u w:val="single"/>
         </w:rPr>
         <w:lastRenderedPageBreak/>
-        <w:t>This is the reason why sales people always want in-person meeting</w:t>
+        <w:t xml:space="preserve">This is the reason why </w:t>
+      </w:r>
+      <w:proofErr w:type="gramStart"/>
+      <w:r>
+        <w:rPr>
+          <w:rFonts w:asciiTheme="minorHAnsi" w:hAnsiTheme="minorHAnsi" w:cstheme="minorHAnsi"/>
+          <w:b/>
+          <w:bCs/>
+          <w:sz w:val="28"/>
+          <w:szCs w:val="28"/>
+          <w:u w:val="single"/>
+        </w:rPr>
+        <w:t>sales people</w:t>
+      </w:r>
+      <w:proofErr w:type="gramEnd"/>
+      <w:r>
+        <w:rPr>
+          <w:rFonts w:asciiTheme="minorHAnsi" w:hAnsiTheme="minorHAnsi" w:cstheme="minorHAnsi"/>
+          <w:b/>
+          <w:bCs/>
+          <w:sz w:val="28"/>
+          <w:szCs w:val="28"/>
+          <w:u w:val="single"/>
+        </w:rPr>
+        <w:t xml:space="preserve"> always want in-person meeting</w:t>
       </w:r>
     </w:p>
     <w:p>
@@ -1842,8 +1878,20 @@
           <w:sz w:val="28"/>
           <w:szCs w:val="28"/>
         </w:rPr>
-        <w:t>The video interview</w:t>
-      </w:r>
+        <w:t xml:space="preserve">The video </w:t>
+      </w:r>
+      <w:proofErr w:type="gramStart"/>
+      <w:r>
+        <w:rPr>
+          <w:rFonts w:asciiTheme="minorHAnsi" w:hAnsiTheme="minorHAnsi" w:cstheme="minorHAnsi"/>
+          <w:b/>
+          <w:bCs/>
+          <w:sz w:val="28"/>
+          <w:szCs w:val="28"/>
+        </w:rPr>
+        <w:t>interview</w:t>
+      </w:r>
+      <w:proofErr w:type="gramEnd"/>
     </w:p>
     <w:p>
       <w:pPr>
@@ -1940,8 +1988,20 @@
           <w:sz w:val="28"/>
           <w:szCs w:val="28"/>
         </w:rPr>
-        <w:t>The panel interview</w:t>
-      </w:r>
+        <w:t xml:space="preserve">The panel </w:t>
+      </w:r>
+      <w:proofErr w:type="gramStart"/>
+      <w:r>
+        <w:rPr>
+          <w:rFonts w:asciiTheme="minorHAnsi" w:hAnsiTheme="minorHAnsi" w:cstheme="minorHAnsi"/>
+          <w:b/>
+          <w:bCs/>
+          <w:sz w:val="28"/>
+          <w:szCs w:val="28"/>
+        </w:rPr>
+        <w:t>interview</w:t>
+      </w:r>
+      <w:proofErr w:type="gramEnd"/>
     </w:p>
     <w:p>
       <w:pPr>
@@ -1982,8 +2042,20 @@
           <w:sz w:val="28"/>
           <w:szCs w:val="28"/>
         </w:rPr>
-        <w:t>The group interview</w:t>
-      </w:r>
+        <w:t xml:space="preserve">The group </w:t>
+      </w:r>
+      <w:proofErr w:type="gramStart"/>
+      <w:r>
+        <w:rPr>
+          <w:rFonts w:asciiTheme="minorHAnsi" w:hAnsiTheme="minorHAnsi" w:cstheme="minorHAnsi"/>
+          <w:b/>
+          <w:bCs/>
+          <w:sz w:val="28"/>
+          <w:szCs w:val="28"/>
+        </w:rPr>
+        <w:t>interview</w:t>
+      </w:r>
+      <w:proofErr w:type="gramEnd"/>
     </w:p>
     <w:p>
       <w:pPr>
@@ -2327,8 +2399,18 @@
           <w:sz w:val="28"/>
           <w:szCs w:val="28"/>
         </w:rPr>
-        <w:t>Is the primary decision maker on who gets hired</w:t>
-      </w:r>
+        <w:t xml:space="preserve">Is the primary decision maker on who gets </w:t>
+      </w:r>
+      <w:proofErr w:type="gramStart"/>
+      <w:r>
+        <w:rPr>
+          <w:rFonts w:asciiTheme="minorHAnsi" w:hAnsiTheme="minorHAnsi" w:cstheme="minorHAnsi"/>
+          <w:sz w:val="28"/>
+          <w:szCs w:val="28"/>
+        </w:rPr>
+        <w:t>hired</w:t>
+      </w:r>
+      <w:proofErr w:type="gramEnd"/>
     </w:p>
     <w:p>
       <w:pPr>
@@ -2881,7 +2963,25 @@
           <w:sz w:val="28"/>
           <w:szCs w:val="28"/>
         </w:rPr>
-        <w:t xml:space="preserve">I took leadership </w:t>
+        <w:t xml:space="preserve">I took </w:t>
+      </w:r>
+      <w:proofErr w:type="gramStart"/>
+      <w:r>
+        <w:rPr>
+          <w:rFonts w:asciiTheme="minorHAnsi" w:hAnsiTheme="minorHAnsi" w:cstheme="minorHAnsi"/>
+          <w:sz w:val="28"/>
+          <w:szCs w:val="28"/>
+        </w:rPr>
+        <w:t>leadership</w:t>
+      </w:r>
+      <w:proofErr w:type="gramEnd"/>
+      <w:r>
+        <w:rPr>
+          <w:rFonts w:asciiTheme="minorHAnsi" w:hAnsiTheme="minorHAnsi" w:cstheme="minorHAnsi"/>
+          <w:sz w:val="28"/>
+          <w:szCs w:val="28"/>
+        </w:rPr>
+        <w:t xml:space="preserve"> </w:t>
       </w:r>
       <w:r>
         <w:rPr>
@@ -3299,7 +3399,23 @@
           <w:rFonts w:asciiTheme="minorHAnsi" w:hAnsiTheme="minorHAnsi"/>
           <w:color w:val="000000" w:themeColor="text1"/>
         </w:rPr>
-        <w:t>Forms of non verbal communication</w:t>
+        <w:t xml:space="preserve">Forms of </w:t>
+      </w:r>
+      <w:proofErr w:type="gramStart"/>
+      <w:r>
+        <w:rPr>
+          <w:rFonts w:asciiTheme="minorHAnsi" w:hAnsiTheme="minorHAnsi"/>
+          <w:color w:val="000000" w:themeColor="text1"/>
+        </w:rPr>
+        <w:t>non verbal</w:t>
+      </w:r>
+      <w:proofErr w:type="gramEnd"/>
+      <w:r>
+        <w:rPr>
+          <w:rFonts w:asciiTheme="minorHAnsi" w:hAnsiTheme="minorHAnsi"/>
+          <w:color w:val="000000" w:themeColor="text1"/>
+        </w:rPr>
+        <w:t xml:space="preserve"> communication</w:t>
       </w:r>
     </w:p>
     <w:p>
@@ -3796,50 +3912,6 @@
           <w:sz w:val="28"/>
           <w:szCs w:val="28"/>
         </w:rPr>
-        <w:t>You should truly examine job description</w:t>
-      </w:r>
-    </w:p>
-    <w:p>
-      <w:pPr>
-        <w:pStyle w:val="ListParagraph"/>
-        <w:numPr>
-          <w:ilvl w:val="1"/>
-          <w:numId w:val="1"/>
-        </w:numPr>
-        <w:rPr>
-          <w:rFonts w:asciiTheme="minorHAnsi" w:hAnsiTheme="minorHAnsi" w:cstheme="minorHAnsi"/>
-          <w:sz w:val="28"/>
-          <w:szCs w:val="28"/>
-        </w:rPr>
-      </w:pPr>
-      <w:r>
-        <w:rPr>
-          <w:rFonts w:asciiTheme="minorHAnsi" w:hAnsiTheme="minorHAnsi" w:cstheme="minorHAnsi"/>
-          <w:sz w:val="28"/>
-          <w:szCs w:val="28"/>
-        </w:rPr>
-        <w:t>Close examination will tell you a lot of questions you will get</w:t>
-      </w:r>
-    </w:p>
-    <w:p>
-      <w:pPr>
-        <w:pStyle w:val="ListParagraph"/>
-        <w:numPr>
-          <w:ilvl w:val="1"/>
-          <w:numId w:val="1"/>
-        </w:numPr>
-        <w:rPr>
-          <w:rFonts w:asciiTheme="minorHAnsi" w:hAnsiTheme="minorHAnsi" w:cstheme="minorHAnsi"/>
-          <w:sz w:val="28"/>
-          <w:szCs w:val="28"/>
-        </w:rPr>
-      </w:pPr>
-      <w:r>
-        <w:rPr>
-          <w:rFonts w:asciiTheme="minorHAnsi" w:hAnsiTheme="minorHAnsi" w:cstheme="minorHAnsi"/>
-          <w:sz w:val="28"/>
-          <w:szCs w:val="28"/>
-        </w:rPr>
         <w:t>Analyzing job competencies</w:t>
       </w:r>
     </w:p>
@@ -3869,6 +3941,116 @@
       <w:pPr>
         <w:pStyle w:val="ListParagraph"/>
         <w:numPr>
+          <w:ilvl w:val="3"/>
+          <w:numId w:val="1"/>
+        </w:numPr>
+        <w:rPr>
+          <w:rFonts w:asciiTheme="minorHAnsi" w:hAnsiTheme="minorHAnsi" w:cstheme="minorHAnsi"/>
+          <w:sz w:val="28"/>
+          <w:szCs w:val="28"/>
+        </w:rPr>
+      </w:pPr>
+      <w:r>
+        <w:rPr>
+          <w:rFonts w:ascii="Arial" w:hAnsi="Arial" w:cs="Arial"/>
+        </w:rPr>
+        <w:t xml:space="preserve">Review the job description closely and highlight all of the </w:t>
+      </w:r>
+    </w:p>
+    <w:p>
+      <w:pPr>
+        <w:pStyle w:val="ListParagraph"/>
+        <w:numPr>
+          <w:ilvl w:val="4"/>
+          <w:numId w:val="1"/>
+        </w:numPr>
+        <w:rPr>
+          <w:rFonts w:asciiTheme="minorHAnsi" w:hAnsiTheme="minorHAnsi" w:cstheme="minorHAnsi"/>
+          <w:sz w:val="28"/>
+          <w:szCs w:val="28"/>
+        </w:rPr>
+      </w:pPr>
+      <w:r>
+        <w:rPr>
+          <w:rFonts w:ascii="Arial" w:hAnsi="Arial" w:cs="Arial"/>
+        </w:rPr>
+        <w:t>Qualifications</w:t>
+      </w:r>
+    </w:p>
+    <w:p>
+      <w:pPr>
+        <w:pStyle w:val="ListParagraph"/>
+        <w:numPr>
+          <w:ilvl w:val="4"/>
+          <w:numId w:val="1"/>
+        </w:numPr>
+        <w:rPr>
+          <w:rFonts w:asciiTheme="minorHAnsi" w:hAnsiTheme="minorHAnsi" w:cstheme="minorHAnsi"/>
+          <w:sz w:val="28"/>
+          <w:szCs w:val="28"/>
+        </w:rPr>
+      </w:pPr>
+      <w:r>
+        <w:rPr>
+          <w:rFonts w:ascii="Arial" w:hAnsi="Arial" w:cs="Arial"/>
+        </w:rPr>
+        <w:t>Duties</w:t>
+      </w:r>
+    </w:p>
+    <w:p>
+      <w:pPr>
+        <w:pStyle w:val="ListParagraph"/>
+        <w:numPr>
+          <w:ilvl w:val="4"/>
+          <w:numId w:val="1"/>
+        </w:numPr>
+        <w:rPr>
+          <w:rFonts w:asciiTheme="minorHAnsi" w:hAnsiTheme="minorHAnsi" w:cstheme="minorHAnsi"/>
+          <w:sz w:val="28"/>
+          <w:szCs w:val="28"/>
+        </w:rPr>
+      </w:pPr>
+      <w:r>
+        <w:rPr>
+          <w:rFonts w:ascii="Arial" w:hAnsi="Arial" w:cs="Arial"/>
+        </w:rPr>
+        <w:t>D</w:t>
+      </w:r>
+      <w:r>
+        <w:rPr>
+          <w:rFonts w:ascii="Arial" w:hAnsi="Arial" w:cs="Arial"/>
+        </w:rPr>
+        <w:t>esired competencies</w:t>
+      </w:r>
+    </w:p>
+    <w:p>
+      <w:pPr>
+        <w:pStyle w:val="ListParagraph"/>
+        <w:numPr>
+          <w:ilvl w:val="3"/>
+          <w:numId w:val="1"/>
+        </w:numPr>
+        <w:rPr>
+          <w:rFonts w:asciiTheme="minorHAnsi" w:hAnsiTheme="minorHAnsi" w:cstheme="minorHAnsi"/>
+          <w:b/>
+          <w:bCs/>
+          <w:sz w:val="28"/>
+          <w:szCs w:val="28"/>
+        </w:rPr>
+      </w:pPr>
+      <w:r>
+        <w:rPr>
+          <w:rFonts w:ascii="Arial" w:hAnsi="Arial" w:cs="Arial"/>
+          <w:b/>
+          <w:bCs/>
+        </w:rPr>
+        <w:t>Make special note of those that are mentioned more than once</w:t>
+      </w:r>
+    </w:p>
+    <w:p>
+      <w:pPr>
+        <w:pStyle w:val="ListParagraph"/>
+        <w:numPr>
           <w:ilvl w:val="2"/>
           <w:numId w:val="1"/>
         </w:numPr>
@@ -3979,42 +4161,6 @@
           <w:szCs w:val="28"/>
         </w:rPr>
       </w:pPr>
-    </w:p>
-    <w:p>
-      <w:pPr>
-        <w:rPr>
-          <w:rFonts w:asciiTheme="minorHAnsi" w:hAnsiTheme="minorHAnsi" w:cstheme="minorHAnsi"/>
-          <w:sz w:val="28"/>
-          <w:szCs w:val="28"/>
-        </w:rPr>
-      </w:pPr>
-    </w:p>
-    <w:p>
-      <w:pPr>
-        <w:rPr>
-          <w:rFonts w:asciiTheme="minorHAnsi" w:hAnsiTheme="minorHAnsi" w:cstheme="minorHAnsi"/>
-          <w:sz w:val="28"/>
-          <w:szCs w:val="28"/>
-        </w:rPr>
-      </w:pPr>
-    </w:p>
-    <w:p>
-      <w:pPr>
-        <w:rPr>
-          <w:rFonts w:asciiTheme="minorHAnsi" w:hAnsiTheme="minorHAnsi" w:cstheme="minorHAnsi"/>
-          <w:sz w:val="28"/>
-          <w:szCs w:val="28"/>
-        </w:rPr>
-      </w:pPr>
-    </w:p>
-    <w:p>
-      <w:pPr>
-        <w:rPr>
-          <w:rFonts w:asciiTheme="minorHAnsi" w:hAnsiTheme="minorHAnsi" w:cstheme="minorHAnsi"/>
-          <w:sz w:val="28"/>
-          <w:szCs w:val="28"/>
-        </w:rPr>
-      </w:pPr>
       <w:r>
         <w:rPr>
           <w:rFonts w:asciiTheme="minorHAnsi" w:hAnsiTheme="minorHAnsi" w:cstheme="minorHAnsi"/>
@@ -4109,6 +4255,7 @@
         </w:rPr>
         <w:t xml:space="preserve">Key: the most important thing in each section </w:t>
       </w:r>
+      <w:proofErr w:type="gramStart"/>
       <w:r>
         <w:rPr>
           <w:rFonts w:asciiTheme="minorHAnsi" w:hAnsiTheme="minorHAnsi" w:cstheme="minorHAnsi"/>
@@ -4118,7 +4265,19 @@
           <w:szCs w:val="28"/>
           <w:u w:val="single"/>
         </w:rPr>
-        <w:t>are going to be listed first</w:t>
+        <w:t>are</w:t>
+      </w:r>
+      <w:proofErr w:type="gramEnd"/>
+      <w:r>
+        <w:rPr>
+          <w:rFonts w:asciiTheme="minorHAnsi" w:hAnsiTheme="minorHAnsi" w:cstheme="minorHAnsi"/>
+          <w:b/>
+          <w:bCs/>
+          <w:sz w:val="28"/>
+          <w:szCs w:val="28"/>
+          <w:u w:val="single"/>
+        </w:rPr>
+        <w:t xml:space="preserve"> going to be listed first</w:t>
       </w:r>
     </w:p>
     <w:p>
@@ -4153,6 +4312,1073 @@
         <w:t>is you being prepared to talk about if you are the fit</w:t>
       </w:r>
     </w:p>
+    <w:tbl>
+      <w:tblPr>
+        <w:tblStyle w:val="TableGrid"/>
+        <w:tblW w:w="0" w:type="auto"/>
+        <w:tblLook w:val="04A0" w:firstRow="1" w:lastRow="0" w:firstColumn="1" w:lastColumn="0" w:noHBand="0" w:noVBand="1"/>
+      </w:tblPr>
+      <w:tblGrid>
+        <w:gridCol w:w="9350"/>
+      </w:tblGrid>
+      <w:tr>
+        <w:tc>
+          <w:tcPr>
+            <w:tcW w:w="9350" w:type="dxa"/>
+          </w:tcPr>
+          <w:p>
+            <w:pPr>
+              <w:pStyle w:val="Heading1"/>
+              <w:shd w:val="clear" w:color="auto" w:fill="FFFFFF"/>
+              <w:spacing w:before="0"/>
+              <w:textAlignment w:val="baseline"/>
+              <w:rPr>
+                <w:rFonts w:ascii="Segoe UI" w:hAnsi="Segoe UI" w:cs="Segoe UI"/>
+              </w:rPr>
+            </w:pPr>
+            <w:r>
+              <w:rPr>
+                <w:rFonts w:ascii="Segoe UI" w:hAnsi="Segoe UI" w:cs="Segoe UI"/>
+              </w:rPr>
+              <w:lastRenderedPageBreak/>
+              <w:t>Software Engineer, Growth and Enablement</w:t>
+            </w:r>
+          </w:p>
+          <w:p>
+            <w:pPr>
+              <w:pStyle w:val="Heading3"/>
+              <w:shd w:val="clear" w:color="auto" w:fill="FFFFFF"/>
+              <w:textAlignment w:val="baseline"/>
+              <w:rPr>
+                <w:rFonts w:ascii="Segoe UI" w:hAnsi="Segoe UI" w:cs="Segoe UI"/>
+              </w:rPr>
+            </w:pPr>
+          </w:p>
+          <w:p>
+            <w:pPr>
+              <w:pStyle w:val="Heading3"/>
+              <w:shd w:val="clear" w:color="auto" w:fill="FFFFFF"/>
+              <w:textAlignment w:val="baseline"/>
+              <w:rPr>
+                <w:rFonts w:ascii="Segoe UI" w:hAnsi="Segoe UI" w:cs="Segoe UI"/>
+              </w:rPr>
+            </w:pPr>
+            <w:r>
+              <w:rPr>
+                <w:rFonts w:ascii="Segoe UI" w:hAnsi="Segoe UI" w:cs="Segoe UI"/>
+              </w:rPr>
+              <w:t>About the job</w:t>
+            </w:r>
+          </w:p>
+          <w:p>
+            <w:pPr>
+              <w:rPr>
+                <w:rFonts w:ascii="Segoe UI" w:hAnsi="Segoe UI" w:cs="Segoe UI"/>
+                <w:sz w:val="21"/>
+                <w:szCs w:val="21"/>
+                <w:bdr w:val="none" w:sz="0" w:space="0" w:color="auto" w:frame="1"/>
+                <w:shd w:val="clear" w:color="auto" w:fill="FFFFFF"/>
+              </w:rPr>
+            </w:pPr>
+            <w:r>
+              <w:rPr>
+                <w:rFonts w:ascii="Segoe UI" w:hAnsi="Segoe UI" w:cs="Segoe UI"/>
+                <w:sz w:val="21"/>
+                <w:szCs w:val="21"/>
+                <w:bdr w:val="none" w:sz="0" w:space="0" w:color="auto" w:frame="1"/>
+                <w:shd w:val="clear" w:color="auto" w:fill="FFFFFF"/>
+              </w:rPr>
+              <w:t>Auth0 is a unicorn that just closed a $120M Series F round of funding, with total capital raised to date of $330M and valuation of nearly $2B. We are growing rapidly and looking for exceptional new team members to add to our exceptional talent pool - and who will help take us to the next level of success. One team, one score.</w:t>
+            </w:r>
+            <w:r>
+              <w:rPr>
+                <w:rFonts w:ascii="Segoe UI" w:hAnsi="Segoe UI" w:cs="Segoe UI"/>
+                <w:sz w:val="21"/>
+                <w:szCs w:val="21"/>
+                <w:bdr w:val="none" w:sz="0" w:space="0" w:color="auto" w:frame="1"/>
+                <w:shd w:val="clear" w:color="auto" w:fill="FFFFFF"/>
+              </w:rPr>
+              <w:br/>
+            </w:r>
+            <w:r>
+              <w:rPr>
+                <w:rFonts w:ascii="Segoe UI" w:hAnsi="Segoe UI" w:cs="Segoe UI"/>
+                <w:sz w:val="21"/>
+                <w:szCs w:val="21"/>
+                <w:bdr w:val="none" w:sz="0" w:space="0" w:color="auto" w:frame="1"/>
+                <w:shd w:val="clear" w:color="auto" w:fill="FFFFFF"/>
+              </w:rPr>
+              <w:br/>
+              <w:t>Our vision is to provide people with secure access to any application in one click or less. And our promise is to make identity work for everyone—whether you’re a developer looking to innovate, or a security professional looking to mitigate. We are looking for curious, excited, boundary-pushing team members. So, if you’re a big thinker who is nimble and adaptable, Auth0 may be an ideal place for you to shine.</w:t>
+            </w:r>
+            <w:r>
+              <w:rPr>
+                <w:rFonts w:ascii="Segoe UI" w:hAnsi="Segoe UI" w:cs="Segoe UI"/>
+                <w:sz w:val="21"/>
+                <w:szCs w:val="21"/>
+                <w:bdr w:val="none" w:sz="0" w:space="0" w:color="auto" w:frame="1"/>
+                <w:shd w:val="clear" w:color="auto" w:fill="FFFFFF"/>
+              </w:rPr>
+              <w:br/>
+            </w:r>
+            <w:r>
+              <w:rPr>
+                <w:rFonts w:ascii="Segoe UI" w:hAnsi="Segoe UI" w:cs="Segoe UI"/>
+                <w:sz w:val="21"/>
+                <w:szCs w:val="21"/>
+                <w:bdr w:val="none" w:sz="0" w:space="0" w:color="auto" w:frame="1"/>
+                <w:shd w:val="clear" w:color="auto" w:fill="FFFFFF"/>
+              </w:rPr>
+              <w:br/>
+              <w:t xml:space="preserve">Here at Auth0 we’re focused on securing the world’s identities so innovators can innovate. We’re currently hiring a senior Full Stack Software Engineer to join our Growth and Enablement Team. This team is focused on supercharging the next phase of Auth0’s growth while at the same time enabling multiple internal groups within our organization to effectively deal with their growing needs. At Growth &amp; Enablement, you would join a team of exceptionally talented individuals with a wide breadth of focus, from pricing &amp; packaging, to how customers can effectively leverage support resources to even looking after and improving internal tools that fulfill a plethora of field </w:t>
+            </w:r>
+            <w:proofErr w:type="gramStart"/>
+            <w:r>
+              <w:rPr>
+                <w:rFonts w:ascii="Segoe UI" w:hAnsi="Segoe UI" w:cs="Segoe UI"/>
+                <w:sz w:val="21"/>
+                <w:szCs w:val="21"/>
+                <w:bdr w:val="none" w:sz="0" w:space="0" w:color="auto" w:frame="1"/>
+                <w:shd w:val="clear" w:color="auto" w:fill="FFFFFF"/>
+              </w:rPr>
+              <w:t>teams</w:t>
+            </w:r>
+            <w:proofErr w:type="gramEnd"/>
+            <w:r>
+              <w:rPr>
+                <w:rFonts w:ascii="Segoe UI" w:hAnsi="Segoe UI" w:cs="Segoe UI"/>
+                <w:sz w:val="21"/>
+                <w:szCs w:val="21"/>
+                <w:bdr w:val="none" w:sz="0" w:space="0" w:color="auto" w:frame="1"/>
+                <w:shd w:val="clear" w:color="auto" w:fill="FFFFFF"/>
+              </w:rPr>
+              <w:t xml:space="preserve"> requirements.</w:t>
+            </w:r>
+            <w:r>
+              <w:rPr>
+                <w:rFonts w:ascii="Segoe UI" w:hAnsi="Segoe UI" w:cs="Segoe UI"/>
+                <w:sz w:val="21"/>
+                <w:szCs w:val="21"/>
+                <w:bdr w:val="none" w:sz="0" w:space="0" w:color="auto" w:frame="1"/>
+                <w:shd w:val="clear" w:color="auto" w:fill="FFFFFF"/>
+              </w:rPr>
+              <w:br/>
+            </w:r>
+            <w:r>
+              <w:rPr>
+                <w:rFonts w:ascii="Segoe UI" w:hAnsi="Segoe UI" w:cs="Segoe UI"/>
+                <w:sz w:val="21"/>
+                <w:szCs w:val="21"/>
+                <w:bdr w:val="none" w:sz="0" w:space="0" w:color="auto" w:frame="1"/>
+                <w:shd w:val="clear" w:color="auto" w:fill="FFFFFF"/>
+              </w:rPr>
+              <w:br/>
+            </w:r>
+            <w:r>
+              <w:rPr>
+                <w:rStyle w:val="Strong"/>
+                <w:rFonts w:ascii="Segoe UI" w:eastAsiaTheme="majorEastAsia" w:hAnsi="Segoe UI" w:cs="Segoe UI"/>
+                <w:sz w:val="21"/>
+                <w:szCs w:val="21"/>
+                <w:bdr w:val="none" w:sz="0" w:space="0" w:color="auto" w:frame="1"/>
+              </w:rPr>
+              <w:t>You will</w:t>
+            </w:r>
+            <w:r>
+              <w:rPr>
+                <w:rFonts w:ascii="Segoe UI" w:hAnsi="Segoe UI" w:cs="Segoe UI"/>
+                <w:b/>
+                <w:bCs/>
+                <w:sz w:val="21"/>
+                <w:szCs w:val="21"/>
+                <w:bdr w:val="none" w:sz="0" w:space="0" w:color="auto" w:frame="1"/>
+              </w:rPr>
+              <w:br/>
+            </w:r>
+          </w:p>
+          <w:p>
+            <w:pPr>
+              <w:numPr>
+                <w:ilvl w:val="1"/>
+                <w:numId w:val="12"/>
+              </w:numPr>
+              <w:ind w:left="2160"/>
+              <w:textAlignment w:val="baseline"/>
+              <w:rPr>
+                <w:rFonts w:ascii="Segoe UI" w:hAnsi="Segoe UI" w:cs="Segoe UI"/>
+                <w:sz w:val="21"/>
+                <w:szCs w:val="21"/>
+                <w:bdr w:val="none" w:sz="0" w:space="0" w:color="auto" w:frame="1"/>
+                <w:shd w:val="clear" w:color="auto" w:fill="FFFFFF"/>
+              </w:rPr>
+            </w:pPr>
+            <w:r>
+              <w:rPr>
+                <w:rFonts w:ascii="Segoe UI" w:hAnsi="Segoe UI" w:cs="Segoe UI"/>
+                <w:sz w:val="21"/>
+                <w:szCs w:val="21"/>
+                <w:bdr w:val="none" w:sz="0" w:space="0" w:color="auto" w:frame="1"/>
+                <w:shd w:val="clear" w:color="auto" w:fill="FFFFFF"/>
+              </w:rPr>
+              <w:t>Build new and maintain current features by contributing across the whole technical stack.</w:t>
+            </w:r>
+          </w:p>
+          <w:p>
+            <w:pPr>
+              <w:numPr>
+                <w:ilvl w:val="1"/>
+                <w:numId w:val="12"/>
+              </w:numPr>
+              <w:ind w:left="2160"/>
+              <w:textAlignment w:val="baseline"/>
+              <w:rPr>
+                <w:rFonts w:ascii="Segoe UI" w:hAnsi="Segoe UI" w:cs="Segoe UI"/>
+                <w:sz w:val="21"/>
+                <w:szCs w:val="21"/>
+                <w:bdr w:val="none" w:sz="0" w:space="0" w:color="auto" w:frame="1"/>
+                <w:shd w:val="clear" w:color="auto" w:fill="FFFFFF"/>
+              </w:rPr>
+            </w:pPr>
+            <w:r>
+              <w:rPr>
+                <w:rFonts w:ascii="Segoe UI" w:hAnsi="Segoe UI" w:cs="Segoe UI"/>
+                <w:sz w:val="21"/>
+                <w:szCs w:val="21"/>
+                <w:bdr w:val="none" w:sz="0" w:space="0" w:color="auto" w:frame="1"/>
+                <w:shd w:val="clear" w:color="auto" w:fill="FFFFFF"/>
+              </w:rPr>
+              <w:t>Influence the team culture and iterate upon the ways we work together.</w:t>
+            </w:r>
+          </w:p>
+          <w:p>
+            <w:pPr>
+              <w:numPr>
+                <w:ilvl w:val="1"/>
+                <w:numId w:val="12"/>
+              </w:numPr>
+              <w:ind w:left="2160"/>
+              <w:textAlignment w:val="baseline"/>
+              <w:rPr>
+                <w:rFonts w:ascii="Segoe UI" w:hAnsi="Segoe UI" w:cs="Segoe UI"/>
+                <w:sz w:val="21"/>
+                <w:szCs w:val="21"/>
+                <w:bdr w:val="none" w:sz="0" w:space="0" w:color="auto" w:frame="1"/>
+                <w:shd w:val="clear" w:color="auto" w:fill="FFFFFF"/>
+              </w:rPr>
+            </w:pPr>
+            <w:r>
+              <w:rPr>
+                <w:rFonts w:ascii="Segoe UI" w:hAnsi="Segoe UI" w:cs="Segoe UI"/>
+                <w:sz w:val="21"/>
+                <w:szCs w:val="21"/>
+                <w:bdr w:val="none" w:sz="0" w:space="0" w:color="auto" w:frame="1"/>
+                <w:shd w:val="clear" w:color="auto" w:fill="FFFFFF"/>
+              </w:rPr>
+              <w:t>Collaborate across teams to solve technical and non-technical challenges.</w:t>
+            </w:r>
+          </w:p>
+          <w:p>
+            <w:pPr>
+              <w:numPr>
+                <w:ilvl w:val="1"/>
+                <w:numId w:val="12"/>
+              </w:numPr>
+              <w:ind w:left="2160"/>
+              <w:textAlignment w:val="baseline"/>
+              <w:rPr>
+                <w:rFonts w:ascii="Segoe UI" w:hAnsi="Segoe UI" w:cs="Segoe UI"/>
+                <w:sz w:val="21"/>
+                <w:szCs w:val="21"/>
+                <w:bdr w:val="none" w:sz="0" w:space="0" w:color="auto" w:frame="1"/>
+                <w:shd w:val="clear" w:color="auto" w:fill="FFFFFF"/>
+              </w:rPr>
+            </w:pPr>
+            <w:r>
+              <w:rPr>
+                <w:rFonts w:ascii="Segoe UI" w:hAnsi="Segoe UI" w:cs="Segoe UI"/>
+                <w:sz w:val="21"/>
+                <w:szCs w:val="21"/>
+                <w:bdr w:val="none" w:sz="0" w:space="0" w:color="auto" w:frame="1"/>
+                <w:shd w:val="clear" w:color="auto" w:fill="FFFFFF"/>
+              </w:rPr>
+              <w:t>Work primarily with TypeScript, NodeJS, MongoDB and PostgreSQL.</w:t>
+            </w:r>
+          </w:p>
+          <w:p>
+            <w:pPr>
+              <w:numPr>
+                <w:ilvl w:val="1"/>
+                <w:numId w:val="12"/>
+              </w:numPr>
+              <w:ind w:left="2160"/>
+              <w:textAlignment w:val="baseline"/>
+              <w:rPr>
+                <w:rFonts w:ascii="Segoe UI" w:hAnsi="Segoe UI" w:cs="Segoe UI"/>
+                <w:sz w:val="21"/>
+                <w:szCs w:val="21"/>
+                <w:bdr w:val="none" w:sz="0" w:space="0" w:color="auto" w:frame="1"/>
+                <w:shd w:val="clear" w:color="auto" w:fill="FFFFFF"/>
+              </w:rPr>
+            </w:pPr>
+            <w:r>
+              <w:rPr>
+                <w:rFonts w:ascii="Segoe UI" w:hAnsi="Segoe UI" w:cs="Segoe UI"/>
+                <w:sz w:val="21"/>
+                <w:szCs w:val="21"/>
+                <w:bdr w:val="none" w:sz="0" w:space="0" w:color="auto" w:frame="1"/>
+                <w:shd w:val="clear" w:color="auto" w:fill="FFFFFF"/>
+              </w:rPr>
+              <w:t>Debug and resolve production issues and implement fixes for them.</w:t>
+            </w:r>
+          </w:p>
+          <w:p>
+            <w:pPr>
+              <w:numPr>
+                <w:ilvl w:val="1"/>
+                <w:numId w:val="12"/>
+              </w:numPr>
+              <w:ind w:left="2160"/>
+              <w:textAlignment w:val="baseline"/>
+              <w:rPr>
+                <w:rFonts w:ascii="Segoe UI" w:hAnsi="Segoe UI" w:cs="Segoe UI"/>
+                <w:sz w:val="21"/>
+                <w:szCs w:val="21"/>
+                <w:bdr w:val="none" w:sz="0" w:space="0" w:color="auto" w:frame="1"/>
+                <w:shd w:val="clear" w:color="auto" w:fill="FFFFFF"/>
+              </w:rPr>
+            </w:pPr>
+            <w:r>
+              <w:rPr>
+                <w:rFonts w:ascii="Segoe UI" w:hAnsi="Segoe UI" w:cs="Segoe UI"/>
+                <w:sz w:val="21"/>
+                <w:szCs w:val="21"/>
+                <w:bdr w:val="none" w:sz="0" w:space="0" w:color="auto" w:frame="1"/>
+                <w:shd w:val="clear" w:color="auto" w:fill="FFFFFF"/>
+              </w:rPr>
+              <w:t>Be a part of the team's on-call rotations.</w:t>
+            </w:r>
+          </w:p>
+          <w:p>
+            <w:pPr>
+              <w:numPr>
+                <w:ilvl w:val="1"/>
+                <w:numId w:val="12"/>
+              </w:numPr>
+              <w:ind w:left="2160"/>
+              <w:textAlignment w:val="baseline"/>
+              <w:rPr>
+                <w:rFonts w:ascii="Segoe UI" w:hAnsi="Segoe UI" w:cs="Segoe UI"/>
+                <w:sz w:val="21"/>
+                <w:szCs w:val="21"/>
+                <w:bdr w:val="none" w:sz="0" w:space="0" w:color="auto" w:frame="1"/>
+                <w:shd w:val="clear" w:color="auto" w:fill="FFFFFF"/>
+              </w:rPr>
+            </w:pPr>
+            <w:r>
+              <w:rPr>
+                <w:rFonts w:ascii="Segoe UI" w:hAnsi="Segoe UI" w:cs="Segoe UI"/>
+                <w:sz w:val="21"/>
+                <w:szCs w:val="21"/>
+                <w:bdr w:val="none" w:sz="0" w:space="0" w:color="auto" w:frame="1"/>
+                <w:shd w:val="clear" w:color="auto" w:fill="FFFFFF"/>
+              </w:rPr>
+              <w:t>Understand our customers (both internal and external) and how we can best serve them.</w:t>
+            </w:r>
+            <w:r>
+              <w:rPr>
+                <w:rFonts w:ascii="Segoe UI" w:hAnsi="Segoe UI" w:cs="Segoe UI"/>
+                <w:sz w:val="21"/>
+                <w:szCs w:val="21"/>
+                <w:bdr w:val="none" w:sz="0" w:space="0" w:color="auto" w:frame="1"/>
+                <w:shd w:val="clear" w:color="auto" w:fill="FFFFFF"/>
+              </w:rPr>
+              <w:br/>
+            </w:r>
+          </w:p>
+          <w:p>
+            <w:pPr>
+              <w:rPr>
+                <w:rFonts w:ascii="Segoe UI" w:hAnsi="Segoe UI" w:cs="Segoe UI"/>
+                <w:sz w:val="21"/>
+                <w:szCs w:val="21"/>
+                <w:bdr w:val="none" w:sz="0" w:space="0" w:color="auto" w:frame="1"/>
+                <w:shd w:val="clear" w:color="auto" w:fill="FFFFFF"/>
+              </w:rPr>
+            </w:pPr>
+            <w:r>
+              <w:rPr>
+                <w:rStyle w:val="Strong"/>
+                <w:rFonts w:ascii="Segoe UI" w:eastAsiaTheme="majorEastAsia" w:hAnsi="Segoe UI" w:cs="Segoe UI"/>
+                <w:sz w:val="21"/>
+                <w:szCs w:val="21"/>
+                <w:u w:val="single"/>
+                <w:bdr w:val="none" w:sz="0" w:space="0" w:color="auto" w:frame="1"/>
+              </w:rPr>
+              <w:t xml:space="preserve">You'd Be </w:t>
+            </w:r>
+            <w:proofErr w:type="gramStart"/>
+            <w:r>
+              <w:rPr>
+                <w:rStyle w:val="Strong"/>
+                <w:rFonts w:ascii="Segoe UI" w:eastAsiaTheme="majorEastAsia" w:hAnsi="Segoe UI" w:cs="Segoe UI"/>
+                <w:sz w:val="21"/>
+                <w:szCs w:val="21"/>
+                <w:u w:val="single"/>
+                <w:bdr w:val="none" w:sz="0" w:space="0" w:color="auto" w:frame="1"/>
+              </w:rPr>
+              <w:t>An</w:t>
+            </w:r>
+            <w:proofErr w:type="gramEnd"/>
+            <w:r>
+              <w:rPr>
+                <w:rStyle w:val="Strong"/>
+                <w:rFonts w:ascii="Segoe UI" w:eastAsiaTheme="majorEastAsia" w:hAnsi="Segoe UI" w:cs="Segoe UI"/>
+                <w:sz w:val="21"/>
+                <w:szCs w:val="21"/>
+                <w:u w:val="single"/>
+                <w:bdr w:val="none" w:sz="0" w:space="0" w:color="auto" w:frame="1"/>
+              </w:rPr>
+              <w:t xml:space="preserve"> Excellent Fit If You</w:t>
+            </w:r>
+            <w:r>
+              <w:rPr>
+                <w:rFonts w:ascii="Segoe UI" w:hAnsi="Segoe UI" w:cs="Segoe UI"/>
+                <w:b/>
+                <w:bCs/>
+                <w:sz w:val="21"/>
+                <w:szCs w:val="21"/>
+                <w:u w:val="single"/>
+                <w:bdr w:val="none" w:sz="0" w:space="0" w:color="auto" w:frame="1"/>
+              </w:rPr>
+              <w:br/>
+            </w:r>
+          </w:p>
+          <w:p>
+            <w:pPr>
+              <w:numPr>
+                <w:ilvl w:val="1"/>
+                <w:numId w:val="13"/>
+              </w:numPr>
+              <w:ind w:left="2160"/>
+              <w:textAlignment w:val="baseline"/>
+              <w:rPr>
+                <w:rFonts w:ascii="Segoe UI" w:hAnsi="Segoe UI" w:cs="Segoe UI"/>
+                <w:sz w:val="21"/>
+                <w:szCs w:val="21"/>
+                <w:bdr w:val="none" w:sz="0" w:space="0" w:color="auto" w:frame="1"/>
+                <w:shd w:val="clear" w:color="auto" w:fill="FFFFFF"/>
+              </w:rPr>
+            </w:pPr>
+            <w:r>
+              <w:rPr>
+                <w:rFonts w:ascii="Segoe UI" w:hAnsi="Segoe UI" w:cs="Segoe UI"/>
+                <w:sz w:val="21"/>
+                <w:szCs w:val="21"/>
+                <w:bdr w:val="none" w:sz="0" w:space="0" w:color="auto" w:frame="1"/>
+                <w:shd w:val="clear" w:color="auto" w:fill="FFFFFF"/>
+              </w:rPr>
+              <w:t>Have 2+ years of software development experience.</w:t>
+            </w:r>
+          </w:p>
+          <w:p>
+            <w:pPr>
+              <w:numPr>
+                <w:ilvl w:val="1"/>
+                <w:numId w:val="13"/>
+              </w:numPr>
+              <w:ind w:left="2160"/>
+              <w:textAlignment w:val="baseline"/>
+              <w:rPr>
+                <w:rFonts w:ascii="Segoe UI" w:hAnsi="Segoe UI" w:cs="Segoe UI"/>
+                <w:sz w:val="21"/>
+                <w:szCs w:val="21"/>
+                <w:bdr w:val="none" w:sz="0" w:space="0" w:color="auto" w:frame="1"/>
+                <w:shd w:val="clear" w:color="auto" w:fill="FFFFFF"/>
+              </w:rPr>
+            </w:pPr>
+            <w:r>
+              <w:rPr>
+                <w:rFonts w:ascii="Segoe UI" w:hAnsi="Segoe UI" w:cs="Segoe UI"/>
+                <w:sz w:val="21"/>
+                <w:szCs w:val="21"/>
+                <w:bdr w:val="none" w:sz="0" w:space="0" w:color="auto" w:frame="1"/>
+                <w:shd w:val="clear" w:color="auto" w:fill="FFFFFF"/>
+              </w:rPr>
+              <w:t>Have a passion for learning.</w:t>
+            </w:r>
+          </w:p>
+          <w:p>
+            <w:pPr>
+              <w:numPr>
+                <w:ilvl w:val="1"/>
+                <w:numId w:val="13"/>
+              </w:numPr>
+              <w:ind w:left="2160"/>
+              <w:textAlignment w:val="baseline"/>
+              <w:rPr>
+                <w:rFonts w:ascii="Segoe UI" w:hAnsi="Segoe UI" w:cs="Segoe UI"/>
+                <w:sz w:val="21"/>
+                <w:szCs w:val="21"/>
+                <w:bdr w:val="none" w:sz="0" w:space="0" w:color="auto" w:frame="1"/>
+                <w:shd w:val="clear" w:color="auto" w:fill="FFFFFF"/>
+              </w:rPr>
+            </w:pPr>
+            <w:r>
+              <w:rPr>
+                <w:rFonts w:ascii="Segoe UI" w:hAnsi="Segoe UI" w:cs="Segoe UI"/>
+                <w:sz w:val="21"/>
+                <w:szCs w:val="21"/>
+                <w:bdr w:val="none" w:sz="0" w:space="0" w:color="auto" w:frame="1"/>
+                <w:shd w:val="clear" w:color="auto" w:fill="FFFFFF"/>
+              </w:rPr>
+              <w:t>Thrive in a fast-paced environment, where change is the only constant.</w:t>
+            </w:r>
+          </w:p>
+          <w:p>
+            <w:pPr>
+              <w:numPr>
+                <w:ilvl w:val="1"/>
+                <w:numId w:val="13"/>
+              </w:numPr>
+              <w:ind w:left="2160"/>
+              <w:textAlignment w:val="baseline"/>
+              <w:rPr>
+                <w:rFonts w:ascii="Segoe UI" w:hAnsi="Segoe UI" w:cs="Segoe UI"/>
+                <w:sz w:val="21"/>
+                <w:szCs w:val="21"/>
+                <w:bdr w:val="none" w:sz="0" w:space="0" w:color="auto" w:frame="1"/>
+                <w:shd w:val="clear" w:color="auto" w:fill="FFFFFF"/>
+              </w:rPr>
+            </w:pPr>
+            <w:r>
+              <w:rPr>
+                <w:rFonts w:ascii="Segoe UI" w:hAnsi="Segoe UI" w:cs="Segoe UI"/>
+                <w:sz w:val="21"/>
+                <w:szCs w:val="21"/>
+                <w:bdr w:val="none" w:sz="0" w:space="0" w:color="auto" w:frame="1"/>
+                <w:shd w:val="clear" w:color="auto" w:fill="FFFFFF"/>
+              </w:rPr>
+              <w:t>Are comfortable designing, writing, and operating full-stack applications.</w:t>
+            </w:r>
+          </w:p>
+          <w:p>
+            <w:pPr>
+              <w:numPr>
+                <w:ilvl w:val="1"/>
+                <w:numId w:val="13"/>
+              </w:numPr>
+              <w:ind w:left="2160"/>
+              <w:textAlignment w:val="baseline"/>
+              <w:rPr>
+                <w:rFonts w:ascii="Segoe UI" w:hAnsi="Segoe UI" w:cs="Segoe UI"/>
+                <w:sz w:val="21"/>
+                <w:szCs w:val="21"/>
+                <w:bdr w:val="none" w:sz="0" w:space="0" w:color="auto" w:frame="1"/>
+                <w:shd w:val="clear" w:color="auto" w:fill="FFFFFF"/>
+              </w:rPr>
+            </w:pPr>
+            <w:r>
+              <w:rPr>
+                <w:rFonts w:ascii="Segoe UI" w:hAnsi="Segoe UI" w:cs="Segoe UI"/>
+                <w:sz w:val="21"/>
+                <w:szCs w:val="21"/>
+                <w:bdr w:val="none" w:sz="0" w:space="0" w:color="auto" w:frame="1"/>
+                <w:shd w:val="clear" w:color="auto" w:fill="FFFFFF"/>
+              </w:rPr>
+              <w:t>Are familiar with NodeJS and RESTful APIs.</w:t>
+            </w:r>
+          </w:p>
+          <w:p>
+            <w:pPr>
+              <w:numPr>
+                <w:ilvl w:val="1"/>
+                <w:numId w:val="13"/>
+              </w:numPr>
+              <w:ind w:left="2160"/>
+              <w:textAlignment w:val="baseline"/>
+              <w:rPr>
+                <w:rFonts w:ascii="Segoe UI" w:hAnsi="Segoe UI" w:cs="Segoe UI"/>
+                <w:sz w:val="21"/>
+                <w:szCs w:val="21"/>
+                <w:bdr w:val="none" w:sz="0" w:space="0" w:color="auto" w:frame="1"/>
+                <w:shd w:val="clear" w:color="auto" w:fill="FFFFFF"/>
+              </w:rPr>
+            </w:pPr>
+            <w:r>
+              <w:rPr>
+                <w:rFonts w:ascii="Segoe UI" w:hAnsi="Segoe UI" w:cs="Segoe UI"/>
+                <w:sz w:val="21"/>
+                <w:szCs w:val="21"/>
+                <w:bdr w:val="none" w:sz="0" w:space="0" w:color="auto" w:frame="1"/>
+                <w:shd w:val="clear" w:color="auto" w:fill="FFFFFF"/>
+              </w:rPr>
+              <w:t>Have a solid understanding of JavaScript and TypeScript.</w:t>
+            </w:r>
+          </w:p>
+          <w:p>
+            <w:pPr>
+              <w:numPr>
+                <w:ilvl w:val="1"/>
+                <w:numId w:val="13"/>
+              </w:numPr>
+              <w:ind w:left="2160"/>
+              <w:textAlignment w:val="baseline"/>
+              <w:rPr>
+                <w:rFonts w:ascii="Segoe UI" w:hAnsi="Segoe UI" w:cs="Segoe UI"/>
+                <w:sz w:val="21"/>
+                <w:szCs w:val="21"/>
+                <w:bdr w:val="none" w:sz="0" w:space="0" w:color="auto" w:frame="1"/>
+                <w:shd w:val="clear" w:color="auto" w:fill="FFFFFF"/>
+              </w:rPr>
+            </w:pPr>
+            <w:r>
+              <w:rPr>
+                <w:rFonts w:ascii="Segoe UI" w:hAnsi="Segoe UI" w:cs="Segoe UI"/>
+                <w:sz w:val="21"/>
+                <w:szCs w:val="21"/>
+                <w:bdr w:val="none" w:sz="0" w:space="0" w:color="auto" w:frame="1"/>
+                <w:shd w:val="clear" w:color="auto" w:fill="FFFFFF"/>
+              </w:rPr>
+              <w:t xml:space="preserve">Have the ability to be self-directed and be effective working </w:t>
+            </w:r>
+            <w:proofErr w:type="gramStart"/>
+            <w:r>
+              <w:rPr>
+                <w:rFonts w:ascii="Segoe UI" w:hAnsi="Segoe UI" w:cs="Segoe UI"/>
+                <w:sz w:val="21"/>
+                <w:szCs w:val="21"/>
+                <w:bdr w:val="none" w:sz="0" w:space="0" w:color="auto" w:frame="1"/>
+                <w:shd w:val="clear" w:color="auto" w:fill="FFFFFF"/>
+              </w:rPr>
+              <w:t>independently, yet</w:t>
+            </w:r>
+            <w:proofErr w:type="gramEnd"/>
+            <w:r>
+              <w:rPr>
+                <w:rFonts w:ascii="Segoe UI" w:hAnsi="Segoe UI" w:cs="Segoe UI"/>
+                <w:sz w:val="21"/>
+                <w:szCs w:val="21"/>
+                <w:bdr w:val="none" w:sz="0" w:space="0" w:color="auto" w:frame="1"/>
+                <w:shd w:val="clear" w:color="auto" w:fill="FFFFFF"/>
+              </w:rPr>
+              <w:t xml:space="preserve"> feel equally comfortable contributing in a team environment.</w:t>
+            </w:r>
+          </w:p>
+          <w:p>
+            <w:pPr>
+              <w:numPr>
+                <w:ilvl w:val="1"/>
+                <w:numId w:val="13"/>
+              </w:numPr>
+              <w:ind w:left="2160"/>
+              <w:textAlignment w:val="baseline"/>
+              <w:rPr>
+                <w:rFonts w:ascii="Segoe UI" w:hAnsi="Segoe UI" w:cs="Segoe UI"/>
+                <w:sz w:val="21"/>
+                <w:szCs w:val="21"/>
+                <w:bdr w:val="none" w:sz="0" w:space="0" w:color="auto" w:frame="1"/>
+                <w:shd w:val="clear" w:color="auto" w:fill="FFFFFF"/>
+              </w:rPr>
+            </w:pPr>
+            <w:r>
+              <w:rPr>
+                <w:rFonts w:ascii="Segoe UI" w:hAnsi="Segoe UI" w:cs="Segoe UI"/>
+                <w:sz w:val="21"/>
+                <w:szCs w:val="21"/>
+                <w:bdr w:val="none" w:sz="0" w:space="0" w:color="auto" w:frame="1"/>
+                <w:shd w:val="clear" w:color="auto" w:fill="FFFFFF"/>
+              </w:rPr>
+              <w:lastRenderedPageBreak/>
+              <w:t>Work well with technical and non-technical people to deliver high-value results.</w:t>
+            </w:r>
+          </w:p>
+          <w:p>
+            <w:pPr>
+              <w:numPr>
+                <w:ilvl w:val="1"/>
+                <w:numId w:val="13"/>
+              </w:numPr>
+              <w:ind w:left="2160"/>
+              <w:textAlignment w:val="baseline"/>
+              <w:rPr>
+                <w:rFonts w:ascii="Segoe UI" w:hAnsi="Segoe UI" w:cs="Segoe UI"/>
+                <w:sz w:val="21"/>
+                <w:szCs w:val="21"/>
+                <w:bdr w:val="none" w:sz="0" w:space="0" w:color="auto" w:frame="1"/>
+                <w:shd w:val="clear" w:color="auto" w:fill="FFFFFF"/>
+              </w:rPr>
+            </w:pPr>
+            <w:r>
+              <w:rPr>
+                <w:rFonts w:ascii="Segoe UI" w:hAnsi="Segoe UI" w:cs="Segoe UI"/>
+                <w:sz w:val="21"/>
+                <w:szCs w:val="21"/>
+                <w:bdr w:val="none" w:sz="0" w:space="0" w:color="auto" w:frame="1"/>
+                <w:shd w:val="clear" w:color="auto" w:fill="FFFFFF"/>
+              </w:rPr>
+              <w:t>Have excellent communication and collaboration skills.</w:t>
+            </w:r>
+          </w:p>
+          <w:p>
+            <w:pPr>
+              <w:numPr>
+                <w:ilvl w:val="1"/>
+                <w:numId w:val="13"/>
+              </w:numPr>
+              <w:ind w:left="2160"/>
+              <w:textAlignment w:val="baseline"/>
+              <w:rPr>
+                <w:rFonts w:ascii="Segoe UI" w:hAnsi="Segoe UI" w:cs="Segoe UI"/>
+                <w:sz w:val="21"/>
+                <w:szCs w:val="21"/>
+                <w:bdr w:val="none" w:sz="0" w:space="0" w:color="auto" w:frame="1"/>
+                <w:shd w:val="clear" w:color="auto" w:fill="FFFFFF"/>
+              </w:rPr>
+            </w:pPr>
+            <w:r>
+              <w:rPr>
+                <w:rFonts w:ascii="Segoe UI" w:hAnsi="Segoe UI" w:cs="Segoe UI"/>
+                <w:sz w:val="21"/>
+                <w:szCs w:val="21"/>
+                <w:bdr w:val="none" w:sz="0" w:space="0" w:color="auto" w:frame="1"/>
+                <w:shd w:val="clear" w:color="auto" w:fill="FFFFFF"/>
+              </w:rPr>
+              <w:t>Believe that writing code is a means to solve business problems.</w:t>
+            </w:r>
+          </w:p>
+          <w:p>
+            <w:pPr>
+              <w:numPr>
+                <w:ilvl w:val="1"/>
+                <w:numId w:val="13"/>
+              </w:numPr>
+              <w:ind w:left="2160"/>
+              <w:textAlignment w:val="baseline"/>
+              <w:rPr>
+                <w:rFonts w:ascii="Segoe UI" w:hAnsi="Segoe UI" w:cs="Segoe UI"/>
+                <w:sz w:val="21"/>
+                <w:szCs w:val="21"/>
+                <w:bdr w:val="none" w:sz="0" w:space="0" w:color="auto" w:frame="1"/>
+                <w:shd w:val="clear" w:color="auto" w:fill="FFFFFF"/>
+              </w:rPr>
+            </w:pPr>
+            <w:r>
+              <w:rPr>
+                <w:rFonts w:ascii="Segoe UI" w:hAnsi="Segoe UI" w:cs="Segoe UI"/>
+                <w:sz w:val="21"/>
+                <w:szCs w:val="21"/>
+                <w:bdr w:val="none" w:sz="0" w:space="0" w:color="auto" w:frame="1"/>
+                <w:shd w:val="clear" w:color="auto" w:fill="FFFFFF"/>
+              </w:rPr>
+              <w:t>Enjoy being part of a highly collaborative, remote-friendly environment.</w:t>
+            </w:r>
+            <w:r>
+              <w:rPr>
+                <w:rFonts w:ascii="Segoe UI" w:hAnsi="Segoe UI" w:cs="Segoe UI"/>
+                <w:sz w:val="21"/>
+                <w:szCs w:val="21"/>
+                <w:bdr w:val="none" w:sz="0" w:space="0" w:color="auto" w:frame="1"/>
+                <w:shd w:val="clear" w:color="auto" w:fill="FFFFFF"/>
+              </w:rPr>
+              <w:br/>
+            </w:r>
+          </w:p>
+          <w:p>
+            <w:pPr>
+              <w:rPr>
+                <w:rFonts w:ascii="Segoe UI" w:hAnsi="Segoe UI" w:cs="Segoe UI"/>
+                <w:sz w:val="21"/>
+                <w:szCs w:val="21"/>
+                <w:bdr w:val="none" w:sz="0" w:space="0" w:color="auto" w:frame="1"/>
+                <w:shd w:val="clear" w:color="auto" w:fill="FFFFFF"/>
+              </w:rPr>
+            </w:pPr>
+            <w:r>
+              <w:rPr>
+                <w:rStyle w:val="Strong"/>
+                <w:rFonts w:ascii="Segoe UI" w:eastAsiaTheme="majorEastAsia" w:hAnsi="Segoe UI" w:cs="Segoe UI"/>
+                <w:sz w:val="21"/>
+                <w:szCs w:val="21"/>
+                <w:bdr w:val="none" w:sz="0" w:space="0" w:color="auto" w:frame="1"/>
+              </w:rPr>
+              <w:t>It is helpful, but not required, if you have experience:</w:t>
+            </w:r>
+            <w:r>
+              <w:rPr>
+                <w:rFonts w:ascii="Segoe UI" w:hAnsi="Segoe UI" w:cs="Segoe UI"/>
+                <w:b/>
+                <w:bCs/>
+                <w:sz w:val="21"/>
+                <w:szCs w:val="21"/>
+                <w:bdr w:val="none" w:sz="0" w:space="0" w:color="auto" w:frame="1"/>
+              </w:rPr>
+              <w:br/>
+            </w:r>
+          </w:p>
+          <w:p>
+            <w:pPr>
+              <w:numPr>
+                <w:ilvl w:val="1"/>
+                <w:numId w:val="14"/>
+              </w:numPr>
+              <w:ind w:left="2160"/>
+              <w:textAlignment w:val="baseline"/>
+              <w:rPr>
+                <w:rFonts w:ascii="Segoe UI" w:hAnsi="Segoe UI" w:cs="Segoe UI"/>
+                <w:sz w:val="21"/>
+                <w:szCs w:val="21"/>
+                <w:bdr w:val="none" w:sz="0" w:space="0" w:color="auto" w:frame="1"/>
+                <w:shd w:val="clear" w:color="auto" w:fill="FFFFFF"/>
+              </w:rPr>
+            </w:pPr>
+            <w:r>
+              <w:rPr>
+                <w:rFonts w:ascii="Segoe UI" w:hAnsi="Segoe UI" w:cs="Segoe UI"/>
+                <w:sz w:val="21"/>
+                <w:szCs w:val="21"/>
+                <w:bdr w:val="none" w:sz="0" w:space="0" w:color="auto" w:frame="1"/>
+                <w:shd w:val="clear" w:color="auto" w:fill="FFFFFF"/>
+              </w:rPr>
+              <w:t>Being part of distributed teams and work environments.</w:t>
+            </w:r>
+          </w:p>
+          <w:p>
+            <w:pPr>
+              <w:numPr>
+                <w:ilvl w:val="1"/>
+                <w:numId w:val="14"/>
+              </w:numPr>
+              <w:ind w:left="2160"/>
+              <w:textAlignment w:val="baseline"/>
+              <w:rPr>
+                <w:rFonts w:ascii="Segoe UI" w:hAnsi="Segoe UI" w:cs="Segoe UI"/>
+                <w:sz w:val="21"/>
+                <w:szCs w:val="21"/>
+                <w:bdr w:val="none" w:sz="0" w:space="0" w:color="auto" w:frame="1"/>
+                <w:shd w:val="clear" w:color="auto" w:fill="FFFFFF"/>
+              </w:rPr>
+            </w:pPr>
+            <w:r>
+              <w:rPr>
+                <w:rFonts w:ascii="Segoe UI" w:hAnsi="Segoe UI" w:cs="Segoe UI"/>
+                <w:sz w:val="21"/>
+                <w:szCs w:val="21"/>
+                <w:bdr w:val="none" w:sz="0" w:space="0" w:color="auto" w:frame="1"/>
+                <w:shd w:val="clear" w:color="auto" w:fill="FFFFFF"/>
+              </w:rPr>
+              <w:t>Working on billing and/or pricing services.</w:t>
+            </w:r>
+          </w:p>
+          <w:p>
+            <w:pPr>
+              <w:numPr>
+                <w:ilvl w:val="1"/>
+                <w:numId w:val="14"/>
+              </w:numPr>
+              <w:ind w:left="2160"/>
+              <w:textAlignment w:val="baseline"/>
+              <w:rPr>
+                <w:rFonts w:ascii="Segoe UI" w:hAnsi="Segoe UI" w:cs="Segoe UI"/>
+                <w:sz w:val="21"/>
+                <w:szCs w:val="21"/>
+                <w:bdr w:val="none" w:sz="0" w:space="0" w:color="auto" w:frame="1"/>
+                <w:shd w:val="clear" w:color="auto" w:fill="FFFFFF"/>
+              </w:rPr>
+            </w:pPr>
+            <w:r>
+              <w:rPr>
+                <w:rFonts w:ascii="Segoe UI" w:hAnsi="Segoe UI" w:cs="Segoe UI"/>
+                <w:sz w:val="21"/>
+                <w:szCs w:val="21"/>
+                <w:bdr w:val="none" w:sz="0" w:space="0" w:color="auto" w:frame="1"/>
+                <w:shd w:val="clear" w:color="auto" w:fill="FFFFFF"/>
+              </w:rPr>
+              <w:t>Working on internal tooling or with internal customers.</w:t>
+            </w:r>
+          </w:p>
+          <w:p>
+            <w:pPr>
+              <w:numPr>
+                <w:ilvl w:val="1"/>
+                <w:numId w:val="14"/>
+              </w:numPr>
+              <w:ind w:left="2160"/>
+              <w:textAlignment w:val="baseline"/>
+              <w:rPr>
+                <w:rFonts w:ascii="Segoe UI" w:hAnsi="Segoe UI" w:cs="Segoe UI"/>
+                <w:sz w:val="21"/>
+                <w:szCs w:val="21"/>
+                <w:bdr w:val="none" w:sz="0" w:space="0" w:color="auto" w:frame="1"/>
+                <w:shd w:val="clear" w:color="auto" w:fill="FFFFFF"/>
+              </w:rPr>
+            </w:pPr>
+            <w:r>
+              <w:rPr>
+                <w:rFonts w:ascii="Segoe UI" w:hAnsi="Segoe UI" w:cs="Segoe UI"/>
+                <w:sz w:val="21"/>
+                <w:szCs w:val="21"/>
+                <w:bdr w:val="none" w:sz="0" w:space="0" w:color="auto" w:frame="1"/>
+                <w:shd w:val="clear" w:color="auto" w:fill="FFFFFF"/>
+              </w:rPr>
+              <w:t>Developing services that integrate with third-party tools like Salesforce, Stripe, etc.</w:t>
+            </w:r>
+            <w:r>
+              <w:rPr>
+                <w:rFonts w:ascii="Segoe UI" w:hAnsi="Segoe UI" w:cs="Segoe UI"/>
+                <w:sz w:val="21"/>
+                <w:szCs w:val="21"/>
+                <w:bdr w:val="none" w:sz="0" w:space="0" w:color="auto" w:frame="1"/>
+                <w:shd w:val="clear" w:color="auto" w:fill="FFFFFF"/>
+              </w:rPr>
+              <w:br/>
+            </w:r>
+          </w:p>
+          <w:p>
+            <w:pPr>
+              <w:rPr>
+                <w:rFonts w:ascii="Segoe UI" w:hAnsi="Segoe UI" w:cs="Segoe UI"/>
+                <w:sz w:val="21"/>
+                <w:szCs w:val="21"/>
+                <w:bdr w:val="none" w:sz="0" w:space="0" w:color="auto" w:frame="1"/>
+                <w:shd w:val="clear" w:color="auto" w:fill="FFFFFF"/>
+              </w:rPr>
+            </w:pPr>
+            <w:r>
+              <w:rPr>
+                <w:rStyle w:val="Strong"/>
+                <w:rFonts w:ascii="Segoe UI" w:eastAsiaTheme="majorEastAsia" w:hAnsi="Segoe UI" w:cs="Segoe UI"/>
+                <w:sz w:val="21"/>
+                <w:szCs w:val="21"/>
+                <w:bdr w:val="none" w:sz="0" w:space="0" w:color="auto" w:frame="1"/>
+              </w:rPr>
+              <w:t>Preferred locations:</w:t>
+            </w:r>
+            <w:r>
+              <w:rPr>
+                <w:rFonts w:ascii="Segoe UI" w:hAnsi="Segoe UI" w:cs="Segoe UI"/>
+                <w:b/>
+                <w:bCs/>
+                <w:sz w:val="21"/>
+                <w:szCs w:val="21"/>
+                <w:bdr w:val="none" w:sz="0" w:space="0" w:color="auto" w:frame="1"/>
+              </w:rPr>
+              <w:br/>
+            </w:r>
+          </w:p>
+          <w:p>
+            <w:pPr>
+              <w:numPr>
+                <w:ilvl w:val="1"/>
+                <w:numId w:val="15"/>
+              </w:numPr>
+              <w:ind w:left="2160"/>
+              <w:textAlignment w:val="baseline"/>
+              <w:rPr>
+                <w:rFonts w:ascii="Segoe UI" w:hAnsi="Segoe UI" w:cs="Segoe UI"/>
+                <w:sz w:val="21"/>
+                <w:szCs w:val="21"/>
+                <w:bdr w:val="none" w:sz="0" w:space="0" w:color="auto" w:frame="1"/>
+                <w:shd w:val="clear" w:color="auto" w:fill="FFFFFF"/>
+              </w:rPr>
+            </w:pPr>
+            <w:r>
+              <w:rPr>
+                <w:rFonts w:ascii="Segoe UI" w:hAnsi="Segoe UI" w:cs="Segoe UI"/>
+                <w:sz w:val="21"/>
+                <w:szCs w:val="21"/>
+                <w:bdr w:val="none" w:sz="0" w:space="0" w:color="auto" w:frame="1"/>
+                <w:shd w:val="clear" w:color="auto" w:fill="FFFFFF"/>
+              </w:rPr>
+              <w:t>#CA; #AR</w:t>
+            </w:r>
+            <w:r>
+              <w:rPr>
+                <w:rFonts w:ascii="Segoe UI" w:hAnsi="Segoe UI" w:cs="Segoe UI"/>
+                <w:sz w:val="21"/>
+                <w:szCs w:val="21"/>
+                <w:bdr w:val="none" w:sz="0" w:space="0" w:color="auto" w:frame="1"/>
+                <w:shd w:val="clear" w:color="auto" w:fill="FFFFFF"/>
+              </w:rPr>
+              <w:br/>
+            </w:r>
+          </w:p>
+          <w:p>
+            <w:r>
+              <w:rPr>
+                <w:rFonts w:ascii="Segoe UI" w:hAnsi="Segoe UI" w:cs="Segoe UI"/>
+                <w:sz w:val="21"/>
+                <w:szCs w:val="21"/>
+                <w:bdr w:val="none" w:sz="0" w:space="0" w:color="auto" w:frame="1"/>
+                <w:shd w:val="clear" w:color="auto" w:fill="FFFFFF"/>
+              </w:rPr>
+              <w:t>Auth0 safeguards more than 4.5 billion login transactions each month and its top priorities are availability and security.</w:t>
+            </w:r>
+            <w:r>
+              <w:rPr>
+                <w:rFonts w:ascii="Segoe UI" w:hAnsi="Segoe UI" w:cs="Segoe UI"/>
+                <w:sz w:val="21"/>
+                <w:szCs w:val="21"/>
+                <w:bdr w:val="none" w:sz="0" w:space="0" w:color="auto" w:frame="1"/>
+                <w:shd w:val="clear" w:color="auto" w:fill="FFFFFF"/>
+              </w:rPr>
+              <w:br/>
+            </w:r>
+            <w:r>
+              <w:rPr>
+                <w:rFonts w:ascii="Segoe UI" w:hAnsi="Segoe UI" w:cs="Segoe UI"/>
+                <w:sz w:val="21"/>
+                <w:szCs w:val="21"/>
+                <w:bdr w:val="none" w:sz="0" w:space="0" w:color="auto" w:frame="1"/>
+                <w:shd w:val="clear" w:color="auto" w:fill="FFFFFF"/>
+              </w:rPr>
+              <w:br/>
+              <w:t xml:space="preserve">We like to think that we are helping make the internet safer. Our team is spread across more than 35 countries and we are proud to continually be recognized as a great place to work. Culture is critical to us, and we are transparent about our vision and </w:t>
+            </w:r>
+            <w:proofErr w:type="gramStart"/>
+            <w:r>
+              <w:rPr>
+                <w:rFonts w:ascii="Segoe UI" w:hAnsi="Segoe UI" w:cs="Segoe UI"/>
+                <w:sz w:val="21"/>
+                <w:szCs w:val="21"/>
+                <w:bdr w:val="none" w:sz="0" w:space="0" w:color="auto" w:frame="1"/>
+                <w:shd w:val="clear" w:color="auto" w:fill="FFFFFF"/>
+              </w:rPr>
+              <w:t>principles .</w:t>
+            </w:r>
+            <w:proofErr w:type="gramEnd"/>
+            <w:r>
+              <w:rPr>
+                <w:rFonts w:ascii="Segoe UI" w:hAnsi="Segoe UI" w:cs="Segoe UI"/>
+                <w:sz w:val="21"/>
+                <w:szCs w:val="21"/>
+                <w:bdr w:val="none" w:sz="0" w:space="0" w:color="auto" w:frame="1"/>
+                <w:shd w:val="clear" w:color="auto" w:fill="FFFFFF"/>
+              </w:rPr>
+              <w:br/>
+            </w:r>
+            <w:r>
+              <w:rPr>
+                <w:rFonts w:ascii="Segoe UI" w:hAnsi="Segoe UI" w:cs="Segoe UI"/>
+                <w:sz w:val="21"/>
+                <w:szCs w:val="21"/>
+                <w:bdr w:val="none" w:sz="0" w:space="0" w:color="auto" w:frame="1"/>
+                <w:shd w:val="clear" w:color="auto" w:fill="FFFFFF"/>
+              </w:rPr>
+              <w:br/>
+              <w:t>Auth0 is an Equal Employment Opportunity employer. Auth0 conducts all employment-related activities without regard to race, religion, color, national origin, age, sex, marital status, sexual orientation, disability, citizenship status, genetics, or status as a Vietnam-era special disabled and other covered veteran status, or any other characteristic protected by law. Auth0 participates in E-Verify and will confirm work authorization for candidates residing in the United States.</w:t>
+            </w:r>
+          </w:p>
+          <w:p>
+            <w:pPr>
+              <w:rPr>
+                <w:rFonts w:asciiTheme="minorHAnsi" w:hAnsiTheme="minorHAnsi"/>
+                <w:color w:val="000000" w:themeColor="text1"/>
+              </w:rPr>
+            </w:pPr>
+          </w:p>
+        </w:tc>
+      </w:tr>
+    </w:tbl>
     <w:p>
       <w:pPr>
         <w:rPr>
@@ -4174,6 +5400,304 @@
 <file path=word/numbering.xml><?xml version="1.0" encoding="utf-8"?>
 <w:numbering xmlns:wpc="http://schemas.microsoft.com/office/word/2010/wordprocessingCanvas" xmlns:cx="http://schemas.microsoft.com/office/drawing/2014/chartex" xmlns:cx1="http://schemas.microsoft.com/office/drawing/2015/9/8/chartex" xmlns:cx2="http://schemas.microsoft.com/office/drawing/2015/10/21/chartex" xmlns:cx3="http://schemas.microsoft.com/office/drawing/2016/5/9/chartex" xmlns:cx4="http://schemas.microsoft.com/office/drawing/2016/5/10/chartex" xmlns:cx5="http://schemas.microsoft.com/office/drawing/2016/5/11/chartex" xmlns:cx6="http://schemas.microsoft.com/office/drawing/2016/5/12/chartex" xmlns:cx7="http://schemas.microsoft.com/office/drawing/2016/5/13/chartex" xmlns:cx8="http://schemas.microsoft.com/office/drawing/2016/5/14/chartex" xmlns:mc="http://schemas.openxmlformats.org/markup-compatibility/2006" xmlns:aink="http://schemas.microsoft.com/office/drawing/2016/ink" xmlns:am3d="http://schemas.microsoft.com/office/drawing/2017/model3d" xmlns:o="urn:schemas-microsoft-com:office:office" xmlns:r="http://schemas.openxmlformats.org/officeDocument/2006/relationships" xmlns:m="http://schemas.openxmlformats.org/officeDocument/2006/math" xmlns:v="urn:schemas-microsoft-com:vml" xmlns:wp14="http://schemas.microsoft.com/office/word/2010/wordprocessingDrawing" xmlns:wp="http://schemas.openxmlformats.org/drawingml/2006/wordprocessingDrawing" xmlns:w10="urn:schemas-microsoft-com:office:word" xmlns:w="http://schemas.openxmlformats.org/wordprocessingml/2006/main" xmlns:w14="http://schemas.microsoft.com/office/word/2010/wordml" xmlns:w15="http://schemas.microsoft.com/office/word/2012/wordml" xmlns:w16cex="http://schemas.microsoft.com/office/word/2018/wordml/cex" xmlns:w16cid="http://schemas.microsoft.com/office/word/2016/wordml/cid" xmlns:w16="http://schemas.microsoft.com/office/word/2018/wordml" xmlns:w16se="http://schemas.microsoft.com/office/word/2015/wordml/symex" xmlns:wpg="http://schemas.microsoft.com/office/word/2010/wordprocessingGroup" xmlns:wpi="http://schemas.microsoft.com/office/word/2010/wordprocessingInk" xmlns:wne="http://schemas.microsoft.com/office/word/2006/wordml" xmlns:wps="http://schemas.microsoft.com/office/word/2010/wordprocessingShape" mc:Ignorable="w14 w15 w16se w16cid w16 w16cex wp14">
   <w:abstractNum w:abstractNumId="0" w15:restartNumberingAfterBreak="0">
+    <w:nsid w:val="0AD7798C"/>
+    <w:multiLevelType w:val="multilevel"/>
+    <w:tmpl w:val="A782C156"/>
+    <w:lvl w:ilvl="0">
+      <w:start w:val="1"/>
+      <w:numFmt w:val="bullet"/>
+      <w:lvlText w:val=""/>
+      <w:lvlJc w:val="left"/>
+      <w:pPr>
+        <w:tabs>
+          <w:tab w:val="num" w:pos="720"/>
+        </w:tabs>
+        <w:ind w:left="720" w:hanging="360"/>
+      </w:pPr>
+      <w:rPr>
+        <w:rFonts w:ascii="Symbol" w:hAnsi="Symbol" w:hint="default"/>
+        <w:sz w:val="20"/>
+      </w:rPr>
+    </w:lvl>
+    <w:lvl w:ilvl="1">
+      <w:start w:val="1"/>
+      <w:numFmt w:val="bullet"/>
+      <w:lvlText w:val=""/>
+      <w:lvlJc w:val="left"/>
+      <w:pPr>
+        <w:tabs>
+          <w:tab w:val="num" w:pos="1440"/>
+        </w:tabs>
+        <w:ind w:left="1440" w:hanging="360"/>
+      </w:pPr>
+      <w:rPr>
+        <w:rFonts w:ascii="Symbol" w:hAnsi="Symbol" w:hint="default"/>
+        <w:sz w:val="20"/>
+      </w:rPr>
+    </w:lvl>
+    <w:lvl w:ilvl="2" w:tentative="1">
+      <w:start w:val="1"/>
+      <w:numFmt w:val="bullet"/>
+      <w:lvlText w:val=""/>
+      <w:lvlJc w:val="left"/>
+      <w:pPr>
+        <w:tabs>
+          <w:tab w:val="num" w:pos="2160"/>
+        </w:tabs>
+        <w:ind w:left="2160" w:hanging="360"/>
+      </w:pPr>
+      <w:rPr>
+        <w:rFonts w:ascii="Symbol" w:hAnsi="Symbol" w:hint="default"/>
+        <w:sz w:val="20"/>
+      </w:rPr>
+    </w:lvl>
+    <w:lvl w:ilvl="3" w:tentative="1">
+      <w:start w:val="1"/>
+      <w:numFmt w:val="bullet"/>
+      <w:lvlText w:val=""/>
+      <w:lvlJc w:val="left"/>
+      <w:pPr>
+        <w:tabs>
+          <w:tab w:val="num" w:pos="2880"/>
+        </w:tabs>
+        <w:ind w:left="2880" w:hanging="360"/>
+      </w:pPr>
+      <w:rPr>
+        <w:rFonts w:ascii="Symbol" w:hAnsi="Symbol" w:hint="default"/>
+        <w:sz w:val="20"/>
+      </w:rPr>
+    </w:lvl>
+    <w:lvl w:ilvl="4" w:tentative="1">
+      <w:start w:val="1"/>
+      <w:numFmt w:val="bullet"/>
+      <w:lvlText w:val=""/>
+      <w:lvlJc w:val="left"/>
+      <w:pPr>
+        <w:tabs>
+          <w:tab w:val="num" w:pos="3600"/>
+        </w:tabs>
+        <w:ind w:left="3600" w:hanging="360"/>
+      </w:pPr>
+      <w:rPr>
+        <w:rFonts w:ascii="Symbol" w:hAnsi="Symbol" w:hint="default"/>
+        <w:sz w:val="20"/>
+      </w:rPr>
+    </w:lvl>
+    <w:lvl w:ilvl="5" w:tentative="1">
+      <w:start w:val="1"/>
+      <w:numFmt w:val="bullet"/>
+      <w:lvlText w:val=""/>
+      <w:lvlJc w:val="left"/>
+      <w:pPr>
+        <w:tabs>
+          <w:tab w:val="num" w:pos="4320"/>
+        </w:tabs>
+        <w:ind w:left="4320" w:hanging="360"/>
+      </w:pPr>
+      <w:rPr>
+        <w:rFonts w:ascii="Symbol" w:hAnsi="Symbol" w:hint="default"/>
+        <w:sz w:val="20"/>
+      </w:rPr>
+    </w:lvl>
+    <w:lvl w:ilvl="6" w:tentative="1">
+      <w:start w:val="1"/>
+      <w:numFmt w:val="bullet"/>
+      <w:lvlText w:val=""/>
+      <w:lvlJc w:val="left"/>
+      <w:pPr>
+        <w:tabs>
+          <w:tab w:val="num" w:pos="5040"/>
+        </w:tabs>
+        <w:ind w:left="5040" w:hanging="360"/>
+      </w:pPr>
+      <w:rPr>
+        <w:rFonts w:ascii="Symbol" w:hAnsi="Symbol" w:hint="default"/>
+        <w:sz w:val="20"/>
+      </w:rPr>
+    </w:lvl>
+    <w:lvl w:ilvl="7" w:tentative="1">
+      <w:start w:val="1"/>
+      <w:numFmt w:val="bullet"/>
+      <w:lvlText w:val=""/>
+      <w:lvlJc w:val="left"/>
+      <w:pPr>
+        <w:tabs>
+          <w:tab w:val="num" w:pos="5760"/>
+        </w:tabs>
+        <w:ind w:left="5760" w:hanging="360"/>
+      </w:pPr>
+      <w:rPr>
+        <w:rFonts w:ascii="Symbol" w:hAnsi="Symbol" w:hint="default"/>
+        <w:sz w:val="20"/>
+      </w:rPr>
+    </w:lvl>
+    <w:lvl w:ilvl="8" w:tentative="1">
+      <w:start w:val="1"/>
+      <w:numFmt w:val="bullet"/>
+      <w:lvlText w:val=""/>
+      <w:lvlJc w:val="left"/>
+      <w:pPr>
+        <w:tabs>
+          <w:tab w:val="num" w:pos="6480"/>
+        </w:tabs>
+        <w:ind w:left="6480" w:hanging="360"/>
+      </w:pPr>
+      <w:rPr>
+        <w:rFonts w:ascii="Symbol" w:hAnsi="Symbol" w:hint="default"/>
+        <w:sz w:val="20"/>
+      </w:rPr>
+    </w:lvl>
+  </w:abstractNum>
+  <w:abstractNum w:abstractNumId="1" w15:restartNumberingAfterBreak="0">
+    <w:nsid w:val="0E6B535B"/>
+    <w:multiLevelType w:val="multilevel"/>
+    <w:tmpl w:val="2892EE86"/>
+    <w:lvl w:ilvl="0">
+      <w:start w:val="1"/>
+      <w:numFmt w:val="bullet"/>
+      <w:lvlText w:val=""/>
+      <w:lvlJc w:val="left"/>
+      <w:pPr>
+        <w:tabs>
+          <w:tab w:val="num" w:pos="720"/>
+        </w:tabs>
+        <w:ind w:left="720" w:hanging="360"/>
+      </w:pPr>
+      <w:rPr>
+        <w:rFonts w:ascii="Symbol" w:hAnsi="Symbol" w:hint="default"/>
+        <w:sz w:val="20"/>
+      </w:rPr>
+    </w:lvl>
+    <w:lvl w:ilvl="1">
+      <w:start w:val="1"/>
+      <w:numFmt w:val="bullet"/>
+      <w:lvlText w:val=""/>
+      <w:lvlJc w:val="left"/>
+      <w:pPr>
+        <w:tabs>
+          <w:tab w:val="num" w:pos="1440"/>
+        </w:tabs>
+        <w:ind w:left="1440" w:hanging="360"/>
+      </w:pPr>
+      <w:rPr>
+        <w:rFonts w:ascii="Symbol" w:hAnsi="Symbol" w:hint="default"/>
+        <w:sz w:val="20"/>
+      </w:rPr>
+    </w:lvl>
+    <w:lvl w:ilvl="2" w:tentative="1">
+      <w:start w:val="1"/>
+      <w:numFmt w:val="bullet"/>
+      <w:lvlText w:val=""/>
+      <w:lvlJc w:val="left"/>
+      <w:pPr>
+        <w:tabs>
+          <w:tab w:val="num" w:pos="2160"/>
+        </w:tabs>
+        <w:ind w:left="2160" w:hanging="360"/>
+      </w:pPr>
+      <w:rPr>
+        <w:rFonts w:ascii="Symbol" w:hAnsi="Symbol" w:hint="default"/>
+        <w:sz w:val="20"/>
+      </w:rPr>
+    </w:lvl>
+    <w:lvl w:ilvl="3" w:tentative="1">
+      <w:start w:val="1"/>
+      <w:numFmt w:val="bullet"/>
+      <w:lvlText w:val=""/>
+      <w:lvlJc w:val="left"/>
+      <w:pPr>
+        <w:tabs>
+          <w:tab w:val="num" w:pos="2880"/>
+        </w:tabs>
+        <w:ind w:left="2880" w:hanging="360"/>
+      </w:pPr>
+      <w:rPr>
+        <w:rFonts w:ascii="Symbol" w:hAnsi="Symbol" w:hint="default"/>
+        <w:sz w:val="20"/>
+      </w:rPr>
+    </w:lvl>
+    <w:lvl w:ilvl="4" w:tentative="1">
+      <w:start w:val="1"/>
+      <w:numFmt w:val="bullet"/>
+      <w:lvlText w:val=""/>
+      <w:lvlJc w:val="left"/>
+      <w:pPr>
+        <w:tabs>
+          <w:tab w:val="num" w:pos="3600"/>
+        </w:tabs>
+        <w:ind w:left="3600" w:hanging="360"/>
+      </w:pPr>
+      <w:rPr>
+        <w:rFonts w:ascii="Symbol" w:hAnsi="Symbol" w:hint="default"/>
+        <w:sz w:val="20"/>
+      </w:rPr>
+    </w:lvl>
+    <w:lvl w:ilvl="5" w:tentative="1">
+      <w:start w:val="1"/>
+      <w:numFmt w:val="bullet"/>
+      <w:lvlText w:val=""/>
+      <w:lvlJc w:val="left"/>
+      <w:pPr>
+        <w:tabs>
+          <w:tab w:val="num" w:pos="4320"/>
+        </w:tabs>
+        <w:ind w:left="4320" w:hanging="360"/>
+      </w:pPr>
+      <w:rPr>
+        <w:rFonts w:ascii="Symbol" w:hAnsi="Symbol" w:hint="default"/>
+        <w:sz w:val="20"/>
+      </w:rPr>
+    </w:lvl>
+    <w:lvl w:ilvl="6" w:tentative="1">
+      <w:start w:val="1"/>
+      <w:numFmt w:val="bullet"/>
+      <w:lvlText w:val=""/>
+      <w:lvlJc w:val="left"/>
+      <w:pPr>
+        <w:tabs>
+          <w:tab w:val="num" w:pos="5040"/>
+        </w:tabs>
+        <w:ind w:left="5040" w:hanging="360"/>
+      </w:pPr>
+      <w:rPr>
+        <w:rFonts w:ascii="Symbol" w:hAnsi="Symbol" w:hint="default"/>
+        <w:sz w:val="20"/>
+      </w:rPr>
+    </w:lvl>
+    <w:lvl w:ilvl="7" w:tentative="1">
+      <w:start w:val="1"/>
+      <w:numFmt w:val="bullet"/>
+      <w:lvlText w:val=""/>
+      <w:lvlJc w:val="left"/>
+      <w:pPr>
+        <w:tabs>
+          <w:tab w:val="num" w:pos="5760"/>
+        </w:tabs>
+        <w:ind w:left="5760" w:hanging="360"/>
+      </w:pPr>
+      <w:rPr>
+        <w:rFonts w:ascii="Symbol" w:hAnsi="Symbol" w:hint="default"/>
+        <w:sz w:val="20"/>
+      </w:rPr>
+    </w:lvl>
+    <w:lvl w:ilvl="8" w:tentative="1">
+      <w:start w:val="1"/>
+      <w:numFmt w:val="bullet"/>
+      <w:lvlText w:val=""/>
+      <w:lvlJc w:val="left"/>
+      <w:pPr>
+        <w:tabs>
+          <w:tab w:val="num" w:pos="6480"/>
+        </w:tabs>
+        <w:ind w:left="6480" w:hanging="360"/>
+      </w:pPr>
+      <w:rPr>
+        <w:rFonts w:ascii="Symbol" w:hAnsi="Symbol" w:hint="default"/>
+        <w:sz w:val="20"/>
+      </w:rPr>
+    </w:lvl>
+  </w:abstractNum>
+  <w:abstractNum w:abstractNumId="2" w15:restartNumberingAfterBreak="0">
     <w:nsid w:val="17055049"/>
     <w:multiLevelType w:val="hybridMultilevel"/>
     <w:tmpl w:val="8BDAB0EA"/>
@@ -4286,7 +5810,7 @@
       </w:rPr>
     </w:lvl>
   </w:abstractNum>
-  <w:abstractNum w:abstractNumId="1" w15:restartNumberingAfterBreak="0">
+  <w:abstractNum w:abstractNumId="3" w15:restartNumberingAfterBreak="0">
     <w:nsid w:val="22694D14"/>
     <w:multiLevelType w:val="hybridMultilevel"/>
     <w:tmpl w:val="2C6EDE5A"/>
@@ -4399,7 +5923,156 @@
       </w:rPr>
     </w:lvl>
   </w:abstractNum>
-  <w:abstractNum w:abstractNumId="2" w15:restartNumberingAfterBreak="0">
+  <w:abstractNum w:abstractNumId="4" w15:restartNumberingAfterBreak="0">
+    <w:nsid w:val="2E3E3898"/>
+    <w:multiLevelType w:val="multilevel"/>
+    <w:tmpl w:val="E2E62490"/>
+    <w:lvl w:ilvl="0">
+      <w:start w:val="1"/>
+      <w:numFmt w:val="bullet"/>
+      <w:lvlText w:val=""/>
+      <w:lvlJc w:val="left"/>
+      <w:pPr>
+        <w:tabs>
+          <w:tab w:val="num" w:pos="720"/>
+        </w:tabs>
+        <w:ind w:left="720" w:hanging="360"/>
+      </w:pPr>
+      <w:rPr>
+        <w:rFonts w:ascii="Symbol" w:hAnsi="Symbol" w:hint="default"/>
+        <w:sz w:val="20"/>
+      </w:rPr>
+    </w:lvl>
+    <w:lvl w:ilvl="1">
+      <w:start w:val="1"/>
+      <w:numFmt w:val="bullet"/>
+      <w:lvlText w:val=""/>
+      <w:lvlJc w:val="left"/>
+      <w:pPr>
+        <w:tabs>
+          <w:tab w:val="num" w:pos="1440"/>
+        </w:tabs>
+        <w:ind w:left="1440" w:hanging="360"/>
+      </w:pPr>
+      <w:rPr>
+        <w:rFonts w:ascii="Symbol" w:hAnsi="Symbol" w:hint="default"/>
+        <w:sz w:val="20"/>
+      </w:rPr>
+    </w:lvl>
+    <w:lvl w:ilvl="2" w:tentative="1">
+      <w:start w:val="1"/>
+      <w:numFmt w:val="bullet"/>
+      <w:lvlText w:val=""/>
+      <w:lvlJc w:val="left"/>
+      <w:pPr>
+        <w:tabs>
+          <w:tab w:val="num" w:pos="2160"/>
+        </w:tabs>
+        <w:ind w:left="2160" w:hanging="360"/>
+      </w:pPr>
+      <w:rPr>
+        <w:rFonts w:ascii="Symbol" w:hAnsi="Symbol" w:hint="default"/>
+        <w:sz w:val="20"/>
+      </w:rPr>
+    </w:lvl>
+    <w:lvl w:ilvl="3" w:tentative="1">
+      <w:start w:val="1"/>
+      <w:numFmt w:val="bullet"/>
+      <w:lvlText w:val=""/>
+      <w:lvlJc w:val="left"/>
+      <w:pPr>
+        <w:tabs>
+          <w:tab w:val="num" w:pos="2880"/>
+        </w:tabs>
+        <w:ind w:left="2880" w:hanging="360"/>
+      </w:pPr>
+      <w:rPr>
+        <w:rFonts w:ascii="Symbol" w:hAnsi="Symbol" w:hint="default"/>
+        <w:sz w:val="20"/>
+      </w:rPr>
+    </w:lvl>
+    <w:lvl w:ilvl="4" w:tentative="1">
+      <w:start w:val="1"/>
+      <w:numFmt w:val="bullet"/>
+      <w:lvlText w:val=""/>
+      <w:lvlJc w:val="left"/>
+      <w:pPr>
+        <w:tabs>
+          <w:tab w:val="num" w:pos="3600"/>
+        </w:tabs>
+        <w:ind w:left="3600" w:hanging="360"/>
+      </w:pPr>
+      <w:rPr>
+        <w:rFonts w:ascii="Symbol" w:hAnsi="Symbol" w:hint="default"/>
+        <w:sz w:val="20"/>
+      </w:rPr>
+    </w:lvl>
+    <w:lvl w:ilvl="5" w:tentative="1">
+      <w:start w:val="1"/>
+      <w:numFmt w:val="bullet"/>
+      <w:lvlText w:val=""/>
+      <w:lvlJc w:val="left"/>
+      <w:pPr>
+        <w:tabs>
+          <w:tab w:val="num" w:pos="4320"/>
+        </w:tabs>
+        <w:ind w:left="4320" w:hanging="360"/>
+      </w:pPr>
+      <w:rPr>
+        <w:rFonts w:ascii="Symbol" w:hAnsi="Symbol" w:hint="default"/>
+        <w:sz w:val="20"/>
+      </w:rPr>
+    </w:lvl>
+    <w:lvl w:ilvl="6" w:tentative="1">
+      <w:start w:val="1"/>
+      <w:numFmt w:val="bullet"/>
+      <w:lvlText w:val=""/>
+      <w:lvlJc w:val="left"/>
+      <w:pPr>
+        <w:tabs>
+          <w:tab w:val="num" w:pos="5040"/>
+        </w:tabs>
+        <w:ind w:left="5040" w:hanging="360"/>
+      </w:pPr>
+      <w:rPr>
+        <w:rFonts w:ascii="Symbol" w:hAnsi="Symbol" w:hint="default"/>
+        <w:sz w:val="20"/>
+      </w:rPr>
+    </w:lvl>
+    <w:lvl w:ilvl="7" w:tentative="1">
+      <w:start w:val="1"/>
+      <w:numFmt w:val="bullet"/>
+      <w:lvlText w:val=""/>
+      <w:lvlJc w:val="left"/>
+      <w:pPr>
+        <w:tabs>
+          <w:tab w:val="num" w:pos="5760"/>
+        </w:tabs>
+        <w:ind w:left="5760" w:hanging="360"/>
+      </w:pPr>
+      <w:rPr>
+        <w:rFonts w:ascii="Symbol" w:hAnsi="Symbol" w:hint="default"/>
+        <w:sz w:val="20"/>
+      </w:rPr>
+    </w:lvl>
+    <w:lvl w:ilvl="8" w:tentative="1">
+      <w:start w:val="1"/>
+      <w:numFmt w:val="bullet"/>
+      <w:lvlText w:val=""/>
+      <w:lvlJc w:val="left"/>
+      <w:pPr>
+        <w:tabs>
+          <w:tab w:val="num" w:pos="6480"/>
+        </w:tabs>
+        <w:ind w:left="6480" w:hanging="360"/>
+      </w:pPr>
+      <w:rPr>
+        <w:rFonts w:ascii="Symbol" w:hAnsi="Symbol" w:hint="default"/>
+        <w:sz w:val="20"/>
+      </w:rPr>
+    </w:lvl>
+  </w:abstractNum>
+  <w:abstractNum w:abstractNumId="5" w15:restartNumberingAfterBreak="0">
     <w:nsid w:val="39BD4FBD"/>
     <w:multiLevelType w:val="hybridMultilevel"/>
     <w:tmpl w:val="55249D54"/>
@@ -4508,7 +6181,7 @@
       </w:pPr>
     </w:lvl>
   </w:abstractNum>
-  <w:abstractNum w:abstractNumId="3" w15:restartNumberingAfterBreak="0">
+  <w:abstractNum w:abstractNumId="6" w15:restartNumberingAfterBreak="0">
     <w:nsid w:val="3E5A4AEB"/>
     <w:multiLevelType w:val="hybridMultilevel"/>
     <w:tmpl w:val="BD70EEBE"/>
@@ -4598,7 +6271,7 @@
       </w:pPr>
     </w:lvl>
   </w:abstractNum>
-  <w:abstractNum w:abstractNumId="4" w15:restartNumberingAfterBreak="0">
+  <w:abstractNum w:abstractNumId="7" w15:restartNumberingAfterBreak="0">
     <w:nsid w:val="40B06EBF"/>
     <w:multiLevelType w:val="hybridMultilevel"/>
     <w:tmpl w:val="A9C2F5D8"/>
@@ -4687,7 +6360,7 @@
       </w:pPr>
     </w:lvl>
   </w:abstractNum>
-  <w:abstractNum w:abstractNumId="5" w15:restartNumberingAfterBreak="0">
+  <w:abstractNum w:abstractNumId="8" w15:restartNumberingAfterBreak="0">
     <w:nsid w:val="410B03D4"/>
     <w:multiLevelType w:val="hybridMultilevel"/>
     <w:tmpl w:val="287A3220"/>
@@ -4800,7 +6473,7 @@
       </w:rPr>
     </w:lvl>
   </w:abstractNum>
-  <w:abstractNum w:abstractNumId="6" w15:restartNumberingAfterBreak="0">
+  <w:abstractNum w:abstractNumId="9" w15:restartNumberingAfterBreak="0">
     <w:nsid w:val="4D3B0C6C"/>
     <w:multiLevelType w:val="hybridMultilevel"/>
     <w:tmpl w:val="E562842A"/>
@@ -4889,7 +6562,7 @@
       </w:pPr>
     </w:lvl>
   </w:abstractNum>
-  <w:abstractNum w:abstractNumId="7" w15:restartNumberingAfterBreak="0">
+  <w:abstractNum w:abstractNumId="10" w15:restartNumberingAfterBreak="0">
     <w:nsid w:val="4E8165D7"/>
     <w:multiLevelType w:val="hybridMultilevel"/>
     <w:tmpl w:val="A9C2F5D8"/>
@@ -4978,7 +6651,156 @@
       </w:pPr>
     </w:lvl>
   </w:abstractNum>
-  <w:abstractNum w:abstractNumId="8" w15:restartNumberingAfterBreak="0">
+  <w:abstractNum w:abstractNumId="11" w15:restartNumberingAfterBreak="0">
+    <w:nsid w:val="58C1238E"/>
+    <w:multiLevelType w:val="multilevel"/>
+    <w:tmpl w:val="6F72F5B8"/>
+    <w:lvl w:ilvl="0">
+      <w:start w:val="1"/>
+      <w:numFmt w:val="bullet"/>
+      <w:lvlText w:val=""/>
+      <w:lvlJc w:val="left"/>
+      <w:pPr>
+        <w:tabs>
+          <w:tab w:val="num" w:pos="720"/>
+        </w:tabs>
+        <w:ind w:left="720" w:hanging="360"/>
+      </w:pPr>
+      <w:rPr>
+        <w:rFonts w:ascii="Symbol" w:hAnsi="Symbol" w:hint="default"/>
+        <w:sz w:val="20"/>
+      </w:rPr>
+    </w:lvl>
+    <w:lvl w:ilvl="1">
+      <w:start w:val="1"/>
+      <w:numFmt w:val="bullet"/>
+      <w:lvlText w:val=""/>
+      <w:lvlJc w:val="left"/>
+      <w:pPr>
+        <w:tabs>
+          <w:tab w:val="num" w:pos="1440"/>
+        </w:tabs>
+        <w:ind w:left="1440" w:hanging="360"/>
+      </w:pPr>
+      <w:rPr>
+        <w:rFonts w:ascii="Symbol" w:hAnsi="Symbol" w:hint="default"/>
+        <w:sz w:val="20"/>
+      </w:rPr>
+    </w:lvl>
+    <w:lvl w:ilvl="2" w:tentative="1">
+      <w:start w:val="1"/>
+      <w:numFmt w:val="bullet"/>
+      <w:lvlText w:val=""/>
+      <w:lvlJc w:val="left"/>
+      <w:pPr>
+        <w:tabs>
+          <w:tab w:val="num" w:pos="2160"/>
+        </w:tabs>
+        <w:ind w:left="2160" w:hanging="360"/>
+      </w:pPr>
+      <w:rPr>
+        <w:rFonts w:ascii="Symbol" w:hAnsi="Symbol" w:hint="default"/>
+        <w:sz w:val="20"/>
+      </w:rPr>
+    </w:lvl>
+    <w:lvl w:ilvl="3" w:tentative="1">
+      <w:start w:val="1"/>
+      <w:numFmt w:val="bullet"/>
+      <w:lvlText w:val=""/>
+      <w:lvlJc w:val="left"/>
+      <w:pPr>
+        <w:tabs>
+          <w:tab w:val="num" w:pos="2880"/>
+        </w:tabs>
+        <w:ind w:left="2880" w:hanging="360"/>
+      </w:pPr>
+      <w:rPr>
+        <w:rFonts w:ascii="Symbol" w:hAnsi="Symbol" w:hint="default"/>
+        <w:sz w:val="20"/>
+      </w:rPr>
+    </w:lvl>
+    <w:lvl w:ilvl="4" w:tentative="1">
+      <w:start w:val="1"/>
+      <w:numFmt w:val="bullet"/>
+      <w:lvlText w:val=""/>
+      <w:lvlJc w:val="left"/>
+      <w:pPr>
+        <w:tabs>
+          <w:tab w:val="num" w:pos="3600"/>
+        </w:tabs>
+        <w:ind w:left="3600" w:hanging="360"/>
+      </w:pPr>
+      <w:rPr>
+        <w:rFonts w:ascii="Symbol" w:hAnsi="Symbol" w:hint="default"/>
+        <w:sz w:val="20"/>
+      </w:rPr>
+    </w:lvl>
+    <w:lvl w:ilvl="5" w:tentative="1">
+      <w:start w:val="1"/>
+      <w:numFmt w:val="bullet"/>
+      <w:lvlText w:val=""/>
+      <w:lvlJc w:val="left"/>
+      <w:pPr>
+        <w:tabs>
+          <w:tab w:val="num" w:pos="4320"/>
+        </w:tabs>
+        <w:ind w:left="4320" w:hanging="360"/>
+      </w:pPr>
+      <w:rPr>
+        <w:rFonts w:ascii="Symbol" w:hAnsi="Symbol" w:hint="default"/>
+        <w:sz w:val="20"/>
+      </w:rPr>
+    </w:lvl>
+    <w:lvl w:ilvl="6" w:tentative="1">
+      <w:start w:val="1"/>
+      <w:numFmt w:val="bullet"/>
+      <w:lvlText w:val=""/>
+      <w:lvlJc w:val="left"/>
+      <w:pPr>
+        <w:tabs>
+          <w:tab w:val="num" w:pos="5040"/>
+        </w:tabs>
+        <w:ind w:left="5040" w:hanging="360"/>
+      </w:pPr>
+      <w:rPr>
+        <w:rFonts w:ascii="Symbol" w:hAnsi="Symbol" w:hint="default"/>
+        <w:sz w:val="20"/>
+      </w:rPr>
+    </w:lvl>
+    <w:lvl w:ilvl="7" w:tentative="1">
+      <w:start w:val="1"/>
+      <w:numFmt w:val="bullet"/>
+      <w:lvlText w:val=""/>
+      <w:lvlJc w:val="left"/>
+      <w:pPr>
+        <w:tabs>
+          <w:tab w:val="num" w:pos="5760"/>
+        </w:tabs>
+        <w:ind w:left="5760" w:hanging="360"/>
+      </w:pPr>
+      <w:rPr>
+        <w:rFonts w:ascii="Symbol" w:hAnsi="Symbol" w:hint="default"/>
+        <w:sz w:val="20"/>
+      </w:rPr>
+    </w:lvl>
+    <w:lvl w:ilvl="8" w:tentative="1">
+      <w:start w:val="1"/>
+      <w:numFmt w:val="bullet"/>
+      <w:lvlText w:val=""/>
+      <w:lvlJc w:val="left"/>
+      <w:pPr>
+        <w:tabs>
+          <w:tab w:val="num" w:pos="6480"/>
+        </w:tabs>
+        <w:ind w:left="6480" w:hanging="360"/>
+      </w:pPr>
+      <w:rPr>
+        <w:rFonts w:ascii="Symbol" w:hAnsi="Symbol" w:hint="default"/>
+        <w:sz w:val="20"/>
+      </w:rPr>
+    </w:lvl>
+  </w:abstractNum>
+  <w:abstractNum w:abstractNumId="12" w15:restartNumberingAfterBreak="0">
     <w:nsid w:val="63656AA7"/>
     <w:multiLevelType w:val="hybridMultilevel"/>
     <w:tmpl w:val="3E98A67C"/>
@@ -5067,7 +6889,7 @@
       </w:pPr>
     </w:lvl>
   </w:abstractNum>
-  <w:abstractNum w:abstractNumId="9" w15:restartNumberingAfterBreak="0">
+  <w:abstractNum w:abstractNumId="13" w15:restartNumberingAfterBreak="0">
     <w:nsid w:val="648F1EC5"/>
     <w:multiLevelType w:val="multilevel"/>
     <w:tmpl w:val="60F05BAC"/>
@@ -5216,7 +7038,7 @@
       </w:rPr>
     </w:lvl>
   </w:abstractNum>
-  <w:abstractNum w:abstractNumId="10" w15:restartNumberingAfterBreak="0">
+  <w:abstractNum w:abstractNumId="14" w15:restartNumberingAfterBreak="0">
     <w:nsid w:val="7A6260D4"/>
     <w:multiLevelType w:val="hybridMultilevel"/>
     <w:tmpl w:val="D15085A2"/>
@@ -5326,37 +7148,49 @@
     </w:lvl>
   </w:abstractNum>
   <w:num w:numId="1">
+    <w:abstractNumId w:val="5"/>
+  </w:num>
+  <w:num w:numId="2">
+    <w:abstractNumId w:val="8"/>
+  </w:num>
+  <w:num w:numId="3">
+    <w:abstractNumId w:val="9"/>
+  </w:num>
+  <w:num w:numId="4">
+    <w:abstractNumId w:val="3"/>
+  </w:num>
+  <w:num w:numId="5">
+    <w:abstractNumId w:val="6"/>
+  </w:num>
+  <w:num w:numId="6">
     <w:abstractNumId w:val="2"/>
   </w:num>
-  <w:num w:numId="2">
-    <w:abstractNumId w:val="5"/>
+  <w:num w:numId="7">
+    <w:abstractNumId w:val="7"/>
   </w:num>
-  <w:num w:numId="3">
-    <w:abstractNumId w:val="6"/>
+  <w:num w:numId="8">
+    <w:abstractNumId w:val="12"/>
   </w:num>
-  <w:num w:numId="4">
+  <w:num w:numId="9">
+    <w:abstractNumId w:val="10"/>
+  </w:num>
+  <w:num w:numId="10">
+    <w:abstractNumId w:val="14"/>
+  </w:num>
+  <w:num w:numId="11">
+    <w:abstractNumId w:val="13"/>
+  </w:num>
+  <w:num w:numId="12">
     <w:abstractNumId w:val="1"/>
   </w:num>
-  <w:num w:numId="5">
-    <w:abstractNumId w:val="3"/>
-  </w:num>
-  <w:num w:numId="6">
+  <w:num w:numId="13">
     <w:abstractNumId w:val="0"/>
   </w:num>
-  <w:num w:numId="7">
+  <w:num w:numId="14">
+    <w:abstractNumId w:val="11"/>
+  </w:num>
+  <w:num w:numId="15">
     <w:abstractNumId w:val="4"/>
-  </w:num>
-  <w:num w:numId="8">
-    <w:abstractNumId w:val="8"/>
-  </w:num>
-  <w:num w:numId="9">
-    <w:abstractNumId w:val="7"/>
-  </w:num>
-  <w:num w:numId="10">
-    <w:abstractNumId w:val="10"/>
-  </w:num>
-  <w:num w:numId="11">
-    <w:abstractNumId w:val="9"/>
   </w:num>
 </w:numbering>
 </file>
@@ -5760,6 +7594,27 @@
       <w:rFonts w:ascii="Times New Roman" w:eastAsia="Times New Roman" w:hAnsi="Times New Roman" w:cs="Times New Roman"/>
     </w:rPr>
   </w:style>
+  <w:style w:type="paragraph" w:styleId="Heading1">
+    <w:name w:val="heading 1"/>
+    <w:basedOn w:val="Normal"/>
+    <w:next w:val="Normal"/>
+    <w:link w:val="Heading1Char"/>
+    <w:uiPriority w:val="9"/>
+    <w:qFormat/>
+    <w:rsid w:val="007B3ABF"/>
+    <w:pPr>
+      <w:keepNext/>
+      <w:keepLines/>
+      <w:spacing w:before="240"/>
+      <w:outlineLvl w:val="0"/>
+    </w:pPr>
+    <w:rPr>
+      <w:rFonts w:asciiTheme="majorHAnsi" w:eastAsiaTheme="majorEastAsia" w:hAnsiTheme="majorHAnsi" w:cstheme="majorBidi"/>
+      <w:color w:val="2F5496" w:themeColor="accent1" w:themeShade="BF"/>
+      <w:sz w:val="32"/>
+      <w:szCs w:val="32"/>
+    </w:rPr>
+  </w:style>
   <w:style w:type="paragraph" w:styleId="Heading2">
     <w:name w:val="heading 2"/>
     <w:basedOn w:val="Normal"/>
@@ -5781,6 +7636,27 @@
       <w:color w:val="2F5496" w:themeColor="accent1" w:themeShade="BF"/>
       <w:sz w:val="26"/>
       <w:szCs w:val="26"/>
+    </w:rPr>
+  </w:style>
+  <w:style w:type="paragraph" w:styleId="Heading3">
+    <w:name w:val="heading 3"/>
+    <w:basedOn w:val="Normal"/>
+    <w:next w:val="Normal"/>
+    <w:link w:val="Heading3Char"/>
+    <w:uiPriority w:val="9"/>
+    <w:semiHidden/>
+    <w:unhideWhenUsed/>
+    <w:qFormat/>
+    <w:rsid w:val="007B3ABF"/>
+    <w:pPr>
+      <w:keepNext/>
+      <w:keepLines/>
+      <w:spacing w:before="40"/>
+      <w:outlineLvl w:val="2"/>
+    </w:pPr>
+    <w:rPr>
+      <w:rFonts w:asciiTheme="majorHAnsi" w:eastAsiaTheme="majorEastAsia" w:hAnsiTheme="majorHAnsi" w:cstheme="majorBidi"/>
+      <w:color w:val="1F3763" w:themeColor="accent1" w:themeShade="7F"/>
     </w:rPr>
   </w:style>
   <w:style w:type="paragraph" w:styleId="Heading5">
@@ -5995,6 +7871,31 @@
     <w:rPr>
       <w:i/>
       <w:iCs/>
+    </w:rPr>
+  </w:style>
+  <w:style w:type="character" w:customStyle="1" w:styleId="Heading3Char">
+    <w:name w:val="Heading 3 Char"/>
+    <w:basedOn w:val="DefaultParagraphFont"/>
+    <w:link w:val="Heading3"/>
+    <w:uiPriority w:val="9"/>
+    <w:semiHidden/>
+    <w:rsid w:val="007B3ABF"/>
+    <w:rPr>
+      <w:rFonts w:asciiTheme="majorHAnsi" w:eastAsiaTheme="majorEastAsia" w:hAnsiTheme="majorHAnsi" w:cstheme="majorBidi"/>
+      <w:color w:val="1F3763" w:themeColor="accent1" w:themeShade="7F"/>
+    </w:rPr>
+  </w:style>
+  <w:style w:type="character" w:customStyle="1" w:styleId="Heading1Char">
+    <w:name w:val="Heading 1 Char"/>
+    <w:basedOn w:val="DefaultParagraphFont"/>
+    <w:link w:val="Heading1"/>
+    <w:uiPriority w:val="9"/>
+    <w:rsid w:val="007B3ABF"/>
+    <w:rPr>
+      <w:rFonts w:asciiTheme="majorHAnsi" w:eastAsiaTheme="majorEastAsia" w:hAnsiTheme="majorHAnsi" w:cstheme="majorBidi"/>
+      <w:color w:val="2F5496" w:themeColor="accent1" w:themeShade="BF"/>
+      <w:sz w:val="32"/>
+      <w:szCs w:val="32"/>
     </w:rPr>
   </w:style>
 </w:styles>

</xml_diff>

<commit_message>
feat: Add progress #18 'Interview Practice, Auth0'
</commit_message>
<xml_diff>
--- a/big-interview/auth0/interview_practice.docx
+++ b/big-interview/auth0/interview_practice.docx
@@ -159,13 +159,41 @@
           <w:szCs w:val="28"/>
         </w:rPr>
       </w:pPr>
-      <w:r>
-        <w:rPr>
-          <w:rFonts w:asciiTheme="minorHAnsi" w:hAnsiTheme="minorHAnsi" w:cstheme="minorHAnsi"/>
-          <w:sz w:val="28"/>
-          <w:szCs w:val="28"/>
-        </w:rPr>
-        <w:t xml:space="preserve">Swarmy, awkard </w:t>
+      <w:proofErr w:type="spellStart"/>
+      <w:r>
+        <w:rPr>
+          <w:rFonts w:asciiTheme="minorHAnsi" w:hAnsiTheme="minorHAnsi" w:cstheme="minorHAnsi"/>
+          <w:sz w:val="28"/>
+          <w:szCs w:val="28"/>
+        </w:rPr>
+        <w:t>Swarmy</w:t>
+      </w:r>
+      <w:proofErr w:type="spellEnd"/>
+      <w:r>
+        <w:rPr>
+          <w:rFonts w:asciiTheme="minorHAnsi" w:hAnsiTheme="minorHAnsi" w:cstheme="minorHAnsi"/>
+          <w:sz w:val="28"/>
+          <w:szCs w:val="28"/>
+        </w:rPr>
+        <w:t xml:space="preserve">, </w:t>
+      </w:r>
+      <w:proofErr w:type="spellStart"/>
+      <w:r>
+        <w:rPr>
+          <w:rFonts w:asciiTheme="minorHAnsi" w:hAnsiTheme="minorHAnsi" w:cstheme="minorHAnsi"/>
+          <w:sz w:val="28"/>
+          <w:szCs w:val="28"/>
+        </w:rPr>
+        <w:t>awkard</w:t>
+      </w:r>
+      <w:proofErr w:type="spellEnd"/>
+      <w:r>
+        <w:rPr>
+          <w:rFonts w:asciiTheme="minorHAnsi" w:hAnsiTheme="minorHAnsi" w:cstheme="minorHAnsi"/>
+          <w:sz w:val="28"/>
+          <w:szCs w:val="28"/>
+        </w:rPr>
+        <w:t xml:space="preserve"> </w:t>
       </w:r>
       <w:r>
         <w:rPr>
@@ -528,13 +556,23 @@
           <w:szCs w:val="28"/>
         </w:rPr>
       </w:pPr>
-      <w:r>
-        <w:rPr>
-          <w:rFonts w:asciiTheme="minorHAnsi" w:hAnsiTheme="minorHAnsi" w:cstheme="minorHAnsi"/>
-          <w:sz w:val="28"/>
-          <w:szCs w:val="28"/>
-        </w:rPr>
-        <w:t xml:space="preserve">E.g arriving late, </w:t>
+      <w:proofErr w:type="spellStart"/>
+      <w:r>
+        <w:rPr>
+          <w:rFonts w:asciiTheme="minorHAnsi" w:hAnsiTheme="minorHAnsi" w:cstheme="minorHAnsi"/>
+          <w:sz w:val="28"/>
+          <w:szCs w:val="28"/>
+        </w:rPr>
+        <w:t>E.g</w:t>
+      </w:r>
+      <w:proofErr w:type="spellEnd"/>
+      <w:r>
+        <w:rPr>
+          <w:rFonts w:asciiTheme="minorHAnsi" w:hAnsiTheme="minorHAnsi" w:cstheme="minorHAnsi"/>
+          <w:sz w:val="28"/>
+          <w:szCs w:val="28"/>
+        </w:rPr>
+        <w:t xml:space="preserve"> arriving late, </w:t>
       </w:r>
     </w:p>
     <w:p>
@@ -825,13 +863,23 @@
           <w:szCs w:val="28"/>
         </w:rPr>
       </w:pPr>
-      <w:r>
-        <w:rPr>
-          <w:rFonts w:asciiTheme="minorHAnsi" w:hAnsiTheme="minorHAnsi" w:cstheme="minorHAnsi"/>
-          <w:sz w:val="28"/>
-          <w:szCs w:val="28"/>
-        </w:rPr>
-        <w:t>Doging questions</w:t>
+      <w:proofErr w:type="spellStart"/>
+      <w:r>
+        <w:rPr>
+          <w:rFonts w:asciiTheme="minorHAnsi" w:hAnsiTheme="minorHAnsi" w:cstheme="minorHAnsi"/>
+          <w:sz w:val="28"/>
+          <w:szCs w:val="28"/>
+        </w:rPr>
+        <w:t>Doging</w:t>
+      </w:r>
+      <w:proofErr w:type="spellEnd"/>
+      <w:r>
+        <w:rPr>
+          <w:rFonts w:asciiTheme="minorHAnsi" w:hAnsiTheme="minorHAnsi" w:cstheme="minorHAnsi"/>
+          <w:sz w:val="28"/>
+          <w:szCs w:val="28"/>
+        </w:rPr>
+        <w:t xml:space="preserve"> questions</w:t>
       </w:r>
     </w:p>
     <w:p>
@@ -907,8 +955,20 @@
           <w:sz w:val="28"/>
           <w:szCs w:val="28"/>
         </w:rPr>
-        <w:t>Don’t ever badmouth your former employer, manager or even your coworker</w:t>
-      </w:r>
+        <w:t xml:space="preserve">Don’t ever badmouth your former employer, manager or even your </w:t>
+      </w:r>
+      <w:proofErr w:type="spellStart"/>
+      <w:r>
+        <w:rPr>
+          <w:rFonts w:asciiTheme="minorHAnsi" w:hAnsiTheme="minorHAnsi" w:cstheme="minorHAnsi"/>
+          <w:b/>
+          <w:bCs/>
+          <w:sz w:val="28"/>
+          <w:szCs w:val="28"/>
+        </w:rPr>
+        <w:t>coworker</w:t>
+      </w:r>
+      <w:proofErr w:type="spellEnd"/>
     </w:p>
     <w:p>
       <w:pPr>
@@ -1852,7 +1912,43 @@
           <w:sz w:val="28"/>
           <w:szCs w:val="28"/>
         </w:rPr>
-        <w:t>“Umns” and “Uhs”</w:t>
+        <w:t>“</w:t>
+      </w:r>
+      <w:proofErr w:type="spellStart"/>
+      <w:r>
+        <w:rPr>
+          <w:rFonts w:asciiTheme="minorHAnsi" w:hAnsiTheme="minorHAnsi" w:cstheme="minorHAnsi"/>
+          <w:sz w:val="28"/>
+          <w:szCs w:val="28"/>
+        </w:rPr>
+        <w:t>Umns</w:t>
+      </w:r>
+      <w:proofErr w:type="spellEnd"/>
+      <w:r>
+        <w:rPr>
+          <w:rFonts w:asciiTheme="minorHAnsi" w:hAnsiTheme="minorHAnsi" w:cstheme="minorHAnsi"/>
+          <w:sz w:val="28"/>
+          <w:szCs w:val="28"/>
+        </w:rPr>
+        <w:t>” and “</w:t>
+      </w:r>
+      <w:proofErr w:type="spellStart"/>
+      <w:r>
+        <w:rPr>
+          <w:rFonts w:asciiTheme="minorHAnsi" w:hAnsiTheme="minorHAnsi" w:cstheme="minorHAnsi"/>
+          <w:sz w:val="28"/>
+          <w:szCs w:val="28"/>
+        </w:rPr>
+        <w:t>Uhs</w:t>
+      </w:r>
+      <w:proofErr w:type="spellEnd"/>
+      <w:r>
+        <w:rPr>
+          <w:rFonts w:asciiTheme="minorHAnsi" w:hAnsiTheme="minorHAnsi" w:cstheme="minorHAnsi"/>
+          <w:sz w:val="28"/>
+          <w:szCs w:val="28"/>
+        </w:rPr>
+        <w:t>”</w:t>
       </w:r>
     </w:p>
     <w:p>
@@ -2806,7 +2902,25 @@
           <w:sz w:val="28"/>
           <w:szCs w:val="28"/>
         </w:rPr>
-        <w:t>I worked at Sitemax Systems from January 2018 to December 2019</w:t>
+        <w:t xml:space="preserve">I worked at </w:t>
+      </w:r>
+      <w:proofErr w:type="spellStart"/>
+      <w:r>
+        <w:rPr>
+          <w:rFonts w:asciiTheme="minorHAnsi" w:hAnsiTheme="minorHAnsi" w:cstheme="minorHAnsi"/>
+          <w:sz w:val="28"/>
+          <w:szCs w:val="28"/>
+        </w:rPr>
+        <w:t>Sitemax</w:t>
+      </w:r>
+      <w:proofErr w:type="spellEnd"/>
+      <w:r>
+        <w:rPr>
+          <w:rFonts w:asciiTheme="minorHAnsi" w:hAnsiTheme="minorHAnsi" w:cstheme="minorHAnsi"/>
+          <w:sz w:val="28"/>
+          <w:szCs w:val="28"/>
+        </w:rPr>
+        <w:t xml:space="preserve"> Systems from January 2018 to December 2019</w:t>
       </w:r>
       <w:r>
         <w:rPr>
@@ -2868,7 +2982,25 @@
           <w:sz w:val="28"/>
           <w:szCs w:val="28"/>
         </w:rPr>
-        <w:t xml:space="preserve"> SiteMax Systems</w:t>
+        <w:t xml:space="preserve"> </w:t>
+      </w:r>
+      <w:proofErr w:type="spellStart"/>
+      <w:r>
+        <w:rPr>
+          <w:rFonts w:asciiTheme="minorHAnsi" w:hAnsiTheme="minorHAnsi" w:cstheme="minorHAnsi"/>
+          <w:sz w:val="28"/>
+          <w:szCs w:val="28"/>
+        </w:rPr>
+        <w:t>SiteMax</w:t>
+      </w:r>
+      <w:proofErr w:type="spellEnd"/>
+      <w:r>
+        <w:rPr>
+          <w:rFonts w:asciiTheme="minorHAnsi" w:hAnsiTheme="minorHAnsi" w:cstheme="minorHAnsi"/>
+          <w:sz w:val="28"/>
+          <w:szCs w:val="28"/>
+        </w:rPr>
+        <w:t xml:space="preserve"> Systems</w:t>
       </w:r>
     </w:p>
     <w:p>
@@ -2939,7 +3071,61 @@
           <w:sz w:val="28"/>
           <w:szCs w:val="28"/>
         </w:rPr>
-        <w:t xml:space="preserve"> SItemax’s mission critical Sitemax 3 and Sitemax 3.5</w:t>
+        <w:t xml:space="preserve"> </w:t>
+      </w:r>
+      <w:proofErr w:type="spellStart"/>
+      <w:r>
+        <w:rPr>
+          <w:rFonts w:asciiTheme="minorHAnsi" w:hAnsiTheme="minorHAnsi" w:cstheme="minorHAnsi"/>
+          <w:sz w:val="28"/>
+          <w:szCs w:val="28"/>
+        </w:rPr>
+        <w:t>SItemax’s</w:t>
+      </w:r>
+      <w:proofErr w:type="spellEnd"/>
+      <w:r>
+        <w:rPr>
+          <w:rFonts w:asciiTheme="minorHAnsi" w:hAnsiTheme="minorHAnsi" w:cstheme="minorHAnsi"/>
+          <w:sz w:val="28"/>
+          <w:szCs w:val="28"/>
+        </w:rPr>
+        <w:t xml:space="preserve"> mission critical </w:t>
+      </w:r>
+      <w:proofErr w:type="spellStart"/>
+      <w:r>
+        <w:rPr>
+          <w:rFonts w:asciiTheme="minorHAnsi" w:hAnsiTheme="minorHAnsi" w:cstheme="minorHAnsi"/>
+          <w:sz w:val="28"/>
+          <w:szCs w:val="28"/>
+        </w:rPr>
+        <w:t>Sitemax</w:t>
+      </w:r>
+      <w:proofErr w:type="spellEnd"/>
+      <w:r>
+        <w:rPr>
+          <w:rFonts w:asciiTheme="minorHAnsi" w:hAnsiTheme="minorHAnsi" w:cstheme="minorHAnsi"/>
+          <w:sz w:val="28"/>
+          <w:szCs w:val="28"/>
+        </w:rPr>
+        <w:t xml:space="preserve"> 3 and </w:t>
+      </w:r>
+      <w:proofErr w:type="spellStart"/>
+      <w:r>
+        <w:rPr>
+          <w:rFonts w:asciiTheme="minorHAnsi" w:hAnsiTheme="minorHAnsi" w:cstheme="minorHAnsi"/>
+          <w:sz w:val="28"/>
+          <w:szCs w:val="28"/>
+        </w:rPr>
+        <w:t>Sitemax</w:t>
+      </w:r>
+      <w:proofErr w:type="spellEnd"/>
+      <w:r>
+        <w:rPr>
+          <w:rFonts w:asciiTheme="minorHAnsi" w:hAnsiTheme="minorHAnsi" w:cstheme="minorHAnsi"/>
+          <w:sz w:val="28"/>
+          <w:szCs w:val="28"/>
+        </w:rPr>
+        <w:t xml:space="preserve"> 3.5</w:t>
       </w:r>
       <w:r>
         <w:rPr>
@@ -3102,15 +3288,33 @@
           <w:sz w:val="28"/>
           <w:szCs w:val="28"/>
         </w:rPr>
-        <w:t>I developed over 300 single page angular</w:t>
-      </w:r>
-      <w:r>
-        <w:rPr>
-          <w:rFonts w:asciiTheme="minorHAnsi" w:hAnsiTheme="minorHAnsi" w:cstheme="minorHAnsi"/>
-          <w:sz w:val="28"/>
-          <w:szCs w:val="28"/>
-        </w:rPr>
-        <w:t>JS based</w:t>
+        <w:t xml:space="preserve">I developed over 300 single page </w:t>
+      </w:r>
+      <w:proofErr w:type="spellStart"/>
+      <w:r>
+        <w:rPr>
+          <w:rFonts w:asciiTheme="minorHAnsi" w:hAnsiTheme="minorHAnsi" w:cstheme="minorHAnsi"/>
+          <w:sz w:val="28"/>
+          <w:szCs w:val="28"/>
+        </w:rPr>
+        <w:t>angular</w:t>
+      </w:r>
+      <w:r>
+        <w:rPr>
+          <w:rFonts w:asciiTheme="minorHAnsi" w:hAnsiTheme="minorHAnsi" w:cstheme="minorHAnsi"/>
+          <w:sz w:val="28"/>
+          <w:szCs w:val="28"/>
+        </w:rPr>
+        <w:t>JS</w:t>
+      </w:r>
+      <w:proofErr w:type="spellEnd"/>
+      <w:r>
+        <w:rPr>
+          <w:rFonts w:asciiTheme="minorHAnsi" w:hAnsiTheme="minorHAnsi" w:cstheme="minorHAnsi"/>
+          <w:sz w:val="28"/>
+          <w:szCs w:val="28"/>
+        </w:rPr>
+        <w:t xml:space="preserve"> based</w:t>
       </w:r>
       <w:r>
         <w:rPr>
@@ -3401,6 +3605,7 @@
         </w:rPr>
         <w:t xml:space="preserve">Forms of </w:t>
       </w:r>
+      <w:proofErr w:type="spellStart"/>
       <w:proofErr w:type="gramStart"/>
       <w:r>
         <w:rPr>
@@ -3409,6 +3614,7 @@
         </w:rPr>
         <w:t>non verbal</w:t>
       </w:r>
+      <w:proofErr w:type="spellEnd"/>
       <w:proofErr w:type="gramEnd"/>
       <w:r>
         <w:rPr>
@@ -3659,7 +3865,15 @@
     </w:p>
     <w:p>
       <w:r>
-        <w:t xml:space="preserve">Second Practie: </w:t>
+        <w:t xml:space="preserve">Second </w:t>
+      </w:r>
+      <w:proofErr w:type="spellStart"/>
+      <w:r>
+        <w:t>Practie</w:t>
+      </w:r>
+      <w:proofErr w:type="spellEnd"/>
+      <w:r>
+        <w:t xml:space="preserve">: </w:t>
       </w:r>
       <w:hyperlink r:id="rId11" w:history="1">
         <w:r>
@@ -4051,6 +4265,30 @@
       <w:pPr>
         <w:pStyle w:val="ListParagraph"/>
         <w:numPr>
+          <w:ilvl w:val="3"/>
+          <w:numId w:val="1"/>
+        </w:numPr>
+        <w:rPr>
+          <w:rFonts w:asciiTheme="minorHAnsi" w:hAnsiTheme="minorHAnsi" w:cstheme="minorHAnsi"/>
+          <w:b/>
+          <w:bCs/>
+          <w:sz w:val="28"/>
+          <w:szCs w:val="28"/>
+        </w:rPr>
+      </w:pPr>
+      <w:r>
+        <w:rPr>
+          <w:rFonts w:ascii="Arial" w:hAnsi="Arial" w:cs="Arial"/>
+          <w:b/>
+          <w:bCs/>
+        </w:rPr>
+        <w:t>If you don’t have experience, be prepared to talk about similar experience</w:t>
+      </w:r>
+    </w:p>
+    <w:p>
+      <w:pPr>
+        <w:pStyle w:val="ListParagraph"/>
+        <w:numPr>
           <w:ilvl w:val="2"/>
           <w:numId w:val="1"/>
         </w:numPr>
@@ -4143,174 +4381,6 @@
           <w:szCs w:val="28"/>
         </w:rPr>
       </w:pPr>
-    </w:p>
-    <w:p>
-      <w:pPr>
-        <w:rPr>
-          <w:rFonts w:asciiTheme="minorHAnsi" w:hAnsiTheme="minorHAnsi" w:cstheme="minorHAnsi"/>
-          <w:sz w:val="28"/>
-          <w:szCs w:val="28"/>
-        </w:rPr>
-      </w:pPr>
-    </w:p>
-    <w:p>
-      <w:pPr>
-        <w:rPr>
-          <w:rFonts w:asciiTheme="minorHAnsi" w:hAnsiTheme="minorHAnsi" w:cstheme="minorHAnsi"/>
-          <w:sz w:val="28"/>
-          <w:szCs w:val="28"/>
-        </w:rPr>
-      </w:pPr>
-      <w:r>
-        <w:rPr>
-          <w:rFonts w:asciiTheme="minorHAnsi" w:hAnsiTheme="minorHAnsi" w:cstheme="minorHAnsi"/>
-          <w:sz w:val="28"/>
-          <w:szCs w:val="28"/>
-        </w:rPr>
-        <w:tab/>
-        <w:t>Step 1: Identify components</w:t>
-      </w:r>
-    </w:p>
-    <w:p>
-      <w:pPr>
-        <w:pStyle w:val="ListParagraph"/>
-        <w:numPr>
-          <w:ilvl w:val="0"/>
-          <w:numId w:val="5"/>
-        </w:numPr>
-        <w:rPr>
-          <w:rFonts w:asciiTheme="minorHAnsi" w:hAnsiTheme="minorHAnsi" w:cstheme="minorHAnsi"/>
-          <w:sz w:val="28"/>
-          <w:szCs w:val="28"/>
-        </w:rPr>
-      </w:pPr>
-      <w:r>
-        <w:rPr>
-          <w:rFonts w:asciiTheme="minorHAnsi" w:hAnsiTheme="minorHAnsi" w:cstheme="minorHAnsi"/>
-          <w:sz w:val="28"/>
-          <w:szCs w:val="28"/>
-        </w:rPr>
-        <w:t>If you don’t have direct experience, be ready to talk about the similar case</w:t>
-      </w:r>
-    </w:p>
-    <w:p>
-      <w:pPr>
-        <w:pStyle w:val="ListParagraph"/>
-        <w:numPr>
-          <w:ilvl w:val="0"/>
-          <w:numId w:val="5"/>
-        </w:numPr>
-        <w:rPr>
-          <w:rFonts w:asciiTheme="minorHAnsi" w:hAnsiTheme="minorHAnsi" w:cstheme="minorHAnsi"/>
-          <w:sz w:val="28"/>
-          <w:szCs w:val="28"/>
-        </w:rPr>
-      </w:pPr>
-      <w:r>
-        <w:rPr>
-          <w:rFonts w:asciiTheme="minorHAnsi" w:hAnsiTheme="minorHAnsi" w:cstheme="minorHAnsi"/>
-          <w:sz w:val="28"/>
-          <w:szCs w:val="28"/>
-        </w:rPr>
-        <w:t xml:space="preserve">Look for the phrase ‘Lead, key day-to-day, contact, manage’ </w:t>
-      </w:r>
-      <w:r>
-        <w:rPr>
-          <w:rFonts w:asciiTheme="minorHAnsi" w:hAnsiTheme="minorHAnsi" w:cstheme="minorHAnsi"/>
-          <w:sz w:val="28"/>
-          <w:szCs w:val="28"/>
-        </w:rPr>
-        <w:sym w:font="Wingdings" w:char="F0E0"/>
-      </w:r>
-      <w:r>
-        <w:rPr>
-          <w:rFonts w:asciiTheme="minorHAnsi" w:hAnsiTheme="minorHAnsi" w:cstheme="minorHAnsi"/>
-          <w:sz w:val="28"/>
-          <w:szCs w:val="28"/>
-        </w:rPr>
-        <w:t xml:space="preserve"> communication is important</w:t>
-      </w:r>
-    </w:p>
-    <w:p>
-      <w:pPr>
-        <w:pStyle w:val="ListParagraph"/>
-        <w:numPr>
-          <w:ilvl w:val="0"/>
-          <w:numId w:val="5"/>
-        </w:numPr>
-        <w:rPr>
-          <w:rFonts w:asciiTheme="minorHAnsi" w:hAnsiTheme="minorHAnsi" w:cstheme="minorHAnsi"/>
-          <w:sz w:val="28"/>
-          <w:szCs w:val="28"/>
-          <w:u w:val="single"/>
-        </w:rPr>
-      </w:pPr>
-      <w:r>
-        <w:rPr>
-          <w:rFonts w:asciiTheme="minorHAnsi" w:hAnsiTheme="minorHAnsi" w:cstheme="minorHAnsi"/>
-          <w:b/>
-          <w:bCs/>
-          <w:sz w:val="28"/>
-          <w:szCs w:val="28"/>
-        </w:rPr>
-        <w:t xml:space="preserve">Key: the most important thing in each section </w:t>
-      </w:r>
-      <w:proofErr w:type="gramStart"/>
-      <w:r>
-        <w:rPr>
-          <w:rFonts w:asciiTheme="minorHAnsi" w:hAnsiTheme="minorHAnsi" w:cstheme="minorHAnsi"/>
-          <w:b/>
-          <w:bCs/>
-          <w:sz w:val="28"/>
-          <w:szCs w:val="28"/>
-          <w:u w:val="single"/>
-        </w:rPr>
-        <w:t>are</w:t>
-      </w:r>
-      <w:proofErr w:type="gramEnd"/>
-      <w:r>
-        <w:rPr>
-          <w:rFonts w:asciiTheme="minorHAnsi" w:hAnsiTheme="minorHAnsi" w:cstheme="minorHAnsi"/>
-          <w:b/>
-          <w:bCs/>
-          <w:sz w:val="28"/>
-          <w:szCs w:val="28"/>
-          <w:u w:val="single"/>
-        </w:rPr>
-        <w:t xml:space="preserve"> going to be listed first</w:t>
-      </w:r>
-    </w:p>
-    <w:p>
-      <w:pPr>
-        <w:pStyle w:val="ListParagraph"/>
-        <w:numPr>
-          <w:ilvl w:val="0"/>
-          <w:numId w:val="5"/>
-        </w:numPr>
-        <w:rPr>
-          <w:rFonts w:asciiTheme="minorHAnsi" w:hAnsiTheme="minorHAnsi" w:cstheme="minorHAnsi"/>
-          <w:sz w:val="28"/>
-          <w:szCs w:val="28"/>
-        </w:rPr>
-      </w:pPr>
-      <w:r>
-        <w:rPr>
-          <w:rFonts w:asciiTheme="minorHAnsi" w:hAnsiTheme="minorHAnsi" w:cstheme="minorHAnsi"/>
-          <w:b/>
-          <w:bCs/>
-          <w:sz w:val="28"/>
-          <w:szCs w:val="28"/>
-        </w:rPr>
-        <w:t xml:space="preserve">Key: </w:t>
-      </w:r>
-      <w:r>
-        <w:rPr>
-          <w:rFonts w:asciiTheme="minorHAnsi" w:hAnsiTheme="minorHAnsi" w:cstheme="minorHAnsi"/>
-          <w:sz w:val="28"/>
-          <w:szCs w:val="28"/>
-        </w:rPr>
-        <w:t>is you being prepared to talk about if you are the fit</w:t>
-      </w:r>
     </w:p>
     <w:tbl>
       <w:tblPr>
@@ -4430,7 +4500,28 @@
                 <w:shd w:val="clear" w:color="auto" w:fill="FFFFFF"/>
               </w:rPr>
               <w:br/>
-              <w:t xml:space="preserve">Here at Auth0 we’re focused on securing the world’s identities so innovators can innovate. We’re currently hiring a senior Full Stack Software Engineer to join our Growth and Enablement Team. This team is focused on supercharging the next phase of Auth0’s growth while at the same time enabling multiple internal groups within our organization to effectively deal with their growing needs. At Growth &amp; Enablement, you would join a team of exceptionally talented individuals with a wide breadth of focus, from pricing &amp; packaging, to how customers can effectively leverage support resources to even looking after and improving internal tools that fulfill a plethora of field </w:t>
+              <w:t xml:space="preserve">Here at Auth0 we’re focused on securing the world’s identities so innovators can innovate. We’re currently hiring a senior </w:t>
+            </w:r>
+            <w:r>
+              <w:rPr>
+                <w:rFonts w:ascii="Segoe UI" w:hAnsi="Segoe UI" w:cs="Segoe UI"/>
+                <w:sz w:val="21"/>
+                <w:szCs w:val="21"/>
+                <w:highlight w:val="yellow"/>
+                <w:bdr w:val="none" w:sz="0" w:space="0" w:color="auto" w:frame="1"/>
+                <w:shd w:val="clear" w:color="auto" w:fill="FFFFFF"/>
+              </w:rPr>
+              <w:t>Full Stack Software Engineer</w:t>
+            </w:r>
+            <w:r>
+              <w:rPr>
+                <w:rFonts w:ascii="Segoe UI" w:hAnsi="Segoe UI" w:cs="Segoe UI"/>
+                <w:sz w:val="21"/>
+                <w:szCs w:val="21"/>
+                <w:bdr w:val="none" w:sz="0" w:space="0" w:color="auto" w:frame="1"/>
+                <w:shd w:val="clear" w:color="auto" w:fill="FFFFFF"/>
+              </w:rPr>
+              <w:t xml:space="preserve"> to join our Growth and Enablement Team. This team is focused on supercharging the next phase of Auth0’s growth while at the same time enabling multiple internal groups within our organization to effectively deal with their growing needs. At Growth &amp; Enablement, you would join a team of exceptionally talented individuals with a wide breadth of focus, from pricing &amp; packaging, to how customers can effectively leverage support resources to even looking after and improving internal tools that fulfill a plethora of field </w:t>
             </w:r>
             <w:proofErr w:type="gramStart"/>
             <w:r>
@@ -4562,6 +4653,7 @@
                 <w:rFonts w:ascii="Segoe UI" w:hAnsi="Segoe UI" w:cs="Segoe UI"/>
                 <w:sz w:val="21"/>
                 <w:szCs w:val="21"/>
+                <w:highlight w:val="green"/>
                 <w:bdr w:val="none" w:sz="0" w:space="0" w:color="auto" w:frame="1"/>
                 <w:shd w:val="clear" w:color="auto" w:fill="FFFFFF"/>
               </w:rPr>
@@ -4571,6 +4663,7 @@
                 <w:rFonts w:ascii="Segoe UI" w:hAnsi="Segoe UI" w:cs="Segoe UI"/>
                 <w:sz w:val="21"/>
                 <w:szCs w:val="21"/>
+                <w:highlight w:val="green"/>
                 <w:bdr w:val="none" w:sz="0" w:space="0" w:color="auto" w:frame="1"/>
                 <w:shd w:val="clear" w:color="auto" w:fill="FFFFFF"/>
               </w:rPr>
@@ -4598,10 +4691,21 @@
                 <w:rFonts w:ascii="Segoe UI" w:hAnsi="Segoe UI" w:cs="Segoe UI"/>
                 <w:sz w:val="21"/>
                 <w:szCs w:val="21"/>
-                <w:bdr w:val="none" w:sz="0" w:space="0" w:color="auto" w:frame="1"/>
-                <w:shd w:val="clear" w:color="auto" w:fill="FFFFFF"/>
-              </w:rPr>
-              <w:t>Work primarily with TypeScript, NodeJS, MongoDB and PostgreSQL.</w:t>
+                <w:highlight w:val="cyan"/>
+                <w:bdr w:val="none" w:sz="0" w:space="0" w:color="auto" w:frame="1"/>
+                <w:shd w:val="clear" w:color="auto" w:fill="FFFFFF"/>
+              </w:rPr>
+              <w:t>Work primarily with TypeScript, NodeJS, MongoDB and PostgreSQL</w:t>
+            </w:r>
+            <w:r>
+              <w:rPr>
+                <w:rFonts w:ascii="Segoe UI" w:hAnsi="Segoe UI" w:cs="Segoe UI"/>
+                <w:sz w:val="21"/>
+                <w:szCs w:val="21"/>
+                <w:bdr w:val="none" w:sz="0" w:space="0" w:color="auto" w:frame="1"/>
+                <w:shd w:val="clear" w:color="auto" w:fill="FFFFFF"/>
+              </w:rPr>
+              <w:t>.</w:t>
             </w:r>
           </w:p>
           <w:p>
@@ -4692,6 +4796,27 @@
                 <w:bdr w:val="none" w:sz="0" w:space="0" w:color="auto" w:frame="1"/>
                 <w:shd w:val="clear" w:color="auto" w:fill="FFFFFF"/>
               </w:rPr>
+              <w:t xml:space="preserve"> </w:t>
+            </w:r>
+            <w:r>
+              <w:rPr>
+                <w:rFonts w:ascii="Segoe UI" w:hAnsi="Segoe UI" w:cs="Segoe UI"/>
+                <w:sz w:val="21"/>
+                <w:szCs w:val="21"/>
+                <w:highlight w:val="green"/>
+                <w:bdr w:val="none" w:sz="0" w:space="0" w:color="auto" w:frame="1"/>
+                <w:shd w:val="clear" w:color="auto" w:fill="FFFFFF"/>
+              </w:rPr>
+              <w:t>(keeping deadline, solve it one time)</w:t>
+            </w:r>
+            <w:r>
+              <w:rPr>
+                <w:rFonts w:ascii="Segoe UI" w:hAnsi="Segoe UI" w:cs="Segoe UI"/>
+                <w:sz w:val="21"/>
+                <w:szCs w:val="21"/>
+                <w:bdr w:val="none" w:sz="0" w:space="0" w:color="auto" w:frame="1"/>
+                <w:shd w:val="clear" w:color="auto" w:fill="FFFFFF"/>
+              </w:rPr>
               <w:br/>
             </w:r>
           </w:p>
@@ -4801,10 +4926,21 @@
                 <w:rFonts w:ascii="Segoe UI" w:hAnsi="Segoe UI" w:cs="Segoe UI"/>
                 <w:sz w:val="21"/>
                 <w:szCs w:val="21"/>
-                <w:bdr w:val="none" w:sz="0" w:space="0" w:color="auto" w:frame="1"/>
-                <w:shd w:val="clear" w:color="auto" w:fill="FFFFFF"/>
-              </w:rPr>
-              <w:t>Have a passion for learning.</w:t>
+                <w:highlight w:val="cyan"/>
+                <w:bdr w:val="none" w:sz="0" w:space="0" w:color="auto" w:frame="1"/>
+                <w:shd w:val="clear" w:color="auto" w:fill="FFFFFF"/>
+              </w:rPr>
+              <w:t>Have a passion for learning</w:t>
+            </w:r>
+            <w:r>
+              <w:rPr>
+                <w:rFonts w:ascii="Segoe UI" w:hAnsi="Segoe UI" w:cs="Segoe UI"/>
+                <w:sz w:val="21"/>
+                <w:szCs w:val="21"/>
+                <w:bdr w:val="none" w:sz="0" w:space="0" w:color="auto" w:frame="1"/>
+                <w:shd w:val="clear" w:color="auto" w:fill="FFFFFF"/>
+              </w:rPr>
+              <w:t>.</w:t>
             </w:r>
           </w:p>
           <w:p>
@@ -4828,10 +4964,21 @@
                 <w:rFonts w:ascii="Segoe UI" w:hAnsi="Segoe UI" w:cs="Segoe UI"/>
                 <w:sz w:val="21"/>
                 <w:szCs w:val="21"/>
-                <w:bdr w:val="none" w:sz="0" w:space="0" w:color="auto" w:frame="1"/>
-                <w:shd w:val="clear" w:color="auto" w:fill="FFFFFF"/>
-              </w:rPr>
-              <w:t>Thrive in a fast-paced environment, where change is the only constant.</w:t>
+                <w:highlight w:val="cyan"/>
+                <w:bdr w:val="none" w:sz="0" w:space="0" w:color="auto" w:frame="1"/>
+                <w:shd w:val="clear" w:color="auto" w:fill="FFFFFF"/>
+              </w:rPr>
+              <w:t>Thrive in a fast-paced environment, where change is the only constant</w:t>
+            </w:r>
+            <w:r>
+              <w:rPr>
+                <w:rFonts w:ascii="Segoe UI" w:hAnsi="Segoe UI" w:cs="Segoe UI"/>
+                <w:sz w:val="21"/>
+                <w:szCs w:val="21"/>
+                <w:bdr w:val="none" w:sz="0" w:space="0" w:color="auto" w:frame="1"/>
+                <w:shd w:val="clear" w:color="auto" w:fill="FFFFFF"/>
+              </w:rPr>
+              <w:t>.</w:t>
             </w:r>
           </w:p>
           <w:p>
@@ -4858,7 +5005,28 @@
                 <w:bdr w:val="none" w:sz="0" w:space="0" w:color="auto" w:frame="1"/>
                 <w:shd w:val="clear" w:color="auto" w:fill="FFFFFF"/>
               </w:rPr>
-              <w:t>Are comfortable designing, writing, and operating full-stack applications.</w:t>
+              <w:t xml:space="preserve">Are comfortable designing, writing, and operating </w:t>
+            </w:r>
+            <w:r>
+              <w:rPr>
+                <w:rFonts w:ascii="Segoe UI" w:hAnsi="Segoe UI" w:cs="Segoe UI"/>
+                <w:sz w:val="21"/>
+                <w:szCs w:val="21"/>
+                <w:highlight w:val="yellow"/>
+                <w:bdr w:val="none" w:sz="0" w:space="0" w:color="auto" w:frame="1"/>
+                <w:shd w:val="clear" w:color="auto" w:fill="FFFFFF"/>
+              </w:rPr>
+              <w:t>full-stack applications</w:t>
+            </w:r>
+            <w:r>
+              <w:rPr>
+                <w:rFonts w:ascii="Segoe UI" w:hAnsi="Segoe UI" w:cs="Segoe UI"/>
+                <w:sz w:val="21"/>
+                <w:szCs w:val="21"/>
+                <w:bdr w:val="none" w:sz="0" w:space="0" w:color="auto" w:frame="1"/>
+                <w:shd w:val="clear" w:color="auto" w:fill="FFFFFF"/>
+              </w:rPr>
+              <w:t>.</w:t>
             </w:r>
           </w:p>
           <w:p>
@@ -4882,10 +5050,21 @@
                 <w:rFonts w:ascii="Segoe UI" w:hAnsi="Segoe UI" w:cs="Segoe UI"/>
                 <w:sz w:val="21"/>
                 <w:szCs w:val="21"/>
-                <w:bdr w:val="none" w:sz="0" w:space="0" w:color="auto" w:frame="1"/>
-                <w:shd w:val="clear" w:color="auto" w:fill="FFFFFF"/>
-              </w:rPr>
-              <w:t>Are familiar with NodeJS and RESTful APIs.</w:t>
+                <w:highlight w:val="yellow"/>
+                <w:bdr w:val="none" w:sz="0" w:space="0" w:color="auto" w:frame="1"/>
+                <w:shd w:val="clear" w:color="auto" w:fill="FFFFFF"/>
+              </w:rPr>
+              <w:t>Are familiar with NodeJS and RESTful APIs</w:t>
+            </w:r>
+            <w:r>
+              <w:rPr>
+                <w:rFonts w:ascii="Segoe UI" w:hAnsi="Segoe UI" w:cs="Segoe UI"/>
+                <w:sz w:val="21"/>
+                <w:szCs w:val="21"/>
+                <w:bdr w:val="none" w:sz="0" w:space="0" w:color="auto" w:frame="1"/>
+                <w:shd w:val="clear" w:color="auto" w:fill="FFFFFF"/>
+              </w:rPr>
+              <w:t>.</w:t>
             </w:r>
           </w:p>
           <w:p>
@@ -4912,7 +5091,18 @@
                 <w:bdr w:val="none" w:sz="0" w:space="0" w:color="auto" w:frame="1"/>
                 <w:shd w:val="clear" w:color="auto" w:fill="FFFFFF"/>
               </w:rPr>
-              <w:t>Have a solid understanding of JavaScript and TypeScript.</w:t>
+              <w:t xml:space="preserve">Have a solid understanding of JavaScript and </w:t>
+            </w:r>
+            <w:r>
+              <w:rPr>
+                <w:rFonts w:ascii="Segoe UI" w:hAnsi="Segoe UI" w:cs="Segoe UI"/>
+                <w:sz w:val="21"/>
+                <w:szCs w:val="21"/>
+                <w:highlight w:val="yellow"/>
+                <w:bdr w:val="none" w:sz="0" w:space="0" w:color="auto" w:frame="1"/>
+                <w:shd w:val="clear" w:color="auto" w:fill="FFFFFF"/>
+              </w:rPr>
+              <w:t>TypeScript.</w:t>
             </w:r>
           </w:p>
           <w:p>
@@ -4961,7 +5151,28 @@
                 <w:bdr w:val="none" w:sz="0" w:space="0" w:color="auto" w:frame="1"/>
                 <w:shd w:val="clear" w:color="auto" w:fill="FFFFFF"/>
               </w:rPr>
-              <w:t xml:space="preserve"> feel equally comfortable contributing in a team environment.</w:t>
+              <w:t xml:space="preserve"> feel equally </w:t>
+            </w:r>
+            <w:r>
+              <w:rPr>
+                <w:rFonts w:ascii="Segoe UI" w:hAnsi="Segoe UI" w:cs="Segoe UI"/>
+                <w:sz w:val="21"/>
+                <w:szCs w:val="21"/>
+                <w:highlight w:val="green"/>
+                <w:bdr w:val="none" w:sz="0" w:space="0" w:color="auto" w:frame="1"/>
+                <w:shd w:val="clear" w:color="auto" w:fill="FFFFFF"/>
+              </w:rPr>
+              <w:t>comfortable contributing in a team environment</w:t>
+            </w:r>
+            <w:r>
+              <w:rPr>
+                <w:rFonts w:ascii="Segoe UI" w:hAnsi="Segoe UI" w:cs="Segoe UI"/>
+                <w:sz w:val="21"/>
+                <w:szCs w:val="21"/>
+                <w:bdr w:val="none" w:sz="0" w:space="0" w:color="auto" w:frame="1"/>
+                <w:shd w:val="clear" w:color="auto" w:fill="FFFFFF"/>
+              </w:rPr>
+              <w:t>.</w:t>
             </w:r>
           </w:p>
           <w:p>
@@ -4985,11 +5196,22 @@
                 <w:rFonts w:ascii="Segoe UI" w:hAnsi="Segoe UI" w:cs="Segoe UI"/>
                 <w:sz w:val="21"/>
                 <w:szCs w:val="21"/>
+                <w:highlight w:val="green"/>
                 <w:bdr w:val="none" w:sz="0" w:space="0" w:color="auto" w:frame="1"/>
                 <w:shd w:val="clear" w:color="auto" w:fill="FFFFFF"/>
               </w:rPr>
               <w:lastRenderedPageBreak/>
-              <w:t>Work well with technical and non-technical people to deliver high-value results.</w:t>
+              <w:t>Work well with technical and non-technical people to deliver high-value results</w:t>
+            </w:r>
+            <w:r>
+              <w:rPr>
+                <w:rFonts w:ascii="Segoe UI" w:hAnsi="Segoe UI" w:cs="Segoe UI"/>
+                <w:sz w:val="21"/>
+                <w:szCs w:val="21"/>
+                <w:bdr w:val="none" w:sz="0" w:space="0" w:color="auto" w:frame="1"/>
+                <w:shd w:val="clear" w:color="auto" w:fill="FFFFFF"/>
+              </w:rPr>
+              <w:t>.</w:t>
             </w:r>
           </w:p>
           <w:p>
@@ -5016,7 +5238,28 @@
                 <w:bdr w:val="none" w:sz="0" w:space="0" w:color="auto" w:frame="1"/>
                 <w:shd w:val="clear" w:color="auto" w:fill="FFFFFF"/>
               </w:rPr>
-              <w:t>Have excellent communication and collaboration skills.</w:t>
+              <w:t xml:space="preserve">Have excellent communication and </w:t>
+            </w:r>
+            <w:r>
+              <w:rPr>
+                <w:rFonts w:ascii="Segoe UI" w:hAnsi="Segoe UI" w:cs="Segoe UI"/>
+                <w:sz w:val="21"/>
+                <w:szCs w:val="21"/>
+                <w:highlight w:val="green"/>
+                <w:bdr w:val="none" w:sz="0" w:space="0" w:color="auto" w:frame="1"/>
+                <w:shd w:val="clear" w:color="auto" w:fill="FFFFFF"/>
+              </w:rPr>
+              <w:t>collaboration</w:t>
+            </w:r>
+            <w:r>
+              <w:rPr>
+                <w:rFonts w:ascii="Segoe UI" w:hAnsi="Segoe UI" w:cs="Segoe UI"/>
+                <w:sz w:val="21"/>
+                <w:szCs w:val="21"/>
+                <w:bdr w:val="none" w:sz="0" w:space="0" w:color="auto" w:frame="1"/>
+                <w:shd w:val="clear" w:color="auto" w:fill="FFFFFF"/>
+              </w:rPr>
+              <w:t xml:space="preserve"> skills.</w:t>
             </w:r>
           </w:p>
           <w:p>
@@ -5070,7 +5313,28 @@
                 <w:bdr w:val="none" w:sz="0" w:space="0" w:color="auto" w:frame="1"/>
                 <w:shd w:val="clear" w:color="auto" w:fill="FFFFFF"/>
               </w:rPr>
-              <w:t>Enjoy being part of a highly collaborative, remote-friendly environment.</w:t>
+              <w:t xml:space="preserve">Enjoy being part of a </w:t>
+            </w:r>
+            <w:r>
+              <w:rPr>
+                <w:rFonts w:ascii="Segoe UI" w:hAnsi="Segoe UI" w:cs="Segoe UI"/>
+                <w:sz w:val="21"/>
+                <w:szCs w:val="21"/>
+                <w:highlight w:val="green"/>
+                <w:bdr w:val="none" w:sz="0" w:space="0" w:color="auto" w:frame="1"/>
+                <w:shd w:val="clear" w:color="auto" w:fill="FFFFFF"/>
+              </w:rPr>
+              <w:t>highly collaborative, remote-friendly environment</w:t>
+            </w:r>
+            <w:r>
+              <w:rPr>
+                <w:rFonts w:ascii="Segoe UI" w:hAnsi="Segoe UI" w:cs="Segoe UI"/>
+                <w:sz w:val="21"/>
+                <w:szCs w:val="21"/>
+                <w:bdr w:val="none" w:sz="0" w:space="0" w:color="auto" w:frame="1"/>
+                <w:shd w:val="clear" w:color="auto" w:fill="FFFFFF"/>
+              </w:rPr>
+              <w:t>.</w:t>
             </w:r>
             <w:r>
               <w:rPr>
@@ -5386,6 +5650,99 @@
           <w:color w:val="000000" w:themeColor="text1"/>
         </w:rPr>
       </w:pPr>
+    </w:p>
+    <w:p>
+      <w:pPr>
+        <w:rPr>
+          <w:rFonts w:asciiTheme="minorHAnsi" w:hAnsiTheme="minorHAnsi"/>
+          <w:color w:val="000000" w:themeColor="text1"/>
+        </w:rPr>
+      </w:pPr>
+    </w:p>
+    <w:p>
+      <w:pPr>
+        <w:pStyle w:val="ListParagraph"/>
+        <w:numPr>
+          <w:ilvl w:val="0"/>
+          <w:numId w:val="16"/>
+        </w:numPr>
+        <w:rPr>
+          <w:rFonts w:asciiTheme="minorHAnsi" w:hAnsiTheme="minorHAnsi"/>
+          <w:color w:val="000000" w:themeColor="text1"/>
+        </w:rPr>
+      </w:pPr>
+      <w:r>
+        <w:rPr>
+          <w:rFonts w:asciiTheme="minorHAnsi" w:hAnsiTheme="minorHAnsi"/>
+          <w:color w:val="000000" w:themeColor="text1"/>
+        </w:rPr>
+        <w:t>Communication &amp; collaboration (social ability)</w:t>
+      </w:r>
+    </w:p>
+    <w:p>
+      <w:pPr>
+        <w:pStyle w:val="ListParagraph"/>
+        <w:numPr>
+          <w:ilvl w:val="0"/>
+          <w:numId w:val="16"/>
+        </w:numPr>
+        <w:rPr>
+          <w:rFonts w:asciiTheme="minorHAnsi" w:hAnsiTheme="minorHAnsi"/>
+          <w:color w:val="000000" w:themeColor="text1"/>
+        </w:rPr>
+      </w:pPr>
+      <w:r>
+        <w:rPr>
+          <w:rFonts w:asciiTheme="minorHAnsi" w:hAnsiTheme="minorHAnsi"/>
+          <w:color w:val="000000" w:themeColor="text1"/>
+        </w:rPr>
+        <w:t xml:space="preserve">Knowledge in </w:t>
+      </w:r>
+      <w:proofErr w:type="spellStart"/>
+      <w:r>
+        <w:rPr>
+          <w:rFonts w:asciiTheme="minorHAnsi" w:hAnsiTheme="minorHAnsi"/>
+          <w:color w:val="000000" w:themeColor="text1"/>
+        </w:rPr>
+        <w:t>fullstack</w:t>
+      </w:r>
+      <w:proofErr w:type="spellEnd"/>
+      <w:r>
+        <w:rPr>
+          <w:rFonts w:asciiTheme="minorHAnsi" w:hAnsiTheme="minorHAnsi"/>
+          <w:color w:val="000000" w:themeColor="text1"/>
+        </w:rPr>
+        <w:t xml:space="preserve"> applications</w:t>
+      </w:r>
+    </w:p>
+    <w:p>
+      <w:pPr>
+        <w:pStyle w:val="ListParagraph"/>
+        <w:numPr>
+          <w:ilvl w:val="0"/>
+          <w:numId w:val="16"/>
+        </w:numPr>
+        <w:rPr>
+          <w:rFonts w:asciiTheme="minorHAnsi" w:hAnsiTheme="minorHAnsi"/>
+          <w:color w:val="000000" w:themeColor="text1"/>
+        </w:rPr>
+      </w:pPr>
+      <w:r>
+        <w:rPr>
+          <w:rFonts w:asciiTheme="minorHAnsi" w:hAnsiTheme="minorHAnsi"/>
+          <w:color w:val="000000" w:themeColor="text1"/>
+        </w:rPr>
+        <w:t xml:space="preserve">Lover of learning, persistent person, loves </w:t>
+      </w:r>
+      <w:proofErr w:type="gramStart"/>
+      <w:r>
+        <w:rPr>
+          <w:rFonts w:asciiTheme="minorHAnsi" w:hAnsiTheme="minorHAnsi"/>
+          <w:color w:val="000000" w:themeColor="text1"/>
+        </w:rPr>
+        <w:t>change</w:t>
+      </w:r>
+      <w:proofErr w:type="gramEnd"/>
     </w:p>
     <w:sectPr>
       <w:pgSz w:w="12240" w:h="15840"/>
@@ -5698,6 +6055,95 @@
     </w:lvl>
   </w:abstractNum>
   <w:abstractNum w:abstractNumId="2" w15:restartNumberingAfterBreak="0">
+    <w:nsid w:val="128A6F6E"/>
+    <w:multiLevelType w:val="hybridMultilevel"/>
+    <w:tmpl w:val="05E2134A"/>
+    <w:lvl w:ilvl="0" w:tplc="0409000F">
+      <w:start w:val="1"/>
+      <w:numFmt w:val="decimal"/>
+      <w:lvlText w:val="%1."/>
+      <w:lvlJc w:val="left"/>
+      <w:pPr>
+        <w:ind w:left="720" w:hanging="360"/>
+      </w:pPr>
+      <w:rPr>
+        <w:rFonts w:hint="default"/>
+      </w:rPr>
+    </w:lvl>
+    <w:lvl w:ilvl="1" w:tplc="04090019" w:tentative="1">
+      <w:start w:val="1"/>
+      <w:numFmt w:val="lowerLetter"/>
+      <w:lvlText w:val="%2."/>
+      <w:lvlJc w:val="left"/>
+      <w:pPr>
+        <w:ind w:left="1440" w:hanging="360"/>
+      </w:pPr>
+    </w:lvl>
+    <w:lvl w:ilvl="2" w:tplc="0409001B" w:tentative="1">
+      <w:start w:val="1"/>
+      <w:numFmt w:val="lowerRoman"/>
+      <w:lvlText w:val="%3."/>
+      <w:lvlJc w:val="right"/>
+      <w:pPr>
+        <w:ind w:left="2160" w:hanging="180"/>
+      </w:pPr>
+    </w:lvl>
+    <w:lvl w:ilvl="3" w:tplc="0409000F" w:tentative="1">
+      <w:start w:val="1"/>
+      <w:numFmt w:val="decimal"/>
+      <w:lvlText w:val="%4."/>
+      <w:lvlJc w:val="left"/>
+      <w:pPr>
+        <w:ind w:left="2880" w:hanging="360"/>
+      </w:pPr>
+    </w:lvl>
+    <w:lvl w:ilvl="4" w:tplc="04090019" w:tentative="1">
+      <w:start w:val="1"/>
+      <w:numFmt w:val="lowerLetter"/>
+      <w:lvlText w:val="%5."/>
+      <w:lvlJc w:val="left"/>
+      <w:pPr>
+        <w:ind w:left="3600" w:hanging="360"/>
+      </w:pPr>
+    </w:lvl>
+    <w:lvl w:ilvl="5" w:tplc="0409001B" w:tentative="1">
+      <w:start w:val="1"/>
+      <w:numFmt w:val="lowerRoman"/>
+      <w:lvlText w:val="%6."/>
+      <w:lvlJc w:val="right"/>
+      <w:pPr>
+        <w:ind w:left="4320" w:hanging="180"/>
+      </w:pPr>
+    </w:lvl>
+    <w:lvl w:ilvl="6" w:tplc="0409000F" w:tentative="1">
+      <w:start w:val="1"/>
+      <w:numFmt w:val="decimal"/>
+      <w:lvlText w:val="%7."/>
+      <w:lvlJc w:val="left"/>
+      <w:pPr>
+        <w:ind w:left="5040" w:hanging="360"/>
+      </w:pPr>
+    </w:lvl>
+    <w:lvl w:ilvl="7" w:tplc="04090019" w:tentative="1">
+      <w:start w:val="1"/>
+      <w:numFmt w:val="lowerLetter"/>
+      <w:lvlText w:val="%8."/>
+      <w:lvlJc w:val="left"/>
+      <w:pPr>
+        <w:ind w:left="5760" w:hanging="360"/>
+      </w:pPr>
+    </w:lvl>
+    <w:lvl w:ilvl="8" w:tplc="0409001B" w:tentative="1">
+      <w:start w:val="1"/>
+      <w:numFmt w:val="lowerRoman"/>
+      <w:lvlText w:val="%9."/>
+      <w:lvlJc w:val="right"/>
+      <w:pPr>
+        <w:ind w:left="6480" w:hanging="180"/>
+      </w:pPr>
+    </w:lvl>
+  </w:abstractNum>
+  <w:abstractNum w:abstractNumId="3" w15:restartNumberingAfterBreak="0">
     <w:nsid w:val="17055049"/>
     <w:multiLevelType w:val="hybridMultilevel"/>
     <w:tmpl w:val="8BDAB0EA"/>
@@ -5810,7 +6256,7 @@
       </w:rPr>
     </w:lvl>
   </w:abstractNum>
-  <w:abstractNum w:abstractNumId="3" w15:restartNumberingAfterBreak="0">
+  <w:abstractNum w:abstractNumId="4" w15:restartNumberingAfterBreak="0">
     <w:nsid w:val="22694D14"/>
     <w:multiLevelType w:val="hybridMultilevel"/>
     <w:tmpl w:val="2C6EDE5A"/>
@@ -5923,7 +6369,7 @@
       </w:rPr>
     </w:lvl>
   </w:abstractNum>
-  <w:abstractNum w:abstractNumId="4" w15:restartNumberingAfterBreak="0">
+  <w:abstractNum w:abstractNumId="5" w15:restartNumberingAfterBreak="0">
     <w:nsid w:val="2E3E3898"/>
     <w:multiLevelType w:val="multilevel"/>
     <w:tmpl w:val="E2E62490"/>
@@ -6072,7 +6518,7 @@
       </w:rPr>
     </w:lvl>
   </w:abstractNum>
-  <w:abstractNum w:abstractNumId="5" w15:restartNumberingAfterBreak="0">
+  <w:abstractNum w:abstractNumId="6" w15:restartNumberingAfterBreak="0">
     <w:nsid w:val="39BD4FBD"/>
     <w:multiLevelType w:val="hybridMultilevel"/>
     <w:tmpl w:val="55249D54"/>
@@ -6181,7 +6627,7 @@
       </w:pPr>
     </w:lvl>
   </w:abstractNum>
-  <w:abstractNum w:abstractNumId="6" w15:restartNumberingAfterBreak="0">
+  <w:abstractNum w:abstractNumId="7" w15:restartNumberingAfterBreak="0">
     <w:nsid w:val="3E5A4AEB"/>
     <w:multiLevelType w:val="hybridMultilevel"/>
     <w:tmpl w:val="BD70EEBE"/>
@@ -6271,7 +6717,7 @@
       </w:pPr>
     </w:lvl>
   </w:abstractNum>
-  <w:abstractNum w:abstractNumId="7" w15:restartNumberingAfterBreak="0">
+  <w:abstractNum w:abstractNumId="8" w15:restartNumberingAfterBreak="0">
     <w:nsid w:val="40B06EBF"/>
     <w:multiLevelType w:val="hybridMultilevel"/>
     <w:tmpl w:val="A9C2F5D8"/>
@@ -6360,7 +6806,7 @@
       </w:pPr>
     </w:lvl>
   </w:abstractNum>
-  <w:abstractNum w:abstractNumId="8" w15:restartNumberingAfterBreak="0">
+  <w:abstractNum w:abstractNumId="9" w15:restartNumberingAfterBreak="0">
     <w:nsid w:val="410B03D4"/>
     <w:multiLevelType w:val="hybridMultilevel"/>
     <w:tmpl w:val="287A3220"/>
@@ -6473,7 +6919,7 @@
       </w:rPr>
     </w:lvl>
   </w:abstractNum>
-  <w:abstractNum w:abstractNumId="9" w15:restartNumberingAfterBreak="0">
+  <w:abstractNum w:abstractNumId="10" w15:restartNumberingAfterBreak="0">
     <w:nsid w:val="4D3B0C6C"/>
     <w:multiLevelType w:val="hybridMultilevel"/>
     <w:tmpl w:val="E562842A"/>
@@ -6562,7 +7008,7 @@
       </w:pPr>
     </w:lvl>
   </w:abstractNum>
-  <w:abstractNum w:abstractNumId="10" w15:restartNumberingAfterBreak="0">
+  <w:abstractNum w:abstractNumId="11" w15:restartNumberingAfterBreak="0">
     <w:nsid w:val="4E8165D7"/>
     <w:multiLevelType w:val="hybridMultilevel"/>
     <w:tmpl w:val="A9C2F5D8"/>
@@ -6651,7 +7097,7 @@
       </w:pPr>
     </w:lvl>
   </w:abstractNum>
-  <w:abstractNum w:abstractNumId="11" w15:restartNumberingAfterBreak="0">
+  <w:abstractNum w:abstractNumId="12" w15:restartNumberingAfterBreak="0">
     <w:nsid w:val="58C1238E"/>
     <w:multiLevelType w:val="multilevel"/>
     <w:tmpl w:val="6F72F5B8"/>
@@ -6800,7 +7246,7 @@
       </w:rPr>
     </w:lvl>
   </w:abstractNum>
-  <w:abstractNum w:abstractNumId="12" w15:restartNumberingAfterBreak="0">
+  <w:abstractNum w:abstractNumId="13" w15:restartNumberingAfterBreak="0">
     <w:nsid w:val="63656AA7"/>
     <w:multiLevelType w:val="hybridMultilevel"/>
     <w:tmpl w:val="3E98A67C"/>
@@ -6889,7 +7335,7 @@
       </w:pPr>
     </w:lvl>
   </w:abstractNum>
-  <w:abstractNum w:abstractNumId="13" w15:restartNumberingAfterBreak="0">
+  <w:abstractNum w:abstractNumId="14" w15:restartNumberingAfterBreak="0">
     <w:nsid w:val="648F1EC5"/>
     <w:multiLevelType w:val="multilevel"/>
     <w:tmpl w:val="60F05BAC"/>
@@ -7038,7 +7484,7 @@
       </w:rPr>
     </w:lvl>
   </w:abstractNum>
-  <w:abstractNum w:abstractNumId="14" w15:restartNumberingAfterBreak="0">
+  <w:abstractNum w:abstractNumId="15" w15:restartNumberingAfterBreak="0">
     <w:nsid w:val="7A6260D4"/>
     <w:multiLevelType w:val="hybridMultilevel"/>
     <w:tmpl w:val="D15085A2"/>
@@ -7148,37 +7594,37 @@
     </w:lvl>
   </w:abstractNum>
   <w:num w:numId="1">
-    <w:abstractNumId w:val="5"/>
+    <w:abstractNumId w:val="6"/>
   </w:num>
   <w:num w:numId="2">
+    <w:abstractNumId w:val="9"/>
+  </w:num>
+  <w:num w:numId="3">
+    <w:abstractNumId w:val="10"/>
+  </w:num>
+  <w:num w:numId="4">
+    <w:abstractNumId w:val="4"/>
+  </w:num>
+  <w:num w:numId="5">
+    <w:abstractNumId w:val="7"/>
+  </w:num>
+  <w:num w:numId="6">
+    <w:abstractNumId w:val="3"/>
+  </w:num>
+  <w:num w:numId="7">
     <w:abstractNumId w:val="8"/>
   </w:num>
-  <w:num w:numId="3">
-    <w:abstractNumId w:val="9"/>
-  </w:num>
-  <w:num w:numId="4">
-    <w:abstractNumId w:val="3"/>
-  </w:num>
-  <w:num w:numId="5">
-    <w:abstractNumId w:val="6"/>
-  </w:num>
-  <w:num w:numId="6">
-    <w:abstractNumId w:val="2"/>
-  </w:num>
-  <w:num w:numId="7">
-    <w:abstractNumId w:val="7"/>
-  </w:num>
   <w:num w:numId="8">
-    <w:abstractNumId w:val="12"/>
+    <w:abstractNumId w:val="13"/>
   </w:num>
   <w:num w:numId="9">
-    <w:abstractNumId w:val="10"/>
+    <w:abstractNumId w:val="11"/>
   </w:num>
   <w:num w:numId="10">
-    <w:abstractNumId w:val="14"/>
+    <w:abstractNumId w:val="15"/>
   </w:num>
   <w:num w:numId="11">
-    <w:abstractNumId w:val="13"/>
+    <w:abstractNumId w:val="14"/>
   </w:num>
   <w:num w:numId="12">
     <w:abstractNumId w:val="1"/>
@@ -7187,10 +7633,13 @@
     <w:abstractNumId w:val="0"/>
   </w:num>
   <w:num w:numId="14">
-    <w:abstractNumId w:val="11"/>
+    <w:abstractNumId w:val="12"/>
   </w:num>
   <w:num w:numId="15">
-    <w:abstractNumId w:val="4"/>
+    <w:abstractNumId w:val="5"/>
+  </w:num>
+  <w:num w:numId="16">
+    <w:abstractNumId w:val="2"/>
   </w:num>
 </w:numbering>
 </file>

</xml_diff>

<commit_message>
feat: Add progress #19 'Interview Practice, Auth0'
</commit_message>
<xml_diff>
--- a/big-interview/auth0/interview_practice.docx
+++ b/big-interview/auth0/interview_practice.docx
@@ -4289,6 +4289,36 @@
       <w:pPr>
         <w:pStyle w:val="ListParagraph"/>
         <w:numPr>
+          <w:ilvl w:val="3"/>
+          <w:numId w:val="1"/>
+        </w:numPr>
+        <w:rPr>
+          <w:rFonts w:asciiTheme="minorHAnsi" w:hAnsiTheme="minorHAnsi" w:cstheme="minorHAnsi"/>
+          <w:b/>
+          <w:bCs/>
+          <w:sz w:val="28"/>
+          <w:szCs w:val="28"/>
+        </w:rPr>
+      </w:pPr>
+      <w:r>
+        <w:rPr>
+          <w:rFonts w:ascii="Arial" w:hAnsi="Arial" w:cs="Arial"/>
+        </w:rPr>
+        <w:t>The most important things in each section</w:t>
+      </w:r>
+      <w:r>
+        <w:rPr>
+          <w:rFonts w:ascii="Arial" w:hAnsi="Arial" w:cs="Arial"/>
+          <w:b/>
+          <w:bCs/>
+        </w:rPr>
+        <w:t xml:space="preserve"> are going to be listed first</w:t>
+      </w:r>
+    </w:p>
+    <w:p>
+      <w:pPr>
+        <w:pStyle w:val="ListParagraph"/>
+        <w:numPr>
           <w:ilvl w:val="2"/>
           <w:numId w:val="1"/>
         </w:numPr>
@@ -4479,7 +4509,29 @@
                 <w:shd w:val="clear" w:color="auto" w:fill="FFFFFF"/>
               </w:rPr>
               <w:br/>
-              <w:t>Our vision is to provide people with secure access to any application in one click or less. And our promise is to make identity work for everyone—whether you’re a developer looking to innovate, or a security professional looking to mitigate. We are looking for curious, excited, boundary-pushing team members. So, if you’re a big thinker who is nimble and adaptable, Auth0 may be an ideal place for you to shine.</w:t>
+              <w:t xml:space="preserve">Our vision is to provide people with secure access to any application in one click or less. And our promise is to make identity work for everyone—whether you’re a developer looking to innovate, or a security professional looking to mitigate. </w:t>
+            </w:r>
+            <w:r>
+              <w:rPr>
+                <w:rFonts w:ascii="Segoe UI" w:hAnsi="Segoe UI" w:cs="Segoe UI"/>
+                <w:b/>
+                <w:bCs/>
+                <w:sz w:val="21"/>
+                <w:szCs w:val="21"/>
+                <w:bdr w:val="none" w:sz="0" w:space="0" w:color="auto" w:frame="1"/>
+                <w:shd w:val="clear" w:color="auto" w:fill="FFFFFF"/>
+              </w:rPr>
+              <w:t>We are looking for curious, excited, boundary-pushing team members</w:t>
+            </w:r>
+            <w:r>
+              <w:rPr>
+                <w:rFonts w:ascii="Segoe UI" w:hAnsi="Segoe UI" w:cs="Segoe UI"/>
+                <w:sz w:val="21"/>
+                <w:szCs w:val="21"/>
+                <w:bdr w:val="none" w:sz="0" w:space="0" w:color="auto" w:frame="1"/>
+                <w:shd w:val="clear" w:color="auto" w:fill="FFFFFF"/>
+              </w:rPr>
+              <w:t>. So, if you’re a big thinker who is nimble and adaptable, Auth0 may be an ideal place for you to shine.</w:t>
             </w:r>
             <w:r>
               <w:rPr>
@@ -5743,6 +5795,84 @@
         <w:t>change</w:t>
       </w:r>
       <w:proofErr w:type="gramEnd"/>
+    </w:p>
+    <w:p>
+      <w:pPr>
+        <w:rPr>
+          <w:rFonts w:asciiTheme="minorHAnsi" w:hAnsiTheme="minorHAnsi"/>
+          <w:color w:val="000000" w:themeColor="text1"/>
+        </w:rPr>
+      </w:pPr>
+    </w:p>
+    <w:p>
+      <w:pPr>
+        <w:pBdr>
+          <w:bottom w:val="single" w:sz="6" w:space="1" w:color="auto"/>
+        </w:pBdr>
+        <w:rPr>
+          <w:rFonts w:asciiTheme="minorHAnsi" w:hAnsiTheme="minorHAnsi"/>
+          <w:color w:val="000000" w:themeColor="text1"/>
+        </w:rPr>
+      </w:pPr>
+    </w:p>
+    <w:p>
+      <w:pPr>
+        <w:rPr>
+          <w:rFonts w:asciiTheme="minorHAnsi" w:hAnsiTheme="minorHAnsi"/>
+          <w:color w:val="000000" w:themeColor="text1"/>
+        </w:rPr>
+      </w:pPr>
+    </w:p>
+    <w:p>
+      <w:pPr>
+        <w:rPr>
+          <w:rFonts w:asciiTheme="minorHAnsi" w:hAnsiTheme="minorHAnsi"/>
+          <w:color w:val="000000" w:themeColor="text1"/>
+        </w:rPr>
+      </w:pPr>
+    </w:p>
+    <w:p>
+      <w:pPr>
+        <w:rPr>
+          <w:rFonts w:asciiTheme="minorHAnsi" w:hAnsiTheme="minorHAnsi"/>
+          <w:color w:val="000000" w:themeColor="text1"/>
+        </w:rPr>
+      </w:pPr>
+    </w:p>
+    <w:p>
+      <w:pPr>
+        <w:rPr>
+          <w:rFonts w:asciiTheme="minorHAnsi" w:hAnsiTheme="minorHAnsi"/>
+          <w:color w:val="000000" w:themeColor="text1"/>
+        </w:rPr>
+      </w:pPr>
+    </w:p>
+    <w:p>
+      <w:pPr>
+        <w:rPr>
+          <w:rFonts w:asciiTheme="minorHAnsi" w:hAnsiTheme="minorHAnsi"/>
+          <w:color w:val="000000" w:themeColor="text1"/>
+        </w:rPr>
+      </w:pPr>
+    </w:p>
+    <w:p>
+      <w:pPr>
+        <w:pBdr>
+          <w:bottom w:val="single" w:sz="6" w:space="1" w:color="auto"/>
+        </w:pBdr>
+        <w:rPr>
+          <w:rFonts w:asciiTheme="minorHAnsi" w:hAnsiTheme="minorHAnsi"/>
+          <w:color w:val="000000" w:themeColor="text1"/>
+        </w:rPr>
+      </w:pPr>
+    </w:p>
+    <w:p>
+      <w:pPr>
+        <w:rPr>
+          <w:rFonts w:asciiTheme="minorHAnsi" w:hAnsiTheme="minorHAnsi"/>
+          <w:color w:val="000000" w:themeColor="text1"/>
+        </w:rPr>
+      </w:pPr>
     </w:p>
     <w:sectPr>
       <w:pgSz w:w="12240" w:h="15840"/>

</xml_diff>

<commit_message>
feat: Add progress #20 'Interview Practice, Auth0'
</commit_message>
<xml_diff>
--- a/big-interview/auth0/interview_practice.docx
+++ b/big-interview/auth0/interview_practice.docx
@@ -159,41 +159,13 @@
           <w:szCs w:val="28"/>
         </w:rPr>
       </w:pPr>
-      <w:proofErr w:type="spellStart"/>
-      <w:r>
-        <w:rPr>
-          <w:rFonts w:asciiTheme="minorHAnsi" w:hAnsiTheme="minorHAnsi" w:cstheme="minorHAnsi"/>
-          <w:sz w:val="28"/>
-          <w:szCs w:val="28"/>
-        </w:rPr>
-        <w:t>Swarmy</w:t>
-      </w:r>
-      <w:proofErr w:type="spellEnd"/>
-      <w:r>
-        <w:rPr>
-          <w:rFonts w:asciiTheme="minorHAnsi" w:hAnsiTheme="minorHAnsi" w:cstheme="minorHAnsi"/>
-          <w:sz w:val="28"/>
-          <w:szCs w:val="28"/>
-        </w:rPr>
-        <w:t xml:space="preserve">, </w:t>
-      </w:r>
-      <w:proofErr w:type="spellStart"/>
-      <w:r>
-        <w:rPr>
-          <w:rFonts w:asciiTheme="minorHAnsi" w:hAnsiTheme="minorHAnsi" w:cstheme="minorHAnsi"/>
-          <w:sz w:val="28"/>
-          <w:szCs w:val="28"/>
-        </w:rPr>
-        <w:t>awkard</w:t>
-      </w:r>
-      <w:proofErr w:type="spellEnd"/>
-      <w:r>
-        <w:rPr>
-          <w:rFonts w:asciiTheme="minorHAnsi" w:hAnsiTheme="minorHAnsi" w:cstheme="minorHAnsi"/>
-          <w:sz w:val="28"/>
-          <w:szCs w:val="28"/>
-        </w:rPr>
-        <w:t xml:space="preserve"> </w:t>
+      <w:r>
+        <w:rPr>
+          <w:rFonts w:asciiTheme="minorHAnsi" w:hAnsiTheme="minorHAnsi" w:cstheme="minorHAnsi"/>
+          <w:sz w:val="28"/>
+          <w:szCs w:val="28"/>
+        </w:rPr>
+        <w:t xml:space="preserve">Swarmy, awkard </w:t>
       </w:r>
       <w:r>
         <w:rPr>
@@ -556,23 +528,13 @@
           <w:szCs w:val="28"/>
         </w:rPr>
       </w:pPr>
-      <w:proofErr w:type="spellStart"/>
-      <w:r>
-        <w:rPr>
-          <w:rFonts w:asciiTheme="minorHAnsi" w:hAnsiTheme="minorHAnsi" w:cstheme="minorHAnsi"/>
-          <w:sz w:val="28"/>
-          <w:szCs w:val="28"/>
-        </w:rPr>
-        <w:t>E.g</w:t>
-      </w:r>
-      <w:proofErr w:type="spellEnd"/>
-      <w:r>
-        <w:rPr>
-          <w:rFonts w:asciiTheme="minorHAnsi" w:hAnsiTheme="minorHAnsi" w:cstheme="minorHAnsi"/>
-          <w:sz w:val="28"/>
-          <w:szCs w:val="28"/>
-        </w:rPr>
-        <w:t xml:space="preserve"> arriving late, </w:t>
+      <w:r>
+        <w:rPr>
+          <w:rFonts w:asciiTheme="minorHAnsi" w:hAnsiTheme="minorHAnsi" w:cstheme="minorHAnsi"/>
+          <w:sz w:val="28"/>
+          <w:szCs w:val="28"/>
+        </w:rPr>
+        <w:t xml:space="preserve">E.g arriving late, </w:t>
       </w:r>
     </w:p>
     <w:p>
@@ -863,23 +825,13 @@
           <w:szCs w:val="28"/>
         </w:rPr>
       </w:pPr>
-      <w:proofErr w:type="spellStart"/>
-      <w:r>
-        <w:rPr>
-          <w:rFonts w:asciiTheme="minorHAnsi" w:hAnsiTheme="minorHAnsi" w:cstheme="minorHAnsi"/>
-          <w:sz w:val="28"/>
-          <w:szCs w:val="28"/>
-        </w:rPr>
-        <w:t>Doging</w:t>
-      </w:r>
-      <w:proofErr w:type="spellEnd"/>
-      <w:r>
-        <w:rPr>
-          <w:rFonts w:asciiTheme="minorHAnsi" w:hAnsiTheme="minorHAnsi" w:cstheme="minorHAnsi"/>
-          <w:sz w:val="28"/>
-          <w:szCs w:val="28"/>
-        </w:rPr>
-        <w:t xml:space="preserve"> questions</w:t>
+      <w:r>
+        <w:rPr>
+          <w:rFonts w:asciiTheme="minorHAnsi" w:hAnsiTheme="minorHAnsi" w:cstheme="minorHAnsi"/>
+          <w:sz w:val="28"/>
+          <w:szCs w:val="28"/>
+        </w:rPr>
+        <w:t>Doging questions</w:t>
       </w:r>
     </w:p>
     <w:p>
@@ -955,20 +907,8 @@
           <w:sz w:val="28"/>
           <w:szCs w:val="28"/>
         </w:rPr>
-        <w:t xml:space="preserve">Don’t ever badmouth your former employer, manager or even your </w:t>
-      </w:r>
-      <w:proofErr w:type="spellStart"/>
-      <w:r>
-        <w:rPr>
-          <w:rFonts w:asciiTheme="minorHAnsi" w:hAnsiTheme="minorHAnsi" w:cstheme="minorHAnsi"/>
-          <w:b/>
-          <w:bCs/>
-          <w:sz w:val="28"/>
-          <w:szCs w:val="28"/>
-        </w:rPr>
-        <w:t>coworker</w:t>
-      </w:r>
-      <w:proofErr w:type="spellEnd"/>
+        <w:t>Don’t ever badmouth your former employer, manager or even your coworker</w:t>
+      </w:r>
     </w:p>
     <w:p>
       <w:pPr>
@@ -1229,20 +1169,8 @@
           <w:sz w:val="28"/>
           <w:szCs w:val="28"/>
         </w:rPr>
-        <w:t xml:space="preserve">The phone </w:t>
-      </w:r>
-      <w:proofErr w:type="gramStart"/>
-      <w:r>
-        <w:rPr>
-          <w:rFonts w:asciiTheme="minorHAnsi" w:hAnsiTheme="minorHAnsi" w:cstheme="minorHAnsi"/>
-          <w:b/>
-          <w:bCs/>
-          <w:sz w:val="28"/>
-          <w:szCs w:val="28"/>
-        </w:rPr>
-        <w:t>interview</w:t>
-      </w:r>
-      <w:proofErr w:type="gramEnd"/>
+        <w:t>The phone interview</w:t>
+      </w:r>
     </w:p>
     <w:p>
       <w:pPr>
@@ -1572,31 +1500,7 @@
           <w:u w:val="single"/>
         </w:rPr>
         <w:lastRenderedPageBreak/>
-        <w:t xml:space="preserve">This is the reason why </w:t>
-      </w:r>
-      <w:proofErr w:type="gramStart"/>
-      <w:r>
-        <w:rPr>
-          <w:rFonts w:asciiTheme="minorHAnsi" w:hAnsiTheme="minorHAnsi" w:cstheme="minorHAnsi"/>
-          <w:b/>
-          <w:bCs/>
-          <w:sz w:val="28"/>
-          <w:szCs w:val="28"/>
-          <w:u w:val="single"/>
-        </w:rPr>
-        <w:t>sales people</w:t>
-      </w:r>
-      <w:proofErr w:type="gramEnd"/>
-      <w:r>
-        <w:rPr>
-          <w:rFonts w:asciiTheme="minorHAnsi" w:hAnsiTheme="minorHAnsi" w:cstheme="minorHAnsi"/>
-          <w:b/>
-          <w:bCs/>
-          <w:sz w:val="28"/>
-          <w:szCs w:val="28"/>
-          <w:u w:val="single"/>
-        </w:rPr>
-        <w:t xml:space="preserve"> always want in-person meeting</w:t>
+        <w:t>This is the reason why sales people always want in-person meeting</w:t>
       </w:r>
     </w:p>
     <w:p>
@@ -1912,43 +1816,7 @@
           <w:sz w:val="28"/>
           <w:szCs w:val="28"/>
         </w:rPr>
-        <w:t>“</w:t>
-      </w:r>
-      <w:proofErr w:type="spellStart"/>
-      <w:r>
-        <w:rPr>
-          <w:rFonts w:asciiTheme="minorHAnsi" w:hAnsiTheme="minorHAnsi" w:cstheme="minorHAnsi"/>
-          <w:sz w:val="28"/>
-          <w:szCs w:val="28"/>
-        </w:rPr>
-        <w:t>Umns</w:t>
-      </w:r>
-      <w:proofErr w:type="spellEnd"/>
-      <w:r>
-        <w:rPr>
-          <w:rFonts w:asciiTheme="minorHAnsi" w:hAnsiTheme="minorHAnsi" w:cstheme="minorHAnsi"/>
-          <w:sz w:val="28"/>
-          <w:szCs w:val="28"/>
-        </w:rPr>
-        <w:t>” and “</w:t>
-      </w:r>
-      <w:proofErr w:type="spellStart"/>
-      <w:r>
-        <w:rPr>
-          <w:rFonts w:asciiTheme="minorHAnsi" w:hAnsiTheme="minorHAnsi" w:cstheme="minorHAnsi"/>
-          <w:sz w:val="28"/>
-          <w:szCs w:val="28"/>
-        </w:rPr>
-        <w:t>Uhs</w:t>
-      </w:r>
-      <w:proofErr w:type="spellEnd"/>
-      <w:r>
-        <w:rPr>
-          <w:rFonts w:asciiTheme="minorHAnsi" w:hAnsiTheme="minorHAnsi" w:cstheme="minorHAnsi"/>
-          <w:sz w:val="28"/>
-          <w:szCs w:val="28"/>
-        </w:rPr>
-        <w:t>”</w:t>
+        <w:t>“Umns” and “Uhs”</w:t>
       </w:r>
     </w:p>
     <w:p>
@@ -1974,20 +1842,8 @@
           <w:sz w:val="28"/>
           <w:szCs w:val="28"/>
         </w:rPr>
-        <w:t xml:space="preserve">The video </w:t>
-      </w:r>
-      <w:proofErr w:type="gramStart"/>
-      <w:r>
-        <w:rPr>
-          <w:rFonts w:asciiTheme="minorHAnsi" w:hAnsiTheme="minorHAnsi" w:cstheme="minorHAnsi"/>
-          <w:b/>
-          <w:bCs/>
-          <w:sz w:val="28"/>
-          <w:szCs w:val="28"/>
-        </w:rPr>
-        <w:t>interview</w:t>
-      </w:r>
-      <w:proofErr w:type="gramEnd"/>
+        <w:t>The video interview</w:t>
+      </w:r>
     </w:p>
     <w:p>
       <w:pPr>
@@ -2084,20 +1940,8 @@
           <w:sz w:val="28"/>
           <w:szCs w:val="28"/>
         </w:rPr>
-        <w:t xml:space="preserve">The panel </w:t>
-      </w:r>
-      <w:proofErr w:type="gramStart"/>
-      <w:r>
-        <w:rPr>
-          <w:rFonts w:asciiTheme="minorHAnsi" w:hAnsiTheme="minorHAnsi" w:cstheme="minorHAnsi"/>
-          <w:b/>
-          <w:bCs/>
-          <w:sz w:val="28"/>
-          <w:szCs w:val="28"/>
-        </w:rPr>
-        <w:t>interview</w:t>
-      </w:r>
-      <w:proofErr w:type="gramEnd"/>
+        <w:t>The panel interview</w:t>
+      </w:r>
     </w:p>
     <w:p>
       <w:pPr>
@@ -2138,20 +1982,8 @@
           <w:sz w:val="28"/>
           <w:szCs w:val="28"/>
         </w:rPr>
-        <w:t xml:space="preserve">The group </w:t>
-      </w:r>
-      <w:proofErr w:type="gramStart"/>
-      <w:r>
-        <w:rPr>
-          <w:rFonts w:asciiTheme="minorHAnsi" w:hAnsiTheme="minorHAnsi" w:cstheme="minorHAnsi"/>
-          <w:b/>
-          <w:bCs/>
-          <w:sz w:val="28"/>
-          <w:szCs w:val="28"/>
-        </w:rPr>
-        <w:t>interview</w:t>
-      </w:r>
-      <w:proofErr w:type="gramEnd"/>
+        <w:t>The group interview</w:t>
+      </w:r>
     </w:p>
     <w:p>
       <w:pPr>
@@ -2495,18 +2327,8 @@
           <w:sz w:val="28"/>
           <w:szCs w:val="28"/>
         </w:rPr>
-        <w:t xml:space="preserve">Is the primary decision maker on who gets </w:t>
-      </w:r>
-      <w:proofErr w:type="gramStart"/>
-      <w:r>
-        <w:rPr>
-          <w:rFonts w:asciiTheme="minorHAnsi" w:hAnsiTheme="minorHAnsi" w:cstheme="minorHAnsi"/>
-          <w:sz w:val="28"/>
-          <w:szCs w:val="28"/>
-        </w:rPr>
-        <w:t>hired</w:t>
-      </w:r>
-      <w:proofErr w:type="gramEnd"/>
+        <w:t>Is the primary decision maker on who gets hired</w:t>
+      </w:r>
     </w:p>
     <w:p>
       <w:pPr>
@@ -2902,25 +2724,7 @@
           <w:sz w:val="28"/>
           <w:szCs w:val="28"/>
         </w:rPr>
-        <w:t xml:space="preserve">I worked at </w:t>
-      </w:r>
-      <w:proofErr w:type="spellStart"/>
-      <w:r>
-        <w:rPr>
-          <w:rFonts w:asciiTheme="minorHAnsi" w:hAnsiTheme="minorHAnsi" w:cstheme="minorHAnsi"/>
-          <w:sz w:val="28"/>
-          <w:szCs w:val="28"/>
-        </w:rPr>
-        <w:t>Sitemax</w:t>
-      </w:r>
-      <w:proofErr w:type="spellEnd"/>
-      <w:r>
-        <w:rPr>
-          <w:rFonts w:asciiTheme="minorHAnsi" w:hAnsiTheme="minorHAnsi" w:cstheme="minorHAnsi"/>
-          <w:sz w:val="28"/>
-          <w:szCs w:val="28"/>
-        </w:rPr>
-        <w:t xml:space="preserve"> Systems from January 2018 to December 2019</w:t>
+        <w:t>I worked at Sitemax Systems from January 2018 to December 2019</w:t>
       </w:r>
       <w:r>
         <w:rPr>
@@ -2982,25 +2786,7 @@
           <w:sz w:val="28"/>
           <w:szCs w:val="28"/>
         </w:rPr>
-        <w:t xml:space="preserve"> </w:t>
-      </w:r>
-      <w:proofErr w:type="spellStart"/>
-      <w:r>
-        <w:rPr>
-          <w:rFonts w:asciiTheme="minorHAnsi" w:hAnsiTheme="minorHAnsi" w:cstheme="minorHAnsi"/>
-          <w:sz w:val="28"/>
-          <w:szCs w:val="28"/>
-        </w:rPr>
-        <w:t>SiteMax</w:t>
-      </w:r>
-      <w:proofErr w:type="spellEnd"/>
-      <w:r>
-        <w:rPr>
-          <w:rFonts w:asciiTheme="minorHAnsi" w:hAnsiTheme="minorHAnsi" w:cstheme="minorHAnsi"/>
-          <w:sz w:val="28"/>
-          <w:szCs w:val="28"/>
-        </w:rPr>
-        <w:t xml:space="preserve"> Systems</w:t>
+        <w:t xml:space="preserve"> SiteMax Systems</w:t>
       </w:r>
     </w:p>
     <w:p>
@@ -3071,61 +2857,7 @@
           <w:sz w:val="28"/>
           <w:szCs w:val="28"/>
         </w:rPr>
-        <w:t xml:space="preserve"> </w:t>
-      </w:r>
-      <w:proofErr w:type="spellStart"/>
-      <w:r>
-        <w:rPr>
-          <w:rFonts w:asciiTheme="minorHAnsi" w:hAnsiTheme="minorHAnsi" w:cstheme="minorHAnsi"/>
-          <w:sz w:val="28"/>
-          <w:szCs w:val="28"/>
-        </w:rPr>
-        <w:t>SItemax’s</w:t>
-      </w:r>
-      <w:proofErr w:type="spellEnd"/>
-      <w:r>
-        <w:rPr>
-          <w:rFonts w:asciiTheme="minorHAnsi" w:hAnsiTheme="minorHAnsi" w:cstheme="minorHAnsi"/>
-          <w:sz w:val="28"/>
-          <w:szCs w:val="28"/>
-        </w:rPr>
-        <w:t xml:space="preserve"> mission critical </w:t>
-      </w:r>
-      <w:proofErr w:type="spellStart"/>
-      <w:r>
-        <w:rPr>
-          <w:rFonts w:asciiTheme="minorHAnsi" w:hAnsiTheme="minorHAnsi" w:cstheme="minorHAnsi"/>
-          <w:sz w:val="28"/>
-          <w:szCs w:val="28"/>
-        </w:rPr>
-        <w:t>Sitemax</w:t>
-      </w:r>
-      <w:proofErr w:type="spellEnd"/>
-      <w:r>
-        <w:rPr>
-          <w:rFonts w:asciiTheme="minorHAnsi" w:hAnsiTheme="minorHAnsi" w:cstheme="minorHAnsi"/>
-          <w:sz w:val="28"/>
-          <w:szCs w:val="28"/>
-        </w:rPr>
-        <w:t xml:space="preserve"> 3 and </w:t>
-      </w:r>
-      <w:proofErr w:type="spellStart"/>
-      <w:r>
-        <w:rPr>
-          <w:rFonts w:asciiTheme="minorHAnsi" w:hAnsiTheme="minorHAnsi" w:cstheme="minorHAnsi"/>
-          <w:sz w:val="28"/>
-          <w:szCs w:val="28"/>
-        </w:rPr>
-        <w:t>Sitemax</w:t>
-      </w:r>
-      <w:proofErr w:type="spellEnd"/>
-      <w:r>
-        <w:rPr>
-          <w:rFonts w:asciiTheme="minorHAnsi" w:hAnsiTheme="minorHAnsi" w:cstheme="minorHAnsi"/>
-          <w:sz w:val="28"/>
-          <w:szCs w:val="28"/>
-        </w:rPr>
-        <w:t xml:space="preserve"> 3.5</w:t>
+        <w:t xml:space="preserve"> SItemax’s mission critical Sitemax 3 and Sitemax 3.5</w:t>
       </w:r>
       <w:r>
         <w:rPr>
@@ -3149,25 +2881,7 @@
           <w:sz w:val="28"/>
           <w:szCs w:val="28"/>
         </w:rPr>
-        <w:t xml:space="preserve">I took </w:t>
-      </w:r>
-      <w:proofErr w:type="gramStart"/>
-      <w:r>
-        <w:rPr>
-          <w:rFonts w:asciiTheme="minorHAnsi" w:hAnsiTheme="minorHAnsi" w:cstheme="minorHAnsi"/>
-          <w:sz w:val="28"/>
-          <w:szCs w:val="28"/>
-        </w:rPr>
-        <w:t>leadership</w:t>
-      </w:r>
-      <w:proofErr w:type="gramEnd"/>
-      <w:r>
-        <w:rPr>
-          <w:rFonts w:asciiTheme="minorHAnsi" w:hAnsiTheme="minorHAnsi" w:cstheme="minorHAnsi"/>
-          <w:sz w:val="28"/>
-          <w:szCs w:val="28"/>
-        </w:rPr>
-        <w:t xml:space="preserve"> </w:t>
+        <w:t xml:space="preserve">I took leadership </w:t>
       </w:r>
       <w:r>
         <w:rPr>
@@ -3288,33 +3002,15 @@
           <w:sz w:val="28"/>
           <w:szCs w:val="28"/>
         </w:rPr>
-        <w:t xml:space="preserve">I developed over 300 single page </w:t>
-      </w:r>
-      <w:proofErr w:type="spellStart"/>
-      <w:r>
-        <w:rPr>
-          <w:rFonts w:asciiTheme="minorHAnsi" w:hAnsiTheme="minorHAnsi" w:cstheme="minorHAnsi"/>
-          <w:sz w:val="28"/>
-          <w:szCs w:val="28"/>
-        </w:rPr>
-        <w:t>angular</w:t>
-      </w:r>
-      <w:r>
-        <w:rPr>
-          <w:rFonts w:asciiTheme="minorHAnsi" w:hAnsiTheme="minorHAnsi" w:cstheme="minorHAnsi"/>
-          <w:sz w:val="28"/>
-          <w:szCs w:val="28"/>
-        </w:rPr>
-        <w:t>JS</w:t>
-      </w:r>
-      <w:proofErr w:type="spellEnd"/>
-      <w:r>
-        <w:rPr>
-          <w:rFonts w:asciiTheme="minorHAnsi" w:hAnsiTheme="minorHAnsi" w:cstheme="minorHAnsi"/>
-          <w:sz w:val="28"/>
-          <w:szCs w:val="28"/>
-        </w:rPr>
-        <w:t xml:space="preserve"> based</w:t>
+        <w:t>I developed over 300 single page angular</w:t>
+      </w:r>
+      <w:r>
+        <w:rPr>
+          <w:rFonts w:asciiTheme="minorHAnsi" w:hAnsiTheme="minorHAnsi" w:cstheme="minorHAnsi"/>
+          <w:sz w:val="28"/>
+          <w:szCs w:val="28"/>
+        </w:rPr>
+        <w:t>JS based</w:t>
       </w:r>
       <w:r>
         <w:rPr>
@@ -3603,25 +3299,7 @@
           <w:rFonts w:asciiTheme="minorHAnsi" w:hAnsiTheme="minorHAnsi"/>
           <w:color w:val="000000" w:themeColor="text1"/>
         </w:rPr>
-        <w:t xml:space="preserve">Forms of </w:t>
-      </w:r>
-      <w:proofErr w:type="spellStart"/>
-      <w:proofErr w:type="gramStart"/>
-      <w:r>
-        <w:rPr>
-          <w:rFonts w:asciiTheme="minorHAnsi" w:hAnsiTheme="minorHAnsi"/>
-          <w:color w:val="000000" w:themeColor="text1"/>
-        </w:rPr>
-        <w:t>non verbal</w:t>
-      </w:r>
-      <w:proofErr w:type="spellEnd"/>
-      <w:proofErr w:type="gramEnd"/>
-      <w:r>
-        <w:rPr>
-          <w:rFonts w:asciiTheme="minorHAnsi" w:hAnsiTheme="minorHAnsi"/>
-          <w:color w:val="000000" w:themeColor="text1"/>
-        </w:rPr>
-        <w:t xml:space="preserve"> communication</w:t>
+        <w:t>Forms of non verbal communication</w:t>
       </w:r>
     </w:p>
     <w:p>
@@ -3865,15 +3543,7 @@
     </w:p>
     <w:p>
       <w:r>
-        <w:t xml:space="preserve">Second </w:t>
-      </w:r>
-      <w:proofErr w:type="spellStart"/>
-      <w:r>
-        <w:t>Practie</w:t>
-      </w:r>
-      <w:proofErr w:type="spellEnd"/>
-      <w:r>
-        <w:t xml:space="preserve">: </w:t>
+        <w:t xml:space="preserve">Second Practie: </w:t>
       </w:r>
       <w:hyperlink r:id="rId11" w:history="1">
         <w:r>
@@ -4335,6 +4005,28 @@
           <w:szCs w:val="28"/>
         </w:rPr>
         <w:t>STEP 2: identify themes</w:t>
+      </w:r>
+    </w:p>
+    <w:p>
+      <w:pPr>
+        <w:pStyle w:val="ListParagraph"/>
+        <w:numPr>
+          <w:ilvl w:val="3"/>
+          <w:numId w:val="1"/>
+        </w:numPr>
+        <w:rPr>
+          <w:rFonts w:asciiTheme="minorHAnsi" w:hAnsiTheme="minorHAnsi" w:cstheme="minorHAnsi"/>
+          <w:sz w:val="28"/>
+          <w:szCs w:val="28"/>
+        </w:rPr>
+      </w:pPr>
+      <w:r>
+        <w:rPr>
+          <w:rFonts w:asciiTheme="minorHAnsi" w:hAnsiTheme="minorHAnsi" w:cstheme="minorHAnsi"/>
+          <w:sz w:val="28"/>
+          <w:szCs w:val="28"/>
+        </w:rPr>
+        <w:t>Read carefully, and identify what seems to be the most important to hiring manage</w:t>
       </w:r>
     </w:p>
     <w:p>
@@ -4573,29 +4265,7 @@
                 <w:bdr w:val="none" w:sz="0" w:space="0" w:color="auto" w:frame="1"/>
                 <w:shd w:val="clear" w:color="auto" w:fill="FFFFFF"/>
               </w:rPr>
-              <w:t xml:space="preserve"> to join our Growth and Enablement Team. This team is focused on supercharging the next phase of Auth0’s growth while at the same time enabling multiple internal groups within our organization to effectively deal with their growing needs. At Growth &amp; Enablement, you would join a team of exceptionally talented individuals with a wide breadth of focus, from pricing &amp; packaging, to how customers can effectively leverage support resources to even looking after and improving internal tools that fulfill a plethora of field </w:t>
-            </w:r>
-            <w:proofErr w:type="gramStart"/>
-            <w:r>
-              <w:rPr>
-                <w:rFonts w:ascii="Segoe UI" w:hAnsi="Segoe UI" w:cs="Segoe UI"/>
-                <w:sz w:val="21"/>
-                <w:szCs w:val="21"/>
-                <w:bdr w:val="none" w:sz="0" w:space="0" w:color="auto" w:frame="1"/>
-                <w:shd w:val="clear" w:color="auto" w:fill="FFFFFF"/>
-              </w:rPr>
-              <w:t>teams</w:t>
-            </w:r>
-            <w:proofErr w:type="gramEnd"/>
-            <w:r>
-              <w:rPr>
-                <w:rFonts w:ascii="Segoe UI" w:hAnsi="Segoe UI" w:cs="Segoe UI"/>
-                <w:sz w:val="21"/>
-                <w:szCs w:val="21"/>
-                <w:bdr w:val="none" w:sz="0" w:space="0" w:color="auto" w:frame="1"/>
-                <w:shd w:val="clear" w:color="auto" w:fill="FFFFFF"/>
-              </w:rPr>
-              <w:t xml:space="preserve"> requirements.</w:t>
+              <w:t xml:space="preserve"> to join our Growth and Enablement Team. This team is focused on supercharging the next phase of Auth0’s growth while at the same time enabling multiple internal groups within our organization to effectively deal with their growing needs. At Growth &amp; Enablement, you would join a team of exceptionally talented individuals with a wide breadth of focus, from pricing &amp; packaging, to how customers can effectively leverage support resources to even looking after and improving internal tools that fulfill a plethora of field teams requirements.</w:t>
             </w:r>
             <w:r>
               <w:rPr>
@@ -4690,7 +4360,28 @@
                 <w:bdr w:val="none" w:sz="0" w:space="0" w:color="auto" w:frame="1"/>
                 <w:shd w:val="clear" w:color="auto" w:fill="FFFFFF"/>
               </w:rPr>
-              <w:t>Influence the team culture and iterate upon the ways we work together.</w:t>
+              <w:t>I</w:t>
+            </w:r>
+            <w:r>
+              <w:rPr>
+                <w:rFonts w:ascii="Segoe UI" w:hAnsi="Segoe UI" w:cs="Segoe UI"/>
+                <w:sz w:val="21"/>
+                <w:szCs w:val="21"/>
+                <w:highlight w:val="green"/>
+                <w:bdr w:val="none" w:sz="0" w:space="0" w:color="auto" w:frame="1"/>
+                <w:shd w:val="clear" w:color="auto" w:fill="FFFFFF"/>
+              </w:rPr>
+              <w:t>nfluence the team culture and iterate upon the ways we work together</w:t>
+            </w:r>
+            <w:r>
+              <w:rPr>
+                <w:rFonts w:ascii="Segoe UI" w:hAnsi="Segoe UI" w:cs="Segoe UI"/>
+                <w:sz w:val="21"/>
+                <w:szCs w:val="21"/>
+                <w:bdr w:val="none" w:sz="0" w:space="0" w:color="auto" w:frame="1"/>
+                <w:shd w:val="clear" w:color="auto" w:fill="FFFFFF"/>
+              </w:rPr>
+              <w:t>.</w:t>
             </w:r>
           </w:p>
           <w:p>
@@ -4772,6 +4463,7 @@
                 <w:rFonts w:ascii="Segoe UI" w:hAnsi="Segoe UI" w:cs="Segoe UI"/>
                 <w:sz w:val="21"/>
                 <w:szCs w:val="21"/>
+                <w:highlight w:val="magenta"/>
                 <w:bdr w:val="none" w:sz="0" w:space="0" w:color="auto" w:frame="1"/>
                 <w:shd w:val="clear" w:color="auto" w:fill="FFFFFF"/>
               </w:rPr>
@@ -4781,6 +4473,7 @@
                 <w:rFonts w:ascii="Segoe UI" w:hAnsi="Segoe UI" w:cs="Segoe UI"/>
                 <w:sz w:val="21"/>
                 <w:szCs w:val="21"/>
+                <w:highlight w:val="magenta"/>
                 <w:bdr w:val="none" w:sz="0" w:space="0" w:color="auto" w:frame="1"/>
                 <w:shd w:val="clear" w:color="auto" w:fill="FFFFFF"/>
               </w:rPr>
@@ -4799,6 +4492,7 @@
                 <w:rFonts w:ascii="Segoe UI" w:hAnsi="Segoe UI" w:cs="Segoe UI"/>
                 <w:sz w:val="21"/>
                 <w:szCs w:val="21"/>
+                <w:highlight w:val="magenta"/>
                 <w:bdr w:val="none" w:sz="0" w:space="0" w:color="auto" w:frame="1"/>
                 <w:shd w:val="clear" w:color="auto" w:fill="FFFFFF"/>
               </w:rPr>
@@ -4808,6 +4502,7 @@
                 <w:rFonts w:ascii="Segoe UI" w:hAnsi="Segoe UI" w:cs="Segoe UI"/>
                 <w:sz w:val="21"/>
                 <w:szCs w:val="21"/>
+                <w:highlight w:val="magenta"/>
                 <w:bdr w:val="none" w:sz="0" w:space="0" w:color="auto" w:frame="1"/>
                 <w:shd w:val="clear" w:color="auto" w:fill="FFFFFF"/>
               </w:rPr>
@@ -4891,31 +4586,7 @@
                 <w:u w:val="single"/>
                 <w:bdr w:val="none" w:sz="0" w:space="0" w:color="auto" w:frame="1"/>
               </w:rPr>
-              <w:t xml:space="preserve">You'd Be </w:t>
-            </w:r>
-            <w:proofErr w:type="gramStart"/>
-            <w:r>
-              <w:rPr>
-                <w:rStyle w:val="Strong"/>
-                <w:rFonts w:ascii="Segoe UI" w:eastAsiaTheme="majorEastAsia" w:hAnsi="Segoe UI" w:cs="Segoe UI"/>
-                <w:sz w:val="21"/>
-                <w:szCs w:val="21"/>
-                <w:u w:val="single"/>
-                <w:bdr w:val="none" w:sz="0" w:space="0" w:color="auto" w:frame="1"/>
-              </w:rPr>
-              <w:t>An</w:t>
-            </w:r>
-            <w:proofErr w:type="gramEnd"/>
-            <w:r>
-              <w:rPr>
-                <w:rStyle w:val="Strong"/>
-                <w:rFonts w:ascii="Segoe UI" w:eastAsiaTheme="majorEastAsia" w:hAnsi="Segoe UI" w:cs="Segoe UI"/>
-                <w:sz w:val="21"/>
-                <w:szCs w:val="21"/>
-                <w:u w:val="single"/>
-                <w:bdr w:val="none" w:sz="0" w:space="0" w:color="auto" w:frame="1"/>
-              </w:rPr>
-              <w:t xml:space="preserve"> Excellent Fit If You</w:t>
+              <w:t>You'd Be An Excellent Fit If You</w:t>
             </w:r>
             <w:r>
               <w:rPr>
@@ -5181,29 +4852,7 @@
                 <w:bdr w:val="none" w:sz="0" w:space="0" w:color="auto" w:frame="1"/>
                 <w:shd w:val="clear" w:color="auto" w:fill="FFFFFF"/>
               </w:rPr>
-              <w:t xml:space="preserve">Have the ability to be self-directed and be effective working </w:t>
-            </w:r>
-            <w:proofErr w:type="gramStart"/>
-            <w:r>
-              <w:rPr>
-                <w:rFonts w:ascii="Segoe UI" w:hAnsi="Segoe UI" w:cs="Segoe UI"/>
-                <w:sz w:val="21"/>
-                <w:szCs w:val="21"/>
-                <w:bdr w:val="none" w:sz="0" w:space="0" w:color="auto" w:frame="1"/>
-                <w:shd w:val="clear" w:color="auto" w:fill="FFFFFF"/>
-              </w:rPr>
-              <w:t>independently, yet</w:t>
-            </w:r>
-            <w:proofErr w:type="gramEnd"/>
-            <w:r>
-              <w:rPr>
-                <w:rFonts w:ascii="Segoe UI" w:hAnsi="Segoe UI" w:cs="Segoe UI"/>
-                <w:sz w:val="21"/>
-                <w:szCs w:val="21"/>
-                <w:bdr w:val="none" w:sz="0" w:space="0" w:color="auto" w:frame="1"/>
-                <w:shd w:val="clear" w:color="auto" w:fill="FFFFFF"/>
-              </w:rPr>
-              <w:t xml:space="preserve"> feel equally </w:t>
+              <w:t xml:space="preserve">Have the ability to be self-directed and be effective working independently, yet feel equally </w:t>
             </w:r>
             <w:r>
               <w:rPr>
@@ -5648,20 +5297,8 @@
                 <w:shd w:val="clear" w:color="auto" w:fill="FFFFFF"/>
               </w:rPr>
               <w:br/>
-              <w:t xml:space="preserve">We like to think that we are helping make the internet safer. Our team is spread across more than 35 countries and we are proud to continually be recognized as a great place to work. Culture is critical to us, and we are transparent about our vision and </w:t>
+              <w:t>We like to think that we are helping make the internet safer. Our team is spread across more than 35 countries and we are proud to continually be recognized as a great place to work. Culture is critical to us, and we are transparent about our vision and principles .</w:t>
             </w:r>
-            <w:proofErr w:type="gramStart"/>
-            <w:r>
-              <w:rPr>
-                <w:rFonts w:ascii="Segoe UI" w:hAnsi="Segoe UI" w:cs="Segoe UI"/>
-                <w:sz w:val="21"/>
-                <w:szCs w:val="21"/>
-                <w:bdr w:val="none" w:sz="0" w:space="0" w:color="auto" w:frame="1"/>
-                <w:shd w:val="clear" w:color="auto" w:fill="FFFFFF"/>
-              </w:rPr>
-              <w:t>principles .</w:t>
-            </w:r>
-            <w:proofErr w:type="gramEnd"/>
             <w:r>
               <w:rPr>
                 <w:rFonts w:ascii="Segoe UI" w:hAnsi="Segoe UI" w:cs="Segoe UI"/>
@@ -5707,9 +5344,20 @@
       <w:pPr>
         <w:rPr>
           <w:rFonts w:asciiTheme="minorHAnsi" w:hAnsiTheme="minorHAnsi"/>
+          <w:b/>
+          <w:bCs/>
           <w:color w:val="000000" w:themeColor="text1"/>
         </w:rPr>
       </w:pPr>
+      <w:r>
+        <w:rPr>
+          <w:rFonts w:asciiTheme="minorHAnsi" w:hAnsiTheme="minorHAnsi"/>
+          <w:b/>
+          <w:bCs/>
+          <w:color w:val="000000" w:themeColor="text1"/>
+        </w:rPr>
+        <w:t>Themes</w:t>
+      </w:r>
     </w:p>
     <w:p>
       <w:pPr>
@@ -5748,23 +5396,27 @@
           <w:rFonts w:asciiTheme="minorHAnsi" w:hAnsiTheme="minorHAnsi"/>
           <w:color w:val="000000" w:themeColor="text1"/>
         </w:rPr>
-        <w:t xml:space="preserve">Knowledge in </w:t>
-      </w:r>
-      <w:proofErr w:type="spellStart"/>
-      <w:r>
+        <w:t>Knowledge in fullstack applications</w:t>
+      </w:r>
+    </w:p>
+    <w:p>
+      <w:pPr>
+        <w:pStyle w:val="ListParagraph"/>
+        <w:numPr>
+          <w:ilvl w:val="0"/>
+          <w:numId w:val="16"/>
+        </w:numPr>
         <w:rPr>
           <w:rFonts w:asciiTheme="minorHAnsi" w:hAnsiTheme="minorHAnsi"/>
           <w:color w:val="000000" w:themeColor="text1"/>
         </w:rPr>
-        <w:t>fullstack</w:t>
-      </w:r>
-      <w:proofErr w:type="spellEnd"/>
+      </w:pPr>
       <w:r>
         <w:rPr>
           <w:rFonts w:asciiTheme="minorHAnsi" w:hAnsiTheme="minorHAnsi"/>
           <w:color w:val="000000" w:themeColor="text1"/>
         </w:rPr>
-        <w:t xml:space="preserve"> applications</w:t>
+        <w:t>Customer oriented mindset</w:t>
       </w:r>
     </w:p>
     <w:p>
@@ -5784,17 +5436,51 @@
           <w:rFonts w:asciiTheme="minorHAnsi" w:hAnsiTheme="minorHAnsi"/>
           <w:color w:val="000000" w:themeColor="text1"/>
         </w:rPr>
-        <w:t xml:space="preserve">Lover of learning, persistent person, loves </w:t>
-      </w:r>
-      <w:proofErr w:type="gramStart"/>
-      <w:r>
+        <w:t>Problem solver</w:t>
+      </w:r>
+    </w:p>
+    <w:p>
+      <w:pPr>
+        <w:pStyle w:val="ListParagraph"/>
+        <w:numPr>
+          <w:ilvl w:val="0"/>
+          <w:numId w:val="16"/>
+        </w:numPr>
         <w:rPr>
           <w:rFonts w:asciiTheme="minorHAnsi" w:hAnsiTheme="minorHAnsi"/>
           <w:color w:val="000000" w:themeColor="text1"/>
         </w:rPr>
-        <w:t>change</w:t>
-      </w:r>
-      <w:proofErr w:type="gramEnd"/>
+      </w:pPr>
+      <w:r>
+        <w:rPr>
+          <w:rFonts w:ascii="Segoe UI" w:hAnsi="Segoe UI" w:cs="Segoe UI"/>
+          <w:sz w:val="21"/>
+          <w:szCs w:val="21"/>
+          <w:bdr w:val="none" w:sz="0" w:space="0" w:color="auto" w:frame="1"/>
+          <w:shd w:val="clear" w:color="auto" w:fill="FFFFFF"/>
+        </w:rPr>
+        <w:t>self-directed and be effective working independently</w:t>
+      </w:r>
+    </w:p>
+    <w:p>
+      <w:pPr>
+        <w:pStyle w:val="ListParagraph"/>
+        <w:numPr>
+          <w:ilvl w:val="0"/>
+          <w:numId w:val="16"/>
+        </w:numPr>
+        <w:rPr>
+          <w:rFonts w:asciiTheme="minorHAnsi" w:hAnsiTheme="minorHAnsi"/>
+          <w:color w:val="000000" w:themeColor="text1"/>
+        </w:rPr>
+      </w:pPr>
+      <w:r>
+        <w:rPr>
+          <w:rFonts w:asciiTheme="minorHAnsi" w:hAnsiTheme="minorHAnsi"/>
+          <w:color w:val="000000" w:themeColor="text1"/>
+        </w:rPr>
+        <w:t>Lover of learning, persistent person, loves change</w:t>
+      </w:r>
     </w:p>
     <w:p>
       <w:pPr>

</xml_diff>

<commit_message>
feat: Add progress #21 'Interview Practice, Auth0'
</commit_message>
<xml_diff>
--- a/big-interview/auth0/interview_practice.docx
+++ b/big-interview/auth0/interview_practice.docx
@@ -159,13 +159,41 @@
           <w:szCs w:val="28"/>
         </w:rPr>
       </w:pPr>
-      <w:r>
-        <w:rPr>
-          <w:rFonts w:asciiTheme="minorHAnsi" w:hAnsiTheme="minorHAnsi" w:cstheme="minorHAnsi"/>
-          <w:sz w:val="28"/>
-          <w:szCs w:val="28"/>
-        </w:rPr>
-        <w:t xml:space="preserve">Swarmy, awkard </w:t>
+      <w:proofErr w:type="spellStart"/>
+      <w:r>
+        <w:rPr>
+          <w:rFonts w:asciiTheme="minorHAnsi" w:hAnsiTheme="minorHAnsi" w:cstheme="minorHAnsi"/>
+          <w:sz w:val="28"/>
+          <w:szCs w:val="28"/>
+        </w:rPr>
+        <w:t>Swarmy</w:t>
+      </w:r>
+      <w:proofErr w:type="spellEnd"/>
+      <w:r>
+        <w:rPr>
+          <w:rFonts w:asciiTheme="minorHAnsi" w:hAnsiTheme="minorHAnsi" w:cstheme="minorHAnsi"/>
+          <w:sz w:val="28"/>
+          <w:szCs w:val="28"/>
+        </w:rPr>
+        <w:t xml:space="preserve">, </w:t>
+      </w:r>
+      <w:proofErr w:type="spellStart"/>
+      <w:r>
+        <w:rPr>
+          <w:rFonts w:asciiTheme="minorHAnsi" w:hAnsiTheme="minorHAnsi" w:cstheme="minorHAnsi"/>
+          <w:sz w:val="28"/>
+          <w:szCs w:val="28"/>
+        </w:rPr>
+        <w:t>awkard</w:t>
+      </w:r>
+      <w:proofErr w:type="spellEnd"/>
+      <w:r>
+        <w:rPr>
+          <w:rFonts w:asciiTheme="minorHAnsi" w:hAnsiTheme="minorHAnsi" w:cstheme="minorHAnsi"/>
+          <w:sz w:val="28"/>
+          <w:szCs w:val="28"/>
+        </w:rPr>
+        <w:t xml:space="preserve"> </w:t>
       </w:r>
       <w:r>
         <w:rPr>
@@ -528,13 +556,23 @@
           <w:szCs w:val="28"/>
         </w:rPr>
       </w:pPr>
-      <w:r>
-        <w:rPr>
-          <w:rFonts w:asciiTheme="minorHAnsi" w:hAnsiTheme="minorHAnsi" w:cstheme="minorHAnsi"/>
-          <w:sz w:val="28"/>
-          <w:szCs w:val="28"/>
-        </w:rPr>
-        <w:t xml:space="preserve">E.g arriving late, </w:t>
+      <w:proofErr w:type="spellStart"/>
+      <w:r>
+        <w:rPr>
+          <w:rFonts w:asciiTheme="minorHAnsi" w:hAnsiTheme="minorHAnsi" w:cstheme="minorHAnsi"/>
+          <w:sz w:val="28"/>
+          <w:szCs w:val="28"/>
+        </w:rPr>
+        <w:t>E.g</w:t>
+      </w:r>
+      <w:proofErr w:type="spellEnd"/>
+      <w:r>
+        <w:rPr>
+          <w:rFonts w:asciiTheme="minorHAnsi" w:hAnsiTheme="minorHAnsi" w:cstheme="minorHAnsi"/>
+          <w:sz w:val="28"/>
+          <w:szCs w:val="28"/>
+        </w:rPr>
+        <w:t xml:space="preserve"> arriving late, </w:t>
       </w:r>
     </w:p>
     <w:p>
@@ -825,13 +863,23 @@
           <w:szCs w:val="28"/>
         </w:rPr>
       </w:pPr>
-      <w:r>
-        <w:rPr>
-          <w:rFonts w:asciiTheme="minorHAnsi" w:hAnsiTheme="minorHAnsi" w:cstheme="minorHAnsi"/>
-          <w:sz w:val="28"/>
-          <w:szCs w:val="28"/>
-        </w:rPr>
-        <w:t>Doging questions</w:t>
+      <w:proofErr w:type="spellStart"/>
+      <w:r>
+        <w:rPr>
+          <w:rFonts w:asciiTheme="minorHAnsi" w:hAnsiTheme="minorHAnsi" w:cstheme="minorHAnsi"/>
+          <w:sz w:val="28"/>
+          <w:szCs w:val="28"/>
+        </w:rPr>
+        <w:t>Doging</w:t>
+      </w:r>
+      <w:proofErr w:type="spellEnd"/>
+      <w:r>
+        <w:rPr>
+          <w:rFonts w:asciiTheme="minorHAnsi" w:hAnsiTheme="minorHAnsi" w:cstheme="minorHAnsi"/>
+          <w:sz w:val="28"/>
+          <w:szCs w:val="28"/>
+        </w:rPr>
+        <w:t xml:space="preserve"> questions</w:t>
       </w:r>
     </w:p>
     <w:p>
@@ -907,8 +955,20 @@
           <w:sz w:val="28"/>
           <w:szCs w:val="28"/>
         </w:rPr>
-        <w:t>Don’t ever badmouth your former employer, manager or even your coworker</w:t>
-      </w:r>
+        <w:t xml:space="preserve">Don’t ever badmouth your former employer, manager or even your </w:t>
+      </w:r>
+      <w:proofErr w:type="spellStart"/>
+      <w:r>
+        <w:rPr>
+          <w:rFonts w:asciiTheme="minorHAnsi" w:hAnsiTheme="minorHAnsi" w:cstheme="minorHAnsi"/>
+          <w:b/>
+          <w:bCs/>
+          <w:sz w:val="28"/>
+          <w:szCs w:val="28"/>
+        </w:rPr>
+        <w:t>coworker</w:t>
+      </w:r>
+      <w:proofErr w:type="spellEnd"/>
     </w:p>
     <w:p>
       <w:pPr>
@@ -1169,8 +1229,20 @@
           <w:sz w:val="28"/>
           <w:szCs w:val="28"/>
         </w:rPr>
-        <w:t>The phone interview</w:t>
-      </w:r>
+        <w:t xml:space="preserve">The phone </w:t>
+      </w:r>
+      <w:proofErr w:type="gramStart"/>
+      <w:r>
+        <w:rPr>
+          <w:rFonts w:asciiTheme="minorHAnsi" w:hAnsiTheme="minorHAnsi" w:cstheme="minorHAnsi"/>
+          <w:b/>
+          <w:bCs/>
+          <w:sz w:val="28"/>
+          <w:szCs w:val="28"/>
+        </w:rPr>
+        <w:t>interview</w:t>
+      </w:r>
+      <w:proofErr w:type="gramEnd"/>
     </w:p>
     <w:p>
       <w:pPr>
@@ -1500,7 +1572,31 @@
           <w:u w:val="single"/>
         </w:rPr>
         <w:lastRenderedPageBreak/>
-        <w:t>This is the reason why sales people always want in-person meeting</w:t>
+        <w:t xml:space="preserve">This is the reason why </w:t>
+      </w:r>
+      <w:proofErr w:type="gramStart"/>
+      <w:r>
+        <w:rPr>
+          <w:rFonts w:asciiTheme="minorHAnsi" w:hAnsiTheme="minorHAnsi" w:cstheme="minorHAnsi"/>
+          <w:b/>
+          <w:bCs/>
+          <w:sz w:val="28"/>
+          <w:szCs w:val="28"/>
+          <w:u w:val="single"/>
+        </w:rPr>
+        <w:t>sales people</w:t>
+      </w:r>
+      <w:proofErr w:type="gramEnd"/>
+      <w:r>
+        <w:rPr>
+          <w:rFonts w:asciiTheme="minorHAnsi" w:hAnsiTheme="minorHAnsi" w:cstheme="minorHAnsi"/>
+          <w:b/>
+          <w:bCs/>
+          <w:sz w:val="28"/>
+          <w:szCs w:val="28"/>
+          <w:u w:val="single"/>
+        </w:rPr>
+        <w:t xml:space="preserve"> always want in-person meeting</w:t>
       </w:r>
     </w:p>
     <w:p>
@@ -1816,7 +1912,43 @@
           <w:sz w:val="28"/>
           <w:szCs w:val="28"/>
         </w:rPr>
-        <w:t>“Umns” and “Uhs”</w:t>
+        <w:t>“</w:t>
+      </w:r>
+      <w:proofErr w:type="spellStart"/>
+      <w:r>
+        <w:rPr>
+          <w:rFonts w:asciiTheme="minorHAnsi" w:hAnsiTheme="minorHAnsi" w:cstheme="minorHAnsi"/>
+          <w:sz w:val="28"/>
+          <w:szCs w:val="28"/>
+        </w:rPr>
+        <w:t>Umns</w:t>
+      </w:r>
+      <w:proofErr w:type="spellEnd"/>
+      <w:r>
+        <w:rPr>
+          <w:rFonts w:asciiTheme="minorHAnsi" w:hAnsiTheme="minorHAnsi" w:cstheme="minorHAnsi"/>
+          <w:sz w:val="28"/>
+          <w:szCs w:val="28"/>
+        </w:rPr>
+        <w:t>” and “</w:t>
+      </w:r>
+      <w:proofErr w:type="spellStart"/>
+      <w:r>
+        <w:rPr>
+          <w:rFonts w:asciiTheme="minorHAnsi" w:hAnsiTheme="minorHAnsi" w:cstheme="minorHAnsi"/>
+          <w:sz w:val="28"/>
+          <w:szCs w:val="28"/>
+        </w:rPr>
+        <w:t>Uhs</w:t>
+      </w:r>
+      <w:proofErr w:type="spellEnd"/>
+      <w:r>
+        <w:rPr>
+          <w:rFonts w:asciiTheme="minorHAnsi" w:hAnsiTheme="minorHAnsi" w:cstheme="minorHAnsi"/>
+          <w:sz w:val="28"/>
+          <w:szCs w:val="28"/>
+        </w:rPr>
+        <w:t>”</w:t>
       </w:r>
     </w:p>
     <w:p>
@@ -1842,8 +1974,20 @@
           <w:sz w:val="28"/>
           <w:szCs w:val="28"/>
         </w:rPr>
-        <w:t>The video interview</w:t>
-      </w:r>
+        <w:t xml:space="preserve">The video </w:t>
+      </w:r>
+      <w:proofErr w:type="gramStart"/>
+      <w:r>
+        <w:rPr>
+          <w:rFonts w:asciiTheme="minorHAnsi" w:hAnsiTheme="minorHAnsi" w:cstheme="minorHAnsi"/>
+          <w:b/>
+          <w:bCs/>
+          <w:sz w:val="28"/>
+          <w:szCs w:val="28"/>
+        </w:rPr>
+        <w:t>interview</w:t>
+      </w:r>
+      <w:proofErr w:type="gramEnd"/>
     </w:p>
     <w:p>
       <w:pPr>
@@ -1940,8 +2084,20 @@
           <w:sz w:val="28"/>
           <w:szCs w:val="28"/>
         </w:rPr>
-        <w:t>The panel interview</w:t>
-      </w:r>
+        <w:t xml:space="preserve">The panel </w:t>
+      </w:r>
+      <w:proofErr w:type="gramStart"/>
+      <w:r>
+        <w:rPr>
+          <w:rFonts w:asciiTheme="minorHAnsi" w:hAnsiTheme="minorHAnsi" w:cstheme="minorHAnsi"/>
+          <w:b/>
+          <w:bCs/>
+          <w:sz w:val="28"/>
+          <w:szCs w:val="28"/>
+        </w:rPr>
+        <w:t>interview</w:t>
+      </w:r>
+      <w:proofErr w:type="gramEnd"/>
     </w:p>
     <w:p>
       <w:pPr>
@@ -1982,8 +2138,20 @@
           <w:sz w:val="28"/>
           <w:szCs w:val="28"/>
         </w:rPr>
-        <w:t>The group interview</w:t>
-      </w:r>
+        <w:t xml:space="preserve">The group </w:t>
+      </w:r>
+      <w:proofErr w:type="gramStart"/>
+      <w:r>
+        <w:rPr>
+          <w:rFonts w:asciiTheme="minorHAnsi" w:hAnsiTheme="minorHAnsi" w:cstheme="minorHAnsi"/>
+          <w:b/>
+          <w:bCs/>
+          <w:sz w:val="28"/>
+          <w:szCs w:val="28"/>
+        </w:rPr>
+        <w:t>interview</w:t>
+      </w:r>
+      <w:proofErr w:type="gramEnd"/>
     </w:p>
     <w:p>
       <w:pPr>
@@ -2327,8 +2495,18 @@
           <w:sz w:val="28"/>
           <w:szCs w:val="28"/>
         </w:rPr>
-        <w:t>Is the primary decision maker on who gets hired</w:t>
-      </w:r>
+        <w:t xml:space="preserve">Is the primary decision maker on who gets </w:t>
+      </w:r>
+      <w:proofErr w:type="gramStart"/>
+      <w:r>
+        <w:rPr>
+          <w:rFonts w:asciiTheme="minorHAnsi" w:hAnsiTheme="minorHAnsi" w:cstheme="minorHAnsi"/>
+          <w:sz w:val="28"/>
+          <w:szCs w:val="28"/>
+        </w:rPr>
+        <w:t>hired</w:t>
+      </w:r>
+      <w:proofErr w:type="gramEnd"/>
     </w:p>
     <w:p>
       <w:pPr>
@@ -2724,7 +2902,25 @@
           <w:sz w:val="28"/>
           <w:szCs w:val="28"/>
         </w:rPr>
-        <w:t>I worked at Sitemax Systems from January 2018 to December 2019</w:t>
+        <w:t xml:space="preserve">I worked at </w:t>
+      </w:r>
+      <w:proofErr w:type="spellStart"/>
+      <w:r>
+        <w:rPr>
+          <w:rFonts w:asciiTheme="minorHAnsi" w:hAnsiTheme="minorHAnsi" w:cstheme="minorHAnsi"/>
+          <w:sz w:val="28"/>
+          <w:szCs w:val="28"/>
+        </w:rPr>
+        <w:t>Sitemax</w:t>
+      </w:r>
+      <w:proofErr w:type="spellEnd"/>
+      <w:r>
+        <w:rPr>
+          <w:rFonts w:asciiTheme="minorHAnsi" w:hAnsiTheme="minorHAnsi" w:cstheme="minorHAnsi"/>
+          <w:sz w:val="28"/>
+          <w:szCs w:val="28"/>
+        </w:rPr>
+        <w:t xml:space="preserve"> Systems from January 2018 to December 2019</w:t>
       </w:r>
       <w:r>
         <w:rPr>
@@ -2786,7 +2982,25 @@
           <w:sz w:val="28"/>
           <w:szCs w:val="28"/>
         </w:rPr>
-        <w:t xml:space="preserve"> SiteMax Systems</w:t>
+        <w:t xml:space="preserve"> </w:t>
+      </w:r>
+      <w:proofErr w:type="spellStart"/>
+      <w:r>
+        <w:rPr>
+          <w:rFonts w:asciiTheme="minorHAnsi" w:hAnsiTheme="minorHAnsi" w:cstheme="minorHAnsi"/>
+          <w:sz w:val="28"/>
+          <w:szCs w:val="28"/>
+        </w:rPr>
+        <w:t>SiteMax</w:t>
+      </w:r>
+      <w:proofErr w:type="spellEnd"/>
+      <w:r>
+        <w:rPr>
+          <w:rFonts w:asciiTheme="minorHAnsi" w:hAnsiTheme="minorHAnsi" w:cstheme="minorHAnsi"/>
+          <w:sz w:val="28"/>
+          <w:szCs w:val="28"/>
+        </w:rPr>
+        <w:t xml:space="preserve"> Systems</w:t>
       </w:r>
     </w:p>
     <w:p>
@@ -2857,7 +3071,61 @@
           <w:sz w:val="28"/>
           <w:szCs w:val="28"/>
         </w:rPr>
-        <w:t xml:space="preserve"> SItemax’s mission critical Sitemax 3 and Sitemax 3.5</w:t>
+        <w:t xml:space="preserve"> </w:t>
+      </w:r>
+      <w:proofErr w:type="spellStart"/>
+      <w:r>
+        <w:rPr>
+          <w:rFonts w:asciiTheme="minorHAnsi" w:hAnsiTheme="minorHAnsi" w:cstheme="minorHAnsi"/>
+          <w:sz w:val="28"/>
+          <w:szCs w:val="28"/>
+        </w:rPr>
+        <w:t>SItemax’s</w:t>
+      </w:r>
+      <w:proofErr w:type="spellEnd"/>
+      <w:r>
+        <w:rPr>
+          <w:rFonts w:asciiTheme="minorHAnsi" w:hAnsiTheme="minorHAnsi" w:cstheme="minorHAnsi"/>
+          <w:sz w:val="28"/>
+          <w:szCs w:val="28"/>
+        </w:rPr>
+        <w:t xml:space="preserve"> mission critical </w:t>
+      </w:r>
+      <w:proofErr w:type="spellStart"/>
+      <w:r>
+        <w:rPr>
+          <w:rFonts w:asciiTheme="minorHAnsi" w:hAnsiTheme="minorHAnsi" w:cstheme="minorHAnsi"/>
+          <w:sz w:val="28"/>
+          <w:szCs w:val="28"/>
+        </w:rPr>
+        <w:t>Sitemax</w:t>
+      </w:r>
+      <w:proofErr w:type="spellEnd"/>
+      <w:r>
+        <w:rPr>
+          <w:rFonts w:asciiTheme="minorHAnsi" w:hAnsiTheme="minorHAnsi" w:cstheme="minorHAnsi"/>
+          <w:sz w:val="28"/>
+          <w:szCs w:val="28"/>
+        </w:rPr>
+        <w:t xml:space="preserve"> 3 and </w:t>
+      </w:r>
+      <w:proofErr w:type="spellStart"/>
+      <w:r>
+        <w:rPr>
+          <w:rFonts w:asciiTheme="minorHAnsi" w:hAnsiTheme="minorHAnsi" w:cstheme="minorHAnsi"/>
+          <w:sz w:val="28"/>
+          <w:szCs w:val="28"/>
+        </w:rPr>
+        <w:t>Sitemax</w:t>
+      </w:r>
+      <w:proofErr w:type="spellEnd"/>
+      <w:r>
+        <w:rPr>
+          <w:rFonts w:asciiTheme="minorHAnsi" w:hAnsiTheme="minorHAnsi" w:cstheme="minorHAnsi"/>
+          <w:sz w:val="28"/>
+          <w:szCs w:val="28"/>
+        </w:rPr>
+        <w:t xml:space="preserve"> 3.5</w:t>
       </w:r>
       <w:r>
         <w:rPr>
@@ -2881,7 +3149,25 @@
           <w:sz w:val="28"/>
           <w:szCs w:val="28"/>
         </w:rPr>
-        <w:t xml:space="preserve">I took leadership </w:t>
+        <w:t xml:space="preserve">I took </w:t>
+      </w:r>
+      <w:proofErr w:type="gramStart"/>
+      <w:r>
+        <w:rPr>
+          <w:rFonts w:asciiTheme="minorHAnsi" w:hAnsiTheme="minorHAnsi" w:cstheme="minorHAnsi"/>
+          <w:sz w:val="28"/>
+          <w:szCs w:val="28"/>
+        </w:rPr>
+        <w:t>leadership</w:t>
+      </w:r>
+      <w:proofErr w:type="gramEnd"/>
+      <w:r>
+        <w:rPr>
+          <w:rFonts w:asciiTheme="minorHAnsi" w:hAnsiTheme="minorHAnsi" w:cstheme="minorHAnsi"/>
+          <w:sz w:val="28"/>
+          <w:szCs w:val="28"/>
+        </w:rPr>
+        <w:t xml:space="preserve"> </w:t>
       </w:r>
       <w:r>
         <w:rPr>
@@ -3002,15 +3288,33 @@
           <w:sz w:val="28"/>
           <w:szCs w:val="28"/>
         </w:rPr>
-        <w:t>I developed over 300 single page angular</w:t>
-      </w:r>
-      <w:r>
-        <w:rPr>
-          <w:rFonts w:asciiTheme="minorHAnsi" w:hAnsiTheme="minorHAnsi" w:cstheme="minorHAnsi"/>
-          <w:sz w:val="28"/>
-          <w:szCs w:val="28"/>
-        </w:rPr>
-        <w:t>JS based</w:t>
+        <w:t xml:space="preserve">I developed over 300 single page </w:t>
+      </w:r>
+      <w:proofErr w:type="spellStart"/>
+      <w:r>
+        <w:rPr>
+          <w:rFonts w:asciiTheme="minorHAnsi" w:hAnsiTheme="minorHAnsi" w:cstheme="minorHAnsi"/>
+          <w:sz w:val="28"/>
+          <w:szCs w:val="28"/>
+        </w:rPr>
+        <w:t>angular</w:t>
+      </w:r>
+      <w:r>
+        <w:rPr>
+          <w:rFonts w:asciiTheme="minorHAnsi" w:hAnsiTheme="minorHAnsi" w:cstheme="minorHAnsi"/>
+          <w:sz w:val="28"/>
+          <w:szCs w:val="28"/>
+        </w:rPr>
+        <w:t>JS</w:t>
+      </w:r>
+      <w:proofErr w:type="spellEnd"/>
+      <w:r>
+        <w:rPr>
+          <w:rFonts w:asciiTheme="minorHAnsi" w:hAnsiTheme="minorHAnsi" w:cstheme="minorHAnsi"/>
+          <w:sz w:val="28"/>
+          <w:szCs w:val="28"/>
+        </w:rPr>
+        <w:t xml:space="preserve"> based</w:t>
       </w:r>
       <w:r>
         <w:rPr>
@@ -3299,7 +3603,25 @@
           <w:rFonts w:asciiTheme="minorHAnsi" w:hAnsiTheme="minorHAnsi"/>
           <w:color w:val="000000" w:themeColor="text1"/>
         </w:rPr>
-        <w:t>Forms of non verbal communication</w:t>
+        <w:t xml:space="preserve">Forms of </w:t>
+      </w:r>
+      <w:proofErr w:type="spellStart"/>
+      <w:proofErr w:type="gramStart"/>
+      <w:r>
+        <w:rPr>
+          <w:rFonts w:asciiTheme="minorHAnsi" w:hAnsiTheme="minorHAnsi"/>
+          <w:color w:val="000000" w:themeColor="text1"/>
+        </w:rPr>
+        <w:t>non verbal</w:t>
+      </w:r>
+      <w:proofErr w:type="spellEnd"/>
+      <w:proofErr w:type="gramEnd"/>
+      <w:r>
+        <w:rPr>
+          <w:rFonts w:asciiTheme="minorHAnsi" w:hAnsiTheme="minorHAnsi"/>
+          <w:color w:val="000000" w:themeColor="text1"/>
+        </w:rPr>
+        <w:t xml:space="preserve"> communication</w:t>
       </w:r>
     </w:p>
     <w:p>
@@ -3543,7 +3865,15 @@
     </w:p>
     <w:p>
       <w:r>
-        <w:t xml:space="preserve">Second Practie: </w:t>
+        <w:t xml:space="preserve">Second </w:t>
+      </w:r>
+      <w:proofErr w:type="spellStart"/>
+      <w:r>
+        <w:t>Practie</w:t>
+      </w:r>
+      <w:proofErr w:type="spellEnd"/>
+      <w:r>
+        <w:t xml:space="preserve">: </w:t>
       </w:r>
       <w:hyperlink r:id="rId11" w:history="1">
         <w:r>
@@ -4055,6 +4385,28 @@
       <w:pPr>
         <w:pStyle w:val="ListParagraph"/>
         <w:numPr>
+          <w:ilvl w:val="3"/>
+          <w:numId w:val="1"/>
+        </w:numPr>
+        <w:rPr>
+          <w:rFonts w:asciiTheme="minorHAnsi" w:hAnsiTheme="minorHAnsi" w:cstheme="minorHAnsi"/>
+          <w:sz w:val="28"/>
+          <w:szCs w:val="28"/>
+        </w:rPr>
+      </w:pPr>
+      <w:r>
+        <w:rPr>
+          <w:rFonts w:asciiTheme="minorHAnsi" w:hAnsiTheme="minorHAnsi" w:cstheme="minorHAnsi"/>
+          <w:sz w:val="28"/>
+          <w:szCs w:val="28"/>
+        </w:rPr>
+        <w:t>Refer to exercise “Talking about strengths”</w:t>
+      </w:r>
+    </w:p>
+    <w:p>
+      <w:pPr>
+        <w:pStyle w:val="ListParagraph"/>
+        <w:numPr>
           <w:ilvl w:val="2"/>
           <w:numId w:val="1"/>
         </w:numPr>
@@ -4072,6 +4424,20 @@
         </w:rPr>
         <w:t>STEP 4: identify gaps or issues</w:t>
       </w:r>
+    </w:p>
+    <w:p>
+      <w:pPr>
+        <w:pStyle w:val="ListParagraph"/>
+        <w:numPr>
+          <w:ilvl w:val="3"/>
+          <w:numId w:val="1"/>
+        </w:numPr>
+        <w:rPr>
+          <w:rFonts w:asciiTheme="minorHAnsi" w:hAnsiTheme="minorHAnsi" w:cstheme="minorHAnsi"/>
+          <w:sz w:val="28"/>
+          <w:szCs w:val="28"/>
+        </w:rPr>
+      </w:pPr>
     </w:p>
     <w:p>
       <w:pPr>
@@ -4265,7 +4631,29 @@
                 <w:bdr w:val="none" w:sz="0" w:space="0" w:color="auto" w:frame="1"/>
                 <w:shd w:val="clear" w:color="auto" w:fill="FFFFFF"/>
               </w:rPr>
-              <w:t xml:space="preserve"> to join our Growth and Enablement Team. This team is focused on supercharging the next phase of Auth0’s growth while at the same time enabling multiple internal groups within our organization to effectively deal with their growing needs. At Growth &amp; Enablement, you would join a team of exceptionally talented individuals with a wide breadth of focus, from pricing &amp; packaging, to how customers can effectively leverage support resources to even looking after and improving internal tools that fulfill a plethora of field teams requirements.</w:t>
+              <w:t xml:space="preserve"> to join our Growth and Enablement Team. This team is focused on supercharging the next phase of Auth0’s growth while at the same time enabling multiple internal groups within our organization to effectively deal with their growing needs. At Growth &amp; Enablement, you would join a team of exceptionally talented individuals with a wide breadth of focus, from pricing &amp; packaging, to how customers can effectively leverage support resources to even looking after and improving internal tools that fulfill a plethora of field </w:t>
+            </w:r>
+            <w:proofErr w:type="gramStart"/>
+            <w:r>
+              <w:rPr>
+                <w:rFonts w:ascii="Segoe UI" w:hAnsi="Segoe UI" w:cs="Segoe UI"/>
+                <w:sz w:val="21"/>
+                <w:szCs w:val="21"/>
+                <w:bdr w:val="none" w:sz="0" w:space="0" w:color="auto" w:frame="1"/>
+                <w:shd w:val="clear" w:color="auto" w:fill="FFFFFF"/>
+              </w:rPr>
+              <w:t>teams</w:t>
+            </w:r>
+            <w:proofErr w:type="gramEnd"/>
+            <w:r>
+              <w:rPr>
+                <w:rFonts w:ascii="Segoe UI" w:hAnsi="Segoe UI" w:cs="Segoe UI"/>
+                <w:sz w:val="21"/>
+                <w:szCs w:val="21"/>
+                <w:bdr w:val="none" w:sz="0" w:space="0" w:color="auto" w:frame="1"/>
+                <w:shd w:val="clear" w:color="auto" w:fill="FFFFFF"/>
+              </w:rPr>
+              <w:t xml:space="preserve"> requirements.</w:t>
             </w:r>
             <w:r>
               <w:rPr>
@@ -4586,7 +4974,31 @@
                 <w:u w:val="single"/>
                 <w:bdr w:val="none" w:sz="0" w:space="0" w:color="auto" w:frame="1"/>
               </w:rPr>
-              <w:t>You'd Be An Excellent Fit If You</w:t>
+              <w:t xml:space="preserve">You'd Be </w:t>
+            </w:r>
+            <w:proofErr w:type="gramStart"/>
+            <w:r>
+              <w:rPr>
+                <w:rStyle w:val="Strong"/>
+                <w:rFonts w:ascii="Segoe UI" w:eastAsiaTheme="majorEastAsia" w:hAnsi="Segoe UI" w:cs="Segoe UI"/>
+                <w:sz w:val="21"/>
+                <w:szCs w:val="21"/>
+                <w:u w:val="single"/>
+                <w:bdr w:val="none" w:sz="0" w:space="0" w:color="auto" w:frame="1"/>
+              </w:rPr>
+              <w:t>An</w:t>
+            </w:r>
+            <w:proofErr w:type="gramEnd"/>
+            <w:r>
+              <w:rPr>
+                <w:rStyle w:val="Strong"/>
+                <w:rFonts w:ascii="Segoe UI" w:eastAsiaTheme="majorEastAsia" w:hAnsi="Segoe UI" w:cs="Segoe UI"/>
+                <w:sz w:val="21"/>
+                <w:szCs w:val="21"/>
+                <w:u w:val="single"/>
+                <w:bdr w:val="none" w:sz="0" w:space="0" w:color="auto" w:frame="1"/>
+              </w:rPr>
+              <w:t xml:space="preserve"> Excellent Fit If You</w:t>
             </w:r>
             <w:r>
               <w:rPr>
@@ -4852,7 +5264,29 @@
                 <w:bdr w:val="none" w:sz="0" w:space="0" w:color="auto" w:frame="1"/>
                 <w:shd w:val="clear" w:color="auto" w:fill="FFFFFF"/>
               </w:rPr>
-              <w:t xml:space="preserve">Have the ability to be self-directed and be effective working independently, yet feel equally </w:t>
+              <w:t xml:space="preserve">Have the ability to be self-directed and be effective working </w:t>
+            </w:r>
+            <w:proofErr w:type="gramStart"/>
+            <w:r>
+              <w:rPr>
+                <w:rFonts w:ascii="Segoe UI" w:hAnsi="Segoe UI" w:cs="Segoe UI"/>
+                <w:sz w:val="21"/>
+                <w:szCs w:val="21"/>
+                <w:bdr w:val="none" w:sz="0" w:space="0" w:color="auto" w:frame="1"/>
+                <w:shd w:val="clear" w:color="auto" w:fill="FFFFFF"/>
+              </w:rPr>
+              <w:t>independently, yet</w:t>
+            </w:r>
+            <w:proofErr w:type="gramEnd"/>
+            <w:r>
+              <w:rPr>
+                <w:rFonts w:ascii="Segoe UI" w:hAnsi="Segoe UI" w:cs="Segoe UI"/>
+                <w:sz w:val="21"/>
+                <w:szCs w:val="21"/>
+                <w:bdr w:val="none" w:sz="0" w:space="0" w:color="auto" w:frame="1"/>
+                <w:shd w:val="clear" w:color="auto" w:fill="FFFFFF"/>
+              </w:rPr>
+              <w:t xml:space="preserve"> feel equally </w:t>
             </w:r>
             <w:r>
               <w:rPr>
@@ -5297,8 +5731,20 @@
                 <w:shd w:val="clear" w:color="auto" w:fill="FFFFFF"/>
               </w:rPr>
               <w:br/>
-              <w:t>We like to think that we are helping make the internet safer. Our team is spread across more than 35 countries and we are proud to continually be recognized as a great place to work. Culture is critical to us, and we are transparent about our vision and principles .</w:t>
+              <w:t xml:space="preserve">We like to think that we are helping make the internet safer. Our team is spread across more than 35 countries and we are proud to continually be recognized as a great place to work. Culture is critical to us, and we are transparent about our vision and </w:t>
             </w:r>
+            <w:proofErr w:type="gramStart"/>
+            <w:r>
+              <w:rPr>
+                <w:rFonts w:ascii="Segoe UI" w:hAnsi="Segoe UI" w:cs="Segoe UI"/>
+                <w:sz w:val="21"/>
+                <w:szCs w:val="21"/>
+                <w:bdr w:val="none" w:sz="0" w:space="0" w:color="auto" w:frame="1"/>
+                <w:shd w:val="clear" w:color="auto" w:fill="FFFFFF"/>
+              </w:rPr>
+              <w:t>principles .</w:t>
+            </w:r>
+            <w:proofErr w:type="gramEnd"/>
             <w:r>
               <w:rPr>
                 <w:rFonts w:ascii="Segoe UI" w:hAnsi="Segoe UI" w:cs="Segoe UI"/>
@@ -5396,7 +5842,23 @@
           <w:rFonts w:asciiTheme="minorHAnsi" w:hAnsiTheme="minorHAnsi"/>
           <w:color w:val="000000" w:themeColor="text1"/>
         </w:rPr>
-        <w:t>Knowledge in fullstack applications</w:t>
+        <w:t xml:space="preserve">Knowledge in </w:t>
+      </w:r>
+      <w:proofErr w:type="spellStart"/>
+      <w:r>
+        <w:rPr>
+          <w:rFonts w:asciiTheme="minorHAnsi" w:hAnsiTheme="minorHAnsi"/>
+          <w:color w:val="000000" w:themeColor="text1"/>
+        </w:rPr>
+        <w:t>fullstack</w:t>
+      </w:r>
+      <w:proofErr w:type="spellEnd"/>
+      <w:r>
+        <w:rPr>
+          <w:rFonts w:asciiTheme="minorHAnsi" w:hAnsiTheme="minorHAnsi"/>
+          <w:color w:val="000000" w:themeColor="text1"/>
+        </w:rPr>
+        <w:t xml:space="preserve"> applications</w:t>
       </w:r>
     </w:p>
     <w:p>
@@ -5437,6 +5899,13 @@
           <w:color w:val="000000" w:themeColor="text1"/>
         </w:rPr>
         <w:t>Problem solver</w:t>
+      </w:r>
+      <w:r>
+        <w:rPr>
+          <w:rFonts w:asciiTheme="minorHAnsi" w:hAnsiTheme="minorHAnsi"/>
+          <w:color w:val="000000" w:themeColor="text1"/>
+        </w:rPr>
+        <w:t xml:space="preserve"> &amp; good debugging skills</w:t>
       </w:r>
     </w:p>
     <w:p>
@@ -5479,8 +5948,17 @@
           <w:rFonts w:asciiTheme="minorHAnsi" w:hAnsiTheme="minorHAnsi"/>
           <w:color w:val="000000" w:themeColor="text1"/>
         </w:rPr>
-        <w:t>Lover of learning, persistent person, loves change</w:t>
-      </w:r>
+        <w:t xml:space="preserve">Lover of learning, persistent person, loves </w:t>
+      </w:r>
+      <w:proofErr w:type="gramStart"/>
+      <w:r>
+        <w:rPr>
+          <w:rFonts w:asciiTheme="minorHAnsi" w:hAnsiTheme="minorHAnsi"/>
+          <w:color w:val="000000" w:themeColor="text1"/>
+        </w:rPr>
+        <w:t>change</w:t>
+      </w:r>
+      <w:proofErr w:type="gramEnd"/>
     </w:p>
     <w:p>
       <w:pPr>
@@ -5500,6 +5978,38 @@
           <w:color w:val="000000" w:themeColor="text1"/>
         </w:rPr>
       </w:pPr>
+    </w:p>
+    <w:p>
+      <w:pPr>
+        <w:rPr>
+          <w:rFonts w:asciiTheme="minorHAnsi" w:hAnsiTheme="minorHAnsi"/>
+          <w:b/>
+          <w:bCs/>
+          <w:color w:val="000000" w:themeColor="text1"/>
+        </w:rPr>
+      </w:pPr>
+    </w:p>
+    <w:p>
+      <w:pPr>
+        <w:pStyle w:val="Heading5"/>
+        <w:shd w:val="clear" w:color="auto" w:fill="FFFFFF"/>
+        <w:spacing w:before="0" w:beforeAutospacing="0"/>
+        <w:rPr>
+          <w:rFonts w:asciiTheme="minorHAnsi" w:hAnsiTheme="minorHAnsi" w:cs="Arial"/>
+          <w:color w:val="000000" w:themeColor="text1"/>
+          <w:sz w:val="24"/>
+          <w:szCs w:val="24"/>
+        </w:rPr>
+      </w:pPr>
+      <w:r>
+        <w:rPr>
+          <w:rFonts w:asciiTheme="minorHAnsi" w:hAnsiTheme="minorHAnsi" w:cs="Arial"/>
+          <w:color w:val="000000" w:themeColor="text1"/>
+          <w:sz w:val="24"/>
+          <w:szCs w:val="24"/>
+        </w:rPr>
+        <w:t>What are your most relevant qualifications for this position?</w:t>
+      </w:r>
     </w:p>
     <w:p>
       <w:pPr>

</xml_diff>

<commit_message>
feat: Add progress #22 'Interview Practice, Auth0'
</commit_message>
<xml_diff>
--- a/big-interview/auth0/interview_practice.docx
+++ b/big-interview/auth0/interview_practice.docx
@@ -4438,6 +4438,32 @@
           <w:szCs w:val="28"/>
         </w:rPr>
       </w:pPr>
+      <w:r>
+        <w:rPr>
+          <w:rFonts w:asciiTheme="minorHAnsi" w:hAnsiTheme="minorHAnsi" w:cstheme="minorHAnsi"/>
+          <w:sz w:val="28"/>
+          <w:szCs w:val="28"/>
+        </w:rPr>
+        <w:t xml:space="preserve">It’s important to go through the process of honestly, candidly identifying your weaknesses or what could be perceived as </w:t>
+      </w:r>
+      <w:proofErr w:type="spellStart"/>
+      <w:r>
+        <w:rPr>
+          <w:rFonts w:asciiTheme="minorHAnsi" w:hAnsiTheme="minorHAnsi" w:cstheme="minorHAnsi"/>
+          <w:sz w:val="28"/>
+          <w:szCs w:val="28"/>
+        </w:rPr>
+        <w:t>weakenesses</w:t>
+      </w:r>
+      <w:proofErr w:type="spellEnd"/>
+      <w:r>
+        <w:rPr>
+          <w:rFonts w:asciiTheme="minorHAnsi" w:hAnsiTheme="minorHAnsi" w:cstheme="minorHAnsi"/>
+          <w:sz w:val="28"/>
+          <w:szCs w:val="28"/>
+        </w:rPr>
+        <w:t xml:space="preserve"> by others</w:t>
+      </w:r>
     </w:p>
     <w:p>
       <w:pPr>
@@ -5782,6 +5808,110 @@
       <w:pPr>
         <w:rPr>
           <w:rFonts w:asciiTheme="minorHAnsi" w:hAnsiTheme="minorHAnsi"/>
+          <w:b/>
+          <w:bCs/>
+          <w:color w:val="000000" w:themeColor="text1"/>
+        </w:rPr>
+      </w:pPr>
+    </w:p>
+    <w:p>
+      <w:pPr>
+        <w:rPr>
+          <w:rFonts w:asciiTheme="minorHAnsi" w:hAnsiTheme="minorHAnsi"/>
+          <w:b/>
+          <w:bCs/>
+          <w:color w:val="000000" w:themeColor="text1"/>
+        </w:rPr>
+      </w:pPr>
+      <w:r>
+        <w:rPr>
+          <w:rFonts w:asciiTheme="minorHAnsi" w:hAnsiTheme="minorHAnsi"/>
+          <w:b/>
+          <w:bCs/>
+          <w:color w:val="000000" w:themeColor="text1"/>
+        </w:rPr>
+        <w:t>Weaknesses</w:t>
+      </w:r>
+    </w:p>
+    <w:p>
+      <w:pPr>
+        <w:rPr>
+          <w:rFonts w:asciiTheme="minorHAnsi" w:hAnsiTheme="minorHAnsi"/>
+          <w:color w:val="000000" w:themeColor="text1"/>
+        </w:rPr>
+      </w:pPr>
+    </w:p>
+    <w:p>
+      <w:pPr>
+        <w:pStyle w:val="ListParagraph"/>
+        <w:numPr>
+          <w:ilvl w:val="0"/>
+          <w:numId w:val="18"/>
+        </w:numPr>
+        <w:rPr>
+          <w:rFonts w:asciiTheme="minorHAnsi" w:hAnsiTheme="minorHAnsi"/>
+          <w:color w:val="000000" w:themeColor="text1"/>
+        </w:rPr>
+      </w:pPr>
+      <w:r>
+        <w:rPr>
+          <w:rFonts w:asciiTheme="minorHAnsi" w:hAnsiTheme="minorHAnsi"/>
+          <w:color w:val="000000" w:themeColor="text1"/>
+        </w:rPr>
+        <w:t>I have 1 year gap in experience</w:t>
+      </w:r>
+    </w:p>
+    <w:p>
+      <w:pPr>
+        <w:pStyle w:val="ListParagraph"/>
+        <w:numPr>
+          <w:ilvl w:val="0"/>
+          <w:numId w:val="18"/>
+        </w:numPr>
+        <w:rPr>
+          <w:rFonts w:asciiTheme="minorHAnsi" w:hAnsiTheme="minorHAnsi"/>
+          <w:color w:val="000000" w:themeColor="text1"/>
+        </w:rPr>
+      </w:pPr>
+      <w:r>
+        <w:rPr>
+          <w:rFonts w:asciiTheme="minorHAnsi" w:hAnsiTheme="minorHAnsi"/>
+          <w:color w:val="000000" w:themeColor="text1"/>
+        </w:rPr>
+        <w:t>My project is too simple</w:t>
+      </w:r>
+      <w:r>
+        <w:rPr>
+          <w:rFonts w:asciiTheme="minorHAnsi" w:hAnsiTheme="minorHAnsi"/>
+          <w:color w:val="000000" w:themeColor="text1"/>
+        </w:rPr>
+        <w:t xml:space="preserve"> (including React)</w:t>
+      </w:r>
+    </w:p>
+    <w:p>
+      <w:pPr>
+        <w:pStyle w:val="ListParagraph"/>
+        <w:numPr>
+          <w:ilvl w:val="0"/>
+          <w:numId w:val="18"/>
+        </w:numPr>
+        <w:rPr>
+          <w:rFonts w:asciiTheme="minorHAnsi" w:hAnsiTheme="minorHAnsi"/>
+          <w:color w:val="000000" w:themeColor="text1"/>
+        </w:rPr>
+      </w:pPr>
+      <w:r>
+        <w:rPr>
+          <w:rFonts w:asciiTheme="minorHAnsi" w:hAnsiTheme="minorHAnsi"/>
+          <w:color w:val="000000" w:themeColor="text1"/>
+        </w:rPr>
+        <w:t>I don’t have Node.js experience and Typescript experience</w:t>
+      </w:r>
+    </w:p>
+    <w:p>
+      <w:pPr>
+        <w:rPr>
+          <w:rFonts w:asciiTheme="minorHAnsi" w:hAnsiTheme="minorHAnsi"/>
           <w:color w:val="000000" w:themeColor="text1"/>
         </w:rPr>
       </w:pPr>
@@ -5970,6 +6100,155 @@
     </w:p>
     <w:p>
       <w:pPr>
+        <w:pStyle w:val="ListParagraph"/>
+        <w:numPr>
+          <w:ilvl w:val="0"/>
+          <w:numId w:val="19"/>
+        </w:numPr>
+        <w:rPr>
+          <w:rFonts w:asciiTheme="minorHAnsi" w:hAnsiTheme="minorHAnsi"/>
+          <w:color w:val="000000" w:themeColor="text1"/>
+        </w:rPr>
+      </w:pPr>
+      <w:r>
+        <w:rPr>
+          <w:rFonts w:asciiTheme="minorHAnsi" w:hAnsiTheme="minorHAnsi"/>
+          <w:color w:val="000000" w:themeColor="text1"/>
+        </w:rPr>
+        <w:t>Tell me about a project</w:t>
+      </w:r>
+    </w:p>
+    <w:p>
+      <w:pPr>
+        <w:pStyle w:val="ListParagraph"/>
+        <w:numPr>
+          <w:ilvl w:val="0"/>
+          <w:numId w:val="19"/>
+        </w:numPr>
+      </w:pPr>
+      <w:r>
+        <w:rPr>
+          <w:rFonts w:ascii="Lato" w:hAnsi="Lato"/>
+          <w:color w:val="404040"/>
+          <w:sz w:val="23"/>
+          <w:szCs w:val="23"/>
+          <w:shd w:val="clear" w:color="auto" w:fill="FFFFFF"/>
+        </w:rPr>
+        <w:t xml:space="preserve">Review snippet of code in Node.js. What would you do to make it production </w:t>
+      </w:r>
+      <w:proofErr w:type="gramStart"/>
+      <w:r>
+        <w:rPr>
+          <w:rFonts w:ascii="Lato" w:hAnsi="Lato"/>
+          <w:color w:val="404040"/>
+          <w:sz w:val="23"/>
+          <w:szCs w:val="23"/>
+          <w:shd w:val="clear" w:color="auto" w:fill="FFFFFF"/>
+        </w:rPr>
+        <w:t>ready</w:t>
+      </w:r>
+      <w:proofErr w:type="gramEnd"/>
+      <w:r>
+        <w:rPr>
+          <w:rFonts w:ascii="Lato" w:hAnsi="Lato"/>
+          <w:color w:val="404040"/>
+          <w:sz w:val="23"/>
+          <w:szCs w:val="23"/>
+          <w:shd w:val="clear" w:color="auto" w:fill="FFFFFF"/>
+        </w:rPr>
+        <w:t xml:space="preserve">  </w:t>
+      </w:r>
+    </w:p>
+    <w:p>
+      <w:pPr>
+        <w:pStyle w:val="ListParagraph"/>
+        <w:numPr>
+          <w:ilvl w:val="0"/>
+          <w:numId w:val="19"/>
+        </w:numPr>
+      </w:pPr>
+      <w:r>
+        <w:rPr>
+          <w:rFonts w:ascii="Lato" w:hAnsi="Lato"/>
+          <w:color w:val="404040"/>
+          <w:sz w:val="23"/>
+          <w:szCs w:val="23"/>
+          <w:shd w:val="clear" w:color="auto" w:fill="FFFFFF"/>
+        </w:rPr>
+        <w:t>favorite feature of Auth0 </w:t>
+      </w:r>
+    </w:p>
+    <w:p>
+      <w:pPr>
+        <w:pStyle w:val="ListParagraph"/>
+        <w:numPr>
+          <w:ilvl w:val="0"/>
+          <w:numId w:val="19"/>
+        </w:numPr>
+        <w:rPr>
+          <w:rFonts w:asciiTheme="minorHAnsi" w:hAnsiTheme="minorHAnsi"/>
+          <w:color w:val="000000" w:themeColor="text1"/>
+        </w:rPr>
+      </w:pPr>
+    </w:p>
+    <w:p>
+      <w:pPr>
+        <w:pBdr>
+          <w:bottom w:val="single" w:sz="6" w:space="1" w:color="auto"/>
+        </w:pBdr>
+        <w:tabs>
+          <w:tab w:val="left" w:pos="3940"/>
+        </w:tabs>
+        <w:rPr>
+          <w:rFonts w:asciiTheme="minorHAnsi" w:hAnsiTheme="minorHAnsi"/>
+          <w:color w:val="000000" w:themeColor="text1"/>
+        </w:rPr>
+      </w:pPr>
+      <w:r>
+        <w:rPr>
+          <w:rFonts w:asciiTheme="minorHAnsi" w:hAnsiTheme="minorHAnsi"/>
+          <w:color w:val="000000" w:themeColor="text1"/>
+        </w:rPr>
+        <w:tab/>
+      </w:r>
+    </w:p>
+    <w:p>
+      <w:pPr>
+        <w:pBdr>
+          <w:bottom w:val="single" w:sz="6" w:space="1" w:color="auto"/>
+        </w:pBdr>
+        <w:rPr>
+          <w:rFonts w:asciiTheme="minorHAnsi" w:hAnsiTheme="minorHAnsi"/>
+          <w:color w:val="000000" w:themeColor="text1"/>
+        </w:rPr>
+      </w:pPr>
+    </w:p>
+    <w:p>
+      <w:pPr>
+        <w:pBdr>
+          <w:bottom w:val="single" w:sz="6" w:space="1" w:color="auto"/>
+        </w:pBdr>
+        <w:rPr>
+          <w:rFonts w:asciiTheme="minorHAnsi" w:hAnsiTheme="minorHAnsi"/>
+          <w:color w:val="000000" w:themeColor="text1"/>
+        </w:rPr>
+      </w:pPr>
+    </w:p>
+    <w:p>
+      <w:pPr>
+        <w:pBdr>
+          <w:bottom w:val="single" w:sz="6" w:space="1" w:color="auto"/>
+        </w:pBdr>
+        <w:rPr>
+          <w:rFonts w:asciiTheme="minorHAnsi" w:hAnsiTheme="minorHAnsi"/>
+          <w:b/>
+          <w:bCs/>
+          <w:color w:val="000000" w:themeColor="text1"/>
+        </w:rPr>
+      </w:pPr>
+    </w:p>
+    <w:p>
+      <w:pPr>
         <w:pBdr>
           <w:bottom w:val="single" w:sz="6" w:space="1" w:color="auto"/>
         </w:pBdr>
@@ -6013,35 +6292,136 @@
     </w:p>
     <w:p>
       <w:pPr>
+        <w:pStyle w:val="ListParagraph"/>
+        <w:numPr>
+          <w:ilvl w:val="0"/>
+          <w:numId w:val="20"/>
+        </w:numPr>
         <w:rPr>
           <w:rFonts w:asciiTheme="minorHAnsi" w:hAnsiTheme="minorHAnsi"/>
           <w:color w:val="000000" w:themeColor="text1"/>
         </w:rPr>
       </w:pPr>
-    </w:p>
-    <w:p>
-      <w:pPr>
+      <w:r>
         <w:rPr>
           <w:rFonts w:asciiTheme="minorHAnsi" w:hAnsiTheme="minorHAnsi"/>
           <w:color w:val="000000" w:themeColor="text1"/>
         </w:rPr>
-      </w:pPr>
-    </w:p>
-    <w:p>
-      <w:pPr>
-        <w:rPr>
-          <w:rFonts w:asciiTheme="minorHAnsi" w:hAnsiTheme="minorHAnsi"/>
-          <w:color w:val="000000" w:themeColor="text1"/>
-        </w:rPr>
-      </w:pPr>
-    </w:p>
-    <w:p>
-      <w:pPr>
-        <w:rPr>
-          <w:rFonts w:asciiTheme="minorHAnsi" w:hAnsiTheme="minorHAnsi"/>
-          <w:color w:val="000000" w:themeColor="text1"/>
-        </w:rPr>
-      </w:pPr>
+        <w:t>I am resilient self-learner who always strives to make himself better than yesterday</w:t>
+      </w:r>
+    </w:p>
+    <w:p>
+      <w:pPr>
+        <w:pStyle w:val="ListParagraph"/>
+        <w:numPr>
+          <w:ilvl w:val="0"/>
+          <w:numId w:val="20"/>
+        </w:numPr>
+        <w:rPr>
+          <w:rFonts w:asciiTheme="minorHAnsi" w:hAnsiTheme="minorHAnsi" w:cstheme="minorHAnsi"/>
+          <w:sz w:val="28"/>
+          <w:szCs w:val="28"/>
+        </w:rPr>
+      </w:pPr>
+      <w:r>
+        <w:rPr>
+          <w:rFonts w:asciiTheme="minorHAnsi" w:hAnsiTheme="minorHAnsi" w:cstheme="minorHAnsi"/>
+          <w:sz w:val="28"/>
+          <w:szCs w:val="28"/>
+        </w:rPr>
+        <w:t>I know how to quickly pickup new languages</w:t>
+      </w:r>
+      <w:r>
+        <w:rPr>
+          <w:rFonts w:asciiTheme="minorHAnsi" w:hAnsiTheme="minorHAnsi" w:cstheme="minorHAnsi"/>
+          <w:sz w:val="28"/>
+          <w:szCs w:val="28"/>
+        </w:rPr>
+        <w:t xml:space="preserve"> and knowledges</w:t>
+      </w:r>
+      <w:r>
+        <w:rPr>
+          <w:rFonts w:asciiTheme="minorHAnsi" w:hAnsiTheme="minorHAnsi" w:cstheme="minorHAnsi"/>
+          <w:sz w:val="28"/>
+          <w:szCs w:val="28"/>
+        </w:rPr>
+        <w:t xml:space="preserve"> and get it going (I know this will come in handy in this organization)</w:t>
+      </w:r>
+    </w:p>
+    <w:p>
+      <w:pPr>
+        <w:pStyle w:val="ListParagraph"/>
+        <w:numPr>
+          <w:ilvl w:val="0"/>
+          <w:numId w:val="20"/>
+        </w:numPr>
+        <w:rPr>
+          <w:rFonts w:asciiTheme="minorHAnsi" w:hAnsiTheme="minorHAnsi" w:cstheme="minorHAnsi"/>
+          <w:sz w:val="28"/>
+          <w:szCs w:val="28"/>
+        </w:rPr>
+      </w:pPr>
+      <w:r>
+        <w:rPr>
+          <w:rFonts w:asciiTheme="minorHAnsi" w:hAnsiTheme="minorHAnsi" w:cstheme="minorHAnsi"/>
+          <w:sz w:val="28"/>
+          <w:szCs w:val="28"/>
+        </w:rPr>
+        <w:t>I know how to work in pinch to make sure the product is delivered on time with team members</w:t>
+      </w:r>
+    </w:p>
+    <w:p>
+      <w:pPr>
+        <w:pStyle w:val="ListParagraph"/>
+        <w:numPr>
+          <w:ilvl w:val="0"/>
+          <w:numId w:val="20"/>
+        </w:numPr>
+        <w:rPr>
+          <w:rFonts w:asciiTheme="minorHAnsi" w:hAnsiTheme="minorHAnsi" w:cstheme="minorHAnsi"/>
+          <w:sz w:val="28"/>
+          <w:szCs w:val="28"/>
+        </w:rPr>
+      </w:pPr>
+      <w:r>
+        <w:rPr>
+          <w:rFonts w:asciiTheme="minorHAnsi" w:eastAsia="Batang" w:hAnsiTheme="minorHAnsi" w:cstheme="minorHAnsi"/>
+        </w:rPr>
+        <w:t>I take</w:t>
+      </w:r>
+      <w:r>
+        <w:rPr>
+          <w:rFonts w:asciiTheme="minorHAnsi" w:eastAsia="Batang" w:hAnsiTheme="minorHAnsi" w:cstheme="minorHAnsi"/>
+        </w:rPr>
+        <w:t xml:space="preserve"> leadership at improving something in benefit of company</w:t>
+      </w:r>
+      <w:r>
+        <w:rPr>
+          <w:rFonts w:asciiTheme="minorHAnsi" w:eastAsia="Batang" w:hAnsiTheme="minorHAnsi" w:cstheme="minorHAnsi"/>
+        </w:rPr>
+        <w:t xml:space="preserve"> without being asked</w:t>
+      </w:r>
+    </w:p>
+    <w:p>
+      <w:pPr>
+        <w:pStyle w:val="ListParagraph"/>
+        <w:numPr>
+          <w:ilvl w:val="0"/>
+          <w:numId w:val="20"/>
+        </w:numPr>
+        <w:tabs>
+          <w:tab w:val="left" w:pos="5560"/>
+        </w:tabs>
+        <w:rPr>
+          <w:rFonts w:asciiTheme="minorHAnsi" w:eastAsia="Batang" w:hAnsiTheme="minorHAnsi" w:cstheme="minorHAnsi"/>
+        </w:rPr>
+      </w:pPr>
+      <w:r>
+        <w:rPr>
+          <w:rFonts w:asciiTheme="minorHAnsi" w:eastAsia="Batang" w:hAnsiTheme="minorHAnsi" w:cstheme="minorHAnsi"/>
+        </w:rPr>
+        <w:t>I love creating products that people love</w:t>
+      </w:r>
     </w:p>
     <w:p>
       <w:pPr>
@@ -6845,6 +7225,184 @@
     </w:lvl>
   </w:abstractNum>
   <w:abstractNum w:abstractNumId="6" w15:restartNumberingAfterBreak="0">
+    <w:nsid w:val="33CD726C"/>
+    <w:multiLevelType w:val="hybridMultilevel"/>
+    <w:tmpl w:val="F454E7F2"/>
+    <w:lvl w:ilvl="0" w:tplc="0409000F">
+      <w:start w:val="1"/>
+      <w:numFmt w:val="decimal"/>
+      <w:lvlText w:val="%1."/>
+      <w:lvlJc w:val="left"/>
+      <w:pPr>
+        <w:ind w:left="720" w:hanging="360"/>
+      </w:pPr>
+      <w:rPr>
+        <w:rFonts w:hint="default"/>
+      </w:rPr>
+    </w:lvl>
+    <w:lvl w:ilvl="1" w:tplc="04090019" w:tentative="1">
+      <w:start w:val="1"/>
+      <w:numFmt w:val="lowerLetter"/>
+      <w:lvlText w:val="%2."/>
+      <w:lvlJc w:val="left"/>
+      <w:pPr>
+        <w:ind w:left="1440" w:hanging="360"/>
+      </w:pPr>
+    </w:lvl>
+    <w:lvl w:ilvl="2" w:tplc="0409001B" w:tentative="1">
+      <w:start w:val="1"/>
+      <w:numFmt w:val="lowerRoman"/>
+      <w:lvlText w:val="%3."/>
+      <w:lvlJc w:val="right"/>
+      <w:pPr>
+        <w:ind w:left="2160" w:hanging="180"/>
+      </w:pPr>
+    </w:lvl>
+    <w:lvl w:ilvl="3" w:tplc="0409000F" w:tentative="1">
+      <w:start w:val="1"/>
+      <w:numFmt w:val="decimal"/>
+      <w:lvlText w:val="%4."/>
+      <w:lvlJc w:val="left"/>
+      <w:pPr>
+        <w:ind w:left="2880" w:hanging="360"/>
+      </w:pPr>
+    </w:lvl>
+    <w:lvl w:ilvl="4" w:tplc="04090019" w:tentative="1">
+      <w:start w:val="1"/>
+      <w:numFmt w:val="lowerLetter"/>
+      <w:lvlText w:val="%5."/>
+      <w:lvlJc w:val="left"/>
+      <w:pPr>
+        <w:ind w:left="3600" w:hanging="360"/>
+      </w:pPr>
+    </w:lvl>
+    <w:lvl w:ilvl="5" w:tplc="0409001B" w:tentative="1">
+      <w:start w:val="1"/>
+      <w:numFmt w:val="lowerRoman"/>
+      <w:lvlText w:val="%6."/>
+      <w:lvlJc w:val="right"/>
+      <w:pPr>
+        <w:ind w:left="4320" w:hanging="180"/>
+      </w:pPr>
+    </w:lvl>
+    <w:lvl w:ilvl="6" w:tplc="0409000F" w:tentative="1">
+      <w:start w:val="1"/>
+      <w:numFmt w:val="decimal"/>
+      <w:lvlText w:val="%7."/>
+      <w:lvlJc w:val="left"/>
+      <w:pPr>
+        <w:ind w:left="5040" w:hanging="360"/>
+      </w:pPr>
+    </w:lvl>
+    <w:lvl w:ilvl="7" w:tplc="04090019" w:tentative="1">
+      <w:start w:val="1"/>
+      <w:numFmt w:val="lowerLetter"/>
+      <w:lvlText w:val="%8."/>
+      <w:lvlJc w:val="left"/>
+      <w:pPr>
+        <w:ind w:left="5760" w:hanging="360"/>
+      </w:pPr>
+    </w:lvl>
+    <w:lvl w:ilvl="8" w:tplc="0409001B" w:tentative="1">
+      <w:start w:val="1"/>
+      <w:numFmt w:val="lowerRoman"/>
+      <w:lvlText w:val="%9."/>
+      <w:lvlJc w:val="right"/>
+      <w:pPr>
+        <w:ind w:left="6480" w:hanging="180"/>
+      </w:pPr>
+    </w:lvl>
+  </w:abstractNum>
+  <w:abstractNum w:abstractNumId="7" w15:restartNumberingAfterBreak="0">
+    <w:nsid w:val="358E4AE5"/>
+    <w:multiLevelType w:val="hybridMultilevel"/>
+    <w:tmpl w:val="971696E0"/>
+    <w:lvl w:ilvl="0" w:tplc="0409000F">
+      <w:start w:val="1"/>
+      <w:numFmt w:val="decimal"/>
+      <w:lvlText w:val="%1."/>
+      <w:lvlJc w:val="left"/>
+      <w:pPr>
+        <w:ind w:left="720" w:hanging="360"/>
+      </w:pPr>
+      <w:rPr>
+        <w:rFonts w:hint="default"/>
+      </w:rPr>
+    </w:lvl>
+    <w:lvl w:ilvl="1" w:tplc="04090019" w:tentative="1">
+      <w:start w:val="1"/>
+      <w:numFmt w:val="lowerLetter"/>
+      <w:lvlText w:val="%2."/>
+      <w:lvlJc w:val="left"/>
+      <w:pPr>
+        <w:ind w:left="1440" w:hanging="360"/>
+      </w:pPr>
+    </w:lvl>
+    <w:lvl w:ilvl="2" w:tplc="0409001B" w:tentative="1">
+      <w:start w:val="1"/>
+      <w:numFmt w:val="lowerRoman"/>
+      <w:lvlText w:val="%3."/>
+      <w:lvlJc w:val="right"/>
+      <w:pPr>
+        <w:ind w:left="2160" w:hanging="180"/>
+      </w:pPr>
+    </w:lvl>
+    <w:lvl w:ilvl="3" w:tplc="0409000F" w:tentative="1">
+      <w:start w:val="1"/>
+      <w:numFmt w:val="decimal"/>
+      <w:lvlText w:val="%4."/>
+      <w:lvlJc w:val="left"/>
+      <w:pPr>
+        <w:ind w:left="2880" w:hanging="360"/>
+      </w:pPr>
+    </w:lvl>
+    <w:lvl w:ilvl="4" w:tplc="04090019" w:tentative="1">
+      <w:start w:val="1"/>
+      <w:numFmt w:val="lowerLetter"/>
+      <w:lvlText w:val="%5."/>
+      <w:lvlJc w:val="left"/>
+      <w:pPr>
+        <w:ind w:left="3600" w:hanging="360"/>
+      </w:pPr>
+    </w:lvl>
+    <w:lvl w:ilvl="5" w:tplc="0409001B" w:tentative="1">
+      <w:start w:val="1"/>
+      <w:numFmt w:val="lowerRoman"/>
+      <w:lvlText w:val="%6."/>
+      <w:lvlJc w:val="right"/>
+      <w:pPr>
+        <w:ind w:left="4320" w:hanging="180"/>
+      </w:pPr>
+    </w:lvl>
+    <w:lvl w:ilvl="6" w:tplc="0409000F" w:tentative="1">
+      <w:start w:val="1"/>
+      <w:numFmt w:val="decimal"/>
+      <w:lvlText w:val="%7."/>
+      <w:lvlJc w:val="left"/>
+      <w:pPr>
+        <w:ind w:left="5040" w:hanging="360"/>
+      </w:pPr>
+    </w:lvl>
+    <w:lvl w:ilvl="7" w:tplc="04090019" w:tentative="1">
+      <w:start w:val="1"/>
+      <w:numFmt w:val="lowerLetter"/>
+      <w:lvlText w:val="%8."/>
+      <w:lvlJc w:val="left"/>
+      <w:pPr>
+        <w:ind w:left="5760" w:hanging="360"/>
+      </w:pPr>
+    </w:lvl>
+    <w:lvl w:ilvl="8" w:tplc="0409001B" w:tentative="1">
+      <w:start w:val="1"/>
+      <w:numFmt w:val="lowerRoman"/>
+      <w:lvlText w:val="%9."/>
+      <w:lvlJc w:val="right"/>
+      <w:pPr>
+        <w:ind w:left="6480" w:hanging="180"/>
+      </w:pPr>
+    </w:lvl>
+  </w:abstractNum>
+  <w:abstractNum w:abstractNumId="8" w15:restartNumberingAfterBreak="0">
     <w:nsid w:val="39BD4FBD"/>
     <w:multiLevelType w:val="hybridMultilevel"/>
     <w:tmpl w:val="55249D54"/>
@@ -6953,7 +7511,7 @@
       </w:pPr>
     </w:lvl>
   </w:abstractNum>
-  <w:abstractNum w:abstractNumId="7" w15:restartNumberingAfterBreak="0">
+  <w:abstractNum w:abstractNumId="9" w15:restartNumberingAfterBreak="0">
     <w:nsid w:val="3E5A4AEB"/>
     <w:multiLevelType w:val="hybridMultilevel"/>
     <w:tmpl w:val="BD70EEBE"/>
@@ -7043,7 +7601,7 @@
       </w:pPr>
     </w:lvl>
   </w:abstractNum>
-  <w:abstractNum w:abstractNumId="8" w15:restartNumberingAfterBreak="0">
+  <w:abstractNum w:abstractNumId="10" w15:restartNumberingAfterBreak="0">
     <w:nsid w:val="40B06EBF"/>
     <w:multiLevelType w:val="hybridMultilevel"/>
     <w:tmpl w:val="A9C2F5D8"/>
@@ -7132,7 +7690,7 @@
       </w:pPr>
     </w:lvl>
   </w:abstractNum>
-  <w:abstractNum w:abstractNumId="9" w15:restartNumberingAfterBreak="0">
+  <w:abstractNum w:abstractNumId="11" w15:restartNumberingAfterBreak="0">
     <w:nsid w:val="410B03D4"/>
     <w:multiLevelType w:val="hybridMultilevel"/>
     <w:tmpl w:val="287A3220"/>
@@ -7245,7 +7803,7 @@
       </w:rPr>
     </w:lvl>
   </w:abstractNum>
-  <w:abstractNum w:abstractNumId="10" w15:restartNumberingAfterBreak="0">
+  <w:abstractNum w:abstractNumId="12" w15:restartNumberingAfterBreak="0">
     <w:nsid w:val="4D3B0C6C"/>
     <w:multiLevelType w:val="hybridMultilevel"/>
     <w:tmpl w:val="E562842A"/>
@@ -7334,7 +7892,7 @@
       </w:pPr>
     </w:lvl>
   </w:abstractNum>
-  <w:abstractNum w:abstractNumId="11" w15:restartNumberingAfterBreak="0">
+  <w:abstractNum w:abstractNumId="13" w15:restartNumberingAfterBreak="0">
     <w:nsid w:val="4E8165D7"/>
     <w:multiLevelType w:val="hybridMultilevel"/>
     <w:tmpl w:val="A9C2F5D8"/>
@@ -7423,7 +7981,185 @@
       </w:pPr>
     </w:lvl>
   </w:abstractNum>
-  <w:abstractNum w:abstractNumId="12" w15:restartNumberingAfterBreak="0">
+  <w:abstractNum w:abstractNumId="14" w15:restartNumberingAfterBreak="0">
+    <w:nsid w:val="52AD00D3"/>
+    <w:multiLevelType w:val="hybridMultilevel"/>
+    <w:tmpl w:val="69685616"/>
+    <w:lvl w:ilvl="0" w:tplc="0409000F">
+      <w:start w:val="1"/>
+      <w:numFmt w:val="decimal"/>
+      <w:lvlText w:val="%1."/>
+      <w:lvlJc w:val="left"/>
+      <w:pPr>
+        <w:ind w:left="720" w:hanging="360"/>
+      </w:pPr>
+      <w:rPr>
+        <w:rFonts w:hint="default"/>
+      </w:rPr>
+    </w:lvl>
+    <w:lvl w:ilvl="1" w:tplc="04090019" w:tentative="1">
+      <w:start w:val="1"/>
+      <w:numFmt w:val="lowerLetter"/>
+      <w:lvlText w:val="%2."/>
+      <w:lvlJc w:val="left"/>
+      <w:pPr>
+        <w:ind w:left="1440" w:hanging="360"/>
+      </w:pPr>
+    </w:lvl>
+    <w:lvl w:ilvl="2" w:tplc="0409001B" w:tentative="1">
+      <w:start w:val="1"/>
+      <w:numFmt w:val="lowerRoman"/>
+      <w:lvlText w:val="%3."/>
+      <w:lvlJc w:val="right"/>
+      <w:pPr>
+        <w:ind w:left="2160" w:hanging="180"/>
+      </w:pPr>
+    </w:lvl>
+    <w:lvl w:ilvl="3" w:tplc="0409000F" w:tentative="1">
+      <w:start w:val="1"/>
+      <w:numFmt w:val="decimal"/>
+      <w:lvlText w:val="%4."/>
+      <w:lvlJc w:val="left"/>
+      <w:pPr>
+        <w:ind w:left="2880" w:hanging="360"/>
+      </w:pPr>
+    </w:lvl>
+    <w:lvl w:ilvl="4" w:tplc="04090019" w:tentative="1">
+      <w:start w:val="1"/>
+      <w:numFmt w:val="lowerLetter"/>
+      <w:lvlText w:val="%5."/>
+      <w:lvlJc w:val="left"/>
+      <w:pPr>
+        <w:ind w:left="3600" w:hanging="360"/>
+      </w:pPr>
+    </w:lvl>
+    <w:lvl w:ilvl="5" w:tplc="0409001B" w:tentative="1">
+      <w:start w:val="1"/>
+      <w:numFmt w:val="lowerRoman"/>
+      <w:lvlText w:val="%6."/>
+      <w:lvlJc w:val="right"/>
+      <w:pPr>
+        <w:ind w:left="4320" w:hanging="180"/>
+      </w:pPr>
+    </w:lvl>
+    <w:lvl w:ilvl="6" w:tplc="0409000F" w:tentative="1">
+      <w:start w:val="1"/>
+      <w:numFmt w:val="decimal"/>
+      <w:lvlText w:val="%7."/>
+      <w:lvlJc w:val="left"/>
+      <w:pPr>
+        <w:ind w:left="5040" w:hanging="360"/>
+      </w:pPr>
+    </w:lvl>
+    <w:lvl w:ilvl="7" w:tplc="04090019" w:tentative="1">
+      <w:start w:val="1"/>
+      <w:numFmt w:val="lowerLetter"/>
+      <w:lvlText w:val="%8."/>
+      <w:lvlJc w:val="left"/>
+      <w:pPr>
+        <w:ind w:left="5760" w:hanging="360"/>
+      </w:pPr>
+    </w:lvl>
+    <w:lvl w:ilvl="8" w:tplc="0409001B" w:tentative="1">
+      <w:start w:val="1"/>
+      <w:numFmt w:val="lowerRoman"/>
+      <w:lvlText w:val="%9."/>
+      <w:lvlJc w:val="right"/>
+      <w:pPr>
+        <w:ind w:left="6480" w:hanging="180"/>
+      </w:pPr>
+    </w:lvl>
+  </w:abstractNum>
+  <w:abstractNum w:abstractNumId="15" w15:restartNumberingAfterBreak="0">
+    <w:nsid w:val="5326151A"/>
+    <w:multiLevelType w:val="hybridMultilevel"/>
+    <w:tmpl w:val="6194F5EA"/>
+    <w:lvl w:ilvl="0" w:tplc="0409000F">
+      <w:start w:val="1"/>
+      <w:numFmt w:val="decimal"/>
+      <w:lvlText w:val="%1."/>
+      <w:lvlJc w:val="left"/>
+      <w:pPr>
+        <w:ind w:left="720" w:hanging="360"/>
+      </w:pPr>
+      <w:rPr>
+        <w:rFonts w:hint="default"/>
+      </w:rPr>
+    </w:lvl>
+    <w:lvl w:ilvl="1" w:tplc="04090019" w:tentative="1">
+      <w:start w:val="1"/>
+      <w:numFmt w:val="lowerLetter"/>
+      <w:lvlText w:val="%2."/>
+      <w:lvlJc w:val="left"/>
+      <w:pPr>
+        <w:ind w:left="1440" w:hanging="360"/>
+      </w:pPr>
+    </w:lvl>
+    <w:lvl w:ilvl="2" w:tplc="0409001B" w:tentative="1">
+      <w:start w:val="1"/>
+      <w:numFmt w:val="lowerRoman"/>
+      <w:lvlText w:val="%3."/>
+      <w:lvlJc w:val="right"/>
+      <w:pPr>
+        <w:ind w:left="2160" w:hanging="180"/>
+      </w:pPr>
+    </w:lvl>
+    <w:lvl w:ilvl="3" w:tplc="0409000F" w:tentative="1">
+      <w:start w:val="1"/>
+      <w:numFmt w:val="decimal"/>
+      <w:lvlText w:val="%4."/>
+      <w:lvlJc w:val="left"/>
+      <w:pPr>
+        <w:ind w:left="2880" w:hanging="360"/>
+      </w:pPr>
+    </w:lvl>
+    <w:lvl w:ilvl="4" w:tplc="04090019" w:tentative="1">
+      <w:start w:val="1"/>
+      <w:numFmt w:val="lowerLetter"/>
+      <w:lvlText w:val="%5."/>
+      <w:lvlJc w:val="left"/>
+      <w:pPr>
+        <w:ind w:left="3600" w:hanging="360"/>
+      </w:pPr>
+    </w:lvl>
+    <w:lvl w:ilvl="5" w:tplc="0409001B" w:tentative="1">
+      <w:start w:val="1"/>
+      <w:numFmt w:val="lowerRoman"/>
+      <w:lvlText w:val="%6."/>
+      <w:lvlJc w:val="right"/>
+      <w:pPr>
+        <w:ind w:left="4320" w:hanging="180"/>
+      </w:pPr>
+    </w:lvl>
+    <w:lvl w:ilvl="6" w:tplc="0409000F" w:tentative="1">
+      <w:start w:val="1"/>
+      <w:numFmt w:val="decimal"/>
+      <w:lvlText w:val="%7."/>
+      <w:lvlJc w:val="left"/>
+      <w:pPr>
+        <w:ind w:left="5040" w:hanging="360"/>
+      </w:pPr>
+    </w:lvl>
+    <w:lvl w:ilvl="7" w:tplc="04090019" w:tentative="1">
+      <w:start w:val="1"/>
+      <w:numFmt w:val="lowerLetter"/>
+      <w:lvlText w:val="%8."/>
+      <w:lvlJc w:val="left"/>
+      <w:pPr>
+        <w:ind w:left="5760" w:hanging="360"/>
+      </w:pPr>
+    </w:lvl>
+    <w:lvl w:ilvl="8" w:tplc="0409001B" w:tentative="1">
+      <w:start w:val="1"/>
+      <w:numFmt w:val="lowerRoman"/>
+      <w:lvlText w:val="%9."/>
+      <w:lvlJc w:val="right"/>
+      <w:pPr>
+        <w:ind w:left="6480" w:hanging="180"/>
+      </w:pPr>
+    </w:lvl>
+  </w:abstractNum>
+  <w:abstractNum w:abstractNumId="16" w15:restartNumberingAfterBreak="0">
     <w:nsid w:val="58C1238E"/>
     <w:multiLevelType w:val="multilevel"/>
     <w:tmpl w:val="6F72F5B8"/>
@@ -7572,7 +8308,7 @@
       </w:rPr>
     </w:lvl>
   </w:abstractNum>
-  <w:abstractNum w:abstractNumId="13" w15:restartNumberingAfterBreak="0">
+  <w:abstractNum w:abstractNumId="17" w15:restartNumberingAfterBreak="0">
     <w:nsid w:val="63656AA7"/>
     <w:multiLevelType w:val="hybridMultilevel"/>
     <w:tmpl w:val="3E98A67C"/>
@@ -7661,7 +8397,7 @@
       </w:pPr>
     </w:lvl>
   </w:abstractNum>
-  <w:abstractNum w:abstractNumId="14" w15:restartNumberingAfterBreak="0">
+  <w:abstractNum w:abstractNumId="18" w15:restartNumberingAfterBreak="0">
     <w:nsid w:val="648F1EC5"/>
     <w:multiLevelType w:val="multilevel"/>
     <w:tmpl w:val="60F05BAC"/>
@@ -7810,7 +8546,7 @@
       </w:rPr>
     </w:lvl>
   </w:abstractNum>
-  <w:abstractNum w:abstractNumId="15" w15:restartNumberingAfterBreak="0">
+  <w:abstractNum w:abstractNumId="19" w15:restartNumberingAfterBreak="0">
     <w:nsid w:val="7A6260D4"/>
     <w:multiLevelType w:val="hybridMultilevel"/>
     <w:tmpl w:val="D15085A2"/>
@@ -7920,37 +8656,37 @@
     </w:lvl>
   </w:abstractNum>
   <w:num w:numId="1">
-    <w:abstractNumId w:val="6"/>
+    <w:abstractNumId w:val="8"/>
   </w:num>
   <w:num w:numId="2">
-    <w:abstractNumId w:val="9"/>
+    <w:abstractNumId w:val="11"/>
   </w:num>
   <w:num w:numId="3">
-    <w:abstractNumId w:val="10"/>
+    <w:abstractNumId w:val="12"/>
   </w:num>
   <w:num w:numId="4">
     <w:abstractNumId w:val="4"/>
   </w:num>
   <w:num w:numId="5">
-    <w:abstractNumId w:val="7"/>
+    <w:abstractNumId w:val="9"/>
   </w:num>
   <w:num w:numId="6">
     <w:abstractNumId w:val="3"/>
   </w:num>
   <w:num w:numId="7">
-    <w:abstractNumId w:val="8"/>
+    <w:abstractNumId w:val="10"/>
   </w:num>
   <w:num w:numId="8">
+    <w:abstractNumId w:val="17"/>
+  </w:num>
+  <w:num w:numId="9">
     <w:abstractNumId w:val="13"/>
   </w:num>
-  <w:num w:numId="9">
-    <w:abstractNumId w:val="11"/>
-  </w:num>
   <w:num w:numId="10">
-    <w:abstractNumId w:val="15"/>
+    <w:abstractNumId w:val="19"/>
   </w:num>
   <w:num w:numId="11">
-    <w:abstractNumId w:val="14"/>
+    <w:abstractNumId w:val="18"/>
   </w:num>
   <w:num w:numId="12">
     <w:abstractNumId w:val="1"/>
@@ -7959,13 +8695,25 @@
     <w:abstractNumId w:val="0"/>
   </w:num>
   <w:num w:numId="14">
-    <w:abstractNumId w:val="12"/>
+    <w:abstractNumId w:val="16"/>
   </w:num>
   <w:num w:numId="15">
     <w:abstractNumId w:val="5"/>
   </w:num>
   <w:num w:numId="16">
     <w:abstractNumId w:val="2"/>
+  </w:num>
+  <w:num w:numId="17">
+    <w:abstractNumId w:val="6"/>
+  </w:num>
+  <w:num w:numId="18">
+    <w:abstractNumId w:val="7"/>
+  </w:num>
+  <w:num w:numId="19">
+    <w:abstractNumId w:val="14"/>
+  </w:num>
+  <w:num w:numId="20">
+    <w:abstractNumId w:val="15"/>
   </w:num>
 </w:numbering>
 </file>

</xml_diff>

<commit_message>
feat: Add progress #23 'Interview Practice, Auth0'
</commit_message>
<xml_diff>
--- a/big-interview/auth0/interview_practice.docx
+++ b/big-interview/auth0/interview_practice.docx
@@ -1229,20 +1229,8 @@
           <w:sz w:val="28"/>
           <w:szCs w:val="28"/>
         </w:rPr>
-        <w:t xml:space="preserve">The phone </w:t>
-      </w:r>
-      <w:proofErr w:type="gramStart"/>
-      <w:r>
-        <w:rPr>
-          <w:rFonts w:asciiTheme="minorHAnsi" w:hAnsiTheme="minorHAnsi" w:cstheme="minorHAnsi"/>
-          <w:b/>
-          <w:bCs/>
-          <w:sz w:val="28"/>
-          <w:szCs w:val="28"/>
-        </w:rPr>
-        <w:t>interview</w:t>
-      </w:r>
-      <w:proofErr w:type="gramEnd"/>
+        <w:t>The phone interview</w:t>
+      </w:r>
     </w:p>
     <w:p>
       <w:pPr>
@@ -1572,31 +1560,7 @@
           <w:u w:val="single"/>
         </w:rPr>
         <w:lastRenderedPageBreak/>
-        <w:t xml:space="preserve">This is the reason why </w:t>
-      </w:r>
-      <w:proofErr w:type="gramStart"/>
-      <w:r>
-        <w:rPr>
-          <w:rFonts w:asciiTheme="minorHAnsi" w:hAnsiTheme="minorHAnsi" w:cstheme="minorHAnsi"/>
-          <w:b/>
-          <w:bCs/>
-          <w:sz w:val="28"/>
-          <w:szCs w:val="28"/>
-          <w:u w:val="single"/>
-        </w:rPr>
-        <w:t>sales people</w:t>
-      </w:r>
-      <w:proofErr w:type="gramEnd"/>
-      <w:r>
-        <w:rPr>
-          <w:rFonts w:asciiTheme="minorHAnsi" w:hAnsiTheme="minorHAnsi" w:cstheme="minorHAnsi"/>
-          <w:b/>
-          <w:bCs/>
-          <w:sz w:val="28"/>
-          <w:szCs w:val="28"/>
-          <w:u w:val="single"/>
-        </w:rPr>
-        <w:t xml:space="preserve"> always want in-person meeting</w:t>
+        <w:t>This is the reason why sales people always want in-person meeting</w:t>
       </w:r>
     </w:p>
     <w:p>
@@ -1974,20 +1938,8 @@
           <w:sz w:val="28"/>
           <w:szCs w:val="28"/>
         </w:rPr>
-        <w:t xml:space="preserve">The video </w:t>
-      </w:r>
-      <w:proofErr w:type="gramStart"/>
-      <w:r>
-        <w:rPr>
-          <w:rFonts w:asciiTheme="minorHAnsi" w:hAnsiTheme="minorHAnsi" w:cstheme="minorHAnsi"/>
-          <w:b/>
-          <w:bCs/>
-          <w:sz w:val="28"/>
-          <w:szCs w:val="28"/>
-        </w:rPr>
-        <w:t>interview</w:t>
-      </w:r>
-      <w:proofErr w:type="gramEnd"/>
+        <w:t>The video interview</w:t>
+      </w:r>
     </w:p>
     <w:p>
       <w:pPr>
@@ -2084,20 +2036,8 @@
           <w:sz w:val="28"/>
           <w:szCs w:val="28"/>
         </w:rPr>
-        <w:t xml:space="preserve">The panel </w:t>
-      </w:r>
-      <w:proofErr w:type="gramStart"/>
-      <w:r>
-        <w:rPr>
-          <w:rFonts w:asciiTheme="minorHAnsi" w:hAnsiTheme="minorHAnsi" w:cstheme="minorHAnsi"/>
-          <w:b/>
-          <w:bCs/>
-          <w:sz w:val="28"/>
-          <w:szCs w:val="28"/>
-        </w:rPr>
-        <w:t>interview</w:t>
-      </w:r>
-      <w:proofErr w:type="gramEnd"/>
+        <w:t>The panel interview</w:t>
+      </w:r>
     </w:p>
     <w:p>
       <w:pPr>
@@ -2138,20 +2078,8 @@
           <w:sz w:val="28"/>
           <w:szCs w:val="28"/>
         </w:rPr>
-        <w:t xml:space="preserve">The group </w:t>
-      </w:r>
-      <w:proofErr w:type="gramStart"/>
-      <w:r>
-        <w:rPr>
-          <w:rFonts w:asciiTheme="minorHAnsi" w:hAnsiTheme="minorHAnsi" w:cstheme="minorHAnsi"/>
-          <w:b/>
-          <w:bCs/>
-          <w:sz w:val="28"/>
-          <w:szCs w:val="28"/>
-        </w:rPr>
-        <w:t>interview</w:t>
-      </w:r>
-      <w:proofErr w:type="gramEnd"/>
+        <w:t>The group interview</w:t>
+      </w:r>
     </w:p>
     <w:p>
       <w:pPr>
@@ -2495,18 +2423,8 @@
           <w:sz w:val="28"/>
           <w:szCs w:val="28"/>
         </w:rPr>
-        <w:t xml:space="preserve">Is the primary decision maker on who gets </w:t>
-      </w:r>
-      <w:proofErr w:type="gramStart"/>
-      <w:r>
-        <w:rPr>
-          <w:rFonts w:asciiTheme="minorHAnsi" w:hAnsiTheme="minorHAnsi" w:cstheme="minorHAnsi"/>
-          <w:sz w:val="28"/>
-          <w:szCs w:val="28"/>
-        </w:rPr>
-        <w:t>hired</w:t>
-      </w:r>
-      <w:proofErr w:type="gramEnd"/>
+        <w:t>Is the primary decision maker on who gets hired</w:t>
+      </w:r>
     </w:p>
     <w:p>
       <w:pPr>
@@ -3149,25 +3067,7 @@
           <w:sz w:val="28"/>
           <w:szCs w:val="28"/>
         </w:rPr>
-        <w:t xml:space="preserve">I took </w:t>
-      </w:r>
-      <w:proofErr w:type="gramStart"/>
-      <w:r>
-        <w:rPr>
-          <w:rFonts w:asciiTheme="minorHAnsi" w:hAnsiTheme="minorHAnsi" w:cstheme="minorHAnsi"/>
-          <w:sz w:val="28"/>
-          <w:szCs w:val="28"/>
-        </w:rPr>
-        <w:t>leadership</w:t>
-      </w:r>
-      <w:proofErr w:type="gramEnd"/>
-      <w:r>
-        <w:rPr>
-          <w:rFonts w:asciiTheme="minorHAnsi" w:hAnsiTheme="minorHAnsi" w:cstheme="minorHAnsi"/>
-          <w:sz w:val="28"/>
-          <w:szCs w:val="28"/>
-        </w:rPr>
-        <w:t xml:space="preserve"> </w:t>
+        <w:t xml:space="preserve">I took leadership </w:t>
       </w:r>
       <w:r>
         <w:rPr>
@@ -3606,7 +3506,6 @@
         <w:t xml:space="preserve">Forms of </w:t>
       </w:r>
       <w:proofErr w:type="spellStart"/>
-      <w:proofErr w:type="gramStart"/>
       <w:r>
         <w:rPr>
           <w:rFonts w:asciiTheme="minorHAnsi" w:hAnsiTheme="minorHAnsi"/>
@@ -3615,7 +3514,6 @@
         <w:t>non verbal</w:t>
       </w:r>
       <w:proofErr w:type="spellEnd"/>
-      <w:proofErr w:type="gramEnd"/>
       <w:r>
         <w:rPr>
           <w:rFonts w:asciiTheme="minorHAnsi" w:hAnsiTheme="minorHAnsi"/>
@@ -4657,29 +4555,7 @@
                 <w:bdr w:val="none" w:sz="0" w:space="0" w:color="auto" w:frame="1"/>
                 <w:shd w:val="clear" w:color="auto" w:fill="FFFFFF"/>
               </w:rPr>
-              <w:t xml:space="preserve"> to join our Growth and Enablement Team. This team is focused on supercharging the next phase of Auth0’s growth while at the same time enabling multiple internal groups within our organization to effectively deal with their growing needs. At Growth &amp; Enablement, you would join a team of exceptionally talented individuals with a wide breadth of focus, from pricing &amp; packaging, to how customers can effectively leverage support resources to even looking after and improving internal tools that fulfill a plethora of field </w:t>
-            </w:r>
-            <w:proofErr w:type="gramStart"/>
-            <w:r>
-              <w:rPr>
-                <w:rFonts w:ascii="Segoe UI" w:hAnsi="Segoe UI" w:cs="Segoe UI"/>
-                <w:sz w:val="21"/>
-                <w:szCs w:val="21"/>
-                <w:bdr w:val="none" w:sz="0" w:space="0" w:color="auto" w:frame="1"/>
-                <w:shd w:val="clear" w:color="auto" w:fill="FFFFFF"/>
-              </w:rPr>
-              <w:t>teams</w:t>
-            </w:r>
-            <w:proofErr w:type="gramEnd"/>
-            <w:r>
-              <w:rPr>
-                <w:rFonts w:ascii="Segoe UI" w:hAnsi="Segoe UI" w:cs="Segoe UI"/>
-                <w:sz w:val="21"/>
-                <w:szCs w:val="21"/>
-                <w:bdr w:val="none" w:sz="0" w:space="0" w:color="auto" w:frame="1"/>
-                <w:shd w:val="clear" w:color="auto" w:fill="FFFFFF"/>
-              </w:rPr>
-              <w:t xml:space="preserve"> requirements.</w:t>
+              <w:t xml:space="preserve"> to join our Growth and Enablement Team. This team is focused on supercharging the next phase of Auth0’s growth while at the same time enabling multiple internal groups within our organization to effectively deal with their growing needs. At Growth &amp; Enablement, you would join a team of exceptionally talented individuals with a wide breadth of focus, from pricing &amp; packaging, to how customers can effectively leverage support resources to even looking after and improving internal tools that fulfill a plethora of field teams requirements.</w:t>
             </w:r>
             <w:r>
               <w:rPr>
@@ -5000,31 +4876,7 @@
                 <w:u w:val="single"/>
                 <w:bdr w:val="none" w:sz="0" w:space="0" w:color="auto" w:frame="1"/>
               </w:rPr>
-              <w:t xml:space="preserve">You'd Be </w:t>
-            </w:r>
-            <w:proofErr w:type="gramStart"/>
-            <w:r>
-              <w:rPr>
-                <w:rStyle w:val="Strong"/>
-                <w:rFonts w:ascii="Segoe UI" w:eastAsiaTheme="majorEastAsia" w:hAnsi="Segoe UI" w:cs="Segoe UI"/>
-                <w:sz w:val="21"/>
-                <w:szCs w:val="21"/>
-                <w:u w:val="single"/>
-                <w:bdr w:val="none" w:sz="0" w:space="0" w:color="auto" w:frame="1"/>
-              </w:rPr>
-              <w:t>An</w:t>
-            </w:r>
-            <w:proofErr w:type="gramEnd"/>
-            <w:r>
-              <w:rPr>
-                <w:rStyle w:val="Strong"/>
-                <w:rFonts w:ascii="Segoe UI" w:eastAsiaTheme="majorEastAsia" w:hAnsi="Segoe UI" w:cs="Segoe UI"/>
-                <w:sz w:val="21"/>
-                <w:szCs w:val="21"/>
-                <w:u w:val="single"/>
-                <w:bdr w:val="none" w:sz="0" w:space="0" w:color="auto" w:frame="1"/>
-              </w:rPr>
-              <w:t xml:space="preserve"> Excellent Fit If You</w:t>
+              <w:t>You'd Be An Excellent Fit If You</w:t>
             </w:r>
             <w:r>
               <w:rPr>
@@ -5290,29 +5142,7 @@
                 <w:bdr w:val="none" w:sz="0" w:space="0" w:color="auto" w:frame="1"/>
                 <w:shd w:val="clear" w:color="auto" w:fill="FFFFFF"/>
               </w:rPr>
-              <w:t xml:space="preserve">Have the ability to be self-directed and be effective working </w:t>
-            </w:r>
-            <w:proofErr w:type="gramStart"/>
-            <w:r>
-              <w:rPr>
-                <w:rFonts w:ascii="Segoe UI" w:hAnsi="Segoe UI" w:cs="Segoe UI"/>
-                <w:sz w:val="21"/>
-                <w:szCs w:val="21"/>
-                <w:bdr w:val="none" w:sz="0" w:space="0" w:color="auto" w:frame="1"/>
-                <w:shd w:val="clear" w:color="auto" w:fill="FFFFFF"/>
-              </w:rPr>
-              <w:t>independently, yet</w:t>
-            </w:r>
-            <w:proofErr w:type="gramEnd"/>
-            <w:r>
-              <w:rPr>
-                <w:rFonts w:ascii="Segoe UI" w:hAnsi="Segoe UI" w:cs="Segoe UI"/>
-                <w:sz w:val="21"/>
-                <w:szCs w:val="21"/>
-                <w:bdr w:val="none" w:sz="0" w:space="0" w:color="auto" w:frame="1"/>
-                <w:shd w:val="clear" w:color="auto" w:fill="FFFFFF"/>
-              </w:rPr>
-              <w:t xml:space="preserve"> feel equally </w:t>
+              <w:t xml:space="preserve">Have the ability to be self-directed and be effective working independently, yet feel equally </w:t>
             </w:r>
             <w:r>
               <w:rPr>
@@ -5757,20 +5587,8 @@
                 <w:shd w:val="clear" w:color="auto" w:fill="FFFFFF"/>
               </w:rPr>
               <w:br/>
-              <w:t xml:space="preserve">We like to think that we are helping make the internet safer. Our team is spread across more than 35 countries and we are proud to continually be recognized as a great place to work. Culture is critical to us, and we are transparent about our vision and </w:t>
+              <w:t>We like to think that we are helping make the internet safer. Our team is spread across more than 35 countries and we are proud to continually be recognized as a great place to work. Culture is critical to us, and we are transparent about our vision and principles .</w:t>
             </w:r>
-            <w:proofErr w:type="gramStart"/>
-            <w:r>
-              <w:rPr>
-                <w:rFonts w:ascii="Segoe UI" w:hAnsi="Segoe UI" w:cs="Segoe UI"/>
-                <w:sz w:val="21"/>
-                <w:szCs w:val="21"/>
-                <w:bdr w:val="none" w:sz="0" w:space="0" w:color="auto" w:frame="1"/>
-                <w:shd w:val="clear" w:color="auto" w:fill="FFFFFF"/>
-              </w:rPr>
-              <w:t>principles .</w:t>
-            </w:r>
-            <w:proofErr w:type="gramEnd"/>
             <w:r>
               <w:rPr>
                 <w:rFonts w:ascii="Segoe UI" w:hAnsi="Segoe UI" w:cs="Segoe UI"/>
@@ -6078,17 +5896,8 @@
           <w:rFonts w:asciiTheme="minorHAnsi" w:hAnsiTheme="minorHAnsi"/>
           <w:color w:val="000000" w:themeColor="text1"/>
         </w:rPr>
-        <w:t xml:space="preserve">Lover of learning, persistent person, loves </w:t>
-      </w:r>
-      <w:proofErr w:type="gramStart"/>
-      <w:r>
-        <w:rPr>
-          <w:rFonts w:asciiTheme="minorHAnsi" w:hAnsiTheme="minorHAnsi"/>
-          <w:color w:val="000000" w:themeColor="text1"/>
-        </w:rPr>
-        <w:t>change</w:t>
-      </w:r>
-      <w:proofErr w:type="gramEnd"/>
+        <w:t>Lover of learning, persistent person, loves change</w:t>
+      </w:r>
     </w:p>
     <w:p>
       <w:pPr>
@@ -6134,29 +5943,7 @@
           <w:szCs w:val="23"/>
           <w:shd w:val="clear" w:color="auto" w:fill="FFFFFF"/>
         </w:rPr>
-        <w:t xml:space="preserve">Review snippet of code in Node.js. What would you do to make it production </w:t>
-      </w:r>
-      <w:proofErr w:type="gramStart"/>
-      <w:r>
-        <w:rPr>
-          <w:rFonts w:ascii="Lato" w:hAnsi="Lato"/>
-          <w:color w:val="404040"/>
-          <w:sz w:val="23"/>
-          <w:szCs w:val="23"/>
-          <w:shd w:val="clear" w:color="auto" w:fill="FFFFFF"/>
-        </w:rPr>
-        <w:t>ready</w:t>
-      </w:r>
-      <w:proofErr w:type="gramEnd"/>
-      <w:r>
-        <w:rPr>
-          <w:rFonts w:ascii="Lato" w:hAnsi="Lato"/>
-          <w:color w:val="404040"/>
-          <w:sz w:val="23"/>
-          <w:szCs w:val="23"/>
-          <w:shd w:val="clear" w:color="auto" w:fill="FFFFFF"/>
-        </w:rPr>
-        <w:t xml:space="preserve">  </w:t>
+        <w:t>Review snippet of code in Node.js. What would you do to make it production ready  </w:t>
       </w:r>
     </w:p>
     <w:p>
@@ -6307,7 +6094,28 @@
           <w:rFonts w:asciiTheme="minorHAnsi" w:hAnsiTheme="minorHAnsi"/>
           <w:color w:val="000000" w:themeColor="text1"/>
         </w:rPr>
-        <w:t>I am resilient self-learner who always strives to make himself better than yesterday</w:t>
+        <w:t>I am self-learner</w:t>
+      </w:r>
+      <w:r>
+        <w:rPr>
+          <w:rFonts w:asciiTheme="minorHAnsi" w:hAnsiTheme="minorHAnsi"/>
+          <w:color w:val="000000" w:themeColor="text1"/>
+        </w:rPr>
+        <w:t xml:space="preserve">, who has proven history of going from knowing nothing about programming into getting a job at the industry, and my passion </w:t>
+      </w:r>
+      <w:r>
+        <w:rPr>
+          <w:rFonts w:asciiTheme="minorHAnsi" w:hAnsiTheme="minorHAnsi"/>
+          <w:color w:val="000000" w:themeColor="text1"/>
+        </w:rPr>
+        <w:t xml:space="preserve">for </w:t>
+      </w:r>
+      <w:r>
+        <w:rPr>
+          <w:rFonts w:asciiTheme="minorHAnsi" w:hAnsiTheme="minorHAnsi"/>
+          <w:color w:val="000000" w:themeColor="text1"/>
+        </w:rPr>
+        <w:t xml:space="preserve"> learning is still going </w:t>
       </w:r>
     </w:p>
     <w:p>
@@ -6352,6 +6160,36 @@
       <w:pPr>
         <w:pStyle w:val="ListParagraph"/>
         <w:numPr>
+          <w:ilvl w:val="1"/>
+          <w:numId w:val="20"/>
+        </w:numPr>
+        <w:rPr>
+          <w:rFonts w:asciiTheme="minorHAnsi" w:hAnsiTheme="minorHAnsi" w:cstheme="minorHAnsi"/>
+          <w:sz w:val="28"/>
+          <w:szCs w:val="28"/>
+        </w:rPr>
+      </w:pPr>
+      <w:r>
+        <w:rPr>
+          <w:rFonts w:asciiTheme="minorHAnsi" w:hAnsiTheme="minorHAnsi"/>
+          <w:color w:val="000000" w:themeColor="text1"/>
+        </w:rPr>
+        <w:t>strong with recent addition of typescript ReactJS and Style components into my list of competencies</w:t>
+      </w:r>
+    </w:p>
+    <w:p>
+      <w:pPr>
+        <w:ind w:left="360"/>
+        <w:rPr>
+          <w:rFonts w:asciiTheme="minorHAnsi" w:hAnsiTheme="minorHAnsi"/>
+          <w:color w:val="000000" w:themeColor="text1"/>
+        </w:rPr>
+      </w:pPr>
+    </w:p>
+    <w:p>
+      <w:pPr>
+        <w:pStyle w:val="ListParagraph"/>
+        <w:numPr>
           <w:ilvl w:val="0"/>
           <w:numId w:val="20"/>
         </w:numPr>
@@ -6367,39 +6205,7 @@
           <w:sz w:val="28"/>
           <w:szCs w:val="28"/>
         </w:rPr>
-        <w:t>I know how to work in pinch to make sure the product is delivered on time with team members</w:t>
-      </w:r>
-    </w:p>
-    <w:p>
-      <w:pPr>
-        <w:pStyle w:val="ListParagraph"/>
-        <w:numPr>
-          <w:ilvl w:val="0"/>
-          <w:numId w:val="20"/>
-        </w:numPr>
-        <w:rPr>
-          <w:rFonts w:asciiTheme="minorHAnsi" w:hAnsiTheme="minorHAnsi" w:cstheme="minorHAnsi"/>
-          <w:sz w:val="28"/>
-          <w:szCs w:val="28"/>
-        </w:rPr>
-      </w:pPr>
-      <w:r>
-        <w:rPr>
-          <w:rFonts w:asciiTheme="minorHAnsi" w:eastAsia="Batang" w:hAnsiTheme="minorHAnsi" w:cstheme="minorHAnsi"/>
-        </w:rPr>
-        <w:t>I take</w:t>
-      </w:r>
-      <w:r>
-        <w:rPr>
-          <w:rFonts w:asciiTheme="minorHAnsi" w:eastAsia="Batang" w:hAnsiTheme="minorHAnsi" w:cstheme="minorHAnsi"/>
-        </w:rPr>
-        <w:t xml:space="preserve"> leadership at improving something in benefit of company</w:t>
-      </w:r>
-      <w:r>
-        <w:rPr>
-          <w:rFonts w:asciiTheme="minorHAnsi" w:eastAsia="Batang" w:hAnsiTheme="minorHAnsi" w:cstheme="minorHAnsi"/>
-        </w:rPr>
-        <w:t xml:space="preserve"> without being asked</w:t>
+        <w:t>I have strong work ethics that I ensure to make sure products are delivered on time</w:t>
       </w:r>
     </w:p>
     <w:p>
@@ -6421,6 +6227,27 @@
           <w:rFonts w:asciiTheme="minorHAnsi" w:eastAsia="Batang" w:hAnsiTheme="minorHAnsi" w:cstheme="minorHAnsi"/>
         </w:rPr>
         <w:t>I love creating products that people love</w:t>
+      </w:r>
+    </w:p>
+    <w:p>
+      <w:pPr>
+        <w:pStyle w:val="ListParagraph"/>
+        <w:numPr>
+          <w:ilvl w:val="0"/>
+          <w:numId w:val="20"/>
+        </w:numPr>
+        <w:tabs>
+          <w:tab w:val="left" w:pos="5560"/>
+        </w:tabs>
+        <w:rPr>
+          <w:rFonts w:asciiTheme="minorHAnsi" w:eastAsia="Batang" w:hAnsiTheme="minorHAnsi" w:cstheme="minorHAnsi"/>
+        </w:rPr>
+      </w:pPr>
+      <w:r>
+        <w:rPr>
+          <w:rFonts w:asciiTheme="minorHAnsi" w:eastAsia="Batang" w:hAnsiTheme="minorHAnsi" w:cstheme="minorHAnsi"/>
+        </w:rPr>
+        <w:t>I truly desire to be a part of the collaborative remote friendly work environment</w:t>
       </w:r>
     </w:p>
     <w:p>
@@ -8086,7 +7913,7 @@
         <w:rFonts w:hint="default"/>
       </w:rPr>
     </w:lvl>
-    <w:lvl w:ilvl="1" w:tplc="04090019" w:tentative="1">
+    <w:lvl w:ilvl="1" w:tplc="04090019">
       <w:start w:val="1"/>
       <w:numFmt w:val="lowerLetter"/>
       <w:lvlText w:val="%2."/>

</xml_diff>

<commit_message>
feat: Add progress #24 'Interview Practice, Auth0'
</commit_message>
<xml_diff>
--- a/big-interview/auth0/interview_practice.docx
+++ b/big-interview/auth0/interview_practice.docx
@@ -159,41 +159,13 @@
           <w:szCs w:val="28"/>
         </w:rPr>
       </w:pPr>
-      <w:proofErr w:type="spellStart"/>
-      <w:r>
-        <w:rPr>
-          <w:rFonts w:asciiTheme="minorHAnsi" w:hAnsiTheme="minorHAnsi" w:cstheme="minorHAnsi"/>
-          <w:sz w:val="28"/>
-          <w:szCs w:val="28"/>
-        </w:rPr>
-        <w:t>Swarmy</w:t>
-      </w:r>
-      <w:proofErr w:type="spellEnd"/>
-      <w:r>
-        <w:rPr>
-          <w:rFonts w:asciiTheme="minorHAnsi" w:hAnsiTheme="minorHAnsi" w:cstheme="minorHAnsi"/>
-          <w:sz w:val="28"/>
-          <w:szCs w:val="28"/>
-        </w:rPr>
-        <w:t xml:space="preserve">, </w:t>
-      </w:r>
-      <w:proofErr w:type="spellStart"/>
-      <w:r>
-        <w:rPr>
-          <w:rFonts w:asciiTheme="minorHAnsi" w:hAnsiTheme="minorHAnsi" w:cstheme="minorHAnsi"/>
-          <w:sz w:val="28"/>
-          <w:szCs w:val="28"/>
-        </w:rPr>
-        <w:t>awkard</w:t>
-      </w:r>
-      <w:proofErr w:type="spellEnd"/>
-      <w:r>
-        <w:rPr>
-          <w:rFonts w:asciiTheme="minorHAnsi" w:hAnsiTheme="minorHAnsi" w:cstheme="minorHAnsi"/>
-          <w:sz w:val="28"/>
-          <w:szCs w:val="28"/>
-        </w:rPr>
-        <w:t xml:space="preserve"> </w:t>
+      <w:r>
+        <w:rPr>
+          <w:rFonts w:asciiTheme="minorHAnsi" w:hAnsiTheme="minorHAnsi" w:cstheme="minorHAnsi"/>
+          <w:sz w:val="28"/>
+          <w:szCs w:val="28"/>
+        </w:rPr>
+        <w:t xml:space="preserve">Swarmy, awkard </w:t>
       </w:r>
       <w:r>
         <w:rPr>
@@ -556,23 +528,13 @@
           <w:szCs w:val="28"/>
         </w:rPr>
       </w:pPr>
-      <w:proofErr w:type="spellStart"/>
-      <w:r>
-        <w:rPr>
-          <w:rFonts w:asciiTheme="minorHAnsi" w:hAnsiTheme="minorHAnsi" w:cstheme="minorHAnsi"/>
-          <w:sz w:val="28"/>
-          <w:szCs w:val="28"/>
-        </w:rPr>
-        <w:t>E.g</w:t>
-      </w:r>
-      <w:proofErr w:type="spellEnd"/>
-      <w:r>
-        <w:rPr>
-          <w:rFonts w:asciiTheme="minorHAnsi" w:hAnsiTheme="minorHAnsi" w:cstheme="minorHAnsi"/>
-          <w:sz w:val="28"/>
-          <w:szCs w:val="28"/>
-        </w:rPr>
-        <w:t xml:space="preserve"> arriving late, </w:t>
+      <w:r>
+        <w:rPr>
+          <w:rFonts w:asciiTheme="minorHAnsi" w:hAnsiTheme="minorHAnsi" w:cstheme="minorHAnsi"/>
+          <w:sz w:val="28"/>
+          <w:szCs w:val="28"/>
+        </w:rPr>
+        <w:t xml:space="preserve">E.g arriving late, </w:t>
       </w:r>
     </w:p>
     <w:p>
@@ -863,23 +825,13 @@
           <w:szCs w:val="28"/>
         </w:rPr>
       </w:pPr>
-      <w:proofErr w:type="spellStart"/>
-      <w:r>
-        <w:rPr>
-          <w:rFonts w:asciiTheme="minorHAnsi" w:hAnsiTheme="minorHAnsi" w:cstheme="minorHAnsi"/>
-          <w:sz w:val="28"/>
-          <w:szCs w:val="28"/>
-        </w:rPr>
-        <w:t>Doging</w:t>
-      </w:r>
-      <w:proofErr w:type="spellEnd"/>
-      <w:r>
-        <w:rPr>
-          <w:rFonts w:asciiTheme="minorHAnsi" w:hAnsiTheme="minorHAnsi" w:cstheme="minorHAnsi"/>
-          <w:sz w:val="28"/>
-          <w:szCs w:val="28"/>
-        </w:rPr>
-        <w:t xml:space="preserve"> questions</w:t>
+      <w:r>
+        <w:rPr>
+          <w:rFonts w:asciiTheme="minorHAnsi" w:hAnsiTheme="minorHAnsi" w:cstheme="minorHAnsi"/>
+          <w:sz w:val="28"/>
+          <w:szCs w:val="28"/>
+        </w:rPr>
+        <w:t>Doging questions</w:t>
       </w:r>
     </w:p>
     <w:p>
@@ -955,20 +907,8 @@
           <w:sz w:val="28"/>
           <w:szCs w:val="28"/>
         </w:rPr>
-        <w:t xml:space="preserve">Don’t ever badmouth your former employer, manager or even your </w:t>
-      </w:r>
-      <w:proofErr w:type="spellStart"/>
-      <w:r>
-        <w:rPr>
-          <w:rFonts w:asciiTheme="minorHAnsi" w:hAnsiTheme="minorHAnsi" w:cstheme="minorHAnsi"/>
-          <w:b/>
-          <w:bCs/>
-          <w:sz w:val="28"/>
-          <w:szCs w:val="28"/>
-        </w:rPr>
-        <w:t>coworker</w:t>
-      </w:r>
-      <w:proofErr w:type="spellEnd"/>
+        <w:t>Don’t ever badmouth your former employer, manager or even your coworker</w:t>
+      </w:r>
     </w:p>
     <w:p>
       <w:pPr>
@@ -1876,43 +1816,7 @@
           <w:sz w:val="28"/>
           <w:szCs w:val="28"/>
         </w:rPr>
-        <w:t>“</w:t>
-      </w:r>
-      <w:proofErr w:type="spellStart"/>
-      <w:r>
-        <w:rPr>
-          <w:rFonts w:asciiTheme="minorHAnsi" w:hAnsiTheme="minorHAnsi" w:cstheme="minorHAnsi"/>
-          <w:sz w:val="28"/>
-          <w:szCs w:val="28"/>
-        </w:rPr>
-        <w:t>Umns</w:t>
-      </w:r>
-      <w:proofErr w:type="spellEnd"/>
-      <w:r>
-        <w:rPr>
-          <w:rFonts w:asciiTheme="minorHAnsi" w:hAnsiTheme="minorHAnsi" w:cstheme="minorHAnsi"/>
-          <w:sz w:val="28"/>
-          <w:szCs w:val="28"/>
-        </w:rPr>
-        <w:t>” and “</w:t>
-      </w:r>
-      <w:proofErr w:type="spellStart"/>
-      <w:r>
-        <w:rPr>
-          <w:rFonts w:asciiTheme="minorHAnsi" w:hAnsiTheme="minorHAnsi" w:cstheme="minorHAnsi"/>
-          <w:sz w:val="28"/>
-          <w:szCs w:val="28"/>
-        </w:rPr>
-        <w:t>Uhs</w:t>
-      </w:r>
-      <w:proofErr w:type="spellEnd"/>
-      <w:r>
-        <w:rPr>
-          <w:rFonts w:asciiTheme="minorHAnsi" w:hAnsiTheme="minorHAnsi" w:cstheme="minorHAnsi"/>
-          <w:sz w:val="28"/>
-          <w:szCs w:val="28"/>
-        </w:rPr>
-        <w:t>”</w:t>
+        <w:t>“Umns” and “Uhs”</w:t>
       </w:r>
     </w:p>
     <w:p>
@@ -2820,25 +2724,7 @@
           <w:sz w:val="28"/>
           <w:szCs w:val="28"/>
         </w:rPr>
-        <w:t xml:space="preserve">I worked at </w:t>
-      </w:r>
-      <w:proofErr w:type="spellStart"/>
-      <w:r>
-        <w:rPr>
-          <w:rFonts w:asciiTheme="minorHAnsi" w:hAnsiTheme="minorHAnsi" w:cstheme="minorHAnsi"/>
-          <w:sz w:val="28"/>
-          <w:szCs w:val="28"/>
-        </w:rPr>
-        <w:t>Sitemax</w:t>
-      </w:r>
-      <w:proofErr w:type="spellEnd"/>
-      <w:r>
-        <w:rPr>
-          <w:rFonts w:asciiTheme="minorHAnsi" w:hAnsiTheme="minorHAnsi" w:cstheme="minorHAnsi"/>
-          <w:sz w:val="28"/>
-          <w:szCs w:val="28"/>
-        </w:rPr>
-        <w:t xml:space="preserve"> Systems from January 2018 to December 2019</w:t>
+        <w:t>I worked at Sitemax Systems from January 2018 to December 2019</w:t>
       </w:r>
       <w:r>
         <w:rPr>
@@ -2900,25 +2786,7 @@
           <w:sz w:val="28"/>
           <w:szCs w:val="28"/>
         </w:rPr>
-        <w:t xml:space="preserve"> </w:t>
-      </w:r>
-      <w:proofErr w:type="spellStart"/>
-      <w:r>
-        <w:rPr>
-          <w:rFonts w:asciiTheme="minorHAnsi" w:hAnsiTheme="minorHAnsi" w:cstheme="minorHAnsi"/>
-          <w:sz w:val="28"/>
-          <w:szCs w:val="28"/>
-        </w:rPr>
-        <w:t>SiteMax</w:t>
-      </w:r>
-      <w:proofErr w:type="spellEnd"/>
-      <w:r>
-        <w:rPr>
-          <w:rFonts w:asciiTheme="minorHAnsi" w:hAnsiTheme="minorHAnsi" w:cstheme="minorHAnsi"/>
-          <w:sz w:val="28"/>
-          <w:szCs w:val="28"/>
-        </w:rPr>
-        <w:t xml:space="preserve"> Systems</w:t>
+        <w:t xml:space="preserve"> SiteMax Systems</w:t>
       </w:r>
     </w:p>
     <w:p>
@@ -2989,61 +2857,7 @@
           <w:sz w:val="28"/>
           <w:szCs w:val="28"/>
         </w:rPr>
-        <w:t xml:space="preserve"> </w:t>
-      </w:r>
-      <w:proofErr w:type="spellStart"/>
-      <w:r>
-        <w:rPr>
-          <w:rFonts w:asciiTheme="minorHAnsi" w:hAnsiTheme="minorHAnsi" w:cstheme="minorHAnsi"/>
-          <w:sz w:val="28"/>
-          <w:szCs w:val="28"/>
-        </w:rPr>
-        <w:t>SItemax’s</w:t>
-      </w:r>
-      <w:proofErr w:type="spellEnd"/>
-      <w:r>
-        <w:rPr>
-          <w:rFonts w:asciiTheme="minorHAnsi" w:hAnsiTheme="minorHAnsi" w:cstheme="minorHAnsi"/>
-          <w:sz w:val="28"/>
-          <w:szCs w:val="28"/>
-        </w:rPr>
-        <w:t xml:space="preserve"> mission critical </w:t>
-      </w:r>
-      <w:proofErr w:type="spellStart"/>
-      <w:r>
-        <w:rPr>
-          <w:rFonts w:asciiTheme="minorHAnsi" w:hAnsiTheme="minorHAnsi" w:cstheme="minorHAnsi"/>
-          <w:sz w:val="28"/>
-          <w:szCs w:val="28"/>
-        </w:rPr>
-        <w:t>Sitemax</w:t>
-      </w:r>
-      <w:proofErr w:type="spellEnd"/>
-      <w:r>
-        <w:rPr>
-          <w:rFonts w:asciiTheme="minorHAnsi" w:hAnsiTheme="minorHAnsi" w:cstheme="minorHAnsi"/>
-          <w:sz w:val="28"/>
-          <w:szCs w:val="28"/>
-        </w:rPr>
-        <w:t xml:space="preserve"> 3 and </w:t>
-      </w:r>
-      <w:proofErr w:type="spellStart"/>
-      <w:r>
-        <w:rPr>
-          <w:rFonts w:asciiTheme="minorHAnsi" w:hAnsiTheme="minorHAnsi" w:cstheme="minorHAnsi"/>
-          <w:sz w:val="28"/>
-          <w:szCs w:val="28"/>
-        </w:rPr>
-        <w:t>Sitemax</w:t>
-      </w:r>
-      <w:proofErr w:type="spellEnd"/>
-      <w:r>
-        <w:rPr>
-          <w:rFonts w:asciiTheme="minorHAnsi" w:hAnsiTheme="minorHAnsi" w:cstheme="minorHAnsi"/>
-          <w:sz w:val="28"/>
-          <w:szCs w:val="28"/>
-        </w:rPr>
-        <w:t xml:space="preserve"> 3.5</w:t>
+        <w:t xml:space="preserve"> SItemax’s mission critical Sitemax 3 and Sitemax 3.5</w:t>
       </w:r>
       <w:r>
         <w:rPr>
@@ -3188,33 +3002,15 @@
           <w:sz w:val="28"/>
           <w:szCs w:val="28"/>
         </w:rPr>
-        <w:t xml:space="preserve">I developed over 300 single page </w:t>
-      </w:r>
-      <w:proofErr w:type="spellStart"/>
-      <w:r>
-        <w:rPr>
-          <w:rFonts w:asciiTheme="minorHAnsi" w:hAnsiTheme="minorHAnsi" w:cstheme="minorHAnsi"/>
-          <w:sz w:val="28"/>
-          <w:szCs w:val="28"/>
-        </w:rPr>
-        <w:t>angular</w:t>
-      </w:r>
-      <w:r>
-        <w:rPr>
-          <w:rFonts w:asciiTheme="minorHAnsi" w:hAnsiTheme="minorHAnsi" w:cstheme="minorHAnsi"/>
-          <w:sz w:val="28"/>
-          <w:szCs w:val="28"/>
-        </w:rPr>
-        <w:t>JS</w:t>
-      </w:r>
-      <w:proofErr w:type="spellEnd"/>
-      <w:r>
-        <w:rPr>
-          <w:rFonts w:asciiTheme="minorHAnsi" w:hAnsiTheme="minorHAnsi" w:cstheme="minorHAnsi"/>
-          <w:sz w:val="28"/>
-          <w:szCs w:val="28"/>
-        </w:rPr>
-        <w:t xml:space="preserve"> based</w:t>
+        <w:t>I developed over 300 single page angular</w:t>
+      </w:r>
+      <w:r>
+        <w:rPr>
+          <w:rFonts w:asciiTheme="minorHAnsi" w:hAnsiTheme="minorHAnsi" w:cstheme="minorHAnsi"/>
+          <w:sz w:val="28"/>
+          <w:szCs w:val="28"/>
+        </w:rPr>
+        <w:t>JS based</w:t>
       </w:r>
       <w:r>
         <w:rPr>
@@ -3503,23 +3299,7 @@
           <w:rFonts w:asciiTheme="minorHAnsi" w:hAnsiTheme="minorHAnsi"/>
           <w:color w:val="000000" w:themeColor="text1"/>
         </w:rPr>
-        <w:t xml:space="preserve">Forms of </w:t>
-      </w:r>
-      <w:proofErr w:type="spellStart"/>
-      <w:r>
-        <w:rPr>
-          <w:rFonts w:asciiTheme="minorHAnsi" w:hAnsiTheme="minorHAnsi"/>
-          <w:color w:val="000000" w:themeColor="text1"/>
-        </w:rPr>
-        <w:t>non verbal</w:t>
-      </w:r>
-      <w:proofErr w:type="spellEnd"/>
-      <w:r>
-        <w:rPr>
-          <w:rFonts w:asciiTheme="minorHAnsi" w:hAnsiTheme="minorHAnsi"/>
-          <w:color w:val="000000" w:themeColor="text1"/>
-        </w:rPr>
-        <w:t xml:space="preserve"> communication</w:t>
+        <w:t>Forms of non verbal communication</w:t>
       </w:r>
     </w:p>
     <w:p>
@@ -3763,15 +3543,7 @@
     </w:p>
     <w:p>
       <w:r>
-        <w:t xml:space="preserve">Second </w:t>
-      </w:r>
-      <w:proofErr w:type="spellStart"/>
-      <w:r>
-        <w:t>Practie</w:t>
-      </w:r>
-      <w:proofErr w:type="spellEnd"/>
-      <w:r>
-        <w:t xml:space="preserve">: </w:t>
+        <w:t xml:space="preserve">Second Practie: </w:t>
       </w:r>
       <w:hyperlink r:id="rId11" w:history="1">
         <w:r>
@@ -4342,25 +4114,7 @@
           <w:sz w:val="28"/>
           <w:szCs w:val="28"/>
         </w:rPr>
-        <w:t xml:space="preserve">It’s important to go through the process of honestly, candidly identifying your weaknesses or what could be perceived as </w:t>
-      </w:r>
-      <w:proofErr w:type="spellStart"/>
-      <w:r>
-        <w:rPr>
-          <w:rFonts w:asciiTheme="minorHAnsi" w:hAnsiTheme="minorHAnsi" w:cstheme="minorHAnsi"/>
-          <w:sz w:val="28"/>
-          <w:szCs w:val="28"/>
-        </w:rPr>
-        <w:t>weakenesses</w:t>
-      </w:r>
-      <w:proofErr w:type="spellEnd"/>
-      <w:r>
-        <w:rPr>
-          <w:rFonts w:asciiTheme="minorHAnsi" w:hAnsiTheme="minorHAnsi" w:cstheme="minorHAnsi"/>
-          <w:sz w:val="28"/>
-          <w:szCs w:val="28"/>
-        </w:rPr>
-        <w:t xml:space="preserve"> by others</w:t>
+        <w:t>It’s important to go through the process of honestly, candidly identifying your weaknesses or what could be perceived as weakenesses by others</w:t>
       </w:r>
     </w:p>
     <w:p>
@@ -5790,23 +5544,7 @@
           <w:rFonts w:asciiTheme="minorHAnsi" w:hAnsiTheme="minorHAnsi"/>
           <w:color w:val="000000" w:themeColor="text1"/>
         </w:rPr>
-        <w:t xml:space="preserve">Knowledge in </w:t>
-      </w:r>
-      <w:proofErr w:type="spellStart"/>
-      <w:r>
-        <w:rPr>
-          <w:rFonts w:asciiTheme="minorHAnsi" w:hAnsiTheme="minorHAnsi"/>
-          <w:color w:val="000000" w:themeColor="text1"/>
-        </w:rPr>
-        <w:t>fullstack</w:t>
-      </w:r>
-      <w:proofErr w:type="spellEnd"/>
-      <w:r>
-        <w:rPr>
-          <w:rFonts w:asciiTheme="minorHAnsi" w:hAnsiTheme="minorHAnsi"/>
-          <w:color w:val="000000" w:themeColor="text1"/>
-        </w:rPr>
-        <w:t xml:space="preserve"> applications</w:t>
+        <w:t>Knowledge in fullstack applications</w:t>
       </w:r>
     </w:p>
     <w:p>
@@ -6079,6 +5817,151 @@
     </w:p>
     <w:p>
       <w:pPr>
+        <w:pStyle w:val="Heading5"/>
+        <w:shd w:val="clear" w:color="auto" w:fill="FFFFFF"/>
+        <w:tabs>
+          <w:tab w:val="left" w:pos="5620"/>
+        </w:tabs>
+        <w:spacing w:before="0" w:beforeAutospacing="0"/>
+        <w:rPr>
+          <w:rFonts w:asciiTheme="minorHAnsi" w:hAnsiTheme="minorHAnsi" w:cs="Arial"/>
+          <w:color w:val="000000" w:themeColor="text1"/>
+          <w:sz w:val="24"/>
+          <w:szCs w:val="24"/>
+        </w:rPr>
+      </w:pPr>
+      <w:r>
+        <w:rPr>
+          <w:rFonts w:asciiTheme="minorHAnsi" w:hAnsiTheme="minorHAnsi" w:cs="Arial"/>
+          <w:color w:val="000000" w:themeColor="text1"/>
+          <w:sz w:val="24"/>
+          <w:szCs w:val="24"/>
+        </w:rPr>
+        <w:tab/>
+      </w:r>
+    </w:p>
+    <w:p>
+      <w:pPr>
+        <w:pStyle w:val="Heading5"/>
+        <w:shd w:val="clear" w:color="auto" w:fill="FFFFFF"/>
+        <w:spacing w:before="0" w:beforeAutospacing="0"/>
+        <w:rPr>
+          <w:rFonts w:asciiTheme="minorHAnsi" w:hAnsiTheme="minorHAnsi" w:cs="Arial"/>
+          <w:b w:val="0"/>
+          <w:bCs w:val="0"/>
+          <w:color w:val="000000" w:themeColor="text1"/>
+          <w:sz w:val="24"/>
+          <w:szCs w:val="24"/>
+        </w:rPr>
+      </w:pPr>
+      <w:r>
+        <w:rPr>
+          <w:rFonts w:asciiTheme="minorHAnsi" w:hAnsiTheme="minorHAnsi" w:cs="Arial"/>
+          <w:color w:val="000000" w:themeColor="text1"/>
+          <w:sz w:val="24"/>
+          <w:szCs w:val="24"/>
+        </w:rPr>
+        <w:t>First Practice</w:t>
+      </w:r>
+      <w:r>
+        <w:rPr>
+          <w:rFonts w:asciiTheme="minorHAnsi" w:hAnsiTheme="minorHAnsi" w:cs="Arial"/>
+          <w:b w:val="0"/>
+          <w:bCs w:val="0"/>
+          <w:color w:val="000000" w:themeColor="text1"/>
+          <w:sz w:val="24"/>
+          <w:szCs w:val="24"/>
+        </w:rPr>
+        <w:t xml:space="preserve">: </w:t>
+      </w:r>
+      <w:hyperlink r:id="rId13" w:history="1">
+        <w:r>
+          <w:rPr>
+            <w:rStyle w:val="Hyperlink"/>
+            <w:rFonts w:asciiTheme="minorHAnsi" w:hAnsiTheme="minorHAnsi" w:cs="Arial"/>
+            <w:b w:val="0"/>
+            <w:bCs w:val="0"/>
+            <w:sz w:val="24"/>
+            <w:szCs w:val="24"/>
+          </w:rPr>
+          <w:t>https://app.biginterview.com/s/efe49bcdc7</w:t>
+        </w:r>
+      </w:hyperlink>
+      <w:r>
+        <w:rPr>
+          <w:rFonts w:asciiTheme="minorHAnsi" w:hAnsiTheme="minorHAnsi" w:cs="Arial"/>
+          <w:b w:val="0"/>
+          <w:bCs w:val="0"/>
+          <w:color w:val="000000" w:themeColor="text1"/>
+          <w:sz w:val="24"/>
+          <w:szCs w:val="24"/>
+        </w:rPr>
+        <w:t xml:space="preserve"> </w:t>
+      </w:r>
+    </w:p>
+    <w:p>
+      <w:pPr>
+        <w:pStyle w:val="Heading5"/>
+        <w:shd w:val="clear" w:color="auto" w:fill="FFFFFF"/>
+        <w:spacing w:before="0" w:beforeAutospacing="0"/>
+        <w:rPr>
+          <w:rFonts w:asciiTheme="minorHAnsi" w:hAnsiTheme="minorHAnsi" w:cs="Arial"/>
+          <w:b w:val="0"/>
+          <w:bCs w:val="0"/>
+          <w:color w:val="000000" w:themeColor="text1"/>
+          <w:sz w:val="24"/>
+          <w:szCs w:val="24"/>
+        </w:rPr>
+      </w:pPr>
+      <w:r>
+        <w:rPr>
+          <w:rFonts w:asciiTheme="minorHAnsi" w:hAnsiTheme="minorHAnsi" w:cs="Arial"/>
+          <w:color w:val="000000" w:themeColor="text1"/>
+          <w:sz w:val="24"/>
+          <w:szCs w:val="24"/>
+        </w:rPr>
+        <w:t xml:space="preserve">Second practice: </w:t>
+      </w:r>
+      <w:hyperlink r:id="rId14" w:history="1">
+        <w:r>
+          <w:rPr>
+            <w:rStyle w:val="Hyperlink"/>
+            <w:rFonts w:asciiTheme="minorHAnsi" w:hAnsiTheme="minorHAnsi" w:cs="Arial"/>
+            <w:b w:val="0"/>
+            <w:bCs w:val="0"/>
+            <w:sz w:val="24"/>
+            <w:szCs w:val="24"/>
+          </w:rPr>
+          <w:t>https://app.biginterview.com/s/b111ad9068</w:t>
+        </w:r>
+      </w:hyperlink>
+      <w:r>
+        <w:rPr>
+          <w:rFonts w:asciiTheme="minorHAnsi" w:hAnsiTheme="minorHAnsi" w:cs="Arial"/>
+          <w:b w:val="0"/>
+          <w:bCs w:val="0"/>
+          <w:color w:val="000000" w:themeColor="text1"/>
+          <w:sz w:val="24"/>
+          <w:szCs w:val="24"/>
+        </w:rPr>
+        <w:t xml:space="preserve"> </w:t>
+      </w:r>
+    </w:p>
+    <w:p>
+      <w:pPr>
+        <w:pStyle w:val="Heading5"/>
+        <w:shd w:val="clear" w:color="auto" w:fill="FFFFFF"/>
+        <w:spacing w:before="0" w:beforeAutospacing="0"/>
+        <w:rPr>
+          <w:rFonts w:asciiTheme="minorHAnsi" w:hAnsiTheme="minorHAnsi" w:cs="Arial"/>
+          <w:color w:val="000000" w:themeColor="text1"/>
+          <w:sz w:val="24"/>
+          <w:szCs w:val="24"/>
+        </w:rPr>
+      </w:pPr>
+    </w:p>
+    <w:p>
+      <w:pPr>
         <w:pStyle w:val="ListParagraph"/>
         <w:numPr>
           <w:ilvl w:val="0"/>
@@ -6094,13 +5977,20 @@
           <w:rFonts w:asciiTheme="minorHAnsi" w:hAnsiTheme="minorHAnsi"/>
           <w:color w:val="000000" w:themeColor="text1"/>
         </w:rPr>
-        <w:t>I am self-learner</w:t>
+        <w:t xml:space="preserve">I am </w:t>
       </w:r>
       <w:r>
         <w:rPr>
           <w:rFonts w:asciiTheme="minorHAnsi" w:hAnsiTheme="minorHAnsi"/>
           <w:color w:val="000000" w:themeColor="text1"/>
         </w:rPr>
+        <w:t>passionate self-learner</w:t>
+      </w:r>
+      <w:r>
+        <w:rPr>
+          <w:rFonts w:asciiTheme="minorHAnsi" w:hAnsiTheme="minorHAnsi"/>
+          <w:color w:val="000000" w:themeColor="text1"/>
+        </w:rPr>
         <w:t xml:space="preserve">, who has proven history of going from knowing nothing about programming into getting a job at the industry, and my passion </w:t>
       </w:r>
       <w:r>
@@ -6116,6 +6006,13 @@
           <w:color w:val="000000" w:themeColor="text1"/>
         </w:rPr>
         <w:t xml:space="preserve"> learning is still going </w:t>
+      </w:r>
+      <w:r>
+        <w:rPr>
+          <w:rFonts w:asciiTheme="minorHAnsi" w:hAnsiTheme="minorHAnsi"/>
+          <w:color w:val="000000" w:themeColor="text1"/>
+        </w:rPr>
+        <w:t>strong with recent addition of typescript ReactJS and Style components into my list of competencies</w:t>
       </w:r>
     </w:p>
     <w:p>
@@ -6137,54 +6034,8 @@
           <w:sz w:val="28"/>
           <w:szCs w:val="28"/>
         </w:rPr>
-        <w:t>I know how to quickly pickup new languages</w:t>
-      </w:r>
-      <w:r>
-        <w:rPr>
-          <w:rFonts w:asciiTheme="minorHAnsi" w:hAnsiTheme="minorHAnsi" w:cstheme="minorHAnsi"/>
-          <w:sz w:val="28"/>
-          <w:szCs w:val="28"/>
-        </w:rPr>
-        <w:t xml:space="preserve"> and knowledges</w:t>
-      </w:r>
-      <w:r>
-        <w:rPr>
-          <w:rFonts w:asciiTheme="minorHAnsi" w:hAnsiTheme="minorHAnsi" w:cstheme="minorHAnsi"/>
-          <w:sz w:val="28"/>
-          <w:szCs w:val="28"/>
-        </w:rPr>
-        <w:t xml:space="preserve"> and get it going (I know this will come in handy in this organization)</w:t>
-      </w:r>
-    </w:p>
-    <w:p>
-      <w:pPr>
-        <w:pStyle w:val="ListParagraph"/>
-        <w:numPr>
-          <w:ilvl w:val="1"/>
-          <w:numId w:val="20"/>
-        </w:numPr>
-        <w:rPr>
-          <w:rFonts w:asciiTheme="minorHAnsi" w:hAnsiTheme="minorHAnsi" w:cstheme="minorHAnsi"/>
-          <w:sz w:val="28"/>
-          <w:szCs w:val="28"/>
-        </w:rPr>
-      </w:pPr>
-      <w:r>
-        <w:rPr>
-          <w:rFonts w:asciiTheme="minorHAnsi" w:hAnsiTheme="minorHAnsi"/>
-          <w:color w:val="000000" w:themeColor="text1"/>
-        </w:rPr>
-        <w:t>strong with recent addition of typescript ReactJS and Style components into my list of competencies</w:t>
-      </w:r>
-    </w:p>
-    <w:p>
-      <w:pPr>
-        <w:ind w:left="360"/>
-        <w:rPr>
-          <w:rFonts w:asciiTheme="minorHAnsi" w:hAnsiTheme="minorHAnsi"/>
-          <w:color w:val="000000" w:themeColor="text1"/>
-        </w:rPr>
-      </w:pPr>
+        <w:t>I have strong work ethics that I ensure to make sure products are delivered on time</w:t>
+      </w:r>
     </w:p>
     <w:p>
       <w:pPr>
@@ -6205,7 +6056,7 @@
           <w:sz w:val="28"/>
           <w:szCs w:val="28"/>
         </w:rPr>
-        <w:t>I have strong work ethics that I ensure to make sure products are delivered on time</w:t>
+        <w:t>I have experience of creating over 300 spas and maintaining over 2000 of them in collaboration with customer success team and tech team</w:t>
       </w:r>
     </w:p>
     <w:p>

</xml_diff>

<commit_message>
feat: Add progress #25 'Interview Practice, Auth0'
</commit_message>
<xml_diff>
--- a/big-interview/auth0/interview_practice.docx
+++ b/big-interview/auth0/interview_practice.docx
@@ -6128,6 +6128,1722 @@
         </w:rPr>
       </w:pPr>
     </w:p>
+    <w:p>
+      <w:pPr>
+        <w:rPr>
+          <w:rFonts w:asciiTheme="minorHAnsi" w:hAnsiTheme="minorHAnsi"/>
+          <w:color w:val="000000" w:themeColor="text1"/>
+        </w:rPr>
+      </w:pPr>
+    </w:p>
+    <w:p>
+      <w:pPr>
+        <w:rPr>
+          <w:rFonts w:asciiTheme="minorHAnsi" w:hAnsiTheme="minorHAnsi"/>
+          <w:color w:val="000000" w:themeColor="text1"/>
+        </w:rPr>
+      </w:pPr>
+    </w:p>
+    <w:p>
+      <w:pPr>
+        <w:rPr>
+          <w:rFonts w:asciiTheme="minorHAnsi" w:hAnsiTheme="minorHAnsi"/>
+          <w:color w:val="000000" w:themeColor="text1"/>
+        </w:rPr>
+      </w:pPr>
+    </w:p>
+    <w:p>
+      <w:pPr>
+        <w:rPr>
+          <w:rFonts w:asciiTheme="minorHAnsi" w:hAnsiTheme="minorHAnsi"/>
+          <w:color w:val="000000" w:themeColor="text1"/>
+        </w:rPr>
+      </w:pPr>
+    </w:p>
+    <w:p>
+      <w:pPr>
+        <w:rPr>
+          <w:rFonts w:asciiTheme="minorHAnsi" w:hAnsiTheme="minorHAnsi"/>
+          <w:color w:val="000000" w:themeColor="text1"/>
+        </w:rPr>
+      </w:pPr>
+    </w:p>
+    <w:p>
+      <w:pPr>
+        <w:rPr>
+          <w:rFonts w:asciiTheme="minorHAnsi" w:hAnsiTheme="minorHAnsi"/>
+          <w:color w:val="000000" w:themeColor="text1"/>
+        </w:rPr>
+      </w:pPr>
+    </w:p>
+    <w:p>
+      <w:pPr>
+        <w:rPr>
+          <w:rFonts w:asciiTheme="minorHAnsi" w:hAnsiTheme="minorHAnsi"/>
+          <w:color w:val="000000" w:themeColor="text1"/>
+        </w:rPr>
+      </w:pPr>
+    </w:p>
+    <w:p>
+      <w:pPr>
+        <w:rPr>
+          <w:rFonts w:asciiTheme="minorHAnsi" w:hAnsiTheme="minorHAnsi"/>
+          <w:color w:val="000000" w:themeColor="text1"/>
+        </w:rPr>
+      </w:pPr>
+    </w:p>
+    <w:p>
+      <w:pPr>
+        <w:rPr>
+          <w:rFonts w:asciiTheme="minorHAnsi" w:hAnsiTheme="minorHAnsi"/>
+          <w:color w:val="000000" w:themeColor="text1"/>
+        </w:rPr>
+      </w:pPr>
+    </w:p>
+    <w:p>
+      <w:pPr>
+        <w:pBdr>
+          <w:bottom w:val="single" w:sz="6" w:space="1" w:color="auto"/>
+        </w:pBdr>
+        <w:rPr>
+          <w:rFonts w:asciiTheme="minorHAnsi" w:hAnsiTheme="minorHAnsi"/>
+          <w:b/>
+          <w:bCs/>
+          <w:color w:val="000000" w:themeColor="text1"/>
+        </w:rPr>
+      </w:pPr>
+    </w:p>
+    <w:p>
+      <w:pPr>
+        <w:pBdr>
+          <w:bottom w:val="single" w:sz="6" w:space="1" w:color="auto"/>
+        </w:pBdr>
+        <w:rPr>
+          <w:rFonts w:asciiTheme="minorHAnsi" w:hAnsiTheme="minorHAnsi"/>
+          <w:color w:val="000000" w:themeColor="text1"/>
+        </w:rPr>
+      </w:pPr>
+    </w:p>
+    <w:p>
+      <w:pPr>
+        <w:rPr>
+          <w:rFonts w:asciiTheme="minorHAnsi" w:hAnsiTheme="minorHAnsi"/>
+          <w:b/>
+          <w:bCs/>
+          <w:color w:val="000000" w:themeColor="text1"/>
+        </w:rPr>
+      </w:pPr>
+    </w:p>
+    <w:p>
+      <w:pPr>
+        <w:pStyle w:val="Heading5"/>
+        <w:shd w:val="clear" w:color="auto" w:fill="FFFFFF"/>
+        <w:spacing w:before="0" w:beforeAutospacing="0"/>
+        <w:rPr>
+          <w:rFonts w:asciiTheme="minorHAnsi" w:hAnsiTheme="minorHAnsi" w:cs="Arial"/>
+          <w:color w:val="000000" w:themeColor="text1"/>
+          <w:sz w:val="24"/>
+          <w:szCs w:val="24"/>
+        </w:rPr>
+      </w:pPr>
+      <w:r>
+        <w:rPr>
+          <w:rFonts w:asciiTheme="minorHAnsi" w:hAnsiTheme="minorHAnsi" w:cs="Arial"/>
+          <w:color w:val="000000" w:themeColor="text1"/>
+          <w:sz w:val="24"/>
+          <w:szCs w:val="24"/>
+        </w:rPr>
+        <w:t>What is your weakness?</w:t>
+      </w:r>
+    </w:p>
+    <w:p>
+      <w:pPr>
+        <w:pStyle w:val="Heading5"/>
+        <w:shd w:val="clear" w:color="auto" w:fill="FFFFFF"/>
+        <w:tabs>
+          <w:tab w:val="left" w:pos="5620"/>
+        </w:tabs>
+        <w:spacing w:before="0" w:beforeAutospacing="0"/>
+        <w:rPr>
+          <w:rFonts w:asciiTheme="minorHAnsi" w:hAnsiTheme="minorHAnsi" w:cs="Arial"/>
+          <w:color w:val="000000" w:themeColor="text1"/>
+          <w:sz w:val="24"/>
+          <w:szCs w:val="24"/>
+        </w:rPr>
+      </w:pPr>
+      <w:r>
+        <w:rPr>
+          <w:rFonts w:asciiTheme="minorHAnsi" w:hAnsiTheme="minorHAnsi" w:cs="Arial"/>
+          <w:color w:val="000000" w:themeColor="text1"/>
+          <w:sz w:val="24"/>
+          <w:szCs w:val="24"/>
+        </w:rPr>
+        <w:tab/>
+      </w:r>
+    </w:p>
+    <w:p>
+      <w:pPr>
+        <w:pStyle w:val="Heading5"/>
+        <w:shd w:val="clear" w:color="auto" w:fill="FFFFFF"/>
+        <w:spacing w:before="0" w:beforeAutospacing="0"/>
+        <w:rPr>
+          <w:rFonts w:asciiTheme="minorHAnsi" w:hAnsiTheme="minorHAnsi" w:cs="Arial"/>
+          <w:b w:val="0"/>
+          <w:bCs w:val="0"/>
+          <w:color w:val="000000" w:themeColor="text1"/>
+          <w:sz w:val="24"/>
+          <w:szCs w:val="24"/>
+        </w:rPr>
+      </w:pPr>
+      <w:r>
+        <w:rPr>
+          <w:rFonts w:asciiTheme="minorHAnsi" w:hAnsiTheme="minorHAnsi" w:cs="Arial"/>
+          <w:color w:val="000000" w:themeColor="text1"/>
+          <w:sz w:val="24"/>
+          <w:szCs w:val="24"/>
+        </w:rPr>
+        <w:t>First Practice</w:t>
+      </w:r>
+      <w:r>
+        <w:t xml:space="preserve"> </w:t>
+      </w:r>
+      <w:r>
+        <w:t xml:space="preserve"> </w:t>
+      </w:r>
+      <w:hyperlink r:id="rId15" w:history="1">
+        <w:r>
+          <w:rPr>
+            <w:rStyle w:val="Hyperlink"/>
+            <w:rFonts w:asciiTheme="minorHAnsi" w:hAnsiTheme="minorHAnsi" w:cs="Arial"/>
+            <w:b w:val="0"/>
+            <w:bCs w:val="0"/>
+            <w:sz w:val="24"/>
+            <w:szCs w:val="24"/>
+          </w:rPr>
+          <w:t>https://app.biginterview.com/s/4e46b8031c</w:t>
+        </w:r>
+      </w:hyperlink>
+      <w:r>
+        <w:rPr>
+          <w:rFonts w:asciiTheme="minorHAnsi" w:hAnsiTheme="minorHAnsi" w:cs="Arial"/>
+          <w:b w:val="0"/>
+          <w:bCs w:val="0"/>
+          <w:color w:val="000000" w:themeColor="text1"/>
+          <w:sz w:val="24"/>
+          <w:szCs w:val="24"/>
+        </w:rPr>
+        <w:t xml:space="preserve"> </w:t>
+      </w:r>
+      <w:r>
+        <w:rPr>
+          <w:rFonts w:asciiTheme="minorHAnsi" w:hAnsiTheme="minorHAnsi" w:cs="Arial"/>
+          <w:b w:val="0"/>
+          <w:bCs w:val="0"/>
+          <w:color w:val="000000" w:themeColor="text1"/>
+          <w:sz w:val="24"/>
+          <w:szCs w:val="24"/>
+        </w:rPr>
+        <w:t xml:space="preserve"> </w:t>
+      </w:r>
+    </w:p>
+    <w:p>
+      <w:pPr>
+        <w:tabs>
+          <w:tab w:val="left" w:pos="5560"/>
+        </w:tabs>
+        <w:rPr>
+          <w:rFonts w:asciiTheme="minorHAnsi" w:eastAsia="Batang" w:hAnsiTheme="minorHAnsi" w:cstheme="minorHAnsi"/>
+        </w:rPr>
+      </w:pPr>
+      <w:r>
+        <w:rPr>
+          <w:rFonts w:asciiTheme="minorHAnsi" w:eastAsia="Batang" w:hAnsiTheme="minorHAnsi" w:cstheme="minorHAnsi" w:hint="eastAsia"/>
+        </w:rPr>
+        <w:t>제</w:t>
+      </w:r>
+      <w:r>
+        <w:rPr>
+          <w:rFonts w:asciiTheme="minorHAnsi" w:eastAsia="Batang" w:hAnsiTheme="minorHAnsi" w:cstheme="minorHAnsi" w:hint="eastAsia"/>
+        </w:rPr>
+        <w:t xml:space="preserve"> </w:t>
+      </w:r>
+      <w:r>
+        <w:rPr>
+          <w:rFonts w:asciiTheme="minorHAnsi" w:eastAsia="Batang" w:hAnsiTheme="minorHAnsi" w:cstheme="minorHAnsi"/>
+        </w:rPr>
+        <w:t xml:space="preserve">weakness </w:t>
+      </w:r>
+      <w:r>
+        <w:rPr>
+          <w:rFonts w:asciiTheme="minorHAnsi" w:eastAsia="Batang" w:hAnsiTheme="minorHAnsi" w:cstheme="minorHAnsi" w:hint="eastAsia"/>
+        </w:rPr>
+        <w:t>는</w:t>
+      </w:r>
+      <w:r>
+        <w:rPr>
+          <w:rFonts w:asciiTheme="minorHAnsi" w:eastAsia="Batang" w:hAnsiTheme="minorHAnsi" w:cstheme="minorHAnsi"/>
+        </w:rPr>
+        <w:t xml:space="preserve"> </w:t>
+      </w:r>
+      <w:r>
+        <w:rPr>
+          <w:rFonts w:asciiTheme="minorHAnsi" w:eastAsia="Batang" w:hAnsiTheme="minorHAnsi" w:cstheme="minorHAnsi" w:hint="eastAsia"/>
+        </w:rPr>
+        <w:t>두려움</w:t>
+      </w:r>
+      <w:r>
+        <w:rPr>
+          <w:rFonts w:asciiTheme="minorHAnsi" w:eastAsia="Batang" w:hAnsiTheme="minorHAnsi" w:cstheme="minorHAnsi"/>
+        </w:rPr>
+        <w:t xml:space="preserve"> </w:t>
+      </w:r>
+      <w:r>
+        <w:rPr>
+          <w:rFonts w:asciiTheme="minorHAnsi" w:eastAsia="Batang" w:hAnsiTheme="minorHAnsi" w:cstheme="minorHAnsi" w:hint="eastAsia"/>
+        </w:rPr>
+        <w:t>입니다</w:t>
+      </w:r>
+      <w:r>
+        <w:rPr>
+          <w:rFonts w:asciiTheme="minorHAnsi" w:eastAsia="Batang" w:hAnsiTheme="minorHAnsi" w:cstheme="minorHAnsi"/>
+        </w:rPr>
+        <w:t xml:space="preserve">. </w:t>
+      </w:r>
+      <w:r>
+        <w:rPr>
+          <w:rFonts w:asciiTheme="minorHAnsi" w:eastAsia="Batang" w:hAnsiTheme="minorHAnsi" w:cstheme="minorHAnsi" w:hint="eastAsia"/>
+        </w:rPr>
+        <w:t>일할때</w:t>
+      </w:r>
+      <w:r>
+        <w:rPr>
+          <w:rFonts w:asciiTheme="minorHAnsi" w:eastAsia="Batang" w:hAnsiTheme="minorHAnsi" w:cstheme="minorHAnsi" w:hint="eastAsia"/>
+        </w:rPr>
+        <w:t xml:space="preserve"> </w:t>
+      </w:r>
+      <w:r>
+        <w:rPr>
+          <w:rFonts w:asciiTheme="minorHAnsi" w:eastAsia="Batang" w:hAnsiTheme="minorHAnsi" w:cstheme="minorHAnsi" w:hint="eastAsia"/>
+        </w:rPr>
+        <w:t>저는</w:t>
+      </w:r>
+      <w:r>
+        <w:rPr>
+          <w:rFonts w:asciiTheme="minorHAnsi" w:eastAsia="Batang" w:hAnsiTheme="minorHAnsi" w:cstheme="minorHAnsi" w:hint="eastAsia"/>
+        </w:rPr>
+        <w:t xml:space="preserve"> </w:t>
+      </w:r>
+      <w:r>
+        <w:rPr>
+          <w:rFonts w:asciiTheme="minorHAnsi" w:eastAsia="Batang" w:hAnsiTheme="minorHAnsi" w:cstheme="minorHAnsi" w:hint="eastAsia"/>
+        </w:rPr>
+        <w:t>제</w:t>
+      </w:r>
+      <w:r>
+        <w:rPr>
+          <w:rFonts w:asciiTheme="minorHAnsi" w:eastAsia="Batang" w:hAnsiTheme="minorHAnsi" w:cstheme="minorHAnsi" w:hint="eastAsia"/>
+        </w:rPr>
+        <w:t xml:space="preserve"> </w:t>
+      </w:r>
+      <w:r>
+        <w:rPr>
+          <w:rFonts w:asciiTheme="minorHAnsi" w:eastAsia="Batang" w:hAnsiTheme="minorHAnsi" w:cstheme="minorHAnsi" w:hint="eastAsia"/>
+        </w:rPr>
+        <w:t>일이</w:t>
+      </w:r>
+      <w:r>
+        <w:rPr>
+          <w:rFonts w:asciiTheme="minorHAnsi" w:eastAsia="Batang" w:hAnsiTheme="minorHAnsi" w:cstheme="minorHAnsi" w:hint="eastAsia"/>
+        </w:rPr>
+        <w:t xml:space="preserve"> </w:t>
+      </w:r>
+      <w:r>
+        <w:rPr>
+          <w:rFonts w:asciiTheme="minorHAnsi" w:eastAsia="Batang" w:hAnsiTheme="minorHAnsi" w:cstheme="minorHAnsi" w:hint="eastAsia"/>
+        </w:rPr>
+        <w:t>잘</w:t>
+      </w:r>
+      <w:r>
+        <w:rPr>
+          <w:rFonts w:asciiTheme="minorHAnsi" w:eastAsia="Batang" w:hAnsiTheme="minorHAnsi" w:cstheme="minorHAnsi" w:hint="eastAsia"/>
+        </w:rPr>
+        <w:t xml:space="preserve"> </w:t>
+      </w:r>
+      <w:r>
+        <w:rPr>
+          <w:rFonts w:asciiTheme="minorHAnsi" w:eastAsia="Batang" w:hAnsiTheme="minorHAnsi" w:cstheme="minorHAnsi" w:hint="eastAsia"/>
+        </w:rPr>
+        <w:t>되고</w:t>
+      </w:r>
+      <w:r>
+        <w:rPr>
+          <w:rFonts w:asciiTheme="minorHAnsi" w:eastAsia="Batang" w:hAnsiTheme="minorHAnsi" w:cstheme="minorHAnsi" w:hint="eastAsia"/>
+        </w:rPr>
+        <w:t xml:space="preserve"> </w:t>
+      </w:r>
+      <w:r>
+        <w:rPr>
+          <w:rFonts w:asciiTheme="minorHAnsi" w:eastAsia="Batang" w:hAnsiTheme="minorHAnsi" w:cstheme="minorHAnsi" w:hint="eastAsia"/>
+        </w:rPr>
+        <w:t>있는가</w:t>
+      </w:r>
+      <w:r>
+        <w:rPr>
+          <w:rFonts w:asciiTheme="minorHAnsi" w:eastAsia="Batang" w:hAnsiTheme="minorHAnsi" w:cstheme="minorHAnsi" w:hint="eastAsia"/>
+        </w:rPr>
+        <w:t xml:space="preserve"> </w:t>
+      </w:r>
+      <w:r>
+        <w:rPr>
+          <w:rFonts w:asciiTheme="minorHAnsi" w:eastAsia="Batang" w:hAnsiTheme="minorHAnsi" w:cstheme="minorHAnsi" w:hint="eastAsia"/>
+        </w:rPr>
+        <w:t>속도</w:t>
+      </w:r>
+      <w:r>
+        <w:rPr>
+          <w:rFonts w:asciiTheme="minorHAnsi" w:eastAsia="Batang" w:hAnsiTheme="minorHAnsi" w:cstheme="minorHAnsi" w:hint="eastAsia"/>
+        </w:rPr>
+        <w:t xml:space="preserve"> </w:t>
+      </w:r>
+      <w:r>
+        <w:rPr>
+          <w:rFonts w:asciiTheme="minorHAnsi" w:eastAsia="Batang" w:hAnsiTheme="minorHAnsi" w:cstheme="minorHAnsi" w:hint="eastAsia"/>
+        </w:rPr>
+        <w:t>빠르게</w:t>
+      </w:r>
+      <w:r>
+        <w:rPr>
+          <w:rFonts w:asciiTheme="minorHAnsi" w:eastAsia="Batang" w:hAnsiTheme="minorHAnsi" w:cstheme="minorHAnsi" w:hint="eastAsia"/>
+        </w:rPr>
+        <w:t xml:space="preserve"> </w:t>
+      </w:r>
+      <w:r>
+        <w:rPr>
+          <w:rFonts w:asciiTheme="minorHAnsi" w:eastAsia="Batang" w:hAnsiTheme="minorHAnsi" w:cstheme="minorHAnsi" w:hint="eastAsia"/>
+        </w:rPr>
+        <w:t>하고</w:t>
+      </w:r>
+      <w:r>
+        <w:rPr>
+          <w:rFonts w:asciiTheme="minorHAnsi" w:eastAsia="Batang" w:hAnsiTheme="minorHAnsi" w:cstheme="minorHAnsi" w:hint="eastAsia"/>
+        </w:rPr>
+        <w:t xml:space="preserve"> </w:t>
+      </w:r>
+      <w:r>
+        <w:rPr>
+          <w:rFonts w:asciiTheme="minorHAnsi" w:eastAsia="Batang" w:hAnsiTheme="minorHAnsi" w:cstheme="minorHAnsi" w:hint="eastAsia"/>
+        </w:rPr>
+        <w:t>있는가</w:t>
+      </w:r>
+      <w:r>
+        <w:rPr>
+          <w:rFonts w:asciiTheme="minorHAnsi" w:eastAsia="Batang" w:hAnsiTheme="minorHAnsi" w:cstheme="minorHAnsi" w:hint="eastAsia"/>
+        </w:rPr>
+        <w:t xml:space="preserve"> </w:t>
+      </w:r>
+      <w:r>
+        <w:rPr>
+          <w:rFonts w:asciiTheme="minorHAnsi" w:eastAsia="Batang" w:hAnsiTheme="minorHAnsi" w:cstheme="minorHAnsi" w:hint="eastAsia"/>
+        </w:rPr>
+        <w:t>제가</w:t>
+      </w:r>
+      <w:r>
+        <w:rPr>
+          <w:rFonts w:asciiTheme="minorHAnsi" w:eastAsia="Batang" w:hAnsiTheme="minorHAnsi" w:cstheme="minorHAnsi" w:hint="eastAsia"/>
+        </w:rPr>
+        <w:t xml:space="preserve"> </w:t>
+      </w:r>
+      <w:r>
+        <w:rPr>
+          <w:rFonts w:asciiTheme="minorHAnsi" w:eastAsia="Batang" w:hAnsiTheme="minorHAnsi" w:cstheme="minorHAnsi" w:hint="eastAsia"/>
+        </w:rPr>
+        <w:t>하는</w:t>
+      </w:r>
+      <w:r>
+        <w:rPr>
+          <w:rFonts w:asciiTheme="minorHAnsi" w:eastAsia="Batang" w:hAnsiTheme="minorHAnsi" w:cstheme="minorHAnsi" w:hint="eastAsia"/>
+        </w:rPr>
+        <w:t xml:space="preserve"> </w:t>
+      </w:r>
+      <w:r>
+        <w:rPr>
+          <w:rFonts w:asciiTheme="minorHAnsi" w:eastAsia="Batang" w:hAnsiTheme="minorHAnsi" w:cstheme="minorHAnsi" w:hint="eastAsia"/>
+        </w:rPr>
+        <w:t>문제가</w:t>
+      </w:r>
+      <w:r>
+        <w:rPr>
+          <w:rFonts w:asciiTheme="minorHAnsi" w:eastAsia="Batang" w:hAnsiTheme="minorHAnsi" w:cstheme="minorHAnsi" w:hint="eastAsia"/>
+        </w:rPr>
+        <w:t xml:space="preserve"> </w:t>
+      </w:r>
+      <w:r>
+        <w:rPr>
+          <w:rFonts w:asciiTheme="minorHAnsi" w:eastAsia="Batang" w:hAnsiTheme="minorHAnsi" w:cstheme="minorHAnsi" w:hint="eastAsia"/>
+        </w:rPr>
+        <w:t>쉬운데</w:t>
+      </w:r>
+      <w:r>
+        <w:rPr>
+          <w:rFonts w:asciiTheme="minorHAnsi" w:eastAsia="Batang" w:hAnsiTheme="minorHAnsi" w:cstheme="minorHAnsi" w:hint="eastAsia"/>
+        </w:rPr>
+        <w:t xml:space="preserve"> </w:t>
+      </w:r>
+      <w:r>
+        <w:rPr>
+          <w:rFonts w:asciiTheme="minorHAnsi" w:eastAsia="Batang" w:hAnsiTheme="minorHAnsi" w:cstheme="minorHAnsi" w:hint="eastAsia"/>
+        </w:rPr>
+        <w:t>어렵게</w:t>
+      </w:r>
+      <w:r>
+        <w:rPr>
+          <w:rFonts w:asciiTheme="minorHAnsi" w:eastAsia="Batang" w:hAnsiTheme="minorHAnsi" w:cstheme="minorHAnsi" w:hint="eastAsia"/>
+        </w:rPr>
+        <w:t xml:space="preserve"> </w:t>
+      </w:r>
+      <w:r>
+        <w:rPr>
+          <w:rFonts w:asciiTheme="minorHAnsi" w:eastAsia="Batang" w:hAnsiTheme="minorHAnsi" w:cstheme="minorHAnsi" w:hint="eastAsia"/>
+        </w:rPr>
+        <w:t>풀고</w:t>
+      </w:r>
+      <w:r>
+        <w:rPr>
+          <w:rFonts w:asciiTheme="minorHAnsi" w:eastAsia="Batang" w:hAnsiTheme="minorHAnsi" w:cstheme="minorHAnsi" w:hint="eastAsia"/>
+        </w:rPr>
+        <w:t xml:space="preserve"> </w:t>
+      </w:r>
+      <w:r>
+        <w:rPr>
+          <w:rFonts w:asciiTheme="minorHAnsi" w:eastAsia="Batang" w:hAnsiTheme="minorHAnsi" w:cstheme="minorHAnsi" w:hint="eastAsia"/>
+        </w:rPr>
+        <w:t>있지</w:t>
+      </w:r>
+      <w:r>
+        <w:rPr>
+          <w:rFonts w:asciiTheme="minorHAnsi" w:eastAsia="Batang" w:hAnsiTheme="minorHAnsi" w:cstheme="minorHAnsi" w:hint="eastAsia"/>
+        </w:rPr>
+        <w:t xml:space="preserve"> </w:t>
+      </w:r>
+      <w:r>
+        <w:rPr>
+          <w:rFonts w:asciiTheme="minorHAnsi" w:eastAsia="Batang" w:hAnsiTheme="minorHAnsi" w:cstheme="minorHAnsi" w:hint="eastAsia"/>
+        </w:rPr>
+        <w:t>않은가</w:t>
+      </w:r>
+      <w:r>
+        <w:rPr>
+          <w:rFonts w:asciiTheme="minorHAnsi" w:eastAsia="Batang" w:hAnsiTheme="minorHAnsi" w:cstheme="minorHAnsi" w:hint="eastAsia"/>
+        </w:rPr>
+        <w:t xml:space="preserve"> </w:t>
+      </w:r>
+      <w:r>
+        <w:rPr>
+          <w:rFonts w:asciiTheme="minorHAnsi" w:eastAsia="Batang" w:hAnsiTheme="minorHAnsi" w:cstheme="minorHAnsi" w:hint="eastAsia"/>
+        </w:rPr>
+        <w:t>혹시</w:t>
+      </w:r>
+      <w:r>
+        <w:rPr>
+          <w:rFonts w:asciiTheme="minorHAnsi" w:eastAsia="Batang" w:hAnsiTheme="minorHAnsi" w:cstheme="minorHAnsi" w:hint="eastAsia"/>
+        </w:rPr>
+        <w:t xml:space="preserve"> </w:t>
+      </w:r>
+      <w:r>
+        <w:rPr>
+          <w:rFonts w:asciiTheme="minorHAnsi" w:eastAsia="Batang" w:hAnsiTheme="minorHAnsi" w:cstheme="minorHAnsi" w:hint="eastAsia"/>
+        </w:rPr>
+        <w:t>안좋은</w:t>
+      </w:r>
+      <w:r>
+        <w:rPr>
+          <w:rFonts w:asciiTheme="minorHAnsi" w:eastAsia="Batang" w:hAnsiTheme="minorHAnsi" w:cstheme="minorHAnsi" w:hint="eastAsia"/>
+        </w:rPr>
+        <w:t xml:space="preserve"> </w:t>
+      </w:r>
+      <w:r>
+        <w:rPr>
+          <w:rFonts w:asciiTheme="minorHAnsi" w:eastAsia="Batang" w:hAnsiTheme="minorHAnsi" w:cstheme="minorHAnsi" w:hint="eastAsia"/>
+        </w:rPr>
+        <w:t>일이</w:t>
+      </w:r>
+      <w:r>
+        <w:rPr>
+          <w:rFonts w:asciiTheme="minorHAnsi" w:eastAsia="Batang" w:hAnsiTheme="minorHAnsi" w:cstheme="minorHAnsi" w:hint="eastAsia"/>
+        </w:rPr>
+        <w:t xml:space="preserve"> </w:t>
+      </w:r>
+      <w:r>
+        <w:rPr>
+          <w:rFonts w:asciiTheme="minorHAnsi" w:eastAsia="Batang" w:hAnsiTheme="minorHAnsi" w:cstheme="minorHAnsi" w:hint="eastAsia"/>
+        </w:rPr>
+        <w:t>일어나지</w:t>
+      </w:r>
+      <w:r>
+        <w:rPr>
+          <w:rFonts w:asciiTheme="minorHAnsi" w:eastAsia="Batang" w:hAnsiTheme="minorHAnsi" w:cstheme="minorHAnsi" w:hint="eastAsia"/>
+        </w:rPr>
+        <w:t xml:space="preserve"> </w:t>
+      </w:r>
+      <w:r>
+        <w:rPr>
+          <w:rFonts w:asciiTheme="minorHAnsi" w:eastAsia="Batang" w:hAnsiTheme="minorHAnsi" w:cstheme="minorHAnsi" w:hint="eastAsia"/>
+        </w:rPr>
+        <w:t>않을까</w:t>
+      </w:r>
+      <w:r>
+        <w:rPr>
+          <w:rFonts w:asciiTheme="minorHAnsi" w:eastAsia="Batang" w:hAnsiTheme="minorHAnsi" w:cstheme="minorHAnsi" w:hint="eastAsia"/>
+        </w:rPr>
+        <w:t xml:space="preserve"> </w:t>
+      </w:r>
+      <w:r>
+        <w:rPr>
+          <w:rFonts w:asciiTheme="minorHAnsi" w:eastAsia="Batang" w:hAnsiTheme="minorHAnsi" w:cstheme="minorHAnsi"/>
+        </w:rPr>
+        <w:t xml:space="preserve"> </w:t>
+      </w:r>
+      <w:r>
+        <w:rPr>
+          <w:rFonts w:asciiTheme="minorHAnsi" w:eastAsia="Batang" w:hAnsiTheme="minorHAnsi" w:cstheme="minorHAnsi" w:hint="eastAsia"/>
+        </w:rPr>
+        <w:t>두려움에</w:t>
+      </w:r>
+      <w:r>
+        <w:rPr>
+          <w:rFonts w:asciiTheme="minorHAnsi" w:eastAsia="Batang" w:hAnsiTheme="minorHAnsi" w:cstheme="minorHAnsi" w:hint="eastAsia"/>
+        </w:rPr>
+        <w:t xml:space="preserve"> </w:t>
+      </w:r>
+      <w:r>
+        <w:rPr>
+          <w:rFonts w:asciiTheme="minorHAnsi" w:eastAsia="Batang" w:hAnsiTheme="minorHAnsi" w:cstheme="minorHAnsi" w:hint="eastAsia"/>
+        </w:rPr>
+        <w:t>쌓입니다</w:t>
+      </w:r>
+      <w:r>
+        <w:rPr>
+          <w:rFonts w:asciiTheme="minorHAnsi" w:eastAsia="Batang" w:hAnsiTheme="minorHAnsi" w:cstheme="minorHAnsi"/>
+        </w:rPr>
+        <w:t xml:space="preserve">. </w:t>
+      </w:r>
+      <w:r>
+        <w:rPr>
+          <w:rFonts w:asciiTheme="minorHAnsi" w:eastAsia="Batang" w:hAnsiTheme="minorHAnsi" w:cstheme="minorHAnsi" w:hint="eastAsia"/>
+        </w:rPr>
+        <w:t>그로인해</w:t>
+      </w:r>
+      <w:r>
+        <w:rPr>
+          <w:rFonts w:asciiTheme="minorHAnsi" w:eastAsia="Batang" w:hAnsiTheme="minorHAnsi" w:cstheme="minorHAnsi" w:hint="eastAsia"/>
+        </w:rPr>
+        <w:t xml:space="preserve"> </w:t>
+      </w:r>
+      <w:r>
+        <w:rPr>
+          <w:rFonts w:asciiTheme="minorHAnsi" w:eastAsia="Batang" w:hAnsiTheme="minorHAnsi" w:cstheme="minorHAnsi" w:hint="eastAsia"/>
+        </w:rPr>
+        <w:t>저는</w:t>
+      </w:r>
+      <w:r>
+        <w:rPr>
+          <w:rFonts w:asciiTheme="minorHAnsi" w:eastAsia="Batang" w:hAnsiTheme="minorHAnsi" w:cstheme="minorHAnsi" w:hint="eastAsia"/>
+        </w:rPr>
+        <w:t xml:space="preserve"> </w:t>
+      </w:r>
+      <w:r>
+        <w:rPr>
+          <w:rFonts w:asciiTheme="minorHAnsi" w:eastAsia="Batang" w:hAnsiTheme="minorHAnsi" w:cstheme="minorHAnsi" w:hint="eastAsia"/>
+        </w:rPr>
+        <w:t>매일매일</w:t>
+      </w:r>
+      <w:r>
+        <w:rPr>
+          <w:rFonts w:asciiTheme="minorHAnsi" w:eastAsia="Batang" w:hAnsiTheme="minorHAnsi" w:cstheme="minorHAnsi" w:hint="eastAsia"/>
+        </w:rPr>
+        <w:t xml:space="preserve">  </w:t>
+      </w:r>
+      <w:r>
+        <w:rPr>
+          <w:rFonts w:asciiTheme="minorHAnsi" w:eastAsia="Batang" w:hAnsiTheme="minorHAnsi" w:cstheme="minorHAnsi" w:hint="eastAsia"/>
+        </w:rPr>
+        <w:t>회사에</w:t>
+      </w:r>
+      <w:r>
+        <w:rPr>
+          <w:rFonts w:asciiTheme="minorHAnsi" w:eastAsia="Batang" w:hAnsiTheme="minorHAnsi" w:cstheme="minorHAnsi" w:hint="eastAsia"/>
+        </w:rPr>
+        <w:t xml:space="preserve"> </w:t>
+      </w:r>
+      <w:r>
+        <w:rPr>
+          <w:rFonts w:asciiTheme="minorHAnsi" w:eastAsia="Batang" w:hAnsiTheme="minorHAnsi" w:cstheme="minorHAnsi" w:hint="eastAsia"/>
+        </w:rPr>
+        <w:t>늦게</w:t>
+      </w:r>
+      <w:r>
+        <w:rPr>
+          <w:rFonts w:asciiTheme="minorHAnsi" w:eastAsia="Batang" w:hAnsiTheme="minorHAnsi" w:cstheme="minorHAnsi" w:hint="eastAsia"/>
+        </w:rPr>
+        <w:t xml:space="preserve"> </w:t>
+      </w:r>
+      <w:r>
+        <w:rPr>
+          <w:rFonts w:asciiTheme="minorHAnsi" w:eastAsia="Batang" w:hAnsiTheme="minorHAnsi" w:cstheme="minorHAnsi" w:hint="eastAsia"/>
+        </w:rPr>
+        <w:t>있었고</w:t>
+      </w:r>
+      <w:r>
+        <w:rPr>
+          <w:rFonts w:asciiTheme="minorHAnsi" w:eastAsia="Batang" w:hAnsiTheme="minorHAnsi" w:cstheme="minorHAnsi" w:hint="eastAsia"/>
+        </w:rPr>
+        <w:t xml:space="preserve"> </w:t>
+      </w:r>
+      <w:r>
+        <w:rPr>
+          <w:rFonts w:asciiTheme="minorHAnsi" w:eastAsia="Batang" w:hAnsiTheme="minorHAnsi" w:cstheme="minorHAnsi" w:hint="eastAsia"/>
+        </w:rPr>
+        <w:t>제</w:t>
+      </w:r>
+      <w:r>
+        <w:rPr>
+          <w:rFonts w:asciiTheme="minorHAnsi" w:eastAsia="Batang" w:hAnsiTheme="minorHAnsi" w:cstheme="minorHAnsi" w:hint="eastAsia"/>
+        </w:rPr>
+        <w:t xml:space="preserve"> </w:t>
+      </w:r>
+      <w:r>
+        <w:rPr>
+          <w:rFonts w:asciiTheme="minorHAnsi" w:eastAsia="Batang" w:hAnsiTheme="minorHAnsi" w:cstheme="minorHAnsi" w:hint="eastAsia"/>
+        </w:rPr>
+        <w:t>일을</w:t>
+      </w:r>
+      <w:r>
+        <w:rPr>
+          <w:rFonts w:asciiTheme="minorHAnsi" w:eastAsia="Batang" w:hAnsiTheme="minorHAnsi" w:cstheme="minorHAnsi" w:hint="eastAsia"/>
+        </w:rPr>
+        <w:t xml:space="preserve"> </w:t>
+      </w:r>
+      <w:r>
+        <w:rPr>
+          <w:rFonts w:asciiTheme="minorHAnsi" w:eastAsia="Batang" w:hAnsiTheme="minorHAnsi" w:cstheme="minorHAnsi" w:hint="eastAsia"/>
+        </w:rPr>
+        <w:t>집으로</w:t>
+      </w:r>
+      <w:r>
+        <w:rPr>
+          <w:rFonts w:asciiTheme="minorHAnsi" w:eastAsia="Batang" w:hAnsiTheme="minorHAnsi" w:cstheme="minorHAnsi" w:hint="eastAsia"/>
+        </w:rPr>
+        <w:t xml:space="preserve"> </w:t>
+      </w:r>
+      <w:r>
+        <w:rPr>
+          <w:rFonts w:asciiTheme="minorHAnsi" w:eastAsia="Batang" w:hAnsiTheme="minorHAnsi" w:cstheme="minorHAnsi" w:hint="eastAsia"/>
+        </w:rPr>
+        <w:t>가져와</w:t>
+      </w:r>
+      <w:r>
+        <w:rPr>
+          <w:rFonts w:asciiTheme="minorHAnsi" w:eastAsia="Batang" w:hAnsiTheme="minorHAnsi" w:cstheme="minorHAnsi" w:hint="eastAsia"/>
+        </w:rPr>
+        <w:t xml:space="preserve"> </w:t>
+      </w:r>
+      <w:r>
+        <w:rPr>
+          <w:rFonts w:asciiTheme="minorHAnsi" w:eastAsia="Batang" w:hAnsiTheme="minorHAnsi" w:cstheme="minorHAnsi" w:hint="eastAsia"/>
+        </w:rPr>
+        <w:t>많이</w:t>
+      </w:r>
+      <w:r>
+        <w:rPr>
+          <w:rFonts w:asciiTheme="minorHAnsi" w:eastAsia="Batang" w:hAnsiTheme="minorHAnsi" w:cstheme="minorHAnsi" w:hint="eastAsia"/>
+        </w:rPr>
+        <w:t xml:space="preserve"> </w:t>
+      </w:r>
+      <w:r>
+        <w:rPr>
+          <w:rFonts w:asciiTheme="minorHAnsi" w:eastAsia="Batang" w:hAnsiTheme="minorHAnsi" w:cstheme="minorHAnsi" w:hint="eastAsia"/>
+        </w:rPr>
+        <w:t>하려고</w:t>
+      </w:r>
+      <w:r>
+        <w:rPr>
+          <w:rFonts w:asciiTheme="minorHAnsi" w:eastAsia="Batang" w:hAnsiTheme="minorHAnsi" w:cstheme="minorHAnsi" w:hint="eastAsia"/>
+        </w:rPr>
+        <w:t xml:space="preserve"> </w:t>
+      </w:r>
+      <w:r>
+        <w:rPr>
+          <w:rFonts w:asciiTheme="minorHAnsi" w:eastAsia="Batang" w:hAnsiTheme="minorHAnsi" w:cstheme="minorHAnsi" w:hint="eastAsia"/>
+        </w:rPr>
+        <w:t>했었습니다</w:t>
+      </w:r>
+      <w:r>
+        <w:rPr>
+          <w:rFonts w:asciiTheme="minorHAnsi" w:eastAsia="Batang" w:hAnsiTheme="minorHAnsi" w:cstheme="minorHAnsi"/>
+        </w:rPr>
+        <w:t>.</w:t>
+      </w:r>
+      <w:r>
+        <w:rPr>
+          <w:rFonts w:asciiTheme="minorHAnsi" w:eastAsia="Batang" w:hAnsiTheme="minorHAnsi" w:cstheme="minorHAnsi" w:hint="eastAsia"/>
+        </w:rPr>
+        <w:t xml:space="preserve"> </w:t>
+      </w:r>
+      <w:r>
+        <w:rPr>
+          <w:rFonts w:asciiTheme="minorHAnsi" w:eastAsia="Batang" w:hAnsiTheme="minorHAnsi" w:cstheme="minorHAnsi"/>
+        </w:rPr>
+        <w:t xml:space="preserve"> </w:t>
+      </w:r>
+      <w:r>
+        <w:rPr>
+          <w:rFonts w:asciiTheme="minorHAnsi" w:eastAsia="Batang" w:hAnsiTheme="minorHAnsi" w:cstheme="minorHAnsi" w:hint="eastAsia"/>
+        </w:rPr>
+        <w:t>처음에는</w:t>
+      </w:r>
+      <w:r>
+        <w:rPr>
+          <w:rFonts w:asciiTheme="minorHAnsi" w:eastAsia="Batang" w:hAnsiTheme="minorHAnsi" w:cstheme="minorHAnsi" w:hint="eastAsia"/>
+        </w:rPr>
+        <w:t xml:space="preserve"> </w:t>
+      </w:r>
+      <w:r>
+        <w:rPr>
+          <w:rFonts w:asciiTheme="minorHAnsi" w:eastAsia="Batang" w:hAnsiTheme="minorHAnsi" w:cstheme="minorHAnsi" w:hint="eastAsia"/>
+        </w:rPr>
+        <w:t>괜찮았었습니다</w:t>
+      </w:r>
+      <w:r>
+        <w:rPr>
+          <w:rFonts w:asciiTheme="minorHAnsi" w:eastAsia="Batang" w:hAnsiTheme="minorHAnsi" w:cstheme="minorHAnsi" w:hint="eastAsia"/>
+        </w:rPr>
+        <w:t>.</w:t>
+      </w:r>
+      <w:r>
+        <w:rPr>
+          <w:rFonts w:asciiTheme="minorHAnsi" w:eastAsia="Batang" w:hAnsiTheme="minorHAnsi" w:cstheme="minorHAnsi"/>
+        </w:rPr>
+        <w:t xml:space="preserve"> </w:t>
+      </w:r>
+      <w:r>
+        <w:rPr>
+          <w:rFonts w:asciiTheme="minorHAnsi" w:eastAsia="Batang" w:hAnsiTheme="minorHAnsi" w:cstheme="minorHAnsi" w:hint="eastAsia"/>
+        </w:rPr>
+        <w:t>하지만</w:t>
+      </w:r>
+      <w:r>
+        <w:rPr>
+          <w:rFonts w:asciiTheme="minorHAnsi" w:eastAsia="Batang" w:hAnsiTheme="minorHAnsi" w:cstheme="minorHAnsi" w:hint="eastAsia"/>
+        </w:rPr>
+        <w:t xml:space="preserve"> </w:t>
+      </w:r>
+      <w:r>
+        <w:rPr>
+          <w:rFonts w:asciiTheme="minorHAnsi" w:eastAsia="Batang" w:hAnsiTheme="minorHAnsi" w:cstheme="minorHAnsi" w:hint="eastAsia"/>
+        </w:rPr>
+        <w:t>시간이</w:t>
+      </w:r>
+      <w:r>
+        <w:rPr>
+          <w:rFonts w:asciiTheme="minorHAnsi" w:eastAsia="Batang" w:hAnsiTheme="minorHAnsi" w:cstheme="minorHAnsi" w:hint="eastAsia"/>
+        </w:rPr>
+        <w:t xml:space="preserve"> </w:t>
+      </w:r>
+      <w:r>
+        <w:rPr>
+          <w:rFonts w:asciiTheme="minorHAnsi" w:eastAsia="Batang" w:hAnsiTheme="minorHAnsi" w:cstheme="minorHAnsi" w:hint="eastAsia"/>
+        </w:rPr>
+        <w:t>지나면서</w:t>
+      </w:r>
+      <w:r>
+        <w:rPr>
+          <w:rFonts w:asciiTheme="minorHAnsi" w:eastAsia="Batang" w:hAnsiTheme="minorHAnsi" w:cstheme="minorHAnsi" w:hint="eastAsia"/>
+        </w:rPr>
+        <w:t xml:space="preserve"> </w:t>
+      </w:r>
+      <w:r>
+        <w:rPr>
+          <w:rFonts w:asciiTheme="minorHAnsi" w:eastAsia="Batang" w:hAnsiTheme="minorHAnsi" w:cstheme="minorHAnsi"/>
+        </w:rPr>
+        <w:t xml:space="preserve">burnout </w:t>
+      </w:r>
+      <w:r>
+        <w:rPr>
+          <w:rFonts w:asciiTheme="minorHAnsi" w:eastAsia="Batang" w:hAnsiTheme="minorHAnsi" w:cstheme="minorHAnsi" w:hint="eastAsia"/>
+        </w:rPr>
+        <w:t>했었습니다</w:t>
+      </w:r>
+      <w:r>
+        <w:rPr>
+          <w:rFonts w:asciiTheme="minorHAnsi" w:eastAsia="Batang" w:hAnsiTheme="minorHAnsi" w:cstheme="minorHAnsi" w:hint="eastAsia"/>
+        </w:rPr>
+        <w:t>.</w:t>
+      </w:r>
+      <w:r>
+        <w:rPr>
+          <w:rFonts w:asciiTheme="minorHAnsi" w:eastAsia="Batang" w:hAnsiTheme="minorHAnsi" w:cstheme="minorHAnsi"/>
+        </w:rPr>
+        <w:t xml:space="preserve"> </w:t>
+      </w:r>
+      <w:r>
+        <w:rPr>
+          <w:rFonts w:asciiTheme="minorHAnsi" w:eastAsia="Batang" w:hAnsiTheme="minorHAnsi" w:cstheme="minorHAnsi" w:hint="eastAsia"/>
+        </w:rPr>
+        <w:t>동료들에게</w:t>
+      </w:r>
+      <w:r>
+        <w:rPr>
+          <w:rFonts w:asciiTheme="minorHAnsi" w:eastAsia="Batang" w:hAnsiTheme="minorHAnsi" w:cstheme="minorHAnsi" w:hint="eastAsia"/>
+        </w:rPr>
+        <w:t xml:space="preserve"> </w:t>
+      </w:r>
+      <w:r>
+        <w:rPr>
+          <w:rFonts w:asciiTheme="minorHAnsi" w:eastAsia="Batang" w:hAnsiTheme="minorHAnsi" w:cstheme="minorHAnsi" w:hint="eastAsia"/>
+        </w:rPr>
+        <w:t>걱정을</w:t>
+      </w:r>
+      <w:r>
+        <w:rPr>
+          <w:rFonts w:asciiTheme="minorHAnsi" w:eastAsia="Batang" w:hAnsiTheme="minorHAnsi" w:cstheme="minorHAnsi" w:hint="eastAsia"/>
+        </w:rPr>
+        <w:t xml:space="preserve"> </w:t>
+      </w:r>
+      <w:r>
+        <w:rPr>
+          <w:rFonts w:asciiTheme="minorHAnsi" w:eastAsia="Batang" w:hAnsiTheme="minorHAnsi" w:cstheme="minorHAnsi" w:hint="eastAsia"/>
+        </w:rPr>
+        <w:t>안겨주었고</w:t>
+      </w:r>
+      <w:r>
+        <w:rPr>
+          <w:rFonts w:asciiTheme="minorHAnsi" w:eastAsia="Batang" w:hAnsiTheme="minorHAnsi" w:cstheme="minorHAnsi" w:hint="eastAsia"/>
+        </w:rPr>
+        <w:t xml:space="preserve"> </w:t>
+      </w:r>
+      <w:r>
+        <w:rPr>
+          <w:rFonts w:asciiTheme="minorHAnsi" w:eastAsia="Batang" w:hAnsiTheme="minorHAnsi" w:cstheme="minorHAnsi" w:hint="eastAsia"/>
+        </w:rPr>
+        <w:t>고치지</w:t>
+      </w:r>
+      <w:r>
+        <w:rPr>
+          <w:rFonts w:asciiTheme="minorHAnsi" w:eastAsia="Batang" w:hAnsiTheme="minorHAnsi" w:cstheme="minorHAnsi" w:hint="eastAsia"/>
+        </w:rPr>
+        <w:t xml:space="preserve"> </w:t>
+      </w:r>
+      <w:r>
+        <w:rPr>
+          <w:rFonts w:asciiTheme="minorHAnsi" w:eastAsia="Batang" w:hAnsiTheme="minorHAnsi" w:cstheme="minorHAnsi" w:hint="eastAsia"/>
+        </w:rPr>
+        <w:t>않으면</w:t>
+      </w:r>
+      <w:r>
+        <w:rPr>
+          <w:rFonts w:asciiTheme="minorHAnsi" w:eastAsia="Batang" w:hAnsiTheme="minorHAnsi" w:cstheme="minorHAnsi" w:hint="eastAsia"/>
+        </w:rPr>
+        <w:t xml:space="preserve"> </w:t>
+      </w:r>
+      <w:r>
+        <w:rPr>
+          <w:rFonts w:asciiTheme="minorHAnsi" w:eastAsia="Batang" w:hAnsiTheme="minorHAnsi" w:cstheme="minorHAnsi" w:hint="eastAsia"/>
+        </w:rPr>
+        <w:t>안되는구나</w:t>
+      </w:r>
+      <w:r>
+        <w:rPr>
+          <w:rFonts w:asciiTheme="minorHAnsi" w:eastAsia="Batang" w:hAnsiTheme="minorHAnsi" w:cstheme="minorHAnsi" w:hint="eastAsia"/>
+        </w:rPr>
+        <w:t xml:space="preserve"> </w:t>
+      </w:r>
+      <w:r>
+        <w:rPr>
+          <w:rFonts w:asciiTheme="minorHAnsi" w:eastAsia="Batang" w:hAnsiTheme="minorHAnsi" w:cstheme="minorHAnsi" w:hint="eastAsia"/>
+        </w:rPr>
+        <w:t>생각을</w:t>
+      </w:r>
+      <w:r>
+        <w:rPr>
+          <w:rFonts w:asciiTheme="minorHAnsi" w:eastAsia="Batang" w:hAnsiTheme="minorHAnsi" w:cstheme="minorHAnsi" w:hint="eastAsia"/>
+        </w:rPr>
+        <w:t xml:space="preserve"> </w:t>
+      </w:r>
+      <w:r>
+        <w:rPr>
+          <w:rFonts w:asciiTheme="minorHAnsi" w:eastAsia="Batang" w:hAnsiTheme="minorHAnsi" w:cstheme="minorHAnsi" w:hint="eastAsia"/>
+        </w:rPr>
+        <w:t>하게되었습니다</w:t>
+      </w:r>
+      <w:r>
+        <w:rPr>
+          <w:rFonts w:asciiTheme="minorHAnsi" w:eastAsia="Batang" w:hAnsiTheme="minorHAnsi" w:cstheme="minorHAnsi"/>
+        </w:rPr>
+        <w:t>.</w:t>
+      </w:r>
+      <w:r>
+        <w:rPr>
+          <w:rFonts w:asciiTheme="minorHAnsi" w:eastAsia="Batang" w:hAnsiTheme="minorHAnsi" w:cstheme="minorHAnsi" w:hint="eastAsia"/>
+        </w:rPr>
+        <w:t xml:space="preserve"> </w:t>
+      </w:r>
+      <w:r>
+        <w:rPr>
+          <w:rFonts w:asciiTheme="minorHAnsi" w:eastAsia="Batang" w:hAnsiTheme="minorHAnsi" w:cstheme="minorHAnsi" w:hint="eastAsia"/>
+        </w:rPr>
+        <w:t>이를</w:t>
+      </w:r>
+      <w:r>
+        <w:rPr>
+          <w:rFonts w:asciiTheme="minorHAnsi" w:eastAsia="Batang" w:hAnsiTheme="minorHAnsi" w:cstheme="minorHAnsi" w:hint="eastAsia"/>
+        </w:rPr>
+        <w:t xml:space="preserve"> </w:t>
+      </w:r>
+      <w:r>
+        <w:rPr>
+          <w:rFonts w:asciiTheme="minorHAnsi" w:eastAsia="Batang" w:hAnsiTheme="minorHAnsi" w:cstheme="minorHAnsi" w:hint="eastAsia"/>
+        </w:rPr>
+        <w:t>해결하기</w:t>
+      </w:r>
+      <w:r>
+        <w:rPr>
+          <w:rFonts w:asciiTheme="minorHAnsi" w:eastAsia="Batang" w:hAnsiTheme="minorHAnsi" w:cstheme="minorHAnsi" w:hint="eastAsia"/>
+        </w:rPr>
+        <w:t xml:space="preserve"> </w:t>
+      </w:r>
+      <w:r>
+        <w:rPr>
+          <w:rFonts w:asciiTheme="minorHAnsi" w:eastAsia="Batang" w:hAnsiTheme="minorHAnsi" w:cstheme="minorHAnsi" w:hint="eastAsia"/>
+        </w:rPr>
+        <w:t>위해</w:t>
+      </w:r>
+      <w:r>
+        <w:rPr>
+          <w:rFonts w:asciiTheme="minorHAnsi" w:eastAsia="Batang" w:hAnsiTheme="minorHAnsi" w:cstheme="minorHAnsi" w:hint="eastAsia"/>
+        </w:rPr>
+        <w:t xml:space="preserve"> </w:t>
+      </w:r>
+      <w:r>
+        <w:rPr>
+          <w:rFonts w:asciiTheme="minorHAnsi" w:eastAsia="Batang" w:hAnsiTheme="minorHAnsi" w:cstheme="minorHAnsi" w:hint="eastAsia"/>
+        </w:rPr>
+        <w:t>저는</w:t>
+      </w:r>
+      <w:r>
+        <w:rPr>
+          <w:rFonts w:asciiTheme="minorHAnsi" w:eastAsia="Batang" w:hAnsiTheme="minorHAnsi" w:cstheme="minorHAnsi" w:hint="eastAsia"/>
+        </w:rPr>
+        <w:t xml:space="preserve"> </w:t>
+      </w:r>
+      <w:r>
+        <w:rPr>
+          <w:rFonts w:asciiTheme="minorHAnsi" w:eastAsia="Batang" w:hAnsiTheme="minorHAnsi" w:cstheme="minorHAnsi" w:hint="eastAsia"/>
+        </w:rPr>
+        <w:t>수영을</w:t>
+      </w:r>
+      <w:r>
+        <w:rPr>
+          <w:rFonts w:asciiTheme="minorHAnsi" w:eastAsia="Batang" w:hAnsiTheme="minorHAnsi" w:cstheme="minorHAnsi" w:hint="eastAsia"/>
+        </w:rPr>
+        <w:t xml:space="preserve"> </w:t>
+      </w:r>
+      <w:r>
+        <w:rPr>
+          <w:rFonts w:asciiTheme="minorHAnsi" w:eastAsia="Batang" w:hAnsiTheme="minorHAnsi" w:cstheme="minorHAnsi" w:hint="eastAsia"/>
+        </w:rPr>
+        <w:t>했었고</w:t>
+      </w:r>
+      <w:r>
+        <w:rPr>
+          <w:rFonts w:asciiTheme="minorHAnsi" w:eastAsia="Batang" w:hAnsiTheme="minorHAnsi" w:cstheme="minorHAnsi" w:hint="eastAsia"/>
+        </w:rPr>
+        <w:t xml:space="preserve">  </w:t>
+      </w:r>
+      <w:r>
+        <w:rPr>
+          <w:rFonts w:asciiTheme="minorHAnsi" w:eastAsia="Batang" w:hAnsiTheme="minorHAnsi" w:cstheme="minorHAnsi" w:hint="eastAsia"/>
+        </w:rPr>
+        <w:t>그리고</w:t>
+      </w:r>
+      <w:r>
+        <w:rPr>
+          <w:rFonts w:asciiTheme="minorHAnsi" w:eastAsia="Batang" w:hAnsiTheme="minorHAnsi" w:cstheme="minorHAnsi" w:hint="eastAsia"/>
+        </w:rPr>
+        <w:t xml:space="preserve"> </w:t>
+      </w:r>
+      <w:r>
+        <w:rPr>
+          <w:rFonts w:asciiTheme="minorHAnsi" w:eastAsia="Batang" w:hAnsiTheme="minorHAnsi" w:cstheme="minorHAnsi"/>
+        </w:rPr>
+        <w:t>leetcode</w:t>
+      </w:r>
+      <w:r>
+        <w:rPr>
+          <w:rFonts w:asciiTheme="minorHAnsi" w:eastAsia="Batang" w:hAnsiTheme="minorHAnsi" w:cstheme="minorHAnsi" w:hint="eastAsia"/>
+        </w:rPr>
+        <w:t>나</w:t>
+      </w:r>
+      <w:r>
+        <w:rPr>
+          <w:rFonts w:asciiTheme="minorHAnsi" w:eastAsia="Batang" w:hAnsiTheme="minorHAnsi" w:cstheme="minorHAnsi" w:hint="eastAsia"/>
+        </w:rPr>
+        <w:t xml:space="preserve"> </w:t>
+      </w:r>
+      <w:r>
+        <w:rPr>
+          <w:rFonts w:asciiTheme="minorHAnsi" w:eastAsia="Batang" w:hAnsiTheme="minorHAnsi" w:cstheme="minorHAnsi"/>
+        </w:rPr>
+        <w:t>pramp</w:t>
+      </w:r>
+      <w:r>
+        <w:rPr>
+          <w:rFonts w:asciiTheme="minorHAnsi" w:eastAsia="Batang" w:hAnsiTheme="minorHAnsi" w:cstheme="minorHAnsi" w:hint="eastAsia"/>
+        </w:rPr>
+        <w:t>를</w:t>
+      </w:r>
+      <w:r>
+        <w:rPr>
+          <w:rFonts w:asciiTheme="minorHAnsi" w:eastAsia="Batang" w:hAnsiTheme="minorHAnsi" w:cstheme="minorHAnsi" w:hint="eastAsia"/>
+        </w:rPr>
+        <w:t xml:space="preserve"> </w:t>
+      </w:r>
+      <w:r>
+        <w:rPr>
+          <w:rFonts w:asciiTheme="minorHAnsi" w:eastAsia="Batang" w:hAnsiTheme="minorHAnsi" w:cstheme="minorHAnsi" w:hint="eastAsia"/>
+        </w:rPr>
+        <w:t>통해</w:t>
+      </w:r>
+      <w:r>
+        <w:rPr>
+          <w:rFonts w:asciiTheme="minorHAnsi" w:eastAsia="Batang" w:hAnsiTheme="minorHAnsi" w:cstheme="minorHAnsi" w:hint="eastAsia"/>
+        </w:rPr>
+        <w:t xml:space="preserve"> </w:t>
+      </w:r>
+      <w:r>
+        <w:rPr>
+          <w:rFonts w:asciiTheme="minorHAnsi" w:eastAsia="Batang" w:hAnsiTheme="minorHAnsi" w:cstheme="minorHAnsi" w:hint="eastAsia"/>
+        </w:rPr>
+        <w:t>자그마한</w:t>
+      </w:r>
+      <w:r>
+        <w:rPr>
+          <w:rFonts w:asciiTheme="minorHAnsi" w:eastAsia="Batang" w:hAnsiTheme="minorHAnsi" w:cstheme="minorHAnsi" w:hint="eastAsia"/>
+        </w:rPr>
+        <w:t xml:space="preserve"> </w:t>
+      </w:r>
+      <w:r>
+        <w:rPr>
+          <w:rFonts w:asciiTheme="minorHAnsi" w:eastAsia="Batang" w:hAnsiTheme="minorHAnsi" w:cstheme="minorHAnsi" w:hint="eastAsia"/>
+        </w:rPr>
+        <w:t>알고리즘</w:t>
+      </w:r>
+      <w:r>
+        <w:rPr>
+          <w:rFonts w:asciiTheme="minorHAnsi" w:eastAsia="Batang" w:hAnsiTheme="minorHAnsi" w:cstheme="minorHAnsi" w:hint="eastAsia"/>
+        </w:rPr>
+        <w:t xml:space="preserve"> </w:t>
+      </w:r>
+      <w:r>
+        <w:rPr>
+          <w:rFonts w:asciiTheme="minorHAnsi" w:eastAsia="Batang" w:hAnsiTheme="minorHAnsi" w:cstheme="minorHAnsi" w:hint="eastAsia"/>
+        </w:rPr>
+        <w:t>문제들을</w:t>
+      </w:r>
+      <w:r>
+        <w:rPr>
+          <w:rFonts w:asciiTheme="minorHAnsi" w:eastAsia="Batang" w:hAnsiTheme="minorHAnsi" w:cstheme="minorHAnsi" w:hint="eastAsia"/>
+        </w:rPr>
+        <w:t xml:space="preserve"> </w:t>
+      </w:r>
+      <w:r>
+        <w:rPr>
+          <w:rFonts w:asciiTheme="minorHAnsi" w:eastAsia="Batang" w:hAnsiTheme="minorHAnsi" w:cstheme="minorHAnsi" w:hint="eastAsia"/>
+        </w:rPr>
+        <w:t>연습했었고</w:t>
+      </w:r>
+      <w:r>
+        <w:rPr>
+          <w:rFonts w:asciiTheme="minorHAnsi" w:eastAsia="Batang" w:hAnsiTheme="minorHAnsi" w:cstheme="minorHAnsi" w:hint="eastAsia"/>
+        </w:rPr>
+        <w:t xml:space="preserve"> </w:t>
+      </w:r>
+      <w:r>
+        <w:rPr>
+          <w:rFonts w:asciiTheme="minorHAnsi" w:eastAsia="Batang" w:hAnsiTheme="minorHAnsi" w:cstheme="minorHAnsi" w:hint="eastAsia"/>
+        </w:rPr>
+        <w:t>그리고</w:t>
+      </w:r>
+      <w:r>
+        <w:rPr>
+          <w:rFonts w:asciiTheme="minorHAnsi" w:eastAsia="Batang" w:hAnsiTheme="minorHAnsi" w:cstheme="minorHAnsi"/>
+        </w:rPr>
+        <w:t xml:space="preserve"> </w:t>
+      </w:r>
+      <w:r>
+        <w:rPr>
+          <w:rFonts w:asciiTheme="minorHAnsi" w:eastAsia="Batang" w:hAnsiTheme="minorHAnsi" w:cstheme="minorHAnsi" w:hint="eastAsia"/>
+        </w:rPr>
+        <w:t>화장실에</w:t>
+      </w:r>
+      <w:r>
+        <w:rPr>
+          <w:rFonts w:asciiTheme="minorHAnsi" w:eastAsia="Batang" w:hAnsiTheme="minorHAnsi" w:cstheme="minorHAnsi" w:hint="eastAsia"/>
+        </w:rPr>
+        <w:t xml:space="preserve"> </w:t>
+      </w:r>
+      <w:r>
+        <w:rPr>
+          <w:rFonts w:asciiTheme="minorHAnsi" w:eastAsia="Batang" w:hAnsiTheme="minorHAnsi" w:cstheme="minorHAnsi" w:hint="eastAsia"/>
+        </w:rPr>
+        <w:t>가고</w:t>
+      </w:r>
+      <w:r>
+        <w:rPr>
+          <w:rFonts w:asciiTheme="minorHAnsi" w:eastAsia="Batang" w:hAnsiTheme="minorHAnsi" w:cstheme="minorHAnsi" w:hint="eastAsia"/>
+        </w:rPr>
+        <w:t xml:space="preserve"> </w:t>
+      </w:r>
+      <w:r>
+        <w:rPr>
+          <w:rFonts w:asciiTheme="minorHAnsi" w:eastAsia="Batang" w:hAnsiTheme="minorHAnsi" w:cstheme="minorHAnsi" w:hint="eastAsia"/>
+        </w:rPr>
+        <w:t>돌아올때</w:t>
+      </w:r>
+      <w:r>
+        <w:rPr>
+          <w:rFonts w:asciiTheme="minorHAnsi" w:eastAsia="Batang" w:hAnsiTheme="minorHAnsi" w:cstheme="minorHAnsi" w:hint="eastAsia"/>
+        </w:rPr>
+        <w:t xml:space="preserve"> </w:t>
+      </w:r>
+      <w:r>
+        <w:rPr>
+          <w:rFonts w:asciiTheme="minorHAnsi" w:eastAsia="Batang" w:hAnsiTheme="minorHAnsi" w:cstheme="minorHAnsi" w:hint="eastAsia"/>
+        </w:rPr>
+        <w:t>늘</w:t>
+      </w:r>
+      <w:r>
+        <w:rPr>
+          <w:rFonts w:asciiTheme="minorHAnsi" w:eastAsia="Batang" w:hAnsiTheme="minorHAnsi" w:cstheme="minorHAnsi" w:hint="eastAsia"/>
+        </w:rPr>
+        <w:t xml:space="preserve"> </w:t>
+      </w:r>
+      <w:r>
+        <w:rPr>
+          <w:rFonts w:asciiTheme="minorHAnsi" w:eastAsia="Batang" w:hAnsiTheme="minorHAnsi" w:cstheme="minorHAnsi"/>
+        </w:rPr>
+        <w:t>pushup</w:t>
+      </w:r>
+      <w:r>
+        <w:rPr>
+          <w:rFonts w:asciiTheme="minorHAnsi" w:eastAsia="Batang" w:hAnsiTheme="minorHAnsi" w:cstheme="minorHAnsi" w:hint="eastAsia"/>
+        </w:rPr>
+        <w:t>을</w:t>
+      </w:r>
+      <w:r>
+        <w:rPr>
+          <w:rFonts w:asciiTheme="minorHAnsi" w:eastAsia="Batang" w:hAnsiTheme="minorHAnsi" w:cstheme="minorHAnsi" w:hint="eastAsia"/>
+        </w:rPr>
+        <w:t xml:space="preserve"> </w:t>
+      </w:r>
+      <w:r>
+        <w:rPr>
+          <w:rFonts w:asciiTheme="minorHAnsi" w:eastAsia="Batang" w:hAnsiTheme="minorHAnsi" w:cstheme="minorHAnsi" w:hint="eastAsia"/>
+        </w:rPr>
+        <w:t>했었습니다</w:t>
+      </w:r>
+      <w:r>
+        <w:rPr>
+          <w:rFonts w:asciiTheme="minorHAnsi" w:eastAsia="Batang" w:hAnsiTheme="minorHAnsi" w:cstheme="minorHAnsi"/>
+        </w:rPr>
+        <w:t xml:space="preserve">. </w:t>
+      </w:r>
+      <w:r>
+        <w:rPr>
+          <w:rFonts w:asciiTheme="minorHAnsi" w:eastAsia="Batang" w:hAnsiTheme="minorHAnsi" w:cstheme="minorHAnsi" w:hint="eastAsia"/>
+        </w:rPr>
+        <w:t>그리고</w:t>
+      </w:r>
+      <w:r>
+        <w:rPr>
+          <w:rFonts w:asciiTheme="minorHAnsi" w:eastAsia="Batang" w:hAnsiTheme="minorHAnsi" w:cstheme="minorHAnsi" w:hint="eastAsia"/>
+        </w:rPr>
+        <w:t xml:space="preserve"> </w:t>
+      </w:r>
+      <w:r>
+        <w:rPr>
+          <w:rFonts w:asciiTheme="minorHAnsi" w:eastAsia="Batang" w:hAnsiTheme="minorHAnsi" w:cstheme="minorHAnsi" w:hint="eastAsia"/>
+        </w:rPr>
+        <w:t>하면서</w:t>
+      </w:r>
+      <w:r>
+        <w:rPr>
+          <w:rFonts w:asciiTheme="minorHAnsi" w:eastAsia="Batang" w:hAnsiTheme="minorHAnsi" w:cstheme="minorHAnsi" w:hint="eastAsia"/>
+        </w:rPr>
+        <w:t xml:space="preserve"> </w:t>
+      </w:r>
+      <w:r>
+        <w:rPr>
+          <w:rFonts w:asciiTheme="minorHAnsi" w:eastAsia="Batang" w:hAnsiTheme="minorHAnsi" w:cstheme="minorHAnsi" w:hint="eastAsia"/>
+        </w:rPr>
+        <w:t>형모야</w:t>
+      </w:r>
+      <w:r>
+        <w:rPr>
+          <w:rFonts w:asciiTheme="minorHAnsi" w:eastAsia="Batang" w:hAnsiTheme="minorHAnsi" w:cstheme="minorHAnsi" w:hint="eastAsia"/>
+        </w:rPr>
+        <w:t xml:space="preserve"> </w:t>
+      </w:r>
+      <w:r>
+        <w:rPr>
+          <w:rFonts w:asciiTheme="minorHAnsi" w:eastAsia="Batang" w:hAnsiTheme="minorHAnsi" w:cstheme="minorHAnsi" w:hint="eastAsia"/>
+        </w:rPr>
+        <w:t>넌</w:t>
+      </w:r>
+      <w:r>
+        <w:rPr>
+          <w:rFonts w:asciiTheme="minorHAnsi" w:eastAsia="Batang" w:hAnsiTheme="minorHAnsi" w:cstheme="minorHAnsi" w:hint="eastAsia"/>
+        </w:rPr>
+        <w:t xml:space="preserve"> </w:t>
+      </w:r>
+      <w:r>
+        <w:rPr>
+          <w:rFonts w:asciiTheme="minorHAnsi" w:eastAsia="Batang" w:hAnsiTheme="minorHAnsi" w:cstheme="minorHAnsi" w:hint="eastAsia"/>
+        </w:rPr>
+        <w:t>잘하고</w:t>
+      </w:r>
+      <w:r>
+        <w:rPr>
+          <w:rFonts w:asciiTheme="minorHAnsi" w:eastAsia="Batang" w:hAnsiTheme="minorHAnsi" w:cstheme="minorHAnsi" w:hint="eastAsia"/>
+        </w:rPr>
+        <w:t xml:space="preserve"> </w:t>
+      </w:r>
+      <w:r>
+        <w:rPr>
+          <w:rFonts w:asciiTheme="minorHAnsi" w:eastAsia="Batang" w:hAnsiTheme="minorHAnsi" w:cstheme="minorHAnsi" w:hint="eastAsia"/>
+        </w:rPr>
+        <w:t>있어</w:t>
+      </w:r>
+      <w:r>
+        <w:rPr>
+          <w:rFonts w:asciiTheme="minorHAnsi" w:eastAsia="Batang" w:hAnsiTheme="minorHAnsi" w:cstheme="minorHAnsi" w:hint="eastAsia"/>
+        </w:rPr>
+        <w:t xml:space="preserve"> </w:t>
+      </w:r>
+      <w:r>
+        <w:rPr>
+          <w:rFonts w:asciiTheme="minorHAnsi" w:eastAsia="Batang" w:hAnsiTheme="minorHAnsi" w:cstheme="minorHAnsi" w:hint="eastAsia"/>
+        </w:rPr>
+        <w:t>주문을</w:t>
+      </w:r>
+      <w:r>
+        <w:rPr>
+          <w:rFonts w:asciiTheme="minorHAnsi" w:eastAsia="Batang" w:hAnsiTheme="minorHAnsi" w:cstheme="minorHAnsi" w:hint="eastAsia"/>
+        </w:rPr>
+        <w:t xml:space="preserve"> </w:t>
+      </w:r>
+      <w:r>
+        <w:rPr>
+          <w:rFonts w:asciiTheme="minorHAnsi" w:eastAsia="Batang" w:hAnsiTheme="minorHAnsi" w:cstheme="minorHAnsi" w:hint="eastAsia"/>
+        </w:rPr>
+        <w:t>외었습니다</w:t>
+      </w:r>
+      <w:r>
+        <w:rPr>
+          <w:rFonts w:asciiTheme="minorHAnsi" w:eastAsia="Batang" w:hAnsiTheme="minorHAnsi" w:cstheme="minorHAnsi" w:hint="eastAsia"/>
+        </w:rPr>
+        <w:t>.</w:t>
+      </w:r>
+      <w:r>
+        <w:rPr>
+          <w:rFonts w:asciiTheme="minorHAnsi" w:eastAsia="Batang" w:hAnsiTheme="minorHAnsi" w:cstheme="minorHAnsi"/>
+        </w:rPr>
+        <w:t xml:space="preserve"> </w:t>
+      </w:r>
+      <w:r>
+        <w:rPr>
+          <w:rFonts w:asciiTheme="minorHAnsi" w:eastAsia="Batang" w:hAnsiTheme="minorHAnsi" w:cstheme="minorHAnsi" w:hint="eastAsia"/>
+        </w:rPr>
+        <w:t>그</w:t>
+      </w:r>
+      <w:r>
+        <w:rPr>
+          <w:rFonts w:asciiTheme="minorHAnsi" w:eastAsia="Batang" w:hAnsiTheme="minorHAnsi" w:cstheme="minorHAnsi" w:hint="eastAsia"/>
+        </w:rPr>
+        <w:t xml:space="preserve"> </w:t>
+      </w:r>
+      <w:r>
+        <w:rPr>
+          <w:rFonts w:asciiTheme="minorHAnsi" w:eastAsia="Batang" w:hAnsiTheme="minorHAnsi" w:cstheme="minorHAnsi" w:hint="eastAsia"/>
+        </w:rPr>
+        <w:t>후</w:t>
+      </w:r>
+      <w:r>
+        <w:rPr>
+          <w:rFonts w:asciiTheme="minorHAnsi" w:eastAsia="Batang" w:hAnsiTheme="minorHAnsi" w:cstheme="minorHAnsi" w:hint="eastAsia"/>
+        </w:rPr>
+        <w:t xml:space="preserve"> </w:t>
+      </w:r>
+      <w:r>
+        <w:rPr>
+          <w:rFonts w:asciiTheme="minorHAnsi" w:eastAsia="Batang" w:hAnsiTheme="minorHAnsi" w:cstheme="minorHAnsi" w:hint="eastAsia"/>
+        </w:rPr>
+        <w:t>저는</w:t>
+      </w:r>
+      <w:r>
+        <w:rPr>
+          <w:rFonts w:asciiTheme="minorHAnsi" w:eastAsia="Batang" w:hAnsiTheme="minorHAnsi" w:cstheme="minorHAnsi" w:hint="eastAsia"/>
+        </w:rPr>
+        <w:t xml:space="preserve"> </w:t>
+      </w:r>
+      <w:r>
+        <w:rPr>
+          <w:rFonts w:asciiTheme="minorHAnsi" w:eastAsia="Batang" w:hAnsiTheme="minorHAnsi" w:cstheme="minorHAnsi" w:hint="eastAsia"/>
+        </w:rPr>
+        <w:t>문제풀고</w:t>
+      </w:r>
+      <w:r>
+        <w:rPr>
+          <w:rFonts w:asciiTheme="minorHAnsi" w:eastAsia="Batang" w:hAnsiTheme="minorHAnsi" w:cstheme="minorHAnsi" w:hint="eastAsia"/>
+        </w:rPr>
+        <w:t xml:space="preserve"> </w:t>
+      </w:r>
+      <w:r>
+        <w:rPr>
+          <w:rFonts w:asciiTheme="minorHAnsi" w:eastAsia="Batang" w:hAnsiTheme="minorHAnsi" w:cstheme="minorHAnsi" w:hint="eastAsia"/>
+        </w:rPr>
+        <w:t>막혔을때나</w:t>
+      </w:r>
+      <w:r>
+        <w:rPr>
+          <w:rFonts w:asciiTheme="minorHAnsi" w:eastAsia="Batang" w:hAnsiTheme="minorHAnsi" w:cstheme="minorHAnsi" w:hint="eastAsia"/>
+        </w:rPr>
+        <w:t xml:space="preserve"> </w:t>
+      </w:r>
+      <w:r>
+        <w:rPr>
+          <w:rFonts w:asciiTheme="minorHAnsi" w:eastAsia="Batang" w:hAnsiTheme="minorHAnsi" w:cstheme="minorHAnsi" w:hint="eastAsia"/>
+        </w:rPr>
+        <w:t>시간이</w:t>
+      </w:r>
+      <w:r>
+        <w:rPr>
+          <w:rFonts w:asciiTheme="minorHAnsi" w:eastAsia="Batang" w:hAnsiTheme="minorHAnsi" w:cstheme="minorHAnsi" w:hint="eastAsia"/>
+        </w:rPr>
+        <w:t xml:space="preserve"> </w:t>
+      </w:r>
+      <w:r>
+        <w:rPr>
+          <w:rFonts w:asciiTheme="minorHAnsi" w:eastAsia="Batang" w:hAnsiTheme="minorHAnsi" w:cstheme="minorHAnsi" w:hint="eastAsia"/>
+        </w:rPr>
+        <w:t>많이</w:t>
+      </w:r>
+      <w:r>
+        <w:rPr>
+          <w:rFonts w:asciiTheme="minorHAnsi" w:eastAsia="Batang" w:hAnsiTheme="minorHAnsi" w:cstheme="minorHAnsi" w:hint="eastAsia"/>
+        </w:rPr>
+        <w:t xml:space="preserve"> </w:t>
+      </w:r>
+      <w:r>
+        <w:rPr>
+          <w:rFonts w:asciiTheme="minorHAnsi" w:eastAsia="Batang" w:hAnsiTheme="minorHAnsi" w:cstheme="minorHAnsi" w:hint="eastAsia"/>
+        </w:rPr>
+        <w:t>걸릴때</w:t>
+      </w:r>
+      <w:r>
+        <w:rPr>
+          <w:rFonts w:asciiTheme="minorHAnsi" w:eastAsia="Batang" w:hAnsiTheme="minorHAnsi" w:cstheme="minorHAnsi" w:hint="eastAsia"/>
+        </w:rPr>
+        <w:t xml:space="preserve"> </w:t>
+      </w:r>
+      <w:r>
+        <w:rPr>
+          <w:rFonts w:asciiTheme="minorHAnsi" w:eastAsia="Batang" w:hAnsiTheme="minorHAnsi" w:cstheme="minorHAnsi" w:hint="eastAsia"/>
+        </w:rPr>
+        <w:t>형모야</w:t>
+      </w:r>
+      <w:r>
+        <w:rPr>
+          <w:rFonts w:asciiTheme="minorHAnsi" w:eastAsia="Batang" w:hAnsiTheme="minorHAnsi" w:cstheme="minorHAnsi"/>
+        </w:rPr>
+        <w:t xml:space="preserve">. </w:t>
+      </w:r>
+      <w:r>
+        <w:rPr>
+          <w:rFonts w:asciiTheme="minorHAnsi" w:eastAsia="Batang" w:hAnsiTheme="minorHAnsi" w:cstheme="minorHAnsi" w:hint="eastAsia"/>
+        </w:rPr>
+        <w:t>이것은</w:t>
+      </w:r>
+      <w:r>
+        <w:rPr>
+          <w:rFonts w:asciiTheme="minorHAnsi" w:eastAsia="Batang" w:hAnsiTheme="minorHAnsi" w:cstheme="minorHAnsi" w:hint="eastAsia"/>
+        </w:rPr>
+        <w:t xml:space="preserve"> </w:t>
+      </w:r>
+      <w:r>
+        <w:rPr>
+          <w:rFonts w:asciiTheme="minorHAnsi" w:eastAsia="Batang" w:hAnsiTheme="minorHAnsi" w:cstheme="minorHAnsi" w:hint="eastAsia"/>
+        </w:rPr>
+        <w:t>그냥</w:t>
+      </w:r>
+      <w:r>
+        <w:rPr>
+          <w:rFonts w:asciiTheme="minorHAnsi" w:eastAsia="Batang" w:hAnsiTheme="minorHAnsi" w:cstheme="minorHAnsi" w:hint="eastAsia"/>
+        </w:rPr>
+        <w:t xml:space="preserve"> </w:t>
+      </w:r>
+      <w:r>
+        <w:rPr>
+          <w:rFonts w:asciiTheme="minorHAnsi" w:eastAsia="Batang" w:hAnsiTheme="minorHAnsi" w:cstheme="minorHAnsi" w:hint="eastAsia"/>
+        </w:rPr>
+        <w:t>시간이</w:t>
+      </w:r>
+      <w:r>
+        <w:rPr>
+          <w:rFonts w:asciiTheme="minorHAnsi" w:eastAsia="Batang" w:hAnsiTheme="minorHAnsi" w:cstheme="minorHAnsi" w:hint="eastAsia"/>
+        </w:rPr>
+        <w:t xml:space="preserve"> </w:t>
+      </w:r>
+      <w:r>
+        <w:rPr>
+          <w:rFonts w:asciiTheme="minorHAnsi" w:eastAsia="Batang" w:hAnsiTheme="minorHAnsi" w:cstheme="minorHAnsi" w:hint="eastAsia"/>
+        </w:rPr>
+        <w:t>많이</w:t>
+      </w:r>
+      <w:r>
+        <w:rPr>
+          <w:rFonts w:asciiTheme="minorHAnsi" w:eastAsia="Batang" w:hAnsiTheme="minorHAnsi" w:cstheme="minorHAnsi" w:hint="eastAsia"/>
+        </w:rPr>
+        <w:t xml:space="preserve"> </w:t>
+      </w:r>
+      <w:r>
+        <w:rPr>
+          <w:rFonts w:asciiTheme="minorHAnsi" w:eastAsia="Batang" w:hAnsiTheme="minorHAnsi" w:cstheme="minorHAnsi" w:hint="eastAsia"/>
+        </w:rPr>
+        <w:t>걸리는거야</w:t>
+      </w:r>
+      <w:r>
+        <w:rPr>
+          <w:rFonts w:asciiTheme="minorHAnsi" w:eastAsia="Batang" w:hAnsiTheme="minorHAnsi" w:cstheme="minorHAnsi" w:hint="eastAsia"/>
+        </w:rPr>
+        <w:t xml:space="preserve"> </w:t>
+      </w:r>
+      <w:r>
+        <w:rPr>
+          <w:rFonts w:asciiTheme="minorHAnsi" w:eastAsia="Batang" w:hAnsiTheme="minorHAnsi" w:cstheme="minorHAnsi" w:hint="eastAsia"/>
+        </w:rPr>
+        <w:t>하고</w:t>
+      </w:r>
+      <w:r>
+        <w:rPr>
+          <w:rFonts w:asciiTheme="minorHAnsi" w:eastAsia="Batang" w:hAnsiTheme="minorHAnsi" w:cstheme="minorHAnsi" w:hint="eastAsia"/>
+        </w:rPr>
+        <w:t xml:space="preserve"> </w:t>
+      </w:r>
+      <w:r>
+        <w:rPr>
+          <w:rFonts w:asciiTheme="minorHAnsi" w:eastAsia="Batang" w:hAnsiTheme="minorHAnsi" w:cstheme="minorHAnsi" w:hint="eastAsia"/>
+        </w:rPr>
+        <w:t>안심하며</w:t>
+      </w:r>
+      <w:r>
+        <w:rPr>
+          <w:rFonts w:asciiTheme="minorHAnsi" w:eastAsia="Batang" w:hAnsiTheme="minorHAnsi" w:cstheme="minorHAnsi" w:hint="eastAsia"/>
+        </w:rPr>
+        <w:t xml:space="preserve"> </w:t>
+      </w:r>
+      <w:r>
+        <w:rPr>
+          <w:rFonts w:asciiTheme="minorHAnsi" w:eastAsia="Batang" w:hAnsiTheme="minorHAnsi" w:cstheme="minorHAnsi" w:hint="eastAsia"/>
+        </w:rPr>
+        <w:t>하나하나</w:t>
+      </w:r>
+      <w:r>
+        <w:rPr>
+          <w:rFonts w:asciiTheme="minorHAnsi" w:eastAsia="Batang" w:hAnsiTheme="minorHAnsi" w:cstheme="minorHAnsi" w:hint="eastAsia"/>
+        </w:rPr>
+        <w:t xml:space="preserve"> </w:t>
+      </w:r>
+      <w:r>
+        <w:rPr>
+          <w:rFonts w:asciiTheme="minorHAnsi" w:eastAsia="Batang" w:hAnsiTheme="minorHAnsi" w:cstheme="minorHAnsi" w:hint="eastAsia"/>
+        </w:rPr>
+        <w:t>씩</w:t>
+      </w:r>
+      <w:r>
+        <w:rPr>
+          <w:rFonts w:asciiTheme="minorHAnsi" w:eastAsia="Batang" w:hAnsiTheme="minorHAnsi" w:cstheme="minorHAnsi" w:hint="eastAsia"/>
+        </w:rPr>
+        <w:t xml:space="preserve"> </w:t>
+      </w:r>
+      <w:r>
+        <w:rPr>
+          <w:rFonts w:asciiTheme="minorHAnsi" w:eastAsia="Batang" w:hAnsiTheme="minorHAnsi" w:cstheme="minorHAnsi" w:hint="eastAsia"/>
+        </w:rPr>
+        <w:t>해결해</w:t>
+      </w:r>
+      <w:r>
+        <w:rPr>
+          <w:rFonts w:asciiTheme="minorHAnsi" w:eastAsia="Batang" w:hAnsiTheme="minorHAnsi" w:cstheme="minorHAnsi" w:hint="eastAsia"/>
+        </w:rPr>
+        <w:t xml:space="preserve"> </w:t>
+      </w:r>
+      <w:r>
+        <w:rPr>
+          <w:rFonts w:asciiTheme="minorHAnsi" w:eastAsia="Batang" w:hAnsiTheme="minorHAnsi" w:cstheme="minorHAnsi" w:hint="eastAsia"/>
+        </w:rPr>
+        <w:t>나갈</w:t>
+      </w:r>
+      <w:r>
+        <w:rPr>
+          <w:rFonts w:asciiTheme="minorHAnsi" w:eastAsia="Batang" w:hAnsiTheme="minorHAnsi" w:cstheme="minorHAnsi" w:hint="eastAsia"/>
+        </w:rPr>
+        <w:t xml:space="preserve"> </w:t>
+      </w:r>
+      <w:r>
+        <w:rPr>
+          <w:rFonts w:asciiTheme="minorHAnsi" w:eastAsia="Batang" w:hAnsiTheme="minorHAnsi" w:cstheme="minorHAnsi" w:hint="eastAsia"/>
+        </w:rPr>
+        <w:t>수</w:t>
+      </w:r>
+      <w:r>
+        <w:rPr>
+          <w:rFonts w:asciiTheme="minorHAnsi" w:eastAsia="Batang" w:hAnsiTheme="minorHAnsi" w:cstheme="minorHAnsi" w:hint="eastAsia"/>
+        </w:rPr>
+        <w:t xml:space="preserve"> </w:t>
+      </w:r>
+      <w:r>
+        <w:rPr>
+          <w:rFonts w:asciiTheme="minorHAnsi" w:eastAsia="Batang" w:hAnsiTheme="minorHAnsi" w:cstheme="minorHAnsi" w:hint="eastAsia"/>
+        </w:rPr>
+        <w:t>있었습니다</w:t>
+      </w:r>
+      <w:r>
+        <w:rPr>
+          <w:rFonts w:asciiTheme="minorHAnsi" w:eastAsia="Batang" w:hAnsiTheme="minorHAnsi" w:cstheme="minorHAnsi" w:hint="eastAsia"/>
+        </w:rPr>
+        <w:t xml:space="preserve"> </w:t>
+      </w:r>
+      <w:r>
+        <w:rPr>
+          <w:rFonts w:asciiTheme="minorHAnsi" w:eastAsia="Batang" w:hAnsiTheme="minorHAnsi" w:cstheme="minorHAnsi"/>
+        </w:rPr>
+        <w:t>.</w:t>
+      </w:r>
+    </w:p>
+    <w:p>
+      <w:pPr>
+        <w:tabs>
+          <w:tab w:val="left" w:pos="5560"/>
+        </w:tabs>
+        <w:rPr>
+          <w:rFonts w:asciiTheme="minorHAnsi" w:eastAsia="Batang" w:hAnsiTheme="minorHAnsi" w:cstheme="minorHAnsi"/>
+          <w:b/>
+          <w:bCs/>
+        </w:rPr>
+      </w:pPr>
+      <w:r>
+        <w:rPr>
+          <w:rFonts w:asciiTheme="minorHAnsi" w:eastAsia="Batang" w:hAnsiTheme="minorHAnsi" w:cstheme="minorHAnsi"/>
+          <w:b/>
+          <w:bCs/>
+        </w:rPr>
+        <w:tab/>
+      </w:r>
+    </w:p>
+    <w:p>
+      <w:pPr>
+        <w:tabs>
+          <w:tab w:val="left" w:pos="5560"/>
+        </w:tabs>
+        <w:rPr>
+          <w:rFonts w:asciiTheme="minorHAnsi" w:eastAsia="Batang" w:hAnsiTheme="minorHAnsi" w:cstheme="minorHAnsi"/>
+        </w:rPr>
+      </w:pPr>
+      <w:r>
+        <w:rPr>
+          <w:rFonts w:asciiTheme="minorHAnsi" w:eastAsia="Batang" w:hAnsiTheme="minorHAnsi" w:cstheme="minorHAnsi" w:hint="eastAsia"/>
+        </w:rPr>
+        <w:t>감사합니다</w:t>
+      </w:r>
+      <w:r>
+        <w:rPr>
+          <w:rFonts w:asciiTheme="minorHAnsi" w:eastAsia="Batang" w:hAnsiTheme="minorHAnsi" w:cstheme="minorHAnsi"/>
+        </w:rPr>
+        <w:t>.</w:t>
+      </w:r>
+    </w:p>
+    <w:p>
+      <w:pPr>
+        <w:pStyle w:val="Heading5"/>
+        <w:shd w:val="clear" w:color="auto" w:fill="FFFFFF"/>
+        <w:tabs>
+          <w:tab w:val="left" w:pos="3820"/>
+        </w:tabs>
+        <w:spacing w:before="0" w:beforeAutospacing="0"/>
+        <w:rPr>
+          <w:rFonts w:asciiTheme="minorHAnsi" w:hAnsiTheme="minorHAnsi" w:cs="Arial"/>
+          <w:b w:val="0"/>
+          <w:bCs w:val="0"/>
+          <w:color w:val="000000" w:themeColor="text1"/>
+          <w:sz w:val="24"/>
+          <w:szCs w:val="24"/>
+        </w:rPr>
+      </w:pPr>
+      <w:r>
+        <w:rPr>
+          <w:rFonts w:asciiTheme="minorHAnsi" w:hAnsiTheme="minorHAnsi" w:cs="Arial"/>
+          <w:b w:val="0"/>
+          <w:bCs w:val="0"/>
+          <w:color w:val="000000" w:themeColor="text1"/>
+          <w:sz w:val="24"/>
+          <w:szCs w:val="24"/>
+        </w:rPr>
+        <w:tab/>
+      </w:r>
+    </w:p>
+    <w:p>
+      <w:pPr>
+        <w:rPr>
+          <w:rFonts w:asciiTheme="minorHAnsi" w:hAnsiTheme="minorHAnsi"/>
+          <w:color w:val="000000" w:themeColor="text1"/>
+        </w:rPr>
+      </w:pPr>
+    </w:p>
+    <w:p>
+      <w:pPr>
+        <w:pBdr>
+          <w:bottom w:val="single" w:sz="6" w:space="1" w:color="auto"/>
+        </w:pBdr>
+        <w:rPr>
+          <w:rFonts w:asciiTheme="minorHAnsi" w:hAnsiTheme="minorHAnsi"/>
+          <w:color w:val="000000" w:themeColor="text1"/>
+        </w:rPr>
+      </w:pPr>
+    </w:p>
+    <w:p>
+      <w:pPr>
+        <w:rPr>
+          <w:rFonts w:asciiTheme="minorHAnsi" w:hAnsiTheme="minorHAnsi"/>
+          <w:color w:val="000000" w:themeColor="text1"/>
+        </w:rPr>
+      </w:pPr>
+    </w:p>
+    <w:p>
+      <w:pPr>
+        <w:rPr>
+          <w:rFonts w:asciiTheme="minorHAnsi" w:hAnsiTheme="minorHAnsi"/>
+          <w:color w:val="000000" w:themeColor="text1"/>
+        </w:rPr>
+      </w:pPr>
+    </w:p>
+    <w:p>
+      <w:pPr>
+        <w:rPr>
+          <w:rFonts w:asciiTheme="minorHAnsi" w:hAnsiTheme="minorHAnsi"/>
+          <w:color w:val="000000" w:themeColor="text1"/>
+        </w:rPr>
+      </w:pPr>
+    </w:p>
     <w:sectPr>
       <w:pgSz w:w="12240" w:h="15840"/>
       <w:pgMar w:top="1440" w:right="1440" w:bottom="1440" w:left="1440" w:header="708" w:footer="708" w:gutter="0"/>
@@ -6141,6 +7857,95 @@
 <file path=word/numbering.xml><?xml version="1.0" encoding="utf-8"?>
 <w:numbering xmlns:wpc="http://schemas.microsoft.com/office/word/2010/wordprocessingCanvas" xmlns:cx="http://schemas.microsoft.com/office/drawing/2014/chartex" xmlns:cx1="http://schemas.microsoft.com/office/drawing/2015/9/8/chartex" xmlns:cx2="http://schemas.microsoft.com/office/drawing/2015/10/21/chartex" xmlns:cx3="http://schemas.microsoft.com/office/drawing/2016/5/9/chartex" xmlns:cx4="http://schemas.microsoft.com/office/drawing/2016/5/10/chartex" xmlns:cx5="http://schemas.microsoft.com/office/drawing/2016/5/11/chartex" xmlns:cx6="http://schemas.microsoft.com/office/drawing/2016/5/12/chartex" xmlns:cx7="http://schemas.microsoft.com/office/drawing/2016/5/13/chartex" xmlns:cx8="http://schemas.microsoft.com/office/drawing/2016/5/14/chartex" xmlns:mc="http://schemas.openxmlformats.org/markup-compatibility/2006" xmlns:aink="http://schemas.microsoft.com/office/drawing/2016/ink" xmlns:am3d="http://schemas.microsoft.com/office/drawing/2017/model3d" xmlns:o="urn:schemas-microsoft-com:office:office" xmlns:r="http://schemas.openxmlformats.org/officeDocument/2006/relationships" xmlns:m="http://schemas.openxmlformats.org/officeDocument/2006/math" xmlns:v="urn:schemas-microsoft-com:vml" xmlns:wp14="http://schemas.microsoft.com/office/word/2010/wordprocessingDrawing" xmlns:wp="http://schemas.openxmlformats.org/drawingml/2006/wordprocessingDrawing" xmlns:w10="urn:schemas-microsoft-com:office:word" xmlns:w="http://schemas.openxmlformats.org/wordprocessingml/2006/main" xmlns:w14="http://schemas.microsoft.com/office/word/2010/wordml" xmlns:w15="http://schemas.microsoft.com/office/word/2012/wordml" xmlns:w16cex="http://schemas.microsoft.com/office/word/2018/wordml/cex" xmlns:w16cid="http://schemas.microsoft.com/office/word/2016/wordml/cid" xmlns:w16="http://schemas.microsoft.com/office/word/2018/wordml" xmlns:w16se="http://schemas.microsoft.com/office/word/2015/wordml/symex" xmlns:wpg="http://schemas.microsoft.com/office/word/2010/wordprocessingGroup" xmlns:wpi="http://schemas.microsoft.com/office/word/2010/wordprocessingInk" xmlns:wne="http://schemas.microsoft.com/office/word/2006/wordml" xmlns:wps="http://schemas.microsoft.com/office/word/2010/wordprocessingShape" mc:Ignorable="w14 w15 w16se w16cid w16 w16cex wp14">
   <w:abstractNum w:abstractNumId="0" w15:restartNumberingAfterBreak="0">
+    <w:nsid w:val="08DA3117"/>
+    <w:multiLevelType w:val="hybridMultilevel"/>
+    <w:tmpl w:val="6194F5EA"/>
+    <w:lvl w:ilvl="0" w:tplc="0409000F">
+      <w:start w:val="1"/>
+      <w:numFmt w:val="decimal"/>
+      <w:lvlText w:val="%1."/>
+      <w:lvlJc w:val="left"/>
+      <w:pPr>
+        <w:ind w:left="720" w:hanging="360"/>
+      </w:pPr>
+      <w:rPr>
+        <w:rFonts w:hint="default"/>
+      </w:rPr>
+    </w:lvl>
+    <w:lvl w:ilvl="1" w:tplc="04090019">
+      <w:start w:val="1"/>
+      <w:numFmt w:val="lowerLetter"/>
+      <w:lvlText w:val="%2."/>
+      <w:lvlJc w:val="left"/>
+      <w:pPr>
+        <w:ind w:left="1440" w:hanging="360"/>
+      </w:pPr>
+    </w:lvl>
+    <w:lvl w:ilvl="2" w:tplc="0409001B" w:tentative="1">
+      <w:start w:val="1"/>
+      <w:numFmt w:val="lowerRoman"/>
+      <w:lvlText w:val="%3."/>
+      <w:lvlJc w:val="right"/>
+      <w:pPr>
+        <w:ind w:left="2160" w:hanging="180"/>
+      </w:pPr>
+    </w:lvl>
+    <w:lvl w:ilvl="3" w:tplc="0409000F" w:tentative="1">
+      <w:start w:val="1"/>
+      <w:numFmt w:val="decimal"/>
+      <w:lvlText w:val="%4."/>
+      <w:lvlJc w:val="left"/>
+      <w:pPr>
+        <w:ind w:left="2880" w:hanging="360"/>
+      </w:pPr>
+    </w:lvl>
+    <w:lvl w:ilvl="4" w:tplc="04090019" w:tentative="1">
+      <w:start w:val="1"/>
+      <w:numFmt w:val="lowerLetter"/>
+      <w:lvlText w:val="%5."/>
+      <w:lvlJc w:val="left"/>
+      <w:pPr>
+        <w:ind w:left="3600" w:hanging="360"/>
+      </w:pPr>
+    </w:lvl>
+    <w:lvl w:ilvl="5" w:tplc="0409001B" w:tentative="1">
+      <w:start w:val="1"/>
+      <w:numFmt w:val="lowerRoman"/>
+      <w:lvlText w:val="%6."/>
+      <w:lvlJc w:val="right"/>
+      <w:pPr>
+        <w:ind w:left="4320" w:hanging="180"/>
+      </w:pPr>
+    </w:lvl>
+    <w:lvl w:ilvl="6" w:tplc="0409000F" w:tentative="1">
+      <w:start w:val="1"/>
+      <w:numFmt w:val="decimal"/>
+      <w:lvlText w:val="%7."/>
+      <w:lvlJc w:val="left"/>
+      <w:pPr>
+        <w:ind w:left="5040" w:hanging="360"/>
+      </w:pPr>
+    </w:lvl>
+    <w:lvl w:ilvl="7" w:tplc="04090019" w:tentative="1">
+      <w:start w:val="1"/>
+      <w:numFmt w:val="lowerLetter"/>
+      <w:lvlText w:val="%8."/>
+      <w:lvlJc w:val="left"/>
+      <w:pPr>
+        <w:ind w:left="5760" w:hanging="360"/>
+      </w:pPr>
+    </w:lvl>
+    <w:lvl w:ilvl="8" w:tplc="0409001B" w:tentative="1">
+      <w:start w:val="1"/>
+      <w:numFmt w:val="lowerRoman"/>
+      <w:lvlText w:val="%9."/>
+      <w:lvlJc w:val="right"/>
+      <w:pPr>
+        <w:ind w:left="6480" w:hanging="180"/>
+      </w:pPr>
+    </w:lvl>
+  </w:abstractNum>
+  <w:abstractNum w:abstractNumId="1" w15:restartNumberingAfterBreak="0">
     <w:nsid w:val="0AD7798C"/>
     <w:multiLevelType w:val="multilevel"/>
     <w:tmpl w:val="A782C156"/>
@@ -6289,7 +8094,7 @@
       </w:rPr>
     </w:lvl>
   </w:abstractNum>
-  <w:abstractNum w:abstractNumId="1" w15:restartNumberingAfterBreak="0">
+  <w:abstractNum w:abstractNumId="2" w15:restartNumberingAfterBreak="0">
     <w:nsid w:val="0E6B535B"/>
     <w:multiLevelType w:val="multilevel"/>
     <w:tmpl w:val="2892EE86"/>
@@ -6438,7 +8243,7 @@
       </w:rPr>
     </w:lvl>
   </w:abstractNum>
-  <w:abstractNum w:abstractNumId="2" w15:restartNumberingAfterBreak="0">
+  <w:abstractNum w:abstractNumId="3" w15:restartNumberingAfterBreak="0">
     <w:nsid w:val="128A6F6E"/>
     <w:multiLevelType w:val="hybridMultilevel"/>
     <w:tmpl w:val="05E2134A"/>
@@ -6527,7 +8332,7 @@
       </w:pPr>
     </w:lvl>
   </w:abstractNum>
-  <w:abstractNum w:abstractNumId="3" w15:restartNumberingAfterBreak="0">
+  <w:abstractNum w:abstractNumId="4" w15:restartNumberingAfterBreak="0">
     <w:nsid w:val="17055049"/>
     <w:multiLevelType w:val="hybridMultilevel"/>
     <w:tmpl w:val="8BDAB0EA"/>
@@ -6640,7 +8445,7 @@
       </w:rPr>
     </w:lvl>
   </w:abstractNum>
-  <w:abstractNum w:abstractNumId="4" w15:restartNumberingAfterBreak="0">
+  <w:abstractNum w:abstractNumId="5" w15:restartNumberingAfterBreak="0">
     <w:nsid w:val="22694D14"/>
     <w:multiLevelType w:val="hybridMultilevel"/>
     <w:tmpl w:val="2C6EDE5A"/>
@@ -6753,7 +8558,7 @@
       </w:rPr>
     </w:lvl>
   </w:abstractNum>
-  <w:abstractNum w:abstractNumId="5" w15:restartNumberingAfterBreak="0">
+  <w:abstractNum w:abstractNumId="6" w15:restartNumberingAfterBreak="0">
     <w:nsid w:val="2E3E3898"/>
     <w:multiLevelType w:val="multilevel"/>
     <w:tmpl w:val="E2E62490"/>
@@ -6902,7 +8707,7 @@
       </w:rPr>
     </w:lvl>
   </w:abstractNum>
-  <w:abstractNum w:abstractNumId="6" w15:restartNumberingAfterBreak="0">
+  <w:abstractNum w:abstractNumId="7" w15:restartNumberingAfterBreak="0">
     <w:nsid w:val="33CD726C"/>
     <w:multiLevelType w:val="hybridMultilevel"/>
     <w:tmpl w:val="F454E7F2"/>
@@ -6991,7 +8796,7 @@
       </w:pPr>
     </w:lvl>
   </w:abstractNum>
-  <w:abstractNum w:abstractNumId="7" w15:restartNumberingAfterBreak="0">
+  <w:abstractNum w:abstractNumId="8" w15:restartNumberingAfterBreak="0">
     <w:nsid w:val="358E4AE5"/>
     <w:multiLevelType w:val="hybridMultilevel"/>
     <w:tmpl w:val="971696E0"/>
@@ -7080,7 +8885,7 @@
       </w:pPr>
     </w:lvl>
   </w:abstractNum>
-  <w:abstractNum w:abstractNumId="8" w15:restartNumberingAfterBreak="0">
+  <w:abstractNum w:abstractNumId="9" w15:restartNumberingAfterBreak="0">
     <w:nsid w:val="39BD4FBD"/>
     <w:multiLevelType w:val="hybridMultilevel"/>
     <w:tmpl w:val="55249D54"/>
@@ -7189,7 +8994,7 @@
       </w:pPr>
     </w:lvl>
   </w:abstractNum>
-  <w:abstractNum w:abstractNumId="9" w15:restartNumberingAfterBreak="0">
+  <w:abstractNum w:abstractNumId="10" w15:restartNumberingAfterBreak="0">
     <w:nsid w:val="3E5A4AEB"/>
     <w:multiLevelType w:val="hybridMultilevel"/>
     <w:tmpl w:val="BD70EEBE"/>
@@ -7279,7 +9084,7 @@
       </w:pPr>
     </w:lvl>
   </w:abstractNum>
-  <w:abstractNum w:abstractNumId="10" w15:restartNumberingAfterBreak="0">
+  <w:abstractNum w:abstractNumId="11" w15:restartNumberingAfterBreak="0">
     <w:nsid w:val="40B06EBF"/>
     <w:multiLevelType w:val="hybridMultilevel"/>
     <w:tmpl w:val="A9C2F5D8"/>
@@ -7368,7 +9173,7 @@
       </w:pPr>
     </w:lvl>
   </w:abstractNum>
-  <w:abstractNum w:abstractNumId="11" w15:restartNumberingAfterBreak="0">
+  <w:abstractNum w:abstractNumId="12" w15:restartNumberingAfterBreak="0">
     <w:nsid w:val="410B03D4"/>
     <w:multiLevelType w:val="hybridMultilevel"/>
     <w:tmpl w:val="287A3220"/>
@@ -7481,7 +9286,7 @@
       </w:rPr>
     </w:lvl>
   </w:abstractNum>
-  <w:abstractNum w:abstractNumId="12" w15:restartNumberingAfterBreak="0">
+  <w:abstractNum w:abstractNumId="13" w15:restartNumberingAfterBreak="0">
     <w:nsid w:val="4D3B0C6C"/>
     <w:multiLevelType w:val="hybridMultilevel"/>
     <w:tmpl w:val="E562842A"/>
@@ -7570,7 +9375,7 @@
       </w:pPr>
     </w:lvl>
   </w:abstractNum>
-  <w:abstractNum w:abstractNumId="13" w15:restartNumberingAfterBreak="0">
+  <w:abstractNum w:abstractNumId="14" w15:restartNumberingAfterBreak="0">
     <w:nsid w:val="4E8165D7"/>
     <w:multiLevelType w:val="hybridMultilevel"/>
     <w:tmpl w:val="A9C2F5D8"/>
@@ -7659,7 +9464,7 @@
       </w:pPr>
     </w:lvl>
   </w:abstractNum>
-  <w:abstractNum w:abstractNumId="14" w15:restartNumberingAfterBreak="0">
+  <w:abstractNum w:abstractNumId="15" w15:restartNumberingAfterBreak="0">
     <w:nsid w:val="52AD00D3"/>
     <w:multiLevelType w:val="hybridMultilevel"/>
     <w:tmpl w:val="69685616"/>
@@ -7748,7 +9553,7 @@
       </w:pPr>
     </w:lvl>
   </w:abstractNum>
-  <w:abstractNum w:abstractNumId="15" w15:restartNumberingAfterBreak="0">
+  <w:abstractNum w:abstractNumId="16" w15:restartNumberingAfterBreak="0">
     <w:nsid w:val="5326151A"/>
     <w:multiLevelType w:val="hybridMultilevel"/>
     <w:tmpl w:val="6194F5EA"/>
@@ -7837,7 +9642,7 @@
       </w:pPr>
     </w:lvl>
   </w:abstractNum>
-  <w:abstractNum w:abstractNumId="16" w15:restartNumberingAfterBreak="0">
+  <w:abstractNum w:abstractNumId="17" w15:restartNumberingAfterBreak="0">
     <w:nsid w:val="58C1238E"/>
     <w:multiLevelType w:val="multilevel"/>
     <w:tmpl w:val="6F72F5B8"/>
@@ -7986,7 +9791,7 @@
       </w:rPr>
     </w:lvl>
   </w:abstractNum>
-  <w:abstractNum w:abstractNumId="17" w15:restartNumberingAfterBreak="0">
+  <w:abstractNum w:abstractNumId="18" w15:restartNumberingAfterBreak="0">
     <w:nsid w:val="63656AA7"/>
     <w:multiLevelType w:val="hybridMultilevel"/>
     <w:tmpl w:val="3E98A67C"/>
@@ -8075,7 +9880,7 @@
       </w:pPr>
     </w:lvl>
   </w:abstractNum>
-  <w:abstractNum w:abstractNumId="18" w15:restartNumberingAfterBreak="0">
+  <w:abstractNum w:abstractNumId="19" w15:restartNumberingAfterBreak="0">
     <w:nsid w:val="648F1EC5"/>
     <w:multiLevelType w:val="multilevel"/>
     <w:tmpl w:val="60F05BAC"/>
@@ -8224,7 +10029,7 @@
       </w:rPr>
     </w:lvl>
   </w:abstractNum>
-  <w:abstractNum w:abstractNumId="19" w15:restartNumberingAfterBreak="0">
+  <w:abstractNum w:abstractNumId="20" w15:restartNumberingAfterBreak="0">
     <w:nsid w:val="7A6260D4"/>
     <w:multiLevelType w:val="hybridMultilevel"/>
     <w:tmpl w:val="D15085A2"/>
@@ -8334,64 +10139,67 @@
     </w:lvl>
   </w:abstractNum>
   <w:num w:numId="1">
+    <w:abstractNumId w:val="9"/>
+  </w:num>
+  <w:num w:numId="2">
+    <w:abstractNumId w:val="12"/>
+  </w:num>
+  <w:num w:numId="3">
+    <w:abstractNumId w:val="13"/>
+  </w:num>
+  <w:num w:numId="4">
+    <w:abstractNumId w:val="5"/>
+  </w:num>
+  <w:num w:numId="5">
+    <w:abstractNumId w:val="10"/>
+  </w:num>
+  <w:num w:numId="6">
+    <w:abstractNumId w:val="4"/>
+  </w:num>
+  <w:num w:numId="7">
+    <w:abstractNumId w:val="11"/>
+  </w:num>
+  <w:num w:numId="8">
+    <w:abstractNumId w:val="18"/>
+  </w:num>
+  <w:num w:numId="9">
+    <w:abstractNumId w:val="14"/>
+  </w:num>
+  <w:num w:numId="10">
+    <w:abstractNumId w:val="20"/>
+  </w:num>
+  <w:num w:numId="11">
+    <w:abstractNumId w:val="19"/>
+  </w:num>
+  <w:num w:numId="12">
+    <w:abstractNumId w:val="2"/>
+  </w:num>
+  <w:num w:numId="13">
+    <w:abstractNumId w:val="1"/>
+  </w:num>
+  <w:num w:numId="14">
+    <w:abstractNumId w:val="17"/>
+  </w:num>
+  <w:num w:numId="15">
+    <w:abstractNumId w:val="6"/>
+  </w:num>
+  <w:num w:numId="16">
+    <w:abstractNumId w:val="3"/>
+  </w:num>
+  <w:num w:numId="17">
+    <w:abstractNumId w:val="7"/>
+  </w:num>
+  <w:num w:numId="18">
     <w:abstractNumId w:val="8"/>
   </w:num>
-  <w:num w:numId="2">
-    <w:abstractNumId w:val="11"/>
+  <w:num w:numId="19">
+    <w:abstractNumId w:val="15"/>
   </w:num>
-  <w:num w:numId="3">
-    <w:abstractNumId w:val="12"/>
-  </w:num>
-  <w:num w:numId="4">
-    <w:abstractNumId w:val="4"/>
-  </w:num>
-  <w:num w:numId="5">
-    <w:abstractNumId w:val="9"/>
-  </w:num>
-  <w:num w:numId="6">
-    <w:abstractNumId w:val="3"/>
-  </w:num>
-  <w:num w:numId="7">
-    <w:abstractNumId w:val="10"/>
-  </w:num>
-  <w:num w:numId="8">
-    <w:abstractNumId w:val="17"/>
-  </w:num>
-  <w:num w:numId="9">
-    <w:abstractNumId w:val="13"/>
-  </w:num>
-  <w:num w:numId="10">
-    <w:abstractNumId w:val="19"/>
-  </w:num>
-  <w:num w:numId="11">
-    <w:abstractNumId w:val="18"/>
-  </w:num>
-  <w:num w:numId="12">
-    <w:abstractNumId w:val="1"/>
-  </w:num>
-  <w:num w:numId="13">
-    <w:abstractNumId w:val="0"/>
-  </w:num>
-  <w:num w:numId="14">
+  <w:num w:numId="20">
     <w:abstractNumId w:val="16"/>
   </w:num>
-  <w:num w:numId="15">
-    <w:abstractNumId w:val="5"/>
-  </w:num>
-  <w:num w:numId="16">
-    <w:abstractNumId w:val="2"/>
-  </w:num>
-  <w:num w:numId="17">
-    <w:abstractNumId w:val="6"/>
-  </w:num>
-  <w:num w:numId="18">
-    <w:abstractNumId w:val="7"/>
-  </w:num>
-  <w:num w:numId="19">
-    <w:abstractNumId w:val="14"/>
-  </w:num>
-  <w:num w:numId="20">
-    <w:abstractNumId w:val="15"/>
+  <w:num w:numId="21">
+    <w:abstractNumId w:val="0"/>
   </w:num>
 </w:numbering>
 </file>

</xml_diff>

<commit_message>
feat: Add progress #26 'Interview Practice, Auth0'
</commit_message>
<xml_diff>
--- a/big-interview/auth0/interview_practice.docx
+++ b/big-interview/auth0/interview_practice.docx
@@ -6348,6 +6348,106 @@
     </w:p>
     <w:p>
       <w:pPr>
+        <w:pStyle w:val="Heading5"/>
+        <w:shd w:val="clear" w:color="auto" w:fill="FFFFFF"/>
+        <w:spacing w:before="0" w:beforeAutospacing="0"/>
+        <w:rPr>
+          <w:rFonts w:asciiTheme="minorHAnsi" w:hAnsiTheme="minorHAnsi" w:cs="Arial"/>
+          <w:b w:val="0"/>
+          <w:bCs w:val="0"/>
+          <w:color w:val="000000" w:themeColor="text1"/>
+          <w:sz w:val="24"/>
+          <w:szCs w:val="24"/>
+        </w:rPr>
+      </w:pPr>
+      <w:r>
+        <w:rPr>
+          <w:rFonts w:asciiTheme="minorHAnsi" w:hAnsiTheme="minorHAnsi" w:cs="Arial"/>
+          <w:color w:val="000000" w:themeColor="text1"/>
+          <w:sz w:val="24"/>
+          <w:szCs w:val="24"/>
+        </w:rPr>
+        <w:t>Second</w:t>
+      </w:r>
+      <w:r>
+        <w:rPr>
+          <w:rFonts w:asciiTheme="minorHAnsi" w:hAnsiTheme="minorHAnsi" w:cs="Arial"/>
+          <w:color w:val="000000" w:themeColor="text1"/>
+          <w:sz w:val="24"/>
+          <w:szCs w:val="24"/>
+        </w:rPr>
+        <w:t xml:space="preserve"> Practice</w:t>
+      </w:r>
+      <w:r>
+        <w:t xml:space="preserve"> </w:t>
+      </w:r>
+      <w:r>
+        <w:t xml:space="preserve"> </w:t>
+      </w:r>
+      <w:hyperlink r:id="rId16" w:history="1">
+        <w:r>
+          <w:rPr>
+            <w:rStyle w:val="Hyperlink"/>
+            <w:rFonts w:asciiTheme="minorHAnsi" w:hAnsiTheme="minorHAnsi" w:cs="Arial"/>
+            <w:b w:val="0"/>
+            <w:bCs w:val="0"/>
+            <w:sz w:val="24"/>
+            <w:szCs w:val="24"/>
+          </w:rPr>
+          <w:t>https://app.biginterview.com/s/4e46b8031c</w:t>
+        </w:r>
+      </w:hyperlink>
+      <w:r>
+        <w:rPr>
+          <w:rFonts w:asciiTheme="minorHAnsi" w:hAnsiTheme="minorHAnsi" w:cs="Arial"/>
+          <w:b w:val="0"/>
+          <w:bCs w:val="0"/>
+          <w:color w:val="000000" w:themeColor="text1"/>
+          <w:sz w:val="24"/>
+          <w:szCs w:val="24"/>
+        </w:rPr>
+        <w:t xml:space="preserve"> </w:t>
+      </w:r>
+      <w:r>
+        <w:rPr>
+          <w:rFonts w:asciiTheme="minorHAnsi" w:hAnsiTheme="minorHAnsi" w:cs="Arial"/>
+          <w:b w:val="0"/>
+          <w:bCs w:val="0"/>
+          <w:color w:val="000000" w:themeColor="text1"/>
+          <w:sz w:val="24"/>
+          <w:szCs w:val="24"/>
+        </w:rPr>
+        <w:t xml:space="preserve"> </w:t>
+      </w:r>
+    </w:p>
+    <w:p>
+      <w:pPr>
+        <w:tabs>
+          <w:tab w:val="left" w:pos="5560"/>
+        </w:tabs>
+        <w:rPr>
+          <w:rFonts w:asciiTheme="minorHAnsi" w:eastAsia="Batang" w:hAnsiTheme="minorHAnsi" w:cstheme="minorHAnsi"/>
+        </w:rPr>
+      </w:pPr>
+    </w:p>
+    <w:p>
+      <w:pPr>
+        <w:tabs>
+          <w:tab w:val="left" w:pos="5560"/>
+        </w:tabs>
+        <w:rPr>
+          <w:rFonts w:asciiTheme="minorHAnsi" w:eastAsia="Batang" w:hAnsiTheme="minorHAnsi" w:cstheme="minorHAnsi"/>
+        </w:rPr>
+      </w:pPr>
+      <w:r>
+        <w:rPr>
+          <w:rFonts w:asciiTheme="minorHAnsi" w:eastAsia="Batang" w:hAnsiTheme="minorHAnsi" w:cstheme="minorHAnsi"/>
+        </w:rPr>
+        <w:tab/>
+      </w:r>
+    </w:p>
+    <w:p>
+      <w:pPr>
         <w:tabs>
           <w:tab w:val="left" w:pos="5560"/>
         </w:tabs>

</xml_diff>

<commit_message>
feat: Add progress #27 'Interview Practice, Auth0'
</commit_message>
<xml_diff>
--- a/big-interview/auth0/interview_practice.docx
+++ b/big-interview/auth0/interview_practice.docx
@@ -7944,6 +7944,100 @@
         </w:rPr>
       </w:pPr>
     </w:p>
+    <w:p>
+      <w:pPr>
+        <w:rPr>
+          <w:rFonts w:asciiTheme="minorHAnsi" w:hAnsiTheme="minorHAnsi"/>
+          <w:color w:val="000000" w:themeColor="text1"/>
+        </w:rPr>
+      </w:pPr>
+    </w:p>
+    <w:p>
+      <w:pPr>
+        <w:pBdr>
+          <w:bottom w:val="single" w:sz="6" w:space="1" w:color="auto"/>
+        </w:pBdr>
+        <w:rPr>
+          <w:rFonts w:asciiTheme="minorHAnsi" w:hAnsiTheme="minorHAnsi"/>
+          <w:color w:val="000000" w:themeColor="text1"/>
+        </w:rPr>
+      </w:pPr>
+    </w:p>
+    <w:p>
+      <w:pPr>
+        <w:rPr>
+          <w:rFonts w:asciiTheme="minorHAnsi" w:hAnsiTheme="minorHAnsi"/>
+          <w:b/>
+          <w:bCs/>
+          <w:color w:val="000000" w:themeColor="text1"/>
+        </w:rPr>
+      </w:pPr>
+    </w:p>
+    <w:p>
+      <w:pPr>
+        <w:pStyle w:val="Heading5"/>
+        <w:shd w:val="clear" w:color="auto" w:fill="FFFFFF"/>
+        <w:spacing w:before="0" w:beforeAutospacing="0"/>
+        <w:rPr>
+          <w:rFonts w:asciiTheme="minorHAnsi" w:hAnsiTheme="minorHAnsi" w:cs="Arial"/>
+          <w:color w:val="000000" w:themeColor="text1"/>
+          <w:sz w:val="24"/>
+          <w:szCs w:val="24"/>
+        </w:rPr>
+      </w:pPr>
+      <w:r>
+        <w:rPr>
+          <w:rFonts w:asciiTheme="minorHAnsi" w:hAnsiTheme="minorHAnsi" w:cs="Arial"/>
+          <w:color w:val="000000" w:themeColor="text1"/>
+          <w:sz w:val="24"/>
+          <w:szCs w:val="24"/>
+        </w:rPr>
+        <w:t>What are your strengths?</w:t>
+      </w:r>
+    </w:p>
+    <w:p>
+      <w:pPr>
+        <w:rPr>
+          <w:rFonts w:asciiTheme="minorHAnsi" w:hAnsiTheme="minorHAnsi"/>
+          <w:color w:val="000000" w:themeColor="text1"/>
+        </w:rPr>
+      </w:pPr>
+    </w:p>
+    <w:p>
+      <w:pPr>
+        <w:pBdr>
+          <w:bottom w:val="single" w:sz="6" w:space="1" w:color="auto"/>
+        </w:pBdr>
+        <w:rPr>
+          <w:rFonts w:asciiTheme="minorHAnsi" w:hAnsiTheme="minorHAnsi"/>
+          <w:color w:val="000000" w:themeColor="text1"/>
+        </w:rPr>
+      </w:pPr>
+    </w:p>
+    <w:p>
+      <w:pPr>
+        <w:rPr>
+          <w:rFonts w:asciiTheme="minorHAnsi" w:hAnsiTheme="minorHAnsi"/>
+          <w:color w:val="000000" w:themeColor="text1"/>
+        </w:rPr>
+      </w:pPr>
+    </w:p>
+    <w:p>
+      <w:pPr>
+        <w:rPr>
+          <w:rFonts w:asciiTheme="minorHAnsi" w:hAnsiTheme="minorHAnsi"/>
+          <w:color w:val="000000" w:themeColor="text1"/>
+        </w:rPr>
+      </w:pPr>
+    </w:p>
+    <w:p>
+      <w:pPr>
+        <w:rPr>
+          <w:rFonts w:asciiTheme="minorHAnsi" w:hAnsiTheme="minorHAnsi"/>
+          <w:color w:val="000000" w:themeColor="text1"/>
+        </w:rPr>
+      </w:pPr>
+    </w:p>
     <w:sectPr>
       <w:pgSz w:w="12240" w:h="15840"/>
       <w:pgMar w:top="1440" w:right="1440" w:bottom="1440" w:left="1440" w:header="708" w:footer="708" w:gutter="0"/>

</xml_diff>

<commit_message>
feat: Add progress #28 'Interview Practice, Auth0'
</commit_message>
<xml_diff>
--- a/big-interview/auth0/interview_practice.docx
+++ b/big-interview/auth0/interview_practice.docx
@@ -7930,6 +7930,1347 @@
     </w:p>
     <w:p>
       <w:pPr>
+        <w:tabs>
+          <w:tab w:val="left" w:pos="5560"/>
+        </w:tabs>
+        <w:rPr>
+          <w:rFonts w:asciiTheme="minorHAnsi" w:eastAsia="Batang" w:hAnsiTheme="minorHAnsi" w:cstheme="minorHAnsi"/>
+        </w:rPr>
+      </w:pPr>
+      <w:r>
+        <w:rPr>
+          <w:rFonts w:asciiTheme="minorHAnsi" w:eastAsia="Batang" w:hAnsiTheme="minorHAnsi" w:cstheme="minorHAnsi"/>
+        </w:rPr>
+        <w:t>My strengths</w:t>
+      </w:r>
+    </w:p>
+    <w:p>
+      <w:pPr>
+        <w:pStyle w:val="ListParagraph"/>
+        <w:numPr>
+          <w:ilvl w:val="0"/>
+          <w:numId w:val="7"/>
+        </w:numPr>
+        <w:tabs>
+          <w:tab w:val="left" w:pos="5560"/>
+        </w:tabs>
+        <w:rPr>
+          <w:rFonts w:asciiTheme="minorHAnsi" w:eastAsia="Batang" w:hAnsiTheme="minorHAnsi" w:cstheme="minorHAnsi"/>
+        </w:rPr>
+      </w:pPr>
+      <w:r>
+        <w:rPr>
+          <w:rFonts w:asciiTheme="minorHAnsi" w:eastAsia="Batang" w:hAnsiTheme="minorHAnsi" w:cstheme="minorHAnsi"/>
+        </w:rPr>
+        <w:t>Getting to the bottom of something and solving the problem</w:t>
+      </w:r>
+    </w:p>
+    <w:p>
+      <w:pPr>
+        <w:pStyle w:val="ListParagraph"/>
+        <w:numPr>
+          <w:ilvl w:val="1"/>
+          <w:numId w:val="7"/>
+        </w:numPr>
+        <w:tabs>
+          <w:tab w:val="left" w:pos="5560"/>
+        </w:tabs>
+        <w:rPr>
+          <w:rFonts w:asciiTheme="minorHAnsi" w:eastAsia="Batang" w:hAnsiTheme="minorHAnsi" w:cstheme="minorHAnsi"/>
+        </w:rPr>
+      </w:pPr>
+      <w:r>
+        <w:rPr>
+          <w:rFonts w:asciiTheme="minorHAnsi" w:eastAsia="Batang" w:hAnsiTheme="minorHAnsi" w:cstheme="minorHAnsi"/>
+        </w:rPr>
+        <w:t>Story about building bash program for sitemax 3</w:t>
+      </w:r>
+    </w:p>
+    <w:p>
+      <w:pPr>
+        <w:pStyle w:val="ListParagraph"/>
+        <w:numPr>
+          <w:ilvl w:val="2"/>
+          <w:numId w:val="7"/>
+        </w:numPr>
+        <w:shd w:val="clear" w:color="auto" w:fill="FFFFFF"/>
+      </w:pPr>
+      <w:r>
+        <w:t>James wanted to attend buildex with his cool new app SiteMax 3 built entirely using Ionic Framework</w:t>
+      </w:r>
+    </w:p>
+    <w:p>
+      <w:pPr>
+        <w:pStyle w:val="ListParagraph"/>
+        <w:numPr>
+          <w:ilvl w:val="2"/>
+          <w:numId w:val="7"/>
+        </w:numPr>
+        <w:shd w:val="clear" w:color="auto" w:fill="FFFFFF"/>
+      </w:pPr>
+      <w:r>
+        <w:t>But the time was ticking, and we were struggling to get the app out on time</w:t>
+      </w:r>
+    </w:p>
+    <w:p>
+      <w:pPr>
+        <w:pStyle w:val="ListParagraph"/>
+        <w:numPr>
+          <w:ilvl w:val="2"/>
+          <w:numId w:val="7"/>
+        </w:numPr>
+        <w:shd w:val="clear" w:color="auto" w:fill="FFFFFF"/>
+      </w:pPr>
+      <w:r>
+        <w:t>Each build took about 20 minutes (literarly)</w:t>
+      </w:r>
+    </w:p>
+    <w:p>
+      <w:pPr>
+        <w:pStyle w:val="ListParagraph"/>
+        <w:numPr>
+          <w:ilvl w:val="2"/>
+          <w:numId w:val="7"/>
+        </w:numPr>
+        <w:shd w:val="clear" w:color="auto" w:fill="FFFFFF"/>
+      </w:pPr>
+      <w:r>
+        <w:t>Each time when something significant is updated, when we had to re-build app, we would face this frustrating build errors</w:t>
+      </w:r>
+    </w:p>
+    <w:p>
+      <w:pPr>
+        <w:pStyle w:val="ListParagraph"/>
+        <w:numPr>
+          <w:ilvl w:val="2"/>
+          <w:numId w:val="7"/>
+        </w:numPr>
+        <w:shd w:val="clear" w:color="auto" w:fill="FFFFFF"/>
+      </w:pPr>
+      <w:r>
+        <w:t>We had to rebuild everything from top of our memory, which costed a lot of work</w:t>
+      </w:r>
+    </w:p>
+    <w:p>
+      <w:pPr>
+        <w:pStyle w:val="ListParagraph"/>
+        <w:numPr>
+          <w:ilvl w:val="2"/>
+          <w:numId w:val="7"/>
+        </w:numPr>
+        <w:shd w:val="clear" w:color="auto" w:fill="FFFFFF"/>
+      </w:pPr>
+      <w:r>
+        <w:t>It was okay at first when the app was light</w:t>
+      </w:r>
+    </w:p>
+    <w:p>
+      <w:pPr>
+        <w:pStyle w:val="ListParagraph"/>
+        <w:numPr>
+          <w:ilvl w:val="2"/>
+          <w:numId w:val="7"/>
+        </w:numPr>
+        <w:shd w:val="clear" w:color="auto" w:fill="FFFFFF"/>
+      </w:pPr>
+      <w:r>
+        <w:t>But as time went by, it really took away patience from all of our parties</w:t>
+      </w:r>
+    </w:p>
+    <w:p>
+      <w:pPr>
+        <w:pStyle w:val="ListParagraph"/>
+        <w:numPr>
+          <w:ilvl w:val="2"/>
+          <w:numId w:val="7"/>
+        </w:numPr>
+        <w:shd w:val="clear" w:color="auto" w:fill="FFFFFF"/>
+      </w:pPr>
+      <w:r>
+        <w:lastRenderedPageBreak/>
+        <w:t>My senior didn’t want me to spend work hours building tools that address problem</w:t>
+      </w:r>
+    </w:p>
+    <w:p>
+      <w:pPr>
+        <w:pStyle w:val="ListParagraph"/>
+        <w:numPr>
+          <w:ilvl w:val="2"/>
+          <w:numId w:val="7"/>
+        </w:numPr>
+        <w:shd w:val="clear" w:color="auto" w:fill="FFFFFF"/>
+      </w:pPr>
+      <w:r>
+        <w:t>But I decided to take a step in, and tried to create a build instruction where we can install in a single step without build troubles during off hours</w:t>
+      </w:r>
+    </w:p>
+    <w:p>
+      <w:pPr>
+        <w:pStyle w:val="ListParagraph"/>
+        <w:numPr>
+          <w:ilvl w:val="2"/>
+          <w:numId w:val="7"/>
+        </w:numPr>
+        <w:shd w:val="clear" w:color="auto" w:fill="FFFFFF"/>
+      </w:pPr>
+      <w:r>
+        <w:t>I learned that the problem was due to plugins being dependent of order they are installed (on top of the frustrations)</w:t>
+      </w:r>
+    </w:p>
+    <w:p>
+      <w:pPr>
+        <w:pStyle w:val="ListParagraph"/>
+        <w:numPr>
+          <w:ilvl w:val="2"/>
+          <w:numId w:val="7"/>
+        </w:numPr>
+        <w:shd w:val="clear" w:color="auto" w:fill="FFFFFF"/>
+      </w:pPr>
+      <w:r>
+        <w:t>I built it using bash, and showed to my senior</w:t>
+      </w:r>
+    </w:p>
+    <w:p>
+      <w:pPr>
+        <w:pStyle w:val="ListParagraph"/>
+        <w:numPr>
+          <w:ilvl w:val="2"/>
+          <w:numId w:val="7"/>
+        </w:numPr>
+        <w:shd w:val="clear" w:color="auto" w:fill="FFFFFF"/>
+      </w:pPr>
+      <w:r>
+        <w:t>We used it, and we were able to solve the problem</w:t>
+      </w:r>
+    </w:p>
+    <w:p>
+      <w:pPr>
+        <w:pStyle w:val="ListParagraph"/>
+        <w:numPr>
+          <w:ilvl w:val="0"/>
+          <w:numId w:val="7"/>
+        </w:numPr>
+        <w:tabs>
+          <w:tab w:val="left" w:pos="5560"/>
+        </w:tabs>
+        <w:rPr>
+          <w:rFonts w:asciiTheme="minorHAnsi" w:eastAsia="Batang" w:hAnsiTheme="minorHAnsi" w:cstheme="minorHAnsi"/>
+        </w:rPr>
+      </w:pPr>
+      <w:r>
+        <w:rPr>
+          <w:rFonts w:asciiTheme="minorHAnsi" w:eastAsia="Batang" w:hAnsiTheme="minorHAnsi" w:cstheme="minorHAnsi"/>
+        </w:rPr>
+        <w:t xml:space="preserve">Taking leadership at improving something in benefit of company </w:t>
+      </w:r>
+    </w:p>
+    <w:p>
+      <w:pPr>
+        <w:pStyle w:val="ListParagraph"/>
+        <w:numPr>
+          <w:ilvl w:val="1"/>
+          <w:numId w:val="7"/>
+        </w:numPr>
+        <w:tabs>
+          <w:tab w:val="left" w:pos="5560"/>
+        </w:tabs>
+        <w:rPr>
+          <w:rFonts w:asciiTheme="minorHAnsi" w:eastAsia="Batang" w:hAnsiTheme="minorHAnsi" w:cstheme="minorHAnsi"/>
+        </w:rPr>
+      </w:pPr>
+      <w:r>
+        <w:rPr>
+          <w:rFonts w:asciiTheme="minorHAnsi" w:eastAsia="Batang" w:hAnsiTheme="minorHAnsi" w:cstheme="minorHAnsi"/>
+        </w:rPr>
+        <w:t>Story about managing 2000 forms</w:t>
+      </w:r>
+    </w:p>
+    <w:p>
+      <w:pPr>
+        <w:pStyle w:val="ListParagraph"/>
+        <w:numPr>
+          <w:ilvl w:val="1"/>
+          <w:numId w:val="7"/>
+        </w:numPr>
+        <w:tabs>
+          <w:tab w:val="left" w:pos="5560"/>
+        </w:tabs>
+        <w:rPr>
+          <w:rFonts w:asciiTheme="minorHAnsi" w:eastAsia="Batang" w:hAnsiTheme="minorHAnsi" w:cstheme="minorHAnsi"/>
+        </w:rPr>
+      </w:pPr>
+      <w:r>
+        <w:rPr>
+          <w:rFonts w:asciiTheme="minorHAnsi" w:eastAsia="Batang" w:hAnsiTheme="minorHAnsi" w:cstheme="minorHAnsi"/>
+        </w:rPr>
+        <w:t>Story about improving UI of form</w:t>
+      </w:r>
+    </w:p>
+    <w:p>
+      <w:pPr>
+        <w:pStyle w:val="ListParagraph"/>
+        <w:numPr>
+          <w:ilvl w:val="0"/>
+          <w:numId w:val="6"/>
+        </w:numPr>
+        <w:shd w:val="clear" w:color="auto" w:fill="FFFFFF"/>
+      </w:pPr>
+      <w:r>
+        <w:rPr>
+          <w:rFonts w:asciiTheme="minorHAnsi" w:eastAsia="Batang" w:hAnsiTheme="minorHAnsi" w:cstheme="minorHAnsi"/>
+        </w:rPr>
+        <w:t xml:space="preserve"> </w:t>
+      </w:r>
+      <w:r>
+        <w:t>I was given a task of creating a form at the beginning of my career</w:t>
+      </w:r>
+    </w:p>
+    <w:p>
+      <w:pPr>
+        <w:pStyle w:val="ListParagraph"/>
+        <w:numPr>
+          <w:ilvl w:val="0"/>
+          <w:numId w:val="6"/>
+        </w:numPr>
+        <w:shd w:val="clear" w:color="auto" w:fill="FFFFFF"/>
+      </w:pPr>
+      <w:r>
+        <w:t>To start, I looked at some works done by others and learned that it didn’t look too great. The font was large, the resulting PDF it generated looked too basic (in seires of table)</w:t>
+      </w:r>
+    </w:p>
+    <w:p>
+      <w:pPr>
+        <w:pStyle w:val="ListParagraph"/>
+        <w:numPr>
+          <w:ilvl w:val="0"/>
+          <w:numId w:val="6"/>
+        </w:numPr>
+        <w:shd w:val="clear" w:color="auto" w:fill="FFFFFF"/>
+      </w:pPr>
+      <w:r>
+        <w:t>I could picture Jake and Christian who were in charge of sales wouldn’t like to show this work to clients (because it looked too basic)</w:t>
+      </w:r>
+    </w:p>
+    <w:p>
+      <w:pPr>
+        <w:pStyle w:val="ListParagraph"/>
+        <w:numPr>
+          <w:ilvl w:val="0"/>
+          <w:numId w:val="6"/>
+        </w:numPr>
+        <w:shd w:val="clear" w:color="auto" w:fill="FFFFFF"/>
+      </w:pPr>
+      <w:r>
+        <w:t>I thought “wouldn’t it be awesome to have products that they would love to show their clients”</w:t>
+      </w:r>
+    </w:p>
+    <w:p>
+      <w:pPr>
+        <w:pStyle w:val="ListParagraph"/>
+        <w:numPr>
+          <w:ilvl w:val="0"/>
+          <w:numId w:val="6"/>
+        </w:numPr>
+        <w:shd w:val="clear" w:color="auto" w:fill="FFFFFF"/>
+      </w:pPr>
+      <w:r>
+        <w:t>I began improving it’s UI day during the off hours. I played around with CSS and PHP (it was used to template the pdf) and made incremental improvements until it looked great</w:t>
+      </w:r>
+    </w:p>
+    <w:p>
+      <w:pPr>
+        <w:pStyle w:val="ListParagraph"/>
+        <w:numPr>
+          <w:ilvl w:val="0"/>
+          <w:numId w:val="6"/>
+        </w:numPr>
+        <w:shd w:val="clear" w:color="auto" w:fill="FFFFFF"/>
+      </w:pPr>
+      <w:r>
+        <w:t>One day, I was working on it during the off hours, James came in, looked at my form, and said “Wow Moe, that really looks great. Great job” and left. I was fortunate to create over 300 forms over 2 years.</w:t>
+      </w:r>
+    </w:p>
+    <w:p>
+      <w:pPr>
+        <w:pStyle w:val="ListParagraph"/>
+        <w:numPr>
+          <w:ilvl w:val="1"/>
+          <w:numId w:val="7"/>
+        </w:numPr>
+        <w:tabs>
+          <w:tab w:val="left" w:pos="5560"/>
+        </w:tabs>
+        <w:rPr>
+          <w:rFonts w:asciiTheme="minorHAnsi" w:eastAsia="Batang" w:hAnsiTheme="minorHAnsi" w:cstheme="minorHAnsi"/>
+        </w:rPr>
+      </w:pPr>
+      <w:r>
+        <w:rPr>
+          <w:rFonts w:asciiTheme="minorHAnsi" w:eastAsia="Batang" w:hAnsiTheme="minorHAnsi" w:cstheme="minorHAnsi"/>
+        </w:rPr>
+        <w:t>Story about building personal workspace</w:t>
+      </w:r>
+    </w:p>
+    <w:p>
+      <w:pPr>
+        <w:pStyle w:val="ListParagraph"/>
+        <w:numPr>
+          <w:ilvl w:val="2"/>
+          <w:numId w:val="7"/>
+        </w:numPr>
+        <w:tabs>
+          <w:tab w:val="left" w:pos="5560"/>
+        </w:tabs>
+        <w:rPr>
+          <w:rFonts w:asciiTheme="minorHAnsi" w:eastAsia="Batang" w:hAnsiTheme="minorHAnsi" w:cstheme="minorHAnsi"/>
+        </w:rPr>
+      </w:pPr>
+      <w:r>
+        <w:rPr>
+          <w:rFonts w:asciiTheme="minorHAnsi" w:eastAsia="Batang" w:hAnsiTheme="minorHAnsi" w:cstheme="minorHAnsi"/>
+        </w:rPr>
+        <w:t>The number of forms I had to create was great</w:t>
+      </w:r>
+    </w:p>
+    <w:p>
+      <w:pPr>
+        <w:pStyle w:val="ListParagraph"/>
+        <w:numPr>
+          <w:ilvl w:val="2"/>
+          <w:numId w:val="7"/>
+        </w:numPr>
+        <w:tabs>
+          <w:tab w:val="left" w:pos="5560"/>
+        </w:tabs>
+        <w:rPr>
+          <w:rFonts w:asciiTheme="minorHAnsi" w:eastAsia="Batang" w:hAnsiTheme="minorHAnsi" w:cstheme="minorHAnsi"/>
+        </w:rPr>
+      </w:pPr>
+      <w:r>
+        <w:rPr>
+          <w:rFonts w:asciiTheme="minorHAnsi" w:eastAsia="Batang" w:hAnsiTheme="minorHAnsi" w:cstheme="minorHAnsi"/>
+        </w:rPr>
+        <w:t>In the beginning I was manually cloning the base files, and moving to workspace, and deploying to client, all by hand</w:t>
+      </w:r>
+    </w:p>
+    <w:p>
+      <w:pPr>
+        <w:pStyle w:val="ListParagraph"/>
+        <w:numPr>
+          <w:ilvl w:val="2"/>
+          <w:numId w:val="7"/>
+        </w:numPr>
+        <w:tabs>
+          <w:tab w:val="left" w:pos="5560"/>
+        </w:tabs>
+        <w:rPr>
+          <w:rFonts w:asciiTheme="minorHAnsi" w:eastAsia="Batang" w:hAnsiTheme="minorHAnsi" w:cstheme="minorHAnsi"/>
+        </w:rPr>
+      </w:pPr>
+      <w:r>
+        <w:rPr>
+          <w:rFonts w:asciiTheme="minorHAnsi" w:eastAsia="Batang" w:hAnsiTheme="minorHAnsi" w:cstheme="minorHAnsi"/>
+        </w:rPr>
+        <w:t>This took too much time. It sacrificed greatly into the time it took to build the form</w:t>
+      </w:r>
+    </w:p>
+    <w:p>
+      <w:pPr>
+        <w:pStyle w:val="ListParagraph"/>
+        <w:numPr>
+          <w:ilvl w:val="2"/>
+          <w:numId w:val="7"/>
+        </w:numPr>
+        <w:tabs>
+          <w:tab w:val="left" w:pos="5560"/>
+        </w:tabs>
+        <w:rPr>
+          <w:rFonts w:asciiTheme="minorHAnsi" w:eastAsia="Batang" w:hAnsiTheme="minorHAnsi" w:cstheme="minorHAnsi"/>
+        </w:rPr>
+      </w:pPr>
+      <w:r>
+        <w:rPr>
+          <w:rFonts w:asciiTheme="minorHAnsi" w:eastAsia="Batang" w:hAnsiTheme="minorHAnsi" w:cstheme="minorHAnsi"/>
+        </w:rPr>
+        <w:t>I wrote bash program to do all of above in fewest key strokes possible, but still maintaining quality</w:t>
+      </w:r>
+    </w:p>
+    <w:p>
+      <w:pPr>
+        <w:pStyle w:val="ListParagraph"/>
+        <w:numPr>
+          <w:ilvl w:val="2"/>
+          <w:numId w:val="7"/>
+        </w:numPr>
+        <w:tabs>
+          <w:tab w:val="left" w:pos="5560"/>
+        </w:tabs>
+        <w:rPr>
+          <w:rFonts w:asciiTheme="minorHAnsi" w:eastAsia="Batang" w:hAnsiTheme="minorHAnsi" w:cstheme="minorHAnsi"/>
+        </w:rPr>
+      </w:pPr>
+      <w:r>
+        <w:rPr>
+          <w:rFonts w:asciiTheme="minorHAnsi" w:eastAsia="Batang" w:hAnsiTheme="minorHAnsi" w:cstheme="minorHAnsi"/>
+        </w:rPr>
+        <w:t>My rate of performance increased, and I was able to reduce the time of producing forms by double or even triple, and helped Jake and Christian secure more sales quicker</w:t>
+      </w:r>
+    </w:p>
+    <w:p>
+      <w:pPr>
+        <w:pStyle w:val="ListParagraph"/>
+        <w:numPr>
+          <w:ilvl w:val="0"/>
+          <w:numId w:val="7"/>
+        </w:numPr>
+        <w:tabs>
+          <w:tab w:val="left" w:pos="5560"/>
+        </w:tabs>
+        <w:rPr>
+          <w:rFonts w:asciiTheme="minorHAnsi" w:eastAsia="Batang" w:hAnsiTheme="minorHAnsi" w:cstheme="minorHAnsi"/>
+        </w:rPr>
+      </w:pPr>
+      <w:r>
+        <w:rPr>
+          <w:rFonts w:asciiTheme="minorHAnsi" w:eastAsia="Batang" w:hAnsiTheme="minorHAnsi" w:cstheme="minorHAnsi"/>
+        </w:rPr>
+        <w:t>Work ethics</w:t>
+      </w:r>
+    </w:p>
+    <w:p>
+      <w:pPr>
+        <w:pStyle w:val="ListParagraph"/>
+        <w:numPr>
+          <w:ilvl w:val="1"/>
+          <w:numId w:val="7"/>
+        </w:numPr>
+        <w:tabs>
+          <w:tab w:val="left" w:pos="5560"/>
+        </w:tabs>
+        <w:rPr>
+          <w:rFonts w:asciiTheme="minorHAnsi" w:eastAsia="Batang" w:hAnsiTheme="minorHAnsi" w:cstheme="minorHAnsi"/>
+        </w:rPr>
+      </w:pPr>
+      <w:r>
+        <w:rPr>
+          <w:rFonts w:asciiTheme="minorHAnsi" w:eastAsia="Batang" w:hAnsiTheme="minorHAnsi" w:cstheme="minorHAnsi"/>
+        </w:rPr>
+        <w:t>Story about Christian</w:t>
+      </w:r>
+    </w:p>
+    <w:p>
+      <w:pPr>
+        <w:pStyle w:val="ListParagraph"/>
+        <w:numPr>
+          <w:ilvl w:val="2"/>
+          <w:numId w:val="7"/>
+        </w:numPr>
+        <w:tabs>
+          <w:tab w:val="left" w:pos="5560"/>
+        </w:tabs>
+        <w:rPr>
+          <w:rFonts w:asciiTheme="minorHAnsi" w:eastAsia="Batang" w:hAnsiTheme="minorHAnsi" w:cstheme="minorHAnsi"/>
+        </w:rPr>
+      </w:pPr>
+      <w:r>
+        <w:rPr>
+          <w:rFonts w:asciiTheme="minorHAnsi" w:eastAsia="Batang" w:hAnsiTheme="minorHAnsi" w:cstheme="minorHAnsi"/>
+        </w:rPr>
+        <w:t>He said he needs to get forms for Townline done ASAP, because he has to show it to clients at a meeting the next day</w:t>
+      </w:r>
+    </w:p>
+    <w:p>
+      <w:pPr>
+        <w:pStyle w:val="ListParagraph"/>
+        <w:numPr>
+          <w:ilvl w:val="2"/>
+          <w:numId w:val="7"/>
+        </w:numPr>
+        <w:tabs>
+          <w:tab w:val="left" w:pos="5560"/>
+        </w:tabs>
+        <w:rPr>
+          <w:rFonts w:asciiTheme="minorHAnsi" w:eastAsia="Batang" w:hAnsiTheme="minorHAnsi" w:cstheme="minorHAnsi"/>
+        </w:rPr>
+      </w:pPr>
+      <w:r>
+        <w:rPr>
+          <w:rFonts w:asciiTheme="minorHAnsi" w:eastAsia="Batang" w:hAnsiTheme="minorHAnsi" w:cstheme="minorHAnsi"/>
+        </w:rPr>
+        <w:t>I was in the middle of doing other forms, but I knew this was important since the people he was meeting was a big client, and he really wanted to secure sale</w:t>
+      </w:r>
+    </w:p>
+    <w:p>
+      <w:pPr>
+        <w:pStyle w:val="ListParagraph"/>
+        <w:numPr>
+          <w:ilvl w:val="2"/>
+          <w:numId w:val="7"/>
+        </w:numPr>
+        <w:tabs>
+          <w:tab w:val="left" w:pos="5560"/>
+        </w:tabs>
+        <w:rPr>
+          <w:rFonts w:asciiTheme="minorHAnsi" w:eastAsia="Batang" w:hAnsiTheme="minorHAnsi" w:cstheme="minorHAnsi"/>
+        </w:rPr>
+      </w:pPr>
+      <w:r>
+        <w:rPr>
+          <w:rFonts w:asciiTheme="minorHAnsi" w:eastAsia="Batang" w:hAnsiTheme="minorHAnsi" w:cstheme="minorHAnsi"/>
+        </w:rPr>
+        <w:t>I stayed all night to finish all the forms</w:t>
+      </w:r>
+    </w:p>
+    <w:p>
+      <w:pPr>
+        <w:pStyle w:val="ListParagraph"/>
+        <w:numPr>
+          <w:ilvl w:val="2"/>
+          <w:numId w:val="7"/>
+        </w:numPr>
+        <w:tabs>
+          <w:tab w:val="left" w:pos="5560"/>
+        </w:tabs>
+        <w:rPr>
+          <w:rFonts w:asciiTheme="minorHAnsi" w:eastAsia="Batang" w:hAnsiTheme="minorHAnsi" w:cstheme="minorHAnsi"/>
+        </w:rPr>
+      </w:pPr>
+      <w:r>
+        <w:rPr>
+          <w:rFonts w:asciiTheme="minorHAnsi" w:eastAsia="Batang" w:hAnsiTheme="minorHAnsi" w:cstheme="minorHAnsi"/>
+        </w:rPr>
+        <w:lastRenderedPageBreak/>
+        <w:t>He said thank you, fist bumped me, and with relieved mind, he went off to show the work to client</w:t>
+      </w:r>
+    </w:p>
+    <w:p>
+      <w:pPr>
+        <w:pStyle w:val="ListParagraph"/>
+        <w:numPr>
+          <w:ilvl w:val="2"/>
+          <w:numId w:val="7"/>
+        </w:numPr>
+        <w:tabs>
+          <w:tab w:val="left" w:pos="5560"/>
+        </w:tabs>
+        <w:rPr>
+          <w:rFonts w:asciiTheme="minorHAnsi" w:eastAsia="Batang" w:hAnsiTheme="minorHAnsi" w:cstheme="minorHAnsi"/>
+        </w:rPr>
+      </w:pPr>
+      <w:r>
+        <w:rPr>
+          <w:rFonts w:asciiTheme="minorHAnsi" w:eastAsia="Batang" w:hAnsiTheme="minorHAnsi" w:cstheme="minorHAnsi"/>
+        </w:rPr>
+        <w:t>So much so that later James and Christian would complement that we need more of Moe and Nikolay (my senior) at SiteMax Systems</w:t>
+      </w:r>
+    </w:p>
+    <w:p>
+      <w:pPr>
+        <w:pStyle w:val="ListParagraph"/>
+        <w:numPr>
+          <w:ilvl w:val="0"/>
+          <w:numId w:val="7"/>
+        </w:numPr>
+        <w:tabs>
+          <w:tab w:val="left" w:pos="5560"/>
+        </w:tabs>
+        <w:rPr>
+          <w:rFonts w:asciiTheme="minorHAnsi" w:eastAsia="Batang" w:hAnsiTheme="minorHAnsi" w:cstheme="minorHAnsi"/>
+        </w:rPr>
+      </w:pPr>
+      <w:r>
+        <w:rPr>
+          <w:rFonts w:asciiTheme="minorHAnsi" w:eastAsia="Batang" w:hAnsiTheme="minorHAnsi" w:cstheme="minorHAnsi"/>
+        </w:rPr>
+        <w:t>Good at working with people at tense times</w:t>
+      </w:r>
+    </w:p>
+    <w:p>
+      <w:pPr>
+        <w:pStyle w:val="ListParagraph"/>
+        <w:numPr>
+          <w:ilvl w:val="1"/>
+          <w:numId w:val="7"/>
+        </w:numPr>
+        <w:tabs>
+          <w:tab w:val="left" w:pos="5560"/>
+        </w:tabs>
+        <w:rPr>
+          <w:rFonts w:asciiTheme="minorHAnsi" w:eastAsia="Batang" w:hAnsiTheme="minorHAnsi" w:cstheme="minorHAnsi"/>
+        </w:rPr>
+      </w:pPr>
+      <w:r>
+        <w:rPr>
+          <w:rFonts w:asciiTheme="minorHAnsi" w:eastAsia="Batang" w:hAnsiTheme="minorHAnsi" w:cstheme="minorHAnsi"/>
+        </w:rPr>
+        <w:t>Story about working with Sam</w:t>
+      </w:r>
+    </w:p>
+    <w:p>
+      <w:pPr>
+        <w:pStyle w:val="ListParagraph"/>
+        <w:numPr>
+          <w:ilvl w:val="2"/>
+          <w:numId w:val="7"/>
+        </w:numPr>
+        <w:shd w:val="clear" w:color="auto" w:fill="FFFFFF"/>
+      </w:pPr>
+      <w:r>
+        <w:t>Sam who used to be my junior became my senior</w:t>
+      </w:r>
+    </w:p>
+    <w:p>
+      <w:pPr>
+        <w:pStyle w:val="ListParagraph"/>
+        <w:numPr>
+          <w:ilvl w:val="2"/>
+          <w:numId w:val="7"/>
+        </w:numPr>
+        <w:shd w:val="clear" w:color="auto" w:fill="FFFFFF"/>
+      </w:pPr>
+      <w:r>
+        <w:t>He looked at the form and said “Moe could you work on this again?”</w:t>
+      </w:r>
+    </w:p>
+    <w:p>
+      <w:pPr>
+        <w:pStyle w:val="ListParagraph"/>
+        <w:numPr>
+          <w:ilvl w:val="2"/>
+          <w:numId w:val="7"/>
+        </w:numPr>
+        <w:shd w:val="clear" w:color="auto" w:fill="FFFFFF"/>
+      </w:pPr>
+      <w:r>
+        <w:t>My heart sank. Let alone that he became my senior, he asked to do everything over.</w:t>
+      </w:r>
+    </w:p>
+    <w:p>
+      <w:pPr>
+        <w:pStyle w:val="ListParagraph"/>
+        <w:numPr>
+          <w:ilvl w:val="2"/>
+          <w:numId w:val="7"/>
+        </w:numPr>
+        <w:shd w:val="clear" w:color="auto" w:fill="FFFFFF"/>
+      </w:pPr>
+      <w:r>
+        <w:t xml:space="preserve">But I calmed down, kneeled and asked “Hey, could you elaborate more?” </w:t>
+      </w:r>
+    </w:p>
+    <w:p>
+      <w:pPr>
+        <w:pStyle w:val="ListParagraph"/>
+        <w:numPr>
+          <w:ilvl w:val="2"/>
+          <w:numId w:val="7"/>
+        </w:numPr>
+        <w:shd w:val="clear" w:color="auto" w:fill="FFFFFF"/>
+      </w:pPr>
+      <w:r>
+        <w:t>My friend replied he wanted to keep style of the form consistent so the future and current employers will have easier time reading, fixing and modifying the form</w:t>
+      </w:r>
+    </w:p>
+    <w:p>
+      <w:pPr>
+        <w:pStyle w:val="ListParagraph"/>
+        <w:numPr>
+          <w:ilvl w:val="2"/>
+          <w:numId w:val="7"/>
+        </w:numPr>
+        <w:shd w:val="clear" w:color="auto" w:fill="FFFFFF"/>
+      </w:pPr>
+      <w:r>
+        <w:t>I said “thank you”</w:t>
+      </w:r>
+    </w:p>
+    <w:p>
+      <w:pPr>
+        <w:pStyle w:val="ListParagraph"/>
+        <w:numPr>
+          <w:ilvl w:val="2"/>
+          <w:numId w:val="7"/>
+        </w:numPr>
+        <w:shd w:val="clear" w:color="auto" w:fill="FFFFFF"/>
+      </w:pPr>
+      <w:r>
+        <w:t>I went back to my seat, revised my form, and walked over with him and did couple of iternations until all was okay.</w:t>
+      </w:r>
+    </w:p>
+    <w:p>
+      <w:pPr>
+        <w:pStyle w:val="ListParagraph"/>
+        <w:numPr>
+          <w:ilvl w:val="2"/>
+          <w:numId w:val="7"/>
+        </w:numPr>
+        <w:shd w:val="clear" w:color="auto" w:fill="FFFFFF"/>
+      </w:pPr>
+      <w:r>
+        <w:t>We worked together to build many forms together like this.</w:t>
+      </w:r>
+    </w:p>
+    <w:p>
+      <w:pPr>
+        <w:pStyle w:val="ListParagraph"/>
+        <w:numPr>
+          <w:ilvl w:val="0"/>
+          <w:numId w:val="7"/>
+        </w:numPr>
+        <w:tabs>
+          <w:tab w:val="left" w:pos="5560"/>
+        </w:tabs>
+        <w:rPr>
+          <w:rFonts w:asciiTheme="minorHAnsi" w:eastAsia="Batang" w:hAnsiTheme="minorHAnsi" w:cstheme="minorHAnsi"/>
+        </w:rPr>
+      </w:pPr>
+      <w:r>
+        <w:rPr>
+          <w:rFonts w:asciiTheme="minorHAnsi" w:eastAsia="Batang" w:hAnsiTheme="minorHAnsi" w:cstheme="minorHAnsi"/>
+        </w:rPr>
+        <w:t>I love creating products that people love</w:t>
+      </w:r>
+    </w:p>
+    <w:p>
+      <w:pPr>
+        <w:pStyle w:val="ListParagraph"/>
+        <w:numPr>
+          <w:ilvl w:val="1"/>
+          <w:numId w:val="7"/>
+        </w:numPr>
+        <w:tabs>
+          <w:tab w:val="left" w:pos="5560"/>
+        </w:tabs>
+        <w:rPr>
+          <w:rFonts w:asciiTheme="minorHAnsi" w:eastAsia="Batang" w:hAnsiTheme="minorHAnsi" w:cstheme="minorHAnsi"/>
+        </w:rPr>
+      </w:pPr>
+      <w:r>
+        <w:rPr>
+          <w:rFonts w:asciiTheme="minorHAnsi" w:eastAsia="Batang" w:hAnsiTheme="minorHAnsi" w:cstheme="minorHAnsi"/>
+        </w:rPr>
+        <w:t>Story about the boring company in Toronto</w:t>
+      </w:r>
+    </w:p>
+    <w:p>
+      <w:pPr>
+        <w:pStyle w:val="ListParagraph"/>
+        <w:numPr>
+          <w:ilvl w:val="2"/>
+          <w:numId w:val="7"/>
+        </w:numPr>
+        <w:shd w:val="clear" w:color="auto" w:fill="FFFFFF"/>
+      </w:pPr>
+      <w:r>
+        <w:t>Jake came in and said a company in Toronto wanted to have the form revised</w:t>
+      </w:r>
+    </w:p>
+    <w:p>
+      <w:pPr>
+        <w:pStyle w:val="ListParagraph"/>
+        <w:numPr>
+          <w:ilvl w:val="2"/>
+          <w:numId w:val="7"/>
+        </w:numPr>
+        <w:shd w:val="clear" w:color="auto" w:fill="FFFFFF"/>
+      </w:pPr>
+      <w:r>
+        <w:t xml:space="preserve">The company was in restructuring by other form, so it was mission critical for our product to create a product that meets financial goals and have perfect product, so the client would keep us </w:t>
+      </w:r>
+    </w:p>
+    <w:p>
+      <w:pPr>
+        <w:pStyle w:val="ListParagraph"/>
+        <w:numPr>
+          <w:ilvl w:val="2"/>
+          <w:numId w:val="7"/>
+        </w:numPr>
+        <w:shd w:val="clear" w:color="auto" w:fill="FFFFFF"/>
+      </w:pPr>
+      <w:r>
+        <w:t>I finished the work in about a day</w:t>
+      </w:r>
+    </w:p>
+    <w:p>
+      <w:pPr>
+        <w:pStyle w:val="ListParagraph"/>
+        <w:numPr>
+          <w:ilvl w:val="2"/>
+          <w:numId w:val="7"/>
+        </w:numPr>
+        <w:shd w:val="clear" w:color="auto" w:fill="FFFFFF"/>
+      </w:pPr>
+      <w:r>
+        <w:t>Jake went off to client. Came back said, no she wants it differently with changed business requirements</w:t>
+      </w:r>
+    </w:p>
+    <w:p>
+      <w:pPr>
+        <w:pStyle w:val="ListParagraph"/>
+        <w:numPr>
+          <w:ilvl w:val="2"/>
+          <w:numId w:val="7"/>
+        </w:numPr>
+        <w:shd w:val="clear" w:color="auto" w:fill="FFFFFF"/>
+      </w:pPr>
+      <w:r>
+        <w:t>I said no problem, and made fix</w:t>
+      </w:r>
+    </w:p>
+    <w:p>
+      <w:pPr>
+        <w:pStyle w:val="ListParagraph"/>
+        <w:numPr>
+          <w:ilvl w:val="2"/>
+          <w:numId w:val="7"/>
+        </w:numPr>
+        <w:shd w:val="clear" w:color="auto" w:fill="FFFFFF"/>
+      </w:pPr>
+      <w:r>
+        <w:t>Jake went off to client again, and came back and said the client wants more revisions with more requirements</w:t>
+      </w:r>
+    </w:p>
+    <w:p>
+      <w:pPr>
+        <w:pStyle w:val="ListParagraph"/>
+        <w:numPr>
+          <w:ilvl w:val="2"/>
+          <w:numId w:val="7"/>
+        </w:numPr>
+        <w:shd w:val="clear" w:color="auto" w:fill="FFFFFF"/>
+      </w:pPr>
+      <w:r>
+        <w:t>Jake was clearly frustrated and I assured him, hey it’s not a problem. I will get it done</w:t>
+      </w:r>
+    </w:p>
+    <w:p>
+      <w:pPr>
+        <w:pStyle w:val="ListParagraph"/>
+        <w:numPr>
+          <w:ilvl w:val="2"/>
+          <w:numId w:val="7"/>
+        </w:numPr>
+        <w:shd w:val="clear" w:color="auto" w:fill="FFFFFF"/>
+      </w:pPr>
+      <w:r>
+        <w:t>It took couple of revisions but when it was complete, and deployed to their system, Jake came rushing in and said “Hey Moe, I showed this to client and she said It’s Christmas. Christmas has come early. Thank you so much!!”</w:t>
+      </w:r>
+    </w:p>
+    <w:p>
+      <w:pPr>
+        <w:pStyle w:val="ListParagraph"/>
+        <w:numPr>
+          <w:ilvl w:val="2"/>
+          <w:numId w:val="7"/>
+        </w:numPr>
+        <w:shd w:val="clear" w:color="auto" w:fill="FFFFFF"/>
+      </w:pPr>
+      <w:r>
+        <w:t>The client decided to stay with us.</w:t>
+      </w:r>
+    </w:p>
+    <w:p>
+      <w:pPr>
+        <w:pStyle w:val="ListParagraph"/>
+        <w:numPr>
+          <w:ilvl w:val="1"/>
+          <w:numId w:val="7"/>
+        </w:numPr>
+        <w:tabs>
+          <w:tab w:val="left" w:pos="5560"/>
+        </w:tabs>
+        <w:rPr>
+          <w:rFonts w:asciiTheme="minorHAnsi" w:eastAsia="Batang" w:hAnsiTheme="minorHAnsi" w:cstheme="minorHAnsi"/>
+        </w:rPr>
+      </w:pPr>
+      <w:r>
+        <w:rPr>
+          <w:rFonts w:asciiTheme="minorHAnsi" w:eastAsia="Batang" w:hAnsiTheme="minorHAnsi" w:cstheme="minorHAnsi"/>
+        </w:rPr>
+        <w:t>Story about Bold construction</w:t>
+      </w:r>
+    </w:p>
+    <w:p>
+      <w:pPr>
+        <w:pStyle w:val="ListParagraph"/>
+        <w:numPr>
+          <w:ilvl w:val="2"/>
+          <w:numId w:val="7"/>
+        </w:numPr>
+        <w:tabs>
+          <w:tab w:val="left" w:pos="5560"/>
+        </w:tabs>
+        <w:rPr>
+          <w:rFonts w:asciiTheme="minorHAnsi" w:eastAsia="Batang" w:hAnsiTheme="minorHAnsi" w:cstheme="minorHAnsi"/>
+        </w:rPr>
+      </w:pPr>
+      <w:r>
+        <w:rPr>
+          <w:rFonts w:asciiTheme="minorHAnsi" w:eastAsia="Batang" w:hAnsiTheme="minorHAnsi" w:cstheme="minorHAnsi"/>
+        </w:rPr>
+        <w:t>I was in charge of creating an electronic safety form application on behalf of Bold construction</w:t>
+      </w:r>
+    </w:p>
+    <w:p>
+      <w:pPr>
+        <w:pStyle w:val="ListParagraph"/>
+        <w:numPr>
+          <w:ilvl w:val="2"/>
+          <w:numId w:val="7"/>
+        </w:numPr>
+        <w:tabs>
+          <w:tab w:val="left" w:pos="5560"/>
+        </w:tabs>
+        <w:rPr>
+          <w:rFonts w:asciiTheme="minorHAnsi" w:eastAsia="Batang" w:hAnsiTheme="minorHAnsi" w:cstheme="minorHAnsi"/>
+        </w:rPr>
+      </w:pPr>
+      <w:r>
+        <w:rPr>
+          <w:rFonts w:asciiTheme="minorHAnsi" w:eastAsia="Batang" w:hAnsiTheme="minorHAnsi" w:cstheme="minorHAnsi"/>
+        </w:rPr>
+        <w:t>It was to secure the client and join him to SiteMax Systems</w:t>
+      </w:r>
+    </w:p>
+    <w:p>
+      <w:pPr>
+        <w:pStyle w:val="ListParagraph"/>
+        <w:numPr>
+          <w:ilvl w:val="2"/>
+          <w:numId w:val="7"/>
+        </w:numPr>
+        <w:tabs>
+          <w:tab w:val="left" w:pos="5560"/>
+        </w:tabs>
+        <w:rPr>
+          <w:rFonts w:asciiTheme="minorHAnsi" w:eastAsia="Batang" w:hAnsiTheme="minorHAnsi" w:cstheme="minorHAnsi"/>
+        </w:rPr>
+      </w:pPr>
+      <w:r>
+        <w:rPr>
+          <w:rFonts w:asciiTheme="minorHAnsi" w:eastAsia="Batang" w:hAnsiTheme="minorHAnsi" w:cstheme="minorHAnsi"/>
+        </w:rPr>
+        <w:t xml:space="preserve">So using the tool I have built during the off hours, or </w:t>
+      </w:r>
+    </w:p>
+    <w:p>
+      <w:pPr>
+        <w:pStyle w:val="ListParagraph"/>
+        <w:numPr>
+          <w:ilvl w:val="2"/>
+          <w:numId w:val="7"/>
+        </w:numPr>
+        <w:tabs>
+          <w:tab w:val="left" w:pos="5560"/>
+        </w:tabs>
+        <w:rPr>
+          <w:rFonts w:asciiTheme="minorHAnsi" w:eastAsia="Batang" w:hAnsiTheme="minorHAnsi" w:cstheme="minorHAnsi"/>
+        </w:rPr>
+      </w:pPr>
+      <w:r>
+        <w:rPr>
+          <w:rFonts w:asciiTheme="minorHAnsi" w:eastAsia="Batang" w:hAnsiTheme="minorHAnsi" w:cstheme="minorHAnsi"/>
+        </w:rPr>
+        <w:t>During Christmas party, person at the Bold construction showed the work I have done on behalf of Bold construction. He was so excited to see</w:t>
+      </w:r>
+    </w:p>
+    <w:p>
+      <w:pPr>
+        <w:pStyle w:val="ListParagraph"/>
+        <w:numPr>
+          <w:ilvl w:val="0"/>
+          <w:numId w:val="7"/>
+        </w:numPr>
+        <w:tabs>
+          <w:tab w:val="left" w:pos="5560"/>
+        </w:tabs>
+        <w:rPr>
+          <w:rFonts w:asciiTheme="minorHAnsi" w:eastAsia="Batang" w:hAnsiTheme="minorHAnsi" w:cstheme="minorHAnsi"/>
+        </w:rPr>
+      </w:pPr>
+      <w:r>
+        <w:rPr>
+          <w:rFonts w:asciiTheme="minorHAnsi" w:eastAsia="Batang" w:hAnsiTheme="minorHAnsi" w:cstheme="minorHAnsi"/>
+        </w:rPr>
+        <w:lastRenderedPageBreak/>
+        <w:t xml:space="preserve">Can communicate in both english and Korean </w:t>
+      </w:r>
+    </w:p>
+    <w:p>
+      <w:pPr>
+        <w:pStyle w:val="ListParagraph"/>
+        <w:numPr>
+          <w:ilvl w:val="0"/>
+          <w:numId w:val="7"/>
+        </w:numPr>
+        <w:tabs>
+          <w:tab w:val="left" w:pos="5560"/>
+        </w:tabs>
+        <w:rPr>
+          <w:rFonts w:asciiTheme="minorHAnsi" w:eastAsia="Batang" w:hAnsiTheme="minorHAnsi" w:cstheme="minorHAnsi"/>
+        </w:rPr>
+      </w:pPr>
+      <w:r>
+        <w:rPr>
+          <w:rFonts w:asciiTheme="minorHAnsi" w:hAnsiTheme="minorHAnsi"/>
+          <w:color w:val="000000" w:themeColor="text1"/>
+        </w:rPr>
+        <w:t>I am passionate self-learner</w:t>
+      </w:r>
+    </w:p>
+    <w:p>
+      <w:pPr>
+        <w:pStyle w:val="ListParagraph"/>
+        <w:numPr>
+          <w:ilvl w:val="1"/>
+          <w:numId w:val="7"/>
+        </w:numPr>
+        <w:tabs>
+          <w:tab w:val="left" w:pos="5560"/>
+        </w:tabs>
+        <w:rPr>
+          <w:rFonts w:asciiTheme="minorHAnsi" w:eastAsia="Batang" w:hAnsiTheme="minorHAnsi" w:cstheme="minorHAnsi"/>
+        </w:rPr>
+      </w:pPr>
+      <w:r>
+        <w:rPr>
+          <w:rFonts w:asciiTheme="minorHAnsi" w:hAnsiTheme="minorHAnsi"/>
+          <w:color w:val="000000" w:themeColor="text1"/>
+        </w:rPr>
+        <w:t xml:space="preserve">Story about </w:t>
+      </w:r>
+      <w:r>
+        <w:rPr>
+          <w:rFonts w:asciiTheme="minorHAnsi" w:hAnsiTheme="minorHAnsi"/>
+          <w:color w:val="000000" w:themeColor="text1"/>
+        </w:rPr>
+        <w:t>Getting a job at SiteMax</w:t>
+      </w:r>
+    </w:p>
+    <w:p>
+      <w:pPr>
+        <w:pStyle w:val="ListParagraph"/>
+        <w:numPr>
+          <w:ilvl w:val="1"/>
+          <w:numId w:val="7"/>
+        </w:numPr>
+        <w:tabs>
+          <w:tab w:val="left" w:pos="5560"/>
+        </w:tabs>
+        <w:rPr>
+          <w:rFonts w:asciiTheme="minorHAnsi" w:eastAsia="Batang" w:hAnsiTheme="minorHAnsi" w:cstheme="minorHAnsi"/>
+        </w:rPr>
+      </w:pPr>
+      <w:r>
+        <w:rPr>
+          <w:rFonts w:asciiTheme="minorHAnsi" w:hAnsiTheme="minorHAnsi"/>
+          <w:color w:val="000000" w:themeColor="text1"/>
+        </w:rPr>
+        <w:t>Story about practicing Algorithm at SiteMax</w:t>
+      </w:r>
+    </w:p>
+    <w:p>
+      <w:pPr>
+        <w:tabs>
+          <w:tab w:val="left" w:pos="5560"/>
+        </w:tabs>
+        <w:rPr>
+          <w:rFonts w:asciiTheme="minorHAnsi" w:eastAsia="Batang" w:hAnsiTheme="minorHAnsi" w:cstheme="minorHAnsi"/>
+        </w:rPr>
+      </w:pPr>
+      <w:r>
+        <w:rPr>
+          <w:rFonts w:asciiTheme="minorHAnsi" w:eastAsia="Batang" w:hAnsiTheme="minorHAnsi" w:cstheme="minorHAnsi"/>
+        </w:rPr>
+        <w:tab/>
+      </w:r>
+    </w:p>
+    <w:p>
+      <w:pPr>
+        <w:tabs>
+          <w:tab w:val="left" w:pos="5560"/>
+        </w:tabs>
+        <w:rPr>
+          <w:rFonts w:asciiTheme="minorHAnsi" w:eastAsia="Batang" w:hAnsiTheme="minorHAnsi" w:cstheme="minorHAnsi"/>
+        </w:rPr>
+      </w:pPr>
+      <w:r>
+        <w:rPr>
+          <w:rFonts w:asciiTheme="minorHAnsi" w:eastAsia="Batang" w:hAnsiTheme="minorHAnsi" w:cstheme="minorHAnsi"/>
+        </w:rPr>
+        <w:t>My weakness</w:t>
+      </w:r>
+    </w:p>
+    <w:p>
+      <w:pPr>
+        <w:pStyle w:val="ListParagraph"/>
+        <w:numPr>
+          <w:ilvl w:val="0"/>
+          <w:numId w:val="8"/>
+        </w:numPr>
+        <w:tabs>
+          <w:tab w:val="left" w:pos="5560"/>
+        </w:tabs>
+        <w:rPr>
+          <w:rFonts w:asciiTheme="minorHAnsi" w:eastAsia="Batang" w:hAnsiTheme="minorHAnsi" w:cstheme="minorHAnsi"/>
+        </w:rPr>
+      </w:pPr>
+      <w:r>
+        <w:rPr>
+          <w:rFonts w:asciiTheme="minorHAnsi" w:eastAsia="Batang" w:hAnsiTheme="minorHAnsi" w:cstheme="minorHAnsi"/>
+        </w:rPr>
+        <w:t>I disregard my health too often</w:t>
+      </w:r>
+    </w:p>
+    <w:p>
+      <w:pPr>
+        <w:pStyle w:val="ListParagraph"/>
+        <w:numPr>
+          <w:ilvl w:val="1"/>
+          <w:numId w:val="8"/>
+        </w:numPr>
+        <w:tabs>
+          <w:tab w:val="left" w:pos="5560"/>
+        </w:tabs>
+        <w:rPr>
+          <w:rFonts w:asciiTheme="minorHAnsi" w:eastAsia="Batang" w:hAnsiTheme="minorHAnsi" w:cstheme="minorHAnsi"/>
+        </w:rPr>
+      </w:pPr>
+      <w:r>
+        <w:rPr>
+          <w:rFonts w:asciiTheme="minorHAnsi" w:eastAsia="Batang" w:hAnsiTheme="minorHAnsi" w:cstheme="minorHAnsi"/>
+        </w:rPr>
+        <w:t>I took too many days a row staying after work long hours to complete work</w:t>
+      </w:r>
+    </w:p>
+    <w:p>
+      <w:pPr>
+        <w:pStyle w:val="ListParagraph"/>
+        <w:numPr>
+          <w:ilvl w:val="1"/>
+          <w:numId w:val="8"/>
+        </w:numPr>
+        <w:tabs>
+          <w:tab w:val="left" w:pos="5560"/>
+        </w:tabs>
+        <w:rPr>
+          <w:rFonts w:asciiTheme="minorHAnsi" w:eastAsia="Batang" w:hAnsiTheme="minorHAnsi" w:cstheme="minorHAnsi"/>
+        </w:rPr>
+      </w:pPr>
+      <w:r>
+        <w:rPr>
+          <w:rFonts w:asciiTheme="minorHAnsi" w:eastAsia="Batang" w:hAnsiTheme="minorHAnsi" w:cstheme="minorHAnsi"/>
+        </w:rPr>
+        <w:t>I burned out</w:t>
+      </w:r>
+    </w:p>
+    <w:p>
+      <w:pPr>
+        <w:pStyle w:val="ListParagraph"/>
+        <w:numPr>
+          <w:ilvl w:val="1"/>
+          <w:numId w:val="8"/>
+        </w:numPr>
+        <w:tabs>
+          <w:tab w:val="left" w:pos="5560"/>
+        </w:tabs>
+        <w:rPr>
+          <w:rFonts w:asciiTheme="minorHAnsi" w:eastAsia="Batang" w:hAnsiTheme="minorHAnsi" w:cstheme="minorHAnsi"/>
+        </w:rPr>
+      </w:pPr>
+      <w:r>
+        <w:rPr>
+          <w:rFonts w:asciiTheme="minorHAnsi" w:eastAsia="Batang" w:hAnsiTheme="minorHAnsi" w:cstheme="minorHAnsi"/>
+        </w:rPr>
+        <w:t>Quality of my code decreased</w:t>
+      </w:r>
+    </w:p>
+    <w:p>
+      <w:pPr>
+        <w:pStyle w:val="ListParagraph"/>
+        <w:numPr>
+          <w:ilvl w:val="1"/>
+          <w:numId w:val="8"/>
+        </w:numPr>
+        <w:tabs>
+          <w:tab w:val="left" w:pos="5560"/>
+        </w:tabs>
+        <w:rPr>
+          <w:rFonts w:asciiTheme="minorHAnsi" w:eastAsia="Batang" w:hAnsiTheme="minorHAnsi" w:cstheme="minorHAnsi"/>
+        </w:rPr>
+      </w:pPr>
+      <w:r>
+        <w:rPr>
+          <w:rFonts w:asciiTheme="minorHAnsi" w:eastAsia="Batang" w:hAnsiTheme="minorHAnsi" w:cstheme="minorHAnsi"/>
+        </w:rPr>
+        <w:t xml:space="preserve">I was becoming increasingly nervous about my performance </w:t>
+      </w:r>
+    </w:p>
+    <w:p>
+      <w:pPr>
+        <w:pStyle w:val="ListParagraph"/>
+        <w:numPr>
+          <w:ilvl w:val="1"/>
+          <w:numId w:val="8"/>
+        </w:numPr>
+        <w:tabs>
+          <w:tab w:val="left" w:pos="5560"/>
+        </w:tabs>
+        <w:rPr>
+          <w:rFonts w:asciiTheme="minorHAnsi" w:eastAsia="Batang" w:hAnsiTheme="minorHAnsi" w:cstheme="minorHAnsi"/>
+        </w:rPr>
+      </w:pPr>
+      <w:r>
+        <w:rPr>
+          <w:rFonts w:asciiTheme="minorHAnsi" w:eastAsia="Batang" w:hAnsiTheme="minorHAnsi" w:cstheme="minorHAnsi"/>
+        </w:rPr>
+        <w:t>I was asked by Christian to take a break</w:t>
+      </w:r>
+    </w:p>
+    <w:p>
+      <w:pPr>
+        <w:pStyle w:val="ListParagraph"/>
+        <w:numPr>
+          <w:ilvl w:val="1"/>
+          <w:numId w:val="8"/>
+        </w:numPr>
+        <w:tabs>
+          <w:tab w:val="left" w:pos="5560"/>
+        </w:tabs>
+        <w:rPr>
+          <w:rFonts w:asciiTheme="minorHAnsi" w:eastAsia="Batang" w:hAnsiTheme="minorHAnsi" w:cstheme="minorHAnsi"/>
+        </w:rPr>
+      </w:pPr>
+      <w:r>
+        <w:rPr>
+          <w:rFonts w:asciiTheme="minorHAnsi" w:eastAsia="Batang" w:hAnsiTheme="minorHAnsi" w:cstheme="minorHAnsi"/>
+        </w:rPr>
+        <w:t>It was difficult to recover, but I did so by doing swimming and practicing small algorithmic problems</w:t>
+      </w:r>
+    </w:p>
+    <w:p>
+      <w:pPr>
+        <w:pStyle w:val="ListParagraph"/>
+        <w:numPr>
+          <w:ilvl w:val="1"/>
+          <w:numId w:val="8"/>
+        </w:numPr>
+        <w:tabs>
+          <w:tab w:val="left" w:pos="5560"/>
+        </w:tabs>
+        <w:rPr>
+          <w:rFonts w:asciiTheme="minorHAnsi" w:eastAsia="Batang" w:hAnsiTheme="minorHAnsi" w:cstheme="minorHAnsi"/>
+        </w:rPr>
+      </w:pPr>
+      <w:r>
+        <w:rPr>
+          <w:rFonts w:asciiTheme="minorHAnsi" w:eastAsia="Batang" w:hAnsiTheme="minorHAnsi" w:cstheme="minorHAnsi"/>
+        </w:rPr>
+        <w:t>I used Kanban board with friend to more effectively manage time table. Most urgent to top and less urgent to bottom, so I can take rest and not hamper my performance</w:t>
+      </w:r>
+    </w:p>
+    <w:p>
+      <w:pPr>
         <w:rPr>
           <w:rFonts w:asciiTheme="minorHAnsi" w:hAnsiTheme="minorHAnsi"/>
           <w:color w:val="000000" w:themeColor="text1"/>
@@ -7994,6 +9335,22 @@
         </w:rPr>
         <w:t>What are your strengths?</w:t>
       </w:r>
+    </w:p>
+    <w:p>
+      <w:pPr>
+        <w:rPr>
+          <w:rFonts w:asciiTheme="minorHAnsi" w:hAnsiTheme="minorHAnsi"/>
+          <w:color w:val="000000" w:themeColor="text1"/>
+        </w:rPr>
+      </w:pPr>
+    </w:p>
+    <w:p>
+      <w:pPr>
+        <w:rPr>
+          <w:rFonts w:asciiTheme="minorHAnsi" w:hAnsiTheme="minorHAnsi"/>
+          <w:color w:val="000000" w:themeColor="text1"/>
+        </w:rPr>
+      </w:pPr>
     </w:p>
     <w:p>
       <w:pPr>

</xml_diff>

<commit_message>
feat: Add progress #29 'Interview Practice, Auth0'
</commit_message>
<xml_diff>
--- a/big-interview/auth0/interview_practice.docx
+++ b/big-interview/auth0/interview_practice.docx
@@ -159,13 +159,41 @@
           <w:szCs w:val="28"/>
         </w:rPr>
       </w:pPr>
-      <w:r>
-        <w:rPr>
-          <w:rFonts w:asciiTheme="minorHAnsi" w:hAnsiTheme="minorHAnsi" w:cstheme="minorHAnsi"/>
-          <w:sz w:val="28"/>
-          <w:szCs w:val="28"/>
-        </w:rPr>
-        <w:t xml:space="preserve">Swarmy, awkard </w:t>
+      <w:proofErr w:type="spellStart"/>
+      <w:r>
+        <w:rPr>
+          <w:rFonts w:asciiTheme="minorHAnsi" w:hAnsiTheme="minorHAnsi" w:cstheme="minorHAnsi"/>
+          <w:sz w:val="28"/>
+          <w:szCs w:val="28"/>
+        </w:rPr>
+        <w:t>Swarmy</w:t>
+      </w:r>
+      <w:proofErr w:type="spellEnd"/>
+      <w:r>
+        <w:rPr>
+          <w:rFonts w:asciiTheme="minorHAnsi" w:hAnsiTheme="minorHAnsi" w:cstheme="minorHAnsi"/>
+          <w:sz w:val="28"/>
+          <w:szCs w:val="28"/>
+        </w:rPr>
+        <w:t xml:space="preserve">, </w:t>
+      </w:r>
+      <w:proofErr w:type="spellStart"/>
+      <w:r>
+        <w:rPr>
+          <w:rFonts w:asciiTheme="minorHAnsi" w:hAnsiTheme="minorHAnsi" w:cstheme="minorHAnsi"/>
+          <w:sz w:val="28"/>
+          <w:szCs w:val="28"/>
+        </w:rPr>
+        <w:t>awkard</w:t>
+      </w:r>
+      <w:proofErr w:type="spellEnd"/>
+      <w:r>
+        <w:rPr>
+          <w:rFonts w:asciiTheme="minorHAnsi" w:hAnsiTheme="minorHAnsi" w:cstheme="minorHAnsi"/>
+          <w:sz w:val="28"/>
+          <w:szCs w:val="28"/>
+        </w:rPr>
+        <w:t xml:space="preserve"> </w:t>
       </w:r>
       <w:r>
         <w:rPr>
@@ -528,13 +556,23 @@
           <w:szCs w:val="28"/>
         </w:rPr>
       </w:pPr>
-      <w:r>
-        <w:rPr>
-          <w:rFonts w:asciiTheme="minorHAnsi" w:hAnsiTheme="minorHAnsi" w:cstheme="minorHAnsi"/>
-          <w:sz w:val="28"/>
-          <w:szCs w:val="28"/>
-        </w:rPr>
-        <w:t xml:space="preserve">E.g arriving late, </w:t>
+      <w:proofErr w:type="spellStart"/>
+      <w:r>
+        <w:rPr>
+          <w:rFonts w:asciiTheme="minorHAnsi" w:hAnsiTheme="minorHAnsi" w:cstheme="minorHAnsi"/>
+          <w:sz w:val="28"/>
+          <w:szCs w:val="28"/>
+        </w:rPr>
+        <w:t>E.g</w:t>
+      </w:r>
+      <w:proofErr w:type="spellEnd"/>
+      <w:r>
+        <w:rPr>
+          <w:rFonts w:asciiTheme="minorHAnsi" w:hAnsiTheme="minorHAnsi" w:cstheme="minorHAnsi"/>
+          <w:sz w:val="28"/>
+          <w:szCs w:val="28"/>
+        </w:rPr>
+        <w:t xml:space="preserve"> arriving late, </w:t>
       </w:r>
     </w:p>
     <w:p>
@@ -825,13 +863,23 @@
           <w:szCs w:val="28"/>
         </w:rPr>
       </w:pPr>
-      <w:r>
-        <w:rPr>
-          <w:rFonts w:asciiTheme="minorHAnsi" w:hAnsiTheme="minorHAnsi" w:cstheme="minorHAnsi"/>
-          <w:sz w:val="28"/>
-          <w:szCs w:val="28"/>
-        </w:rPr>
-        <w:t>Doging questions</w:t>
+      <w:proofErr w:type="spellStart"/>
+      <w:r>
+        <w:rPr>
+          <w:rFonts w:asciiTheme="minorHAnsi" w:hAnsiTheme="minorHAnsi" w:cstheme="minorHAnsi"/>
+          <w:sz w:val="28"/>
+          <w:szCs w:val="28"/>
+        </w:rPr>
+        <w:t>Doging</w:t>
+      </w:r>
+      <w:proofErr w:type="spellEnd"/>
+      <w:r>
+        <w:rPr>
+          <w:rFonts w:asciiTheme="minorHAnsi" w:hAnsiTheme="minorHAnsi" w:cstheme="minorHAnsi"/>
+          <w:sz w:val="28"/>
+          <w:szCs w:val="28"/>
+        </w:rPr>
+        <w:t xml:space="preserve"> questions</w:t>
       </w:r>
     </w:p>
     <w:p>
@@ -907,8 +955,20 @@
           <w:sz w:val="28"/>
           <w:szCs w:val="28"/>
         </w:rPr>
-        <w:t>Don’t ever badmouth your former employer, manager or even your coworker</w:t>
-      </w:r>
+        <w:t xml:space="preserve">Don’t ever badmouth your former employer, manager or even your </w:t>
+      </w:r>
+      <w:proofErr w:type="spellStart"/>
+      <w:r>
+        <w:rPr>
+          <w:rFonts w:asciiTheme="minorHAnsi" w:hAnsiTheme="minorHAnsi" w:cstheme="minorHAnsi"/>
+          <w:b/>
+          <w:bCs/>
+          <w:sz w:val="28"/>
+          <w:szCs w:val="28"/>
+        </w:rPr>
+        <w:t>coworker</w:t>
+      </w:r>
+      <w:proofErr w:type="spellEnd"/>
     </w:p>
     <w:p>
       <w:pPr>
@@ -1816,7 +1876,43 @@
           <w:sz w:val="28"/>
           <w:szCs w:val="28"/>
         </w:rPr>
-        <w:t>“Umns” and “Uhs”</w:t>
+        <w:t>“</w:t>
+      </w:r>
+      <w:proofErr w:type="spellStart"/>
+      <w:r>
+        <w:rPr>
+          <w:rFonts w:asciiTheme="minorHAnsi" w:hAnsiTheme="minorHAnsi" w:cstheme="minorHAnsi"/>
+          <w:sz w:val="28"/>
+          <w:szCs w:val="28"/>
+        </w:rPr>
+        <w:t>Umns</w:t>
+      </w:r>
+      <w:proofErr w:type="spellEnd"/>
+      <w:r>
+        <w:rPr>
+          <w:rFonts w:asciiTheme="minorHAnsi" w:hAnsiTheme="minorHAnsi" w:cstheme="minorHAnsi"/>
+          <w:sz w:val="28"/>
+          <w:szCs w:val="28"/>
+        </w:rPr>
+        <w:t>” and “</w:t>
+      </w:r>
+      <w:proofErr w:type="spellStart"/>
+      <w:r>
+        <w:rPr>
+          <w:rFonts w:asciiTheme="minorHAnsi" w:hAnsiTheme="minorHAnsi" w:cstheme="minorHAnsi"/>
+          <w:sz w:val="28"/>
+          <w:szCs w:val="28"/>
+        </w:rPr>
+        <w:t>Uhs</w:t>
+      </w:r>
+      <w:proofErr w:type="spellEnd"/>
+      <w:r>
+        <w:rPr>
+          <w:rFonts w:asciiTheme="minorHAnsi" w:hAnsiTheme="minorHAnsi" w:cstheme="minorHAnsi"/>
+          <w:sz w:val="28"/>
+          <w:szCs w:val="28"/>
+        </w:rPr>
+        <w:t>”</w:t>
       </w:r>
     </w:p>
     <w:p>
@@ -2724,7 +2820,25 @@
           <w:sz w:val="28"/>
           <w:szCs w:val="28"/>
         </w:rPr>
-        <w:t>I worked at Sitemax Systems from January 2018 to December 2019</w:t>
+        <w:t xml:space="preserve">I worked at </w:t>
+      </w:r>
+      <w:proofErr w:type="spellStart"/>
+      <w:r>
+        <w:rPr>
+          <w:rFonts w:asciiTheme="minorHAnsi" w:hAnsiTheme="minorHAnsi" w:cstheme="minorHAnsi"/>
+          <w:sz w:val="28"/>
+          <w:szCs w:val="28"/>
+        </w:rPr>
+        <w:t>Sitemax</w:t>
+      </w:r>
+      <w:proofErr w:type="spellEnd"/>
+      <w:r>
+        <w:rPr>
+          <w:rFonts w:asciiTheme="minorHAnsi" w:hAnsiTheme="minorHAnsi" w:cstheme="minorHAnsi"/>
+          <w:sz w:val="28"/>
+          <w:szCs w:val="28"/>
+        </w:rPr>
+        <w:t xml:space="preserve"> Systems from January 2018 to December 2019</w:t>
       </w:r>
       <w:r>
         <w:rPr>
@@ -2786,7 +2900,25 @@
           <w:sz w:val="28"/>
           <w:szCs w:val="28"/>
         </w:rPr>
-        <w:t xml:space="preserve"> SiteMax Systems</w:t>
+        <w:t xml:space="preserve"> </w:t>
+      </w:r>
+      <w:proofErr w:type="spellStart"/>
+      <w:r>
+        <w:rPr>
+          <w:rFonts w:asciiTheme="minorHAnsi" w:hAnsiTheme="minorHAnsi" w:cstheme="minorHAnsi"/>
+          <w:sz w:val="28"/>
+          <w:szCs w:val="28"/>
+        </w:rPr>
+        <w:t>SiteMax</w:t>
+      </w:r>
+      <w:proofErr w:type="spellEnd"/>
+      <w:r>
+        <w:rPr>
+          <w:rFonts w:asciiTheme="minorHAnsi" w:hAnsiTheme="minorHAnsi" w:cstheme="minorHAnsi"/>
+          <w:sz w:val="28"/>
+          <w:szCs w:val="28"/>
+        </w:rPr>
+        <w:t xml:space="preserve"> Systems</w:t>
       </w:r>
     </w:p>
     <w:p>
@@ -2857,7 +2989,61 @@
           <w:sz w:val="28"/>
           <w:szCs w:val="28"/>
         </w:rPr>
-        <w:t xml:space="preserve"> SItemax’s mission critical Sitemax 3 and Sitemax 3.5</w:t>
+        <w:t xml:space="preserve"> </w:t>
+      </w:r>
+      <w:proofErr w:type="spellStart"/>
+      <w:r>
+        <w:rPr>
+          <w:rFonts w:asciiTheme="minorHAnsi" w:hAnsiTheme="minorHAnsi" w:cstheme="minorHAnsi"/>
+          <w:sz w:val="28"/>
+          <w:szCs w:val="28"/>
+        </w:rPr>
+        <w:t>SItemax’s</w:t>
+      </w:r>
+      <w:proofErr w:type="spellEnd"/>
+      <w:r>
+        <w:rPr>
+          <w:rFonts w:asciiTheme="minorHAnsi" w:hAnsiTheme="minorHAnsi" w:cstheme="minorHAnsi"/>
+          <w:sz w:val="28"/>
+          <w:szCs w:val="28"/>
+        </w:rPr>
+        <w:t xml:space="preserve"> mission critical </w:t>
+      </w:r>
+      <w:proofErr w:type="spellStart"/>
+      <w:r>
+        <w:rPr>
+          <w:rFonts w:asciiTheme="minorHAnsi" w:hAnsiTheme="minorHAnsi" w:cstheme="minorHAnsi"/>
+          <w:sz w:val="28"/>
+          <w:szCs w:val="28"/>
+        </w:rPr>
+        <w:t>Sitemax</w:t>
+      </w:r>
+      <w:proofErr w:type="spellEnd"/>
+      <w:r>
+        <w:rPr>
+          <w:rFonts w:asciiTheme="minorHAnsi" w:hAnsiTheme="minorHAnsi" w:cstheme="minorHAnsi"/>
+          <w:sz w:val="28"/>
+          <w:szCs w:val="28"/>
+        </w:rPr>
+        <w:t xml:space="preserve"> 3 and </w:t>
+      </w:r>
+      <w:proofErr w:type="spellStart"/>
+      <w:r>
+        <w:rPr>
+          <w:rFonts w:asciiTheme="minorHAnsi" w:hAnsiTheme="minorHAnsi" w:cstheme="minorHAnsi"/>
+          <w:sz w:val="28"/>
+          <w:szCs w:val="28"/>
+        </w:rPr>
+        <w:t>Sitemax</w:t>
+      </w:r>
+      <w:proofErr w:type="spellEnd"/>
+      <w:r>
+        <w:rPr>
+          <w:rFonts w:asciiTheme="minorHAnsi" w:hAnsiTheme="minorHAnsi" w:cstheme="minorHAnsi"/>
+          <w:sz w:val="28"/>
+          <w:szCs w:val="28"/>
+        </w:rPr>
+        <w:t xml:space="preserve"> 3.5</w:t>
       </w:r>
       <w:r>
         <w:rPr>
@@ -3002,15 +3188,33 @@
           <w:sz w:val="28"/>
           <w:szCs w:val="28"/>
         </w:rPr>
-        <w:t>I developed over 300 single page angular</w:t>
-      </w:r>
-      <w:r>
-        <w:rPr>
-          <w:rFonts w:asciiTheme="minorHAnsi" w:hAnsiTheme="minorHAnsi" w:cstheme="minorHAnsi"/>
-          <w:sz w:val="28"/>
-          <w:szCs w:val="28"/>
-        </w:rPr>
-        <w:t>JS based</w:t>
+        <w:t xml:space="preserve">I developed over 300 single page </w:t>
+      </w:r>
+      <w:proofErr w:type="spellStart"/>
+      <w:r>
+        <w:rPr>
+          <w:rFonts w:asciiTheme="minorHAnsi" w:hAnsiTheme="minorHAnsi" w:cstheme="minorHAnsi"/>
+          <w:sz w:val="28"/>
+          <w:szCs w:val="28"/>
+        </w:rPr>
+        <w:t>angular</w:t>
+      </w:r>
+      <w:r>
+        <w:rPr>
+          <w:rFonts w:asciiTheme="minorHAnsi" w:hAnsiTheme="minorHAnsi" w:cstheme="minorHAnsi"/>
+          <w:sz w:val="28"/>
+          <w:szCs w:val="28"/>
+        </w:rPr>
+        <w:t>JS</w:t>
+      </w:r>
+      <w:proofErr w:type="spellEnd"/>
+      <w:r>
+        <w:rPr>
+          <w:rFonts w:asciiTheme="minorHAnsi" w:hAnsiTheme="minorHAnsi" w:cstheme="minorHAnsi"/>
+          <w:sz w:val="28"/>
+          <w:szCs w:val="28"/>
+        </w:rPr>
+        <w:t xml:space="preserve"> based</w:t>
       </w:r>
       <w:r>
         <w:rPr>
@@ -3299,7 +3503,23 @@
           <w:rFonts w:asciiTheme="minorHAnsi" w:hAnsiTheme="minorHAnsi"/>
           <w:color w:val="000000" w:themeColor="text1"/>
         </w:rPr>
-        <w:t>Forms of non verbal communication</w:t>
+        <w:t xml:space="preserve">Forms of </w:t>
+      </w:r>
+      <w:proofErr w:type="spellStart"/>
+      <w:r>
+        <w:rPr>
+          <w:rFonts w:asciiTheme="minorHAnsi" w:hAnsiTheme="minorHAnsi"/>
+          <w:color w:val="000000" w:themeColor="text1"/>
+        </w:rPr>
+        <w:t>non verbal</w:t>
+      </w:r>
+      <w:proofErr w:type="spellEnd"/>
+      <w:r>
+        <w:rPr>
+          <w:rFonts w:asciiTheme="minorHAnsi" w:hAnsiTheme="minorHAnsi"/>
+          <w:color w:val="000000" w:themeColor="text1"/>
+        </w:rPr>
+        <w:t xml:space="preserve"> communication</w:t>
       </w:r>
     </w:p>
     <w:p>
@@ -3543,7 +3763,15 @@
     </w:p>
     <w:p>
       <w:r>
-        <w:t xml:space="preserve">Second Practie: </w:t>
+        <w:t xml:space="preserve">Second </w:t>
+      </w:r>
+      <w:proofErr w:type="spellStart"/>
+      <w:r>
+        <w:t>Practie</w:t>
+      </w:r>
+      <w:proofErr w:type="spellEnd"/>
+      <w:r>
+        <w:t xml:space="preserve">: </w:t>
       </w:r>
       <w:hyperlink r:id="rId11" w:history="1">
         <w:r>
@@ -4114,7 +4342,25 @@
           <w:sz w:val="28"/>
           <w:szCs w:val="28"/>
         </w:rPr>
-        <w:t>It’s important to go through the process of honestly, candidly identifying your weaknesses or what could be perceived as weakenesses by others</w:t>
+        <w:t xml:space="preserve">It’s important to go through the process of honestly, candidly identifying your weaknesses or what could be perceived as </w:t>
+      </w:r>
+      <w:proofErr w:type="spellStart"/>
+      <w:r>
+        <w:rPr>
+          <w:rFonts w:asciiTheme="minorHAnsi" w:hAnsiTheme="minorHAnsi" w:cstheme="minorHAnsi"/>
+          <w:sz w:val="28"/>
+          <w:szCs w:val="28"/>
+        </w:rPr>
+        <w:t>weakenesses</w:t>
+      </w:r>
+      <w:proofErr w:type="spellEnd"/>
+      <w:r>
+        <w:rPr>
+          <w:rFonts w:asciiTheme="minorHAnsi" w:hAnsiTheme="minorHAnsi" w:cstheme="minorHAnsi"/>
+          <w:sz w:val="28"/>
+          <w:szCs w:val="28"/>
+        </w:rPr>
+        <w:t xml:space="preserve"> by others</w:t>
       </w:r>
     </w:p>
     <w:p>
@@ -5544,7 +5790,23 @@
           <w:rFonts w:asciiTheme="minorHAnsi" w:hAnsiTheme="minorHAnsi"/>
           <w:color w:val="000000" w:themeColor="text1"/>
         </w:rPr>
-        <w:t>Knowledge in fullstack applications</w:t>
+        <w:t xml:space="preserve">Knowledge in </w:t>
+      </w:r>
+      <w:proofErr w:type="spellStart"/>
+      <w:r>
+        <w:rPr>
+          <w:rFonts w:asciiTheme="minorHAnsi" w:hAnsiTheme="minorHAnsi"/>
+          <w:color w:val="000000" w:themeColor="text1"/>
+        </w:rPr>
+        <w:t>fullstack</w:t>
+      </w:r>
+      <w:proofErr w:type="spellEnd"/>
+      <w:r>
+        <w:rPr>
+          <w:rFonts w:asciiTheme="minorHAnsi" w:hAnsiTheme="minorHAnsi"/>
+          <w:color w:val="000000" w:themeColor="text1"/>
+        </w:rPr>
+        <w:t xml:space="preserve"> applications</w:t>
       </w:r>
     </w:p>
     <w:p>
@@ -6509,12 +6771,14 @@
         </w:rPr>
         <w:t xml:space="preserve">. </w:t>
       </w:r>
+      <w:proofErr w:type="spellStart"/>
       <w:r>
         <w:rPr>
           <w:rFonts w:asciiTheme="minorHAnsi" w:eastAsia="Batang" w:hAnsiTheme="minorHAnsi" w:cstheme="minorHAnsi" w:hint="eastAsia"/>
         </w:rPr>
         <w:t>일할때</w:t>
       </w:r>
+      <w:proofErr w:type="spellEnd"/>
       <w:r>
         <w:rPr>
           <w:rFonts w:asciiTheme="minorHAnsi" w:eastAsia="Batang" w:hAnsiTheme="minorHAnsi" w:cstheme="minorHAnsi" w:hint="eastAsia"/>
@@ -6827,12 +7091,14 @@
         </w:rPr>
         <w:t xml:space="preserve">. </w:t>
       </w:r>
+      <w:proofErr w:type="spellStart"/>
       <w:r>
         <w:rPr>
           <w:rFonts w:asciiTheme="minorHAnsi" w:eastAsia="Batang" w:hAnsiTheme="minorHAnsi" w:cstheme="minorHAnsi" w:hint="eastAsia"/>
         </w:rPr>
         <w:t>그로인해</w:t>
       </w:r>
+      <w:proofErr w:type="spellEnd"/>
       <w:r>
         <w:rPr>
           <w:rFonts w:asciiTheme="minorHAnsi" w:eastAsia="Batang" w:hAnsiTheme="minorHAnsi" w:cstheme="minorHAnsi" w:hint="eastAsia"/>
@@ -7169,12 +7435,14 @@
         </w:rPr>
         <w:t xml:space="preserve"> </w:t>
       </w:r>
+      <w:proofErr w:type="spellStart"/>
       <w:r>
         <w:rPr>
           <w:rFonts w:asciiTheme="minorHAnsi" w:eastAsia="Batang" w:hAnsiTheme="minorHAnsi" w:cstheme="minorHAnsi" w:hint="eastAsia"/>
         </w:rPr>
         <w:t>하게되었습니다</w:t>
       </w:r>
+      <w:proofErr w:type="spellEnd"/>
       <w:r>
         <w:rPr>
           <w:rFonts w:asciiTheme="minorHAnsi" w:eastAsia="Batang" w:hAnsiTheme="minorHAnsi" w:cstheme="minorHAnsi"/>
@@ -7271,12 +7539,14 @@
         </w:rPr>
         <w:t xml:space="preserve"> </w:t>
       </w:r>
+      <w:proofErr w:type="spellStart"/>
       <w:r>
         <w:rPr>
           <w:rFonts w:asciiTheme="minorHAnsi" w:eastAsia="Batang" w:hAnsiTheme="minorHAnsi" w:cstheme="minorHAnsi"/>
         </w:rPr>
         <w:t>leetcode</w:t>
       </w:r>
+      <w:proofErr w:type="spellEnd"/>
       <w:r>
         <w:rPr>
           <w:rFonts w:asciiTheme="minorHAnsi" w:eastAsia="Batang" w:hAnsiTheme="minorHAnsi" w:cstheme="minorHAnsi" w:hint="eastAsia"/>
@@ -7289,6 +7559,7 @@
         </w:rPr>
         <w:t xml:space="preserve"> </w:t>
       </w:r>
+      <w:proofErr w:type="spellStart"/>
       <w:r>
         <w:rPr>
           <w:rFonts w:asciiTheme="minorHAnsi" w:eastAsia="Batang" w:hAnsiTheme="minorHAnsi" w:cstheme="minorHAnsi"/>
@@ -7301,6 +7572,7 @@
         </w:rPr>
         <w:t>를</w:t>
       </w:r>
+      <w:proofErr w:type="spellEnd"/>
       <w:r>
         <w:rPr>
           <w:rFonts w:asciiTheme="minorHAnsi" w:eastAsia="Batang" w:hAnsiTheme="minorHAnsi" w:cstheme="minorHAnsi" w:hint="eastAsia"/>
@@ -7355,12 +7627,14 @@
         </w:rPr>
         <w:t xml:space="preserve"> </w:t>
       </w:r>
+      <w:proofErr w:type="spellStart"/>
       <w:r>
         <w:rPr>
           <w:rFonts w:asciiTheme="minorHAnsi" w:eastAsia="Batang" w:hAnsiTheme="minorHAnsi" w:cstheme="minorHAnsi" w:hint="eastAsia"/>
         </w:rPr>
         <w:t>연습했었고</w:t>
       </w:r>
+      <w:proofErr w:type="spellEnd"/>
       <w:r>
         <w:rPr>
           <w:rFonts w:asciiTheme="minorHAnsi" w:eastAsia="Batang" w:hAnsiTheme="minorHAnsi" w:cstheme="minorHAnsi" w:hint="eastAsia"/>
@@ -7403,12 +7677,14 @@
         </w:rPr>
         <w:t xml:space="preserve"> </w:t>
       </w:r>
+      <w:proofErr w:type="spellStart"/>
       <w:r>
         <w:rPr>
           <w:rFonts w:asciiTheme="minorHAnsi" w:eastAsia="Batang" w:hAnsiTheme="minorHAnsi" w:cstheme="minorHAnsi" w:hint="eastAsia"/>
         </w:rPr>
         <w:t>돌아올때</w:t>
       </w:r>
+      <w:proofErr w:type="spellEnd"/>
       <w:r>
         <w:rPr>
           <w:rFonts w:asciiTheme="minorHAnsi" w:eastAsia="Batang" w:hAnsiTheme="minorHAnsi" w:cstheme="minorHAnsi" w:hint="eastAsia"/>
@@ -7427,12 +7703,14 @@
         </w:rPr>
         <w:t xml:space="preserve"> </w:t>
       </w:r>
+      <w:proofErr w:type="spellStart"/>
       <w:r>
         <w:rPr>
           <w:rFonts w:asciiTheme="minorHAnsi" w:eastAsia="Batang" w:hAnsiTheme="minorHAnsi" w:cstheme="minorHAnsi"/>
         </w:rPr>
         <w:t>pushup</w:t>
       </w:r>
+      <w:proofErr w:type="spellEnd"/>
       <w:r>
         <w:rPr>
           <w:rFonts w:asciiTheme="minorHAnsi" w:eastAsia="Batang" w:hAnsiTheme="minorHAnsi" w:cstheme="minorHAnsi" w:hint="eastAsia"/>
@@ -7541,12 +7819,14 @@
         </w:rPr>
         <w:t xml:space="preserve"> </w:t>
       </w:r>
+      <w:proofErr w:type="spellStart"/>
       <w:r>
         <w:rPr>
           <w:rFonts w:asciiTheme="minorHAnsi" w:eastAsia="Batang" w:hAnsiTheme="minorHAnsi" w:cstheme="minorHAnsi" w:hint="eastAsia"/>
         </w:rPr>
         <w:t>외었습니다</w:t>
       </w:r>
+      <w:proofErr w:type="spellEnd"/>
       <w:r>
         <w:rPr>
           <w:rFonts w:asciiTheme="minorHAnsi" w:eastAsia="Batang" w:hAnsiTheme="minorHAnsi" w:cstheme="minorHAnsi" w:hint="eastAsia"/>
@@ -7595,24 +7875,28 @@
         </w:rPr>
         <w:t xml:space="preserve"> </w:t>
       </w:r>
+      <w:proofErr w:type="spellStart"/>
       <w:r>
         <w:rPr>
           <w:rFonts w:asciiTheme="minorHAnsi" w:eastAsia="Batang" w:hAnsiTheme="minorHAnsi" w:cstheme="minorHAnsi" w:hint="eastAsia"/>
         </w:rPr>
         <w:t>문제풀고</w:t>
       </w:r>
+      <w:proofErr w:type="spellEnd"/>
       <w:r>
         <w:rPr>
           <w:rFonts w:asciiTheme="minorHAnsi" w:eastAsia="Batang" w:hAnsiTheme="minorHAnsi" w:cstheme="minorHAnsi" w:hint="eastAsia"/>
         </w:rPr>
         <w:t xml:space="preserve"> </w:t>
       </w:r>
+      <w:proofErr w:type="spellStart"/>
       <w:r>
         <w:rPr>
           <w:rFonts w:asciiTheme="minorHAnsi" w:eastAsia="Batang" w:hAnsiTheme="minorHAnsi" w:cstheme="minorHAnsi" w:hint="eastAsia"/>
         </w:rPr>
         <w:t>막혔을때나</w:t>
       </w:r>
+      <w:proofErr w:type="spellEnd"/>
       <w:r>
         <w:rPr>
           <w:rFonts w:asciiTheme="minorHAnsi" w:eastAsia="Batang" w:hAnsiTheme="minorHAnsi" w:cstheme="minorHAnsi" w:hint="eastAsia"/>
@@ -7643,12 +7927,14 @@
         </w:rPr>
         <w:t xml:space="preserve"> </w:t>
       </w:r>
+      <w:proofErr w:type="spellStart"/>
       <w:r>
         <w:rPr>
           <w:rFonts w:asciiTheme="minorHAnsi" w:eastAsia="Batang" w:hAnsiTheme="minorHAnsi" w:cstheme="minorHAnsi" w:hint="eastAsia"/>
         </w:rPr>
         <w:t>걸릴때</w:t>
       </w:r>
+      <w:proofErr w:type="spellEnd"/>
       <w:r>
         <w:rPr>
           <w:rFonts w:asciiTheme="minorHAnsi" w:eastAsia="Batang" w:hAnsiTheme="minorHAnsi" w:cstheme="minorHAnsi" w:hint="eastAsia"/>
@@ -7715,12 +8001,14 @@
         </w:rPr>
         <w:t xml:space="preserve"> </w:t>
       </w:r>
+      <w:proofErr w:type="spellStart"/>
       <w:r>
         <w:rPr>
           <w:rFonts w:asciiTheme="minorHAnsi" w:eastAsia="Batang" w:hAnsiTheme="minorHAnsi" w:cstheme="minorHAnsi" w:hint="eastAsia"/>
         </w:rPr>
         <w:t>걸리는거야</w:t>
       </w:r>
+      <w:proofErr w:type="spellEnd"/>
       <w:r>
         <w:rPr>
           <w:rFonts w:asciiTheme="minorHAnsi" w:eastAsia="Batang" w:hAnsiTheme="minorHAnsi" w:cstheme="minorHAnsi" w:hint="eastAsia"/>
@@ -7930,6 +8218,81 @@
     </w:p>
     <w:p>
       <w:pPr>
+        <w:rPr>
+          <w:rFonts w:asciiTheme="minorHAnsi" w:hAnsiTheme="minorHAnsi"/>
+          <w:color w:val="000000" w:themeColor="text1"/>
+        </w:rPr>
+      </w:pPr>
+    </w:p>
+    <w:p>
+      <w:pPr>
+        <w:rPr>
+          <w:rFonts w:asciiTheme="minorHAnsi" w:hAnsiTheme="minorHAnsi"/>
+          <w:color w:val="000000" w:themeColor="text1"/>
+        </w:rPr>
+      </w:pPr>
+    </w:p>
+    <w:p>
+      <w:pPr>
+        <w:rPr>
+          <w:rFonts w:asciiTheme="minorHAnsi" w:hAnsiTheme="minorHAnsi"/>
+          <w:color w:val="000000" w:themeColor="text1"/>
+        </w:rPr>
+      </w:pPr>
+    </w:p>
+    <w:p>
+      <w:pPr>
+        <w:pBdr>
+          <w:bottom w:val="single" w:sz="6" w:space="1" w:color="auto"/>
+        </w:pBdr>
+        <w:rPr>
+          <w:rFonts w:asciiTheme="minorHAnsi" w:hAnsiTheme="minorHAnsi"/>
+          <w:color w:val="000000" w:themeColor="text1"/>
+        </w:rPr>
+      </w:pPr>
+    </w:p>
+    <w:p>
+      <w:pPr>
+        <w:rPr>
+          <w:rFonts w:asciiTheme="minorHAnsi" w:hAnsiTheme="minorHAnsi"/>
+          <w:b/>
+          <w:bCs/>
+          <w:color w:val="000000" w:themeColor="text1"/>
+        </w:rPr>
+      </w:pPr>
+    </w:p>
+    <w:p>
+      <w:pPr>
+        <w:pStyle w:val="Heading5"/>
+        <w:shd w:val="clear" w:color="auto" w:fill="FFFFFF"/>
+        <w:spacing w:before="0" w:beforeAutospacing="0"/>
+        <w:rPr>
+          <w:rFonts w:asciiTheme="minorHAnsi" w:hAnsiTheme="minorHAnsi" w:cs="Arial"/>
+          <w:color w:val="000000" w:themeColor="text1"/>
+          <w:sz w:val="24"/>
+          <w:szCs w:val="24"/>
+        </w:rPr>
+      </w:pPr>
+      <w:r>
+        <w:rPr>
+          <w:rFonts w:asciiTheme="minorHAnsi" w:hAnsiTheme="minorHAnsi" w:cs="Arial"/>
+          <w:color w:val="000000" w:themeColor="text1"/>
+          <w:sz w:val="24"/>
+          <w:szCs w:val="24"/>
+        </w:rPr>
+        <w:t>What are your strengths?</w:t>
+      </w:r>
+    </w:p>
+    <w:p>
+      <w:pPr>
+        <w:rPr>
+          <w:rFonts w:asciiTheme="minorHAnsi" w:hAnsiTheme="minorHAnsi"/>
+          <w:color w:val="000000" w:themeColor="text1"/>
+        </w:rPr>
+      </w:pPr>
+    </w:p>
+    <w:p>
+      <w:pPr>
         <w:tabs>
           <w:tab w:val="left" w:pos="5560"/>
         </w:tabs>
@@ -7983,7 +8346,21 @@
         <w:rPr>
           <w:rFonts w:asciiTheme="minorHAnsi" w:eastAsia="Batang" w:hAnsiTheme="minorHAnsi" w:cstheme="minorHAnsi"/>
         </w:rPr>
-        <w:t>Story about building bash program for sitemax 3</w:t>
+        <w:t xml:space="preserve">Story about building bash program for </w:t>
+      </w:r>
+      <w:proofErr w:type="spellStart"/>
+      <w:r>
+        <w:rPr>
+          <w:rFonts w:asciiTheme="minorHAnsi" w:eastAsia="Batang" w:hAnsiTheme="minorHAnsi" w:cstheme="minorHAnsi"/>
+        </w:rPr>
+        <w:t>sitemax</w:t>
+      </w:r>
+      <w:proofErr w:type="spellEnd"/>
+      <w:r>
+        <w:rPr>
+          <w:rFonts w:asciiTheme="minorHAnsi" w:eastAsia="Batang" w:hAnsiTheme="minorHAnsi" w:cstheme="minorHAnsi"/>
+        </w:rPr>
+        <w:t xml:space="preserve"> 3</w:t>
       </w:r>
     </w:p>
     <w:p>
@@ -7996,7 +8373,23 @@
         <w:shd w:val="clear" w:color="auto" w:fill="FFFFFF"/>
       </w:pPr>
       <w:r>
-        <w:t>James wanted to attend buildex with his cool new app SiteMax 3 built entirely using Ionic Framework</w:t>
+        <w:t xml:space="preserve">James wanted to attend </w:t>
+      </w:r>
+      <w:proofErr w:type="spellStart"/>
+      <w:r>
+        <w:t>buildex</w:t>
+      </w:r>
+      <w:proofErr w:type="spellEnd"/>
+      <w:r>
+        <w:t xml:space="preserve"> with his cool new app </w:t>
+      </w:r>
+      <w:proofErr w:type="spellStart"/>
+      <w:r>
+        <w:t>SiteMax</w:t>
+      </w:r>
+      <w:proofErr w:type="spellEnd"/>
+      <w:r>
+        <w:t xml:space="preserve"> 3 built entirely using Ionic Framework</w:t>
       </w:r>
     </w:p>
     <w:p>
@@ -8009,6 +8402,7 @@
         <w:shd w:val="clear" w:color="auto" w:fill="FFFFFF"/>
       </w:pPr>
       <w:r>
+        <w:lastRenderedPageBreak/>
         <w:t>But the time was ticking, and we were struggling to get the app out on time</w:t>
       </w:r>
     </w:p>
@@ -8022,7 +8416,15 @@
         <w:shd w:val="clear" w:color="auto" w:fill="FFFFFF"/>
       </w:pPr>
       <w:r>
-        <w:t>Each build took about 20 minutes (literarly)</w:t>
+        <w:t>Each build took about 20 minutes (</w:t>
+      </w:r>
+      <w:proofErr w:type="spellStart"/>
+      <w:r>
+        <w:t>literarly</w:t>
+      </w:r>
+      <w:proofErr w:type="spellEnd"/>
+      <w:r>
+        <w:t>)</w:t>
       </w:r>
     </w:p>
     <w:p>
@@ -8087,7 +8489,6 @@
         <w:shd w:val="clear" w:color="auto" w:fill="FFFFFF"/>
       </w:pPr>
       <w:r>
-        <w:lastRenderedPageBreak/>
         <w:t>My senior didn’t want me to spend work hours building tools that address problem</w:t>
       </w:r>
     </w:p>
@@ -8235,7 +8636,15 @@
         <w:shd w:val="clear" w:color="auto" w:fill="FFFFFF"/>
       </w:pPr>
       <w:r>
-        <w:t>To start, I looked at some works done by others and learned that it didn’t look too great. The font was large, the resulting PDF it generated looked too basic (in seires of table)</w:t>
+        <w:t xml:space="preserve">To start, I looked at some works done by others and learned that it didn’t look too great. The font was large, the resulting PDF it generated looked too basic (in </w:t>
+      </w:r>
+      <w:proofErr w:type="spellStart"/>
+      <w:r>
+        <w:t>seires</w:t>
+      </w:r>
+      <w:proofErr w:type="spellEnd"/>
+      <w:r>
+        <w:t xml:space="preserve"> of table)</w:t>
       </w:r>
     </w:p>
     <w:p>
@@ -8434,7 +8843,8 @@
         <w:rPr>
           <w:rFonts w:asciiTheme="minorHAnsi" w:eastAsia="Batang" w:hAnsiTheme="minorHAnsi" w:cstheme="minorHAnsi"/>
         </w:rPr>
-        <w:t>Work ethics</w:t>
+        <w:lastRenderedPageBreak/>
+        <w:t>I am a go getter that makes sure products are delivered on time</w:t>
       </w:r>
     </w:p>
     <w:p>
@@ -8476,7 +8886,19 @@
         <w:rPr>
           <w:rFonts w:asciiTheme="minorHAnsi" w:eastAsia="Batang" w:hAnsiTheme="minorHAnsi" w:cstheme="minorHAnsi"/>
         </w:rPr>
-        <w:t>He said he needs to get forms for Townline done ASAP, because he has to show it to clients at a meeting the next day</w:t>
+        <w:t>He</w:t>
+      </w:r>
+      <w:r>
+        <w:rPr>
+          <w:rFonts w:asciiTheme="minorHAnsi" w:eastAsia="Batang" w:hAnsiTheme="minorHAnsi" w:cstheme="minorHAnsi"/>
+        </w:rPr>
+        <w:t xml:space="preserve"> came one day and</w:t>
+      </w:r>
+      <w:r>
+        <w:rPr>
+          <w:rFonts w:asciiTheme="minorHAnsi" w:eastAsia="Batang" w:hAnsiTheme="minorHAnsi" w:cstheme="minorHAnsi"/>
+        </w:rPr>
+        <w:t xml:space="preserve"> said he needs to get forms for Townline done ASAP, because he has to show it to clients at a meeting the next day</w:t>
       </w:r>
     </w:p>
     <w:p>
@@ -8539,7 +8961,6 @@
         <w:rPr>
           <w:rFonts w:asciiTheme="minorHAnsi" w:eastAsia="Batang" w:hAnsiTheme="minorHAnsi" w:cstheme="minorHAnsi"/>
         </w:rPr>
-        <w:lastRenderedPageBreak/>
         <w:t>He said thank you, fist bumped me, and with relieved mind, he went off to show the work to client</w:t>
       </w:r>
     </w:p>
@@ -8561,7 +8982,21 @@
         <w:rPr>
           <w:rFonts w:asciiTheme="minorHAnsi" w:eastAsia="Batang" w:hAnsiTheme="minorHAnsi" w:cstheme="minorHAnsi"/>
         </w:rPr>
-        <w:t>So much so that later James and Christian would complement that we need more of Moe and Nikolay (my senior) at SiteMax Systems</w:t>
+        <w:t xml:space="preserve">So much so that later James and Christian would complement that we need more of Moe and Nikolay (my senior) at </w:t>
+      </w:r>
+      <w:proofErr w:type="spellStart"/>
+      <w:r>
+        <w:rPr>
+          <w:rFonts w:asciiTheme="minorHAnsi" w:eastAsia="Batang" w:hAnsiTheme="minorHAnsi" w:cstheme="minorHAnsi"/>
+        </w:rPr>
+        <w:t>SiteMax</w:t>
+      </w:r>
+      <w:proofErr w:type="spellEnd"/>
+      <w:r>
+        <w:rPr>
+          <w:rFonts w:asciiTheme="minorHAnsi" w:eastAsia="Batang" w:hAnsiTheme="minorHAnsi" w:cstheme="minorHAnsi"/>
+        </w:rPr>
+        <w:t xml:space="preserve"> Systems</w:t>
       </w:r>
     </w:p>
     <w:p>
@@ -8582,7 +9017,7 @@
         <w:rPr>
           <w:rFonts w:asciiTheme="minorHAnsi" w:eastAsia="Batang" w:hAnsiTheme="minorHAnsi" w:cstheme="minorHAnsi"/>
         </w:rPr>
-        <w:t>Good at working with people at tense times</w:t>
+        <w:t>I can work with peers during tense times</w:t>
       </w:r>
     </w:p>
     <w:p>
@@ -8694,7 +9129,15 @@
         <w:shd w:val="clear" w:color="auto" w:fill="FFFFFF"/>
       </w:pPr>
       <w:r>
-        <w:t>I went back to my seat, revised my form, and walked over with him and did couple of iternations until all was okay.</w:t>
+        <w:t xml:space="preserve">I went back to my seat, revised my form, and walked over with him and did couple of </w:t>
+      </w:r>
+      <w:proofErr w:type="spellStart"/>
+      <w:r>
+        <w:t>iternations</w:t>
+      </w:r>
+      <w:proofErr w:type="spellEnd"/>
+      <w:r>
+        <w:t xml:space="preserve"> until all was okay.</w:t>
       </w:r>
     </w:p>
     <w:p>
@@ -8866,6 +9309,7 @@
         <w:shd w:val="clear" w:color="auto" w:fill="FFFFFF"/>
       </w:pPr>
       <w:r>
+        <w:lastRenderedPageBreak/>
         <w:t>The client decided to stay with us.</w:t>
       </w:r>
     </w:p>
@@ -8929,7 +9373,21 @@
         <w:rPr>
           <w:rFonts w:asciiTheme="minorHAnsi" w:eastAsia="Batang" w:hAnsiTheme="minorHAnsi" w:cstheme="minorHAnsi"/>
         </w:rPr>
-        <w:t>It was to secure the client and join him to SiteMax Systems</w:t>
+        <w:t xml:space="preserve">It was to secure the client and join him to </w:t>
+      </w:r>
+      <w:proofErr w:type="spellStart"/>
+      <w:r>
+        <w:rPr>
+          <w:rFonts w:asciiTheme="minorHAnsi" w:eastAsia="Batang" w:hAnsiTheme="minorHAnsi" w:cstheme="minorHAnsi"/>
+        </w:rPr>
+        <w:t>SiteMax</w:t>
+      </w:r>
+      <w:proofErr w:type="spellEnd"/>
+      <w:r>
+        <w:rPr>
+          <w:rFonts w:asciiTheme="minorHAnsi" w:eastAsia="Batang" w:hAnsiTheme="minorHAnsi" w:cstheme="minorHAnsi"/>
+        </w:rPr>
+        <w:t xml:space="preserve"> Systems</w:t>
       </w:r>
     </w:p>
     <w:p>
@@ -8990,17 +9448,75 @@
       </w:pPr>
       <w:r>
         <w:rPr>
-          <w:rFonts w:asciiTheme="minorHAnsi" w:eastAsia="Batang" w:hAnsiTheme="minorHAnsi" w:cstheme="minorHAnsi"/>
-        </w:rPr>
-        <w:lastRenderedPageBreak/>
-        <w:t xml:space="preserve">Can communicate in both english and Korean </w:t>
-      </w:r>
-    </w:p>
-    <w:p>
-      <w:pPr>
-        <w:pStyle w:val="ListParagraph"/>
-        <w:numPr>
-          <w:ilvl w:val="0"/>
+          <w:rFonts w:asciiTheme="minorHAnsi" w:hAnsiTheme="minorHAnsi"/>
+          <w:color w:val="000000" w:themeColor="text1"/>
+        </w:rPr>
+        <w:t>I</w:t>
+      </w:r>
+      <w:r>
+        <w:rPr>
+          <w:rFonts w:asciiTheme="minorHAnsi" w:hAnsiTheme="minorHAnsi"/>
+          <w:color w:val="000000" w:themeColor="text1"/>
+        </w:rPr>
+        <w:t xml:space="preserve"> have proven history of</w:t>
+      </w:r>
+      <w:r>
+        <w:rPr>
+          <w:rFonts w:asciiTheme="minorHAnsi" w:hAnsiTheme="minorHAnsi"/>
+          <w:color w:val="000000" w:themeColor="text1"/>
+        </w:rPr>
+        <w:t xml:space="preserve"> </w:t>
+      </w:r>
+      <w:r>
+        <w:rPr>
+          <w:rFonts w:asciiTheme="minorHAnsi" w:hAnsiTheme="minorHAnsi"/>
+          <w:color w:val="000000" w:themeColor="text1"/>
+        </w:rPr>
+        <w:t>self-</w:t>
+      </w:r>
+      <w:r>
+        <w:rPr>
+          <w:rFonts w:asciiTheme="minorHAnsi" w:hAnsiTheme="minorHAnsi"/>
+          <w:color w:val="000000" w:themeColor="text1"/>
+        </w:rPr>
+        <w:t>learning</w:t>
+      </w:r>
+      <w:r>
+        <w:rPr>
+          <w:rFonts w:asciiTheme="minorHAnsi" w:hAnsiTheme="minorHAnsi"/>
+          <w:color w:val="000000" w:themeColor="text1"/>
+        </w:rPr>
+        <w:t xml:space="preserve"> which I love and </w:t>
+      </w:r>
+      <w:r>
+        <w:rPr>
+          <w:rFonts w:asciiTheme="minorHAnsi" w:hAnsiTheme="minorHAnsi"/>
+          <w:color w:val="000000" w:themeColor="text1"/>
+        </w:rPr>
+        <w:t xml:space="preserve">securing a job at </w:t>
+      </w:r>
+      <w:proofErr w:type="spellStart"/>
+      <w:r>
+        <w:rPr>
+          <w:rFonts w:asciiTheme="minorHAnsi" w:hAnsiTheme="minorHAnsi"/>
+          <w:color w:val="000000" w:themeColor="text1"/>
+        </w:rPr>
+        <w:t>SiteMax</w:t>
+      </w:r>
+      <w:proofErr w:type="spellEnd"/>
+      <w:r>
+        <w:rPr>
+          <w:rFonts w:asciiTheme="minorHAnsi" w:hAnsiTheme="minorHAnsi"/>
+          <w:color w:val="000000" w:themeColor="text1"/>
+        </w:rPr>
+        <w:t xml:space="preserve"> Systems</w:t>
+      </w:r>
+    </w:p>
+    <w:p>
+      <w:pPr>
+        <w:pStyle w:val="ListParagraph"/>
+        <w:numPr>
+          <w:ilvl w:val="1"/>
           <w:numId w:val="7"/>
         </w:numPr>
         <w:tabs>
@@ -9015,14 +9531,23 @@
           <w:rFonts w:asciiTheme="minorHAnsi" w:hAnsiTheme="minorHAnsi"/>
           <w:color w:val="000000" w:themeColor="text1"/>
         </w:rPr>
-        <w:t>I am passionate self-learner</w:t>
-      </w:r>
-    </w:p>
-    <w:p>
-      <w:pPr>
-        <w:pStyle w:val="ListParagraph"/>
-        <w:numPr>
-          <w:ilvl w:val="1"/>
+        <w:t xml:space="preserve">Story about Getting a job at </w:t>
+      </w:r>
+      <w:proofErr w:type="spellStart"/>
+      <w:r>
+        <w:rPr>
+          <w:rFonts w:asciiTheme="minorHAnsi" w:hAnsiTheme="minorHAnsi"/>
+          <w:color w:val="000000" w:themeColor="text1"/>
+        </w:rPr>
+        <w:t>SiteMax</w:t>
+      </w:r>
+      <w:proofErr w:type="spellEnd"/>
+    </w:p>
+    <w:p>
+      <w:pPr>
+        <w:pStyle w:val="ListParagraph"/>
+        <w:numPr>
+          <w:ilvl w:val="2"/>
           <w:numId w:val="7"/>
         </w:numPr>
         <w:tabs>
@@ -9037,21 +9562,21 @@
           <w:rFonts w:asciiTheme="minorHAnsi" w:hAnsiTheme="minorHAnsi"/>
           <w:color w:val="000000" w:themeColor="text1"/>
         </w:rPr>
-        <w:t xml:space="preserve">Story about </w:t>
-      </w:r>
-      <w:r>
-        <w:rPr>
-          <w:rFonts w:asciiTheme="minorHAnsi" w:hAnsiTheme="minorHAnsi"/>
-          <w:color w:val="000000" w:themeColor="text1"/>
-        </w:rPr>
-        <w:t>Getting a job at SiteMax</w:t>
-      </w:r>
-    </w:p>
-    <w:p>
-      <w:pPr>
-        <w:pStyle w:val="ListParagraph"/>
-        <w:numPr>
-          <w:ilvl w:val="1"/>
+        <w:t>Back when I graduated from university</w:t>
+      </w:r>
+      <w:r>
+        <w:rPr>
+          <w:rFonts w:asciiTheme="minorHAnsi" w:hAnsiTheme="minorHAnsi"/>
+          <w:color w:val="000000" w:themeColor="text1"/>
+        </w:rPr>
+        <w:t xml:space="preserve"> of Toronto, I had little money with no prospect of going into graduate school </w:t>
+      </w:r>
+    </w:p>
+    <w:p>
+      <w:pPr>
+        <w:pStyle w:val="ListParagraph"/>
+        <w:numPr>
+          <w:ilvl w:val="2"/>
           <w:numId w:val="7"/>
         </w:numPr>
         <w:tabs>
@@ -9063,14 +9588,18 @@
       </w:pPr>
       <w:r>
         <w:rPr>
-          <w:rFonts w:asciiTheme="minorHAnsi" w:hAnsiTheme="minorHAnsi"/>
-          <w:color w:val="000000" w:themeColor="text1"/>
-        </w:rPr>
-        <w:t>Story about practicing Algorithm at SiteMax</w:t>
-      </w:r>
-    </w:p>
-    <w:p>
-      <w:pPr>
+          <w:rFonts w:asciiTheme="minorHAnsi" w:eastAsia="Batang" w:hAnsiTheme="minorHAnsi" w:cstheme="minorHAnsi"/>
+        </w:rPr>
+        <w:t>I had to get a job, and I knew program was my passion but wondered how am I going to get there?</w:t>
+      </w:r>
+    </w:p>
+    <w:p>
+      <w:pPr>
+        <w:pStyle w:val="ListParagraph"/>
+        <w:numPr>
+          <w:ilvl w:val="2"/>
+          <w:numId w:val="7"/>
+        </w:numPr>
         <w:tabs>
           <w:tab w:val="left" w:pos="5560"/>
         </w:tabs>
@@ -9082,11 +9611,16 @@
         <w:rPr>
           <w:rFonts w:asciiTheme="minorHAnsi" w:eastAsia="Batang" w:hAnsiTheme="minorHAnsi" w:cstheme="minorHAnsi"/>
         </w:rPr>
-        <w:tab/>
-      </w:r>
-    </w:p>
-    <w:p>
-      <w:pPr>
+        <w:t>I self-learned got out there to offer myself free projects in web dev</w:t>
+      </w:r>
+    </w:p>
+    <w:p>
+      <w:pPr>
+        <w:pStyle w:val="ListParagraph"/>
+        <w:numPr>
+          <w:ilvl w:val="2"/>
+          <w:numId w:val="7"/>
+        </w:numPr>
         <w:tabs>
           <w:tab w:val="left" w:pos="5560"/>
         </w:tabs>
@@ -9094,19 +9628,13 @@
           <w:rFonts w:asciiTheme="minorHAnsi" w:eastAsia="Batang" w:hAnsiTheme="minorHAnsi" w:cstheme="minorHAnsi"/>
         </w:rPr>
       </w:pPr>
-      <w:r>
-        <w:rPr>
-          <w:rFonts w:asciiTheme="minorHAnsi" w:eastAsia="Batang" w:hAnsiTheme="minorHAnsi" w:cstheme="minorHAnsi"/>
-        </w:rPr>
-        <w:t>My weakness</w:t>
-      </w:r>
-    </w:p>
-    <w:p>
-      <w:pPr>
-        <w:pStyle w:val="ListParagraph"/>
-        <w:numPr>
-          <w:ilvl w:val="0"/>
-          <w:numId w:val="8"/>
+    </w:p>
+    <w:p>
+      <w:pPr>
+        <w:pStyle w:val="ListParagraph"/>
+        <w:numPr>
+          <w:ilvl w:val="1"/>
+          <w:numId w:val="7"/>
         </w:numPr>
         <w:tabs>
           <w:tab w:val="left" w:pos="5560"/>
@@ -9117,18 +9645,23 @@
       </w:pPr>
       <w:r>
         <w:rPr>
-          <w:rFonts w:asciiTheme="minorHAnsi" w:eastAsia="Batang" w:hAnsiTheme="minorHAnsi" w:cstheme="minorHAnsi"/>
-        </w:rPr>
-        <w:t>I disregard my health too often</w:t>
-      </w:r>
-    </w:p>
-    <w:p>
-      <w:pPr>
-        <w:pStyle w:val="ListParagraph"/>
-        <w:numPr>
-          <w:ilvl w:val="1"/>
-          <w:numId w:val="8"/>
-        </w:numPr>
+          <w:rFonts w:asciiTheme="minorHAnsi" w:hAnsiTheme="minorHAnsi"/>
+          <w:color w:val="000000" w:themeColor="text1"/>
+        </w:rPr>
+        <w:t xml:space="preserve">Story about practicing Algorithm at </w:t>
+      </w:r>
+      <w:proofErr w:type="spellStart"/>
+      <w:r>
+        <w:rPr>
+          <w:rFonts w:asciiTheme="minorHAnsi" w:hAnsiTheme="minorHAnsi"/>
+          <w:color w:val="000000" w:themeColor="text1"/>
+        </w:rPr>
+        <w:t>SiteMax</w:t>
+      </w:r>
+      <w:proofErr w:type="spellEnd"/>
+    </w:p>
+    <w:p>
+      <w:pPr>
         <w:tabs>
           <w:tab w:val="left" w:pos="5560"/>
         </w:tabs>
@@ -9140,16 +9673,11 @@
         <w:rPr>
           <w:rFonts w:asciiTheme="minorHAnsi" w:eastAsia="Batang" w:hAnsiTheme="minorHAnsi" w:cstheme="minorHAnsi"/>
         </w:rPr>
-        <w:t>I took too many days a row staying after work long hours to complete work</w:t>
-      </w:r>
-    </w:p>
-    <w:p>
-      <w:pPr>
-        <w:pStyle w:val="ListParagraph"/>
-        <w:numPr>
-          <w:ilvl w:val="1"/>
-          <w:numId w:val="8"/>
-        </w:numPr>
+        <w:tab/>
+      </w:r>
+    </w:p>
+    <w:p>
+      <w:pPr>
         <w:tabs>
           <w:tab w:val="left" w:pos="5560"/>
         </w:tabs>
@@ -9161,14 +9689,14 @@
         <w:rPr>
           <w:rFonts w:asciiTheme="minorHAnsi" w:eastAsia="Batang" w:hAnsiTheme="minorHAnsi" w:cstheme="minorHAnsi"/>
         </w:rPr>
-        <w:t>I burned out</w:t>
-      </w:r>
-    </w:p>
-    <w:p>
-      <w:pPr>
-        <w:pStyle w:val="ListParagraph"/>
-        <w:numPr>
-          <w:ilvl w:val="1"/>
+        <w:t>My weakness</w:t>
+      </w:r>
+    </w:p>
+    <w:p>
+      <w:pPr>
+        <w:pStyle w:val="ListParagraph"/>
+        <w:numPr>
+          <w:ilvl w:val="0"/>
           <w:numId w:val="8"/>
         </w:numPr>
         <w:tabs>
@@ -9182,7 +9710,7 @@
         <w:rPr>
           <w:rFonts w:asciiTheme="minorHAnsi" w:eastAsia="Batang" w:hAnsiTheme="minorHAnsi" w:cstheme="minorHAnsi"/>
         </w:rPr>
-        <w:t>Quality of my code decreased</w:t>
+        <w:t>I disregard my health too often</w:t>
       </w:r>
     </w:p>
     <w:p>
@@ -9203,7 +9731,7 @@
         <w:rPr>
           <w:rFonts w:asciiTheme="minorHAnsi" w:eastAsia="Batang" w:hAnsiTheme="minorHAnsi" w:cstheme="minorHAnsi"/>
         </w:rPr>
-        <w:t xml:space="preserve">I was becoming increasingly nervous about my performance </w:t>
+        <w:t>I took too many days a row staying after work long hours to complete work</w:t>
       </w:r>
     </w:p>
     <w:p>
@@ -9224,7 +9752,7 @@
         <w:rPr>
           <w:rFonts w:asciiTheme="minorHAnsi" w:eastAsia="Batang" w:hAnsiTheme="minorHAnsi" w:cstheme="minorHAnsi"/>
         </w:rPr>
-        <w:t>I was asked by Christian to take a break</w:t>
+        <w:t>I burned out</w:t>
       </w:r>
     </w:p>
     <w:p>
@@ -9245,7 +9773,7 @@
         <w:rPr>
           <w:rFonts w:asciiTheme="minorHAnsi" w:eastAsia="Batang" w:hAnsiTheme="minorHAnsi" w:cstheme="minorHAnsi"/>
         </w:rPr>
-        <w:t>It was difficult to recover, but I did so by doing swimming and practicing small algorithmic problems</w:t>
+        <w:t>Quality of my code decreased</w:t>
       </w:r>
     </w:p>
     <w:p>
@@ -9266,83 +9794,71 @@
         <w:rPr>
           <w:rFonts w:asciiTheme="minorHAnsi" w:eastAsia="Batang" w:hAnsiTheme="minorHAnsi" w:cstheme="minorHAnsi"/>
         </w:rPr>
+        <w:t xml:space="preserve">I was becoming increasingly nervous about my performance </w:t>
+      </w:r>
+    </w:p>
+    <w:p>
+      <w:pPr>
+        <w:pStyle w:val="ListParagraph"/>
+        <w:numPr>
+          <w:ilvl w:val="1"/>
+          <w:numId w:val="8"/>
+        </w:numPr>
+        <w:tabs>
+          <w:tab w:val="left" w:pos="5560"/>
+        </w:tabs>
+        <w:rPr>
+          <w:rFonts w:asciiTheme="minorHAnsi" w:eastAsia="Batang" w:hAnsiTheme="minorHAnsi" w:cstheme="minorHAnsi"/>
+        </w:rPr>
+      </w:pPr>
+      <w:r>
+        <w:rPr>
+          <w:rFonts w:asciiTheme="minorHAnsi" w:eastAsia="Batang" w:hAnsiTheme="minorHAnsi" w:cstheme="minorHAnsi"/>
+        </w:rPr>
+        <w:t>I was asked by Christian to take a break</w:t>
+      </w:r>
+    </w:p>
+    <w:p>
+      <w:pPr>
+        <w:pStyle w:val="ListParagraph"/>
+        <w:numPr>
+          <w:ilvl w:val="1"/>
+          <w:numId w:val="8"/>
+        </w:numPr>
+        <w:tabs>
+          <w:tab w:val="left" w:pos="5560"/>
+        </w:tabs>
+        <w:rPr>
+          <w:rFonts w:asciiTheme="minorHAnsi" w:eastAsia="Batang" w:hAnsiTheme="minorHAnsi" w:cstheme="minorHAnsi"/>
+        </w:rPr>
+      </w:pPr>
+      <w:r>
+        <w:rPr>
+          <w:rFonts w:asciiTheme="minorHAnsi" w:eastAsia="Batang" w:hAnsiTheme="minorHAnsi" w:cstheme="minorHAnsi"/>
+        </w:rPr>
+        <w:t>It was difficult to recover, but I did so by doing swimming and practicing small algorithmic problems</w:t>
+      </w:r>
+    </w:p>
+    <w:p>
+      <w:pPr>
+        <w:pStyle w:val="ListParagraph"/>
+        <w:numPr>
+          <w:ilvl w:val="1"/>
+          <w:numId w:val="8"/>
+        </w:numPr>
+        <w:tabs>
+          <w:tab w:val="left" w:pos="5560"/>
+        </w:tabs>
+        <w:rPr>
+          <w:rFonts w:asciiTheme="minorHAnsi" w:eastAsia="Batang" w:hAnsiTheme="minorHAnsi" w:cstheme="minorHAnsi"/>
+        </w:rPr>
+      </w:pPr>
+      <w:r>
+        <w:rPr>
+          <w:rFonts w:asciiTheme="minorHAnsi" w:eastAsia="Batang" w:hAnsiTheme="minorHAnsi" w:cstheme="minorHAnsi"/>
+        </w:rPr>
         <w:t>I used Kanban board with friend to more effectively manage time table. Most urgent to top and less urgent to bottom, so I can take rest and not hamper my performance</w:t>
       </w:r>
-    </w:p>
-    <w:p>
-      <w:pPr>
-        <w:rPr>
-          <w:rFonts w:asciiTheme="minorHAnsi" w:hAnsiTheme="minorHAnsi"/>
-          <w:color w:val="000000" w:themeColor="text1"/>
-        </w:rPr>
-      </w:pPr>
-    </w:p>
-    <w:p>
-      <w:pPr>
-        <w:rPr>
-          <w:rFonts w:asciiTheme="minorHAnsi" w:hAnsiTheme="minorHAnsi"/>
-          <w:color w:val="000000" w:themeColor="text1"/>
-        </w:rPr>
-      </w:pPr>
-    </w:p>
-    <w:p>
-      <w:pPr>
-        <w:rPr>
-          <w:rFonts w:asciiTheme="minorHAnsi" w:hAnsiTheme="minorHAnsi"/>
-          <w:color w:val="000000" w:themeColor="text1"/>
-        </w:rPr>
-      </w:pPr>
-    </w:p>
-    <w:p>
-      <w:pPr>
-        <w:pBdr>
-          <w:bottom w:val="single" w:sz="6" w:space="1" w:color="auto"/>
-        </w:pBdr>
-        <w:rPr>
-          <w:rFonts w:asciiTheme="minorHAnsi" w:hAnsiTheme="minorHAnsi"/>
-          <w:color w:val="000000" w:themeColor="text1"/>
-        </w:rPr>
-      </w:pPr>
-    </w:p>
-    <w:p>
-      <w:pPr>
-        <w:rPr>
-          <w:rFonts w:asciiTheme="minorHAnsi" w:hAnsiTheme="minorHAnsi"/>
-          <w:b/>
-          <w:bCs/>
-          <w:color w:val="000000" w:themeColor="text1"/>
-        </w:rPr>
-      </w:pPr>
-    </w:p>
-    <w:p>
-      <w:pPr>
-        <w:pStyle w:val="Heading5"/>
-        <w:shd w:val="clear" w:color="auto" w:fill="FFFFFF"/>
-        <w:spacing w:before="0" w:beforeAutospacing="0"/>
-        <w:rPr>
-          <w:rFonts w:asciiTheme="minorHAnsi" w:hAnsiTheme="minorHAnsi" w:cs="Arial"/>
-          <w:color w:val="000000" w:themeColor="text1"/>
-          <w:sz w:val="24"/>
-          <w:szCs w:val="24"/>
-        </w:rPr>
-      </w:pPr>
-      <w:r>
-        <w:rPr>
-          <w:rFonts w:asciiTheme="minorHAnsi" w:hAnsiTheme="minorHAnsi" w:cs="Arial"/>
-          <w:color w:val="000000" w:themeColor="text1"/>
-          <w:sz w:val="24"/>
-          <w:szCs w:val="24"/>
-        </w:rPr>
-        <w:t>What are your strengths?</w:t>
-      </w:r>
-    </w:p>
-    <w:p>
-      <w:pPr>
-        <w:rPr>
-          <w:rFonts w:asciiTheme="minorHAnsi" w:hAnsiTheme="minorHAnsi"/>
-          <w:color w:val="000000" w:themeColor="text1"/>
-        </w:rPr>
-      </w:pPr>
     </w:p>
     <w:p>
       <w:pPr>

</xml_diff>

<commit_message>
feat: Add progress #30 'Interview Practice, Auth0'
</commit_message>
<xml_diff>
--- a/big-interview/auth0/interview_practice.docx
+++ b/big-interview/auth0/interview_practice.docx
@@ -9611,7 +9611,21 @@
         <w:rPr>
           <w:rFonts w:asciiTheme="minorHAnsi" w:eastAsia="Batang" w:hAnsiTheme="minorHAnsi" w:cstheme="minorHAnsi"/>
         </w:rPr>
-        <w:t>I self-learned got out there to offer myself free projects in web dev</w:t>
+        <w:t xml:space="preserve">I first did </w:t>
+      </w:r>
+      <w:proofErr w:type="spellStart"/>
+      <w:r>
+        <w:rPr>
+          <w:rFonts w:asciiTheme="minorHAnsi" w:eastAsia="Batang" w:hAnsiTheme="minorHAnsi" w:cstheme="minorHAnsi"/>
+        </w:rPr>
+        <w:t>freelnancing</w:t>
+      </w:r>
+      <w:proofErr w:type="spellEnd"/>
+      <w:r>
+        <w:rPr>
+          <w:rFonts w:asciiTheme="minorHAnsi" w:eastAsia="Batang" w:hAnsiTheme="minorHAnsi" w:cstheme="minorHAnsi"/>
+        </w:rPr>
+        <w:t>, and I earned $1000 after an year</w:t>
       </w:r>
     </w:p>
     <w:p>
@@ -9628,12 +9642,18 @@
           <w:rFonts w:asciiTheme="minorHAnsi" w:eastAsia="Batang" w:hAnsiTheme="minorHAnsi" w:cstheme="minorHAnsi"/>
         </w:rPr>
       </w:pPr>
-    </w:p>
-    <w:p>
-      <w:pPr>
-        <w:pStyle w:val="ListParagraph"/>
-        <w:numPr>
-          <w:ilvl w:val="1"/>
+      <w:r>
+        <w:rPr>
+          <w:rFonts w:asciiTheme="minorHAnsi" w:eastAsia="Batang" w:hAnsiTheme="minorHAnsi" w:cstheme="minorHAnsi"/>
+        </w:rPr>
+        <w:t>But this was nowhere enough to get where I wanted.</w:t>
+      </w:r>
+    </w:p>
+    <w:p>
+      <w:pPr>
+        <w:pStyle w:val="ListParagraph"/>
+        <w:numPr>
+          <w:ilvl w:val="2"/>
           <w:numId w:val="7"/>
         </w:numPr>
         <w:tabs>
@@ -9645,23 +9665,18 @@
       </w:pPr>
       <w:r>
         <w:rPr>
-          <w:rFonts w:asciiTheme="minorHAnsi" w:hAnsiTheme="minorHAnsi"/>
-          <w:color w:val="000000" w:themeColor="text1"/>
-        </w:rPr>
-        <w:t xml:space="preserve">Story about practicing Algorithm at </w:t>
-      </w:r>
-      <w:proofErr w:type="spellStart"/>
-      <w:r>
-        <w:rPr>
-          <w:rFonts w:asciiTheme="minorHAnsi" w:hAnsiTheme="minorHAnsi"/>
-          <w:color w:val="000000" w:themeColor="text1"/>
-        </w:rPr>
-        <w:t>SiteMax</w:t>
-      </w:r>
-      <w:proofErr w:type="spellEnd"/>
-    </w:p>
-    <w:p>
-      <w:pPr>
+          <w:rFonts w:asciiTheme="minorHAnsi" w:eastAsia="Batang" w:hAnsiTheme="minorHAnsi" w:cstheme="minorHAnsi"/>
+        </w:rPr>
+        <w:t>So I picked up only $1000 and left to Vancouver from Calgary</w:t>
+      </w:r>
+    </w:p>
+    <w:p>
+      <w:pPr>
+        <w:pStyle w:val="ListParagraph"/>
+        <w:numPr>
+          <w:ilvl w:val="2"/>
+          <w:numId w:val="7"/>
+        </w:numPr>
         <w:tabs>
           <w:tab w:val="left" w:pos="5560"/>
         </w:tabs>
@@ -9673,11 +9688,16 @@
         <w:rPr>
           <w:rFonts w:asciiTheme="minorHAnsi" w:eastAsia="Batang" w:hAnsiTheme="minorHAnsi" w:cstheme="minorHAnsi"/>
         </w:rPr>
-        <w:tab/>
-      </w:r>
-    </w:p>
-    <w:p>
-      <w:pPr>
+        <w:t>I worked at Superstore and used my time with Udacity to self-train myself into this position</w:t>
+      </w:r>
+    </w:p>
+    <w:p>
+      <w:pPr>
+        <w:pStyle w:val="ListParagraph"/>
+        <w:numPr>
+          <w:ilvl w:val="2"/>
+          <w:numId w:val="7"/>
+        </w:numPr>
         <w:tabs>
           <w:tab w:val="left" w:pos="5560"/>
         </w:tabs>
@@ -9689,15 +9709,15 @@
         <w:rPr>
           <w:rFonts w:asciiTheme="minorHAnsi" w:eastAsia="Batang" w:hAnsiTheme="minorHAnsi" w:cstheme="minorHAnsi"/>
         </w:rPr>
-        <w:t>My weakness</w:t>
-      </w:r>
-    </w:p>
-    <w:p>
-      <w:pPr>
-        <w:pStyle w:val="ListParagraph"/>
-        <w:numPr>
-          <w:ilvl w:val="0"/>
-          <w:numId w:val="8"/>
+        <w:t>When I felt down, I went to rose garden at UBC to tell myself all is well</w:t>
+      </w:r>
+    </w:p>
+    <w:p>
+      <w:pPr>
+        <w:pStyle w:val="ListParagraph"/>
+        <w:numPr>
+          <w:ilvl w:val="2"/>
+          <w:numId w:val="7"/>
         </w:numPr>
         <w:tabs>
           <w:tab w:val="left" w:pos="5560"/>
@@ -9710,7 +9730,21 @@
         <w:rPr>
           <w:rFonts w:asciiTheme="minorHAnsi" w:eastAsia="Batang" w:hAnsiTheme="minorHAnsi" w:cstheme="minorHAnsi"/>
         </w:rPr>
-        <w:t>I disregard my health too often</w:t>
+        <w:t xml:space="preserve">After 2 years, I got a job at </w:t>
+      </w:r>
+      <w:proofErr w:type="spellStart"/>
+      <w:r>
+        <w:rPr>
+          <w:rFonts w:asciiTheme="minorHAnsi" w:eastAsia="Batang" w:hAnsiTheme="minorHAnsi" w:cstheme="minorHAnsi"/>
+        </w:rPr>
+        <w:t>SiteMax</w:t>
+      </w:r>
+      <w:proofErr w:type="spellEnd"/>
+      <w:r>
+        <w:rPr>
+          <w:rFonts w:asciiTheme="minorHAnsi" w:eastAsia="Batang" w:hAnsiTheme="minorHAnsi" w:cstheme="minorHAnsi"/>
+        </w:rPr>
+        <w:t xml:space="preserve"> Systems thanks to my wonderful CEO, James Faulkner</w:t>
       </w:r>
     </w:p>
     <w:p>
@@ -9718,7 +9752,7 @@
         <w:pStyle w:val="ListParagraph"/>
         <w:numPr>
           <w:ilvl w:val="1"/>
-          <w:numId w:val="8"/>
+          <w:numId w:val="7"/>
         </w:numPr>
         <w:tabs>
           <w:tab w:val="left" w:pos="5560"/>
@@ -9729,17 +9763,27 @@
       </w:pPr>
       <w:r>
         <w:rPr>
-          <w:rFonts w:asciiTheme="minorHAnsi" w:eastAsia="Batang" w:hAnsiTheme="minorHAnsi" w:cstheme="minorHAnsi"/>
-        </w:rPr>
-        <w:t>I took too many days a row staying after work long hours to complete work</w:t>
-      </w:r>
-    </w:p>
-    <w:p>
-      <w:pPr>
-        <w:pStyle w:val="ListParagraph"/>
-        <w:numPr>
-          <w:ilvl w:val="1"/>
-          <w:numId w:val="8"/>
+          <w:rFonts w:asciiTheme="minorHAnsi" w:hAnsiTheme="minorHAnsi"/>
+          <w:color w:val="000000" w:themeColor="text1"/>
+        </w:rPr>
+        <w:t xml:space="preserve">Story about practicing Algorithm at </w:t>
+      </w:r>
+      <w:proofErr w:type="spellStart"/>
+      <w:r>
+        <w:rPr>
+          <w:rFonts w:asciiTheme="minorHAnsi" w:hAnsiTheme="minorHAnsi"/>
+          <w:color w:val="000000" w:themeColor="text1"/>
+        </w:rPr>
+        <w:t>SiteMax</w:t>
+      </w:r>
+      <w:proofErr w:type="spellEnd"/>
+    </w:p>
+    <w:p>
+      <w:pPr>
+        <w:pStyle w:val="ListParagraph"/>
+        <w:numPr>
+          <w:ilvl w:val="2"/>
+          <w:numId w:val="7"/>
         </w:numPr>
         <w:tabs>
           <w:tab w:val="left" w:pos="5560"/>
@@ -9748,117 +9792,6 @@
           <w:rFonts w:asciiTheme="minorHAnsi" w:eastAsia="Batang" w:hAnsiTheme="minorHAnsi" w:cstheme="minorHAnsi"/>
         </w:rPr>
       </w:pPr>
-      <w:r>
-        <w:rPr>
-          <w:rFonts w:asciiTheme="minorHAnsi" w:eastAsia="Batang" w:hAnsiTheme="minorHAnsi" w:cstheme="minorHAnsi"/>
-        </w:rPr>
-        <w:t>I burned out</w:t>
-      </w:r>
-    </w:p>
-    <w:p>
-      <w:pPr>
-        <w:pStyle w:val="ListParagraph"/>
-        <w:numPr>
-          <w:ilvl w:val="1"/>
-          <w:numId w:val="8"/>
-        </w:numPr>
-        <w:tabs>
-          <w:tab w:val="left" w:pos="5560"/>
-        </w:tabs>
-        <w:rPr>
-          <w:rFonts w:asciiTheme="minorHAnsi" w:eastAsia="Batang" w:hAnsiTheme="minorHAnsi" w:cstheme="minorHAnsi"/>
-        </w:rPr>
-      </w:pPr>
-      <w:r>
-        <w:rPr>
-          <w:rFonts w:asciiTheme="minorHAnsi" w:eastAsia="Batang" w:hAnsiTheme="minorHAnsi" w:cstheme="minorHAnsi"/>
-        </w:rPr>
-        <w:t>Quality of my code decreased</w:t>
-      </w:r>
-    </w:p>
-    <w:p>
-      <w:pPr>
-        <w:pStyle w:val="ListParagraph"/>
-        <w:numPr>
-          <w:ilvl w:val="1"/>
-          <w:numId w:val="8"/>
-        </w:numPr>
-        <w:tabs>
-          <w:tab w:val="left" w:pos="5560"/>
-        </w:tabs>
-        <w:rPr>
-          <w:rFonts w:asciiTheme="minorHAnsi" w:eastAsia="Batang" w:hAnsiTheme="minorHAnsi" w:cstheme="minorHAnsi"/>
-        </w:rPr>
-      </w:pPr>
-      <w:r>
-        <w:rPr>
-          <w:rFonts w:asciiTheme="minorHAnsi" w:eastAsia="Batang" w:hAnsiTheme="minorHAnsi" w:cstheme="minorHAnsi"/>
-        </w:rPr>
-        <w:t xml:space="preserve">I was becoming increasingly nervous about my performance </w:t>
-      </w:r>
-    </w:p>
-    <w:p>
-      <w:pPr>
-        <w:pStyle w:val="ListParagraph"/>
-        <w:numPr>
-          <w:ilvl w:val="1"/>
-          <w:numId w:val="8"/>
-        </w:numPr>
-        <w:tabs>
-          <w:tab w:val="left" w:pos="5560"/>
-        </w:tabs>
-        <w:rPr>
-          <w:rFonts w:asciiTheme="minorHAnsi" w:eastAsia="Batang" w:hAnsiTheme="minorHAnsi" w:cstheme="minorHAnsi"/>
-        </w:rPr>
-      </w:pPr>
-      <w:r>
-        <w:rPr>
-          <w:rFonts w:asciiTheme="minorHAnsi" w:eastAsia="Batang" w:hAnsiTheme="minorHAnsi" w:cstheme="minorHAnsi"/>
-        </w:rPr>
-        <w:t>I was asked by Christian to take a break</w:t>
-      </w:r>
-    </w:p>
-    <w:p>
-      <w:pPr>
-        <w:pStyle w:val="ListParagraph"/>
-        <w:numPr>
-          <w:ilvl w:val="1"/>
-          <w:numId w:val="8"/>
-        </w:numPr>
-        <w:tabs>
-          <w:tab w:val="left" w:pos="5560"/>
-        </w:tabs>
-        <w:rPr>
-          <w:rFonts w:asciiTheme="minorHAnsi" w:eastAsia="Batang" w:hAnsiTheme="minorHAnsi" w:cstheme="minorHAnsi"/>
-        </w:rPr>
-      </w:pPr>
-      <w:r>
-        <w:rPr>
-          <w:rFonts w:asciiTheme="minorHAnsi" w:eastAsia="Batang" w:hAnsiTheme="minorHAnsi" w:cstheme="minorHAnsi"/>
-        </w:rPr>
-        <w:t>It was difficult to recover, but I did so by doing swimming and practicing small algorithmic problems</w:t>
-      </w:r>
-    </w:p>
-    <w:p>
-      <w:pPr>
-        <w:pStyle w:val="ListParagraph"/>
-        <w:numPr>
-          <w:ilvl w:val="1"/>
-          <w:numId w:val="8"/>
-        </w:numPr>
-        <w:tabs>
-          <w:tab w:val="left" w:pos="5560"/>
-        </w:tabs>
-        <w:rPr>
-          <w:rFonts w:asciiTheme="minorHAnsi" w:eastAsia="Batang" w:hAnsiTheme="minorHAnsi" w:cstheme="minorHAnsi"/>
-        </w:rPr>
-      </w:pPr>
-      <w:r>
-        <w:rPr>
-          <w:rFonts w:asciiTheme="minorHAnsi" w:eastAsia="Batang" w:hAnsiTheme="minorHAnsi" w:cstheme="minorHAnsi"/>
-        </w:rPr>
-        <w:t>I used Kanban board with friend to more effectively manage time table. Most urgent to top and less urgent to bottom, so I can take rest and not hamper my performance</w:t>
-      </w:r>
     </w:p>
     <w:p>
       <w:pPr>

</xml_diff>

<commit_message>
feat: Add progress #31 'Interview Practice, Auth0'
</commit_message>
<xml_diff>
--- a/big-interview/auth0/interview_practice.docx
+++ b/big-interview/auth0/interview_practice.docx
@@ -1229,8 +1229,20 @@
           <w:sz w:val="28"/>
           <w:szCs w:val="28"/>
         </w:rPr>
-        <w:t>The phone interview</w:t>
-      </w:r>
+        <w:t xml:space="preserve">The phone </w:t>
+      </w:r>
+      <w:proofErr w:type="gramStart"/>
+      <w:r>
+        <w:rPr>
+          <w:rFonts w:asciiTheme="minorHAnsi" w:hAnsiTheme="minorHAnsi" w:cstheme="minorHAnsi"/>
+          <w:b/>
+          <w:bCs/>
+          <w:sz w:val="28"/>
+          <w:szCs w:val="28"/>
+        </w:rPr>
+        <w:t>interview</w:t>
+      </w:r>
+      <w:proofErr w:type="gramEnd"/>
     </w:p>
     <w:p>
       <w:pPr>
@@ -1560,7 +1572,31 @@
           <w:u w:val="single"/>
         </w:rPr>
         <w:lastRenderedPageBreak/>
-        <w:t>This is the reason why sales people always want in-person meeting</w:t>
+        <w:t xml:space="preserve">This is the reason why </w:t>
+      </w:r>
+      <w:proofErr w:type="gramStart"/>
+      <w:r>
+        <w:rPr>
+          <w:rFonts w:asciiTheme="minorHAnsi" w:hAnsiTheme="minorHAnsi" w:cstheme="minorHAnsi"/>
+          <w:b/>
+          <w:bCs/>
+          <w:sz w:val="28"/>
+          <w:szCs w:val="28"/>
+          <w:u w:val="single"/>
+        </w:rPr>
+        <w:t>sales people</w:t>
+      </w:r>
+      <w:proofErr w:type="gramEnd"/>
+      <w:r>
+        <w:rPr>
+          <w:rFonts w:asciiTheme="minorHAnsi" w:hAnsiTheme="minorHAnsi" w:cstheme="minorHAnsi"/>
+          <w:b/>
+          <w:bCs/>
+          <w:sz w:val="28"/>
+          <w:szCs w:val="28"/>
+          <w:u w:val="single"/>
+        </w:rPr>
+        <w:t xml:space="preserve"> always want in-person meeting</w:t>
       </w:r>
     </w:p>
     <w:p>
@@ -1938,8 +1974,20 @@
           <w:sz w:val="28"/>
           <w:szCs w:val="28"/>
         </w:rPr>
-        <w:t>The video interview</w:t>
-      </w:r>
+        <w:t xml:space="preserve">The video </w:t>
+      </w:r>
+      <w:proofErr w:type="gramStart"/>
+      <w:r>
+        <w:rPr>
+          <w:rFonts w:asciiTheme="minorHAnsi" w:hAnsiTheme="minorHAnsi" w:cstheme="minorHAnsi"/>
+          <w:b/>
+          <w:bCs/>
+          <w:sz w:val="28"/>
+          <w:szCs w:val="28"/>
+        </w:rPr>
+        <w:t>interview</w:t>
+      </w:r>
+      <w:proofErr w:type="gramEnd"/>
     </w:p>
     <w:p>
       <w:pPr>
@@ -2036,8 +2084,20 @@
           <w:sz w:val="28"/>
           <w:szCs w:val="28"/>
         </w:rPr>
-        <w:t>The panel interview</w:t>
-      </w:r>
+        <w:t xml:space="preserve">The panel </w:t>
+      </w:r>
+      <w:proofErr w:type="gramStart"/>
+      <w:r>
+        <w:rPr>
+          <w:rFonts w:asciiTheme="minorHAnsi" w:hAnsiTheme="minorHAnsi" w:cstheme="minorHAnsi"/>
+          <w:b/>
+          <w:bCs/>
+          <w:sz w:val="28"/>
+          <w:szCs w:val="28"/>
+        </w:rPr>
+        <w:t>interview</w:t>
+      </w:r>
+      <w:proofErr w:type="gramEnd"/>
     </w:p>
     <w:p>
       <w:pPr>
@@ -2078,8 +2138,20 @@
           <w:sz w:val="28"/>
           <w:szCs w:val="28"/>
         </w:rPr>
-        <w:t>The group interview</w:t>
-      </w:r>
+        <w:t xml:space="preserve">The group </w:t>
+      </w:r>
+      <w:proofErr w:type="gramStart"/>
+      <w:r>
+        <w:rPr>
+          <w:rFonts w:asciiTheme="minorHAnsi" w:hAnsiTheme="minorHAnsi" w:cstheme="minorHAnsi"/>
+          <w:b/>
+          <w:bCs/>
+          <w:sz w:val="28"/>
+          <w:szCs w:val="28"/>
+        </w:rPr>
+        <w:t>interview</w:t>
+      </w:r>
+      <w:proofErr w:type="gramEnd"/>
     </w:p>
     <w:p>
       <w:pPr>
@@ -2423,8 +2495,18 @@
           <w:sz w:val="28"/>
           <w:szCs w:val="28"/>
         </w:rPr>
-        <w:t>Is the primary decision maker on who gets hired</w:t>
-      </w:r>
+        <w:t xml:space="preserve">Is the primary decision maker on who gets </w:t>
+      </w:r>
+      <w:proofErr w:type="gramStart"/>
+      <w:r>
+        <w:rPr>
+          <w:rFonts w:asciiTheme="minorHAnsi" w:hAnsiTheme="minorHAnsi" w:cstheme="minorHAnsi"/>
+          <w:sz w:val="28"/>
+          <w:szCs w:val="28"/>
+        </w:rPr>
+        <w:t>hired</w:t>
+      </w:r>
+      <w:proofErr w:type="gramEnd"/>
     </w:p>
     <w:p>
       <w:pPr>
@@ -3067,7 +3149,25 @@
           <w:sz w:val="28"/>
           <w:szCs w:val="28"/>
         </w:rPr>
-        <w:t xml:space="preserve">I took leadership </w:t>
+        <w:t xml:space="preserve">I took </w:t>
+      </w:r>
+      <w:proofErr w:type="gramStart"/>
+      <w:r>
+        <w:rPr>
+          <w:rFonts w:asciiTheme="minorHAnsi" w:hAnsiTheme="minorHAnsi" w:cstheme="minorHAnsi"/>
+          <w:sz w:val="28"/>
+          <w:szCs w:val="28"/>
+        </w:rPr>
+        <w:t>leadership</w:t>
+      </w:r>
+      <w:proofErr w:type="gramEnd"/>
+      <w:r>
+        <w:rPr>
+          <w:rFonts w:asciiTheme="minorHAnsi" w:hAnsiTheme="minorHAnsi" w:cstheme="minorHAnsi"/>
+          <w:sz w:val="28"/>
+          <w:szCs w:val="28"/>
+        </w:rPr>
+        <w:t xml:space="preserve"> </w:t>
       </w:r>
       <w:r>
         <w:rPr>
@@ -3506,6 +3606,7 @@
         <w:t xml:space="preserve">Forms of </w:t>
       </w:r>
       <w:proofErr w:type="spellStart"/>
+      <w:proofErr w:type="gramStart"/>
       <w:r>
         <w:rPr>
           <w:rFonts w:asciiTheme="minorHAnsi" w:hAnsiTheme="minorHAnsi"/>
@@ -3514,6 +3615,7 @@
         <w:t>non verbal</w:t>
       </w:r>
       <w:proofErr w:type="spellEnd"/>
+      <w:proofErr w:type="gramEnd"/>
       <w:r>
         <w:rPr>
           <w:rFonts w:asciiTheme="minorHAnsi" w:hAnsiTheme="minorHAnsi"/>
@@ -4555,7 +4657,29 @@
                 <w:bdr w:val="none" w:sz="0" w:space="0" w:color="auto" w:frame="1"/>
                 <w:shd w:val="clear" w:color="auto" w:fill="FFFFFF"/>
               </w:rPr>
-              <w:t xml:space="preserve"> to join our Growth and Enablement Team. This team is focused on supercharging the next phase of Auth0’s growth while at the same time enabling multiple internal groups within our organization to effectively deal with their growing needs. At Growth &amp; Enablement, you would join a team of exceptionally talented individuals with a wide breadth of focus, from pricing &amp; packaging, to how customers can effectively leverage support resources to even looking after and improving internal tools that fulfill a plethora of field teams requirements.</w:t>
+              <w:t xml:space="preserve"> to join our Growth and Enablement Team. This team is focused on supercharging the next phase of Auth0’s growth while at the same time enabling multiple internal groups within our organization to effectively deal with their growing needs. At Growth &amp; Enablement, you would join a team of exceptionally talented individuals with a wide breadth of focus, from pricing &amp; packaging, to how customers can effectively leverage support resources to even looking after and improving internal tools that fulfill a plethora of field </w:t>
+            </w:r>
+            <w:proofErr w:type="gramStart"/>
+            <w:r>
+              <w:rPr>
+                <w:rFonts w:ascii="Segoe UI" w:hAnsi="Segoe UI" w:cs="Segoe UI"/>
+                <w:sz w:val="21"/>
+                <w:szCs w:val="21"/>
+                <w:bdr w:val="none" w:sz="0" w:space="0" w:color="auto" w:frame="1"/>
+                <w:shd w:val="clear" w:color="auto" w:fill="FFFFFF"/>
+              </w:rPr>
+              <w:t>teams</w:t>
+            </w:r>
+            <w:proofErr w:type="gramEnd"/>
+            <w:r>
+              <w:rPr>
+                <w:rFonts w:ascii="Segoe UI" w:hAnsi="Segoe UI" w:cs="Segoe UI"/>
+                <w:sz w:val="21"/>
+                <w:szCs w:val="21"/>
+                <w:bdr w:val="none" w:sz="0" w:space="0" w:color="auto" w:frame="1"/>
+                <w:shd w:val="clear" w:color="auto" w:fill="FFFFFF"/>
+              </w:rPr>
+              <w:t xml:space="preserve"> requirements.</w:t>
             </w:r>
             <w:r>
               <w:rPr>
@@ -4876,7 +5000,31 @@
                 <w:u w:val="single"/>
                 <w:bdr w:val="none" w:sz="0" w:space="0" w:color="auto" w:frame="1"/>
               </w:rPr>
-              <w:t>You'd Be An Excellent Fit If You</w:t>
+              <w:t xml:space="preserve">You'd Be </w:t>
+            </w:r>
+            <w:proofErr w:type="gramStart"/>
+            <w:r>
+              <w:rPr>
+                <w:rStyle w:val="Strong"/>
+                <w:rFonts w:ascii="Segoe UI" w:eastAsiaTheme="majorEastAsia" w:hAnsi="Segoe UI" w:cs="Segoe UI"/>
+                <w:sz w:val="21"/>
+                <w:szCs w:val="21"/>
+                <w:u w:val="single"/>
+                <w:bdr w:val="none" w:sz="0" w:space="0" w:color="auto" w:frame="1"/>
+              </w:rPr>
+              <w:t>An</w:t>
+            </w:r>
+            <w:proofErr w:type="gramEnd"/>
+            <w:r>
+              <w:rPr>
+                <w:rStyle w:val="Strong"/>
+                <w:rFonts w:ascii="Segoe UI" w:eastAsiaTheme="majorEastAsia" w:hAnsi="Segoe UI" w:cs="Segoe UI"/>
+                <w:sz w:val="21"/>
+                <w:szCs w:val="21"/>
+                <w:u w:val="single"/>
+                <w:bdr w:val="none" w:sz="0" w:space="0" w:color="auto" w:frame="1"/>
+              </w:rPr>
+              <w:t xml:space="preserve"> Excellent Fit If You</w:t>
             </w:r>
             <w:r>
               <w:rPr>
@@ -5142,7 +5290,29 @@
                 <w:bdr w:val="none" w:sz="0" w:space="0" w:color="auto" w:frame="1"/>
                 <w:shd w:val="clear" w:color="auto" w:fill="FFFFFF"/>
               </w:rPr>
-              <w:t xml:space="preserve">Have the ability to be self-directed and be effective working independently, yet feel equally </w:t>
+              <w:t xml:space="preserve">Have the ability to be self-directed and be effective working </w:t>
+            </w:r>
+            <w:proofErr w:type="gramStart"/>
+            <w:r>
+              <w:rPr>
+                <w:rFonts w:ascii="Segoe UI" w:hAnsi="Segoe UI" w:cs="Segoe UI"/>
+                <w:sz w:val="21"/>
+                <w:szCs w:val="21"/>
+                <w:bdr w:val="none" w:sz="0" w:space="0" w:color="auto" w:frame="1"/>
+                <w:shd w:val="clear" w:color="auto" w:fill="FFFFFF"/>
+              </w:rPr>
+              <w:t>independently, yet</w:t>
+            </w:r>
+            <w:proofErr w:type="gramEnd"/>
+            <w:r>
+              <w:rPr>
+                <w:rFonts w:ascii="Segoe UI" w:hAnsi="Segoe UI" w:cs="Segoe UI"/>
+                <w:sz w:val="21"/>
+                <w:szCs w:val="21"/>
+                <w:bdr w:val="none" w:sz="0" w:space="0" w:color="auto" w:frame="1"/>
+                <w:shd w:val="clear" w:color="auto" w:fill="FFFFFF"/>
+              </w:rPr>
+              <w:t xml:space="preserve"> feel equally </w:t>
             </w:r>
             <w:r>
               <w:rPr>
@@ -5587,8 +5757,20 @@
                 <w:shd w:val="clear" w:color="auto" w:fill="FFFFFF"/>
               </w:rPr>
               <w:br/>
-              <w:t>We like to think that we are helping make the internet safer. Our team is spread across more than 35 countries and we are proud to continually be recognized as a great place to work. Culture is critical to us, and we are transparent about our vision and principles .</w:t>
+              <w:t xml:space="preserve">We like to think that we are helping make the internet safer. Our team is spread across more than 35 countries and we are proud to continually be recognized as a great place to work. Culture is critical to us, and we are transparent about our vision and </w:t>
             </w:r>
+            <w:proofErr w:type="gramStart"/>
+            <w:r>
+              <w:rPr>
+                <w:rFonts w:ascii="Segoe UI" w:hAnsi="Segoe UI" w:cs="Segoe UI"/>
+                <w:sz w:val="21"/>
+                <w:szCs w:val="21"/>
+                <w:bdr w:val="none" w:sz="0" w:space="0" w:color="auto" w:frame="1"/>
+                <w:shd w:val="clear" w:color="auto" w:fill="FFFFFF"/>
+              </w:rPr>
+              <w:t>principles .</w:t>
+            </w:r>
+            <w:proofErr w:type="gramEnd"/>
             <w:r>
               <w:rPr>
                 <w:rFonts w:ascii="Segoe UI" w:hAnsi="Segoe UI" w:cs="Segoe UI"/>
@@ -5896,8 +6078,17 @@
           <w:rFonts w:asciiTheme="minorHAnsi" w:hAnsiTheme="minorHAnsi"/>
           <w:color w:val="000000" w:themeColor="text1"/>
         </w:rPr>
-        <w:t>Lover of learning, persistent person, loves change</w:t>
-      </w:r>
+        <w:t xml:space="preserve">Lover of learning, persistent person, loves </w:t>
+      </w:r>
+      <w:proofErr w:type="gramStart"/>
+      <w:r>
+        <w:rPr>
+          <w:rFonts w:asciiTheme="minorHAnsi" w:hAnsiTheme="minorHAnsi"/>
+          <w:color w:val="000000" w:themeColor="text1"/>
+        </w:rPr>
+        <w:t>change</w:t>
+      </w:r>
+      <w:proofErr w:type="gramEnd"/>
     </w:p>
     <w:p>
       <w:pPr>
@@ -5943,7 +6134,29 @@
           <w:szCs w:val="23"/>
           <w:shd w:val="clear" w:color="auto" w:fill="FFFFFF"/>
         </w:rPr>
-        <w:t>Review snippet of code in Node.js. What would you do to make it production ready  </w:t>
+        <w:t xml:space="preserve">Review snippet of code in Node.js. What would you do to make it production </w:t>
+      </w:r>
+      <w:proofErr w:type="gramStart"/>
+      <w:r>
+        <w:rPr>
+          <w:rFonts w:ascii="Lato" w:hAnsi="Lato"/>
+          <w:color w:val="404040"/>
+          <w:sz w:val="23"/>
+          <w:szCs w:val="23"/>
+          <w:shd w:val="clear" w:color="auto" w:fill="FFFFFF"/>
+        </w:rPr>
+        <w:t>ready</w:t>
+      </w:r>
+      <w:proofErr w:type="gramEnd"/>
+      <w:r>
+        <w:rPr>
+          <w:rFonts w:ascii="Lato" w:hAnsi="Lato"/>
+          <w:color w:val="404040"/>
+          <w:sz w:val="23"/>
+          <w:szCs w:val="23"/>
+          <w:shd w:val="clear" w:color="auto" w:fill="FFFFFF"/>
+        </w:rPr>
+        <w:t xml:space="preserve">  </w:t>
       </w:r>
     </w:p>
     <w:p>
@@ -6255,6 +6468,7 @@
         </w:rPr>
         <w:t xml:space="preserve">, who has proven history of going from knowing nothing about programming into getting a job at the industry, and my passion </w:t>
       </w:r>
+      <w:proofErr w:type="gramStart"/>
       <w:r>
         <w:rPr>
           <w:rFonts w:asciiTheme="minorHAnsi" w:hAnsiTheme="minorHAnsi"/>
@@ -6267,7 +6481,15 @@
           <w:rFonts w:asciiTheme="minorHAnsi" w:hAnsiTheme="minorHAnsi"/>
           <w:color w:val="000000" w:themeColor="text1"/>
         </w:rPr>
-        <w:t xml:space="preserve"> learning is still going </w:t>
+        <w:t xml:space="preserve"> learning</w:t>
+      </w:r>
+      <w:proofErr w:type="gramEnd"/>
+      <w:r>
+        <w:rPr>
+          <w:rFonts w:asciiTheme="minorHAnsi" w:hAnsiTheme="minorHAnsi"/>
+          <w:color w:val="000000" w:themeColor="text1"/>
+        </w:rPr>
+        <w:t xml:space="preserve"> is still going </w:t>
       </w:r>
       <w:r>
         <w:rPr>
@@ -8683,7 +8905,15 @@
         <w:shd w:val="clear" w:color="auto" w:fill="FFFFFF"/>
       </w:pPr>
       <w:r>
-        <w:t>I began improving it’s UI day during the off hours. I played around with CSS and PHP (it was used to template the pdf) and made incremental improvements until it looked great</w:t>
+        <w:t xml:space="preserve">I began improving </w:t>
+      </w:r>
+      <w:proofErr w:type="gramStart"/>
+      <w:r>
+        <w:t>it’s</w:t>
+      </w:r>
+      <w:proofErr w:type="gramEnd"/>
+      <w:r>
+        <w:t xml:space="preserve"> UI day during the off hours. I played around with CSS and PHP (it was used to template the pdf) and made incremental improvements until it looked great</w:t>
       </w:r>
     </w:p>
     <w:p>
@@ -8801,7 +9031,21 @@
         <w:rPr>
           <w:rFonts w:asciiTheme="minorHAnsi" w:eastAsia="Batang" w:hAnsiTheme="minorHAnsi" w:cstheme="minorHAnsi"/>
         </w:rPr>
-        <w:t>I wrote bash program to do all of above in fewest key strokes possible, but still maintaining quality</w:t>
+        <w:t xml:space="preserve">I wrote bash program to do all of above in fewest </w:t>
+      </w:r>
+      <w:proofErr w:type="gramStart"/>
+      <w:r>
+        <w:rPr>
+          <w:rFonts w:asciiTheme="minorHAnsi" w:eastAsia="Batang" w:hAnsiTheme="minorHAnsi" w:cstheme="minorHAnsi"/>
+        </w:rPr>
+        <w:t>key strokes</w:t>
+      </w:r>
+      <w:proofErr w:type="gramEnd"/>
+      <w:r>
+        <w:rPr>
+          <w:rFonts w:asciiTheme="minorHAnsi" w:eastAsia="Batang" w:hAnsiTheme="minorHAnsi" w:cstheme="minorHAnsi"/>
+        </w:rPr>
+        <w:t xml:space="preserve"> possible, but still maintaining quality</w:t>
       </w:r>
     </w:p>
     <w:p>
@@ -9064,7 +9308,15 @@
         <w:shd w:val="clear" w:color="auto" w:fill="FFFFFF"/>
       </w:pPr>
       <w:r>
-        <w:t>He looked at the form and said “Moe could you work on this again?”</w:t>
+        <w:t xml:space="preserve">He looked at the form and </w:t>
+      </w:r>
+      <w:proofErr w:type="gramStart"/>
+      <w:r>
+        <w:t>said</w:t>
+      </w:r>
+      <w:proofErr w:type="gramEnd"/>
+      <w:r>
+        <w:t xml:space="preserve"> “Moe could you work on this again?”</w:t>
       </w:r>
     </w:p>
     <w:p>
@@ -9283,7 +9535,15 @@
         <w:shd w:val="clear" w:color="auto" w:fill="FFFFFF"/>
       </w:pPr>
       <w:r>
-        <w:t>Jake was clearly frustrated and I assured him, hey it’s not a problem. I will get it done</w:t>
+        <w:t xml:space="preserve">Jake was clearly </w:t>
+      </w:r>
+      <w:proofErr w:type="gramStart"/>
+      <w:r>
+        <w:t>frustrated</w:t>
+      </w:r>
+      <w:proofErr w:type="gramEnd"/>
+      <w:r>
+        <w:t xml:space="preserve"> and I assured him, hey it’s not a problem. I will get it done</w:t>
       </w:r>
     </w:p>
     <w:p>
@@ -9296,7 +9556,15 @@
         <w:shd w:val="clear" w:color="auto" w:fill="FFFFFF"/>
       </w:pPr>
       <w:r>
-        <w:t>It took couple of revisions but when it was complete, and deployed to their system, Jake came rushing in and said “Hey Moe, I showed this to client and she said It’s Christmas. Christmas has come early. Thank you so much!!”</w:t>
+        <w:t xml:space="preserve">It took couple of revisions but when it was complete, and deployed to their system, Jake came rushing in and said “Hey Moe, I showed this to </w:t>
+      </w:r>
+      <w:proofErr w:type="gramStart"/>
+      <w:r>
+        <w:t>client</w:t>
+      </w:r>
+      <w:proofErr w:type="gramEnd"/>
+      <w:r>
+        <w:t xml:space="preserve"> and she said It’s Christmas. Christmas has come early. Thank you so much!!”</w:t>
       </w:r>
     </w:p>
     <w:p>
@@ -9404,11 +9672,19 @@
           <w:rFonts w:asciiTheme="minorHAnsi" w:eastAsia="Batang" w:hAnsiTheme="minorHAnsi" w:cstheme="minorHAnsi"/>
         </w:rPr>
       </w:pPr>
+      <w:proofErr w:type="gramStart"/>
       <w:r>
         <w:rPr>
           <w:rFonts w:asciiTheme="minorHAnsi" w:eastAsia="Batang" w:hAnsiTheme="minorHAnsi" w:cstheme="minorHAnsi"/>
         </w:rPr>
-        <w:t xml:space="preserve">So using the tool I have built during the off hours, or </w:t>
+        <w:t>So</w:t>
+      </w:r>
+      <w:proofErr w:type="gramEnd"/>
+      <w:r>
+        <w:rPr>
+          <w:rFonts w:asciiTheme="minorHAnsi" w:eastAsia="Batang" w:hAnsiTheme="minorHAnsi" w:cstheme="minorHAnsi"/>
+        </w:rPr>
+        <w:t xml:space="preserve"> using the tool I have built during the off hours, or </w:t>
       </w:r>
     </w:p>
     <w:p>
@@ -9625,7 +9901,21 @@
         <w:rPr>
           <w:rFonts w:asciiTheme="minorHAnsi" w:eastAsia="Batang" w:hAnsiTheme="minorHAnsi" w:cstheme="minorHAnsi"/>
         </w:rPr>
-        <w:t>, and I earned $1000 after an year</w:t>
+        <w:t xml:space="preserve">, and I earned $1000 after </w:t>
+      </w:r>
+      <w:proofErr w:type="gramStart"/>
+      <w:r>
+        <w:rPr>
+          <w:rFonts w:asciiTheme="minorHAnsi" w:eastAsia="Batang" w:hAnsiTheme="minorHAnsi" w:cstheme="minorHAnsi"/>
+        </w:rPr>
+        <w:t>an</w:t>
+      </w:r>
+      <w:proofErr w:type="gramEnd"/>
+      <w:r>
+        <w:rPr>
+          <w:rFonts w:asciiTheme="minorHAnsi" w:eastAsia="Batang" w:hAnsiTheme="minorHAnsi" w:cstheme="minorHAnsi"/>
+        </w:rPr>
+        <w:t xml:space="preserve"> year</w:t>
       </w:r>
     </w:p>
     <w:p>
@@ -9663,11 +9953,19 @@
           <w:rFonts w:asciiTheme="minorHAnsi" w:eastAsia="Batang" w:hAnsiTheme="minorHAnsi" w:cstheme="minorHAnsi"/>
         </w:rPr>
       </w:pPr>
+      <w:proofErr w:type="gramStart"/>
       <w:r>
         <w:rPr>
           <w:rFonts w:asciiTheme="minorHAnsi" w:eastAsia="Batang" w:hAnsiTheme="minorHAnsi" w:cstheme="minorHAnsi"/>
         </w:rPr>
-        <w:t>So I picked up only $1000 and left to Vancouver from Calgary</w:t>
+        <w:t>So</w:t>
+      </w:r>
+      <w:proofErr w:type="gramEnd"/>
+      <w:r>
+        <w:rPr>
+          <w:rFonts w:asciiTheme="minorHAnsi" w:eastAsia="Batang" w:hAnsiTheme="minorHAnsi" w:cstheme="minorHAnsi"/>
+        </w:rPr>
+        <w:t xml:space="preserve"> I picked up only $1000 and left to Vancouver from Calgary</w:t>
       </w:r>
     </w:p>
     <w:p>
@@ -9777,6 +10075,47 @@
         <w:t>SiteMax</w:t>
       </w:r>
       <w:proofErr w:type="spellEnd"/>
+    </w:p>
+    <w:p>
+      <w:pPr>
+        <w:pStyle w:val="ListParagraph"/>
+        <w:numPr>
+          <w:ilvl w:val="2"/>
+          <w:numId w:val="7"/>
+        </w:numPr>
+        <w:tabs>
+          <w:tab w:val="left" w:pos="5560"/>
+        </w:tabs>
+        <w:rPr>
+          <w:rFonts w:asciiTheme="minorHAnsi" w:eastAsia="Batang" w:hAnsiTheme="minorHAnsi" w:cstheme="minorHAnsi"/>
+        </w:rPr>
+      </w:pPr>
+      <w:r>
+        <w:rPr>
+          <w:rFonts w:asciiTheme="minorHAnsi" w:eastAsia="Batang" w:hAnsiTheme="minorHAnsi" w:cstheme="minorHAnsi"/>
+        </w:rPr>
+        <w:t xml:space="preserve">I was at </w:t>
+      </w:r>
+      <w:proofErr w:type="spellStart"/>
+      <w:r>
+        <w:rPr>
+          <w:rFonts w:asciiTheme="minorHAnsi" w:eastAsia="Batang" w:hAnsiTheme="minorHAnsi" w:cstheme="minorHAnsi"/>
+        </w:rPr>
+        <w:t>SiteMax</w:t>
+      </w:r>
+      <w:proofErr w:type="spellEnd"/>
+      <w:r>
+        <w:rPr>
+          <w:rFonts w:asciiTheme="minorHAnsi" w:eastAsia="Batang" w:hAnsiTheme="minorHAnsi" w:cstheme="minorHAnsi"/>
+        </w:rPr>
+        <w:t xml:space="preserve"> Systems, and I was </w:t>
+      </w:r>
+      <w:r>
+        <w:rPr>
+          <w:rFonts w:asciiTheme="minorHAnsi" w:eastAsia="Batang" w:hAnsiTheme="minorHAnsi" w:cstheme="minorHAnsi"/>
+        </w:rPr>
+        <w:t>with nervousness</w:t>
+      </w:r>
     </w:p>
     <w:p>
       <w:pPr>

</xml_diff>

<commit_message>
feat: Add progress #32 'Interview Practice, Auth0'
</commit_message>
<xml_diff>
--- a/big-interview/auth0/interview_practice.docx
+++ b/big-interview/auth0/interview_practice.docx
@@ -159,41 +159,13 @@
           <w:szCs w:val="28"/>
         </w:rPr>
       </w:pPr>
-      <w:proofErr w:type="spellStart"/>
-      <w:r>
-        <w:rPr>
-          <w:rFonts w:asciiTheme="minorHAnsi" w:hAnsiTheme="minorHAnsi" w:cstheme="minorHAnsi"/>
-          <w:sz w:val="28"/>
-          <w:szCs w:val="28"/>
-        </w:rPr>
-        <w:t>Swarmy</w:t>
-      </w:r>
-      <w:proofErr w:type="spellEnd"/>
-      <w:r>
-        <w:rPr>
-          <w:rFonts w:asciiTheme="minorHAnsi" w:hAnsiTheme="minorHAnsi" w:cstheme="minorHAnsi"/>
-          <w:sz w:val="28"/>
-          <w:szCs w:val="28"/>
-        </w:rPr>
-        <w:t xml:space="preserve">, </w:t>
-      </w:r>
-      <w:proofErr w:type="spellStart"/>
-      <w:r>
-        <w:rPr>
-          <w:rFonts w:asciiTheme="minorHAnsi" w:hAnsiTheme="minorHAnsi" w:cstheme="minorHAnsi"/>
-          <w:sz w:val="28"/>
-          <w:szCs w:val="28"/>
-        </w:rPr>
-        <w:t>awkard</w:t>
-      </w:r>
-      <w:proofErr w:type="spellEnd"/>
-      <w:r>
-        <w:rPr>
-          <w:rFonts w:asciiTheme="minorHAnsi" w:hAnsiTheme="minorHAnsi" w:cstheme="minorHAnsi"/>
-          <w:sz w:val="28"/>
-          <w:szCs w:val="28"/>
-        </w:rPr>
-        <w:t xml:space="preserve"> </w:t>
+      <w:r>
+        <w:rPr>
+          <w:rFonts w:asciiTheme="minorHAnsi" w:hAnsiTheme="minorHAnsi" w:cstheme="minorHAnsi"/>
+          <w:sz w:val="28"/>
+          <w:szCs w:val="28"/>
+        </w:rPr>
+        <w:t xml:space="preserve">Swarmy, awkard </w:t>
       </w:r>
       <w:r>
         <w:rPr>
@@ -556,23 +528,13 @@
           <w:szCs w:val="28"/>
         </w:rPr>
       </w:pPr>
-      <w:proofErr w:type="spellStart"/>
-      <w:r>
-        <w:rPr>
-          <w:rFonts w:asciiTheme="minorHAnsi" w:hAnsiTheme="minorHAnsi" w:cstheme="minorHAnsi"/>
-          <w:sz w:val="28"/>
-          <w:szCs w:val="28"/>
-        </w:rPr>
-        <w:t>E.g</w:t>
-      </w:r>
-      <w:proofErr w:type="spellEnd"/>
-      <w:r>
-        <w:rPr>
-          <w:rFonts w:asciiTheme="minorHAnsi" w:hAnsiTheme="minorHAnsi" w:cstheme="minorHAnsi"/>
-          <w:sz w:val="28"/>
-          <w:szCs w:val="28"/>
-        </w:rPr>
-        <w:t xml:space="preserve"> arriving late, </w:t>
+      <w:r>
+        <w:rPr>
+          <w:rFonts w:asciiTheme="minorHAnsi" w:hAnsiTheme="minorHAnsi" w:cstheme="minorHAnsi"/>
+          <w:sz w:val="28"/>
+          <w:szCs w:val="28"/>
+        </w:rPr>
+        <w:t xml:space="preserve">E.g arriving late, </w:t>
       </w:r>
     </w:p>
     <w:p>
@@ -863,23 +825,13 @@
           <w:szCs w:val="28"/>
         </w:rPr>
       </w:pPr>
-      <w:proofErr w:type="spellStart"/>
-      <w:r>
-        <w:rPr>
-          <w:rFonts w:asciiTheme="minorHAnsi" w:hAnsiTheme="minorHAnsi" w:cstheme="minorHAnsi"/>
-          <w:sz w:val="28"/>
-          <w:szCs w:val="28"/>
-        </w:rPr>
-        <w:t>Doging</w:t>
-      </w:r>
-      <w:proofErr w:type="spellEnd"/>
-      <w:r>
-        <w:rPr>
-          <w:rFonts w:asciiTheme="minorHAnsi" w:hAnsiTheme="minorHAnsi" w:cstheme="minorHAnsi"/>
-          <w:sz w:val="28"/>
-          <w:szCs w:val="28"/>
-        </w:rPr>
-        <w:t xml:space="preserve"> questions</w:t>
+      <w:r>
+        <w:rPr>
+          <w:rFonts w:asciiTheme="minorHAnsi" w:hAnsiTheme="minorHAnsi" w:cstheme="minorHAnsi"/>
+          <w:sz w:val="28"/>
+          <w:szCs w:val="28"/>
+        </w:rPr>
+        <w:t>Doging questions</w:t>
       </w:r>
     </w:p>
     <w:p>
@@ -955,20 +907,8 @@
           <w:sz w:val="28"/>
           <w:szCs w:val="28"/>
         </w:rPr>
-        <w:t xml:space="preserve">Don’t ever badmouth your former employer, manager or even your </w:t>
-      </w:r>
-      <w:proofErr w:type="spellStart"/>
-      <w:r>
-        <w:rPr>
-          <w:rFonts w:asciiTheme="minorHAnsi" w:hAnsiTheme="minorHAnsi" w:cstheme="minorHAnsi"/>
-          <w:b/>
-          <w:bCs/>
-          <w:sz w:val="28"/>
-          <w:szCs w:val="28"/>
-        </w:rPr>
-        <w:t>coworker</w:t>
-      </w:r>
-      <w:proofErr w:type="spellEnd"/>
+        <w:t>Don’t ever badmouth your former employer, manager or even your coworker</w:t>
+      </w:r>
     </w:p>
     <w:p>
       <w:pPr>
@@ -1229,20 +1169,8 @@
           <w:sz w:val="28"/>
           <w:szCs w:val="28"/>
         </w:rPr>
-        <w:t xml:space="preserve">The phone </w:t>
-      </w:r>
-      <w:proofErr w:type="gramStart"/>
-      <w:r>
-        <w:rPr>
-          <w:rFonts w:asciiTheme="minorHAnsi" w:hAnsiTheme="minorHAnsi" w:cstheme="minorHAnsi"/>
-          <w:b/>
-          <w:bCs/>
-          <w:sz w:val="28"/>
-          <w:szCs w:val="28"/>
-        </w:rPr>
-        <w:t>interview</w:t>
-      </w:r>
-      <w:proofErr w:type="gramEnd"/>
+        <w:t>The phone interview</w:t>
+      </w:r>
     </w:p>
     <w:p>
       <w:pPr>
@@ -1572,31 +1500,7 @@
           <w:u w:val="single"/>
         </w:rPr>
         <w:lastRenderedPageBreak/>
-        <w:t xml:space="preserve">This is the reason why </w:t>
-      </w:r>
-      <w:proofErr w:type="gramStart"/>
-      <w:r>
-        <w:rPr>
-          <w:rFonts w:asciiTheme="minorHAnsi" w:hAnsiTheme="minorHAnsi" w:cstheme="minorHAnsi"/>
-          <w:b/>
-          <w:bCs/>
-          <w:sz w:val="28"/>
-          <w:szCs w:val="28"/>
-          <w:u w:val="single"/>
-        </w:rPr>
-        <w:t>sales people</w:t>
-      </w:r>
-      <w:proofErr w:type="gramEnd"/>
-      <w:r>
-        <w:rPr>
-          <w:rFonts w:asciiTheme="minorHAnsi" w:hAnsiTheme="minorHAnsi" w:cstheme="minorHAnsi"/>
-          <w:b/>
-          <w:bCs/>
-          <w:sz w:val="28"/>
-          <w:szCs w:val="28"/>
-          <w:u w:val="single"/>
-        </w:rPr>
-        <w:t xml:space="preserve"> always want in-person meeting</w:t>
+        <w:t>This is the reason why sales people always want in-person meeting</w:t>
       </w:r>
     </w:p>
     <w:p>
@@ -1912,43 +1816,7 @@
           <w:sz w:val="28"/>
           <w:szCs w:val="28"/>
         </w:rPr>
-        <w:t>“</w:t>
-      </w:r>
-      <w:proofErr w:type="spellStart"/>
-      <w:r>
-        <w:rPr>
-          <w:rFonts w:asciiTheme="minorHAnsi" w:hAnsiTheme="minorHAnsi" w:cstheme="minorHAnsi"/>
-          <w:sz w:val="28"/>
-          <w:szCs w:val="28"/>
-        </w:rPr>
-        <w:t>Umns</w:t>
-      </w:r>
-      <w:proofErr w:type="spellEnd"/>
-      <w:r>
-        <w:rPr>
-          <w:rFonts w:asciiTheme="minorHAnsi" w:hAnsiTheme="minorHAnsi" w:cstheme="minorHAnsi"/>
-          <w:sz w:val="28"/>
-          <w:szCs w:val="28"/>
-        </w:rPr>
-        <w:t>” and “</w:t>
-      </w:r>
-      <w:proofErr w:type="spellStart"/>
-      <w:r>
-        <w:rPr>
-          <w:rFonts w:asciiTheme="minorHAnsi" w:hAnsiTheme="minorHAnsi" w:cstheme="minorHAnsi"/>
-          <w:sz w:val="28"/>
-          <w:szCs w:val="28"/>
-        </w:rPr>
-        <w:t>Uhs</w:t>
-      </w:r>
-      <w:proofErr w:type="spellEnd"/>
-      <w:r>
-        <w:rPr>
-          <w:rFonts w:asciiTheme="minorHAnsi" w:hAnsiTheme="minorHAnsi" w:cstheme="minorHAnsi"/>
-          <w:sz w:val="28"/>
-          <w:szCs w:val="28"/>
-        </w:rPr>
-        <w:t>”</w:t>
+        <w:t>“Umns” and “Uhs”</w:t>
       </w:r>
     </w:p>
     <w:p>
@@ -1974,20 +1842,8 @@
           <w:sz w:val="28"/>
           <w:szCs w:val="28"/>
         </w:rPr>
-        <w:t xml:space="preserve">The video </w:t>
-      </w:r>
-      <w:proofErr w:type="gramStart"/>
-      <w:r>
-        <w:rPr>
-          <w:rFonts w:asciiTheme="minorHAnsi" w:hAnsiTheme="minorHAnsi" w:cstheme="minorHAnsi"/>
-          <w:b/>
-          <w:bCs/>
-          <w:sz w:val="28"/>
-          <w:szCs w:val="28"/>
-        </w:rPr>
-        <w:t>interview</w:t>
-      </w:r>
-      <w:proofErr w:type="gramEnd"/>
+        <w:t>The video interview</w:t>
+      </w:r>
     </w:p>
     <w:p>
       <w:pPr>
@@ -2084,20 +1940,8 @@
           <w:sz w:val="28"/>
           <w:szCs w:val="28"/>
         </w:rPr>
-        <w:t xml:space="preserve">The panel </w:t>
-      </w:r>
-      <w:proofErr w:type="gramStart"/>
-      <w:r>
-        <w:rPr>
-          <w:rFonts w:asciiTheme="minorHAnsi" w:hAnsiTheme="minorHAnsi" w:cstheme="minorHAnsi"/>
-          <w:b/>
-          <w:bCs/>
-          <w:sz w:val="28"/>
-          <w:szCs w:val="28"/>
-        </w:rPr>
-        <w:t>interview</w:t>
-      </w:r>
-      <w:proofErr w:type="gramEnd"/>
+        <w:t>The panel interview</w:t>
+      </w:r>
     </w:p>
     <w:p>
       <w:pPr>
@@ -2138,20 +1982,8 @@
           <w:sz w:val="28"/>
           <w:szCs w:val="28"/>
         </w:rPr>
-        <w:t xml:space="preserve">The group </w:t>
-      </w:r>
-      <w:proofErr w:type="gramStart"/>
-      <w:r>
-        <w:rPr>
-          <w:rFonts w:asciiTheme="minorHAnsi" w:hAnsiTheme="minorHAnsi" w:cstheme="minorHAnsi"/>
-          <w:b/>
-          <w:bCs/>
-          <w:sz w:val="28"/>
-          <w:szCs w:val="28"/>
-        </w:rPr>
-        <w:t>interview</w:t>
-      </w:r>
-      <w:proofErr w:type="gramEnd"/>
+        <w:t>The group interview</w:t>
+      </w:r>
     </w:p>
     <w:p>
       <w:pPr>
@@ -2495,18 +2327,8 @@
           <w:sz w:val="28"/>
           <w:szCs w:val="28"/>
         </w:rPr>
-        <w:t xml:space="preserve">Is the primary decision maker on who gets </w:t>
-      </w:r>
-      <w:proofErr w:type="gramStart"/>
-      <w:r>
-        <w:rPr>
-          <w:rFonts w:asciiTheme="minorHAnsi" w:hAnsiTheme="minorHAnsi" w:cstheme="minorHAnsi"/>
-          <w:sz w:val="28"/>
-          <w:szCs w:val="28"/>
-        </w:rPr>
-        <w:t>hired</w:t>
-      </w:r>
-      <w:proofErr w:type="gramEnd"/>
+        <w:t>Is the primary decision maker on who gets hired</w:t>
+      </w:r>
     </w:p>
     <w:p>
       <w:pPr>
@@ -2902,25 +2724,7 @@
           <w:sz w:val="28"/>
           <w:szCs w:val="28"/>
         </w:rPr>
-        <w:t xml:space="preserve">I worked at </w:t>
-      </w:r>
-      <w:proofErr w:type="spellStart"/>
-      <w:r>
-        <w:rPr>
-          <w:rFonts w:asciiTheme="minorHAnsi" w:hAnsiTheme="minorHAnsi" w:cstheme="minorHAnsi"/>
-          <w:sz w:val="28"/>
-          <w:szCs w:val="28"/>
-        </w:rPr>
-        <w:t>Sitemax</w:t>
-      </w:r>
-      <w:proofErr w:type="spellEnd"/>
-      <w:r>
-        <w:rPr>
-          <w:rFonts w:asciiTheme="minorHAnsi" w:hAnsiTheme="minorHAnsi" w:cstheme="minorHAnsi"/>
-          <w:sz w:val="28"/>
-          <w:szCs w:val="28"/>
-        </w:rPr>
-        <w:t xml:space="preserve"> Systems from January 2018 to December 2019</w:t>
+        <w:t>I worked at Sitemax Systems from January 2018 to December 2019</w:t>
       </w:r>
       <w:r>
         <w:rPr>
@@ -2982,25 +2786,7 @@
           <w:sz w:val="28"/>
           <w:szCs w:val="28"/>
         </w:rPr>
-        <w:t xml:space="preserve"> </w:t>
-      </w:r>
-      <w:proofErr w:type="spellStart"/>
-      <w:r>
-        <w:rPr>
-          <w:rFonts w:asciiTheme="minorHAnsi" w:hAnsiTheme="minorHAnsi" w:cstheme="minorHAnsi"/>
-          <w:sz w:val="28"/>
-          <w:szCs w:val="28"/>
-        </w:rPr>
-        <w:t>SiteMax</w:t>
-      </w:r>
-      <w:proofErr w:type="spellEnd"/>
-      <w:r>
-        <w:rPr>
-          <w:rFonts w:asciiTheme="minorHAnsi" w:hAnsiTheme="minorHAnsi" w:cstheme="minorHAnsi"/>
-          <w:sz w:val="28"/>
-          <w:szCs w:val="28"/>
-        </w:rPr>
-        <w:t xml:space="preserve"> Systems</w:t>
+        <w:t xml:space="preserve"> SiteMax Systems</w:t>
       </w:r>
     </w:p>
     <w:p>
@@ -3071,61 +2857,7 @@
           <w:sz w:val="28"/>
           <w:szCs w:val="28"/>
         </w:rPr>
-        <w:t xml:space="preserve"> </w:t>
-      </w:r>
-      <w:proofErr w:type="spellStart"/>
-      <w:r>
-        <w:rPr>
-          <w:rFonts w:asciiTheme="minorHAnsi" w:hAnsiTheme="minorHAnsi" w:cstheme="minorHAnsi"/>
-          <w:sz w:val="28"/>
-          <w:szCs w:val="28"/>
-        </w:rPr>
-        <w:t>SItemax’s</w:t>
-      </w:r>
-      <w:proofErr w:type="spellEnd"/>
-      <w:r>
-        <w:rPr>
-          <w:rFonts w:asciiTheme="minorHAnsi" w:hAnsiTheme="minorHAnsi" w:cstheme="minorHAnsi"/>
-          <w:sz w:val="28"/>
-          <w:szCs w:val="28"/>
-        </w:rPr>
-        <w:t xml:space="preserve"> mission critical </w:t>
-      </w:r>
-      <w:proofErr w:type="spellStart"/>
-      <w:r>
-        <w:rPr>
-          <w:rFonts w:asciiTheme="minorHAnsi" w:hAnsiTheme="minorHAnsi" w:cstheme="minorHAnsi"/>
-          <w:sz w:val="28"/>
-          <w:szCs w:val="28"/>
-        </w:rPr>
-        <w:t>Sitemax</w:t>
-      </w:r>
-      <w:proofErr w:type="spellEnd"/>
-      <w:r>
-        <w:rPr>
-          <w:rFonts w:asciiTheme="minorHAnsi" w:hAnsiTheme="minorHAnsi" w:cstheme="minorHAnsi"/>
-          <w:sz w:val="28"/>
-          <w:szCs w:val="28"/>
-        </w:rPr>
-        <w:t xml:space="preserve"> 3 and </w:t>
-      </w:r>
-      <w:proofErr w:type="spellStart"/>
-      <w:r>
-        <w:rPr>
-          <w:rFonts w:asciiTheme="minorHAnsi" w:hAnsiTheme="minorHAnsi" w:cstheme="minorHAnsi"/>
-          <w:sz w:val="28"/>
-          <w:szCs w:val="28"/>
-        </w:rPr>
-        <w:t>Sitemax</w:t>
-      </w:r>
-      <w:proofErr w:type="spellEnd"/>
-      <w:r>
-        <w:rPr>
-          <w:rFonts w:asciiTheme="minorHAnsi" w:hAnsiTheme="minorHAnsi" w:cstheme="minorHAnsi"/>
-          <w:sz w:val="28"/>
-          <w:szCs w:val="28"/>
-        </w:rPr>
-        <w:t xml:space="preserve"> 3.5</w:t>
+        <w:t xml:space="preserve"> SItemax’s mission critical Sitemax 3 and Sitemax 3.5</w:t>
       </w:r>
       <w:r>
         <w:rPr>
@@ -3149,25 +2881,7 @@
           <w:sz w:val="28"/>
           <w:szCs w:val="28"/>
         </w:rPr>
-        <w:t xml:space="preserve">I took </w:t>
-      </w:r>
-      <w:proofErr w:type="gramStart"/>
-      <w:r>
-        <w:rPr>
-          <w:rFonts w:asciiTheme="minorHAnsi" w:hAnsiTheme="minorHAnsi" w:cstheme="minorHAnsi"/>
-          <w:sz w:val="28"/>
-          <w:szCs w:val="28"/>
-        </w:rPr>
-        <w:t>leadership</w:t>
-      </w:r>
-      <w:proofErr w:type="gramEnd"/>
-      <w:r>
-        <w:rPr>
-          <w:rFonts w:asciiTheme="minorHAnsi" w:hAnsiTheme="minorHAnsi" w:cstheme="minorHAnsi"/>
-          <w:sz w:val="28"/>
-          <w:szCs w:val="28"/>
-        </w:rPr>
-        <w:t xml:space="preserve"> </w:t>
+        <w:t xml:space="preserve">I took leadership </w:t>
       </w:r>
       <w:r>
         <w:rPr>
@@ -3288,33 +3002,15 @@
           <w:sz w:val="28"/>
           <w:szCs w:val="28"/>
         </w:rPr>
-        <w:t xml:space="preserve">I developed over 300 single page </w:t>
-      </w:r>
-      <w:proofErr w:type="spellStart"/>
-      <w:r>
-        <w:rPr>
-          <w:rFonts w:asciiTheme="minorHAnsi" w:hAnsiTheme="minorHAnsi" w:cstheme="minorHAnsi"/>
-          <w:sz w:val="28"/>
-          <w:szCs w:val="28"/>
-        </w:rPr>
-        <w:t>angular</w:t>
-      </w:r>
-      <w:r>
-        <w:rPr>
-          <w:rFonts w:asciiTheme="minorHAnsi" w:hAnsiTheme="minorHAnsi" w:cstheme="minorHAnsi"/>
-          <w:sz w:val="28"/>
-          <w:szCs w:val="28"/>
-        </w:rPr>
-        <w:t>JS</w:t>
-      </w:r>
-      <w:proofErr w:type="spellEnd"/>
-      <w:r>
-        <w:rPr>
-          <w:rFonts w:asciiTheme="minorHAnsi" w:hAnsiTheme="minorHAnsi" w:cstheme="minorHAnsi"/>
-          <w:sz w:val="28"/>
-          <w:szCs w:val="28"/>
-        </w:rPr>
-        <w:t xml:space="preserve"> based</w:t>
+        <w:t>I developed over 300 single page angular</w:t>
+      </w:r>
+      <w:r>
+        <w:rPr>
+          <w:rFonts w:asciiTheme="minorHAnsi" w:hAnsiTheme="minorHAnsi" w:cstheme="minorHAnsi"/>
+          <w:sz w:val="28"/>
+          <w:szCs w:val="28"/>
+        </w:rPr>
+        <w:t>JS based</w:t>
       </w:r>
       <w:r>
         <w:rPr>
@@ -3603,25 +3299,7 @@
           <w:rFonts w:asciiTheme="minorHAnsi" w:hAnsiTheme="minorHAnsi"/>
           <w:color w:val="000000" w:themeColor="text1"/>
         </w:rPr>
-        <w:t xml:space="preserve">Forms of </w:t>
-      </w:r>
-      <w:proofErr w:type="spellStart"/>
-      <w:proofErr w:type="gramStart"/>
-      <w:r>
-        <w:rPr>
-          <w:rFonts w:asciiTheme="minorHAnsi" w:hAnsiTheme="minorHAnsi"/>
-          <w:color w:val="000000" w:themeColor="text1"/>
-        </w:rPr>
-        <w:t>non verbal</w:t>
-      </w:r>
-      <w:proofErr w:type="spellEnd"/>
-      <w:proofErr w:type="gramEnd"/>
-      <w:r>
-        <w:rPr>
-          <w:rFonts w:asciiTheme="minorHAnsi" w:hAnsiTheme="minorHAnsi"/>
-          <w:color w:val="000000" w:themeColor="text1"/>
-        </w:rPr>
-        <w:t xml:space="preserve"> communication</w:t>
+        <w:t>Forms of non verbal communication</w:t>
       </w:r>
     </w:p>
     <w:p>
@@ -3865,15 +3543,7 @@
     </w:p>
     <w:p>
       <w:r>
-        <w:t xml:space="preserve">Second </w:t>
-      </w:r>
-      <w:proofErr w:type="spellStart"/>
-      <w:r>
-        <w:t>Practie</w:t>
-      </w:r>
-      <w:proofErr w:type="spellEnd"/>
-      <w:r>
-        <w:t xml:space="preserve">: </w:t>
+        <w:t xml:space="preserve">Second Practie: </w:t>
       </w:r>
       <w:hyperlink r:id="rId11" w:history="1">
         <w:r>
@@ -4444,25 +4114,7 @@
           <w:sz w:val="28"/>
           <w:szCs w:val="28"/>
         </w:rPr>
-        <w:t xml:space="preserve">It’s important to go through the process of honestly, candidly identifying your weaknesses or what could be perceived as </w:t>
-      </w:r>
-      <w:proofErr w:type="spellStart"/>
-      <w:r>
-        <w:rPr>
-          <w:rFonts w:asciiTheme="minorHAnsi" w:hAnsiTheme="minorHAnsi" w:cstheme="minorHAnsi"/>
-          <w:sz w:val="28"/>
-          <w:szCs w:val="28"/>
-        </w:rPr>
-        <w:t>weakenesses</w:t>
-      </w:r>
-      <w:proofErr w:type="spellEnd"/>
-      <w:r>
-        <w:rPr>
-          <w:rFonts w:asciiTheme="minorHAnsi" w:hAnsiTheme="minorHAnsi" w:cstheme="minorHAnsi"/>
-          <w:sz w:val="28"/>
-          <w:szCs w:val="28"/>
-        </w:rPr>
-        <w:t xml:space="preserve"> by others</w:t>
+        <w:t>It’s important to go through the process of honestly, candidly identifying your weaknesses or what could be perceived as weakenesses by others</w:t>
       </w:r>
     </w:p>
     <w:p>
@@ -4657,29 +4309,7 @@
                 <w:bdr w:val="none" w:sz="0" w:space="0" w:color="auto" w:frame="1"/>
                 <w:shd w:val="clear" w:color="auto" w:fill="FFFFFF"/>
               </w:rPr>
-              <w:t xml:space="preserve"> to join our Growth and Enablement Team. This team is focused on supercharging the next phase of Auth0’s growth while at the same time enabling multiple internal groups within our organization to effectively deal with their growing needs. At Growth &amp; Enablement, you would join a team of exceptionally talented individuals with a wide breadth of focus, from pricing &amp; packaging, to how customers can effectively leverage support resources to even looking after and improving internal tools that fulfill a plethora of field </w:t>
-            </w:r>
-            <w:proofErr w:type="gramStart"/>
-            <w:r>
-              <w:rPr>
-                <w:rFonts w:ascii="Segoe UI" w:hAnsi="Segoe UI" w:cs="Segoe UI"/>
-                <w:sz w:val="21"/>
-                <w:szCs w:val="21"/>
-                <w:bdr w:val="none" w:sz="0" w:space="0" w:color="auto" w:frame="1"/>
-                <w:shd w:val="clear" w:color="auto" w:fill="FFFFFF"/>
-              </w:rPr>
-              <w:t>teams</w:t>
-            </w:r>
-            <w:proofErr w:type="gramEnd"/>
-            <w:r>
-              <w:rPr>
-                <w:rFonts w:ascii="Segoe UI" w:hAnsi="Segoe UI" w:cs="Segoe UI"/>
-                <w:sz w:val="21"/>
-                <w:szCs w:val="21"/>
-                <w:bdr w:val="none" w:sz="0" w:space="0" w:color="auto" w:frame="1"/>
-                <w:shd w:val="clear" w:color="auto" w:fill="FFFFFF"/>
-              </w:rPr>
-              <w:t xml:space="preserve"> requirements.</w:t>
+              <w:t xml:space="preserve"> to join our Growth and Enablement Team. This team is focused on supercharging the next phase of Auth0’s growth while at the same time enabling multiple internal groups within our organization to effectively deal with their growing needs. At Growth &amp; Enablement, you would join a team of exceptionally talented individuals with a wide breadth of focus, from pricing &amp; packaging, to how customers can effectively leverage support resources to even looking after and improving internal tools that fulfill a plethora of field teams requirements.</w:t>
             </w:r>
             <w:r>
               <w:rPr>
@@ -5000,31 +4630,7 @@
                 <w:u w:val="single"/>
                 <w:bdr w:val="none" w:sz="0" w:space="0" w:color="auto" w:frame="1"/>
               </w:rPr>
-              <w:t xml:space="preserve">You'd Be </w:t>
-            </w:r>
-            <w:proofErr w:type="gramStart"/>
-            <w:r>
-              <w:rPr>
-                <w:rStyle w:val="Strong"/>
-                <w:rFonts w:ascii="Segoe UI" w:eastAsiaTheme="majorEastAsia" w:hAnsi="Segoe UI" w:cs="Segoe UI"/>
-                <w:sz w:val="21"/>
-                <w:szCs w:val="21"/>
-                <w:u w:val="single"/>
-                <w:bdr w:val="none" w:sz="0" w:space="0" w:color="auto" w:frame="1"/>
-              </w:rPr>
-              <w:t>An</w:t>
-            </w:r>
-            <w:proofErr w:type="gramEnd"/>
-            <w:r>
-              <w:rPr>
-                <w:rStyle w:val="Strong"/>
-                <w:rFonts w:ascii="Segoe UI" w:eastAsiaTheme="majorEastAsia" w:hAnsi="Segoe UI" w:cs="Segoe UI"/>
-                <w:sz w:val="21"/>
-                <w:szCs w:val="21"/>
-                <w:u w:val="single"/>
-                <w:bdr w:val="none" w:sz="0" w:space="0" w:color="auto" w:frame="1"/>
-              </w:rPr>
-              <w:t xml:space="preserve"> Excellent Fit If You</w:t>
+              <w:t>You'd Be An Excellent Fit If You</w:t>
             </w:r>
             <w:r>
               <w:rPr>
@@ -5290,29 +4896,7 @@
                 <w:bdr w:val="none" w:sz="0" w:space="0" w:color="auto" w:frame="1"/>
                 <w:shd w:val="clear" w:color="auto" w:fill="FFFFFF"/>
               </w:rPr>
-              <w:t xml:space="preserve">Have the ability to be self-directed and be effective working </w:t>
-            </w:r>
-            <w:proofErr w:type="gramStart"/>
-            <w:r>
-              <w:rPr>
-                <w:rFonts w:ascii="Segoe UI" w:hAnsi="Segoe UI" w:cs="Segoe UI"/>
-                <w:sz w:val="21"/>
-                <w:szCs w:val="21"/>
-                <w:bdr w:val="none" w:sz="0" w:space="0" w:color="auto" w:frame="1"/>
-                <w:shd w:val="clear" w:color="auto" w:fill="FFFFFF"/>
-              </w:rPr>
-              <w:t>independently, yet</w:t>
-            </w:r>
-            <w:proofErr w:type="gramEnd"/>
-            <w:r>
-              <w:rPr>
-                <w:rFonts w:ascii="Segoe UI" w:hAnsi="Segoe UI" w:cs="Segoe UI"/>
-                <w:sz w:val="21"/>
-                <w:szCs w:val="21"/>
-                <w:bdr w:val="none" w:sz="0" w:space="0" w:color="auto" w:frame="1"/>
-                <w:shd w:val="clear" w:color="auto" w:fill="FFFFFF"/>
-              </w:rPr>
-              <w:t xml:space="preserve"> feel equally </w:t>
+              <w:t xml:space="preserve">Have the ability to be self-directed and be effective working independently, yet feel equally </w:t>
             </w:r>
             <w:r>
               <w:rPr>
@@ -5757,20 +5341,8 @@
                 <w:shd w:val="clear" w:color="auto" w:fill="FFFFFF"/>
               </w:rPr>
               <w:br/>
-              <w:t xml:space="preserve">We like to think that we are helping make the internet safer. Our team is spread across more than 35 countries and we are proud to continually be recognized as a great place to work. Culture is critical to us, and we are transparent about our vision and </w:t>
+              <w:t>We like to think that we are helping make the internet safer. Our team is spread across more than 35 countries and we are proud to continually be recognized as a great place to work. Culture is critical to us, and we are transparent about our vision and principles .</w:t>
             </w:r>
-            <w:proofErr w:type="gramStart"/>
-            <w:r>
-              <w:rPr>
-                <w:rFonts w:ascii="Segoe UI" w:hAnsi="Segoe UI" w:cs="Segoe UI"/>
-                <w:sz w:val="21"/>
-                <w:szCs w:val="21"/>
-                <w:bdr w:val="none" w:sz="0" w:space="0" w:color="auto" w:frame="1"/>
-                <w:shd w:val="clear" w:color="auto" w:fill="FFFFFF"/>
-              </w:rPr>
-              <w:t>principles .</w:t>
-            </w:r>
-            <w:proofErr w:type="gramEnd"/>
             <w:r>
               <w:rPr>
                 <w:rFonts w:ascii="Segoe UI" w:hAnsi="Segoe UI" w:cs="Segoe UI"/>
@@ -5972,23 +5544,7 @@
           <w:rFonts w:asciiTheme="minorHAnsi" w:hAnsiTheme="minorHAnsi"/>
           <w:color w:val="000000" w:themeColor="text1"/>
         </w:rPr>
-        <w:t xml:space="preserve">Knowledge in </w:t>
-      </w:r>
-      <w:proofErr w:type="spellStart"/>
-      <w:r>
-        <w:rPr>
-          <w:rFonts w:asciiTheme="minorHAnsi" w:hAnsiTheme="minorHAnsi"/>
-          <w:color w:val="000000" w:themeColor="text1"/>
-        </w:rPr>
-        <w:t>fullstack</w:t>
-      </w:r>
-      <w:proofErr w:type="spellEnd"/>
-      <w:r>
-        <w:rPr>
-          <w:rFonts w:asciiTheme="minorHAnsi" w:hAnsiTheme="minorHAnsi"/>
-          <w:color w:val="000000" w:themeColor="text1"/>
-        </w:rPr>
-        <w:t xml:space="preserve"> applications</w:t>
+        <w:t>Knowledge in fullstack applications</w:t>
       </w:r>
     </w:p>
     <w:p>
@@ -6078,17 +5634,8 @@
           <w:rFonts w:asciiTheme="minorHAnsi" w:hAnsiTheme="minorHAnsi"/>
           <w:color w:val="000000" w:themeColor="text1"/>
         </w:rPr>
-        <w:t xml:space="preserve">Lover of learning, persistent person, loves </w:t>
-      </w:r>
-      <w:proofErr w:type="gramStart"/>
-      <w:r>
-        <w:rPr>
-          <w:rFonts w:asciiTheme="minorHAnsi" w:hAnsiTheme="minorHAnsi"/>
-          <w:color w:val="000000" w:themeColor="text1"/>
-        </w:rPr>
-        <w:t>change</w:t>
-      </w:r>
-      <w:proofErr w:type="gramEnd"/>
+        <w:t>Lover of learning, persistent person, loves change</w:t>
+      </w:r>
     </w:p>
     <w:p>
       <w:pPr>
@@ -6134,29 +5681,7 @@
           <w:szCs w:val="23"/>
           <w:shd w:val="clear" w:color="auto" w:fill="FFFFFF"/>
         </w:rPr>
-        <w:t xml:space="preserve">Review snippet of code in Node.js. What would you do to make it production </w:t>
-      </w:r>
-      <w:proofErr w:type="gramStart"/>
-      <w:r>
-        <w:rPr>
-          <w:rFonts w:ascii="Lato" w:hAnsi="Lato"/>
-          <w:color w:val="404040"/>
-          <w:sz w:val="23"/>
-          <w:szCs w:val="23"/>
-          <w:shd w:val="clear" w:color="auto" w:fill="FFFFFF"/>
-        </w:rPr>
-        <w:t>ready</w:t>
-      </w:r>
-      <w:proofErr w:type="gramEnd"/>
-      <w:r>
-        <w:rPr>
-          <w:rFonts w:ascii="Lato" w:hAnsi="Lato"/>
-          <w:color w:val="404040"/>
-          <w:sz w:val="23"/>
-          <w:szCs w:val="23"/>
-          <w:shd w:val="clear" w:color="auto" w:fill="FFFFFF"/>
-        </w:rPr>
-        <w:t xml:space="preserve">  </w:t>
+        <w:t>Review snippet of code in Node.js. What would you do to make it production ready  </w:t>
       </w:r>
     </w:p>
     <w:p>
@@ -6468,7 +5993,6 @@
         </w:rPr>
         <w:t xml:space="preserve">, who has proven history of going from knowing nothing about programming into getting a job at the industry, and my passion </w:t>
       </w:r>
-      <w:proofErr w:type="gramStart"/>
       <w:r>
         <w:rPr>
           <w:rFonts w:asciiTheme="minorHAnsi" w:hAnsiTheme="minorHAnsi"/>
@@ -6481,15 +6005,7 @@
           <w:rFonts w:asciiTheme="minorHAnsi" w:hAnsiTheme="minorHAnsi"/>
           <w:color w:val="000000" w:themeColor="text1"/>
         </w:rPr>
-        <w:t xml:space="preserve"> learning</w:t>
-      </w:r>
-      <w:proofErr w:type="gramEnd"/>
-      <w:r>
-        <w:rPr>
-          <w:rFonts w:asciiTheme="minorHAnsi" w:hAnsiTheme="minorHAnsi"/>
-          <w:color w:val="000000" w:themeColor="text1"/>
-        </w:rPr>
-        <w:t xml:space="preserve"> is still going </w:t>
+        <w:t xml:space="preserve"> learning is still going </w:t>
       </w:r>
       <w:r>
         <w:rPr>
@@ -6993,14 +6509,12 @@
         </w:rPr>
         <w:t xml:space="preserve">. </w:t>
       </w:r>
-      <w:proofErr w:type="spellStart"/>
       <w:r>
         <w:rPr>
           <w:rFonts w:asciiTheme="minorHAnsi" w:eastAsia="Batang" w:hAnsiTheme="minorHAnsi" w:cstheme="minorHAnsi" w:hint="eastAsia"/>
         </w:rPr>
         <w:t>일할때</w:t>
       </w:r>
-      <w:proofErr w:type="spellEnd"/>
       <w:r>
         <w:rPr>
           <w:rFonts w:asciiTheme="minorHAnsi" w:eastAsia="Batang" w:hAnsiTheme="minorHAnsi" w:cstheme="minorHAnsi" w:hint="eastAsia"/>
@@ -7313,14 +6827,12 @@
         </w:rPr>
         <w:t xml:space="preserve">. </w:t>
       </w:r>
-      <w:proofErr w:type="spellStart"/>
       <w:r>
         <w:rPr>
           <w:rFonts w:asciiTheme="minorHAnsi" w:eastAsia="Batang" w:hAnsiTheme="minorHAnsi" w:cstheme="minorHAnsi" w:hint="eastAsia"/>
         </w:rPr>
         <w:t>그로인해</w:t>
       </w:r>
-      <w:proofErr w:type="spellEnd"/>
       <w:r>
         <w:rPr>
           <w:rFonts w:asciiTheme="minorHAnsi" w:eastAsia="Batang" w:hAnsiTheme="minorHAnsi" w:cstheme="minorHAnsi" w:hint="eastAsia"/>
@@ -7657,14 +7169,12 @@
         </w:rPr>
         <w:t xml:space="preserve"> </w:t>
       </w:r>
-      <w:proofErr w:type="spellStart"/>
       <w:r>
         <w:rPr>
           <w:rFonts w:asciiTheme="minorHAnsi" w:eastAsia="Batang" w:hAnsiTheme="minorHAnsi" w:cstheme="minorHAnsi" w:hint="eastAsia"/>
         </w:rPr>
         <w:t>하게되었습니다</w:t>
       </w:r>
-      <w:proofErr w:type="spellEnd"/>
       <w:r>
         <w:rPr>
           <w:rFonts w:asciiTheme="minorHAnsi" w:eastAsia="Batang" w:hAnsiTheme="minorHAnsi" w:cstheme="minorHAnsi"/>
@@ -7761,14 +7271,12 @@
         </w:rPr>
         <w:t xml:space="preserve"> </w:t>
       </w:r>
-      <w:proofErr w:type="spellStart"/>
       <w:r>
         <w:rPr>
           <w:rFonts w:asciiTheme="minorHAnsi" w:eastAsia="Batang" w:hAnsiTheme="minorHAnsi" w:cstheme="minorHAnsi"/>
         </w:rPr>
         <w:t>leetcode</w:t>
       </w:r>
-      <w:proofErr w:type="spellEnd"/>
       <w:r>
         <w:rPr>
           <w:rFonts w:asciiTheme="minorHAnsi" w:eastAsia="Batang" w:hAnsiTheme="minorHAnsi" w:cstheme="minorHAnsi" w:hint="eastAsia"/>
@@ -7781,7 +7289,6 @@
         </w:rPr>
         <w:t xml:space="preserve"> </w:t>
       </w:r>
-      <w:proofErr w:type="spellStart"/>
       <w:r>
         <w:rPr>
           <w:rFonts w:asciiTheme="minorHAnsi" w:eastAsia="Batang" w:hAnsiTheme="minorHAnsi" w:cstheme="minorHAnsi"/>
@@ -7794,7 +7301,6 @@
         </w:rPr>
         <w:t>를</w:t>
       </w:r>
-      <w:proofErr w:type="spellEnd"/>
       <w:r>
         <w:rPr>
           <w:rFonts w:asciiTheme="minorHAnsi" w:eastAsia="Batang" w:hAnsiTheme="minorHAnsi" w:cstheme="minorHAnsi" w:hint="eastAsia"/>
@@ -7849,14 +7355,12 @@
         </w:rPr>
         <w:t xml:space="preserve"> </w:t>
       </w:r>
-      <w:proofErr w:type="spellStart"/>
       <w:r>
         <w:rPr>
           <w:rFonts w:asciiTheme="minorHAnsi" w:eastAsia="Batang" w:hAnsiTheme="minorHAnsi" w:cstheme="minorHAnsi" w:hint="eastAsia"/>
         </w:rPr>
         <w:t>연습했었고</w:t>
       </w:r>
-      <w:proofErr w:type="spellEnd"/>
       <w:r>
         <w:rPr>
           <w:rFonts w:asciiTheme="minorHAnsi" w:eastAsia="Batang" w:hAnsiTheme="minorHAnsi" w:cstheme="minorHAnsi" w:hint="eastAsia"/>
@@ -7899,14 +7403,12 @@
         </w:rPr>
         <w:t xml:space="preserve"> </w:t>
       </w:r>
-      <w:proofErr w:type="spellStart"/>
       <w:r>
         <w:rPr>
           <w:rFonts w:asciiTheme="minorHAnsi" w:eastAsia="Batang" w:hAnsiTheme="minorHAnsi" w:cstheme="minorHAnsi" w:hint="eastAsia"/>
         </w:rPr>
         <w:t>돌아올때</w:t>
       </w:r>
-      <w:proofErr w:type="spellEnd"/>
       <w:r>
         <w:rPr>
           <w:rFonts w:asciiTheme="minorHAnsi" w:eastAsia="Batang" w:hAnsiTheme="minorHAnsi" w:cstheme="minorHAnsi" w:hint="eastAsia"/>
@@ -7925,14 +7427,12 @@
         </w:rPr>
         <w:t xml:space="preserve"> </w:t>
       </w:r>
-      <w:proofErr w:type="spellStart"/>
       <w:r>
         <w:rPr>
           <w:rFonts w:asciiTheme="minorHAnsi" w:eastAsia="Batang" w:hAnsiTheme="minorHAnsi" w:cstheme="minorHAnsi"/>
         </w:rPr>
         <w:t>pushup</w:t>
       </w:r>
-      <w:proofErr w:type="spellEnd"/>
       <w:r>
         <w:rPr>
           <w:rFonts w:asciiTheme="minorHAnsi" w:eastAsia="Batang" w:hAnsiTheme="minorHAnsi" w:cstheme="minorHAnsi" w:hint="eastAsia"/>
@@ -8041,14 +7541,12 @@
         </w:rPr>
         <w:t xml:space="preserve"> </w:t>
       </w:r>
-      <w:proofErr w:type="spellStart"/>
       <w:r>
         <w:rPr>
           <w:rFonts w:asciiTheme="minorHAnsi" w:eastAsia="Batang" w:hAnsiTheme="minorHAnsi" w:cstheme="minorHAnsi" w:hint="eastAsia"/>
         </w:rPr>
         <w:t>외었습니다</w:t>
       </w:r>
-      <w:proofErr w:type="spellEnd"/>
       <w:r>
         <w:rPr>
           <w:rFonts w:asciiTheme="minorHAnsi" w:eastAsia="Batang" w:hAnsiTheme="minorHAnsi" w:cstheme="minorHAnsi" w:hint="eastAsia"/>
@@ -8097,28 +7595,24 @@
         </w:rPr>
         <w:t xml:space="preserve"> </w:t>
       </w:r>
-      <w:proofErr w:type="spellStart"/>
       <w:r>
         <w:rPr>
           <w:rFonts w:asciiTheme="minorHAnsi" w:eastAsia="Batang" w:hAnsiTheme="minorHAnsi" w:cstheme="minorHAnsi" w:hint="eastAsia"/>
         </w:rPr>
         <w:t>문제풀고</w:t>
       </w:r>
-      <w:proofErr w:type="spellEnd"/>
       <w:r>
         <w:rPr>
           <w:rFonts w:asciiTheme="minorHAnsi" w:eastAsia="Batang" w:hAnsiTheme="minorHAnsi" w:cstheme="minorHAnsi" w:hint="eastAsia"/>
         </w:rPr>
         <w:t xml:space="preserve"> </w:t>
       </w:r>
-      <w:proofErr w:type="spellStart"/>
       <w:r>
         <w:rPr>
           <w:rFonts w:asciiTheme="minorHAnsi" w:eastAsia="Batang" w:hAnsiTheme="minorHAnsi" w:cstheme="minorHAnsi" w:hint="eastAsia"/>
         </w:rPr>
         <w:t>막혔을때나</w:t>
       </w:r>
-      <w:proofErr w:type="spellEnd"/>
       <w:r>
         <w:rPr>
           <w:rFonts w:asciiTheme="minorHAnsi" w:eastAsia="Batang" w:hAnsiTheme="minorHAnsi" w:cstheme="minorHAnsi" w:hint="eastAsia"/>
@@ -8149,14 +7643,12 @@
         </w:rPr>
         <w:t xml:space="preserve"> </w:t>
       </w:r>
-      <w:proofErr w:type="spellStart"/>
       <w:r>
         <w:rPr>
           <w:rFonts w:asciiTheme="minorHAnsi" w:eastAsia="Batang" w:hAnsiTheme="minorHAnsi" w:cstheme="minorHAnsi" w:hint="eastAsia"/>
         </w:rPr>
         <w:t>걸릴때</w:t>
       </w:r>
-      <w:proofErr w:type="spellEnd"/>
       <w:r>
         <w:rPr>
           <w:rFonts w:asciiTheme="minorHAnsi" w:eastAsia="Batang" w:hAnsiTheme="minorHAnsi" w:cstheme="minorHAnsi" w:hint="eastAsia"/>
@@ -8223,14 +7715,12 @@
         </w:rPr>
         <w:t xml:space="preserve"> </w:t>
       </w:r>
-      <w:proofErr w:type="spellStart"/>
       <w:r>
         <w:rPr>
           <w:rFonts w:asciiTheme="minorHAnsi" w:eastAsia="Batang" w:hAnsiTheme="minorHAnsi" w:cstheme="minorHAnsi" w:hint="eastAsia"/>
         </w:rPr>
         <w:t>걸리는거야</w:t>
       </w:r>
-      <w:proofErr w:type="spellEnd"/>
       <w:r>
         <w:rPr>
           <w:rFonts w:asciiTheme="minorHAnsi" w:eastAsia="Batang" w:hAnsiTheme="minorHAnsi" w:cstheme="minorHAnsi" w:hint="eastAsia"/>
@@ -8568,21 +8058,7 @@
         <w:rPr>
           <w:rFonts w:asciiTheme="minorHAnsi" w:eastAsia="Batang" w:hAnsiTheme="minorHAnsi" w:cstheme="minorHAnsi"/>
         </w:rPr>
-        <w:t xml:space="preserve">Story about building bash program for </w:t>
-      </w:r>
-      <w:proofErr w:type="spellStart"/>
-      <w:r>
-        <w:rPr>
-          <w:rFonts w:asciiTheme="minorHAnsi" w:eastAsia="Batang" w:hAnsiTheme="minorHAnsi" w:cstheme="minorHAnsi"/>
-        </w:rPr>
-        <w:t>sitemax</w:t>
-      </w:r>
-      <w:proofErr w:type="spellEnd"/>
-      <w:r>
-        <w:rPr>
-          <w:rFonts w:asciiTheme="minorHAnsi" w:eastAsia="Batang" w:hAnsiTheme="minorHAnsi" w:cstheme="minorHAnsi"/>
-        </w:rPr>
-        <w:t xml:space="preserve"> 3</w:t>
+        <w:t>Story about building bash program for sitemax 3</w:t>
       </w:r>
     </w:p>
     <w:p>
@@ -8595,23 +8071,7 @@
         <w:shd w:val="clear" w:color="auto" w:fill="FFFFFF"/>
       </w:pPr>
       <w:r>
-        <w:t xml:space="preserve">James wanted to attend </w:t>
-      </w:r>
-      <w:proofErr w:type="spellStart"/>
-      <w:r>
-        <w:t>buildex</w:t>
-      </w:r>
-      <w:proofErr w:type="spellEnd"/>
-      <w:r>
-        <w:t xml:space="preserve"> with his cool new app </w:t>
-      </w:r>
-      <w:proofErr w:type="spellStart"/>
-      <w:r>
-        <w:t>SiteMax</w:t>
-      </w:r>
-      <w:proofErr w:type="spellEnd"/>
-      <w:r>
-        <w:t xml:space="preserve"> 3 built entirely using Ionic Framework</w:t>
+        <w:t>James wanted to attend buildex with his cool new app SiteMax 3 built entirely using Ionic Framework</w:t>
       </w:r>
     </w:p>
     <w:p>
@@ -8638,15 +8098,7 @@
         <w:shd w:val="clear" w:color="auto" w:fill="FFFFFF"/>
       </w:pPr>
       <w:r>
-        <w:t>Each build took about 20 minutes (</w:t>
-      </w:r>
-      <w:proofErr w:type="spellStart"/>
-      <w:r>
-        <w:t>literarly</w:t>
-      </w:r>
-      <w:proofErr w:type="spellEnd"/>
-      <w:r>
-        <w:t>)</w:t>
+        <w:t>Each build took about 20 minutes (literarly)</w:t>
       </w:r>
     </w:p>
     <w:p>
@@ -8858,15 +8310,7 @@
         <w:shd w:val="clear" w:color="auto" w:fill="FFFFFF"/>
       </w:pPr>
       <w:r>
-        <w:t xml:space="preserve">To start, I looked at some works done by others and learned that it didn’t look too great. The font was large, the resulting PDF it generated looked too basic (in </w:t>
-      </w:r>
-      <w:proofErr w:type="spellStart"/>
-      <w:r>
-        <w:t>seires</w:t>
-      </w:r>
-      <w:proofErr w:type="spellEnd"/>
-      <w:r>
-        <w:t xml:space="preserve"> of table)</w:t>
+        <w:t>To start, I looked at some works done by others and learned that it didn’t look too great. The font was large, the resulting PDF it generated looked too basic (in seires of table)</w:t>
       </w:r>
     </w:p>
     <w:p>
@@ -8905,15 +8349,7 @@
         <w:shd w:val="clear" w:color="auto" w:fill="FFFFFF"/>
       </w:pPr>
       <w:r>
-        <w:t xml:space="preserve">I began improving </w:t>
-      </w:r>
-      <w:proofErr w:type="gramStart"/>
-      <w:r>
-        <w:t>it’s</w:t>
-      </w:r>
-      <w:proofErr w:type="gramEnd"/>
-      <w:r>
-        <w:t xml:space="preserve"> UI day during the off hours. I played around with CSS and PHP (it was used to template the pdf) and made incremental improvements until it looked great</w:t>
+        <w:t>I began improving it’s UI day during the off hours. I played around with CSS and PHP (it was used to template the pdf) and made incremental improvements until it looked great</w:t>
       </w:r>
     </w:p>
     <w:p>
@@ -9031,21 +8467,7 @@
         <w:rPr>
           <w:rFonts w:asciiTheme="minorHAnsi" w:eastAsia="Batang" w:hAnsiTheme="minorHAnsi" w:cstheme="minorHAnsi"/>
         </w:rPr>
-        <w:t xml:space="preserve">I wrote bash program to do all of above in fewest </w:t>
-      </w:r>
-      <w:proofErr w:type="gramStart"/>
-      <w:r>
-        <w:rPr>
-          <w:rFonts w:asciiTheme="minorHAnsi" w:eastAsia="Batang" w:hAnsiTheme="minorHAnsi" w:cstheme="minorHAnsi"/>
-        </w:rPr>
-        <w:t>key strokes</w:t>
-      </w:r>
-      <w:proofErr w:type="gramEnd"/>
-      <w:r>
-        <w:rPr>
-          <w:rFonts w:asciiTheme="minorHAnsi" w:eastAsia="Batang" w:hAnsiTheme="minorHAnsi" w:cstheme="minorHAnsi"/>
-        </w:rPr>
-        <w:t xml:space="preserve"> possible, but still maintaining quality</w:t>
+        <w:t>I wrote bash program to do all of above in fewest key strokes possible, but still maintaining quality</w:t>
       </w:r>
     </w:p>
     <w:p>
@@ -9226,21 +8648,7 @@
         <w:rPr>
           <w:rFonts w:asciiTheme="minorHAnsi" w:eastAsia="Batang" w:hAnsiTheme="minorHAnsi" w:cstheme="minorHAnsi"/>
         </w:rPr>
-        <w:t xml:space="preserve">So much so that later James and Christian would complement that we need more of Moe and Nikolay (my senior) at </w:t>
-      </w:r>
-      <w:proofErr w:type="spellStart"/>
-      <w:r>
-        <w:rPr>
-          <w:rFonts w:asciiTheme="minorHAnsi" w:eastAsia="Batang" w:hAnsiTheme="minorHAnsi" w:cstheme="minorHAnsi"/>
-        </w:rPr>
-        <w:t>SiteMax</w:t>
-      </w:r>
-      <w:proofErr w:type="spellEnd"/>
-      <w:r>
-        <w:rPr>
-          <w:rFonts w:asciiTheme="minorHAnsi" w:eastAsia="Batang" w:hAnsiTheme="minorHAnsi" w:cstheme="minorHAnsi"/>
-        </w:rPr>
-        <w:t xml:space="preserve"> Systems</w:t>
+        <w:t>So much so that later James and Christian would complement that we need more of Moe and Nikolay (my senior) at SiteMax Systems</w:t>
       </w:r>
     </w:p>
     <w:p>
@@ -9308,15 +8716,7 @@
         <w:shd w:val="clear" w:color="auto" w:fill="FFFFFF"/>
       </w:pPr>
       <w:r>
-        <w:t xml:space="preserve">He looked at the form and </w:t>
-      </w:r>
-      <w:proofErr w:type="gramStart"/>
-      <w:r>
-        <w:t>said</w:t>
-      </w:r>
-      <w:proofErr w:type="gramEnd"/>
-      <w:r>
-        <w:t xml:space="preserve"> “Moe could you work on this again?”</w:t>
+        <w:t>He looked at the form and said “Moe could you work on this again?”</w:t>
       </w:r>
     </w:p>
     <w:p>
@@ -9381,15 +8781,7 @@
         <w:shd w:val="clear" w:color="auto" w:fill="FFFFFF"/>
       </w:pPr>
       <w:r>
-        <w:t xml:space="preserve">I went back to my seat, revised my form, and walked over with him and did couple of </w:t>
-      </w:r>
-      <w:proofErr w:type="spellStart"/>
-      <w:r>
-        <w:t>iternations</w:t>
-      </w:r>
-      <w:proofErr w:type="spellEnd"/>
-      <w:r>
-        <w:t xml:space="preserve"> until all was okay.</w:t>
+        <w:t>I went back to my seat, revised my form, and walked over with him and did couple of iternations until all was okay.</w:t>
       </w:r>
     </w:p>
     <w:p>
@@ -9535,15 +8927,7 @@
         <w:shd w:val="clear" w:color="auto" w:fill="FFFFFF"/>
       </w:pPr>
       <w:r>
-        <w:t xml:space="preserve">Jake was clearly </w:t>
-      </w:r>
-      <w:proofErr w:type="gramStart"/>
-      <w:r>
-        <w:t>frustrated</w:t>
-      </w:r>
-      <w:proofErr w:type="gramEnd"/>
-      <w:r>
-        <w:t xml:space="preserve"> and I assured him, hey it’s not a problem. I will get it done</w:t>
+        <w:t>Jake was clearly frustrated and I assured him, hey it’s not a problem. I will get it done</w:t>
       </w:r>
     </w:p>
     <w:p>
@@ -9556,15 +8940,7 @@
         <w:shd w:val="clear" w:color="auto" w:fill="FFFFFF"/>
       </w:pPr>
       <w:r>
-        <w:t xml:space="preserve">It took couple of revisions but when it was complete, and deployed to their system, Jake came rushing in and said “Hey Moe, I showed this to </w:t>
-      </w:r>
-      <w:proofErr w:type="gramStart"/>
-      <w:r>
-        <w:t>client</w:t>
-      </w:r>
-      <w:proofErr w:type="gramEnd"/>
-      <w:r>
-        <w:t xml:space="preserve"> and she said It’s Christmas. Christmas has come early. Thank you so much!!”</w:t>
+        <w:t>It took couple of revisions but when it was complete, and deployed to their system, Jake came rushing in and said “Hey Moe, I showed this to client and she said It’s Christmas. Christmas has come early. Thank you so much!!”</w:t>
       </w:r>
     </w:p>
     <w:p>
@@ -9641,21 +9017,7 @@
         <w:rPr>
           <w:rFonts w:asciiTheme="minorHAnsi" w:eastAsia="Batang" w:hAnsiTheme="minorHAnsi" w:cstheme="minorHAnsi"/>
         </w:rPr>
-        <w:t xml:space="preserve">It was to secure the client and join him to </w:t>
-      </w:r>
-      <w:proofErr w:type="spellStart"/>
-      <w:r>
-        <w:rPr>
-          <w:rFonts w:asciiTheme="minorHAnsi" w:eastAsia="Batang" w:hAnsiTheme="minorHAnsi" w:cstheme="minorHAnsi"/>
-        </w:rPr>
-        <w:t>SiteMax</w:t>
-      </w:r>
-      <w:proofErr w:type="spellEnd"/>
-      <w:r>
-        <w:rPr>
-          <w:rFonts w:asciiTheme="minorHAnsi" w:eastAsia="Batang" w:hAnsiTheme="minorHAnsi" w:cstheme="minorHAnsi"/>
-        </w:rPr>
-        <w:t xml:space="preserve"> Systems</w:t>
+        <w:t>It was to secure the client and join him to SiteMax Systems</w:t>
       </w:r>
     </w:p>
     <w:p>
@@ -9672,19 +9034,11 @@
           <w:rFonts w:asciiTheme="minorHAnsi" w:eastAsia="Batang" w:hAnsiTheme="minorHAnsi" w:cstheme="minorHAnsi"/>
         </w:rPr>
       </w:pPr>
-      <w:proofErr w:type="gramStart"/>
-      <w:r>
-        <w:rPr>
-          <w:rFonts w:asciiTheme="minorHAnsi" w:eastAsia="Batang" w:hAnsiTheme="minorHAnsi" w:cstheme="minorHAnsi"/>
-        </w:rPr>
-        <w:t>So</w:t>
-      </w:r>
-      <w:proofErr w:type="gramEnd"/>
-      <w:r>
-        <w:rPr>
-          <w:rFonts w:asciiTheme="minorHAnsi" w:eastAsia="Batang" w:hAnsiTheme="minorHAnsi" w:cstheme="minorHAnsi"/>
-        </w:rPr>
-        <w:t xml:space="preserve"> using the tool I have built during the off hours, or </w:t>
+      <w:r>
+        <w:rPr>
+          <w:rFonts w:asciiTheme="minorHAnsi" w:eastAsia="Batang" w:hAnsiTheme="minorHAnsi" w:cstheme="minorHAnsi"/>
+        </w:rPr>
+        <w:t xml:space="preserve">So using the tool I have built during the off hours, or </w:t>
       </w:r>
     </w:p>
     <w:p>
@@ -9769,23 +9123,7 @@
           <w:rFonts w:asciiTheme="minorHAnsi" w:hAnsiTheme="minorHAnsi"/>
           <w:color w:val="000000" w:themeColor="text1"/>
         </w:rPr>
-        <w:t xml:space="preserve">securing a job at </w:t>
-      </w:r>
-      <w:proofErr w:type="spellStart"/>
-      <w:r>
-        <w:rPr>
-          <w:rFonts w:asciiTheme="minorHAnsi" w:hAnsiTheme="minorHAnsi"/>
-          <w:color w:val="000000" w:themeColor="text1"/>
-        </w:rPr>
-        <w:t>SiteMax</w:t>
-      </w:r>
-      <w:proofErr w:type="spellEnd"/>
-      <w:r>
-        <w:rPr>
-          <w:rFonts w:asciiTheme="minorHAnsi" w:hAnsiTheme="minorHAnsi"/>
-          <w:color w:val="000000" w:themeColor="text1"/>
-        </w:rPr>
-        <w:t xml:space="preserve"> Systems</w:t>
+        <w:t>securing a job at SiteMax Systems</w:t>
       </w:r>
     </w:p>
     <w:p>
@@ -9807,17 +9145,8 @@
           <w:rFonts w:asciiTheme="minorHAnsi" w:hAnsiTheme="minorHAnsi"/>
           <w:color w:val="000000" w:themeColor="text1"/>
         </w:rPr>
-        <w:t xml:space="preserve">Story about Getting a job at </w:t>
-      </w:r>
-      <w:proofErr w:type="spellStart"/>
-      <w:r>
-        <w:rPr>
-          <w:rFonts w:asciiTheme="minorHAnsi" w:hAnsiTheme="minorHAnsi"/>
-          <w:color w:val="000000" w:themeColor="text1"/>
-        </w:rPr>
-        <w:t>SiteMax</w:t>
-      </w:r>
-      <w:proofErr w:type="spellEnd"/>
+        <w:t>Story about Getting a job at SiteMax</w:t>
+      </w:r>
     </w:p>
     <w:p>
       <w:pPr>
@@ -9887,35 +9216,7 @@
         <w:rPr>
           <w:rFonts w:asciiTheme="minorHAnsi" w:eastAsia="Batang" w:hAnsiTheme="minorHAnsi" w:cstheme="minorHAnsi"/>
         </w:rPr>
-        <w:t xml:space="preserve">I first did </w:t>
-      </w:r>
-      <w:proofErr w:type="spellStart"/>
-      <w:r>
-        <w:rPr>
-          <w:rFonts w:asciiTheme="minorHAnsi" w:eastAsia="Batang" w:hAnsiTheme="minorHAnsi" w:cstheme="minorHAnsi"/>
-        </w:rPr>
-        <w:t>freelnancing</w:t>
-      </w:r>
-      <w:proofErr w:type="spellEnd"/>
-      <w:r>
-        <w:rPr>
-          <w:rFonts w:asciiTheme="minorHAnsi" w:eastAsia="Batang" w:hAnsiTheme="minorHAnsi" w:cstheme="minorHAnsi"/>
-        </w:rPr>
-        <w:t xml:space="preserve">, and I earned $1000 after </w:t>
-      </w:r>
-      <w:proofErr w:type="gramStart"/>
-      <w:r>
-        <w:rPr>
-          <w:rFonts w:asciiTheme="minorHAnsi" w:eastAsia="Batang" w:hAnsiTheme="minorHAnsi" w:cstheme="minorHAnsi"/>
-        </w:rPr>
-        <w:t>an</w:t>
-      </w:r>
-      <w:proofErr w:type="gramEnd"/>
-      <w:r>
-        <w:rPr>
-          <w:rFonts w:asciiTheme="minorHAnsi" w:eastAsia="Batang" w:hAnsiTheme="minorHAnsi" w:cstheme="minorHAnsi"/>
-        </w:rPr>
-        <w:t xml:space="preserve"> year</w:t>
+        <w:t>I first did freelnancing, and I earned $1000 after an year</w:t>
       </w:r>
     </w:p>
     <w:p>
@@ -9953,19 +9254,11 @@
           <w:rFonts w:asciiTheme="minorHAnsi" w:eastAsia="Batang" w:hAnsiTheme="minorHAnsi" w:cstheme="minorHAnsi"/>
         </w:rPr>
       </w:pPr>
-      <w:proofErr w:type="gramStart"/>
-      <w:r>
-        <w:rPr>
-          <w:rFonts w:asciiTheme="minorHAnsi" w:eastAsia="Batang" w:hAnsiTheme="minorHAnsi" w:cstheme="minorHAnsi"/>
-        </w:rPr>
-        <w:t>So</w:t>
-      </w:r>
-      <w:proofErr w:type="gramEnd"/>
-      <w:r>
-        <w:rPr>
-          <w:rFonts w:asciiTheme="minorHAnsi" w:eastAsia="Batang" w:hAnsiTheme="minorHAnsi" w:cstheme="minorHAnsi"/>
-        </w:rPr>
-        <w:t xml:space="preserve"> I picked up only $1000 and left to Vancouver from Calgary</w:t>
+      <w:r>
+        <w:rPr>
+          <w:rFonts w:asciiTheme="minorHAnsi" w:eastAsia="Batang" w:hAnsiTheme="minorHAnsi" w:cstheme="minorHAnsi"/>
+        </w:rPr>
+        <w:t>So I picked up only $1000 and left to Vancouver from Calgary</w:t>
       </w:r>
     </w:p>
     <w:p>
@@ -10028,21 +9321,7 @@
         <w:rPr>
           <w:rFonts w:asciiTheme="minorHAnsi" w:eastAsia="Batang" w:hAnsiTheme="minorHAnsi" w:cstheme="minorHAnsi"/>
         </w:rPr>
-        <w:t xml:space="preserve">After 2 years, I got a job at </w:t>
-      </w:r>
-      <w:proofErr w:type="spellStart"/>
-      <w:r>
-        <w:rPr>
-          <w:rFonts w:asciiTheme="minorHAnsi" w:eastAsia="Batang" w:hAnsiTheme="minorHAnsi" w:cstheme="minorHAnsi"/>
-        </w:rPr>
-        <w:t>SiteMax</w:t>
-      </w:r>
-      <w:proofErr w:type="spellEnd"/>
-      <w:r>
-        <w:rPr>
-          <w:rFonts w:asciiTheme="minorHAnsi" w:eastAsia="Batang" w:hAnsiTheme="minorHAnsi" w:cstheme="minorHAnsi"/>
-        </w:rPr>
-        <w:t xml:space="preserve"> Systems thanks to my wonderful CEO, James Faulkner</w:t>
+        <w:t>After 2 years, I got a job at SiteMax Systems thanks to my wonderful CEO, James Faulkner</w:t>
       </w:r>
     </w:p>
     <w:p>
@@ -10064,17 +9343,8 @@
           <w:rFonts w:asciiTheme="minorHAnsi" w:hAnsiTheme="minorHAnsi"/>
           <w:color w:val="000000" w:themeColor="text1"/>
         </w:rPr>
-        <w:t xml:space="preserve">Story about practicing Algorithm at </w:t>
-      </w:r>
-      <w:proofErr w:type="spellStart"/>
-      <w:r>
-        <w:rPr>
-          <w:rFonts w:asciiTheme="minorHAnsi" w:hAnsiTheme="minorHAnsi"/>
-          <w:color w:val="000000" w:themeColor="text1"/>
-        </w:rPr>
-        <w:t>SiteMax</w:t>
-      </w:r>
-      <w:proofErr w:type="spellEnd"/>
+        <w:t>Story about practicing Algorithm at SiteMax</w:t>
+      </w:r>
     </w:p>
     <w:p>
       <w:pPr>
@@ -10094,21 +9364,19 @@
         <w:rPr>
           <w:rFonts w:asciiTheme="minorHAnsi" w:eastAsia="Batang" w:hAnsiTheme="minorHAnsi" w:cstheme="minorHAnsi"/>
         </w:rPr>
-        <w:t xml:space="preserve">I was at </w:t>
-      </w:r>
-      <w:proofErr w:type="spellStart"/>
-      <w:r>
-        <w:rPr>
-          <w:rFonts w:asciiTheme="minorHAnsi" w:eastAsia="Batang" w:hAnsiTheme="minorHAnsi" w:cstheme="minorHAnsi"/>
-        </w:rPr>
-        <w:t>SiteMax</w:t>
-      </w:r>
-      <w:proofErr w:type="spellEnd"/>
-      <w:r>
-        <w:rPr>
-          <w:rFonts w:asciiTheme="minorHAnsi" w:eastAsia="Batang" w:hAnsiTheme="minorHAnsi" w:cstheme="minorHAnsi"/>
-        </w:rPr>
-        <w:t xml:space="preserve"> Systems, and I was </w:t>
+        <w:t>I was at SiteMax Systems, and I was</w:t>
+      </w:r>
+      <w:r>
+        <w:rPr>
+          <w:rFonts w:asciiTheme="minorHAnsi" w:eastAsia="Batang" w:hAnsiTheme="minorHAnsi" w:cstheme="minorHAnsi"/>
+        </w:rPr>
+        <w:t xml:space="preserve"> dealing</w:t>
+      </w:r>
+      <w:r>
+        <w:rPr>
+          <w:rFonts w:asciiTheme="minorHAnsi" w:eastAsia="Batang" w:hAnsiTheme="minorHAnsi" w:cstheme="minorHAnsi"/>
+        </w:rPr>
+        <w:t xml:space="preserve"> </w:t>
       </w:r>
       <w:r>
         <w:rPr>
@@ -10131,6 +9399,210 @@
           <w:rFonts w:asciiTheme="minorHAnsi" w:eastAsia="Batang" w:hAnsiTheme="minorHAnsi" w:cstheme="minorHAnsi"/>
         </w:rPr>
       </w:pPr>
+      <w:r>
+        <w:rPr>
+          <w:rFonts w:asciiTheme="minorHAnsi" w:eastAsia="Batang" w:hAnsiTheme="minorHAnsi" w:cstheme="minorHAnsi"/>
+        </w:rPr>
+        <w:t>I often brought work to home and stayed late, but this resulted in me getting burned out.</w:t>
+      </w:r>
+    </w:p>
+    <w:p>
+      <w:pPr>
+        <w:pStyle w:val="ListParagraph"/>
+        <w:numPr>
+          <w:ilvl w:val="2"/>
+          <w:numId w:val="7"/>
+        </w:numPr>
+        <w:tabs>
+          <w:tab w:val="left" w:pos="5560"/>
+        </w:tabs>
+        <w:rPr>
+          <w:rFonts w:asciiTheme="minorHAnsi" w:eastAsia="Batang" w:hAnsiTheme="minorHAnsi" w:cstheme="minorHAnsi"/>
+        </w:rPr>
+      </w:pPr>
+      <w:r>
+        <w:rPr>
+          <w:rFonts w:asciiTheme="minorHAnsi" w:eastAsia="Batang" w:hAnsiTheme="minorHAnsi" w:cstheme="minorHAnsi"/>
+        </w:rPr>
+        <w:t>I let my team down</w:t>
+      </w:r>
+    </w:p>
+    <w:p>
+      <w:pPr>
+        <w:pStyle w:val="ListParagraph"/>
+        <w:numPr>
+          <w:ilvl w:val="2"/>
+          <w:numId w:val="7"/>
+        </w:numPr>
+        <w:tabs>
+          <w:tab w:val="left" w:pos="5560"/>
+        </w:tabs>
+        <w:rPr>
+          <w:rFonts w:asciiTheme="minorHAnsi" w:eastAsia="Batang" w:hAnsiTheme="minorHAnsi" w:cstheme="minorHAnsi"/>
+        </w:rPr>
+      </w:pPr>
+      <w:r>
+        <w:rPr>
+          <w:rFonts w:asciiTheme="minorHAnsi" w:eastAsia="Batang" w:hAnsiTheme="minorHAnsi" w:cstheme="minorHAnsi"/>
+        </w:rPr>
+        <w:t>I had to deal with this problem</w:t>
+      </w:r>
+    </w:p>
+    <w:p>
+      <w:pPr>
+        <w:pStyle w:val="ListParagraph"/>
+        <w:numPr>
+          <w:ilvl w:val="2"/>
+          <w:numId w:val="7"/>
+        </w:numPr>
+        <w:tabs>
+          <w:tab w:val="left" w:pos="5560"/>
+        </w:tabs>
+        <w:rPr>
+          <w:rFonts w:asciiTheme="minorHAnsi" w:eastAsia="Batang" w:hAnsiTheme="minorHAnsi" w:cstheme="minorHAnsi"/>
+        </w:rPr>
+      </w:pPr>
+      <w:r>
+        <w:rPr>
+          <w:rFonts w:asciiTheme="minorHAnsi" w:eastAsia="Batang" w:hAnsiTheme="minorHAnsi" w:cstheme="minorHAnsi"/>
+        </w:rPr>
+        <w:t>I practiced algorithm problems</w:t>
+      </w:r>
+    </w:p>
+    <w:p>
+      <w:pPr>
+        <w:pStyle w:val="ListParagraph"/>
+        <w:numPr>
+          <w:ilvl w:val="2"/>
+          <w:numId w:val="7"/>
+        </w:numPr>
+        <w:tabs>
+          <w:tab w:val="left" w:pos="5560"/>
+        </w:tabs>
+        <w:rPr>
+          <w:rFonts w:asciiTheme="minorHAnsi" w:eastAsia="Batang" w:hAnsiTheme="minorHAnsi" w:cstheme="minorHAnsi"/>
+        </w:rPr>
+      </w:pPr>
+      <w:r>
+        <w:rPr>
+          <w:rFonts w:asciiTheme="minorHAnsi" w:eastAsia="Batang" w:hAnsiTheme="minorHAnsi" w:cstheme="minorHAnsi"/>
+        </w:rPr>
+        <w:t>I got 0 initially</w:t>
+      </w:r>
+      <w:r>
+        <w:rPr>
+          <w:rFonts w:asciiTheme="minorHAnsi" w:eastAsia="Batang" w:hAnsiTheme="minorHAnsi" w:cstheme="minorHAnsi"/>
+        </w:rPr>
+        <w:t xml:space="preserve"> (really)</w:t>
+      </w:r>
+      <w:r>
+        <w:rPr>
+          <w:rFonts w:asciiTheme="minorHAnsi" w:eastAsia="Batang" w:hAnsiTheme="minorHAnsi" w:cstheme="minorHAnsi"/>
+        </w:rPr>
+        <w:t>.</w:t>
+      </w:r>
+    </w:p>
+    <w:p>
+      <w:pPr>
+        <w:pStyle w:val="ListParagraph"/>
+        <w:numPr>
+          <w:ilvl w:val="2"/>
+          <w:numId w:val="7"/>
+        </w:numPr>
+        <w:tabs>
+          <w:tab w:val="left" w:pos="5560"/>
+        </w:tabs>
+        <w:rPr>
+          <w:rFonts w:asciiTheme="minorHAnsi" w:eastAsia="Batang" w:hAnsiTheme="minorHAnsi" w:cstheme="minorHAnsi"/>
+        </w:rPr>
+      </w:pPr>
+      <w:r>
+        <w:rPr>
+          <w:rFonts w:asciiTheme="minorHAnsi" w:eastAsia="Batang" w:hAnsiTheme="minorHAnsi" w:cstheme="minorHAnsi"/>
+        </w:rPr>
+        <w:t>But I practiced and reviewed, and got 5/5 eventually</w:t>
+      </w:r>
+    </w:p>
+    <w:p>
+      <w:pPr>
+        <w:pStyle w:val="ListParagraph"/>
+        <w:numPr>
+          <w:ilvl w:val="2"/>
+          <w:numId w:val="7"/>
+        </w:numPr>
+        <w:tabs>
+          <w:tab w:val="left" w:pos="5560"/>
+        </w:tabs>
+        <w:rPr>
+          <w:rFonts w:asciiTheme="minorHAnsi" w:eastAsia="Batang" w:hAnsiTheme="minorHAnsi" w:cstheme="minorHAnsi"/>
+        </w:rPr>
+      </w:pPr>
+      <w:r>
+        <w:rPr>
+          <w:rFonts w:asciiTheme="minorHAnsi" w:eastAsia="Batang" w:hAnsiTheme="minorHAnsi" w:cstheme="minorHAnsi"/>
+        </w:rPr>
+        <w:t>Not only that, I taught peers over the video</w:t>
+      </w:r>
+    </w:p>
+    <w:p>
+      <w:pPr>
+        <w:pStyle w:val="ListParagraph"/>
+        <w:numPr>
+          <w:ilvl w:val="2"/>
+          <w:numId w:val="7"/>
+        </w:numPr>
+        <w:tabs>
+          <w:tab w:val="left" w:pos="5560"/>
+        </w:tabs>
+        <w:rPr>
+          <w:rFonts w:asciiTheme="minorHAnsi" w:eastAsia="Batang" w:hAnsiTheme="minorHAnsi" w:cstheme="minorHAnsi"/>
+        </w:rPr>
+      </w:pPr>
+      <w:r>
+        <w:rPr>
+          <w:rFonts w:asciiTheme="minorHAnsi" w:eastAsia="Batang" w:hAnsiTheme="minorHAnsi" w:cstheme="minorHAnsi"/>
+        </w:rPr>
+        <w:t>This helped me to become more relaxed at SiteMax</w:t>
+      </w:r>
+      <w:r>
+        <w:rPr>
+          <w:rFonts w:asciiTheme="minorHAnsi" w:eastAsia="Batang" w:hAnsiTheme="minorHAnsi" w:cstheme="minorHAnsi"/>
+        </w:rPr>
+        <w:t>, knowing that the problem I am dealing is something that tak</w:t>
+      </w:r>
+      <w:r>
+        <w:rPr>
+          <w:rFonts w:asciiTheme="minorHAnsi" w:eastAsia="Batang" w:hAnsiTheme="minorHAnsi" w:cstheme="minorHAnsi"/>
+        </w:rPr>
+        <w:t>e</w:t>
+      </w:r>
+      <w:r>
+        <w:rPr>
+          <w:rFonts w:asciiTheme="minorHAnsi" w:eastAsia="Batang" w:hAnsiTheme="minorHAnsi" w:cstheme="minorHAnsi"/>
+        </w:rPr>
+        <w:t>s time.</w:t>
+      </w:r>
+    </w:p>
+    <w:p>
+      <w:pPr>
+        <w:pStyle w:val="ListParagraph"/>
+        <w:numPr>
+          <w:ilvl w:val="2"/>
+          <w:numId w:val="7"/>
+        </w:numPr>
+        <w:tabs>
+          <w:tab w:val="left" w:pos="5560"/>
+        </w:tabs>
+        <w:rPr>
+          <w:rFonts w:asciiTheme="minorHAnsi" w:eastAsia="Batang" w:hAnsiTheme="minorHAnsi" w:cstheme="minorHAnsi"/>
+        </w:rPr>
+      </w:pPr>
+      <w:r>
+        <w:rPr>
+          <w:rFonts w:asciiTheme="minorHAnsi" w:eastAsia="Batang" w:hAnsiTheme="minorHAnsi" w:cstheme="minorHAnsi"/>
+        </w:rPr>
+        <w:t>I used this skillsets to train 4 developers at my company</w:t>
+      </w:r>
     </w:p>
     <w:p>
       <w:pPr>

</xml_diff>

<commit_message>
feat: Add progress #33 'Interview Practice, Auth0'
</commit_message>
<xml_diff>
--- a/big-interview/auth0/interview_practice.docx
+++ b/big-interview/auth0/interview_practice.docx
@@ -7997,14 +7997,11 @@
     </w:p>
     <w:p>
       <w:pPr>
-        <w:rPr>
-          <w:rFonts w:asciiTheme="minorHAnsi" w:hAnsiTheme="minorHAnsi"/>
-          <w:color w:val="000000" w:themeColor="text1"/>
-        </w:rPr>
-      </w:pPr>
-    </w:p>
-    <w:p>
-      <w:pPr>
+        <w:pStyle w:val="ListParagraph"/>
+        <w:numPr>
+          <w:ilvl w:val="0"/>
+          <w:numId w:val="7"/>
+        </w:numPr>
         <w:tabs>
           <w:tab w:val="left" w:pos="5560"/>
         </w:tabs>
@@ -8016,7 +8013,7 @@
         <w:rPr>
           <w:rFonts w:asciiTheme="minorHAnsi" w:eastAsia="Batang" w:hAnsiTheme="minorHAnsi" w:cstheme="minorHAnsi"/>
         </w:rPr>
-        <w:t>My strengths</w:t>
+        <w:t>Getting to the bottom of something and solving the problem</w:t>
       </w:r>
     </w:p>
     <w:p>
@@ -8037,14 +8034,20 @@
         <w:rPr>
           <w:rFonts w:asciiTheme="minorHAnsi" w:eastAsia="Batang" w:hAnsiTheme="minorHAnsi" w:cstheme="minorHAnsi"/>
         </w:rPr>
-        <w:t>Getting to the bottom of something and solving the problem</w:t>
-      </w:r>
-    </w:p>
-    <w:p>
-      <w:pPr>
-        <w:pStyle w:val="ListParagraph"/>
-        <w:numPr>
-          <w:ilvl w:val="1"/>
+        <w:t>I have strong work ethics, and I</w:t>
+      </w:r>
+      <w:r>
+        <w:rPr>
+          <w:rFonts w:asciiTheme="minorHAnsi" w:eastAsia="Batang" w:hAnsiTheme="minorHAnsi" w:cstheme="minorHAnsi"/>
+        </w:rPr>
+        <w:t xml:space="preserve"> make sure products are delivered on time</w:t>
+      </w:r>
+    </w:p>
+    <w:p>
+      <w:pPr>
+        <w:pStyle w:val="ListParagraph"/>
+        <w:numPr>
+          <w:ilvl w:val="0"/>
           <w:numId w:val="7"/>
         </w:numPr>
         <w:tabs>
@@ -8058,164 +8061,13 @@
         <w:rPr>
           <w:rFonts w:asciiTheme="minorHAnsi" w:eastAsia="Batang" w:hAnsiTheme="minorHAnsi" w:cstheme="minorHAnsi"/>
         </w:rPr>
-        <w:t>Story about building bash program for sitemax 3</w:t>
-      </w:r>
-    </w:p>
-    <w:p>
-      <w:pPr>
-        <w:pStyle w:val="ListParagraph"/>
-        <w:numPr>
-          <w:ilvl w:val="2"/>
-          <w:numId w:val="7"/>
-        </w:numPr>
-        <w:shd w:val="clear" w:color="auto" w:fill="FFFFFF"/>
-      </w:pPr>
-      <w:r>
-        <w:t>James wanted to attend buildex with his cool new app SiteMax 3 built entirely using Ionic Framework</w:t>
-      </w:r>
-    </w:p>
-    <w:p>
-      <w:pPr>
-        <w:pStyle w:val="ListParagraph"/>
-        <w:numPr>
-          <w:ilvl w:val="2"/>
-          <w:numId w:val="7"/>
-        </w:numPr>
-        <w:shd w:val="clear" w:color="auto" w:fill="FFFFFF"/>
-      </w:pPr>
-      <w:r>
-        <w:lastRenderedPageBreak/>
-        <w:t>But the time was ticking, and we were struggling to get the app out on time</w:t>
-      </w:r>
-    </w:p>
-    <w:p>
-      <w:pPr>
-        <w:pStyle w:val="ListParagraph"/>
-        <w:numPr>
-          <w:ilvl w:val="2"/>
-          <w:numId w:val="7"/>
-        </w:numPr>
-        <w:shd w:val="clear" w:color="auto" w:fill="FFFFFF"/>
-      </w:pPr>
-      <w:r>
-        <w:t>Each build took about 20 minutes (literarly)</w:t>
-      </w:r>
-    </w:p>
-    <w:p>
-      <w:pPr>
-        <w:pStyle w:val="ListParagraph"/>
-        <w:numPr>
-          <w:ilvl w:val="2"/>
-          <w:numId w:val="7"/>
-        </w:numPr>
-        <w:shd w:val="clear" w:color="auto" w:fill="FFFFFF"/>
-      </w:pPr>
-      <w:r>
-        <w:t>Each time when something significant is updated, when we had to re-build app, we would face this frustrating build errors</w:t>
-      </w:r>
-    </w:p>
-    <w:p>
-      <w:pPr>
-        <w:pStyle w:val="ListParagraph"/>
-        <w:numPr>
-          <w:ilvl w:val="2"/>
-          <w:numId w:val="7"/>
-        </w:numPr>
-        <w:shd w:val="clear" w:color="auto" w:fill="FFFFFF"/>
-      </w:pPr>
-      <w:r>
-        <w:t>We had to rebuild everything from top of our memory, which costed a lot of work</w:t>
-      </w:r>
-    </w:p>
-    <w:p>
-      <w:pPr>
-        <w:pStyle w:val="ListParagraph"/>
-        <w:numPr>
-          <w:ilvl w:val="2"/>
-          <w:numId w:val="7"/>
-        </w:numPr>
-        <w:shd w:val="clear" w:color="auto" w:fill="FFFFFF"/>
-      </w:pPr>
-      <w:r>
-        <w:t>It was okay at first when the app was light</w:t>
-      </w:r>
-    </w:p>
-    <w:p>
-      <w:pPr>
-        <w:pStyle w:val="ListParagraph"/>
-        <w:numPr>
-          <w:ilvl w:val="2"/>
-          <w:numId w:val="7"/>
-        </w:numPr>
-        <w:shd w:val="clear" w:color="auto" w:fill="FFFFFF"/>
-      </w:pPr>
-      <w:r>
-        <w:t>But as time went by, it really took away patience from all of our parties</w:t>
-      </w:r>
-    </w:p>
-    <w:p>
-      <w:pPr>
-        <w:pStyle w:val="ListParagraph"/>
-        <w:numPr>
-          <w:ilvl w:val="2"/>
-          <w:numId w:val="7"/>
-        </w:numPr>
-        <w:shd w:val="clear" w:color="auto" w:fill="FFFFFF"/>
-      </w:pPr>
-      <w:r>
-        <w:t>My senior didn’t want me to spend work hours building tools that address problem</w:t>
-      </w:r>
-    </w:p>
-    <w:p>
-      <w:pPr>
-        <w:pStyle w:val="ListParagraph"/>
-        <w:numPr>
-          <w:ilvl w:val="2"/>
-          <w:numId w:val="7"/>
-        </w:numPr>
-        <w:shd w:val="clear" w:color="auto" w:fill="FFFFFF"/>
-      </w:pPr>
-      <w:r>
-        <w:t>But I decided to take a step in, and tried to create a build instruction where we can install in a single step without build troubles during off hours</w:t>
-      </w:r>
-    </w:p>
-    <w:p>
-      <w:pPr>
-        <w:pStyle w:val="ListParagraph"/>
-        <w:numPr>
-          <w:ilvl w:val="2"/>
-          <w:numId w:val="7"/>
-        </w:numPr>
-        <w:shd w:val="clear" w:color="auto" w:fill="FFFFFF"/>
-      </w:pPr>
-      <w:r>
-        <w:t>I learned that the problem was due to plugins being dependent of order they are installed (on top of the frustrations)</w:t>
-      </w:r>
-    </w:p>
-    <w:p>
-      <w:pPr>
-        <w:pStyle w:val="ListParagraph"/>
-        <w:numPr>
-          <w:ilvl w:val="2"/>
-          <w:numId w:val="7"/>
-        </w:numPr>
-        <w:shd w:val="clear" w:color="auto" w:fill="FFFFFF"/>
-      </w:pPr>
-      <w:r>
-        <w:t>I built it using bash, and showed to my senior</w:t>
-      </w:r>
-    </w:p>
-    <w:p>
-      <w:pPr>
-        <w:pStyle w:val="ListParagraph"/>
-        <w:numPr>
-          <w:ilvl w:val="2"/>
-          <w:numId w:val="7"/>
-        </w:numPr>
-        <w:shd w:val="clear" w:color="auto" w:fill="FFFFFF"/>
-      </w:pPr>
-      <w:r>
-        <w:t>We used it, and we were able to solve the problem</w:t>
+        <w:t>Taking leadership at improving something in benefit of company</w:t>
+      </w:r>
+      <w:r>
+        <w:rPr>
+          <w:rFonts w:asciiTheme="minorHAnsi" w:eastAsia="Batang" w:hAnsiTheme="minorHAnsi" w:cstheme="minorHAnsi"/>
+        </w:rPr>
+        <w:t xml:space="preserve"> even if I am not asked</w:t>
       </w:r>
     </w:p>
     <w:p>
@@ -8234,18 +8086,66 @@
       </w:pPr>
       <w:r>
         <w:rPr>
-          <w:rFonts w:asciiTheme="minorHAnsi" w:eastAsia="Batang" w:hAnsiTheme="minorHAnsi" w:cstheme="minorHAnsi"/>
-        </w:rPr>
-        <w:t xml:space="preserve">Taking leadership at improving something in benefit of company </w:t>
-      </w:r>
-    </w:p>
-    <w:p>
-      <w:pPr>
-        <w:pStyle w:val="ListParagraph"/>
-        <w:numPr>
-          <w:ilvl w:val="1"/>
-          <w:numId w:val="7"/>
-        </w:numPr>
+          <w:rFonts w:asciiTheme="minorHAnsi" w:hAnsiTheme="minorHAnsi"/>
+          <w:color w:val="000000" w:themeColor="text1"/>
+        </w:rPr>
+        <w:t xml:space="preserve">I </w:t>
+      </w:r>
+      <w:r>
+        <w:rPr>
+          <w:rFonts w:asciiTheme="minorHAnsi" w:hAnsiTheme="minorHAnsi"/>
+          <w:color w:val="000000" w:themeColor="text1"/>
+        </w:rPr>
+        <w:t xml:space="preserve">am a dedicated self-learner with </w:t>
+      </w:r>
+      <w:r>
+        <w:rPr>
+          <w:rFonts w:asciiTheme="minorHAnsi" w:hAnsiTheme="minorHAnsi"/>
+          <w:color w:val="000000" w:themeColor="text1"/>
+        </w:rPr>
+        <w:t>proven history of self-learning</w:t>
+      </w:r>
+      <w:r>
+        <w:rPr>
+          <w:rFonts w:asciiTheme="minorHAnsi" w:hAnsiTheme="minorHAnsi"/>
+          <w:color w:val="000000" w:themeColor="text1"/>
+        </w:rPr>
+        <w:t xml:space="preserve"> in web development</w:t>
+      </w:r>
+      <w:r>
+        <w:rPr>
+          <w:rFonts w:asciiTheme="minorHAnsi" w:hAnsiTheme="minorHAnsi"/>
+          <w:color w:val="000000" w:themeColor="text1"/>
+        </w:rPr>
+        <w:t xml:space="preserve"> and securing a job at SiteMax Systems</w:t>
+      </w:r>
+    </w:p>
+    <w:p>
+      <w:pPr>
+        <w:rPr>
+          <w:rFonts w:asciiTheme="minorHAnsi" w:hAnsiTheme="minorHAnsi"/>
+          <w:color w:val="000000" w:themeColor="text1"/>
+        </w:rPr>
+      </w:pPr>
+    </w:p>
+    <w:p>
+      <w:pPr>
+        <w:rPr>
+          <w:rFonts w:asciiTheme="minorHAnsi" w:hAnsiTheme="minorHAnsi"/>
+          <w:color w:val="000000" w:themeColor="text1"/>
+        </w:rPr>
+      </w:pPr>
+    </w:p>
+    <w:p>
+      <w:pPr>
+        <w:rPr>
+          <w:rFonts w:asciiTheme="minorHAnsi" w:hAnsiTheme="minorHAnsi"/>
+          <w:color w:val="000000" w:themeColor="text1"/>
+        </w:rPr>
+      </w:pPr>
+    </w:p>
+    <w:p>
+      <w:pPr>
         <w:tabs>
           <w:tab w:val="left" w:pos="5560"/>
         </w:tabs>
@@ -8257,14 +8157,14 @@
         <w:rPr>
           <w:rFonts w:asciiTheme="minorHAnsi" w:eastAsia="Batang" w:hAnsiTheme="minorHAnsi" w:cstheme="minorHAnsi"/>
         </w:rPr>
-        <w:t>Story about managing 2000 forms</w:t>
-      </w:r>
-    </w:p>
-    <w:p>
-      <w:pPr>
-        <w:pStyle w:val="ListParagraph"/>
-        <w:numPr>
-          <w:ilvl w:val="1"/>
+        <w:t>My strengths</w:t>
+      </w:r>
+    </w:p>
+    <w:p>
+      <w:pPr>
+        <w:pStyle w:val="ListParagraph"/>
+        <w:numPr>
+          <w:ilvl w:val="0"/>
           <w:numId w:val="7"/>
         </w:numPr>
         <w:tabs>
@@ -8278,91 +8178,7 @@
         <w:rPr>
           <w:rFonts w:asciiTheme="minorHAnsi" w:eastAsia="Batang" w:hAnsiTheme="minorHAnsi" w:cstheme="minorHAnsi"/>
         </w:rPr>
-        <w:t>Story about improving UI of form</w:t>
-      </w:r>
-    </w:p>
-    <w:p>
-      <w:pPr>
-        <w:pStyle w:val="ListParagraph"/>
-        <w:numPr>
-          <w:ilvl w:val="0"/>
-          <w:numId w:val="6"/>
-        </w:numPr>
-        <w:shd w:val="clear" w:color="auto" w:fill="FFFFFF"/>
-      </w:pPr>
-      <w:r>
-        <w:rPr>
-          <w:rFonts w:asciiTheme="minorHAnsi" w:eastAsia="Batang" w:hAnsiTheme="minorHAnsi" w:cstheme="minorHAnsi"/>
-        </w:rPr>
-        <w:t xml:space="preserve"> </w:t>
-      </w:r>
-      <w:r>
-        <w:t>I was given a task of creating a form at the beginning of my career</w:t>
-      </w:r>
-    </w:p>
-    <w:p>
-      <w:pPr>
-        <w:pStyle w:val="ListParagraph"/>
-        <w:numPr>
-          <w:ilvl w:val="0"/>
-          <w:numId w:val="6"/>
-        </w:numPr>
-        <w:shd w:val="clear" w:color="auto" w:fill="FFFFFF"/>
-      </w:pPr>
-      <w:r>
-        <w:t>To start, I looked at some works done by others and learned that it didn’t look too great. The font was large, the resulting PDF it generated looked too basic (in seires of table)</w:t>
-      </w:r>
-    </w:p>
-    <w:p>
-      <w:pPr>
-        <w:pStyle w:val="ListParagraph"/>
-        <w:numPr>
-          <w:ilvl w:val="0"/>
-          <w:numId w:val="6"/>
-        </w:numPr>
-        <w:shd w:val="clear" w:color="auto" w:fill="FFFFFF"/>
-      </w:pPr>
-      <w:r>
-        <w:t>I could picture Jake and Christian who were in charge of sales wouldn’t like to show this work to clients (because it looked too basic)</w:t>
-      </w:r>
-    </w:p>
-    <w:p>
-      <w:pPr>
-        <w:pStyle w:val="ListParagraph"/>
-        <w:numPr>
-          <w:ilvl w:val="0"/>
-          <w:numId w:val="6"/>
-        </w:numPr>
-        <w:shd w:val="clear" w:color="auto" w:fill="FFFFFF"/>
-      </w:pPr>
-      <w:r>
-        <w:t>I thought “wouldn’t it be awesome to have products that they would love to show their clients”</w:t>
-      </w:r>
-    </w:p>
-    <w:p>
-      <w:pPr>
-        <w:pStyle w:val="ListParagraph"/>
-        <w:numPr>
-          <w:ilvl w:val="0"/>
-          <w:numId w:val="6"/>
-        </w:numPr>
-        <w:shd w:val="clear" w:color="auto" w:fill="FFFFFF"/>
-      </w:pPr>
-      <w:r>
-        <w:t>I began improving it’s UI day during the off hours. I played around with CSS and PHP (it was used to template the pdf) and made incremental improvements until it looked great</w:t>
-      </w:r>
-    </w:p>
-    <w:p>
-      <w:pPr>
-        <w:pStyle w:val="ListParagraph"/>
-        <w:numPr>
-          <w:ilvl w:val="0"/>
-          <w:numId w:val="6"/>
-        </w:numPr>
-        <w:shd w:val="clear" w:color="auto" w:fill="FFFFFF"/>
-      </w:pPr>
-      <w:r>
-        <w:t>One day, I was working on it during the off hours, James came in, looked at my form, and said “Wow Moe, that really looks great. Great job” and left. I was fortunate to create over 300 forms over 2 years.</w:t>
+        <w:t>Getting to the bottom of something and solving the problem</w:t>
       </w:r>
     </w:p>
     <w:p>
@@ -8383,7 +8199,7 @@
         <w:rPr>
           <w:rFonts w:asciiTheme="minorHAnsi" w:eastAsia="Batang" w:hAnsiTheme="minorHAnsi" w:cstheme="minorHAnsi"/>
         </w:rPr>
-        <w:t>Story about building personal workspace</w:t>
+        <w:t>Story about building bash program for sitemax 3</w:t>
       </w:r>
     </w:p>
     <w:p>
@@ -8391,6 +8207,162 @@
         <w:pStyle w:val="ListParagraph"/>
         <w:numPr>
           <w:ilvl w:val="2"/>
+          <w:numId w:val="7"/>
+        </w:numPr>
+        <w:shd w:val="clear" w:color="auto" w:fill="FFFFFF"/>
+      </w:pPr>
+      <w:r>
+        <w:t>James wanted to attend buildex with his cool new app SiteMax 3 built entirely using Ionic Framework</w:t>
+      </w:r>
+    </w:p>
+    <w:p>
+      <w:pPr>
+        <w:pStyle w:val="ListParagraph"/>
+        <w:numPr>
+          <w:ilvl w:val="2"/>
+          <w:numId w:val="7"/>
+        </w:numPr>
+        <w:shd w:val="clear" w:color="auto" w:fill="FFFFFF"/>
+      </w:pPr>
+      <w:r>
+        <w:t>But the time was ticking, and we were struggling to get the app out on time</w:t>
+      </w:r>
+    </w:p>
+    <w:p>
+      <w:pPr>
+        <w:pStyle w:val="ListParagraph"/>
+        <w:numPr>
+          <w:ilvl w:val="2"/>
+          <w:numId w:val="7"/>
+        </w:numPr>
+        <w:shd w:val="clear" w:color="auto" w:fill="FFFFFF"/>
+      </w:pPr>
+      <w:r>
+        <w:t>Each build took about 20 minutes (literarly)</w:t>
+      </w:r>
+    </w:p>
+    <w:p>
+      <w:pPr>
+        <w:pStyle w:val="ListParagraph"/>
+        <w:numPr>
+          <w:ilvl w:val="2"/>
+          <w:numId w:val="7"/>
+        </w:numPr>
+        <w:shd w:val="clear" w:color="auto" w:fill="FFFFFF"/>
+      </w:pPr>
+      <w:r>
+        <w:t>Each time when something significant is updated, when we had to re-build app, we would face this frustrating build errors</w:t>
+      </w:r>
+    </w:p>
+    <w:p>
+      <w:pPr>
+        <w:pStyle w:val="ListParagraph"/>
+        <w:numPr>
+          <w:ilvl w:val="2"/>
+          <w:numId w:val="7"/>
+        </w:numPr>
+        <w:shd w:val="clear" w:color="auto" w:fill="FFFFFF"/>
+      </w:pPr>
+      <w:r>
+        <w:t>We had to rebuild everything from top of our memory, which costed a lot of work</w:t>
+      </w:r>
+    </w:p>
+    <w:p>
+      <w:pPr>
+        <w:pStyle w:val="ListParagraph"/>
+        <w:numPr>
+          <w:ilvl w:val="2"/>
+          <w:numId w:val="7"/>
+        </w:numPr>
+        <w:shd w:val="clear" w:color="auto" w:fill="FFFFFF"/>
+      </w:pPr>
+      <w:r>
+        <w:t>It was okay at first when the app was light</w:t>
+      </w:r>
+    </w:p>
+    <w:p>
+      <w:pPr>
+        <w:pStyle w:val="ListParagraph"/>
+        <w:numPr>
+          <w:ilvl w:val="2"/>
+          <w:numId w:val="7"/>
+        </w:numPr>
+        <w:shd w:val="clear" w:color="auto" w:fill="FFFFFF"/>
+      </w:pPr>
+      <w:r>
+        <w:t>But as time went by, it really took away patience from all of our parties</w:t>
+      </w:r>
+    </w:p>
+    <w:p>
+      <w:pPr>
+        <w:pStyle w:val="ListParagraph"/>
+        <w:numPr>
+          <w:ilvl w:val="2"/>
+          <w:numId w:val="7"/>
+        </w:numPr>
+        <w:shd w:val="clear" w:color="auto" w:fill="FFFFFF"/>
+      </w:pPr>
+      <w:r>
+        <w:t>My senior didn’t want me to spend work hours building tools that address problem</w:t>
+      </w:r>
+    </w:p>
+    <w:p>
+      <w:pPr>
+        <w:pStyle w:val="ListParagraph"/>
+        <w:numPr>
+          <w:ilvl w:val="2"/>
+          <w:numId w:val="7"/>
+        </w:numPr>
+        <w:shd w:val="clear" w:color="auto" w:fill="FFFFFF"/>
+      </w:pPr>
+      <w:r>
+        <w:t>But I decided to take a step in, and tried to create a build instruction where we can install in a single step without build troubles during off hours</w:t>
+      </w:r>
+    </w:p>
+    <w:p>
+      <w:pPr>
+        <w:pStyle w:val="ListParagraph"/>
+        <w:numPr>
+          <w:ilvl w:val="2"/>
+          <w:numId w:val="7"/>
+        </w:numPr>
+        <w:shd w:val="clear" w:color="auto" w:fill="FFFFFF"/>
+      </w:pPr>
+      <w:r>
+        <w:t>I learned that the problem was due to plugins being dependent of order they are installed (on top of the frustrations)</w:t>
+      </w:r>
+    </w:p>
+    <w:p>
+      <w:pPr>
+        <w:pStyle w:val="ListParagraph"/>
+        <w:numPr>
+          <w:ilvl w:val="2"/>
+          <w:numId w:val="7"/>
+        </w:numPr>
+        <w:shd w:val="clear" w:color="auto" w:fill="FFFFFF"/>
+      </w:pPr>
+      <w:r>
+        <w:t>I built it using bash, and showed to my senior</w:t>
+      </w:r>
+    </w:p>
+    <w:p>
+      <w:pPr>
+        <w:pStyle w:val="ListParagraph"/>
+        <w:numPr>
+          <w:ilvl w:val="2"/>
+          <w:numId w:val="7"/>
+        </w:numPr>
+        <w:shd w:val="clear" w:color="auto" w:fill="FFFFFF"/>
+      </w:pPr>
+      <w:r>
+        <w:t>We used it, and we were able to solve the problem</w:t>
+      </w:r>
+    </w:p>
+    <w:p>
+      <w:pPr>
+        <w:pStyle w:val="ListParagraph"/>
+        <w:numPr>
+          <w:ilvl w:val="0"/>
           <w:numId w:val="7"/>
         </w:numPr>
         <w:tabs>
@@ -8404,14 +8376,14 @@
         <w:rPr>
           <w:rFonts w:asciiTheme="minorHAnsi" w:eastAsia="Batang" w:hAnsiTheme="minorHAnsi" w:cstheme="minorHAnsi"/>
         </w:rPr>
-        <w:t>The number of forms I had to create was great</w:t>
-      </w:r>
-    </w:p>
-    <w:p>
-      <w:pPr>
-        <w:pStyle w:val="ListParagraph"/>
-        <w:numPr>
-          <w:ilvl w:val="2"/>
+        <w:t xml:space="preserve">Taking leadership at improving something in benefit of company </w:t>
+      </w:r>
+    </w:p>
+    <w:p>
+      <w:pPr>
+        <w:pStyle w:val="ListParagraph"/>
+        <w:numPr>
+          <w:ilvl w:val="1"/>
           <w:numId w:val="7"/>
         </w:numPr>
         <w:tabs>
@@ -8425,14 +8397,98 @@
         <w:rPr>
           <w:rFonts w:asciiTheme="minorHAnsi" w:eastAsia="Batang" w:hAnsiTheme="minorHAnsi" w:cstheme="minorHAnsi"/>
         </w:rPr>
-        <w:t>In the beginning I was manually cloning the base files, and moving to workspace, and deploying to client, all by hand</w:t>
-      </w:r>
-    </w:p>
-    <w:p>
-      <w:pPr>
-        <w:pStyle w:val="ListParagraph"/>
-        <w:numPr>
-          <w:ilvl w:val="2"/>
+        <w:t>Story about improving UI of form</w:t>
+      </w:r>
+    </w:p>
+    <w:p>
+      <w:pPr>
+        <w:pStyle w:val="ListParagraph"/>
+        <w:numPr>
+          <w:ilvl w:val="0"/>
+          <w:numId w:val="6"/>
+        </w:numPr>
+        <w:shd w:val="clear" w:color="auto" w:fill="FFFFFF"/>
+      </w:pPr>
+      <w:r>
+        <w:rPr>
+          <w:rFonts w:asciiTheme="minorHAnsi" w:eastAsia="Batang" w:hAnsiTheme="minorHAnsi" w:cstheme="minorHAnsi"/>
+        </w:rPr>
+        <w:t xml:space="preserve"> </w:t>
+      </w:r>
+      <w:r>
+        <w:t>I was given a task of creating a form at the beginning of my career</w:t>
+      </w:r>
+    </w:p>
+    <w:p>
+      <w:pPr>
+        <w:pStyle w:val="ListParagraph"/>
+        <w:numPr>
+          <w:ilvl w:val="0"/>
+          <w:numId w:val="6"/>
+        </w:numPr>
+        <w:shd w:val="clear" w:color="auto" w:fill="FFFFFF"/>
+      </w:pPr>
+      <w:r>
+        <w:t>To start, I looked at some works done by others and learned that it didn’t look too great. The font was large, the resulting PDF it generated looked too basic (in seires of table)</w:t>
+      </w:r>
+    </w:p>
+    <w:p>
+      <w:pPr>
+        <w:pStyle w:val="ListParagraph"/>
+        <w:numPr>
+          <w:ilvl w:val="0"/>
+          <w:numId w:val="6"/>
+        </w:numPr>
+        <w:shd w:val="clear" w:color="auto" w:fill="FFFFFF"/>
+      </w:pPr>
+      <w:r>
+        <w:t>I could picture Jake and Christian who were in charge of sales wouldn’t like to show this work to clients (because it looked too basic)</w:t>
+      </w:r>
+    </w:p>
+    <w:p>
+      <w:pPr>
+        <w:pStyle w:val="ListParagraph"/>
+        <w:numPr>
+          <w:ilvl w:val="0"/>
+          <w:numId w:val="6"/>
+        </w:numPr>
+        <w:shd w:val="clear" w:color="auto" w:fill="FFFFFF"/>
+      </w:pPr>
+      <w:r>
+        <w:t>I thought “wouldn’t it be awesome to have products that they would love to show their clients”</w:t>
+      </w:r>
+    </w:p>
+    <w:p>
+      <w:pPr>
+        <w:pStyle w:val="ListParagraph"/>
+        <w:numPr>
+          <w:ilvl w:val="0"/>
+          <w:numId w:val="6"/>
+        </w:numPr>
+        <w:shd w:val="clear" w:color="auto" w:fill="FFFFFF"/>
+      </w:pPr>
+      <w:r>
+        <w:t>I began improving it’s UI day during the off hours. I played around with CSS and PHP (it was used to template the pdf) and made incremental improvements until it looked great</w:t>
+      </w:r>
+    </w:p>
+    <w:p>
+      <w:pPr>
+        <w:pStyle w:val="ListParagraph"/>
+        <w:numPr>
+          <w:ilvl w:val="0"/>
+          <w:numId w:val="6"/>
+        </w:numPr>
+        <w:shd w:val="clear" w:color="auto" w:fill="FFFFFF"/>
+      </w:pPr>
+      <w:r>
+        <w:t>One day, I was working on it during the off hours, James came in, looked at my form, and said “Wow Moe, that really looks great. Great job” and left. I was fortunate to create over 300 forms over 2 years.</w:t>
+      </w:r>
+    </w:p>
+    <w:p>
+      <w:pPr>
+        <w:pStyle w:val="ListParagraph"/>
+        <w:numPr>
+          <w:ilvl w:val="1"/>
           <w:numId w:val="7"/>
         </w:numPr>
         <w:tabs>
@@ -8446,7 +8502,7 @@
         <w:rPr>
           <w:rFonts w:asciiTheme="minorHAnsi" w:eastAsia="Batang" w:hAnsiTheme="minorHAnsi" w:cstheme="minorHAnsi"/>
         </w:rPr>
-        <w:t>This took too much time. It sacrificed greatly into the time it took to build the form</w:t>
+        <w:t>Story about building personal workspace</w:t>
       </w:r>
     </w:p>
     <w:p>
@@ -8467,7 +8523,7 @@
         <w:rPr>
           <w:rFonts w:asciiTheme="minorHAnsi" w:eastAsia="Batang" w:hAnsiTheme="minorHAnsi" w:cstheme="minorHAnsi"/>
         </w:rPr>
-        <w:t>I wrote bash program to do all of above in fewest key strokes possible, but still maintaining quality</w:t>
+        <w:t>The number of forms I had to create was great</w:t>
       </w:r>
     </w:p>
     <w:p>
@@ -8488,14 +8544,14 @@
         <w:rPr>
           <w:rFonts w:asciiTheme="minorHAnsi" w:eastAsia="Batang" w:hAnsiTheme="minorHAnsi" w:cstheme="minorHAnsi"/>
         </w:rPr>
-        <w:t>My rate of performance increased, and I was able to reduce the time of producing forms by double or even triple, and helped Jake and Christian secure more sales quicker</w:t>
-      </w:r>
-    </w:p>
-    <w:p>
-      <w:pPr>
-        <w:pStyle w:val="ListParagraph"/>
-        <w:numPr>
-          <w:ilvl w:val="0"/>
+        <w:t>In the beginning I was manually cloning the base files, and moving to workspace, and deploying to client, all by hand</w:t>
+      </w:r>
+    </w:p>
+    <w:p>
+      <w:pPr>
+        <w:pStyle w:val="ListParagraph"/>
+        <w:numPr>
+          <w:ilvl w:val="2"/>
           <w:numId w:val="7"/>
         </w:numPr>
         <w:tabs>
@@ -8509,15 +8565,14 @@
         <w:rPr>
           <w:rFonts w:asciiTheme="minorHAnsi" w:eastAsia="Batang" w:hAnsiTheme="minorHAnsi" w:cstheme="minorHAnsi"/>
         </w:rPr>
-        <w:lastRenderedPageBreak/>
-        <w:t>I am a go getter that makes sure products are delivered on time</w:t>
-      </w:r>
-    </w:p>
-    <w:p>
-      <w:pPr>
-        <w:pStyle w:val="ListParagraph"/>
-        <w:numPr>
-          <w:ilvl w:val="1"/>
+        <w:t>This took too much time. It sacrificed greatly into the time it took to build the form</w:t>
+      </w:r>
+    </w:p>
+    <w:p>
+      <w:pPr>
+        <w:pStyle w:val="ListParagraph"/>
+        <w:numPr>
+          <w:ilvl w:val="2"/>
           <w:numId w:val="7"/>
         </w:numPr>
         <w:tabs>
@@ -8531,7 +8586,8 @@
         <w:rPr>
           <w:rFonts w:asciiTheme="minorHAnsi" w:eastAsia="Batang" w:hAnsiTheme="minorHAnsi" w:cstheme="minorHAnsi"/>
         </w:rPr>
-        <w:t>Story about Christian</w:t>
+        <w:lastRenderedPageBreak/>
+        <w:t>I wrote bash program to do all of above in fewest key strokes possible, but still maintaining quality</w:t>
       </w:r>
     </w:p>
     <w:p>
@@ -8552,26 +8608,14 @@
         <w:rPr>
           <w:rFonts w:asciiTheme="minorHAnsi" w:eastAsia="Batang" w:hAnsiTheme="minorHAnsi" w:cstheme="minorHAnsi"/>
         </w:rPr>
-        <w:t>He</w:t>
-      </w:r>
-      <w:r>
-        <w:rPr>
-          <w:rFonts w:asciiTheme="minorHAnsi" w:eastAsia="Batang" w:hAnsiTheme="minorHAnsi" w:cstheme="minorHAnsi"/>
-        </w:rPr>
-        <w:t xml:space="preserve"> came one day and</w:t>
-      </w:r>
-      <w:r>
-        <w:rPr>
-          <w:rFonts w:asciiTheme="minorHAnsi" w:eastAsia="Batang" w:hAnsiTheme="minorHAnsi" w:cstheme="minorHAnsi"/>
-        </w:rPr>
-        <w:t xml:space="preserve"> said he needs to get forms for Townline done ASAP, because he has to show it to clients at a meeting the next day</w:t>
-      </w:r>
-    </w:p>
-    <w:p>
-      <w:pPr>
-        <w:pStyle w:val="ListParagraph"/>
-        <w:numPr>
-          <w:ilvl w:val="2"/>
+        <w:t>My rate of performance increased, and I was able to reduce the time of producing forms by double or even triple, and helped Jake and Christian secure more sales quicker</w:t>
+      </w:r>
+    </w:p>
+    <w:p>
+      <w:pPr>
+        <w:pStyle w:val="ListParagraph"/>
+        <w:numPr>
+          <w:ilvl w:val="0"/>
           <w:numId w:val="7"/>
         </w:numPr>
         <w:tabs>
@@ -8585,14 +8629,14 @@
         <w:rPr>
           <w:rFonts w:asciiTheme="minorHAnsi" w:eastAsia="Batang" w:hAnsiTheme="minorHAnsi" w:cstheme="minorHAnsi"/>
         </w:rPr>
-        <w:t>I was in the middle of doing other forms, but I knew this was important since the people he was meeting was a big client, and he really wanted to secure sale</w:t>
-      </w:r>
-    </w:p>
-    <w:p>
-      <w:pPr>
-        <w:pStyle w:val="ListParagraph"/>
-        <w:numPr>
-          <w:ilvl w:val="2"/>
+        <w:t>I am a go getter that makes sure products are delivered on time</w:t>
+      </w:r>
+    </w:p>
+    <w:p>
+      <w:pPr>
+        <w:pStyle w:val="ListParagraph"/>
+        <w:numPr>
+          <w:ilvl w:val="1"/>
           <w:numId w:val="7"/>
         </w:numPr>
         <w:tabs>
@@ -8606,7 +8650,7 @@
         <w:rPr>
           <w:rFonts w:asciiTheme="minorHAnsi" w:eastAsia="Batang" w:hAnsiTheme="minorHAnsi" w:cstheme="minorHAnsi"/>
         </w:rPr>
-        <w:t>I stayed all night to finish all the forms</w:t>
+        <w:t>Story about Christian</w:t>
       </w:r>
     </w:p>
     <w:p>
@@ -8627,7 +8671,19 @@
         <w:rPr>
           <w:rFonts w:asciiTheme="minorHAnsi" w:eastAsia="Batang" w:hAnsiTheme="minorHAnsi" w:cstheme="minorHAnsi"/>
         </w:rPr>
-        <w:t>He said thank you, fist bumped me, and with relieved mind, he went off to show the work to client</w:t>
+        <w:t>He</w:t>
+      </w:r>
+      <w:r>
+        <w:rPr>
+          <w:rFonts w:asciiTheme="minorHAnsi" w:eastAsia="Batang" w:hAnsiTheme="minorHAnsi" w:cstheme="minorHAnsi"/>
+        </w:rPr>
+        <w:t xml:space="preserve"> came one day and</w:t>
+      </w:r>
+      <w:r>
+        <w:rPr>
+          <w:rFonts w:asciiTheme="minorHAnsi" w:eastAsia="Batang" w:hAnsiTheme="minorHAnsi" w:cstheme="minorHAnsi"/>
+        </w:rPr>
+        <w:t xml:space="preserve"> said he needs to get forms for Townline done ASAP, because he has to show it to clients at a meeting the next day</w:t>
       </w:r>
     </w:p>
     <w:p>
@@ -8648,14 +8704,14 @@
         <w:rPr>
           <w:rFonts w:asciiTheme="minorHAnsi" w:eastAsia="Batang" w:hAnsiTheme="minorHAnsi" w:cstheme="minorHAnsi"/>
         </w:rPr>
-        <w:t>So much so that later James and Christian would complement that we need more of Moe and Nikolay (my senior) at SiteMax Systems</w:t>
-      </w:r>
-    </w:p>
-    <w:p>
-      <w:pPr>
-        <w:pStyle w:val="ListParagraph"/>
-        <w:numPr>
-          <w:ilvl w:val="0"/>
+        <w:t>I was in the middle of doing other forms, but I knew this was important since the people he was meeting was a big client, and he really wanted to secure sale</w:t>
+      </w:r>
+    </w:p>
+    <w:p>
+      <w:pPr>
+        <w:pStyle w:val="ListParagraph"/>
+        <w:numPr>
+          <w:ilvl w:val="2"/>
           <w:numId w:val="7"/>
         </w:numPr>
         <w:tabs>
@@ -8669,14 +8725,14 @@
         <w:rPr>
           <w:rFonts w:asciiTheme="minorHAnsi" w:eastAsia="Batang" w:hAnsiTheme="minorHAnsi" w:cstheme="minorHAnsi"/>
         </w:rPr>
-        <w:t>I can work with peers during tense times</w:t>
-      </w:r>
-    </w:p>
-    <w:p>
-      <w:pPr>
-        <w:pStyle w:val="ListParagraph"/>
-        <w:numPr>
-          <w:ilvl w:val="1"/>
+        <w:t>I stayed all night to finish all the forms</w:t>
+      </w:r>
+    </w:p>
+    <w:p>
+      <w:pPr>
+        <w:pStyle w:val="ListParagraph"/>
+        <w:numPr>
+          <w:ilvl w:val="2"/>
           <w:numId w:val="7"/>
         </w:numPr>
         <w:tabs>
@@ -8690,7 +8746,7 @@
         <w:rPr>
           <w:rFonts w:asciiTheme="minorHAnsi" w:eastAsia="Batang" w:hAnsiTheme="minorHAnsi" w:cstheme="minorHAnsi"/>
         </w:rPr>
-        <w:t>Story about working with Sam</w:t>
+        <w:t>He said thank you, fist bumped me, and with relieved mind, he went off to show the work to client</w:t>
       </w:r>
     </w:p>
     <w:p>
@@ -8698,110 +8754,6 @@
         <w:pStyle w:val="ListParagraph"/>
         <w:numPr>
           <w:ilvl w:val="2"/>
-          <w:numId w:val="7"/>
-        </w:numPr>
-        <w:shd w:val="clear" w:color="auto" w:fill="FFFFFF"/>
-      </w:pPr>
-      <w:r>
-        <w:t>Sam who used to be my junior became my senior</w:t>
-      </w:r>
-    </w:p>
-    <w:p>
-      <w:pPr>
-        <w:pStyle w:val="ListParagraph"/>
-        <w:numPr>
-          <w:ilvl w:val="2"/>
-          <w:numId w:val="7"/>
-        </w:numPr>
-        <w:shd w:val="clear" w:color="auto" w:fill="FFFFFF"/>
-      </w:pPr>
-      <w:r>
-        <w:t>He looked at the form and said “Moe could you work on this again?”</w:t>
-      </w:r>
-    </w:p>
-    <w:p>
-      <w:pPr>
-        <w:pStyle w:val="ListParagraph"/>
-        <w:numPr>
-          <w:ilvl w:val="2"/>
-          <w:numId w:val="7"/>
-        </w:numPr>
-        <w:shd w:val="clear" w:color="auto" w:fill="FFFFFF"/>
-      </w:pPr>
-      <w:r>
-        <w:t>My heart sank. Let alone that he became my senior, he asked to do everything over.</w:t>
-      </w:r>
-    </w:p>
-    <w:p>
-      <w:pPr>
-        <w:pStyle w:val="ListParagraph"/>
-        <w:numPr>
-          <w:ilvl w:val="2"/>
-          <w:numId w:val="7"/>
-        </w:numPr>
-        <w:shd w:val="clear" w:color="auto" w:fill="FFFFFF"/>
-      </w:pPr>
-      <w:r>
-        <w:t xml:space="preserve">But I calmed down, kneeled and asked “Hey, could you elaborate more?” </w:t>
-      </w:r>
-    </w:p>
-    <w:p>
-      <w:pPr>
-        <w:pStyle w:val="ListParagraph"/>
-        <w:numPr>
-          <w:ilvl w:val="2"/>
-          <w:numId w:val="7"/>
-        </w:numPr>
-        <w:shd w:val="clear" w:color="auto" w:fill="FFFFFF"/>
-      </w:pPr>
-      <w:r>
-        <w:t>My friend replied he wanted to keep style of the form consistent so the future and current employers will have easier time reading, fixing and modifying the form</w:t>
-      </w:r>
-    </w:p>
-    <w:p>
-      <w:pPr>
-        <w:pStyle w:val="ListParagraph"/>
-        <w:numPr>
-          <w:ilvl w:val="2"/>
-          <w:numId w:val="7"/>
-        </w:numPr>
-        <w:shd w:val="clear" w:color="auto" w:fill="FFFFFF"/>
-      </w:pPr>
-      <w:r>
-        <w:t>I said “thank you”</w:t>
-      </w:r>
-    </w:p>
-    <w:p>
-      <w:pPr>
-        <w:pStyle w:val="ListParagraph"/>
-        <w:numPr>
-          <w:ilvl w:val="2"/>
-          <w:numId w:val="7"/>
-        </w:numPr>
-        <w:shd w:val="clear" w:color="auto" w:fill="FFFFFF"/>
-      </w:pPr>
-      <w:r>
-        <w:t>I went back to my seat, revised my form, and walked over with him and did couple of iternations until all was okay.</w:t>
-      </w:r>
-    </w:p>
-    <w:p>
-      <w:pPr>
-        <w:pStyle w:val="ListParagraph"/>
-        <w:numPr>
-          <w:ilvl w:val="2"/>
-          <w:numId w:val="7"/>
-        </w:numPr>
-        <w:shd w:val="clear" w:color="auto" w:fill="FFFFFF"/>
-      </w:pPr>
-      <w:r>
-        <w:t>We worked together to build many forms together like this.</w:t>
-      </w:r>
-    </w:p>
-    <w:p>
-      <w:pPr>
-        <w:pStyle w:val="ListParagraph"/>
-        <w:numPr>
-          <w:ilvl w:val="0"/>
           <w:numId w:val="7"/>
         </w:numPr>
         <w:tabs>
@@ -8815,7 +8767,7 @@
         <w:rPr>
           <w:rFonts w:asciiTheme="minorHAnsi" w:eastAsia="Batang" w:hAnsiTheme="minorHAnsi" w:cstheme="minorHAnsi"/>
         </w:rPr>
-        <w:t>I love creating products that people love</w:t>
+        <w:t>So much so that later James and Christian would complement that we need more of Moe and Nikolay (my senior) at SiteMax Systems</w:t>
       </w:r>
     </w:p>
     <w:p>
@@ -8836,7 +8788,7 @@
         <w:rPr>
           <w:rFonts w:asciiTheme="minorHAnsi" w:eastAsia="Batang" w:hAnsiTheme="minorHAnsi" w:cstheme="minorHAnsi"/>
         </w:rPr>
-        <w:t>Story about the boring company in Toronto</w:t>
+        <w:t>Story about managing 2000 forms</w:t>
       </w:r>
     </w:p>
     <w:p>
@@ -8846,10 +8798,54 @@
           <w:ilvl w:val="2"/>
           <w:numId w:val="7"/>
         </w:numPr>
-        <w:shd w:val="clear" w:color="auto" w:fill="FFFFFF"/>
-      </w:pPr>
-      <w:r>
-        <w:t>Jake came in and said a company in Toronto wanted to have the form revised</w:t>
+        <w:tabs>
+          <w:tab w:val="left" w:pos="5560"/>
+        </w:tabs>
+        <w:rPr>
+          <w:rFonts w:asciiTheme="minorHAnsi" w:eastAsia="Batang" w:hAnsiTheme="minorHAnsi" w:cstheme="minorHAnsi"/>
+        </w:rPr>
+      </w:pPr>
+    </w:p>
+    <w:p>
+      <w:pPr>
+        <w:pStyle w:val="ListParagraph"/>
+        <w:numPr>
+          <w:ilvl w:val="0"/>
+          <w:numId w:val="7"/>
+        </w:numPr>
+        <w:tabs>
+          <w:tab w:val="left" w:pos="5560"/>
+        </w:tabs>
+        <w:rPr>
+          <w:rFonts w:asciiTheme="minorHAnsi" w:eastAsia="Batang" w:hAnsiTheme="minorHAnsi" w:cstheme="minorHAnsi"/>
+        </w:rPr>
+      </w:pPr>
+      <w:r>
+        <w:rPr>
+          <w:rFonts w:asciiTheme="minorHAnsi" w:eastAsia="Batang" w:hAnsiTheme="minorHAnsi" w:cstheme="minorHAnsi"/>
+        </w:rPr>
+        <w:t>I can work with peers during tense times</w:t>
+      </w:r>
+    </w:p>
+    <w:p>
+      <w:pPr>
+        <w:pStyle w:val="ListParagraph"/>
+        <w:numPr>
+          <w:ilvl w:val="1"/>
+          <w:numId w:val="7"/>
+        </w:numPr>
+        <w:tabs>
+          <w:tab w:val="left" w:pos="5560"/>
+        </w:tabs>
+        <w:rPr>
+          <w:rFonts w:asciiTheme="minorHAnsi" w:eastAsia="Batang" w:hAnsiTheme="minorHAnsi" w:cstheme="minorHAnsi"/>
+        </w:rPr>
+      </w:pPr>
+      <w:r>
+        <w:rPr>
+          <w:rFonts w:asciiTheme="minorHAnsi" w:eastAsia="Batang" w:hAnsiTheme="minorHAnsi" w:cstheme="minorHAnsi"/>
+        </w:rPr>
+        <w:t>Story about working with Sam</w:t>
       </w:r>
     </w:p>
     <w:p>
@@ -8862,7 +8858,7 @@
         <w:shd w:val="clear" w:color="auto" w:fill="FFFFFF"/>
       </w:pPr>
       <w:r>
-        <w:t xml:space="preserve">The company was in restructuring by other form, so it was mission critical for our product to create a product that meets financial goals and have perfect product, so the client would keep us </w:t>
+        <w:t>Sam who used to be my junior became my senior</w:t>
       </w:r>
     </w:p>
     <w:p>
@@ -8875,7 +8871,7 @@
         <w:shd w:val="clear" w:color="auto" w:fill="FFFFFF"/>
       </w:pPr>
       <w:r>
-        <w:t>I finished the work in about a day</w:t>
+        <w:t>He looked at the form and said “Moe could you work on this again?”</w:t>
       </w:r>
     </w:p>
     <w:p>
@@ -8888,7 +8884,7 @@
         <w:shd w:val="clear" w:color="auto" w:fill="FFFFFF"/>
       </w:pPr>
       <w:r>
-        <w:t>Jake went off to client. Came back said, no she wants it differently with changed business requirements</w:t>
+        <w:t>My heart sank. Let alone that he became my senior, he asked to do everything over.</w:t>
       </w:r>
     </w:p>
     <w:p>
@@ -8901,7 +8897,7 @@
         <w:shd w:val="clear" w:color="auto" w:fill="FFFFFF"/>
       </w:pPr>
       <w:r>
-        <w:t>I said no problem, and made fix</w:t>
+        <w:t xml:space="preserve">But I calmed down, kneeled and asked “Hey, could you elaborate more?” </w:t>
       </w:r>
     </w:p>
     <w:p>
@@ -8914,7 +8910,7 @@
         <w:shd w:val="clear" w:color="auto" w:fill="FFFFFF"/>
       </w:pPr>
       <w:r>
-        <w:t>Jake went off to client again, and came back and said the client wants more revisions with more requirements</w:t>
+        <w:t>My friend replied he wanted to keep style of the form consistent so the future and current employers will have easier time reading, fixing and modifying the form</w:t>
       </w:r>
     </w:p>
     <w:p>
@@ -8927,7 +8923,7 @@
         <w:shd w:val="clear" w:color="auto" w:fill="FFFFFF"/>
       </w:pPr>
       <w:r>
-        <w:t>Jake was clearly frustrated and I assured him, hey it’s not a problem. I will get it done</w:t>
+        <w:t>I said “thank you”</w:t>
       </w:r>
     </w:p>
     <w:p>
@@ -8940,7 +8936,7 @@
         <w:shd w:val="clear" w:color="auto" w:fill="FFFFFF"/>
       </w:pPr>
       <w:r>
-        <w:t>It took couple of revisions but when it was complete, and deployed to their system, Jake came rushing in and said “Hey Moe, I showed this to client and she said It’s Christmas. Christmas has come early. Thank you so much!!”</w:t>
+        <w:t>I went back to my seat, revised my form, and walked over with him and did couple of iternations until all was okay.</w:t>
       </w:r>
     </w:p>
     <w:p>
@@ -8953,7 +8949,172 @@
         <w:shd w:val="clear" w:color="auto" w:fill="FFFFFF"/>
       </w:pPr>
       <w:r>
+        <w:t>We worked together to build many forms together like this.</w:t>
+      </w:r>
+    </w:p>
+    <w:p>
+      <w:pPr>
+        <w:pStyle w:val="ListParagraph"/>
+        <w:numPr>
+          <w:ilvl w:val="0"/>
+          <w:numId w:val="7"/>
+        </w:numPr>
+        <w:tabs>
+          <w:tab w:val="left" w:pos="5560"/>
+        </w:tabs>
+        <w:rPr>
+          <w:rFonts w:asciiTheme="minorHAnsi" w:eastAsia="Batang" w:hAnsiTheme="minorHAnsi" w:cstheme="minorHAnsi"/>
+        </w:rPr>
+      </w:pPr>
+      <w:r>
+        <w:rPr>
+          <w:rFonts w:asciiTheme="minorHAnsi" w:eastAsia="Batang" w:hAnsiTheme="minorHAnsi" w:cstheme="minorHAnsi"/>
+        </w:rPr>
+        <w:t xml:space="preserve">I love creating products that </w:t>
+      </w:r>
+      <w:r>
+        <w:rPr>
+          <w:rFonts w:asciiTheme="minorHAnsi" w:eastAsia="Batang" w:hAnsiTheme="minorHAnsi" w:cstheme="minorHAnsi"/>
+        </w:rPr>
+        <w:t>brings smile to people</w:t>
+      </w:r>
+    </w:p>
+    <w:p>
+      <w:pPr>
+        <w:pStyle w:val="ListParagraph"/>
+        <w:numPr>
+          <w:ilvl w:val="1"/>
+          <w:numId w:val="7"/>
+        </w:numPr>
+        <w:tabs>
+          <w:tab w:val="left" w:pos="5560"/>
+        </w:tabs>
+        <w:rPr>
+          <w:rFonts w:asciiTheme="minorHAnsi" w:eastAsia="Batang" w:hAnsiTheme="minorHAnsi" w:cstheme="minorHAnsi"/>
+        </w:rPr>
+      </w:pPr>
+      <w:r>
+        <w:rPr>
+          <w:rFonts w:asciiTheme="minorHAnsi" w:eastAsia="Batang" w:hAnsiTheme="minorHAnsi" w:cstheme="minorHAnsi"/>
+        </w:rPr>
+        <w:t>Story about the boring company in Toronto</w:t>
+      </w:r>
+    </w:p>
+    <w:p>
+      <w:pPr>
+        <w:pStyle w:val="ListParagraph"/>
+        <w:numPr>
+          <w:ilvl w:val="2"/>
+          <w:numId w:val="7"/>
+        </w:numPr>
+        <w:shd w:val="clear" w:color="auto" w:fill="FFFFFF"/>
+      </w:pPr>
+      <w:r>
+        <w:t>Jake came in and said a company in Toronto wanted to have the form revised</w:t>
+      </w:r>
+    </w:p>
+    <w:p>
+      <w:pPr>
+        <w:pStyle w:val="ListParagraph"/>
+        <w:numPr>
+          <w:ilvl w:val="2"/>
+          <w:numId w:val="7"/>
+        </w:numPr>
+        <w:shd w:val="clear" w:color="auto" w:fill="FFFFFF"/>
+      </w:pPr>
+      <w:r>
+        <w:t xml:space="preserve">The company was in restructuring by other form, so it was mission critical for our product to create a product that meets financial goals and have perfect product, so the client would keep us </w:t>
+      </w:r>
+    </w:p>
+    <w:p>
+      <w:pPr>
+        <w:pStyle w:val="ListParagraph"/>
+        <w:numPr>
+          <w:ilvl w:val="2"/>
+          <w:numId w:val="7"/>
+        </w:numPr>
+        <w:shd w:val="clear" w:color="auto" w:fill="FFFFFF"/>
+      </w:pPr>
+      <w:r>
+        <w:t>I finished the work in about a day</w:t>
+      </w:r>
+    </w:p>
+    <w:p>
+      <w:pPr>
+        <w:pStyle w:val="ListParagraph"/>
+        <w:numPr>
+          <w:ilvl w:val="2"/>
+          <w:numId w:val="7"/>
+        </w:numPr>
+        <w:shd w:val="clear" w:color="auto" w:fill="FFFFFF"/>
+      </w:pPr>
+      <w:r>
+        <w:t>Jake went off to client. Came back said, no she wants it differently with changed business requirements</w:t>
+      </w:r>
+    </w:p>
+    <w:p>
+      <w:pPr>
+        <w:pStyle w:val="ListParagraph"/>
+        <w:numPr>
+          <w:ilvl w:val="2"/>
+          <w:numId w:val="7"/>
+        </w:numPr>
+        <w:shd w:val="clear" w:color="auto" w:fill="FFFFFF"/>
+      </w:pPr>
+      <w:r>
+        <w:t>I said no problem, and made fix</w:t>
+      </w:r>
+    </w:p>
+    <w:p>
+      <w:pPr>
+        <w:pStyle w:val="ListParagraph"/>
+        <w:numPr>
+          <w:ilvl w:val="2"/>
+          <w:numId w:val="7"/>
+        </w:numPr>
+        <w:shd w:val="clear" w:color="auto" w:fill="FFFFFF"/>
+      </w:pPr>
+      <w:r>
         <w:lastRenderedPageBreak/>
+        <w:t>Jake went off to client again, and came back and said the client wants more revisions with more requirements</w:t>
+      </w:r>
+    </w:p>
+    <w:p>
+      <w:pPr>
+        <w:pStyle w:val="ListParagraph"/>
+        <w:numPr>
+          <w:ilvl w:val="2"/>
+          <w:numId w:val="7"/>
+        </w:numPr>
+        <w:shd w:val="clear" w:color="auto" w:fill="FFFFFF"/>
+      </w:pPr>
+      <w:r>
+        <w:t>Jake was clearly frustrated and I assured him, hey it’s not a problem. I will get it done</w:t>
+      </w:r>
+    </w:p>
+    <w:p>
+      <w:pPr>
+        <w:pStyle w:val="ListParagraph"/>
+        <w:numPr>
+          <w:ilvl w:val="2"/>
+          <w:numId w:val="7"/>
+        </w:numPr>
+        <w:shd w:val="clear" w:color="auto" w:fill="FFFFFF"/>
+      </w:pPr>
+      <w:r>
+        <w:t>It took couple of revisions but when it was complete, and deployed to their system, Jake came rushing in and said “Hey Moe, I showed this to client and she said It’s Christmas. Christmas has come early. Thank you so much!!”</w:t>
+      </w:r>
+    </w:p>
+    <w:p>
+      <w:pPr>
+        <w:pStyle w:val="ListParagraph"/>
+        <w:numPr>
+          <w:ilvl w:val="2"/>
+          <w:numId w:val="7"/>
+        </w:numPr>
+        <w:shd w:val="clear" w:color="auto" w:fill="FFFFFF"/>
+      </w:pPr>
+      <w:r>
         <w:t>The client decided to stay with us.</w:t>
       </w:r>
     </w:p>

</xml_diff>

<commit_message>
feat: Add progress #34 'Interview Practice, Auth0'
</commit_message>
<xml_diff>
--- a/big-interview/auth0/interview_practice.docx
+++ b/big-interview/auth0/interview_practice.docx
@@ -7997,6 +7997,65 @@
     </w:p>
     <w:p>
       <w:pPr>
+        <w:pStyle w:val="Heading5"/>
+        <w:shd w:val="clear" w:color="auto" w:fill="FFFFFF"/>
+        <w:spacing w:before="0" w:beforeAutospacing="0"/>
+        <w:rPr>
+          <w:rFonts w:asciiTheme="minorHAnsi" w:hAnsiTheme="minorHAnsi" w:cs="Arial"/>
+          <w:color w:val="000000" w:themeColor="text1"/>
+          <w:sz w:val="24"/>
+          <w:szCs w:val="24"/>
+        </w:rPr>
+      </w:pPr>
+    </w:p>
+    <w:p>
+      <w:pPr>
+        <w:pStyle w:val="Heading5"/>
+        <w:shd w:val="clear" w:color="auto" w:fill="FFFFFF"/>
+        <w:spacing w:before="0" w:beforeAutospacing="0"/>
+        <w:rPr>
+          <w:rFonts w:asciiTheme="minorHAnsi" w:hAnsiTheme="minorHAnsi" w:cs="Arial"/>
+          <w:color w:val="000000" w:themeColor="text1"/>
+          <w:sz w:val="24"/>
+          <w:szCs w:val="24"/>
+        </w:rPr>
+      </w:pPr>
+      <w:r>
+        <w:rPr>
+          <w:rFonts w:asciiTheme="minorHAnsi" w:hAnsiTheme="minorHAnsi" w:cs="Arial"/>
+          <w:color w:val="000000" w:themeColor="text1"/>
+          <w:sz w:val="24"/>
+          <w:szCs w:val="24"/>
+        </w:rPr>
+        <w:t xml:space="preserve">First practice: </w:t>
+      </w:r>
+      <w:hyperlink r:id="rId17" w:history="1">
+        <w:r>
+          <w:rPr>
+            <w:rStyle w:val="Hyperlink"/>
+            <w:rFonts w:asciiTheme="minorHAnsi" w:hAnsiTheme="minorHAnsi" w:cs="Arial"/>
+            <w:b w:val="0"/>
+            <w:bCs w:val="0"/>
+            <w:sz w:val="24"/>
+            <w:szCs w:val="24"/>
+          </w:rPr>
+          <w:t>https://app.biginterview.com/s/42aa5a024d</w:t>
+        </w:r>
+      </w:hyperlink>
+      <w:r>
+        <w:rPr>
+          <w:rFonts w:asciiTheme="minorHAnsi" w:hAnsiTheme="minorHAnsi" w:cs="Arial"/>
+          <w:b w:val="0"/>
+          <w:bCs w:val="0"/>
+          <w:color w:val="000000" w:themeColor="text1"/>
+          <w:sz w:val="24"/>
+          <w:szCs w:val="24"/>
+        </w:rPr>
+        <w:t xml:space="preserve"> </w:t>
+      </w:r>
+    </w:p>
+    <w:p>
+      <w:pPr>
         <w:pStyle w:val="ListParagraph"/>
         <w:numPr>
           <w:ilvl w:val="0"/>
@@ -8061,6 +8120,7 @@
         <w:rPr>
           <w:rFonts w:asciiTheme="minorHAnsi" w:eastAsia="Batang" w:hAnsiTheme="minorHAnsi" w:cstheme="minorHAnsi"/>
         </w:rPr>
+        <w:lastRenderedPageBreak/>
         <w:t>Taking leadership at improving something in benefit of company</w:t>
       </w:r>
       <w:r>
@@ -8544,6 +8604,7 @@
         <w:rPr>
           <w:rFonts w:asciiTheme="minorHAnsi" w:eastAsia="Batang" w:hAnsiTheme="minorHAnsi" w:cstheme="minorHAnsi"/>
         </w:rPr>
+        <w:lastRenderedPageBreak/>
         <w:t>In the beginning I was manually cloning the base files, and moving to workspace, and deploying to client, all by hand</w:t>
       </w:r>
     </w:p>
@@ -8586,7 +8647,6 @@
         <w:rPr>
           <w:rFonts w:asciiTheme="minorHAnsi" w:eastAsia="Batang" w:hAnsiTheme="minorHAnsi" w:cstheme="minorHAnsi"/>
         </w:rPr>
-        <w:lastRenderedPageBreak/>
         <w:t>I wrote bash program to do all of above in fewest key strokes possible, but still maintaining quality</w:t>
       </w:r>
     </w:p>
@@ -9049,6 +9109,7 @@
         <w:shd w:val="clear" w:color="auto" w:fill="FFFFFF"/>
       </w:pPr>
       <w:r>
+        <w:lastRenderedPageBreak/>
         <w:t>Jake went off to client. Came back said, no she wants it differently with changed business requirements</w:t>
       </w:r>
     </w:p>
@@ -9075,7 +9136,6 @@
         <w:shd w:val="clear" w:color="auto" w:fill="FFFFFF"/>
       </w:pPr>
       <w:r>
-        <w:lastRenderedPageBreak/>
         <w:t>Jake went off to client again, and came back and said the client wants more revisions with more requirements</w:t>
       </w:r>
     </w:p>
@@ -9723,6 +9783,7 @@
         <w:rPr>
           <w:rFonts w:asciiTheme="minorHAnsi" w:eastAsia="Batang" w:hAnsiTheme="minorHAnsi" w:cstheme="minorHAnsi"/>
         </w:rPr>
+        <w:lastRenderedPageBreak/>
         <w:t>This helped me to become more relaxed at SiteMax</w:t>
       </w:r>
       <w:r>

</xml_diff>

<commit_message>
feat: Add progress #35 'Interview Practice, Auth0'
</commit_message>
<xml_diff>
--- a/big-interview/auth0/interview_practice.docx
+++ b/big-interview/auth0/interview_practice.docx
@@ -159,13 +159,41 @@
           <w:szCs w:val="28"/>
         </w:rPr>
       </w:pPr>
-      <w:r>
-        <w:rPr>
-          <w:rFonts w:asciiTheme="minorHAnsi" w:hAnsiTheme="minorHAnsi" w:cstheme="minorHAnsi"/>
-          <w:sz w:val="28"/>
-          <w:szCs w:val="28"/>
-        </w:rPr>
-        <w:t xml:space="preserve">Swarmy, awkard </w:t>
+      <w:proofErr w:type="spellStart"/>
+      <w:r>
+        <w:rPr>
+          <w:rFonts w:asciiTheme="minorHAnsi" w:hAnsiTheme="minorHAnsi" w:cstheme="minorHAnsi"/>
+          <w:sz w:val="28"/>
+          <w:szCs w:val="28"/>
+        </w:rPr>
+        <w:t>Swarmy</w:t>
+      </w:r>
+      <w:proofErr w:type="spellEnd"/>
+      <w:r>
+        <w:rPr>
+          <w:rFonts w:asciiTheme="minorHAnsi" w:hAnsiTheme="minorHAnsi" w:cstheme="minorHAnsi"/>
+          <w:sz w:val="28"/>
+          <w:szCs w:val="28"/>
+        </w:rPr>
+        <w:t xml:space="preserve">, </w:t>
+      </w:r>
+      <w:proofErr w:type="spellStart"/>
+      <w:r>
+        <w:rPr>
+          <w:rFonts w:asciiTheme="minorHAnsi" w:hAnsiTheme="minorHAnsi" w:cstheme="minorHAnsi"/>
+          <w:sz w:val="28"/>
+          <w:szCs w:val="28"/>
+        </w:rPr>
+        <w:t>awkard</w:t>
+      </w:r>
+      <w:proofErr w:type="spellEnd"/>
+      <w:r>
+        <w:rPr>
+          <w:rFonts w:asciiTheme="minorHAnsi" w:hAnsiTheme="minorHAnsi" w:cstheme="minorHAnsi"/>
+          <w:sz w:val="28"/>
+          <w:szCs w:val="28"/>
+        </w:rPr>
+        <w:t xml:space="preserve"> </w:t>
       </w:r>
       <w:r>
         <w:rPr>
@@ -528,13 +556,23 @@
           <w:szCs w:val="28"/>
         </w:rPr>
       </w:pPr>
-      <w:r>
-        <w:rPr>
-          <w:rFonts w:asciiTheme="minorHAnsi" w:hAnsiTheme="minorHAnsi" w:cstheme="minorHAnsi"/>
-          <w:sz w:val="28"/>
-          <w:szCs w:val="28"/>
-        </w:rPr>
-        <w:t xml:space="preserve">E.g arriving late, </w:t>
+      <w:proofErr w:type="spellStart"/>
+      <w:r>
+        <w:rPr>
+          <w:rFonts w:asciiTheme="minorHAnsi" w:hAnsiTheme="minorHAnsi" w:cstheme="minorHAnsi"/>
+          <w:sz w:val="28"/>
+          <w:szCs w:val="28"/>
+        </w:rPr>
+        <w:t>E.g</w:t>
+      </w:r>
+      <w:proofErr w:type="spellEnd"/>
+      <w:r>
+        <w:rPr>
+          <w:rFonts w:asciiTheme="minorHAnsi" w:hAnsiTheme="minorHAnsi" w:cstheme="minorHAnsi"/>
+          <w:sz w:val="28"/>
+          <w:szCs w:val="28"/>
+        </w:rPr>
+        <w:t xml:space="preserve"> arriving late, </w:t>
       </w:r>
     </w:p>
     <w:p>
@@ -825,13 +863,23 @@
           <w:szCs w:val="28"/>
         </w:rPr>
       </w:pPr>
-      <w:r>
-        <w:rPr>
-          <w:rFonts w:asciiTheme="minorHAnsi" w:hAnsiTheme="minorHAnsi" w:cstheme="minorHAnsi"/>
-          <w:sz w:val="28"/>
-          <w:szCs w:val="28"/>
-        </w:rPr>
-        <w:t>Doging questions</w:t>
+      <w:proofErr w:type="spellStart"/>
+      <w:r>
+        <w:rPr>
+          <w:rFonts w:asciiTheme="minorHAnsi" w:hAnsiTheme="minorHAnsi" w:cstheme="minorHAnsi"/>
+          <w:sz w:val="28"/>
+          <w:szCs w:val="28"/>
+        </w:rPr>
+        <w:t>Doging</w:t>
+      </w:r>
+      <w:proofErr w:type="spellEnd"/>
+      <w:r>
+        <w:rPr>
+          <w:rFonts w:asciiTheme="minorHAnsi" w:hAnsiTheme="minorHAnsi" w:cstheme="minorHAnsi"/>
+          <w:sz w:val="28"/>
+          <w:szCs w:val="28"/>
+        </w:rPr>
+        <w:t xml:space="preserve"> questions</w:t>
       </w:r>
     </w:p>
     <w:p>
@@ -907,8 +955,20 @@
           <w:sz w:val="28"/>
           <w:szCs w:val="28"/>
         </w:rPr>
-        <w:t>Don’t ever badmouth your former employer, manager or even your coworker</w:t>
-      </w:r>
+        <w:t xml:space="preserve">Don’t ever badmouth your former employer, manager or even your </w:t>
+      </w:r>
+      <w:proofErr w:type="spellStart"/>
+      <w:r>
+        <w:rPr>
+          <w:rFonts w:asciiTheme="minorHAnsi" w:hAnsiTheme="minorHAnsi" w:cstheme="minorHAnsi"/>
+          <w:b/>
+          <w:bCs/>
+          <w:sz w:val="28"/>
+          <w:szCs w:val="28"/>
+        </w:rPr>
+        <w:t>coworker</w:t>
+      </w:r>
+      <w:proofErr w:type="spellEnd"/>
     </w:p>
     <w:p>
       <w:pPr>
@@ -1816,7 +1876,43 @@
           <w:sz w:val="28"/>
           <w:szCs w:val="28"/>
         </w:rPr>
-        <w:t>“Umns” and “Uhs”</w:t>
+        <w:t>“</w:t>
+      </w:r>
+      <w:proofErr w:type="spellStart"/>
+      <w:r>
+        <w:rPr>
+          <w:rFonts w:asciiTheme="minorHAnsi" w:hAnsiTheme="minorHAnsi" w:cstheme="minorHAnsi"/>
+          <w:sz w:val="28"/>
+          <w:szCs w:val="28"/>
+        </w:rPr>
+        <w:t>Umns</w:t>
+      </w:r>
+      <w:proofErr w:type="spellEnd"/>
+      <w:r>
+        <w:rPr>
+          <w:rFonts w:asciiTheme="minorHAnsi" w:hAnsiTheme="minorHAnsi" w:cstheme="minorHAnsi"/>
+          <w:sz w:val="28"/>
+          <w:szCs w:val="28"/>
+        </w:rPr>
+        <w:t>” and “</w:t>
+      </w:r>
+      <w:proofErr w:type="spellStart"/>
+      <w:r>
+        <w:rPr>
+          <w:rFonts w:asciiTheme="minorHAnsi" w:hAnsiTheme="minorHAnsi" w:cstheme="minorHAnsi"/>
+          <w:sz w:val="28"/>
+          <w:szCs w:val="28"/>
+        </w:rPr>
+        <w:t>Uhs</w:t>
+      </w:r>
+      <w:proofErr w:type="spellEnd"/>
+      <w:r>
+        <w:rPr>
+          <w:rFonts w:asciiTheme="minorHAnsi" w:hAnsiTheme="minorHAnsi" w:cstheme="minorHAnsi"/>
+          <w:sz w:val="28"/>
+          <w:szCs w:val="28"/>
+        </w:rPr>
+        <w:t>”</w:t>
       </w:r>
     </w:p>
     <w:p>
@@ -2724,7 +2820,25 @@
           <w:sz w:val="28"/>
           <w:szCs w:val="28"/>
         </w:rPr>
-        <w:t>I worked at Sitemax Systems from January 2018 to December 2019</w:t>
+        <w:t xml:space="preserve">I worked at </w:t>
+      </w:r>
+      <w:proofErr w:type="spellStart"/>
+      <w:r>
+        <w:rPr>
+          <w:rFonts w:asciiTheme="minorHAnsi" w:hAnsiTheme="minorHAnsi" w:cstheme="minorHAnsi"/>
+          <w:sz w:val="28"/>
+          <w:szCs w:val="28"/>
+        </w:rPr>
+        <w:t>Sitemax</w:t>
+      </w:r>
+      <w:proofErr w:type="spellEnd"/>
+      <w:r>
+        <w:rPr>
+          <w:rFonts w:asciiTheme="minorHAnsi" w:hAnsiTheme="minorHAnsi" w:cstheme="minorHAnsi"/>
+          <w:sz w:val="28"/>
+          <w:szCs w:val="28"/>
+        </w:rPr>
+        <w:t xml:space="preserve"> Systems from January 2018 to December 2019</w:t>
       </w:r>
       <w:r>
         <w:rPr>
@@ -2786,7 +2900,25 @@
           <w:sz w:val="28"/>
           <w:szCs w:val="28"/>
         </w:rPr>
-        <w:t xml:space="preserve"> SiteMax Systems</w:t>
+        <w:t xml:space="preserve"> </w:t>
+      </w:r>
+      <w:proofErr w:type="spellStart"/>
+      <w:r>
+        <w:rPr>
+          <w:rFonts w:asciiTheme="minorHAnsi" w:hAnsiTheme="minorHAnsi" w:cstheme="minorHAnsi"/>
+          <w:sz w:val="28"/>
+          <w:szCs w:val="28"/>
+        </w:rPr>
+        <w:t>SiteMax</w:t>
+      </w:r>
+      <w:proofErr w:type="spellEnd"/>
+      <w:r>
+        <w:rPr>
+          <w:rFonts w:asciiTheme="minorHAnsi" w:hAnsiTheme="minorHAnsi" w:cstheme="minorHAnsi"/>
+          <w:sz w:val="28"/>
+          <w:szCs w:val="28"/>
+        </w:rPr>
+        <w:t xml:space="preserve"> Systems</w:t>
       </w:r>
     </w:p>
     <w:p>
@@ -2857,7 +2989,61 @@
           <w:sz w:val="28"/>
           <w:szCs w:val="28"/>
         </w:rPr>
-        <w:t xml:space="preserve"> SItemax’s mission critical Sitemax 3 and Sitemax 3.5</w:t>
+        <w:t xml:space="preserve"> </w:t>
+      </w:r>
+      <w:proofErr w:type="spellStart"/>
+      <w:r>
+        <w:rPr>
+          <w:rFonts w:asciiTheme="minorHAnsi" w:hAnsiTheme="minorHAnsi" w:cstheme="minorHAnsi"/>
+          <w:sz w:val="28"/>
+          <w:szCs w:val="28"/>
+        </w:rPr>
+        <w:t>SItemax’s</w:t>
+      </w:r>
+      <w:proofErr w:type="spellEnd"/>
+      <w:r>
+        <w:rPr>
+          <w:rFonts w:asciiTheme="minorHAnsi" w:hAnsiTheme="minorHAnsi" w:cstheme="minorHAnsi"/>
+          <w:sz w:val="28"/>
+          <w:szCs w:val="28"/>
+        </w:rPr>
+        <w:t xml:space="preserve"> mission critical </w:t>
+      </w:r>
+      <w:proofErr w:type="spellStart"/>
+      <w:r>
+        <w:rPr>
+          <w:rFonts w:asciiTheme="minorHAnsi" w:hAnsiTheme="minorHAnsi" w:cstheme="minorHAnsi"/>
+          <w:sz w:val="28"/>
+          <w:szCs w:val="28"/>
+        </w:rPr>
+        <w:t>Sitemax</w:t>
+      </w:r>
+      <w:proofErr w:type="spellEnd"/>
+      <w:r>
+        <w:rPr>
+          <w:rFonts w:asciiTheme="minorHAnsi" w:hAnsiTheme="minorHAnsi" w:cstheme="minorHAnsi"/>
+          <w:sz w:val="28"/>
+          <w:szCs w:val="28"/>
+        </w:rPr>
+        <w:t xml:space="preserve"> 3 and </w:t>
+      </w:r>
+      <w:proofErr w:type="spellStart"/>
+      <w:r>
+        <w:rPr>
+          <w:rFonts w:asciiTheme="minorHAnsi" w:hAnsiTheme="minorHAnsi" w:cstheme="minorHAnsi"/>
+          <w:sz w:val="28"/>
+          <w:szCs w:val="28"/>
+        </w:rPr>
+        <w:t>Sitemax</w:t>
+      </w:r>
+      <w:proofErr w:type="spellEnd"/>
+      <w:r>
+        <w:rPr>
+          <w:rFonts w:asciiTheme="minorHAnsi" w:hAnsiTheme="minorHAnsi" w:cstheme="minorHAnsi"/>
+          <w:sz w:val="28"/>
+          <w:szCs w:val="28"/>
+        </w:rPr>
+        <w:t xml:space="preserve"> 3.5</w:t>
       </w:r>
       <w:r>
         <w:rPr>
@@ -3002,15 +3188,33 @@
           <w:sz w:val="28"/>
           <w:szCs w:val="28"/>
         </w:rPr>
-        <w:t>I developed over 300 single page angular</w:t>
-      </w:r>
-      <w:r>
-        <w:rPr>
-          <w:rFonts w:asciiTheme="minorHAnsi" w:hAnsiTheme="minorHAnsi" w:cstheme="minorHAnsi"/>
-          <w:sz w:val="28"/>
-          <w:szCs w:val="28"/>
-        </w:rPr>
-        <w:t>JS based</w:t>
+        <w:t xml:space="preserve">I developed over 300 single page </w:t>
+      </w:r>
+      <w:proofErr w:type="spellStart"/>
+      <w:r>
+        <w:rPr>
+          <w:rFonts w:asciiTheme="minorHAnsi" w:hAnsiTheme="minorHAnsi" w:cstheme="minorHAnsi"/>
+          <w:sz w:val="28"/>
+          <w:szCs w:val="28"/>
+        </w:rPr>
+        <w:t>angular</w:t>
+      </w:r>
+      <w:r>
+        <w:rPr>
+          <w:rFonts w:asciiTheme="minorHAnsi" w:hAnsiTheme="minorHAnsi" w:cstheme="minorHAnsi"/>
+          <w:sz w:val="28"/>
+          <w:szCs w:val="28"/>
+        </w:rPr>
+        <w:t>JS</w:t>
+      </w:r>
+      <w:proofErr w:type="spellEnd"/>
+      <w:r>
+        <w:rPr>
+          <w:rFonts w:asciiTheme="minorHAnsi" w:hAnsiTheme="minorHAnsi" w:cstheme="minorHAnsi"/>
+          <w:sz w:val="28"/>
+          <w:szCs w:val="28"/>
+        </w:rPr>
+        <w:t xml:space="preserve"> based</w:t>
       </w:r>
       <w:r>
         <w:rPr>
@@ -3299,7 +3503,23 @@
           <w:rFonts w:asciiTheme="minorHAnsi" w:hAnsiTheme="minorHAnsi"/>
           <w:color w:val="000000" w:themeColor="text1"/>
         </w:rPr>
-        <w:t>Forms of non verbal communication</w:t>
+        <w:t xml:space="preserve">Forms of </w:t>
+      </w:r>
+      <w:proofErr w:type="spellStart"/>
+      <w:r>
+        <w:rPr>
+          <w:rFonts w:asciiTheme="minorHAnsi" w:hAnsiTheme="minorHAnsi"/>
+          <w:color w:val="000000" w:themeColor="text1"/>
+        </w:rPr>
+        <w:t>non verbal</w:t>
+      </w:r>
+      <w:proofErr w:type="spellEnd"/>
+      <w:r>
+        <w:rPr>
+          <w:rFonts w:asciiTheme="minorHAnsi" w:hAnsiTheme="minorHAnsi"/>
+          <w:color w:val="000000" w:themeColor="text1"/>
+        </w:rPr>
+        <w:t xml:space="preserve"> communication</w:t>
       </w:r>
     </w:p>
     <w:p>
@@ -3543,7 +3763,15 @@
     </w:p>
     <w:p>
       <w:r>
-        <w:t xml:space="preserve">Second Practie: </w:t>
+        <w:t xml:space="preserve">Second </w:t>
+      </w:r>
+      <w:proofErr w:type="spellStart"/>
+      <w:r>
+        <w:t>Practie</w:t>
+      </w:r>
+      <w:proofErr w:type="spellEnd"/>
+      <w:r>
+        <w:t xml:space="preserve">: </w:t>
       </w:r>
       <w:hyperlink r:id="rId11" w:history="1">
         <w:r>
@@ -4114,7 +4342,25 @@
           <w:sz w:val="28"/>
           <w:szCs w:val="28"/>
         </w:rPr>
-        <w:t>It’s important to go through the process of honestly, candidly identifying your weaknesses or what could be perceived as weakenesses by others</w:t>
+        <w:t xml:space="preserve">It’s important to go through the process of honestly, candidly identifying your weaknesses or what could be perceived as </w:t>
+      </w:r>
+      <w:proofErr w:type="spellStart"/>
+      <w:r>
+        <w:rPr>
+          <w:rFonts w:asciiTheme="minorHAnsi" w:hAnsiTheme="minorHAnsi" w:cstheme="minorHAnsi"/>
+          <w:sz w:val="28"/>
+          <w:szCs w:val="28"/>
+        </w:rPr>
+        <w:t>weakenesses</w:t>
+      </w:r>
+      <w:proofErr w:type="spellEnd"/>
+      <w:r>
+        <w:rPr>
+          <w:rFonts w:asciiTheme="minorHAnsi" w:hAnsiTheme="minorHAnsi" w:cstheme="minorHAnsi"/>
+          <w:sz w:val="28"/>
+          <w:szCs w:val="28"/>
+        </w:rPr>
+        <w:t xml:space="preserve"> by others</w:t>
       </w:r>
     </w:p>
     <w:p>
@@ -5544,7 +5790,23 @@
           <w:rFonts w:asciiTheme="minorHAnsi" w:hAnsiTheme="minorHAnsi"/>
           <w:color w:val="000000" w:themeColor="text1"/>
         </w:rPr>
-        <w:t>Knowledge in fullstack applications</w:t>
+        <w:t xml:space="preserve">Knowledge in </w:t>
+      </w:r>
+      <w:proofErr w:type="spellStart"/>
+      <w:r>
+        <w:rPr>
+          <w:rFonts w:asciiTheme="minorHAnsi" w:hAnsiTheme="minorHAnsi"/>
+          <w:color w:val="000000" w:themeColor="text1"/>
+        </w:rPr>
+        <w:t>fullstack</w:t>
+      </w:r>
+      <w:proofErr w:type="spellEnd"/>
+      <w:r>
+        <w:rPr>
+          <w:rFonts w:asciiTheme="minorHAnsi" w:hAnsiTheme="minorHAnsi"/>
+          <w:color w:val="000000" w:themeColor="text1"/>
+        </w:rPr>
+        <w:t xml:space="preserve"> applications</w:t>
       </w:r>
     </w:p>
     <w:p>
@@ -6509,12 +6771,14 @@
         </w:rPr>
         <w:t xml:space="preserve">. </w:t>
       </w:r>
+      <w:proofErr w:type="spellStart"/>
       <w:r>
         <w:rPr>
           <w:rFonts w:asciiTheme="minorHAnsi" w:eastAsia="Batang" w:hAnsiTheme="minorHAnsi" w:cstheme="minorHAnsi" w:hint="eastAsia"/>
         </w:rPr>
         <w:t>일할때</w:t>
       </w:r>
+      <w:proofErr w:type="spellEnd"/>
       <w:r>
         <w:rPr>
           <w:rFonts w:asciiTheme="minorHAnsi" w:eastAsia="Batang" w:hAnsiTheme="minorHAnsi" w:cstheme="minorHAnsi" w:hint="eastAsia"/>
@@ -6827,12 +7091,14 @@
         </w:rPr>
         <w:t xml:space="preserve">. </w:t>
       </w:r>
+      <w:proofErr w:type="spellStart"/>
       <w:r>
         <w:rPr>
           <w:rFonts w:asciiTheme="minorHAnsi" w:eastAsia="Batang" w:hAnsiTheme="minorHAnsi" w:cstheme="minorHAnsi" w:hint="eastAsia"/>
         </w:rPr>
         <w:t>그로인해</w:t>
       </w:r>
+      <w:proofErr w:type="spellEnd"/>
       <w:r>
         <w:rPr>
           <w:rFonts w:asciiTheme="minorHAnsi" w:eastAsia="Batang" w:hAnsiTheme="minorHAnsi" w:cstheme="minorHAnsi" w:hint="eastAsia"/>
@@ -7169,12 +7435,14 @@
         </w:rPr>
         <w:t xml:space="preserve"> </w:t>
       </w:r>
+      <w:proofErr w:type="spellStart"/>
       <w:r>
         <w:rPr>
           <w:rFonts w:asciiTheme="minorHAnsi" w:eastAsia="Batang" w:hAnsiTheme="minorHAnsi" w:cstheme="minorHAnsi" w:hint="eastAsia"/>
         </w:rPr>
         <w:t>하게되었습니다</w:t>
       </w:r>
+      <w:proofErr w:type="spellEnd"/>
       <w:r>
         <w:rPr>
           <w:rFonts w:asciiTheme="minorHAnsi" w:eastAsia="Batang" w:hAnsiTheme="minorHAnsi" w:cstheme="minorHAnsi"/>
@@ -7271,12 +7539,14 @@
         </w:rPr>
         <w:t xml:space="preserve"> </w:t>
       </w:r>
+      <w:proofErr w:type="spellStart"/>
       <w:r>
         <w:rPr>
           <w:rFonts w:asciiTheme="minorHAnsi" w:eastAsia="Batang" w:hAnsiTheme="minorHAnsi" w:cstheme="minorHAnsi"/>
         </w:rPr>
         <w:t>leetcode</w:t>
       </w:r>
+      <w:proofErr w:type="spellEnd"/>
       <w:r>
         <w:rPr>
           <w:rFonts w:asciiTheme="minorHAnsi" w:eastAsia="Batang" w:hAnsiTheme="minorHAnsi" w:cstheme="minorHAnsi" w:hint="eastAsia"/>
@@ -7289,6 +7559,7 @@
         </w:rPr>
         <w:t xml:space="preserve"> </w:t>
       </w:r>
+      <w:proofErr w:type="spellStart"/>
       <w:r>
         <w:rPr>
           <w:rFonts w:asciiTheme="minorHAnsi" w:eastAsia="Batang" w:hAnsiTheme="minorHAnsi" w:cstheme="minorHAnsi"/>
@@ -7301,6 +7572,7 @@
         </w:rPr>
         <w:t>를</w:t>
       </w:r>
+      <w:proofErr w:type="spellEnd"/>
       <w:r>
         <w:rPr>
           <w:rFonts w:asciiTheme="minorHAnsi" w:eastAsia="Batang" w:hAnsiTheme="minorHAnsi" w:cstheme="minorHAnsi" w:hint="eastAsia"/>
@@ -7355,12 +7627,14 @@
         </w:rPr>
         <w:t xml:space="preserve"> </w:t>
       </w:r>
+      <w:proofErr w:type="spellStart"/>
       <w:r>
         <w:rPr>
           <w:rFonts w:asciiTheme="minorHAnsi" w:eastAsia="Batang" w:hAnsiTheme="minorHAnsi" w:cstheme="minorHAnsi" w:hint="eastAsia"/>
         </w:rPr>
         <w:t>연습했었고</w:t>
       </w:r>
+      <w:proofErr w:type="spellEnd"/>
       <w:r>
         <w:rPr>
           <w:rFonts w:asciiTheme="minorHAnsi" w:eastAsia="Batang" w:hAnsiTheme="minorHAnsi" w:cstheme="minorHAnsi" w:hint="eastAsia"/>
@@ -7403,12 +7677,14 @@
         </w:rPr>
         <w:t xml:space="preserve"> </w:t>
       </w:r>
+      <w:proofErr w:type="spellStart"/>
       <w:r>
         <w:rPr>
           <w:rFonts w:asciiTheme="minorHAnsi" w:eastAsia="Batang" w:hAnsiTheme="minorHAnsi" w:cstheme="minorHAnsi" w:hint="eastAsia"/>
         </w:rPr>
         <w:t>돌아올때</w:t>
       </w:r>
+      <w:proofErr w:type="spellEnd"/>
       <w:r>
         <w:rPr>
           <w:rFonts w:asciiTheme="minorHAnsi" w:eastAsia="Batang" w:hAnsiTheme="minorHAnsi" w:cstheme="minorHAnsi" w:hint="eastAsia"/>
@@ -7427,12 +7703,14 @@
         </w:rPr>
         <w:t xml:space="preserve"> </w:t>
       </w:r>
+      <w:proofErr w:type="spellStart"/>
       <w:r>
         <w:rPr>
           <w:rFonts w:asciiTheme="minorHAnsi" w:eastAsia="Batang" w:hAnsiTheme="minorHAnsi" w:cstheme="minorHAnsi"/>
         </w:rPr>
         <w:t>pushup</w:t>
       </w:r>
+      <w:proofErr w:type="spellEnd"/>
       <w:r>
         <w:rPr>
           <w:rFonts w:asciiTheme="minorHAnsi" w:eastAsia="Batang" w:hAnsiTheme="minorHAnsi" w:cstheme="minorHAnsi" w:hint="eastAsia"/>
@@ -7541,12 +7819,14 @@
         </w:rPr>
         <w:t xml:space="preserve"> </w:t>
       </w:r>
+      <w:proofErr w:type="spellStart"/>
       <w:r>
         <w:rPr>
           <w:rFonts w:asciiTheme="minorHAnsi" w:eastAsia="Batang" w:hAnsiTheme="minorHAnsi" w:cstheme="minorHAnsi" w:hint="eastAsia"/>
         </w:rPr>
         <w:t>외었습니다</w:t>
       </w:r>
+      <w:proofErr w:type="spellEnd"/>
       <w:r>
         <w:rPr>
           <w:rFonts w:asciiTheme="minorHAnsi" w:eastAsia="Batang" w:hAnsiTheme="minorHAnsi" w:cstheme="minorHAnsi" w:hint="eastAsia"/>
@@ -7595,24 +7875,28 @@
         </w:rPr>
         <w:t xml:space="preserve"> </w:t>
       </w:r>
+      <w:proofErr w:type="spellStart"/>
       <w:r>
         <w:rPr>
           <w:rFonts w:asciiTheme="minorHAnsi" w:eastAsia="Batang" w:hAnsiTheme="minorHAnsi" w:cstheme="minorHAnsi" w:hint="eastAsia"/>
         </w:rPr>
         <w:t>문제풀고</w:t>
       </w:r>
+      <w:proofErr w:type="spellEnd"/>
       <w:r>
         <w:rPr>
           <w:rFonts w:asciiTheme="minorHAnsi" w:eastAsia="Batang" w:hAnsiTheme="minorHAnsi" w:cstheme="minorHAnsi" w:hint="eastAsia"/>
         </w:rPr>
         <w:t xml:space="preserve"> </w:t>
       </w:r>
+      <w:proofErr w:type="spellStart"/>
       <w:r>
         <w:rPr>
           <w:rFonts w:asciiTheme="minorHAnsi" w:eastAsia="Batang" w:hAnsiTheme="minorHAnsi" w:cstheme="minorHAnsi" w:hint="eastAsia"/>
         </w:rPr>
         <w:t>막혔을때나</w:t>
       </w:r>
+      <w:proofErr w:type="spellEnd"/>
       <w:r>
         <w:rPr>
           <w:rFonts w:asciiTheme="minorHAnsi" w:eastAsia="Batang" w:hAnsiTheme="minorHAnsi" w:cstheme="minorHAnsi" w:hint="eastAsia"/>
@@ -7643,12 +7927,14 @@
         </w:rPr>
         <w:t xml:space="preserve"> </w:t>
       </w:r>
+      <w:proofErr w:type="spellStart"/>
       <w:r>
         <w:rPr>
           <w:rFonts w:asciiTheme="minorHAnsi" w:eastAsia="Batang" w:hAnsiTheme="minorHAnsi" w:cstheme="minorHAnsi" w:hint="eastAsia"/>
         </w:rPr>
         <w:t>걸릴때</w:t>
       </w:r>
+      <w:proofErr w:type="spellEnd"/>
       <w:r>
         <w:rPr>
           <w:rFonts w:asciiTheme="minorHAnsi" w:eastAsia="Batang" w:hAnsiTheme="minorHAnsi" w:cstheme="minorHAnsi" w:hint="eastAsia"/>
@@ -7715,12 +8001,14 @@
         </w:rPr>
         <w:t xml:space="preserve"> </w:t>
       </w:r>
+      <w:proofErr w:type="spellStart"/>
       <w:r>
         <w:rPr>
           <w:rFonts w:asciiTheme="minorHAnsi" w:eastAsia="Batang" w:hAnsiTheme="minorHAnsi" w:cstheme="minorHAnsi" w:hint="eastAsia"/>
         </w:rPr>
         <w:t>걸리는거야</w:t>
       </w:r>
+      <w:proofErr w:type="spellEnd"/>
       <w:r>
         <w:rPr>
           <w:rFonts w:asciiTheme="minorHAnsi" w:eastAsia="Batang" w:hAnsiTheme="minorHAnsi" w:cstheme="minorHAnsi" w:hint="eastAsia"/>
@@ -8015,6 +8303,8 @@
         <w:spacing w:before="0" w:beforeAutospacing="0"/>
         <w:rPr>
           <w:rFonts w:asciiTheme="minorHAnsi" w:hAnsiTheme="minorHAnsi" w:cs="Arial"/>
+          <w:b w:val="0"/>
+          <w:bCs w:val="0"/>
           <w:color w:val="000000" w:themeColor="text1"/>
           <w:sz w:val="24"/>
           <w:szCs w:val="24"/>
@@ -8056,6 +8346,56 @@
     </w:p>
     <w:p>
       <w:pPr>
+        <w:pStyle w:val="Heading5"/>
+        <w:shd w:val="clear" w:color="auto" w:fill="FFFFFF"/>
+        <w:spacing w:before="0" w:beforeAutospacing="0"/>
+        <w:rPr>
+          <w:rFonts w:asciiTheme="minorHAnsi" w:hAnsiTheme="minorHAnsi" w:cs="Arial" w:hint="eastAsia"/>
+          <w:b w:val="0"/>
+          <w:bCs w:val="0"/>
+          <w:color w:val="000000" w:themeColor="text1"/>
+          <w:sz w:val="24"/>
+          <w:szCs w:val="24"/>
+        </w:rPr>
+      </w:pPr>
+      <w:r>
+        <w:rPr>
+          <w:rFonts w:asciiTheme="minorHAnsi" w:hAnsiTheme="minorHAnsi" w:cs="Arial"/>
+          <w:b w:val="0"/>
+          <w:bCs w:val="0"/>
+          <w:color w:val="000000" w:themeColor="text1"/>
+          <w:sz w:val="24"/>
+          <w:szCs w:val="24"/>
+        </w:rPr>
+        <w:t xml:space="preserve">Second Practice: </w:t>
+      </w:r>
+      <w:hyperlink r:id="rId18" w:history="1">
+        <w:r>
+          <w:rPr>
+            <w:rStyle w:val="Hyperlink"/>
+            <w:rFonts w:asciiTheme="minorHAnsi" w:hAnsiTheme="minorHAnsi" w:cs="Arial"/>
+            <w:b w:val="0"/>
+            <w:bCs w:val="0"/>
+            <w:sz w:val="24"/>
+            <w:szCs w:val="24"/>
+          </w:rPr>
+          <w:t>https://app.biginterview.com/s/d3fa787426</w:t>
+        </w:r>
+      </w:hyperlink>
+      <w:r>
+        <w:rPr>
+          <w:rFonts w:asciiTheme="minorHAnsi" w:hAnsiTheme="minorHAnsi" w:cs="Arial"/>
+          <w:b w:val="0"/>
+          <w:bCs w:val="0"/>
+          <w:color w:val="000000" w:themeColor="text1"/>
+          <w:sz w:val="24"/>
+          <w:szCs w:val="24"/>
+        </w:rPr>
+        <w:t xml:space="preserve"> </w:t>
+      </w:r>
+    </w:p>
+    <w:p>
+      <w:pPr>
         <w:pStyle w:val="ListParagraph"/>
         <w:numPr>
           <w:ilvl w:val="0"/>
@@ -8072,6 +8412,7 @@
         <w:rPr>
           <w:rFonts w:asciiTheme="minorHAnsi" w:eastAsia="Batang" w:hAnsiTheme="minorHAnsi" w:cstheme="minorHAnsi"/>
         </w:rPr>
+        <w:lastRenderedPageBreak/>
         <w:t>Getting to the bottom of something and solving the problem</w:t>
       </w:r>
     </w:p>
@@ -8120,7 +8461,6 @@
         <w:rPr>
           <w:rFonts w:asciiTheme="minorHAnsi" w:eastAsia="Batang" w:hAnsiTheme="minorHAnsi" w:cstheme="minorHAnsi"/>
         </w:rPr>
-        <w:lastRenderedPageBreak/>
         <w:t>Taking leadership at improving something in benefit of company</w:t>
       </w:r>
       <w:r>
@@ -8177,7 +8517,23 @@
           <w:rFonts w:asciiTheme="minorHAnsi" w:hAnsiTheme="minorHAnsi"/>
           <w:color w:val="000000" w:themeColor="text1"/>
         </w:rPr>
-        <w:t xml:space="preserve"> and securing a job at SiteMax Systems</w:t>
+        <w:t xml:space="preserve"> and securing a job at </w:t>
+      </w:r>
+      <w:proofErr w:type="spellStart"/>
+      <w:r>
+        <w:rPr>
+          <w:rFonts w:asciiTheme="minorHAnsi" w:hAnsiTheme="minorHAnsi"/>
+          <w:color w:val="000000" w:themeColor="text1"/>
+        </w:rPr>
+        <w:t>SiteMax</w:t>
+      </w:r>
+      <w:proofErr w:type="spellEnd"/>
+      <w:r>
+        <w:rPr>
+          <w:rFonts w:asciiTheme="minorHAnsi" w:hAnsiTheme="minorHAnsi"/>
+          <w:color w:val="000000" w:themeColor="text1"/>
+        </w:rPr>
+        <w:t xml:space="preserve"> Systems</w:t>
       </w:r>
     </w:p>
     <w:p>
@@ -8259,7 +8615,21 @@
         <w:rPr>
           <w:rFonts w:asciiTheme="minorHAnsi" w:eastAsia="Batang" w:hAnsiTheme="minorHAnsi" w:cstheme="minorHAnsi"/>
         </w:rPr>
-        <w:t>Story about building bash program for sitemax 3</w:t>
+        <w:t xml:space="preserve">Story about building bash program for </w:t>
+      </w:r>
+      <w:proofErr w:type="spellStart"/>
+      <w:r>
+        <w:rPr>
+          <w:rFonts w:asciiTheme="minorHAnsi" w:eastAsia="Batang" w:hAnsiTheme="minorHAnsi" w:cstheme="minorHAnsi"/>
+        </w:rPr>
+        <w:t>sitemax</w:t>
+      </w:r>
+      <w:proofErr w:type="spellEnd"/>
+      <w:r>
+        <w:rPr>
+          <w:rFonts w:asciiTheme="minorHAnsi" w:eastAsia="Batang" w:hAnsiTheme="minorHAnsi" w:cstheme="minorHAnsi"/>
+        </w:rPr>
+        <w:t xml:space="preserve"> 3</w:t>
       </w:r>
     </w:p>
     <w:p>
@@ -8272,7 +8642,23 @@
         <w:shd w:val="clear" w:color="auto" w:fill="FFFFFF"/>
       </w:pPr>
       <w:r>
-        <w:t>James wanted to attend buildex with his cool new app SiteMax 3 built entirely using Ionic Framework</w:t>
+        <w:t xml:space="preserve">James wanted to attend </w:t>
+      </w:r>
+      <w:proofErr w:type="spellStart"/>
+      <w:r>
+        <w:t>buildex</w:t>
+      </w:r>
+      <w:proofErr w:type="spellEnd"/>
+      <w:r>
+        <w:t xml:space="preserve"> with his cool new app </w:t>
+      </w:r>
+      <w:proofErr w:type="spellStart"/>
+      <w:r>
+        <w:t>SiteMax</w:t>
+      </w:r>
+      <w:proofErr w:type="spellEnd"/>
+      <w:r>
+        <w:t xml:space="preserve"> 3 built entirely using Ionic Framework</w:t>
       </w:r>
     </w:p>
     <w:p>
@@ -8298,7 +8684,15 @@
         <w:shd w:val="clear" w:color="auto" w:fill="FFFFFF"/>
       </w:pPr>
       <w:r>
-        <w:t>Each build took about 20 minutes (literarly)</w:t>
+        <w:t>Each build took about 20 minutes (</w:t>
+      </w:r>
+      <w:proofErr w:type="spellStart"/>
+      <w:r>
+        <w:t>literarly</w:t>
+      </w:r>
+      <w:proofErr w:type="spellEnd"/>
+      <w:r>
+        <w:t>)</w:t>
       </w:r>
     </w:p>
     <w:p>
@@ -8489,7 +8883,15 @@
         <w:shd w:val="clear" w:color="auto" w:fill="FFFFFF"/>
       </w:pPr>
       <w:r>
-        <w:t>To start, I looked at some works done by others and learned that it didn’t look too great. The font was large, the resulting PDF it generated looked too basic (in seires of table)</w:t>
+        <w:t xml:space="preserve">To start, I looked at some works done by others and learned that it didn’t look too great. The font was large, the resulting PDF it generated looked too basic (in </w:t>
+      </w:r>
+      <w:proofErr w:type="spellStart"/>
+      <w:r>
+        <w:t>seires</w:t>
+      </w:r>
+      <w:proofErr w:type="spellEnd"/>
+      <w:r>
+        <w:t xml:space="preserve"> of table)</w:t>
       </w:r>
     </w:p>
     <w:p>
@@ -8562,6 +8964,7 @@
         <w:rPr>
           <w:rFonts w:asciiTheme="minorHAnsi" w:eastAsia="Batang" w:hAnsiTheme="minorHAnsi" w:cstheme="minorHAnsi"/>
         </w:rPr>
+        <w:lastRenderedPageBreak/>
         <w:t>Story about building personal workspace</w:t>
       </w:r>
     </w:p>
@@ -8604,7 +9007,6 @@
         <w:rPr>
           <w:rFonts w:asciiTheme="minorHAnsi" w:eastAsia="Batang" w:hAnsiTheme="minorHAnsi" w:cstheme="minorHAnsi"/>
         </w:rPr>
-        <w:lastRenderedPageBreak/>
         <w:t>In the beginning I was manually cloning the base files, and moving to workspace, and deploying to client, all by hand</w:t>
       </w:r>
     </w:p>
@@ -8827,7 +9229,21 @@
         <w:rPr>
           <w:rFonts w:asciiTheme="minorHAnsi" w:eastAsia="Batang" w:hAnsiTheme="minorHAnsi" w:cstheme="minorHAnsi"/>
         </w:rPr>
-        <w:t>So much so that later James and Christian would complement that we need more of Moe and Nikolay (my senior) at SiteMax Systems</w:t>
+        <w:t xml:space="preserve">So much so that later James and Christian would complement that we need more of Moe and Nikolay (my senior) at </w:t>
+      </w:r>
+      <w:proofErr w:type="spellStart"/>
+      <w:r>
+        <w:rPr>
+          <w:rFonts w:asciiTheme="minorHAnsi" w:eastAsia="Batang" w:hAnsiTheme="minorHAnsi" w:cstheme="minorHAnsi"/>
+        </w:rPr>
+        <w:t>SiteMax</w:t>
+      </w:r>
+      <w:proofErr w:type="spellEnd"/>
+      <w:r>
+        <w:rPr>
+          <w:rFonts w:asciiTheme="minorHAnsi" w:eastAsia="Batang" w:hAnsiTheme="minorHAnsi" w:cstheme="minorHAnsi"/>
+        </w:rPr>
+        <w:t xml:space="preserve"> Systems</w:t>
       </w:r>
     </w:p>
     <w:p>
@@ -8996,7 +9412,15 @@
         <w:shd w:val="clear" w:color="auto" w:fill="FFFFFF"/>
       </w:pPr>
       <w:r>
-        <w:t>I went back to my seat, revised my form, and walked over with him and did couple of iternations until all was okay.</w:t>
+        <w:t xml:space="preserve">I went back to my seat, revised my form, and walked over with him and did couple of </w:t>
+      </w:r>
+      <w:proofErr w:type="spellStart"/>
+      <w:r>
+        <w:t>iternations</w:t>
+      </w:r>
+      <w:proofErr w:type="spellEnd"/>
+      <w:r>
+        <w:t xml:space="preserve"> until all was okay.</w:t>
       </w:r>
     </w:p>
     <w:p>
@@ -9083,6 +9507,7 @@
         <w:shd w:val="clear" w:color="auto" w:fill="FFFFFF"/>
       </w:pPr>
       <w:r>
+        <w:lastRenderedPageBreak/>
         <w:t xml:space="preserve">The company was in restructuring by other form, so it was mission critical for our product to create a product that meets financial goals and have perfect product, so the client would keep us </w:t>
       </w:r>
     </w:p>
@@ -9109,7 +9534,6 @@
         <w:shd w:val="clear" w:color="auto" w:fill="FFFFFF"/>
       </w:pPr>
       <w:r>
-        <w:lastRenderedPageBreak/>
         <w:t>Jake went off to client. Came back said, no she wants it differently with changed business requirements</w:t>
       </w:r>
     </w:p>
@@ -9238,7 +9662,21 @@
         <w:rPr>
           <w:rFonts w:asciiTheme="minorHAnsi" w:eastAsia="Batang" w:hAnsiTheme="minorHAnsi" w:cstheme="minorHAnsi"/>
         </w:rPr>
-        <w:t>It was to secure the client and join him to SiteMax Systems</w:t>
+        <w:t xml:space="preserve">It was to secure the client and join him to </w:t>
+      </w:r>
+      <w:proofErr w:type="spellStart"/>
+      <w:r>
+        <w:rPr>
+          <w:rFonts w:asciiTheme="minorHAnsi" w:eastAsia="Batang" w:hAnsiTheme="minorHAnsi" w:cstheme="minorHAnsi"/>
+        </w:rPr>
+        <w:t>SiteMax</w:t>
+      </w:r>
+      <w:proofErr w:type="spellEnd"/>
+      <w:r>
+        <w:rPr>
+          <w:rFonts w:asciiTheme="minorHAnsi" w:eastAsia="Batang" w:hAnsiTheme="minorHAnsi" w:cstheme="minorHAnsi"/>
+        </w:rPr>
+        <w:t xml:space="preserve"> Systems</w:t>
       </w:r>
     </w:p>
     <w:p>
@@ -9344,7 +9782,23 @@
           <w:rFonts w:asciiTheme="minorHAnsi" w:hAnsiTheme="minorHAnsi"/>
           <w:color w:val="000000" w:themeColor="text1"/>
         </w:rPr>
-        <w:t>securing a job at SiteMax Systems</w:t>
+        <w:t xml:space="preserve">securing a job at </w:t>
+      </w:r>
+      <w:proofErr w:type="spellStart"/>
+      <w:r>
+        <w:rPr>
+          <w:rFonts w:asciiTheme="minorHAnsi" w:hAnsiTheme="minorHAnsi"/>
+          <w:color w:val="000000" w:themeColor="text1"/>
+        </w:rPr>
+        <w:t>SiteMax</w:t>
+      </w:r>
+      <w:proofErr w:type="spellEnd"/>
+      <w:r>
+        <w:rPr>
+          <w:rFonts w:asciiTheme="minorHAnsi" w:hAnsiTheme="minorHAnsi"/>
+          <w:color w:val="000000" w:themeColor="text1"/>
+        </w:rPr>
+        <w:t xml:space="preserve"> Systems</w:t>
       </w:r>
     </w:p>
     <w:p>
@@ -9366,8 +9820,17 @@
           <w:rFonts w:asciiTheme="minorHAnsi" w:hAnsiTheme="minorHAnsi"/>
           <w:color w:val="000000" w:themeColor="text1"/>
         </w:rPr>
-        <w:t>Story about Getting a job at SiteMax</w:t>
-      </w:r>
+        <w:t xml:space="preserve">Story about Getting a job at </w:t>
+      </w:r>
+      <w:proofErr w:type="spellStart"/>
+      <w:r>
+        <w:rPr>
+          <w:rFonts w:asciiTheme="minorHAnsi" w:hAnsiTheme="minorHAnsi"/>
+          <w:color w:val="000000" w:themeColor="text1"/>
+        </w:rPr>
+        <w:t>SiteMax</w:t>
+      </w:r>
+      <w:proofErr w:type="spellEnd"/>
     </w:p>
     <w:p>
       <w:pPr>
@@ -9437,7 +9900,21 @@
         <w:rPr>
           <w:rFonts w:asciiTheme="minorHAnsi" w:eastAsia="Batang" w:hAnsiTheme="minorHAnsi" w:cstheme="minorHAnsi"/>
         </w:rPr>
-        <w:t>I first did freelnancing, and I earned $1000 after an year</w:t>
+        <w:t xml:space="preserve">I first did </w:t>
+      </w:r>
+      <w:proofErr w:type="spellStart"/>
+      <w:r>
+        <w:rPr>
+          <w:rFonts w:asciiTheme="minorHAnsi" w:eastAsia="Batang" w:hAnsiTheme="minorHAnsi" w:cstheme="minorHAnsi"/>
+        </w:rPr>
+        <w:t>freelnancing</w:t>
+      </w:r>
+      <w:proofErr w:type="spellEnd"/>
+      <w:r>
+        <w:rPr>
+          <w:rFonts w:asciiTheme="minorHAnsi" w:eastAsia="Batang" w:hAnsiTheme="minorHAnsi" w:cstheme="minorHAnsi"/>
+        </w:rPr>
+        <w:t>, and I earned $1000 after an year</w:t>
       </w:r>
     </w:p>
     <w:p>
@@ -9542,7 +10019,21 @@
         <w:rPr>
           <w:rFonts w:asciiTheme="minorHAnsi" w:eastAsia="Batang" w:hAnsiTheme="minorHAnsi" w:cstheme="minorHAnsi"/>
         </w:rPr>
-        <w:t>After 2 years, I got a job at SiteMax Systems thanks to my wonderful CEO, James Faulkner</w:t>
+        <w:t xml:space="preserve">After 2 years, I got a job at </w:t>
+      </w:r>
+      <w:proofErr w:type="spellStart"/>
+      <w:r>
+        <w:rPr>
+          <w:rFonts w:asciiTheme="minorHAnsi" w:eastAsia="Batang" w:hAnsiTheme="minorHAnsi" w:cstheme="minorHAnsi"/>
+        </w:rPr>
+        <w:t>SiteMax</w:t>
+      </w:r>
+      <w:proofErr w:type="spellEnd"/>
+      <w:r>
+        <w:rPr>
+          <w:rFonts w:asciiTheme="minorHAnsi" w:eastAsia="Batang" w:hAnsiTheme="minorHAnsi" w:cstheme="minorHAnsi"/>
+        </w:rPr>
+        <w:t xml:space="preserve"> Systems thanks to my wonderful CEO, James Faulkner</w:t>
       </w:r>
     </w:p>
     <w:p>
@@ -9564,8 +10055,17 @@
           <w:rFonts w:asciiTheme="minorHAnsi" w:hAnsiTheme="minorHAnsi"/>
           <w:color w:val="000000" w:themeColor="text1"/>
         </w:rPr>
-        <w:t>Story about practicing Algorithm at SiteMax</w:t>
-      </w:r>
+        <w:t xml:space="preserve">Story about practicing Algorithm at </w:t>
+      </w:r>
+      <w:proofErr w:type="spellStart"/>
+      <w:r>
+        <w:rPr>
+          <w:rFonts w:asciiTheme="minorHAnsi" w:hAnsiTheme="minorHAnsi"/>
+          <w:color w:val="000000" w:themeColor="text1"/>
+        </w:rPr>
+        <w:t>SiteMax</w:t>
+      </w:r>
+      <w:proofErr w:type="spellEnd"/>
     </w:p>
     <w:p>
       <w:pPr>
@@ -9585,7 +10085,21 @@
         <w:rPr>
           <w:rFonts w:asciiTheme="minorHAnsi" w:eastAsia="Batang" w:hAnsiTheme="minorHAnsi" w:cstheme="minorHAnsi"/>
         </w:rPr>
-        <w:t>I was at SiteMax Systems, and I was</w:t>
+        <w:t xml:space="preserve">I was at </w:t>
+      </w:r>
+      <w:proofErr w:type="spellStart"/>
+      <w:r>
+        <w:rPr>
+          <w:rFonts w:asciiTheme="minorHAnsi" w:eastAsia="Batang" w:hAnsiTheme="minorHAnsi" w:cstheme="minorHAnsi"/>
+        </w:rPr>
+        <w:t>SiteMax</w:t>
+      </w:r>
+      <w:proofErr w:type="spellEnd"/>
+      <w:r>
+        <w:rPr>
+          <w:rFonts w:asciiTheme="minorHAnsi" w:eastAsia="Batang" w:hAnsiTheme="minorHAnsi" w:cstheme="minorHAnsi"/>
+        </w:rPr>
+        <w:t xml:space="preserve"> Systems, and I was</w:t>
       </w:r>
       <w:r>
         <w:rPr>
@@ -9741,6 +10255,7 @@
         <w:rPr>
           <w:rFonts w:asciiTheme="minorHAnsi" w:eastAsia="Batang" w:hAnsiTheme="minorHAnsi" w:cstheme="minorHAnsi"/>
         </w:rPr>
+        <w:lastRenderedPageBreak/>
         <w:t>But I practiced and reviewed, and got 5/5 eventually</w:t>
       </w:r>
     </w:p>
@@ -9783,9 +10298,16 @@
         <w:rPr>
           <w:rFonts w:asciiTheme="minorHAnsi" w:eastAsia="Batang" w:hAnsiTheme="minorHAnsi" w:cstheme="minorHAnsi"/>
         </w:rPr>
-        <w:lastRenderedPageBreak/>
-        <w:t>This helped me to become more relaxed at SiteMax</w:t>
-      </w:r>
+        <w:t xml:space="preserve">This helped me to become more relaxed at </w:t>
+      </w:r>
+      <w:proofErr w:type="spellStart"/>
+      <w:r>
+        <w:rPr>
+          <w:rFonts w:asciiTheme="minorHAnsi" w:eastAsia="Batang" w:hAnsiTheme="minorHAnsi" w:cstheme="minorHAnsi"/>
+        </w:rPr>
+        <w:t>SiteMax</w:t>
+      </w:r>
+      <w:proofErr w:type="spellEnd"/>
       <w:r>
         <w:rPr>
           <w:rFonts w:asciiTheme="minorHAnsi" w:eastAsia="Batang" w:hAnsiTheme="minorHAnsi" w:cstheme="minorHAnsi"/>

</xml_diff>

<commit_message>
feat: Add progress #36 'Interview Practice, Auth0'
</commit_message>
<xml_diff>
--- a/big-interview/auth0/interview_practice.docx
+++ b/big-interview/auth0/interview_practice.docx
@@ -1229,8 +1229,20 @@
           <w:sz w:val="28"/>
           <w:szCs w:val="28"/>
         </w:rPr>
-        <w:t>The phone interview</w:t>
-      </w:r>
+        <w:t xml:space="preserve">The phone </w:t>
+      </w:r>
+      <w:proofErr w:type="gramStart"/>
+      <w:r>
+        <w:rPr>
+          <w:rFonts w:asciiTheme="minorHAnsi" w:hAnsiTheme="minorHAnsi" w:cstheme="minorHAnsi"/>
+          <w:b/>
+          <w:bCs/>
+          <w:sz w:val="28"/>
+          <w:szCs w:val="28"/>
+        </w:rPr>
+        <w:t>interview</w:t>
+      </w:r>
+      <w:proofErr w:type="gramEnd"/>
     </w:p>
     <w:p>
       <w:pPr>
@@ -1560,7 +1572,31 @@
           <w:u w:val="single"/>
         </w:rPr>
         <w:lastRenderedPageBreak/>
-        <w:t>This is the reason why sales people always want in-person meeting</w:t>
+        <w:t xml:space="preserve">This is the reason why </w:t>
+      </w:r>
+      <w:proofErr w:type="gramStart"/>
+      <w:r>
+        <w:rPr>
+          <w:rFonts w:asciiTheme="minorHAnsi" w:hAnsiTheme="minorHAnsi" w:cstheme="minorHAnsi"/>
+          <w:b/>
+          <w:bCs/>
+          <w:sz w:val="28"/>
+          <w:szCs w:val="28"/>
+          <w:u w:val="single"/>
+        </w:rPr>
+        <w:t>sales people</w:t>
+      </w:r>
+      <w:proofErr w:type="gramEnd"/>
+      <w:r>
+        <w:rPr>
+          <w:rFonts w:asciiTheme="minorHAnsi" w:hAnsiTheme="minorHAnsi" w:cstheme="minorHAnsi"/>
+          <w:b/>
+          <w:bCs/>
+          <w:sz w:val="28"/>
+          <w:szCs w:val="28"/>
+          <w:u w:val="single"/>
+        </w:rPr>
+        <w:t xml:space="preserve"> always want in-person meeting</w:t>
       </w:r>
     </w:p>
     <w:p>
@@ -1938,8 +1974,20 @@
           <w:sz w:val="28"/>
           <w:szCs w:val="28"/>
         </w:rPr>
-        <w:t>The video interview</w:t>
-      </w:r>
+        <w:t xml:space="preserve">The video </w:t>
+      </w:r>
+      <w:proofErr w:type="gramStart"/>
+      <w:r>
+        <w:rPr>
+          <w:rFonts w:asciiTheme="minorHAnsi" w:hAnsiTheme="minorHAnsi" w:cstheme="minorHAnsi"/>
+          <w:b/>
+          <w:bCs/>
+          <w:sz w:val="28"/>
+          <w:szCs w:val="28"/>
+        </w:rPr>
+        <w:t>interview</w:t>
+      </w:r>
+      <w:proofErr w:type="gramEnd"/>
     </w:p>
     <w:p>
       <w:pPr>
@@ -2036,8 +2084,20 @@
           <w:sz w:val="28"/>
           <w:szCs w:val="28"/>
         </w:rPr>
-        <w:t>The panel interview</w:t>
-      </w:r>
+        <w:t xml:space="preserve">The panel </w:t>
+      </w:r>
+      <w:proofErr w:type="gramStart"/>
+      <w:r>
+        <w:rPr>
+          <w:rFonts w:asciiTheme="minorHAnsi" w:hAnsiTheme="minorHAnsi" w:cstheme="minorHAnsi"/>
+          <w:b/>
+          <w:bCs/>
+          <w:sz w:val="28"/>
+          <w:szCs w:val="28"/>
+        </w:rPr>
+        <w:t>interview</w:t>
+      </w:r>
+      <w:proofErr w:type="gramEnd"/>
     </w:p>
     <w:p>
       <w:pPr>
@@ -2078,8 +2138,20 @@
           <w:sz w:val="28"/>
           <w:szCs w:val="28"/>
         </w:rPr>
-        <w:t>The group interview</w:t>
-      </w:r>
+        <w:t xml:space="preserve">The group </w:t>
+      </w:r>
+      <w:proofErr w:type="gramStart"/>
+      <w:r>
+        <w:rPr>
+          <w:rFonts w:asciiTheme="minorHAnsi" w:hAnsiTheme="minorHAnsi" w:cstheme="minorHAnsi"/>
+          <w:b/>
+          <w:bCs/>
+          <w:sz w:val="28"/>
+          <w:szCs w:val="28"/>
+        </w:rPr>
+        <w:t>interview</w:t>
+      </w:r>
+      <w:proofErr w:type="gramEnd"/>
     </w:p>
     <w:p>
       <w:pPr>
@@ -2423,8 +2495,18 @@
           <w:sz w:val="28"/>
           <w:szCs w:val="28"/>
         </w:rPr>
-        <w:t>Is the primary decision maker on who gets hired</w:t>
-      </w:r>
+        <w:t xml:space="preserve">Is the primary decision maker on who gets </w:t>
+      </w:r>
+      <w:proofErr w:type="gramStart"/>
+      <w:r>
+        <w:rPr>
+          <w:rFonts w:asciiTheme="minorHAnsi" w:hAnsiTheme="minorHAnsi" w:cstheme="minorHAnsi"/>
+          <w:sz w:val="28"/>
+          <w:szCs w:val="28"/>
+        </w:rPr>
+        <w:t>hired</w:t>
+      </w:r>
+      <w:proofErr w:type="gramEnd"/>
     </w:p>
     <w:p>
       <w:pPr>
@@ -3067,7 +3149,25 @@
           <w:sz w:val="28"/>
           <w:szCs w:val="28"/>
         </w:rPr>
-        <w:t xml:space="preserve">I took leadership </w:t>
+        <w:t xml:space="preserve">I took </w:t>
+      </w:r>
+      <w:proofErr w:type="gramStart"/>
+      <w:r>
+        <w:rPr>
+          <w:rFonts w:asciiTheme="minorHAnsi" w:hAnsiTheme="minorHAnsi" w:cstheme="minorHAnsi"/>
+          <w:sz w:val="28"/>
+          <w:szCs w:val="28"/>
+        </w:rPr>
+        <w:t>leadership</w:t>
+      </w:r>
+      <w:proofErr w:type="gramEnd"/>
+      <w:r>
+        <w:rPr>
+          <w:rFonts w:asciiTheme="minorHAnsi" w:hAnsiTheme="minorHAnsi" w:cstheme="minorHAnsi"/>
+          <w:sz w:val="28"/>
+          <w:szCs w:val="28"/>
+        </w:rPr>
+        <w:t xml:space="preserve"> </w:t>
       </w:r>
       <w:r>
         <w:rPr>
@@ -3506,6 +3606,7 @@
         <w:t xml:space="preserve">Forms of </w:t>
       </w:r>
       <w:proofErr w:type="spellStart"/>
+      <w:proofErr w:type="gramStart"/>
       <w:r>
         <w:rPr>
           <w:rFonts w:asciiTheme="minorHAnsi" w:hAnsiTheme="minorHAnsi"/>
@@ -3514,6 +3615,7 @@
         <w:t>non verbal</w:t>
       </w:r>
       <w:proofErr w:type="spellEnd"/>
+      <w:proofErr w:type="gramEnd"/>
       <w:r>
         <w:rPr>
           <w:rFonts w:asciiTheme="minorHAnsi" w:hAnsiTheme="minorHAnsi"/>
@@ -4555,7 +4657,29 @@
                 <w:bdr w:val="none" w:sz="0" w:space="0" w:color="auto" w:frame="1"/>
                 <w:shd w:val="clear" w:color="auto" w:fill="FFFFFF"/>
               </w:rPr>
-              <w:t xml:space="preserve"> to join our Growth and Enablement Team. This team is focused on supercharging the next phase of Auth0’s growth while at the same time enabling multiple internal groups within our organization to effectively deal with their growing needs. At Growth &amp; Enablement, you would join a team of exceptionally talented individuals with a wide breadth of focus, from pricing &amp; packaging, to how customers can effectively leverage support resources to even looking after and improving internal tools that fulfill a plethora of field teams requirements.</w:t>
+              <w:t xml:space="preserve"> to join our Growth and Enablement Team. This team is focused on supercharging the next phase of Auth0’s growth while at the same time enabling multiple internal groups within our organization to effectively deal with their growing needs. At Growth &amp; Enablement, you would join a team of exceptionally talented individuals with a wide breadth of focus, from pricing &amp; packaging, to how customers can effectively leverage support resources to even looking after and improving internal tools that fulfill a plethora of field </w:t>
+            </w:r>
+            <w:proofErr w:type="gramStart"/>
+            <w:r>
+              <w:rPr>
+                <w:rFonts w:ascii="Segoe UI" w:hAnsi="Segoe UI" w:cs="Segoe UI"/>
+                <w:sz w:val="21"/>
+                <w:szCs w:val="21"/>
+                <w:bdr w:val="none" w:sz="0" w:space="0" w:color="auto" w:frame="1"/>
+                <w:shd w:val="clear" w:color="auto" w:fill="FFFFFF"/>
+              </w:rPr>
+              <w:t>teams</w:t>
+            </w:r>
+            <w:proofErr w:type="gramEnd"/>
+            <w:r>
+              <w:rPr>
+                <w:rFonts w:ascii="Segoe UI" w:hAnsi="Segoe UI" w:cs="Segoe UI"/>
+                <w:sz w:val="21"/>
+                <w:szCs w:val="21"/>
+                <w:bdr w:val="none" w:sz="0" w:space="0" w:color="auto" w:frame="1"/>
+                <w:shd w:val="clear" w:color="auto" w:fill="FFFFFF"/>
+              </w:rPr>
+              <w:t xml:space="preserve"> requirements.</w:t>
             </w:r>
             <w:r>
               <w:rPr>
@@ -4876,7 +5000,31 @@
                 <w:u w:val="single"/>
                 <w:bdr w:val="none" w:sz="0" w:space="0" w:color="auto" w:frame="1"/>
               </w:rPr>
-              <w:t>You'd Be An Excellent Fit If You</w:t>
+              <w:t xml:space="preserve">You'd Be </w:t>
+            </w:r>
+            <w:proofErr w:type="gramStart"/>
+            <w:r>
+              <w:rPr>
+                <w:rStyle w:val="Strong"/>
+                <w:rFonts w:ascii="Segoe UI" w:eastAsiaTheme="majorEastAsia" w:hAnsi="Segoe UI" w:cs="Segoe UI"/>
+                <w:sz w:val="21"/>
+                <w:szCs w:val="21"/>
+                <w:u w:val="single"/>
+                <w:bdr w:val="none" w:sz="0" w:space="0" w:color="auto" w:frame="1"/>
+              </w:rPr>
+              <w:t>An</w:t>
+            </w:r>
+            <w:proofErr w:type="gramEnd"/>
+            <w:r>
+              <w:rPr>
+                <w:rStyle w:val="Strong"/>
+                <w:rFonts w:ascii="Segoe UI" w:eastAsiaTheme="majorEastAsia" w:hAnsi="Segoe UI" w:cs="Segoe UI"/>
+                <w:sz w:val="21"/>
+                <w:szCs w:val="21"/>
+                <w:u w:val="single"/>
+                <w:bdr w:val="none" w:sz="0" w:space="0" w:color="auto" w:frame="1"/>
+              </w:rPr>
+              <w:t xml:space="preserve"> Excellent Fit If You</w:t>
             </w:r>
             <w:r>
               <w:rPr>
@@ -5142,7 +5290,29 @@
                 <w:bdr w:val="none" w:sz="0" w:space="0" w:color="auto" w:frame="1"/>
                 <w:shd w:val="clear" w:color="auto" w:fill="FFFFFF"/>
               </w:rPr>
-              <w:t xml:space="preserve">Have the ability to be self-directed and be effective working independently, yet feel equally </w:t>
+              <w:t xml:space="preserve">Have the ability to be self-directed and be effective working </w:t>
+            </w:r>
+            <w:proofErr w:type="gramStart"/>
+            <w:r>
+              <w:rPr>
+                <w:rFonts w:ascii="Segoe UI" w:hAnsi="Segoe UI" w:cs="Segoe UI"/>
+                <w:sz w:val="21"/>
+                <w:szCs w:val="21"/>
+                <w:bdr w:val="none" w:sz="0" w:space="0" w:color="auto" w:frame="1"/>
+                <w:shd w:val="clear" w:color="auto" w:fill="FFFFFF"/>
+              </w:rPr>
+              <w:t>independently, yet</w:t>
+            </w:r>
+            <w:proofErr w:type="gramEnd"/>
+            <w:r>
+              <w:rPr>
+                <w:rFonts w:ascii="Segoe UI" w:hAnsi="Segoe UI" w:cs="Segoe UI"/>
+                <w:sz w:val="21"/>
+                <w:szCs w:val="21"/>
+                <w:bdr w:val="none" w:sz="0" w:space="0" w:color="auto" w:frame="1"/>
+                <w:shd w:val="clear" w:color="auto" w:fill="FFFFFF"/>
+              </w:rPr>
+              <w:t xml:space="preserve"> feel equally </w:t>
             </w:r>
             <w:r>
               <w:rPr>
@@ -5587,8 +5757,20 @@
                 <w:shd w:val="clear" w:color="auto" w:fill="FFFFFF"/>
               </w:rPr>
               <w:br/>
-              <w:t>We like to think that we are helping make the internet safer. Our team is spread across more than 35 countries and we are proud to continually be recognized as a great place to work. Culture is critical to us, and we are transparent about our vision and principles .</w:t>
+              <w:t xml:space="preserve">We like to think that we are helping make the internet safer. Our team is spread across more than 35 countries and we are proud to continually be recognized as a great place to work. Culture is critical to us, and we are transparent about our vision and </w:t>
             </w:r>
+            <w:proofErr w:type="gramStart"/>
+            <w:r>
+              <w:rPr>
+                <w:rFonts w:ascii="Segoe UI" w:hAnsi="Segoe UI" w:cs="Segoe UI"/>
+                <w:sz w:val="21"/>
+                <w:szCs w:val="21"/>
+                <w:bdr w:val="none" w:sz="0" w:space="0" w:color="auto" w:frame="1"/>
+                <w:shd w:val="clear" w:color="auto" w:fill="FFFFFF"/>
+              </w:rPr>
+              <w:t>principles .</w:t>
+            </w:r>
+            <w:proofErr w:type="gramEnd"/>
             <w:r>
               <w:rPr>
                 <w:rFonts w:ascii="Segoe UI" w:hAnsi="Segoe UI" w:cs="Segoe UI"/>
@@ -5896,8 +6078,17 @@
           <w:rFonts w:asciiTheme="minorHAnsi" w:hAnsiTheme="minorHAnsi"/>
           <w:color w:val="000000" w:themeColor="text1"/>
         </w:rPr>
-        <w:t>Lover of learning, persistent person, loves change</w:t>
-      </w:r>
+        <w:t xml:space="preserve">Lover of learning, persistent person, loves </w:t>
+      </w:r>
+      <w:proofErr w:type="gramStart"/>
+      <w:r>
+        <w:rPr>
+          <w:rFonts w:asciiTheme="minorHAnsi" w:hAnsiTheme="minorHAnsi"/>
+          <w:color w:val="000000" w:themeColor="text1"/>
+        </w:rPr>
+        <w:t>change</w:t>
+      </w:r>
+      <w:proofErr w:type="gramEnd"/>
     </w:p>
     <w:p>
       <w:pPr>
@@ -5943,7 +6134,29 @@
           <w:szCs w:val="23"/>
           <w:shd w:val="clear" w:color="auto" w:fill="FFFFFF"/>
         </w:rPr>
-        <w:t>Review snippet of code in Node.js. What would you do to make it production ready  </w:t>
+        <w:t xml:space="preserve">Review snippet of code in Node.js. What would you do to make it production </w:t>
+      </w:r>
+      <w:proofErr w:type="gramStart"/>
+      <w:r>
+        <w:rPr>
+          <w:rFonts w:ascii="Lato" w:hAnsi="Lato"/>
+          <w:color w:val="404040"/>
+          <w:sz w:val="23"/>
+          <w:szCs w:val="23"/>
+          <w:shd w:val="clear" w:color="auto" w:fill="FFFFFF"/>
+        </w:rPr>
+        <w:t>ready</w:t>
+      </w:r>
+      <w:proofErr w:type="gramEnd"/>
+      <w:r>
+        <w:rPr>
+          <w:rFonts w:ascii="Lato" w:hAnsi="Lato"/>
+          <w:color w:val="404040"/>
+          <w:sz w:val="23"/>
+          <w:szCs w:val="23"/>
+          <w:shd w:val="clear" w:color="auto" w:fill="FFFFFF"/>
+        </w:rPr>
+        <w:t xml:space="preserve">  </w:t>
       </w:r>
     </w:p>
     <w:p>
@@ -6255,6 +6468,7 @@
         </w:rPr>
         <w:t xml:space="preserve">, who has proven history of going from knowing nothing about programming into getting a job at the industry, and my passion </w:t>
       </w:r>
+      <w:proofErr w:type="gramStart"/>
       <w:r>
         <w:rPr>
           <w:rFonts w:asciiTheme="minorHAnsi" w:hAnsiTheme="minorHAnsi"/>
@@ -6267,7 +6481,15 @@
           <w:rFonts w:asciiTheme="minorHAnsi" w:hAnsiTheme="minorHAnsi"/>
           <w:color w:val="000000" w:themeColor="text1"/>
         </w:rPr>
-        <w:t xml:space="preserve"> learning is still going </w:t>
+        <w:t xml:space="preserve"> learning</w:t>
+      </w:r>
+      <w:proofErr w:type="gramEnd"/>
+      <w:r>
+        <w:rPr>
+          <w:rFonts w:asciiTheme="minorHAnsi" w:hAnsiTheme="minorHAnsi"/>
+          <w:color w:val="000000" w:themeColor="text1"/>
+        </w:rPr>
+        <w:t xml:space="preserve"> is still going </w:t>
       </w:r>
       <w:r>
         <w:rPr>
@@ -8350,7 +8572,7 @@
         <w:shd w:val="clear" w:color="auto" w:fill="FFFFFF"/>
         <w:spacing w:before="0" w:beforeAutospacing="0"/>
         <w:rPr>
-          <w:rFonts w:asciiTheme="minorHAnsi" w:hAnsiTheme="minorHAnsi" w:cs="Arial" w:hint="eastAsia"/>
+          <w:rFonts w:asciiTheme="minorHAnsi" w:hAnsiTheme="minorHAnsi" w:cs="Arial"/>
           <w:b w:val="0"/>
           <w:bCs w:val="0"/>
           <w:color w:val="000000" w:themeColor="text1"/>
@@ -8396,6 +8618,71 @@
     </w:p>
     <w:p>
       <w:pPr>
+        <w:pStyle w:val="Heading5"/>
+        <w:shd w:val="clear" w:color="auto" w:fill="FFFFFF"/>
+        <w:spacing w:before="0" w:beforeAutospacing="0"/>
+        <w:rPr>
+          <w:rFonts w:asciiTheme="minorHAnsi" w:hAnsiTheme="minorHAnsi" w:cs="Arial"/>
+          <w:b w:val="0"/>
+          <w:bCs w:val="0"/>
+          <w:color w:val="000000" w:themeColor="text1"/>
+          <w:sz w:val="24"/>
+          <w:szCs w:val="24"/>
+        </w:rPr>
+      </w:pPr>
+    </w:p>
+    <w:p>
+      <w:pPr>
+        <w:pStyle w:val="Heading5"/>
+        <w:shd w:val="clear" w:color="auto" w:fill="FFFFFF"/>
+        <w:spacing w:before="0" w:beforeAutospacing="0"/>
+        <w:rPr>
+          <w:rFonts w:asciiTheme="minorHAnsi" w:hAnsiTheme="minorHAnsi" w:cs="Arial" w:hint="eastAsia"/>
+          <w:b w:val="0"/>
+          <w:bCs w:val="0"/>
+          <w:color w:val="000000" w:themeColor="text1"/>
+          <w:sz w:val="24"/>
+          <w:szCs w:val="24"/>
+        </w:rPr>
+      </w:pPr>
+      <w:r>
+        <w:rPr>
+          <w:rFonts w:asciiTheme="minorHAnsi" w:hAnsiTheme="minorHAnsi" w:cs="Arial"/>
+          <w:b w:val="0"/>
+          <w:bCs w:val="0"/>
+          <w:color w:val="000000" w:themeColor="text1"/>
+          <w:sz w:val="24"/>
+          <w:szCs w:val="24"/>
+        </w:rPr>
+        <w:t xml:space="preserve">Third Practice: </w:t>
+      </w:r>
+      <w:hyperlink r:id="rId19" w:history="1">
+        <w:r>
+          <w:rPr>
+            <w:rStyle w:val="Hyperlink"/>
+            <w:rFonts w:asciiTheme="minorHAnsi" w:hAnsiTheme="minorHAnsi" w:cs="Arial"/>
+            <w:b w:val="0"/>
+            <w:bCs w:val="0"/>
+            <w:sz w:val="24"/>
+            <w:szCs w:val="24"/>
+          </w:rPr>
+          <w:t>https://app.biginterview.com/s/303a0e5b12</w:t>
+        </w:r>
+      </w:hyperlink>
+      <w:r>
+        <w:rPr>
+          <w:rFonts w:asciiTheme="minorHAnsi" w:hAnsiTheme="minorHAnsi" w:cs="Arial"/>
+          <w:b w:val="0"/>
+          <w:bCs w:val="0"/>
+          <w:color w:val="000000" w:themeColor="text1"/>
+          <w:sz w:val="24"/>
+          <w:szCs w:val="24"/>
+        </w:rPr>
+        <w:t xml:space="preserve"> </w:t>
+      </w:r>
+    </w:p>
+    <w:p>
+      <w:pPr>
         <w:pStyle w:val="ListParagraph"/>
         <w:numPr>
           <w:ilvl w:val="0"/>
@@ -8412,7 +8699,6 @@
         <w:rPr>
           <w:rFonts w:asciiTheme="minorHAnsi" w:eastAsia="Batang" w:hAnsiTheme="minorHAnsi" w:cstheme="minorHAnsi"/>
         </w:rPr>
-        <w:lastRenderedPageBreak/>
         <w:t>Getting to the bottom of something and solving the problem</w:t>
       </w:r>
     </w:p>
@@ -8461,13 +8747,21 @@
         <w:rPr>
           <w:rFonts w:asciiTheme="minorHAnsi" w:eastAsia="Batang" w:hAnsiTheme="minorHAnsi" w:cstheme="minorHAnsi"/>
         </w:rPr>
-        <w:t>Taking leadership at improving something in benefit of company</w:t>
-      </w:r>
-      <w:r>
-        <w:rPr>
-          <w:rFonts w:asciiTheme="minorHAnsi" w:eastAsia="Batang" w:hAnsiTheme="minorHAnsi" w:cstheme="minorHAnsi"/>
-        </w:rPr>
-        <w:t xml:space="preserve"> even if I am not asked</w:t>
+        <w:t xml:space="preserve">I have experience of working with team members from different departments. Together, we’ve built over 300 forms and I could use this experience and </w:t>
+      </w:r>
+      <w:proofErr w:type="spellStart"/>
+      <w:r>
+        <w:rPr>
+          <w:rFonts w:asciiTheme="minorHAnsi" w:eastAsia="Batang" w:hAnsiTheme="minorHAnsi" w:cstheme="minorHAnsi"/>
+        </w:rPr>
+        <w:t>experitise</w:t>
+      </w:r>
+      <w:proofErr w:type="spellEnd"/>
+      <w:r>
+        <w:rPr>
+          <w:rFonts w:asciiTheme="minorHAnsi" w:eastAsia="Batang" w:hAnsiTheme="minorHAnsi" w:cstheme="minorHAnsi"/>
+        </w:rPr>
+        <w:t xml:space="preserve"> in benefit of company</w:t>
       </w:r>
     </w:p>
     <w:p>
@@ -8486,82 +8780,24 @@
       </w:pPr>
       <w:r>
         <w:rPr>
-          <w:rFonts w:asciiTheme="minorHAnsi" w:hAnsiTheme="minorHAnsi"/>
-          <w:color w:val="000000" w:themeColor="text1"/>
-        </w:rPr>
-        <w:t xml:space="preserve">I </w:t>
-      </w:r>
-      <w:r>
-        <w:rPr>
-          <w:rFonts w:asciiTheme="minorHAnsi" w:hAnsiTheme="minorHAnsi"/>
-          <w:color w:val="000000" w:themeColor="text1"/>
-        </w:rPr>
-        <w:t xml:space="preserve">am a dedicated self-learner with </w:t>
-      </w:r>
-      <w:r>
-        <w:rPr>
-          <w:rFonts w:asciiTheme="minorHAnsi" w:hAnsiTheme="minorHAnsi"/>
-          <w:color w:val="000000" w:themeColor="text1"/>
-        </w:rPr>
-        <w:t>proven history of self-learning</w:t>
-      </w:r>
-      <w:r>
-        <w:rPr>
-          <w:rFonts w:asciiTheme="minorHAnsi" w:hAnsiTheme="minorHAnsi"/>
-          <w:color w:val="000000" w:themeColor="text1"/>
-        </w:rPr>
-        <w:t xml:space="preserve"> in web development</w:t>
-      </w:r>
-      <w:r>
-        <w:rPr>
-          <w:rFonts w:asciiTheme="minorHAnsi" w:hAnsiTheme="minorHAnsi"/>
-          <w:color w:val="000000" w:themeColor="text1"/>
-        </w:rPr>
-        <w:t xml:space="preserve"> and securing a job at </w:t>
-      </w:r>
-      <w:proofErr w:type="spellStart"/>
-      <w:r>
-        <w:rPr>
-          <w:rFonts w:asciiTheme="minorHAnsi" w:hAnsiTheme="minorHAnsi"/>
-          <w:color w:val="000000" w:themeColor="text1"/>
-        </w:rPr>
-        <w:t>SiteMax</w:t>
-      </w:r>
-      <w:proofErr w:type="spellEnd"/>
-      <w:r>
-        <w:rPr>
-          <w:rFonts w:asciiTheme="minorHAnsi" w:hAnsiTheme="minorHAnsi"/>
-          <w:color w:val="000000" w:themeColor="text1"/>
-        </w:rPr>
-        <w:t xml:space="preserve"> Systems</w:t>
-      </w:r>
-    </w:p>
-    <w:p>
-      <w:pPr>
-        <w:rPr>
-          <w:rFonts w:asciiTheme="minorHAnsi" w:hAnsiTheme="minorHAnsi"/>
-          <w:color w:val="000000" w:themeColor="text1"/>
-        </w:rPr>
-      </w:pPr>
-    </w:p>
-    <w:p>
-      <w:pPr>
-        <w:rPr>
-          <w:rFonts w:asciiTheme="minorHAnsi" w:hAnsiTheme="minorHAnsi"/>
-          <w:color w:val="000000" w:themeColor="text1"/>
-        </w:rPr>
-      </w:pPr>
-    </w:p>
-    <w:p>
-      <w:pPr>
-        <w:rPr>
-          <w:rFonts w:asciiTheme="minorHAnsi" w:hAnsiTheme="minorHAnsi"/>
-          <w:color w:val="000000" w:themeColor="text1"/>
-        </w:rPr>
-      </w:pPr>
-    </w:p>
-    <w:p>
-      <w:pPr>
+          <w:rFonts w:asciiTheme="minorHAnsi" w:eastAsia="Batang" w:hAnsiTheme="minorHAnsi" w:cstheme="minorHAnsi"/>
+        </w:rPr>
+        <w:t>Taking leadership at improving something in benefit of company</w:t>
+      </w:r>
+      <w:r>
+        <w:rPr>
+          <w:rFonts w:asciiTheme="minorHAnsi" w:eastAsia="Batang" w:hAnsiTheme="minorHAnsi" w:cstheme="minorHAnsi"/>
+        </w:rPr>
+        <w:t xml:space="preserve"> even if I am not asked</w:t>
+      </w:r>
+    </w:p>
+    <w:p>
+      <w:pPr>
+        <w:pStyle w:val="ListParagraph"/>
+        <w:numPr>
+          <w:ilvl w:val="0"/>
+          <w:numId w:val="7"/>
+        </w:numPr>
         <w:tabs>
           <w:tab w:val="left" w:pos="5560"/>
         </w:tabs>
@@ -8571,18 +8807,82 @@
       </w:pPr>
       <w:r>
         <w:rPr>
-          <w:rFonts w:asciiTheme="minorHAnsi" w:eastAsia="Batang" w:hAnsiTheme="minorHAnsi" w:cstheme="minorHAnsi"/>
-        </w:rPr>
-        <w:t>My strengths</w:t>
-      </w:r>
-    </w:p>
-    <w:p>
-      <w:pPr>
-        <w:pStyle w:val="ListParagraph"/>
-        <w:numPr>
-          <w:ilvl w:val="0"/>
-          <w:numId w:val="7"/>
-        </w:numPr>
+          <w:rFonts w:asciiTheme="minorHAnsi" w:hAnsiTheme="minorHAnsi"/>
+          <w:color w:val="000000" w:themeColor="text1"/>
+        </w:rPr>
+        <w:t xml:space="preserve">I </w:t>
+      </w:r>
+      <w:r>
+        <w:rPr>
+          <w:rFonts w:asciiTheme="minorHAnsi" w:hAnsiTheme="minorHAnsi"/>
+          <w:color w:val="000000" w:themeColor="text1"/>
+        </w:rPr>
+        <w:t xml:space="preserve">am a dedicated self-learner with </w:t>
+      </w:r>
+      <w:r>
+        <w:rPr>
+          <w:rFonts w:asciiTheme="minorHAnsi" w:hAnsiTheme="minorHAnsi"/>
+          <w:color w:val="000000" w:themeColor="text1"/>
+        </w:rPr>
+        <w:t>proven history of self-learning</w:t>
+      </w:r>
+      <w:r>
+        <w:rPr>
+          <w:rFonts w:asciiTheme="minorHAnsi" w:hAnsiTheme="minorHAnsi"/>
+          <w:color w:val="000000" w:themeColor="text1"/>
+        </w:rPr>
+        <w:t xml:space="preserve"> in web development</w:t>
+      </w:r>
+      <w:r>
+        <w:rPr>
+          <w:rFonts w:asciiTheme="minorHAnsi" w:hAnsiTheme="minorHAnsi"/>
+          <w:color w:val="000000" w:themeColor="text1"/>
+        </w:rPr>
+        <w:t xml:space="preserve"> and securing a job at </w:t>
+      </w:r>
+      <w:proofErr w:type="spellStart"/>
+      <w:r>
+        <w:rPr>
+          <w:rFonts w:asciiTheme="minorHAnsi" w:hAnsiTheme="minorHAnsi"/>
+          <w:color w:val="000000" w:themeColor="text1"/>
+        </w:rPr>
+        <w:t>SiteMax</w:t>
+      </w:r>
+      <w:proofErr w:type="spellEnd"/>
+      <w:r>
+        <w:rPr>
+          <w:rFonts w:asciiTheme="minorHAnsi" w:hAnsiTheme="minorHAnsi"/>
+          <w:color w:val="000000" w:themeColor="text1"/>
+        </w:rPr>
+        <w:t xml:space="preserve"> Systems</w:t>
+      </w:r>
+    </w:p>
+    <w:p>
+      <w:pPr>
+        <w:rPr>
+          <w:rFonts w:asciiTheme="minorHAnsi" w:hAnsiTheme="minorHAnsi"/>
+          <w:color w:val="000000" w:themeColor="text1"/>
+        </w:rPr>
+      </w:pPr>
+    </w:p>
+    <w:p>
+      <w:pPr>
+        <w:rPr>
+          <w:rFonts w:asciiTheme="minorHAnsi" w:hAnsiTheme="minorHAnsi"/>
+          <w:color w:val="000000" w:themeColor="text1"/>
+        </w:rPr>
+      </w:pPr>
+    </w:p>
+    <w:p>
+      <w:pPr>
+        <w:rPr>
+          <w:rFonts w:asciiTheme="minorHAnsi" w:hAnsiTheme="minorHAnsi"/>
+          <w:color w:val="000000" w:themeColor="text1"/>
+        </w:rPr>
+      </w:pPr>
+    </w:p>
+    <w:p>
+      <w:pPr>
         <w:tabs>
           <w:tab w:val="left" w:pos="5560"/>
         </w:tabs>
@@ -8594,14 +8894,14 @@
         <w:rPr>
           <w:rFonts w:asciiTheme="minorHAnsi" w:eastAsia="Batang" w:hAnsiTheme="minorHAnsi" w:cstheme="minorHAnsi"/>
         </w:rPr>
-        <w:t>Getting to the bottom of something and solving the problem</w:t>
-      </w:r>
-    </w:p>
-    <w:p>
-      <w:pPr>
-        <w:pStyle w:val="ListParagraph"/>
-        <w:numPr>
-          <w:ilvl w:val="1"/>
+        <w:t>My strengths</w:t>
+      </w:r>
+    </w:p>
+    <w:p>
+      <w:pPr>
+        <w:pStyle w:val="ListParagraph"/>
+        <w:numPr>
+          <w:ilvl w:val="0"/>
           <w:numId w:val="7"/>
         </w:numPr>
         <w:tabs>
@@ -8615,208 +8915,14 @@
         <w:rPr>
           <w:rFonts w:asciiTheme="minorHAnsi" w:eastAsia="Batang" w:hAnsiTheme="minorHAnsi" w:cstheme="minorHAnsi"/>
         </w:rPr>
-        <w:t xml:space="preserve">Story about building bash program for </w:t>
-      </w:r>
-      <w:proofErr w:type="spellStart"/>
-      <w:r>
-        <w:rPr>
-          <w:rFonts w:asciiTheme="minorHAnsi" w:eastAsia="Batang" w:hAnsiTheme="minorHAnsi" w:cstheme="minorHAnsi"/>
-        </w:rPr>
-        <w:t>sitemax</w:t>
-      </w:r>
-      <w:proofErr w:type="spellEnd"/>
-      <w:r>
-        <w:rPr>
-          <w:rFonts w:asciiTheme="minorHAnsi" w:eastAsia="Batang" w:hAnsiTheme="minorHAnsi" w:cstheme="minorHAnsi"/>
-        </w:rPr>
-        <w:t xml:space="preserve"> 3</w:t>
-      </w:r>
-    </w:p>
-    <w:p>
-      <w:pPr>
-        <w:pStyle w:val="ListParagraph"/>
-        <w:numPr>
-          <w:ilvl w:val="2"/>
-          <w:numId w:val="7"/>
-        </w:numPr>
-        <w:shd w:val="clear" w:color="auto" w:fill="FFFFFF"/>
-      </w:pPr>
-      <w:r>
-        <w:t xml:space="preserve">James wanted to attend </w:t>
-      </w:r>
-      <w:proofErr w:type="spellStart"/>
-      <w:r>
-        <w:t>buildex</w:t>
-      </w:r>
-      <w:proofErr w:type="spellEnd"/>
-      <w:r>
-        <w:t xml:space="preserve"> with his cool new app </w:t>
-      </w:r>
-      <w:proofErr w:type="spellStart"/>
-      <w:r>
-        <w:t>SiteMax</w:t>
-      </w:r>
-      <w:proofErr w:type="spellEnd"/>
-      <w:r>
-        <w:t xml:space="preserve"> 3 built entirely using Ionic Framework</w:t>
-      </w:r>
-    </w:p>
-    <w:p>
-      <w:pPr>
-        <w:pStyle w:val="ListParagraph"/>
-        <w:numPr>
-          <w:ilvl w:val="2"/>
-          <w:numId w:val="7"/>
-        </w:numPr>
-        <w:shd w:val="clear" w:color="auto" w:fill="FFFFFF"/>
-      </w:pPr>
-      <w:r>
-        <w:t>But the time was ticking, and we were struggling to get the app out on time</w:t>
-      </w:r>
-    </w:p>
-    <w:p>
-      <w:pPr>
-        <w:pStyle w:val="ListParagraph"/>
-        <w:numPr>
-          <w:ilvl w:val="2"/>
-          <w:numId w:val="7"/>
-        </w:numPr>
-        <w:shd w:val="clear" w:color="auto" w:fill="FFFFFF"/>
-      </w:pPr>
-      <w:r>
-        <w:t>Each build took about 20 minutes (</w:t>
-      </w:r>
-      <w:proofErr w:type="spellStart"/>
-      <w:r>
-        <w:t>literarly</w:t>
-      </w:r>
-      <w:proofErr w:type="spellEnd"/>
-      <w:r>
-        <w:t>)</w:t>
-      </w:r>
-    </w:p>
-    <w:p>
-      <w:pPr>
-        <w:pStyle w:val="ListParagraph"/>
-        <w:numPr>
-          <w:ilvl w:val="2"/>
-          <w:numId w:val="7"/>
-        </w:numPr>
-        <w:shd w:val="clear" w:color="auto" w:fill="FFFFFF"/>
-      </w:pPr>
-      <w:r>
-        <w:t>Each time when something significant is updated, when we had to re-build app, we would face this frustrating build errors</w:t>
-      </w:r>
-    </w:p>
-    <w:p>
-      <w:pPr>
-        <w:pStyle w:val="ListParagraph"/>
-        <w:numPr>
-          <w:ilvl w:val="2"/>
-          <w:numId w:val="7"/>
-        </w:numPr>
-        <w:shd w:val="clear" w:color="auto" w:fill="FFFFFF"/>
-      </w:pPr>
-      <w:r>
-        <w:t>We had to rebuild everything from top of our memory, which costed a lot of work</w:t>
-      </w:r>
-    </w:p>
-    <w:p>
-      <w:pPr>
-        <w:pStyle w:val="ListParagraph"/>
-        <w:numPr>
-          <w:ilvl w:val="2"/>
-          <w:numId w:val="7"/>
-        </w:numPr>
-        <w:shd w:val="clear" w:color="auto" w:fill="FFFFFF"/>
-      </w:pPr>
-      <w:r>
-        <w:t>It was okay at first when the app was light</w:t>
-      </w:r>
-    </w:p>
-    <w:p>
-      <w:pPr>
-        <w:pStyle w:val="ListParagraph"/>
-        <w:numPr>
-          <w:ilvl w:val="2"/>
-          <w:numId w:val="7"/>
-        </w:numPr>
-        <w:shd w:val="clear" w:color="auto" w:fill="FFFFFF"/>
-      </w:pPr>
-      <w:r>
-        <w:t>But as time went by, it really took away patience from all of our parties</w:t>
-      </w:r>
-    </w:p>
-    <w:p>
-      <w:pPr>
-        <w:pStyle w:val="ListParagraph"/>
-        <w:numPr>
-          <w:ilvl w:val="2"/>
-          <w:numId w:val="7"/>
-        </w:numPr>
-        <w:shd w:val="clear" w:color="auto" w:fill="FFFFFF"/>
-      </w:pPr>
-      <w:r>
-        <w:t>My senior didn’t want me to spend work hours building tools that address problem</w:t>
-      </w:r>
-    </w:p>
-    <w:p>
-      <w:pPr>
-        <w:pStyle w:val="ListParagraph"/>
-        <w:numPr>
-          <w:ilvl w:val="2"/>
-          <w:numId w:val="7"/>
-        </w:numPr>
-        <w:shd w:val="clear" w:color="auto" w:fill="FFFFFF"/>
-      </w:pPr>
-      <w:r>
-        <w:t>But I decided to take a step in, and tried to create a build instruction where we can install in a single step without build troubles during off hours</w:t>
-      </w:r>
-    </w:p>
-    <w:p>
-      <w:pPr>
-        <w:pStyle w:val="ListParagraph"/>
-        <w:numPr>
-          <w:ilvl w:val="2"/>
-          <w:numId w:val="7"/>
-        </w:numPr>
-        <w:shd w:val="clear" w:color="auto" w:fill="FFFFFF"/>
-      </w:pPr>
-      <w:r>
-        <w:t>I learned that the problem was due to plugins being dependent of order they are installed (on top of the frustrations)</w:t>
-      </w:r>
-    </w:p>
-    <w:p>
-      <w:pPr>
-        <w:pStyle w:val="ListParagraph"/>
-        <w:numPr>
-          <w:ilvl w:val="2"/>
-          <w:numId w:val="7"/>
-        </w:numPr>
-        <w:shd w:val="clear" w:color="auto" w:fill="FFFFFF"/>
-      </w:pPr>
-      <w:r>
-        <w:t>I built it using bash, and showed to my senior</w:t>
-      </w:r>
-    </w:p>
-    <w:p>
-      <w:pPr>
-        <w:pStyle w:val="ListParagraph"/>
-        <w:numPr>
-          <w:ilvl w:val="2"/>
-          <w:numId w:val="7"/>
-        </w:numPr>
-        <w:shd w:val="clear" w:color="auto" w:fill="FFFFFF"/>
-      </w:pPr>
-      <w:r>
-        <w:t>We used it, and we were able to solve the problem</w:t>
-      </w:r>
-    </w:p>
-    <w:p>
-      <w:pPr>
-        <w:pStyle w:val="ListParagraph"/>
-        <w:numPr>
-          <w:ilvl w:val="0"/>
+        <w:t>Getting to the bottom of something and solving the problem</w:t>
+      </w:r>
+    </w:p>
+    <w:p>
+      <w:pPr>
+        <w:pStyle w:val="ListParagraph"/>
+        <w:numPr>
+          <w:ilvl w:val="1"/>
           <w:numId w:val="7"/>
         </w:numPr>
         <w:tabs>
@@ -8830,14 +8936,208 @@
         <w:rPr>
           <w:rFonts w:asciiTheme="minorHAnsi" w:eastAsia="Batang" w:hAnsiTheme="minorHAnsi" w:cstheme="minorHAnsi"/>
         </w:rPr>
-        <w:t xml:space="preserve">Taking leadership at improving something in benefit of company </w:t>
-      </w:r>
-    </w:p>
-    <w:p>
-      <w:pPr>
-        <w:pStyle w:val="ListParagraph"/>
-        <w:numPr>
-          <w:ilvl w:val="1"/>
+        <w:t xml:space="preserve">Story about building bash program for </w:t>
+      </w:r>
+      <w:proofErr w:type="spellStart"/>
+      <w:r>
+        <w:rPr>
+          <w:rFonts w:asciiTheme="minorHAnsi" w:eastAsia="Batang" w:hAnsiTheme="minorHAnsi" w:cstheme="minorHAnsi"/>
+        </w:rPr>
+        <w:t>sitemax</w:t>
+      </w:r>
+      <w:proofErr w:type="spellEnd"/>
+      <w:r>
+        <w:rPr>
+          <w:rFonts w:asciiTheme="minorHAnsi" w:eastAsia="Batang" w:hAnsiTheme="minorHAnsi" w:cstheme="minorHAnsi"/>
+        </w:rPr>
+        <w:t xml:space="preserve"> 3</w:t>
+      </w:r>
+    </w:p>
+    <w:p>
+      <w:pPr>
+        <w:pStyle w:val="ListParagraph"/>
+        <w:numPr>
+          <w:ilvl w:val="2"/>
+          <w:numId w:val="7"/>
+        </w:numPr>
+        <w:shd w:val="clear" w:color="auto" w:fill="FFFFFF"/>
+      </w:pPr>
+      <w:r>
+        <w:t xml:space="preserve">James wanted to attend </w:t>
+      </w:r>
+      <w:proofErr w:type="spellStart"/>
+      <w:r>
+        <w:t>buildex</w:t>
+      </w:r>
+      <w:proofErr w:type="spellEnd"/>
+      <w:r>
+        <w:t xml:space="preserve"> with his cool new app </w:t>
+      </w:r>
+      <w:proofErr w:type="spellStart"/>
+      <w:r>
+        <w:t>SiteMax</w:t>
+      </w:r>
+      <w:proofErr w:type="spellEnd"/>
+      <w:r>
+        <w:t xml:space="preserve"> 3 built entirely using Ionic Framework</w:t>
+      </w:r>
+    </w:p>
+    <w:p>
+      <w:pPr>
+        <w:pStyle w:val="ListParagraph"/>
+        <w:numPr>
+          <w:ilvl w:val="2"/>
+          <w:numId w:val="7"/>
+        </w:numPr>
+        <w:shd w:val="clear" w:color="auto" w:fill="FFFFFF"/>
+      </w:pPr>
+      <w:r>
+        <w:t>But the time was ticking, and we were struggling to get the app out on time</w:t>
+      </w:r>
+    </w:p>
+    <w:p>
+      <w:pPr>
+        <w:pStyle w:val="ListParagraph"/>
+        <w:numPr>
+          <w:ilvl w:val="2"/>
+          <w:numId w:val="7"/>
+        </w:numPr>
+        <w:shd w:val="clear" w:color="auto" w:fill="FFFFFF"/>
+      </w:pPr>
+      <w:r>
+        <w:t>Each build took about 20 minutes (</w:t>
+      </w:r>
+      <w:proofErr w:type="spellStart"/>
+      <w:r>
+        <w:t>literarly</w:t>
+      </w:r>
+      <w:proofErr w:type="spellEnd"/>
+      <w:r>
+        <w:t>)</w:t>
+      </w:r>
+    </w:p>
+    <w:p>
+      <w:pPr>
+        <w:pStyle w:val="ListParagraph"/>
+        <w:numPr>
+          <w:ilvl w:val="2"/>
+          <w:numId w:val="7"/>
+        </w:numPr>
+        <w:shd w:val="clear" w:color="auto" w:fill="FFFFFF"/>
+      </w:pPr>
+      <w:r>
+        <w:t>Each time when something significant is updated, when we had to re-build app, we would face this frustrating build errors</w:t>
+      </w:r>
+    </w:p>
+    <w:p>
+      <w:pPr>
+        <w:pStyle w:val="ListParagraph"/>
+        <w:numPr>
+          <w:ilvl w:val="2"/>
+          <w:numId w:val="7"/>
+        </w:numPr>
+        <w:shd w:val="clear" w:color="auto" w:fill="FFFFFF"/>
+      </w:pPr>
+      <w:r>
+        <w:t>We had to rebuild everything from top of our memory, which costed a lot of work</w:t>
+      </w:r>
+    </w:p>
+    <w:p>
+      <w:pPr>
+        <w:pStyle w:val="ListParagraph"/>
+        <w:numPr>
+          <w:ilvl w:val="2"/>
+          <w:numId w:val="7"/>
+        </w:numPr>
+        <w:shd w:val="clear" w:color="auto" w:fill="FFFFFF"/>
+      </w:pPr>
+      <w:r>
+        <w:t>It was okay at first when the app was light</w:t>
+      </w:r>
+    </w:p>
+    <w:p>
+      <w:pPr>
+        <w:pStyle w:val="ListParagraph"/>
+        <w:numPr>
+          <w:ilvl w:val="2"/>
+          <w:numId w:val="7"/>
+        </w:numPr>
+        <w:shd w:val="clear" w:color="auto" w:fill="FFFFFF"/>
+      </w:pPr>
+      <w:r>
+        <w:t>But as time went by, it really took away patience from all of our parties</w:t>
+      </w:r>
+    </w:p>
+    <w:p>
+      <w:pPr>
+        <w:pStyle w:val="ListParagraph"/>
+        <w:numPr>
+          <w:ilvl w:val="2"/>
+          <w:numId w:val="7"/>
+        </w:numPr>
+        <w:shd w:val="clear" w:color="auto" w:fill="FFFFFF"/>
+      </w:pPr>
+      <w:r>
+        <w:t>My senior didn’t want me to spend work hours building tools that address problem</w:t>
+      </w:r>
+    </w:p>
+    <w:p>
+      <w:pPr>
+        <w:pStyle w:val="ListParagraph"/>
+        <w:numPr>
+          <w:ilvl w:val="2"/>
+          <w:numId w:val="7"/>
+        </w:numPr>
+        <w:shd w:val="clear" w:color="auto" w:fill="FFFFFF"/>
+      </w:pPr>
+      <w:r>
+        <w:t>But I decided to take a step in, and tried to create a build instruction where we can install in a single step without build troubles during off hours</w:t>
+      </w:r>
+    </w:p>
+    <w:p>
+      <w:pPr>
+        <w:pStyle w:val="ListParagraph"/>
+        <w:numPr>
+          <w:ilvl w:val="2"/>
+          <w:numId w:val="7"/>
+        </w:numPr>
+        <w:shd w:val="clear" w:color="auto" w:fill="FFFFFF"/>
+      </w:pPr>
+      <w:r>
+        <w:t>I learned that the problem was due to plugins being dependent of order they are installed (on top of the frustrations)</w:t>
+      </w:r>
+    </w:p>
+    <w:p>
+      <w:pPr>
+        <w:pStyle w:val="ListParagraph"/>
+        <w:numPr>
+          <w:ilvl w:val="2"/>
+          <w:numId w:val="7"/>
+        </w:numPr>
+        <w:shd w:val="clear" w:color="auto" w:fill="FFFFFF"/>
+      </w:pPr>
+      <w:r>
+        <w:t>I built it using bash, and showed to my senior</w:t>
+      </w:r>
+    </w:p>
+    <w:p>
+      <w:pPr>
+        <w:pStyle w:val="ListParagraph"/>
+        <w:numPr>
+          <w:ilvl w:val="2"/>
+          <w:numId w:val="7"/>
+        </w:numPr>
+        <w:shd w:val="clear" w:color="auto" w:fill="FFFFFF"/>
+      </w:pPr>
+      <w:r>
+        <w:t>We used it, and we were able to solve the problem</w:t>
+      </w:r>
+    </w:p>
+    <w:p>
+      <w:pPr>
+        <w:pStyle w:val="ListParagraph"/>
+        <w:numPr>
+          <w:ilvl w:val="0"/>
           <w:numId w:val="7"/>
         </w:numPr>
         <w:tabs>
@@ -8851,99 +9151,7 @@
         <w:rPr>
           <w:rFonts w:asciiTheme="minorHAnsi" w:eastAsia="Batang" w:hAnsiTheme="minorHAnsi" w:cstheme="minorHAnsi"/>
         </w:rPr>
-        <w:t>Story about improving UI of form</w:t>
-      </w:r>
-    </w:p>
-    <w:p>
-      <w:pPr>
-        <w:pStyle w:val="ListParagraph"/>
-        <w:numPr>
-          <w:ilvl w:val="0"/>
-          <w:numId w:val="6"/>
-        </w:numPr>
-        <w:shd w:val="clear" w:color="auto" w:fill="FFFFFF"/>
-      </w:pPr>
-      <w:r>
-        <w:rPr>
-          <w:rFonts w:asciiTheme="minorHAnsi" w:eastAsia="Batang" w:hAnsiTheme="minorHAnsi" w:cstheme="minorHAnsi"/>
-        </w:rPr>
-        <w:t xml:space="preserve"> </w:t>
-      </w:r>
-      <w:r>
-        <w:t>I was given a task of creating a form at the beginning of my career</w:t>
-      </w:r>
-    </w:p>
-    <w:p>
-      <w:pPr>
-        <w:pStyle w:val="ListParagraph"/>
-        <w:numPr>
-          <w:ilvl w:val="0"/>
-          <w:numId w:val="6"/>
-        </w:numPr>
-        <w:shd w:val="clear" w:color="auto" w:fill="FFFFFF"/>
-      </w:pPr>
-      <w:r>
-        <w:t xml:space="preserve">To start, I looked at some works done by others and learned that it didn’t look too great. The font was large, the resulting PDF it generated looked too basic (in </w:t>
-      </w:r>
-      <w:proofErr w:type="spellStart"/>
-      <w:r>
-        <w:t>seires</w:t>
-      </w:r>
-      <w:proofErr w:type="spellEnd"/>
-      <w:r>
-        <w:t xml:space="preserve"> of table)</w:t>
-      </w:r>
-    </w:p>
-    <w:p>
-      <w:pPr>
-        <w:pStyle w:val="ListParagraph"/>
-        <w:numPr>
-          <w:ilvl w:val="0"/>
-          <w:numId w:val="6"/>
-        </w:numPr>
-        <w:shd w:val="clear" w:color="auto" w:fill="FFFFFF"/>
-      </w:pPr>
-      <w:r>
-        <w:t>I could picture Jake and Christian who were in charge of sales wouldn’t like to show this work to clients (because it looked too basic)</w:t>
-      </w:r>
-    </w:p>
-    <w:p>
-      <w:pPr>
-        <w:pStyle w:val="ListParagraph"/>
-        <w:numPr>
-          <w:ilvl w:val="0"/>
-          <w:numId w:val="6"/>
-        </w:numPr>
-        <w:shd w:val="clear" w:color="auto" w:fill="FFFFFF"/>
-      </w:pPr>
-      <w:r>
-        <w:t>I thought “wouldn’t it be awesome to have products that they would love to show their clients”</w:t>
-      </w:r>
-    </w:p>
-    <w:p>
-      <w:pPr>
-        <w:pStyle w:val="ListParagraph"/>
-        <w:numPr>
-          <w:ilvl w:val="0"/>
-          <w:numId w:val="6"/>
-        </w:numPr>
-        <w:shd w:val="clear" w:color="auto" w:fill="FFFFFF"/>
-      </w:pPr>
-      <w:r>
-        <w:t>I began improving it’s UI day during the off hours. I played around with CSS and PHP (it was used to template the pdf) and made incremental improvements until it looked great</w:t>
-      </w:r>
-    </w:p>
-    <w:p>
-      <w:pPr>
-        <w:pStyle w:val="ListParagraph"/>
-        <w:numPr>
-          <w:ilvl w:val="0"/>
-          <w:numId w:val="6"/>
-        </w:numPr>
-        <w:shd w:val="clear" w:color="auto" w:fill="FFFFFF"/>
-      </w:pPr>
-      <w:r>
-        <w:t>One day, I was working on it during the off hours, James came in, looked at my form, and said “Wow Moe, that really looks great. Great job” and left. I was fortunate to create over 300 forms over 2 years.</w:t>
+        <w:t xml:space="preserve">Taking leadership at improving something in benefit of company </w:t>
       </w:r>
     </w:p>
     <w:p>
@@ -8964,15 +9172,115 @@
         <w:rPr>
           <w:rFonts w:asciiTheme="minorHAnsi" w:eastAsia="Batang" w:hAnsiTheme="minorHAnsi" w:cstheme="minorHAnsi"/>
         </w:rPr>
+        <w:t>Story about improving UI of form</w:t>
+      </w:r>
+    </w:p>
+    <w:p>
+      <w:pPr>
+        <w:pStyle w:val="ListParagraph"/>
+        <w:numPr>
+          <w:ilvl w:val="0"/>
+          <w:numId w:val="6"/>
+        </w:numPr>
+        <w:shd w:val="clear" w:color="auto" w:fill="FFFFFF"/>
+      </w:pPr>
+      <w:r>
+        <w:rPr>
+          <w:rFonts w:asciiTheme="minorHAnsi" w:eastAsia="Batang" w:hAnsiTheme="minorHAnsi" w:cstheme="minorHAnsi"/>
+        </w:rPr>
+        <w:t xml:space="preserve"> </w:t>
+      </w:r>
+      <w:r>
+        <w:t>I was given a task of creating a form at the beginning of my career</w:t>
+      </w:r>
+    </w:p>
+    <w:p>
+      <w:pPr>
+        <w:pStyle w:val="ListParagraph"/>
+        <w:numPr>
+          <w:ilvl w:val="0"/>
+          <w:numId w:val="6"/>
+        </w:numPr>
+        <w:shd w:val="clear" w:color="auto" w:fill="FFFFFF"/>
+      </w:pPr>
+      <w:r>
+        <w:t xml:space="preserve">To start, I looked at some works done by others and learned that it didn’t look too great. The font was large, the resulting PDF it generated looked too basic (in </w:t>
+      </w:r>
+      <w:proofErr w:type="spellStart"/>
+      <w:r>
+        <w:t>seires</w:t>
+      </w:r>
+      <w:proofErr w:type="spellEnd"/>
+      <w:r>
+        <w:t xml:space="preserve"> of table)</w:t>
+      </w:r>
+    </w:p>
+    <w:p>
+      <w:pPr>
+        <w:pStyle w:val="ListParagraph"/>
+        <w:numPr>
+          <w:ilvl w:val="0"/>
+          <w:numId w:val="6"/>
+        </w:numPr>
+        <w:shd w:val="clear" w:color="auto" w:fill="FFFFFF"/>
+      </w:pPr>
+      <w:r>
+        <w:t>I could picture Jake and Christian who were in charge of sales wouldn’t like to show this work to clients (because it looked too basic)</w:t>
+      </w:r>
+    </w:p>
+    <w:p>
+      <w:pPr>
+        <w:pStyle w:val="ListParagraph"/>
+        <w:numPr>
+          <w:ilvl w:val="0"/>
+          <w:numId w:val="6"/>
+        </w:numPr>
+        <w:shd w:val="clear" w:color="auto" w:fill="FFFFFF"/>
+      </w:pPr>
+      <w:r>
         <w:lastRenderedPageBreak/>
-        <w:t>Story about building personal workspace</w:t>
-      </w:r>
-    </w:p>
-    <w:p>
-      <w:pPr>
-        <w:pStyle w:val="ListParagraph"/>
-        <w:numPr>
-          <w:ilvl w:val="2"/>
+        <w:t>I thought “wouldn’t it be awesome to have products that they would love to show their clients”</w:t>
+      </w:r>
+    </w:p>
+    <w:p>
+      <w:pPr>
+        <w:pStyle w:val="ListParagraph"/>
+        <w:numPr>
+          <w:ilvl w:val="0"/>
+          <w:numId w:val="6"/>
+        </w:numPr>
+        <w:shd w:val="clear" w:color="auto" w:fill="FFFFFF"/>
+      </w:pPr>
+      <w:r>
+        <w:t xml:space="preserve">I began improving </w:t>
+      </w:r>
+      <w:proofErr w:type="gramStart"/>
+      <w:r>
+        <w:t>it’s</w:t>
+      </w:r>
+      <w:proofErr w:type="gramEnd"/>
+      <w:r>
+        <w:t xml:space="preserve"> UI day during the off hours. I played around with CSS and PHP (it was used to template the pdf) and made incremental improvements until it looked great</w:t>
+      </w:r>
+    </w:p>
+    <w:p>
+      <w:pPr>
+        <w:pStyle w:val="ListParagraph"/>
+        <w:numPr>
+          <w:ilvl w:val="0"/>
+          <w:numId w:val="6"/>
+        </w:numPr>
+        <w:shd w:val="clear" w:color="auto" w:fill="FFFFFF"/>
+      </w:pPr>
+      <w:r>
+        <w:t>One day, I was working on it during the off hours, James came in, looked at my form, and said “Wow Moe, that really looks great. Great job” and left. I was fortunate to create over 300 forms over 2 years.</w:t>
+      </w:r>
+    </w:p>
+    <w:p>
+      <w:pPr>
+        <w:pStyle w:val="ListParagraph"/>
+        <w:numPr>
+          <w:ilvl w:val="1"/>
           <w:numId w:val="7"/>
         </w:numPr>
         <w:tabs>
@@ -8986,7 +9294,7 @@
         <w:rPr>
           <w:rFonts w:asciiTheme="minorHAnsi" w:eastAsia="Batang" w:hAnsiTheme="minorHAnsi" w:cstheme="minorHAnsi"/>
         </w:rPr>
-        <w:t>The number of forms I had to create was great</w:t>
+        <w:t>Story about building personal workspace</w:t>
       </w:r>
     </w:p>
     <w:p>
@@ -9007,7 +9315,7 @@
         <w:rPr>
           <w:rFonts w:asciiTheme="minorHAnsi" w:eastAsia="Batang" w:hAnsiTheme="minorHAnsi" w:cstheme="minorHAnsi"/>
         </w:rPr>
-        <w:t>In the beginning I was manually cloning the base files, and moving to workspace, and deploying to client, all by hand</w:t>
+        <w:t>The number of forms I had to create was great</w:t>
       </w:r>
     </w:p>
     <w:p>
@@ -9028,7 +9336,7 @@
         <w:rPr>
           <w:rFonts w:asciiTheme="minorHAnsi" w:eastAsia="Batang" w:hAnsiTheme="minorHAnsi" w:cstheme="minorHAnsi"/>
         </w:rPr>
-        <w:t>This took too much time. It sacrificed greatly into the time it took to build the form</w:t>
+        <w:t>In the beginning I was manually cloning the base files, and moving to workspace, and deploying to client, all by hand</w:t>
       </w:r>
     </w:p>
     <w:p>
@@ -9049,7 +9357,7 @@
         <w:rPr>
           <w:rFonts w:asciiTheme="minorHAnsi" w:eastAsia="Batang" w:hAnsiTheme="minorHAnsi" w:cstheme="minorHAnsi"/>
         </w:rPr>
-        <w:t>I wrote bash program to do all of above in fewest key strokes possible, but still maintaining quality</w:t>
+        <w:t>This took too much time. It sacrificed greatly into the time it took to build the form</w:t>
       </w:r>
     </w:p>
     <w:p>
@@ -9070,14 +9378,28 @@
         <w:rPr>
           <w:rFonts w:asciiTheme="minorHAnsi" w:eastAsia="Batang" w:hAnsiTheme="minorHAnsi" w:cstheme="minorHAnsi"/>
         </w:rPr>
-        <w:t>My rate of performance increased, and I was able to reduce the time of producing forms by double or even triple, and helped Jake and Christian secure more sales quicker</w:t>
-      </w:r>
-    </w:p>
-    <w:p>
-      <w:pPr>
-        <w:pStyle w:val="ListParagraph"/>
-        <w:numPr>
-          <w:ilvl w:val="0"/>
+        <w:t xml:space="preserve">I wrote bash program to do all of above in fewest </w:t>
+      </w:r>
+      <w:proofErr w:type="gramStart"/>
+      <w:r>
+        <w:rPr>
+          <w:rFonts w:asciiTheme="minorHAnsi" w:eastAsia="Batang" w:hAnsiTheme="minorHAnsi" w:cstheme="minorHAnsi"/>
+        </w:rPr>
+        <w:t>key strokes</w:t>
+      </w:r>
+      <w:proofErr w:type="gramEnd"/>
+      <w:r>
+        <w:rPr>
+          <w:rFonts w:asciiTheme="minorHAnsi" w:eastAsia="Batang" w:hAnsiTheme="minorHAnsi" w:cstheme="minorHAnsi"/>
+        </w:rPr>
+        <w:t xml:space="preserve"> possible, but still maintaining quality</w:t>
+      </w:r>
+    </w:p>
+    <w:p>
+      <w:pPr>
+        <w:pStyle w:val="ListParagraph"/>
+        <w:numPr>
+          <w:ilvl w:val="2"/>
           <w:numId w:val="7"/>
         </w:numPr>
         <w:tabs>
@@ -9091,14 +9413,14 @@
         <w:rPr>
           <w:rFonts w:asciiTheme="minorHAnsi" w:eastAsia="Batang" w:hAnsiTheme="minorHAnsi" w:cstheme="minorHAnsi"/>
         </w:rPr>
-        <w:t>I am a go getter that makes sure products are delivered on time</w:t>
-      </w:r>
-    </w:p>
-    <w:p>
-      <w:pPr>
-        <w:pStyle w:val="ListParagraph"/>
-        <w:numPr>
-          <w:ilvl w:val="1"/>
+        <w:t>My rate of performance increased, and I was able to reduce the time of producing forms by double or even triple, and helped Jake and Christian secure more sales quicker</w:t>
+      </w:r>
+    </w:p>
+    <w:p>
+      <w:pPr>
+        <w:pStyle w:val="ListParagraph"/>
+        <w:numPr>
+          <w:ilvl w:val="0"/>
           <w:numId w:val="7"/>
         </w:numPr>
         <w:tabs>
@@ -9112,14 +9434,14 @@
         <w:rPr>
           <w:rFonts w:asciiTheme="minorHAnsi" w:eastAsia="Batang" w:hAnsiTheme="minorHAnsi" w:cstheme="minorHAnsi"/>
         </w:rPr>
-        <w:t>Story about Christian</w:t>
-      </w:r>
-    </w:p>
-    <w:p>
-      <w:pPr>
-        <w:pStyle w:val="ListParagraph"/>
-        <w:numPr>
-          <w:ilvl w:val="2"/>
+        <w:t>I am a go getter that makes sure products are delivered on time</w:t>
+      </w:r>
+    </w:p>
+    <w:p>
+      <w:pPr>
+        <w:pStyle w:val="ListParagraph"/>
+        <w:numPr>
+          <w:ilvl w:val="1"/>
           <w:numId w:val="7"/>
         </w:numPr>
         <w:tabs>
@@ -9133,19 +9455,7 @@
         <w:rPr>
           <w:rFonts w:asciiTheme="minorHAnsi" w:eastAsia="Batang" w:hAnsiTheme="minorHAnsi" w:cstheme="minorHAnsi"/>
         </w:rPr>
-        <w:t>He</w:t>
-      </w:r>
-      <w:r>
-        <w:rPr>
-          <w:rFonts w:asciiTheme="minorHAnsi" w:eastAsia="Batang" w:hAnsiTheme="minorHAnsi" w:cstheme="minorHAnsi"/>
-        </w:rPr>
-        <w:t xml:space="preserve"> came one day and</w:t>
-      </w:r>
-      <w:r>
-        <w:rPr>
-          <w:rFonts w:asciiTheme="minorHAnsi" w:eastAsia="Batang" w:hAnsiTheme="minorHAnsi" w:cstheme="minorHAnsi"/>
-        </w:rPr>
-        <w:t xml:space="preserve"> said he needs to get forms for Townline done ASAP, because he has to show it to clients at a meeting the next day</w:t>
+        <w:t>Story about Christian</w:t>
       </w:r>
     </w:p>
     <w:p>
@@ -9166,7 +9476,19 @@
         <w:rPr>
           <w:rFonts w:asciiTheme="minorHAnsi" w:eastAsia="Batang" w:hAnsiTheme="minorHAnsi" w:cstheme="minorHAnsi"/>
         </w:rPr>
-        <w:t>I was in the middle of doing other forms, but I knew this was important since the people he was meeting was a big client, and he really wanted to secure sale</w:t>
+        <w:t>He</w:t>
+      </w:r>
+      <w:r>
+        <w:rPr>
+          <w:rFonts w:asciiTheme="minorHAnsi" w:eastAsia="Batang" w:hAnsiTheme="minorHAnsi" w:cstheme="minorHAnsi"/>
+        </w:rPr>
+        <w:t xml:space="preserve"> came one day and</w:t>
+      </w:r>
+      <w:r>
+        <w:rPr>
+          <w:rFonts w:asciiTheme="minorHAnsi" w:eastAsia="Batang" w:hAnsiTheme="minorHAnsi" w:cstheme="minorHAnsi"/>
+        </w:rPr>
+        <w:t xml:space="preserve"> said he needs to get forms for Townline done ASAP, because he has to show it to clients at a meeting the next day</w:t>
       </w:r>
     </w:p>
     <w:p>
@@ -9187,7 +9509,7 @@
         <w:rPr>
           <w:rFonts w:asciiTheme="minorHAnsi" w:eastAsia="Batang" w:hAnsiTheme="minorHAnsi" w:cstheme="minorHAnsi"/>
         </w:rPr>
-        <w:t>I stayed all night to finish all the forms</w:t>
+        <w:t>I was in the middle of doing other forms, but I knew this was important since the people he was meeting was a big client, and he really wanted to secure sale</w:t>
       </w:r>
     </w:p>
     <w:p>
@@ -9208,7 +9530,7 @@
         <w:rPr>
           <w:rFonts w:asciiTheme="minorHAnsi" w:eastAsia="Batang" w:hAnsiTheme="minorHAnsi" w:cstheme="minorHAnsi"/>
         </w:rPr>
-        <w:t>He said thank you, fist bumped me, and with relieved mind, he went off to show the work to client</w:t>
+        <w:t>I stayed all night to finish all the forms</w:t>
       </w:r>
     </w:p>
     <w:p>
@@ -9229,28 +9551,14 @@
         <w:rPr>
           <w:rFonts w:asciiTheme="minorHAnsi" w:eastAsia="Batang" w:hAnsiTheme="minorHAnsi" w:cstheme="minorHAnsi"/>
         </w:rPr>
-        <w:t xml:space="preserve">So much so that later James and Christian would complement that we need more of Moe and Nikolay (my senior) at </w:t>
-      </w:r>
-      <w:proofErr w:type="spellStart"/>
-      <w:r>
-        <w:rPr>
-          <w:rFonts w:asciiTheme="minorHAnsi" w:eastAsia="Batang" w:hAnsiTheme="minorHAnsi" w:cstheme="minorHAnsi"/>
-        </w:rPr>
-        <w:t>SiteMax</w:t>
-      </w:r>
-      <w:proofErr w:type="spellEnd"/>
-      <w:r>
-        <w:rPr>
-          <w:rFonts w:asciiTheme="minorHAnsi" w:eastAsia="Batang" w:hAnsiTheme="minorHAnsi" w:cstheme="minorHAnsi"/>
-        </w:rPr>
-        <w:t xml:space="preserve"> Systems</w:t>
-      </w:r>
-    </w:p>
-    <w:p>
-      <w:pPr>
-        <w:pStyle w:val="ListParagraph"/>
-        <w:numPr>
-          <w:ilvl w:val="1"/>
+        <w:t>He said thank you, fist bumped me, and with relieved mind, he went off to show the work to client</w:t>
+      </w:r>
+    </w:p>
+    <w:p>
+      <w:pPr>
+        <w:pStyle w:val="ListParagraph"/>
+        <w:numPr>
+          <w:ilvl w:val="2"/>
           <w:numId w:val="7"/>
         </w:numPr>
         <w:tabs>
@@ -9264,14 +9572,28 @@
         <w:rPr>
           <w:rFonts w:asciiTheme="minorHAnsi" w:eastAsia="Batang" w:hAnsiTheme="minorHAnsi" w:cstheme="minorHAnsi"/>
         </w:rPr>
-        <w:t>Story about managing 2000 forms</w:t>
-      </w:r>
-    </w:p>
-    <w:p>
-      <w:pPr>
-        <w:pStyle w:val="ListParagraph"/>
-        <w:numPr>
-          <w:ilvl w:val="2"/>
+        <w:t xml:space="preserve">So much so that later James and Christian would complement that we need more of Moe and Nikolay (my senior) at </w:t>
+      </w:r>
+      <w:proofErr w:type="spellStart"/>
+      <w:r>
+        <w:rPr>
+          <w:rFonts w:asciiTheme="minorHAnsi" w:eastAsia="Batang" w:hAnsiTheme="minorHAnsi" w:cstheme="minorHAnsi"/>
+        </w:rPr>
+        <w:t>SiteMax</w:t>
+      </w:r>
+      <w:proofErr w:type="spellEnd"/>
+      <w:r>
+        <w:rPr>
+          <w:rFonts w:asciiTheme="minorHAnsi" w:eastAsia="Batang" w:hAnsiTheme="minorHAnsi" w:cstheme="minorHAnsi"/>
+        </w:rPr>
+        <w:t xml:space="preserve"> Systems</w:t>
+      </w:r>
+    </w:p>
+    <w:p>
+      <w:pPr>
+        <w:pStyle w:val="ListParagraph"/>
+        <w:numPr>
+          <w:ilvl w:val="1"/>
           <w:numId w:val="7"/>
         </w:numPr>
         <w:tabs>
@@ -9281,12 +9603,18 @@
           <w:rFonts w:asciiTheme="minorHAnsi" w:eastAsia="Batang" w:hAnsiTheme="minorHAnsi" w:cstheme="minorHAnsi"/>
         </w:rPr>
       </w:pPr>
-    </w:p>
-    <w:p>
-      <w:pPr>
-        <w:pStyle w:val="ListParagraph"/>
-        <w:numPr>
-          <w:ilvl w:val="0"/>
+      <w:r>
+        <w:rPr>
+          <w:rFonts w:asciiTheme="minorHAnsi" w:eastAsia="Batang" w:hAnsiTheme="minorHAnsi" w:cstheme="minorHAnsi"/>
+        </w:rPr>
+        <w:t>Story about managing 2000 forms</w:t>
+      </w:r>
+    </w:p>
+    <w:p>
+      <w:pPr>
+        <w:pStyle w:val="ListParagraph"/>
+        <w:numPr>
+          <w:ilvl w:val="2"/>
           <w:numId w:val="7"/>
         </w:numPr>
         <w:tabs>
@@ -9296,18 +9624,12 @@
           <w:rFonts w:asciiTheme="minorHAnsi" w:eastAsia="Batang" w:hAnsiTheme="minorHAnsi" w:cstheme="minorHAnsi"/>
         </w:rPr>
       </w:pPr>
-      <w:r>
-        <w:rPr>
-          <w:rFonts w:asciiTheme="minorHAnsi" w:eastAsia="Batang" w:hAnsiTheme="minorHAnsi" w:cstheme="minorHAnsi"/>
-        </w:rPr>
-        <w:t>I can work with peers during tense times</w:t>
-      </w:r>
-    </w:p>
-    <w:p>
-      <w:pPr>
-        <w:pStyle w:val="ListParagraph"/>
-        <w:numPr>
-          <w:ilvl w:val="1"/>
+    </w:p>
+    <w:p>
+      <w:pPr>
+        <w:pStyle w:val="ListParagraph"/>
+        <w:numPr>
+          <w:ilvl w:val="0"/>
           <w:numId w:val="7"/>
         </w:numPr>
         <w:tabs>
@@ -9321,126 +9643,14 @@
         <w:rPr>
           <w:rFonts w:asciiTheme="minorHAnsi" w:eastAsia="Batang" w:hAnsiTheme="minorHAnsi" w:cstheme="minorHAnsi"/>
         </w:rPr>
-        <w:t>Story about working with Sam</w:t>
-      </w:r>
-    </w:p>
-    <w:p>
-      <w:pPr>
-        <w:pStyle w:val="ListParagraph"/>
-        <w:numPr>
-          <w:ilvl w:val="2"/>
-          <w:numId w:val="7"/>
-        </w:numPr>
-        <w:shd w:val="clear" w:color="auto" w:fill="FFFFFF"/>
-      </w:pPr>
-      <w:r>
-        <w:t>Sam who used to be my junior became my senior</w:t>
-      </w:r>
-    </w:p>
-    <w:p>
-      <w:pPr>
-        <w:pStyle w:val="ListParagraph"/>
-        <w:numPr>
-          <w:ilvl w:val="2"/>
-          <w:numId w:val="7"/>
-        </w:numPr>
-        <w:shd w:val="clear" w:color="auto" w:fill="FFFFFF"/>
-      </w:pPr>
-      <w:r>
-        <w:t>He looked at the form and said “Moe could you work on this again?”</w:t>
-      </w:r>
-    </w:p>
-    <w:p>
-      <w:pPr>
-        <w:pStyle w:val="ListParagraph"/>
-        <w:numPr>
-          <w:ilvl w:val="2"/>
-          <w:numId w:val="7"/>
-        </w:numPr>
-        <w:shd w:val="clear" w:color="auto" w:fill="FFFFFF"/>
-      </w:pPr>
-      <w:r>
-        <w:t>My heart sank. Let alone that he became my senior, he asked to do everything over.</w:t>
-      </w:r>
-    </w:p>
-    <w:p>
-      <w:pPr>
-        <w:pStyle w:val="ListParagraph"/>
-        <w:numPr>
-          <w:ilvl w:val="2"/>
-          <w:numId w:val="7"/>
-        </w:numPr>
-        <w:shd w:val="clear" w:color="auto" w:fill="FFFFFF"/>
-      </w:pPr>
-      <w:r>
-        <w:t xml:space="preserve">But I calmed down, kneeled and asked “Hey, could you elaborate more?” </w:t>
-      </w:r>
-    </w:p>
-    <w:p>
-      <w:pPr>
-        <w:pStyle w:val="ListParagraph"/>
-        <w:numPr>
-          <w:ilvl w:val="2"/>
-          <w:numId w:val="7"/>
-        </w:numPr>
-        <w:shd w:val="clear" w:color="auto" w:fill="FFFFFF"/>
-      </w:pPr>
-      <w:r>
-        <w:t>My friend replied he wanted to keep style of the form consistent so the future and current employers will have easier time reading, fixing and modifying the form</w:t>
-      </w:r>
-    </w:p>
-    <w:p>
-      <w:pPr>
-        <w:pStyle w:val="ListParagraph"/>
-        <w:numPr>
-          <w:ilvl w:val="2"/>
-          <w:numId w:val="7"/>
-        </w:numPr>
-        <w:shd w:val="clear" w:color="auto" w:fill="FFFFFF"/>
-      </w:pPr>
-      <w:r>
-        <w:t>I said “thank you”</w:t>
-      </w:r>
-    </w:p>
-    <w:p>
-      <w:pPr>
-        <w:pStyle w:val="ListParagraph"/>
-        <w:numPr>
-          <w:ilvl w:val="2"/>
-          <w:numId w:val="7"/>
-        </w:numPr>
-        <w:shd w:val="clear" w:color="auto" w:fill="FFFFFF"/>
-      </w:pPr>
-      <w:r>
-        <w:t xml:space="preserve">I went back to my seat, revised my form, and walked over with him and did couple of </w:t>
-      </w:r>
-      <w:proofErr w:type="spellStart"/>
-      <w:r>
-        <w:t>iternations</w:t>
-      </w:r>
-      <w:proofErr w:type="spellEnd"/>
-      <w:r>
-        <w:t xml:space="preserve"> until all was okay.</w:t>
-      </w:r>
-    </w:p>
-    <w:p>
-      <w:pPr>
-        <w:pStyle w:val="ListParagraph"/>
-        <w:numPr>
-          <w:ilvl w:val="2"/>
-          <w:numId w:val="7"/>
-        </w:numPr>
-        <w:shd w:val="clear" w:color="auto" w:fill="FFFFFF"/>
-      </w:pPr>
-      <w:r>
-        <w:t>We worked together to build many forms together like this.</w:t>
-      </w:r>
-    </w:p>
-    <w:p>
-      <w:pPr>
-        <w:pStyle w:val="ListParagraph"/>
-        <w:numPr>
-          <w:ilvl w:val="0"/>
+        <w:t>I can work with peers during tense times</w:t>
+      </w:r>
+    </w:p>
+    <w:p>
+      <w:pPr>
+        <w:pStyle w:val="ListParagraph"/>
+        <w:numPr>
+          <w:ilvl w:val="1"/>
           <w:numId w:val="7"/>
         </w:numPr>
         <w:tabs>
@@ -9454,20 +9664,135 @@
         <w:rPr>
           <w:rFonts w:asciiTheme="minorHAnsi" w:eastAsia="Batang" w:hAnsiTheme="minorHAnsi" w:cstheme="minorHAnsi"/>
         </w:rPr>
-        <w:t xml:space="preserve">I love creating products that </w:t>
-      </w:r>
-      <w:r>
-        <w:rPr>
-          <w:rFonts w:asciiTheme="minorHAnsi" w:eastAsia="Batang" w:hAnsiTheme="minorHAnsi" w:cstheme="minorHAnsi"/>
-        </w:rPr>
-        <w:t>brings smile to people</w:t>
-      </w:r>
-    </w:p>
-    <w:p>
-      <w:pPr>
-        <w:pStyle w:val="ListParagraph"/>
-        <w:numPr>
-          <w:ilvl w:val="1"/>
+        <w:t>Story about working with Sam</w:t>
+      </w:r>
+    </w:p>
+    <w:p>
+      <w:pPr>
+        <w:pStyle w:val="ListParagraph"/>
+        <w:numPr>
+          <w:ilvl w:val="2"/>
+          <w:numId w:val="7"/>
+        </w:numPr>
+        <w:shd w:val="clear" w:color="auto" w:fill="FFFFFF"/>
+      </w:pPr>
+      <w:r>
+        <w:t>Sam who used to be my junior became my senior</w:t>
+      </w:r>
+    </w:p>
+    <w:p>
+      <w:pPr>
+        <w:pStyle w:val="ListParagraph"/>
+        <w:numPr>
+          <w:ilvl w:val="2"/>
+          <w:numId w:val="7"/>
+        </w:numPr>
+        <w:shd w:val="clear" w:color="auto" w:fill="FFFFFF"/>
+      </w:pPr>
+      <w:r>
+        <w:t xml:space="preserve">He looked at the form and </w:t>
+      </w:r>
+      <w:proofErr w:type="gramStart"/>
+      <w:r>
+        <w:t>said</w:t>
+      </w:r>
+      <w:proofErr w:type="gramEnd"/>
+      <w:r>
+        <w:t xml:space="preserve"> “Moe could you work on this again?”</w:t>
+      </w:r>
+    </w:p>
+    <w:p>
+      <w:pPr>
+        <w:pStyle w:val="ListParagraph"/>
+        <w:numPr>
+          <w:ilvl w:val="2"/>
+          <w:numId w:val="7"/>
+        </w:numPr>
+        <w:shd w:val="clear" w:color="auto" w:fill="FFFFFF"/>
+      </w:pPr>
+      <w:r>
+        <w:t>My heart sank. Let alone that he became my senior, he asked to do everything over.</w:t>
+      </w:r>
+    </w:p>
+    <w:p>
+      <w:pPr>
+        <w:pStyle w:val="ListParagraph"/>
+        <w:numPr>
+          <w:ilvl w:val="2"/>
+          <w:numId w:val="7"/>
+        </w:numPr>
+        <w:shd w:val="clear" w:color="auto" w:fill="FFFFFF"/>
+      </w:pPr>
+      <w:r>
+        <w:t xml:space="preserve">But I calmed down, kneeled and asked “Hey, could you elaborate more?” </w:t>
+      </w:r>
+    </w:p>
+    <w:p>
+      <w:pPr>
+        <w:pStyle w:val="ListParagraph"/>
+        <w:numPr>
+          <w:ilvl w:val="2"/>
+          <w:numId w:val="7"/>
+        </w:numPr>
+        <w:shd w:val="clear" w:color="auto" w:fill="FFFFFF"/>
+      </w:pPr>
+      <w:r>
+        <w:t>My friend replied he wanted to keep style of the form consistent so the future and current employers will have easier time reading, fixing and modifying the form</w:t>
+      </w:r>
+    </w:p>
+    <w:p>
+      <w:pPr>
+        <w:pStyle w:val="ListParagraph"/>
+        <w:numPr>
+          <w:ilvl w:val="2"/>
+          <w:numId w:val="7"/>
+        </w:numPr>
+        <w:shd w:val="clear" w:color="auto" w:fill="FFFFFF"/>
+      </w:pPr>
+      <w:r>
+        <w:t>I said “thank you”</w:t>
+      </w:r>
+    </w:p>
+    <w:p>
+      <w:pPr>
+        <w:pStyle w:val="ListParagraph"/>
+        <w:numPr>
+          <w:ilvl w:val="2"/>
+          <w:numId w:val="7"/>
+        </w:numPr>
+        <w:shd w:val="clear" w:color="auto" w:fill="FFFFFF"/>
+      </w:pPr>
+      <w:r>
+        <w:lastRenderedPageBreak/>
+        <w:t xml:space="preserve">I went back to my seat, revised my form, and walked over with him and did couple of </w:t>
+      </w:r>
+      <w:proofErr w:type="spellStart"/>
+      <w:r>
+        <w:t>iternations</w:t>
+      </w:r>
+      <w:proofErr w:type="spellEnd"/>
+      <w:r>
+        <w:t xml:space="preserve"> until all was okay.</w:t>
+      </w:r>
+    </w:p>
+    <w:p>
+      <w:pPr>
+        <w:pStyle w:val="ListParagraph"/>
+        <w:numPr>
+          <w:ilvl w:val="2"/>
+          <w:numId w:val="7"/>
+        </w:numPr>
+        <w:shd w:val="clear" w:color="auto" w:fill="FFFFFF"/>
+      </w:pPr>
+      <w:r>
+        <w:t>We worked together to build many forms together like this.</w:t>
+      </w:r>
+    </w:p>
+    <w:p>
+      <w:pPr>
+        <w:pStyle w:val="ListParagraph"/>
+        <w:numPr>
+          <w:ilvl w:val="0"/>
           <w:numId w:val="7"/>
         </w:numPr>
         <w:tabs>
@@ -9481,125 +9806,13 @@
         <w:rPr>
           <w:rFonts w:asciiTheme="minorHAnsi" w:eastAsia="Batang" w:hAnsiTheme="minorHAnsi" w:cstheme="minorHAnsi"/>
         </w:rPr>
-        <w:t>Story about the boring company in Toronto</w:t>
-      </w:r>
-    </w:p>
-    <w:p>
-      <w:pPr>
-        <w:pStyle w:val="ListParagraph"/>
-        <w:numPr>
-          <w:ilvl w:val="2"/>
-          <w:numId w:val="7"/>
-        </w:numPr>
-        <w:shd w:val="clear" w:color="auto" w:fill="FFFFFF"/>
-      </w:pPr>
-      <w:r>
-        <w:t>Jake came in and said a company in Toronto wanted to have the form revised</w:t>
-      </w:r>
-    </w:p>
-    <w:p>
-      <w:pPr>
-        <w:pStyle w:val="ListParagraph"/>
-        <w:numPr>
-          <w:ilvl w:val="2"/>
-          <w:numId w:val="7"/>
-        </w:numPr>
-        <w:shd w:val="clear" w:color="auto" w:fill="FFFFFF"/>
-      </w:pPr>
-      <w:r>
-        <w:lastRenderedPageBreak/>
-        <w:t xml:space="preserve">The company was in restructuring by other form, so it was mission critical for our product to create a product that meets financial goals and have perfect product, so the client would keep us </w:t>
-      </w:r>
-    </w:p>
-    <w:p>
-      <w:pPr>
-        <w:pStyle w:val="ListParagraph"/>
-        <w:numPr>
-          <w:ilvl w:val="2"/>
-          <w:numId w:val="7"/>
-        </w:numPr>
-        <w:shd w:val="clear" w:color="auto" w:fill="FFFFFF"/>
-      </w:pPr>
-      <w:r>
-        <w:t>I finished the work in about a day</w:t>
-      </w:r>
-    </w:p>
-    <w:p>
-      <w:pPr>
-        <w:pStyle w:val="ListParagraph"/>
-        <w:numPr>
-          <w:ilvl w:val="2"/>
-          <w:numId w:val="7"/>
-        </w:numPr>
-        <w:shd w:val="clear" w:color="auto" w:fill="FFFFFF"/>
-      </w:pPr>
-      <w:r>
-        <w:t>Jake went off to client. Came back said, no she wants it differently with changed business requirements</w:t>
-      </w:r>
-    </w:p>
-    <w:p>
-      <w:pPr>
-        <w:pStyle w:val="ListParagraph"/>
-        <w:numPr>
-          <w:ilvl w:val="2"/>
-          <w:numId w:val="7"/>
-        </w:numPr>
-        <w:shd w:val="clear" w:color="auto" w:fill="FFFFFF"/>
-      </w:pPr>
-      <w:r>
-        <w:t>I said no problem, and made fix</w:t>
-      </w:r>
-    </w:p>
-    <w:p>
-      <w:pPr>
-        <w:pStyle w:val="ListParagraph"/>
-        <w:numPr>
-          <w:ilvl w:val="2"/>
-          <w:numId w:val="7"/>
-        </w:numPr>
-        <w:shd w:val="clear" w:color="auto" w:fill="FFFFFF"/>
-      </w:pPr>
-      <w:r>
-        <w:t>Jake went off to client again, and came back and said the client wants more revisions with more requirements</w:t>
-      </w:r>
-    </w:p>
-    <w:p>
-      <w:pPr>
-        <w:pStyle w:val="ListParagraph"/>
-        <w:numPr>
-          <w:ilvl w:val="2"/>
-          <w:numId w:val="7"/>
-        </w:numPr>
-        <w:shd w:val="clear" w:color="auto" w:fill="FFFFFF"/>
-      </w:pPr>
-      <w:r>
-        <w:t>Jake was clearly frustrated and I assured him, hey it’s not a problem. I will get it done</w:t>
-      </w:r>
-    </w:p>
-    <w:p>
-      <w:pPr>
-        <w:pStyle w:val="ListParagraph"/>
-        <w:numPr>
-          <w:ilvl w:val="2"/>
-          <w:numId w:val="7"/>
-        </w:numPr>
-        <w:shd w:val="clear" w:color="auto" w:fill="FFFFFF"/>
-      </w:pPr>
-      <w:r>
-        <w:t>It took couple of revisions but when it was complete, and deployed to their system, Jake came rushing in and said “Hey Moe, I showed this to client and she said It’s Christmas. Christmas has come early. Thank you so much!!”</w:t>
-      </w:r>
-    </w:p>
-    <w:p>
-      <w:pPr>
-        <w:pStyle w:val="ListParagraph"/>
-        <w:numPr>
-          <w:ilvl w:val="2"/>
-          <w:numId w:val="7"/>
-        </w:numPr>
-        <w:shd w:val="clear" w:color="auto" w:fill="FFFFFF"/>
-      </w:pPr>
-      <w:r>
-        <w:t>The client decided to stay with us.</w:t>
+        <w:t xml:space="preserve">I love creating products that </w:t>
+      </w:r>
+      <w:r>
+        <w:rPr>
+          <w:rFonts w:asciiTheme="minorHAnsi" w:eastAsia="Batang" w:hAnsiTheme="minorHAnsi" w:cstheme="minorHAnsi"/>
+        </w:rPr>
+        <w:t>brings smile to people</w:t>
       </w:r>
     </w:p>
     <w:p>
@@ -9620,7 +9833,7 @@
         <w:rPr>
           <w:rFonts w:asciiTheme="minorHAnsi" w:eastAsia="Batang" w:hAnsiTheme="minorHAnsi" w:cstheme="minorHAnsi"/>
         </w:rPr>
-        <w:t>Story about Bold construction</w:t>
+        <w:t>Story about the boring company in Toronto</w:t>
       </w:r>
     </w:p>
     <w:p>
@@ -9628,6 +9841,139 @@
         <w:pStyle w:val="ListParagraph"/>
         <w:numPr>
           <w:ilvl w:val="2"/>
+          <w:numId w:val="7"/>
+        </w:numPr>
+        <w:shd w:val="clear" w:color="auto" w:fill="FFFFFF"/>
+      </w:pPr>
+      <w:r>
+        <w:t>Jake came in and said a company in Toronto wanted to have the form revised</w:t>
+      </w:r>
+    </w:p>
+    <w:p>
+      <w:pPr>
+        <w:pStyle w:val="ListParagraph"/>
+        <w:numPr>
+          <w:ilvl w:val="2"/>
+          <w:numId w:val="7"/>
+        </w:numPr>
+        <w:shd w:val="clear" w:color="auto" w:fill="FFFFFF"/>
+      </w:pPr>
+      <w:r>
+        <w:t xml:space="preserve">The company was in restructuring by other form, so it was mission critical for our product to create a product that meets financial goals and have perfect product, so the client would keep us </w:t>
+      </w:r>
+    </w:p>
+    <w:p>
+      <w:pPr>
+        <w:pStyle w:val="ListParagraph"/>
+        <w:numPr>
+          <w:ilvl w:val="2"/>
+          <w:numId w:val="7"/>
+        </w:numPr>
+        <w:shd w:val="clear" w:color="auto" w:fill="FFFFFF"/>
+      </w:pPr>
+      <w:r>
+        <w:t>I finished the work in about a day</w:t>
+      </w:r>
+    </w:p>
+    <w:p>
+      <w:pPr>
+        <w:pStyle w:val="ListParagraph"/>
+        <w:numPr>
+          <w:ilvl w:val="2"/>
+          <w:numId w:val="7"/>
+        </w:numPr>
+        <w:shd w:val="clear" w:color="auto" w:fill="FFFFFF"/>
+      </w:pPr>
+      <w:r>
+        <w:t>Jake went off to client. Came back said, no she wants it differently with changed business requirements</w:t>
+      </w:r>
+    </w:p>
+    <w:p>
+      <w:pPr>
+        <w:pStyle w:val="ListParagraph"/>
+        <w:numPr>
+          <w:ilvl w:val="2"/>
+          <w:numId w:val="7"/>
+        </w:numPr>
+        <w:shd w:val="clear" w:color="auto" w:fill="FFFFFF"/>
+      </w:pPr>
+      <w:r>
+        <w:t>I said no problem, and made fix</w:t>
+      </w:r>
+    </w:p>
+    <w:p>
+      <w:pPr>
+        <w:pStyle w:val="ListParagraph"/>
+        <w:numPr>
+          <w:ilvl w:val="2"/>
+          <w:numId w:val="7"/>
+        </w:numPr>
+        <w:shd w:val="clear" w:color="auto" w:fill="FFFFFF"/>
+      </w:pPr>
+      <w:r>
+        <w:t>Jake went off to client again, and came back and said the client wants more revisions with more requirements</w:t>
+      </w:r>
+    </w:p>
+    <w:p>
+      <w:pPr>
+        <w:pStyle w:val="ListParagraph"/>
+        <w:numPr>
+          <w:ilvl w:val="2"/>
+          <w:numId w:val="7"/>
+        </w:numPr>
+        <w:shd w:val="clear" w:color="auto" w:fill="FFFFFF"/>
+      </w:pPr>
+      <w:r>
+        <w:t xml:space="preserve">Jake was clearly </w:t>
+      </w:r>
+      <w:proofErr w:type="gramStart"/>
+      <w:r>
+        <w:t>frustrated</w:t>
+      </w:r>
+      <w:proofErr w:type="gramEnd"/>
+      <w:r>
+        <w:t xml:space="preserve"> and I assured him, hey it’s not a problem. I will get it done</w:t>
+      </w:r>
+    </w:p>
+    <w:p>
+      <w:pPr>
+        <w:pStyle w:val="ListParagraph"/>
+        <w:numPr>
+          <w:ilvl w:val="2"/>
+          <w:numId w:val="7"/>
+        </w:numPr>
+        <w:shd w:val="clear" w:color="auto" w:fill="FFFFFF"/>
+      </w:pPr>
+      <w:r>
+        <w:t xml:space="preserve">It took couple of revisions but when it was complete, and deployed to their system, Jake came rushing in and said “Hey Moe, I showed this to </w:t>
+      </w:r>
+      <w:proofErr w:type="gramStart"/>
+      <w:r>
+        <w:t>client</w:t>
+      </w:r>
+      <w:proofErr w:type="gramEnd"/>
+      <w:r>
+        <w:t xml:space="preserve"> and she said It’s Christmas. Christmas has come early. Thank you so much!!”</w:t>
+      </w:r>
+    </w:p>
+    <w:p>
+      <w:pPr>
+        <w:pStyle w:val="ListParagraph"/>
+        <w:numPr>
+          <w:ilvl w:val="2"/>
+          <w:numId w:val="7"/>
+        </w:numPr>
+        <w:shd w:val="clear" w:color="auto" w:fill="FFFFFF"/>
+      </w:pPr>
+      <w:r>
+        <w:t>The client decided to stay with us.</w:t>
+      </w:r>
+    </w:p>
+    <w:p>
+      <w:pPr>
+        <w:pStyle w:val="ListParagraph"/>
+        <w:numPr>
+          <w:ilvl w:val="1"/>
           <w:numId w:val="7"/>
         </w:numPr>
         <w:tabs>
@@ -9641,7 +9987,7 @@
         <w:rPr>
           <w:rFonts w:asciiTheme="minorHAnsi" w:eastAsia="Batang" w:hAnsiTheme="minorHAnsi" w:cstheme="minorHAnsi"/>
         </w:rPr>
-        <w:t>I was in charge of creating an electronic safety form application on behalf of Bold construction</w:t>
+        <w:t>Story about Bold construction</w:t>
       </w:r>
     </w:p>
     <w:p>
@@ -9662,21 +10008,7 @@
         <w:rPr>
           <w:rFonts w:asciiTheme="minorHAnsi" w:eastAsia="Batang" w:hAnsiTheme="minorHAnsi" w:cstheme="minorHAnsi"/>
         </w:rPr>
-        <w:t xml:space="preserve">It was to secure the client and join him to </w:t>
-      </w:r>
-      <w:proofErr w:type="spellStart"/>
-      <w:r>
-        <w:rPr>
-          <w:rFonts w:asciiTheme="minorHAnsi" w:eastAsia="Batang" w:hAnsiTheme="minorHAnsi" w:cstheme="minorHAnsi"/>
-        </w:rPr>
-        <w:t>SiteMax</w:t>
-      </w:r>
-      <w:proofErr w:type="spellEnd"/>
-      <w:r>
-        <w:rPr>
-          <w:rFonts w:asciiTheme="minorHAnsi" w:eastAsia="Batang" w:hAnsiTheme="minorHAnsi" w:cstheme="minorHAnsi"/>
-        </w:rPr>
-        <w:t xml:space="preserve"> Systems</w:t>
+        <w:t>I was in charge of creating an electronic safety form application on behalf of Bold construction</w:t>
       </w:r>
     </w:p>
     <w:p>
@@ -9697,7 +10029,21 @@
         <w:rPr>
           <w:rFonts w:asciiTheme="minorHAnsi" w:eastAsia="Batang" w:hAnsiTheme="minorHAnsi" w:cstheme="minorHAnsi"/>
         </w:rPr>
-        <w:t xml:space="preserve">So using the tool I have built during the off hours, or </w:t>
+        <w:t xml:space="preserve">It was to secure the client and join him to </w:t>
+      </w:r>
+      <w:proofErr w:type="spellStart"/>
+      <w:r>
+        <w:rPr>
+          <w:rFonts w:asciiTheme="minorHAnsi" w:eastAsia="Batang" w:hAnsiTheme="minorHAnsi" w:cstheme="minorHAnsi"/>
+        </w:rPr>
+        <w:t>SiteMax</w:t>
+      </w:r>
+      <w:proofErr w:type="spellEnd"/>
+      <w:r>
+        <w:rPr>
+          <w:rFonts w:asciiTheme="minorHAnsi" w:eastAsia="Batang" w:hAnsiTheme="minorHAnsi" w:cstheme="minorHAnsi"/>
+        </w:rPr>
+        <w:t xml:space="preserve"> Systems</w:t>
       </w:r>
     </w:p>
     <w:p>
@@ -9714,18 +10060,26 @@
           <w:rFonts w:asciiTheme="minorHAnsi" w:eastAsia="Batang" w:hAnsiTheme="minorHAnsi" w:cstheme="minorHAnsi"/>
         </w:rPr>
       </w:pPr>
-      <w:r>
-        <w:rPr>
-          <w:rFonts w:asciiTheme="minorHAnsi" w:eastAsia="Batang" w:hAnsiTheme="minorHAnsi" w:cstheme="minorHAnsi"/>
-        </w:rPr>
-        <w:t>During Christmas party, person at the Bold construction showed the work I have done on behalf of Bold construction. He was so excited to see</w:t>
-      </w:r>
-    </w:p>
-    <w:p>
-      <w:pPr>
-        <w:pStyle w:val="ListParagraph"/>
-        <w:numPr>
-          <w:ilvl w:val="0"/>
+      <w:proofErr w:type="gramStart"/>
+      <w:r>
+        <w:rPr>
+          <w:rFonts w:asciiTheme="minorHAnsi" w:eastAsia="Batang" w:hAnsiTheme="minorHAnsi" w:cstheme="minorHAnsi"/>
+        </w:rPr>
+        <w:t>So</w:t>
+      </w:r>
+      <w:proofErr w:type="gramEnd"/>
+      <w:r>
+        <w:rPr>
+          <w:rFonts w:asciiTheme="minorHAnsi" w:eastAsia="Batang" w:hAnsiTheme="minorHAnsi" w:cstheme="minorHAnsi"/>
+        </w:rPr>
+        <w:t xml:space="preserve"> using the tool I have built during the off hours, or </w:t>
+      </w:r>
+    </w:p>
+    <w:p>
+      <w:pPr>
+        <w:pStyle w:val="ListParagraph"/>
+        <w:numPr>
+          <w:ilvl w:val="2"/>
           <w:numId w:val="7"/>
         </w:numPr>
         <w:tabs>
@@ -9737,75 +10091,16 @@
       </w:pPr>
       <w:r>
         <w:rPr>
-          <w:rFonts w:asciiTheme="minorHAnsi" w:hAnsiTheme="minorHAnsi"/>
-          <w:color w:val="000000" w:themeColor="text1"/>
-        </w:rPr>
-        <w:t>I</w:t>
-      </w:r>
-      <w:r>
-        <w:rPr>
-          <w:rFonts w:asciiTheme="minorHAnsi" w:hAnsiTheme="minorHAnsi"/>
-          <w:color w:val="000000" w:themeColor="text1"/>
-        </w:rPr>
-        <w:t xml:space="preserve"> have proven history of</w:t>
-      </w:r>
-      <w:r>
-        <w:rPr>
-          <w:rFonts w:asciiTheme="minorHAnsi" w:hAnsiTheme="minorHAnsi"/>
-          <w:color w:val="000000" w:themeColor="text1"/>
-        </w:rPr>
-        <w:t xml:space="preserve"> </w:t>
-      </w:r>
-      <w:r>
-        <w:rPr>
-          <w:rFonts w:asciiTheme="minorHAnsi" w:hAnsiTheme="minorHAnsi"/>
-          <w:color w:val="000000" w:themeColor="text1"/>
-        </w:rPr>
-        <w:t>self-</w:t>
-      </w:r>
-      <w:r>
-        <w:rPr>
-          <w:rFonts w:asciiTheme="minorHAnsi" w:hAnsiTheme="minorHAnsi"/>
-          <w:color w:val="000000" w:themeColor="text1"/>
-        </w:rPr>
-        <w:t>learning</w:t>
-      </w:r>
-      <w:r>
-        <w:rPr>
-          <w:rFonts w:asciiTheme="minorHAnsi" w:hAnsiTheme="minorHAnsi"/>
-          <w:color w:val="000000" w:themeColor="text1"/>
-        </w:rPr>
-        <w:t xml:space="preserve"> which I love and </w:t>
-      </w:r>
-      <w:r>
-        <w:rPr>
-          <w:rFonts w:asciiTheme="minorHAnsi" w:hAnsiTheme="minorHAnsi"/>
-          <w:color w:val="000000" w:themeColor="text1"/>
-        </w:rPr>
-        <w:t xml:space="preserve">securing a job at </w:t>
-      </w:r>
-      <w:proofErr w:type="spellStart"/>
-      <w:r>
-        <w:rPr>
-          <w:rFonts w:asciiTheme="minorHAnsi" w:hAnsiTheme="minorHAnsi"/>
-          <w:color w:val="000000" w:themeColor="text1"/>
-        </w:rPr>
-        <w:t>SiteMax</w:t>
-      </w:r>
-      <w:proofErr w:type="spellEnd"/>
-      <w:r>
-        <w:rPr>
-          <w:rFonts w:asciiTheme="minorHAnsi" w:hAnsiTheme="minorHAnsi"/>
-          <w:color w:val="000000" w:themeColor="text1"/>
-        </w:rPr>
-        <w:t xml:space="preserve"> Systems</w:t>
-      </w:r>
-    </w:p>
-    <w:p>
-      <w:pPr>
-        <w:pStyle w:val="ListParagraph"/>
-        <w:numPr>
-          <w:ilvl w:val="1"/>
+          <w:rFonts w:asciiTheme="minorHAnsi" w:eastAsia="Batang" w:hAnsiTheme="minorHAnsi" w:cstheme="minorHAnsi"/>
+        </w:rPr>
+        <w:t>During Christmas party, person at the Bold construction showed the work I have done on behalf of Bold construction. He was so excited to see</w:t>
+      </w:r>
+    </w:p>
+    <w:p>
+      <w:pPr>
+        <w:pStyle w:val="ListParagraph"/>
+        <w:numPr>
+          <w:ilvl w:val="0"/>
           <w:numId w:val="7"/>
         </w:numPr>
         <w:tabs>
@@ -9820,7 +10115,49 @@
           <w:rFonts w:asciiTheme="minorHAnsi" w:hAnsiTheme="minorHAnsi"/>
           <w:color w:val="000000" w:themeColor="text1"/>
         </w:rPr>
-        <w:t xml:space="preserve">Story about Getting a job at </w:t>
+        <w:t>I</w:t>
+      </w:r>
+      <w:r>
+        <w:rPr>
+          <w:rFonts w:asciiTheme="minorHAnsi" w:hAnsiTheme="minorHAnsi"/>
+          <w:color w:val="000000" w:themeColor="text1"/>
+        </w:rPr>
+        <w:t xml:space="preserve"> have proven history of</w:t>
+      </w:r>
+      <w:r>
+        <w:rPr>
+          <w:rFonts w:asciiTheme="minorHAnsi" w:hAnsiTheme="minorHAnsi"/>
+          <w:color w:val="000000" w:themeColor="text1"/>
+        </w:rPr>
+        <w:t xml:space="preserve"> </w:t>
+      </w:r>
+      <w:r>
+        <w:rPr>
+          <w:rFonts w:asciiTheme="minorHAnsi" w:hAnsiTheme="minorHAnsi"/>
+          <w:color w:val="000000" w:themeColor="text1"/>
+        </w:rPr>
+        <w:t>self-</w:t>
+      </w:r>
+      <w:r>
+        <w:rPr>
+          <w:rFonts w:asciiTheme="minorHAnsi" w:hAnsiTheme="minorHAnsi"/>
+          <w:color w:val="000000" w:themeColor="text1"/>
+        </w:rPr>
+        <w:t>learning</w:t>
+      </w:r>
+      <w:r>
+        <w:rPr>
+          <w:rFonts w:asciiTheme="minorHAnsi" w:hAnsiTheme="minorHAnsi"/>
+          <w:color w:val="000000" w:themeColor="text1"/>
+        </w:rPr>
+        <w:t xml:space="preserve"> which I love and </w:t>
+      </w:r>
+      <w:r>
+        <w:rPr>
+          <w:rFonts w:asciiTheme="minorHAnsi" w:hAnsiTheme="minorHAnsi"/>
+          <w:color w:val="000000" w:themeColor="text1"/>
+        </w:rPr>
+        <w:t xml:space="preserve">securing a job at </w:t>
       </w:r>
       <w:proofErr w:type="spellStart"/>
       <w:r>
@@ -9831,12 +10168,19 @@
         <w:t>SiteMax</w:t>
       </w:r>
       <w:proofErr w:type="spellEnd"/>
-    </w:p>
-    <w:p>
-      <w:pPr>
-        <w:pStyle w:val="ListParagraph"/>
-        <w:numPr>
-          <w:ilvl w:val="2"/>
+      <w:r>
+        <w:rPr>
+          <w:rFonts w:asciiTheme="minorHAnsi" w:hAnsiTheme="minorHAnsi"/>
+          <w:color w:val="000000" w:themeColor="text1"/>
+        </w:rPr>
+        <w:t xml:space="preserve"> Systems</w:t>
+      </w:r>
+    </w:p>
+    <w:p>
+      <w:pPr>
+        <w:pStyle w:val="ListParagraph"/>
+        <w:numPr>
+          <w:ilvl w:val="1"/>
           <w:numId w:val="7"/>
         </w:numPr>
         <w:tabs>
@@ -9851,15 +10195,17 @@
           <w:rFonts w:asciiTheme="minorHAnsi" w:hAnsiTheme="minorHAnsi"/>
           <w:color w:val="000000" w:themeColor="text1"/>
         </w:rPr>
-        <w:t>Back when I graduated from university</w:t>
-      </w:r>
-      <w:r>
-        <w:rPr>
-          <w:rFonts w:asciiTheme="minorHAnsi" w:hAnsiTheme="minorHAnsi"/>
-          <w:color w:val="000000" w:themeColor="text1"/>
-        </w:rPr>
-        <w:t xml:space="preserve"> of Toronto, I had little money with no prospect of going into graduate school </w:t>
-      </w:r>
+        <w:t xml:space="preserve">Story about Getting a job at </w:t>
+      </w:r>
+      <w:proofErr w:type="spellStart"/>
+      <w:r>
+        <w:rPr>
+          <w:rFonts w:asciiTheme="minorHAnsi" w:hAnsiTheme="minorHAnsi"/>
+          <w:color w:val="000000" w:themeColor="text1"/>
+        </w:rPr>
+        <w:t>SiteMax</w:t>
+      </w:r>
+      <w:proofErr w:type="spellEnd"/>
     </w:p>
     <w:p>
       <w:pPr>
@@ -9877,9 +10223,17 @@
       </w:pPr>
       <w:r>
         <w:rPr>
-          <w:rFonts w:asciiTheme="minorHAnsi" w:eastAsia="Batang" w:hAnsiTheme="minorHAnsi" w:cstheme="minorHAnsi"/>
-        </w:rPr>
-        <w:t>I had to get a job, and I knew program was my passion but wondered how am I going to get there?</w:t>
+          <w:rFonts w:asciiTheme="minorHAnsi" w:hAnsiTheme="minorHAnsi"/>
+          <w:color w:val="000000" w:themeColor="text1"/>
+        </w:rPr>
+        <w:t>Back when I graduated from university</w:t>
+      </w:r>
+      <w:r>
+        <w:rPr>
+          <w:rFonts w:asciiTheme="minorHAnsi" w:hAnsiTheme="minorHAnsi"/>
+          <w:color w:val="000000" w:themeColor="text1"/>
+        </w:rPr>
+        <w:t xml:space="preserve"> of Toronto, I had little money with no prospect of going into graduate school </w:t>
       </w:r>
     </w:p>
     <w:p>
@@ -9900,21 +10254,7 @@
         <w:rPr>
           <w:rFonts w:asciiTheme="minorHAnsi" w:eastAsia="Batang" w:hAnsiTheme="minorHAnsi" w:cstheme="minorHAnsi"/>
         </w:rPr>
-        <w:t xml:space="preserve">I first did </w:t>
-      </w:r>
-      <w:proofErr w:type="spellStart"/>
-      <w:r>
-        <w:rPr>
-          <w:rFonts w:asciiTheme="minorHAnsi" w:eastAsia="Batang" w:hAnsiTheme="minorHAnsi" w:cstheme="minorHAnsi"/>
-        </w:rPr>
-        <w:t>freelnancing</w:t>
-      </w:r>
-      <w:proofErr w:type="spellEnd"/>
-      <w:r>
-        <w:rPr>
-          <w:rFonts w:asciiTheme="minorHAnsi" w:eastAsia="Batang" w:hAnsiTheme="minorHAnsi" w:cstheme="minorHAnsi"/>
-        </w:rPr>
-        <w:t>, and I earned $1000 after an year</w:t>
+        <w:t>I had to get a job, and I knew program was my passion but wondered how am I going to get there?</w:t>
       </w:r>
     </w:p>
     <w:p>
@@ -9935,7 +10275,35 @@
         <w:rPr>
           <w:rFonts w:asciiTheme="minorHAnsi" w:eastAsia="Batang" w:hAnsiTheme="minorHAnsi" w:cstheme="minorHAnsi"/>
         </w:rPr>
-        <w:t>But this was nowhere enough to get where I wanted.</w:t>
+        <w:t xml:space="preserve">I first did </w:t>
+      </w:r>
+      <w:proofErr w:type="spellStart"/>
+      <w:r>
+        <w:rPr>
+          <w:rFonts w:asciiTheme="minorHAnsi" w:eastAsia="Batang" w:hAnsiTheme="minorHAnsi" w:cstheme="minorHAnsi"/>
+        </w:rPr>
+        <w:t>freelnancing</w:t>
+      </w:r>
+      <w:proofErr w:type="spellEnd"/>
+      <w:r>
+        <w:rPr>
+          <w:rFonts w:asciiTheme="minorHAnsi" w:eastAsia="Batang" w:hAnsiTheme="minorHAnsi" w:cstheme="minorHAnsi"/>
+        </w:rPr>
+        <w:t xml:space="preserve">, and I earned $1000 after </w:t>
+      </w:r>
+      <w:proofErr w:type="gramStart"/>
+      <w:r>
+        <w:rPr>
+          <w:rFonts w:asciiTheme="minorHAnsi" w:eastAsia="Batang" w:hAnsiTheme="minorHAnsi" w:cstheme="minorHAnsi"/>
+        </w:rPr>
+        <w:t>an</w:t>
+      </w:r>
+      <w:proofErr w:type="gramEnd"/>
+      <w:r>
+        <w:rPr>
+          <w:rFonts w:asciiTheme="minorHAnsi" w:eastAsia="Batang" w:hAnsiTheme="minorHAnsi" w:cstheme="minorHAnsi"/>
+        </w:rPr>
+        <w:t xml:space="preserve"> year</w:t>
       </w:r>
     </w:p>
     <w:p>
@@ -9956,7 +10324,7 @@
         <w:rPr>
           <w:rFonts w:asciiTheme="minorHAnsi" w:eastAsia="Batang" w:hAnsiTheme="minorHAnsi" w:cstheme="minorHAnsi"/>
         </w:rPr>
-        <w:t>So I picked up only $1000 and left to Vancouver from Calgary</w:t>
+        <w:t>But this was nowhere enough to get where I wanted.</w:t>
       </w:r>
     </w:p>
     <w:p>
@@ -9973,11 +10341,19 @@
           <w:rFonts w:asciiTheme="minorHAnsi" w:eastAsia="Batang" w:hAnsiTheme="minorHAnsi" w:cstheme="minorHAnsi"/>
         </w:rPr>
       </w:pPr>
-      <w:r>
-        <w:rPr>
-          <w:rFonts w:asciiTheme="minorHAnsi" w:eastAsia="Batang" w:hAnsiTheme="minorHAnsi" w:cstheme="minorHAnsi"/>
-        </w:rPr>
-        <w:t>I worked at Superstore and used my time with Udacity to self-train myself into this position</w:t>
+      <w:proofErr w:type="gramStart"/>
+      <w:r>
+        <w:rPr>
+          <w:rFonts w:asciiTheme="minorHAnsi" w:eastAsia="Batang" w:hAnsiTheme="minorHAnsi" w:cstheme="minorHAnsi"/>
+        </w:rPr>
+        <w:t>So</w:t>
+      </w:r>
+      <w:proofErr w:type="gramEnd"/>
+      <w:r>
+        <w:rPr>
+          <w:rFonts w:asciiTheme="minorHAnsi" w:eastAsia="Batang" w:hAnsiTheme="minorHAnsi" w:cstheme="minorHAnsi"/>
+        </w:rPr>
+        <w:t xml:space="preserve"> I picked up only $1000 and left to Vancouver from Calgary</w:t>
       </w:r>
     </w:p>
     <w:p>
@@ -9998,7 +10374,7 @@
         <w:rPr>
           <w:rFonts w:asciiTheme="minorHAnsi" w:eastAsia="Batang" w:hAnsiTheme="minorHAnsi" w:cstheme="minorHAnsi"/>
         </w:rPr>
-        <w:t>When I felt down, I went to rose garden at UBC to tell myself all is well</w:t>
+        <w:t>I worked at Superstore and used my time with Udacity to self-train myself into this position</w:t>
       </w:r>
     </w:p>
     <w:p>
@@ -10019,28 +10395,14 @@
         <w:rPr>
           <w:rFonts w:asciiTheme="minorHAnsi" w:eastAsia="Batang" w:hAnsiTheme="minorHAnsi" w:cstheme="minorHAnsi"/>
         </w:rPr>
-        <w:t xml:space="preserve">After 2 years, I got a job at </w:t>
-      </w:r>
-      <w:proofErr w:type="spellStart"/>
-      <w:r>
-        <w:rPr>
-          <w:rFonts w:asciiTheme="minorHAnsi" w:eastAsia="Batang" w:hAnsiTheme="minorHAnsi" w:cstheme="minorHAnsi"/>
-        </w:rPr>
-        <w:t>SiteMax</w:t>
-      </w:r>
-      <w:proofErr w:type="spellEnd"/>
-      <w:r>
-        <w:rPr>
-          <w:rFonts w:asciiTheme="minorHAnsi" w:eastAsia="Batang" w:hAnsiTheme="minorHAnsi" w:cstheme="minorHAnsi"/>
-        </w:rPr>
-        <w:t xml:space="preserve"> Systems thanks to my wonderful CEO, James Faulkner</w:t>
-      </w:r>
-    </w:p>
-    <w:p>
-      <w:pPr>
-        <w:pStyle w:val="ListParagraph"/>
-        <w:numPr>
-          <w:ilvl w:val="1"/>
+        <w:t>When I felt down, I went to rose garden at UBC to tell myself all is well</w:t>
+      </w:r>
+    </w:p>
+    <w:p>
+      <w:pPr>
+        <w:pStyle w:val="ListParagraph"/>
+        <w:numPr>
+          <w:ilvl w:val="2"/>
           <w:numId w:val="7"/>
         </w:numPr>
         <w:tabs>
@@ -10052,26 +10414,30 @@
       </w:pPr>
       <w:r>
         <w:rPr>
-          <w:rFonts w:asciiTheme="minorHAnsi" w:hAnsiTheme="minorHAnsi"/>
-          <w:color w:val="000000" w:themeColor="text1"/>
-        </w:rPr>
-        <w:t xml:space="preserve">Story about practicing Algorithm at </w:t>
+          <w:rFonts w:asciiTheme="minorHAnsi" w:eastAsia="Batang" w:hAnsiTheme="minorHAnsi" w:cstheme="minorHAnsi"/>
+        </w:rPr>
+        <w:t xml:space="preserve">After 2 years, I got a job at </w:t>
       </w:r>
       <w:proofErr w:type="spellStart"/>
       <w:r>
         <w:rPr>
-          <w:rFonts w:asciiTheme="minorHAnsi" w:hAnsiTheme="minorHAnsi"/>
-          <w:color w:val="000000" w:themeColor="text1"/>
+          <w:rFonts w:asciiTheme="minorHAnsi" w:eastAsia="Batang" w:hAnsiTheme="minorHAnsi" w:cstheme="minorHAnsi"/>
         </w:rPr>
         <w:t>SiteMax</w:t>
       </w:r>
       <w:proofErr w:type="spellEnd"/>
-    </w:p>
-    <w:p>
-      <w:pPr>
-        <w:pStyle w:val="ListParagraph"/>
-        <w:numPr>
-          <w:ilvl w:val="2"/>
+      <w:r>
+        <w:rPr>
+          <w:rFonts w:asciiTheme="minorHAnsi" w:eastAsia="Batang" w:hAnsiTheme="minorHAnsi" w:cstheme="minorHAnsi"/>
+        </w:rPr>
+        <w:t xml:space="preserve"> Systems thanks to my wonderful CEO, James Faulkner</w:t>
+      </w:r>
+    </w:p>
+    <w:p>
+      <w:pPr>
+        <w:pStyle w:val="ListParagraph"/>
+        <w:numPr>
+          <w:ilvl w:val="1"/>
           <w:numId w:val="7"/>
         </w:numPr>
         <w:tabs>
@@ -10083,42 +10449,20 @@
       </w:pPr>
       <w:r>
         <w:rPr>
-          <w:rFonts w:asciiTheme="minorHAnsi" w:eastAsia="Batang" w:hAnsiTheme="minorHAnsi" w:cstheme="minorHAnsi"/>
-        </w:rPr>
-        <w:t xml:space="preserve">I was at </w:t>
+          <w:rFonts w:asciiTheme="minorHAnsi" w:hAnsiTheme="minorHAnsi"/>
+          <w:color w:val="000000" w:themeColor="text1"/>
+        </w:rPr>
+        <w:t xml:space="preserve">Story about practicing Algorithm at </w:t>
       </w:r>
       <w:proofErr w:type="spellStart"/>
       <w:r>
         <w:rPr>
-          <w:rFonts w:asciiTheme="minorHAnsi" w:eastAsia="Batang" w:hAnsiTheme="minorHAnsi" w:cstheme="minorHAnsi"/>
+          <w:rFonts w:asciiTheme="minorHAnsi" w:hAnsiTheme="minorHAnsi"/>
+          <w:color w:val="000000" w:themeColor="text1"/>
         </w:rPr>
         <w:t>SiteMax</w:t>
       </w:r>
       <w:proofErr w:type="spellEnd"/>
-      <w:r>
-        <w:rPr>
-          <w:rFonts w:asciiTheme="minorHAnsi" w:eastAsia="Batang" w:hAnsiTheme="minorHAnsi" w:cstheme="minorHAnsi"/>
-        </w:rPr>
-        <w:t xml:space="preserve"> Systems, and I was</w:t>
-      </w:r>
-      <w:r>
-        <w:rPr>
-          <w:rFonts w:asciiTheme="minorHAnsi" w:eastAsia="Batang" w:hAnsiTheme="minorHAnsi" w:cstheme="minorHAnsi"/>
-        </w:rPr>
-        <w:t xml:space="preserve"> dealing</w:t>
-      </w:r>
-      <w:r>
-        <w:rPr>
-          <w:rFonts w:asciiTheme="minorHAnsi" w:eastAsia="Batang" w:hAnsiTheme="minorHAnsi" w:cstheme="minorHAnsi"/>
-        </w:rPr>
-        <w:t xml:space="preserve"> </w:t>
-      </w:r>
-      <w:r>
-        <w:rPr>
-          <w:rFonts w:asciiTheme="minorHAnsi" w:eastAsia="Batang" w:hAnsiTheme="minorHAnsi" w:cstheme="minorHAnsi"/>
-        </w:rPr>
-        <w:t>with nervousness</w:t>
-      </w:r>
     </w:p>
     <w:p>
       <w:pPr>
@@ -10138,7 +10482,40 @@
         <w:rPr>
           <w:rFonts w:asciiTheme="minorHAnsi" w:eastAsia="Batang" w:hAnsiTheme="minorHAnsi" w:cstheme="minorHAnsi"/>
         </w:rPr>
-        <w:t>I often brought work to home and stayed late, but this resulted in me getting burned out.</w:t>
+        <w:lastRenderedPageBreak/>
+        <w:t xml:space="preserve">I was at </w:t>
+      </w:r>
+      <w:proofErr w:type="spellStart"/>
+      <w:r>
+        <w:rPr>
+          <w:rFonts w:asciiTheme="minorHAnsi" w:eastAsia="Batang" w:hAnsiTheme="minorHAnsi" w:cstheme="minorHAnsi"/>
+        </w:rPr>
+        <w:t>SiteMax</w:t>
+      </w:r>
+      <w:proofErr w:type="spellEnd"/>
+      <w:r>
+        <w:rPr>
+          <w:rFonts w:asciiTheme="minorHAnsi" w:eastAsia="Batang" w:hAnsiTheme="minorHAnsi" w:cstheme="minorHAnsi"/>
+        </w:rPr>
+        <w:t xml:space="preserve"> Systems, and I was</w:t>
+      </w:r>
+      <w:r>
+        <w:rPr>
+          <w:rFonts w:asciiTheme="minorHAnsi" w:eastAsia="Batang" w:hAnsiTheme="minorHAnsi" w:cstheme="minorHAnsi"/>
+        </w:rPr>
+        <w:t xml:space="preserve"> dealing</w:t>
+      </w:r>
+      <w:r>
+        <w:rPr>
+          <w:rFonts w:asciiTheme="minorHAnsi" w:eastAsia="Batang" w:hAnsiTheme="minorHAnsi" w:cstheme="minorHAnsi"/>
+        </w:rPr>
+        <w:t xml:space="preserve"> </w:t>
+      </w:r>
+      <w:r>
+        <w:rPr>
+          <w:rFonts w:asciiTheme="minorHAnsi" w:eastAsia="Batang" w:hAnsiTheme="minorHAnsi" w:cstheme="minorHAnsi"/>
+        </w:rPr>
+        <w:t>with nervousness</w:t>
       </w:r>
     </w:p>
     <w:p>
@@ -10159,7 +10536,7 @@
         <w:rPr>
           <w:rFonts w:asciiTheme="minorHAnsi" w:eastAsia="Batang" w:hAnsiTheme="minorHAnsi" w:cstheme="minorHAnsi"/>
         </w:rPr>
-        <w:t>I let my team down</w:t>
+        <w:t>I often brought work to home and stayed late, but this resulted in me getting burned out.</w:t>
       </w:r>
     </w:p>
     <w:p>
@@ -10180,7 +10557,7 @@
         <w:rPr>
           <w:rFonts w:asciiTheme="minorHAnsi" w:eastAsia="Batang" w:hAnsiTheme="minorHAnsi" w:cstheme="minorHAnsi"/>
         </w:rPr>
-        <w:t>I had to deal with this problem</w:t>
+        <w:t>I let my team down</w:t>
       </w:r>
     </w:p>
     <w:p>
@@ -10201,7 +10578,7 @@
         <w:rPr>
           <w:rFonts w:asciiTheme="minorHAnsi" w:eastAsia="Batang" w:hAnsiTheme="minorHAnsi" w:cstheme="minorHAnsi"/>
         </w:rPr>
-        <w:t>I practiced algorithm problems</w:t>
+        <w:t>I had to deal with this problem</w:t>
       </w:r>
     </w:p>
     <w:p>
@@ -10222,19 +10599,7 @@
         <w:rPr>
           <w:rFonts w:asciiTheme="minorHAnsi" w:eastAsia="Batang" w:hAnsiTheme="minorHAnsi" w:cstheme="minorHAnsi"/>
         </w:rPr>
-        <w:t>I got 0 initially</w:t>
-      </w:r>
-      <w:r>
-        <w:rPr>
-          <w:rFonts w:asciiTheme="minorHAnsi" w:eastAsia="Batang" w:hAnsiTheme="minorHAnsi" w:cstheme="minorHAnsi"/>
-        </w:rPr>
-        <w:t xml:space="preserve"> (really)</w:t>
-      </w:r>
-      <w:r>
-        <w:rPr>
-          <w:rFonts w:asciiTheme="minorHAnsi" w:eastAsia="Batang" w:hAnsiTheme="minorHAnsi" w:cstheme="minorHAnsi"/>
-        </w:rPr>
-        <w:t>.</w:t>
+        <w:t>I practiced algorithm problems</w:t>
       </w:r>
     </w:p>
     <w:p>
@@ -10255,8 +10620,19 @@
         <w:rPr>
           <w:rFonts w:asciiTheme="minorHAnsi" w:eastAsia="Batang" w:hAnsiTheme="minorHAnsi" w:cstheme="minorHAnsi"/>
         </w:rPr>
-        <w:lastRenderedPageBreak/>
-        <w:t>But I practiced and reviewed, and got 5/5 eventually</w:t>
+        <w:t>I got 0 initially</w:t>
+      </w:r>
+      <w:r>
+        <w:rPr>
+          <w:rFonts w:asciiTheme="minorHAnsi" w:eastAsia="Batang" w:hAnsiTheme="minorHAnsi" w:cstheme="minorHAnsi"/>
+        </w:rPr>
+        <w:t xml:space="preserve"> (really)</w:t>
+      </w:r>
+      <w:r>
+        <w:rPr>
+          <w:rFonts w:asciiTheme="minorHAnsi" w:eastAsia="Batang" w:hAnsiTheme="minorHAnsi" w:cstheme="minorHAnsi"/>
+        </w:rPr>
+        <w:t>.</w:t>
       </w:r>
     </w:p>
     <w:p>
@@ -10277,7 +10653,7 @@
         <w:rPr>
           <w:rFonts w:asciiTheme="minorHAnsi" w:eastAsia="Batang" w:hAnsiTheme="minorHAnsi" w:cstheme="minorHAnsi"/>
         </w:rPr>
-        <w:t>Not only that, I taught peers over the video</w:t>
+        <w:t>But I practiced and reviewed, and got 5/5 eventually</w:t>
       </w:r>
     </w:p>
     <w:p>
@@ -10298,33 +10674,21 @@
         <w:rPr>
           <w:rFonts w:asciiTheme="minorHAnsi" w:eastAsia="Batang" w:hAnsiTheme="minorHAnsi" w:cstheme="minorHAnsi"/>
         </w:rPr>
-        <w:t xml:space="preserve">This helped me to become more relaxed at </w:t>
-      </w:r>
-      <w:proofErr w:type="spellStart"/>
-      <w:r>
-        <w:rPr>
-          <w:rFonts w:asciiTheme="minorHAnsi" w:eastAsia="Batang" w:hAnsiTheme="minorHAnsi" w:cstheme="minorHAnsi"/>
-        </w:rPr>
-        <w:t>SiteMax</w:t>
-      </w:r>
-      <w:proofErr w:type="spellEnd"/>
-      <w:r>
-        <w:rPr>
-          <w:rFonts w:asciiTheme="minorHAnsi" w:eastAsia="Batang" w:hAnsiTheme="minorHAnsi" w:cstheme="minorHAnsi"/>
-        </w:rPr>
-        <w:t>, knowing that the problem I am dealing is something that tak</w:t>
-      </w:r>
-      <w:r>
-        <w:rPr>
-          <w:rFonts w:asciiTheme="minorHAnsi" w:eastAsia="Batang" w:hAnsiTheme="minorHAnsi" w:cstheme="minorHAnsi"/>
-        </w:rPr>
-        <w:t>e</w:t>
-      </w:r>
-      <w:r>
-        <w:rPr>
-          <w:rFonts w:asciiTheme="minorHAnsi" w:eastAsia="Batang" w:hAnsiTheme="minorHAnsi" w:cstheme="minorHAnsi"/>
-        </w:rPr>
-        <w:t>s time.</w:t>
+        <w:t xml:space="preserve">Not only that, </w:t>
+      </w:r>
+      <w:proofErr w:type="gramStart"/>
+      <w:r>
+        <w:rPr>
+          <w:rFonts w:asciiTheme="minorHAnsi" w:eastAsia="Batang" w:hAnsiTheme="minorHAnsi" w:cstheme="minorHAnsi"/>
+        </w:rPr>
+        <w:t>I</w:t>
+      </w:r>
+      <w:proofErr w:type="gramEnd"/>
+      <w:r>
+        <w:rPr>
+          <w:rFonts w:asciiTheme="minorHAnsi" w:eastAsia="Batang" w:hAnsiTheme="minorHAnsi" w:cstheme="minorHAnsi"/>
+        </w:rPr>
+        <w:t xml:space="preserve"> taught peers over the video</w:t>
       </w:r>
     </w:p>
     <w:p>
@@ -10345,7 +10709,68 @@
         <w:rPr>
           <w:rFonts w:asciiTheme="minorHAnsi" w:eastAsia="Batang" w:hAnsiTheme="minorHAnsi" w:cstheme="minorHAnsi"/>
         </w:rPr>
-        <w:t>I used this skillsets to train 4 developers at my company</w:t>
+        <w:t xml:space="preserve">This helped me to become more relaxed at </w:t>
+      </w:r>
+      <w:proofErr w:type="spellStart"/>
+      <w:r>
+        <w:rPr>
+          <w:rFonts w:asciiTheme="minorHAnsi" w:eastAsia="Batang" w:hAnsiTheme="minorHAnsi" w:cstheme="minorHAnsi"/>
+        </w:rPr>
+        <w:t>SiteMax</w:t>
+      </w:r>
+      <w:proofErr w:type="spellEnd"/>
+      <w:r>
+        <w:rPr>
+          <w:rFonts w:asciiTheme="minorHAnsi" w:eastAsia="Batang" w:hAnsiTheme="minorHAnsi" w:cstheme="minorHAnsi"/>
+        </w:rPr>
+        <w:t>, knowing that the problem I am dealing is something that tak</w:t>
+      </w:r>
+      <w:r>
+        <w:rPr>
+          <w:rFonts w:asciiTheme="minorHAnsi" w:eastAsia="Batang" w:hAnsiTheme="minorHAnsi" w:cstheme="minorHAnsi"/>
+        </w:rPr>
+        <w:t>e</w:t>
+      </w:r>
+      <w:r>
+        <w:rPr>
+          <w:rFonts w:asciiTheme="minorHAnsi" w:eastAsia="Batang" w:hAnsiTheme="minorHAnsi" w:cstheme="minorHAnsi"/>
+        </w:rPr>
+        <w:t>s time.</w:t>
+      </w:r>
+    </w:p>
+    <w:p>
+      <w:pPr>
+        <w:pStyle w:val="ListParagraph"/>
+        <w:numPr>
+          <w:ilvl w:val="2"/>
+          <w:numId w:val="7"/>
+        </w:numPr>
+        <w:tabs>
+          <w:tab w:val="left" w:pos="5560"/>
+        </w:tabs>
+        <w:rPr>
+          <w:rFonts w:asciiTheme="minorHAnsi" w:eastAsia="Batang" w:hAnsiTheme="minorHAnsi" w:cstheme="minorHAnsi"/>
+        </w:rPr>
+      </w:pPr>
+      <w:r>
+        <w:rPr>
+          <w:rFonts w:asciiTheme="minorHAnsi" w:eastAsia="Batang" w:hAnsiTheme="minorHAnsi" w:cstheme="minorHAnsi"/>
+        </w:rPr>
+        <w:t xml:space="preserve">I used </w:t>
+      </w:r>
+      <w:proofErr w:type="gramStart"/>
+      <w:r>
+        <w:rPr>
+          <w:rFonts w:asciiTheme="minorHAnsi" w:eastAsia="Batang" w:hAnsiTheme="minorHAnsi" w:cstheme="minorHAnsi"/>
+        </w:rPr>
+        <w:t>this skillsets</w:t>
+      </w:r>
+      <w:proofErr w:type="gramEnd"/>
+      <w:r>
+        <w:rPr>
+          <w:rFonts w:asciiTheme="minorHAnsi" w:eastAsia="Batang" w:hAnsiTheme="minorHAnsi" w:cstheme="minorHAnsi"/>
+        </w:rPr>
+        <w:t xml:space="preserve"> to train 4 developers at my company</w:t>
       </w:r>
     </w:p>
     <w:p>

</xml_diff>

<commit_message>
feat: Add progress #37 'Interview Practice, Auth0'
</commit_message>
<xml_diff>
--- a/big-interview/auth0/interview_practice.docx
+++ b/big-interview/auth0/interview_practice.docx
@@ -3224,15 +3224,7 @@
           <w:sz w:val="28"/>
           <w:szCs w:val="28"/>
         </w:rPr>
-        <w:t>With my strong work ethics</w:t>
-      </w:r>
-      <w:r>
-        <w:rPr>
-          <w:rFonts w:asciiTheme="minorHAnsi" w:hAnsiTheme="minorHAnsi" w:cstheme="minorHAnsi"/>
-          <w:sz w:val="28"/>
-          <w:szCs w:val="28"/>
-        </w:rPr>
-        <w:t xml:space="preserve">, </w:t>
+        <w:t xml:space="preserve">With my strong work ethics, </w:t>
       </w:r>
       <w:r>
         <w:rPr>
@@ -6851,16 +6843,7 @@
           <w:sz w:val="24"/>
           <w:szCs w:val="24"/>
         </w:rPr>
-        <w:t>Second</w:t>
-      </w:r>
-      <w:r>
-        <w:rPr>
-          <w:rFonts w:asciiTheme="minorHAnsi" w:hAnsiTheme="minorHAnsi" w:cs="Arial"/>
-          <w:color w:val="000000" w:themeColor="text1"/>
-          <w:sz w:val="24"/>
-          <w:szCs w:val="24"/>
-        </w:rPr>
-        <w:t xml:space="preserve"> Practice</w:t>
+        <w:t>Second Practice</w:t>
       </w:r>
       <w:r>
         <w:t xml:space="preserve"> </w:t>
@@ -8720,13 +8703,7 @@
         <w:rPr>
           <w:rFonts w:asciiTheme="minorHAnsi" w:eastAsia="Batang" w:hAnsiTheme="minorHAnsi" w:cstheme="minorHAnsi"/>
         </w:rPr>
-        <w:t>I have strong work ethics, and I</w:t>
-      </w:r>
-      <w:r>
-        <w:rPr>
-          <w:rFonts w:asciiTheme="minorHAnsi" w:eastAsia="Batang" w:hAnsiTheme="minorHAnsi" w:cstheme="minorHAnsi"/>
-        </w:rPr>
-        <w:t xml:space="preserve"> make sure products are delivered on time</w:t>
+        <w:t>I have strong work ethics, and I make sure products are delivered on time</w:t>
       </w:r>
     </w:p>
     <w:p>
@@ -8810,35 +8787,7 @@
           <w:rFonts w:asciiTheme="minorHAnsi" w:hAnsiTheme="minorHAnsi"/>
           <w:color w:val="000000" w:themeColor="text1"/>
         </w:rPr>
-        <w:t xml:space="preserve">I </w:t>
-      </w:r>
-      <w:r>
-        <w:rPr>
-          <w:rFonts w:asciiTheme="minorHAnsi" w:hAnsiTheme="minorHAnsi"/>
-          <w:color w:val="000000" w:themeColor="text1"/>
-        </w:rPr>
-        <w:t xml:space="preserve">am a dedicated self-learner with </w:t>
-      </w:r>
-      <w:r>
-        <w:rPr>
-          <w:rFonts w:asciiTheme="minorHAnsi" w:hAnsiTheme="minorHAnsi"/>
-          <w:color w:val="000000" w:themeColor="text1"/>
-        </w:rPr>
-        <w:t>proven history of self-learning</w:t>
-      </w:r>
-      <w:r>
-        <w:rPr>
-          <w:rFonts w:asciiTheme="minorHAnsi" w:hAnsiTheme="minorHAnsi"/>
-          <w:color w:val="000000" w:themeColor="text1"/>
-        </w:rPr>
-        <w:t xml:space="preserve"> in web development</w:t>
-      </w:r>
-      <w:r>
-        <w:rPr>
-          <w:rFonts w:asciiTheme="minorHAnsi" w:hAnsiTheme="minorHAnsi"/>
-          <w:color w:val="000000" w:themeColor="text1"/>
-        </w:rPr>
-        <w:t xml:space="preserve"> and securing a job at </w:t>
+        <w:t xml:space="preserve">I am a dedicated self-learner with proven history of self-learning in web development and securing a job at </w:t>
       </w:r>
       <w:proofErr w:type="spellStart"/>
       <w:r>
@@ -10775,6 +10724,469 @@
     </w:p>
     <w:p>
       <w:pPr>
+        <w:rPr>
+          <w:rFonts w:asciiTheme="minorHAnsi" w:hAnsiTheme="minorHAnsi"/>
+          <w:color w:val="000000" w:themeColor="text1"/>
+        </w:rPr>
+      </w:pPr>
+    </w:p>
+    <w:p>
+      <w:pPr>
+        <w:rPr>
+          <w:rFonts w:asciiTheme="minorHAnsi" w:hAnsiTheme="minorHAnsi"/>
+          <w:color w:val="000000" w:themeColor="text1"/>
+        </w:rPr>
+      </w:pPr>
+    </w:p>
+    <w:p>
+      <w:pPr>
+        <w:pBdr>
+          <w:bottom w:val="single" w:sz="6" w:space="1" w:color="auto"/>
+        </w:pBdr>
+        <w:rPr>
+          <w:rFonts w:asciiTheme="minorHAnsi" w:hAnsiTheme="minorHAnsi"/>
+          <w:color w:val="000000" w:themeColor="text1"/>
+        </w:rPr>
+      </w:pPr>
+    </w:p>
+    <w:p>
+      <w:pPr>
+        <w:rPr>
+          <w:rFonts w:asciiTheme="minorHAnsi" w:hAnsiTheme="minorHAnsi"/>
+          <w:color w:val="000000" w:themeColor="text1"/>
+        </w:rPr>
+      </w:pPr>
+    </w:p>
+    <w:p>
+      <w:pPr>
+        <w:rPr>
+          <w:rFonts w:asciiTheme="minorHAnsi" w:hAnsiTheme="minorHAnsi"/>
+          <w:color w:val="000000" w:themeColor="text1"/>
+        </w:rPr>
+      </w:pPr>
+    </w:p>
+    <w:p>
+      <w:pPr>
+        <w:rPr>
+          <w:rFonts w:asciiTheme="minorHAnsi" w:hAnsiTheme="minorHAnsi"/>
+          <w:color w:val="000000" w:themeColor="text1"/>
+        </w:rPr>
+      </w:pPr>
+    </w:p>
+    <w:p>
+      <w:pPr>
+        <w:pStyle w:val="ListParagraph"/>
+        <w:numPr>
+          <w:ilvl w:val="0"/>
+          <w:numId w:val="1"/>
+        </w:numPr>
+        <w:tabs>
+          <w:tab w:val="left" w:pos="5560"/>
+        </w:tabs>
+        <w:rPr>
+          <w:rFonts w:asciiTheme="minorHAnsi" w:eastAsia="Batang" w:hAnsiTheme="minorHAnsi" w:cstheme="minorHAnsi"/>
+          <w:b/>
+          <w:bCs/>
+        </w:rPr>
+      </w:pPr>
+      <w:r>
+        <w:rPr>
+          <w:rFonts w:asciiTheme="minorHAnsi" w:eastAsia="Batang" w:hAnsiTheme="minorHAnsi" w:cstheme="minorHAnsi"/>
+          <w:b/>
+          <w:bCs/>
+        </w:rPr>
+        <w:t>Where Do You see Yourself in 5 Years?</w:t>
+      </w:r>
+    </w:p>
+    <w:p>
+      <w:pPr>
+        <w:pStyle w:val="ListParagraph"/>
+        <w:numPr>
+          <w:ilvl w:val="1"/>
+          <w:numId w:val="1"/>
+        </w:numPr>
+        <w:tabs>
+          <w:tab w:val="left" w:pos="5560"/>
+        </w:tabs>
+        <w:rPr>
+          <w:rFonts w:asciiTheme="minorHAnsi" w:eastAsia="Batang" w:hAnsiTheme="minorHAnsi" w:cstheme="minorHAnsi"/>
+          <w:b/>
+          <w:bCs/>
+        </w:rPr>
+      </w:pPr>
+      <w:r>
+        <w:rPr>
+          <w:rFonts w:asciiTheme="minorHAnsi" w:eastAsia="Batang" w:hAnsiTheme="minorHAnsi" w:cstheme="minorHAnsi"/>
+        </w:rPr>
+        <w:t>It’s hard for anyone to predict exactly what might happen in 5 years</w:t>
+      </w:r>
+    </w:p>
+    <w:p>
+      <w:pPr>
+        <w:pStyle w:val="ListParagraph"/>
+        <w:numPr>
+          <w:ilvl w:val="1"/>
+          <w:numId w:val="1"/>
+        </w:numPr>
+        <w:tabs>
+          <w:tab w:val="left" w:pos="5560"/>
+        </w:tabs>
+        <w:rPr>
+          <w:rFonts w:asciiTheme="minorHAnsi" w:eastAsia="Batang" w:hAnsiTheme="minorHAnsi" w:cstheme="minorHAnsi"/>
+          <w:b/>
+          <w:bCs/>
+        </w:rPr>
+      </w:pPr>
+      <w:r>
+        <w:rPr>
+          <w:rFonts w:asciiTheme="minorHAnsi" w:eastAsia="Batang" w:hAnsiTheme="minorHAnsi" w:cstheme="minorHAnsi"/>
+        </w:rPr>
+        <w:t>Some people ask about 10 years, 15 years, even further into the future</w:t>
+      </w:r>
+    </w:p>
+    <w:p>
+      <w:pPr>
+        <w:pStyle w:val="ListParagraph"/>
+        <w:numPr>
+          <w:ilvl w:val="1"/>
+          <w:numId w:val="1"/>
+        </w:numPr>
+        <w:tabs>
+          <w:tab w:val="left" w:pos="5560"/>
+        </w:tabs>
+        <w:rPr>
+          <w:rFonts w:asciiTheme="minorHAnsi" w:eastAsia="Batang" w:hAnsiTheme="minorHAnsi" w:cstheme="minorHAnsi"/>
+          <w:b/>
+          <w:bCs/>
+        </w:rPr>
+      </w:pPr>
+      <w:r>
+        <w:rPr>
+          <w:rFonts w:asciiTheme="minorHAnsi" w:eastAsia="Batang" w:hAnsiTheme="minorHAnsi" w:cstheme="minorHAnsi"/>
+          <w:b/>
+          <w:bCs/>
+        </w:rPr>
+        <w:t xml:space="preserve">Key: </w:t>
+      </w:r>
+      <w:r>
+        <w:rPr>
+          <w:rFonts w:asciiTheme="minorHAnsi" w:eastAsia="Batang" w:hAnsiTheme="minorHAnsi" w:cstheme="minorHAnsi"/>
+        </w:rPr>
+        <w:t xml:space="preserve">To know if you’re a good fit, the hiring manager needs to know </w:t>
+      </w:r>
+      <w:r>
+        <w:rPr>
+          <w:rFonts w:asciiTheme="minorHAnsi" w:eastAsia="Batang" w:hAnsiTheme="minorHAnsi" w:cstheme="minorHAnsi"/>
+          <w:b/>
+          <w:bCs/>
+        </w:rPr>
+        <w:t>where you see yourself headed and how you feel this position is going to help you get there</w:t>
+      </w:r>
+    </w:p>
+    <w:p>
+      <w:pPr>
+        <w:pStyle w:val="ListParagraph"/>
+        <w:numPr>
+          <w:ilvl w:val="2"/>
+          <w:numId w:val="1"/>
+        </w:numPr>
+        <w:tabs>
+          <w:tab w:val="left" w:pos="5560"/>
+        </w:tabs>
+        <w:rPr>
+          <w:rFonts w:asciiTheme="minorHAnsi" w:eastAsia="Batang" w:hAnsiTheme="minorHAnsi" w:cstheme="minorHAnsi"/>
+          <w:b/>
+          <w:bCs/>
+        </w:rPr>
+      </w:pPr>
+      <w:r>
+        <w:rPr>
+          <w:rFonts w:asciiTheme="minorHAnsi" w:eastAsia="Batang" w:hAnsiTheme="minorHAnsi" w:cstheme="minorHAnsi"/>
+        </w:rPr>
+        <w:t>Are you likely to stick around and do a great job?</w:t>
+      </w:r>
+    </w:p>
+    <w:p>
+      <w:pPr>
+        <w:pStyle w:val="ListParagraph"/>
+        <w:numPr>
+          <w:ilvl w:val="2"/>
+          <w:numId w:val="1"/>
+        </w:numPr>
+        <w:tabs>
+          <w:tab w:val="left" w:pos="5560"/>
+        </w:tabs>
+        <w:rPr>
+          <w:rFonts w:asciiTheme="minorHAnsi" w:eastAsia="Batang" w:hAnsiTheme="minorHAnsi" w:cstheme="minorHAnsi"/>
+          <w:b/>
+          <w:bCs/>
+        </w:rPr>
+      </w:pPr>
+      <w:r>
+        <w:rPr>
+          <w:rFonts w:asciiTheme="minorHAnsi" w:eastAsia="Batang" w:hAnsiTheme="minorHAnsi" w:cstheme="minorHAnsi"/>
+        </w:rPr>
+        <w:t>Good if it’s not only helping the company but is advancing you</w:t>
+      </w:r>
+    </w:p>
+    <w:p>
+      <w:pPr>
+        <w:pStyle w:val="ListParagraph"/>
+        <w:numPr>
+          <w:ilvl w:val="2"/>
+          <w:numId w:val="1"/>
+        </w:numPr>
+        <w:tabs>
+          <w:tab w:val="left" w:pos="5560"/>
+        </w:tabs>
+        <w:rPr>
+          <w:rFonts w:asciiTheme="minorHAnsi" w:eastAsia="Batang" w:hAnsiTheme="minorHAnsi" w:cstheme="minorHAnsi"/>
+          <w:b/>
+          <w:bCs/>
+        </w:rPr>
+      </w:pPr>
+      <w:r>
+        <w:rPr>
+          <w:rFonts w:asciiTheme="minorHAnsi" w:eastAsia="Batang" w:hAnsiTheme="minorHAnsi" w:cstheme="minorHAnsi"/>
+          <w:b/>
+          <w:bCs/>
+        </w:rPr>
+        <w:t xml:space="preserve">Key: </w:t>
+      </w:r>
+      <w:r>
+        <w:rPr>
+          <w:rFonts w:asciiTheme="minorHAnsi" w:eastAsia="Batang" w:hAnsiTheme="minorHAnsi" w:cstheme="minorHAnsi"/>
+        </w:rPr>
+        <w:t>A good hire is motivated hire</w:t>
+      </w:r>
+    </w:p>
+    <w:p>
+      <w:pPr>
+        <w:pStyle w:val="ListParagraph"/>
+        <w:numPr>
+          <w:ilvl w:val="1"/>
+          <w:numId w:val="1"/>
+        </w:numPr>
+        <w:tabs>
+          <w:tab w:val="left" w:pos="5560"/>
+        </w:tabs>
+        <w:rPr>
+          <w:rFonts w:asciiTheme="minorHAnsi" w:eastAsia="Batang" w:hAnsiTheme="minorHAnsi" w:cstheme="minorHAnsi"/>
+          <w:b/>
+          <w:bCs/>
+        </w:rPr>
+      </w:pPr>
+      <w:r>
+        <w:rPr>
+          <w:rFonts w:asciiTheme="minorHAnsi" w:eastAsia="Batang" w:hAnsiTheme="minorHAnsi" w:cstheme="minorHAnsi"/>
+        </w:rPr>
+        <w:t>You need to speak about</w:t>
+      </w:r>
+    </w:p>
+    <w:p>
+      <w:pPr>
+        <w:pStyle w:val="ListParagraph"/>
+        <w:numPr>
+          <w:ilvl w:val="2"/>
+          <w:numId w:val="1"/>
+        </w:numPr>
+        <w:tabs>
+          <w:tab w:val="left" w:pos="5560"/>
+        </w:tabs>
+        <w:rPr>
+          <w:rFonts w:asciiTheme="minorHAnsi" w:eastAsia="Batang" w:hAnsiTheme="minorHAnsi" w:cstheme="minorHAnsi"/>
+          <w:b/>
+          <w:bCs/>
+        </w:rPr>
+      </w:pPr>
+      <w:r>
+        <w:rPr>
+          <w:rFonts w:asciiTheme="minorHAnsi" w:eastAsia="Batang" w:hAnsiTheme="minorHAnsi" w:cstheme="minorHAnsi"/>
+        </w:rPr>
+        <w:t>Where you see yourself going</w:t>
+      </w:r>
+    </w:p>
+    <w:p>
+      <w:pPr>
+        <w:pStyle w:val="ListParagraph"/>
+        <w:numPr>
+          <w:ilvl w:val="2"/>
+          <w:numId w:val="1"/>
+        </w:numPr>
+        <w:tabs>
+          <w:tab w:val="left" w:pos="5560"/>
+        </w:tabs>
+        <w:rPr>
+          <w:rFonts w:asciiTheme="minorHAnsi" w:eastAsia="Batang" w:hAnsiTheme="minorHAnsi" w:cstheme="minorHAnsi"/>
+          <w:b/>
+          <w:bCs/>
+        </w:rPr>
+      </w:pPr>
+      <w:r>
+        <w:rPr>
+          <w:rFonts w:asciiTheme="minorHAnsi" w:eastAsia="Batang" w:hAnsiTheme="minorHAnsi" w:cstheme="minorHAnsi"/>
+        </w:rPr>
+        <w:t>What your vision for your career</w:t>
+      </w:r>
+    </w:p>
+    <w:p>
+      <w:pPr>
+        <w:pStyle w:val="ListParagraph"/>
+        <w:numPr>
+          <w:ilvl w:val="2"/>
+          <w:numId w:val="1"/>
+        </w:numPr>
+        <w:tabs>
+          <w:tab w:val="left" w:pos="5560"/>
+        </w:tabs>
+        <w:rPr>
+          <w:rFonts w:asciiTheme="minorHAnsi" w:eastAsia="Batang" w:hAnsiTheme="minorHAnsi" w:cstheme="minorHAnsi"/>
+          <w:b/>
+          <w:bCs/>
+        </w:rPr>
+      </w:pPr>
+      <w:r>
+        <w:rPr>
+          <w:rFonts w:asciiTheme="minorHAnsi" w:eastAsia="Batang" w:hAnsiTheme="minorHAnsi" w:cstheme="minorHAnsi"/>
+        </w:rPr>
+        <w:t>How you see this next chapter shaping up</w:t>
+      </w:r>
+    </w:p>
+    <w:p>
+      <w:pPr>
+        <w:pStyle w:val="ListParagraph"/>
+        <w:numPr>
+          <w:ilvl w:val="1"/>
+          <w:numId w:val="1"/>
+        </w:numPr>
+        <w:tabs>
+          <w:tab w:val="left" w:pos="5560"/>
+        </w:tabs>
+        <w:rPr>
+          <w:rFonts w:asciiTheme="minorHAnsi" w:eastAsia="Batang" w:hAnsiTheme="minorHAnsi" w:cstheme="minorHAnsi"/>
+          <w:b/>
+          <w:bCs/>
+        </w:rPr>
+      </w:pPr>
+      <w:r>
+        <w:rPr>
+          <w:rFonts w:asciiTheme="minorHAnsi" w:eastAsia="Batang" w:hAnsiTheme="minorHAnsi" w:cstheme="minorHAnsi"/>
+          <w:b/>
+          <w:bCs/>
+        </w:rPr>
+        <w:t xml:space="preserve">Key: </w:t>
+      </w:r>
+      <w:r>
+        <w:rPr>
+          <w:rFonts w:asciiTheme="minorHAnsi" w:eastAsia="Batang" w:hAnsiTheme="minorHAnsi" w:cstheme="minorHAnsi"/>
+        </w:rPr>
+        <w:t xml:space="preserve">The biggest factor here is to stress your interest in </w:t>
+      </w:r>
+      <w:r>
+        <w:rPr>
+          <w:rFonts w:asciiTheme="minorHAnsi" w:eastAsia="Batang" w:hAnsiTheme="minorHAnsi" w:cstheme="minorHAnsi"/>
+          <w:b/>
+          <w:bCs/>
+        </w:rPr>
+        <w:t>a long-term career at this company</w:t>
+      </w:r>
+    </w:p>
+    <w:p>
+      <w:pPr>
+        <w:rPr>
+          <w:rFonts w:asciiTheme="minorHAnsi" w:hAnsiTheme="minorHAnsi"/>
+          <w:color w:val="000000" w:themeColor="text1"/>
+        </w:rPr>
+      </w:pPr>
+    </w:p>
+    <w:p>
+      <w:pPr>
+        <w:rPr>
+          <w:rFonts w:asciiTheme="minorHAnsi" w:hAnsiTheme="minorHAnsi"/>
+          <w:color w:val="000000" w:themeColor="text1"/>
+        </w:rPr>
+      </w:pPr>
+    </w:p>
+    <w:p>
+      <w:pPr>
+        <w:pBdr>
+          <w:bottom w:val="single" w:sz="6" w:space="1" w:color="auto"/>
+        </w:pBdr>
+        <w:rPr>
+          <w:rFonts w:asciiTheme="minorHAnsi" w:hAnsiTheme="minorHAnsi"/>
+          <w:color w:val="000000" w:themeColor="text1"/>
+        </w:rPr>
+      </w:pPr>
+    </w:p>
+    <w:p>
+      <w:pPr>
+        <w:rPr>
+          <w:rFonts w:asciiTheme="minorHAnsi" w:hAnsiTheme="minorHAnsi"/>
+          <w:color w:val="000000" w:themeColor="text1"/>
+        </w:rPr>
+      </w:pPr>
+    </w:p>
+    <w:p>
+      <w:pPr>
+        <w:rPr>
+          <w:rFonts w:asciiTheme="minorHAnsi" w:hAnsiTheme="minorHAnsi"/>
+          <w:b/>
+          <w:bCs/>
+          <w:color w:val="000000" w:themeColor="text1"/>
+        </w:rPr>
+      </w:pPr>
+      <w:r>
+        <w:rPr>
+          <w:rFonts w:asciiTheme="minorHAnsi" w:hAnsiTheme="minorHAnsi"/>
+          <w:b/>
+          <w:bCs/>
+          <w:color w:val="000000" w:themeColor="text1"/>
+        </w:rPr>
+        <w:t>Where do you see yourself in 5 years?</w:t>
+      </w:r>
+    </w:p>
+    <w:p>
+      <w:pPr>
+        <w:rPr>
+          <w:rFonts w:asciiTheme="minorHAnsi" w:hAnsiTheme="minorHAnsi"/>
+          <w:color w:val="000000" w:themeColor="text1"/>
+        </w:rPr>
+      </w:pPr>
+    </w:p>
+    <w:p>
+      <w:pPr>
+        <w:pStyle w:val="ListParagraph"/>
+        <w:numPr>
+          <w:ilvl w:val="0"/>
+          <w:numId w:val="6"/>
+        </w:numPr>
+        <w:rPr>
+          <w:rFonts w:asciiTheme="minorHAnsi" w:hAnsiTheme="minorHAnsi"/>
+          <w:color w:val="000000" w:themeColor="text1"/>
+        </w:rPr>
+      </w:pPr>
+      <w:r>
+        <w:rPr>
+          <w:rFonts w:asciiTheme="minorHAnsi" w:hAnsiTheme="minorHAnsi"/>
+          <w:color w:val="000000" w:themeColor="text1"/>
+        </w:rPr>
+        <w:t xml:space="preserve"> </w:t>
+      </w:r>
+      <w:r>
+        <w:rPr>
+          <w:rFonts w:asciiTheme="minorHAnsi" w:hAnsiTheme="minorHAnsi"/>
+          <w:color w:val="000000" w:themeColor="text1"/>
+        </w:rPr>
+        <w:t>I want to spearhead a big project with team of members</w:t>
+      </w:r>
+    </w:p>
+    <w:p>
+      <w:pPr>
+        <w:pStyle w:val="ListParagraph"/>
+        <w:numPr>
+          <w:ilvl w:val="0"/>
+          <w:numId w:val="6"/>
+        </w:numPr>
         <w:rPr>
           <w:rFonts w:asciiTheme="minorHAnsi" w:hAnsiTheme="minorHAnsi"/>
           <w:color w:val="000000" w:themeColor="text1"/>

</xml_diff>

<commit_message>
feat: Add progress #38 'Interview Practice, Auth0'
</commit_message>
<xml_diff>
--- a/big-interview/auth0/interview_practice.docx
+++ b/big-interview/auth0/interview_practice.docx
@@ -159,41 +159,13 @@
           <w:szCs w:val="28"/>
         </w:rPr>
       </w:pPr>
-      <w:proofErr w:type="spellStart"/>
-      <w:r>
-        <w:rPr>
-          <w:rFonts w:asciiTheme="minorHAnsi" w:hAnsiTheme="minorHAnsi" w:cstheme="minorHAnsi"/>
-          <w:sz w:val="28"/>
-          <w:szCs w:val="28"/>
-        </w:rPr>
-        <w:t>Swarmy</w:t>
-      </w:r>
-      <w:proofErr w:type="spellEnd"/>
-      <w:r>
-        <w:rPr>
-          <w:rFonts w:asciiTheme="minorHAnsi" w:hAnsiTheme="minorHAnsi" w:cstheme="minorHAnsi"/>
-          <w:sz w:val="28"/>
-          <w:szCs w:val="28"/>
-        </w:rPr>
-        <w:t xml:space="preserve">, </w:t>
-      </w:r>
-      <w:proofErr w:type="spellStart"/>
-      <w:r>
-        <w:rPr>
-          <w:rFonts w:asciiTheme="minorHAnsi" w:hAnsiTheme="minorHAnsi" w:cstheme="minorHAnsi"/>
-          <w:sz w:val="28"/>
-          <w:szCs w:val="28"/>
-        </w:rPr>
-        <w:t>awkard</w:t>
-      </w:r>
-      <w:proofErr w:type="spellEnd"/>
-      <w:r>
-        <w:rPr>
-          <w:rFonts w:asciiTheme="minorHAnsi" w:hAnsiTheme="minorHAnsi" w:cstheme="minorHAnsi"/>
-          <w:sz w:val="28"/>
-          <w:szCs w:val="28"/>
-        </w:rPr>
-        <w:t xml:space="preserve"> </w:t>
+      <w:r>
+        <w:rPr>
+          <w:rFonts w:asciiTheme="minorHAnsi" w:hAnsiTheme="minorHAnsi" w:cstheme="minorHAnsi"/>
+          <w:sz w:val="28"/>
+          <w:szCs w:val="28"/>
+        </w:rPr>
+        <w:t xml:space="preserve">Swarmy, awkard </w:t>
       </w:r>
       <w:r>
         <w:rPr>
@@ -556,23 +528,13 @@
           <w:szCs w:val="28"/>
         </w:rPr>
       </w:pPr>
-      <w:proofErr w:type="spellStart"/>
-      <w:r>
-        <w:rPr>
-          <w:rFonts w:asciiTheme="minorHAnsi" w:hAnsiTheme="minorHAnsi" w:cstheme="minorHAnsi"/>
-          <w:sz w:val="28"/>
-          <w:szCs w:val="28"/>
-        </w:rPr>
-        <w:t>E.g</w:t>
-      </w:r>
-      <w:proofErr w:type="spellEnd"/>
-      <w:r>
-        <w:rPr>
-          <w:rFonts w:asciiTheme="minorHAnsi" w:hAnsiTheme="minorHAnsi" w:cstheme="minorHAnsi"/>
-          <w:sz w:val="28"/>
-          <w:szCs w:val="28"/>
-        </w:rPr>
-        <w:t xml:space="preserve"> arriving late, </w:t>
+      <w:r>
+        <w:rPr>
+          <w:rFonts w:asciiTheme="minorHAnsi" w:hAnsiTheme="minorHAnsi" w:cstheme="minorHAnsi"/>
+          <w:sz w:val="28"/>
+          <w:szCs w:val="28"/>
+        </w:rPr>
+        <w:t xml:space="preserve">E.g arriving late, </w:t>
       </w:r>
     </w:p>
     <w:p>
@@ -863,23 +825,13 @@
           <w:szCs w:val="28"/>
         </w:rPr>
       </w:pPr>
-      <w:proofErr w:type="spellStart"/>
-      <w:r>
-        <w:rPr>
-          <w:rFonts w:asciiTheme="minorHAnsi" w:hAnsiTheme="minorHAnsi" w:cstheme="minorHAnsi"/>
-          <w:sz w:val="28"/>
-          <w:szCs w:val="28"/>
-        </w:rPr>
-        <w:t>Doging</w:t>
-      </w:r>
-      <w:proofErr w:type="spellEnd"/>
-      <w:r>
-        <w:rPr>
-          <w:rFonts w:asciiTheme="minorHAnsi" w:hAnsiTheme="minorHAnsi" w:cstheme="minorHAnsi"/>
-          <w:sz w:val="28"/>
-          <w:szCs w:val="28"/>
-        </w:rPr>
-        <w:t xml:space="preserve"> questions</w:t>
+      <w:r>
+        <w:rPr>
+          <w:rFonts w:asciiTheme="minorHAnsi" w:hAnsiTheme="minorHAnsi" w:cstheme="minorHAnsi"/>
+          <w:sz w:val="28"/>
+          <w:szCs w:val="28"/>
+        </w:rPr>
+        <w:t>Doging questions</w:t>
       </w:r>
     </w:p>
     <w:p>
@@ -955,20 +907,8 @@
           <w:sz w:val="28"/>
           <w:szCs w:val="28"/>
         </w:rPr>
-        <w:t xml:space="preserve">Don’t ever badmouth your former employer, manager or even your </w:t>
-      </w:r>
-      <w:proofErr w:type="spellStart"/>
-      <w:r>
-        <w:rPr>
-          <w:rFonts w:asciiTheme="minorHAnsi" w:hAnsiTheme="minorHAnsi" w:cstheme="minorHAnsi"/>
-          <w:b/>
-          <w:bCs/>
-          <w:sz w:val="28"/>
-          <w:szCs w:val="28"/>
-        </w:rPr>
-        <w:t>coworker</w:t>
-      </w:r>
-      <w:proofErr w:type="spellEnd"/>
+        <w:t>Don’t ever badmouth your former employer, manager or even your coworker</w:t>
+      </w:r>
     </w:p>
     <w:p>
       <w:pPr>
@@ -1229,20 +1169,8 @@
           <w:sz w:val="28"/>
           <w:szCs w:val="28"/>
         </w:rPr>
-        <w:t xml:space="preserve">The phone </w:t>
-      </w:r>
-      <w:proofErr w:type="gramStart"/>
-      <w:r>
-        <w:rPr>
-          <w:rFonts w:asciiTheme="minorHAnsi" w:hAnsiTheme="minorHAnsi" w:cstheme="minorHAnsi"/>
-          <w:b/>
-          <w:bCs/>
-          <w:sz w:val="28"/>
-          <w:szCs w:val="28"/>
-        </w:rPr>
-        <w:t>interview</w:t>
-      </w:r>
-      <w:proofErr w:type="gramEnd"/>
+        <w:t>The phone interview</w:t>
+      </w:r>
     </w:p>
     <w:p>
       <w:pPr>
@@ -1572,31 +1500,7 @@
           <w:u w:val="single"/>
         </w:rPr>
         <w:lastRenderedPageBreak/>
-        <w:t xml:space="preserve">This is the reason why </w:t>
-      </w:r>
-      <w:proofErr w:type="gramStart"/>
-      <w:r>
-        <w:rPr>
-          <w:rFonts w:asciiTheme="minorHAnsi" w:hAnsiTheme="minorHAnsi" w:cstheme="minorHAnsi"/>
-          <w:b/>
-          <w:bCs/>
-          <w:sz w:val="28"/>
-          <w:szCs w:val="28"/>
-          <w:u w:val="single"/>
-        </w:rPr>
-        <w:t>sales people</w:t>
-      </w:r>
-      <w:proofErr w:type="gramEnd"/>
-      <w:r>
-        <w:rPr>
-          <w:rFonts w:asciiTheme="minorHAnsi" w:hAnsiTheme="minorHAnsi" w:cstheme="minorHAnsi"/>
-          <w:b/>
-          <w:bCs/>
-          <w:sz w:val="28"/>
-          <w:szCs w:val="28"/>
-          <w:u w:val="single"/>
-        </w:rPr>
-        <w:t xml:space="preserve"> always want in-person meeting</w:t>
+        <w:t>This is the reason why sales people always want in-person meeting</w:t>
       </w:r>
     </w:p>
     <w:p>
@@ -1912,43 +1816,7 @@
           <w:sz w:val="28"/>
           <w:szCs w:val="28"/>
         </w:rPr>
-        <w:t>“</w:t>
-      </w:r>
-      <w:proofErr w:type="spellStart"/>
-      <w:r>
-        <w:rPr>
-          <w:rFonts w:asciiTheme="minorHAnsi" w:hAnsiTheme="minorHAnsi" w:cstheme="minorHAnsi"/>
-          <w:sz w:val="28"/>
-          <w:szCs w:val="28"/>
-        </w:rPr>
-        <w:t>Umns</w:t>
-      </w:r>
-      <w:proofErr w:type="spellEnd"/>
-      <w:r>
-        <w:rPr>
-          <w:rFonts w:asciiTheme="minorHAnsi" w:hAnsiTheme="minorHAnsi" w:cstheme="minorHAnsi"/>
-          <w:sz w:val="28"/>
-          <w:szCs w:val="28"/>
-        </w:rPr>
-        <w:t>” and “</w:t>
-      </w:r>
-      <w:proofErr w:type="spellStart"/>
-      <w:r>
-        <w:rPr>
-          <w:rFonts w:asciiTheme="minorHAnsi" w:hAnsiTheme="minorHAnsi" w:cstheme="minorHAnsi"/>
-          <w:sz w:val="28"/>
-          <w:szCs w:val="28"/>
-        </w:rPr>
-        <w:t>Uhs</w:t>
-      </w:r>
-      <w:proofErr w:type="spellEnd"/>
-      <w:r>
-        <w:rPr>
-          <w:rFonts w:asciiTheme="minorHAnsi" w:hAnsiTheme="minorHAnsi" w:cstheme="minorHAnsi"/>
-          <w:sz w:val="28"/>
-          <w:szCs w:val="28"/>
-        </w:rPr>
-        <w:t>”</w:t>
+        <w:t>“Umns” and “Uhs”</w:t>
       </w:r>
     </w:p>
     <w:p>
@@ -1974,20 +1842,8 @@
           <w:sz w:val="28"/>
           <w:szCs w:val="28"/>
         </w:rPr>
-        <w:t xml:space="preserve">The video </w:t>
-      </w:r>
-      <w:proofErr w:type="gramStart"/>
-      <w:r>
-        <w:rPr>
-          <w:rFonts w:asciiTheme="minorHAnsi" w:hAnsiTheme="minorHAnsi" w:cstheme="minorHAnsi"/>
-          <w:b/>
-          <w:bCs/>
-          <w:sz w:val="28"/>
-          <w:szCs w:val="28"/>
-        </w:rPr>
-        <w:t>interview</w:t>
-      </w:r>
-      <w:proofErr w:type="gramEnd"/>
+        <w:t>The video interview</w:t>
+      </w:r>
     </w:p>
     <w:p>
       <w:pPr>
@@ -2084,20 +1940,8 @@
           <w:sz w:val="28"/>
           <w:szCs w:val="28"/>
         </w:rPr>
-        <w:t xml:space="preserve">The panel </w:t>
-      </w:r>
-      <w:proofErr w:type="gramStart"/>
-      <w:r>
-        <w:rPr>
-          <w:rFonts w:asciiTheme="minorHAnsi" w:hAnsiTheme="minorHAnsi" w:cstheme="minorHAnsi"/>
-          <w:b/>
-          <w:bCs/>
-          <w:sz w:val="28"/>
-          <w:szCs w:val="28"/>
-        </w:rPr>
-        <w:t>interview</w:t>
-      </w:r>
-      <w:proofErr w:type="gramEnd"/>
+        <w:t>The panel interview</w:t>
+      </w:r>
     </w:p>
     <w:p>
       <w:pPr>
@@ -2138,20 +1982,8 @@
           <w:sz w:val="28"/>
           <w:szCs w:val="28"/>
         </w:rPr>
-        <w:t xml:space="preserve">The group </w:t>
-      </w:r>
-      <w:proofErr w:type="gramStart"/>
-      <w:r>
-        <w:rPr>
-          <w:rFonts w:asciiTheme="minorHAnsi" w:hAnsiTheme="minorHAnsi" w:cstheme="minorHAnsi"/>
-          <w:b/>
-          <w:bCs/>
-          <w:sz w:val="28"/>
-          <w:szCs w:val="28"/>
-        </w:rPr>
-        <w:t>interview</w:t>
-      </w:r>
-      <w:proofErr w:type="gramEnd"/>
+        <w:t>The group interview</w:t>
+      </w:r>
     </w:p>
     <w:p>
       <w:pPr>
@@ -2495,18 +2327,8 @@
           <w:sz w:val="28"/>
           <w:szCs w:val="28"/>
         </w:rPr>
-        <w:t xml:space="preserve">Is the primary decision maker on who gets </w:t>
-      </w:r>
-      <w:proofErr w:type="gramStart"/>
-      <w:r>
-        <w:rPr>
-          <w:rFonts w:asciiTheme="minorHAnsi" w:hAnsiTheme="minorHAnsi" w:cstheme="minorHAnsi"/>
-          <w:sz w:val="28"/>
-          <w:szCs w:val="28"/>
-        </w:rPr>
-        <w:t>hired</w:t>
-      </w:r>
-      <w:proofErr w:type="gramEnd"/>
+        <w:t>Is the primary decision maker on who gets hired</w:t>
+      </w:r>
     </w:p>
     <w:p>
       <w:pPr>
@@ -2902,25 +2724,7 @@
           <w:sz w:val="28"/>
           <w:szCs w:val="28"/>
         </w:rPr>
-        <w:t xml:space="preserve">I worked at </w:t>
-      </w:r>
-      <w:proofErr w:type="spellStart"/>
-      <w:r>
-        <w:rPr>
-          <w:rFonts w:asciiTheme="minorHAnsi" w:hAnsiTheme="minorHAnsi" w:cstheme="minorHAnsi"/>
-          <w:sz w:val="28"/>
-          <w:szCs w:val="28"/>
-        </w:rPr>
-        <w:t>Sitemax</w:t>
-      </w:r>
-      <w:proofErr w:type="spellEnd"/>
-      <w:r>
-        <w:rPr>
-          <w:rFonts w:asciiTheme="minorHAnsi" w:hAnsiTheme="minorHAnsi" w:cstheme="minorHAnsi"/>
-          <w:sz w:val="28"/>
-          <w:szCs w:val="28"/>
-        </w:rPr>
-        <w:t xml:space="preserve"> Systems from January 2018 to December 2019</w:t>
+        <w:t>I worked at Sitemax Systems from January 2018 to December 2019</w:t>
       </w:r>
       <w:r>
         <w:rPr>
@@ -2982,25 +2786,7 @@
           <w:sz w:val="28"/>
           <w:szCs w:val="28"/>
         </w:rPr>
-        <w:t xml:space="preserve"> </w:t>
-      </w:r>
-      <w:proofErr w:type="spellStart"/>
-      <w:r>
-        <w:rPr>
-          <w:rFonts w:asciiTheme="minorHAnsi" w:hAnsiTheme="minorHAnsi" w:cstheme="minorHAnsi"/>
-          <w:sz w:val="28"/>
-          <w:szCs w:val="28"/>
-        </w:rPr>
-        <w:t>SiteMax</w:t>
-      </w:r>
-      <w:proofErr w:type="spellEnd"/>
-      <w:r>
-        <w:rPr>
-          <w:rFonts w:asciiTheme="minorHAnsi" w:hAnsiTheme="minorHAnsi" w:cstheme="minorHAnsi"/>
-          <w:sz w:val="28"/>
-          <w:szCs w:val="28"/>
-        </w:rPr>
-        <w:t xml:space="preserve"> Systems</w:t>
+        <w:t xml:space="preserve"> SiteMax Systems</w:t>
       </w:r>
     </w:p>
     <w:p>
@@ -3071,61 +2857,7 @@
           <w:sz w:val="28"/>
           <w:szCs w:val="28"/>
         </w:rPr>
-        <w:t xml:space="preserve"> </w:t>
-      </w:r>
-      <w:proofErr w:type="spellStart"/>
-      <w:r>
-        <w:rPr>
-          <w:rFonts w:asciiTheme="minorHAnsi" w:hAnsiTheme="minorHAnsi" w:cstheme="minorHAnsi"/>
-          <w:sz w:val="28"/>
-          <w:szCs w:val="28"/>
-        </w:rPr>
-        <w:t>SItemax’s</w:t>
-      </w:r>
-      <w:proofErr w:type="spellEnd"/>
-      <w:r>
-        <w:rPr>
-          <w:rFonts w:asciiTheme="minorHAnsi" w:hAnsiTheme="minorHAnsi" w:cstheme="minorHAnsi"/>
-          <w:sz w:val="28"/>
-          <w:szCs w:val="28"/>
-        </w:rPr>
-        <w:t xml:space="preserve"> mission critical </w:t>
-      </w:r>
-      <w:proofErr w:type="spellStart"/>
-      <w:r>
-        <w:rPr>
-          <w:rFonts w:asciiTheme="minorHAnsi" w:hAnsiTheme="minorHAnsi" w:cstheme="minorHAnsi"/>
-          <w:sz w:val="28"/>
-          <w:szCs w:val="28"/>
-        </w:rPr>
-        <w:t>Sitemax</w:t>
-      </w:r>
-      <w:proofErr w:type="spellEnd"/>
-      <w:r>
-        <w:rPr>
-          <w:rFonts w:asciiTheme="minorHAnsi" w:hAnsiTheme="minorHAnsi" w:cstheme="minorHAnsi"/>
-          <w:sz w:val="28"/>
-          <w:szCs w:val="28"/>
-        </w:rPr>
-        <w:t xml:space="preserve"> 3 and </w:t>
-      </w:r>
-      <w:proofErr w:type="spellStart"/>
-      <w:r>
-        <w:rPr>
-          <w:rFonts w:asciiTheme="minorHAnsi" w:hAnsiTheme="minorHAnsi" w:cstheme="minorHAnsi"/>
-          <w:sz w:val="28"/>
-          <w:szCs w:val="28"/>
-        </w:rPr>
-        <w:t>Sitemax</w:t>
-      </w:r>
-      <w:proofErr w:type="spellEnd"/>
-      <w:r>
-        <w:rPr>
-          <w:rFonts w:asciiTheme="minorHAnsi" w:hAnsiTheme="minorHAnsi" w:cstheme="minorHAnsi"/>
-          <w:sz w:val="28"/>
-          <w:szCs w:val="28"/>
-        </w:rPr>
-        <w:t xml:space="preserve"> 3.5</w:t>
+        <w:t xml:space="preserve"> SItemax’s mission critical Sitemax 3 and Sitemax 3.5</w:t>
       </w:r>
       <w:r>
         <w:rPr>
@@ -3149,25 +2881,7 @@
           <w:sz w:val="28"/>
           <w:szCs w:val="28"/>
         </w:rPr>
-        <w:t xml:space="preserve">I took </w:t>
-      </w:r>
-      <w:proofErr w:type="gramStart"/>
-      <w:r>
-        <w:rPr>
-          <w:rFonts w:asciiTheme="minorHAnsi" w:hAnsiTheme="minorHAnsi" w:cstheme="minorHAnsi"/>
-          <w:sz w:val="28"/>
-          <w:szCs w:val="28"/>
-        </w:rPr>
-        <w:t>leadership</w:t>
-      </w:r>
-      <w:proofErr w:type="gramEnd"/>
-      <w:r>
-        <w:rPr>
-          <w:rFonts w:asciiTheme="minorHAnsi" w:hAnsiTheme="minorHAnsi" w:cstheme="minorHAnsi"/>
-          <w:sz w:val="28"/>
-          <w:szCs w:val="28"/>
-        </w:rPr>
-        <w:t xml:space="preserve"> </w:t>
+        <w:t xml:space="preserve">I took leadership </w:t>
       </w:r>
       <w:r>
         <w:rPr>
@@ -3280,33 +2994,15 @@
           <w:sz w:val="28"/>
           <w:szCs w:val="28"/>
         </w:rPr>
-        <w:t xml:space="preserve">I developed over 300 single page </w:t>
-      </w:r>
-      <w:proofErr w:type="spellStart"/>
-      <w:r>
-        <w:rPr>
-          <w:rFonts w:asciiTheme="minorHAnsi" w:hAnsiTheme="minorHAnsi" w:cstheme="minorHAnsi"/>
-          <w:sz w:val="28"/>
-          <w:szCs w:val="28"/>
-        </w:rPr>
-        <w:t>angular</w:t>
-      </w:r>
-      <w:r>
-        <w:rPr>
-          <w:rFonts w:asciiTheme="minorHAnsi" w:hAnsiTheme="minorHAnsi" w:cstheme="minorHAnsi"/>
-          <w:sz w:val="28"/>
-          <w:szCs w:val="28"/>
-        </w:rPr>
-        <w:t>JS</w:t>
-      </w:r>
-      <w:proofErr w:type="spellEnd"/>
-      <w:r>
-        <w:rPr>
-          <w:rFonts w:asciiTheme="minorHAnsi" w:hAnsiTheme="minorHAnsi" w:cstheme="minorHAnsi"/>
-          <w:sz w:val="28"/>
-          <w:szCs w:val="28"/>
-        </w:rPr>
-        <w:t xml:space="preserve"> based</w:t>
+        <w:t>I developed over 300 single page angular</w:t>
+      </w:r>
+      <w:r>
+        <w:rPr>
+          <w:rFonts w:asciiTheme="minorHAnsi" w:hAnsiTheme="minorHAnsi" w:cstheme="minorHAnsi"/>
+          <w:sz w:val="28"/>
+          <w:szCs w:val="28"/>
+        </w:rPr>
+        <w:t>JS based</w:t>
       </w:r>
       <w:r>
         <w:rPr>
@@ -3595,25 +3291,7 @@
           <w:rFonts w:asciiTheme="minorHAnsi" w:hAnsiTheme="minorHAnsi"/>
           <w:color w:val="000000" w:themeColor="text1"/>
         </w:rPr>
-        <w:t xml:space="preserve">Forms of </w:t>
-      </w:r>
-      <w:proofErr w:type="spellStart"/>
-      <w:proofErr w:type="gramStart"/>
-      <w:r>
-        <w:rPr>
-          <w:rFonts w:asciiTheme="minorHAnsi" w:hAnsiTheme="minorHAnsi"/>
-          <w:color w:val="000000" w:themeColor="text1"/>
-        </w:rPr>
-        <w:t>non verbal</w:t>
-      </w:r>
-      <w:proofErr w:type="spellEnd"/>
-      <w:proofErr w:type="gramEnd"/>
-      <w:r>
-        <w:rPr>
-          <w:rFonts w:asciiTheme="minorHAnsi" w:hAnsiTheme="minorHAnsi"/>
-          <w:color w:val="000000" w:themeColor="text1"/>
-        </w:rPr>
-        <w:t xml:space="preserve"> communication</w:t>
+        <w:t>Forms of non verbal communication</w:t>
       </w:r>
     </w:p>
     <w:p>
@@ -3857,15 +3535,7 @@
     </w:p>
     <w:p>
       <w:r>
-        <w:t xml:space="preserve">Second </w:t>
-      </w:r>
-      <w:proofErr w:type="spellStart"/>
-      <w:r>
-        <w:t>Practie</w:t>
-      </w:r>
-      <w:proofErr w:type="spellEnd"/>
-      <w:r>
-        <w:t xml:space="preserve">: </w:t>
+        <w:t xml:space="preserve">Second Practie: </w:t>
       </w:r>
       <w:hyperlink r:id="rId11" w:history="1">
         <w:r>
@@ -4436,25 +4106,7 @@
           <w:sz w:val="28"/>
           <w:szCs w:val="28"/>
         </w:rPr>
-        <w:t xml:space="preserve">It’s important to go through the process of honestly, candidly identifying your weaknesses or what could be perceived as </w:t>
-      </w:r>
-      <w:proofErr w:type="spellStart"/>
-      <w:r>
-        <w:rPr>
-          <w:rFonts w:asciiTheme="minorHAnsi" w:hAnsiTheme="minorHAnsi" w:cstheme="minorHAnsi"/>
-          <w:sz w:val="28"/>
-          <w:szCs w:val="28"/>
-        </w:rPr>
-        <w:t>weakenesses</w:t>
-      </w:r>
-      <w:proofErr w:type="spellEnd"/>
-      <w:r>
-        <w:rPr>
-          <w:rFonts w:asciiTheme="minorHAnsi" w:hAnsiTheme="minorHAnsi" w:cstheme="minorHAnsi"/>
-          <w:sz w:val="28"/>
-          <w:szCs w:val="28"/>
-        </w:rPr>
-        <w:t xml:space="preserve"> by others</w:t>
+        <w:t>It’s important to go through the process of honestly, candidly identifying your weaknesses or what could be perceived as weakenesses by others</w:t>
       </w:r>
     </w:p>
     <w:p>
@@ -4649,29 +4301,7 @@
                 <w:bdr w:val="none" w:sz="0" w:space="0" w:color="auto" w:frame="1"/>
                 <w:shd w:val="clear" w:color="auto" w:fill="FFFFFF"/>
               </w:rPr>
-              <w:t xml:space="preserve"> to join our Growth and Enablement Team. This team is focused on supercharging the next phase of Auth0’s growth while at the same time enabling multiple internal groups within our organization to effectively deal with their growing needs. At Growth &amp; Enablement, you would join a team of exceptionally talented individuals with a wide breadth of focus, from pricing &amp; packaging, to how customers can effectively leverage support resources to even looking after and improving internal tools that fulfill a plethora of field </w:t>
-            </w:r>
-            <w:proofErr w:type="gramStart"/>
-            <w:r>
-              <w:rPr>
-                <w:rFonts w:ascii="Segoe UI" w:hAnsi="Segoe UI" w:cs="Segoe UI"/>
-                <w:sz w:val="21"/>
-                <w:szCs w:val="21"/>
-                <w:bdr w:val="none" w:sz="0" w:space="0" w:color="auto" w:frame="1"/>
-                <w:shd w:val="clear" w:color="auto" w:fill="FFFFFF"/>
-              </w:rPr>
-              <w:t>teams</w:t>
-            </w:r>
-            <w:proofErr w:type="gramEnd"/>
-            <w:r>
-              <w:rPr>
-                <w:rFonts w:ascii="Segoe UI" w:hAnsi="Segoe UI" w:cs="Segoe UI"/>
-                <w:sz w:val="21"/>
-                <w:szCs w:val="21"/>
-                <w:bdr w:val="none" w:sz="0" w:space="0" w:color="auto" w:frame="1"/>
-                <w:shd w:val="clear" w:color="auto" w:fill="FFFFFF"/>
-              </w:rPr>
-              <w:t xml:space="preserve"> requirements.</w:t>
+              <w:t xml:space="preserve"> to join our Growth and Enablement Team. This team is focused on supercharging the next phase of Auth0’s growth while at the same time enabling multiple internal groups within our organization to effectively deal with their growing needs. At Growth &amp; Enablement, you would join a team of exceptionally talented individuals with a wide breadth of focus, from pricing &amp; packaging, to how customers can effectively leverage support resources to even looking after and improving internal tools that fulfill a plethora of field teams requirements.</w:t>
             </w:r>
             <w:r>
               <w:rPr>
@@ -4992,31 +4622,7 @@
                 <w:u w:val="single"/>
                 <w:bdr w:val="none" w:sz="0" w:space="0" w:color="auto" w:frame="1"/>
               </w:rPr>
-              <w:t xml:space="preserve">You'd Be </w:t>
-            </w:r>
-            <w:proofErr w:type="gramStart"/>
-            <w:r>
-              <w:rPr>
-                <w:rStyle w:val="Strong"/>
-                <w:rFonts w:ascii="Segoe UI" w:eastAsiaTheme="majorEastAsia" w:hAnsi="Segoe UI" w:cs="Segoe UI"/>
-                <w:sz w:val="21"/>
-                <w:szCs w:val="21"/>
-                <w:u w:val="single"/>
-                <w:bdr w:val="none" w:sz="0" w:space="0" w:color="auto" w:frame="1"/>
-              </w:rPr>
-              <w:t>An</w:t>
-            </w:r>
-            <w:proofErr w:type="gramEnd"/>
-            <w:r>
-              <w:rPr>
-                <w:rStyle w:val="Strong"/>
-                <w:rFonts w:ascii="Segoe UI" w:eastAsiaTheme="majorEastAsia" w:hAnsi="Segoe UI" w:cs="Segoe UI"/>
-                <w:sz w:val="21"/>
-                <w:szCs w:val="21"/>
-                <w:u w:val="single"/>
-                <w:bdr w:val="none" w:sz="0" w:space="0" w:color="auto" w:frame="1"/>
-              </w:rPr>
-              <w:t xml:space="preserve"> Excellent Fit If You</w:t>
+              <w:t>You'd Be An Excellent Fit If You</w:t>
             </w:r>
             <w:r>
               <w:rPr>
@@ -5282,29 +4888,7 @@
                 <w:bdr w:val="none" w:sz="0" w:space="0" w:color="auto" w:frame="1"/>
                 <w:shd w:val="clear" w:color="auto" w:fill="FFFFFF"/>
               </w:rPr>
-              <w:t xml:space="preserve">Have the ability to be self-directed and be effective working </w:t>
-            </w:r>
-            <w:proofErr w:type="gramStart"/>
-            <w:r>
-              <w:rPr>
-                <w:rFonts w:ascii="Segoe UI" w:hAnsi="Segoe UI" w:cs="Segoe UI"/>
-                <w:sz w:val="21"/>
-                <w:szCs w:val="21"/>
-                <w:bdr w:val="none" w:sz="0" w:space="0" w:color="auto" w:frame="1"/>
-                <w:shd w:val="clear" w:color="auto" w:fill="FFFFFF"/>
-              </w:rPr>
-              <w:t>independently, yet</w:t>
-            </w:r>
-            <w:proofErr w:type="gramEnd"/>
-            <w:r>
-              <w:rPr>
-                <w:rFonts w:ascii="Segoe UI" w:hAnsi="Segoe UI" w:cs="Segoe UI"/>
-                <w:sz w:val="21"/>
-                <w:szCs w:val="21"/>
-                <w:bdr w:val="none" w:sz="0" w:space="0" w:color="auto" w:frame="1"/>
-                <w:shd w:val="clear" w:color="auto" w:fill="FFFFFF"/>
-              </w:rPr>
-              <w:t xml:space="preserve"> feel equally </w:t>
+              <w:t xml:space="preserve">Have the ability to be self-directed and be effective working independently, yet feel equally </w:t>
             </w:r>
             <w:r>
               <w:rPr>
@@ -5749,20 +5333,8 @@
                 <w:shd w:val="clear" w:color="auto" w:fill="FFFFFF"/>
               </w:rPr>
               <w:br/>
-              <w:t xml:space="preserve">We like to think that we are helping make the internet safer. Our team is spread across more than 35 countries and we are proud to continually be recognized as a great place to work. Culture is critical to us, and we are transparent about our vision and </w:t>
+              <w:t>We like to think that we are helping make the internet safer. Our team is spread across more than 35 countries and we are proud to continually be recognized as a great place to work. Culture is critical to us, and we are transparent about our vision and principles .</w:t>
             </w:r>
-            <w:proofErr w:type="gramStart"/>
-            <w:r>
-              <w:rPr>
-                <w:rFonts w:ascii="Segoe UI" w:hAnsi="Segoe UI" w:cs="Segoe UI"/>
-                <w:sz w:val="21"/>
-                <w:szCs w:val="21"/>
-                <w:bdr w:val="none" w:sz="0" w:space="0" w:color="auto" w:frame="1"/>
-                <w:shd w:val="clear" w:color="auto" w:fill="FFFFFF"/>
-              </w:rPr>
-              <w:t>principles .</w:t>
-            </w:r>
-            <w:proofErr w:type="gramEnd"/>
             <w:r>
               <w:rPr>
                 <w:rFonts w:ascii="Segoe UI" w:hAnsi="Segoe UI" w:cs="Segoe UI"/>
@@ -5964,23 +5536,7 @@
           <w:rFonts w:asciiTheme="minorHAnsi" w:hAnsiTheme="minorHAnsi"/>
           <w:color w:val="000000" w:themeColor="text1"/>
         </w:rPr>
-        <w:t xml:space="preserve">Knowledge in </w:t>
-      </w:r>
-      <w:proofErr w:type="spellStart"/>
-      <w:r>
-        <w:rPr>
-          <w:rFonts w:asciiTheme="minorHAnsi" w:hAnsiTheme="minorHAnsi"/>
-          <w:color w:val="000000" w:themeColor="text1"/>
-        </w:rPr>
-        <w:t>fullstack</w:t>
-      </w:r>
-      <w:proofErr w:type="spellEnd"/>
-      <w:r>
-        <w:rPr>
-          <w:rFonts w:asciiTheme="minorHAnsi" w:hAnsiTheme="minorHAnsi"/>
-          <w:color w:val="000000" w:themeColor="text1"/>
-        </w:rPr>
-        <w:t xml:space="preserve"> applications</w:t>
+        <w:t>Knowledge in fullstack applications</w:t>
       </w:r>
     </w:p>
     <w:p>
@@ -6070,17 +5626,8 @@
           <w:rFonts w:asciiTheme="minorHAnsi" w:hAnsiTheme="minorHAnsi"/>
           <w:color w:val="000000" w:themeColor="text1"/>
         </w:rPr>
-        <w:t xml:space="preserve">Lover of learning, persistent person, loves </w:t>
-      </w:r>
-      <w:proofErr w:type="gramStart"/>
-      <w:r>
-        <w:rPr>
-          <w:rFonts w:asciiTheme="minorHAnsi" w:hAnsiTheme="minorHAnsi"/>
-          <w:color w:val="000000" w:themeColor="text1"/>
-        </w:rPr>
-        <w:t>change</w:t>
-      </w:r>
-      <w:proofErr w:type="gramEnd"/>
+        <w:t>Lover of learning, persistent person, loves change</w:t>
+      </w:r>
     </w:p>
     <w:p>
       <w:pPr>
@@ -6126,29 +5673,7 @@
           <w:szCs w:val="23"/>
           <w:shd w:val="clear" w:color="auto" w:fill="FFFFFF"/>
         </w:rPr>
-        <w:t xml:space="preserve">Review snippet of code in Node.js. What would you do to make it production </w:t>
-      </w:r>
-      <w:proofErr w:type="gramStart"/>
-      <w:r>
-        <w:rPr>
-          <w:rFonts w:ascii="Lato" w:hAnsi="Lato"/>
-          <w:color w:val="404040"/>
-          <w:sz w:val="23"/>
-          <w:szCs w:val="23"/>
-          <w:shd w:val="clear" w:color="auto" w:fill="FFFFFF"/>
-        </w:rPr>
-        <w:t>ready</w:t>
-      </w:r>
-      <w:proofErr w:type="gramEnd"/>
-      <w:r>
-        <w:rPr>
-          <w:rFonts w:ascii="Lato" w:hAnsi="Lato"/>
-          <w:color w:val="404040"/>
-          <w:sz w:val="23"/>
-          <w:szCs w:val="23"/>
-          <w:shd w:val="clear" w:color="auto" w:fill="FFFFFF"/>
-        </w:rPr>
-        <w:t xml:space="preserve">  </w:t>
+        <w:t>Review snippet of code in Node.js. What would you do to make it production ready  </w:t>
       </w:r>
     </w:p>
     <w:p>
@@ -6460,7 +5985,6 @@
         </w:rPr>
         <w:t xml:space="preserve">, who has proven history of going from knowing nothing about programming into getting a job at the industry, and my passion </w:t>
       </w:r>
-      <w:proofErr w:type="gramStart"/>
       <w:r>
         <w:rPr>
           <w:rFonts w:asciiTheme="minorHAnsi" w:hAnsiTheme="minorHAnsi"/>
@@ -6473,15 +5997,7 @@
           <w:rFonts w:asciiTheme="minorHAnsi" w:hAnsiTheme="minorHAnsi"/>
           <w:color w:val="000000" w:themeColor="text1"/>
         </w:rPr>
-        <w:t xml:space="preserve"> learning</w:t>
-      </w:r>
-      <w:proofErr w:type="gramEnd"/>
-      <w:r>
-        <w:rPr>
-          <w:rFonts w:asciiTheme="minorHAnsi" w:hAnsiTheme="minorHAnsi"/>
-          <w:color w:val="000000" w:themeColor="text1"/>
-        </w:rPr>
-        <w:t xml:space="preserve"> is still going </w:t>
+        <w:t xml:space="preserve"> learning is still going </w:t>
       </w:r>
       <w:r>
         <w:rPr>
@@ -6976,14 +6492,12 @@
         </w:rPr>
         <w:t xml:space="preserve">. </w:t>
       </w:r>
-      <w:proofErr w:type="spellStart"/>
       <w:r>
         <w:rPr>
           <w:rFonts w:asciiTheme="minorHAnsi" w:eastAsia="Batang" w:hAnsiTheme="minorHAnsi" w:cstheme="minorHAnsi" w:hint="eastAsia"/>
         </w:rPr>
         <w:t>일할때</w:t>
       </w:r>
-      <w:proofErr w:type="spellEnd"/>
       <w:r>
         <w:rPr>
           <w:rFonts w:asciiTheme="minorHAnsi" w:eastAsia="Batang" w:hAnsiTheme="minorHAnsi" w:cstheme="minorHAnsi" w:hint="eastAsia"/>
@@ -7296,14 +6810,12 @@
         </w:rPr>
         <w:t xml:space="preserve">. </w:t>
       </w:r>
-      <w:proofErr w:type="spellStart"/>
       <w:r>
         <w:rPr>
           <w:rFonts w:asciiTheme="minorHAnsi" w:eastAsia="Batang" w:hAnsiTheme="minorHAnsi" w:cstheme="minorHAnsi" w:hint="eastAsia"/>
         </w:rPr>
         <w:t>그로인해</w:t>
       </w:r>
-      <w:proofErr w:type="spellEnd"/>
       <w:r>
         <w:rPr>
           <w:rFonts w:asciiTheme="minorHAnsi" w:eastAsia="Batang" w:hAnsiTheme="minorHAnsi" w:cstheme="minorHAnsi" w:hint="eastAsia"/>
@@ -7640,14 +7152,12 @@
         </w:rPr>
         <w:t xml:space="preserve"> </w:t>
       </w:r>
-      <w:proofErr w:type="spellStart"/>
       <w:r>
         <w:rPr>
           <w:rFonts w:asciiTheme="minorHAnsi" w:eastAsia="Batang" w:hAnsiTheme="minorHAnsi" w:cstheme="minorHAnsi" w:hint="eastAsia"/>
         </w:rPr>
         <w:t>하게되었습니다</w:t>
       </w:r>
-      <w:proofErr w:type="spellEnd"/>
       <w:r>
         <w:rPr>
           <w:rFonts w:asciiTheme="minorHAnsi" w:eastAsia="Batang" w:hAnsiTheme="minorHAnsi" w:cstheme="minorHAnsi"/>
@@ -7744,14 +7254,12 @@
         </w:rPr>
         <w:t xml:space="preserve"> </w:t>
       </w:r>
-      <w:proofErr w:type="spellStart"/>
       <w:r>
         <w:rPr>
           <w:rFonts w:asciiTheme="minorHAnsi" w:eastAsia="Batang" w:hAnsiTheme="minorHAnsi" w:cstheme="minorHAnsi"/>
         </w:rPr>
         <w:t>leetcode</w:t>
       </w:r>
-      <w:proofErr w:type="spellEnd"/>
       <w:r>
         <w:rPr>
           <w:rFonts w:asciiTheme="minorHAnsi" w:eastAsia="Batang" w:hAnsiTheme="minorHAnsi" w:cstheme="minorHAnsi" w:hint="eastAsia"/>
@@ -7764,7 +7272,6 @@
         </w:rPr>
         <w:t xml:space="preserve"> </w:t>
       </w:r>
-      <w:proofErr w:type="spellStart"/>
       <w:r>
         <w:rPr>
           <w:rFonts w:asciiTheme="minorHAnsi" w:eastAsia="Batang" w:hAnsiTheme="minorHAnsi" w:cstheme="minorHAnsi"/>
@@ -7777,7 +7284,6 @@
         </w:rPr>
         <w:t>를</w:t>
       </w:r>
-      <w:proofErr w:type="spellEnd"/>
       <w:r>
         <w:rPr>
           <w:rFonts w:asciiTheme="minorHAnsi" w:eastAsia="Batang" w:hAnsiTheme="minorHAnsi" w:cstheme="minorHAnsi" w:hint="eastAsia"/>
@@ -7832,14 +7338,12 @@
         </w:rPr>
         <w:t xml:space="preserve"> </w:t>
       </w:r>
-      <w:proofErr w:type="spellStart"/>
       <w:r>
         <w:rPr>
           <w:rFonts w:asciiTheme="minorHAnsi" w:eastAsia="Batang" w:hAnsiTheme="minorHAnsi" w:cstheme="minorHAnsi" w:hint="eastAsia"/>
         </w:rPr>
         <w:t>연습했었고</w:t>
       </w:r>
-      <w:proofErr w:type="spellEnd"/>
       <w:r>
         <w:rPr>
           <w:rFonts w:asciiTheme="minorHAnsi" w:eastAsia="Batang" w:hAnsiTheme="minorHAnsi" w:cstheme="minorHAnsi" w:hint="eastAsia"/>
@@ -7882,14 +7386,12 @@
         </w:rPr>
         <w:t xml:space="preserve"> </w:t>
       </w:r>
-      <w:proofErr w:type="spellStart"/>
       <w:r>
         <w:rPr>
           <w:rFonts w:asciiTheme="minorHAnsi" w:eastAsia="Batang" w:hAnsiTheme="minorHAnsi" w:cstheme="minorHAnsi" w:hint="eastAsia"/>
         </w:rPr>
         <w:t>돌아올때</w:t>
       </w:r>
-      <w:proofErr w:type="spellEnd"/>
       <w:r>
         <w:rPr>
           <w:rFonts w:asciiTheme="minorHAnsi" w:eastAsia="Batang" w:hAnsiTheme="minorHAnsi" w:cstheme="minorHAnsi" w:hint="eastAsia"/>
@@ -7908,14 +7410,12 @@
         </w:rPr>
         <w:t xml:space="preserve"> </w:t>
       </w:r>
-      <w:proofErr w:type="spellStart"/>
       <w:r>
         <w:rPr>
           <w:rFonts w:asciiTheme="minorHAnsi" w:eastAsia="Batang" w:hAnsiTheme="minorHAnsi" w:cstheme="minorHAnsi"/>
         </w:rPr>
         <w:t>pushup</w:t>
       </w:r>
-      <w:proofErr w:type="spellEnd"/>
       <w:r>
         <w:rPr>
           <w:rFonts w:asciiTheme="minorHAnsi" w:eastAsia="Batang" w:hAnsiTheme="minorHAnsi" w:cstheme="minorHAnsi" w:hint="eastAsia"/>
@@ -8024,14 +7524,12 @@
         </w:rPr>
         <w:t xml:space="preserve"> </w:t>
       </w:r>
-      <w:proofErr w:type="spellStart"/>
       <w:r>
         <w:rPr>
           <w:rFonts w:asciiTheme="minorHAnsi" w:eastAsia="Batang" w:hAnsiTheme="minorHAnsi" w:cstheme="minorHAnsi" w:hint="eastAsia"/>
         </w:rPr>
         <w:t>외었습니다</w:t>
       </w:r>
-      <w:proofErr w:type="spellEnd"/>
       <w:r>
         <w:rPr>
           <w:rFonts w:asciiTheme="minorHAnsi" w:eastAsia="Batang" w:hAnsiTheme="minorHAnsi" w:cstheme="minorHAnsi" w:hint="eastAsia"/>
@@ -8080,28 +7578,24 @@
         </w:rPr>
         <w:t xml:space="preserve"> </w:t>
       </w:r>
-      <w:proofErr w:type="spellStart"/>
       <w:r>
         <w:rPr>
           <w:rFonts w:asciiTheme="minorHAnsi" w:eastAsia="Batang" w:hAnsiTheme="minorHAnsi" w:cstheme="minorHAnsi" w:hint="eastAsia"/>
         </w:rPr>
         <w:t>문제풀고</w:t>
       </w:r>
-      <w:proofErr w:type="spellEnd"/>
       <w:r>
         <w:rPr>
           <w:rFonts w:asciiTheme="minorHAnsi" w:eastAsia="Batang" w:hAnsiTheme="minorHAnsi" w:cstheme="minorHAnsi" w:hint="eastAsia"/>
         </w:rPr>
         <w:t xml:space="preserve"> </w:t>
       </w:r>
-      <w:proofErr w:type="spellStart"/>
       <w:r>
         <w:rPr>
           <w:rFonts w:asciiTheme="minorHAnsi" w:eastAsia="Batang" w:hAnsiTheme="minorHAnsi" w:cstheme="minorHAnsi" w:hint="eastAsia"/>
         </w:rPr>
         <w:t>막혔을때나</w:t>
       </w:r>
-      <w:proofErr w:type="spellEnd"/>
       <w:r>
         <w:rPr>
           <w:rFonts w:asciiTheme="minorHAnsi" w:eastAsia="Batang" w:hAnsiTheme="minorHAnsi" w:cstheme="minorHAnsi" w:hint="eastAsia"/>
@@ -8132,14 +7626,12 @@
         </w:rPr>
         <w:t xml:space="preserve"> </w:t>
       </w:r>
-      <w:proofErr w:type="spellStart"/>
       <w:r>
         <w:rPr>
           <w:rFonts w:asciiTheme="minorHAnsi" w:eastAsia="Batang" w:hAnsiTheme="minorHAnsi" w:cstheme="minorHAnsi" w:hint="eastAsia"/>
         </w:rPr>
         <w:t>걸릴때</w:t>
       </w:r>
-      <w:proofErr w:type="spellEnd"/>
       <w:r>
         <w:rPr>
           <w:rFonts w:asciiTheme="minorHAnsi" w:eastAsia="Batang" w:hAnsiTheme="minorHAnsi" w:cstheme="minorHAnsi" w:hint="eastAsia"/>
@@ -8206,14 +7698,12 @@
         </w:rPr>
         <w:t xml:space="preserve"> </w:t>
       </w:r>
-      <w:proofErr w:type="spellStart"/>
       <w:r>
         <w:rPr>
           <w:rFonts w:asciiTheme="minorHAnsi" w:eastAsia="Batang" w:hAnsiTheme="minorHAnsi" w:cstheme="minorHAnsi" w:hint="eastAsia"/>
         </w:rPr>
         <w:t>걸리는거야</w:t>
       </w:r>
-      <w:proofErr w:type="spellEnd"/>
       <w:r>
         <w:rPr>
           <w:rFonts w:asciiTheme="minorHAnsi" w:eastAsia="Batang" w:hAnsiTheme="minorHAnsi" w:cstheme="minorHAnsi" w:hint="eastAsia"/>
@@ -8724,21 +8214,7 @@
         <w:rPr>
           <w:rFonts w:asciiTheme="minorHAnsi" w:eastAsia="Batang" w:hAnsiTheme="minorHAnsi" w:cstheme="minorHAnsi"/>
         </w:rPr>
-        <w:t xml:space="preserve">I have experience of working with team members from different departments. Together, we’ve built over 300 forms and I could use this experience and </w:t>
-      </w:r>
-      <w:proofErr w:type="spellStart"/>
-      <w:r>
-        <w:rPr>
-          <w:rFonts w:asciiTheme="minorHAnsi" w:eastAsia="Batang" w:hAnsiTheme="minorHAnsi" w:cstheme="minorHAnsi"/>
-        </w:rPr>
-        <w:t>experitise</w:t>
-      </w:r>
-      <w:proofErr w:type="spellEnd"/>
-      <w:r>
-        <w:rPr>
-          <w:rFonts w:asciiTheme="minorHAnsi" w:eastAsia="Batang" w:hAnsiTheme="minorHAnsi" w:cstheme="minorHAnsi"/>
-        </w:rPr>
-        <w:t xml:space="preserve"> in benefit of company</w:t>
+        <w:t>I have experience of working with team members from different departments. Together, we’ve built over 300 forms and I could use this experience and experitise in benefit of company</w:t>
       </w:r>
     </w:p>
     <w:p>
@@ -8787,23 +8263,7 @@
           <w:rFonts w:asciiTheme="minorHAnsi" w:hAnsiTheme="minorHAnsi"/>
           <w:color w:val="000000" w:themeColor="text1"/>
         </w:rPr>
-        <w:t xml:space="preserve">I am a dedicated self-learner with proven history of self-learning in web development and securing a job at </w:t>
-      </w:r>
-      <w:proofErr w:type="spellStart"/>
-      <w:r>
-        <w:rPr>
-          <w:rFonts w:asciiTheme="minorHAnsi" w:hAnsiTheme="minorHAnsi"/>
-          <w:color w:val="000000" w:themeColor="text1"/>
-        </w:rPr>
-        <w:t>SiteMax</w:t>
-      </w:r>
-      <w:proofErr w:type="spellEnd"/>
-      <w:r>
-        <w:rPr>
-          <w:rFonts w:asciiTheme="minorHAnsi" w:hAnsiTheme="minorHAnsi"/>
-          <w:color w:val="000000" w:themeColor="text1"/>
-        </w:rPr>
-        <w:t xml:space="preserve"> Systems</w:t>
+        <w:t>I am a dedicated self-learner with proven history of self-learning in web development and securing a job at SiteMax Systems</w:t>
       </w:r>
     </w:p>
     <w:p>
@@ -8885,21 +8345,7 @@
         <w:rPr>
           <w:rFonts w:asciiTheme="minorHAnsi" w:eastAsia="Batang" w:hAnsiTheme="minorHAnsi" w:cstheme="minorHAnsi"/>
         </w:rPr>
-        <w:t xml:space="preserve">Story about building bash program for </w:t>
-      </w:r>
-      <w:proofErr w:type="spellStart"/>
-      <w:r>
-        <w:rPr>
-          <w:rFonts w:asciiTheme="minorHAnsi" w:eastAsia="Batang" w:hAnsiTheme="minorHAnsi" w:cstheme="minorHAnsi"/>
-        </w:rPr>
-        <w:t>sitemax</w:t>
-      </w:r>
-      <w:proofErr w:type="spellEnd"/>
-      <w:r>
-        <w:rPr>
-          <w:rFonts w:asciiTheme="minorHAnsi" w:eastAsia="Batang" w:hAnsiTheme="minorHAnsi" w:cstheme="minorHAnsi"/>
-        </w:rPr>
-        <w:t xml:space="preserve"> 3</w:t>
+        <w:t>Story about building bash program for sitemax 3</w:t>
       </w:r>
     </w:p>
     <w:p>
@@ -8912,23 +8358,7 @@
         <w:shd w:val="clear" w:color="auto" w:fill="FFFFFF"/>
       </w:pPr>
       <w:r>
-        <w:t xml:space="preserve">James wanted to attend </w:t>
-      </w:r>
-      <w:proofErr w:type="spellStart"/>
-      <w:r>
-        <w:t>buildex</w:t>
-      </w:r>
-      <w:proofErr w:type="spellEnd"/>
-      <w:r>
-        <w:t xml:space="preserve"> with his cool new app </w:t>
-      </w:r>
-      <w:proofErr w:type="spellStart"/>
-      <w:r>
-        <w:t>SiteMax</w:t>
-      </w:r>
-      <w:proofErr w:type="spellEnd"/>
-      <w:r>
-        <w:t xml:space="preserve"> 3 built entirely using Ionic Framework</w:t>
+        <w:t>James wanted to attend buildex with his cool new app SiteMax 3 built entirely using Ionic Framework</w:t>
       </w:r>
     </w:p>
     <w:p>
@@ -8954,15 +8384,7 @@
         <w:shd w:val="clear" w:color="auto" w:fill="FFFFFF"/>
       </w:pPr>
       <w:r>
-        <w:t>Each build took about 20 minutes (</w:t>
-      </w:r>
-      <w:proofErr w:type="spellStart"/>
-      <w:r>
-        <w:t>literarly</w:t>
-      </w:r>
-      <w:proofErr w:type="spellEnd"/>
-      <w:r>
-        <w:t>)</w:t>
+        <w:t>Each build took about 20 minutes (literarly)</w:t>
       </w:r>
     </w:p>
     <w:p>
@@ -9153,15 +8575,7 @@
         <w:shd w:val="clear" w:color="auto" w:fill="FFFFFF"/>
       </w:pPr>
       <w:r>
-        <w:t xml:space="preserve">To start, I looked at some works done by others and learned that it didn’t look too great. The font was large, the resulting PDF it generated looked too basic (in </w:t>
-      </w:r>
-      <w:proofErr w:type="spellStart"/>
-      <w:r>
-        <w:t>seires</w:t>
-      </w:r>
-      <w:proofErr w:type="spellEnd"/>
-      <w:r>
-        <w:t xml:space="preserve"> of table)</w:t>
+        <w:t>To start, I looked at some works done by others and learned that it didn’t look too great. The font was large, the resulting PDF it generated looked too basic (in seires of table)</w:t>
       </w:r>
     </w:p>
     <w:p>
@@ -9201,15 +8615,7 @@
         <w:shd w:val="clear" w:color="auto" w:fill="FFFFFF"/>
       </w:pPr>
       <w:r>
-        <w:t xml:space="preserve">I began improving </w:t>
-      </w:r>
-      <w:proofErr w:type="gramStart"/>
-      <w:r>
-        <w:t>it’s</w:t>
-      </w:r>
-      <w:proofErr w:type="gramEnd"/>
-      <w:r>
-        <w:t xml:space="preserve"> UI day during the off hours. I played around with CSS and PHP (it was used to template the pdf) and made incremental improvements until it looked great</w:t>
+        <w:t>I began improving it’s UI day during the off hours. I played around with CSS and PHP (it was used to template the pdf) and made incremental improvements until it looked great</w:t>
       </w:r>
     </w:p>
     <w:p>
@@ -9327,21 +8733,7 @@
         <w:rPr>
           <w:rFonts w:asciiTheme="minorHAnsi" w:eastAsia="Batang" w:hAnsiTheme="minorHAnsi" w:cstheme="minorHAnsi"/>
         </w:rPr>
-        <w:t xml:space="preserve">I wrote bash program to do all of above in fewest </w:t>
-      </w:r>
-      <w:proofErr w:type="gramStart"/>
-      <w:r>
-        <w:rPr>
-          <w:rFonts w:asciiTheme="minorHAnsi" w:eastAsia="Batang" w:hAnsiTheme="minorHAnsi" w:cstheme="minorHAnsi"/>
-        </w:rPr>
-        <w:t>key strokes</w:t>
-      </w:r>
-      <w:proofErr w:type="gramEnd"/>
-      <w:r>
-        <w:rPr>
-          <w:rFonts w:asciiTheme="minorHAnsi" w:eastAsia="Batang" w:hAnsiTheme="minorHAnsi" w:cstheme="minorHAnsi"/>
-        </w:rPr>
-        <w:t xml:space="preserve"> possible, but still maintaining quality</w:t>
+        <w:t>I wrote bash program to do all of above in fewest key strokes possible, but still maintaining quality</w:t>
       </w:r>
     </w:p>
     <w:p>
@@ -9521,21 +8913,7 @@
         <w:rPr>
           <w:rFonts w:asciiTheme="minorHAnsi" w:eastAsia="Batang" w:hAnsiTheme="minorHAnsi" w:cstheme="minorHAnsi"/>
         </w:rPr>
-        <w:t xml:space="preserve">So much so that later James and Christian would complement that we need more of Moe and Nikolay (my senior) at </w:t>
-      </w:r>
-      <w:proofErr w:type="spellStart"/>
-      <w:r>
-        <w:rPr>
-          <w:rFonts w:asciiTheme="minorHAnsi" w:eastAsia="Batang" w:hAnsiTheme="minorHAnsi" w:cstheme="minorHAnsi"/>
-        </w:rPr>
-        <w:t>SiteMax</w:t>
-      </w:r>
-      <w:proofErr w:type="spellEnd"/>
-      <w:r>
-        <w:rPr>
-          <w:rFonts w:asciiTheme="minorHAnsi" w:eastAsia="Batang" w:hAnsiTheme="minorHAnsi" w:cstheme="minorHAnsi"/>
-        </w:rPr>
-        <w:t xml:space="preserve"> Systems</w:t>
+        <w:t>So much so that later James and Christian would complement that we need more of Moe and Nikolay (my senior) at SiteMax Systems</w:t>
       </w:r>
     </w:p>
     <w:p>
@@ -9639,15 +9017,7 @@
         <w:shd w:val="clear" w:color="auto" w:fill="FFFFFF"/>
       </w:pPr>
       <w:r>
-        <w:t xml:space="preserve">He looked at the form and </w:t>
-      </w:r>
-      <w:proofErr w:type="gramStart"/>
-      <w:r>
-        <w:t>said</w:t>
-      </w:r>
-      <w:proofErr w:type="gramEnd"/>
-      <w:r>
-        <w:t xml:space="preserve"> “Moe could you work on this again?”</w:t>
+        <w:t>He looked at the form and said “Moe could you work on this again?”</w:t>
       </w:r>
     </w:p>
     <w:p>
@@ -9713,15 +9083,7 @@
       </w:pPr>
       <w:r>
         <w:lastRenderedPageBreak/>
-        <w:t xml:space="preserve">I went back to my seat, revised my form, and walked over with him and did couple of </w:t>
-      </w:r>
-      <w:proofErr w:type="spellStart"/>
-      <w:r>
-        <w:t>iternations</w:t>
-      </w:r>
-      <w:proofErr w:type="spellEnd"/>
-      <w:r>
-        <w:t xml:space="preserve"> until all was okay.</w:t>
+        <w:t>I went back to my seat, revised my form, and walked over with him and did couple of iternations until all was okay.</w:t>
       </w:r>
     </w:p>
     <w:p>
@@ -9873,15 +9235,7 @@
         <w:shd w:val="clear" w:color="auto" w:fill="FFFFFF"/>
       </w:pPr>
       <w:r>
-        <w:t xml:space="preserve">Jake was clearly </w:t>
-      </w:r>
-      <w:proofErr w:type="gramStart"/>
-      <w:r>
-        <w:t>frustrated</w:t>
-      </w:r>
-      <w:proofErr w:type="gramEnd"/>
-      <w:r>
-        <w:t xml:space="preserve"> and I assured him, hey it’s not a problem. I will get it done</w:t>
+        <w:t>Jake was clearly frustrated and I assured him, hey it’s not a problem. I will get it done</w:t>
       </w:r>
     </w:p>
     <w:p>
@@ -9894,15 +9248,7 @@
         <w:shd w:val="clear" w:color="auto" w:fill="FFFFFF"/>
       </w:pPr>
       <w:r>
-        <w:t xml:space="preserve">It took couple of revisions but when it was complete, and deployed to their system, Jake came rushing in and said “Hey Moe, I showed this to </w:t>
-      </w:r>
-      <w:proofErr w:type="gramStart"/>
-      <w:r>
-        <w:t>client</w:t>
-      </w:r>
-      <w:proofErr w:type="gramEnd"/>
-      <w:r>
-        <w:t xml:space="preserve"> and she said It’s Christmas. Christmas has come early. Thank you so much!!”</w:t>
+        <w:t>It took couple of revisions but when it was complete, and deployed to their system, Jake came rushing in and said “Hey Moe, I showed this to client and she said It’s Christmas. Christmas has come early. Thank you so much!!”</w:t>
       </w:r>
     </w:p>
     <w:p>
@@ -9978,21 +9324,7 @@
         <w:rPr>
           <w:rFonts w:asciiTheme="minorHAnsi" w:eastAsia="Batang" w:hAnsiTheme="minorHAnsi" w:cstheme="minorHAnsi"/>
         </w:rPr>
-        <w:t xml:space="preserve">It was to secure the client and join him to </w:t>
-      </w:r>
-      <w:proofErr w:type="spellStart"/>
-      <w:r>
-        <w:rPr>
-          <w:rFonts w:asciiTheme="minorHAnsi" w:eastAsia="Batang" w:hAnsiTheme="minorHAnsi" w:cstheme="minorHAnsi"/>
-        </w:rPr>
-        <w:t>SiteMax</w:t>
-      </w:r>
-      <w:proofErr w:type="spellEnd"/>
-      <w:r>
-        <w:rPr>
-          <w:rFonts w:asciiTheme="minorHAnsi" w:eastAsia="Batang" w:hAnsiTheme="minorHAnsi" w:cstheme="minorHAnsi"/>
-        </w:rPr>
-        <w:t xml:space="preserve"> Systems</w:t>
+        <w:t>It was to secure the client and join him to SiteMax Systems</w:t>
       </w:r>
     </w:p>
     <w:p>
@@ -10009,19 +9341,11 @@
           <w:rFonts w:asciiTheme="minorHAnsi" w:eastAsia="Batang" w:hAnsiTheme="minorHAnsi" w:cstheme="minorHAnsi"/>
         </w:rPr>
       </w:pPr>
-      <w:proofErr w:type="gramStart"/>
-      <w:r>
-        <w:rPr>
-          <w:rFonts w:asciiTheme="minorHAnsi" w:eastAsia="Batang" w:hAnsiTheme="minorHAnsi" w:cstheme="minorHAnsi"/>
-        </w:rPr>
-        <w:t>So</w:t>
-      </w:r>
-      <w:proofErr w:type="gramEnd"/>
-      <w:r>
-        <w:rPr>
-          <w:rFonts w:asciiTheme="minorHAnsi" w:eastAsia="Batang" w:hAnsiTheme="minorHAnsi" w:cstheme="minorHAnsi"/>
-        </w:rPr>
-        <w:t xml:space="preserve"> using the tool I have built during the off hours, or </w:t>
+      <w:r>
+        <w:rPr>
+          <w:rFonts w:asciiTheme="minorHAnsi" w:eastAsia="Batang" w:hAnsiTheme="minorHAnsi" w:cstheme="minorHAnsi"/>
+        </w:rPr>
+        <w:t xml:space="preserve">So using the tool I have built during the off hours, or </w:t>
       </w:r>
     </w:p>
     <w:p>
@@ -10106,23 +9430,7 @@
           <w:rFonts w:asciiTheme="minorHAnsi" w:hAnsiTheme="minorHAnsi"/>
           <w:color w:val="000000" w:themeColor="text1"/>
         </w:rPr>
-        <w:t xml:space="preserve">securing a job at </w:t>
-      </w:r>
-      <w:proofErr w:type="spellStart"/>
-      <w:r>
-        <w:rPr>
-          <w:rFonts w:asciiTheme="minorHAnsi" w:hAnsiTheme="minorHAnsi"/>
-          <w:color w:val="000000" w:themeColor="text1"/>
-        </w:rPr>
-        <w:t>SiteMax</w:t>
-      </w:r>
-      <w:proofErr w:type="spellEnd"/>
-      <w:r>
-        <w:rPr>
-          <w:rFonts w:asciiTheme="minorHAnsi" w:hAnsiTheme="minorHAnsi"/>
-          <w:color w:val="000000" w:themeColor="text1"/>
-        </w:rPr>
-        <w:t xml:space="preserve"> Systems</w:t>
+        <w:t>securing a job at SiteMax Systems</w:t>
       </w:r>
     </w:p>
     <w:p>
@@ -10144,17 +9452,8 @@
           <w:rFonts w:asciiTheme="minorHAnsi" w:hAnsiTheme="minorHAnsi"/>
           <w:color w:val="000000" w:themeColor="text1"/>
         </w:rPr>
-        <w:t xml:space="preserve">Story about Getting a job at </w:t>
-      </w:r>
-      <w:proofErr w:type="spellStart"/>
-      <w:r>
-        <w:rPr>
-          <w:rFonts w:asciiTheme="minorHAnsi" w:hAnsiTheme="minorHAnsi"/>
-          <w:color w:val="000000" w:themeColor="text1"/>
-        </w:rPr>
-        <w:t>SiteMax</w:t>
-      </w:r>
-      <w:proofErr w:type="spellEnd"/>
+        <w:t>Story about Getting a job at SiteMax</w:t>
+      </w:r>
     </w:p>
     <w:p>
       <w:pPr>
@@ -10224,35 +9523,7 @@
         <w:rPr>
           <w:rFonts w:asciiTheme="minorHAnsi" w:eastAsia="Batang" w:hAnsiTheme="minorHAnsi" w:cstheme="minorHAnsi"/>
         </w:rPr>
-        <w:t xml:space="preserve">I first did </w:t>
-      </w:r>
-      <w:proofErr w:type="spellStart"/>
-      <w:r>
-        <w:rPr>
-          <w:rFonts w:asciiTheme="minorHAnsi" w:eastAsia="Batang" w:hAnsiTheme="minorHAnsi" w:cstheme="minorHAnsi"/>
-        </w:rPr>
-        <w:t>freelnancing</w:t>
-      </w:r>
-      <w:proofErr w:type="spellEnd"/>
-      <w:r>
-        <w:rPr>
-          <w:rFonts w:asciiTheme="minorHAnsi" w:eastAsia="Batang" w:hAnsiTheme="minorHAnsi" w:cstheme="minorHAnsi"/>
-        </w:rPr>
-        <w:t xml:space="preserve">, and I earned $1000 after </w:t>
-      </w:r>
-      <w:proofErr w:type="gramStart"/>
-      <w:r>
-        <w:rPr>
-          <w:rFonts w:asciiTheme="minorHAnsi" w:eastAsia="Batang" w:hAnsiTheme="minorHAnsi" w:cstheme="minorHAnsi"/>
-        </w:rPr>
-        <w:t>an</w:t>
-      </w:r>
-      <w:proofErr w:type="gramEnd"/>
-      <w:r>
-        <w:rPr>
-          <w:rFonts w:asciiTheme="minorHAnsi" w:eastAsia="Batang" w:hAnsiTheme="minorHAnsi" w:cstheme="minorHAnsi"/>
-        </w:rPr>
-        <w:t xml:space="preserve"> year</w:t>
+        <w:t>I first did freelnancing, and I earned $1000 after an year</w:t>
       </w:r>
     </w:p>
     <w:p>
@@ -10290,19 +9561,11 @@
           <w:rFonts w:asciiTheme="minorHAnsi" w:eastAsia="Batang" w:hAnsiTheme="minorHAnsi" w:cstheme="minorHAnsi"/>
         </w:rPr>
       </w:pPr>
-      <w:proofErr w:type="gramStart"/>
-      <w:r>
-        <w:rPr>
-          <w:rFonts w:asciiTheme="minorHAnsi" w:eastAsia="Batang" w:hAnsiTheme="minorHAnsi" w:cstheme="minorHAnsi"/>
-        </w:rPr>
-        <w:t>So</w:t>
-      </w:r>
-      <w:proofErr w:type="gramEnd"/>
-      <w:r>
-        <w:rPr>
-          <w:rFonts w:asciiTheme="minorHAnsi" w:eastAsia="Batang" w:hAnsiTheme="minorHAnsi" w:cstheme="minorHAnsi"/>
-        </w:rPr>
-        <w:t xml:space="preserve"> I picked up only $1000 and left to Vancouver from Calgary</w:t>
+      <w:r>
+        <w:rPr>
+          <w:rFonts w:asciiTheme="minorHAnsi" w:eastAsia="Batang" w:hAnsiTheme="minorHAnsi" w:cstheme="minorHAnsi"/>
+        </w:rPr>
+        <w:t>So I picked up only $1000 and left to Vancouver from Calgary</w:t>
       </w:r>
     </w:p>
     <w:p>
@@ -10365,21 +9628,7 @@
         <w:rPr>
           <w:rFonts w:asciiTheme="minorHAnsi" w:eastAsia="Batang" w:hAnsiTheme="minorHAnsi" w:cstheme="minorHAnsi"/>
         </w:rPr>
-        <w:t xml:space="preserve">After 2 years, I got a job at </w:t>
-      </w:r>
-      <w:proofErr w:type="spellStart"/>
-      <w:r>
-        <w:rPr>
-          <w:rFonts w:asciiTheme="minorHAnsi" w:eastAsia="Batang" w:hAnsiTheme="minorHAnsi" w:cstheme="minorHAnsi"/>
-        </w:rPr>
-        <w:t>SiteMax</w:t>
-      </w:r>
-      <w:proofErr w:type="spellEnd"/>
-      <w:r>
-        <w:rPr>
-          <w:rFonts w:asciiTheme="minorHAnsi" w:eastAsia="Batang" w:hAnsiTheme="minorHAnsi" w:cstheme="minorHAnsi"/>
-        </w:rPr>
-        <w:t xml:space="preserve"> Systems thanks to my wonderful CEO, James Faulkner</w:t>
+        <w:t>After 2 years, I got a job at SiteMax Systems thanks to my wonderful CEO, James Faulkner</w:t>
       </w:r>
     </w:p>
     <w:p>
@@ -10401,17 +9650,8 @@
           <w:rFonts w:asciiTheme="minorHAnsi" w:hAnsiTheme="minorHAnsi"/>
           <w:color w:val="000000" w:themeColor="text1"/>
         </w:rPr>
-        <w:t xml:space="preserve">Story about practicing Algorithm at </w:t>
-      </w:r>
-      <w:proofErr w:type="spellStart"/>
-      <w:r>
-        <w:rPr>
-          <w:rFonts w:asciiTheme="minorHAnsi" w:hAnsiTheme="minorHAnsi"/>
-          <w:color w:val="000000" w:themeColor="text1"/>
-        </w:rPr>
-        <w:t>SiteMax</w:t>
-      </w:r>
-      <w:proofErr w:type="spellEnd"/>
+        <w:t>Story about practicing Algorithm at SiteMax</w:t>
+      </w:r>
     </w:p>
     <w:p>
       <w:pPr>
@@ -10432,21 +9672,7 @@
           <w:rFonts w:asciiTheme="minorHAnsi" w:eastAsia="Batang" w:hAnsiTheme="minorHAnsi" w:cstheme="minorHAnsi"/>
         </w:rPr>
         <w:lastRenderedPageBreak/>
-        <w:t xml:space="preserve">I was at </w:t>
-      </w:r>
-      <w:proofErr w:type="spellStart"/>
-      <w:r>
-        <w:rPr>
-          <w:rFonts w:asciiTheme="minorHAnsi" w:eastAsia="Batang" w:hAnsiTheme="minorHAnsi" w:cstheme="minorHAnsi"/>
-        </w:rPr>
-        <w:t>SiteMax</w:t>
-      </w:r>
-      <w:proofErr w:type="spellEnd"/>
-      <w:r>
-        <w:rPr>
-          <w:rFonts w:asciiTheme="minorHAnsi" w:eastAsia="Batang" w:hAnsiTheme="minorHAnsi" w:cstheme="minorHAnsi"/>
-        </w:rPr>
-        <w:t xml:space="preserve"> Systems, and I was</w:t>
+        <w:t>I was at SiteMax Systems, and I was</w:t>
       </w:r>
       <w:r>
         <w:rPr>
@@ -10623,21 +9849,7 @@
         <w:rPr>
           <w:rFonts w:asciiTheme="minorHAnsi" w:eastAsia="Batang" w:hAnsiTheme="minorHAnsi" w:cstheme="minorHAnsi"/>
         </w:rPr>
-        <w:t xml:space="preserve">Not only that, </w:t>
-      </w:r>
-      <w:proofErr w:type="gramStart"/>
-      <w:r>
-        <w:rPr>
-          <w:rFonts w:asciiTheme="minorHAnsi" w:eastAsia="Batang" w:hAnsiTheme="minorHAnsi" w:cstheme="minorHAnsi"/>
-        </w:rPr>
-        <w:t>I</w:t>
-      </w:r>
-      <w:proofErr w:type="gramEnd"/>
-      <w:r>
-        <w:rPr>
-          <w:rFonts w:asciiTheme="minorHAnsi" w:eastAsia="Batang" w:hAnsiTheme="minorHAnsi" w:cstheme="minorHAnsi"/>
-        </w:rPr>
-        <w:t xml:space="preserve"> taught peers over the video</w:t>
+        <w:t>Not only that, I taught peers over the video</w:t>
       </w:r>
     </w:p>
     <w:p>
@@ -10658,16 +9870,8 @@
         <w:rPr>
           <w:rFonts w:asciiTheme="minorHAnsi" w:eastAsia="Batang" w:hAnsiTheme="minorHAnsi" w:cstheme="minorHAnsi"/>
         </w:rPr>
-        <w:t xml:space="preserve">This helped me to become more relaxed at </w:t>
-      </w:r>
-      <w:proofErr w:type="spellStart"/>
-      <w:r>
-        <w:rPr>
-          <w:rFonts w:asciiTheme="minorHAnsi" w:eastAsia="Batang" w:hAnsiTheme="minorHAnsi" w:cstheme="minorHAnsi"/>
-        </w:rPr>
-        <w:t>SiteMax</w:t>
-      </w:r>
-      <w:proofErr w:type="spellEnd"/>
+        <w:t>This helped me to become more relaxed at SiteMax</w:t>
+      </w:r>
       <w:r>
         <w:rPr>
           <w:rFonts w:asciiTheme="minorHAnsi" w:eastAsia="Batang" w:hAnsiTheme="minorHAnsi" w:cstheme="minorHAnsi"/>
@@ -10705,21 +9909,7 @@
         <w:rPr>
           <w:rFonts w:asciiTheme="minorHAnsi" w:eastAsia="Batang" w:hAnsiTheme="minorHAnsi" w:cstheme="minorHAnsi"/>
         </w:rPr>
-        <w:t xml:space="preserve">I used </w:t>
-      </w:r>
-      <w:proofErr w:type="gramStart"/>
-      <w:r>
-        <w:rPr>
-          <w:rFonts w:asciiTheme="minorHAnsi" w:eastAsia="Batang" w:hAnsiTheme="minorHAnsi" w:cstheme="minorHAnsi"/>
-        </w:rPr>
-        <w:t>this skillsets</w:t>
-      </w:r>
-      <w:proofErr w:type="gramEnd"/>
-      <w:r>
-        <w:rPr>
-          <w:rFonts w:asciiTheme="minorHAnsi" w:eastAsia="Batang" w:hAnsiTheme="minorHAnsi" w:cstheme="minorHAnsi"/>
-        </w:rPr>
-        <w:t xml:space="preserve"> to train 4 developers at my company</w:t>
+        <w:t>I used this skillsets to train 4 developers at my company</w:t>
       </w:r>
     </w:p>
     <w:p>
@@ -11093,6 +10283,131 @@
     </w:p>
     <w:p>
       <w:pPr>
+        <w:pStyle w:val="ListParagraph"/>
+        <w:numPr>
+          <w:ilvl w:val="1"/>
+          <w:numId w:val="1"/>
+        </w:numPr>
+        <w:tabs>
+          <w:tab w:val="left" w:pos="5560"/>
+        </w:tabs>
+        <w:rPr>
+          <w:rFonts w:asciiTheme="minorHAnsi" w:eastAsia="Batang" w:hAnsiTheme="minorHAnsi" w:cstheme="minorHAnsi"/>
+          <w:b/>
+          <w:bCs/>
+        </w:rPr>
+      </w:pPr>
+      <w:r>
+        <w:rPr>
+          <w:rFonts w:asciiTheme="minorHAnsi" w:eastAsia="Batang" w:hAnsiTheme="minorHAnsi" w:cstheme="minorHAnsi"/>
+          <w:b/>
+          <w:bCs/>
+        </w:rPr>
+        <w:t xml:space="preserve">Key: </w:t>
+      </w:r>
+      <w:r>
+        <w:rPr>
+          <w:rFonts w:asciiTheme="minorHAnsi" w:eastAsia="Batang" w:hAnsiTheme="minorHAnsi" w:cstheme="minorHAnsi"/>
+        </w:rPr>
+        <w:t>You also need to demonstrate that you are really excited about this job as the next step in your career. Talk about why this makes sense as the next challenge for you to take on</w:t>
+      </w:r>
+    </w:p>
+    <w:p>
+      <w:pPr>
+        <w:pStyle w:val="ListParagraph"/>
+        <w:numPr>
+          <w:ilvl w:val="1"/>
+          <w:numId w:val="1"/>
+        </w:numPr>
+        <w:tabs>
+          <w:tab w:val="left" w:pos="5560"/>
+        </w:tabs>
+        <w:rPr>
+          <w:rFonts w:asciiTheme="minorHAnsi" w:eastAsia="Batang" w:hAnsiTheme="minorHAnsi" w:cstheme="minorHAnsi"/>
+          <w:b/>
+          <w:bCs/>
+        </w:rPr>
+      </w:pPr>
+      <w:r>
+        <w:rPr>
+          <w:rFonts w:asciiTheme="minorHAnsi" w:eastAsia="Batang" w:hAnsiTheme="minorHAnsi" w:cstheme="minorHAnsi"/>
+          <w:b/>
+          <w:bCs/>
+        </w:rPr>
+        <w:t>Mistakes to avoid</w:t>
+      </w:r>
+    </w:p>
+    <w:p>
+      <w:pPr>
+        <w:pStyle w:val="ListParagraph"/>
+        <w:numPr>
+          <w:ilvl w:val="2"/>
+          <w:numId w:val="1"/>
+        </w:numPr>
+        <w:tabs>
+          <w:tab w:val="left" w:pos="5560"/>
+        </w:tabs>
+        <w:rPr>
+          <w:rFonts w:asciiTheme="minorHAnsi" w:eastAsia="Batang" w:hAnsiTheme="minorHAnsi" w:cstheme="minorHAnsi"/>
+          <w:b/>
+          <w:bCs/>
+        </w:rPr>
+      </w:pPr>
+      <w:r>
+        <w:rPr>
+          <w:rFonts w:asciiTheme="minorHAnsi" w:eastAsia="Batang" w:hAnsiTheme="minorHAnsi" w:cstheme="minorHAnsi"/>
+        </w:rPr>
+        <w:t>Don’t overthink it</w:t>
+      </w:r>
+    </w:p>
+    <w:p>
+      <w:pPr>
+        <w:pStyle w:val="ListParagraph"/>
+        <w:numPr>
+          <w:ilvl w:val="2"/>
+          <w:numId w:val="1"/>
+        </w:numPr>
+        <w:tabs>
+          <w:tab w:val="left" w:pos="5560"/>
+        </w:tabs>
+        <w:rPr>
+          <w:rFonts w:asciiTheme="minorHAnsi" w:eastAsia="Batang" w:hAnsiTheme="minorHAnsi" w:cstheme="minorHAnsi"/>
+          <w:b/>
+          <w:bCs/>
+        </w:rPr>
+      </w:pPr>
+      <w:r>
+        <w:rPr>
+          <w:rFonts w:asciiTheme="minorHAnsi" w:eastAsia="Batang" w:hAnsiTheme="minorHAnsi" w:cstheme="minorHAnsi"/>
+        </w:rPr>
+        <w:t>Don’t be too specific</w:t>
+      </w:r>
+    </w:p>
+    <w:p>
+      <w:pPr>
+        <w:pStyle w:val="ListParagraph"/>
+        <w:numPr>
+          <w:ilvl w:val="2"/>
+          <w:numId w:val="1"/>
+        </w:numPr>
+        <w:tabs>
+          <w:tab w:val="left" w:pos="5560"/>
+        </w:tabs>
+        <w:rPr>
+          <w:rFonts w:asciiTheme="minorHAnsi" w:eastAsia="Batang" w:hAnsiTheme="minorHAnsi" w:cstheme="minorHAnsi"/>
+          <w:b/>
+          <w:bCs/>
+        </w:rPr>
+      </w:pPr>
+      <w:r>
+        <w:rPr>
+          <w:rFonts w:asciiTheme="minorHAnsi" w:eastAsia="Batang" w:hAnsiTheme="minorHAnsi" w:cstheme="minorHAnsi"/>
+        </w:rPr>
+        <w:t>Don’t sound too flakey / Scattered</w:t>
+      </w:r>
+    </w:p>
+    <w:p>
+      <w:pPr>
         <w:rPr>
           <w:rFonts w:asciiTheme="minorHAnsi" w:hAnsiTheme="minorHAnsi"/>
           <w:color w:val="000000" w:themeColor="text1"/>
@@ -11154,6 +10469,32 @@
       </w:pPr>
     </w:p>
     <w:p>
+      <w:r>
+        <w:rPr>
+          <w:rFonts w:ascii="Arial" w:hAnsi="Arial" w:cs="Arial"/>
+          <w:color w:val="1F314A"/>
+          <w:shd w:val="clear" w:color="auto" w:fill="F2F7FE"/>
+        </w:rPr>
+        <w:t>My goal right now is to find a position at a company where I can grow and take on new challenges over time. Ultimately, I'd like to assume more management responsibilities and maybe even get involved in product strategy, as well. But most importantly, I want to work for an organization where I can build a career.</w:t>
+      </w:r>
+    </w:p>
+    <w:p>
+      <w:pPr>
+        <w:rPr>
+          <w:rFonts w:asciiTheme="minorHAnsi" w:hAnsiTheme="minorHAnsi"/>
+          <w:color w:val="000000" w:themeColor="text1"/>
+        </w:rPr>
+      </w:pPr>
+    </w:p>
+    <w:p>
+      <w:pPr>
+        <w:rPr>
+          <w:rFonts w:asciiTheme="minorHAnsi" w:hAnsiTheme="minorHAnsi"/>
+          <w:color w:val="000000" w:themeColor="text1"/>
+        </w:rPr>
+      </w:pPr>
+    </w:p>
+    <w:p>
       <w:pPr>
         <w:pStyle w:val="ListParagraph"/>
         <w:numPr>
@@ -11170,14 +10511,7 @@
           <w:rFonts w:asciiTheme="minorHAnsi" w:hAnsiTheme="minorHAnsi"/>
           <w:color w:val="000000" w:themeColor="text1"/>
         </w:rPr>
-        <w:t xml:space="preserve"> </w:t>
-      </w:r>
-      <w:r>
-        <w:rPr>
-          <w:rFonts w:asciiTheme="minorHAnsi" w:hAnsiTheme="minorHAnsi"/>
-          <w:color w:val="000000" w:themeColor="text1"/>
-        </w:rPr>
-        <w:t>I want to spearhead a big project with team of members</w:t>
+        <w:t>My immediate goal: get to know my peers at Autn0, get my required skills up to speed and take on new challenges</w:t>
       </w:r>
     </w:p>
     <w:p>
@@ -11187,6 +10521,92 @@
           <w:ilvl w:val="0"/>
           <w:numId w:val="6"/>
         </w:numPr>
+        <w:rPr>
+          <w:rFonts w:asciiTheme="minorHAnsi" w:hAnsiTheme="minorHAnsi"/>
+          <w:color w:val="000000" w:themeColor="text1"/>
+        </w:rPr>
+      </w:pPr>
+      <w:r>
+        <w:rPr>
+          <w:rFonts w:asciiTheme="minorHAnsi" w:hAnsiTheme="minorHAnsi"/>
+          <w:color w:val="000000" w:themeColor="text1"/>
+        </w:rPr>
+        <w:t>I want to spearhead a big project with team of members</w:t>
+      </w:r>
+      <w:r>
+        <w:rPr>
+          <w:rFonts w:asciiTheme="minorHAnsi" w:hAnsiTheme="minorHAnsi"/>
+          <w:color w:val="000000" w:themeColor="text1"/>
+        </w:rPr>
+        <w:t xml:space="preserve"> with responsibilities including managing my peers,</w:t>
+      </w:r>
+      <w:r>
+        <w:rPr>
+          <w:rFonts w:asciiTheme="minorHAnsi" w:hAnsiTheme="minorHAnsi"/>
+          <w:color w:val="000000" w:themeColor="text1"/>
+        </w:rPr>
+        <w:t xml:space="preserve"> taking leadership at big projects</w:t>
+      </w:r>
+      <w:r>
+        <w:rPr>
+          <w:rFonts w:asciiTheme="minorHAnsi" w:hAnsiTheme="minorHAnsi"/>
+          <w:color w:val="000000" w:themeColor="text1"/>
+        </w:rPr>
+        <w:t xml:space="preserve"> and</w:t>
+      </w:r>
+      <w:r>
+        <w:rPr>
+          <w:rFonts w:asciiTheme="minorHAnsi" w:hAnsiTheme="minorHAnsi"/>
+          <w:color w:val="000000" w:themeColor="text1"/>
+        </w:rPr>
+        <w:t xml:space="preserve"> managing team</w:t>
+      </w:r>
+      <w:r>
+        <w:rPr>
+          <w:rFonts w:asciiTheme="minorHAnsi" w:hAnsiTheme="minorHAnsi"/>
+          <w:color w:val="000000" w:themeColor="text1"/>
+        </w:rPr>
+        <w:t xml:space="preserve"> project timeline </w:t>
+      </w:r>
+    </w:p>
+    <w:p>
+      <w:pPr>
+        <w:pStyle w:val="ListParagraph"/>
+        <w:numPr>
+          <w:ilvl w:val="0"/>
+          <w:numId w:val="6"/>
+        </w:numPr>
+        <w:rPr>
+          <w:rFonts w:asciiTheme="minorHAnsi" w:hAnsiTheme="minorHAnsi"/>
+          <w:color w:val="000000" w:themeColor="text1"/>
+        </w:rPr>
+      </w:pPr>
+      <w:r>
+        <w:rPr>
+          <w:rFonts w:asciiTheme="minorHAnsi" w:hAnsiTheme="minorHAnsi"/>
+          <w:color w:val="000000" w:themeColor="text1"/>
+        </w:rPr>
+        <w:t>I want to work for an organization where I grow my career as software engineer</w:t>
+      </w:r>
+    </w:p>
+    <w:p>
+      <w:pPr>
+        <w:rPr>
+          <w:rFonts w:asciiTheme="minorHAnsi" w:hAnsiTheme="minorHAnsi"/>
+          <w:color w:val="000000" w:themeColor="text1"/>
+        </w:rPr>
+      </w:pPr>
+    </w:p>
+    <w:p>
+      <w:pPr>
+        <w:rPr>
+          <w:rFonts w:asciiTheme="minorHAnsi" w:hAnsiTheme="minorHAnsi"/>
+          <w:color w:val="000000" w:themeColor="text1"/>
+        </w:rPr>
+      </w:pPr>
+    </w:p>
+    <w:p>
+      <w:pPr>
         <w:rPr>
           <w:rFonts w:asciiTheme="minorHAnsi" w:hAnsiTheme="minorHAnsi"/>
           <w:color w:val="000000" w:themeColor="text1"/>

</xml_diff>

<commit_message>
feat: Add progress #39 'Interview Practice, Auth0'
</commit_message>
<xml_diff>
--- a/big-interview/auth0/interview_practice.docx
+++ b/big-interview/auth0/interview_practice.docx
@@ -10488,14 +10488,6 @@
     </w:p>
     <w:p>
       <w:pPr>
-        <w:rPr>
-          <w:rFonts w:asciiTheme="minorHAnsi" w:hAnsiTheme="minorHAnsi"/>
-          <w:color w:val="000000" w:themeColor="text1"/>
-        </w:rPr>
-      </w:pPr>
-    </w:p>
-    <w:p>
-      <w:pPr>
         <w:pStyle w:val="ListParagraph"/>
         <w:numPr>
           <w:ilvl w:val="0"/>
@@ -10531,35 +10523,35 @@
           <w:rFonts w:asciiTheme="minorHAnsi" w:hAnsiTheme="minorHAnsi"/>
           <w:color w:val="000000" w:themeColor="text1"/>
         </w:rPr>
-        <w:t>I want to spearhead a big project with team of members</w:t>
-      </w:r>
-      <w:r>
-        <w:rPr>
-          <w:rFonts w:asciiTheme="minorHAnsi" w:hAnsiTheme="minorHAnsi"/>
-          <w:color w:val="000000" w:themeColor="text1"/>
-        </w:rPr>
-        <w:t xml:space="preserve"> with responsibilities including managing my peers,</w:t>
-      </w:r>
-      <w:r>
-        <w:rPr>
-          <w:rFonts w:asciiTheme="minorHAnsi" w:hAnsiTheme="minorHAnsi"/>
-          <w:color w:val="000000" w:themeColor="text1"/>
-        </w:rPr>
-        <w:t xml:space="preserve"> taking leadership at big projects</w:t>
-      </w:r>
-      <w:r>
-        <w:rPr>
-          <w:rFonts w:asciiTheme="minorHAnsi" w:hAnsiTheme="minorHAnsi"/>
-          <w:color w:val="000000" w:themeColor="text1"/>
-        </w:rPr>
-        <w:t xml:space="preserve"> and</w:t>
-      </w:r>
-      <w:r>
-        <w:rPr>
-          <w:rFonts w:asciiTheme="minorHAnsi" w:hAnsiTheme="minorHAnsi"/>
-          <w:color w:val="000000" w:themeColor="text1"/>
-        </w:rPr>
-        <w:t xml:space="preserve"> managing team</w:t>
+        <w:t>I want to be able to lead a project of creating a scalable full stack application end-to-end with team members with r</w:t>
+      </w:r>
+      <w:r>
+        <w:rPr>
+          <w:rFonts w:asciiTheme="minorHAnsi" w:hAnsiTheme="minorHAnsi"/>
+          <w:color w:val="000000" w:themeColor="text1"/>
+        </w:rPr>
+        <w:t>esponsibilities including managing my peers,</w:t>
+      </w:r>
+      <w:r>
+        <w:rPr>
+          <w:rFonts w:asciiTheme="minorHAnsi" w:hAnsiTheme="minorHAnsi"/>
+          <w:color w:val="000000" w:themeColor="text1"/>
+        </w:rPr>
+        <w:t xml:space="preserve"> taking leadership</w:t>
+      </w:r>
+      <w:r>
+        <w:rPr>
+          <w:rFonts w:asciiTheme="minorHAnsi" w:hAnsiTheme="minorHAnsi"/>
+          <w:color w:val="000000" w:themeColor="text1"/>
+        </w:rPr>
+        <w:t xml:space="preserve">, reviewing code and </w:t>
+      </w:r>
+      <w:r>
+        <w:rPr>
+          <w:rFonts w:asciiTheme="minorHAnsi" w:hAnsiTheme="minorHAnsi"/>
+          <w:color w:val="000000" w:themeColor="text1"/>
+        </w:rPr>
+        <w:t>managing team</w:t>
       </w:r>
       <w:r>
         <w:rPr>
@@ -10588,30 +10580,13 @@
         </w:rPr>
         <w:t>I want to work for an organization where I grow my career as software engineer</w:t>
       </w:r>
-    </w:p>
-    <w:p>
-      <w:pPr>
-        <w:rPr>
-          <w:rFonts w:asciiTheme="minorHAnsi" w:hAnsiTheme="minorHAnsi"/>
-          <w:color w:val="000000" w:themeColor="text1"/>
-        </w:rPr>
-      </w:pPr>
-    </w:p>
-    <w:p>
-      <w:pPr>
-        <w:rPr>
-          <w:rFonts w:asciiTheme="minorHAnsi" w:hAnsiTheme="minorHAnsi"/>
-          <w:color w:val="000000" w:themeColor="text1"/>
-        </w:rPr>
-      </w:pPr>
-    </w:p>
-    <w:p>
-      <w:pPr>
-        <w:rPr>
-          <w:rFonts w:asciiTheme="minorHAnsi" w:hAnsiTheme="minorHAnsi"/>
-          <w:color w:val="000000" w:themeColor="text1"/>
-        </w:rPr>
-      </w:pPr>
+      <w:r>
+        <w:rPr>
+          <w:rFonts w:asciiTheme="minorHAnsi" w:hAnsiTheme="minorHAnsi"/>
+          <w:color w:val="000000" w:themeColor="text1"/>
+        </w:rPr>
+        <w:t>, and be acknowledged that I am a good senior engineer in the organization</w:t>
+      </w:r>
     </w:p>
     <w:p>
       <w:pPr>

</xml_diff>

<commit_message>
feat: Add progress #40 'Interview Practice, Auth0'
</commit_message>
<xml_diff>
--- a/big-interview/auth0/interview_practice.docx
+++ b/big-interview/auth0/interview_practice.docx
@@ -9957,14 +9957,6 @@
     </w:p>
     <w:p>
       <w:pPr>
-        <w:rPr>
-          <w:rFonts w:asciiTheme="minorHAnsi" w:hAnsiTheme="minorHAnsi"/>
-          <w:color w:val="000000" w:themeColor="text1"/>
-        </w:rPr>
-      </w:pPr>
-    </w:p>
-    <w:p>
-      <w:pPr>
         <w:pStyle w:val="ListParagraph"/>
         <w:numPr>
           <w:ilvl w:val="0"/>
@@ -10457,7 +10449,56 @@
           <w:bCs/>
           <w:color w:val="000000" w:themeColor="text1"/>
         </w:rPr>
+        <w:lastRenderedPageBreak/>
         <w:t>Where do you see yourself in 5 years?</w:t>
+      </w:r>
+    </w:p>
+    <w:p>
+      <w:pPr>
+        <w:rPr>
+          <w:rFonts w:asciiTheme="minorHAnsi" w:hAnsiTheme="minorHAnsi"/>
+          <w:b/>
+          <w:bCs/>
+          <w:color w:val="000000" w:themeColor="text1"/>
+        </w:rPr>
+      </w:pPr>
+    </w:p>
+    <w:p>
+      <w:pPr>
+        <w:rPr>
+          <w:rFonts w:asciiTheme="minorHAnsi" w:hAnsiTheme="minorHAnsi"/>
+          <w:color w:val="000000" w:themeColor="text1"/>
+        </w:rPr>
+      </w:pPr>
+      <w:r>
+        <w:rPr>
+          <w:rFonts w:asciiTheme="minorHAnsi" w:hAnsiTheme="minorHAnsi"/>
+          <w:color w:val="000000" w:themeColor="text1"/>
+        </w:rPr>
+        <w:t>First Practice</w:t>
+      </w:r>
+      <w:r>
+        <w:rPr>
+          <w:rFonts w:asciiTheme="minorHAnsi" w:hAnsiTheme="minorHAnsi"/>
+          <w:color w:val="000000" w:themeColor="text1"/>
+        </w:rPr>
+        <w:t xml:space="preserve">: </w:t>
+      </w:r>
+      <w:hyperlink r:id="rId20" w:history="1">
+        <w:r>
+          <w:rPr>
+            <w:rStyle w:val="Hyperlink"/>
+            <w:rFonts w:asciiTheme="minorHAnsi" w:hAnsiTheme="minorHAnsi"/>
+          </w:rPr>
+          <w:t>https://app.biginterview.com/s/abab6e1e21</w:t>
+        </w:r>
+      </w:hyperlink>
+      <w:r>
+        <w:rPr>
+          <w:rFonts w:asciiTheme="minorHAnsi" w:hAnsiTheme="minorHAnsi"/>
+          <w:color w:val="000000" w:themeColor="text1"/>
+        </w:rPr>
+        <w:t xml:space="preserve"> </w:t>
       </w:r>
     </w:p>
     <w:p>
@@ -10523,7 +10564,35 @@
           <w:rFonts w:asciiTheme="minorHAnsi" w:hAnsiTheme="minorHAnsi"/>
           <w:color w:val="000000" w:themeColor="text1"/>
         </w:rPr>
-        <w:t>I want to be able to lead a project of creating a scalable full stack application end-to-end with team members with r</w:t>
+        <w:t>I want to be able to lead a project of creating</w:t>
+      </w:r>
+      <w:r>
+        <w:rPr>
+          <w:rFonts w:asciiTheme="minorHAnsi" w:hAnsiTheme="minorHAnsi"/>
+          <w:color w:val="000000" w:themeColor="text1"/>
+        </w:rPr>
+        <w:t xml:space="preserve"> and maintaining</w:t>
+      </w:r>
+      <w:r>
+        <w:rPr>
+          <w:rFonts w:asciiTheme="minorHAnsi" w:hAnsiTheme="minorHAnsi"/>
+          <w:color w:val="000000" w:themeColor="text1"/>
+        </w:rPr>
+        <w:t xml:space="preserve"> a scalable full stack application</w:t>
+      </w:r>
+      <w:r>
+        <w:rPr>
+          <w:rFonts w:asciiTheme="minorHAnsi" w:hAnsiTheme="minorHAnsi"/>
+          <w:color w:val="000000" w:themeColor="text1"/>
+        </w:rPr>
+        <w:t xml:space="preserve"> or feature</w:t>
+      </w:r>
+      <w:r>
+        <w:rPr>
+          <w:rFonts w:asciiTheme="minorHAnsi" w:hAnsiTheme="minorHAnsi"/>
+          <w:color w:val="000000" w:themeColor="text1"/>
+        </w:rPr>
+        <w:t xml:space="preserve"> end-to-end with team members with r</w:t>
       </w:r>
       <w:r>
         <w:rPr>
@@ -10585,7 +10654,28 @@
           <w:rFonts w:asciiTheme="minorHAnsi" w:hAnsiTheme="minorHAnsi"/>
           <w:color w:val="000000" w:themeColor="text1"/>
         </w:rPr>
-        <w:t>, and be acknowledged that I am a good senior engineer in the organization</w:t>
+        <w:t xml:space="preserve">, and be acknowledged that I am a </w:t>
+      </w:r>
+      <w:r>
+        <w:rPr>
+          <w:rFonts w:asciiTheme="minorHAnsi" w:hAnsiTheme="minorHAnsi"/>
+          <w:color w:val="000000" w:themeColor="text1"/>
+        </w:rPr>
+        <w:t>valuable</w:t>
+      </w:r>
+      <w:r>
+        <w:rPr>
+          <w:rFonts w:asciiTheme="minorHAnsi" w:hAnsiTheme="minorHAnsi"/>
+          <w:color w:val="000000" w:themeColor="text1"/>
+        </w:rPr>
+        <w:t xml:space="preserve"> senior engineer</w:t>
+      </w:r>
+      <w:r>
+        <w:rPr>
+          <w:rFonts w:asciiTheme="minorHAnsi" w:hAnsiTheme="minorHAnsi"/>
+          <w:color w:val="000000" w:themeColor="text1"/>
+        </w:rPr>
+        <w:t>.</w:t>
       </w:r>
     </w:p>
     <w:p>

</xml_diff>

<commit_message>
feat: Add progress #41 'Interview Practice, Auth0'
</commit_message>
<xml_diff>
--- a/big-interview/auth0/interview_practice.docx
+++ b/big-interview/auth0/interview_practice.docx
@@ -159,13 +159,41 @@
           <w:szCs w:val="28"/>
         </w:rPr>
       </w:pPr>
-      <w:r>
-        <w:rPr>
-          <w:rFonts w:asciiTheme="minorHAnsi" w:hAnsiTheme="minorHAnsi" w:cstheme="minorHAnsi"/>
-          <w:sz w:val="28"/>
-          <w:szCs w:val="28"/>
-        </w:rPr>
-        <w:t xml:space="preserve">Swarmy, awkard </w:t>
+      <w:proofErr w:type="spellStart"/>
+      <w:r>
+        <w:rPr>
+          <w:rFonts w:asciiTheme="minorHAnsi" w:hAnsiTheme="minorHAnsi" w:cstheme="minorHAnsi"/>
+          <w:sz w:val="28"/>
+          <w:szCs w:val="28"/>
+        </w:rPr>
+        <w:t>Swarmy</w:t>
+      </w:r>
+      <w:proofErr w:type="spellEnd"/>
+      <w:r>
+        <w:rPr>
+          <w:rFonts w:asciiTheme="minorHAnsi" w:hAnsiTheme="minorHAnsi" w:cstheme="minorHAnsi"/>
+          <w:sz w:val="28"/>
+          <w:szCs w:val="28"/>
+        </w:rPr>
+        <w:t xml:space="preserve">, </w:t>
+      </w:r>
+      <w:proofErr w:type="spellStart"/>
+      <w:r>
+        <w:rPr>
+          <w:rFonts w:asciiTheme="minorHAnsi" w:hAnsiTheme="minorHAnsi" w:cstheme="minorHAnsi"/>
+          <w:sz w:val="28"/>
+          <w:szCs w:val="28"/>
+        </w:rPr>
+        <w:t>awkard</w:t>
+      </w:r>
+      <w:proofErr w:type="spellEnd"/>
+      <w:r>
+        <w:rPr>
+          <w:rFonts w:asciiTheme="minorHAnsi" w:hAnsiTheme="minorHAnsi" w:cstheme="minorHAnsi"/>
+          <w:sz w:val="28"/>
+          <w:szCs w:val="28"/>
+        </w:rPr>
+        <w:t xml:space="preserve"> </w:t>
       </w:r>
       <w:r>
         <w:rPr>
@@ -528,13 +556,23 @@
           <w:szCs w:val="28"/>
         </w:rPr>
       </w:pPr>
-      <w:r>
-        <w:rPr>
-          <w:rFonts w:asciiTheme="minorHAnsi" w:hAnsiTheme="minorHAnsi" w:cstheme="minorHAnsi"/>
-          <w:sz w:val="28"/>
-          <w:szCs w:val="28"/>
-        </w:rPr>
-        <w:t xml:space="preserve">E.g arriving late, </w:t>
+      <w:proofErr w:type="spellStart"/>
+      <w:r>
+        <w:rPr>
+          <w:rFonts w:asciiTheme="minorHAnsi" w:hAnsiTheme="minorHAnsi" w:cstheme="minorHAnsi"/>
+          <w:sz w:val="28"/>
+          <w:szCs w:val="28"/>
+        </w:rPr>
+        <w:t>E.g</w:t>
+      </w:r>
+      <w:proofErr w:type="spellEnd"/>
+      <w:r>
+        <w:rPr>
+          <w:rFonts w:asciiTheme="minorHAnsi" w:hAnsiTheme="minorHAnsi" w:cstheme="minorHAnsi"/>
+          <w:sz w:val="28"/>
+          <w:szCs w:val="28"/>
+        </w:rPr>
+        <w:t xml:space="preserve"> arriving late, </w:t>
       </w:r>
     </w:p>
     <w:p>
@@ -825,13 +863,23 @@
           <w:szCs w:val="28"/>
         </w:rPr>
       </w:pPr>
-      <w:r>
-        <w:rPr>
-          <w:rFonts w:asciiTheme="minorHAnsi" w:hAnsiTheme="minorHAnsi" w:cstheme="minorHAnsi"/>
-          <w:sz w:val="28"/>
-          <w:szCs w:val="28"/>
-        </w:rPr>
-        <w:t>Doging questions</w:t>
+      <w:proofErr w:type="spellStart"/>
+      <w:r>
+        <w:rPr>
+          <w:rFonts w:asciiTheme="minorHAnsi" w:hAnsiTheme="minorHAnsi" w:cstheme="minorHAnsi"/>
+          <w:sz w:val="28"/>
+          <w:szCs w:val="28"/>
+        </w:rPr>
+        <w:t>Doging</w:t>
+      </w:r>
+      <w:proofErr w:type="spellEnd"/>
+      <w:r>
+        <w:rPr>
+          <w:rFonts w:asciiTheme="minorHAnsi" w:hAnsiTheme="minorHAnsi" w:cstheme="minorHAnsi"/>
+          <w:sz w:val="28"/>
+          <w:szCs w:val="28"/>
+        </w:rPr>
+        <w:t xml:space="preserve"> questions</w:t>
       </w:r>
     </w:p>
     <w:p>
@@ -907,8 +955,20 @@
           <w:sz w:val="28"/>
           <w:szCs w:val="28"/>
         </w:rPr>
-        <w:t>Don’t ever badmouth your former employer, manager or even your coworker</w:t>
-      </w:r>
+        <w:t xml:space="preserve">Don’t ever badmouth your former employer, manager or even your </w:t>
+      </w:r>
+      <w:proofErr w:type="spellStart"/>
+      <w:r>
+        <w:rPr>
+          <w:rFonts w:asciiTheme="minorHAnsi" w:hAnsiTheme="minorHAnsi" w:cstheme="minorHAnsi"/>
+          <w:b/>
+          <w:bCs/>
+          <w:sz w:val="28"/>
+          <w:szCs w:val="28"/>
+        </w:rPr>
+        <w:t>coworker</w:t>
+      </w:r>
+      <w:proofErr w:type="spellEnd"/>
     </w:p>
     <w:p>
       <w:pPr>
@@ -1169,8 +1229,20 @@
           <w:sz w:val="28"/>
           <w:szCs w:val="28"/>
         </w:rPr>
-        <w:t>The phone interview</w:t>
-      </w:r>
+        <w:t xml:space="preserve">The phone </w:t>
+      </w:r>
+      <w:proofErr w:type="gramStart"/>
+      <w:r>
+        <w:rPr>
+          <w:rFonts w:asciiTheme="minorHAnsi" w:hAnsiTheme="minorHAnsi" w:cstheme="minorHAnsi"/>
+          <w:b/>
+          <w:bCs/>
+          <w:sz w:val="28"/>
+          <w:szCs w:val="28"/>
+        </w:rPr>
+        <w:t>interview</w:t>
+      </w:r>
+      <w:proofErr w:type="gramEnd"/>
     </w:p>
     <w:p>
       <w:pPr>
@@ -1500,7 +1572,31 @@
           <w:u w:val="single"/>
         </w:rPr>
         <w:lastRenderedPageBreak/>
-        <w:t>This is the reason why sales people always want in-person meeting</w:t>
+        <w:t xml:space="preserve">This is the reason why </w:t>
+      </w:r>
+      <w:proofErr w:type="gramStart"/>
+      <w:r>
+        <w:rPr>
+          <w:rFonts w:asciiTheme="minorHAnsi" w:hAnsiTheme="minorHAnsi" w:cstheme="minorHAnsi"/>
+          <w:b/>
+          <w:bCs/>
+          <w:sz w:val="28"/>
+          <w:szCs w:val="28"/>
+          <w:u w:val="single"/>
+        </w:rPr>
+        <w:t>sales people</w:t>
+      </w:r>
+      <w:proofErr w:type="gramEnd"/>
+      <w:r>
+        <w:rPr>
+          <w:rFonts w:asciiTheme="minorHAnsi" w:hAnsiTheme="minorHAnsi" w:cstheme="minorHAnsi"/>
+          <w:b/>
+          <w:bCs/>
+          <w:sz w:val="28"/>
+          <w:szCs w:val="28"/>
+          <w:u w:val="single"/>
+        </w:rPr>
+        <w:t xml:space="preserve"> always want in-person meeting</w:t>
       </w:r>
     </w:p>
     <w:p>
@@ -1816,7 +1912,43 @@
           <w:sz w:val="28"/>
           <w:szCs w:val="28"/>
         </w:rPr>
-        <w:t>“Umns” and “Uhs”</w:t>
+        <w:t>“</w:t>
+      </w:r>
+      <w:proofErr w:type="spellStart"/>
+      <w:r>
+        <w:rPr>
+          <w:rFonts w:asciiTheme="minorHAnsi" w:hAnsiTheme="minorHAnsi" w:cstheme="minorHAnsi"/>
+          <w:sz w:val="28"/>
+          <w:szCs w:val="28"/>
+        </w:rPr>
+        <w:t>Umns</w:t>
+      </w:r>
+      <w:proofErr w:type="spellEnd"/>
+      <w:r>
+        <w:rPr>
+          <w:rFonts w:asciiTheme="minorHAnsi" w:hAnsiTheme="minorHAnsi" w:cstheme="minorHAnsi"/>
+          <w:sz w:val="28"/>
+          <w:szCs w:val="28"/>
+        </w:rPr>
+        <w:t>” and “</w:t>
+      </w:r>
+      <w:proofErr w:type="spellStart"/>
+      <w:r>
+        <w:rPr>
+          <w:rFonts w:asciiTheme="minorHAnsi" w:hAnsiTheme="minorHAnsi" w:cstheme="minorHAnsi"/>
+          <w:sz w:val="28"/>
+          <w:szCs w:val="28"/>
+        </w:rPr>
+        <w:t>Uhs</w:t>
+      </w:r>
+      <w:proofErr w:type="spellEnd"/>
+      <w:r>
+        <w:rPr>
+          <w:rFonts w:asciiTheme="minorHAnsi" w:hAnsiTheme="minorHAnsi" w:cstheme="minorHAnsi"/>
+          <w:sz w:val="28"/>
+          <w:szCs w:val="28"/>
+        </w:rPr>
+        <w:t>”</w:t>
       </w:r>
     </w:p>
     <w:p>
@@ -1842,8 +1974,20 @@
           <w:sz w:val="28"/>
           <w:szCs w:val="28"/>
         </w:rPr>
-        <w:t>The video interview</w:t>
-      </w:r>
+        <w:t xml:space="preserve">The video </w:t>
+      </w:r>
+      <w:proofErr w:type="gramStart"/>
+      <w:r>
+        <w:rPr>
+          <w:rFonts w:asciiTheme="minorHAnsi" w:hAnsiTheme="minorHAnsi" w:cstheme="minorHAnsi"/>
+          <w:b/>
+          <w:bCs/>
+          <w:sz w:val="28"/>
+          <w:szCs w:val="28"/>
+        </w:rPr>
+        <w:t>interview</w:t>
+      </w:r>
+      <w:proofErr w:type="gramEnd"/>
     </w:p>
     <w:p>
       <w:pPr>
@@ -1940,8 +2084,20 @@
           <w:sz w:val="28"/>
           <w:szCs w:val="28"/>
         </w:rPr>
-        <w:t>The panel interview</w:t>
-      </w:r>
+        <w:t xml:space="preserve">The panel </w:t>
+      </w:r>
+      <w:proofErr w:type="gramStart"/>
+      <w:r>
+        <w:rPr>
+          <w:rFonts w:asciiTheme="minorHAnsi" w:hAnsiTheme="minorHAnsi" w:cstheme="minorHAnsi"/>
+          <w:b/>
+          <w:bCs/>
+          <w:sz w:val="28"/>
+          <w:szCs w:val="28"/>
+        </w:rPr>
+        <w:t>interview</w:t>
+      </w:r>
+      <w:proofErr w:type="gramEnd"/>
     </w:p>
     <w:p>
       <w:pPr>
@@ -1982,8 +2138,20 @@
           <w:sz w:val="28"/>
           <w:szCs w:val="28"/>
         </w:rPr>
-        <w:t>The group interview</w:t>
-      </w:r>
+        <w:t xml:space="preserve">The group </w:t>
+      </w:r>
+      <w:proofErr w:type="gramStart"/>
+      <w:r>
+        <w:rPr>
+          <w:rFonts w:asciiTheme="minorHAnsi" w:hAnsiTheme="minorHAnsi" w:cstheme="minorHAnsi"/>
+          <w:b/>
+          <w:bCs/>
+          <w:sz w:val="28"/>
+          <w:szCs w:val="28"/>
+        </w:rPr>
+        <w:t>interview</w:t>
+      </w:r>
+      <w:proofErr w:type="gramEnd"/>
     </w:p>
     <w:p>
       <w:pPr>
@@ -2327,8 +2495,18 @@
           <w:sz w:val="28"/>
           <w:szCs w:val="28"/>
         </w:rPr>
-        <w:t>Is the primary decision maker on who gets hired</w:t>
-      </w:r>
+        <w:t xml:space="preserve">Is the primary decision maker on who gets </w:t>
+      </w:r>
+      <w:proofErr w:type="gramStart"/>
+      <w:r>
+        <w:rPr>
+          <w:rFonts w:asciiTheme="minorHAnsi" w:hAnsiTheme="minorHAnsi" w:cstheme="minorHAnsi"/>
+          <w:sz w:val="28"/>
+          <w:szCs w:val="28"/>
+        </w:rPr>
+        <w:t>hired</w:t>
+      </w:r>
+      <w:proofErr w:type="gramEnd"/>
     </w:p>
     <w:p>
       <w:pPr>
@@ -2724,7 +2902,25 @@
           <w:sz w:val="28"/>
           <w:szCs w:val="28"/>
         </w:rPr>
-        <w:t>I worked at Sitemax Systems from January 2018 to December 2019</w:t>
+        <w:t xml:space="preserve">I worked at </w:t>
+      </w:r>
+      <w:proofErr w:type="spellStart"/>
+      <w:r>
+        <w:rPr>
+          <w:rFonts w:asciiTheme="minorHAnsi" w:hAnsiTheme="minorHAnsi" w:cstheme="minorHAnsi"/>
+          <w:sz w:val="28"/>
+          <w:szCs w:val="28"/>
+        </w:rPr>
+        <w:t>Sitemax</w:t>
+      </w:r>
+      <w:proofErr w:type="spellEnd"/>
+      <w:r>
+        <w:rPr>
+          <w:rFonts w:asciiTheme="minorHAnsi" w:hAnsiTheme="minorHAnsi" w:cstheme="minorHAnsi"/>
+          <w:sz w:val="28"/>
+          <w:szCs w:val="28"/>
+        </w:rPr>
+        <w:t xml:space="preserve"> Systems from January 2018 to December 2019</w:t>
       </w:r>
       <w:r>
         <w:rPr>
@@ -2786,7 +2982,25 @@
           <w:sz w:val="28"/>
           <w:szCs w:val="28"/>
         </w:rPr>
-        <w:t xml:space="preserve"> SiteMax Systems</w:t>
+        <w:t xml:space="preserve"> </w:t>
+      </w:r>
+      <w:proofErr w:type="spellStart"/>
+      <w:r>
+        <w:rPr>
+          <w:rFonts w:asciiTheme="minorHAnsi" w:hAnsiTheme="minorHAnsi" w:cstheme="minorHAnsi"/>
+          <w:sz w:val="28"/>
+          <w:szCs w:val="28"/>
+        </w:rPr>
+        <w:t>SiteMax</w:t>
+      </w:r>
+      <w:proofErr w:type="spellEnd"/>
+      <w:r>
+        <w:rPr>
+          <w:rFonts w:asciiTheme="minorHAnsi" w:hAnsiTheme="minorHAnsi" w:cstheme="minorHAnsi"/>
+          <w:sz w:val="28"/>
+          <w:szCs w:val="28"/>
+        </w:rPr>
+        <w:t xml:space="preserve"> Systems</w:t>
       </w:r>
     </w:p>
     <w:p>
@@ -2857,7 +3071,61 @@
           <w:sz w:val="28"/>
           <w:szCs w:val="28"/>
         </w:rPr>
-        <w:t xml:space="preserve"> SItemax’s mission critical Sitemax 3 and Sitemax 3.5</w:t>
+        <w:t xml:space="preserve"> </w:t>
+      </w:r>
+      <w:proofErr w:type="spellStart"/>
+      <w:r>
+        <w:rPr>
+          <w:rFonts w:asciiTheme="minorHAnsi" w:hAnsiTheme="minorHAnsi" w:cstheme="minorHAnsi"/>
+          <w:sz w:val="28"/>
+          <w:szCs w:val="28"/>
+        </w:rPr>
+        <w:t>SItemax’s</w:t>
+      </w:r>
+      <w:proofErr w:type="spellEnd"/>
+      <w:r>
+        <w:rPr>
+          <w:rFonts w:asciiTheme="minorHAnsi" w:hAnsiTheme="minorHAnsi" w:cstheme="minorHAnsi"/>
+          <w:sz w:val="28"/>
+          <w:szCs w:val="28"/>
+        </w:rPr>
+        <w:t xml:space="preserve"> mission critical </w:t>
+      </w:r>
+      <w:proofErr w:type="spellStart"/>
+      <w:r>
+        <w:rPr>
+          <w:rFonts w:asciiTheme="minorHAnsi" w:hAnsiTheme="minorHAnsi" w:cstheme="minorHAnsi"/>
+          <w:sz w:val="28"/>
+          <w:szCs w:val="28"/>
+        </w:rPr>
+        <w:t>Sitemax</w:t>
+      </w:r>
+      <w:proofErr w:type="spellEnd"/>
+      <w:r>
+        <w:rPr>
+          <w:rFonts w:asciiTheme="minorHAnsi" w:hAnsiTheme="minorHAnsi" w:cstheme="minorHAnsi"/>
+          <w:sz w:val="28"/>
+          <w:szCs w:val="28"/>
+        </w:rPr>
+        <w:t xml:space="preserve"> 3 and </w:t>
+      </w:r>
+      <w:proofErr w:type="spellStart"/>
+      <w:r>
+        <w:rPr>
+          <w:rFonts w:asciiTheme="minorHAnsi" w:hAnsiTheme="minorHAnsi" w:cstheme="minorHAnsi"/>
+          <w:sz w:val="28"/>
+          <w:szCs w:val="28"/>
+        </w:rPr>
+        <w:t>Sitemax</w:t>
+      </w:r>
+      <w:proofErr w:type="spellEnd"/>
+      <w:r>
+        <w:rPr>
+          <w:rFonts w:asciiTheme="minorHAnsi" w:hAnsiTheme="minorHAnsi" w:cstheme="minorHAnsi"/>
+          <w:sz w:val="28"/>
+          <w:szCs w:val="28"/>
+        </w:rPr>
+        <w:t xml:space="preserve"> 3.5</w:t>
       </w:r>
       <w:r>
         <w:rPr>
@@ -2881,7 +3149,25 @@
           <w:sz w:val="28"/>
           <w:szCs w:val="28"/>
         </w:rPr>
-        <w:t xml:space="preserve">I took leadership </w:t>
+        <w:t xml:space="preserve">I took </w:t>
+      </w:r>
+      <w:proofErr w:type="gramStart"/>
+      <w:r>
+        <w:rPr>
+          <w:rFonts w:asciiTheme="minorHAnsi" w:hAnsiTheme="minorHAnsi" w:cstheme="minorHAnsi"/>
+          <w:sz w:val="28"/>
+          <w:szCs w:val="28"/>
+        </w:rPr>
+        <w:t>leadership</w:t>
+      </w:r>
+      <w:proofErr w:type="gramEnd"/>
+      <w:r>
+        <w:rPr>
+          <w:rFonts w:asciiTheme="minorHAnsi" w:hAnsiTheme="minorHAnsi" w:cstheme="minorHAnsi"/>
+          <w:sz w:val="28"/>
+          <w:szCs w:val="28"/>
+        </w:rPr>
+        <w:t xml:space="preserve"> </w:t>
       </w:r>
       <w:r>
         <w:rPr>
@@ -2994,15 +3280,33 @@
           <w:sz w:val="28"/>
           <w:szCs w:val="28"/>
         </w:rPr>
-        <w:t>I developed over 300 single page angular</w:t>
-      </w:r>
-      <w:r>
-        <w:rPr>
-          <w:rFonts w:asciiTheme="minorHAnsi" w:hAnsiTheme="minorHAnsi" w:cstheme="minorHAnsi"/>
-          <w:sz w:val="28"/>
-          <w:szCs w:val="28"/>
-        </w:rPr>
-        <w:t>JS based</w:t>
+        <w:t xml:space="preserve">I developed over 300 single page </w:t>
+      </w:r>
+      <w:proofErr w:type="spellStart"/>
+      <w:r>
+        <w:rPr>
+          <w:rFonts w:asciiTheme="minorHAnsi" w:hAnsiTheme="minorHAnsi" w:cstheme="minorHAnsi"/>
+          <w:sz w:val="28"/>
+          <w:szCs w:val="28"/>
+        </w:rPr>
+        <w:t>angular</w:t>
+      </w:r>
+      <w:r>
+        <w:rPr>
+          <w:rFonts w:asciiTheme="minorHAnsi" w:hAnsiTheme="minorHAnsi" w:cstheme="minorHAnsi"/>
+          <w:sz w:val="28"/>
+          <w:szCs w:val="28"/>
+        </w:rPr>
+        <w:t>JS</w:t>
+      </w:r>
+      <w:proofErr w:type="spellEnd"/>
+      <w:r>
+        <w:rPr>
+          <w:rFonts w:asciiTheme="minorHAnsi" w:hAnsiTheme="minorHAnsi" w:cstheme="minorHAnsi"/>
+          <w:sz w:val="28"/>
+          <w:szCs w:val="28"/>
+        </w:rPr>
+        <w:t xml:space="preserve"> based</w:t>
       </w:r>
       <w:r>
         <w:rPr>
@@ -3291,7 +3595,25 @@
           <w:rFonts w:asciiTheme="minorHAnsi" w:hAnsiTheme="minorHAnsi"/>
           <w:color w:val="000000" w:themeColor="text1"/>
         </w:rPr>
-        <w:t>Forms of non verbal communication</w:t>
+        <w:t xml:space="preserve">Forms of </w:t>
+      </w:r>
+      <w:proofErr w:type="spellStart"/>
+      <w:proofErr w:type="gramStart"/>
+      <w:r>
+        <w:rPr>
+          <w:rFonts w:asciiTheme="minorHAnsi" w:hAnsiTheme="minorHAnsi"/>
+          <w:color w:val="000000" w:themeColor="text1"/>
+        </w:rPr>
+        <w:t>non verbal</w:t>
+      </w:r>
+      <w:proofErr w:type="spellEnd"/>
+      <w:proofErr w:type="gramEnd"/>
+      <w:r>
+        <w:rPr>
+          <w:rFonts w:asciiTheme="minorHAnsi" w:hAnsiTheme="minorHAnsi"/>
+          <w:color w:val="000000" w:themeColor="text1"/>
+        </w:rPr>
+        <w:t xml:space="preserve"> communication</w:t>
       </w:r>
     </w:p>
     <w:p>
@@ -3535,7 +3857,15 @@
     </w:p>
     <w:p>
       <w:r>
-        <w:t xml:space="preserve">Second Practie: </w:t>
+        <w:t xml:space="preserve">Second </w:t>
+      </w:r>
+      <w:proofErr w:type="spellStart"/>
+      <w:r>
+        <w:t>Practie</w:t>
+      </w:r>
+      <w:proofErr w:type="spellEnd"/>
+      <w:r>
+        <w:t xml:space="preserve">: </w:t>
       </w:r>
       <w:hyperlink r:id="rId11" w:history="1">
         <w:r>
@@ -4106,7 +4436,25 @@
           <w:sz w:val="28"/>
           <w:szCs w:val="28"/>
         </w:rPr>
-        <w:t>It’s important to go through the process of honestly, candidly identifying your weaknesses or what could be perceived as weakenesses by others</w:t>
+        <w:t xml:space="preserve">It’s important to go through the process of honestly, candidly identifying your weaknesses or what could be perceived as </w:t>
+      </w:r>
+      <w:proofErr w:type="spellStart"/>
+      <w:r>
+        <w:rPr>
+          <w:rFonts w:asciiTheme="minorHAnsi" w:hAnsiTheme="minorHAnsi" w:cstheme="minorHAnsi"/>
+          <w:sz w:val="28"/>
+          <w:szCs w:val="28"/>
+        </w:rPr>
+        <w:t>weakenesses</w:t>
+      </w:r>
+      <w:proofErr w:type="spellEnd"/>
+      <w:r>
+        <w:rPr>
+          <w:rFonts w:asciiTheme="minorHAnsi" w:hAnsiTheme="minorHAnsi" w:cstheme="minorHAnsi"/>
+          <w:sz w:val="28"/>
+          <w:szCs w:val="28"/>
+        </w:rPr>
+        <w:t xml:space="preserve"> by others</w:t>
       </w:r>
     </w:p>
     <w:p>
@@ -4301,7 +4649,29 @@
                 <w:bdr w:val="none" w:sz="0" w:space="0" w:color="auto" w:frame="1"/>
                 <w:shd w:val="clear" w:color="auto" w:fill="FFFFFF"/>
               </w:rPr>
-              <w:t xml:space="preserve"> to join our Growth and Enablement Team. This team is focused on supercharging the next phase of Auth0’s growth while at the same time enabling multiple internal groups within our organization to effectively deal with their growing needs. At Growth &amp; Enablement, you would join a team of exceptionally talented individuals with a wide breadth of focus, from pricing &amp; packaging, to how customers can effectively leverage support resources to even looking after and improving internal tools that fulfill a plethora of field teams requirements.</w:t>
+              <w:t xml:space="preserve"> to join our Growth and Enablement Team. This team is focused on supercharging the next phase of Auth0’s growth while at the same time enabling multiple internal groups within our organization to effectively deal with their growing needs. At Growth &amp; Enablement, you would join a team of exceptionally talented individuals with a wide breadth of focus, from pricing &amp; packaging, to how customers can effectively leverage support resources to even looking after and improving internal tools that fulfill a plethora of field </w:t>
+            </w:r>
+            <w:proofErr w:type="gramStart"/>
+            <w:r>
+              <w:rPr>
+                <w:rFonts w:ascii="Segoe UI" w:hAnsi="Segoe UI" w:cs="Segoe UI"/>
+                <w:sz w:val="21"/>
+                <w:szCs w:val="21"/>
+                <w:bdr w:val="none" w:sz="0" w:space="0" w:color="auto" w:frame="1"/>
+                <w:shd w:val="clear" w:color="auto" w:fill="FFFFFF"/>
+              </w:rPr>
+              <w:t>teams</w:t>
+            </w:r>
+            <w:proofErr w:type="gramEnd"/>
+            <w:r>
+              <w:rPr>
+                <w:rFonts w:ascii="Segoe UI" w:hAnsi="Segoe UI" w:cs="Segoe UI"/>
+                <w:sz w:val="21"/>
+                <w:szCs w:val="21"/>
+                <w:bdr w:val="none" w:sz="0" w:space="0" w:color="auto" w:frame="1"/>
+                <w:shd w:val="clear" w:color="auto" w:fill="FFFFFF"/>
+              </w:rPr>
+              <w:t xml:space="preserve"> requirements.</w:t>
             </w:r>
             <w:r>
               <w:rPr>
@@ -4622,7 +4992,31 @@
                 <w:u w:val="single"/>
                 <w:bdr w:val="none" w:sz="0" w:space="0" w:color="auto" w:frame="1"/>
               </w:rPr>
-              <w:t>You'd Be An Excellent Fit If You</w:t>
+              <w:t xml:space="preserve">You'd Be </w:t>
+            </w:r>
+            <w:proofErr w:type="gramStart"/>
+            <w:r>
+              <w:rPr>
+                <w:rStyle w:val="Strong"/>
+                <w:rFonts w:ascii="Segoe UI" w:eastAsiaTheme="majorEastAsia" w:hAnsi="Segoe UI" w:cs="Segoe UI"/>
+                <w:sz w:val="21"/>
+                <w:szCs w:val="21"/>
+                <w:u w:val="single"/>
+                <w:bdr w:val="none" w:sz="0" w:space="0" w:color="auto" w:frame="1"/>
+              </w:rPr>
+              <w:t>An</w:t>
+            </w:r>
+            <w:proofErr w:type="gramEnd"/>
+            <w:r>
+              <w:rPr>
+                <w:rStyle w:val="Strong"/>
+                <w:rFonts w:ascii="Segoe UI" w:eastAsiaTheme="majorEastAsia" w:hAnsi="Segoe UI" w:cs="Segoe UI"/>
+                <w:sz w:val="21"/>
+                <w:szCs w:val="21"/>
+                <w:u w:val="single"/>
+                <w:bdr w:val="none" w:sz="0" w:space="0" w:color="auto" w:frame="1"/>
+              </w:rPr>
+              <w:t xml:space="preserve"> Excellent Fit If You</w:t>
             </w:r>
             <w:r>
               <w:rPr>
@@ -4888,7 +5282,29 @@
                 <w:bdr w:val="none" w:sz="0" w:space="0" w:color="auto" w:frame="1"/>
                 <w:shd w:val="clear" w:color="auto" w:fill="FFFFFF"/>
               </w:rPr>
-              <w:t xml:space="preserve">Have the ability to be self-directed and be effective working independently, yet feel equally </w:t>
+              <w:t xml:space="preserve">Have the ability to be self-directed and be effective working </w:t>
+            </w:r>
+            <w:proofErr w:type="gramStart"/>
+            <w:r>
+              <w:rPr>
+                <w:rFonts w:ascii="Segoe UI" w:hAnsi="Segoe UI" w:cs="Segoe UI"/>
+                <w:sz w:val="21"/>
+                <w:szCs w:val="21"/>
+                <w:bdr w:val="none" w:sz="0" w:space="0" w:color="auto" w:frame="1"/>
+                <w:shd w:val="clear" w:color="auto" w:fill="FFFFFF"/>
+              </w:rPr>
+              <w:t>independently, yet</w:t>
+            </w:r>
+            <w:proofErr w:type="gramEnd"/>
+            <w:r>
+              <w:rPr>
+                <w:rFonts w:ascii="Segoe UI" w:hAnsi="Segoe UI" w:cs="Segoe UI"/>
+                <w:sz w:val="21"/>
+                <w:szCs w:val="21"/>
+                <w:bdr w:val="none" w:sz="0" w:space="0" w:color="auto" w:frame="1"/>
+                <w:shd w:val="clear" w:color="auto" w:fill="FFFFFF"/>
+              </w:rPr>
+              <w:t xml:space="preserve"> feel equally </w:t>
             </w:r>
             <w:r>
               <w:rPr>
@@ -5333,8 +5749,20 @@
                 <w:shd w:val="clear" w:color="auto" w:fill="FFFFFF"/>
               </w:rPr>
               <w:br/>
-              <w:t>We like to think that we are helping make the internet safer. Our team is spread across more than 35 countries and we are proud to continually be recognized as a great place to work. Culture is critical to us, and we are transparent about our vision and principles .</w:t>
+              <w:t xml:space="preserve">We like to think that we are helping make the internet safer. Our team is spread across more than 35 countries and we are proud to continually be recognized as a great place to work. Culture is critical to us, and we are transparent about our vision and </w:t>
             </w:r>
+            <w:proofErr w:type="gramStart"/>
+            <w:r>
+              <w:rPr>
+                <w:rFonts w:ascii="Segoe UI" w:hAnsi="Segoe UI" w:cs="Segoe UI"/>
+                <w:sz w:val="21"/>
+                <w:szCs w:val="21"/>
+                <w:bdr w:val="none" w:sz="0" w:space="0" w:color="auto" w:frame="1"/>
+                <w:shd w:val="clear" w:color="auto" w:fill="FFFFFF"/>
+              </w:rPr>
+              <w:t>principles .</w:t>
+            </w:r>
+            <w:proofErr w:type="gramEnd"/>
             <w:r>
               <w:rPr>
                 <w:rFonts w:ascii="Segoe UI" w:hAnsi="Segoe UI" w:cs="Segoe UI"/>
@@ -5536,7 +5964,23 @@
           <w:rFonts w:asciiTheme="minorHAnsi" w:hAnsiTheme="minorHAnsi"/>
           <w:color w:val="000000" w:themeColor="text1"/>
         </w:rPr>
-        <w:t>Knowledge in fullstack applications</w:t>
+        <w:t xml:space="preserve">Knowledge in </w:t>
+      </w:r>
+      <w:proofErr w:type="spellStart"/>
+      <w:r>
+        <w:rPr>
+          <w:rFonts w:asciiTheme="minorHAnsi" w:hAnsiTheme="minorHAnsi"/>
+          <w:color w:val="000000" w:themeColor="text1"/>
+        </w:rPr>
+        <w:t>fullstack</w:t>
+      </w:r>
+      <w:proofErr w:type="spellEnd"/>
+      <w:r>
+        <w:rPr>
+          <w:rFonts w:asciiTheme="minorHAnsi" w:hAnsiTheme="minorHAnsi"/>
+          <w:color w:val="000000" w:themeColor="text1"/>
+        </w:rPr>
+        <w:t xml:space="preserve"> applications</w:t>
       </w:r>
     </w:p>
     <w:p>
@@ -5626,8 +6070,17 @@
           <w:rFonts w:asciiTheme="minorHAnsi" w:hAnsiTheme="minorHAnsi"/>
           <w:color w:val="000000" w:themeColor="text1"/>
         </w:rPr>
-        <w:t>Lover of learning, persistent person, loves change</w:t>
-      </w:r>
+        <w:t xml:space="preserve">Lover of learning, persistent person, loves </w:t>
+      </w:r>
+      <w:proofErr w:type="gramStart"/>
+      <w:r>
+        <w:rPr>
+          <w:rFonts w:asciiTheme="minorHAnsi" w:hAnsiTheme="minorHAnsi"/>
+          <w:color w:val="000000" w:themeColor="text1"/>
+        </w:rPr>
+        <w:t>change</w:t>
+      </w:r>
+      <w:proofErr w:type="gramEnd"/>
     </w:p>
     <w:p>
       <w:pPr>
@@ -5673,7 +6126,29 @@
           <w:szCs w:val="23"/>
           <w:shd w:val="clear" w:color="auto" w:fill="FFFFFF"/>
         </w:rPr>
-        <w:t>Review snippet of code in Node.js. What would you do to make it production ready  </w:t>
+        <w:t xml:space="preserve">Review snippet of code in Node.js. What would you do to make it production </w:t>
+      </w:r>
+      <w:proofErr w:type="gramStart"/>
+      <w:r>
+        <w:rPr>
+          <w:rFonts w:ascii="Lato" w:hAnsi="Lato"/>
+          <w:color w:val="404040"/>
+          <w:sz w:val="23"/>
+          <w:szCs w:val="23"/>
+          <w:shd w:val="clear" w:color="auto" w:fill="FFFFFF"/>
+        </w:rPr>
+        <w:t>ready</w:t>
+      </w:r>
+      <w:proofErr w:type="gramEnd"/>
+      <w:r>
+        <w:rPr>
+          <w:rFonts w:ascii="Lato" w:hAnsi="Lato"/>
+          <w:color w:val="404040"/>
+          <w:sz w:val="23"/>
+          <w:szCs w:val="23"/>
+          <w:shd w:val="clear" w:color="auto" w:fill="FFFFFF"/>
+        </w:rPr>
+        <w:t xml:space="preserve">  </w:t>
       </w:r>
     </w:p>
     <w:p>
@@ -5985,6 +6460,7 @@
         </w:rPr>
         <w:t xml:space="preserve">, who has proven history of going from knowing nothing about programming into getting a job at the industry, and my passion </w:t>
       </w:r>
+      <w:proofErr w:type="gramStart"/>
       <w:r>
         <w:rPr>
           <w:rFonts w:asciiTheme="minorHAnsi" w:hAnsiTheme="minorHAnsi"/>
@@ -5997,7 +6473,15 @@
           <w:rFonts w:asciiTheme="minorHAnsi" w:hAnsiTheme="minorHAnsi"/>
           <w:color w:val="000000" w:themeColor="text1"/>
         </w:rPr>
-        <w:t xml:space="preserve"> learning is still going </w:t>
+        <w:t xml:space="preserve"> learning</w:t>
+      </w:r>
+      <w:proofErr w:type="gramEnd"/>
+      <w:r>
+        <w:rPr>
+          <w:rFonts w:asciiTheme="minorHAnsi" w:hAnsiTheme="minorHAnsi"/>
+          <w:color w:val="000000" w:themeColor="text1"/>
+        </w:rPr>
+        <w:t xml:space="preserve"> is still going </w:t>
       </w:r>
       <w:r>
         <w:rPr>
@@ -6492,12 +6976,14 @@
         </w:rPr>
         <w:t xml:space="preserve">. </w:t>
       </w:r>
+      <w:proofErr w:type="spellStart"/>
       <w:r>
         <w:rPr>
           <w:rFonts w:asciiTheme="minorHAnsi" w:eastAsia="Batang" w:hAnsiTheme="minorHAnsi" w:cstheme="minorHAnsi" w:hint="eastAsia"/>
         </w:rPr>
         <w:t>일할때</w:t>
       </w:r>
+      <w:proofErr w:type="spellEnd"/>
       <w:r>
         <w:rPr>
           <w:rFonts w:asciiTheme="minorHAnsi" w:eastAsia="Batang" w:hAnsiTheme="minorHAnsi" w:cstheme="minorHAnsi" w:hint="eastAsia"/>
@@ -6810,12 +7296,14 @@
         </w:rPr>
         <w:t xml:space="preserve">. </w:t>
       </w:r>
+      <w:proofErr w:type="spellStart"/>
       <w:r>
         <w:rPr>
           <w:rFonts w:asciiTheme="minorHAnsi" w:eastAsia="Batang" w:hAnsiTheme="minorHAnsi" w:cstheme="minorHAnsi" w:hint="eastAsia"/>
         </w:rPr>
         <w:t>그로인해</w:t>
       </w:r>
+      <w:proofErr w:type="spellEnd"/>
       <w:r>
         <w:rPr>
           <w:rFonts w:asciiTheme="minorHAnsi" w:eastAsia="Batang" w:hAnsiTheme="minorHAnsi" w:cstheme="minorHAnsi" w:hint="eastAsia"/>
@@ -7152,12 +7640,14 @@
         </w:rPr>
         <w:t xml:space="preserve"> </w:t>
       </w:r>
+      <w:proofErr w:type="spellStart"/>
       <w:r>
         <w:rPr>
           <w:rFonts w:asciiTheme="minorHAnsi" w:eastAsia="Batang" w:hAnsiTheme="minorHAnsi" w:cstheme="minorHAnsi" w:hint="eastAsia"/>
         </w:rPr>
         <w:t>하게되었습니다</w:t>
       </w:r>
+      <w:proofErr w:type="spellEnd"/>
       <w:r>
         <w:rPr>
           <w:rFonts w:asciiTheme="minorHAnsi" w:eastAsia="Batang" w:hAnsiTheme="minorHAnsi" w:cstheme="minorHAnsi"/>
@@ -7254,12 +7744,14 @@
         </w:rPr>
         <w:t xml:space="preserve"> </w:t>
       </w:r>
+      <w:proofErr w:type="spellStart"/>
       <w:r>
         <w:rPr>
           <w:rFonts w:asciiTheme="minorHAnsi" w:eastAsia="Batang" w:hAnsiTheme="minorHAnsi" w:cstheme="minorHAnsi"/>
         </w:rPr>
         <w:t>leetcode</w:t>
       </w:r>
+      <w:proofErr w:type="spellEnd"/>
       <w:r>
         <w:rPr>
           <w:rFonts w:asciiTheme="minorHAnsi" w:eastAsia="Batang" w:hAnsiTheme="minorHAnsi" w:cstheme="minorHAnsi" w:hint="eastAsia"/>
@@ -7272,6 +7764,7 @@
         </w:rPr>
         <w:t xml:space="preserve"> </w:t>
       </w:r>
+      <w:proofErr w:type="spellStart"/>
       <w:r>
         <w:rPr>
           <w:rFonts w:asciiTheme="minorHAnsi" w:eastAsia="Batang" w:hAnsiTheme="minorHAnsi" w:cstheme="minorHAnsi"/>
@@ -7284,6 +7777,7 @@
         </w:rPr>
         <w:t>를</w:t>
       </w:r>
+      <w:proofErr w:type="spellEnd"/>
       <w:r>
         <w:rPr>
           <w:rFonts w:asciiTheme="minorHAnsi" w:eastAsia="Batang" w:hAnsiTheme="minorHAnsi" w:cstheme="minorHAnsi" w:hint="eastAsia"/>
@@ -7338,12 +7832,14 @@
         </w:rPr>
         <w:t xml:space="preserve"> </w:t>
       </w:r>
+      <w:proofErr w:type="spellStart"/>
       <w:r>
         <w:rPr>
           <w:rFonts w:asciiTheme="minorHAnsi" w:eastAsia="Batang" w:hAnsiTheme="minorHAnsi" w:cstheme="minorHAnsi" w:hint="eastAsia"/>
         </w:rPr>
         <w:t>연습했었고</w:t>
       </w:r>
+      <w:proofErr w:type="spellEnd"/>
       <w:r>
         <w:rPr>
           <w:rFonts w:asciiTheme="minorHAnsi" w:eastAsia="Batang" w:hAnsiTheme="minorHAnsi" w:cstheme="minorHAnsi" w:hint="eastAsia"/>
@@ -7386,12 +7882,14 @@
         </w:rPr>
         <w:t xml:space="preserve"> </w:t>
       </w:r>
+      <w:proofErr w:type="spellStart"/>
       <w:r>
         <w:rPr>
           <w:rFonts w:asciiTheme="minorHAnsi" w:eastAsia="Batang" w:hAnsiTheme="minorHAnsi" w:cstheme="minorHAnsi" w:hint="eastAsia"/>
         </w:rPr>
         <w:t>돌아올때</w:t>
       </w:r>
+      <w:proofErr w:type="spellEnd"/>
       <w:r>
         <w:rPr>
           <w:rFonts w:asciiTheme="minorHAnsi" w:eastAsia="Batang" w:hAnsiTheme="minorHAnsi" w:cstheme="minorHAnsi" w:hint="eastAsia"/>
@@ -7410,12 +7908,14 @@
         </w:rPr>
         <w:t xml:space="preserve"> </w:t>
       </w:r>
+      <w:proofErr w:type="spellStart"/>
       <w:r>
         <w:rPr>
           <w:rFonts w:asciiTheme="minorHAnsi" w:eastAsia="Batang" w:hAnsiTheme="minorHAnsi" w:cstheme="minorHAnsi"/>
         </w:rPr>
         <w:t>pushup</w:t>
       </w:r>
+      <w:proofErr w:type="spellEnd"/>
       <w:r>
         <w:rPr>
           <w:rFonts w:asciiTheme="minorHAnsi" w:eastAsia="Batang" w:hAnsiTheme="minorHAnsi" w:cstheme="minorHAnsi" w:hint="eastAsia"/>
@@ -7524,12 +8024,14 @@
         </w:rPr>
         <w:t xml:space="preserve"> </w:t>
       </w:r>
+      <w:proofErr w:type="spellStart"/>
       <w:r>
         <w:rPr>
           <w:rFonts w:asciiTheme="minorHAnsi" w:eastAsia="Batang" w:hAnsiTheme="minorHAnsi" w:cstheme="minorHAnsi" w:hint="eastAsia"/>
         </w:rPr>
         <w:t>외었습니다</w:t>
       </w:r>
+      <w:proofErr w:type="spellEnd"/>
       <w:r>
         <w:rPr>
           <w:rFonts w:asciiTheme="minorHAnsi" w:eastAsia="Batang" w:hAnsiTheme="minorHAnsi" w:cstheme="minorHAnsi" w:hint="eastAsia"/>
@@ -7578,24 +8080,28 @@
         </w:rPr>
         <w:t xml:space="preserve"> </w:t>
       </w:r>
+      <w:proofErr w:type="spellStart"/>
       <w:r>
         <w:rPr>
           <w:rFonts w:asciiTheme="minorHAnsi" w:eastAsia="Batang" w:hAnsiTheme="minorHAnsi" w:cstheme="minorHAnsi" w:hint="eastAsia"/>
         </w:rPr>
         <w:t>문제풀고</w:t>
       </w:r>
+      <w:proofErr w:type="spellEnd"/>
       <w:r>
         <w:rPr>
           <w:rFonts w:asciiTheme="minorHAnsi" w:eastAsia="Batang" w:hAnsiTheme="minorHAnsi" w:cstheme="minorHAnsi" w:hint="eastAsia"/>
         </w:rPr>
         <w:t xml:space="preserve"> </w:t>
       </w:r>
+      <w:proofErr w:type="spellStart"/>
       <w:r>
         <w:rPr>
           <w:rFonts w:asciiTheme="minorHAnsi" w:eastAsia="Batang" w:hAnsiTheme="minorHAnsi" w:cstheme="minorHAnsi" w:hint="eastAsia"/>
         </w:rPr>
         <w:t>막혔을때나</w:t>
       </w:r>
+      <w:proofErr w:type="spellEnd"/>
       <w:r>
         <w:rPr>
           <w:rFonts w:asciiTheme="minorHAnsi" w:eastAsia="Batang" w:hAnsiTheme="minorHAnsi" w:cstheme="minorHAnsi" w:hint="eastAsia"/>
@@ -7626,12 +8132,14 @@
         </w:rPr>
         <w:t xml:space="preserve"> </w:t>
       </w:r>
+      <w:proofErr w:type="spellStart"/>
       <w:r>
         <w:rPr>
           <w:rFonts w:asciiTheme="minorHAnsi" w:eastAsia="Batang" w:hAnsiTheme="minorHAnsi" w:cstheme="minorHAnsi" w:hint="eastAsia"/>
         </w:rPr>
         <w:t>걸릴때</w:t>
       </w:r>
+      <w:proofErr w:type="spellEnd"/>
       <w:r>
         <w:rPr>
           <w:rFonts w:asciiTheme="minorHAnsi" w:eastAsia="Batang" w:hAnsiTheme="minorHAnsi" w:cstheme="minorHAnsi" w:hint="eastAsia"/>
@@ -7698,12 +8206,14 @@
         </w:rPr>
         <w:t xml:space="preserve"> </w:t>
       </w:r>
+      <w:proofErr w:type="spellStart"/>
       <w:r>
         <w:rPr>
           <w:rFonts w:asciiTheme="minorHAnsi" w:eastAsia="Batang" w:hAnsiTheme="minorHAnsi" w:cstheme="minorHAnsi" w:hint="eastAsia"/>
         </w:rPr>
         <w:t>걸리는거야</w:t>
       </w:r>
+      <w:proofErr w:type="spellEnd"/>
       <w:r>
         <w:rPr>
           <w:rFonts w:asciiTheme="minorHAnsi" w:eastAsia="Batang" w:hAnsiTheme="minorHAnsi" w:cstheme="minorHAnsi" w:hint="eastAsia"/>
@@ -8214,7 +8724,21 @@
         <w:rPr>
           <w:rFonts w:asciiTheme="minorHAnsi" w:eastAsia="Batang" w:hAnsiTheme="minorHAnsi" w:cstheme="minorHAnsi"/>
         </w:rPr>
-        <w:t>I have experience of working with team members from different departments. Together, we’ve built over 300 forms and I could use this experience and experitise in benefit of company</w:t>
+        <w:t xml:space="preserve">I have experience of working with team members from different departments. Together, we’ve built over 300 forms and I could use this experience and </w:t>
+      </w:r>
+      <w:proofErr w:type="spellStart"/>
+      <w:r>
+        <w:rPr>
+          <w:rFonts w:asciiTheme="minorHAnsi" w:eastAsia="Batang" w:hAnsiTheme="minorHAnsi" w:cstheme="minorHAnsi"/>
+        </w:rPr>
+        <w:t>experitise</w:t>
+      </w:r>
+      <w:proofErr w:type="spellEnd"/>
+      <w:r>
+        <w:rPr>
+          <w:rFonts w:asciiTheme="minorHAnsi" w:eastAsia="Batang" w:hAnsiTheme="minorHAnsi" w:cstheme="minorHAnsi"/>
+        </w:rPr>
+        <w:t xml:space="preserve"> in benefit of company</w:t>
       </w:r>
     </w:p>
     <w:p>
@@ -8263,7 +8787,23 @@
           <w:rFonts w:asciiTheme="minorHAnsi" w:hAnsiTheme="minorHAnsi"/>
           <w:color w:val="000000" w:themeColor="text1"/>
         </w:rPr>
-        <w:t>I am a dedicated self-learner with proven history of self-learning in web development and securing a job at SiteMax Systems</w:t>
+        <w:t xml:space="preserve">I am a dedicated self-learner with proven history of self-learning in web development and securing a job at </w:t>
+      </w:r>
+      <w:proofErr w:type="spellStart"/>
+      <w:r>
+        <w:rPr>
+          <w:rFonts w:asciiTheme="minorHAnsi" w:hAnsiTheme="minorHAnsi"/>
+          <w:color w:val="000000" w:themeColor="text1"/>
+        </w:rPr>
+        <w:t>SiteMax</w:t>
+      </w:r>
+      <w:proofErr w:type="spellEnd"/>
+      <w:r>
+        <w:rPr>
+          <w:rFonts w:asciiTheme="minorHAnsi" w:hAnsiTheme="minorHAnsi"/>
+          <w:color w:val="000000" w:themeColor="text1"/>
+        </w:rPr>
+        <w:t xml:space="preserve"> Systems</w:t>
       </w:r>
     </w:p>
     <w:p>
@@ -8345,7 +8885,21 @@
         <w:rPr>
           <w:rFonts w:asciiTheme="minorHAnsi" w:eastAsia="Batang" w:hAnsiTheme="minorHAnsi" w:cstheme="minorHAnsi"/>
         </w:rPr>
-        <w:t>Story about building bash program for sitemax 3</w:t>
+        <w:t xml:space="preserve">Story about building bash program for </w:t>
+      </w:r>
+      <w:proofErr w:type="spellStart"/>
+      <w:r>
+        <w:rPr>
+          <w:rFonts w:asciiTheme="minorHAnsi" w:eastAsia="Batang" w:hAnsiTheme="minorHAnsi" w:cstheme="minorHAnsi"/>
+        </w:rPr>
+        <w:t>sitemax</w:t>
+      </w:r>
+      <w:proofErr w:type="spellEnd"/>
+      <w:r>
+        <w:rPr>
+          <w:rFonts w:asciiTheme="minorHAnsi" w:eastAsia="Batang" w:hAnsiTheme="minorHAnsi" w:cstheme="minorHAnsi"/>
+        </w:rPr>
+        <w:t xml:space="preserve"> 3</w:t>
       </w:r>
     </w:p>
     <w:p>
@@ -8358,7 +8912,23 @@
         <w:shd w:val="clear" w:color="auto" w:fill="FFFFFF"/>
       </w:pPr>
       <w:r>
-        <w:t>James wanted to attend buildex with his cool new app SiteMax 3 built entirely using Ionic Framework</w:t>
+        <w:t xml:space="preserve">James wanted to attend </w:t>
+      </w:r>
+      <w:proofErr w:type="spellStart"/>
+      <w:r>
+        <w:t>buildex</w:t>
+      </w:r>
+      <w:proofErr w:type="spellEnd"/>
+      <w:r>
+        <w:t xml:space="preserve"> with his cool new app </w:t>
+      </w:r>
+      <w:proofErr w:type="spellStart"/>
+      <w:r>
+        <w:t>SiteMax</w:t>
+      </w:r>
+      <w:proofErr w:type="spellEnd"/>
+      <w:r>
+        <w:t xml:space="preserve"> 3 built entirely using Ionic Framework</w:t>
       </w:r>
     </w:p>
     <w:p>
@@ -8384,7 +8954,15 @@
         <w:shd w:val="clear" w:color="auto" w:fill="FFFFFF"/>
       </w:pPr>
       <w:r>
-        <w:t>Each build took about 20 minutes (literarly)</w:t>
+        <w:t>Each build took about 20 minutes (</w:t>
+      </w:r>
+      <w:proofErr w:type="spellStart"/>
+      <w:r>
+        <w:t>literarly</w:t>
+      </w:r>
+      <w:proofErr w:type="spellEnd"/>
+      <w:r>
+        <w:t>)</w:t>
       </w:r>
     </w:p>
     <w:p>
@@ -8575,7 +9153,15 @@
         <w:shd w:val="clear" w:color="auto" w:fill="FFFFFF"/>
       </w:pPr>
       <w:r>
-        <w:t>To start, I looked at some works done by others and learned that it didn’t look too great. The font was large, the resulting PDF it generated looked too basic (in seires of table)</w:t>
+        <w:t xml:space="preserve">To start, I looked at some works done by others and learned that it didn’t look too great. The font was large, the resulting PDF it generated looked too basic (in </w:t>
+      </w:r>
+      <w:proofErr w:type="spellStart"/>
+      <w:r>
+        <w:t>seires</w:t>
+      </w:r>
+      <w:proofErr w:type="spellEnd"/>
+      <w:r>
+        <w:t xml:space="preserve"> of table)</w:t>
       </w:r>
     </w:p>
     <w:p>
@@ -8615,7 +9201,15 @@
         <w:shd w:val="clear" w:color="auto" w:fill="FFFFFF"/>
       </w:pPr>
       <w:r>
-        <w:t>I began improving it’s UI day during the off hours. I played around with CSS and PHP (it was used to template the pdf) and made incremental improvements until it looked great</w:t>
+        <w:t xml:space="preserve">I began improving </w:t>
+      </w:r>
+      <w:proofErr w:type="gramStart"/>
+      <w:r>
+        <w:t>it’s</w:t>
+      </w:r>
+      <w:proofErr w:type="gramEnd"/>
+      <w:r>
+        <w:t xml:space="preserve"> UI day during the off hours. I played around with CSS and PHP (it was used to template the pdf) and made incremental improvements until it looked great</w:t>
       </w:r>
     </w:p>
     <w:p>
@@ -8733,7 +9327,21 @@
         <w:rPr>
           <w:rFonts w:asciiTheme="minorHAnsi" w:eastAsia="Batang" w:hAnsiTheme="minorHAnsi" w:cstheme="minorHAnsi"/>
         </w:rPr>
-        <w:t>I wrote bash program to do all of above in fewest key strokes possible, but still maintaining quality</w:t>
+        <w:t xml:space="preserve">I wrote bash program to do all of above in fewest </w:t>
+      </w:r>
+      <w:proofErr w:type="gramStart"/>
+      <w:r>
+        <w:rPr>
+          <w:rFonts w:asciiTheme="minorHAnsi" w:eastAsia="Batang" w:hAnsiTheme="minorHAnsi" w:cstheme="minorHAnsi"/>
+        </w:rPr>
+        <w:t>key strokes</w:t>
+      </w:r>
+      <w:proofErr w:type="gramEnd"/>
+      <w:r>
+        <w:rPr>
+          <w:rFonts w:asciiTheme="minorHAnsi" w:eastAsia="Batang" w:hAnsiTheme="minorHAnsi" w:cstheme="minorHAnsi"/>
+        </w:rPr>
+        <w:t xml:space="preserve"> possible, but still maintaining quality</w:t>
       </w:r>
     </w:p>
     <w:p>
@@ -8913,7 +9521,21 @@
         <w:rPr>
           <w:rFonts w:asciiTheme="minorHAnsi" w:eastAsia="Batang" w:hAnsiTheme="minorHAnsi" w:cstheme="minorHAnsi"/>
         </w:rPr>
-        <w:t>So much so that later James and Christian would complement that we need more of Moe and Nikolay (my senior) at SiteMax Systems</w:t>
+        <w:t xml:space="preserve">So much so that later James and Christian would complement that we need more of Moe and Nikolay (my senior) at </w:t>
+      </w:r>
+      <w:proofErr w:type="spellStart"/>
+      <w:r>
+        <w:rPr>
+          <w:rFonts w:asciiTheme="minorHAnsi" w:eastAsia="Batang" w:hAnsiTheme="minorHAnsi" w:cstheme="minorHAnsi"/>
+        </w:rPr>
+        <w:t>SiteMax</w:t>
+      </w:r>
+      <w:proofErr w:type="spellEnd"/>
+      <w:r>
+        <w:rPr>
+          <w:rFonts w:asciiTheme="minorHAnsi" w:eastAsia="Batang" w:hAnsiTheme="minorHAnsi" w:cstheme="minorHAnsi"/>
+        </w:rPr>
+        <w:t xml:space="preserve"> Systems</w:t>
       </w:r>
     </w:p>
     <w:p>
@@ -9017,7 +9639,15 @@
         <w:shd w:val="clear" w:color="auto" w:fill="FFFFFF"/>
       </w:pPr>
       <w:r>
-        <w:t>He looked at the form and said “Moe could you work on this again?”</w:t>
+        <w:t xml:space="preserve">He looked at the form and </w:t>
+      </w:r>
+      <w:proofErr w:type="gramStart"/>
+      <w:r>
+        <w:t>said</w:t>
+      </w:r>
+      <w:proofErr w:type="gramEnd"/>
+      <w:r>
+        <w:t xml:space="preserve"> “Moe could you work on this again?”</w:t>
       </w:r>
     </w:p>
     <w:p>
@@ -9083,7 +9713,15 @@
       </w:pPr>
       <w:r>
         <w:lastRenderedPageBreak/>
-        <w:t>I went back to my seat, revised my form, and walked over with him and did couple of iternations until all was okay.</w:t>
+        <w:t xml:space="preserve">I went back to my seat, revised my form, and walked over with him and did couple of </w:t>
+      </w:r>
+      <w:proofErr w:type="spellStart"/>
+      <w:r>
+        <w:t>iternations</w:t>
+      </w:r>
+      <w:proofErr w:type="spellEnd"/>
+      <w:r>
+        <w:t xml:space="preserve"> until all was okay.</w:t>
       </w:r>
     </w:p>
     <w:p>
@@ -9235,7 +9873,15 @@
         <w:shd w:val="clear" w:color="auto" w:fill="FFFFFF"/>
       </w:pPr>
       <w:r>
-        <w:t>Jake was clearly frustrated and I assured him, hey it’s not a problem. I will get it done</w:t>
+        <w:t xml:space="preserve">Jake was clearly </w:t>
+      </w:r>
+      <w:proofErr w:type="gramStart"/>
+      <w:r>
+        <w:t>frustrated</w:t>
+      </w:r>
+      <w:proofErr w:type="gramEnd"/>
+      <w:r>
+        <w:t xml:space="preserve"> and I assured him, hey it’s not a problem. I will get it done</w:t>
       </w:r>
     </w:p>
     <w:p>
@@ -9248,7 +9894,15 @@
         <w:shd w:val="clear" w:color="auto" w:fill="FFFFFF"/>
       </w:pPr>
       <w:r>
-        <w:t>It took couple of revisions but when it was complete, and deployed to their system, Jake came rushing in and said “Hey Moe, I showed this to client and she said It’s Christmas. Christmas has come early. Thank you so much!!”</w:t>
+        <w:t xml:space="preserve">It took couple of revisions but when it was complete, and deployed to their system, Jake came rushing in and said “Hey Moe, I showed this to </w:t>
+      </w:r>
+      <w:proofErr w:type="gramStart"/>
+      <w:r>
+        <w:t>client</w:t>
+      </w:r>
+      <w:proofErr w:type="gramEnd"/>
+      <w:r>
+        <w:t xml:space="preserve"> and she said It’s Christmas. Christmas has come early. Thank you so much!!”</w:t>
       </w:r>
     </w:p>
     <w:p>
@@ -9324,7 +9978,21 @@
         <w:rPr>
           <w:rFonts w:asciiTheme="minorHAnsi" w:eastAsia="Batang" w:hAnsiTheme="minorHAnsi" w:cstheme="minorHAnsi"/>
         </w:rPr>
-        <w:t>It was to secure the client and join him to SiteMax Systems</w:t>
+        <w:t xml:space="preserve">It was to secure the client and join him to </w:t>
+      </w:r>
+      <w:proofErr w:type="spellStart"/>
+      <w:r>
+        <w:rPr>
+          <w:rFonts w:asciiTheme="minorHAnsi" w:eastAsia="Batang" w:hAnsiTheme="minorHAnsi" w:cstheme="minorHAnsi"/>
+        </w:rPr>
+        <w:t>SiteMax</w:t>
+      </w:r>
+      <w:proofErr w:type="spellEnd"/>
+      <w:r>
+        <w:rPr>
+          <w:rFonts w:asciiTheme="minorHAnsi" w:eastAsia="Batang" w:hAnsiTheme="minorHAnsi" w:cstheme="minorHAnsi"/>
+        </w:rPr>
+        <w:t xml:space="preserve"> Systems</w:t>
       </w:r>
     </w:p>
     <w:p>
@@ -9341,11 +10009,19 @@
           <w:rFonts w:asciiTheme="minorHAnsi" w:eastAsia="Batang" w:hAnsiTheme="minorHAnsi" w:cstheme="minorHAnsi"/>
         </w:rPr>
       </w:pPr>
-      <w:r>
-        <w:rPr>
-          <w:rFonts w:asciiTheme="minorHAnsi" w:eastAsia="Batang" w:hAnsiTheme="minorHAnsi" w:cstheme="minorHAnsi"/>
-        </w:rPr>
-        <w:t xml:space="preserve">So using the tool I have built during the off hours, or </w:t>
+      <w:proofErr w:type="gramStart"/>
+      <w:r>
+        <w:rPr>
+          <w:rFonts w:asciiTheme="minorHAnsi" w:eastAsia="Batang" w:hAnsiTheme="minorHAnsi" w:cstheme="minorHAnsi"/>
+        </w:rPr>
+        <w:t>So</w:t>
+      </w:r>
+      <w:proofErr w:type="gramEnd"/>
+      <w:r>
+        <w:rPr>
+          <w:rFonts w:asciiTheme="minorHAnsi" w:eastAsia="Batang" w:hAnsiTheme="minorHAnsi" w:cstheme="minorHAnsi"/>
+        </w:rPr>
+        <w:t xml:space="preserve"> using the tool I have built during the off hours, or </w:t>
       </w:r>
     </w:p>
     <w:p>
@@ -9430,7 +10106,23 @@
           <w:rFonts w:asciiTheme="minorHAnsi" w:hAnsiTheme="minorHAnsi"/>
           <w:color w:val="000000" w:themeColor="text1"/>
         </w:rPr>
-        <w:t>securing a job at SiteMax Systems</w:t>
+        <w:t xml:space="preserve">securing a job at </w:t>
+      </w:r>
+      <w:proofErr w:type="spellStart"/>
+      <w:r>
+        <w:rPr>
+          <w:rFonts w:asciiTheme="minorHAnsi" w:hAnsiTheme="minorHAnsi"/>
+          <w:color w:val="000000" w:themeColor="text1"/>
+        </w:rPr>
+        <w:t>SiteMax</w:t>
+      </w:r>
+      <w:proofErr w:type="spellEnd"/>
+      <w:r>
+        <w:rPr>
+          <w:rFonts w:asciiTheme="minorHAnsi" w:hAnsiTheme="minorHAnsi"/>
+          <w:color w:val="000000" w:themeColor="text1"/>
+        </w:rPr>
+        <w:t xml:space="preserve"> Systems</w:t>
       </w:r>
     </w:p>
     <w:p>
@@ -9452,8 +10144,17 @@
           <w:rFonts w:asciiTheme="minorHAnsi" w:hAnsiTheme="minorHAnsi"/>
           <w:color w:val="000000" w:themeColor="text1"/>
         </w:rPr>
-        <w:t>Story about Getting a job at SiteMax</w:t>
-      </w:r>
+        <w:t xml:space="preserve">Story about Getting a job at </w:t>
+      </w:r>
+      <w:proofErr w:type="spellStart"/>
+      <w:r>
+        <w:rPr>
+          <w:rFonts w:asciiTheme="minorHAnsi" w:hAnsiTheme="minorHAnsi"/>
+          <w:color w:val="000000" w:themeColor="text1"/>
+        </w:rPr>
+        <w:t>SiteMax</w:t>
+      </w:r>
+      <w:proofErr w:type="spellEnd"/>
     </w:p>
     <w:p>
       <w:pPr>
@@ -9523,7 +10224,35 @@
         <w:rPr>
           <w:rFonts w:asciiTheme="minorHAnsi" w:eastAsia="Batang" w:hAnsiTheme="minorHAnsi" w:cstheme="minorHAnsi"/>
         </w:rPr>
-        <w:t>I first did freelnancing, and I earned $1000 after an year</w:t>
+        <w:t xml:space="preserve">I first did </w:t>
+      </w:r>
+      <w:proofErr w:type="spellStart"/>
+      <w:r>
+        <w:rPr>
+          <w:rFonts w:asciiTheme="minorHAnsi" w:eastAsia="Batang" w:hAnsiTheme="minorHAnsi" w:cstheme="minorHAnsi"/>
+        </w:rPr>
+        <w:t>freelnancing</w:t>
+      </w:r>
+      <w:proofErr w:type="spellEnd"/>
+      <w:r>
+        <w:rPr>
+          <w:rFonts w:asciiTheme="minorHAnsi" w:eastAsia="Batang" w:hAnsiTheme="minorHAnsi" w:cstheme="minorHAnsi"/>
+        </w:rPr>
+        <w:t xml:space="preserve">, and I earned $1000 after </w:t>
+      </w:r>
+      <w:proofErr w:type="gramStart"/>
+      <w:r>
+        <w:rPr>
+          <w:rFonts w:asciiTheme="minorHAnsi" w:eastAsia="Batang" w:hAnsiTheme="minorHAnsi" w:cstheme="minorHAnsi"/>
+        </w:rPr>
+        <w:t>an</w:t>
+      </w:r>
+      <w:proofErr w:type="gramEnd"/>
+      <w:r>
+        <w:rPr>
+          <w:rFonts w:asciiTheme="minorHAnsi" w:eastAsia="Batang" w:hAnsiTheme="minorHAnsi" w:cstheme="minorHAnsi"/>
+        </w:rPr>
+        <w:t xml:space="preserve"> year</w:t>
       </w:r>
     </w:p>
     <w:p>
@@ -9561,11 +10290,19 @@
           <w:rFonts w:asciiTheme="minorHAnsi" w:eastAsia="Batang" w:hAnsiTheme="minorHAnsi" w:cstheme="minorHAnsi"/>
         </w:rPr>
       </w:pPr>
-      <w:r>
-        <w:rPr>
-          <w:rFonts w:asciiTheme="minorHAnsi" w:eastAsia="Batang" w:hAnsiTheme="minorHAnsi" w:cstheme="minorHAnsi"/>
-        </w:rPr>
-        <w:t>So I picked up only $1000 and left to Vancouver from Calgary</w:t>
+      <w:proofErr w:type="gramStart"/>
+      <w:r>
+        <w:rPr>
+          <w:rFonts w:asciiTheme="minorHAnsi" w:eastAsia="Batang" w:hAnsiTheme="minorHAnsi" w:cstheme="minorHAnsi"/>
+        </w:rPr>
+        <w:t>So</w:t>
+      </w:r>
+      <w:proofErr w:type="gramEnd"/>
+      <w:r>
+        <w:rPr>
+          <w:rFonts w:asciiTheme="minorHAnsi" w:eastAsia="Batang" w:hAnsiTheme="minorHAnsi" w:cstheme="minorHAnsi"/>
+        </w:rPr>
+        <w:t xml:space="preserve"> I picked up only $1000 and left to Vancouver from Calgary</w:t>
       </w:r>
     </w:p>
     <w:p>
@@ -9628,7 +10365,21 @@
         <w:rPr>
           <w:rFonts w:asciiTheme="minorHAnsi" w:eastAsia="Batang" w:hAnsiTheme="minorHAnsi" w:cstheme="minorHAnsi"/>
         </w:rPr>
-        <w:t>After 2 years, I got a job at SiteMax Systems thanks to my wonderful CEO, James Faulkner</w:t>
+        <w:t xml:space="preserve">After 2 years, I got a job at </w:t>
+      </w:r>
+      <w:proofErr w:type="spellStart"/>
+      <w:r>
+        <w:rPr>
+          <w:rFonts w:asciiTheme="minorHAnsi" w:eastAsia="Batang" w:hAnsiTheme="minorHAnsi" w:cstheme="minorHAnsi"/>
+        </w:rPr>
+        <w:t>SiteMax</w:t>
+      </w:r>
+      <w:proofErr w:type="spellEnd"/>
+      <w:r>
+        <w:rPr>
+          <w:rFonts w:asciiTheme="minorHAnsi" w:eastAsia="Batang" w:hAnsiTheme="minorHAnsi" w:cstheme="minorHAnsi"/>
+        </w:rPr>
+        <w:t xml:space="preserve"> Systems thanks to my wonderful CEO, James Faulkner</w:t>
       </w:r>
     </w:p>
     <w:p>
@@ -9650,8 +10401,17 @@
           <w:rFonts w:asciiTheme="minorHAnsi" w:hAnsiTheme="minorHAnsi"/>
           <w:color w:val="000000" w:themeColor="text1"/>
         </w:rPr>
-        <w:t>Story about practicing Algorithm at SiteMax</w:t>
-      </w:r>
+        <w:t xml:space="preserve">Story about practicing Algorithm at </w:t>
+      </w:r>
+      <w:proofErr w:type="spellStart"/>
+      <w:r>
+        <w:rPr>
+          <w:rFonts w:asciiTheme="minorHAnsi" w:hAnsiTheme="minorHAnsi"/>
+          <w:color w:val="000000" w:themeColor="text1"/>
+        </w:rPr>
+        <w:t>SiteMax</w:t>
+      </w:r>
+      <w:proofErr w:type="spellEnd"/>
     </w:p>
     <w:p>
       <w:pPr>
@@ -9672,7 +10432,21 @@
           <w:rFonts w:asciiTheme="minorHAnsi" w:eastAsia="Batang" w:hAnsiTheme="minorHAnsi" w:cstheme="minorHAnsi"/>
         </w:rPr>
         <w:lastRenderedPageBreak/>
-        <w:t>I was at SiteMax Systems, and I was</w:t>
+        <w:t xml:space="preserve">I was at </w:t>
+      </w:r>
+      <w:proofErr w:type="spellStart"/>
+      <w:r>
+        <w:rPr>
+          <w:rFonts w:asciiTheme="minorHAnsi" w:eastAsia="Batang" w:hAnsiTheme="minorHAnsi" w:cstheme="minorHAnsi"/>
+        </w:rPr>
+        <w:t>SiteMax</w:t>
+      </w:r>
+      <w:proofErr w:type="spellEnd"/>
+      <w:r>
+        <w:rPr>
+          <w:rFonts w:asciiTheme="minorHAnsi" w:eastAsia="Batang" w:hAnsiTheme="minorHAnsi" w:cstheme="minorHAnsi"/>
+        </w:rPr>
+        <w:t xml:space="preserve"> Systems, and I was</w:t>
       </w:r>
       <w:r>
         <w:rPr>
@@ -9849,7 +10623,21 @@
         <w:rPr>
           <w:rFonts w:asciiTheme="minorHAnsi" w:eastAsia="Batang" w:hAnsiTheme="minorHAnsi" w:cstheme="minorHAnsi"/>
         </w:rPr>
-        <w:t>Not only that, I taught peers over the video</w:t>
+        <w:t xml:space="preserve">Not only that, </w:t>
+      </w:r>
+      <w:proofErr w:type="gramStart"/>
+      <w:r>
+        <w:rPr>
+          <w:rFonts w:asciiTheme="minorHAnsi" w:eastAsia="Batang" w:hAnsiTheme="minorHAnsi" w:cstheme="minorHAnsi"/>
+        </w:rPr>
+        <w:t>I</w:t>
+      </w:r>
+      <w:proofErr w:type="gramEnd"/>
+      <w:r>
+        <w:rPr>
+          <w:rFonts w:asciiTheme="minorHAnsi" w:eastAsia="Batang" w:hAnsiTheme="minorHAnsi" w:cstheme="minorHAnsi"/>
+        </w:rPr>
+        <w:t xml:space="preserve"> taught peers over the video</w:t>
       </w:r>
     </w:p>
     <w:p>
@@ -9870,8 +10658,16 @@
         <w:rPr>
           <w:rFonts w:asciiTheme="minorHAnsi" w:eastAsia="Batang" w:hAnsiTheme="minorHAnsi" w:cstheme="minorHAnsi"/>
         </w:rPr>
-        <w:t>This helped me to become more relaxed at SiteMax</w:t>
-      </w:r>
+        <w:t xml:space="preserve">This helped me to become more relaxed at </w:t>
+      </w:r>
+      <w:proofErr w:type="spellStart"/>
+      <w:r>
+        <w:rPr>
+          <w:rFonts w:asciiTheme="minorHAnsi" w:eastAsia="Batang" w:hAnsiTheme="minorHAnsi" w:cstheme="minorHAnsi"/>
+        </w:rPr>
+        <w:t>SiteMax</w:t>
+      </w:r>
+      <w:proofErr w:type="spellEnd"/>
       <w:r>
         <w:rPr>
           <w:rFonts w:asciiTheme="minorHAnsi" w:eastAsia="Batang" w:hAnsiTheme="minorHAnsi" w:cstheme="minorHAnsi"/>
@@ -9909,7 +10705,21 @@
         <w:rPr>
           <w:rFonts w:asciiTheme="minorHAnsi" w:eastAsia="Batang" w:hAnsiTheme="minorHAnsi" w:cstheme="minorHAnsi"/>
         </w:rPr>
-        <w:t>I used this skillsets to train 4 developers at my company</w:t>
+        <w:t xml:space="preserve">I used </w:t>
+      </w:r>
+      <w:proofErr w:type="gramStart"/>
+      <w:r>
+        <w:rPr>
+          <w:rFonts w:asciiTheme="minorHAnsi" w:eastAsia="Batang" w:hAnsiTheme="minorHAnsi" w:cstheme="minorHAnsi"/>
+        </w:rPr>
+        <w:t>this skillsets</w:t>
+      </w:r>
+      <w:proofErr w:type="gramEnd"/>
+      <w:r>
+        <w:rPr>
+          <w:rFonts w:asciiTheme="minorHAnsi" w:eastAsia="Batang" w:hAnsiTheme="minorHAnsi" w:cstheme="minorHAnsi"/>
+        </w:rPr>
+        <w:t xml:space="preserve"> to train 4 developers at my company</w:t>
       </w:r>
     </w:p>
     <w:p>
@@ -10508,6 +11318,37 @@
           <w:color w:val="000000" w:themeColor="text1"/>
         </w:rPr>
       </w:pPr>
+      <w:r>
+        <w:rPr>
+          <w:rFonts w:asciiTheme="minorHAnsi" w:hAnsiTheme="minorHAnsi"/>
+          <w:color w:val="000000" w:themeColor="text1"/>
+        </w:rPr>
+        <w:t xml:space="preserve">Second Practice: </w:t>
+      </w:r>
+      <w:hyperlink r:id="rId21" w:history="1">
+        <w:r>
+          <w:rPr>
+            <w:rStyle w:val="Hyperlink"/>
+            <w:rFonts w:asciiTheme="minorHAnsi" w:hAnsiTheme="minorHAnsi"/>
+          </w:rPr>
+          <w:t>https://app.biginterview.com/s/4695c9c218</w:t>
+        </w:r>
+      </w:hyperlink>
+      <w:r>
+        <w:rPr>
+          <w:rFonts w:asciiTheme="minorHAnsi" w:hAnsiTheme="minorHAnsi"/>
+          <w:color w:val="000000" w:themeColor="text1"/>
+        </w:rPr>
+        <w:t xml:space="preserve"> </w:t>
+      </w:r>
+    </w:p>
+    <w:p>
+      <w:pPr>
+        <w:rPr>
+          <w:rFonts w:asciiTheme="minorHAnsi" w:hAnsiTheme="minorHAnsi"/>
+          <w:color w:val="000000" w:themeColor="text1"/>
+        </w:rPr>
+      </w:pPr>
     </w:p>
     <w:p>
       <w:r>
@@ -10647,14 +11488,30 @@
           <w:rFonts w:asciiTheme="minorHAnsi" w:hAnsiTheme="minorHAnsi"/>
           <w:color w:val="000000" w:themeColor="text1"/>
         </w:rPr>
-        <w:t>I want to work for an organization where I grow my career as software engineer</w:t>
-      </w:r>
-      <w:r>
-        <w:rPr>
-          <w:rFonts w:asciiTheme="minorHAnsi" w:hAnsiTheme="minorHAnsi"/>
-          <w:color w:val="000000" w:themeColor="text1"/>
-        </w:rPr>
-        <w:t xml:space="preserve">, and be acknowledged that I am a </w:t>
+        <w:t xml:space="preserve">I want to work for an organization where I grow my career as software </w:t>
+      </w:r>
+      <w:proofErr w:type="gramStart"/>
+      <w:r>
+        <w:rPr>
+          <w:rFonts w:asciiTheme="minorHAnsi" w:hAnsiTheme="minorHAnsi"/>
+          <w:color w:val="000000" w:themeColor="text1"/>
+        </w:rPr>
+        <w:t>engineer</w:t>
+      </w:r>
+      <w:r>
+        <w:rPr>
+          <w:rFonts w:asciiTheme="minorHAnsi" w:hAnsiTheme="minorHAnsi"/>
+          <w:color w:val="000000" w:themeColor="text1"/>
+        </w:rPr>
+        <w:t>, and</w:t>
+      </w:r>
+      <w:proofErr w:type="gramEnd"/>
+      <w:r>
+        <w:rPr>
+          <w:rFonts w:asciiTheme="minorHAnsi" w:hAnsiTheme="minorHAnsi"/>
+          <w:color w:val="000000" w:themeColor="text1"/>
+        </w:rPr>
+        <w:t xml:space="preserve"> be acknowledged that I am a </w:t>
       </w:r>
       <w:r>
         <w:rPr>

</xml_diff>

<commit_message>
feat: Add progress #42 'Interview Practice, Auth0'
</commit_message>
<xml_diff>
--- a/big-interview/auth0/interview_practice.docx
+++ b/big-interview/auth0/interview_practice.docx
@@ -159,41 +159,13 @@
           <w:szCs w:val="28"/>
         </w:rPr>
       </w:pPr>
-      <w:proofErr w:type="spellStart"/>
-      <w:r>
-        <w:rPr>
-          <w:rFonts w:asciiTheme="minorHAnsi" w:hAnsiTheme="minorHAnsi" w:cstheme="minorHAnsi"/>
-          <w:sz w:val="28"/>
-          <w:szCs w:val="28"/>
-        </w:rPr>
-        <w:t>Swarmy</w:t>
-      </w:r>
-      <w:proofErr w:type="spellEnd"/>
-      <w:r>
-        <w:rPr>
-          <w:rFonts w:asciiTheme="minorHAnsi" w:hAnsiTheme="minorHAnsi" w:cstheme="minorHAnsi"/>
-          <w:sz w:val="28"/>
-          <w:szCs w:val="28"/>
-        </w:rPr>
-        <w:t xml:space="preserve">, </w:t>
-      </w:r>
-      <w:proofErr w:type="spellStart"/>
-      <w:r>
-        <w:rPr>
-          <w:rFonts w:asciiTheme="minorHAnsi" w:hAnsiTheme="minorHAnsi" w:cstheme="minorHAnsi"/>
-          <w:sz w:val="28"/>
-          <w:szCs w:val="28"/>
-        </w:rPr>
-        <w:t>awkard</w:t>
-      </w:r>
-      <w:proofErr w:type="spellEnd"/>
-      <w:r>
-        <w:rPr>
-          <w:rFonts w:asciiTheme="minorHAnsi" w:hAnsiTheme="minorHAnsi" w:cstheme="minorHAnsi"/>
-          <w:sz w:val="28"/>
-          <w:szCs w:val="28"/>
-        </w:rPr>
-        <w:t xml:space="preserve"> </w:t>
+      <w:r>
+        <w:rPr>
+          <w:rFonts w:asciiTheme="minorHAnsi" w:hAnsiTheme="minorHAnsi" w:cstheme="minorHAnsi"/>
+          <w:sz w:val="28"/>
+          <w:szCs w:val="28"/>
+        </w:rPr>
+        <w:t xml:space="preserve">Swarmy, awkard </w:t>
       </w:r>
       <w:r>
         <w:rPr>
@@ -556,23 +528,13 @@
           <w:szCs w:val="28"/>
         </w:rPr>
       </w:pPr>
-      <w:proofErr w:type="spellStart"/>
-      <w:r>
-        <w:rPr>
-          <w:rFonts w:asciiTheme="minorHAnsi" w:hAnsiTheme="minorHAnsi" w:cstheme="minorHAnsi"/>
-          <w:sz w:val="28"/>
-          <w:szCs w:val="28"/>
-        </w:rPr>
-        <w:t>E.g</w:t>
-      </w:r>
-      <w:proofErr w:type="spellEnd"/>
-      <w:r>
-        <w:rPr>
-          <w:rFonts w:asciiTheme="minorHAnsi" w:hAnsiTheme="minorHAnsi" w:cstheme="minorHAnsi"/>
-          <w:sz w:val="28"/>
-          <w:szCs w:val="28"/>
-        </w:rPr>
-        <w:t xml:space="preserve"> arriving late, </w:t>
+      <w:r>
+        <w:rPr>
+          <w:rFonts w:asciiTheme="minorHAnsi" w:hAnsiTheme="minorHAnsi" w:cstheme="minorHAnsi"/>
+          <w:sz w:val="28"/>
+          <w:szCs w:val="28"/>
+        </w:rPr>
+        <w:t xml:space="preserve">E.g arriving late, </w:t>
       </w:r>
     </w:p>
     <w:p>
@@ -863,23 +825,13 @@
           <w:szCs w:val="28"/>
         </w:rPr>
       </w:pPr>
-      <w:proofErr w:type="spellStart"/>
-      <w:r>
-        <w:rPr>
-          <w:rFonts w:asciiTheme="minorHAnsi" w:hAnsiTheme="minorHAnsi" w:cstheme="minorHAnsi"/>
-          <w:sz w:val="28"/>
-          <w:szCs w:val="28"/>
-        </w:rPr>
-        <w:t>Doging</w:t>
-      </w:r>
-      <w:proofErr w:type="spellEnd"/>
-      <w:r>
-        <w:rPr>
-          <w:rFonts w:asciiTheme="minorHAnsi" w:hAnsiTheme="minorHAnsi" w:cstheme="minorHAnsi"/>
-          <w:sz w:val="28"/>
-          <w:szCs w:val="28"/>
-        </w:rPr>
-        <w:t xml:space="preserve"> questions</w:t>
+      <w:r>
+        <w:rPr>
+          <w:rFonts w:asciiTheme="minorHAnsi" w:hAnsiTheme="minorHAnsi" w:cstheme="minorHAnsi"/>
+          <w:sz w:val="28"/>
+          <w:szCs w:val="28"/>
+        </w:rPr>
+        <w:t>Doging questions</w:t>
       </w:r>
     </w:p>
     <w:p>
@@ -955,20 +907,8 @@
           <w:sz w:val="28"/>
           <w:szCs w:val="28"/>
         </w:rPr>
-        <w:t xml:space="preserve">Don’t ever badmouth your former employer, manager or even your </w:t>
-      </w:r>
-      <w:proofErr w:type="spellStart"/>
-      <w:r>
-        <w:rPr>
-          <w:rFonts w:asciiTheme="minorHAnsi" w:hAnsiTheme="minorHAnsi" w:cstheme="minorHAnsi"/>
-          <w:b/>
-          <w:bCs/>
-          <w:sz w:val="28"/>
-          <w:szCs w:val="28"/>
-        </w:rPr>
-        <w:t>coworker</w:t>
-      </w:r>
-      <w:proofErr w:type="spellEnd"/>
+        <w:t>Don’t ever badmouth your former employer, manager or even your coworker</w:t>
+      </w:r>
     </w:p>
     <w:p>
       <w:pPr>
@@ -1229,20 +1169,8 @@
           <w:sz w:val="28"/>
           <w:szCs w:val="28"/>
         </w:rPr>
-        <w:t xml:space="preserve">The phone </w:t>
-      </w:r>
-      <w:proofErr w:type="gramStart"/>
-      <w:r>
-        <w:rPr>
-          <w:rFonts w:asciiTheme="minorHAnsi" w:hAnsiTheme="minorHAnsi" w:cstheme="minorHAnsi"/>
-          <w:b/>
-          <w:bCs/>
-          <w:sz w:val="28"/>
-          <w:szCs w:val="28"/>
-        </w:rPr>
-        <w:t>interview</w:t>
-      </w:r>
-      <w:proofErr w:type="gramEnd"/>
+        <w:t>The phone interview</w:t>
+      </w:r>
     </w:p>
     <w:p>
       <w:pPr>
@@ -1572,31 +1500,7 @@
           <w:u w:val="single"/>
         </w:rPr>
         <w:lastRenderedPageBreak/>
-        <w:t xml:space="preserve">This is the reason why </w:t>
-      </w:r>
-      <w:proofErr w:type="gramStart"/>
-      <w:r>
-        <w:rPr>
-          <w:rFonts w:asciiTheme="minorHAnsi" w:hAnsiTheme="minorHAnsi" w:cstheme="minorHAnsi"/>
-          <w:b/>
-          <w:bCs/>
-          <w:sz w:val="28"/>
-          <w:szCs w:val="28"/>
-          <w:u w:val="single"/>
-        </w:rPr>
-        <w:t>sales people</w:t>
-      </w:r>
-      <w:proofErr w:type="gramEnd"/>
-      <w:r>
-        <w:rPr>
-          <w:rFonts w:asciiTheme="minorHAnsi" w:hAnsiTheme="minorHAnsi" w:cstheme="minorHAnsi"/>
-          <w:b/>
-          <w:bCs/>
-          <w:sz w:val="28"/>
-          <w:szCs w:val="28"/>
-          <w:u w:val="single"/>
-        </w:rPr>
-        <w:t xml:space="preserve"> always want in-person meeting</w:t>
+        <w:t>This is the reason why sales people always want in-person meeting</w:t>
       </w:r>
     </w:p>
     <w:p>
@@ -1912,43 +1816,7 @@
           <w:sz w:val="28"/>
           <w:szCs w:val="28"/>
         </w:rPr>
-        <w:t>“</w:t>
-      </w:r>
-      <w:proofErr w:type="spellStart"/>
-      <w:r>
-        <w:rPr>
-          <w:rFonts w:asciiTheme="minorHAnsi" w:hAnsiTheme="minorHAnsi" w:cstheme="minorHAnsi"/>
-          <w:sz w:val="28"/>
-          <w:szCs w:val="28"/>
-        </w:rPr>
-        <w:t>Umns</w:t>
-      </w:r>
-      <w:proofErr w:type="spellEnd"/>
-      <w:r>
-        <w:rPr>
-          <w:rFonts w:asciiTheme="minorHAnsi" w:hAnsiTheme="minorHAnsi" w:cstheme="minorHAnsi"/>
-          <w:sz w:val="28"/>
-          <w:szCs w:val="28"/>
-        </w:rPr>
-        <w:t>” and “</w:t>
-      </w:r>
-      <w:proofErr w:type="spellStart"/>
-      <w:r>
-        <w:rPr>
-          <w:rFonts w:asciiTheme="minorHAnsi" w:hAnsiTheme="minorHAnsi" w:cstheme="minorHAnsi"/>
-          <w:sz w:val="28"/>
-          <w:szCs w:val="28"/>
-        </w:rPr>
-        <w:t>Uhs</w:t>
-      </w:r>
-      <w:proofErr w:type="spellEnd"/>
-      <w:r>
-        <w:rPr>
-          <w:rFonts w:asciiTheme="minorHAnsi" w:hAnsiTheme="minorHAnsi" w:cstheme="minorHAnsi"/>
-          <w:sz w:val="28"/>
-          <w:szCs w:val="28"/>
-        </w:rPr>
-        <w:t>”</w:t>
+        <w:t>“Umns” and “Uhs”</w:t>
       </w:r>
     </w:p>
     <w:p>
@@ -1974,20 +1842,8 @@
           <w:sz w:val="28"/>
           <w:szCs w:val="28"/>
         </w:rPr>
-        <w:t xml:space="preserve">The video </w:t>
-      </w:r>
-      <w:proofErr w:type="gramStart"/>
-      <w:r>
-        <w:rPr>
-          <w:rFonts w:asciiTheme="minorHAnsi" w:hAnsiTheme="minorHAnsi" w:cstheme="minorHAnsi"/>
-          <w:b/>
-          <w:bCs/>
-          <w:sz w:val="28"/>
-          <w:szCs w:val="28"/>
-        </w:rPr>
-        <w:t>interview</w:t>
-      </w:r>
-      <w:proofErr w:type="gramEnd"/>
+        <w:t>The video interview</w:t>
+      </w:r>
     </w:p>
     <w:p>
       <w:pPr>
@@ -2084,20 +1940,8 @@
           <w:sz w:val="28"/>
           <w:szCs w:val="28"/>
         </w:rPr>
-        <w:t xml:space="preserve">The panel </w:t>
-      </w:r>
-      <w:proofErr w:type="gramStart"/>
-      <w:r>
-        <w:rPr>
-          <w:rFonts w:asciiTheme="minorHAnsi" w:hAnsiTheme="minorHAnsi" w:cstheme="minorHAnsi"/>
-          <w:b/>
-          <w:bCs/>
-          <w:sz w:val="28"/>
-          <w:szCs w:val="28"/>
-        </w:rPr>
-        <w:t>interview</w:t>
-      </w:r>
-      <w:proofErr w:type="gramEnd"/>
+        <w:t>The panel interview</w:t>
+      </w:r>
     </w:p>
     <w:p>
       <w:pPr>
@@ -2138,20 +1982,8 @@
           <w:sz w:val="28"/>
           <w:szCs w:val="28"/>
         </w:rPr>
-        <w:t xml:space="preserve">The group </w:t>
-      </w:r>
-      <w:proofErr w:type="gramStart"/>
-      <w:r>
-        <w:rPr>
-          <w:rFonts w:asciiTheme="minorHAnsi" w:hAnsiTheme="minorHAnsi" w:cstheme="minorHAnsi"/>
-          <w:b/>
-          <w:bCs/>
-          <w:sz w:val="28"/>
-          <w:szCs w:val="28"/>
-        </w:rPr>
-        <w:t>interview</w:t>
-      </w:r>
-      <w:proofErr w:type="gramEnd"/>
+        <w:t>The group interview</w:t>
+      </w:r>
     </w:p>
     <w:p>
       <w:pPr>
@@ -2495,18 +2327,8 @@
           <w:sz w:val="28"/>
           <w:szCs w:val="28"/>
         </w:rPr>
-        <w:t xml:space="preserve">Is the primary decision maker on who gets </w:t>
-      </w:r>
-      <w:proofErr w:type="gramStart"/>
-      <w:r>
-        <w:rPr>
-          <w:rFonts w:asciiTheme="minorHAnsi" w:hAnsiTheme="minorHAnsi" w:cstheme="minorHAnsi"/>
-          <w:sz w:val="28"/>
-          <w:szCs w:val="28"/>
-        </w:rPr>
-        <w:t>hired</w:t>
-      </w:r>
-      <w:proofErr w:type="gramEnd"/>
+        <w:t>Is the primary decision maker on who gets hired</w:t>
+      </w:r>
     </w:p>
     <w:p>
       <w:pPr>
@@ -2855,19 +2677,7 @@
           <w:rPr>
             <w:rStyle w:val="Hyperlink"/>
           </w:rPr>
-          <w:t>https://app.biginterview.com/s/29adbb0f</w:t>
-        </w:r>
-        <w:r>
-          <w:rPr>
-            <w:rStyle w:val="Hyperlink"/>
-          </w:rPr>
-          <w:t>5</w:t>
-        </w:r>
-        <w:r>
-          <w:rPr>
-            <w:rStyle w:val="Hyperlink"/>
-          </w:rPr>
-          <w:t>b</w:t>
+          <w:t>https://app.biginterview.com/s/29adbb0f5b</w:t>
         </w:r>
       </w:hyperlink>
       <w:r>
@@ -2877,7 +2687,7 @@
     <w:p>
       <w:pPr>
         <w:rPr>
-          <w:rFonts w:ascii="Batang" w:eastAsia="Batang" w:hAnsi="Batang" w:cs="Batang" w:hint="eastAsia"/>
+          <w:rFonts w:ascii="Batang" w:eastAsia="Batang" w:hAnsi="Batang" w:cs="Batang"/>
           <w:sz w:val="28"/>
           <w:szCs w:val="28"/>
         </w:rPr>
@@ -2902,25 +2712,7 @@
           <w:sz w:val="28"/>
           <w:szCs w:val="28"/>
         </w:rPr>
-        <w:t xml:space="preserve">I worked at </w:t>
-      </w:r>
-      <w:proofErr w:type="spellStart"/>
-      <w:r>
-        <w:rPr>
-          <w:rFonts w:asciiTheme="minorHAnsi" w:hAnsiTheme="minorHAnsi" w:cstheme="minorHAnsi"/>
-          <w:sz w:val="28"/>
-          <w:szCs w:val="28"/>
-        </w:rPr>
-        <w:t>Sitemax</w:t>
-      </w:r>
-      <w:proofErr w:type="spellEnd"/>
-      <w:r>
-        <w:rPr>
-          <w:rFonts w:asciiTheme="minorHAnsi" w:hAnsiTheme="minorHAnsi" w:cstheme="minorHAnsi"/>
-          <w:sz w:val="28"/>
-          <w:szCs w:val="28"/>
-        </w:rPr>
-        <w:t xml:space="preserve"> Systems from January 2018 to December 2019</w:t>
+        <w:t>I worked at Sitemax Systems from January 2018 to December 2019</w:t>
       </w:r>
       <w:r>
         <w:rPr>
@@ -2982,25 +2774,7 @@
           <w:sz w:val="28"/>
           <w:szCs w:val="28"/>
         </w:rPr>
-        <w:t xml:space="preserve"> </w:t>
-      </w:r>
-      <w:proofErr w:type="spellStart"/>
-      <w:r>
-        <w:rPr>
-          <w:rFonts w:asciiTheme="minorHAnsi" w:hAnsiTheme="minorHAnsi" w:cstheme="minorHAnsi"/>
-          <w:sz w:val="28"/>
-          <w:szCs w:val="28"/>
-        </w:rPr>
-        <w:t>SiteMax</w:t>
-      </w:r>
-      <w:proofErr w:type="spellEnd"/>
-      <w:r>
-        <w:rPr>
-          <w:rFonts w:asciiTheme="minorHAnsi" w:hAnsiTheme="minorHAnsi" w:cstheme="minorHAnsi"/>
-          <w:sz w:val="28"/>
-          <w:szCs w:val="28"/>
-        </w:rPr>
-        <w:t xml:space="preserve"> Systems</w:t>
+        <w:t xml:space="preserve"> SiteMax Systems</w:t>
       </w:r>
     </w:p>
     <w:p>
@@ -3071,61 +2845,7 @@
           <w:sz w:val="28"/>
           <w:szCs w:val="28"/>
         </w:rPr>
-        <w:t xml:space="preserve"> </w:t>
-      </w:r>
-      <w:proofErr w:type="spellStart"/>
-      <w:r>
-        <w:rPr>
-          <w:rFonts w:asciiTheme="minorHAnsi" w:hAnsiTheme="minorHAnsi" w:cstheme="minorHAnsi"/>
-          <w:sz w:val="28"/>
-          <w:szCs w:val="28"/>
-        </w:rPr>
-        <w:t>SItemax’s</w:t>
-      </w:r>
-      <w:proofErr w:type="spellEnd"/>
-      <w:r>
-        <w:rPr>
-          <w:rFonts w:asciiTheme="minorHAnsi" w:hAnsiTheme="minorHAnsi" w:cstheme="minorHAnsi"/>
-          <w:sz w:val="28"/>
-          <w:szCs w:val="28"/>
-        </w:rPr>
-        <w:t xml:space="preserve"> mission critical </w:t>
-      </w:r>
-      <w:proofErr w:type="spellStart"/>
-      <w:r>
-        <w:rPr>
-          <w:rFonts w:asciiTheme="minorHAnsi" w:hAnsiTheme="minorHAnsi" w:cstheme="minorHAnsi"/>
-          <w:sz w:val="28"/>
-          <w:szCs w:val="28"/>
-        </w:rPr>
-        <w:t>Sitemax</w:t>
-      </w:r>
-      <w:proofErr w:type="spellEnd"/>
-      <w:r>
-        <w:rPr>
-          <w:rFonts w:asciiTheme="minorHAnsi" w:hAnsiTheme="minorHAnsi" w:cstheme="minorHAnsi"/>
-          <w:sz w:val="28"/>
-          <w:szCs w:val="28"/>
-        </w:rPr>
-        <w:t xml:space="preserve"> 3 and </w:t>
-      </w:r>
-      <w:proofErr w:type="spellStart"/>
-      <w:r>
-        <w:rPr>
-          <w:rFonts w:asciiTheme="minorHAnsi" w:hAnsiTheme="minorHAnsi" w:cstheme="minorHAnsi"/>
-          <w:sz w:val="28"/>
-          <w:szCs w:val="28"/>
-        </w:rPr>
-        <w:t>Sitemax</w:t>
-      </w:r>
-      <w:proofErr w:type="spellEnd"/>
-      <w:r>
-        <w:rPr>
-          <w:rFonts w:asciiTheme="minorHAnsi" w:hAnsiTheme="minorHAnsi" w:cstheme="minorHAnsi"/>
-          <w:sz w:val="28"/>
-          <w:szCs w:val="28"/>
-        </w:rPr>
-        <w:t xml:space="preserve"> 3.5</w:t>
+        <w:t xml:space="preserve"> SItemax’s mission critical Sitemax 3 and Sitemax 3.5</w:t>
       </w:r>
       <w:r>
         <w:rPr>
@@ -3149,25 +2869,7 @@
           <w:sz w:val="28"/>
           <w:szCs w:val="28"/>
         </w:rPr>
-        <w:t xml:space="preserve">I took </w:t>
-      </w:r>
-      <w:proofErr w:type="gramStart"/>
-      <w:r>
-        <w:rPr>
-          <w:rFonts w:asciiTheme="minorHAnsi" w:hAnsiTheme="minorHAnsi" w:cstheme="minorHAnsi"/>
-          <w:sz w:val="28"/>
-          <w:szCs w:val="28"/>
-        </w:rPr>
-        <w:t>leadership</w:t>
-      </w:r>
-      <w:proofErr w:type="gramEnd"/>
-      <w:r>
-        <w:rPr>
-          <w:rFonts w:asciiTheme="minorHAnsi" w:hAnsiTheme="minorHAnsi" w:cstheme="minorHAnsi"/>
-          <w:sz w:val="28"/>
-          <w:szCs w:val="28"/>
-        </w:rPr>
-        <w:t xml:space="preserve"> </w:t>
+        <w:t xml:space="preserve">I took leadership </w:t>
       </w:r>
       <w:r>
         <w:rPr>
@@ -3280,33 +2982,15 @@
           <w:sz w:val="28"/>
           <w:szCs w:val="28"/>
         </w:rPr>
-        <w:t xml:space="preserve">I developed over 300 single page </w:t>
-      </w:r>
-      <w:proofErr w:type="spellStart"/>
-      <w:r>
-        <w:rPr>
-          <w:rFonts w:asciiTheme="minorHAnsi" w:hAnsiTheme="minorHAnsi" w:cstheme="minorHAnsi"/>
-          <w:sz w:val="28"/>
-          <w:szCs w:val="28"/>
-        </w:rPr>
-        <w:t>angular</w:t>
-      </w:r>
-      <w:r>
-        <w:rPr>
-          <w:rFonts w:asciiTheme="minorHAnsi" w:hAnsiTheme="minorHAnsi" w:cstheme="minorHAnsi"/>
-          <w:sz w:val="28"/>
-          <w:szCs w:val="28"/>
-        </w:rPr>
-        <w:t>JS</w:t>
-      </w:r>
-      <w:proofErr w:type="spellEnd"/>
-      <w:r>
-        <w:rPr>
-          <w:rFonts w:asciiTheme="minorHAnsi" w:hAnsiTheme="minorHAnsi" w:cstheme="minorHAnsi"/>
-          <w:sz w:val="28"/>
-          <w:szCs w:val="28"/>
-        </w:rPr>
-        <w:t xml:space="preserve"> based</w:t>
+        <w:t>I developed over 300 single page angular</w:t>
+      </w:r>
+      <w:r>
+        <w:rPr>
+          <w:rFonts w:asciiTheme="minorHAnsi" w:hAnsiTheme="minorHAnsi" w:cstheme="minorHAnsi"/>
+          <w:sz w:val="28"/>
+          <w:szCs w:val="28"/>
+        </w:rPr>
+        <w:t>JS based</w:t>
       </w:r>
       <w:r>
         <w:rPr>
@@ -3595,25 +3279,7 @@
           <w:rFonts w:asciiTheme="minorHAnsi" w:hAnsiTheme="minorHAnsi"/>
           <w:color w:val="000000" w:themeColor="text1"/>
         </w:rPr>
-        <w:t xml:space="preserve">Forms of </w:t>
-      </w:r>
-      <w:proofErr w:type="spellStart"/>
-      <w:proofErr w:type="gramStart"/>
-      <w:r>
-        <w:rPr>
-          <w:rFonts w:asciiTheme="minorHAnsi" w:hAnsiTheme="minorHAnsi"/>
-          <w:color w:val="000000" w:themeColor="text1"/>
-        </w:rPr>
-        <w:t>non verbal</w:t>
-      </w:r>
-      <w:proofErr w:type="spellEnd"/>
-      <w:proofErr w:type="gramEnd"/>
-      <w:r>
-        <w:rPr>
-          <w:rFonts w:asciiTheme="minorHAnsi" w:hAnsiTheme="minorHAnsi"/>
-          <w:color w:val="000000" w:themeColor="text1"/>
-        </w:rPr>
-        <w:t xml:space="preserve"> communication</w:t>
+        <w:t>Forms of non verbal communication</w:t>
       </w:r>
     </w:p>
     <w:p>
@@ -3857,15 +3523,7 @@
     </w:p>
     <w:p>
       <w:r>
-        <w:t xml:space="preserve">Second </w:t>
-      </w:r>
-      <w:proofErr w:type="spellStart"/>
-      <w:r>
-        <w:t>Practie</w:t>
-      </w:r>
-      <w:proofErr w:type="spellEnd"/>
-      <w:r>
-        <w:t xml:space="preserve">: </w:t>
+        <w:t xml:space="preserve">Second Practie: </w:t>
       </w:r>
       <w:hyperlink r:id="rId11" w:history="1">
         <w:r>
@@ -4436,25 +4094,7 @@
           <w:sz w:val="28"/>
           <w:szCs w:val="28"/>
         </w:rPr>
-        <w:t xml:space="preserve">It’s important to go through the process of honestly, candidly identifying your weaknesses or what could be perceived as </w:t>
-      </w:r>
-      <w:proofErr w:type="spellStart"/>
-      <w:r>
-        <w:rPr>
-          <w:rFonts w:asciiTheme="minorHAnsi" w:hAnsiTheme="minorHAnsi" w:cstheme="minorHAnsi"/>
-          <w:sz w:val="28"/>
-          <w:szCs w:val="28"/>
-        </w:rPr>
-        <w:t>weakenesses</w:t>
-      </w:r>
-      <w:proofErr w:type="spellEnd"/>
-      <w:r>
-        <w:rPr>
-          <w:rFonts w:asciiTheme="minorHAnsi" w:hAnsiTheme="minorHAnsi" w:cstheme="minorHAnsi"/>
-          <w:sz w:val="28"/>
-          <w:szCs w:val="28"/>
-        </w:rPr>
-        <w:t xml:space="preserve"> by others</w:t>
+        <w:t>It’s important to go through the process of honestly, candidly identifying your weaknesses or what could be perceived as weakenesses by others</w:t>
       </w:r>
     </w:p>
     <w:p>
@@ -4649,29 +4289,7 @@
                 <w:bdr w:val="none" w:sz="0" w:space="0" w:color="auto" w:frame="1"/>
                 <w:shd w:val="clear" w:color="auto" w:fill="FFFFFF"/>
               </w:rPr>
-              <w:t xml:space="preserve"> to join our Growth and Enablement Team. This team is focused on supercharging the next phase of Auth0’s growth while at the same time enabling multiple internal groups within our organization to effectively deal with their growing needs. At Growth &amp; Enablement, you would join a team of exceptionally talented individuals with a wide breadth of focus, from pricing &amp; packaging, to how customers can effectively leverage support resources to even looking after and improving internal tools that fulfill a plethora of field </w:t>
-            </w:r>
-            <w:proofErr w:type="gramStart"/>
-            <w:r>
-              <w:rPr>
-                <w:rFonts w:ascii="Segoe UI" w:hAnsi="Segoe UI" w:cs="Segoe UI"/>
-                <w:sz w:val="21"/>
-                <w:szCs w:val="21"/>
-                <w:bdr w:val="none" w:sz="0" w:space="0" w:color="auto" w:frame="1"/>
-                <w:shd w:val="clear" w:color="auto" w:fill="FFFFFF"/>
-              </w:rPr>
-              <w:t>teams</w:t>
-            </w:r>
-            <w:proofErr w:type="gramEnd"/>
-            <w:r>
-              <w:rPr>
-                <w:rFonts w:ascii="Segoe UI" w:hAnsi="Segoe UI" w:cs="Segoe UI"/>
-                <w:sz w:val="21"/>
-                <w:szCs w:val="21"/>
-                <w:bdr w:val="none" w:sz="0" w:space="0" w:color="auto" w:frame="1"/>
-                <w:shd w:val="clear" w:color="auto" w:fill="FFFFFF"/>
-              </w:rPr>
-              <w:t xml:space="preserve"> requirements.</w:t>
+              <w:t xml:space="preserve"> to join our Growth and Enablement Team. This team is focused on supercharging the next phase of Auth0’s growth while at the same time enabling multiple internal groups within our organization to effectively deal with their growing needs. At Growth &amp; Enablement, you would join a team of exceptionally talented individuals with a wide breadth of focus, from pricing &amp; packaging, to how customers can effectively leverage support resources to even looking after and improving internal tools that fulfill a plethora of field teams requirements.</w:t>
             </w:r>
             <w:r>
               <w:rPr>
@@ -4992,31 +4610,7 @@
                 <w:u w:val="single"/>
                 <w:bdr w:val="none" w:sz="0" w:space="0" w:color="auto" w:frame="1"/>
               </w:rPr>
-              <w:t xml:space="preserve">You'd Be </w:t>
-            </w:r>
-            <w:proofErr w:type="gramStart"/>
-            <w:r>
-              <w:rPr>
-                <w:rStyle w:val="Strong"/>
-                <w:rFonts w:ascii="Segoe UI" w:eastAsiaTheme="majorEastAsia" w:hAnsi="Segoe UI" w:cs="Segoe UI"/>
-                <w:sz w:val="21"/>
-                <w:szCs w:val="21"/>
-                <w:u w:val="single"/>
-                <w:bdr w:val="none" w:sz="0" w:space="0" w:color="auto" w:frame="1"/>
-              </w:rPr>
-              <w:t>An</w:t>
-            </w:r>
-            <w:proofErr w:type="gramEnd"/>
-            <w:r>
-              <w:rPr>
-                <w:rStyle w:val="Strong"/>
-                <w:rFonts w:ascii="Segoe UI" w:eastAsiaTheme="majorEastAsia" w:hAnsi="Segoe UI" w:cs="Segoe UI"/>
-                <w:sz w:val="21"/>
-                <w:szCs w:val="21"/>
-                <w:u w:val="single"/>
-                <w:bdr w:val="none" w:sz="0" w:space="0" w:color="auto" w:frame="1"/>
-              </w:rPr>
-              <w:t xml:space="preserve"> Excellent Fit If You</w:t>
+              <w:t>You'd Be An Excellent Fit If You</w:t>
             </w:r>
             <w:r>
               <w:rPr>
@@ -5282,29 +4876,7 @@
                 <w:bdr w:val="none" w:sz="0" w:space="0" w:color="auto" w:frame="1"/>
                 <w:shd w:val="clear" w:color="auto" w:fill="FFFFFF"/>
               </w:rPr>
-              <w:t xml:space="preserve">Have the ability to be self-directed and be effective working </w:t>
-            </w:r>
-            <w:proofErr w:type="gramStart"/>
-            <w:r>
-              <w:rPr>
-                <w:rFonts w:ascii="Segoe UI" w:hAnsi="Segoe UI" w:cs="Segoe UI"/>
-                <w:sz w:val="21"/>
-                <w:szCs w:val="21"/>
-                <w:bdr w:val="none" w:sz="0" w:space="0" w:color="auto" w:frame="1"/>
-                <w:shd w:val="clear" w:color="auto" w:fill="FFFFFF"/>
-              </w:rPr>
-              <w:t>independently, yet</w:t>
-            </w:r>
-            <w:proofErr w:type="gramEnd"/>
-            <w:r>
-              <w:rPr>
-                <w:rFonts w:ascii="Segoe UI" w:hAnsi="Segoe UI" w:cs="Segoe UI"/>
-                <w:sz w:val="21"/>
-                <w:szCs w:val="21"/>
-                <w:bdr w:val="none" w:sz="0" w:space="0" w:color="auto" w:frame="1"/>
-                <w:shd w:val="clear" w:color="auto" w:fill="FFFFFF"/>
-              </w:rPr>
-              <w:t xml:space="preserve"> feel equally </w:t>
+              <w:t xml:space="preserve">Have the ability to be self-directed and be effective working independently, yet feel equally </w:t>
             </w:r>
             <w:r>
               <w:rPr>
@@ -5749,20 +5321,8 @@
                 <w:shd w:val="clear" w:color="auto" w:fill="FFFFFF"/>
               </w:rPr>
               <w:br/>
-              <w:t xml:space="preserve">We like to think that we are helping make the internet safer. Our team is spread across more than 35 countries and we are proud to continually be recognized as a great place to work. Culture is critical to us, and we are transparent about our vision and </w:t>
+              <w:t>We like to think that we are helping make the internet safer. Our team is spread across more than 35 countries and we are proud to continually be recognized as a great place to work. Culture is critical to us, and we are transparent about our vision and principles .</w:t>
             </w:r>
-            <w:proofErr w:type="gramStart"/>
-            <w:r>
-              <w:rPr>
-                <w:rFonts w:ascii="Segoe UI" w:hAnsi="Segoe UI" w:cs="Segoe UI"/>
-                <w:sz w:val="21"/>
-                <w:szCs w:val="21"/>
-                <w:bdr w:val="none" w:sz="0" w:space="0" w:color="auto" w:frame="1"/>
-                <w:shd w:val="clear" w:color="auto" w:fill="FFFFFF"/>
-              </w:rPr>
-              <w:t>principles .</w:t>
-            </w:r>
-            <w:proofErr w:type="gramEnd"/>
             <w:r>
               <w:rPr>
                 <w:rFonts w:ascii="Segoe UI" w:hAnsi="Segoe UI" w:cs="Segoe UI"/>
@@ -5964,23 +5524,7 @@
           <w:rFonts w:asciiTheme="minorHAnsi" w:hAnsiTheme="minorHAnsi"/>
           <w:color w:val="000000" w:themeColor="text1"/>
         </w:rPr>
-        <w:t xml:space="preserve">Knowledge in </w:t>
-      </w:r>
-      <w:proofErr w:type="spellStart"/>
-      <w:r>
-        <w:rPr>
-          <w:rFonts w:asciiTheme="minorHAnsi" w:hAnsiTheme="minorHAnsi"/>
-          <w:color w:val="000000" w:themeColor="text1"/>
-        </w:rPr>
-        <w:t>fullstack</w:t>
-      </w:r>
-      <w:proofErr w:type="spellEnd"/>
-      <w:r>
-        <w:rPr>
-          <w:rFonts w:asciiTheme="minorHAnsi" w:hAnsiTheme="minorHAnsi"/>
-          <w:color w:val="000000" w:themeColor="text1"/>
-        </w:rPr>
-        <w:t xml:space="preserve"> applications</w:t>
+        <w:t>Knowledge in fullstack applications</w:t>
       </w:r>
     </w:p>
     <w:p>
@@ -6070,17 +5614,8 @@
           <w:rFonts w:asciiTheme="minorHAnsi" w:hAnsiTheme="minorHAnsi"/>
           <w:color w:val="000000" w:themeColor="text1"/>
         </w:rPr>
-        <w:t xml:space="preserve">Lover of learning, persistent person, loves </w:t>
-      </w:r>
-      <w:proofErr w:type="gramStart"/>
-      <w:r>
-        <w:rPr>
-          <w:rFonts w:asciiTheme="minorHAnsi" w:hAnsiTheme="minorHAnsi"/>
-          <w:color w:val="000000" w:themeColor="text1"/>
-        </w:rPr>
-        <w:t>change</w:t>
-      </w:r>
-      <w:proofErr w:type="gramEnd"/>
+        <w:t>Lover of learning, persistent person, loves change</w:t>
+      </w:r>
     </w:p>
     <w:p>
       <w:pPr>
@@ -6126,29 +5661,7 @@
           <w:szCs w:val="23"/>
           <w:shd w:val="clear" w:color="auto" w:fill="FFFFFF"/>
         </w:rPr>
-        <w:t xml:space="preserve">Review snippet of code in Node.js. What would you do to make it production </w:t>
-      </w:r>
-      <w:proofErr w:type="gramStart"/>
-      <w:r>
-        <w:rPr>
-          <w:rFonts w:ascii="Lato" w:hAnsi="Lato"/>
-          <w:color w:val="404040"/>
-          <w:sz w:val="23"/>
-          <w:szCs w:val="23"/>
-          <w:shd w:val="clear" w:color="auto" w:fill="FFFFFF"/>
-        </w:rPr>
-        <w:t>ready</w:t>
-      </w:r>
-      <w:proofErr w:type="gramEnd"/>
-      <w:r>
-        <w:rPr>
-          <w:rFonts w:ascii="Lato" w:hAnsi="Lato"/>
-          <w:color w:val="404040"/>
-          <w:sz w:val="23"/>
-          <w:szCs w:val="23"/>
-          <w:shd w:val="clear" w:color="auto" w:fill="FFFFFF"/>
-        </w:rPr>
-        <w:t xml:space="preserve">  </w:t>
+        <w:t>Review snippet of code in Node.js. What would you do to make it production ready  </w:t>
       </w:r>
     </w:p>
     <w:p>
@@ -6460,7 +5973,6 @@
         </w:rPr>
         <w:t xml:space="preserve">, who has proven history of going from knowing nothing about programming into getting a job at the industry, and my passion </w:t>
       </w:r>
-      <w:proofErr w:type="gramStart"/>
       <w:r>
         <w:rPr>
           <w:rFonts w:asciiTheme="minorHAnsi" w:hAnsiTheme="minorHAnsi"/>
@@ -6473,15 +5985,7 @@
           <w:rFonts w:asciiTheme="minorHAnsi" w:hAnsiTheme="minorHAnsi"/>
           <w:color w:val="000000" w:themeColor="text1"/>
         </w:rPr>
-        <w:t xml:space="preserve"> learning</w:t>
-      </w:r>
-      <w:proofErr w:type="gramEnd"/>
-      <w:r>
-        <w:rPr>
-          <w:rFonts w:asciiTheme="minorHAnsi" w:hAnsiTheme="minorHAnsi"/>
-          <w:color w:val="000000" w:themeColor="text1"/>
-        </w:rPr>
-        <w:t xml:space="preserve"> is still going </w:t>
+        <w:t xml:space="preserve"> learning is still going </w:t>
       </w:r>
       <w:r>
         <w:rPr>
@@ -6976,14 +6480,12 @@
         </w:rPr>
         <w:t xml:space="preserve">. </w:t>
       </w:r>
-      <w:proofErr w:type="spellStart"/>
       <w:r>
         <w:rPr>
           <w:rFonts w:asciiTheme="minorHAnsi" w:eastAsia="Batang" w:hAnsiTheme="minorHAnsi" w:cstheme="minorHAnsi" w:hint="eastAsia"/>
         </w:rPr>
         <w:t>일할때</w:t>
       </w:r>
-      <w:proofErr w:type="spellEnd"/>
       <w:r>
         <w:rPr>
           <w:rFonts w:asciiTheme="minorHAnsi" w:eastAsia="Batang" w:hAnsiTheme="minorHAnsi" w:cstheme="minorHAnsi" w:hint="eastAsia"/>
@@ -7296,14 +6798,12 @@
         </w:rPr>
         <w:t xml:space="preserve">. </w:t>
       </w:r>
-      <w:proofErr w:type="spellStart"/>
       <w:r>
         <w:rPr>
           <w:rFonts w:asciiTheme="minorHAnsi" w:eastAsia="Batang" w:hAnsiTheme="minorHAnsi" w:cstheme="minorHAnsi" w:hint="eastAsia"/>
         </w:rPr>
         <w:t>그로인해</w:t>
       </w:r>
-      <w:proofErr w:type="spellEnd"/>
       <w:r>
         <w:rPr>
           <w:rFonts w:asciiTheme="minorHAnsi" w:eastAsia="Batang" w:hAnsiTheme="minorHAnsi" w:cstheme="minorHAnsi" w:hint="eastAsia"/>
@@ -7640,14 +7140,12 @@
         </w:rPr>
         <w:t xml:space="preserve"> </w:t>
       </w:r>
-      <w:proofErr w:type="spellStart"/>
       <w:r>
         <w:rPr>
           <w:rFonts w:asciiTheme="minorHAnsi" w:eastAsia="Batang" w:hAnsiTheme="minorHAnsi" w:cstheme="minorHAnsi" w:hint="eastAsia"/>
         </w:rPr>
         <w:t>하게되었습니다</w:t>
       </w:r>
-      <w:proofErr w:type="spellEnd"/>
       <w:r>
         <w:rPr>
           <w:rFonts w:asciiTheme="minorHAnsi" w:eastAsia="Batang" w:hAnsiTheme="minorHAnsi" w:cstheme="minorHAnsi"/>
@@ -7744,14 +7242,12 @@
         </w:rPr>
         <w:t xml:space="preserve"> </w:t>
       </w:r>
-      <w:proofErr w:type="spellStart"/>
       <w:r>
         <w:rPr>
           <w:rFonts w:asciiTheme="minorHAnsi" w:eastAsia="Batang" w:hAnsiTheme="minorHAnsi" w:cstheme="minorHAnsi"/>
         </w:rPr>
         <w:t>leetcode</w:t>
       </w:r>
-      <w:proofErr w:type="spellEnd"/>
       <w:r>
         <w:rPr>
           <w:rFonts w:asciiTheme="minorHAnsi" w:eastAsia="Batang" w:hAnsiTheme="minorHAnsi" w:cstheme="minorHAnsi" w:hint="eastAsia"/>
@@ -7764,7 +7260,6 @@
         </w:rPr>
         <w:t xml:space="preserve"> </w:t>
       </w:r>
-      <w:proofErr w:type="spellStart"/>
       <w:r>
         <w:rPr>
           <w:rFonts w:asciiTheme="minorHAnsi" w:eastAsia="Batang" w:hAnsiTheme="minorHAnsi" w:cstheme="minorHAnsi"/>
@@ -7777,7 +7272,6 @@
         </w:rPr>
         <w:t>를</w:t>
       </w:r>
-      <w:proofErr w:type="spellEnd"/>
       <w:r>
         <w:rPr>
           <w:rFonts w:asciiTheme="minorHAnsi" w:eastAsia="Batang" w:hAnsiTheme="minorHAnsi" w:cstheme="minorHAnsi" w:hint="eastAsia"/>
@@ -7832,14 +7326,12 @@
         </w:rPr>
         <w:t xml:space="preserve"> </w:t>
       </w:r>
-      <w:proofErr w:type="spellStart"/>
       <w:r>
         <w:rPr>
           <w:rFonts w:asciiTheme="minorHAnsi" w:eastAsia="Batang" w:hAnsiTheme="minorHAnsi" w:cstheme="minorHAnsi" w:hint="eastAsia"/>
         </w:rPr>
         <w:t>연습했었고</w:t>
       </w:r>
-      <w:proofErr w:type="spellEnd"/>
       <w:r>
         <w:rPr>
           <w:rFonts w:asciiTheme="minorHAnsi" w:eastAsia="Batang" w:hAnsiTheme="minorHAnsi" w:cstheme="minorHAnsi" w:hint="eastAsia"/>
@@ -7882,14 +7374,12 @@
         </w:rPr>
         <w:t xml:space="preserve"> </w:t>
       </w:r>
-      <w:proofErr w:type="spellStart"/>
       <w:r>
         <w:rPr>
           <w:rFonts w:asciiTheme="minorHAnsi" w:eastAsia="Batang" w:hAnsiTheme="minorHAnsi" w:cstheme="minorHAnsi" w:hint="eastAsia"/>
         </w:rPr>
         <w:t>돌아올때</w:t>
       </w:r>
-      <w:proofErr w:type="spellEnd"/>
       <w:r>
         <w:rPr>
           <w:rFonts w:asciiTheme="minorHAnsi" w:eastAsia="Batang" w:hAnsiTheme="minorHAnsi" w:cstheme="minorHAnsi" w:hint="eastAsia"/>
@@ -7908,14 +7398,12 @@
         </w:rPr>
         <w:t xml:space="preserve"> </w:t>
       </w:r>
-      <w:proofErr w:type="spellStart"/>
       <w:r>
         <w:rPr>
           <w:rFonts w:asciiTheme="minorHAnsi" w:eastAsia="Batang" w:hAnsiTheme="minorHAnsi" w:cstheme="minorHAnsi"/>
         </w:rPr>
         <w:t>pushup</w:t>
       </w:r>
-      <w:proofErr w:type="spellEnd"/>
       <w:r>
         <w:rPr>
           <w:rFonts w:asciiTheme="minorHAnsi" w:eastAsia="Batang" w:hAnsiTheme="minorHAnsi" w:cstheme="minorHAnsi" w:hint="eastAsia"/>
@@ -8024,14 +7512,12 @@
         </w:rPr>
         <w:t xml:space="preserve"> </w:t>
       </w:r>
-      <w:proofErr w:type="spellStart"/>
       <w:r>
         <w:rPr>
           <w:rFonts w:asciiTheme="minorHAnsi" w:eastAsia="Batang" w:hAnsiTheme="minorHAnsi" w:cstheme="minorHAnsi" w:hint="eastAsia"/>
         </w:rPr>
         <w:t>외었습니다</w:t>
       </w:r>
-      <w:proofErr w:type="spellEnd"/>
       <w:r>
         <w:rPr>
           <w:rFonts w:asciiTheme="minorHAnsi" w:eastAsia="Batang" w:hAnsiTheme="minorHAnsi" w:cstheme="minorHAnsi" w:hint="eastAsia"/>
@@ -8080,28 +7566,24 @@
         </w:rPr>
         <w:t xml:space="preserve"> </w:t>
       </w:r>
-      <w:proofErr w:type="spellStart"/>
       <w:r>
         <w:rPr>
           <w:rFonts w:asciiTheme="minorHAnsi" w:eastAsia="Batang" w:hAnsiTheme="minorHAnsi" w:cstheme="minorHAnsi" w:hint="eastAsia"/>
         </w:rPr>
         <w:t>문제풀고</w:t>
       </w:r>
-      <w:proofErr w:type="spellEnd"/>
       <w:r>
         <w:rPr>
           <w:rFonts w:asciiTheme="minorHAnsi" w:eastAsia="Batang" w:hAnsiTheme="minorHAnsi" w:cstheme="minorHAnsi" w:hint="eastAsia"/>
         </w:rPr>
         <w:t xml:space="preserve"> </w:t>
       </w:r>
-      <w:proofErr w:type="spellStart"/>
       <w:r>
         <w:rPr>
           <w:rFonts w:asciiTheme="minorHAnsi" w:eastAsia="Batang" w:hAnsiTheme="minorHAnsi" w:cstheme="minorHAnsi" w:hint="eastAsia"/>
         </w:rPr>
         <w:t>막혔을때나</w:t>
       </w:r>
-      <w:proofErr w:type="spellEnd"/>
       <w:r>
         <w:rPr>
           <w:rFonts w:asciiTheme="minorHAnsi" w:eastAsia="Batang" w:hAnsiTheme="minorHAnsi" w:cstheme="minorHAnsi" w:hint="eastAsia"/>
@@ -8132,14 +7614,12 @@
         </w:rPr>
         <w:t xml:space="preserve"> </w:t>
       </w:r>
-      <w:proofErr w:type="spellStart"/>
       <w:r>
         <w:rPr>
           <w:rFonts w:asciiTheme="minorHAnsi" w:eastAsia="Batang" w:hAnsiTheme="minorHAnsi" w:cstheme="minorHAnsi" w:hint="eastAsia"/>
         </w:rPr>
         <w:t>걸릴때</w:t>
       </w:r>
-      <w:proofErr w:type="spellEnd"/>
       <w:r>
         <w:rPr>
           <w:rFonts w:asciiTheme="minorHAnsi" w:eastAsia="Batang" w:hAnsiTheme="minorHAnsi" w:cstheme="minorHAnsi" w:hint="eastAsia"/>
@@ -8206,14 +7686,12 @@
         </w:rPr>
         <w:t xml:space="preserve"> </w:t>
       </w:r>
-      <w:proofErr w:type="spellStart"/>
       <w:r>
         <w:rPr>
           <w:rFonts w:asciiTheme="minorHAnsi" w:eastAsia="Batang" w:hAnsiTheme="minorHAnsi" w:cstheme="minorHAnsi" w:hint="eastAsia"/>
         </w:rPr>
         <w:t>걸리는거야</w:t>
       </w:r>
-      <w:proofErr w:type="spellEnd"/>
       <w:r>
         <w:rPr>
           <w:rFonts w:asciiTheme="minorHAnsi" w:eastAsia="Batang" w:hAnsiTheme="minorHAnsi" w:cstheme="minorHAnsi" w:hint="eastAsia"/>
@@ -8620,7 +8098,7 @@
         <w:shd w:val="clear" w:color="auto" w:fill="FFFFFF"/>
         <w:spacing w:before="0" w:beforeAutospacing="0"/>
         <w:rPr>
-          <w:rFonts w:asciiTheme="minorHAnsi" w:hAnsiTheme="minorHAnsi" w:cs="Arial" w:hint="eastAsia"/>
+          <w:rFonts w:asciiTheme="minorHAnsi" w:hAnsiTheme="minorHAnsi" w:cs="Arial"/>
           <w:b w:val="0"/>
           <w:bCs w:val="0"/>
           <w:color w:val="000000" w:themeColor="text1"/>
@@ -8724,21 +8202,7 @@
         <w:rPr>
           <w:rFonts w:asciiTheme="minorHAnsi" w:eastAsia="Batang" w:hAnsiTheme="minorHAnsi" w:cstheme="minorHAnsi"/>
         </w:rPr>
-        <w:t xml:space="preserve">I have experience of working with team members from different departments. Together, we’ve built over 300 forms and I could use this experience and </w:t>
-      </w:r>
-      <w:proofErr w:type="spellStart"/>
-      <w:r>
-        <w:rPr>
-          <w:rFonts w:asciiTheme="minorHAnsi" w:eastAsia="Batang" w:hAnsiTheme="minorHAnsi" w:cstheme="minorHAnsi"/>
-        </w:rPr>
-        <w:t>experitise</w:t>
-      </w:r>
-      <w:proofErr w:type="spellEnd"/>
-      <w:r>
-        <w:rPr>
-          <w:rFonts w:asciiTheme="minorHAnsi" w:eastAsia="Batang" w:hAnsiTheme="minorHAnsi" w:cstheme="minorHAnsi"/>
-        </w:rPr>
-        <w:t xml:space="preserve"> in benefit of company</w:t>
+        <w:t>I have experience of working with team members from different departments. Together, we’ve built over 300 forms and I could use this experience and experitise in benefit of company</w:t>
       </w:r>
     </w:p>
     <w:p>
@@ -8787,23 +8251,7 @@
           <w:rFonts w:asciiTheme="minorHAnsi" w:hAnsiTheme="minorHAnsi"/>
           <w:color w:val="000000" w:themeColor="text1"/>
         </w:rPr>
-        <w:t xml:space="preserve">I am a dedicated self-learner with proven history of self-learning in web development and securing a job at </w:t>
-      </w:r>
-      <w:proofErr w:type="spellStart"/>
-      <w:r>
-        <w:rPr>
-          <w:rFonts w:asciiTheme="minorHAnsi" w:hAnsiTheme="minorHAnsi"/>
-          <w:color w:val="000000" w:themeColor="text1"/>
-        </w:rPr>
-        <w:t>SiteMax</w:t>
-      </w:r>
-      <w:proofErr w:type="spellEnd"/>
-      <w:r>
-        <w:rPr>
-          <w:rFonts w:asciiTheme="minorHAnsi" w:hAnsiTheme="minorHAnsi"/>
-          <w:color w:val="000000" w:themeColor="text1"/>
-        </w:rPr>
-        <w:t xml:space="preserve"> Systems</w:t>
+        <w:t>I am a dedicated self-learner with proven history of self-learning in web development and securing a job at SiteMax Systems</w:t>
       </w:r>
     </w:p>
     <w:p>
@@ -8885,21 +8333,7 @@
         <w:rPr>
           <w:rFonts w:asciiTheme="minorHAnsi" w:eastAsia="Batang" w:hAnsiTheme="minorHAnsi" w:cstheme="minorHAnsi"/>
         </w:rPr>
-        <w:t xml:space="preserve">Story about building bash program for </w:t>
-      </w:r>
-      <w:proofErr w:type="spellStart"/>
-      <w:r>
-        <w:rPr>
-          <w:rFonts w:asciiTheme="minorHAnsi" w:eastAsia="Batang" w:hAnsiTheme="minorHAnsi" w:cstheme="minorHAnsi"/>
-        </w:rPr>
-        <w:t>sitemax</w:t>
-      </w:r>
-      <w:proofErr w:type="spellEnd"/>
-      <w:r>
-        <w:rPr>
-          <w:rFonts w:asciiTheme="minorHAnsi" w:eastAsia="Batang" w:hAnsiTheme="minorHAnsi" w:cstheme="minorHAnsi"/>
-        </w:rPr>
-        <w:t xml:space="preserve"> 3</w:t>
+        <w:t>Story about building bash program for sitemax 3</w:t>
       </w:r>
     </w:p>
     <w:p>
@@ -8912,23 +8346,7 @@
         <w:shd w:val="clear" w:color="auto" w:fill="FFFFFF"/>
       </w:pPr>
       <w:r>
-        <w:t xml:space="preserve">James wanted to attend </w:t>
-      </w:r>
-      <w:proofErr w:type="spellStart"/>
-      <w:r>
-        <w:t>buildex</w:t>
-      </w:r>
-      <w:proofErr w:type="spellEnd"/>
-      <w:r>
-        <w:t xml:space="preserve"> with his cool new app </w:t>
-      </w:r>
-      <w:proofErr w:type="spellStart"/>
-      <w:r>
-        <w:t>SiteMax</w:t>
-      </w:r>
-      <w:proofErr w:type="spellEnd"/>
-      <w:r>
-        <w:t xml:space="preserve"> 3 built entirely using Ionic Framework</w:t>
+        <w:t>James wanted to attend buildex with his cool new app SiteMax 3 built entirely using Ionic Framework</w:t>
       </w:r>
     </w:p>
     <w:p>
@@ -8954,15 +8372,7 @@
         <w:shd w:val="clear" w:color="auto" w:fill="FFFFFF"/>
       </w:pPr>
       <w:r>
-        <w:t>Each build took about 20 minutes (</w:t>
-      </w:r>
-      <w:proofErr w:type="spellStart"/>
-      <w:r>
-        <w:t>literarly</w:t>
-      </w:r>
-      <w:proofErr w:type="spellEnd"/>
-      <w:r>
-        <w:t>)</w:t>
+        <w:t>Each build took about 20 minutes (literarly)</w:t>
       </w:r>
     </w:p>
     <w:p>
@@ -9153,15 +8563,7 @@
         <w:shd w:val="clear" w:color="auto" w:fill="FFFFFF"/>
       </w:pPr>
       <w:r>
-        <w:t xml:space="preserve">To start, I looked at some works done by others and learned that it didn’t look too great. The font was large, the resulting PDF it generated looked too basic (in </w:t>
-      </w:r>
-      <w:proofErr w:type="spellStart"/>
-      <w:r>
-        <w:t>seires</w:t>
-      </w:r>
-      <w:proofErr w:type="spellEnd"/>
-      <w:r>
-        <w:t xml:space="preserve"> of table)</w:t>
+        <w:t>To start, I looked at some works done by others and learned that it didn’t look too great. The font was large, the resulting PDF it generated looked too basic (in seires of table)</w:t>
       </w:r>
     </w:p>
     <w:p>
@@ -9201,15 +8603,7 @@
         <w:shd w:val="clear" w:color="auto" w:fill="FFFFFF"/>
       </w:pPr>
       <w:r>
-        <w:t xml:space="preserve">I began improving </w:t>
-      </w:r>
-      <w:proofErr w:type="gramStart"/>
-      <w:r>
-        <w:t>it’s</w:t>
-      </w:r>
-      <w:proofErr w:type="gramEnd"/>
-      <w:r>
-        <w:t xml:space="preserve"> UI day during the off hours. I played around with CSS and PHP (it was used to template the pdf) and made incremental improvements until it looked great</w:t>
+        <w:t>I began improving it’s UI day during the off hours. I played around with CSS and PHP (it was used to template the pdf) and made incremental improvements until it looked great</w:t>
       </w:r>
     </w:p>
     <w:p>
@@ -9327,21 +8721,7 @@
         <w:rPr>
           <w:rFonts w:asciiTheme="minorHAnsi" w:eastAsia="Batang" w:hAnsiTheme="minorHAnsi" w:cstheme="minorHAnsi"/>
         </w:rPr>
-        <w:t xml:space="preserve">I wrote bash program to do all of above in fewest </w:t>
-      </w:r>
-      <w:proofErr w:type="gramStart"/>
-      <w:r>
-        <w:rPr>
-          <w:rFonts w:asciiTheme="minorHAnsi" w:eastAsia="Batang" w:hAnsiTheme="minorHAnsi" w:cstheme="minorHAnsi"/>
-        </w:rPr>
-        <w:t>key strokes</w:t>
-      </w:r>
-      <w:proofErr w:type="gramEnd"/>
-      <w:r>
-        <w:rPr>
-          <w:rFonts w:asciiTheme="minorHAnsi" w:eastAsia="Batang" w:hAnsiTheme="minorHAnsi" w:cstheme="minorHAnsi"/>
-        </w:rPr>
-        <w:t xml:space="preserve"> possible, but still maintaining quality</w:t>
+        <w:t>I wrote bash program to do all of above in fewest key strokes possible, but still maintaining quality</w:t>
       </w:r>
     </w:p>
     <w:p>
@@ -9521,21 +8901,7 @@
         <w:rPr>
           <w:rFonts w:asciiTheme="minorHAnsi" w:eastAsia="Batang" w:hAnsiTheme="minorHAnsi" w:cstheme="minorHAnsi"/>
         </w:rPr>
-        <w:t xml:space="preserve">So much so that later James and Christian would complement that we need more of Moe and Nikolay (my senior) at </w:t>
-      </w:r>
-      <w:proofErr w:type="spellStart"/>
-      <w:r>
-        <w:rPr>
-          <w:rFonts w:asciiTheme="minorHAnsi" w:eastAsia="Batang" w:hAnsiTheme="minorHAnsi" w:cstheme="minorHAnsi"/>
-        </w:rPr>
-        <w:t>SiteMax</w:t>
-      </w:r>
-      <w:proofErr w:type="spellEnd"/>
-      <w:r>
-        <w:rPr>
-          <w:rFonts w:asciiTheme="minorHAnsi" w:eastAsia="Batang" w:hAnsiTheme="minorHAnsi" w:cstheme="minorHAnsi"/>
-        </w:rPr>
-        <w:t xml:space="preserve"> Systems</w:t>
+        <w:t>So much so that later James and Christian would complement that we need more of Moe and Nikolay (my senior) at SiteMax Systems</w:t>
       </w:r>
     </w:p>
     <w:p>
@@ -9639,15 +9005,7 @@
         <w:shd w:val="clear" w:color="auto" w:fill="FFFFFF"/>
       </w:pPr>
       <w:r>
-        <w:t xml:space="preserve">He looked at the form and </w:t>
-      </w:r>
-      <w:proofErr w:type="gramStart"/>
-      <w:r>
-        <w:t>said</w:t>
-      </w:r>
-      <w:proofErr w:type="gramEnd"/>
-      <w:r>
-        <w:t xml:space="preserve"> “Moe could you work on this again?”</w:t>
+        <w:t>He looked at the form and said “Moe could you work on this again?”</w:t>
       </w:r>
     </w:p>
     <w:p>
@@ -9713,15 +9071,7 @@
       </w:pPr>
       <w:r>
         <w:lastRenderedPageBreak/>
-        <w:t xml:space="preserve">I went back to my seat, revised my form, and walked over with him and did couple of </w:t>
-      </w:r>
-      <w:proofErr w:type="spellStart"/>
-      <w:r>
-        <w:t>iternations</w:t>
-      </w:r>
-      <w:proofErr w:type="spellEnd"/>
-      <w:r>
-        <w:t xml:space="preserve"> until all was okay.</w:t>
+        <w:t>I went back to my seat, revised my form, and walked over with him and did couple of iternations until all was okay.</w:t>
       </w:r>
     </w:p>
     <w:p>
@@ -9873,15 +9223,7 @@
         <w:shd w:val="clear" w:color="auto" w:fill="FFFFFF"/>
       </w:pPr>
       <w:r>
-        <w:t xml:space="preserve">Jake was clearly </w:t>
-      </w:r>
-      <w:proofErr w:type="gramStart"/>
-      <w:r>
-        <w:t>frustrated</w:t>
-      </w:r>
-      <w:proofErr w:type="gramEnd"/>
-      <w:r>
-        <w:t xml:space="preserve"> and I assured him, hey it’s not a problem. I will get it done</w:t>
+        <w:t>Jake was clearly frustrated and I assured him, hey it’s not a problem. I will get it done</w:t>
       </w:r>
     </w:p>
     <w:p>
@@ -9894,15 +9236,7 @@
         <w:shd w:val="clear" w:color="auto" w:fill="FFFFFF"/>
       </w:pPr>
       <w:r>
-        <w:t xml:space="preserve">It took couple of revisions but when it was complete, and deployed to their system, Jake came rushing in and said “Hey Moe, I showed this to </w:t>
-      </w:r>
-      <w:proofErr w:type="gramStart"/>
-      <w:r>
-        <w:t>client</w:t>
-      </w:r>
-      <w:proofErr w:type="gramEnd"/>
-      <w:r>
-        <w:t xml:space="preserve"> and she said It’s Christmas. Christmas has come early. Thank you so much!!”</w:t>
+        <w:t>It took couple of revisions but when it was complete, and deployed to their system, Jake came rushing in and said “Hey Moe, I showed this to client and she said It’s Christmas. Christmas has come early. Thank you so much!!”</w:t>
       </w:r>
     </w:p>
     <w:p>
@@ -9978,21 +9312,7 @@
         <w:rPr>
           <w:rFonts w:asciiTheme="minorHAnsi" w:eastAsia="Batang" w:hAnsiTheme="minorHAnsi" w:cstheme="minorHAnsi"/>
         </w:rPr>
-        <w:t xml:space="preserve">It was to secure the client and join him to </w:t>
-      </w:r>
-      <w:proofErr w:type="spellStart"/>
-      <w:r>
-        <w:rPr>
-          <w:rFonts w:asciiTheme="minorHAnsi" w:eastAsia="Batang" w:hAnsiTheme="minorHAnsi" w:cstheme="minorHAnsi"/>
-        </w:rPr>
-        <w:t>SiteMax</w:t>
-      </w:r>
-      <w:proofErr w:type="spellEnd"/>
-      <w:r>
-        <w:rPr>
-          <w:rFonts w:asciiTheme="minorHAnsi" w:eastAsia="Batang" w:hAnsiTheme="minorHAnsi" w:cstheme="minorHAnsi"/>
-        </w:rPr>
-        <w:t xml:space="preserve"> Systems</w:t>
+        <w:t>It was to secure the client and join him to SiteMax Systems</w:t>
       </w:r>
     </w:p>
     <w:p>
@@ -10009,19 +9329,11 @@
           <w:rFonts w:asciiTheme="minorHAnsi" w:eastAsia="Batang" w:hAnsiTheme="minorHAnsi" w:cstheme="minorHAnsi"/>
         </w:rPr>
       </w:pPr>
-      <w:proofErr w:type="gramStart"/>
-      <w:r>
-        <w:rPr>
-          <w:rFonts w:asciiTheme="minorHAnsi" w:eastAsia="Batang" w:hAnsiTheme="minorHAnsi" w:cstheme="minorHAnsi"/>
-        </w:rPr>
-        <w:t>So</w:t>
-      </w:r>
-      <w:proofErr w:type="gramEnd"/>
-      <w:r>
-        <w:rPr>
-          <w:rFonts w:asciiTheme="minorHAnsi" w:eastAsia="Batang" w:hAnsiTheme="minorHAnsi" w:cstheme="minorHAnsi"/>
-        </w:rPr>
-        <w:t xml:space="preserve"> using the tool I have built during the off hours, or </w:t>
+      <w:r>
+        <w:rPr>
+          <w:rFonts w:asciiTheme="minorHAnsi" w:eastAsia="Batang" w:hAnsiTheme="minorHAnsi" w:cstheme="minorHAnsi"/>
+        </w:rPr>
+        <w:t xml:space="preserve">So using the tool I have built during the off hours, or </w:t>
       </w:r>
     </w:p>
     <w:p>
@@ -10106,23 +9418,7 @@
           <w:rFonts w:asciiTheme="minorHAnsi" w:hAnsiTheme="minorHAnsi"/>
           <w:color w:val="000000" w:themeColor="text1"/>
         </w:rPr>
-        <w:t xml:space="preserve">securing a job at </w:t>
-      </w:r>
-      <w:proofErr w:type="spellStart"/>
-      <w:r>
-        <w:rPr>
-          <w:rFonts w:asciiTheme="minorHAnsi" w:hAnsiTheme="minorHAnsi"/>
-          <w:color w:val="000000" w:themeColor="text1"/>
-        </w:rPr>
-        <w:t>SiteMax</w:t>
-      </w:r>
-      <w:proofErr w:type="spellEnd"/>
-      <w:r>
-        <w:rPr>
-          <w:rFonts w:asciiTheme="minorHAnsi" w:hAnsiTheme="minorHAnsi"/>
-          <w:color w:val="000000" w:themeColor="text1"/>
-        </w:rPr>
-        <w:t xml:space="preserve"> Systems</w:t>
+        <w:t>securing a job at SiteMax Systems</w:t>
       </w:r>
     </w:p>
     <w:p>
@@ -10144,17 +9440,8 @@
           <w:rFonts w:asciiTheme="minorHAnsi" w:hAnsiTheme="minorHAnsi"/>
           <w:color w:val="000000" w:themeColor="text1"/>
         </w:rPr>
-        <w:t xml:space="preserve">Story about Getting a job at </w:t>
-      </w:r>
-      <w:proofErr w:type="spellStart"/>
-      <w:r>
-        <w:rPr>
-          <w:rFonts w:asciiTheme="minorHAnsi" w:hAnsiTheme="minorHAnsi"/>
-          <w:color w:val="000000" w:themeColor="text1"/>
-        </w:rPr>
-        <w:t>SiteMax</w:t>
-      </w:r>
-      <w:proofErr w:type="spellEnd"/>
+        <w:t>Story about Getting a job at SiteMax</w:t>
+      </w:r>
     </w:p>
     <w:p>
       <w:pPr>
@@ -10224,35 +9511,7 @@
         <w:rPr>
           <w:rFonts w:asciiTheme="minorHAnsi" w:eastAsia="Batang" w:hAnsiTheme="minorHAnsi" w:cstheme="minorHAnsi"/>
         </w:rPr>
-        <w:t xml:space="preserve">I first did </w:t>
-      </w:r>
-      <w:proofErr w:type="spellStart"/>
-      <w:r>
-        <w:rPr>
-          <w:rFonts w:asciiTheme="minorHAnsi" w:eastAsia="Batang" w:hAnsiTheme="minorHAnsi" w:cstheme="minorHAnsi"/>
-        </w:rPr>
-        <w:t>freelnancing</w:t>
-      </w:r>
-      <w:proofErr w:type="spellEnd"/>
-      <w:r>
-        <w:rPr>
-          <w:rFonts w:asciiTheme="minorHAnsi" w:eastAsia="Batang" w:hAnsiTheme="minorHAnsi" w:cstheme="minorHAnsi"/>
-        </w:rPr>
-        <w:t xml:space="preserve">, and I earned $1000 after </w:t>
-      </w:r>
-      <w:proofErr w:type="gramStart"/>
-      <w:r>
-        <w:rPr>
-          <w:rFonts w:asciiTheme="minorHAnsi" w:eastAsia="Batang" w:hAnsiTheme="minorHAnsi" w:cstheme="minorHAnsi"/>
-        </w:rPr>
-        <w:t>an</w:t>
-      </w:r>
-      <w:proofErr w:type="gramEnd"/>
-      <w:r>
-        <w:rPr>
-          <w:rFonts w:asciiTheme="minorHAnsi" w:eastAsia="Batang" w:hAnsiTheme="minorHAnsi" w:cstheme="minorHAnsi"/>
-        </w:rPr>
-        <w:t xml:space="preserve"> year</w:t>
+        <w:t>I first did freelnancing, and I earned $1000 after an year</w:t>
       </w:r>
     </w:p>
     <w:p>
@@ -10290,19 +9549,11 @@
           <w:rFonts w:asciiTheme="minorHAnsi" w:eastAsia="Batang" w:hAnsiTheme="minorHAnsi" w:cstheme="minorHAnsi"/>
         </w:rPr>
       </w:pPr>
-      <w:proofErr w:type="gramStart"/>
-      <w:r>
-        <w:rPr>
-          <w:rFonts w:asciiTheme="minorHAnsi" w:eastAsia="Batang" w:hAnsiTheme="minorHAnsi" w:cstheme="minorHAnsi"/>
-        </w:rPr>
-        <w:t>So</w:t>
-      </w:r>
-      <w:proofErr w:type="gramEnd"/>
-      <w:r>
-        <w:rPr>
-          <w:rFonts w:asciiTheme="minorHAnsi" w:eastAsia="Batang" w:hAnsiTheme="minorHAnsi" w:cstheme="minorHAnsi"/>
-        </w:rPr>
-        <w:t xml:space="preserve"> I picked up only $1000 and left to Vancouver from Calgary</w:t>
+      <w:r>
+        <w:rPr>
+          <w:rFonts w:asciiTheme="minorHAnsi" w:eastAsia="Batang" w:hAnsiTheme="minorHAnsi" w:cstheme="minorHAnsi"/>
+        </w:rPr>
+        <w:t>So I picked up only $1000 and left to Vancouver from Calgary</w:t>
       </w:r>
     </w:p>
     <w:p>
@@ -10365,21 +9616,7 @@
         <w:rPr>
           <w:rFonts w:asciiTheme="minorHAnsi" w:eastAsia="Batang" w:hAnsiTheme="minorHAnsi" w:cstheme="minorHAnsi"/>
         </w:rPr>
-        <w:t xml:space="preserve">After 2 years, I got a job at </w:t>
-      </w:r>
-      <w:proofErr w:type="spellStart"/>
-      <w:r>
-        <w:rPr>
-          <w:rFonts w:asciiTheme="minorHAnsi" w:eastAsia="Batang" w:hAnsiTheme="minorHAnsi" w:cstheme="minorHAnsi"/>
-        </w:rPr>
-        <w:t>SiteMax</w:t>
-      </w:r>
-      <w:proofErr w:type="spellEnd"/>
-      <w:r>
-        <w:rPr>
-          <w:rFonts w:asciiTheme="minorHAnsi" w:eastAsia="Batang" w:hAnsiTheme="minorHAnsi" w:cstheme="minorHAnsi"/>
-        </w:rPr>
-        <w:t xml:space="preserve"> Systems thanks to my wonderful CEO, James Faulkner</w:t>
+        <w:t>After 2 years, I got a job at SiteMax Systems thanks to my wonderful CEO, James Faulkner</w:t>
       </w:r>
     </w:p>
     <w:p>
@@ -10401,17 +9638,8 @@
           <w:rFonts w:asciiTheme="minorHAnsi" w:hAnsiTheme="minorHAnsi"/>
           <w:color w:val="000000" w:themeColor="text1"/>
         </w:rPr>
-        <w:t xml:space="preserve">Story about practicing Algorithm at </w:t>
-      </w:r>
-      <w:proofErr w:type="spellStart"/>
-      <w:r>
-        <w:rPr>
-          <w:rFonts w:asciiTheme="minorHAnsi" w:hAnsiTheme="minorHAnsi"/>
-          <w:color w:val="000000" w:themeColor="text1"/>
-        </w:rPr>
-        <w:t>SiteMax</w:t>
-      </w:r>
-      <w:proofErr w:type="spellEnd"/>
+        <w:t>Story about practicing Algorithm at SiteMax</w:t>
+      </w:r>
     </w:p>
     <w:p>
       <w:pPr>
@@ -10432,21 +9660,7 @@
           <w:rFonts w:asciiTheme="minorHAnsi" w:eastAsia="Batang" w:hAnsiTheme="minorHAnsi" w:cstheme="minorHAnsi"/>
         </w:rPr>
         <w:lastRenderedPageBreak/>
-        <w:t xml:space="preserve">I was at </w:t>
-      </w:r>
-      <w:proofErr w:type="spellStart"/>
-      <w:r>
-        <w:rPr>
-          <w:rFonts w:asciiTheme="minorHAnsi" w:eastAsia="Batang" w:hAnsiTheme="minorHAnsi" w:cstheme="minorHAnsi"/>
-        </w:rPr>
-        <w:t>SiteMax</w:t>
-      </w:r>
-      <w:proofErr w:type="spellEnd"/>
-      <w:r>
-        <w:rPr>
-          <w:rFonts w:asciiTheme="minorHAnsi" w:eastAsia="Batang" w:hAnsiTheme="minorHAnsi" w:cstheme="minorHAnsi"/>
-        </w:rPr>
-        <w:t xml:space="preserve"> Systems, and I was</w:t>
+        <w:t>I was at SiteMax Systems, and I was</w:t>
       </w:r>
       <w:r>
         <w:rPr>
@@ -10623,21 +9837,7 @@
         <w:rPr>
           <w:rFonts w:asciiTheme="minorHAnsi" w:eastAsia="Batang" w:hAnsiTheme="minorHAnsi" w:cstheme="minorHAnsi"/>
         </w:rPr>
-        <w:t xml:space="preserve">Not only that, </w:t>
-      </w:r>
-      <w:proofErr w:type="gramStart"/>
-      <w:r>
-        <w:rPr>
-          <w:rFonts w:asciiTheme="minorHAnsi" w:eastAsia="Batang" w:hAnsiTheme="minorHAnsi" w:cstheme="minorHAnsi"/>
-        </w:rPr>
-        <w:t>I</w:t>
-      </w:r>
-      <w:proofErr w:type="gramEnd"/>
-      <w:r>
-        <w:rPr>
-          <w:rFonts w:asciiTheme="minorHAnsi" w:eastAsia="Batang" w:hAnsiTheme="minorHAnsi" w:cstheme="minorHAnsi"/>
-        </w:rPr>
-        <w:t xml:space="preserve"> taught peers over the video</w:t>
+        <w:t>Not only that, I taught peers over the video</w:t>
       </w:r>
     </w:p>
     <w:p>
@@ -10658,16 +9858,8 @@
         <w:rPr>
           <w:rFonts w:asciiTheme="minorHAnsi" w:eastAsia="Batang" w:hAnsiTheme="minorHAnsi" w:cstheme="minorHAnsi"/>
         </w:rPr>
-        <w:t xml:space="preserve">This helped me to become more relaxed at </w:t>
-      </w:r>
-      <w:proofErr w:type="spellStart"/>
-      <w:r>
-        <w:rPr>
-          <w:rFonts w:asciiTheme="minorHAnsi" w:eastAsia="Batang" w:hAnsiTheme="minorHAnsi" w:cstheme="minorHAnsi"/>
-        </w:rPr>
-        <w:t>SiteMax</w:t>
-      </w:r>
-      <w:proofErr w:type="spellEnd"/>
+        <w:t>This helped me to become more relaxed at SiteMax</w:t>
+      </w:r>
       <w:r>
         <w:rPr>
           <w:rFonts w:asciiTheme="minorHAnsi" w:eastAsia="Batang" w:hAnsiTheme="minorHAnsi" w:cstheme="minorHAnsi"/>
@@ -10705,21 +9897,7 @@
         <w:rPr>
           <w:rFonts w:asciiTheme="minorHAnsi" w:eastAsia="Batang" w:hAnsiTheme="minorHAnsi" w:cstheme="minorHAnsi"/>
         </w:rPr>
-        <w:t xml:space="preserve">I used </w:t>
-      </w:r>
-      <w:proofErr w:type="gramStart"/>
-      <w:r>
-        <w:rPr>
-          <w:rFonts w:asciiTheme="minorHAnsi" w:eastAsia="Batang" w:hAnsiTheme="minorHAnsi" w:cstheme="minorHAnsi"/>
-        </w:rPr>
-        <w:t>this skillsets</w:t>
-      </w:r>
-      <w:proofErr w:type="gramEnd"/>
-      <w:r>
-        <w:rPr>
-          <w:rFonts w:asciiTheme="minorHAnsi" w:eastAsia="Batang" w:hAnsiTheme="minorHAnsi" w:cstheme="minorHAnsi"/>
-        </w:rPr>
-        <w:t xml:space="preserve"> to train 4 developers at my company</w:t>
+        <w:t>I used this skillsets to train 4 developers at my company</w:t>
       </w:r>
     </w:p>
     <w:p>
@@ -11349,6 +10527,37 @@
           <w:color w:val="000000" w:themeColor="text1"/>
         </w:rPr>
       </w:pPr>
+      <w:r>
+        <w:rPr>
+          <w:rFonts w:asciiTheme="minorHAnsi" w:hAnsiTheme="minorHAnsi"/>
+          <w:color w:val="000000" w:themeColor="text1"/>
+        </w:rPr>
+        <w:t xml:space="preserve">Third practice: </w:t>
+      </w:r>
+      <w:hyperlink r:id="rId22" w:history="1">
+        <w:r>
+          <w:rPr>
+            <w:rStyle w:val="Hyperlink"/>
+            <w:rFonts w:asciiTheme="minorHAnsi" w:hAnsiTheme="minorHAnsi"/>
+          </w:rPr>
+          <w:t>https://app.biginterview.com/s/2912783a7f</w:t>
+        </w:r>
+      </w:hyperlink>
+      <w:r>
+        <w:rPr>
+          <w:rFonts w:asciiTheme="minorHAnsi" w:hAnsiTheme="minorHAnsi"/>
+          <w:color w:val="000000" w:themeColor="text1"/>
+        </w:rPr>
+        <w:t xml:space="preserve"> </w:t>
+      </w:r>
+    </w:p>
+    <w:p>
+      <w:pPr>
+        <w:rPr>
+          <w:rFonts w:asciiTheme="minorHAnsi" w:hAnsiTheme="minorHAnsi"/>
+          <w:color w:val="000000" w:themeColor="text1"/>
+        </w:rPr>
+      </w:pPr>
     </w:p>
     <w:p>
       <w:r>
@@ -11488,30 +10697,14 @@
           <w:rFonts w:asciiTheme="minorHAnsi" w:hAnsiTheme="minorHAnsi"/>
           <w:color w:val="000000" w:themeColor="text1"/>
         </w:rPr>
-        <w:t xml:space="preserve">I want to work for an organization where I grow my career as software </w:t>
-      </w:r>
-      <w:proofErr w:type="gramStart"/>
-      <w:r>
-        <w:rPr>
-          <w:rFonts w:asciiTheme="minorHAnsi" w:hAnsiTheme="minorHAnsi"/>
-          <w:color w:val="000000" w:themeColor="text1"/>
-        </w:rPr>
-        <w:t>engineer</w:t>
-      </w:r>
-      <w:r>
-        <w:rPr>
-          <w:rFonts w:asciiTheme="minorHAnsi" w:hAnsiTheme="minorHAnsi"/>
-          <w:color w:val="000000" w:themeColor="text1"/>
-        </w:rPr>
-        <w:t>, and</w:t>
-      </w:r>
-      <w:proofErr w:type="gramEnd"/>
-      <w:r>
-        <w:rPr>
-          <w:rFonts w:asciiTheme="minorHAnsi" w:hAnsiTheme="minorHAnsi"/>
-          <w:color w:val="000000" w:themeColor="text1"/>
-        </w:rPr>
-        <w:t xml:space="preserve"> be acknowledged that I am a </w:t>
+        <w:t>I want to work for an organization where I grow my career as software engineer</w:t>
+      </w:r>
+      <w:r>
+        <w:rPr>
+          <w:rFonts w:asciiTheme="minorHAnsi" w:hAnsiTheme="minorHAnsi"/>
+          <w:color w:val="000000" w:themeColor="text1"/>
+        </w:rPr>
+        <w:t xml:space="preserve">, and be acknowledged that I am a </w:t>
       </w:r>
       <w:r>
         <w:rPr>

</xml_diff>

<commit_message>
feat: Add progress #43 'Interview Practice, Auth0'
</commit_message>
<xml_diff>
--- a/big-interview/auth0/interview_practice.docx
+++ b/big-interview/auth0/interview_practice.docx
@@ -159,13 +159,41 @@
           <w:szCs w:val="28"/>
         </w:rPr>
       </w:pPr>
-      <w:r>
-        <w:rPr>
-          <w:rFonts w:asciiTheme="minorHAnsi" w:hAnsiTheme="minorHAnsi" w:cstheme="minorHAnsi"/>
-          <w:sz w:val="28"/>
-          <w:szCs w:val="28"/>
-        </w:rPr>
-        <w:t xml:space="preserve">Swarmy, awkard </w:t>
+      <w:proofErr w:type="spellStart"/>
+      <w:r>
+        <w:rPr>
+          <w:rFonts w:asciiTheme="minorHAnsi" w:hAnsiTheme="minorHAnsi" w:cstheme="minorHAnsi"/>
+          <w:sz w:val="28"/>
+          <w:szCs w:val="28"/>
+        </w:rPr>
+        <w:t>Swarmy</w:t>
+      </w:r>
+      <w:proofErr w:type="spellEnd"/>
+      <w:r>
+        <w:rPr>
+          <w:rFonts w:asciiTheme="minorHAnsi" w:hAnsiTheme="minorHAnsi" w:cstheme="minorHAnsi"/>
+          <w:sz w:val="28"/>
+          <w:szCs w:val="28"/>
+        </w:rPr>
+        <w:t xml:space="preserve">, </w:t>
+      </w:r>
+      <w:proofErr w:type="spellStart"/>
+      <w:r>
+        <w:rPr>
+          <w:rFonts w:asciiTheme="minorHAnsi" w:hAnsiTheme="minorHAnsi" w:cstheme="minorHAnsi"/>
+          <w:sz w:val="28"/>
+          <w:szCs w:val="28"/>
+        </w:rPr>
+        <w:t>awkard</w:t>
+      </w:r>
+      <w:proofErr w:type="spellEnd"/>
+      <w:r>
+        <w:rPr>
+          <w:rFonts w:asciiTheme="minorHAnsi" w:hAnsiTheme="minorHAnsi" w:cstheme="minorHAnsi"/>
+          <w:sz w:val="28"/>
+          <w:szCs w:val="28"/>
+        </w:rPr>
+        <w:t xml:space="preserve"> </w:t>
       </w:r>
       <w:r>
         <w:rPr>
@@ -528,13 +556,23 @@
           <w:szCs w:val="28"/>
         </w:rPr>
       </w:pPr>
-      <w:r>
-        <w:rPr>
-          <w:rFonts w:asciiTheme="minorHAnsi" w:hAnsiTheme="minorHAnsi" w:cstheme="minorHAnsi"/>
-          <w:sz w:val="28"/>
-          <w:szCs w:val="28"/>
-        </w:rPr>
-        <w:t xml:space="preserve">E.g arriving late, </w:t>
+      <w:proofErr w:type="spellStart"/>
+      <w:r>
+        <w:rPr>
+          <w:rFonts w:asciiTheme="minorHAnsi" w:hAnsiTheme="minorHAnsi" w:cstheme="minorHAnsi"/>
+          <w:sz w:val="28"/>
+          <w:szCs w:val="28"/>
+        </w:rPr>
+        <w:t>E.g</w:t>
+      </w:r>
+      <w:proofErr w:type="spellEnd"/>
+      <w:r>
+        <w:rPr>
+          <w:rFonts w:asciiTheme="minorHAnsi" w:hAnsiTheme="minorHAnsi" w:cstheme="minorHAnsi"/>
+          <w:sz w:val="28"/>
+          <w:szCs w:val="28"/>
+        </w:rPr>
+        <w:t xml:space="preserve"> arriving late, </w:t>
       </w:r>
     </w:p>
     <w:p>
@@ -825,13 +863,23 @@
           <w:szCs w:val="28"/>
         </w:rPr>
       </w:pPr>
-      <w:r>
-        <w:rPr>
-          <w:rFonts w:asciiTheme="minorHAnsi" w:hAnsiTheme="minorHAnsi" w:cstheme="minorHAnsi"/>
-          <w:sz w:val="28"/>
-          <w:szCs w:val="28"/>
-        </w:rPr>
-        <w:t>Doging questions</w:t>
+      <w:proofErr w:type="spellStart"/>
+      <w:r>
+        <w:rPr>
+          <w:rFonts w:asciiTheme="minorHAnsi" w:hAnsiTheme="minorHAnsi" w:cstheme="minorHAnsi"/>
+          <w:sz w:val="28"/>
+          <w:szCs w:val="28"/>
+        </w:rPr>
+        <w:t>Doging</w:t>
+      </w:r>
+      <w:proofErr w:type="spellEnd"/>
+      <w:r>
+        <w:rPr>
+          <w:rFonts w:asciiTheme="minorHAnsi" w:hAnsiTheme="minorHAnsi" w:cstheme="minorHAnsi"/>
+          <w:sz w:val="28"/>
+          <w:szCs w:val="28"/>
+        </w:rPr>
+        <w:t xml:space="preserve"> questions</w:t>
       </w:r>
     </w:p>
     <w:p>
@@ -907,8 +955,20 @@
           <w:sz w:val="28"/>
           <w:szCs w:val="28"/>
         </w:rPr>
-        <w:t>Don’t ever badmouth your former employer, manager or even your coworker</w:t>
-      </w:r>
+        <w:t xml:space="preserve">Don’t ever badmouth your former employer, manager or even your </w:t>
+      </w:r>
+      <w:proofErr w:type="spellStart"/>
+      <w:r>
+        <w:rPr>
+          <w:rFonts w:asciiTheme="minorHAnsi" w:hAnsiTheme="minorHAnsi" w:cstheme="minorHAnsi"/>
+          <w:b/>
+          <w:bCs/>
+          <w:sz w:val="28"/>
+          <w:szCs w:val="28"/>
+        </w:rPr>
+        <w:t>coworker</w:t>
+      </w:r>
+      <w:proofErr w:type="spellEnd"/>
     </w:p>
     <w:p>
       <w:pPr>
@@ -1816,7 +1876,43 @@
           <w:sz w:val="28"/>
           <w:szCs w:val="28"/>
         </w:rPr>
-        <w:t>“Umns” and “Uhs”</w:t>
+        <w:t>“</w:t>
+      </w:r>
+      <w:proofErr w:type="spellStart"/>
+      <w:r>
+        <w:rPr>
+          <w:rFonts w:asciiTheme="minorHAnsi" w:hAnsiTheme="minorHAnsi" w:cstheme="minorHAnsi"/>
+          <w:sz w:val="28"/>
+          <w:szCs w:val="28"/>
+        </w:rPr>
+        <w:t>Umns</w:t>
+      </w:r>
+      <w:proofErr w:type="spellEnd"/>
+      <w:r>
+        <w:rPr>
+          <w:rFonts w:asciiTheme="minorHAnsi" w:hAnsiTheme="minorHAnsi" w:cstheme="minorHAnsi"/>
+          <w:sz w:val="28"/>
+          <w:szCs w:val="28"/>
+        </w:rPr>
+        <w:t>” and “</w:t>
+      </w:r>
+      <w:proofErr w:type="spellStart"/>
+      <w:r>
+        <w:rPr>
+          <w:rFonts w:asciiTheme="minorHAnsi" w:hAnsiTheme="minorHAnsi" w:cstheme="minorHAnsi"/>
+          <w:sz w:val="28"/>
+          <w:szCs w:val="28"/>
+        </w:rPr>
+        <w:t>Uhs</w:t>
+      </w:r>
+      <w:proofErr w:type="spellEnd"/>
+      <w:r>
+        <w:rPr>
+          <w:rFonts w:asciiTheme="minorHAnsi" w:hAnsiTheme="minorHAnsi" w:cstheme="minorHAnsi"/>
+          <w:sz w:val="28"/>
+          <w:szCs w:val="28"/>
+        </w:rPr>
+        <w:t>”</w:t>
       </w:r>
     </w:p>
     <w:p>
@@ -2712,7 +2808,25 @@
           <w:sz w:val="28"/>
           <w:szCs w:val="28"/>
         </w:rPr>
-        <w:t>I worked at Sitemax Systems from January 2018 to December 2019</w:t>
+        <w:t xml:space="preserve">I worked at </w:t>
+      </w:r>
+      <w:proofErr w:type="spellStart"/>
+      <w:r>
+        <w:rPr>
+          <w:rFonts w:asciiTheme="minorHAnsi" w:hAnsiTheme="minorHAnsi" w:cstheme="minorHAnsi"/>
+          <w:sz w:val="28"/>
+          <w:szCs w:val="28"/>
+        </w:rPr>
+        <w:t>Sitemax</w:t>
+      </w:r>
+      <w:proofErr w:type="spellEnd"/>
+      <w:r>
+        <w:rPr>
+          <w:rFonts w:asciiTheme="minorHAnsi" w:hAnsiTheme="minorHAnsi" w:cstheme="minorHAnsi"/>
+          <w:sz w:val="28"/>
+          <w:szCs w:val="28"/>
+        </w:rPr>
+        <w:t xml:space="preserve"> Systems from January 2018 to December 2019</w:t>
       </w:r>
       <w:r>
         <w:rPr>
@@ -2774,7 +2888,25 @@
           <w:sz w:val="28"/>
           <w:szCs w:val="28"/>
         </w:rPr>
-        <w:t xml:space="preserve"> SiteMax Systems</w:t>
+        <w:t xml:space="preserve"> </w:t>
+      </w:r>
+      <w:proofErr w:type="spellStart"/>
+      <w:r>
+        <w:rPr>
+          <w:rFonts w:asciiTheme="minorHAnsi" w:hAnsiTheme="minorHAnsi" w:cstheme="minorHAnsi"/>
+          <w:sz w:val="28"/>
+          <w:szCs w:val="28"/>
+        </w:rPr>
+        <w:t>SiteMax</w:t>
+      </w:r>
+      <w:proofErr w:type="spellEnd"/>
+      <w:r>
+        <w:rPr>
+          <w:rFonts w:asciiTheme="minorHAnsi" w:hAnsiTheme="minorHAnsi" w:cstheme="minorHAnsi"/>
+          <w:sz w:val="28"/>
+          <w:szCs w:val="28"/>
+        </w:rPr>
+        <w:t xml:space="preserve"> Systems</w:t>
       </w:r>
     </w:p>
     <w:p>
@@ -2845,7 +2977,61 @@
           <w:sz w:val="28"/>
           <w:szCs w:val="28"/>
         </w:rPr>
-        <w:t xml:space="preserve"> SItemax’s mission critical Sitemax 3 and Sitemax 3.5</w:t>
+        <w:t xml:space="preserve"> </w:t>
+      </w:r>
+      <w:proofErr w:type="spellStart"/>
+      <w:r>
+        <w:rPr>
+          <w:rFonts w:asciiTheme="minorHAnsi" w:hAnsiTheme="minorHAnsi" w:cstheme="minorHAnsi"/>
+          <w:sz w:val="28"/>
+          <w:szCs w:val="28"/>
+        </w:rPr>
+        <w:t>SItemax’s</w:t>
+      </w:r>
+      <w:proofErr w:type="spellEnd"/>
+      <w:r>
+        <w:rPr>
+          <w:rFonts w:asciiTheme="minorHAnsi" w:hAnsiTheme="minorHAnsi" w:cstheme="minorHAnsi"/>
+          <w:sz w:val="28"/>
+          <w:szCs w:val="28"/>
+        </w:rPr>
+        <w:t xml:space="preserve"> mission critical </w:t>
+      </w:r>
+      <w:proofErr w:type="spellStart"/>
+      <w:r>
+        <w:rPr>
+          <w:rFonts w:asciiTheme="minorHAnsi" w:hAnsiTheme="minorHAnsi" w:cstheme="minorHAnsi"/>
+          <w:sz w:val="28"/>
+          <w:szCs w:val="28"/>
+        </w:rPr>
+        <w:t>Sitemax</w:t>
+      </w:r>
+      <w:proofErr w:type="spellEnd"/>
+      <w:r>
+        <w:rPr>
+          <w:rFonts w:asciiTheme="minorHAnsi" w:hAnsiTheme="minorHAnsi" w:cstheme="minorHAnsi"/>
+          <w:sz w:val="28"/>
+          <w:szCs w:val="28"/>
+        </w:rPr>
+        <w:t xml:space="preserve"> 3 and </w:t>
+      </w:r>
+      <w:proofErr w:type="spellStart"/>
+      <w:r>
+        <w:rPr>
+          <w:rFonts w:asciiTheme="minorHAnsi" w:hAnsiTheme="minorHAnsi" w:cstheme="minorHAnsi"/>
+          <w:sz w:val="28"/>
+          <w:szCs w:val="28"/>
+        </w:rPr>
+        <w:t>Sitemax</w:t>
+      </w:r>
+      <w:proofErr w:type="spellEnd"/>
+      <w:r>
+        <w:rPr>
+          <w:rFonts w:asciiTheme="minorHAnsi" w:hAnsiTheme="minorHAnsi" w:cstheme="minorHAnsi"/>
+          <w:sz w:val="28"/>
+          <w:szCs w:val="28"/>
+        </w:rPr>
+        <w:t xml:space="preserve"> 3.5</w:t>
       </w:r>
       <w:r>
         <w:rPr>
@@ -2982,15 +3168,33 @@
           <w:sz w:val="28"/>
           <w:szCs w:val="28"/>
         </w:rPr>
-        <w:t>I developed over 300 single page angular</w:t>
-      </w:r>
-      <w:r>
-        <w:rPr>
-          <w:rFonts w:asciiTheme="minorHAnsi" w:hAnsiTheme="minorHAnsi" w:cstheme="minorHAnsi"/>
-          <w:sz w:val="28"/>
-          <w:szCs w:val="28"/>
-        </w:rPr>
-        <w:t>JS based</w:t>
+        <w:t xml:space="preserve">I developed over 300 single page </w:t>
+      </w:r>
+      <w:proofErr w:type="spellStart"/>
+      <w:r>
+        <w:rPr>
+          <w:rFonts w:asciiTheme="minorHAnsi" w:hAnsiTheme="minorHAnsi" w:cstheme="minorHAnsi"/>
+          <w:sz w:val="28"/>
+          <w:szCs w:val="28"/>
+        </w:rPr>
+        <w:t>angular</w:t>
+      </w:r>
+      <w:r>
+        <w:rPr>
+          <w:rFonts w:asciiTheme="minorHAnsi" w:hAnsiTheme="minorHAnsi" w:cstheme="minorHAnsi"/>
+          <w:sz w:val="28"/>
+          <w:szCs w:val="28"/>
+        </w:rPr>
+        <w:t>JS</w:t>
+      </w:r>
+      <w:proofErr w:type="spellEnd"/>
+      <w:r>
+        <w:rPr>
+          <w:rFonts w:asciiTheme="minorHAnsi" w:hAnsiTheme="minorHAnsi" w:cstheme="minorHAnsi"/>
+          <w:sz w:val="28"/>
+          <w:szCs w:val="28"/>
+        </w:rPr>
+        <w:t xml:space="preserve"> based</w:t>
       </w:r>
       <w:r>
         <w:rPr>
@@ -3279,7 +3483,23 @@
           <w:rFonts w:asciiTheme="minorHAnsi" w:hAnsiTheme="minorHAnsi"/>
           <w:color w:val="000000" w:themeColor="text1"/>
         </w:rPr>
-        <w:t>Forms of non verbal communication</w:t>
+        <w:t xml:space="preserve">Forms of </w:t>
+      </w:r>
+      <w:proofErr w:type="spellStart"/>
+      <w:r>
+        <w:rPr>
+          <w:rFonts w:asciiTheme="minorHAnsi" w:hAnsiTheme="minorHAnsi"/>
+          <w:color w:val="000000" w:themeColor="text1"/>
+        </w:rPr>
+        <w:t>non verbal</w:t>
+      </w:r>
+      <w:proofErr w:type="spellEnd"/>
+      <w:r>
+        <w:rPr>
+          <w:rFonts w:asciiTheme="minorHAnsi" w:hAnsiTheme="minorHAnsi"/>
+          <w:color w:val="000000" w:themeColor="text1"/>
+        </w:rPr>
+        <w:t xml:space="preserve"> communication</w:t>
       </w:r>
     </w:p>
     <w:p>
@@ -3523,7 +3743,15 @@
     </w:p>
     <w:p>
       <w:r>
-        <w:t xml:space="preserve">Second Practie: </w:t>
+        <w:t xml:space="preserve">Second </w:t>
+      </w:r>
+      <w:proofErr w:type="spellStart"/>
+      <w:r>
+        <w:t>Practie</w:t>
+      </w:r>
+      <w:proofErr w:type="spellEnd"/>
+      <w:r>
+        <w:t xml:space="preserve">: </w:t>
       </w:r>
       <w:hyperlink r:id="rId11" w:history="1">
         <w:r>
@@ -4094,7 +4322,25 @@
           <w:sz w:val="28"/>
           <w:szCs w:val="28"/>
         </w:rPr>
-        <w:t>It’s important to go through the process of honestly, candidly identifying your weaknesses or what could be perceived as weakenesses by others</w:t>
+        <w:t xml:space="preserve">It’s important to go through the process of honestly, candidly identifying your weaknesses or what could be perceived as </w:t>
+      </w:r>
+      <w:proofErr w:type="spellStart"/>
+      <w:r>
+        <w:rPr>
+          <w:rFonts w:asciiTheme="minorHAnsi" w:hAnsiTheme="minorHAnsi" w:cstheme="minorHAnsi"/>
+          <w:sz w:val="28"/>
+          <w:szCs w:val="28"/>
+        </w:rPr>
+        <w:t>weakenesses</w:t>
+      </w:r>
+      <w:proofErr w:type="spellEnd"/>
+      <w:r>
+        <w:rPr>
+          <w:rFonts w:asciiTheme="minorHAnsi" w:hAnsiTheme="minorHAnsi" w:cstheme="minorHAnsi"/>
+          <w:sz w:val="28"/>
+          <w:szCs w:val="28"/>
+        </w:rPr>
+        <w:t xml:space="preserve"> by others</w:t>
       </w:r>
     </w:p>
     <w:p>
@@ -5524,7 +5770,23 @@
           <w:rFonts w:asciiTheme="minorHAnsi" w:hAnsiTheme="minorHAnsi"/>
           <w:color w:val="000000" w:themeColor="text1"/>
         </w:rPr>
-        <w:t>Knowledge in fullstack applications</w:t>
+        <w:t xml:space="preserve">Knowledge in </w:t>
+      </w:r>
+      <w:proofErr w:type="spellStart"/>
+      <w:r>
+        <w:rPr>
+          <w:rFonts w:asciiTheme="minorHAnsi" w:hAnsiTheme="minorHAnsi"/>
+          <w:color w:val="000000" w:themeColor="text1"/>
+        </w:rPr>
+        <w:t>fullstack</w:t>
+      </w:r>
+      <w:proofErr w:type="spellEnd"/>
+      <w:r>
+        <w:rPr>
+          <w:rFonts w:asciiTheme="minorHAnsi" w:hAnsiTheme="minorHAnsi"/>
+          <w:color w:val="000000" w:themeColor="text1"/>
+        </w:rPr>
+        <w:t xml:space="preserve"> applications</w:t>
       </w:r>
     </w:p>
     <w:p>
@@ -6480,12 +6742,14 @@
         </w:rPr>
         <w:t xml:space="preserve">. </w:t>
       </w:r>
+      <w:proofErr w:type="spellStart"/>
       <w:r>
         <w:rPr>
           <w:rFonts w:asciiTheme="minorHAnsi" w:eastAsia="Batang" w:hAnsiTheme="minorHAnsi" w:cstheme="minorHAnsi" w:hint="eastAsia"/>
         </w:rPr>
         <w:t>일할때</w:t>
       </w:r>
+      <w:proofErr w:type="spellEnd"/>
       <w:r>
         <w:rPr>
           <w:rFonts w:asciiTheme="minorHAnsi" w:eastAsia="Batang" w:hAnsiTheme="minorHAnsi" w:cstheme="minorHAnsi" w:hint="eastAsia"/>
@@ -6798,12 +7062,14 @@
         </w:rPr>
         <w:t xml:space="preserve">. </w:t>
       </w:r>
+      <w:proofErr w:type="spellStart"/>
       <w:r>
         <w:rPr>
           <w:rFonts w:asciiTheme="minorHAnsi" w:eastAsia="Batang" w:hAnsiTheme="minorHAnsi" w:cstheme="minorHAnsi" w:hint="eastAsia"/>
         </w:rPr>
         <w:t>그로인해</w:t>
       </w:r>
+      <w:proofErr w:type="spellEnd"/>
       <w:r>
         <w:rPr>
           <w:rFonts w:asciiTheme="minorHAnsi" w:eastAsia="Batang" w:hAnsiTheme="minorHAnsi" w:cstheme="minorHAnsi" w:hint="eastAsia"/>
@@ -7140,12 +7406,14 @@
         </w:rPr>
         <w:t xml:space="preserve"> </w:t>
       </w:r>
+      <w:proofErr w:type="spellStart"/>
       <w:r>
         <w:rPr>
           <w:rFonts w:asciiTheme="minorHAnsi" w:eastAsia="Batang" w:hAnsiTheme="minorHAnsi" w:cstheme="minorHAnsi" w:hint="eastAsia"/>
         </w:rPr>
         <w:t>하게되었습니다</w:t>
       </w:r>
+      <w:proofErr w:type="spellEnd"/>
       <w:r>
         <w:rPr>
           <w:rFonts w:asciiTheme="minorHAnsi" w:eastAsia="Batang" w:hAnsiTheme="minorHAnsi" w:cstheme="minorHAnsi"/>
@@ -7242,12 +7510,14 @@
         </w:rPr>
         <w:t xml:space="preserve"> </w:t>
       </w:r>
+      <w:proofErr w:type="spellStart"/>
       <w:r>
         <w:rPr>
           <w:rFonts w:asciiTheme="minorHAnsi" w:eastAsia="Batang" w:hAnsiTheme="minorHAnsi" w:cstheme="minorHAnsi"/>
         </w:rPr>
         <w:t>leetcode</w:t>
       </w:r>
+      <w:proofErr w:type="spellEnd"/>
       <w:r>
         <w:rPr>
           <w:rFonts w:asciiTheme="minorHAnsi" w:eastAsia="Batang" w:hAnsiTheme="minorHAnsi" w:cstheme="minorHAnsi" w:hint="eastAsia"/>
@@ -7260,6 +7530,7 @@
         </w:rPr>
         <w:t xml:space="preserve"> </w:t>
       </w:r>
+      <w:proofErr w:type="spellStart"/>
       <w:r>
         <w:rPr>
           <w:rFonts w:asciiTheme="minorHAnsi" w:eastAsia="Batang" w:hAnsiTheme="minorHAnsi" w:cstheme="minorHAnsi"/>
@@ -7272,6 +7543,7 @@
         </w:rPr>
         <w:t>를</w:t>
       </w:r>
+      <w:proofErr w:type="spellEnd"/>
       <w:r>
         <w:rPr>
           <w:rFonts w:asciiTheme="minorHAnsi" w:eastAsia="Batang" w:hAnsiTheme="minorHAnsi" w:cstheme="minorHAnsi" w:hint="eastAsia"/>
@@ -7326,12 +7598,14 @@
         </w:rPr>
         <w:t xml:space="preserve"> </w:t>
       </w:r>
+      <w:proofErr w:type="spellStart"/>
       <w:r>
         <w:rPr>
           <w:rFonts w:asciiTheme="minorHAnsi" w:eastAsia="Batang" w:hAnsiTheme="minorHAnsi" w:cstheme="minorHAnsi" w:hint="eastAsia"/>
         </w:rPr>
         <w:t>연습했었고</w:t>
       </w:r>
+      <w:proofErr w:type="spellEnd"/>
       <w:r>
         <w:rPr>
           <w:rFonts w:asciiTheme="minorHAnsi" w:eastAsia="Batang" w:hAnsiTheme="minorHAnsi" w:cstheme="minorHAnsi" w:hint="eastAsia"/>
@@ -7374,12 +7648,14 @@
         </w:rPr>
         <w:t xml:space="preserve"> </w:t>
       </w:r>
+      <w:proofErr w:type="spellStart"/>
       <w:r>
         <w:rPr>
           <w:rFonts w:asciiTheme="minorHAnsi" w:eastAsia="Batang" w:hAnsiTheme="minorHAnsi" w:cstheme="minorHAnsi" w:hint="eastAsia"/>
         </w:rPr>
         <w:t>돌아올때</w:t>
       </w:r>
+      <w:proofErr w:type="spellEnd"/>
       <w:r>
         <w:rPr>
           <w:rFonts w:asciiTheme="minorHAnsi" w:eastAsia="Batang" w:hAnsiTheme="minorHAnsi" w:cstheme="minorHAnsi" w:hint="eastAsia"/>
@@ -7398,12 +7674,14 @@
         </w:rPr>
         <w:t xml:space="preserve"> </w:t>
       </w:r>
+      <w:proofErr w:type="spellStart"/>
       <w:r>
         <w:rPr>
           <w:rFonts w:asciiTheme="minorHAnsi" w:eastAsia="Batang" w:hAnsiTheme="minorHAnsi" w:cstheme="minorHAnsi"/>
         </w:rPr>
         <w:t>pushup</w:t>
       </w:r>
+      <w:proofErr w:type="spellEnd"/>
       <w:r>
         <w:rPr>
           <w:rFonts w:asciiTheme="minorHAnsi" w:eastAsia="Batang" w:hAnsiTheme="minorHAnsi" w:cstheme="minorHAnsi" w:hint="eastAsia"/>
@@ -7512,12 +7790,14 @@
         </w:rPr>
         <w:t xml:space="preserve"> </w:t>
       </w:r>
+      <w:proofErr w:type="spellStart"/>
       <w:r>
         <w:rPr>
           <w:rFonts w:asciiTheme="minorHAnsi" w:eastAsia="Batang" w:hAnsiTheme="minorHAnsi" w:cstheme="minorHAnsi" w:hint="eastAsia"/>
         </w:rPr>
         <w:t>외었습니다</w:t>
       </w:r>
+      <w:proofErr w:type="spellEnd"/>
       <w:r>
         <w:rPr>
           <w:rFonts w:asciiTheme="minorHAnsi" w:eastAsia="Batang" w:hAnsiTheme="minorHAnsi" w:cstheme="minorHAnsi" w:hint="eastAsia"/>
@@ -7566,24 +7846,28 @@
         </w:rPr>
         <w:t xml:space="preserve"> </w:t>
       </w:r>
+      <w:proofErr w:type="spellStart"/>
       <w:r>
         <w:rPr>
           <w:rFonts w:asciiTheme="minorHAnsi" w:eastAsia="Batang" w:hAnsiTheme="minorHAnsi" w:cstheme="minorHAnsi" w:hint="eastAsia"/>
         </w:rPr>
         <w:t>문제풀고</w:t>
       </w:r>
+      <w:proofErr w:type="spellEnd"/>
       <w:r>
         <w:rPr>
           <w:rFonts w:asciiTheme="minorHAnsi" w:eastAsia="Batang" w:hAnsiTheme="minorHAnsi" w:cstheme="minorHAnsi" w:hint="eastAsia"/>
         </w:rPr>
         <w:t xml:space="preserve"> </w:t>
       </w:r>
+      <w:proofErr w:type="spellStart"/>
       <w:r>
         <w:rPr>
           <w:rFonts w:asciiTheme="minorHAnsi" w:eastAsia="Batang" w:hAnsiTheme="minorHAnsi" w:cstheme="minorHAnsi" w:hint="eastAsia"/>
         </w:rPr>
         <w:t>막혔을때나</w:t>
       </w:r>
+      <w:proofErr w:type="spellEnd"/>
       <w:r>
         <w:rPr>
           <w:rFonts w:asciiTheme="minorHAnsi" w:eastAsia="Batang" w:hAnsiTheme="minorHAnsi" w:cstheme="minorHAnsi" w:hint="eastAsia"/>
@@ -7614,12 +7898,14 @@
         </w:rPr>
         <w:t xml:space="preserve"> </w:t>
       </w:r>
+      <w:proofErr w:type="spellStart"/>
       <w:r>
         <w:rPr>
           <w:rFonts w:asciiTheme="minorHAnsi" w:eastAsia="Batang" w:hAnsiTheme="minorHAnsi" w:cstheme="minorHAnsi" w:hint="eastAsia"/>
         </w:rPr>
         <w:t>걸릴때</w:t>
       </w:r>
+      <w:proofErr w:type="spellEnd"/>
       <w:r>
         <w:rPr>
           <w:rFonts w:asciiTheme="minorHAnsi" w:eastAsia="Batang" w:hAnsiTheme="minorHAnsi" w:cstheme="minorHAnsi" w:hint="eastAsia"/>
@@ -7686,12 +7972,14 @@
         </w:rPr>
         <w:t xml:space="preserve"> </w:t>
       </w:r>
+      <w:proofErr w:type="spellStart"/>
       <w:r>
         <w:rPr>
           <w:rFonts w:asciiTheme="minorHAnsi" w:eastAsia="Batang" w:hAnsiTheme="minorHAnsi" w:cstheme="minorHAnsi" w:hint="eastAsia"/>
         </w:rPr>
         <w:t>걸리는거야</w:t>
       </w:r>
+      <w:proofErr w:type="spellEnd"/>
       <w:r>
         <w:rPr>
           <w:rFonts w:asciiTheme="minorHAnsi" w:eastAsia="Batang" w:hAnsiTheme="minorHAnsi" w:cstheme="minorHAnsi" w:hint="eastAsia"/>
@@ -8202,7 +8490,21 @@
         <w:rPr>
           <w:rFonts w:asciiTheme="minorHAnsi" w:eastAsia="Batang" w:hAnsiTheme="minorHAnsi" w:cstheme="minorHAnsi"/>
         </w:rPr>
-        <w:t>I have experience of working with team members from different departments. Together, we’ve built over 300 forms and I could use this experience and experitise in benefit of company</w:t>
+        <w:t xml:space="preserve">I have experience of working with team members from different departments. Together, we’ve built over 300 forms and I could use this experience and </w:t>
+      </w:r>
+      <w:proofErr w:type="spellStart"/>
+      <w:r>
+        <w:rPr>
+          <w:rFonts w:asciiTheme="minorHAnsi" w:eastAsia="Batang" w:hAnsiTheme="minorHAnsi" w:cstheme="minorHAnsi"/>
+        </w:rPr>
+        <w:t>experitise</w:t>
+      </w:r>
+      <w:proofErr w:type="spellEnd"/>
+      <w:r>
+        <w:rPr>
+          <w:rFonts w:asciiTheme="minorHAnsi" w:eastAsia="Batang" w:hAnsiTheme="minorHAnsi" w:cstheme="minorHAnsi"/>
+        </w:rPr>
+        <w:t xml:space="preserve"> in benefit of company</w:t>
       </w:r>
     </w:p>
     <w:p>
@@ -8251,7 +8553,23 @@
           <w:rFonts w:asciiTheme="minorHAnsi" w:hAnsiTheme="minorHAnsi"/>
           <w:color w:val="000000" w:themeColor="text1"/>
         </w:rPr>
-        <w:t>I am a dedicated self-learner with proven history of self-learning in web development and securing a job at SiteMax Systems</w:t>
+        <w:t xml:space="preserve">I am a dedicated self-learner with proven history of self-learning in web development and securing a job at </w:t>
+      </w:r>
+      <w:proofErr w:type="spellStart"/>
+      <w:r>
+        <w:rPr>
+          <w:rFonts w:asciiTheme="minorHAnsi" w:hAnsiTheme="minorHAnsi"/>
+          <w:color w:val="000000" w:themeColor="text1"/>
+        </w:rPr>
+        <w:t>SiteMax</w:t>
+      </w:r>
+      <w:proofErr w:type="spellEnd"/>
+      <w:r>
+        <w:rPr>
+          <w:rFonts w:asciiTheme="minorHAnsi" w:hAnsiTheme="minorHAnsi"/>
+          <w:color w:val="000000" w:themeColor="text1"/>
+        </w:rPr>
+        <w:t xml:space="preserve"> Systems</w:t>
       </w:r>
     </w:p>
     <w:p>
@@ -8333,7 +8651,21 @@
         <w:rPr>
           <w:rFonts w:asciiTheme="minorHAnsi" w:eastAsia="Batang" w:hAnsiTheme="minorHAnsi" w:cstheme="minorHAnsi"/>
         </w:rPr>
-        <w:t>Story about building bash program for sitemax 3</w:t>
+        <w:t xml:space="preserve">Story about building bash program for </w:t>
+      </w:r>
+      <w:proofErr w:type="spellStart"/>
+      <w:r>
+        <w:rPr>
+          <w:rFonts w:asciiTheme="minorHAnsi" w:eastAsia="Batang" w:hAnsiTheme="minorHAnsi" w:cstheme="minorHAnsi"/>
+        </w:rPr>
+        <w:t>sitemax</w:t>
+      </w:r>
+      <w:proofErr w:type="spellEnd"/>
+      <w:r>
+        <w:rPr>
+          <w:rFonts w:asciiTheme="minorHAnsi" w:eastAsia="Batang" w:hAnsiTheme="minorHAnsi" w:cstheme="minorHAnsi"/>
+        </w:rPr>
+        <w:t xml:space="preserve"> 3</w:t>
       </w:r>
     </w:p>
     <w:p>
@@ -8346,7 +8678,23 @@
         <w:shd w:val="clear" w:color="auto" w:fill="FFFFFF"/>
       </w:pPr>
       <w:r>
-        <w:t>James wanted to attend buildex with his cool new app SiteMax 3 built entirely using Ionic Framework</w:t>
+        <w:t xml:space="preserve">James wanted to attend </w:t>
+      </w:r>
+      <w:proofErr w:type="spellStart"/>
+      <w:r>
+        <w:t>buildex</w:t>
+      </w:r>
+      <w:proofErr w:type="spellEnd"/>
+      <w:r>
+        <w:t xml:space="preserve"> with his cool new app </w:t>
+      </w:r>
+      <w:proofErr w:type="spellStart"/>
+      <w:r>
+        <w:t>SiteMax</w:t>
+      </w:r>
+      <w:proofErr w:type="spellEnd"/>
+      <w:r>
+        <w:t xml:space="preserve"> 3 built entirely using Ionic Framework</w:t>
       </w:r>
     </w:p>
     <w:p>
@@ -8372,7 +8720,15 @@
         <w:shd w:val="clear" w:color="auto" w:fill="FFFFFF"/>
       </w:pPr>
       <w:r>
-        <w:t>Each build took about 20 minutes (literarly)</w:t>
+        <w:t>Each build took about 20 minutes (</w:t>
+      </w:r>
+      <w:proofErr w:type="spellStart"/>
+      <w:r>
+        <w:t>literarly</w:t>
+      </w:r>
+      <w:proofErr w:type="spellEnd"/>
+      <w:r>
+        <w:t>)</w:t>
       </w:r>
     </w:p>
     <w:p>
@@ -8563,7 +8919,15 @@
         <w:shd w:val="clear" w:color="auto" w:fill="FFFFFF"/>
       </w:pPr>
       <w:r>
-        <w:t>To start, I looked at some works done by others and learned that it didn’t look too great. The font was large, the resulting PDF it generated looked too basic (in seires of table)</w:t>
+        <w:t xml:space="preserve">To start, I looked at some works done by others and learned that it didn’t look too great. The font was large, the resulting PDF it generated looked too basic (in </w:t>
+      </w:r>
+      <w:proofErr w:type="spellStart"/>
+      <w:r>
+        <w:t>seires</w:t>
+      </w:r>
+      <w:proofErr w:type="spellEnd"/>
+      <w:r>
+        <w:t xml:space="preserve"> of table)</w:t>
       </w:r>
     </w:p>
     <w:p>
@@ -8901,7 +9265,21 @@
         <w:rPr>
           <w:rFonts w:asciiTheme="minorHAnsi" w:eastAsia="Batang" w:hAnsiTheme="minorHAnsi" w:cstheme="minorHAnsi"/>
         </w:rPr>
-        <w:t>So much so that later James and Christian would complement that we need more of Moe and Nikolay (my senior) at SiteMax Systems</w:t>
+        <w:t xml:space="preserve">So much so that later James and Christian would complement that we need more of Moe and Nikolay (my senior) at </w:t>
+      </w:r>
+      <w:proofErr w:type="spellStart"/>
+      <w:r>
+        <w:rPr>
+          <w:rFonts w:asciiTheme="minorHAnsi" w:eastAsia="Batang" w:hAnsiTheme="minorHAnsi" w:cstheme="minorHAnsi"/>
+        </w:rPr>
+        <w:t>SiteMax</w:t>
+      </w:r>
+      <w:proofErr w:type="spellEnd"/>
+      <w:r>
+        <w:rPr>
+          <w:rFonts w:asciiTheme="minorHAnsi" w:eastAsia="Batang" w:hAnsiTheme="minorHAnsi" w:cstheme="minorHAnsi"/>
+        </w:rPr>
+        <w:t xml:space="preserve"> Systems</w:t>
       </w:r>
     </w:p>
     <w:p>
@@ -9071,7 +9449,15 @@
       </w:pPr>
       <w:r>
         <w:lastRenderedPageBreak/>
-        <w:t>I went back to my seat, revised my form, and walked over with him and did couple of iternations until all was okay.</w:t>
+        <w:t xml:space="preserve">I went back to my seat, revised my form, and walked over with him and did couple of </w:t>
+      </w:r>
+      <w:proofErr w:type="spellStart"/>
+      <w:r>
+        <w:t>iternations</w:t>
+      </w:r>
+      <w:proofErr w:type="spellEnd"/>
+      <w:r>
+        <w:t xml:space="preserve"> until all was okay.</w:t>
       </w:r>
     </w:p>
     <w:p>
@@ -9312,7 +9698,21 @@
         <w:rPr>
           <w:rFonts w:asciiTheme="minorHAnsi" w:eastAsia="Batang" w:hAnsiTheme="minorHAnsi" w:cstheme="minorHAnsi"/>
         </w:rPr>
-        <w:t>It was to secure the client and join him to SiteMax Systems</w:t>
+        <w:t xml:space="preserve">It was to secure the client and join him to </w:t>
+      </w:r>
+      <w:proofErr w:type="spellStart"/>
+      <w:r>
+        <w:rPr>
+          <w:rFonts w:asciiTheme="minorHAnsi" w:eastAsia="Batang" w:hAnsiTheme="minorHAnsi" w:cstheme="minorHAnsi"/>
+        </w:rPr>
+        <w:t>SiteMax</w:t>
+      </w:r>
+      <w:proofErr w:type="spellEnd"/>
+      <w:r>
+        <w:rPr>
+          <w:rFonts w:asciiTheme="minorHAnsi" w:eastAsia="Batang" w:hAnsiTheme="minorHAnsi" w:cstheme="minorHAnsi"/>
+        </w:rPr>
+        <w:t xml:space="preserve"> Systems</w:t>
       </w:r>
     </w:p>
     <w:p>
@@ -9418,7 +9818,23 @@
           <w:rFonts w:asciiTheme="minorHAnsi" w:hAnsiTheme="minorHAnsi"/>
           <w:color w:val="000000" w:themeColor="text1"/>
         </w:rPr>
-        <w:t>securing a job at SiteMax Systems</w:t>
+        <w:t xml:space="preserve">securing a job at </w:t>
+      </w:r>
+      <w:proofErr w:type="spellStart"/>
+      <w:r>
+        <w:rPr>
+          <w:rFonts w:asciiTheme="minorHAnsi" w:hAnsiTheme="minorHAnsi"/>
+          <w:color w:val="000000" w:themeColor="text1"/>
+        </w:rPr>
+        <w:t>SiteMax</w:t>
+      </w:r>
+      <w:proofErr w:type="spellEnd"/>
+      <w:r>
+        <w:rPr>
+          <w:rFonts w:asciiTheme="minorHAnsi" w:hAnsiTheme="minorHAnsi"/>
+          <w:color w:val="000000" w:themeColor="text1"/>
+        </w:rPr>
+        <w:t xml:space="preserve"> Systems</w:t>
       </w:r>
     </w:p>
     <w:p>
@@ -9440,8 +9856,17 @@
           <w:rFonts w:asciiTheme="minorHAnsi" w:hAnsiTheme="minorHAnsi"/>
           <w:color w:val="000000" w:themeColor="text1"/>
         </w:rPr>
-        <w:t>Story about Getting a job at SiteMax</w:t>
-      </w:r>
+        <w:t xml:space="preserve">Story about Getting a job at </w:t>
+      </w:r>
+      <w:proofErr w:type="spellStart"/>
+      <w:r>
+        <w:rPr>
+          <w:rFonts w:asciiTheme="minorHAnsi" w:hAnsiTheme="minorHAnsi"/>
+          <w:color w:val="000000" w:themeColor="text1"/>
+        </w:rPr>
+        <w:t>SiteMax</w:t>
+      </w:r>
+      <w:proofErr w:type="spellEnd"/>
     </w:p>
     <w:p>
       <w:pPr>
@@ -9511,7 +9936,21 @@
         <w:rPr>
           <w:rFonts w:asciiTheme="minorHAnsi" w:eastAsia="Batang" w:hAnsiTheme="minorHAnsi" w:cstheme="minorHAnsi"/>
         </w:rPr>
-        <w:t>I first did freelnancing, and I earned $1000 after an year</w:t>
+        <w:t xml:space="preserve">I first did </w:t>
+      </w:r>
+      <w:proofErr w:type="spellStart"/>
+      <w:r>
+        <w:rPr>
+          <w:rFonts w:asciiTheme="minorHAnsi" w:eastAsia="Batang" w:hAnsiTheme="minorHAnsi" w:cstheme="minorHAnsi"/>
+        </w:rPr>
+        <w:t>freelnancing</w:t>
+      </w:r>
+      <w:proofErr w:type="spellEnd"/>
+      <w:r>
+        <w:rPr>
+          <w:rFonts w:asciiTheme="minorHAnsi" w:eastAsia="Batang" w:hAnsiTheme="minorHAnsi" w:cstheme="minorHAnsi"/>
+        </w:rPr>
+        <w:t>, and I earned $1000 after an year</w:t>
       </w:r>
     </w:p>
     <w:p>
@@ -9616,7 +10055,21 @@
         <w:rPr>
           <w:rFonts w:asciiTheme="minorHAnsi" w:eastAsia="Batang" w:hAnsiTheme="minorHAnsi" w:cstheme="minorHAnsi"/>
         </w:rPr>
-        <w:t>After 2 years, I got a job at SiteMax Systems thanks to my wonderful CEO, James Faulkner</w:t>
+        <w:t xml:space="preserve">After 2 years, I got a job at </w:t>
+      </w:r>
+      <w:proofErr w:type="spellStart"/>
+      <w:r>
+        <w:rPr>
+          <w:rFonts w:asciiTheme="minorHAnsi" w:eastAsia="Batang" w:hAnsiTheme="minorHAnsi" w:cstheme="minorHAnsi"/>
+        </w:rPr>
+        <w:t>SiteMax</w:t>
+      </w:r>
+      <w:proofErr w:type="spellEnd"/>
+      <w:r>
+        <w:rPr>
+          <w:rFonts w:asciiTheme="minorHAnsi" w:eastAsia="Batang" w:hAnsiTheme="minorHAnsi" w:cstheme="minorHAnsi"/>
+        </w:rPr>
+        <w:t xml:space="preserve"> Systems thanks to my wonderful CEO, James Faulkner</w:t>
       </w:r>
     </w:p>
     <w:p>
@@ -9638,8 +10091,17 @@
           <w:rFonts w:asciiTheme="minorHAnsi" w:hAnsiTheme="minorHAnsi"/>
           <w:color w:val="000000" w:themeColor="text1"/>
         </w:rPr>
-        <w:t>Story about practicing Algorithm at SiteMax</w:t>
-      </w:r>
+        <w:t xml:space="preserve">Story about practicing Algorithm at </w:t>
+      </w:r>
+      <w:proofErr w:type="spellStart"/>
+      <w:r>
+        <w:rPr>
+          <w:rFonts w:asciiTheme="minorHAnsi" w:hAnsiTheme="minorHAnsi"/>
+          <w:color w:val="000000" w:themeColor="text1"/>
+        </w:rPr>
+        <w:t>SiteMax</w:t>
+      </w:r>
+      <w:proofErr w:type="spellEnd"/>
     </w:p>
     <w:p>
       <w:pPr>
@@ -9660,7 +10122,21 @@
           <w:rFonts w:asciiTheme="minorHAnsi" w:eastAsia="Batang" w:hAnsiTheme="minorHAnsi" w:cstheme="minorHAnsi"/>
         </w:rPr>
         <w:lastRenderedPageBreak/>
-        <w:t>I was at SiteMax Systems, and I was</w:t>
+        <w:t xml:space="preserve">I was at </w:t>
+      </w:r>
+      <w:proofErr w:type="spellStart"/>
+      <w:r>
+        <w:rPr>
+          <w:rFonts w:asciiTheme="minorHAnsi" w:eastAsia="Batang" w:hAnsiTheme="minorHAnsi" w:cstheme="minorHAnsi"/>
+        </w:rPr>
+        <w:t>SiteMax</w:t>
+      </w:r>
+      <w:proofErr w:type="spellEnd"/>
+      <w:r>
+        <w:rPr>
+          <w:rFonts w:asciiTheme="minorHAnsi" w:eastAsia="Batang" w:hAnsiTheme="minorHAnsi" w:cstheme="minorHAnsi"/>
+        </w:rPr>
+        <w:t xml:space="preserve"> Systems, and I was</w:t>
       </w:r>
       <w:r>
         <w:rPr>
@@ -9858,8 +10334,16 @@
         <w:rPr>
           <w:rFonts w:asciiTheme="minorHAnsi" w:eastAsia="Batang" w:hAnsiTheme="minorHAnsi" w:cstheme="minorHAnsi"/>
         </w:rPr>
-        <w:t>This helped me to become more relaxed at SiteMax</w:t>
-      </w:r>
+        <w:t xml:space="preserve">This helped me to become more relaxed at </w:t>
+      </w:r>
+      <w:proofErr w:type="spellStart"/>
+      <w:r>
+        <w:rPr>
+          <w:rFonts w:asciiTheme="minorHAnsi" w:eastAsia="Batang" w:hAnsiTheme="minorHAnsi" w:cstheme="minorHAnsi"/>
+        </w:rPr>
+        <w:t>SiteMax</w:t>
+      </w:r>
+      <w:proofErr w:type="spellEnd"/>
       <w:r>
         <w:rPr>
           <w:rFonts w:asciiTheme="minorHAnsi" w:eastAsia="Batang" w:hAnsiTheme="minorHAnsi" w:cstheme="minorHAnsi"/>
@@ -10762,6 +11246,164 @@
           <w:color w:val="000000" w:themeColor="text1"/>
         </w:rPr>
       </w:pPr>
+    </w:p>
+    <w:p>
+      <w:pPr>
+        <w:pStyle w:val="ListParagraph"/>
+        <w:numPr>
+          <w:ilvl w:val="0"/>
+          <w:numId w:val="1"/>
+        </w:numPr>
+        <w:tabs>
+          <w:tab w:val="left" w:pos="5560"/>
+        </w:tabs>
+        <w:rPr>
+          <w:rFonts w:asciiTheme="minorHAnsi" w:eastAsia="Batang" w:hAnsiTheme="minorHAnsi" w:cstheme="minorHAnsi"/>
+          <w:b/>
+          <w:bCs/>
+        </w:rPr>
+      </w:pPr>
+      <w:r>
+        <w:rPr>
+          <w:rFonts w:asciiTheme="minorHAnsi" w:eastAsia="Batang" w:hAnsiTheme="minorHAnsi" w:cstheme="minorHAnsi"/>
+          <w:b/>
+          <w:bCs/>
+        </w:rPr>
+        <w:t>Salary Questions</w:t>
+      </w:r>
+    </w:p>
+    <w:p>
+      <w:pPr>
+        <w:pStyle w:val="ListParagraph"/>
+        <w:numPr>
+          <w:ilvl w:val="1"/>
+          <w:numId w:val="1"/>
+        </w:numPr>
+        <w:tabs>
+          <w:tab w:val="left" w:pos="5560"/>
+        </w:tabs>
+        <w:rPr>
+          <w:rFonts w:asciiTheme="minorHAnsi" w:eastAsia="Batang" w:hAnsiTheme="minorHAnsi" w:cstheme="minorHAnsi"/>
+          <w:b/>
+          <w:bCs/>
+        </w:rPr>
+      </w:pPr>
+      <w:r>
+        <w:rPr>
+          <w:rFonts w:asciiTheme="minorHAnsi" w:eastAsia="Batang" w:hAnsiTheme="minorHAnsi" w:cstheme="minorHAnsi"/>
+          <w:b/>
+          <w:bCs/>
+        </w:rPr>
+        <w:t>Why ask?</w:t>
+      </w:r>
+    </w:p>
+    <w:p>
+      <w:pPr>
+        <w:pStyle w:val="ListParagraph"/>
+        <w:numPr>
+          <w:ilvl w:val="2"/>
+          <w:numId w:val="1"/>
+        </w:numPr>
+        <w:tabs>
+          <w:tab w:val="left" w:pos="5560"/>
+        </w:tabs>
+        <w:rPr>
+          <w:rFonts w:asciiTheme="minorHAnsi" w:eastAsia="Batang" w:hAnsiTheme="minorHAnsi" w:cstheme="minorHAnsi"/>
+          <w:b/>
+          <w:bCs/>
+        </w:rPr>
+      </w:pPr>
+      <w:r>
+        <w:rPr>
+          <w:rFonts w:asciiTheme="minorHAnsi" w:eastAsia="Batang" w:hAnsiTheme="minorHAnsi" w:cstheme="minorHAnsi"/>
+        </w:rPr>
+        <w:t xml:space="preserve">They want to know if they can afford you before </w:t>
+      </w:r>
+      <w:r>
+        <w:rPr>
+          <w:rFonts w:asciiTheme="minorHAnsi" w:eastAsia="Batang" w:hAnsiTheme="minorHAnsi" w:cstheme="minorHAnsi"/>
+          <w:b/>
+          <w:bCs/>
+        </w:rPr>
+        <w:t>they invest time and resources courting you to come to work for them</w:t>
+      </w:r>
+    </w:p>
+    <w:p>
+      <w:pPr>
+        <w:pStyle w:val="ListParagraph"/>
+        <w:numPr>
+          <w:ilvl w:val="1"/>
+          <w:numId w:val="1"/>
+        </w:numPr>
+        <w:tabs>
+          <w:tab w:val="left" w:pos="5560"/>
+        </w:tabs>
+        <w:rPr>
+          <w:rFonts w:asciiTheme="minorHAnsi" w:eastAsia="Batang" w:hAnsiTheme="minorHAnsi" w:cstheme="minorHAnsi"/>
+          <w:b/>
+          <w:bCs/>
+        </w:rPr>
+      </w:pPr>
+      <w:r>
+        <w:rPr>
+          <w:rFonts w:asciiTheme="minorHAnsi" w:eastAsia="Batang" w:hAnsiTheme="minorHAnsi" w:cstheme="minorHAnsi"/>
+        </w:rPr>
+        <w:t xml:space="preserve">Expect these salary interview questions and </w:t>
+      </w:r>
+      <w:r>
+        <w:rPr>
+          <w:rFonts w:asciiTheme="minorHAnsi" w:eastAsia="Batang" w:hAnsiTheme="minorHAnsi" w:cstheme="minorHAnsi"/>
+          <w:b/>
+          <w:bCs/>
+        </w:rPr>
+        <w:t>have plans in place to address them before going to interview</w:t>
+      </w:r>
+    </w:p>
+    <w:p>
+      <w:pPr>
+        <w:pStyle w:val="ListParagraph"/>
+        <w:numPr>
+          <w:ilvl w:val="1"/>
+          <w:numId w:val="1"/>
+        </w:numPr>
+        <w:tabs>
+          <w:tab w:val="left" w:pos="5560"/>
+        </w:tabs>
+        <w:rPr>
+          <w:rFonts w:asciiTheme="minorHAnsi" w:eastAsia="Batang" w:hAnsiTheme="minorHAnsi" w:cstheme="minorHAnsi"/>
+          <w:b/>
+          <w:bCs/>
+        </w:rPr>
+      </w:pPr>
+      <w:r>
+        <w:rPr>
+          <w:rFonts w:asciiTheme="minorHAnsi" w:eastAsia="Batang" w:hAnsiTheme="minorHAnsi" w:cstheme="minorHAnsi"/>
+        </w:rPr>
+        <w:t>It’s hard for anyone to predict exactly what might happen in 5 years</w:t>
+      </w:r>
+    </w:p>
+    <w:p>
+      <w:pPr>
+        <w:pStyle w:val="ListParagraph"/>
+        <w:numPr>
+          <w:ilvl w:val="1"/>
+          <w:numId w:val="1"/>
+        </w:numPr>
+        <w:tabs>
+          <w:tab w:val="left" w:pos="5560"/>
+        </w:tabs>
+        <w:rPr>
+          <w:rFonts w:asciiTheme="minorHAnsi" w:eastAsia="Batang" w:hAnsiTheme="minorHAnsi" w:cstheme="minorHAnsi"/>
+          <w:b/>
+          <w:bCs/>
+        </w:rPr>
+      </w:pPr>
+      <w:r>
+        <w:rPr>
+          <w:rFonts w:asciiTheme="minorHAnsi" w:eastAsia="Batang" w:hAnsiTheme="minorHAnsi" w:cstheme="minorHAnsi"/>
+        </w:rPr>
+        <w:t>Some people ask about 10 years, 15 years, even further into the future</w:t>
+      </w:r>
     </w:p>
     <w:p>
       <w:pPr>

</xml_diff>

<commit_message>
feat: Add progress #44 'Interview Practice, Auth0'
</commit_message>
<xml_diff>
--- a/big-interview/auth0/interview_practice.docx
+++ b/big-interview/auth0/interview_practice.docx
@@ -159,41 +159,13 @@
           <w:szCs w:val="28"/>
         </w:rPr>
       </w:pPr>
-      <w:proofErr w:type="spellStart"/>
-      <w:r>
-        <w:rPr>
-          <w:rFonts w:asciiTheme="minorHAnsi" w:hAnsiTheme="minorHAnsi" w:cstheme="minorHAnsi"/>
-          <w:sz w:val="28"/>
-          <w:szCs w:val="28"/>
-        </w:rPr>
-        <w:t>Swarmy</w:t>
-      </w:r>
-      <w:proofErr w:type="spellEnd"/>
-      <w:r>
-        <w:rPr>
-          <w:rFonts w:asciiTheme="minorHAnsi" w:hAnsiTheme="minorHAnsi" w:cstheme="minorHAnsi"/>
-          <w:sz w:val="28"/>
-          <w:szCs w:val="28"/>
-        </w:rPr>
-        <w:t xml:space="preserve">, </w:t>
-      </w:r>
-      <w:proofErr w:type="spellStart"/>
-      <w:r>
-        <w:rPr>
-          <w:rFonts w:asciiTheme="minorHAnsi" w:hAnsiTheme="minorHAnsi" w:cstheme="minorHAnsi"/>
-          <w:sz w:val="28"/>
-          <w:szCs w:val="28"/>
-        </w:rPr>
-        <w:t>awkard</w:t>
-      </w:r>
-      <w:proofErr w:type="spellEnd"/>
-      <w:r>
-        <w:rPr>
-          <w:rFonts w:asciiTheme="minorHAnsi" w:hAnsiTheme="minorHAnsi" w:cstheme="minorHAnsi"/>
-          <w:sz w:val="28"/>
-          <w:szCs w:val="28"/>
-        </w:rPr>
-        <w:t xml:space="preserve"> </w:t>
+      <w:r>
+        <w:rPr>
+          <w:rFonts w:asciiTheme="minorHAnsi" w:hAnsiTheme="minorHAnsi" w:cstheme="minorHAnsi"/>
+          <w:sz w:val="28"/>
+          <w:szCs w:val="28"/>
+        </w:rPr>
+        <w:t xml:space="preserve">Swarmy, awkard </w:t>
       </w:r>
       <w:r>
         <w:rPr>
@@ -556,23 +528,13 @@
           <w:szCs w:val="28"/>
         </w:rPr>
       </w:pPr>
-      <w:proofErr w:type="spellStart"/>
-      <w:r>
-        <w:rPr>
-          <w:rFonts w:asciiTheme="minorHAnsi" w:hAnsiTheme="minorHAnsi" w:cstheme="minorHAnsi"/>
-          <w:sz w:val="28"/>
-          <w:szCs w:val="28"/>
-        </w:rPr>
-        <w:t>E.g</w:t>
-      </w:r>
-      <w:proofErr w:type="spellEnd"/>
-      <w:r>
-        <w:rPr>
-          <w:rFonts w:asciiTheme="minorHAnsi" w:hAnsiTheme="minorHAnsi" w:cstheme="minorHAnsi"/>
-          <w:sz w:val="28"/>
-          <w:szCs w:val="28"/>
-        </w:rPr>
-        <w:t xml:space="preserve"> arriving late, </w:t>
+      <w:r>
+        <w:rPr>
+          <w:rFonts w:asciiTheme="minorHAnsi" w:hAnsiTheme="minorHAnsi" w:cstheme="minorHAnsi"/>
+          <w:sz w:val="28"/>
+          <w:szCs w:val="28"/>
+        </w:rPr>
+        <w:t xml:space="preserve">E.g arriving late, </w:t>
       </w:r>
     </w:p>
     <w:p>
@@ -863,23 +825,13 @@
           <w:szCs w:val="28"/>
         </w:rPr>
       </w:pPr>
-      <w:proofErr w:type="spellStart"/>
-      <w:r>
-        <w:rPr>
-          <w:rFonts w:asciiTheme="minorHAnsi" w:hAnsiTheme="minorHAnsi" w:cstheme="minorHAnsi"/>
-          <w:sz w:val="28"/>
-          <w:szCs w:val="28"/>
-        </w:rPr>
-        <w:t>Doging</w:t>
-      </w:r>
-      <w:proofErr w:type="spellEnd"/>
-      <w:r>
-        <w:rPr>
-          <w:rFonts w:asciiTheme="minorHAnsi" w:hAnsiTheme="minorHAnsi" w:cstheme="minorHAnsi"/>
-          <w:sz w:val="28"/>
-          <w:szCs w:val="28"/>
-        </w:rPr>
-        <w:t xml:space="preserve"> questions</w:t>
+      <w:r>
+        <w:rPr>
+          <w:rFonts w:asciiTheme="minorHAnsi" w:hAnsiTheme="minorHAnsi" w:cstheme="minorHAnsi"/>
+          <w:sz w:val="28"/>
+          <w:szCs w:val="28"/>
+        </w:rPr>
+        <w:t>Doging questions</w:t>
       </w:r>
     </w:p>
     <w:p>
@@ -955,20 +907,8 @@
           <w:sz w:val="28"/>
           <w:szCs w:val="28"/>
         </w:rPr>
-        <w:t xml:space="preserve">Don’t ever badmouth your former employer, manager or even your </w:t>
-      </w:r>
-      <w:proofErr w:type="spellStart"/>
-      <w:r>
-        <w:rPr>
-          <w:rFonts w:asciiTheme="minorHAnsi" w:hAnsiTheme="minorHAnsi" w:cstheme="minorHAnsi"/>
-          <w:b/>
-          <w:bCs/>
-          <w:sz w:val="28"/>
-          <w:szCs w:val="28"/>
-        </w:rPr>
-        <w:t>coworker</w:t>
-      </w:r>
-      <w:proofErr w:type="spellEnd"/>
+        <w:t>Don’t ever badmouth your former employer, manager or even your coworker</w:t>
+      </w:r>
     </w:p>
     <w:p>
       <w:pPr>
@@ -1876,43 +1816,7 @@
           <w:sz w:val="28"/>
           <w:szCs w:val="28"/>
         </w:rPr>
-        <w:t>“</w:t>
-      </w:r>
-      <w:proofErr w:type="spellStart"/>
-      <w:r>
-        <w:rPr>
-          <w:rFonts w:asciiTheme="minorHAnsi" w:hAnsiTheme="minorHAnsi" w:cstheme="minorHAnsi"/>
-          <w:sz w:val="28"/>
-          <w:szCs w:val="28"/>
-        </w:rPr>
-        <w:t>Umns</w:t>
-      </w:r>
-      <w:proofErr w:type="spellEnd"/>
-      <w:r>
-        <w:rPr>
-          <w:rFonts w:asciiTheme="minorHAnsi" w:hAnsiTheme="minorHAnsi" w:cstheme="minorHAnsi"/>
-          <w:sz w:val="28"/>
-          <w:szCs w:val="28"/>
-        </w:rPr>
-        <w:t>” and “</w:t>
-      </w:r>
-      <w:proofErr w:type="spellStart"/>
-      <w:r>
-        <w:rPr>
-          <w:rFonts w:asciiTheme="minorHAnsi" w:hAnsiTheme="minorHAnsi" w:cstheme="minorHAnsi"/>
-          <w:sz w:val="28"/>
-          <w:szCs w:val="28"/>
-        </w:rPr>
-        <w:t>Uhs</w:t>
-      </w:r>
-      <w:proofErr w:type="spellEnd"/>
-      <w:r>
-        <w:rPr>
-          <w:rFonts w:asciiTheme="minorHAnsi" w:hAnsiTheme="minorHAnsi" w:cstheme="minorHAnsi"/>
-          <w:sz w:val="28"/>
-          <w:szCs w:val="28"/>
-        </w:rPr>
-        <w:t>”</w:t>
+        <w:t>“Umns” and “Uhs”</w:t>
       </w:r>
     </w:p>
     <w:p>
@@ -2808,25 +2712,7 @@
           <w:sz w:val="28"/>
           <w:szCs w:val="28"/>
         </w:rPr>
-        <w:t xml:space="preserve">I worked at </w:t>
-      </w:r>
-      <w:proofErr w:type="spellStart"/>
-      <w:r>
-        <w:rPr>
-          <w:rFonts w:asciiTheme="minorHAnsi" w:hAnsiTheme="minorHAnsi" w:cstheme="minorHAnsi"/>
-          <w:sz w:val="28"/>
-          <w:szCs w:val="28"/>
-        </w:rPr>
-        <w:t>Sitemax</w:t>
-      </w:r>
-      <w:proofErr w:type="spellEnd"/>
-      <w:r>
-        <w:rPr>
-          <w:rFonts w:asciiTheme="minorHAnsi" w:hAnsiTheme="minorHAnsi" w:cstheme="minorHAnsi"/>
-          <w:sz w:val="28"/>
-          <w:szCs w:val="28"/>
-        </w:rPr>
-        <w:t xml:space="preserve"> Systems from January 2018 to December 2019</w:t>
+        <w:t>I worked at Sitemax Systems from January 2018 to December 2019</w:t>
       </w:r>
       <w:r>
         <w:rPr>
@@ -2888,25 +2774,7 @@
           <w:sz w:val="28"/>
           <w:szCs w:val="28"/>
         </w:rPr>
-        <w:t xml:space="preserve"> </w:t>
-      </w:r>
-      <w:proofErr w:type="spellStart"/>
-      <w:r>
-        <w:rPr>
-          <w:rFonts w:asciiTheme="minorHAnsi" w:hAnsiTheme="minorHAnsi" w:cstheme="minorHAnsi"/>
-          <w:sz w:val="28"/>
-          <w:szCs w:val="28"/>
-        </w:rPr>
-        <w:t>SiteMax</w:t>
-      </w:r>
-      <w:proofErr w:type="spellEnd"/>
-      <w:r>
-        <w:rPr>
-          <w:rFonts w:asciiTheme="minorHAnsi" w:hAnsiTheme="minorHAnsi" w:cstheme="minorHAnsi"/>
-          <w:sz w:val="28"/>
-          <w:szCs w:val="28"/>
-        </w:rPr>
-        <w:t xml:space="preserve"> Systems</w:t>
+        <w:t xml:space="preserve"> SiteMax Systems</w:t>
       </w:r>
     </w:p>
     <w:p>
@@ -2977,61 +2845,7 @@
           <w:sz w:val="28"/>
           <w:szCs w:val="28"/>
         </w:rPr>
-        <w:t xml:space="preserve"> </w:t>
-      </w:r>
-      <w:proofErr w:type="spellStart"/>
-      <w:r>
-        <w:rPr>
-          <w:rFonts w:asciiTheme="minorHAnsi" w:hAnsiTheme="minorHAnsi" w:cstheme="minorHAnsi"/>
-          <w:sz w:val="28"/>
-          <w:szCs w:val="28"/>
-        </w:rPr>
-        <w:t>SItemax’s</w:t>
-      </w:r>
-      <w:proofErr w:type="spellEnd"/>
-      <w:r>
-        <w:rPr>
-          <w:rFonts w:asciiTheme="minorHAnsi" w:hAnsiTheme="minorHAnsi" w:cstheme="minorHAnsi"/>
-          <w:sz w:val="28"/>
-          <w:szCs w:val="28"/>
-        </w:rPr>
-        <w:t xml:space="preserve"> mission critical </w:t>
-      </w:r>
-      <w:proofErr w:type="spellStart"/>
-      <w:r>
-        <w:rPr>
-          <w:rFonts w:asciiTheme="minorHAnsi" w:hAnsiTheme="minorHAnsi" w:cstheme="minorHAnsi"/>
-          <w:sz w:val="28"/>
-          <w:szCs w:val="28"/>
-        </w:rPr>
-        <w:t>Sitemax</w:t>
-      </w:r>
-      <w:proofErr w:type="spellEnd"/>
-      <w:r>
-        <w:rPr>
-          <w:rFonts w:asciiTheme="minorHAnsi" w:hAnsiTheme="minorHAnsi" w:cstheme="minorHAnsi"/>
-          <w:sz w:val="28"/>
-          <w:szCs w:val="28"/>
-        </w:rPr>
-        <w:t xml:space="preserve"> 3 and </w:t>
-      </w:r>
-      <w:proofErr w:type="spellStart"/>
-      <w:r>
-        <w:rPr>
-          <w:rFonts w:asciiTheme="minorHAnsi" w:hAnsiTheme="minorHAnsi" w:cstheme="minorHAnsi"/>
-          <w:sz w:val="28"/>
-          <w:szCs w:val="28"/>
-        </w:rPr>
-        <w:t>Sitemax</w:t>
-      </w:r>
-      <w:proofErr w:type="spellEnd"/>
-      <w:r>
-        <w:rPr>
-          <w:rFonts w:asciiTheme="minorHAnsi" w:hAnsiTheme="minorHAnsi" w:cstheme="minorHAnsi"/>
-          <w:sz w:val="28"/>
-          <w:szCs w:val="28"/>
-        </w:rPr>
-        <w:t xml:space="preserve"> 3.5</w:t>
+        <w:t xml:space="preserve"> SItemax’s mission critical Sitemax 3 and Sitemax 3.5</w:t>
       </w:r>
       <w:r>
         <w:rPr>
@@ -3168,33 +2982,15 @@
           <w:sz w:val="28"/>
           <w:szCs w:val="28"/>
         </w:rPr>
-        <w:t xml:space="preserve">I developed over 300 single page </w:t>
-      </w:r>
-      <w:proofErr w:type="spellStart"/>
-      <w:r>
-        <w:rPr>
-          <w:rFonts w:asciiTheme="minorHAnsi" w:hAnsiTheme="minorHAnsi" w:cstheme="minorHAnsi"/>
-          <w:sz w:val="28"/>
-          <w:szCs w:val="28"/>
-        </w:rPr>
-        <w:t>angular</w:t>
-      </w:r>
-      <w:r>
-        <w:rPr>
-          <w:rFonts w:asciiTheme="minorHAnsi" w:hAnsiTheme="minorHAnsi" w:cstheme="minorHAnsi"/>
-          <w:sz w:val="28"/>
-          <w:szCs w:val="28"/>
-        </w:rPr>
-        <w:t>JS</w:t>
-      </w:r>
-      <w:proofErr w:type="spellEnd"/>
-      <w:r>
-        <w:rPr>
-          <w:rFonts w:asciiTheme="minorHAnsi" w:hAnsiTheme="minorHAnsi" w:cstheme="minorHAnsi"/>
-          <w:sz w:val="28"/>
-          <w:szCs w:val="28"/>
-        </w:rPr>
-        <w:t xml:space="preserve"> based</w:t>
+        <w:t>I developed over 300 single page angular</w:t>
+      </w:r>
+      <w:r>
+        <w:rPr>
+          <w:rFonts w:asciiTheme="minorHAnsi" w:hAnsiTheme="minorHAnsi" w:cstheme="minorHAnsi"/>
+          <w:sz w:val="28"/>
+          <w:szCs w:val="28"/>
+        </w:rPr>
+        <w:t>JS based</w:t>
       </w:r>
       <w:r>
         <w:rPr>
@@ -3483,23 +3279,7 @@
           <w:rFonts w:asciiTheme="minorHAnsi" w:hAnsiTheme="minorHAnsi"/>
           <w:color w:val="000000" w:themeColor="text1"/>
         </w:rPr>
-        <w:t xml:space="preserve">Forms of </w:t>
-      </w:r>
-      <w:proofErr w:type="spellStart"/>
-      <w:r>
-        <w:rPr>
-          <w:rFonts w:asciiTheme="minorHAnsi" w:hAnsiTheme="minorHAnsi"/>
-          <w:color w:val="000000" w:themeColor="text1"/>
-        </w:rPr>
-        <w:t>non verbal</w:t>
-      </w:r>
-      <w:proofErr w:type="spellEnd"/>
-      <w:r>
-        <w:rPr>
-          <w:rFonts w:asciiTheme="minorHAnsi" w:hAnsiTheme="minorHAnsi"/>
-          <w:color w:val="000000" w:themeColor="text1"/>
-        </w:rPr>
-        <w:t xml:space="preserve"> communication</w:t>
+        <w:t>Forms of non verbal communication</w:t>
       </w:r>
     </w:p>
     <w:p>
@@ -3743,15 +3523,7 @@
     </w:p>
     <w:p>
       <w:r>
-        <w:t xml:space="preserve">Second </w:t>
-      </w:r>
-      <w:proofErr w:type="spellStart"/>
-      <w:r>
-        <w:t>Practie</w:t>
-      </w:r>
-      <w:proofErr w:type="spellEnd"/>
-      <w:r>
-        <w:t xml:space="preserve">: </w:t>
+        <w:t xml:space="preserve">Second Practie: </w:t>
       </w:r>
       <w:hyperlink r:id="rId11" w:history="1">
         <w:r>
@@ -4322,25 +4094,7 @@
           <w:sz w:val="28"/>
           <w:szCs w:val="28"/>
         </w:rPr>
-        <w:t xml:space="preserve">It’s important to go through the process of honestly, candidly identifying your weaknesses or what could be perceived as </w:t>
-      </w:r>
-      <w:proofErr w:type="spellStart"/>
-      <w:r>
-        <w:rPr>
-          <w:rFonts w:asciiTheme="minorHAnsi" w:hAnsiTheme="minorHAnsi" w:cstheme="minorHAnsi"/>
-          <w:sz w:val="28"/>
-          <w:szCs w:val="28"/>
-        </w:rPr>
-        <w:t>weakenesses</w:t>
-      </w:r>
-      <w:proofErr w:type="spellEnd"/>
-      <w:r>
-        <w:rPr>
-          <w:rFonts w:asciiTheme="minorHAnsi" w:hAnsiTheme="minorHAnsi" w:cstheme="minorHAnsi"/>
-          <w:sz w:val="28"/>
-          <w:szCs w:val="28"/>
-        </w:rPr>
-        <w:t xml:space="preserve"> by others</w:t>
+        <w:t>It’s important to go through the process of honestly, candidly identifying your weaknesses or what could be perceived as weakenesses by others</w:t>
       </w:r>
     </w:p>
     <w:p>
@@ -5770,23 +5524,7 @@
           <w:rFonts w:asciiTheme="minorHAnsi" w:hAnsiTheme="minorHAnsi"/>
           <w:color w:val="000000" w:themeColor="text1"/>
         </w:rPr>
-        <w:t xml:space="preserve">Knowledge in </w:t>
-      </w:r>
-      <w:proofErr w:type="spellStart"/>
-      <w:r>
-        <w:rPr>
-          <w:rFonts w:asciiTheme="minorHAnsi" w:hAnsiTheme="minorHAnsi"/>
-          <w:color w:val="000000" w:themeColor="text1"/>
-        </w:rPr>
-        <w:t>fullstack</w:t>
-      </w:r>
-      <w:proofErr w:type="spellEnd"/>
-      <w:r>
-        <w:rPr>
-          <w:rFonts w:asciiTheme="minorHAnsi" w:hAnsiTheme="minorHAnsi"/>
-          <w:color w:val="000000" w:themeColor="text1"/>
-        </w:rPr>
-        <w:t xml:space="preserve"> applications</w:t>
+        <w:t>Knowledge in fullstack applications</w:t>
       </w:r>
     </w:p>
     <w:p>
@@ -6742,14 +6480,12 @@
         </w:rPr>
         <w:t xml:space="preserve">. </w:t>
       </w:r>
-      <w:proofErr w:type="spellStart"/>
       <w:r>
         <w:rPr>
           <w:rFonts w:asciiTheme="minorHAnsi" w:eastAsia="Batang" w:hAnsiTheme="minorHAnsi" w:cstheme="minorHAnsi" w:hint="eastAsia"/>
         </w:rPr>
         <w:t>일할때</w:t>
       </w:r>
-      <w:proofErr w:type="spellEnd"/>
       <w:r>
         <w:rPr>
           <w:rFonts w:asciiTheme="minorHAnsi" w:eastAsia="Batang" w:hAnsiTheme="minorHAnsi" w:cstheme="minorHAnsi" w:hint="eastAsia"/>
@@ -7062,14 +6798,12 @@
         </w:rPr>
         <w:t xml:space="preserve">. </w:t>
       </w:r>
-      <w:proofErr w:type="spellStart"/>
       <w:r>
         <w:rPr>
           <w:rFonts w:asciiTheme="minorHAnsi" w:eastAsia="Batang" w:hAnsiTheme="minorHAnsi" w:cstheme="minorHAnsi" w:hint="eastAsia"/>
         </w:rPr>
         <w:t>그로인해</w:t>
       </w:r>
-      <w:proofErr w:type="spellEnd"/>
       <w:r>
         <w:rPr>
           <w:rFonts w:asciiTheme="minorHAnsi" w:eastAsia="Batang" w:hAnsiTheme="minorHAnsi" w:cstheme="minorHAnsi" w:hint="eastAsia"/>
@@ -7406,14 +7140,12 @@
         </w:rPr>
         <w:t xml:space="preserve"> </w:t>
       </w:r>
-      <w:proofErr w:type="spellStart"/>
       <w:r>
         <w:rPr>
           <w:rFonts w:asciiTheme="minorHAnsi" w:eastAsia="Batang" w:hAnsiTheme="minorHAnsi" w:cstheme="minorHAnsi" w:hint="eastAsia"/>
         </w:rPr>
         <w:t>하게되었습니다</w:t>
       </w:r>
-      <w:proofErr w:type="spellEnd"/>
       <w:r>
         <w:rPr>
           <w:rFonts w:asciiTheme="minorHAnsi" w:eastAsia="Batang" w:hAnsiTheme="minorHAnsi" w:cstheme="minorHAnsi"/>
@@ -7510,14 +7242,12 @@
         </w:rPr>
         <w:t xml:space="preserve"> </w:t>
       </w:r>
-      <w:proofErr w:type="spellStart"/>
       <w:r>
         <w:rPr>
           <w:rFonts w:asciiTheme="minorHAnsi" w:eastAsia="Batang" w:hAnsiTheme="minorHAnsi" w:cstheme="minorHAnsi"/>
         </w:rPr>
         <w:t>leetcode</w:t>
       </w:r>
-      <w:proofErr w:type="spellEnd"/>
       <w:r>
         <w:rPr>
           <w:rFonts w:asciiTheme="minorHAnsi" w:eastAsia="Batang" w:hAnsiTheme="minorHAnsi" w:cstheme="minorHAnsi" w:hint="eastAsia"/>
@@ -7530,7 +7260,6 @@
         </w:rPr>
         <w:t xml:space="preserve"> </w:t>
       </w:r>
-      <w:proofErr w:type="spellStart"/>
       <w:r>
         <w:rPr>
           <w:rFonts w:asciiTheme="minorHAnsi" w:eastAsia="Batang" w:hAnsiTheme="minorHAnsi" w:cstheme="minorHAnsi"/>
@@ -7543,7 +7272,6 @@
         </w:rPr>
         <w:t>를</w:t>
       </w:r>
-      <w:proofErr w:type="spellEnd"/>
       <w:r>
         <w:rPr>
           <w:rFonts w:asciiTheme="minorHAnsi" w:eastAsia="Batang" w:hAnsiTheme="minorHAnsi" w:cstheme="minorHAnsi" w:hint="eastAsia"/>
@@ -7598,14 +7326,12 @@
         </w:rPr>
         <w:t xml:space="preserve"> </w:t>
       </w:r>
-      <w:proofErr w:type="spellStart"/>
       <w:r>
         <w:rPr>
           <w:rFonts w:asciiTheme="minorHAnsi" w:eastAsia="Batang" w:hAnsiTheme="minorHAnsi" w:cstheme="minorHAnsi" w:hint="eastAsia"/>
         </w:rPr>
         <w:t>연습했었고</w:t>
       </w:r>
-      <w:proofErr w:type="spellEnd"/>
       <w:r>
         <w:rPr>
           <w:rFonts w:asciiTheme="minorHAnsi" w:eastAsia="Batang" w:hAnsiTheme="minorHAnsi" w:cstheme="minorHAnsi" w:hint="eastAsia"/>
@@ -7648,14 +7374,12 @@
         </w:rPr>
         <w:t xml:space="preserve"> </w:t>
       </w:r>
-      <w:proofErr w:type="spellStart"/>
       <w:r>
         <w:rPr>
           <w:rFonts w:asciiTheme="minorHAnsi" w:eastAsia="Batang" w:hAnsiTheme="minorHAnsi" w:cstheme="minorHAnsi" w:hint="eastAsia"/>
         </w:rPr>
         <w:t>돌아올때</w:t>
       </w:r>
-      <w:proofErr w:type="spellEnd"/>
       <w:r>
         <w:rPr>
           <w:rFonts w:asciiTheme="minorHAnsi" w:eastAsia="Batang" w:hAnsiTheme="minorHAnsi" w:cstheme="minorHAnsi" w:hint="eastAsia"/>
@@ -7674,14 +7398,12 @@
         </w:rPr>
         <w:t xml:space="preserve"> </w:t>
       </w:r>
-      <w:proofErr w:type="spellStart"/>
       <w:r>
         <w:rPr>
           <w:rFonts w:asciiTheme="minorHAnsi" w:eastAsia="Batang" w:hAnsiTheme="minorHAnsi" w:cstheme="minorHAnsi"/>
         </w:rPr>
         <w:t>pushup</w:t>
       </w:r>
-      <w:proofErr w:type="spellEnd"/>
       <w:r>
         <w:rPr>
           <w:rFonts w:asciiTheme="minorHAnsi" w:eastAsia="Batang" w:hAnsiTheme="minorHAnsi" w:cstheme="minorHAnsi" w:hint="eastAsia"/>
@@ -7790,14 +7512,12 @@
         </w:rPr>
         <w:t xml:space="preserve"> </w:t>
       </w:r>
-      <w:proofErr w:type="spellStart"/>
       <w:r>
         <w:rPr>
           <w:rFonts w:asciiTheme="minorHAnsi" w:eastAsia="Batang" w:hAnsiTheme="minorHAnsi" w:cstheme="minorHAnsi" w:hint="eastAsia"/>
         </w:rPr>
         <w:t>외었습니다</w:t>
       </w:r>
-      <w:proofErr w:type="spellEnd"/>
       <w:r>
         <w:rPr>
           <w:rFonts w:asciiTheme="minorHAnsi" w:eastAsia="Batang" w:hAnsiTheme="minorHAnsi" w:cstheme="minorHAnsi" w:hint="eastAsia"/>
@@ -7846,28 +7566,24 @@
         </w:rPr>
         <w:t xml:space="preserve"> </w:t>
       </w:r>
-      <w:proofErr w:type="spellStart"/>
       <w:r>
         <w:rPr>
           <w:rFonts w:asciiTheme="minorHAnsi" w:eastAsia="Batang" w:hAnsiTheme="minorHAnsi" w:cstheme="minorHAnsi" w:hint="eastAsia"/>
         </w:rPr>
         <w:t>문제풀고</w:t>
       </w:r>
-      <w:proofErr w:type="spellEnd"/>
       <w:r>
         <w:rPr>
           <w:rFonts w:asciiTheme="minorHAnsi" w:eastAsia="Batang" w:hAnsiTheme="minorHAnsi" w:cstheme="minorHAnsi" w:hint="eastAsia"/>
         </w:rPr>
         <w:t xml:space="preserve"> </w:t>
       </w:r>
-      <w:proofErr w:type="spellStart"/>
       <w:r>
         <w:rPr>
           <w:rFonts w:asciiTheme="minorHAnsi" w:eastAsia="Batang" w:hAnsiTheme="minorHAnsi" w:cstheme="minorHAnsi" w:hint="eastAsia"/>
         </w:rPr>
         <w:t>막혔을때나</w:t>
       </w:r>
-      <w:proofErr w:type="spellEnd"/>
       <w:r>
         <w:rPr>
           <w:rFonts w:asciiTheme="minorHAnsi" w:eastAsia="Batang" w:hAnsiTheme="minorHAnsi" w:cstheme="minorHAnsi" w:hint="eastAsia"/>
@@ -7898,14 +7614,12 @@
         </w:rPr>
         <w:t xml:space="preserve"> </w:t>
       </w:r>
-      <w:proofErr w:type="spellStart"/>
       <w:r>
         <w:rPr>
           <w:rFonts w:asciiTheme="minorHAnsi" w:eastAsia="Batang" w:hAnsiTheme="minorHAnsi" w:cstheme="minorHAnsi" w:hint="eastAsia"/>
         </w:rPr>
         <w:t>걸릴때</w:t>
       </w:r>
-      <w:proofErr w:type="spellEnd"/>
       <w:r>
         <w:rPr>
           <w:rFonts w:asciiTheme="minorHAnsi" w:eastAsia="Batang" w:hAnsiTheme="minorHAnsi" w:cstheme="minorHAnsi" w:hint="eastAsia"/>
@@ -7972,14 +7686,12 @@
         </w:rPr>
         <w:t xml:space="preserve"> </w:t>
       </w:r>
-      <w:proofErr w:type="spellStart"/>
       <w:r>
         <w:rPr>
           <w:rFonts w:asciiTheme="minorHAnsi" w:eastAsia="Batang" w:hAnsiTheme="minorHAnsi" w:cstheme="minorHAnsi" w:hint="eastAsia"/>
         </w:rPr>
         <w:t>걸리는거야</w:t>
       </w:r>
-      <w:proofErr w:type="spellEnd"/>
       <w:r>
         <w:rPr>
           <w:rFonts w:asciiTheme="minorHAnsi" w:eastAsia="Batang" w:hAnsiTheme="minorHAnsi" w:cstheme="minorHAnsi" w:hint="eastAsia"/>
@@ -8490,21 +8202,7 @@
         <w:rPr>
           <w:rFonts w:asciiTheme="minorHAnsi" w:eastAsia="Batang" w:hAnsiTheme="minorHAnsi" w:cstheme="minorHAnsi"/>
         </w:rPr>
-        <w:t xml:space="preserve">I have experience of working with team members from different departments. Together, we’ve built over 300 forms and I could use this experience and </w:t>
-      </w:r>
-      <w:proofErr w:type="spellStart"/>
-      <w:r>
-        <w:rPr>
-          <w:rFonts w:asciiTheme="minorHAnsi" w:eastAsia="Batang" w:hAnsiTheme="minorHAnsi" w:cstheme="minorHAnsi"/>
-        </w:rPr>
-        <w:t>experitise</w:t>
-      </w:r>
-      <w:proofErr w:type="spellEnd"/>
-      <w:r>
-        <w:rPr>
-          <w:rFonts w:asciiTheme="minorHAnsi" w:eastAsia="Batang" w:hAnsiTheme="minorHAnsi" w:cstheme="minorHAnsi"/>
-        </w:rPr>
-        <w:t xml:space="preserve"> in benefit of company</w:t>
+        <w:t>I have experience of working with team members from different departments. Together, we’ve built over 300 forms and I could use this experience and experitise in benefit of company</w:t>
       </w:r>
     </w:p>
     <w:p>
@@ -8553,23 +8251,7 @@
           <w:rFonts w:asciiTheme="minorHAnsi" w:hAnsiTheme="minorHAnsi"/>
           <w:color w:val="000000" w:themeColor="text1"/>
         </w:rPr>
-        <w:t xml:space="preserve">I am a dedicated self-learner with proven history of self-learning in web development and securing a job at </w:t>
-      </w:r>
-      <w:proofErr w:type="spellStart"/>
-      <w:r>
-        <w:rPr>
-          <w:rFonts w:asciiTheme="minorHAnsi" w:hAnsiTheme="minorHAnsi"/>
-          <w:color w:val="000000" w:themeColor="text1"/>
-        </w:rPr>
-        <w:t>SiteMax</w:t>
-      </w:r>
-      <w:proofErr w:type="spellEnd"/>
-      <w:r>
-        <w:rPr>
-          <w:rFonts w:asciiTheme="minorHAnsi" w:hAnsiTheme="minorHAnsi"/>
-          <w:color w:val="000000" w:themeColor="text1"/>
-        </w:rPr>
-        <w:t xml:space="preserve"> Systems</w:t>
+        <w:t>I am a dedicated self-learner with proven history of self-learning in web development and securing a job at SiteMax Systems</w:t>
       </w:r>
     </w:p>
     <w:p>
@@ -8651,21 +8333,7 @@
         <w:rPr>
           <w:rFonts w:asciiTheme="minorHAnsi" w:eastAsia="Batang" w:hAnsiTheme="minorHAnsi" w:cstheme="minorHAnsi"/>
         </w:rPr>
-        <w:t xml:space="preserve">Story about building bash program for </w:t>
-      </w:r>
-      <w:proofErr w:type="spellStart"/>
-      <w:r>
-        <w:rPr>
-          <w:rFonts w:asciiTheme="minorHAnsi" w:eastAsia="Batang" w:hAnsiTheme="minorHAnsi" w:cstheme="minorHAnsi"/>
-        </w:rPr>
-        <w:t>sitemax</w:t>
-      </w:r>
-      <w:proofErr w:type="spellEnd"/>
-      <w:r>
-        <w:rPr>
-          <w:rFonts w:asciiTheme="minorHAnsi" w:eastAsia="Batang" w:hAnsiTheme="minorHAnsi" w:cstheme="minorHAnsi"/>
-        </w:rPr>
-        <w:t xml:space="preserve"> 3</w:t>
+        <w:t>Story about building bash program for sitemax 3</w:t>
       </w:r>
     </w:p>
     <w:p>
@@ -8678,23 +8346,7 @@
         <w:shd w:val="clear" w:color="auto" w:fill="FFFFFF"/>
       </w:pPr>
       <w:r>
-        <w:t xml:space="preserve">James wanted to attend </w:t>
-      </w:r>
-      <w:proofErr w:type="spellStart"/>
-      <w:r>
-        <w:t>buildex</w:t>
-      </w:r>
-      <w:proofErr w:type="spellEnd"/>
-      <w:r>
-        <w:t xml:space="preserve"> with his cool new app </w:t>
-      </w:r>
-      <w:proofErr w:type="spellStart"/>
-      <w:r>
-        <w:t>SiteMax</w:t>
-      </w:r>
-      <w:proofErr w:type="spellEnd"/>
-      <w:r>
-        <w:t xml:space="preserve"> 3 built entirely using Ionic Framework</w:t>
+        <w:t>James wanted to attend buildex with his cool new app SiteMax 3 built entirely using Ionic Framework</w:t>
       </w:r>
     </w:p>
     <w:p>
@@ -8720,15 +8372,7 @@
         <w:shd w:val="clear" w:color="auto" w:fill="FFFFFF"/>
       </w:pPr>
       <w:r>
-        <w:t>Each build took about 20 minutes (</w:t>
-      </w:r>
-      <w:proofErr w:type="spellStart"/>
-      <w:r>
-        <w:t>literarly</w:t>
-      </w:r>
-      <w:proofErr w:type="spellEnd"/>
-      <w:r>
-        <w:t>)</w:t>
+        <w:t>Each build took about 20 minutes (literarly)</w:t>
       </w:r>
     </w:p>
     <w:p>
@@ -8919,15 +8563,7 @@
         <w:shd w:val="clear" w:color="auto" w:fill="FFFFFF"/>
       </w:pPr>
       <w:r>
-        <w:t xml:space="preserve">To start, I looked at some works done by others and learned that it didn’t look too great. The font was large, the resulting PDF it generated looked too basic (in </w:t>
-      </w:r>
-      <w:proofErr w:type="spellStart"/>
-      <w:r>
-        <w:t>seires</w:t>
-      </w:r>
-      <w:proofErr w:type="spellEnd"/>
-      <w:r>
-        <w:t xml:space="preserve"> of table)</w:t>
+        <w:t>To start, I looked at some works done by others and learned that it didn’t look too great. The font was large, the resulting PDF it generated looked too basic (in seires of table)</w:t>
       </w:r>
     </w:p>
     <w:p>
@@ -9265,21 +8901,7 @@
         <w:rPr>
           <w:rFonts w:asciiTheme="minorHAnsi" w:eastAsia="Batang" w:hAnsiTheme="minorHAnsi" w:cstheme="minorHAnsi"/>
         </w:rPr>
-        <w:t xml:space="preserve">So much so that later James and Christian would complement that we need more of Moe and Nikolay (my senior) at </w:t>
-      </w:r>
-      <w:proofErr w:type="spellStart"/>
-      <w:r>
-        <w:rPr>
-          <w:rFonts w:asciiTheme="minorHAnsi" w:eastAsia="Batang" w:hAnsiTheme="minorHAnsi" w:cstheme="minorHAnsi"/>
-        </w:rPr>
-        <w:t>SiteMax</w:t>
-      </w:r>
-      <w:proofErr w:type="spellEnd"/>
-      <w:r>
-        <w:rPr>
-          <w:rFonts w:asciiTheme="minorHAnsi" w:eastAsia="Batang" w:hAnsiTheme="minorHAnsi" w:cstheme="minorHAnsi"/>
-        </w:rPr>
-        <w:t xml:space="preserve"> Systems</w:t>
+        <w:t>So much so that later James and Christian would complement that we need more of Moe and Nikolay (my senior) at SiteMax Systems</w:t>
       </w:r>
     </w:p>
     <w:p>
@@ -9449,15 +9071,7 @@
       </w:pPr>
       <w:r>
         <w:lastRenderedPageBreak/>
-        <w:t xml:space="preserve">I went back to my seat, revised my form, and walked over with him and did couple of </w:t>
-      </w:r>
-      <w:proofErr w:type="spellStart"/>
-      <w:r>
-        <w:t>iternations</w:t>
-      </w:r>
-      <w:proofErr w:type="spellEnd"/>
-      <w:r>
-        <w:t xml:space="preserve"> until all was okay.</w:t>
+        <w:t>I went back to my seat, revised my form, and walked over with him and did couple of iternations until all was okay.</w:t>
       </w:r>
     </w:p>
     <w:p>
@@ -9698,21 +9312,7 @@
         <w:rPr>
           <w:rFonts w:asciiTheme="minorHAnsi" w:eastAsia="Batang" w:hAnsiTheme="minorHAnsi" w:cstheme="minorHAnsi"/>
         </w:rPr>
-        <w:t xml:space="preserve">It was to secure the client and join him to </w:t>
-      </w:r>
-      <w:proofErr w:type="spellStart"/>
-      <w:r>
-        <w:rPr>
-          <w:rFonts w:asciiTheme="minorHAnsi" w:eastAsia="Batang" w:hAnsiTheme="minorHAnsi" w:cstheme="minorHAnsi"/>
-        </w:rPr>
-        <w:t>SiteMax</w:t>
-      </w:r>
-      <w:proofErr w:type="spellEnd"/>
-      <w:r>
-        <w:rPr>
-          <w:rFonts w:asciiTheme="minorHAnsi" w:eastAsia="Batang" w:hAnsiTheme="minorHAnsi" w:cstheme="minorHAnsi"/>
-        </w:rPr>
-        <w:t xml:space="preserve"> Systems</w:t>
+        <w:t>It was to secure the client and join him to SiteMax Systems</w:t>
       </w:r>
     </w:p>
     <w:p>
@@ -9818,23 +9418,7 @@
           <w:rFonts w:asciiTheme="minorHAnsi" w:hAnsiTheme="minorHAnsi"/>
           <w:color w:val="000000" w:themeColor="text1"/>
         </w:rPr>
-        <w:t xml:space="preserve">securing a job at </w:t>
-      </w:r>
-      <w:proofErr w:type="spellStart"/>
-      <w:r>
-        <w:rPr>
-          <w:rFonts w:asciiTheme="minorHAnsi" w:hAnsiTheme="minorHAnsi"/>
-          <w:color w:val="000000" w:themeColor="text1"/>
-        </w:rPr>
-        <w:t>SiteMax</w:t>
-      </w:r>
-      <w:proofErr w:type="spellEnd"/>
-      <w:r>
-        <w:rPr>
-          <w:rFonts w:asciiTheme="minorHAnsi" w:hAnsiTheme="minorHAnsi"/>
-          <w:color w:val="000000" w:themeColor="text1"/>
-        </w:rPr>
-        <w:t xml:space="preserve"> Systems</w:t>
+        <w:t>securing a job at SiteMax Systems</w:t>
       </w:r>
     </w:p>
     <w:p>
@@ -9856,17 +9440,8 @@
           <w:rFonts w:asciiTheme="minorHAnsi" w:hAnsiTheme="minorHAnsi"/>
           <w:color w:val="000000" w:themeColor="text1"/>
         </w:rPr>
-        <w:t xml:space="preserve">Story about Getting a job at </w:t>
-      </w:r>
-      <w:proofErr w:type="spellStart"/>
-      <w:r>
-        <w:rPr>
-          <w:rFonts w:asciiTheme="minorHAnsi" w:hAnsiTheme="minorHAnsi"/>
-          <w:color w:val="000000" w:themeColor="text1"/>
-        </w:rPr>
-        <w:t>SiteMax</w:t>
-      </w:r>
-      <w:proofErr w:type="spellEnd"/>
+        <w:t>Story about Getting a job at SiteMax</w:t>
+      </w:r>
     </w:p>
     <w:p>
       <w:pPr>
@@ -9936,21 +9511,7 @@
         <w:rPr>
           <w:rFonts w:asciiTheme="minorHAnsi" w:eastAsia="Batang" w:hAnsiTheme="minorHAnsi" w:cstheme="minorHAnsi"/>
         </w:rPr>
-        <w:t xml:space="preserve">I first did </w:t>
-      </w:r>
-      <w:proofErr w:type="spellStart"/>
-      <w:r>
-        <w:rPr>
-          <w:rFonts w:asciiTheme="minorHAnsi" w:eastAsia="Batang" w:hAnsiTheme="minorHAnsi" w:cstheme="minorHAnsi"/>
-        </w:rPr>
-        <w:t>freelnancing</w:t>
-      </w:r>
-      <w:proofErr w:type="spellEnd"/>
-      <w:r>
-        <w:rPr>
-          <w:rFonts w:asciiTheme="minorHAnsi" w:eastAsia="Batang" w:hAnsiTheme="minorHAnsi" w:cstheme="minorHAnsi"/>
-        </w:rPr>
-        <w:t>, and I earned $1000 after an year</w:t>
+        <w:t>I first did freelnancing, and I earned $1000 after an year</w:t>
       </w:r>
     </w:p>
     <w:p>
@@ -10055,21 +9616,7 @@
         <w:rPr>
           <w:rFonts w:asciiTheme="minorHAnsi" w:eastAsia="Batang" w:hAnsiTheme="minorHAnsi" w:cstheme="minorHAnsi"/>
         </w:rPr>
-        <w:t xml:space="preserve">After 2 years, I got a job at </w:t>
-      </w:r>
-      <w:proofErr w:type="spellStart"/>
-      <w:r>
-        <w:rPr>
-          <w:rFonts w:asciiTheme="minorHAnsi" w:eastAsia="Batang" w:hAnsiTheme="minorHAnsi" w:cstheme="minorHAnsi"/>
-        </w:rPr>
-        <w:t>SiteMax</w:t>
-      </w:r>
-      <w:proofErr w:type="spellEnd"/>
-      <w:r>
-        <w:rPr>
-          <w:rFonts w:asciiTheme="minorHAnsi" w:eastAsia="Batang" w:hAnsiTheme="minorHAnsi" w:cstheme="minorHAnsi"/>
-        </w:rPr>
-        <w:t xml:space="preserve"> Systems thanks to my wonderful CEO, James Faulkner</w:t>
+        <w:t>After 2 years, I got a job at SiteMax Systems thanks to my wonderful CEO, James Faulkner</w:t>
       </w:r>
     </w:p>
     <w:p>
@@ -10091,17 +9638,8 @@
           <w:rFonts w:asciiTheme="minorHAnsi" w:hAnsiTheme="minorHAnsi"/>
           <w:color w:val="000000" w:themeColor="text1"/>
         </w:rPr>
-        <w:t xml:space="preserve">Story about practicing Algorithm at </w:t>
-      </w:r>
-      <w:proofErr w:type="spellStart"/>
-      <w:r>
-        <w:rPr>
-          <w:rFonts w:asciiTheme="minorHAnsi" w:hAnsiTheme="minorHAnsi"/>
-          <w:color w:val="000000" w:themeColor="text1"/>
-        </w:rPr>
-        <w:t>SiteMax</w:t>
-      </w:r>
-      <w:proofErr w:type="spellEnd"/>
+        <w:t>Story about practicing Algorithm at SiteMax</w:t>
+      </w:r>
     </w:p>
     <w:p>
       <w:pPr>
@@ -10122,21 +9660,7 @@
           <w:rFonts w:asciiTheme="minorHAnsi" w:eastAsia="Batang" w:hAnsiTheme="minorHAnsi" w:cstheme="minorHAnsi"/>
         </w:rPr>
         <w:lastRenderedPageBreak/>
-        <w:t xml:space="preserve">I was at </w:t>
-      </w:r>
-      <w:proofErr w:type="spellStart"/>
-      <w:r>
-        <w:rPr>
-          <w:rFonts w:asciiTheme="minorHAnsi" w:eastAsia="Batang" w:hAnsiTheme="minorHAnsi" w:cstheme="minorHAnsi"/>
-        </w:rPr>
-        <w:t>SiteMax</w:t>
-      </w:r>
-      <w:proofErr w:type="spellEnd"/>
-      <w:r>
-        <w:rPr>
-          <w:rFonts w:asciiTheme="minorHAnsi" w:eastAsia="Batang" w:hAnsiTheme="minorHAnsi" w:cstheme="minorHAnsi"/>
-        </w:rPr>
-        <w:t xml:space="preserve"> Systems, and I was</w:t>
+        <w:t>I was at SiteMax Systems, and I was</w:t>
       </w:r>
       <w:r>
         <w:rPr>
@@ -10334,16 +9858,8 @@
         <w:rPr>
           <w:rFonts w:asciiTheme="minorHAnsi" w:eastAsia="Batang" w:hAnsiTheme="minorHAnsi" w:cstheme="minorHAnsi"/>
         </w:rPr>
-        <w:t xml:space="preserve">This helped me to become more relaxed at </w:t>
-      </w:r>
-      <w:proofErr w:type="spellStart"/>
-      <w:r>
-        <w:rPr>
-          <w:rFonts w:asciiTheme="minorHAnsi" w:eastAsia="Batang" w:hAnsiTheme="minorHAnsi" w:cstheme="minorHAnsi"/>
-        </w:rPr>
-        <w:t>SiteMax</w:t>
-      </w:r>
-      <w:proofErr w:type="spellEnd"/>
+        <w:t>This helped me to become more relaxed at SiteMax</w:t>
+      </w:r>
       <w:r>
         <w:rPr>
           <w:rFonts w:asciiTheme="minorHAnsi" w:eastAsia="Batang" w:hAnsiTheme="minorHAnsi" w:cstheme="minorHAnsi"/>
@@ -11407,6 +10923,619 @@
     </w:p>
     <w:p>
       <w:pPr>
+        <w:pStyle w:val="ListParagraph"/>
+        <w:numPr>
+          <w:ilvl w:val="1"/>
+          <w:numId w:val="1"/>
+        </w:numPr>
+        <w:tabs>
+          <w:tab w:val="left" w:pos="5560"/>
+        </w:tabs>
+        <w:rPr>
+          <w:rFonts w:asciiTheme="minorHAnsi" w:eastAsia="Batang" w:hAnsiTheme="minorHAnsi" w:cstheme="minorHAnsi"/>
+          <w:b/>
+          <w:bCs/>
+        </w:rPr>
+      </w:pPr>
+      <w:r>
+        <w:rPr>
+          <w:rFonts w:asciiTheme="minorHAnsi" w:eastAsia="Batang" w:hAnsiTheme="minorHAnsi" w:cstheme="minorHAnsi"/>
+          <w:b/>
+          <w:bCs/>
+        </w:rPr>
+        <w:t>Solution: Avoid early salary questions</w:t>
+      </w:r>
+    </w:p>
+    <w:p>
+      <w:pPr>
+        <w:pStyle w:val="ListParagraph"/>
+        <w:numPr>
+          <w:ilvl w:val="2"/>
+          <w:numId w:val="1"/>
+        </w:numPr>
+        <w:tabs>
+          <w:tab w:val="left" w:pos="5560"/>
+        </w:tabs>
+        <w:rPr>
+          <w:rFonts w:asciiTheme="minorHAnsi" w:eastAsia="Batang" w:hAnsiTheme="minorHAnsi" w:cstheme="minorHAnsi"/>
+          <w:b/>
+          <w:bCs/>
+        </w:rPr>
+      </w:pPr>
+      <w:r>
+        <w:rPr>
+          <w:rFonts w:asciiTheme="minorHAnsi" w:eastAsia="Batang" w:hAnsiTheme="minorHAnsi" w:cstheme="minorHAnsi"/>
+          <w:b/>
+          <w:bCs/>
+        </w:rPr>
+        <w:t>Key</w:t>
+      </w:r>
+      <w:r>
+        <w:rPr>
+          <w:rFonts w:asciiTheme="minorHAnsi" w:eastAsia="Batang" w:hAnsiTheme="minorHAnsi" w:cstheme="minorHAnsi"/>
+          <w:b/>
+          <w:bCs/>
+        </w:rPr>
+        <w:t xml:space="preserve">: </w:t>
+      </w:r>
+      <w:r>
+        <w:rPr>
+          <w:rFonts w:asciiTheme="minorHAnsi" w:eastAsia="Batang" w:hAnsiTheme="minorHAnsi" w:cstheme="minorHAnsi"/>
+        </w:rPr>
+        <w:t>Be aware that candidly stating your salary expectations too early in the process can lead to problems</w:t>
+      </w:r>
+    </w:p>
+    <w:p>
+      <w:pPr>
+        <w:pStyle w:val="ListParagraph"/>
+        <w:numPr>
+          <w:ilvl w:val="2"/>
+          <w:numId w:val="1"/>
+        </w:numPr>
+        <w:tabs>
+          <w:tab w:val="left" w:pos="5560"/>
+        </w:tabs>
+        <w:rPr>
+          <w:rFonts w:asciiTheme="minorHAnsi" w:eastAsia="Batang" w:hAnsiTheme="minorHAnsi" w:cstheme="minorHAnsi"/>
+          <w:b/>
+          <w:bCs/>
+        </w:rPr>
+      </w:pPr>
+      <w:r>
+        <w:rPr>
+          <w:rFonts w:asciiTheme="minorHAnsi" w:eastAsia="Batang" w:hAnsiTheme="minorHAnsi" w:cstheme="minorHAnsi"/>
+          <w:b/>
+          <w:bCs/>
+        </w:rPr>
+        <w:t>Problems</w:t>
+      </w:r>
+    </w:p>
+    <w:p>
+      <w:pPr>
+        <w:pStyle w:val="ListParagraph"/>
+        <w:numPr>
+          <w:ilvl w:val="3"/>
+          <w:numId w:val="1"/>
+        </w:numPr>
+        <w:tabs>
+          <w:tab w:val="left" w:pos="5560"/>
+        </w:tabs>
+        <w:rPr>
+          <w:rFonts w:asciiTheme="minorHAnsi" w:eastAsia="Batang" w:hAnsiTheme="minorHAnsi" w:cstheme="minorHAnsi"/>
+          <w:b/>
+          <w:bCs/>
+        </w:rPr>
+      </w:pPr>
+      <w:r>
+        <w:rPr>
+          <w:rFonts w:asciiTheme="minorHAnsi" w:eastAsia="Batang" w:hAnsiTheme="minorHAnsi" w:cstheme="minorHAnsi"/>
+        </w:rPr>
+        <w:t>You haven’t sold your self</w:t>
+      </w:r>
+    </w:p>
+    <w:p>
+      <w:pPr>
+        <w:pStyle w:val="ListParagraph"/>
+        <w:numPr>
+          <w:ilvl w:val="3"/>
+          <w:numId w:val="1"/>
+        </w:numPr>
+        <w:tabs>
+          <w:tab w:val="left" w:pos="5560"/>
+        </w:tabs>
+        <w:rPr>
+          <w:rFonts w:asciiTheme="minorHAnsi" w:eastAsia="Batang" w:hAnsiTheme="minorHAnsi" w:cstheme="minorHAnsi"/>
+          <w:b/>
+          <w:bCs/>
+        </w:rPr>
+      </w:pPr>
+      <w:r>
+        <w:rPr>
+          <w:rFonts w:asciiTheme="minorHAnsi" w:eastAsia="Batang" w:hAnsiTheme="minorHAnsi" w:cstheme="minorHAnsi"/>
+        </w:rPr>
+        <w:t>You might sell yourself short</w:t>
+      </w:r>
+    </w:p>
+    <w:p>
+      <w:pPr>
+        <w:pStyle w:val="ListParagraph"/>
+        <w:numPr>
+          <w:ilvl w:val="3"/>
+          <w:numId w:val="1"/>
+        </w:numPr>
+        <w:tabs>
+          <w:tab w:val="left" w:pos="5560"/>
+        </w:tabs>
+        <w:rPr>
+          <w:rFonts w:asciiTheme="minorHAnsi" w:eastAsia="Batang" w:hAnsiTheme="minorHAnsi" w:cstheme="minorHAnsi"/>
+          <w:b/>
+          <w:bCs/>
+        </w:rPr>
+      </w:pPr>
+      <w:r>
+        <w:rPr>
+          <w:rFonts w:asciiTheme="minorHAnsi" w:eastAsia="Batang" w:hAnsiTheme="minorHAnsi" w:cstheme="minorHAnsi"/>
+        </w:rPr>
+        <w:t>Too high? Goodbye</w:t>
+      </w:r>
+    </w:p>
+    <w:p>
+      <w:pPr>
+        <w:pStyle w:val="ListParagraph"/>
+        <w:numPr>
+          <w:ilvl w:val="3"/>
+          <w:numId w:val="1"/>
+        </w:numPr>
+        <w:tabs>
+          <w:tab w:val="left" w:pos="5560"/>
+        </w:tabs>
+        <w:rPr>
+          <w:rFonts w:asciiTheme="minorHAnsi" w:eastAsia="Batang" w:hAnsiTheme="minorHAnsi" w:cstheme="minorHAnsi"/>
+          <w:b/>
+          <w:bCs/>
+        </w:rPr>
+      </w:pPr>
+      <w:r>
+        <w:rPr>
+          <w:rFonts w:asciiTheme="minorHAnsi" w:eastAsia="Batang" w:hAnsiTheme="minorHAnsi" w:cstheme="minorHAnsi"/>
+        </w:rPr>
+        <w:t>Too low? Goodbye</w:t>
+      </w:r>
+    </w:p>
+    <w:p>
+      <w:pPr>
+        <w:tabs>
+          <w:tab w:val="left" w:pos="6440"/>
+        </w:tabs>
+        <w:rPr>
+          <w:rFonts w:asciiTheme="minorHAnsi" w:hAnsiTheme="minorHAnsi"/>
+          <w:color w:val="000000" w:themeColor="text1"/>
+        </w:rPr>
+      </w:pPr>
+      <w:r>
+        <w:rPr>
+          <w:rFonts w:asciiTheme="minorHAnsi" w:hAnsiTheme="minorHAnsi"/>
+          <w:color w:val="000000" w:themeColor="text1"/>
+        </w:rPr>
+        <w:tab/>
+      </w:r>
+    </w:p>
+    <w:p>
+      <w:pPr>
+        <w:tabs>
+          <w:tab w:val="left" w:pos="6440"/>
+        </w:tabs>
+        <w:rPr>
+          <w:rFonts w:asciiTheme="minorHAnsi" w:hAnsiTheme="minorHAnsi"/>
+          <w:color w:val="000000" w:themeColor="text1"/>
+        </w:rPr>
+      </w:pPr>
+      <w:r>
+        <w:rPr>
+          <w:rFonts w:asciiTheme="minorHAnsi" w:hAnsiTheme="minorHAnsi"/>
+          <w:color w:val="000000" w:themeColor="text1"/>
+        </w:rPr>
+        <w:t xml:space="preserve">Range: </w:t>
+      </w:r>
+      <w:r>
+        <w:rPr>
+          <w:rFonts w:asciiTheme="minorHAnsi" w:hAnsiTheme="minorHAnsi"/>
+          <w:color w:val="000000" w:themeColor="text1"/>
+        </w:rPr>
+        <w:t>$</w:t>
+      </w:r>
+      <w:r>
+        <w:rPr>
+          <w:rFonts w:asciiTheme="minorHAnsi" w:hAnsiTheme="minorHAnsi"/>
+          <w:color w:val="000000" w:themeColor="text1"/>
+        </w:rPr>
+        <w:t xml:space="preserve">72,000 to </w:t>
+      </w:r>
+      <w:r>
+        <w:rPr>
+          <w:rFonts w:asciiTheme="minorHAnsi" w:hAnsiTheme="minorHAnsi"/>
+          <w:color w:val="000000" w:themeColor="text1"/>
+        </w:rPr>
+        <w:t>$</w:t>
+      </w:r>
+      <w:r>
+        <w:rPr>
+          <w:rFonts w:asciiTheme="minorHAnsi" w:hAnsiTheme="minorHAnsi"/>
+          <w:color w:val="000000" w:themeColor="text1"/>
+        </w:rPr>
+        <w:t>1</w:t>
+      </w:r>
+      <w:r>
+        <w:rPr>
+          <w:rFonts w:asciiTheme="minorHAnsi" w:hAnsiTheme="minorHAnsi"/>
+          <w:color w:val="000000" w:themeColor="text1"/>
+        </w:rPr>
+        <w:t>24</w:t>
+      </w:r>
+      <w:r>
+        <w:rPr>
+          <w:rFonts w:asciiTheme="minorHAnsi" w:hAnsiTheme="minorHAnsi"/>
+          <w:color w:val="000000" w:themeColor="text1"/>
+        </w:rPr>
+        <w:t>,000 year</w:t>
+      </w:r>
+    </w:p>
+    <w:p>
+      <w:pPr>
+        <w:tabs>
+          <w:tab w:val="left" w:pos="6440"/>
+        </w:tabs>
+        <w:rPr>
+          <w:rFonts w:asciiTheme="minorHAnsi" w:hAnsiTheme="minorHAnsi"/>
+          <w:color w:val="000000" w:themeColor="text1"/>
+        </w:rPr>
+      </w:pPr>
+    </w:p>
+    <w:p>
+      <w:pPr>
+        <w:tabs>
+          <w:tab w:val="left" w:pos="6440"/>
+        </w:tabs>
+        <w:rPr>
+          <w:rFonts w:asciiTheme="minorHAnsi" w:hAnsiTheme="minorHAnsi"/>
+          <w:color w:val="000000" w:themeColor="text1"/>
+        </w:rPr>
+      </w:pPr>
+    </w:p>
+    <w:p>
+      <w:pPr>
+        <w:pBdr>
+          <w:bottom w:val="single" w:sz="6" w:space="1" w:color="auto"/>
+        </w:pBdr>
+        <w:tabs>
+          <w:tab w:val="left" w:pos="6440"/>
+        </w:tabs>
+        <w:rPr>
+          <w:rFonts w:asciiTheme="minorHAnsi" w:hAnsiTheme="minorHAnsi"/>
+          <w:color w:val="000000" w:themeColor="text1"/>
+        </w:rPr>
+      </w:pPr>
+    </w:p>
+    <w:p>
+      <w:pPr>
+        <w:tabs>
+          <w:tab w:val="left" w:pos="6440"/>
+        </w:tabs>
+        <w:rPr>
+          <w:rFonts w:asciiTheme="minorHAnsi" w:hAnsiTheme="minorHAnsi"/>
+          <w:color w:val="000000" w:themeColor="text1"/>
+        </w:rPr>
+      </w:pPr>
+    </w:p>
+    <w:p>
+      <w:pPr>
+        <w:tabs>
+          <w:tab w:val="left" w:pos="6440"/>
+        </w:tabs>
+        <w:rPr>
+          <w:rFonts w:asciiTheme="minorHAnsi" w:hAnsiTheme="minorHAnsi"/>
+          <w:color w:val="000000" w:themeColor="text1"/>
+        </w:rPr>
+      </w:pPr>
+    </w:p>
+    <w:p>
+      <w:pPr>
+        <w:tabs>
+          <w:tab w:val="left" w:pos="6440"/>
+        </w:tabs>
+        <w:rPr>
+          <w:rFonts w:asciiTheme="minorHAnsi" w:hAnsiTheme="minorHAnsi"/>
+          <w:color w:val="000000" w:themeColor="text1"/>
+        </w:rPr>
+      </w:pPr>
+      <w:r>
+        <w:rPr>
+          <w:rFonts w:asciiTheme="minorHAnsi" w:hAnsiTheme="minorHAnsi"/>
+          <w:color w:val="000000" w:themeColor="text1"/>
+        </w:rPr>
+        <w:drawing>
+          <wp:inline distT="0" distB="0" distL="0" distR="0" wp14:anchorId="5AD6BF92" wp14:editId="2DB873CD">
+            <wp:extent cx="5943600" cy="4020820"/>
+            <wp:effectExtent l="0" t="0" r="0" b="5080"/>
+            <wp:docPr id="1" name="Picture 1" descr="A picture containing chart&#10;&#10;Description automatically generated"/>
+            <wp:cNvGraphicFramePr>
+              <a:graphicFrameLocks xmlns:a="http://schemas.openxmlformats.org/drawingml/2006/main" noChangeAspect="1"/>
+            </wp:cNvGraphicFramePr>
+            <a:graphic xmlns:a="http://schemas.openxmlformats.org/drawingml/2006/main">
+              <a:graphicData uri="http://schemas.openxmlformats.org/drawingml/2006/picture">
+                <pic:pic xmlns:pic="http://schemas.openxmlformats.org/drawingml/2006/picture">
+                  <pic:nvPicPr>
+                    <pic:cNvPr id="1" name="Picture 1" descr="A picture containing chart&#10;&#10;Description automatically generated"/>
+                    <pic:cNvPicPr/>
+                  </pic:nvPicPr>
+                  <pic:blipFill>
+                    <a:blip r:embed="rId23"/>
+                    <a:stretch>
+                      <a:fillRect/>
+                    </a:stretch>
+                  </pic:blipFill>
+                  <pic:spPr>
+                    <a:xfrm>
+                      <a:off x="0" y="0"/>
+                      <a:ext cx="5943600" cy="4020820"/>
+                    </a:xfrm>
+                    <a:prstGeom prst="rect">
+                      <a:avLst/>
+                    </a:prstGeom>
+                  </pic:spPr>
+                </pic:pic>
+              </a:graphicData>
+            </a:graphic>
+          </wp:inline>
+        </w:drawing>
+      </w:r>
+    </w:p>
+    <w:p>
+      <w:pPr>
+        <w:tabs>
+          <w:tab w:val="left" w:pos="6440"/>
+        </w:tabs>
+        <w:rPr>
+          <w:rFonts w:asciiTheme="minorHAnsi" w:hAnsiTheme="minorHAnsi"/>
+          <w:color w:val="000000" w:themeColor="text1"/>
+        </w:rPr>
+      </w:pPr>
+    </w:p>
+    <w:p>
+      <w:pPr>
+        <w:tabs>
+          <w:tab w:val="left" w:pos="6440"/>
+        </w:tabs>
+        <w:rPr>
+          <w:rFonts w:asciiTheme="minorHAnsi" w:hAnsiTheme="minorHAnsi"/>
+          <w:color w:val="000000" w:themeColor="text1"/>
+        </w:rPr>
+      </w:pPr>
+    </w:p>
+    <w:p>
+      <w:pPr>
+        <w:pBdr>
+          <w:bottom w:val="single" w:sz="6" w:space="1" w:color="auto"/>
+        </w:pBdr>
+        <w:tabs>
+          <w:tab w:val="left" w:pos="6440"/>
+        </w:tabs>
+        <w:rPr>
+          <w:rFonts w:asciiTheme="minorHAnsi" w:hAnsiTheme="minorHAnsi"/>
+          <w:color w:val="000000" w:themeColor="text1"/>
+        </w:rPr>
+      </w:pPr>
+    </w:p>
+    <w:p>
+      <w:pPr>
+        <w:tabs>
+          <w:tab w:val="left" w:pos="6440"/>
+        </w:tabs>
+        <w:rPr>
+          <w:rFonts w:asciiTheme="minorHAnsi" w:hAnsiTheme="minorHAnsi"/>
+          <w:color w:val="000000" w:themeColor="text1"/>
+        </w:rPr>
+      </w:pPr>
+    </w:p>
+    <w:p>
+      <w:pPr>
+        <w:tabs>
+          <w:tab w:val="left" w:pos="6440"/>
+        </w:tabs>
+        <w:rPr>
+          <w:rFonts w:asciiTheme="minorHAnsi" w:hAnsiTheme="minorHAnsi"/>
+          <w:b/>
+          <w:bCs/>
+          <w:color w:val="000000" w:themeColor="text1"/>
+        </w:rPr>
+      </w:pPr>
+      <w:r>
+        <w:rPr>
+          <w:rFonts w:asciiTheme="minorHAnsi" w:hAnsiTheme="minorHAnsi"/>
+          <w:b/>
+          <w:bCs/>
+          <w:color w:val="000000" w:themeColor="text1"/>
+        </w:rPr>
+        <w:t>What’s your salary expectation for this job</w:t>
+      </w:r>
+    </w:p>
+    <w:p>
+      <w:pPr>
+        <w:tabs>
+          <w:tab w:val="left" w:pos="6440"/>
+        </w:tabs>
+        <w:rPr>
+          <w:rFonts w:asciiTheme="minorHAnsi" w:hAnsiTheme="minorHAnsi"/>
+          <w:color w:val="000000" w:themeColor="text1"/>
+        </w:rPr>
+      </w:pPr>
+    </w:p>
+    <w:p>
+      <w:pPr>
+        <w:tabs>
+          <w:tab w:val="left" w:pos="6440"/>
+        </w:tabs>
+        <w:rPr>
+          <w:rFonts w:asciiTheme="minorHAnsi" w:hAnsiTheme="minorHAnsi"/>
+          <w:color w:val="000000" w:themeColor="text1"/>
+        </w:rPr>
+      </w:pPr>
+    </w:p>
+    <w:p>
+      <w:r>
+        <w:rPr>
+          <w:rFonts w:ascii="Arial" w:hAnsi="Arial" w:cs="Arial"/>
+          <w:color w:val="1F314A"/>
+          <w:shd w:val="clear" w:color="auto" w:fill="F2F7FE"/>
+        </w:rPr>
+        <w:t>I'm more interested in finding a position that's a good fit for my skills and interests, I'm confident that you're offering a salary that's competitive in the market.</w:t>
+      </w:r>
+    </w:p>
+    <w:p>
+      <w:pPr>
+        <w:tabs>
+          <w:tab w:val="left" w:pos="6440"/>
+        </w:tabs>
+        <w:rPr>
+          <w:rFonts w:asciiTheme="minorHAnsi" w:hAnsiTheme="minorHAnsi"/>
+          <w:color w:val="000000" w:themeColor="text1"/>
+        </w:rPr>
+      </w:pPr>
+    </w:p>
+    <w:p>
+      <w:pPr>
+        <w:tabs>
+          <w:tab w:val="left" w:pos="6440"/>
+        </w:tabs>
+        <w:rPr>
+          <w:rFonts w:asciiTheme="minorHAnsi" w:hAnsiTheme="minorHAnsi"/>
+          <w:color w:val="000000" w:themeColor="text1"/>
+        </w:rPr>
+      </w:pPr>
+    </w:p>
+    <w:p>
+      <w:pPr>
+        <w:tabs>
+          <w:tab w:val="left" w:pos="6440"/>
+        </w:tabs>
+        <w:rPr>
+          <w:rFonts w:asciiTheme="minorHAnsi" w:hAnsiTheme="minorHAnsi"/>
+          <w:color w:val="000000" w:themeColor="text1"/>
+        </w:rPr>
+      </w:pPr>
+      <w:r>
+        <w:rPr>
+          <w:rFonts w:asciiTheme="minorHAnsi" w:hAnsiTheme="minorHAnsi"/>
+          <w:color w:val="000000" w:themeColor="text1"/>
+        </w:rPr>
+        <w:t>If pressed further</w:t>
+      </w:r>
+    </w:p>
+    <w:p>
+      <w:pPr>
+        <w:tabs>
+          <w:tab w:val="left" w:pos="6440"/>
+        </w:tabs>
+        <w:rPr>
+          <w:rFonts w:asciiTheme="minorHAnsi" w:hAnsiTheme="minorHAnsi"/>
+          <w:color w:val="000000" w:themeColor="text1"/>
+        </w:rPr>
+      </w:pPr>
+    </w:p>
+    <w:p>
+      <w:r>
+        <w:t>well, according to my research and</w:t>
+      </w:r>
+      <w:r>
+        <w:t xml:space="preserve"> </w:t>
+      </w:r>
+      <w:r>
+        <w:rPr>
+          <w:rFonts w:ascii="Arial" w:hAnsi="Arial" w:cs="Arial"/>
+          <w:color w:val="1F314A"/>
+          <w:shd w:val="clear" w:color="auto" w:fill="F2F7FE"/>
+        </w:rPr>
+        <w:t>past experience, my understanding is that 75K to 90K per year is typical based on the role and requirements.</w:t>
+      </w:r>
+    </w:p>
+    <w:p>
+      <w:pPr>
+        <w:pStyle w:val="NormalWeb"/>
+        <w:spacing w:before="0" w:beforeAutospacing="0" w:after="0" w:afterAutospacing="0"/>
+      </w:pPr>
+    </w:p>
+    <w:p>
+      <w:pPr>
+        <w:pStyle w:val="NormalWeb"/>
+        <w:spacing w:before="0" w:beforeAutospacing="0" w:after="0" w:afterAutospacing="0"/>
+      </w:pPr>
+      <w:r>
+        <w:t>Or another example</w:t>
+      </w:r>
+    </w:p>
+    <w:p>
+      <w:pPr>
+        <w:pStyle w:val="NormalWeb"/>
+        <w:tabs>
+          <w:tab w:val="left" w:pos="2060"/>
+        </w:tabs>
+        <w:spacing w:before="0" w:beforeAutospacing="0" w:after="0" w:afterAutospacing="0"/>
+      </w:pPr>
+      <w:r>
+        <w:tab/>
+      </w:r>
+    </w:p>
+    <w:p>
+      <w:r>
+        <w:rPr>
+          <w:rFonts w:ascii="Arial" w:hAnsi="Arial" w:cs="Arial"/>
+          <w:color w:val="1F314A"/>
+          <w:shd w:val="clear" w:color="auto" w:fill="F2F7FE"/>
+        </w:rPr>
+        <w:t>Since this position is not exactly the same as my current job, I think it makes more sense to talk about a fair salary based on the responsibilities and requirements for this job. I'm very excited about the position.</w:t>
+      </w:r>
+    </w:p>
+    <w:p>
+      <w:pPr>
+        <w:tabs>
+          <w:tab w:val="left" w:pos="6440"/>
+        </w:tabs>
+        <w:rPr>
+          <w:rFonts w:asciiTheme="minorHAnsi" w:hAnsiTheme="minorHAnsi"/>
+          <w:color w:val="000000" w:themeColor="text1"/>
+        </w:rPr>
+      </w:pPr>
+    </w:p>
+    <w:p>
+      <w:pPr>
+        <w:tabs>
+          <w:tab w:val="left" w:pos="6440"/>
+        </w:tabs>
+        <w:rPr>
+          <w:rFonts w:asciiTheme="minorHAnsi" w:hAnsiTheme="minorHAnsi"/>
+          <w:color w:val="000000" w:themeColor="text1"/>
+        </w:rPr>
+      </w:pPr>
+    </w:p>
+    <w:p>
+      <w:pPr>
+        <w:pBdr>
+          <w:bottom w:val="single" w:sz="6" w:space="1" w:color="auto"/>
+        </w:pBdr>
+        <w:tabs>
+          <w:tab w:val="left" w:pos="6440"/>
+        </w:tabs>
+        <w:rPr>
+          <w:rFonts w:asciiTheme="minorHAnsi" w:hAnsiTheme="minorHAnsi"/>
+          <w:color w:val="000000" w:themeColor="text1"/>
+        </w:rPr>
+      </w:pPr>
+    </w:p>
+    <w:p>
+      <w:pPr>
+        <w:tabs>
+          <w:tab w:val="left" w:pos="6440"/>
+        </w:tabs>
         <w:rPr>
           <w:rFonts w:asciiTheme="minorHAnsi" w:hAnsiTheme="minorHAnsi"/>
           <w:color w:val="000000" w:themeColor="text1"/>
@@ -14167,7 +14296,7 @@
   <w:style w:type="paragraph" w:default="1" w:styleId="Normal">
     <w:name w:val="Normal"/>
     <w:qFormat/>
-    <w:rsid w:val="00782133"/>
+    <w:rsid w:val="001F4534"/>
     <w:rPr>
       <w:rFonts w:ascii="Times New Roman" w:eastAsia="Times New Roman" w:hAnsi="Times New Roman" w:cs="Times New Roman"/>
     </w:rPr>

</xml_diff>

<commit_message>
feat: Add progress #45 'Interview Practice, Auth0'
</commit_message>
<xml_diff>
--- a/big-interview/auth0/interview_practice.docx
+++ b/big-interview/auth0/interview_practice.docx
@@ -11380,6 +11380,108 @@
           <w:color w:val="000000" w:themeColor="text1"/>
         </w:rPr>
       </w:pPr>
+      <w:r>
+        <w:rPr>
+          <w:rFonts w:asciiTheme="minorHAnsi" w:hAnsiTheme="minorHAnsi"/>
+          <w:color w:val="000000" w:themeColor="text1"/>
+        </w:rPr>
+        <w:t xml:space="preserve">First practice: </w:t>
+      </w:r>
+      <w:hyperlink r:id="rId24" w:history="1">
+        <w:r>
+          <w:rPr>
+            <w:rStyle w:val="Hyperlink"/>
+            <w:rFonts w:asciiTheme="minorHAnsi" w:hAnsiTheme="minorHAnsi"/>
+          </w:rPr>
+          <w:t>https://app.biginterview.com/s/b46f67abda</w:t>
+        </w:r>
+      </w:hyperlink>
+      <w:r>
+        <w:rPr>
+          <w:rFonts w:asciiTheme="minorHAnsi" w:hAnsiTheme="minorHAnsi"/>
+          <w:color w:val="000000" w:themeColor="text1"/>
+        </w:rPr>
+        <w:t xml:space="preserve"> </w:t>
+      </w:r>
+    </w:p>
+    <w:p>
+      <w:pPr>
+        <w:tabs>
+          <w:tab w:val="left" w:pos="6440"/>
+        </w:tabs>
+        <w:rPr>
+          <w:rFonts w:asciiTheme="minorHAnsi" w:hAnsiTheme="minorHAnsi"/>
+          <w:color w:val="000000" w:themeColor="text1"/>
+        </w:rPr>
+      </w:pPr>
+      <w:r>
+        <w:rPr>
+          <w:rFonts w:asciiTheme="minorHAnsi" w:hAnsiTheme="minorHAnsi"/>
+          <w:color w:val="000000" w:themeColor="text1"/>
+        </w:rPr>
+        <w:t xml:space="preserve">Second Practice: </w:t>
+      </w:r>
+      <w:hyperlink r:id="rId25" w:history="1">
+        <w:r>
+          <w:rPr>
+            <w:rStyle w:val="Hyperlink"/>
+            <w:rFonts w:asciiTheme="minorHAnsi" w:hAnsiTheme="minorHAnsi"/>
+          </w:rPr>
+          <w:t>https://app.biginterview.com/s/7fb27a59c7</w:t>
+        </w:r>
+      </w:hyperlink>
+      <w:r>
+        <w:rPr>
+          <w:rFonts w:asciiTheme="minorHAnsi" w:hAnsiTheme="minorHAnsi"/>
+          <w:color w:val="000000" w:themeColor="text1"/>
+        </w:rPr>
+        <w:t xml:space="preserve"> </w:t>
+      </w:r>
+    </w:p>
+    <w:p>
+      <w:pPr>
+        <w:tabs>
+          <w:tab w:val="left" w:pos="6440"/>
+        </w:tabs>
+        <w:rPr>
+          <w:rFonts w:asciiTheme="minorHAnsi" w:hAnsiTheme="minorHAnsi"/>
+          <w:color w:val="000000" w:themeColor="text1"/>
+        </w:rPr>
+      </w:pPr>
+      <w:r>
+        <w:rPr>
+          <w:rFonts w:asciiTheme="minorHAnsi" w:hAnsiTheme="minorHAnsi"/>
+          <w:color w:val="000000" w:themeColor="text1"/>
+        </w:rPr>
+        <w:t xml:space="preserve">Third Practice: </w:t>
+      </w:r>
+      <w:hyperlink r:id="rId26" w:history="1">
+        <w:r>
+          <w:rPr>
+            <w:rStyle w:val="Hyperlink"/>
+            <w:rFonts w:asciiTheme="minorHAnsi" w:hAnsiTheme="minorHAnsi"/>
+          </w:rPr>
+          <w:t>https://app.biginterview.com/s/0104ed5721</w:t>
+        </w:r>
+      </w:hyperlink>
+      <w:r>
+        <w:rPr>
+          <w:rFonts w:asciiTheme="minorHAnsi" w:hAnsiTheme="minorHAnsi"/>
+          <w:color w:val="000000" w:themeColor="text1"/>
+        </w:rPr>
+        <w:t xml:space="preserve"> </w:t>
+      </w:r>
+    </w:p>
+    <w:p>
+      <w:pPr>
+        <w:tabs>
+          <w:tab w:val="left" w:pos="6440"/>
+        </w:tabs>
+        <w:rPr>
+          <w:rFonts w:asciiTheme="minorHAnsi" w:hAnsiTheme="minorHAnsi"/>
+          <w:color w:val="000000" w:themeColor="text1"/>
+        </w:rPr>
+      </w:pPr>
     </w:p>
     <w:p>
       <w:r>
@@ -11482,6 +11584,7 @@
         <w:spacing w:before="0" w:beforeAutospacing="0" w:after="0" w:afterAutospacing="0"/>
       </w:pPr>
       <w:r>
+        <w:lastRenderedPageBreak/>
         <w:tab/>
       </w:r>
     </w:p>

</xml_diff>

<commit_message>
feat: Add progress #46 'Interview Practice, Auth0'
</commit_message>
<xml_diff>
--- a/big-interview/auth0/interview_practice.docx
+++ b/big-interview/auth0/interview_practice.docx
@@ -11645,6 +11645,293 @@
         </w:rPr>
       </w:pPr>
     </w:p>
+    <w:p>
+      <w:pPr>
+        <w:pStyle w:val="ListParagraph"/>
+        <w:numPr>
+          <w:ilvl w:val="0"/>
+          <w:numId w:val="1"/>
+        </w:numPr>
+        <w:tabs>
+          <w:tab w:val="left" w:pos="6440"/>
+        </w:tabs>
+        <w:rPr>
+          <w:rFonts w:asciiTheme="minorHAnsi" w:hAnsiTheme="minorHAnsi"/>
+          <w:b/>
+          <w:bCs/>
+          <w:color w:val="000000" w:themeColor="text1"/>
+        </w:rPr>
+      </w:pPr>
+      <w:r>
+        <w:rPr>
+          <w:rFonts w:asciiTheme="minorHAnsi" w:hAnsiTheme="minorHAnsi"/>
+          <w:b/>
+          <w:bCs/>
+          <w:color w:val="000000" w:themeColor="text1"/>
+        </w:rPr>
+        <w:t>Questions</w:t>
+      </w:r>
+    </w:p>
+    <w:p>
+      <w:pPr>
+        <w:pStyle w:val="ListParagraph"/>
+        <w:numPr>
+          <w:ilvl w:val="1"/>
+          <w:numId w:val="1"/>
+        </w:numPr>
+        <w:tabs>
+          <w:tab w:val="left" w:pos="6440"/>
+        </w:tabs>
+        <w:rPr>
+          <w:rFonts w:asciiTheme="minorHAnsi" w:hAnsiTheme="minorHAnsi"/>
+          <w:color w:val="000000" w:themeColor="text1"/>
+        </w:rPr>
+      </w:pPr>
+      <w:r>
+        <w:rPr>
+          <w:rFonts w:asciiTheme="minorHAnsi" w:hAnsiTheme="minorHAnsi"/>
+          <w:color w:val="000000" w:themeColor="text1"/>
+        </w:rPr>
+        <w:t>What qualities do you think are most important for someone to excel in this position</w:t>
+      </w:r>
+    </w:p>
+    <w:p>
+      <w:pPr>
+        <w:pStyle w:val="ListParagraph"/>
+        <w:numPr>
+          <w:ilvl w:val="2"/>
+          <w:numId w:val="1"/>
+        </w:numPr>
+        <w:tabs>
+          <w:tab w:val="left" w:pos="6440"/>
+        </w:tabs>
+        <w:rPr>
+          <w:rFonts w:asciiTheme="minorHAnsi" w:hAnsiTheme="minorHAnsi"/>
+          <w:color w:val="000000" w:themeColor="text1"/>
+        </w:rPr>
+      </w:pPr>
+      <w:r>
+        <w:rPr>
+          <w:rFonts w:asciiTheme="minorHAnsi" w:hAnsiTheme="minorHAnsi"/>
+          <w:color w:val="000000" w:themeColor="text1"/>
+        </w:rPr>
+        <w:t>The act of asking this questions shows that you are someone who is driven to excel. You want to know what it takes to succeed in this position</w:t>
+      </w:r>
+    </w:p>
+    <w:p>
+      <w:pPr>
+        <w:pStyle w:val="ListParagraph"/>
+        <w:numPr>
+          <w:ilvl w:val="1"/>
+          <w:numId w:val="1"/>
+        </w:numPr>
+        <w:tabs>
+          <w:tab w:val="left" w:pos="6440"/>
+        </w:tabs>
+        <w:rPr>
+          <w:rFonts w:asciiTheme="minorHAnsi" w:hAnsiTheme="minorHAnsi"/>
+          <w:color w:val="000000" w:themeColor="text1"/>
+        </w:rPr>
+      </w:pPr>
+      <w:r>
+        <w:rPr>
+          <w:rFonts w:asciiTheme="minorHAnsi" w:hAnsiTheme="minorHAnsi"/>
+          <w:color w:val="000000" w:themeColor="text1"/>
+        </w:rPr>
+        <w:t>What are the most important priorities for the company / department / team right now?</w:t>
+      </w:r>
+    </w:p>
+    <w:p>
+      <w:pPr>
+        <w:pStyle w:val="ListParagraph"/>
+        <w:numPr>
+          <w:ilvl w:val="1"/>
+          <w:numId w:val="1"/>
+        </w:numPr>
+        <w:tabs>
+          <w:tab w:val="left" w:pos="6440"/>
+        </w:tabs>
+        <w:rPr>
+          <w:rFonts w:asciiTheme="minorHAnsi" w:hAnsiTheme="minorHAnsi"/>
+          <w:color w:val="000000" w:themeColor="text1"/>
+        </w:rPr>
+      </w:pPr>
+      <w:r>
+        <w:rPr>
+          <w:rFonts w:asciiTheme="minorHAnsi" w:hAnsiTheme="minorHAnsi"/>
+          <w:color w:val="000000" w:themeColor="text1"/>
+        </w:rPr>
+        <w:t>What do you personally like most about working for this company?</w:t>
+      </w:r>
+    </w:p>
+    <w:p>
+      <w:pPr>
+        <w:pStyle w:val="ListParagraph"/>
+        <w:numPr>
+          <w:ilvl w:val="1"/>
+          <w:numId w:val="1"/>
+        </w:numPr>
+        <w:tabs>
+          <w:tab w:val="left" w:pos="6440"/>
+        </w:tabs>
+        <w:rPr>
+          <w:rFonts w:asciiTheme="minorHAnsi" w:hAnsiTheme="minorHAnsi"/>
+          <w:color w:val="000000" w:themeColor="text1"/>
+        </w:rPr>
+      </w:pPr>
+    </w:p>
+    <w:p>
+      <w:pPr>
+        <w:tabs>
+          <w:tab w:val="left" w:pos="6440"/>
+        </w:tabs>
+        <w:rPr>
+          <w:rFonts w:asciiTheme="minorHAnsi" w:hAnsiTheme="minorHAnsi"/>
+          <w:color w:val="000000" w:themeColor="text1"/>
+        </w:rPr>
+      </w:pPr>
+    </w:p>
+    <w:p>
+      <w:pPr>
+        <w:pBdr>
+          <w:bottom w:val="single" w:sz="6" w:space="1" w:color="auto"/>
+        </w:pBdr>
+        <w:tabs>
+          <w:tab w:val="left" w:pos="6440"/>
+        </w:tabs>
+        <w:rPr>
+          <w:rFonts w:asciiTheme="minorHAnsi" w:hAnsiTheme="minorHAnsi"/>
+          <w:color w:val="000000" w:themeColor="text1"/>
+        </w:rPr>
+      </w:pPr>
+    </w:p>
+    <w:p>
+      <w:pPr>
+        <w:tabs>
+          <w:tab w:val="left" w:pos="6440"/>
+        </w:tabs>
+        <w:rPr>
+          <w:rFonts w:asciiTheme="minorHAnsi" w:hAnsiTheme="minorHAnsi"/>
+          <w:color w:val="000000" w:themeColor="text1"/>
+        </w:rPr>
+      </w:pPr>
+    </w:p>
+    <w:p>
+      <w:pPr>
+        <w:tabs>
+          <w:tab w:val="left" w:pos="6440"/>
+        </w:tabs>
+        <w:rPr>
+          <w:rFonts w:asciiTheme="minorHAnsi" w:hAnsiTheme="minorHAnsi"/>
+          <w:b/>
+          <w:bCs/>
+          <w:color w:val="000000" w:themeColor="text1"/>
+        </w:rPr>
+      </w:pPr>
+      <w:r>
+        <w:rPr>
+          <w:rFonts w:asciiTheme="minorHAnsi" w:hAnsiTheme="minorHAnsi"/>
+          <w:b/>
+          <w:bCs/>
+          <w:color w:val="000000" w:themeColor="text1"/>
+        </w:rPr>
+        <w:t>Do you have any questions?</w:t>
+      </w:r>
+    </w:p>
+    <w:p>
+      <w:pPr>
+        <w:tabs>
+          <w:tab w:val="left" w:pos="6440"/>
+        </w:tabs>
+        <w:rPr>
+          <w:rFonts w:asciiTheme="minorHAnsi" w:hAnsiTheme="minorHAnsi"/>
+          <w:color w:val="000000" w:themeColor="text1"/>
+        </w:rPr>
+      </w:pPr>
+    </w:p>
+    <w:p>
+      <w:pPr>
+        <w:tabs>
+          <w:tab w:val="left" w:pos="6440"/>
+        </w:tabs>
+        <w:rPr>
+          <w:rFonts w:ascii="Arial" w:hAnsi="Arial" w:cs="Arial"/>
+          <w:color w:val="1F314A"/>
+          <w:shd w:val="clear" w:color="auto" w:fill="F2F7FE"/>
+        </w:rPr>
+      </w:pPr>
+      <w:r>
+        <w:rPr>
+          <w:rFonts w:asciiTheme="minorHAnsi" w:hAnsiTheme="minorHAnsi"/>
+          <w:color w:val="000000" w:themeColor="text1"/>
+        </w:rPr>
+        <w:t xml:space="preserve">First practice: </w:t>
+      </w:r>
+      <w:hyperlink r:id="rId27" w:history="1">
+        <w:r>
+          <w:rPr>
+            <w:rStyle w:val="Hyperlink"/>
+            <w:rFonts w:asciiTheme="minorHAnsi" w:hAnsiTheme="minorHAnsi"/>
+          </w:rPr>
+          <w:t>https://app.biginterview.com/s/9b560712ba</w:t>
+        </w:r>
+      </w:hyperlink>
+      <w:r>
+        <w:rPr>
+          <w:rFonts w:asciiTheme="minorHAnsi" w:hAnsiTheme="minorHAnsi"/>
+          <w:color w:val="000000" w:themeColor="text1"/>
+        </w:rPr>
+        <w:t xml:space="preserve"> </w:t>
+      </w:r>
+    </w:p>
+    <w:p>
+      <w:pPr>
+        <w:tabs>
+          <w:tab w:val="left" w:pos="6440"/>
+        </w:tabs>
+        <w:rPr>
+          <w:rFonts w:ascii="Arial" w:hAnsi="Arial" w:cs="Arial"/>
+          <w:color w:val="1F314A"/>
+          <w:shd w:val="clear" w:color="auto" w:fill="F2F7FE"/>
+        </w:rPr>
+      </w:pPr>
+    </w:p>
+    <w:p>
+      <w:pPr>
+        <w:tabs>
+          <w:tab w:val="left" w:pos="6440"/>
+        </w:tabs>
+        <w:rPr>
+          <w:rFonts w:asciiTheme="minorHAnsi" w:hAnsiTheme="minorHAnsi"/>
+          <w:color w:val="000000" w:themeColor="text1"/>
+        </w:rPr>
+      </w:pPr>
+    </w:p>
+    <w:p>
+      <w:pPr>
+        <w:pBdr>
+          <w:bottom w:val="single" w:sz="6" w:space="1" w:color="auto"/>
+        </w:pBdr>
+        <w:tabs>
+          <w:tab w:val="left" w:pos="6440"/>
+        </w:tabs>
+        <w:rPr>
+          <w:rFonts w:asciiTheme="minorHAnsi" w:hAnsiTheme="minorHAnsi"/>
+          <w:color w:val="000000" w:themeColor="text1"/>
+        </w:rPr>
+      </w:pPr>
+    </w:p>
+    <w:p>
+      <w:pPr>
+        <w:tabs>
+          <w:tab w:val="left" w:pos="6440"/>
+        </w:tabs>
+        <w:rPr>
+          <w:rFonts w:asciiTheme="minorHAnsi" w:hAnsiTheme="minorHAnsi"/>
+          <w:color w:val="000000" w:themeColor="text1"/>
+        </w:rPr>
+      </w:pPr>
+    </w:p>
     <w:sectPr>
       <w:pgSz w:w="12240" w:h="15840"/>
       <w:pgMar w:top="1440" w:right="1440" w:bottom="1440" w:left="1440" w:header="708" w:footer="708" w:gutter="0"/>

</xml_diff>

<commit_message>
feat: Add progress #47 'Interview Practice, Auth0'
</commit_message>
<xml_diff>
--- a/big-interview/auth0/interview_practice.docx
+++ b/big-interview/auth0/interview_practice.docx
@@ -159,13 +159,41 @@
           <w:szCs w:val="28"/>
         </w:rPr>
       </w:pPr>
-      <w:r>
-        <w:rPr>
-          <w:rFonts w:asciiTheme="minorHAnsi" w:hAnsiTheme="minorHAnsi" w:cstheme="minorHAnsi"/>
-          <w:sz w:val="28"/>
-          <w:szCs w:val="28"/>
-        </w:rPr>
-        <w:t xml:space="preserve">Swarmy, awkard </w:t>
+      <w:proofErr w:type="spellStart"/>
+      <w:r>
+        <w:rPr>
+          <w:rFonts w:asciiTheme="minorHAnsi" w:hAnsiTheme="minorHAnsi" w:cstheme="minorHAnsi"/>
+          <w:sz w:val="28"/>
+          <w:szCs w:val="28"/>
+        </w:rPr>
+        <w:t>Swarmy</w:t>
+      </w:r>
+      <w:proofErr w:type="spellEnd"/>
+      <w:r>
+        <w:rPr>
+          <w:rFonts w:asciiTheme="minorHAnsi" w:hAnsiTheme="minorHAnsi" w:cstheme="minorHAnsi"/>
+          <w:sz w:val="28"/>
+          <w:szCs w:val="28"/>
+        </w:rPr>
+        <w:t xml:space="preserve">, </w:t>
+      </w:r>
+      <w:proofErr w:type="spellStart"/>
+      <w:r>
+        <w:rPr>
+          <w:rFonts w:asciiTheme="minorHAnsi" w:hAnsiTheme="minorHAnsi" w:cstheme="minorHAnsi"/>
+          <w:sz w:val="28"/>
+          <w:szCs w:val="28"/>
+        </w:rPr>
+        <w:t>awkard</w:t>
+      </w:r>
+      <w:proofErr w:type="spellEnd"/>
+      <w:r>
+        <w:rPr>
+          <w:rFonts w:asciiTheme="minorHAnsi" w:hAnsiTheme="minorHAnsi" w:cstheme="minorHAnsi"/>
+          <w:sz w:val="28"/>
+          <w:szCs w:val="28"/>
+        </w:rPr>
+        <w:t xml:space="preserve"> </w:t>
       </w:r>
       <w:r>
         <w:rPr>
@@ -528,13 +556,23 @@
           <w:szCs w:val="28"/>
         </w:rPr>
       </w:pPr>
-      <w:r>
-        <w:rPr>
-          <w:rFonts w:asciiTheme="minorHAnsi" w:hAnsiTheme="minorHAnsi" w:cstheme="minorHAnsi"/>
-          <w:sz w:val="28"/>
-          <w:szCs w:val="28"/>
-        </w:rPr>
-        <w:t xml:space="preserve">E.g arriving late, </w:t>
+      <w:proofErr w:type="spellStart"/>
+      <w:r>
+        <w:rPr>
+          <w:rFonts w:asciiTheme="minorHAnsi" w:hAnsiTheme="minorHAnsi" w:cstheme="minorHAnsi"/>
+          <w:sz w:val="28"/>
+          <w:szCs w:val="28"/>
+        </w:rPr>
+        <w:t>E.g</w:t>
+      </w:r>
+      <w:proofErr w:type="spellEnd"/>
+      <w:r>
+        <w:rPr>
+          <w:rFonts w:asciiTheme="minorHAnsi" w:hAnsiTheme="minorHAnsi" w:cstheme="minorHAnsi"/>
+          <w:sz w:val="28"/>
+          <w:szCs w:val="28"/>
+        </w:rPr>
+        <w:t xml:space="preserve"> arriving late, </w:t>
       </w:r>
     </w:p>
     <w:p>
@@ -825,13 +863,23 @@
           <w:szCs w:val="28"/>
         </w:rPr>
       </w:pPr>
-      <w:r>
-        <w:rPr>
-          <w:rFonts w:asciiTheme="minorHAnsi" w:hAnsiTheme="minorHAnsi" w:cstheme="minorHAnsi"/>
-          <w:sz w:val="28"/>
-          <w:szCs w:val="28"/>
-        </w:rPr>
-        <w:t>Doging questions</w:t>
+      <w:proofErr w:type="spellStart"/>
+      <w:r>
+        <w:rPr>
+          <w:rFonts w:asciiTheme="minorHAnsi" w:hAnsiTheme="minorHAnsi" w:cstheme="minorHAnsi"/>
+          <w:sz w:val="28"/>
+          <w:szCs w:val="28"/>
+        </w:rPr>
+        <w:t>Doging</w:t>
+      </w:r>
+      <w:proofErr w:type="spellEnd"/>
+      <w:r>
+        <w:rPr>
+          <w:rFonts w:asciiTheme="minorHAnsi" w:hAnsiTheme="minorHAnsi" w:cstheme="minorHAnsi"/>
+          <w:sz w:val="28"/>
+          <w:szCs w:val="28"/>
+        </w:rPr>
+        <w:t xml:space="preserve"> questions</w:t>
       </w:r>
     </w:p>
     <w:p>
@@ -907,8 +955,20 @@
           <w:sz w:val="28"/>
           <w:szCs w:val="28"/>
         </w:rPr>
-        <w:t>Don’t ever badmouth your former employer, manager or even your coworker</w:t>
-      </w:r>
+        <w:t xml:space="preserve">Don’t ever badmouth your former employer, manager or even your </w:t>
+      </w:r>
+      <w:proofErr w:type="spellStart"/>
+      <w:r>
+        <w:rPr>
+          <w:rFonts w:asciiTheme="minorHAnsi" w:hAnsiTheme="minorHAnsi" w:cstheme="minorHAnsi"/>
+          <w:b/>
+          <w:bCs/>
+          <w:sz w:val="28"/>
+          <w:szCs w:val="28"/>
+        </w:rPr>
+        <w:t>coworker</w:t>
+      </w:r>
+      <w:proofErr w:type="spellEnd"/>
     </w:p>
     <w:p>
       <w:pPr>
@@ -1169,8 +1229,20 @@
           <w:sz w:val="28"/>
           <w:szCs w:val="28"/>
         </w:rPr>
-        <w:t>The phone interview</w:t>
-      </w:r>
+        <w:t xml:space="preserve">The phone </w:t>
+      </w:r>
+      <w:proofErr w:type="gramStart"/>
+      <w:r>
+        <w:rPr>
+          <w:rFonts w:asciiTheme="minorHAnsi" w:hAnsiTheme="minorHAnsi" w:cstheme="minorHAnsi"/>
+          <w:b/>
+          <w:bCs/>
+          <w:sz w:val="28"/>
+          <w:szCs w:val="28"/>
+        </w:rPr>
+        <w:t>interview</w:t>
+      </w:r>
+      <w:proofErr w:type="gramEnd"/>
     </w:p>
     <w:p>
       <w:pPr>
@@ -1500,7 +1572,31 @@
           <w:u w:val="single"/>
         </w:rPr>
         <w:lastRenderedPageBreak/>
-        <w:t>This is the reason why sales people always want in-person meeting</w:t>
+        <w:t xml:space="preserve">This is the reason why </w:t>
+      </w:r>
+      <w:proofErr w:type="gramStart"/>
+      <w:r>
+        <w:rPr>
+          <w:rFonts w:asciiTheme="minorHAnsi" w:hAnsiTheme="minorHAnsi" w:cstheme="minorHAnsi"/>
+          <w:b/>
+          <w:bCs/>
+          <w:sz w:val="28"/>
+          <w:szCs w:val="28"/>
+          <w:u w:val="single"/>
+        </w:rPr>
+        <w:t>sales people</w:t>
+      </w:r>
+      <w:proofErr w:type="gramEnd"/>
+      <w:r>
+        <w:rPr>
+          <w:rFonts w:asciiTheme="minorHAnsi" w:hAnsiTheme="minorHAnsi" w:cstheme="minorHAnsi"/>
+          <w:b/>
+          <w:bCs/>
+          <w:sz w:val="28"/>
+          <w:szCs w:val="28"/>
+          <w:u w:val="single"/>
+        </w:rPr>
+        <w:t xml:space="preserve"> always want in-person meeting</w:t>
       </w:r>
     </w:p>
     <w:p>
@@ -1816,7 +1912,43 @@
           <w:sz w:val="28"/>
           <w:szCs w:val="28"/>
         </w:rPr>
-        <w:t>“Umns” and “Uhs”</w:t>
+        <w:t>“</w:t>
+      </w:r>
+      <w:proofErr w:type="spellStart"/>
+      <w:r>
+        <w:rPr>
+          <w:rFonts w:asciiTheme="minorHAnsi" w:hAnsiTheme="minorHAnsi" w:cstheme="minorHAnsi"/>
+          <w:sz w:val="28"/>
+          <w:szCs w:val="28"/>
+        </w:rPr>
+        <w:t>Umns</w:t>
+      </w:r>
+      <w:proofErr w:type="spellEnd"/>
+      <w:r>
+        <w:rPr>
+          <w:rFonts w:asciiTheme="minorHAnsi" w:hAnsiTheme="minorHAnsi" w:cstheme="minorHAnsi"/>
+          <w:sz w:val="28"/>
+          <w:szCs w:val="28"/>
+        </w:rPr>
+        <w:t>” and “</w:t>
+      </w:r>
+      <w:proofErr w:type="spellStart"/>
+      <w:r>
+        <w:rPr>
+          <w:rFonts w:asciiTheme="minorHAnsi" w:hAnsiTheme="minorHAnsi" w:cstheme="minorHAnsi"/>
+          <w:sz w:val="28"/>
+          <w:szCs w:val="28"/>
+        </w:rPr>
+        <w:t>Uhs</w:t>
+      </w:r>
+      <w:proofErr w:type="spellEnd"/>
+      <w:r>
+        <w:rPr>
+          <w:rFonts w:asciiTheme="minorHAnsi" w:hAnsiTheme="minorHAnsi" w:cstheme="minorHAnsi"/>
+          <w:sz w:val="28"/>
+          <w:szCs w:val="28"/>
+        </w:rPr>
+        <w:t>”</w:t>
       </w:r>
     </w:p>
     <w:p>
@@ -1842,8 +1974,20 @@
           <w:sz w:val="28"/>
           <w:szCs w:val="28"/>
         </w:rPr>
-        <w:t>The video interview</w:t>
-      </w:r>
+        <w:t xml:space="preserve">The video </w:t>
+      </w:r>
+      <w:proofErr w:type="gramStart"/>
+      <w:r>
+        <w:rPr>
+          <w:rFonts w:asciiTheme="minorHAnsi" w:hAnsiTheme="minorHAnsi" w:cstheme="minorHAnsi"/>
+          <w:b/>
+          <w:bCs/>
+          <w:sz w:val="28"/>
+          <w:szCs w:val="28"/>
+        </w:rPr>
+        <w:t>interview</w:t>
+      </w:r>
+      <w:proofErr w:type="gramEnd"/>
     </w:p>
     <w:p>
       <w:pPr>
@@ -1940,8 +2084,20 @@
           <w:sz w:val="28"/>
           <w:szCs w:val="28"/>
         </w:rPr>
-        <w:t>The panel interview</w:t>
-      </w:r>
+        <w:t xml:space="preserve">The panel </w:t>
+      </w:r>
+      <w:proofErr w:type="gramStart"/>
+      <w:r>
+        <w:rPr>
+          <w:rFonts w:asciiTheme="minorHAnsi" w:hAnsiTheme="minorHAnsi" w:cstheme="minorHAnsi"/>
+          <w:b/>
+          <w:bCs/>
+          <w:sz w:val="28"/>
+          <w:szCs w:val="28"/>
+        </w:rPr>
+        <w:t>interview</w:t>
+      </w:r>
+      <w:proofErr w:type="gramEnd"/>
     </w:p>
     <w:p>
       <w:pPr>
@@ -1982,8 +2138,20 @@
           <w:sz w:val="28"/>
           <w:szCs w:val="28"/>
         </w:rPr>
-        <w:t>The group interview</w:t>
-      </w:r>
+        <w:t xml:space="preserve">The group </w:t>
+      </w:r>
+      <w:proofErr w:type="gramStart"/>
+      <w:r>
+        <w:rPr>
+          <w:rFonts w:asciiTheme="minorHAnsi" w:hAnsiTheme="minorHAnsi" w:cstheme="minorHAnsi"/>
+          <w:b/>
+          <w:bCs/>
+          <w:sz w:val="28"/>
+          <w:szCs w:val="28"/>
+        </w:rPr>
+        <w:t>interview</w:t>
+      </w:r>
+      <w:proofErr w:type="gramEnd"/>
     </w:p>
     <w:p>
       <w:pPr>
@@ -2327,8 +2495,18 @@
           <w:sz w:val="28"/>
           <w:szCs w:val="28"/>
         </w:rPr>
-        <w:t>Is the primary decision maker on who gets hired</w:t>
-      </w:r>
+        <w:t xml:space="preserve">Is the primary decision maker on who gets </w:t>
+      </w:r>
+      <w:proofErr w:type="gramStart"/>
+      <w:r>
+        <w:rPr>
+          <w:rFonts w:asciiTheme="minorHAnsi" w:hAnsiTheme="minorHAnsi" w:cstheme="minorHAnsi"/>
+          <w:sz w:val="28"/>
+          <w:szCs w:val="28"/>
+        </w:rPr>
+        <w:t>hired</w:t>
+      </w:r>
+      <w:proofErr w:type="gramEnd"/>
     </w:p>
     <w:p>
       <w:pPr>
@@ -2712,7 +2890,25 @@
           <w:sz w:val="28"/>
           <w:szCs w:val="28"/>
         </w:rPr>
-        <w:t>I worked at Sitemax Systems from January 2018 to December 2019</w:t>
+        <w:t xml:space="preserve">I worked at </w:t>
+      </w:r>
+      <w:proofErr w:type="spellStart"/>
+      <w:r>
+        <w:rPr>
+          <w:rFonts w:asciiTheme="minorHAnsi" w:hAnsiTheme="minorHAnsi" w:cstheme="minorHAnsi"/>
+          <w:sz w:val="28"/>
+          <w:szCs w:val="28"/>
+        </w:rPr>
+        <w:t>Sitemax</w:t>
+      </w:r>
+      <w:proofErr w:type="spellEnd"/>
+      <w:r>
+        <w:rPr>
+          <w:rFonts w:asciiTheme="minorHAnsi" w:hAnsiTheme="minorHAnsi" w:cstheme="minorHAnsi"/>
+          <w:sz w:val="28"/>
+          <w:szCs w:val="28"/>
+        </w:rPr>
+        <w:t xml:space="preserve"> Systems from January 2018 to December 2019</w:t>
       </w:r>
       <w:r>
         <w:rPr>
@@ -2774,7 +2970,25 @@
           <w:sz w:val="28"/>
           <w:szCs w:val="28"/>
         </w:rPr>
-        <w:t xml:space="preserve"> SiteMax Systems</w:t>
+        <w:t xml:space="preserve"> </w:t>
+      </w:r>
+      <w:proofErr w:type="spellStart"/>
+      <w:r>
+        <w:rPr>
+          <w:rFonts w:asciiTheme="minorHAnsi" w:hAnsiTheme="minorHAnsi" w:cstheme="minorHAnsi"/>
+          <w:sz w:val="28"/>
+          <w:szCs w:val="28"/>
+        </w:rPr>
+        <w:t>SiteMax</w:t>
+      </w:r>
+      <w:proofErr w:type="spellEnd"/>
+      <w:r>
+        <w:rPr>
+          <w:rFonts w:asciiTheme="minorHAnsi" w:hAnsiTheme="minorHAnsi" w:cstheme="minorHAnsi"/>
+          <w:sz w:val="28"/>
+          <w:szCs w:val="28"/>
+        </w:rPr>
+        <w:t xml:space="preserve"> Systems</w:t>
       </w:r>
     </w:p>
     <w:p>
@@ -2845,7 +3059,61 @@
           <w:sz w:val="28"/>
           <w:szCs w:val="28"/>
         </w:rPr>
-        <w:t xml:space="preserve"> SItemax’s mission critical Sitemax 3 and Sitemax 3.5</w:t>
+        <w:t xml:space="preserve"> </w:t>
+      </w:r>
+      <w:proofErr w:type="spellStart"/>
+      <w:r>
+        <w:rPr>
+          <w:rFonts w:asciiTheme="minorHAnsi" w:hAnsiTheme="minorHAnsi" w:cstheme="minorHAnsi"/>
+          <w:sz w:val="28"/>
+          <w:szCs w:val="28"/>
+        </w:rPr>
+        <w:t>SItemax’s</w:t>
+      </w:r>
+      <w:proofErr w:type="spellEnd"/>
+      <w:r>
+        <w:rPr>
+          <w:rFonts w:asciiTheme="minorHAnsi" w:hAnsiTheme="minorHAnsi" w:cstheme="minorHAnsi"/>
+          <w:sz w:val="28"/>
+          <w:szCs w:val="28"/>
+        </w:rPr>
+        <w:t xml:space="preserve"> mission critical </w:t>
+      </w:r>
+      <w:proofErr w:type="spellStart"/>
+      <w:r>
+        <w:rPr>
+          <w:rFonts w:asciiTheme="minorHAnsi" w:hAnsiTheme="minorHAnsi" w:cstheme="minorHAnsi"/>
+          <w:sz w:val="28"/>
+          <w:szCs w:val="28"/>
+        </w:rPr>
+        <w:t>Sitemax</w:t>
+      </w:r>
+      <w:proofErr w:type="spellEnd"/>
+      <w:r>
+        <w:rPr>
+          <w:rFonts w:asciiTheme="minorHAnsi" w:hAnsiTheme="minorHAnsi" w:cstheme="minorHAnsi"/>
+          <w:sz w:val="28"/>
+          <w:szCs w:val="28"/>
+        </w:rPr>
+        <w:t xml:space="preserve"> 3 and </w:t>
+      </w:r>
+      <w:proofErr w:type="spellStart"/>
+      <w:r>
+        <w:rPr>
+          <w:rFonts w:asciiTheme="minorHAnsi" w:hAnsiTheme="minorHAnsi" w:cstheme="minorHAnsi"/>
+          <w:sz w:val="28"/>
+          <w:szCs w:val="28"/>
+        </w:rPr>
+        <w:t>Sitemax</w:t>
+      </w:r>
+      <w:proofErr w:type="spellEnd"/>
+      <w:r>
+        <w:rPr>
+          <w:rFonts w:asciiTheme="minorHAnsi" w:hAnsiTheme="minorHAnsi" w:cstheme="minorHAnsi"/>
+          <w:sz w:val="28"/>
+          <w:szCs w:val="28"/>
+        </w:rPr>
+        <w:t xml:space="preserve"> 3.5</w:t>
       </w:r>
       <w:r>
         <w:rPr>
@@ -2869,7 +3137,25 @@
           <w:sz w:val="28"/>
           <w:szCs w:val="28"/>
         </w:rPr>
-        <w:t xml:space="preserve">I took leadership </w:t>
+        <w:t xml:space="preserve">I took </w:t>
+      </w:r>
+      <w:proofErr w:type="gramStart"/>
+      <w:r>
+        <w:rPr>
+          <w:rFonts w:asciiTheme="minorHAnsi" w:hAnsiTheme="minorHAnsi" w:cstheme="minorHAnsi"/>
+          <w:sz w:val="28"/>
+          <w:szCs w:val="28"/>
+        </w:rPr>
+        <w:t>leadership</w:t>
+      </w:r>
+      <w:proofErr w:type="gramEnd"/>
+      <w:r>
+        <w:rPr>
+          <w:rFonts w:asciiTheme="minorHAnsi" w:hAnsiTheme="minorHAnsi" w:cstheme="minorHAnsi"/>
+          <w:sz w:val="28"/>
+          <w:szCs w:val="28"/>
+        </w:rPr>
+        <w:t xml:space="preserve"> </w:t>
       </w:r>
       <w:r>
         <w:rPr>
@@ -2982,15 +3268,33 @@
           <w:sz w:val="28"/>
           <w:szCs w:val="28"/>
         </w:rPr>
-        <w:t>I developed over 300 single page angular</w:t>
-      </w:r>
-      <w:r>
-        <w:rPr>
-          <w:rFonts w:asciiTheme="minorHAnsi" w:hAnsiTheme="minorHAnsi" w:cstheme="minorHAnsi"/>
-          <w:sz w:val="28"/>
-          <w:szCs w:val="28"/>
-        </w:rPr>
-        <w:t>JS based</w:t>
+        <w:t xml:space="preserve">I developed over 300 single page </w:t>
+      </w:r>
+      <w:proofErr w:type="spellStart"/>
+      <w:r>
+        <w:rPr>
+          <w:rFonts w:asciiTheme="minorHAnsi" w:hAnsiTheme="minorHAnsi" w:cstheme="minorHAnsi"/>
+          <w:sz w:val="28"/>
+          <w:szCs w:val="28"/>
+        </w:rPr>
+        <w:t>angular</w:t>
+      </w:r>
+      <w:r>
+        <w:rPr>
+          <w:rFonts w:asciiTheme="minorHAnsi" w:hAnsiTheme="minorHAnsi" w:cstheme="minorHAnsi"/>
+          <w:sz w:val="28"/>
+          <w:szCs w:val="28"/>
+        </w:rPr>
+        <w:t>JS</w:t>
+      </w:r>
+      <w:proofErr w:type="spellEnd"/>
+      <w:r>
+        <w:rPr>
+          <w:rFonts w:asciiTheme="minorHAnsi" w:hAnsiTheme="minorHAnsi" w:cstheme="minorHAnsi"/>
+          <w:sz w:val="28"/>
+          <w:szCs w:val="28"/>
+        </w:rPr>
+        <w:t xml:space="preserve"> based</w:t>
       </w:r>
       <w:r>
         <w:rPr>
@@ -3279,7 +3583,25 @@
           <w:rFonts w:asciiTheme="minorHAnsi" w:hAnsiTheme="minorHAnsi"/>
           <w:color w:val="000000" w:themeColor="text1"/>
         </w:rPr>
-        <w:t>Forms of non verbal communication</w:t>
+        <w:t xml:space="preserve">Forms of </w:t>
+      </w:r>
+      <w:proofErr w:type="spellStart"/>
+      <w:proofErr w:type="gramStart"/>
+      <w:r>
+        <w:rPr>
+          <w:rFonts w:asciiTheme="minorHAnsi" w:hAnsiTheme="minorHAnsi"/>
+          <w:color w:val="000000" w:themeColor="text1"/>
+        </w:rPr>
+        <w:t>non verbal</w:t>
+      </w:r>
+      <w:proofErr w:type="spellEnd"/>
+      <w:proofErr w:type="gramEnd"/>
+      <w:r>
+        <w:rPr>
+          <w:rFonts w:asciiTheme="minorHAnsi" w:hAnsiTheme="minorHAnsi"/>
+          <w:color w:val="000000" w:themeColor="text1"/>
+        </w:rPr>
+        <w:t xml:space="preserve"> communication</w:t>
       </w:r>
     </w:p>
     <w:p>
@@ -3523,7 +3845,15 @@
     </w:p>
     <w:p>
       <w:r>
-        <w:t xml:space="preserve">Second Practie: </w:t>
+        <w:t xml:space="preserve">Second </w:t>
+      </w:r>
+      <w:proofErr w:type="spellStart"/>
+      <w:r>
+        <w:t>Practie</w:t>
+      </w:r>
+      <w:proofErr w:type="spellEnd"/>
+      <w:r>
+        <w:t xml:space="preserve">: </w:t>
       </w:r>
       <w:hyperlink r:id="rId11" w:history="1">
         <w:r>
@@ -4094,7 +4424,25 @@
           <w:sz w:val="28"/>
           <w:szCs w:val="28"/>
         </w:rPr>
-        <w:t>It’s important to go through the process of honestly, candidly identifying your weaknesses or what could be perceived as weakenesses by others</w:t>
+        <w:t xml:space="preserve">It’s important to go through the process of honestly, candidly identifying your weaknesses or what could be perceived as </w:t>
+      </w:r>
+      <w:proofErr w:type="spellStart"/>
+      <w:r>
+        <w:rPr>
+          <w:rFonts w:asciiTheme="minorHAnsi" w:hAnsiTheme="minorHAnsi" w:cstheme="minorHAnsi"/>
+          <w:sz w:val="28"/>
+          <w:szCs w:val="28"/>
+        </w:rPr>
+        <w:t>weakenesses</w:t>
+      </w:r>
+      <w:proofErr w:type="spellEnd"/>
+      <w:r>
+        <w:rPr>
+          <w:rFonts w:asciiTheme="minorHAnsi" w:hAnsiTheme="minorHAnsi" w:cstheme="minorHAnsi"/>
+          <w:sz w:val="28"/>
+          <w:szCs w:val="28"/>
+        </w:rPr>
+        <w:t xml:space="preserve"> by others</w:t>
       </w:r>
     </w:p>
     <w:p>
@@ -4289,7 +4637,29 @@
                 <w:bdr w:val="none" w:sz="0" w:space="0" w:color="auto" w:frame="1"/>
                 <w:shd w:val="clear" w:color="auto" w:fill="FFFFFF"/>
               </w:rPr>
-              <w:t xml:space="preserve"> to join our Growth and Enablement Team. This team is focused on supercharging the next phase of Auth0’s growth while at the same time enabling multiple internal groups within our organization to effectively deal with their growing needs. At Growth &amp; Enablement, you would join a team of exceptionally talented individuals with a wide breadth of focus, from pricing &amp; packaging, to how customers can effectively leverage support resources to even looking after and improving internal tools that fulfill a plethora of field teams requirements.</w:t>
+              <w:t xml:space="preserve"> to join our Growth and Enablement Team. This team is focused on supercharging the next phase of Auth0’s growth while at the same time enabling multiple internal groups within our organization to effectively deal with their growing needs. At Growth &amp; Enablement, you would join a team of exceptionally talented individuals with a wide breadth of focus, from pricing &amp; packaging, to how customers can effectively leverage support resources to even looking after and improving internal tools that fulfill a plethora of field </w:t>
+            </w:r>
+            <w:proofErr w:type="gramStart"/>
+            <w:r>
+              <w:rPr>
+                <w:rFonts w:ascii="Segoe UI" w:hAnsi="Segoe UI" w:cs="Segoe UI"/>
+                <w:sz w:val="21"/>
+                <w:szCs w:val="21"/>
+                <w:bdr w:val="none" w:sz="0" w:space="0" w:color="auto" w:frame="1"/>
+                <w:shd w:val="clear" w:color="auto" w:fill="FFFFFF"/>
+              </w:rPr>
+              <w:t>teams</w:t>
+            </w:r>
+            <w:proofErr w:type="gramEnd"/>
+            <w:r>
+              <w:rPr>
+                <w:rFonts w:ascii="Segoe UI" w:hAnsi="Segoe UI" w:cs="Segoe UI"/>
+                <w:sz w:val="21"/>
+                <w:szCs w:val="21"/>
+                <w:bdr w:val="none" w:sz="0" w:space="0" w:color="auto" w:frame="1"/>
+                <w:shd w:val="clear" w:color="auto" w:fill="FFFFFF"/>
+              </w:rPr>
+              <w:t xml:space="preserve"> requirements.</w:t>
             </w:r>
             <w:r>
               <w:rPr>
@@ -4610,7 +4980,31 @@
                 <w:u w:val="single"/>
                 <w:bdr w:val="none" w:sz="0" w:space="0" w:color="auto" w:frame="1"/>
               </w:rPr>
-              <w:t>You'd Be An Excellent Fit If You</w:t>
+              <w:t xml:space="preserve">You'd Be </w:t>
+            </w:r>
+            <w:proofErr w:type="gramStart"/>
+            <w:r>
+              <w:rPr>
+                <w:rStyle w:val="Strong"/>
+                <w:rFonts w:ascii="Segoe UI" w:eastAsiaTheme="majorEastAsia" w:hAnsi="Segoe UI" w:cs="Segoe UI"/>
+                <w:sz w:val="21"/>
+                <w:szCs w:val="21"/>
+                <w:u w:val="single"/>
+                <w:bdr w:val="none" w:sz="0" w:space="0" w:color="auto" w:frame="1"/>
+              </w:rPr>
+              <w:t>An</w:t>
+            </w:r>
+            <w:proofErr w:type="gramEnd"/>
+            <w:r>
+              <w:rPr>
+                <w:rStyle w:val="Strong"/>
+                <w:rFonts w:ascii="Segoe UI" w:eastAsiaTheme="majorEastAsia" w:hAnsi="Segoe UI" w:cs="Segoe UI"/>
+                <w:sz w:val="21"/>
+                <w:szCs w:val="21"/>
+                <w:u w:val="single"/>
+                <w:bdr w:val="none" w:sz="0" w:space="0" w:color="auto" w:frame="1"/>
+              </w:rPr>
+              <w:t xml:space="preserve"> Excellent Fit If You</w:t>
             </w:r>
             <w:r>
               <w:rPr>
@@ -4876,7 +5270,29 @@
                 <w:bdr w:val="none" w:sz="0" w:space="0" w:color="auto" w:frame="1"/>
                 <w:shd w:val="clear" w:color="auto" w:fill="FFFFFF"/>
               </w:rPr>
-              <w:t xml:space="preserve">Have the ability to be self-directed and be effective working independently, yet feel equally </w:t>
+              <w:t xml:space="preserve">Have the ability to be self-directed and be effective working </w:t>
+            </w:r>
+            <w:proofErr w:type="gramStart"/>
+            <w:r>
+              <w:rPr>
+                <w:rFonts w:ascii="Segoe UI" w:hAnsi="Segoe UI" w:cs="Segoe UI"/>
+                <w:sz w:val="21"/>
+                <w:szCs w:val="21"/>
+                <w:bdr w:val="none" w:sz="0" w:space="0" w:color="auto" w:frame="1"/>
+                <w:shd w:val="clear" w:color="auto" w:fill="FFFFFF"/>
+              </w:rPr>
+              <w:t>independently, yet</w:t>
+            </w:r>
+            <w:proofErr w:type="gramEnd"/>
+            <w:r>
+              <w:rPr>
+                <w:rFonts w:ascii="Segoe UI" w:hAnsi="Segoe UI" w:cs="Segoe UI"/>
+                <w:sz w:val="21"/>
+                <w:szCs w:val="21"/>
+                <w:bdr w:val="none" w:sz="0" w:space="0" w:color="auto" w:frame="1"/>
+                <w:shd w:val="clear" w:color="auto" w:fill="FFFFFF"/>
+              </w:rPr>
+              <w:t xml:space="preserve"> feel equally </w:t>
             </w:r>
             <w:r>
               <w:rPr>
@@ -5321,8 +5737,20 @@
                 <w:shd w:val="clear" w:color="auto" w:fill="FFFFFF"/>
               </w:rPr>
               <w:br/>
-              <w:t>We like to think that we are helping make the internet safer. Our team is spread across more than 35 countries and we are proud to continually be recognized as a great place to work. Culture is critical to us, and we are transparent about our vision and principles .</w:t>
+              <w:t xml:space="preserve">We like to think that we are helping make the internet safer. Our team is spread across more than 35 countries and we are proud to continually be recognized as a great place to work. Culture is critical to us, and we are transparent about our vision and </w:t>
             </w:r>
+            <w:proofErr w:type="gramStart"/>
+            <w:r>
+              <w:rPr>
+                <w:rFonts w:ascii="Segoe UI" w:hAnsi="Segoe UI" w:cs="Segoe UI"/>
+                <w:sz w:val="21"/>
+                <w:szCs w:val="21"/>
+                <w:bdr w:val="none" w:sz="0" w:space="0" w:color="auto" w:frame="1"/>
+                <w:shd w:val="clear" w:color="auto" w:fill="FFFFFF"/>
+              </w:rPr>
+              <w:t>principles .</w:t>
+            </w:r>
+            <w:proofErr w:type="gramEnd"/>
             <w:r>
               <w:rPr>
                 <w:rFonts w:ascii="Segoe UI" w:hAnsi="Segoe UI" w:cs="Segoe UI"/>
@@ -5524,7 +5952,23 @@
           <w:rFonts w:asciiTheme="minorHAnsi" w:hAnsiTheme="minorHAnsi"/>
           <w:color w:val="000000" w:themeColor="text1"/>
         </w:rPr>
-        <w:t>Knowledge in fullstack applications</w:t>
+        <w:t xml:space="preserve">Knowledge in </w:t>
+      </w:r>
+      <w:proofErr w:type="spellStart"/>
+      <w:r>
+        <w:rPr>
+          <w:rFonts w:asciiTheme="minorHAnsi" w:hAnsiTheme="minorHAnsi"/>
+          <w:color w:val="000000" w:themeColor="text1"/>
+        </w:rPr>
+        <w:t>fullstack</w:t>
+      </w:r>
+      <w:proofErr w:type="spellEnd"/>
+      <w:r>
+        <w:rPr>
+          <w:rFonts w:asciiTheme="minorHAnsi" w:hAnsiTheme="minorHAnsi"/>
+          <w:color w:val="000000" w:themeColor="text1"/>
+        </w:rPr>
+        <w:t xml:space="preserve"> applications</w:t>
       </w:r>
     </w:p>
     <w:p>
@@ -5614,8 +6058,17 @@
           <w:rFonts w:asciiTheme="minorHAnsi" w:hAnsiTheme="minorHAnsi"/>
           <w:color w:val="000000" w:themeColor="text1"/>
         </w:rPr>
-        <w:t>Lover of learning, persistent person, loves change</w:t>
-      </w:r>
+        <w:t xml:space="preserve">Lover of learning, persistent person, loves </w:t>
+      </w:r>
+      <w:proofErr w:type="gramStart"/>
+      <w:r>
+        <w:rPr>
+          <w:rFonts w:asciiTheme="minorHAnsi" w:hAnsiTheme="minorHAnsi"/>
+          <w:color w:val="000000" w:themeColor="text1"/>
+        </w:rPr>
+        <w:t>change</w:t>
+      </w:r>
+      <w:proofErr w:type="gramEnd"/>
     </w:p>
     <w:p>
       <w:pPr>
@@ -5661,7 +6114,29 @@
           <w:szCs w:val="23"/>
           <w:shd w:val="clear" w:color="auto" w:fill="FFFFFF"/>
         </w:rPr>
-        <w:t>Review snippet of code in Node.js. What would you do to make it production ready  </w:t>
+        <w:t xml:space="preserve">Review snippet of code in Node.js. What would you do to make it production </w:t>
+      </w:r>
+      <w:proofErr w:type="gramStart"/>
+      <w:r>
+        <w:rPr>
+          <w:rFonts w:ascii="Lato" w:hAnsi="Lato"/>
+          <w:color w:val="404040"/>
+          <w:sz w:val="23"/>
+          <w:szCs w:val="23"/>
+          <w:shd w:val="clear" w:color="auto" w:fill="FFFFFF"/>
+        </w:rPr>
+        <w:t>ready</w:t>
+      </w:r>
+      <w:proofErr w:type="gramEnd"/>
+      <w:r>
+        <w:rPr>
+          <w:rFonts w:ascii="Lato" w:hAnsi="Lato"/>
+          <w:color w:val="404040"/>
+          <w:sz w:val="23"/>
+          <w:szCs w:val="23"/>
+          <w:shd w:val="clear" w:color="auto" w:fill="FFFFFF"/>
+        </w:rPr>
+        <w:t xml:space="preserve">  </w:t>
       </w:r>
     </w:p>
     <w:p>
@@ -5973,6 +6448,7 @@
         </w:rPr>
         <w:t xml:space="preserve">, who has proven history of going from knowing nothing about programming into getting a job at the industry, and my passion </w:t>
       </w:r>
+      <w:proofErr w:type="gramStart"/>
       <w:r>
         <w:rPr>
           <w:rFonts w:asciiTheme="minorHAnsi" w:hAnsiTheme="minorHAnsi"/>
@@ -5985,7 +6461,15 @@
           <w:rFonts w:asciiTheme="minorHAnsi" w:hAnsiTheme="minorHAnsi"/>
           <w:color w:val="000000" w:themeColor="text1"/>
         </w:rPr>
-        <w:t xml:space="preserve"> learning is still going </w:t>
+        <w:t xml:space="preserve"> learning</w:t>
+      </w:r>
+      <w:proofErr w:type="gramEnd"/>
+      <w:r>
+        <w:rPr>
+          <w:rFonts w:asciiTheme="minorHAnsi" w:hAnsiTheme="minorHAnsi"/>
+          <w:color w:val="000000" w:themeColor="text1"/>
+        </w:rPr>
+        <w:t xml:space="preserve"> is still going </w:t>
       </w:r>
       <w:r>
         <w:rPr>
@@ -6480,12 +6964,14 @@
         </w:rPr>
         <w:t xml:space="preserve">. </w:t>
       </w:r>
+      <w:proofErr w:type="spellStart"/>
       <w:r>
         <w:rPr>
           <w:rFonts w:asciiTheme="minorHAnsi" w:eastAsia="Batang" w:hAnsiTheme="minorHAnsi" w:cstheme="minorHAnsi" w:hint="eastAsia"/>
         </w:rPr>
         <w:t>일할때</w:t>
       </w:r>
+      <w:proofErr w:type="spellEnd"/>
       <w:r>
         <w:rPr>
           <w:rFonts w:asciiTheme="minorHAnsi" w:eastAsia="Batang" w:hAnsiTheme="minorHAnsi" w:cstheme="minorHAnsi" w:hint="eastAsia"/>
@@ -6798,12 +7284,14 @@
         </w:rPr>
         <w:t xml:space="preserve">. </w:t>
       </w:r>
+      <w:proofErr w:type="spellStart"/>
       <w:r>
         <w:rPr>
           <w:rFonts w:asciiTheme="minorHAnsi" w:eastAsia="Batang" w:hAnsiTheme="minorHAnsi" w:cstheme="minorHAnsi" w:hint="eastAsia"/>
         </w:rPr>
         <w:t>그로인해</w:t>
       </w:r>
+      <w:proofErr w:type="spellEnd"/>
       <w:r>
         <w:rPr>
           <w:rFonts w:asciiTheme="minorHAnsi" w:eastAsia="Batang" w:hAnsiTheme="minorHAnsi" w:cstheme="minorHAnsi" w:hint="eastAsia"/>
@@ -7140,12 +7628,14 @@
         </w:rPr>
         <w:t xml:space="preserve"> </w:t>
       </w:r>
+      <w:proofErr w:type="spellStart"/>
       <w:r>
         <w:rPr>
           <w:rFonts w:asciiTheme="minorHAnsi" w:eastAsia="Batang" w:hAnsiTheme="minorHAnsi" w:cstheme="minorHAnsi" w:hint="eastAsia"/>
         </w:rPr>
         <w:t>하게되었습니다</w:t>
       </w:r>
+      <w:proofErr w:type="spellEnd"/>
       <w:r>
         <w:rPr>
           <w:rFonts w:asciiTheme="minorHAnsi" w:eastAsia="Batang" w:hAnsiTheme="minorHAnsi" w:cstheme="minorHAnsi"/>
@@ -7242,12 +7732,14 @@
         </w:rPr>
         <w:t xml:space="preserve"> </w:t>
       </w:r>
+      <w:proofErr w:type="spellStart"/>
       <w:r>
         <w:rPr>
           <w:rFonts w:asciiTheme="minorHAnsi" w:eastAsia="Batang" w:hAnsiTheme="minorHAnsi" w:cstheme="minorHAnsi"/>
         </w:rPr>
         <w:t>leetcode</w:t>
       </w:r>
+      <w:proofErr w:type="spellEnd"/>
       <w:r>
         <w:rPr>
           <w:rFonts w:asciiTheme="minorHAnsi" w:eastAsia="Batang" w:hAnsiTheme="minorHAnsi" w:cstheme="minorHAnsi" w:hint="eastAsia"/>
@@ -7260,6 +7752,7 @@
         </w:rPr>
         <w:t xml:space="preserve"> </w:t>
       </w:r>
+      <w:proofErr w:type="spellStart"/>
       <w:r>
         <w:rPr>
           <w:rFonts w:asciiTheme="minorHAnsi" w:eastAsia="Batang" w:hAnsiTheme="minorHAnsi" w:cstheme="minorHAnsi"/>
@@ -7272,6 +7765,7 @@
         </w:rPr>
         <w:t>를</w:t>
       </w:r>
+      <w:proofErr w:type="spellEnd"/>
       <w:r>
         <w:rPr>
           <w:rFonts w:asciiTheme="minorHAnsi" w:eastAsia="Batang" w:hAnsiTheme="minorHAnsi" w:cstheme="minorHAnsi" w:hint="eastAsia"/>
@@ -7326,12 +7820,14 @@
         </w:rPr>
         <w:t xml:space="preserve"> </w:t>
       </w:r>
+      <w:proofErr w:type="spellStart"/>
       <w:r>
         <w:rPr>
           <w:rFonts w:asciiTheme="minorHAnsi" w:eastAsia="Batang" w:hAnsiTheme="minorHAnsi" w:cstheme="minorHAnsi" w:hint="eastAsia"/>
         </w:rPr>
         <w:t>연습했었고</w:t>
       </w:r>
+      <w:proofErr w:type="spellEnd"/>
       <w:r>
         <w:rPr>
           <w:rFonts w:asciiTheme="minorHAnsi" w:eastAsia="Batang" w:hAnsiTheme="minorHAnsi" w:cstheme="minorHAnsi" w:hint="eastAsia"/>
@@ -7374,12 +7870,14 @@
         </w:rPr>
         <w:t xml:space="preserve"> </w:t>
       </w:r>
+      <w:proofErr w:type="spellStart"/>
       <w:r>
         <w:rPr>
           <w:rFonts w:asciiTheme="minorHAnsi" w:eastAsia="Batang" w:hAnsiTheme="minorHAnsi" w:cstheme="minorHAnsi" w:hint="eastAsia"/>
         </w:rPr>
         <w:t>돌아올때</w:t>
       </w:r>
+      <w:proofErr w:type="spellEnd"/>
       <w:r>
         <w:rPr>
           <w:rFonts w:asciiTheme="minorHAnsi" w:eastAsia="Batang" w:hAnsiTheme="minorHAnsi" w:cstheme="minorHAnsi" w:hint="eastAsia"/>
@@ -7398,12 +7896,14 @@
         </w:rPr>
         <w:t xml:space="preserve"> </w:t>
       </w:r>
+      <w:proofErr w:type="spellStart"/>
       <w:r>
         <w:rPr>
           <w:rFonts w:asciiTheme="minorHAnsi" w:eastAsia="Batang" w:hAnsiTheme="minorHAnsi" w:cstheme="minorHAnsi"/>
         </w:rPr>
         <w:t>pushup</w:t>
       </w:r>
+      <w:proofErr w:type="spellEnd"/>
       <w:r>
         <w:rPr>
           <w:rFonts w:asciiTheme="minorHAnsi" w:eastAsia="Batang" w:hAnsiTheme="minorHAnsi" w:cstheme="minorHAnsi" w:hint="eastAsia"/>
@@ -7512,12 +8012,14 @@
         </w:rPr>
         <w:t xml:space="preserve"> </w:t>
       </w:r>
+      <w:proofErr w:type="spellStart"/>
       <w:r>
         <w:rPr>
           <w:rFonts w:asciiTheme="minorHAnsi" w:eastAsia="Batang" w:hAnsiTheme="minorHAnsi" w:cstheme="minorHAnsi" w:hint="eastAsia"/>
         </w:rPr>
         <w:t>외었습니다</w:t>
       </w:r>
+      <w:proofErr w:type="spellEnd"/>
       <w:r>
         <w:rPr>
           <w:rFonts w:asciiTheme="minorHAnsi" w:eastAsia="Batang" w:hAnsiTheme="minorHAnsi" w:cstheme="minorHAnsi" w:hint="eastAsia"/>
@@ -7566,24 +8068,28 @@
         </w:rPr>
         <w:t xml:space="preserve"> </w:t>
       </w:r>
+      <w:proofErr w:type="spellStart"/>
       <w:r>
         <w:rPr>
           <w:rFonts w:asciiTheme="minorHAnsi" w:eastAsia="Batang" w:hAnsiTheme="minorHAnsi" w:cstheme="minorHAnsi" w:hint="eastAsia"/>
         </w:rPr>
         <w:t>문제풀고</w:t>
       </w:r>
+      <w:proofErr w:type="spellEnd"/>
       <w:r>
         <w:rPr>
           <w:rFonts w:asciiTheme="minorHAnsi" w:eastAsia="Batang" w:hAnsiTheme="minorHAnsi" w:cstheme="minorHAnsi" w:hint="eastAsia"/>
         </w:rPr>
         <w:t xml:space="preserve"> </w:t>
       </w:r>
+      <w:proofErr w:type="spellStart"/>
       <w:r>
         <w:rPr>
           <w:rFonts w:asciiTheme="minorHAnsi" w:eastAsia="Batang" w:hAnsiTheme="minorHAnsi" w:cstheme="minorHAnsi" w:hint="eastAsia"/>
         </w:rPr>
         <w:t>막혔을때나</w:t>
       </w:r>
+      <w:proofErr w:type="spellEnd"/>
       <w:r>
         <w:rPr>
           <w:rFonts w:asciiTheme="minorHAnsi" w:eastAsia="Batang" w:hAnsiTheme="minorHAnsi" w:cstheme="minorHAnsi" w:hint="eastAsia"/>
@@ -7614,12 +8120,14 @@
         </w:rPr>
         <w:t xml:space="preserve"> </w:t>
       </w:r>
+      <w:proofErr w:type="spellStart"/>
       <w:r>
         <w:rPr>
           <w:rFonts w:asciiTheme="minorHAnsi" w:eastAsia="Batang" w:hAnsiTheme="minorHAnsi" w:cstheme="minorHAnsi" w:hint="eastAsia"/>
         </w:rPr>
         <w:t>걸릴때</w:t>
       </w:r>
+      <w:proofErr w:type="spellEnd"/>
       <w:r>
         <w:rPr>
           <w:rFonts w:asciiTheme="minorHAnsi" w:eastAsia="Batang" w:hAnsiTheme="minorHAnsi" w:cstheme="minorHAnsi" w:hint="eastAsia"/>
@@ -7686,12 +8194,14 @@
         </w:rPr>
         <w:t xml:space="preserve"> </w:t>
       </w:r>
+      <w:proofErr w:type="spellStart"/>
       <w:r>
         <w:rPr>
           <w:rFonts w:asciiTheme="minorHAnsi" w:eastAsia="Batang" w:hAnsiTheme="minorHAnsi" w:cstheme="minorHAnsi" w:hint="eastAsia"/>
         </w:rPr>
         <w:t>걸리는거야</w:t>
       </w:r>
+      <w:proofErr w:type="spellEnd"/>
       <w:r>
         <w:rPr>
           <w:rFonts w:asciiTheme="minorHAnsi" w:eastAsia="Batang" w:hAnsiTheme="minorHAnsi" w:cstheme="minorHAnsi" w:hint="eastAsia"/>
@@ -8202,7 +8712,21 @@
         <w:rPr>
           <w:rFonts w:asciiTheme="minorHAnsi" w:eastAsia="Batang" w:hAnsiTheme="minorHAnsi" w:cstheme="minorHAnsi"/>
         </w:rPr>
-        <w:t>I have experience of working with team members from different departments. Together, we’ve built over 300 forms and I could use this experience and experitise in benefit of company</w:t>
+        <w:t xml:space="preserve">I have experience of working with team members from different departments. Together, we’ve built over 300 forms and I could use this experience and </w:t>
+      </w:r>
+      <w:proofErr w:type="spellStart"/>
+      <w:r>
+        <w:rPr>
+          <w:rFonts w:asciiTheme="minorHAnsi" w:eastAsia="Batang" w:hAnsiTheme="minorHAnsi" w:cstheme="minorHAnsi"/>
+        </w:rPr>
+        <w:t>experitise</w:t>
+      </w:r>
+      <w:proofErr w:type="spellEnd"/>
+      <w:r>
+        <w:rPr>
+          <w:rFonts w:asciiTheme="minorHAnsi" w:eastAsia="Batang" w:hAnsiTheme="minorHAnsi" w:cstheme="minorHAnsi"/>
+        </w:rPr>
+        <w:t xml:space="preserve"> in benefit of company</w:t>
       </w:r>
     </w:p>
     <w:p>
@@ -8251,7 +8775,23 @@
           <w:rFonts w:asciiTheme="minorHAnsi" w:hAnsiTheme="minorHAnsi"/>
           <w:color w:val="000000" w:themeColor="text1"/>
         </w:rPr>
-        <w:t>I am a dedicated self-learner with proven history of self-learning in web development and securing a job at SiteMax Systems</w:t>
+        <w:t xml:space="preserve">I am a dedicated self-learner with proven history of self-learning in web development and securing a job at </w:t>
+      </w:r>
+      <w:proofErr w:type="spellStart"/>
+      <w:r>
+        <w:rPr>
+          <w:rFonts w:asciiTheme="minorHAnsi" w:hAnsiTheme="minorHAnsi"/>
+          <w:color w:val="000000" w:themeColor="text1"/>
+        </w:rPr>
+        <w:t>SiteMax</w:t>
+      </w:r>
+      <w:proofErr w:type="spellEnd"/>
+      <w:r>
+        <w:rPr>
+          <w:rFonts w:asciiTheme="minorHAnsi" w:hAnsiTheme="minorHAnsi"/>
+          <w:color w:val="000000" w:themeColor="text1"/>
+        </w:rPr>
+        <w:t xml:space="preserve"> Systems</w:t>
       </w:r>
     </w:p>
     <w:p>
@@ -8333,7 +8873,21 @@
         <w:rPr>
           <w:rFonts w:asciiTheme="minorHAnsi" w:eastAsia="Batang" w:hAnsiTheme="minorHAnsi" w:cstheme="minorHAnsi"/>
         </w:rPr>
-        <w:t>Story about building bash program for sitemax 3</w:t>
+        <w:t xml:space="preserve">Story about building bash program for </w:t>
+      </w:r>
+      <w:proofErr w:type="spellStart"/>
+      <w:r>
+        <w:rPr>
+          <w:rFonts w:asciiTheme="minorHAnsi" w:eastAsia="Batang" w:hAnsiTheme="minorHAnsi" w:cstheme="minorHAnsi"/>
+        </w:rPr>
+        <w:t>sitemax</w:t>
+      </w:r>
+      <w:proofErr w:type="spellEnd"/>
+      <w:r>
+        <w:rPr>
+          <w:rFonts w:asciiTheme="minorHAnsi" w:eastAsia="Batang" w:hAnsiTheme="minorHAnsi" w:cstheme="minorHAnsi"/>
+        </w:rPr>
+        <w:t xml:space="preserve"> 3</w:t>
       </w:r>
     </w:p>
     <w:p>
@@ -8346,7 +8900,23 @@
         <w:shd w:val="clear" w:color="auto" w:fill="FFFFFF"/>
       </w:pPr>
       <w:r>
-        <w:t>James wanted to attend buildex with his cool new app SiteMax 3 built entirely using Ionic Framework</w:t>
+        <w:t xml:space="preserve">James wanted to attend </w:t>
+      </w:r>
+      <w:proofErr w:type="spellStart"/>
+      <w:r>
+        <w:t>buildex</w:t>
+      </w:r>
+      <w:proofErr w:type="spellEnd"/>
+      <w:r>
+        <w:t xml:space="preserve"> with his cool new app </w:t>
+      </w:r>
+      <w:proofErr w:type="spellStart"/>
+      <w:r>
+        <w:t>SiteMax</w:t>
+      </w:r>
+      <w:proofErr w:type="spellEnd"/>
+      <w:r>
+        <w:t xml:space="preserve"> 3 built entirely using Ionic Framework</w:t>
       </w:r>
     </w:p>
     <w:p>
@@ -8372,7 +8942,15 @@
         <w:shd w:val="clear" w:color="auto" w:fill="FFFFFF"/>
       </w:pPr>
       <w:r>
-        <w:t>Each build took about 20 minutes (literarly)</w:t>
+        <w:t>Each build took about 20 minutes (</w:t>
+      </w:r>
+      <w:proofErr w:type="spellStart"/>
+      <w:r>
+        <w:t>literarly</w:t>
+      </w:r>
+      <w:proofErr w:type="spellEnd"/>
+      <w:r>
+        <w:t>)</w:t>
       </w:r>
     </w:p>
     <w:p>
@@ -8563,7 +9141,15 @@
         <w:shd w:val="clear" w:color="auto" w:fill="FFFFFF"/>
       </w:pPr>
       <w:r>
-        <w:t>To start, I looked at some works done by others and learned that it didn’t look too great. The font was large, the resulting PDF it generated looked too basic (in seires of table)</w:t>
+        <w:t xml:space="preserve">To start, I looked at some works done by others and learned that it didn’t look too great. The font was large, the resulting PDF it generated looked too basic (in </w:t>
+      </w:r>
+      <w:proofErr w:type="spellStart"/>
+      <w:r>
+        <w:t>seires</w:t>
+      </w:r>
+      <w:proofErr w:type="spellEnd"/>
+      <w:r>
+        <w:t xml:space="preserve"> of table)</w:t>
       </w:r>
     </w:p>
     <w:p>
@@ -8603,7 +9189,15 @@
         <w:shd w:val="clear" w:color="auto" w:fill="FFFFFF"/>
       </w:pPr>
       <w:r>
-        <w:t>I began improving it’s UI day during the off hours. I played around with CSS and PHP (it was used to template the pdf) and made incremental improvements until it looked great</w:t>
+        <w:t xml:space="preserve">I began improving </w:t>
+      </w:r>
+      <w:proofErr w:type="gramStart"/>
+      <w:r>
+        <w:t>it’s</w:t>
+      </w:r>
+      <w:proofErr w:type="gramEnd"/>
+      <w:r>
+        <w:t xml:space="preserve"> UI day during the off hours. I played around with CSS and PHP (it was used to template the pdf) and made incremental improvements until it looked great</w:t>
       </w:r>
     </w:p>
     <w:p>
@@ -8721,7 +9315,21 @@
         <w:rPr>
           <w:rFonts w:asciiTheme="minorHAnsi" w:eastAsia="Batang" w:hAnsiTheme="minorHAnsi" w:cstheme="minorHAnsi"/>
         </w:rPr>
-        <w:t>I wrote bash program to do all of above in fewest key strokes possible, but still maintaining quality</w:t>
+        <w:t xml:space="preserve">I wrote bash program to do all of above in fewest </w:t>
+      </w:r>
+      <w:proofErr w:type="gramStart"/>
+      <w:r>
+        <w:rPr>
+          <w:rFonts w:asciiTheme="minorHAnsi" w:eastAsia="Batang" w:hAnsiTheme="minorHAnsi" w:cstheme="minorHAnsi"/>
+        </w:rPr>
+        <w:t>key strokes</w:t>
+      </w:r>
+      <w:proofErr w:type="gramEnd"/>
+      <w:r>
+        <w:rPr>
+          <w:rFonts w:asciiTheme="minorHAnsi" w:eastAsia="Batang" w:hAnsiTheme="minorHAnsi" w:cstheme="minorHAnsi"/>
+        </w:rPr>
+        <w:t xml:space="preserve"> possible, but still maintaining quality</w:t>
       </w:r>
     </w:p>
     <w:p>
@@ -8901,7 +9509,21 @@
         <w:rPr>
           <w:rFonts w:asciiTheme="minorHAnsi" w:eastAsia="Batang" w:hAnsiTheme="minorHAnsi" w:cstheme="minorHAnsi"/>
         </w:rPr>
-        <w:t>So much so that later James and Christian would complement that we need more of Moe and Nikolay (my senior) at SiteMax Systems</w:t>
+        <w:t xml:space="preserve">So much so that later James and Christian would complement that we need more of Moe and Nikolay (my senior) at </w:t>
+      </w:r>
+      <w:proofErr w:type="spellStart"/>
+      <w:r>
+        <w:rPr>
+          <w:rFonts w:asciiTheme="minorHAnsi" w:eastAsia="Batang" w:hAnsiTheme="minorHAnsi" w:cstheme="minorHAnsi"/>
+        </w:rPr>
+        <w:t>SiteMax</w:t>
+      </w:r>
+      <w:proofErr w:type="spellEnd"/>
+      <w:r>
+        <w:rPr>
+          <w:rFonts w:asciiTheme="minorHAnsi" w:eastAsia="Batang" w:hAnsiTheme="minorHAnsi" w:cstheme="minorHAnsi"/>
+        </w:rPr>
+        <w:t xml:space="preserve"> Systems</w:t>
       </w:r>
     </w:p>
     <w:p>
@@ -9005,7 +9627,15 @@
         <w:shd w:val="clear" w:color="auto" w:fill="FFFFFF"/>
       </w:pPr>
       <w:r>
-        <w:t>He looked at the form and said “Moe could you work on this again?”</w:t>
+        <w:t xml:space="preserve">He looked at the form and </w:t>
+      </w:r>
+      <w:proofErr w:type="gramStart"/>
+      <w:r>
+        <w:t>said</w:t>
+      </w:r>
+      <w:proofErr w:type="gramEnd"/>
+      <w:r>
+        <w:t xml:space="preserve"> “Moe could you work on this again?”</w:t>
       </w:r>
     </w:p>
     <w:p>
@@ -9071,7 +9701,15 @@
       </w:pPr>
       <w:r>
         <w:lastRenderedPageBreak/>
-        <w:t>I went back to my seat, revised my form, and walked over with him and did couple of iternations until all was okay.</w:t>
+        <w:t xml:space="preserve">I went back to my seat, revised my form, and walked over with him and did couple of </w:t>
+      </w:r>
+      <w:proofErr w:type="spellStart"/>
+      <w:r>
+        <w:t>iternations</w:t>
+      </w:r>
+      <w:proofErr w:type="spellEnd"/>
+      <w:r>
+        <w:t xml:space="preserve"> until all was okay.</w:t>
       </w:r>
     </w:p>
     <w:p>
@@ -9223,7 +9861,15 @@
         <w:shd w:val="clear" w:color="auto" w:fill="FFFFFF"/>
       </w:pPr>
       <w:r>
-        <w:t>Jake was clearly frustrated and I assured him, hey it’s not a problem. I will get it done</w:t>
+        <w:t xml:space="preserve">Jake was clearly </w:t>
+      </w:r>
+      <w:proofErr w:type="gramStart"/>
+      <w:r>
+        <w:t>frustrated</w:t>
+      </w:r>
+      <w:proofErr w:type="gramEnd"/>
+      <w:r>
+        <w:t xml:space="preserve"> and I assured him, hey it’s not a problem. I will get it done</w:t>
       </w:r>
     </w:p>
     <w:p>
@@ -9236,7 +9882,15 @@
         <w:shd w:val="clear" w:color="auto" w:fill="FFFFFF"/>
       </w:pPr>
       <w:r>
-        <w:t>It took couple of revisions but when it was complete, and deployed to their system, Jake came rushing in and said “Hey Moe, I showed this to client and she said It’s Christmas. Christmas has come early. Thank you so much!!”</w:t>
+        <w:t xml:space="preserve">It took couple of revisions but when it was complete, and deployed to their system, Jake came rushing in and said “Hey Moe, I showed this to </w:t>
+      </w:r>
+      <w:proofErr w:type="gramStart"/>
+      <w:r>
+        <w:t>client</w:t>
+      </w:r>
+      <w:proofErr w:type="gramEnd"/>
+      <w:r>
+        <w:t xml:space="preserve"> and she said It’s Christmas. Christmas has come early. Thank you so much!!”</w:t>
       </w:r>
     </w:p>
     <w:p>
@@ -9312,7 +9966,21 @@
         <w:rPr>
           <w:rFonts w:asciiTheme="minorHAnsi" w:eastAsia="Batang" w:hAnsiTheme="minorHAnsi" w:cstheme="minorHAnsi"/>
         </w:rPr>
-        <w:t>It was to secure the client and join him to SiteMax Systems</w:t>
+        <w:t xml:space="preserve">It was to secure the client and join him to </w:t>
+      </w:r>
+      <w:proofErr w:type="spellStart"/>
+      <w:r>
+        <w:rPr>
+          <w:rFonts w:asciiTheme="minorHAnsi" w:eastAsia="Batang" w:hAnsiTheme="minorHAnsi" w:cstheme="minorHAnsi"/>
+        </w:rPr>
+        <w:t>SiteMax</w:t>
+      </w:r>
+      <w:proofErr w:type="spellEnd"/>
+      <w:r>
+        <w:rPr>
+          <w:rFonts w:asciiTheme="minorHAnsi" w:eastAsia="Batang" w:hAnsiTheme="minorHAnsi" w:cstheme="minorHAnsi"/>
+        </w:rPr>
+        <w:t xml:space="preserve"> Systems</w:t>
       </w:r>
     </w:p>
     <w:p>
@@ -9329,11 +9997,19 @@
           <w:rFonts w:asciiTheme="minorHAnsi" w:eastAsia="Batang" w:hAnsiTheme="minorHAnsi" w:cstheme="minorHAnsi"/>
         </w:rPr>
       </w:pPr>
-      <w:r>
-        <w:rPr>
-          <w:rFonts w:asciiTheme="minorHAnsi" w:eastAsia="Batang" w:hAnsiTheme="minorHAnsi" w:cstheme="minorHAnsi"/>
-        </w:rPr>
-        <w:t xml:space="preserve">So using the tool I have built during the off hours, or </w:t>
+      <w:proofErr w:type="gramStart"/>
+      <w:r>
+        <w:rPr>
+          <w:rFonts w:asciiTheme="minorHAnsi" w:eastAsia="Batang" w:hAnsiTheme="minorHAnsi" w:cstheme="minorHAnsi"/>
+        </w:rPr>
+        <w:t>So</w:t>
+      </w:r>
+      <w:proofErr w:type="gramEnd"/>
+      <w:r>
+        <w:rPr>
+          <w:rFonts w:asciiTheme="minorHAnsi" w:eastAsia="Batang" w:hAnsiTheme="minorHAnsi" w:cstheme="minorHAnsi"/>
+        </w:rPr>
+        <w:t xml:space="preserve"> using the tool I have built during the off hours, or </w:t>
       </w:r>
     </w:p>
     <w:p>
@@ -9418,7 +10094,23 @@
           <w:rFonts w:asciiTheme="minorHAnsi" w:hAnsiTheme="minorHAnsi"/>
           <w:color w:val="000000" w:themeColor="text1"/>
         </w:rPr>
-        <w:t>securing a job at SiteMax Systems</w:t>
+        <w:t xml:space="preserve">securing a job at </w:t>
+      </w:r>
+      <w:proofErr w:type="spellStart"/>
+      <w:r>
+        <w:rPr>
+          <w:rFonts w:asciiTheme="minorHAnsi" w:hAnsiTheme="minorHAnsi"/>
+          <w:color w:val="000000" w:themeColor="text1"/>
+        </w:rPr>
+        <w:t>SiteMax</w:t>
+      </w:r>
+      <w:proofErr w:type="spellEnd"/>
+      <w:r>
+        <w:rPr>
+          <w:rFonts w:asciiTheme="minorHAnsi" w:hAnsiTheme="minorHAnsi"/>
+          <w:color w:val="000000" w:themeColor="text1"/>
+        </w:rPr>
+        <w:t xml:space="preserve"> Systems</w:t>
       </w:r>
     </w:p>
     <w:p>
@@ -9440,8 +10132,17 @@
           <w:rFonts w:asciiTheme="minorHAnsi" w:hAnsiTheme="minorHAnsi"/>
           <w:color w:val="000000" w:themeColor="text1"/>
         </w:rPr>
-        <w:t>Story about Getting a job at SiteMax</w:t>
-      </w:r>
+        <w:t xml:space="preserve">Story about Getting a job at </w:t>
+      </w:r>
+      <w:proofErr w:type="spellStart"/>
+      <w:r>
+        <w:rPr>
+          <w:rFonts w:asciiTheme="minorHAnsi" w:hAnsiTheme="minorHAnsi"/>
+          <w:color w:val="000000" w:themeColor="text1"/>
+        </w:rPr>
+        <w:t>SiteMax</w:t>
+      </w:r>
+      <w:proofErr w:type="spellEnd"/>
     </w:p>
     <w:p>
       <w:pPr>
@@ -9511,7 +10212,35 @@
         <w:rPr>
           <w:rFonts w:asciiTheme="minorHAnsi" w:eastAsia="Batang" w:hAnsiTheme="minorHAnsi" w:cstheme="minorHAnsi"/>
         </w:rPr>
-        <w:t>I first did freelnancing, and I earned $1000 after an year</w:t>
+        <w:t xml:space="preserve">I first did </w:t>
+      </w:r>
+      <w:proofErr w:type="spellStart"/>
+      <w:r>
+        <w:rPr>
+          <w:rFonts w:asciiTheme="minorHAnsi" w:eastAsia="Batang" w:hAnsiTheme="minorHAnsi" w:cstheme="minorHAnsi"/>
+        </w:rPr>
+        <w:t>freelnancing</w:t>
+      </w:r>
+      <w:proofErr w:type="spellEnd"/>
+      <w:r>
+        <w:rPr>
+          <w:rFonts w:asciiTheme="minorHAnsi" w:eastAsia="Batang" w:hAnsiTheme="minorHAnsi" w:cstheme="minorHAnsi"/>
+        </w:rPr>
+        <w:t xml:space="preserve">, and I earned $1000 after </w:t>
+      </w:r>
+      <w:proofErr w:type="gramStart"/>
+      <w:r>
+        <w:rPr>
+          <w:rFonts w:asciiTheme="minorHAnsi" w:eastAsia="Batang" w:hAnsiTheme="minorHAnsi" w:cstheme="minorHAnsi"/>
+        </w:rPr>
+        <w:t>an</w:t>
+      </w:r>
+      <w:proofErr w:type="gramEnd"/>
+      <w:r>
+        <w:rPr>
+          <w:rFonts w:asciiTheme="minorHAnsi" w:eastAsia="Batang" w:hAnsiTheme="minorHAnsi" w:cstheme="minorHAnsi"/>
+        </w:rPr>
+        <w:t xml:space="preserve"> year</w:t>
       </w:r>
     </w:p>
     <w:p>
@@ -9549,11 +10278,19 @@
           <w:rFonts w:asciiTheme="minorHAnsi" w:eastAsia="Batang" w:hAnsiTheme="minorHAnsi" w:cstheme="minorHAnsi"/>
         </w:rPr>
       </w:pPr>
-      <w:r>
-        <w:rPr>
-          <w:rFonts w:asciiTheme="minorHAnsi" w:eastAsia="Batang" w:hAnsiTheme="minorHAnsi" w:cstheme="minorHAnsi"/>
-        </w:rPr>
-        <w:t>So I picked up only $1000 and left to Vancouver from Calgary</w:t>
+      <w:proofErr w:type="gramStart"/>
+      <w:r>
+        <w:rPr>
+          <w:rFonts w:asciiTheme="minorHAnsi" w:eastAsia="Batang" w:hAnsiTheme="minorHAnsi" w:cstheme="minorHAnsi"/>
+        </w:rPr>
+        <w:t>So</w:t>
+      </w:r>
+      <w:proofErr w:type="gramEnd"/>
+      <w:r>
+        <w:rPr>
+          <w:rFonts w:asciiTheme="minorHAnsi" w:eastAsia="Batang" w:hAnsiTheme="minorHAnsi" w:cstheme="minorHAnsi"/>
+        </w:rPr>
+        <w:t xml:space="preserve"> I picked up only $1000 and left to Vancouver from Calgary</w:t>
       </w:r>
     </w:p>
     <w:p>
@@ -9616,7 +10353,21 @@
         <w:rPr>
           <w:rFonts w:asciiTheme="minorHAnsi" w:eastAsia="Batang" w:hAnsiTheme="minorHAnsi" w:cstheme="minorHAnsi"/>
         </w:rPr>
-        <w:t>After 2 years, I got a job at SiteMax Systems thanks to my wonderful CEO, James Faulkner</w:t>
+        <w:t xml:space="preserve">After 2 years, I got a job at </w:t>
+      </w:r>
+      <w:proofErr w:type="spellStart"/>
+      <w:r>
+        <w:rPr>
+          <w:rFonts w:asciiTheme="minorHAnsi" w:eastAsia="Batang" w:hAnsiTheme="minorHAnsi" w:cstheme="minorHAnsi"/>
+        </w:rPr>
+        <w:t>SiteMax</w:t>
+      </w:r>
+      <w:proofErr w:type="spellEnd"/>
+      <w:r>
+        <w:rPr>
+          <w:rFonts w:asciiTheme="minorHAnsi" w:eastAsia="Batang" w:hAnsiTheme="minorHAnsi" w:cstheme="minorHAnsi"/>
+        </w:rPr>
+        <w:t xml:space="preserve"> Systems thanks to my wonderful CEO, James Faulkner</w:t>
       </w:r>
     </w:p>
     <w:p>
@@ -9638,8 +10389,17 @@
           <w:rFonts w:asciiTheme="minorHAnsi" w:hAnsiTheme="minorHAnsi"/>
           <w:color w:val="000000" w:themeColor="text1"/>
         </w:rPr>
-        <w:t>Story about practicing Algorithm at SiteMax</w:t>
-      </w:r>
+        <w:t xml:space="preserve">Story about practicing Algorithm at </w:t>
+      </w:r>
+      <w:proofErr w:type="spellStart"/>
+      <w:r>
+        <w:rPr>
+          <w:rFonts w:asciiTheme="minorHAnsi" w:hAnsiTheme="minorHAnsi"/>
+          <w:color w:val="000000" w:themeColor="text1"/>
+        </w:rPr>
+        <w:t>SiteMax</w:t>
+      </w:r>
+      <w:proofErr w:type="spellEnd"/>
     </w:p>
     <w:p>
       <w:pPr>
@@ -9660,7 +10420,21 @@
           <w:rFonts w:asciiTheme="minorHAnsi" w:eastAsia="Batang" w:hAnsiTheme="minorHAnsi" w:cstheme="minorHAnsi"/>
         </w:rPr>
         <w:lastRenderedPageBreak/>
-        <w:t>I was at SiteMax Systems, and I was</w:t>
+        <w:t xml:space="preserve">I was at </w:t>
+      </w:r>
+      <w:proofErr w:type="spellStart"/>
+      <w:r>
+        <w:rPr>
+          <w:rFonts w:asciiTheme="minorHAnsi" w:eastAsia="Batang" w:hAnsiTheme="minorHAnsi" w:cstheme="minorHAnsi"/>
+        </w:rPr>
+        <w:t>SiteMax</w:t>
+      </w:r>
+      <w:proofErr w:type="spellEnd"/>
+      <w:r>
+        <w:rPr>
+          <w:rFonts w:asciiTheme="minorHAnsi" w:eastAsia="Batang" w:hAnsiTheme="minorHAnsi" w:cstheme="minorHAnsi"/>
+        </w:rPr>
+        <w:t xml:space="preserve"> Systems, and I was</w:t>
       </w:r>
       <w:r>
         <w:rPr>
@@ -9837,7 +10611,21 @@
         <w:rPr>
           <w:rFonts w:asciiTheme="minorHAnsi" w:eastAsia="Batang" w:hAnsiTheme="minorHAnsi" w:cstheme="minorHAnsi"/>
         </w:rPr>
-        <w:t>Not only that, I taught peers over the video</w:t>
+        <w:t xml:space="preserve">Not only that, </w:t>
+      </w:r>
+      <w:proofErr w:type="gramStart"/>
+      <w:r>
+        <w:rPr>
+          <w:rFonts w:asciiTheme="minorHAnsi" w:eastAsia="Batang" w:hAnsiTheme="minorHAnsi" w:cstheme="minorHAnsi"/>
+        </w:rPr>
+        <w:t>I</w:t>
+      </w:r>
+      <w:proofErr w:type="gramEnd"/>
+      <w:r>
+        <w:rPr>
+          <w:rFonts w:asciiTheme="minorHAnsi" w:eastAsia="Batang" w:hAnsiTheme="minorHAnsi" w:cstheme="minorHAnsi"/>
+        </w:rPr>
+        <w:t xml:space="preserve"> taught peers over the video</w:t>
       </w:r>
     </w:p>
     <w:p>
@@ -9858,8 +10646,16 @@
         <w:rPr>
           <w:rFonts w:asciiTheme="minorHAnsi" w:eastAsia="Batang" w:hAnsiTheme="minorHAnsi" w:cstheme="minorHAnsi"/>
         </w:rPr>
-        <w:t>This helped me to become more relaxed at SiteMax</w:t>
-      </w:r>
+        <w:t xml:space="preserve">This helped me to become more relaxed at </w:t>
+      </w:r>
+      <w:proofErr w:type="spellStart"/>
+      <w:r>
+        <w:rPr>
+          <w:rFonts w:asciiTheme="minorHAnsi" w:eastAsia="Batang" w:hAnsiTheme="minorHAnsi" w:cstheme="minorHAnsi"/>
+        </w:rPr>
+        <w:t>SiteMax</w:t>
+      </w:r>
+      <w:proofErr w:type="spellEnd"/>
       <w:r>
         <w:rPr>
           <w:rFonts w:asciiTheme="minorHAnsi" w:eastAsia="Batang" w:hAnsiTheme="minorHAnsi" w:cstheme="minorHAnsi"/>
@@ -9897,7 +10693,21 @@
         <w:rPr>
           <w:rFonts w:asciiTheme="minorHAnsi" w:eastAsia="Batang" w:hAnsiTheme="minorHAnsi" w:cstheme="minorHAnsi"/>
         </w:rPr>
-        <w:t>I used this skillsets to train 4 developers at my company</w:t>
+        <w:t xml:space="preserve">I used </w:t>
+      </w:r>
+      <w:proofErr w:type="gramStart"/>
+      <w:r>
+        <w:rPr>
+          <w:rFonts w:asciiTheme="minorHAnsi" w:eastAsia="Batang" w:hAnsiTheme="minorHAnsi" w:cstheme="minorHAnsi"/>
+        </w:rPr>
+        <w:t>this skillsets</w:t>
+      </w:r>
+      <w:proofErr w:type="gramEnd"/>
+      <w:r>
+        <w:rPr>
+          <w:rFonts w:asciiTheme="minorHAnsi" w:eastAsia="Batang" w:hAnsiTheme="minorHAnsi" w:cstheme="minorHAnsi"/>
+        </w:rPr>
+        <w:t xml:space="preserve"> to train 4 developers at my company</w:t>
       </w:r>
     </w:p>
     <w:p>
@@ -10697,14 +11507,30 @@
           <w:rFonts w:asciiTheme="minorHAnsi" w:hAnsiTheme="minorHAnsi"/>
           <w:color w:val="000000" w:themeColor="text1"/>
         </w:rPr>
-        <w:t>I want to work for an organization where I grow my career as software engineer</w:t>
-      </w:r>
-      <w:r>
-        <w:rPr>
-          <w:rFonts w:asciiTheme="minorHAnsi" w:hAnsiTheme="minorHAnsi"/>
-          <w:color w:val="000000" w:themeColor="text1"/>
-        </w:rPr>
-        <w:t xml:space="preserve">, and be acknowledged that I am a </w:t>
+        <w:t xml:space="preserve">I want to work for an organization where I grow my career as software </w:t>
+      </w:r>
+      <w:proofErr w:type="gramStart"/>
+      <w:r>
+        <w:rPr>
+          <w:rFonts w:asciiTheme="minorHAnsi" w:hAnsiTheme="minorHAnsi"/>
+          <w:color w:val="000000" w:themeColor="text1"/>
+        </w:rPr>
+        <w:t>engineer</w:t>
+      </w:r>
+      <w:r>
+        <w:rPr>
+          <w:rFonts w:asciiTheme="minorHAnsi" w:hAnsiTheme="minorHAnsi"/>
+          <w:color w:val="000000" w:themeColor="text1"/>
+        </w:rPr>
+        <w:t>, and</w:t>
+      </w:r>
+      <w:proofErr w:type="gramEnd"/>
+      <w:r>
+        <w:rPr>
+          <w:rFonts w:asciiTheme="minorHAnsi" w:hAnsiTheme="minorHAnsi"/>
+          <w:color w:val="000000" w:themeColor="text1"/>
+        </w:rPr>
+        <w:t xml:space="preserve"> be acknowledged that I am a </w:t>
       </w:r>
       <w:r>
         <w:rPr>
@@ -11692,8 +12518,17 @@
           <w:rFonts w:asciiTheme="minorHAnsi" w:hAnsiTheme="minorHAnsi"/>
           <w:color w:val="000000" w:themeColor="text1"/>
         </w:rPr>
-        <w:t>What qualities do you think are most important for someone to excel in this position</w:t>
-      </w:r>
+        <w:t xml:space="preserve">What qualities do you think are most important for someone to excel in this </w:t>
+      </w:r>
+      <w:proofErr w:type="gramStart"/>
+      <w:r>
+        <w:rPr>
+          <w:rFonts w:asciiTheme="minorHAnsi" w:hAnsiTheme="minorHAnsi"/>
+          <w:color w:val="000000" w:themeColor="text1"/>
+        </w:rPr>
+        <w:t>position</w:t>
+      </w:r>
+      <w:proofErr w:type="gramEnd"/>
     </w:p>
     <w:p>
       <w:pPr>
@@ -11715,7 +12550,23 @@
           <w:rFonts w:asciiTheme="minorHAnsi" w:hAnsiTheme="minorHAnsi"/>
           <w:color w:val="000000" w:themeColor="text1"/>
         </w:rPr>
-        <w:t>The act of asking this questions shows that you are someone who is driven to excel. You want to know what it takes to succeed in this position</w:t>
+        <w:t xml:space="preserve">The act of asking </w:t>
+      </w:r>
+      <w:proofErr w:type="gramStart"/>
+      <w:r>
+        <w:rPr>
+          <w:rFonts w:asciiTheme="minorHAnsi" w:hAnsiTheme="minorHAnsi"/>
+          <w:color w:val="000000" w:themeColor="text1"/>
+        </w:rPr>
+        <w:t>this questions</w:t>
+      </w:r>
+      <w:proofErr w:type="gramEnd"/>
+      <w:r>
+        <w:rPr>
+          <w:rFonts w:asciiTheme="minorHAnsi" w:hAnsiTheme="minorHAnsi"/>
+          <w:color w:val="000000" w:themeColor="text1"/>
+        </w:rPr>
+        <w:t xml:space="preserve"> shows that you are someone who is driven to excel. You want to know what it takes to succeed in this position</w:t>
       </w:r>
     </w:p>
     <w:p>
@@ -11895,6 +12746,60 @@
           <w:shd w:val="clear" w:color="auto" w:fill="F2F7FE"/>
         </w:rPr>
       </w:pPr>
+      <w:r>
+        <w:rPr>
+          <w:rFonts w:asciiTheme="minorHAnsi" w:hAnsiTheme="minorHAnsi"/>
+          <w:color w:val="000000" w:themeColor="text1"/>
+        </w:rPr>
+        <w:t>Second</w:t>
+      </w:r>
+      <w:r>
+        <w:rPr>
+          <w:rFonts w:asciiTheme="minorHAnsi" w:hAnsiTheme="minorHAnsi"/>
+          <w:color w:val="000000" w:themeColor="text1"/>
+        </w:rPr>
+        <w:t xml:space="preserve"> practice: </w:t>
+      </w:r>
+      <w:hyperlink r:id="rId28" w:history="1">
+        <w:r>
+          <w:rPr>
+            <w:rStyle w:val="Hyperlink"/>
+            <w:rFonts w:asciiTheme="minorHAnsi" w:hAnsiTheme="minorHAnsi"/>
+          </w:rPr>
+          <w:t>https://app.biginterview.com/s/a6977f41b1</w:t>
+        </w:r>
+      </w:hyperlink>
+      <w:r>
+        <w:rPr>
+          <w:rFonts w:asciiTheme="minorHAnsi" w:hAnsiTheme="minorHAnsi"/>
+          <w:color w:val="000000" w:themeColor="text1"/>
+        </w:rPr>
+        <w:t xml:space="preserve"> </w:t>
+      </w:r>
+    </w:p>
+    <w:p>
+      <w:pPr>
+        <w:tabs>
+          <w:tab w:val="left" w:pos="6440"/>
+        </w:tabs>
+        <w:rPr>
+          <w:rFonts w:ascii="Arial" w:hAnsi="Arial" w:cs="Arial"/>
+          <w:color w:val="1F314A"/>
+          <w:shd w:val="clear" w:color="auto" w:fill="F2F7FE"/>
+        </w:rPr>
+      </w:pPr>
+    </w:p>
+    <w:p>
+      <w:pPr>
+        <w:tabs>
+          <w:tab w:val="left" w:pos="6440"/>
+        </w:tabs>
+        <w:rPr>
+          <w:rFonts w:ascii="Arial" w:hAnsi="Arial" w:cs="Arial"/>
+          <w:color w:val="1F314A"/>
+          <w:shd w:val="clear" w:color="auto" w:fill="F2F7FE"/>
+        </w:rPr>
+      </w:pPr>
     </w:p>
     <w:p>
       <w:pPr>
@@ -11912,6 +12817,391 @@
         <w:pBdr>
           <w:bottom w:val="single" w:sz="6" w:space="1" w:color="auto"/>
         </w:pBdr>
+        <w:tabs>
+          <w:tab w:val="left" w:pos="6440"/>
+        </w:tabs>
+        <w:rPr>
+          <w:rFonts w:asciiTheme="minorHAnsi" w:hAnsiTheme="minorHAnsi"/>
+          <w:color w:val="000000" w:themeColor="text1"/>
+        </w:rPr>
+      </w:pPr>
+    </w:p>
+    <w:p>
+      <w:pPr>
+        <w:tabs>
+          <w:tab w:val="left" w:pos="6440"/>
+        </w:tabs>
+        <w:rPr>
+          <w:rFonts w:asciiTheme="minorHAnsi" w:hAnsiTheme="minorHAnsi"/>
+          <w:color w:val="000000" w:themeColor="text1"/>
+        </w:rPr>
+      </w:pPr>
+    </w:p>
+    <w:p>
+      <w:pPr>
+        <w:tabs>
+          <w:tab w:val="left" w:pos="6440"/>
+        </w:tabs>
+        <w:rPr>
+          <w:rFonts w:asciiTheme="minorHAnsi" w:hAnsiTheme="minorHAnsi"/>
+          <w:color w:val="000000" w:themeColor="text1"/>
+        </w:rPr>
+      </w:pPr>
+    </w:p>
+    <w:p>
+      <w:pPr>
+        <w:tabs>
+          <w:tab w:val="left" w:pos="6440"/>
+        </w:tabs>
+        <w:rPr>
+          <w:rFonts w:asciiTheme="minorHAnsi" w:hAnsiTheme="minorHAnsi"/>
+          <w:color w:val="000000" w:themeColor="text1"/>
+        </w:rPr>
+      </w:pPr>
+    </w:p>
+    <w:p>
+      <w:pPr>
+        <w:tabs>
+          <w:tab w:val="left" w:pos="6440"/>
+        </w:tabs>
+        <w:rPr>
+          <w:rFonts w:asciiTheme="minorHAnsi" w:hAnsiTheme="minorHAnsi"/>
+          <w:color w:val="000000" w:themeColor="text1"/>
+        </w:rPr>
+      </w:pPr>
+    </w:p>
+    <w:p>
+      <w:pPr>
+        <w:tabs>
+          <w:tab w:val="left" w:pos="6440"/>
+        </w:tabs>
+        <w:rPr>
+          <w:rFonts w:asciiTheme="minorHAnsi" w:hAnsiTheme="minorHAnsi"/>
+          <w:color w:val="000000" w:themeColor="text1"/>
+        </w:rPr>
+      </w:pPr>
+    </w:p>
+    <w:p>
+      <w:pPr>
+        <w:tabs>
+          <w:tab w:val="left" w:pos="6440"/>
+        </w:tabs>
+        <w:rPr>
+          <w:rFonts w:asciiTheme="minorHAnsi" w:hAnsiTheme="minorHAnsi"/>
+          <w:color w:val="000000" w:themeColor="text1"/>
+        </w:rPr>
+      </w:pPr>
+    </w:p>
+    <w:p>
+      <w:pPr>
+        <w:pBdr>
+          <w:bottom w:val="single" w:sz="6" w:space="1" w:color="auto"/>
+        </w:pBdr>
+        <w:tabs>
+          <w:tab w:val="left" w:pos="6440"/>
+        </w:tabs>
+        <w:rPr>
+          <w:rFonts w:asciiTheme="minorHAnsi" w:hAnsiTheme="minorHAnsi"/>
+          <w:color w:val="000000" w:themeColor="text1"/>
+        </w:rPr>
+      </w:pPr>
+    </w:p>
+    <w:p>
+      <w:pPr>
+        <w:tabs>
+          <w:tab w:val="left" w:pos="6440"/>
+        </w:tabs>
+        <w:rPr>
+          <w:rFonts w:asciiTheme="minorHAnsi" w:hAnsiTheme="minorHAnsi"/>
+          <w:color w:val="000000" w:themeColor="text1"/>
+        </w:rPr>
+      </w:pPr>
+    </w:p>
+    <w:p>
+      <w:pPr>
+        <w:tabs>
+          <w:tab w:val="left" w:pos="6440"/>
+        </w:tabs>
+        <w:rPr>
+          <w:rFonts w:asciiTheme="minorHAnsi" w:hAnsiTheme="minorHAnsi"/>
+          <w:b/>
+          <w:bCs/>
+          <w:color w:val="000000" w:themeColor="text1"/>
+        </w:rPr>
+      </w:pPr>
+      <w:r>
+        <w:rPr>
+          <w:rFonts w:asciiTheme="minorHAnsi" w:hAnsiTheme="minorHAnsi"/>
+          <w:b/>
+          <w:bCs/>
+          <w:color w:val="000000" w:themeColor="text1"/>
+        </w:rPr>
+        <w:t>Tell me about yourself</w:t>
+      </w:r>
+    </w:p>
+    <w:p>
+      <w:pPr>
+        <w:tabs>
+          <w:tab w:val="left" w:pos="6440"/>
+        </w:tabs>
+        <w:rPr>
+          <w:rFonts w:ascii="Arial" w:hAnsi="Arial" w:cs="Arial"/>
+          <w:color w:val="1F314A"/>
+          <w:shd w:val="clear" w:color="auto" w:fill="F2F7FE"/>
+        </w:rPr>
+      </w:pPr>
+    </w:p>
+    <w:p>
+      <w:pPr>
+        <w:tabs>
+          <w:tab w:val="left" w:pos="6440"/>
+        </w:tabs>
+        <w:rPr>
+          <w:rFonts w:ascii="Arial" w:hAnsi="Arial" w:cs="Arial"/>
+          <w:color w:val="1F314A"/>
+          <w:shd w:val="clear" w:color="auto" w:fill="F2F7FE"/>
+        </w:rPr>
+      </w:pPr>
+    </w:p>
+    <w:p>
+      <w:pPr>
+        <w:rPr>
+          <w:rFonts w:asciiTheme="minorHAnsi" w:hAnsiTheme="minorHAnsi" w:cstheme="minorHAnsi"/>
+          <w:sz w:val="28"/>
+          <w:szCs w:val="28"/>
+        </w:rPr>
+      </w:pPr>
+      <w:r>
+        <w:rPr>
+          <w:rFonts w:asciiTheme="minorHAnsi" w:hAnsiTheme="minorHAnsi" w:cstheme="minorHAnsi"/>
+          <w:sz w:val="28"/>
+          <w:szCs w:val="28"/>
+        </w:rPr>
+        <w:t>I am an experienced front-end web developer with over 2 years of hands-on</w:t>
+      </w:r>
+      <w:r>
+        <w:rPr>
+          <w:rFonts w:asciiTheme="minorHAnsi" w:hAnsiTheme="minorHAnsi" w:cstheme="minorHAnsi"/>
+          <w:sz w:val="28"/>
+          <w:szCs w:val="28"/>
+        </w:rPr>
+        <w:tab/>
+        <w:t xml:space="preserve"> experience. For the past 2 years in my previous workplace in </w:t>
+      </w:r>
+      <w:proofErr w:type="spellStart"/>
+      <w:r>
+        <w:rPr>
+          <w:rFonts w:asciiTheme="minorHAnsi" w:hAnsiTheme="minorHAnsi" w:cstheme="minorHAnsi"/>
+          <w:sz w:val="28"/>
+          <w:szCs w:val="28"/>
+        </w:rPr>
+        <w:t>SiteMax</w:t>
+      </w:r>
+      <w:proofErr w:type="spellEnd"/>
+      <w:r>
+        <w:rPr>
+          <w:rFonts w:asciiTheme="minorHAnsi" w:hAnsiTheme="minorHAnsi" w:cstheme="minorHAnsi"/>
+          <w:sz w:val="28"/>
+          <w:szCs w:val="28"/>
+        </w:rPr>
+        <w:t xml:space="preserve"> Systems Inc, </w:t>
+      </w:r>
+      <w:r>
+        <w:rPr>
+          <w:rFonts w:asciiTheme="minorHAnsi" w:hAnsiTheme="minorHAnsi" w:cstheme="minorHAnsi"/>
+          <w:sz w:val="28"/>
+          <w:szCs w:val="28"/>
+        </w:rPr>
+        <w:lastRenderedPageBreak/>
+        <w:t xml:space="preserve">I was responsible of developing and maintaining the features of the </w:t>
+      </w:r>
+      <w:proofErr w:type="spellStart"/>
+      <w:r>
+        <w:rPr>
+          <w:rFonts w:asciiTheme="minorHAnsi" w:hAnsiTheme="minorHAnsi" w:cstheme="minorHAnsi"/>
+          <w:sz w:val="28"/>
+          <w:szCs w:val="28"/>
+        </w:rPr>
+        <w:t>SiteMax</w:t>
+      </w:r>
+      <w:proofErr w:type="spellEnd"/>
+      <w:r>
+        <w:rPr>
+          <w:rFonts w:asciiTheme="minorHAnsi" w:hAnsiTheme="minorHAnsi" w:cstheme="minorHAnsi"/>
+          <w:sz w:val="28"/>
+          <w:szCs w:val="28"/>
+        </w:rPr>
+        <w:t xml:space="preserve"> system.</w:t>
+      </w:r>
+    </w:p>
+    <w:p>
+      <w:pPr>
+        <w:tabs>
+          <w:tab w:val="left" w:pos="6440"/>
+        </w:tabs>
+        <w:rPr>
+          <w:rFonts w:ascii="Arial" w:hAnsi="Arial" w:cs="Arial"/>
+          <w:color w:val="1F314A"/>
+          <w:shd w:val="clear" w:color="auto" w:fill="F2F7FE"/>
+        </w:rPr>
+      </w:pPr>
+    </w:p>
+    <w:p>
+      <w:pPr>
+        <w:tabs>
+          <w:tab w:val="left" w:pos="6440"/>
+        </w:tabs>
+        <w:rPr>
+          <w:rFonts w:ascii="Arial" w:hAnsi="Arial" w:cs="Arial"/>
+          <w:color w:val="1F314A"/>
+          <w:shd w:val="clear" w:color="auto" w:fill="F2F7FE"/>
+        </w:rPr>
+      </w:pPr>
+      <w:r>
+        <w:rPr>
+          <w:rFonts w:ascii="Arial" w:hAnsi="Arial" w:cs="Arial"/>
+          <w:color w:val="1F314A"/>
+          <w:shd w:val="clear" w:color="auto" w:fill="F2F7FE"/>
+        </w:rPr>
+        <w:t xml:space="preserve">For the past two years, I worked with my teammates from different </w:t>
+      </w:r>
+      <w:proofErr w:type="spellStart"/>
+      <w:r>
+        <w:rPr>
+          <w:rFonts w:ascii="Arial" w:hAnsi="Arial" w:cs="Arial"/>
+          <w:color w:val="1F314A"/>
+          <w:shd w:val="clear" w:color="auto" w:fill="F2F7FE"/>
+        </w:rPr>
+        <w:t>departemnts</w:t>
+      </w:r>
+      <w:proofErr w:type="spellEnd"/>
+      <w:r>
+        <w:rPr>
+          <w:rFonts w:ascii="Arial" w:hAnsi="Arial" w:cs="Arial"/>
+          <w:color w:val="1F314A"/>
+          <w:shd w:val="clear" w:color="auto" w:fill="F2F7FE"/>
+        </w:rPr>
+        <w:t xml:space="preserve"> and built over 300 </w:t>
+      </w:r>
+      <w:proofErr w:type="spellStart"/>
+      <w:r>
+        <w:rPr>
+          <w:rFonts w:ascii="Arial" w:hAnsi="Arial" w:cs="Arial"/>
+          <w:color w:val="1F314A"/>
+          <w:shd w:val="clear" w:color="auto" w:fill="F2F7FE"/>
+        </w:rPr>
+        <w:t>angularJS</w:t>
+      </w:r>
+      <w:proofErr w:type="spellEnd"/>
+      <w:r>
+        <w:rPr>
+          <w:rFonts w:ascii="Arial" w:hAnsi="Arial" w:cs="Arial"/>
+          <w:color w:val="1F314A"/>
+          <w:shd w:val="clear" w:color="auto" w:fill="F2F7FE"/>
+        </w:rPr>
+        <w:t xml:space="preserve"> based single page applications, and maintained </w:t>
+      </w:r>
+      <w:proofErr w:type="gramStart"/>
+      <w:r>
+        <w:rPr>
+          <w:rFonts w:ascii="Arial" w:hAnsi="Arial" w:cs="Arial"/>
+          <w:color w:val="1F314A"/>
+          <w:shd w:val="clear" w:color="auto" w:fill="F2F7FE"/>
+        </w:rPr>
+        <w:t>over  2000</w:t>
+      </w:r>
+      <w:proofErr w:type="gramEnd"/>
+      <w:r>
+        <w:rPr>
+          <w:rFonts w:ascii="Arial" w:hAnsi="Arial" w:cs="Arial"/>
+          <w:color w:val="1F314A"/>
+          <w:shd w:val="clear" w:color="auto" w:fill="F2F7FE"/>
+        </w:rPr>
+        <w:t xml:space="preserve"> of them. There I was commended for building beautiful applications.</w:t>
+      </w:r>
+    </w:p>
+    <w:p>
+      <w:pPr>
+        <w:tabs>
+          <w:tab w:val="left" w:pos="6440"/>
+        </w:tabs>
+        <w:rPr>
+          <w:rFonts w:asciiTheme="minorHAnsi" w:hAnsiTheme="minorHAnsi"/>
+          <w:color w:val="000000" w:themeColor="text1"/>
+        </w:rPr>
+      </w:pPr>
+    </w:p>
+    <w:p>
+      <w:pPr>
+        <w:pBdr>
+          <w:bottom w:val="single" w:sz="6" w:space="1" w:color="auto"/>
+        </w:pBdr>
+        <w:tabs>
+          <w:tab w:val="left" w:pos="6440"/>
+        </w:tabs>
+        <w:rPr>
+          <w:rFonts w:asciiTheme="minorHAnsi" w:hAnsiTheme="minorHAnsi"/>
+          <w:color w:val="000000" w:themeColor="text1"/>
+        </w:rPr>
+      </w:pPr>
+    </w:p>
+    <w:p>
+      <w:pPr>
+        <w:tabs>
+          <w:tab w:val="left" w:pos="6440"/>
+        </w:tabs>
+        <w:rPr>
+          <w:rFonts w:asciiTheme="minorHAnsi" w:hAnsiTheme="minorHAnsi"/>
+          <w:color w:val="000000" w:themeColor="text1"/>
+        </w:rPr>
+      </w:pPr>
+    </w:p>
+    <w:p>
+      <w:pPr>
+        <w:tabs>
+          <w:tab w:val="left" w:pos="6440"/>
+        </w:tabs>
+        <w:rPr>
+          <w:rFonts w:asciiTheme="minorHAnsi" w:hAnsiTheme="minorHAnsi"/>
+          <w:color w:val="000000" w:themeColor="text1"/>
+        </w:rPr>
+      </w:pPr>
+    </w:p>
+    <w:p>
+      <w:pPr>
+        <w:tabs>
+          <w:tab w:val="left" w:pos="6440"/>
+        </w:tabs>
+        <w:rPr>
+          <w:rFonts w:asciiTheme="minorHAnsi" w:hAnsiTheme="minorHAnsi"/>
+          <w:color w:val="000000" w:themeColor="text1"/>
+        </w:rPr>
+      </w:pPr>
+    </w:p>
+    <w:p>
+      <w:pPr>
+        <w:tabs>
+          <w:tab w:val="left" w:pos="6440"/>
+        </w:tabs>
+        <w:rPr>
+          <w:rFonts w:asciiTheme="minorHAnsi" w:hAnsiTheme="minorHAnsi"/>
+          <w:color w:val="000000" w:themeColor="text1"/>
+        </w:rPr>
+      </w:pPr>
+    </w:p>
+    <w:p>
+      <w:pPr>
+        <w:tabs>
+          <w:tab w:val="left" w:pos="6440"/>
+        </w:tabs>
+        <w:rPr>
+          <w:rFonts w:asciiTheme="minorHAnsi" w:hAnsiTheme="minorHAnsi"/>
+          <w:color w:val="000000" w:themeColor="text1"/>
+        </w:rPr>
+      </w:pPr>
+    </w:p>
+    <w:p>
+      <w:pPr>
         <w:tabs>
           <w:tab w:val="left" w:pos="6440"/>
         </w:tabs>

</xml_diff>

<commit_message>
feat: Add progress #48 'Interview Practice, Auth0'
</commit_message>
<xml_diff>
--- a/big-interview/auth0/interview_practice.docx
+++ b/big-interview/auth0/interview_practice.docx
@@ -159,41 +159,13 @@
           <w:szCs w:val="28"/>
         </w:rPr>
       </w:pPr>
-      <w:proofErr w:type="spellStart"/>
-      <w:r>
-        <w:rPr>
-          <w:rFonts w:asciiTheme="minorHAnsi" w:hAnsiTheme="minorHAnsi" w:cstheme="minorHAnsi"/>
-          <w:sz w:val="28"/>
-          <w:szCs w:val="28"/>
-        </w:rPr>
-        <w:t>Swarmy</w:t>
-      </w:r>
-      <w:proofErr w:type="spellEnd"/>
-      <w:r>
-        <w:rPr>
-          <w:rFonts w:asciiTheme="minorHAnsi" w:hAnsiTheme="minorHAnsi" w:cstheme="minorHAnsi"/>
-          <w:sz w:val="28"/>
-          <w:szCs w:val="28"/>
-        </w:rPr>
-        <w:t xml:space="preserve">, </w:t>
-      </w:r>
-      <w:proofErr w:type="spellStart"/>
-      <w:r>
-        <w:rPr>
-          <w:rFonts w:asciiTheme="minorHAnsi" w:hAnsiTheme="minorHAnsi" w:cstheme="minorHAnsi"/>
-          <w:sz w:val="28"/>
-          <w:szCs w:val="28"/>
-        </w:rPr>
-        <w:t>awkard</w:t>
-      </w:r>
-      <w:proofErr w:type="spellEnd"/>
-      <w:r>
-        <w:rPr>
-          <w:rFonts w:asciiTheme="minorHAnsi" w:hAnsiTheme="minorHAnsi" w:cstheme="minorHAnsi"/>
-          <w:sz w:val="28"/>
-          <w:szCs w:val="28"/>
-        </w:rPr>
-        <w:t xml:space="preserve"> </w:t>
+      <w:r>
+        <w:rPr>
+          <w:rFonts w:asciiTheme="minorHAnsi" w:hAnsiTheme="minorHAnsi" w:cstheme="minorHAnsi"/>
+          <w:sz w:val="28"/>
+          <w:szCs w:val="28"/>
+        </w:rPr>
+        <w:t xml:space="preserve">Swarmy, awkard </w:t>
       </w:r>
       <w:r>
         <w:rPr>
@@ -556,23 +528,13 @@
           <w:szCs w:val="28"/>
         </w:rPr>
       </w:pPr>
-      <w:proofErr w:type="spellStart"/>
-      <w:r>
-        <w:rPr>
-          <w:rFonts w:asciiTheme="minorHAnsi" w:hAnsiTheme="minorHAnsi" w:cstheme="minorHAnsi"/>
-          <w:sz w:val="28"/>
-          <w:szCs w:val="28"/>
-        </w:rPr>
-        <w:t>E.g</w:t>
-      </w:r>
-      <w:proofErr w:type="spellEnd"/>
-      <w:r>
-        <w:rPr>
-          <w:rFonts w:asciiTheme="minorHAnsi" w:hAnsiTheme="minorHAnsi" w:cstheme="minorHAnsi"/>
-          <w:sz w:val="28"/>
-          <w:szCs w:val="28"/>
-        </w:rPr>
-        <w:t xml:space="preserve"> arriving late, </w:t>
+      <w:r>
+        <w:rPr>
+          <w:rFonts w:asciiTheme="minorHAnsi" w:hAnsiTheme="minorHAnsi" w:cstheme="minorHAnsi"/>
+          <w:sz w:val="28"/>
+          <w:szCs w:val="28"/>
+        </w:rPr>
+        <w:t xml:space="preserve">E.g arriving late, </w:t>
       </w:r>
     </w:p>
     <w:p>
@@ -863,23 +825,13 @@
           <w:szCs w:val="28"/>
         </w:rPr>
       </w:pPr>
-      <w:proofErr w:type="spellStart"/>
-      <w:r>
-        <w:rPr>
-          <w:rFonts w:asciiTheme="minorHAnsi" w:hAnsiTheme="minorHAnsi" w:cstheme="minorHAnsi"/>
-          <w:sz w:val="28"/>
-          <w:szCs w:val="28"/>
-        </w:rPr>
-        <w:t>Doging</w:t>
-      </w:r>
-      <w:proofErr w:type="spellEnd"/>
-      <w:r>
-        <w:rPr>
-          <w:rFonts w:asciiTheme="minorHAnsi" w:hAnsiTheme="minorHAnsi" w:cstheme="minorHAnsi"/>
-          <w:sz w:val="28"/>
-          <w:szCs w:val="28"/>
-        </w:rPr>
-        <w:t xml:space="preserve"> questions</w:t>
+      <w:r>
+        <w:rPr>
+          <w:rFonts w:asciiTheme="minorHAnsi" w:hAnsiTheme="minorHAnsi" w:cstheme="minorHAnsi"/>
+          <w:sz w:val="28"/>
+          <w:szCs w:val="28"/>
+        </w:rPr>
+        <w:t>Doging questions</w:t>
       </w:r>
     </w:p>
     <w:p>
@@ -955,20 +907,8 @@
           <w:sz w:val="28"/>
           <w:szCs w:val="28"/>
         </w:rPr>
-        <w:t xml:space="preserve">Don’t ever badmouth your former employer, manager or even your </w:t>
-      </w:r>
-      <w:proofErr w:type="spellStart"/>
-      <w:r>
-        <w:rPr>
-          <w:rFonts w:asciiTheme="minorHAnsi" w:hAnsiTheme="minorHAnsi" w:cstheme="minorHAnsi"/>
-          <w:b/>
-          <w:bCs/>
-          <w:sz w:val="28"/>
-          <w:szCs w:val="28"/>
-        </w:rPr>
-        <w:t>coworker</w:t>
-      </w:r>
-      <w:proofErr w:type="spellEnd"/>
+        <w:t>Don’t ever badmouth your former employer, manager or even your coworker</w:t>
+      </w:r>
     </w:p>
     <w:p>
       <w:pPr>
@@ -1229,20 +1169,8 @@
           <w:sz w:val="28"/>
           <w:szCs w:val="28"/>
         </w:rPr>
-        <w:t xml:space="preserve">The phone </w:t>
-      </w:r>
-      <w:proofErr w:type="gramStart"/>
-      <w:r>
-        <w:rPr>
-          <w:rFonts w:asciiTheme="minorHAnsi" w:hAnsiTheme="minorHAnsi" w:cstheme="minorHAnsi"/>
-          <w:b/>
-          <w:bCs/>
-          <w:sz w:val="28"/>
-          <w:szCs w:val="28"/>
-        </w:rPr>
-        <w:t>interview</w:t>
-      </w:r>
-      <w:proofErr w:type="gramEnd"/>
+        <w:t>The phone interview</w:t>
+      </w:r>
     </w:p>
     <w:p>
       <w:pPr>
@@ -1572,31 +1500,7 @@
           <w:u w:val="single"/>
         </w:rPr>
         <w:lastRenderedPageBreak/>
-        <w:t xml:space="preserve">This is the reason why </w:t>
-      </w:r>
-      <w:proofErr w:type="gramStart"/>
-      <w:r>
-        <w:rPr>
-          <w:rFonts w:asciiTheme="minorHAnsi" w:hAnsiTheme="minorHAnsi" w:cstheme="minorHAnsi"/>
-          <w:b/>
-          <w:bCs/>
-          <w:sz w:val="28"/>
-          <w:szCs w:val="28"/>
-          <w:u w:val="single"/>
-        </w:rPr>
-        <w:t>sales people</w:t>
-      </w:r>
-      <w:proofErr w:type="gramEnd"/>
-      <w:r>
-        <w:rPr>
-          <w:rFonts w:asciiTheme="minorHAnsi" w:hAnsiTheme="minorHAnsi" w:cstheme="minorHAnsi"/>
-          <w:b/>
-          <w:bCs/>
-          <w:sz w:val="28"/>
-          <w:szCs w:val="28"/>
-          <w:u w:val="single"/>
-        </w:rPr>
-        <w:t xml:space="preserve"> always want in-person meeting</w:t>
+        <w:t>This is the reason why sales people always want in-person meeting</w:t>
       </w:r>
     </w:p>
     <w:p>
@@ -1912,43 +1816,7 @@
           <w:sz w:val="28"/>
           <w:szCs w:val="28"/>
         </w:rPr>
-        <w:t>“</w:t>
-      </w:r>
-      <w:proofErr w:type="spellStart"/>
-      <w:r>
-        <w:rPr>
-          <w:rFonts w:asciiTheme="minorHAnsi" w:hAnsiTheme="minorHAnsi" w:cstheme="minorHAnsi"/>
-          <w:sz w:val="28"/>
-          <w:szCs w:val="28"/>
-        </w:rPr>
-        <w:t>Umns</w:t>
-      </w:r>
-      <w:proofErr w:type="spellEnd"/>
-      <w:r>
-        <w:rPr>
-          <w:rFonts w:asciiTheme="minorHAnsi" w:hAnsiTheme="minorHAnsi" w:cstheme="minorHAnsi"/>
-          <w:sz w:val="28"/>
-          <w:szCs w:val="28"/>
-        </w:rPr>
-        <w:t>” and “</w:t>
-      </w:r>
-      <w:proofErr w:type="spellStart"/>
-      <w:r>
-        <w:rPr>
-          <w:rFonts w:asciiTheme="minorHAnsi" w:hAnsiTheme="minorHAnsi" w:cstheme="minorHAnsi"/>
-          <w:sz w:val="28"/>
-          <w:szCs w:val="28"/>
-        </w:rPr>
-        <w:t>Uhs</w:t>
-      </w:r>
-      <w:proofErr w:type="spellEnd"/>
-      <w:r>
-        <w:rPr>
-          <w:rFonts w:asciiTheme="minorHAnsi" w:hAnsiTheme="minorHAnsi" w:cstheme="minorHAnsi"/>
-          <w:sz w:val="28"/>
-          <w:szCs w:val="28"/>
-        </w:rPr>
-        <w:t>”</w:t>
+        <w:t>“Umns” and “Uhs”</w:t>
       </w:r>
     </w:p>
     <w:p>
@@ -1974,20 +1842,8 @@
           <w:sz w:val="28"/>
           <w:szCs w:val="28"/>
         </w:rPr>
-        <w:t xml:space="preserve">The video </w:t>
-      </w:r>
-      <w:proofErr w:type="gramStart"/>
-      <w:r>
-        <w:rPr>
-          <w:rFonts w:asciiTheme="minorHAnsi" w:hAnsiTheme="minorHAnsi" w:cstheme="minorHAnsi"/>
-          <w:b/>
-          <w:bCs/>
-          <w:sz w:val="28"/>
-          <w:szCs w:val="28"/>
-        </w:rPr>
-        <w:t>interview</w:t>
-      </w:r>
-      <w:proofErr w:type="gramEnd"/>
+        <w:t>The video interview</w:t>
+      </w:r>
     </w:p>
     <w:p>
       <w:pPr>
@@ -2084,20 +1940,8 @@
           <w:sz w:val="28"/>
           <w:szCs w:val="28"/>
         </w:rPr>
-        <w:t xml:space="preserve">The panel </w:t>
-      </w:r>
-      <w:proofErr w:type="gramStart"/>
-      <w:r>
-        <w:rPr>
-          <w:rFonts w:asciiTheme="minorHAnsi" w:hAnsiTheme="minorHAnsi" w:cstheme="minorHAnsi"/>
-          <w:b/>
-          <w:bCs/>
-          <w:sz w:val="28"/>
-          <w:szCs w:val="28"/>
-        </w:rPr>
-        <w:t>interview</w:t>
-      </w:r>
-      <w:proofErr w:type="gramEnd"/>
+        <w:t>The panel interview</w:t>
+      </w:r>
     </w:p>
     <w:p>
       <w:pPr>
@@ -2138,20 +1982,8 @@
           <w:sz w:val="28"/>
           <w:szCs w:val="28"/>
         </w:rPr>
-        <w:t xml:space="preserve">The group </w:t>
-      </w:r>
-      <w:proofErr w:type="gramStart"/>
-      <w:r>
-        <w:rPr>
-          <w:rFonts w:asciiTheme="minorHAnsi" w:hAnsiTheme="minorHAnsi" w:cstheme="minorHAnsi"/>
-          <w:b/>
-          <w:bCs/>
-          <w:sz w:val="28"/>
-          <w:szCs w:val="28"/>
-        </w:rPr>
-        <w:t>interview</w:t>
-      </w:r>
-      <w:proofErr w:type="gramEnd"/>
+        <w:t>The group interview</w:t>
+      </w:r>
     </w:p>
     <w:p>
       <w:pPr>
@@ -2495,18 +2327,8 @@
           <w:sz w:val="28"/>
           <w:szCs w:val="28"/>
         </w:rPr>
-        <w:t xml:space="preserve">Is the primary decision maker on who gets </w:t>
-      </w:r>
-      <w:proofErr w:type="gramStart"/>
-      <w:r>
-        <w:rPr>
-          <w:rFonts w:asciiTheme="minorHAnsi" w:hAnsiTheme="minorHAnsi" w:cstheme="minorHAnsi"/>
-          <w:sz w:val="28"/>
-          <w:szCs w:val="28"/>
-        </w:rPr>
-        <w:t>hired</w:t>
-      </w:r>
-      <w:proofErr w:type="gramEnd"/>
+        <w:t>Is the primary decision maker on who gets hired</w:t>
+      </w:r>
     </w:p>
     <w:p>
       <w:pPr>
@@ -2890,25 +2712,7 @@
           <w:sz w:val="28"/>
           <w:szCs w:val="28"/>
         </w:rPr>
-        <w:t xml:space="preserve">I worked at </w:t>
-      </w:r>
-      <w:proofErr w:type="spellStart"/>
-      <w:r>
-        <w:rPr>
-          <w:rFonts w:asciiTheme="minorHAnsi" w:hAnsiTheme="minorHAnsi" w:cstheme="minorHAnsi"/>
-          <w:sz w:val="28"/>
-          <w:szCs w:val="28"/>
-        </w:rPr>
-        <w:t>Sitemax</w:t>
-      </w:r>
-      <w:proofErr w:type="spellEnd"/>
-      <w:r>
-        <w:rPr>
-          <w:rFonts w:asciiTheme="minorHAnsi" w:hAnsiTheme="minorHAnsi" w:cstheme="minorHAnsi"/>
-          <w:sz w:val="28"/>
-          <w:szCs w:val="28"/>
-        </w:rPr>
-        <w:t xml:space="preserve"> Systems from January 2018 to December 2019</w:t>
+        <w:t>I worked at Sitemax Systems from January 2018 to December 2019</w:t>
       </w:r>
       <w:r>
         <w:rPr>
@@ -2970,25 +2774,7 @@
           <w:sz w:val="28"/>
           <w:szCs w:val="28"/>
         </w:rPr>
-        <w:t xml:space="preserve"> </w:t>
-      </w:r>
-      <w:proofErr w:type="spellStart"/>
-      <w:r>
-        <w:rPr>
-          <w:rFonts w:asciiTheme="minorHAnsi" w:hAnsiTheme="minorHAnsi" w:cstheme="minorHAnsi"/>
-          <w:sz w:val="28"/>
-          <w:szCs w:val="28"/>
-        </w:rPr>
-        <w:t>SiteMax</w:t>
-      </w:r>
-      <w:proofErr w:type="spellEnd"/>
-      <w:r>
-        <w:rPr>
-          <w:rFonts w:asciiTheme="minorHAnsi" w:hAnsiTheme="minorHAnsi" w:cstheme="minorHAnsi"/>
-          <w:sz w:val="28"/>
-          <w:szCs w:val="28"/>
-        </w:rPr>
-        <w:t xml:space="preserve"> Systems</w:t>
+        <w:t xml:space="preserve"> SiteMax Systems</w:t>
       </w:r>
     </w:p>
     <w:p>
@@ -3059,61 +2845,7 @@
           <w:sz w:val="28"/>
           <w:szCs w:val="28"/>
         </w:rPr>
-        <w:t xml:space="preserve"> </w:t>
-      </w:r>
-      <w:proofErr w:type="spellStart"/>
-      <w:r>
-        <w:rPr>
-          <w:rFonts w:asciiTheme="minorHAnsi" w:hAnsiTheme="minorHAnsi" w:cstheme="minorHAnsi"/>
-          <w:sz w:val="28"/>
-          <w:szCs w:val="28"/>
-        </w:rPr>
-        <w:t>SItemax’s</w:t>
-      </w:r>
-      <w:proofErr w:type="spellEnd"/>
-      <w:r>
-        <w:rPr>
-          <w:rFonts w:asciiTheme="minorHAnsi" w:hAnsiTheme="minorHAnsi" w:cstheme="minorHAnsi"/>
-          <w:sz w:val="28"/>
-          <w:szCs w:val="28"/>
-        </w:rPr>
-        <w:t xml:space="preserve"> mission critical </w:t>
-      </w:r>
-      <w:proofErr w:type="spellStart"/>
-      <w:r>
-        <w:rPr>
-          <w:rFonts w:asciiTheme="minorHAnsi" w:hAnsiTheme="minorHAnsi" w:cstheme="minorHAnsi"/>
-          <w:sz w:val="28"/>
-          <w:szCs w:val="28"/>
-        </w:rPr>
-        <w:t>Sitemax</w:t>
-      </w:r>
-      <w:proofErr w:type="spellEnd"/>
-      <w:r>
-        <w:rPr>
-          <w:rFonts w:asciiTheme="minorHAnsi" w:hAnsiTheme="minorHAnsi" w:cstheme="minorHAnsi"/>
-          <w:sz w:val="28"/>
-          <w:szCs w:val="28"/>
-        </w:rPr>
-        <w:t xml:space="preserve"> 3 and </w:t>
-      </w:r>
-      <w:proofErr w:type="spellStart"/>
-      <w:r>
-        <w:rPr>
-          <w:rFonts w:asciiTheme="minorHAnsi" w:hAnsiTheme="minorHAnsi" w:cstheme="minorHAnsi"/>
-          <w:sz w:val="28"/>
-          <w:szCs w:val="28"/>
-        </w:rPr>
-        <w:t>Sitemax</w:t>
-      </w:r>
-      <w:proofErr w:type="spellEnd"/>
-      <w:r>
-        <w:rPr>
-          <w:rFonts w:asciiTheme="minorHAnsi" w:hAnsiTheme="minorHAnsi" w:cstheme="minorHAnsi"/>
-          <w:sz w:val="28"/>
-          <w:szCs w:val="28"/>
-        </w:rPr>
-        <w:t xml:space="preserve"> 3.5</w:t>
+        <w:t xml:space="preserve"> SItemax’s mission critical Sitemax 3 and Sitemax 3.5</w:t>
       </w:r>
       <w:r>
         <w:rPr>
@@ -3137,25 +2869,7 @@
           <w:sz w:val="28"/>
           <w:szCs w:val="28"/>
         </w:rPr>
-        <w:t xml:space="preserve">I took </w:t>
-      </w:r>
-      <w:proofErr w:type="gramStart"/>
-      <w:r>
-        <w:rPr>
-          <w:rFonts w:asciiTheme="minorHAnsi" w:hAnsiTheme="minorHAnsi" w:cstheme="minorHAnsi"/>
-          <w:sz w:val="28"/>
-          <w:szCs w:val="28"/>
-        </w:rPr>
-        <w:t>leadership</w:t>
-      </w:r>
-      <w:proofErr w:type="gramEnd"/>
-      <w:r>
-        <w:rPr>
-          <w:rFonts w:asciiTheme="minorHAnsi" w:hAnsiTheme="minorHAnsi" w:cstheme="minorHAnsi"/>
-          <w:sz w:val="28"/>
-          <w:szCs w:val="28"/>
-        </w:rPr>
-        <w:t xml:space="preserve"> </w:t>
+        <w:t xml:space="preserve">I took leadership </w:t>
       </w:r>
       <w:r>
         <w:rPr>
@@ -3268,33 +2982,15 @@
           <w:sz w:val="28"/>
           <w:szCs w:val="28"/>
         </w:rPr>
-        <w:t xml:space="preserve">I developed over 300 single page </w:t>
-      </w:r>
-      <w:proofErr w:type="spellStart"/>
-      <w:r>
-        <w:rPr>
-          <w:rFonts w:asciiTheme="minorHAnsi" w:hAnsiTheme="minorHAnsi" w:cstheme="minorHAnsi"/>
-          <w:sz w:val="28"/>
-          <w:szCs w:val="28"/>
-        </w:rPr>
-        <w:t>angular</w:t>
-      </w:r>
-      <w:r>
-        <w:rPr>
-          <w:rFonts w:asciiTheme="minorHAnsi" w:hAnsiTheme="minorHAnsi" w:cstheme="minorHAnsi"/>
-          <w:sz w:val="28"/>
-          <w:szCs w:val="28"/>
-        </w:rPr>
-        <w:t>JS</w:t>
-      </w:r>
-      <w:proofErr w:type="spellEnd"/>
-      <w:r>
-        <w:rPr>
-          <w:rFonts w:asciiTheme="minorHAnsi" w:hAnsiTheme="minorHAnsi" w:cstheme="minorHAnsi"/>
-          <w:sz w:val="28"/>
-          <w:szCs w:val="28"/>
-        </w:rPr>
-        <w:t xml:space="preserve"> based</w:t>
+        <w:t>I developed over 300 single page angular</w:t>
+      </w:r>
+      <w:r>
+        <w:rPr>
+          <w:rFonts w:asciiTheme="minorHAnsi" w:hAnsiTheme="minorHAnsi" w:cstheme="minorHAnsi"/>
+          <w:sz w:val="28"/>
+          <w:szCs w:val="28"/>
+        </w:rPr>
+        <w:t>JS based</w:t>
       </w:r>
       <w:r>
         <w:rPr>
@@ -3583,25 +3279,7 @@
           <w:rFonts w:asciiTheme="minorHAnsi" w:hAnsiTheme="minorHAnsi"/>
           <w:color w:val="000000" w:themeColor="text1"/>
         </w:rPr>
-        <w:t xml:space="preserve">Forms of </w:t>
-      </w:r>
-      <w:proofErr w:type="spellStart"/>
-      <w:proofErr w:type="gramStart"/>
-      <w:r>
-        <w:rPr>
-          <w:rFonts w:asciiTheme="minorHAnsi" w:hAnsiTheme="minorHAnsi"/>
-          <w:color w:val="000000" w:themeColor="text1"/>
-        </w:rPr>
-        <w:t>non verbal</w:t>
-      </w:r>
-      <w:proofErr w:type="spellEnd"/>
-      <w:proofErr w:type="gramEnd"/>
-      <w:r>
-        <w:rPr>
-          <w:rFonts w:asciiTheme="minorHAnsi" w:hAnsiTheme="minorHAnsi"/>
-          <w:color w:val="000000" w:themeColor="text1"/>
-        </w:rPr>
-        <w:t xml:space="preserve"> communication</w:t>
+        <w:t>Forms of non verbal communication</w:t>
       </w:r>
     </w:p>
     <w:p>
@@ -3845,15 +3523,7 @@
     </w:p>
     <w:p>
       <w:r>
-        <w:t xml:space="preserve">Second </w:t>
-      </w:r>
-      <w:proofErr w:type="spellStart"/>
-      <w:r>
-        <w:t>Practie</w:t>
-      </w:r>
-      <w:proofErr w:type="spellEnd"/>
-      <w:r>
-        <w:t xml:space="preserve">: </w:t>
+        <w:t xml:space="preserve">Second Practie: </w:t>
       </w:r>
       <w:hyperlink r:id="rId11" w:history="1">
         <w:r>
@@ -4424,25 +4094,7 @@
           <w:sz w:val="28"/>
           <w:szCs w:val="28"/>
         </w:rPr>
-        <w:t xml:space="preserve">It’s important to go through the process of honestly, candidly identifying your weaknesses or what could be perceived as </w:t>
-      </w:r>
-      <w:proofErr w:type="spellStart"/>
-      <w:r>
-        <w:rPr>
-          <w:rFonts w:asciiTheme="minorHAnsi" w:hAnsiTheme="minorHAnsi" w:cstheme="minorHAnsi"/>
-          <w:sz w:val="28"/>
-          <w:szCs w:val="28"/>
-        </w:rPr>
-        <w:t>weakenesses</w:t>
-      </w:r>
-      <w:proofErr w:type="spellEnd"/>
-      <w:r>
-        <w:rPr>
-          <w:rFonts w:asciiTheme="minorHAnsi" w:hAnsiTheme="minorHAnsi" w:cstheme="minorHAnsi"/>
-          <w:sz w:val="28"/>
-          <w:szCs w:val="28"/>
-        </w:rPr>
-        <w:t xml:space="preserve"> by others</w:t>
+        <w:t>It’s important to go through the process of honestly, candidly identifying your weaknesses or what could be perceived as weakenesses by others</w:t>
       </w:r>
     </w:p>
     <w:p>
@@ -4637,29 +4289,7 @@
                 <w:bdr w:val="none" w:sz="0" w:space="0" w:color="auto" w:frame="1"/>
                 <w:shd w:val="clear" w:color="auto" w:fill="FFFFFF"/>
               </w:rPr>
-              <w:t xml:space="preserve"> to join our Growth and Enablement Team. This team is focused on supercharging the next phase of Auth0’s growth while at the same time enabling multiple internal groups within our organization to effectively deal with their growing needs. At Growth &amp; Enablement, you would join a team of exceptionally talented individuals with a wide breadth of focus, from pricing &amp; packaging, to how customers can effectively leverage support resources to even looking after and improving internal tools that fulfill a plethora of field </w:t>
-            </w:r>
-            <w:proofErr w:type="gramStart"/>
-            <w:r>
-              <w:rPr>
-                <w:rFonts w:ascii="Segoe UI" w:hAnsi="Segoe UI" w:cs="Segoe UI"/>
-                <w:sz w:val="21"/>
-                <w:szCs w:val="21"/>
-                <w:bdr w:val="none" w:sz="0" w:space="0" w:color="auto" w:frame="1"/>
-                <w:shd w:val="clear" w:color="auto" w:fill="FFFFFF"/>
-              </w:rPr>
-              <w:t>teams</w:t>
-            </w:r>
-            <w:proofErr w:type="gramEnd"/>
-            <w:r>
-              <w:rPr>
-                <w:rFonts w:ascii="Segoe UI" w:hAnsi="Segoe UI" w:cs="Segoe UI"/>
-                <w:sz w:val="21"/>
-                <w:szCs w:val="21"/>
-                <w:bdr w:val="none" w:sz="0" w:space="0" w:color="auto" w:frame="1"/>
-                <w:shd w:val="clear" w:color="auto" w:fill="FFFFFF"/>
-              </w:rPr>
-              <w:t xml:space="preserve"> requirements.</w:t>
+              <w:t xml:space="preserve"> to join our Growth and Enablement Team. This team is focused on supercharging the next phase of Auth0’s growth while at the same time enabling multiple internal groups within our organization to effectively deal with their growing needs. At Growth &amp; Enablement, you would join a team of exceptionally talented individuals with a wide breadth of focus, from pricing &amp; packaging, to how customers can effectively leverage support resources to even looking after and improving internal tools that fulfill a plethora of field teams requirements.</w:t>
             </w:r>
             <w:r>
               <w:rPr>
@@ -4980,31 +4610,7 @@
                 <w:u w:val="single"/>
                 <w:bdr w:val="none" w:sz="0" w:space="0" w:color="auto" w:frame="1"/>
               </w:rPr>
-              <w:t xml:space="preserve">You'd Be </w:t>
-            </w:r>
-            <w:proofErr w:type="gramStart"/>
-            <w:r>
-              <w:rPr>
-                <w:rStyle w:val="Strong"/>
-                <w:rFonts w:ascii="Segoe UI" w:eastAsiaTheme="majorEastAsia" w:hAnsi="Segoe UI" w:cs="Segoe UI"/>
-                <w:sz w:val="21"/>
-                <w:szCs w:val="21"/>
-                <w:u w:val="single"/>
-                <w:bdr w:val="none" w:sz="0" w:space="0" w:color="auto" w:frame="1"/>
-              </w:rPr>
-              <w:t>An</w:t>
-            </w:r>
-            <w:proofErr w:type="gramEnd"/>
-            <w:r>
-              <w:rPr>
-                <w:rStyle w:val="Strong"/>
-                <w:rFonts w:ascii="Segoe UI" w:eastAsiaTheme="majorEastAsia" w:hAnsi="Segoe UI" w:cs="Segoe UI"/>
-                <w:sz w:val="21"/>
-                <w:szCs w:val="21"/>
-                <w:u w:val="single"/>
-                <w:bdr w:val="none" w:sz="0" w:space="0" w:color="auto" w:frame="1"/>
-              </w:rPr>
-              <w:t xml:space="preserve"> Excellent Fit If You</w:t>
+              <w:t>You'd Be An Excellent Fit If You</w:t>
             </w:r>
             <w:r>
               <w:rPr>
@@ -5270,29 +4876,7 @@
                 <w:bdr w:val="none" w:sz="0" w:space="0" w:color="auto" w:frame="1"/>
                 <w:shd w:val="clear" w:color="auto" w:fill="FFFFFF"/>
               </w:rPr>
-              <w:t xml:space="preserve">Have the ability to be self-directed and be effective working </w:t>
-            </w:r>
-            <w:proofErr w:type="gramStart"/>
-            <w:r>
-              <w:rPr>
-                <w:rFonts w:ascii="Segoe UI" w:hAnsi="Segoe UI" w:cs="Segoe UI"/>
-                <w:sz w:val="21"/>
-                <w:szCs w:val="21"/>
-                <w:bdr w:val="none" w:sz="0" w:space="0" w:color="auto" w:frame="1"/>
-                <w:shd w:val="clear" w:color="auto" w:fill="FFFFFF"/>
-              </w:rPr>
-              <w:t>independently, yet</w:t>
-            </w:r>
-            <w:proofErr w:type="gramEnd"/>
-            <w:r>
-              <w:rPr>
-                <w:rFonts w:ascii="Segoe UI" w:hAnsi="Segoe UI" w:cs="Segoe UI"/>
-                <w:sz w:val="21"/>
-                <w:szCs w:val="21"/>
-                <w:bdr w:val="none" w:sz="0" w:space="0" w:color="auto" w:frame="1"/>
-                <w:shd w:val="clear" w:color="auto" w:fill="FFFFFF"/>
-              </w:rPr>
-              <w:t xml:space="preserve"> feel equally </w:t>
+              <w:t xml:space="preserve">Have the ability to be self-directed and be effective working independently, yet feel equally </w:t>
             </w:r>
             <w:r>
               <w:rPr>
@@ -5737,20 +5321,8 @@
                 <w:shd w:val="clear" w:color="auto" w:fill="FFFFFF"/>
               </w:rPr>
               <w:br/>
-              <w:t xml:space="preserve">We like to think that we are helping make the internet safer. Our team is spread across more than 35 countries and we are proud to continually be recognized as a great place to work. Culture is critical to us, and we are transparent about our vision and </w:t>
+              <w:t>We like to think that we are helping make the internet safer. Our team is spread across more than 35 countries and we are proud to continually be recognized as a great place to work. Culture is critical to us, and we are transparent about our vision and principles .</w:t>
             </w:r>
-            <w:proofErr w:type="gramStart"/>
-            <w:r>
-              <w:rPr>
-                <w:rFonts w:ascii="Segoe UI" w:hAnsi="Segoe UI" w:cs="Segoe UI"/>
-                <w:sz w:val="21"/>
-                <w:szCs w:val="21"/>
-                <w:bdr w:val="none" w:sz="0" w:space="0" w:color="auto" w:frame="1"/>
-                <w:shd w:val="clear" w:color="auto" w:fill="FFFFFF"/>
-              </w:rPr>
-              <w:t>principles .</w:t>
-            </w:r>
-            <w:proofErr w:type="gramEnd"/>
             <w:r>
               <w:rPr>
                 <w:rFonts w:ascii="Segoe UI" w:hAnsi="Segoe UI" w:cs="Segoe UI"/>
@@ -5952,23 +5524,7 @@
           <w:rFonts w:asciiTheme="minorHAnsi" w:hAnsiTheme="minorHAnsi"/>
           <w:color w:val="000000" w:themeColor="text1"/>
         </w:rPr>
-        <w:t xml:space="preserve">Knowledge in </w:t>
-      </w:r>
-      <w:proofErr w:type="spellStart"/>
-      <w:r>
-        <w:rPr>
-          <w:rFonts w:asciiTheme="minorHAnsi" w:hAnsiTheme="minorHAnsi"/>
-          <w:color w:val="000000" w:themeColor="text1"/>
-        </w:rPr>
-        <w:t>fullstack</w:t>
-      </w:r>
-      <w:proofErr w:type="spellEnd"/>
-      <w:r>
-        <w:rPr>
-          <w:rFonts w:asciiTheme="minorHAnsi" w:hAnsiTheme="minorHAnsi"/>
-          <w:color w:val="000000" w:themeColor="text1"/>
-        </w:rPr>
-        <w:t xml:space="preserve"> applications</w:t>
+        <w:t>Knowledge in fullstack applications</w:t>
       </w:r>
     </w:p>
     <w:p>
@@ -6058,17 +5614,8 @@
           <w:rFonts w:asciiTheme="minorHAnsi" w:hAnsiTheme="minorHAnsi"/>
           <w:color w:val="000000" w:themeColor="text1"/>
         </w:rPr>
-        <w:t xml:space="preserve">Lover of learning, persistent person, loves </w:t>
-      </w:r>
-      <w:proofErr w:type="gramStart"/>
-      <w:r>
-        <w:rPr>
-          <w:rFonts w:asciiTheme="minorHAnsi" w:hAnsiTheme="minorHAnsi"/>
-          <w:color w:val="000000" w:themeColor="text1"/>
-        </w:rPr>
-        <w:t>change</w:t>
-      </w:r>
-      <w:proofErr w:type="gramEnd"/>
+        <w:t>Lover of learning, persistent person, loves change</w:t>
+      </w:r>
     </w:p>
     <w:p>
       <w:pPr>
@@ -6114,29 +5661,7 @@
           <w:szCs w:val="23"/>
           <w:shd w:val="clear" w:color="auto" w:fill="FFFFFF"/>
         </w:rPr>
-        <w:t xml:space="preserve">Review snippet of code in Node.js. What would you do to make it production </w:t>
-      </w:r>
-      <w:proofErr w:type="gramStart"/>
-      <w:r>
-        <w:rPr>
-          <w:rFonts w:ascii="Lato" w:hAnsi="Lato"/>
-          <w:color w:val="404040"/>
-          <w:sz w:val="23"/>
-          <w:szCs w:val="23"/>
-          <w:shd w:val="clear" w:color="auto" w:fill="FFFFFF"/>
-        </w:rPr>
-        <w:t>ready</w:t>
-      </w:r>
-      <w:proofErr w:type="gramEnd"/>
-      <w:r>
-        <w:rPr>
-          <w:rFonts w:ascii="Lato" w:hAnsi="Lato"/>
-          <w:color w:val="404040"/>
-          <w:sz w:val="23"/>
-          <w:szCs w:val="23"/>
-          <w:shd w:val="clear" w:color="auto" w:fill="FFFFFF"/>
-        </w:rPr>
-        <w:t xml:space="preserve">  </w:t>
+        <w:t>Review snippet of code in Node.js. What would you do to make it production ready  </w:t>
       </w:r>
     </w:p>
     <w:p>
@@ -6448,7 +5973,6 @@
         </w:rPr>
         <w:t xml:space="preserve">, who has proven history of going from knowing nothing about programming into getting a job at the industry, and my passion </w:t>
       </w:r>
-      <w:proofErr w:type="gramStart"/>
       <w:r>
         <w:rPr>
           <w:rFonts w:asciiTheme="minorHAnsi" w:hAnsiTheme="minorHAnsi"/>
@@ -6461,15 +5985,7 @@
           <w:rFonts w:asciiTheme="minorHAnsi" w:hAnsiTheme="minorHAnsi"/>
           <w:color w:val="000000" w:themeColor="text1"/>
         </w:rPr>
-        <w:t xml:space="preserve"> learning</w:t>
-      </w:r>
-      <w:proofErr w:type="gramEnd"/>
-      <w:r>
-        <w:rPr>
-          <w:rFonts w:asciiTheme="minorHAnsi" w:hAnsiTheme="minorHAnsi"/>
-          <w:color w:val="000000" w:themeColor="text1"/>
-        </w:rPr>
-        <w:t xml:space="preserve"> is still going </w:t>
+        <w:t xml:space="preserve"> learning is still going </w:t>
       </w:r>
       <w:r>
         <w:rPr>
@@ -6964,14 +6480,12 @@
         </w:rPr>
         <w:t xml:space="preserve">. </w:t>
       </w:r>
-      <w:proofErr w:type="spellStart"/>
       <w:r>
         <w:rPr>
           <w:rFonts w:asciiTheme="minorHAnsi" w:eastAsia="Batang" w:hAnsiTheme="minorHAnsi" w:cstheme="minorHAnsi" w:hint="eastAsia"/>
         </w:rPr>
         <w:t>일할때</w:t>
       </w:r>
-      <w:proofErr w:type="spellEnd"/>
       <w:r>
         <w:rPr>
           <w:rFonts w:asciiTheme="minorHAnsi" w:eastAsia="Batang" w:hAnsiTheme="minorHAnsi" w:cstheme="minorHAnsi" w:hint="eastAsia"/>
@@ -7284,14 +6798,12 @@
         </w:rPr>
         <w:t xml:space="preserve">. </w:t>
       </w:r>
-      <w:proofErr w:type="spellStart"/>
       <w:r>
         <w:rPr>
           <w:rFonts w:asciiTheme="minorHAnsi" w:eastAsia="Batang" w:hAnsiTheme="minorHAnsi" w:cstheme="minorHAnsi" w:hint="eastAsia"/>
         </w:rPr>
         <w:t>그로인해</w:t>
       </w:r>
-      <w:proofErr w:type="spellEnd"/>
       <w:r>
         <w:rPr>
           <w:rFonts w:asciiTheme="minorHAnsi" w:eastAsia="Batang" w:hAnsiTheme="minorHAnsi" w:cstheme="minorHAnsi" w:hint="eastAsia"/>
@@ -7628,14 +7140,12 @@
         </w:rPr>
         <w:t xml:space="preserve"> </w:t>
       </w:r>
-      <w:proofErr w:type="spellStart"/>
       <w:r>
         <w:rPr>
           <w:rFonts w:asciiTheme="minorHAnsi" w:eastAsia="Batang" w:hAnsiTheme="minorHAnsi" w:cstheme="minorHAnsi" w:hint="eastAsia"/>
         </w:rPr>
         <w:t>하게되었습니다</w:t>
       </w:r>
-      <w:proofErr w:type="spellEnd"/>
       <w:r>
         <w:rPr>
           <w:rFonts w:asciiTheme="minorHAnsi" w:eastAsia="Batang" w:hAnsiTheme="minorHAnsi" w:cstheme="minorHAnsi"/>
@@ -7732,14 +7242,12 @@
         </w:rPr>
         <w:t xml:space="preserve"> </w:t>
       </w:r>
-      <w:proofErr w:type="spellStart"/>
       <w:r>
         <w:rPr>
           <w:rFonts w:asciiTheme="minorHAnsi" w:eastAsia="Batang" w:hAnsiTheme="minorHAnsi" w:cstheme="minorHAnsi"/>
         </w:rPr>
         <w:t>leetcode</w:t>
       </w:r>
-      <w:proofErr w:type="spellEnd"/>
       <w:r>
         <w:rPr>
           <w:rFonts w:asciiTheme="minorHAnsi" w:eastAsia="Batang" w:hAnsiTheme="minorHAnsi" w:cstheme="minorHAnsi" w:hint="eastAsia"/>
@@ -7752,7 +7260,6 @@
         </w:rPr>
         <w:t xml:space="preserve"> </w:t>
       </w:r>
-      <w:proofErr w:type="spellStart"/>
       <w:r>
         <w:rPr>
           <w:rFonts w:asciiTheme="minorHAnsi" w:eastAsia="Batang" w:hAnsiTheme="minorHAnsi" w:cstheme="minorHAnsi"/>
@@ -7765,7 +7272,6 @@
         </w:rPr>
         <w:t>를</w:t>
       </w:r>
-      <w:proofErr w:type="spellEnd"/>
       <w:r>
         <w:rPr>
           <w:rFonts w:asciiTheme="minorHAnsi" w:eastAsia="Batang" w:hAnsiTheme="minorHAnsi" w:cstheme="minorHAnsi" w:hint="eastAsia"/>
@@ -7820,14 +7326,12 @@
         </w:rPr>
         <w:t xml:space="preserve"> </w:t>
       </w:r>
-      <w:proofErr w:type="spellStart"/>
       <w:r>
         <w:rPr>
           <w:rFonts w:asciiTheme="minorHAnsi" w:eastAsia="Batang" w:hAnsiTheme="minorHAnsi" w:cstheme="minorHAnsi" w:hint="eastAsia"/>
         </w:rPr>
         <w:t>연습했었고</w:t>
       </w:r>
-      <w:proofErr w:type="spellEnd"/>
       <w:r>
         <w:rPr>
           <w:rFonts w:asciiTheme="minorHAnsi" w:eastAsia="Batang" w:hAnsiTheme="minorHAnsi" w:cstheme="minorHAnsi" w:hint="eastAsia"/>
@@ -7870,14 +7374,12 @@
         </w:rPr>
         <w:t xml:space="preserve"> </w:t>
       </w:r>
-      <w:proofErr w:type="spellStart"/>
       <w:r>
         <w:rPr>
           <w:rFonts w:asciiTheme="minorHAnsi" w:eastAsia="Batang" w:hAnsiTheme="minorHAnsi" w:cstheme="minorHAnsi" w:hint="eastAsia"/>
         </w:rPr>
         <w:t>돌아올때</w:t>
       </w:r>
-      <w:proofErr w:type="spellEnd"/>
       <w:r>
         <w:rPr>
           <w:rFonts w:asciiTheme="minorHAnsi" w:eastAsia="Batang" w:hAnsiTheme="minorHAnsi" w:cstheme="minorHAnsi" w:hint="eastAsia"/>
@@ -7896,14 +7398,12 @@
         </w:rPr>
         <w:t xml:space="preserve"> </w:t>
       </w:r>
-      <w:proofErr w:type="spellStart"/>
       <w:r>
         <w:rPr>
           <w:rFonts w:asciiTheme="minorHAnsi" w:eastAsia="Batang" w:hAnsiTheme="minorHAnsi" w:cstheme="minorHAnsi"/>
         </w:rPr>
         <w:t>pushup</w:t>
       </w:r>
-      <w:proofErr w:type="spellEnd"/>
       <w:r>
         <w:rPr>
           <w:rFonts w:asciiTheme="minorHAnsi" w:eastAsia="Batang" w:hAnsiTheme="minorHAnsi" w:cstheme="minorHAnsi" w:hint="eastAsia"/>
@@ -8012,14 +7512,12 @@
         </w:rPr>
         <w:t xml:space="preserve"> </w:t>
       </w:r>
-      <w:proofErr w:type="spellStart"/>
       <w:r>
         <w:rPr>
           <w:rFonts w:asciiTheme="minorHAnsi" w:eastAsia="Batang" w:hAnsiTheme="minorHAnsi" w:cstheme="minorHAnsi" w:hint="eastAsia"/>
         </w:rPr>
         <w:t>외었습니다</w:t>
       </w:r>
-      <w:proofErr w:type="spellEnd"/>
       <w:r>
         <w:rPr>
           <w:rFonts w:asciiTheme="minorHAnsi" w:eastAsia="Batang" w:hAnsiTheme="minorHAnsi" w:cstheme="minorHAnsi" w:hint="eastAsia"/>
@@ -8068,28 +7566,24 @@
         </w:rPr>
         <w:t xml:space="preserve"> </w:t>
       </w:r>
-      <w:proofErr w:type="spellStart"/>
       <w:r>
         <w:rPr>
           <w:rFonts w:asciiTheme="minorHAnsi" w:eastAsia="Batang" w:hAnsiTheme="minorHAnsi" w:cstheme="minorHAnsi" w:hint="eastAsia"/>
         </w:rPr>
         <w:t>문제풀고</w:t>
       </w:r>
-      <w:proofErr w:type="spellEnd"/>
       <w:r>
         <w:rPr>
           <w:rFonts w:asciiTheme="minorHAnsi" w:eastAsia="Batang" w:hAnsiTheme="minorHAnsi" w:cstheme="minorHAnsi" w:hint="eastAsia"/>
         </w:rPr>
         <w:t xml:space="preserve"> </w:t>
       </w:r>
-      <w:proofErr w:type="spellStart"/>
       <w:r>
         <w:rPr>
           <w:rFonts w:asciiTheme="minorHAnsi" w:eastAsia="Batang" w:hAnsiTheme="minorHAnsi" w:cstheme="minorHAnsi" w:hint="eastAsia"/>
         </w:rPr>
         <w:t>막혔을때나</w:t>
       </w:r>
-      <w:proofErr w:type="spellEnd"/>
       <w:r>
         <w:rPr>
           <w:rFonts w:asciiTheme="minorHAnsi" w:eastAsia="Batang" w:hAnsiTheme="minorHAnsi" w:cstheme="minorHAnsi" w:hint="eastAsia"/>
@@ -8120,14 +7614,12 @@
         </w:rPr>
         <w:t xml:space="preserve"> </w:t>
       </w:r>
-      <w:proofErr w:type="spellStart"/>
       <w:r>
         <w:rPr>
           <w:rFonts w:asciiTheme="minorHAnsi" w:eastAsia="Batang" w:hAnsiTheme="minorHAnsi" w:cstheme="minorHAnsi" w:hint="eastAsia"/>
         </w:rPr>
         <w:t>걸릴때</w:t>
       </w:r>
-      <w:proofErr w:type="spellEnd"/>
       <w:r>
         <w:rPr>
           <w:rFonts w:asciiTheme="minorHAnsi" w:eastAsia="Batang" w:hAnsiTheme="minorHAnsi" w:cstheme="minorHAnsi" w:hint="eastAsia"/>
@@ -8194,14 +7686,12 @@
         </w:rPr>
         <w:t xml:space="preserve"> </w:t>
       </w:r>
-      <w:proofErr w:type="spellStart"/>
       <w:r>
         <w:rPr>
           <w:rFonts w:asciiTheme="minorHAnsi" w:eastAsia="Batang" w:hAnsiTheme="minorHAnsi" w:cstheme="minorHAnsi" w:hint="eastAsia"/>
         </w:rPr>
         <w:t>걸리는거야</w:t>
       </w:r>
-      <w:proofErr w:type="spellEnd"/>
       <w:r>
         <w:rPr>
           <w:rFonts w:asciiTheme="minorHAnsi" w:eastAsia="Batang" w:hAnsiTheme="minorHAnsi" w:cstheme="minorHAnsi" w:hint="eastAsia"/>
@@ -8712,21 +8202,7 @@
         <w:rPr>
           <w:rFonts w:asciiTheme="minorHAnsi" w:eastAsia="Batang" w:hAnsiTheme="minorHAnsi" w:cstheme="minorHAnsi"/>
         </w:rPr>
-        <w:t xml:space="preserve">I have experience of working with team members from different departments. Together, we’ve built over 300 forms and I could use this experience and </w:t>
-      </w:r>
-      <w:proofErr w:type="spellStart"/>
-      <w:r>
-        <w:rPr>
-          <w:rFonts w:asciiTheme="minorHAnsi" w:eastAsia="Batang" w:hAnsiTheme="minorHAnsi" w:cstheme="minorHAnsi"/>
-        </w:rPr>
-        <w:t>experitise</w:t>
-      </w:r>
-      <w:proofErr w:type="spellEnd"/>
-      <w:r>
-        <w:rPr>
-          <w:rFonts w:asciiTheme="minorHAnsi" w:eastAsia="Batang" w:hAnsiTheme="minorHAnsi" w:cstheme="minorHAnsi"/>
-        </w:rPr>
-        <w:t xml:space="preserve"> in benefit of company</w:t>
+        <w:t>I have experience of working with team members from different departments. Together, we’ve built over 300 forms and I could use this experience and experitise in benefit of company</w:t>
       </w:r>
     </w:p>
     <w:p>
@@ -8775,23 +8251,7 @@
           <w:rFonts w:asciiTheme="minorHAnsi" w:hAnsiTheme="minorHAnsi"/>
           <w:color w:val="000000" w:themeColor="text1"/>
         </w:rPr>
-        <w:t xml:space="preserve">I am a dedicated self-learner with proven history of self-learning in web development and securing a job at </w:t>
-      </w:r>
-      <w:proofErr w:type="spellStart"/>
-      <w:r>
-        <w:rPr>
-          <w:rFonts w:asciiTheme="minorHAnsi" w:hAnsiTheme="minorHAnsi"/>
-          <w:color w:val="000000" w:themeColor="text1"/>
-        </w:rPr>
-        <w:t>SiteMax</w:t>
-      </w:r>
-      <w:proofErr w:type="spellEnd"/>
-      <w:r>
-        <w:rPr>
-          <w:rFonts w:asciiTheme="minorHAnsi" w:hAnsiTheme="minorHAnsi"/>
-          <w:color w:val="000000" w:themeColor="text1"/>
-        </w:rPr>
-        <w:t xml:space="preserve"> Systems</w:t>
+        <w:t>I am a dedicated self-learner with proven history of self-learning in web development and securing a job at SiteMax Systems</w:t>
       </w:r>
     </w:p>
     <w:p>
@@ -8873,21 +8333,7 @@
         <w:rPr>
           <w:rFonts w:asciiTheme="minorHAnsi" w:eastAsia="Batang" w:hAnsiTheme="minorHAnsi" w:cstheme="minorHAnsi"/>
         </w:rPr>
-        <w:t xml:space="preserve">Story about building bash program for </w:t>
-      </w:r>
-      <w:proofErr w:type="spellStart"/>
-      <w:r>
-        <w:rPr>
-          <w:rFonts w:asciiTheme="minorHAnsi" w:eastAsia="Batang" w:hAnsiTheme="minorHAnsi" w:cstheme="minorHAnsi"/>
-        </w:rPr>
-        <w:t>sitemax</w:t>
-      </w:r>
-      <w:proofErr w:type="spellEnd"/>
-      <w:r>
-        <w:rPr>
-          <w:rFonts w:asciiTheme="minorHAnsi" w:eastAsia="Batang" w:hAnsiTheme="minorHAnsi" w:cstheme="minorHAnsi"/>
-        </w:rPr>
-        <w:t xml:space="preserve"> 3</w:t>
+        <w:t>Story about building bash program for sitemax 3</w:t>
       </w:r>
     </w:p>
     <w:p>
@@ -8900,23 +8346,7 @@
         <w:shd w:val="clear" w:color="auto" w:fill="FFFFFF"/>
       </w:pPr>
       <w:r>
-        <w:t xml:space="preserve">James wanted to attend </w:t>
-      </w:r>
-      <w:proofErr w:type="spellStart"/>
-      <w:r>
-        <w:t>buildex</w:t>
-      </w:r>
-      <w:proofErr w:type="spellEnd"/>
-      <w:r>
-        <w:t xml:space="preserve"> with his cool new app </w:t>
-      </w:r>
-      <w:proofErr w:type="spellStart"/>
-      <w:r>
-        <w:t>SiteMax</w:t>
-      </w:r>
-      <w:proofErr w:type="spellEnd"/>
-      <w:r>
-        <w:t xml:space="preserve"> 3 built entirely using Ionic Framework</w:t>
+        <w:t>James wanted to attend buildex with his cool new app SiteMax 3 built entirely using Ionic Framework</w:t>
       </w:r>
     </w:p>
     <w:p>
@@ -8942,15 +8372,7 @@
         <w:shd w:val="clear" w:color="auto" w:fill="FFFFFF"/>
       </w:pPr>
       <w:r>
-        <w:t>Each build took about 20 minutes (</w:t>
-      </w:r>
-      <w:proofErr w:type="spellStart"/>
-      <w:r>
-        <w:t>literarly</w:t>
-      </w:r>
-      <w:proofErr w:type="spellEnd"/>
-      <w:r>
-        <w:t>)</w:t>
+        <w:t>Each build took about 20 minutes (literarly)</w:t>
       </w:r>
     </w:p>
     <w:p>
@@ -9141,15 +8563,7 @@
         <w:shd w:val="clear" w:color="auto" w:fill="FFFFFF"/>
       </w:pPr>
       <w:r>
-        <w:t xml:space="preserve">To start, I looked at some works done by others and learned that it didn’t look too great. The font was large, the resulting PDF it generated looked too basic (in </w:t>
-      </w:r>
-      <w:proofErr w:type="spellStart"/>
-      <w:r>
-        <w:t>seires</w:t>
-      </w:r>
-      <w:proofErr w:type="spellEnd"/>
-      <w:r>
-        <w:t xml:space="preserve"> of table)</w:t>
+        <w:t>To start, I looked at some works done by others and learned that it didn’t look too great. The font was large, the resulting PDF it generated looked too basic (in seires of table)</w:t>
       </w:r>
     </w:p>
     <w:p>
@@ -9189,15 +8603,7 @@
         <w:shd w:val="clear" w:color="auto" w:fill="FFFFFF"/>
       </w:pPr>
       <w:r>
-        <w:t xml:space="preserve">I began improving </w:t>
-      </w:r>
-      <w:proofErr w:type="gramStart"/>
-      <w:r>
-        <w:t>it’s</w:t>
-      </w:r>
-      <w:proofErr w:type="gramEnd"/>
-      <w:r>
-        <w:t xml:space="preserve"> UI day during the off hours. I played around with CSS and PHP (it was used to template the pdf) and made incremental improvements until it looked great</w:t>
+        <w:t>I began improving it’s UI day during the off hours. I played around with CSS and PHP (it was used to template the pdf) and made incremental improvements until it looked great</w:t>
       </w:r>
     </w:p>
     <w:p>
@@ -9315,21 +8721,7 @@
         <w:rPr>
           <w:rFonts w:asciiTheme="minorHAnsi" w:eastAsia="Batang" w:hAnsiTheme="minorHAnsi" w:cstheme="minorHAnsi"/>
         </w:rPr>
-        <w:t xml:space="preserve">I wrote bash program to do all of above in fewest </w:t>
-      </w:r>
-      <w:proofErr w:type="gramStart"/>
-      <w:r>
-        <w:rPr>
-          <w:rFonts w:asciiTheme="minorHAnsi" w:eastAsia="Batang" w:hAnsiTheme="minorHAnsi" w:cstheme="minorHAnsi"/>
-        </w:rPr>
-        <w:t>key strokes</w:t>
-      </w:r>
-      <w:proofErr w:type="gramEnd"/>
-      <w:r>
-        <w:rPr>
-          <w:rFonts w:asciiTheme="minorHAnsi" w:eastAsia="Batang" w:hAnsiTheme="minorHAnsi" w:cstheme="minorHAnsi"/>
-        </w:rPr>
-        <w:t xml:space="preserve"> possible, but still maintaining quality</w:t>
+        <w:t>I wrote bash program to do all of above in fewest key strokes possible, but still maintaining quality</w:t>
       </w:r>
     </w:p>
     <w:p>
@@ -9509,21 +8901,7 @@
         <w:rPr>
           <w:rFonts w:asciiTheme="minorHAnsi" w:eastAsia="Batang" w:hAnsiTheme="minorHAnsi" w:cstheme="minorHAnsi"/>
         </w:rPr>
-        <w:t xml:space="preserve">So much so that later James and Christian would complement that we need more of Moe and Nikolay (my senior) at </w:t>
-      </w:r>
-      <w:proofErr w:type="spellStart"/>
-      <w:r>
-        <w:rPr>
-          <w:rFonts w:asciiTheme="minorHAnsi" w:eastAsia="Batang" w:hAnsiTheme="minorHAnsi" w:cstheme="minorHAnsi"/>
-        </w:rPr>
-        <w:t>SiteMax</w:t>
-      </w:r>
-      <w:proofErr w:type="spellEnd"/>
-      <w:r>
-        <w:rPr>
-          <w:rFonts w:asciiTheme="minorHAnsi" w:eastAsia="Batang" w:hAnsiTheme="minorHAnsi" w:cstheme="minorHAnsi"/>
-        </w:rPr>
-        <w:t xml:space="preserve"> Systems</w:t>
+        <w:t>So much so that later James and Christian would complement that we need more of Moe and Nikolay (my senior) at SiteMax Systems</w:t>
       </w:r>
     </w:p>
     <w:p>
@@ -9627,15 +9005,7 @@
         <w:shd w:val="clear" w:color="auto" w:fill="FFFFFF"/>
       </w:pPr>
       <w:r>
-        <w:t xml:space="preserve">He looked at the form and </w:t>
-      </w:r>
-      <w:proofErr w:type="gramStart"/>
-      <w:r>
-        <w:t>said</w:t>
-      </w:r>
-      <w:proofErr w:type="gramEnd"/>
-      <w:r>
-        <w:t xml:space="preserve"> “Moe could you work on this again?”</w:t>
+        <w:t>He looked at the form and said “Moe could you work on this again?”</w:t>
       </w:r>
     </w:p>
     <w:p>
@@ -9701,15 +9071,7 @@
       </w:pPr>
       <w:r>
         <w:lastRenderedPageBreak/>
-        <w:t xml:space="preserve">I went back to my seat, revised my form, and walked over with him and did couple of </w:t>
-      </w:r>
-      <w:proofErr w:type="spellStart"/>
-      <w:r>
-        <w:t>iternations</w:t>
-      </w:r>
-      <w:proofErr w:type="spellEnd"/>
-      <w:r>
-        <w:t xml:space="preserve"> until all was okay.</w:t>
+        <w:t>I went back to my seat, revised my form, and walked over with him and did couple of iternations until all was okay.</w:t>
       </w:r>
     </w:p>
     <w:p>
@@ -9861,15 +9223,7 @@
         <w:shd w:val="clear" w:color="auto" w:fill="FFFFFF"/>
       </w:pPr>
       <w:r>
-        <w:t xml:space="preserve">Jake was clearly </w:t>
-      </w:r>
-      <w:proofErr w:type="gramStart"/>
-      <w:r>
-        <w:t>frustrated</w:t>
-      </w:r>
-      <w:proofErr w:type="gramEnd"/>
-      <w:r>
-        <w:t xml:space="preserve"> and I assured him, hey it’s not a problem. I will get it done</w:t>
+        <w:t>Jake was clearly frustrated and I assured him, hey it’s not a problem. I will get it done</w:t>
       </w:r>
     </w:p>
     <w:p>
@@ -9882,15 +9236,7 @@
         <w:shd w:val="clear" w:color="auto" w:fill="FFFFFF"/>
       </w:pPr>
       <w:r>
-        <w:t xml:space="preserve">It took couple of revisions but when it was complete, and deployed to their system, Jake came rushing in and said “Hey Moe, I showed this to </w:t>
-      </w:r>
-      <w:proofErr w:type="gramStart"/>
-      <w:r>
-        <w:t>client</w:t>
-      </w:r>
-      <w:proofErr w:type="gramEnd"/>
-      <w:r>
-        <w:t xml:space="preserve"> and she said It’s Christmas. Christmas has come early. Thank you so much!!”</w:t>
+        <w:t>It took couple of revisions but when it was complete, and deployed to their system, Jake came rushing in and said “Hey Moe, I showed this to client and she said It’s Christmas. Christmas has come early. Thank you so much!!”</w:t>
       </w:r>
     </w:p>
     <w:p>
@@ -9966,21 +9312,7 @@
         <w:rPr>
           <w:rFonts w:asciiTheme="minorHAnsi" w:eastAsia="Batang" w:hAnsiTheme="minorHAnsi" w:cstheme="minorHAnsi"/>
         </w:rPr>
-        <w:t xml:space="preserve">It was to secure the client and join him to </w:t>
-      </w:r>
-      <w:proofErr w:type="spellStart"/>
-      <w:r>
-        <w:rPr>
-          <w:rFonts w:asciiTheme="minorHAnsi" w:eastAsia="Batang" w:hAnsiTheme="minorHAnsi" w:cstheme="minorHAnsi"/>
-        </w:rPr>
-        <w:t>SiteMax</w:t>
-      </w:r>
-      <w:proofErr w:type="spellEnd"/>
-      <w:r>
-        <w:rPr>
-          <w:rFonts w:asciiTheme="minorHAnsi" w:eastAsia="Batang" w:hAnsiTheme="minorHAnsi" w:cstheme="minorHAnsi"/>
-        </w:rPr>
-        <w:t xml:space="preserve"> Systems</w:t>
+        <w:t>It was to secure the client and join him to SiteMax Systems</w:t>
       </w:r>
     </w:p>
     <w:p>
@@ -9997,19 +9329,11 @@
           <w:rFonts w:asciiTheme="minorHAnsi" w:eastAsia="Batang" w:hAnsiTheme="minorHAnsi" w:cstheme="minorHAnsi"/>
         </w:rPr>
       </w:pPr>
-      <w:proofErr w:type="gramStart"/>
-      <w:r>
-        <w:rPr>
-          <w:rFonts w:asciiTheme="minorHAnsi" w:eastAsia="Batang" w:hAnsiTheme="minorHAnsi" w:cstheme="minorHAnsi"/>
-        </w:rPr>
-        <w:t>So</w:t>
-      </w:r>
-      <w:proofErr w:type="gramEnd"/>
-      <w:r>
-        <w:rPr>
-          <w:rFonts w:asciiTheme="minorHAnsi" w:eastAsia="Batang" w:hAnsiTheme="minorHAnsi" w:cstheme="minorHAnsi"/>
-        </w:rPr>
-        <w:t xml:space="preserve"> using the tool I have built during the off hours, or </w:t>
+      <w:r>
+        <w:rPr>
+          <w:rFonts w:asciiTheme="minorHAnsi" w:eastAsia="Batang" w:hAnsiTheme="minorHAnsi" w:cstheme="minorHAnsi"/>
+        </w:rPr>
+        <w:t xml:space="preserve">So using the tool I have built during the off hours, or </w:t>
       </w:r>
     </w:p>
     <w:p>
@@ -10094,23 +9418,7 @@
           <w:rFonts w:asciiTheme="minorHAnsi" w:hAnsiTheme="minorHAnsi"/>
           <w:color w:val="000000" w:themeColor="text1"/>
         </w:rPr>
-        <w:t xml:space="preserve">securing a job at </w:t>
-      </w:r>
-      <w:proofErr w:type="spellStart"/>
-      <w:r>
-        <w:rPr>
-          <w:rFonts w:asciiTheme="minorHAnsi" w:hAnsiTheme="minorHAnsi"/>
-          <w:color w:val="000000" w:themeColor="text1"/>
-        </w:rPr>
-        <w:t>SiteMax</w:t>
-      </w:r>
-      <w:proofErr w:type="spellEnd"/>
-      <w:r>
-        <w:rPr>
-          <w:rFonts w:asciiTheme="minorHAnsi" w:hAnsiTheme="minorHAnsi"/>
-          <w:color w:val="000000" w:themeColor="text1"/>
-        </w:rPr>
-        <w:t xml:space="preserve"> Systems</w:t>
+        <w:t>securing a job at SiteMax Systems</w:t>
       </w:r>
     </w:p>
     <w:p>
@@ -10132,17 +9440,8 @@
           <w:rFonts w:asciiTheme="minorHAnsi" w:hAnsiTheme="minorHAnsi"/>
           <w:color w:val="000000" w:themeColor="text1"/>
         </w:rPr>
-        <w:t xml:space="preserve">Story about Getting a job at </w:t>
-      </w:r>
-      <w:proofErr w:type="spellStart"/>
-      <w:r>
-        <w:rPr>
-          <w:rFonts w:asciiTheme="minorHAnsi" w:hAnsiTheme="minorHAnsi"/>
-          <w:color w:val="000000" w:themeColor="text1"/>
-        </w:rPr>
-        <w:t>SiteMax</w:t>
-      </w:r>
-      <w:proofErr w:type="spellEnd"/>
+        <w:t>Story about Getting a job at SiteMax</w:t>
+      </w:r>
     </w:p>
     <w:p>
       <w:pPr>
@@ -10212,35 +9511,7 @@
         <w:rPr>
           <w:rFonts w:asciiTheme="minorHAnsi" w:eastAsia="Batang" w:hAnsiTheme="minorHAnsi" w:cstheme="minorHAnsi"/>
         </w:rPr>
-        <w:t xml:space="preserve">I first did </w:t>
-      </w:r>
-      <w:proofErr w:type="spellStart"/>
-      <w:r>
-        <w:rPr>
-          <w:rFonts w:asciiTheme="minorHAnsi" w:eastAsia="Batang" w:hAnsiTheme="minorHAnsi" w:cstheme="minorHAnsi"/>
-        </w:rPr>
-        <w:t>freelnancing</w:t>
-      </w:r>
-      <w:proofErr w:type="spellEnd"/>
-      <w:r>
-        <w:rPr>
-          <w:rFonts w:asciiTheme="minorHAnsi" w:eastAsia="Batang" w:hAnsiTheme="minorHAnsi" w:cstheme="minorHAnsi"/>
-        </w:rPr>
-        <w:t xml:space="preserve">, and I earned $1000 after </w:t>
-      </w:r>
-      <w:proofErr w:type="gramStart"/>
-      <w:r>
-        <w:rPr>
-          <w:rFonts w:asciiTheme="minorHAnsi" w:eastAsia="Batang" w:hAnsiTheme="minorHAnsi" w:cstheme="minorHAnsi"/>
-        </w:rPr>
-        <w:t>an</w:t>
-      </w:r>
-      <w:proofErr w:type="gramEnd"/>
-      <w:r>
-        <w:rPr>
-          <w:rFonts w:asciiTheme="minorHAnsi" w:eastAsia="Batang" w:hAnsiTheme="minorHAnsi" w:cstheme="minorHAnsi"/>
-        </w:rPr>
-        <w:t xml:space="preserve"> year</w:t>
+        <w:t>I first did freelnancing, and I earned $1000 after an year</w:t>
       </w:r>
     </w:p>
     <w:p>
@@ -10278,19 +9549,11 @@
           <w:rFonts w:asciiTheme="minorHAnsi" w:eastAsia="Batang" w:hAnsiTheme="minorHAnsi" w:cstheme="minorHAnsi"/>
         </w:rPr>
       </w:pPr>
-      <w:proofErr w:type="gramStart"/>
-      <w:r>
-        <w:rPr>
-          <w:rFonts w:asciiTheme="minorHAnsi" w:eastAsia="Batang" w:hAnsiTheme="minorHAnsi" w:cstheme="minorHAnsi"/>
-        </w:rPr>
-        <w:t>So</w:t>
-      </w:r>
-      <w:proofErr w:type="gramEnd"/>
-      <w:r>
-        <w:rPr>
-          <w:rFonts w:asciiTheme="minorHAnsi" w:eastAsia="Batang" w:hAnsiTheme="minorHAnsi" w:cstheme="minorHAnsi"/>
-        </w:rPr>
-        <w:t xml:space="preserve"> I picked up only $1000 and left to Vancouver from Calgary</w:t>
+      <w:r>
+        <w:rPr>
+          <w:rFonts w:asciiTheme="minorHAnsi" w:eastAsia="Batang" w:hAnsiTheme="minorHAnsi" w:cstheme="minorHAnsi"/>
+        </w:rPr>
+        <w:t>So I picked up only $1000 and left to Vancouver from Calgary</w:t>
       </w:r>
     </w:p>
     <w:p>
@@ -10353,21 +9616,7 @@
         <w:rPr>
           <w:rFonts w:asciiTheme="minorHAnsi" w:eastAsia="Batang" w:hAnsiTheme="minorHAnsi" w:cstheme="minorHAnsi"/>
         </w:rPr>
-        <w:t xml:space="preserve">After 2 years, I got a job at </w:t>
-      </w:r>
-      <w:proofErr w:type="spellStart"/>
-      <w:r>
-        <w:rPr>
-          <w:rFonts w:asciiTheme="minorHAnsi" w:eastAsia="Batang" w:hAnsiTheme="minorHAnsi" w:cstheme="minorHAnsi"/>
-        </w:rPr>
-        <w:t>SiteMax</w:t>
-      </w:r>
-      <w:proofErr w:type="spellEnd"/>
-      <w:r>
-        <w:rPr>
-          <w:rFonts w:asciiTheme="minorHAnsi" w:eastAsia="Batang" w:hAnsiTheme="minorHAnsi" w:cstheme="minorHAnsi"/>
-        </w:rPr>
-        <w:t xml:space="preserve"> Systems thanks to my wonderful CEO, James Faulkner</w:t>
+        <w:t>After 2 years, I got a job at SiteMax Systems thanks to my wonderful CEO, James Faulkner</w:t>
       </w:r>
     </w:p>
     <w:p>
@@ -10389,17 +9638,8 @@
           <w:rFonts w:asciiTheme="minorHAnsi" w:hAnsiTheme="minorHAnsi"/>
           <w:color w:val="000000" w:themeColor="text1"/>
         </w:rPr>
-        <w:t xml:space="preserve">Story about practicing Algorithm at </w:t>
-      </w:r>
-      <w:proofErr w:type="spellStart"/>
-      <w:r>
-        <w:rPr>
-          <w:rFonts w:asciiTheme="minorHAnsi" w:hAnsiTheme="minorHAnsi"/>
-          <w:color w:val="000000" w:themeColor="text1"/>
-        </w:rPr>
-        <w:t>SiteMax</w:t>
-      </w:r>
-      <w:proofErr w:type="spellEnd"/>
+        <w:t>Story about practicing Algorithm at SiteMax</w:t>
+      </w:r>
     </w:p>
     <w:p>
       <w:pPr>
@@ -10420,21 +9660,7 @@
           <w:rFonts w:asciiTheme="minorHAnsi" w:eastAsia="Batang" w:hAnsiTheme="minorHAnsi" w:cstheme="minorHAnsi"/>
         </w:rPr>
         <w:lastRenderedPageBreak/>
-        <w:t xml:space="preserve">I was at </w:t>
-      </w:r>
-      <w:proofErr w:type="spellStart"/>
-      <w:r>
-        <w:rPr>
-          <w:rFonts w:asciiTheme="minorHAnsi" w:eastAsia="Batang" w:hAnsiTheme="minorHAnsi" w:cstheme="minorHAnsi"/>
-        </w:rPr>
-        <w:t>SiteMax</w:t>
-      </w:r>
-      <w:proofErr w:type="spellEnd"/>
-      <w:r>
-        <w:rPr>
-          <w:rFonts w:asciiTheme="minorHAnsi" w:eastAsia="Batang" w:hAnsiTheme="minorHAnsi" w:cstheme="minorHAnsi"/>
-        </w:rPr>
-        <w:t xml:space="preserve"> Systems, and I was</w:t>
+        <w:t>I was at SiteMax Systems, and I was</w:t>
       </w:r>
       <w:r>
         <w:rPr>
@@ -10611,21 +9837,7 @@
         <w:rPr>
           <w:rFonts w:asciiTheme="minorHAnsi" w:eastAsia="Batang" w:hAnsiTheme="minorHAnsi" w:cstheme="minorHAnsi"/>
         </w:rPr>
-        <w:t xml:space="preserve">Not only that, </w:t>
-      </w:r>
-      <w:proofErr w:type="gramStart"/>
-      <w:r>
-        <w:rPr>
-          <w:rFonts w:asciiTheme="minorHAnsi" w:eastAsia="Batang" w:hAnsiTheme="minorHAnsi" w:cstheme="minorHAnsi"/>
-        </w:rPr>
-        <w:t>I</w:t>
-      </w:r>
-      <w:proofErr w:type="gramEnd"/>
-      <w:r>
-        <w:rPr>
-          <w:rFonts w:asciiTheme="minorHAnsi" w:eastAsia="Batang" w:hAnsiTheme="minorHAnsi" w:cstheme="minorHAnsi"/>
-        </w:rPr>
-        <w:t xml:space="preserve"> taught peers over the video</w:t>
+        <w:t>Not only that, I taught peers over the video</w:t>
       </w:r>
     </w:p>
     <w:p>
@@ -10646,16 +9858,8 @@
         <w:rPr>
           <w:rFonts w:asciiTheme="minorHAnsi" w:eastAsia="Batang" w:hAnsiTheme="minorHAnsi" w:cstheme="minorHAnsi"/>
         </w:rPr>
-        <w:t xml:space="preserve">This helped me to become more relaxed at </w:t>
-      </w:r>
-      <w:proofErr w:type="spellStart"/>
-      <w:r>
-        <w:rPr>
-          <w:rFonts w:asciiTheme="minorHAnsi" w:eastAsia="Batang" w:hAnsiTheme="minorHAnsi" w:cstheme="minorHAnsi"/>
-        </w:rPr>
-        <w:t>SiteMax</w:t>
-      </w:r>
-      <w:proofErr w:type="spellEnd"/>
+        <w:t>This helped me to become more relaxed at SiteMax</w:t>
+      </w:r>
       <w:r>
         <w:rPr>
           <w:rFonts w:asciiTheme="minorHAnsi" w:eastAsia="Batang" w:hAnsiTheme="minorHAnsi" w:cstheme="minorHAnsi"/>
@@ -10693,21 +9897,7 @@
         <w:rPr>
           <w:rFonts w:asciiTheme="minorHAnsi" w:eastAsia="Batang" w:hAnsiTheme="minorHAnsi" w:cstheme="minorHAnsi"/>
         </w:rPr>
-        <w:t xml:space="preserve">I used </w:t>
-      </w:r>
-      <w:proofErr w:type="gramStart"/>
-      <w:r>
-        <w:rPr>
-          <w:rFonts w:asciiTheme="minorHAnsi" w:eastAsia="Batang" w:hAnsiTheme="minorHAnsi" w:cstheme="minorHAnsi"/>
-        </w:rPr>
-        <w:t>this skillsets</w:t>
-      </w:r>
-      <w:proofErr w:type="gramEnd"/>
-      <w:r>
-        <w:rPr>
-          <w:rFonts w:asciiTheme="minorHAnsi" w:eastAsia="Batang" w:hAnsiTheme="minorHAnsi" w:cstheme="minorHAnsi"/>
-        </w:rPr>
-        <w:t xml:space="preserve"> to train 4 developers at my company</w:t>
+        <w:t>I used this skillsets to train 4 developers at my company</w:t>
       </w:r>
     </w:p>
     <w:p>
@@ -11507,30 +10697,14 @@
           <w:rFonts w:asciiTheme="minorHAnsi" w:hAnsiTheme="minorHAnsi"/>
           <w:color w:val="000000" w:themeColor="text1"/>
         </w:rPr>
-        <w:t xml:space="preserve">I want to work for an organization where I grow my career as software </w:t>
-      </w:r>
-      <w:proofErr w:type="gramStart"/>
-      <w:r>
-        <w:rPr>
-          <w:rFonts w:asciiTheme="minorHAnsi" w:hAnsiTheme="minorHAnsi"/>
-          <w:color w:val="000000" w:themeColor="text1"/>
-        </w:rPr>
-        <w:t>engineer</w:t>
-      </w:r>
-      <w:r>
-        <w:rPr>
-          <w:rFonts w:asciiTheme="minorHAnsi" w:hAnsiTheme="minorHAnsi"/>
-          <w:color w:val="000000" w:themeColor="text1"/>
-        </w:rPr>
-        <w:t>, and</w:t>
-      </w:r>
-      <w:proofErr w:type="gramEnd"/>
-      <w:r>
-        <w:rPr>
-          <w:rFonts w:asciiTheme="minorHAnsi" w:hAnsiTheme="minorHAnsi"/>
-          <w:color w:val="000000" w:themeColor="text1"/>
-        </w:rPr>
-        <w:t xml:space="preserve"> be acknowledged that I am a </w:t>
+        <w:t>I want to work for an organization where I grow my career as software engineer</w:t>
+      </w:r>
+      <w:r>
+        <w:rPr>
+          <w:rFonts w:asciiTheme="minorHAnsi" w:hAnsiTheme="minorHAnsi"/>
+          <w:color w:val="000000" w:themeColor="text1"/>
+        </w:rPr>
+        <w:t xml:space="preserve">, and be acknowledged that I am a </w:t>
       </w:r>
       <w:r>
         <w:rPr>
@@ -12518,17 +11692,8 @@
           <w:rFonts w:asciiTheme="minorHAnsi" w:hAnsiTheme="minorHAnsi"/>
           <w:color w:val="000000" w:themeColor="text1"/>
         </w:rPr>
-        <w:t xml:space="preserve">What qualities do you think are most important for someone to excel in this </w:t>
-      </w:r>
-      <w:proofErr w:type="gramStart"/>
-      <w:r>
-        <w:rPr>
-          <w:rFonts w:asciiTheme="minorHAnsi" w:hAnsiTheme="minorHAnsi"/>
-          <w:color w:val="000000" w:themeColor="text1"/>
-        </w:rPr>
-        <w:t>position</w:t>
-      </w:r>
-      <w:proofErr w:type="gramEnd"/>
+        <w:t>What qualities do you think are most important for someone to excel in this position</w:t>
+      </w:r>
     </w:p>
     <w:p>
       <w:pPr>
@@ -12550,23 +11715,7 @@
           <w:rFonts w:asciiTheme="minorHAnsi" w:hAnsiTheme="minorHAnsi"/>
           <w:color w:val="000000" w:themeColor="text1"/>
         </w:rPr>
-        <w:t xml:space="preserve">The act of asking </w:t>
-      </w:r>
-      <w:proofErr w:type="gramStart"/>
-      <w:r>
-        <w:rPr>
-          <w:rFonts w:asciiTheme="minorHAnsi" w:hAnsiTheme="minorHAnsi"/>
-          <w:color w:val="000000" w:themeColor="text1"/>
-        </w:rPr>
-        <w:t>this questions</w:t>
-      </w:r>
-      <w:proofErr w:type="gramEnd"/>
-      <w:r>
-        <w:rPr>
-          <w:rFonts w:asciiTheme="minorHAnsi" w:hAnsiTheme="minorHAnsi"/>
-          <w:color w:val="000000" w:themeColor="text1"/>
-        </w:rPr>
-        <w:t xml:space="preserve"> shows that you are someone who is driven to excel. You want to know what it takes to succeed in this position</w:t>
+        <w:t>The act of asking this questions shows that you are someone who is driven to excel. You want to know what it takes to succeed in this position</w:t>
       </w:r>
     </w:p>
     <w:p>
@@ -12986,25 +12135,7 @@
           <w:szCs w:val="28"/>
         </w:rPr>
         <w:tab/>
-        <w:t xml:space="preserve"> experience. For the past 2 years in my previous workplace in </w:t>
-      </w:r>
-      <w:proofErr w:type="spellStart"/>
-      <w:r>
-        <w:rPr>
-          <w:rFonts w:asciiTheme="minorHAnsi" w:hAnsiTheme="minorHAnsi" w:cstheme="minorHAnsi"/>
-          <w:sz w:val="28"/>
-          <w:szCs w:val="28"/>
-        </w:rPr>
-        <w:t>SiteMax</w:t>
-      </w:r>
-      <w:proofErr w:type="spellEnd"/>
-      <w:r>
-        <w:rPr>
-          <w:rFonts w:asciiTheme="minorHAnsi" w:hAnsiTheme="minorHAnsi" w:cstheme="minorHAnsi"/>
-          <w:sz w:val="28"/>
-          <w:szCs w:val="28"/>
-        </w:rPr>
-        <w:t xml:space="preserve"> Systems Inc, </w:t>
+        <w:t xml:space="preserve"> experience. For the past 2 years in my previous workplace in SiteMax Systems Inc, </w:t>
       </w:r>
       <w:r>
         <w:rPr>
@@ -13013,25 +12144,7 @@
           <w:szCs w:val="28"/>
         </w:rPr>
         <w:lastRenderedPageBreak/>
-        <w:t xml:space="preserve">I was responsible of developing and maintaining the features of the </w:t>
-      </w:r>
-      <w:proofErr w:type="spellStart"/>
-      <w:r>
-        <w:rPr>
-          <w:rFonts w:asciiTheme="minorHAnsi" w:hAnsiTheme="minorHAnsi" w:cstheme="minorHAnsi"/>
-          <w:sz w:val="28"/>
-          <w:szCs w:val="28"/>
-        </w:rPr>
-        <w:t>SiteMax</w:t>
-      </w:r>
-      <w:proofErr w:type="spellEnd"/>
-      <w:r>
-        <w:rPr>
-          <w:rFonts w:asciiTheme="minorHAnsi" w:hAnsiTheme="minorHAnsi" w:cstheme="minorHAnsi"/>
-          <w:sz w:val="28"/>
-          <w:szCs w:val="28"/>
-        </w:rPr>
-        <w:t xml:space="preserve"> system.</w:t>
+        <w:t>I was responsible of developing and maintaining the features of the SiteMax system.</w:t>
       </w:r>
     </w:p>
     <w:p>
@@ -13063,61 +12176,143 @@
           <w:color w:val="1F314A"/>
           <w:shd w:val="clear" w:color="auto" w:fill="F2F7FE"/>
         </w:rPr>
-        <w:t xml:space="preserve">For the past two years, I worked with my teammates from different </w:t>
-      </w:r>
-      <w:proofErr w:type="spellStart"/>
+        <w:t>For the past two years, I worked with my teammates from different departemnts and built over 300 angularJS based single page applications, and maintained over  2000 of them.</w:t>
+      </w:r>
       <w:r>
         <w:rPr>
           <w:rFonts w:ascii="Arial" w:hAnsi="Arial" w:cs="Arial"/>
           <w:color w:val="1F314A"/>
           <w:shd w:val="clear" w:color="auto" w:fill="F2F7FE"/>
         </w:rPr>
-        <w:t>departemnts</w:t>
-      </w:r>
-      <w:proofErr w:type="spellEnd"/>
+        <w:t xml:space="preserve"> As well, I assisted my senior developers with developer</w:t>
+      </w:r>
       <w:r>
         <w:rPr>
           <w:rFonts w:ascii="Arial" w:hAnsi="Arial" w:cs="Arial"/>
           <w:color w:val="1F314A"/>
           <w:shd w:val="clear" w:color="auto" w:fill="F2F7FE"/>
         </w:rPr>
-        <w:t xml:space="preserve"> and built over 300 </w:t>
-      </w:r>
-      <w:proofErr w:type="spellStart"/>
+        <w:t xml:space="preserve"> There I was </w:t>
+      </w:r>
       <w:r>
         <w:rPr>
           <w:rFonts w:ascii="Arial" w:hAnsi="Arial" w:cs="Arial"/>
           <w:color w:val="1F314A"/>
           <w:shd w:val="clear" w:color="auto" w:fill="F2F7FE"/>
         </w:rPr>
-        <w:t>angularJS</w:t>
-      </w:r>
-      <w:proofErr w:type="spellEnd"/>
+        <w:t xml:space="preserve">praised by my team members </w:t>
+      </w:r>
       <w:r>
         <w:rPr>
           <w:rFonts w:ascii="Arial" w:hAnsi="Arial" w:cs="Arial"/>
           <w:color w:val="1F314A"/>
           <w:shd w:val="clear" w:color="auto" w:fill="F2F7FE"/>
         </w:rPr>
-        <w:t xml:space="preserve"> based single page applications, and maintained </w:t>
-      </w:r>
-      <w:proofErr w:type="gramStart"/>
+        <w:t>for building beautiful applications</w:t>
+      </w:r>
       <w:r>
         <w:rPr>
           <w:rFonts w:ascii="Arial" w:hAnsi="Arial" w:cs="Arial"/>
           <w:color w:val="1F314A"/>
           <w:shd w:val="clear" w:color="auto" w:fill="F2F7FE"/>
         </w:rPr>
-        <w:t>over  2000</w:t>
-      </w:r>
-      <w:proofErr w:type="gramEnd"/>
+        <w:t xml:space="preserve"> that delights customers</w:t>
+      </w:r>
       <w:r>
         <w:rPr>
           <w:rFonts w:ascii="Arial" w:hAnsi="Arial" w:cs="Arial"/>
           <w:color w:val="1F314A"/>
           <w:shd w:val="clear" w:color="auto" w:fill="F2F7FE"/>
         </w:rPr>
-        <w:t xml:space="preserve"> of them. There I was commended for building beautiful applications.</w:t>
+        <w:t xml:space="preserve"> and lots of fist bumps and high fives.</w:t>
+      </w:r>
+    </w:p>
+    <w:p>
+      <w:pPr>
+        <w:tabs>
+          <w:tab w:val="left" w:pos="6440"/>
+        </w:tabs>
+        <w:rPr>
+          <w:rFonts w:ascii="Arial" w:hAnsi="Arial" w:cs="Arial"/>
+          <w:color w:val="1F314A"/>
+          <w:shd w:val="clear" w:color="auto" w:fill="F2F7FE"/>
+        </w:rPr>
+      </w:pPr>
+    </w:p>
+    <w:p>
+      <w:pPr>
+        <w:tabs>
+          <w:tab w:val="left" w:pos="6440"/>
+        </w:tabs>
+        <w:rPr>
+          <w:rFonts w:ascii="Arial" w:hAnsi="Arial" w:cs="Arial"/>
+          <w:color w:val="1F314A"/>
+          <w:shd w:val="clear" w:color="auto" w:fill="F2F7FE"/>
+        </w:rPr>
+      </w:pPr>
+      <w:r>
+        <w:rPr>
+          <w:rFonts w:ascii="Arial" w:hAnsi="Arial" w:cs="Arial"/>
+          <w:color w:val="1F314A"/>
+          <w:shd w:val="clear" w:color="auto" w:fill="F2F7FE"/>
+        </w:rPr>
+        <w:t xml:space="preserve">Over the years, I felt the need for better growth and </w:t>
+      </w:r>
+      <w:r>
+        <w:rPr>
+          <w:rFonts w:ascii="Arial" w:hAnsi="Arial" w:cs="Arial"/>
+          <w:color w:val="1F314A"/>
+          <w:shd w:val="clear" w:color="auto" w:fill="F2F7FE"/>
+        </w:rPr>
+        <w:t>opportunities. I’ve</w:t>
+      </w:r>
+      <w:r>
+        <w:rPr>
+          <w:rFonts w:ascii="Arial" w:hAnsi="Arial" w:cs="Arial"/>
+          <w:color w:val="1F314A"/>
+          <w:shd w:val="clear" w:color="auto" w:fill="F2F7FE"/>
+        </w:rPr>
+        <w:t xml:space="preserve"> been practicing over the years, and</w:t>
+      </w:r>
+      <w:r>
+        <w:rPr>
+          <w:rFonts w:ascii="Arial" w:hAnsi="Arial" w:cs="Arial"/>
+          <w:color w:val="1F314A"/>
+          <w:shd w:val="clear" w:color="auto" w:fill="F2F7FE"/>
+        </w:rPr>
+        <w:t xml:space="preserve"> </w:t>
+      </w:r>
+      <w:r>
+        <w:rPr>
+          <w:rFonts w:ascii="Arial" w:hAnsi="Arial" w:cs="Arial"/>
+          <w:color w:val="1F314A"/>
+          <w:shd w:val="clear" w:color="auto" w:fill="F2F7FE"/>
+        </w:rPr>
+        <w:t>n</w:t>
+      </w:r>
+      <w:r>
+        <w:rPr>
+          <w:rFonts w:ascii="Arial" w:hAnsi="Arial" w:cs="Arial"/>
+          <w:color w:val="1F314A"/>
+          <w:shd w:val="clear" w:color="auto" w:fill="F2F7FE"/>
+        </w:rPr>
+        <w:t>ow that I am ready for a new role</w:t>
+      </w:r>
+      <w:r>
+        <w:rPr>
+          <w:rFonts w:ascii="Arial" w:hAnsi="Arial" w:cs="Arial"/>
+          <w:color w:val="1F314A"/>
+          <w:shd w:val="clear" w:color="auto" w:fill="F2F7FE"/>
+        </w:rPr>
+        <w:t xml:space="preserve">, </w:t>
+      </w:r>
+      <w:r>
+        <w:rPr>
+          <w:rFonts w:ascii="Arial" w:hAnsi="Arial" w:cs="Arial"/>
+          <w:color w:val="1F314A"/>
+          <w:shd w:val="clear" w:color="auto" w:fill="F2F7FE"/>
+        </w:rPr>
+        <w:t>this position excites me.</w:t>
       </w:r>
     </w:p>
     <w:p>

</xml_diff>

<commit_message>
feat: Add progress #49 'Interview Practice, Auth0'
</commit_message>
<xml_diff>
--- a/big-interview/auth0/interview_practice.docx
+++ b/big-interview/auth0/interview_practice.docx
@@ -159,13 +159,41 @@
           <w:szCs w:val="28"/>
         </w:rPr>
       </w:pPr>
-      <w:r>
-        <w:rPr>
-          <w:rFonts w:asciiTheme="minorHAnsi" w:hAnsiTheme="minorHAnsi" w:cstheme="minorHAnsi"/>
-          <w:sz w:val="28"/>
-          <w:szCs w:val="28"/>
-        </w:rPr>
-        <w:t xml:space="preserve">Swarmy, awkard </w:t>
+      <w:proofErr w:type="spellStart"/>
+      <w:r>
+        <w:rPr>
+          <w:rFonts w:asciiTheme="minorHAnsi" w:hAnsiTheme="minorHAnsi" w:cstheme="minorHAnsi"/>
+          <w:sz w:val="28"/>
+          <w:szCs w:val="28"/>
+        </w:rPr>
+        <w:t>Swarmy</w:t>
+      </w:r>
+      <w:proofErr w:type="spellEnd"/>
+      <w:r>
+        <w:rPr>
+          <w:rFonts w:asciiTheme="minorHAnsi" w:hAnsiTheme="minorHAnsi" w:cstheme="minorHAnsi"/>
+          <w:sz w:val="28"/>
+          <w:szCs w:val="28"/>
+        </w:rPr>
+        <w:t xml:space="preserve">, </w:t>
+      </w:r>
+      <w:proofErr w:type="spellStart"/>
+      <w:r>
+        <w:rPr>
+          <w:rFonts w:asciiTheme="minorHAnsi" w:hAnsiTheme="minorHAnsi" w:cstheme="minorHAnsi"/>
+          <w:sz w:val="28"/>
+          <w:szCs w:val="28"/>
+        </w:rPr>
+        <w:t>awkard</w:t>
+      </w:r>
+      <w:proofErr w:type="spellEnd"/>
+      <w:r>
+        <w:rPr>
+          <w:rFonts w:asciiTheme="minorHAnsi" w:hAnsiTheme="minorHAnsi" w:cstheme="minorHAnsi"/>
+          <w:sz w:val="28"/>
+          <w:szCs w:val="28"/>
+        </w:rPr>
+        <w:t xml:space="preserve"> </w:t>
       </w:r>
       <w:r>
         <w:rPr>
@@ -528,13 +556,23 @@
           <w:szCs w:val="28"/>
         </w:rPr>
       </w:pPr>
-      <w:r>
-        <w:rPr>
-          <w:rFonts w:asciiTheme="minorHAnsi" w:hAnsiTheme="minorHAnsi" w:cstheme="minorHAnsi"/>
-          <w:sz w:val="28"/>
-          <w:szCs w:val="28"/>
-        </w:rPr>
-        <w:t xml:space="preserve">E.g arriving late, </w:t>
+      <w:proofErr w:type="spellStart"/>
+      <w:r>
+        <w:rPr>
+          <w:rFonts w:asciiTheme="minorHAnsi" w:hAnsiTheme="minorHAnsi" w:cstheme="minorHAnsi"/>
+          <w:sz w:val="28"/>
+          <w:szCs w:val="28"/>
+        </w:rPr>
+        <w:t>E.g</w:t>
+      </w:r>
+      <w:proofErr w:type="spellEnd"/>
+      <w:r>
+        <w:rPr>
+          <w:rFonts w:asciiTheme="minorHAnsi" w:hAnsiTheme="minorHAnsi" w:cstheme="minorHAnsi"/>
+          <w:sz w:val="28"/>
+          <w:szCs w:val="28"/>
+        </w:rPr>
+        <w:t xml:space="preserve"> arriving late, </w:t>
       </w:r>
     </w:p>
     <w:p>
@@ -825,13 +863,23 @@
           <w:szCs w:val="28"/>
         </w:rPr>
       </w:pPr>
-      <w:r>
-        <w:rPr>
-          <w:rFonts w:asciiTheme="minorHAnsi" w:hAnsiTheme="minorHAnsi" w:cstheme="minorHAnsi"/>
-          <w:sz w:val="28"/>
-          <w:szCs w:val="28"/>
-        </w:rPr>
-        <w:t>Doging questions</w:t>
+      <w:proofErr w:type="spellStart"/>
+      <w:r>
+        <w:rPr>
+          <w:rFonts w:asciiTheme="minorHAnsi" w:hAnsiTheme="minorHAnsi" w:cstheme="minorHAnsi"/>
+          <w:sz w:val="28"/>
+          <w:szCs w:val="28"/>
+        </w:rPr>
+        <w:t>Doging</w:t>
+      </w:r>
+      <w:proofErr w:type="spellEnd"/>
+      <w:r>
+        <w:rPr>
+          <w:rFonts w:asciiTheme="minorHAnsi" w:hAnsiTheme="minorHAnsi" w:cstheme="minorHAnsi"/>
+          <w:sz w:val="28"/>
+          <w:szCs w:val="28"/>
+        </w:rPr>
+        <w:t xml:space="preserve"> questions</w:t>
       </w:r>
     </w:p>
     <w:p>
@@ -907,8 +955,20 @@
           <w:sz w:val="28"/>
           <w:szCs w:val="28"/>
         </w:rPr>
-        <w:t>Don’t ever badmouth your former employer, manager or even your coworker</w:t>
-      </w:r>
+        <w:t xml:space="preserve">Don’t ever badmouth your former employer, manager or even your </w:t>
+      </w:r>
+      <w:proofErr w:type="spellStart"/>
+      <w:r>
+        <w:rPr>
+          <w:rFonts w:asciiTheme="minorHAnsi" w:hAnsiTheme="minorHAnsi" w:cstheme="minorHAnsi"/>
+          <w:b/>
+          <w:bCs/>
+          <w:sz w:val="28"/>
+          <w:szCs w:val="28"/>
+        </w:rPr>
+        <w:t>coworker</w:t>
+      </w:r>
+      <w:proofErr w:type="spellEnd"/>
     </w:p>
     <w:p>
       <w:pPr>
@@ -1169,8 +1229,20 @@
           <w:sz w:val="28"/>
           <w:szCs w:val="28"/>
         </w:rPr>
-        <w:t>The phone interview</w:t>
-      </w:r>
+        <w:t xml:space="preserve">The phone </w:t>
+      </w:r>
+      <w:proofErr w:type="gramStart"/>
+      <w:r>
+        <w:rPr>
+          <w:rFonts w:asciiTheme="minorHAnsi" w:hAnsiTheme="minorHAnsi" w:cstheme="minorHAnsi"/>
+          <w:b/>
+          <w:bCs/>
+          <w:sz w:val="28"/>
+          <w:szCs w:val="28"/>
+        </w:rPr>
+        <w:t>interview</w:t>
+      </w:r>
+      <w:proofErr w:type="gramEnd"/>
     </w:p>
     <w:p>
       <w:pPr>
@@ -1500,7 +1572,31 @@
           <w:u w:val="single"/>
         </w:rPr>
         <w:lastRenderedPageBreak/>
-        <w:t>This is the reason why sales people always want in-person meeting</w:t>
+        <w:t xml:space="preserve">This is the reason why </w:t>
+      </w:r>
+      <w:proofErr w:type="gramStart"/>
+      <w:r>
+        <w:rPr>
+          <w:rFonts w:asciiTheme="minorHAnsi" w:hAnsiTheme="minorHAnsi" w:cstheme="minorHAnsi"/>
+          <w:b/>
+          <w:bCs/>
+          <w:sz w:val="28"/>
+          <w:szCs w:val="28"/>
+          <w:u w:val="single"/>
+        </w:rPr>
+        <w:t>sales people</w:t>
+      </w:r>
+      <w:proofErr w:type="gramEnd"/>
+      <w:r>
+        <w:rPr>
+          <w:rFonts w:asciiTheme="minorHAnsi" w:hAnsiTheme="minorHAnsi" w:cstheme="minorHAnsi"/>
+          <w:b/>
+          <w:bCs/>
+          <w:sz w:val="28"/>
+          <w:szCs w:val="28"/>
+          <w:u w:val="single"/>
+        </w:rPr>
+        <w:t xml:space="preserve"> always want in-person meeting</w:t>
       </w:r>
     </w:p>
     <w:p>
@@ -1816,7 +1912,43 @@
           <w:sz w:val="28"/>
           <w:szCs w:val="28"/>
         </w:rPr>
-        <w:t>“Umns” and “Uhs”</w:t>
+        <w:t>“</w:t>
+      </w:r>
+      <w:proofErr w:type="spellStart"/>
+      <w:r>
+        <w:rPr>
+          <w:rFonts w:asciiTheme="minorHAnsi" w:hAnsiTheme="minorHAnsi" w:cstheme="minorHAnsi"/>
+          <w:sz w:val="28"/>
+          <w:szCs w:val="28"/>
+        </w:rPr>
+        <w:t>Umns</w:t>
+      </w:r>
+      <w:proofErr w:type="spellEnd"/>
+      <w:r>
+        <w:rPr>
+          <w:rFonts w:asciiTheme="minorHAnsi" w:hAnsiTheme="minorHAnsi" w:cstheme="minorHAnsi"/>
+          <w:sz w:val="28"/>
+          <w:szCs w:val="28"/>
+        </w:rPr>
+        <w:t>” and “</w:t>
+      </w:r>
+      <w:proofErr w:type="spellStart"/>
+      <w:r>
+        <w:rPr>
+          <w:rFonts w:asciiTheme="minorHAnsi" w:hAnsiTheme="minorHAnsi" w:cstheme="minorHAnsi"/>
+          <w:sz w:val="28"/>
+          <w:szCs w:val="28"/>
+        </w:rPr>
+        <w:t>Uhs</w:t>
+      </w:r>
+      <w:proofErr w:type="spellEnd"/>
+      <w:r>
+        <w:rPr>
+          <w:rFonts w:asciiTheme="minorHAnsi" w:hAnsiTheme="minorHAnsi" w:cstheme="minorHAnsi"/>
+          <w:sz w:val="28"/>
+          <w:szCs w:val="28"/>
+        </w:rPr>
+        <w:t>”</w:t>
       </w:r>
     </w:p>
     <w:p>
@@ -1842,8 +1974,20 @@
           <w:sz w:val="28"/>
           <w:szCs w:val="28"/>
         </w:rPr>
-        <w:t>The video interview</w:t>
-      </w:r>
+        <w:t xml:space="preserve">The video </w:t>
+      </w:r>
+      <w:proofErr w:type="gramStart"/>
+      <w:r>
+        <w:rPr>
+          <w:rFonts w:asciiTheme="minorHAnsi" w:hAnsiTheme="minorHAnsi" w:cstheme="minorHAnsi"/>
+          <w:b/>
+          <w:bCs/>
+          <w:sz w:val="28"/>
+          <w:szCs w:val="28"/>
+        </w:rPr>
+        <w:t>interview</w:t>
+      </w:r>
+      <w:proofErr w:type="gramEnd"/>
     </w:p>
     <w:p>
       <w:pPr>
@@ -1940,8 +2084,20 @@
           <w:sz w:val="28"/>
           <w:szCs w:val="28"/>
         </w:rPr>
-        <w:t>The panel interview</w:t>
-      </w:r>
+        <w:t xml:space="preserve">The panel </w:t>
+      </w:r>
+      <w:proofErr w:type="gramStart"/>
+      <w:r>
+        <w:rPr>
+          <w:rFonts w:asciiTheme="minorHAnsi" w:hAnsiTheme="minorHAnsi" w:cstheme="minorHAnsi"/>
+          <w:b/>
+          <w:bCs/>
+          <w:sz w:val="28"/>
+          <w:szCs w:val="28"/>
+        </w:rPr>
+        <w:t>interview</w:t>
+      </w:r>
+      <w:proofErr w:type="gramEnd"/>
     </w:p>
     <w:p>
       <w:pPr>
@@ -1982,8 +2138,20 @@
           <w:sz w:val="28"/>
           <w:szCs w:val="28"/>
         </w:rPr>
-        <w:t>The group interview</w:t>
-      </w:r>
+        <w:t xml:space="preserve">The group </w:t>
+      </w:r>
+      <w:proofErr w:type="gramStart"/>
+      <w:r>
+        <w:rPr>
+          <w:rFonts w:asciiTheme="minorHAnsi" w:hAnsiTheme="minorHAnsi" w:cstheme="minorHAnsi"/>
+          <w:b/>
+          <w:bCs/>
+          <w:sz w:val="28"/>
+          <w:szCs w:val="28"/>
+        </w:rPr>
+        <w:t>interview</w:t>
+      </w:r>
+      <w:proofErr w:type="gramEnd"/>
     </w:p>
     <w:p>
       <w:pPr>
@@ -2327,8 +2495,18 @@
           <w:sz w:val="28"/>
           <w:szCs w:val="28"/>
         </w:rPr>
-        <w:t>Is the primary decision maker on who gets hired</w:t>
-      </w:r>
+        <w:t xml:space="preserve">Is the primary decision maker on who gets </w:t>
+      </w:r>
+      <w:proofErr w:type="gramStart"/>
+      <w:r>
+        <w:rPr>
+          <w:rFonts w:asciiTheme="minorHAnsi" w:hAnsiTheme="minorHAnsi" w:cstheme="minorHAnsi"/>
+          <w:sz w:val="28"/>
+          <w:szCs w:val="28"/>
+        </w:rPr>
+        <w:t>hired</w:t>
+      </w:r>
+      <w:proofErr w:type="gramEnd"/>
     </w:p>
     <w:p>
       <w:pPr>
@@ -2712,7 +2890,25 @@
           <w:sz w:val="28"/>
           <w:szCs w:val="28"/>
         </w:rPr>
-        <w:t>I worked at Sitemax Systems from January 2018 to December 2019</w:t>
+        <w:t xml:space="preserve">I worked at </w:t>
+      </w:r>
+      <w:proofErr w:type="spellStart"/>
+      <w:r>
+        <w:rPr>
+          <w:rFonts w:asciiTheme="minorHAnsi" w:hAnsiTheme="minorHAnsi" w:cstheme="minorHAnsi"/>
+          <w:sz w:val="28"/>
+          <w:szCs w:val="28"/>
+        </w:rPr>
+        <w:t>Sitemax</w:t>
+      </w:r>
+      <w:proofErr w:type="spellEnd"/>
+      <w:r>
+        <w:rPr>
+          <w:rFonts w:asciiTheme="minorHAnsi" w:hAnsiTheme="minorHAnsi" w:cstheme="minorHAnsi"/>
+          <w:sz w:val="28"/>
+          <w:szCs w:val="28"/>
+        </w:rPr>
+        <w:t xml:space="preserve"> Systems from January 2018 to December 2019</w:t>
       </w:r>
       <w:r>
         <w:rPr>
@@ -2774,7 +2970,25 @@
           <w:sz w:val="28"/>
           <w:szCs w:val="28"/>
         </w:rPr>
-        <w:t xml:space="preserve"> SiteMax Systems</w:t>
+        <w:t xml:space="preserve"> </w:t>
+      </w:r>
+      <w:proofErr w:type="spellStart"/>
+      <w:r>
+        <w:rPr>
+          <w:rFonts w:asciiTheme="minorHAnsi" w:hAnsiTheme="minorHAnsi" w:cstheme="minorHAnsi"/>
+          <w:sz w:val="28"/>
+          <w:szCs w:val="28"/>
+        </w:rPr>
+        <w:t>SiteMax</w:t>
+      </w:r>
+      <w:proofErr w:type="spellEnd"/>
+      <w:r>
+        <w:rPr>
+          <w:rFonts w:asciiTheme="minorHAnsi" w:hAnsiTheme="minorHAnsi" w:cstheme="minorHAnsi"/>
+          <w:sz w:val="28"/>
+          <w:szCs w:val="28"/>
+        </w:rPr>
+        <w:t xml:space="preserve"> Systems</w:t>
       </w:r>
     </w:p>
     <w:p>
@@ -2845,7 +3059,61 @@
           <w:sz w:val="28"/>
           <w:szCs w:val="28"/>
         </w:rPr>
-        <w:t xml:space="preserve"> SItemax’s mission critical Sitemax 3 and Sitemax 3.5</w:t>
+        <w:t xml:space="preserve"> </w:t>
+      </w:r>
+      <w:proofErr w:type="spellStart"/>
+      <w:r>
+        <w:rPr>
+          <w:rFonts w:asciiTheme="minorHAnsi" w:hAnsiTheme="minorHAnsi" w:cstheme="minorHAnsi"/>
+          <w:sz w:val="28"/>
+          <w:szCs w:val="28"/>
+        </w:rPr>
+        <w:t>SItemax’s</w:t>
+      </w:r>
+      <w:proofErr w:type="spellEnd"/>
+      <w:r>
+        <w:rPr>
+          <w:rFonts w:asciiTheme="minorHAnsi" w:hAnsiTheme="minorHAnsi" w:cstheme="minorHAnsi"/>
+          <w:sz w:val="28"/>
+          <w:szCs w:val="28"/>
+        </w:rPr>
+        <w:t xml:space="preserve"> mission critical </w:t>
+      </w:r>
+      <w:proofErr w:type="spellStart"/>
+      <w:r>
+        <w:rPr>
+          <w:rFonts w:asciiTheme="minorHAnsi" w:hAnsiTheme="minorHAnsi" w:cstheme="minorHAnsi"/>
+          <w:sz w:val="28"/>
+          <w:szCs w:val="28"/>
+        </w:rPr>
+        <w:t>Sitemax</w:t>
+      </w:r>
+      <w:proofErr w:type="spellEnd"/>
+      <w:r>
+        <w:rPr>
+          <w:rFonts w:asciiTheme="minorHAnsi" w:hAnsiTheme="minorHAnsi" w:cstheme="minorHAnsi"/>
+          <w:sz w:val="28"/>
+          <w:szCs w:val="28"/>
+        </w:rPr>
+        <w:t xml:space="preserve"> 3 and </w:t>
+      </w:r>
+      <w:proofErr w:type="spellStart"/>
+      <w:r>
+        <w:rPr>
+          <w:rFonts w:asciiTheme="minorHAnsi" w:hAnsiTheme="minorHAnsi" w:cstheme="minorHAnsi"/>
+          <w:sz w:val="28"/>
+          <w:szCs w:val="28"/>
+        </w:rPr>
+        <w:t>Sitemax</w:t>
+      </w:r>
+      <w:proofErr w:type="spellEnd"/>
+      <w:r>
+        <w:rPr>
+          <w:rFonts w:asciiTheme="minorHAnsi" w:hAnsiTheme="minorHAnsi" w:cstheme="minorHAnsi"/>
+          <w:sz w:val="28"/>
+          <w:szCs w:val="28"/>
+        </w:rPr>
+        <w:t xml:space="preserve"> 3.5</w:t>
       </w:r>
       <w:r>
         <w:rPr>
@@ -2869,7 +3137,25 @@
           <w:sz w:val="28"/>
           <w:szCs w:val="28"/>
         </w:rPr>
-        <w:t xml:space="preserve">I took leadership </w:t>
+        <w:t xml:space="preserve">I took </w:t>
+      </w:r>
+      <w:proofErr w:type="gramStart"/>
+      <w:r>
+        <w:rPr>
+          <w:rFonts w:asciiTheme="minorHAnsi" w:hAnsiTheme="minorHAnsi" w:cstheme="minorHAnsi"/>
+          <w:sz w:val="28"/>
+          <w:szCs w:val="28"/>
+        </w:rPr>
+        <w:t>leadership</w:t>
+      </w:r>
+      <w:proofErr w:type="gramEnd"/>
+      <w:r>
+        <w:rPr>
+          <w:rFonts w:asciiTheme="minorHAnsi" w:hAnsiTheme="minorHAnsi" w:cstheme="minorHAnsi"/>
+          <w:sz w:val="28"/>
+          <w:szCs w:val="28"/>
+        </w:rPr>
+        <w:t xml:space="preserve"> </w:t>
       </w:r>
       <w:r>
         <w:rPr>
@@ -2982,15 +3268,33 @@
           <w:sz w:val="28"/>
           <w:szCs w:val="28"/>
         </w:rPr>
-        <w:t>I developed over 300 single page angular</w:t>
-      </w:r>
-      <w:r>
-        <w:rPr>
-          <w:rFonts w:asciiTheme="minorHAnsi" w:hAnsiTheme="minorHAnsi" w:cstheme="minorHAnsi"/>
-          <w:sz w:val="28"/>
-          <w:szCs w:val="28"/>
-        </w:rPr>
-        <w:t>JS based</w:t>
+        <w:t xml:space="preserve">I developed over 300 single page </w:t>
+      </w:r>
+      <w:proofErr w:type="spellStart"/>
+      <w:r>
+        <w:rPr>
+          <w:rFonts w:asciiTheme="minorHAnsi" w:hAnsiTheme="minorHAnsi" w:cstheme="minorHAnsi"/>
+          <w:sz w:val="28"/>
+          <w:szCs w:val="28"/>
+        </w:rPr>
+        <w:t>angular</w:t>
+      </w:r>
+      <w:r>
+        <w:rPr>
+          <w:rFonts w:asciiTheme="minorHAnsi" w:hAnsiTheme="minorHAnsi" w:cstheme="minorHAnsi"/>
+          <w:sz w:val="28"/>
+          <w:szCs w:val="28"/>
+        </w:rPr>
+        <w:t>JS</w:t>
+      </w:r>
+      <w:proofErr w:type="spellEnd"/>
+      <w:r>
+        <w:rPr>
+          <w:rFonts w:asciiTheme="minorHAnsi" w:hAnsiTheme="minorHAnsi" w:cstheme="minorHAnsi"/>
+          <w:sz w:val="28"/>
+          <w:szCs w:val="28"/>
+        </w:rPr>
+        <w:t xml:space="preserve"> based</w:t>
       </w:r>
       <w:r>
         <w:rPr>
@@ -3279,7 +3583,25 @@
           <w:rFonts w:asciiTheme="minorHAnsi" w:hAnsiTheme="minorHAnsi"/>
           <w:color w:val="000000" w:themeColor="text1"/>
         </w:rPr>
-        <w:t>Forms of non verbal communication</w:t>
+        <w:t xml:space="preserve">Forms of </w:t>
+      </w:r>
+      <w:proofErr w:type="spellStart"/>
+      <w:proofErr w:type="gramStart"/>
+      <w:r>
+        <w:rPr>
+          <w:rFonts w:asciiTheme="minorHAnsi" w:hAnsiTheme="minorHAnsi"/>
+          <w:color w:val="000000" w:themeColor="text1"/>
+        </w:rPr>
+        <w:t>non verbal</w:t>
+      </w:r>
+      <w:proofErr w:type="spellEnd"/>
+      <w:proofErr w:type="gramEnd"/>
+      <w:r>
+        <w:rPr>
+          <w:rFonts w:asciiTheme="minorHAnsi" w:hAnsiTheme="minorHAnsi"/>
+          <w:color w:val="000000" w:themeColor="text1"/>
+        </w:rPr>
+        <w:t xml:space="preserve"> communication</w:t>
       </w:r>
     </w:p>
     <w:p>
@@ -3523,7 +3845,15 @@
     </w:p>
     <w:p>
       <w:r>
-        <w:t xml:space="preserve">Second Practie: </w:t>
+        <w:t xml:space="preserve">Second </w:t>
+      </w:r>
+      <w:proofErr w:type="spellStart"/>
+      <w:r>
+        <w:t>Practie</w:t>
+      </w:r>
+      <w:proofErr w:type="spellEnd"/>
+      <w:r>
+        <w:t xml:space="preserve">: </w:t>
       </w:r>
       <w:hyperlink r:id="rId11" w:history="1">
         <w:r>
@@ -4094,7 +4424,25 @@
           <w:sz w:val="28"/>
           <w:szCs w:val="28"/>
         </w:rPr>
-        <w:t>It’s important to go through the process of honestly, candidly identifying your weaknesses or what could be perceived as weakenesses by others</w:t>
+        <w:t xml:space="preserve">It’s important to go through the process of honestly, candidly identifying your weaknesses or what could be perceived as </w:t>
+      </w:r>
+      <w:proofErr w:type="spellStart"/>
+      <w:r>
+        <w:rPr>
+          <w:rFonts w:asciiTheme="minorHAnsi" w:hAnsiTheme="minorHAnsi" w:cstheme="minorHAnsi"/>
+          <w:sz w:val="28"/>
+          <w:szCs w:val="28"/>
+        </w:rPr>
+        <w:t>weakenesses</w:t>
+      </w:r>
+      <w:proofErr w:type="spellEnd"/>
+      <w:r>
+        <w:rPr>
+          <w:rFonts w:asciiTheme="minorHAnsi" w:hAnsiTheme="minorHAnsi" w:cstheme="minorHAnsi"/>
+          <w:sz w:val="28"/>
+          <w:szCs w:val="28"/>
+        </w:rPr>
+        <w:t xml:space="preserve"> by others</w:t>
       </w:r>
     </w:p>
     <w:p>
@@ -4289,7 +4637,29 @@
                 <w:bdr w:val="none" w:sz="0" w:space="0" w:color="auto" w:frame="1"/>
                 <w:shd w:val="clear" w:color="auto" w:fill="FFFFFF"/>
               </w:rPr>
-              <w:t xml:space="preserve"> to join our Growth and Enablement Team. This team is focused on supercharging the next phase of Auth0’s growth while at the same time enabling multiple internal groups within our organization to effectively deal with their growing needs. At Growth &amp; Enablement, you would join a team of exceptionally talented individuals with a wide breadth of focus, from pricing &amp; packaging, to how customers can effectively leverage support resources to even looking after and improving internal tools that fulfill a plethora of field teams requirements.</w:t>
+              <w:t xml:space="preserve"> to join our Growth and Enablement Team. This team is focused on supercharging the next phase of Auth0’s growth while at the same time enabling multiple internal groups within our organization to effectively deal with their growing needs. At Growth &amp; Enablement, you would join a team of exceptionally talented individuals with a wide breadth of focus, from pricing &amp; packaging, to how customers can effectively leverage support resources to even looking after and improving internal tools that fulfill a plethora of field </w:t>
+            </w:r>
+            <w:proofErr w:type="gramStart"/>
+            <w:r>
+              <w:rPr>
+                <w:rFonts w:ascii="Segoe UI" w:hAnsi="Segoe UI" w:cs="Segoe UI"/>
+                <w:sz w:val="21"/>
+                <w:szCs w:val="21"/>
+                <w:bdr w:val="none" w:sz="0" w:space="0" w:color="auto" w:frame="1"/>
+                <w:shd w:val="clear" w:color="auto" w:fill="FFFFFF"/>
+              </w:rPr>
+              <w:t>teams</w:t>
+            </w:r>
+            <w:proofErr w:type="gramEnd"/>
+            <w:r>
+              <w:rPr>
+                <w:rFonts w:ascii="Segoe UI" w:hAnsi="Segoe UI" w:cs="Segoe UI"/>
+                <w:sz w:val="21"/>
+                <w:szCs w:val="21"/>
+                <w:bdr w:val="none" w:sz="0" w:space="0" w:color="auto" w:frame="1"/>
+                <w:shd w:val="clear" w:color="auto" w:fill="FFFFFF"/>
+              </w:rPr>
+              <w:t xml:space="preserve"> requirements.</w:t>
             </w:r>
             <w:r>
               <w:rPr>
@@ -4610,7 +4980,31 @@
                 <w:u w:val="single"/>
                 <w:bdr w:val="none" w:sz="0" w:space="0" w:color="auto" w:frame="1"/>
               </w:rPr>
-              <w:t>You'd Be An Excellent Fit If You</w:t>
+              <w:t xml:space="preserve">You'd Be </w:t>
+            </w:r>
+            <w:proofErr w:type="gramStart"/>
+            <w:r>
+              <w:rPr>
+                <w:rStyle w:val="Strong"/>
+                <w:rFonts w:ascii="Segoe UI" w:eastAsiaTheme="majorEastAsia" w:hAnsi="Segoe UI" w:cs="Segoe UI"/>
+                <w:sz w:val="21"/>
+                <w:szCs w:val="21"/>
+                <w:u w:val="single"/>
+                <w:bdr w:val="none" w:sz="0" w:space="0" w:color="auto" w:frame="1"/>
+              </w:rPr>
+              <w:t>An</w:t>
+            </w:r>
+            <w:proofErr w:type="gramEnd"/>
+            <w:r>
+              <w:rPr>
+                <w:rStyle w:val="Strong"/>
+                <w:rFonts w:ascii="Segoe UI" w:eastAsiaTheme="majorEastAsia" w:hAnsi="Segoe UI" w:cs="Segoe UI"/>
+                <w:sz w:val="21"/>
+                <w:szCs w:val="21"/>
+                <w:u w:val="single"/>
+                <w:bdr w:val="none" w:sz="0" w:space="0" w:color="auto" w:frame="1"/>
+              </w:rPr>
+              <w:t xml:space="preserve"> Excellent Fit If You</w:t>
             </w:r>
             <w:r>
               <w:rPr>
@@ -4876,7 +5270,29 @@
                 <w:bdr w:val="none" w:sz="0" w:space="0" w:color="auto" w:frame="1"/>
                 <w:shd w:val="clear" w:color="auto" w:fill="FFFFFF"/>
               </w:rPr>
-              <w:t xml:space="preserve">Have the ability to be self-directed and be effective working independently, yet feel equally </w:t>
+              <w:t xml:space="preserve">Have the ability to be self-directed and be effective working </w:t>
+            </w:r>
+            <w:proofErr w:type="gramStart"/>
+            <w:r>
+              <w:rPr>
+                <w:rFonts w:ascii="Segoe UI" w:hAnsi="Segoe UI" w:cs="Segoe UI"/>
+                <w:sz w:val="21"/>
+                <w:szCs w:val="21"/>
+                <w:bdr w:val="none" w:sz="0" w:space="0" w:color="auto" w:frame="1"/>
+                <w:shd w:val="clear" w:color="auto" w:fill="FFFFFF"/>
+              </w:rPr>
+              <w:t>independently, yet</w:t>
+            </w:r>
+            <w:proofErr w:type="gramEnd"/>
+            <w:r>
+              <w:rPr>
+                <w:rFonts w:ascii="Segoe UI" w:hAnsi="Segoe UI" w:cs="Segoe UI"/>
+                <w:sz w:val="21"/>
+                <w:szCs w:val="21"/>
+                <w:bdr w:val="none" w:sz="0" w:space="0" w:color="auto" w:frame="1"/>
+                <w:shd w:val="clear" w:color="auto" w:fill="FFFFFF"/>
+              </w:rPr>
+              <w:t xml:space="preserve"> feel equally </w:t>
             </w:r>
             <w:r>
               <w:rPr>
@@ -5321,8 +5737,20 @@
                 <w:shd w:val="clear" w:color="auto" w:fill="FFFFFF"/>
               </w:rPr>
               <w:br/>
-              <w:t>We like to think that we are helping make the internet safer. Our team is spread across more than 35 countries and we are proud to continually be recognized as a great place to work. Culture is critical to us, and we are transparent about our vision and principles .</w:t>
+              <w:t xml:space="preserve">We like to think that we are helping make the internet safer. Our team is spread across more than 35 countries and we are proud to continually be recognized as a great place to work. Culture is critical to us, and we are transparent about our vision and </w:t>
             </w:r>
+            <w:proofErr w:type="gramStart"/>
+            <w:r>
+              <w:rPr>
+                <w:rFonts w:ascii="Segoe UI" w:hAnsi="Segoe UI" w:cs="Segoe UI"/>
+                <w:sz w:val="21"/>
+                <w:szCs w:val="21"/>
+                <w:bdr w:val="none" w:sz="0" w:space="0" w:color="auto" w:frame="1"/>
+                <w:shd w:val="clear" w:color="auto" w:fill="FFFFFF"/>
+              </w:rPr>
+              <w:t>principles .</w:t>
+            </w:r>
+            <w:proofErr w:type="gramEnd"/>
             <w:r>
               <w:rPr>
                 <w:rFonts w:ascii="Segoe UI" w:hAnsi="Segoe UI" w:cs="Segoe UI"/>
@@ -5524,7 +5952,23 @@
           <w:rFonts w:asciiTheme="minorHAnsi" w:hAnsiTheme="minorHAnsi"/>
           <w:color w:val="000000" w:themeColor="text1"/>
         </w:rPr>
-        <w:t>Knowledge in fullstack applications</w:t>
+        <w:t xml:space="preserve">Knowledge in </w:t>
+      </w:r>
+      <w:proofErr w:type="spellStart"/>
+      <w:r>
+        <w:rPr>
+          <w:rFonts w:asciiTheme="minorHAnsi" w:hAnsiTheme="minorHAnsi"/>
+          <w:color w:val="000000" w:themeColor="text1"/>
+        </w:rPr>
+        <w:t>fullstack</w:t>
+      </w:r>
+      <w:proofErr w:type="spellEnd"/>
+      <w:r>
+        <w:rPr>
+          <w:rFonts w:asciiTheme="minorHAnsi" w:hAnsiTheme="minorHAnsi"/>
+          <w:color w:val="000000" w:themeColor="text1"/>
+        </w:rPr>
+        <w:t xml:space="preserve"> applications</w:t>
       </w:r>
     </w:p>
     <w:p>
@@ -5614,8 +6058,17 @@
           <w:rFonts w:asciiTheme="minorHAnsi" w:hAnsiTheme="minorHAnsi"/>
           <w:color w:val="000000" w:themeColor="text1"/>
         </w:rPr>
-        <w:t>Lover of learning, persistent person, loves change</w:t>
-      </w:r>
+        <w:t xml:space="preserve">Lover of learning, persistent person, loves </w:t>
+      </w:r>
+      <w:proofErr w:type="gramStart"/>
+      <w:r>
+        <w:rPr>
+          <w:rFonts w:asciiTheme="minorHAnsi" w:hAnsiTheme="minorHAnsi"/>
+          <w:color w:val="000000" w:themeColor="text1"/>
+        </w:rPr>
+        <w:t>change</w:t>
+      </w:r>
+      <w:proofErr w:type="gramEnd"/>
     </w:p>
     <w:p>
       <w:pPr>
@@ -5661,7 +6114,29 @@
           <w:szCs w:val="23"/>
           <w:shd w:val="clear" w:color="auto" w:fill="FFFFFF"/>
         </w:rPr>
-        <w:t>Review snippet of code in Node.js. What would you do to make it production ready  </w:t>
+        <w:t xml:space="preserve">Review snippet of code in Node.js. What would you do to make it production </w:t>
+      </w:r>
+      <w:proofErr w:type="gramStart"/>
+      <w:r>
+        <w:rPr>
+          <w:rFonts w:ascii="Lato" w:hAnsi="Lato"/>
+          <w:color w:val="404040"/>
+          <w:sz w:val="23"/>
+          <w:szCs w:val="23"/>
+          <w:shd w:val="clear" w:color="auto" w:fill="FFFFFF"/>
+        </w:rPr>
+        <w:t>ready</w:t>
+      </w:r>
+      <w:proofErr w:type="gramEnd"/>
+      <w:r>
+        <w:rPr>
+          <w:rFonts w:ascii="Lato" w:hAnsi="Lato"/>
+          <w:color w:val="404040"/>
+          <w:sz w:val="23"/>
+          <w:szCs w:val="23"/>
+          <w:shd w:val="clear" w:color="auto" w:fill="FFFFFF"/>
+        </w:rPr>
+        <w:t xml:space="preserve">  </w:t>
       </w:r>
     </w:p>
     <w:p>
@@ -5973,6 +6448,7 @@
         </w:rPr>
         <w:t xml:space="preserve">, who has proven history of going from knowing nothing about programming into getting a job at the industry, and my passion </w:t>
       </w:r>
+      <w:proofErr w:type="gramStart"/>
       <w:r>
         <w:rPr>
           <w:rFonts w:asciiTheme="minorHAnsi" w:hAnsiTheme="minorHAnsi"/>
@@ -5985,7 +6461,15 @@
           <w:rFonts w:asciiTheme="minorHAnsi" w:hAnsiTheme="minorHAnsi"/>
           <w:color w:val="000000" w:themeColor="text1"/>
         </w:rPr>
-        <w:t xml:space="preserve"> learning is still going </w:t>
+        <w:t xml:space="preserve"> learning</w:t>
+      </w:r>
+      <w:proofErr w:type="gramEnd"/>
+      <w:r>
+        <w:rPr>
+          <w:rFonts w:asciiTheme="minorHAnsi" w:hAnsiTheme="minorHAnsi"/>
+          <w:color w:val="000000" w:themeColor="text1"/>
+        </w:rPr>
+        <w:t xml:space="preserve"> is still going </w:t>
       </w:r>
       <w:r>
         <w:rPr>
@@ -6480,12 +6964,14 @@
         </w:rPr>
         <w:t xml:space="preserve">. </w:t>
       </w:r>
+      <w:proofErr w:type="spellStart"/>
       <w:r>
         <w:rPr>
           <w:rFonts w:asciiTheme="minorHAnsi" w:eastAsia="Batang" w:hAnsiTheme="minorHAnsi" w:cstheme="minorHAnsi" w:hint="eastAsia"/>
         </w:rPr>
         <w:t>일할때</w:t>
       </w:r>
+      <w:proofErr w:type="spellEnd"/>
       <w:r>
         <w:rPr>
           <w:rFonts w:asciiTheme="minorHAnsi" w:eastAsia="Batang" w:hAnsiTheme="minorHAnsi" w:cstheme="minorHAnsi" w:hint="eastAsia"/>
@@ -6798,12 +7284,14 @@
         </w:rPr>
         <w:t xml:space="preserve">. </w:t>
       </w:r>
+      <w:proofErr w:type="spellStart"/>
       <w:r>
         <w:rPr>
           <w:rFonts w:asciiTheme="minorHAnsi" w:eastAsia="Batang" w:hAnsiTheme="minorHAnsi" w:cstheme="minorHAnsi" w:hint="eastAsia"/>
         </w:rPr>
         <w:t>그로인해</w:t>
       </w:r>
+      <w:proofErr w:type="spellEnd"/>
       <w:r>
         <w:rPr>
           <w:rFonts w:asciiTheme="minorHAnsi" w:eastAsia="Batang" w:hAnsiTheme="minorHAnsi" w:cstheme="minorHAnsi" w:hint="eastAsia"/>
@@ -7140,12 +7628,14 @@
         </w:rPr>
         <w:t xml:space="preserve"> </w:t>
       </w:r>
+      <w:proofErr w:type="spellStart"/>
       <w:r>
         <w:rPr>
           <w:rFonts w:asciiTheme="minorHAnsi" w:eastAsia="Batang" w:hAnsiTheme="minorHAnsi" w:cstheme="minorHAnsi" w:hint="eastAsia"/>
         </w:rPr>
         <w:t>하게되었습니다</w:t>
       </w:r>
+      <w:proofErr w:type="spellEnd"/>
       <w:r>
         <w:rPr>
           <w:rFonts w:asciiTheme="minorHAnsi" w:eastAsia="Batang" w:hAnsiTheme="minorHAnsi" w:cstheme="minorHAnsi"/>
@@ -7242,12 +7732,14 @@
         </w:rPr>
         <w:t xml:space="preserve"> </w:t>
       </w:r>
+      <w:proofErr w:type="spellStart"/>
       <w:r>
         <w:rPr>
           <w:rFonts w:asciiTheme="minorHAnsi" w:eastAsia="Batang" w:hAnsiTheme="minorHAnsi" w:cstheme="minorHAnsi"/>
         </w:rPr>
         <w:t>leetcode</w:t>
       </w:r>
+      <w:proofErr w:type="spellEnd"/>
       <w:r>
         <w:rPr>
           <w:rFonts w:asciiTheme="minorHAnsi" w:eastAsia="Batang" w:hAnsiTheme="minorHAnsi" w:cstheme="minorHAnsi" w:hint="eastAsia"/>
@@ -7260,6 +7752,7 @@
         </w:rPr>
         <w:t xml:space="preserve"> </w:t>
       </w:r>
+      <w:proofErr w:type="spellStart"/>
       <w:r>
         <w:rPr>
           <w:rFonts w:asciiTheme="minorHAnsi" w:eastAsia="Batang" w:hAnsiTheme="minorHAnsi" w:cstheme="minorHAnsi"/>
@@ -7272,6 +7765,7 @@
         </w:rPr>
         <w:t>를</w:t>
       </w:r>
+      <w:proofErr w:type="spellEnd"/>
       <w:r>
         <w:rPr>
           <w:rFonts w:asciiTheme="minorHAnsi" w:eastAsia="Batang" w:hAnsiTheme="minorHAnsi" w:cstheme="minorHAnsi" w:hint="eastAsia"/>
@@ -7326,12 +7820,14 @@
         </w:rPr>
         <w:t xml:space="preserve"> </w:t>
       </w:r>
+      <w:proofErr w:type="spellStart"/>
       <w:r>
         <w:rPr>
           <w:rFonts w:asciiTheme="minorHAnsi" w:eastAsia="Batang" w:hAnsiTheme="minorHAnsi" w:cstheme="minorHAnsi" w:hint="eastAsia"/>
         </w:rPr>
         <w:t>연습했었고</w:t>
       </w:r>
+      <w:proofErr w:type="spellEnd"/>
       <w:r>
         <w:rPr>
           <w:rFonts w:asciiTheme="minorHAnsi" w:eastAsia="Batang" w:hAnsiTheme="minorHAnsi" w:cstheme="minorHAnsi" w:hint="eastAsia"/>
@@ -7374,12 +7870,14 @@
         </w:rPr>
         <w:t xml:space="preserve"> </w:t>
       </w:r>
+      <w:proofErr w:type="spellStart"/>
       <w:r>
         <w:rPr>
           <w:rFonts w:asciiTheme="minorHAnsi" w:eastAsia="Batang" w:hAnsiTheme="minorHAnsi" w:cstheme="minorHAnsi" w:hint="eastAsia"/>
         </w:rPr>
         <w:t>돌아올때</w:t>
       </w:r>
+      <w:proofErr w:type="spellEnd"/>
       <w:r>
         <w:rPr>
           <w:rFonts w:asciiTheme="minorHAnsi" w:eastAsia="Batang" w:hAnsiTheme="minorHAnsi" w:cstheme="minorHAnsi" w:hint="eastAsia"/>
@@ -7398,12 +7896,14 @@
         </w:rPr>
         <w:t xml:space="preserve"> </w:t>
       </w:r>
+      <w:proofErr w:type="spellStart"/>
       <w:r>
         <w:rPr>
           <w:rFonts w:asciiTheme="minorHAnsi" w:eastAsia="Batang" w:hAnsiTheme="minorHAnsi" w:cstheme="minorHAnsi"/>
         </w:rPr>
         <w:t>pushup</w:t>
       </w:r>
+      <w:proofErr w:type="spellEnd"/>
       <w:r>
         <w:rPr>
           <w:rFonts w:asciiTheme="minorHAnsi" w:eastAsia="Batang" w:hAnsiTheme="minorHAnsi" w:cstheme="minorHAnsi" w:hint="eastAsia"/>
@@ -7512,12 +8012,14 @@
         </w:rPr>
         <w:t xml:space="preserve"> </w:t>
       </w:r>
+      <w:proofErr w:type="spellStart"/>
       <w:r>
         <w:rPr>
           <w:rFonts w:asciiTheme="minorHAnsi" w:eastAsia="Batang" w:hAnsiTheme="minorHAnsi" w:cstheme="minorHAnsi" w:hint="eastAsia"/>
         </w:rPr>
         <w:t>외었습니다</w:t>
       </w:r>
+      <w:proofErr w:type="spellEnd"/>
       <w:r>
         <w:rPr>
           <w:rFonts w:asciiTheme="minorHAnsi" w:eastAsia="Batang" w:hAnsiTheme="minorHAnsi" w:cstheme="minorHAnsi" w:hint="eastAsia"/>
@@ -7566,24 +8068,28 @@
         </w:rPr>
         <w:t xml:space="preserve"> </w:t>
       </w:r>
+      <w:proofErr w:type="spellStart"/>
       <w:r>
         <w:rPr>
           <w:rFonts w:asciiTheme="minorHAnsi" w:eastAsia="Batang" w:hAnsiTheme="minorHAnsi" w:cstheme="minorHAnsi" w:hint="eastAsia"/>
         </w:rPr>
         <w:t>문제풀고</w:t>
       </w:r>
+      <w:proofErr w:type="spellEnd"/>
       <w:r>
         <w:rPr>
           <w:rFonts w:asciiTheme="minorHAnsi" w:eastAsia="Batang" w:hAnsiTheme="minorHAnsi" w:cstheme="minorHAnsi" w:hint="eastAsia"/>
         </w:rPr>
         <w:t xml:space="preserve"> </w:t>
       </w:r>
+      <w:proofErr w:type="spellStart"/>
       <w:r>
         <w:rPr>
           <w:rFonts w:asciiTheme="minorHAnsi" w:eastAsia="Batang" w:hAnsiTheme="minorHAnsi" w:cstheme="minorHAnsi" w:hint="eastAsia"/>
         </w:rPr>
         <w:t>막혔을때나</w:t>
       </w:r>
+      <w:proofErr w:type="spellEnd"/>
       <w:r>
         <w:rPr>
           <w:rFonts w:asciiTheme="minorHAnsi" w:eastAsia="Batang" w:hAnsiTheme="minorHAnsi" w:cstheme="minorHAnsi" w:hint="eastAsia"/>
@@ -7614,12 +8120,14 @@
         </w:rPr>
         <w:t xml:space="preserve"> </w:t>
       </w:r>
+      <w:proofErr w:type="spellStart"/>
       <w:r>
         <w:rPr>
           <w:rFonts w:asciiTheme="minorHAnsi" w:eastAsia="Batang" w:hAnsiTheme="minorHAnsi" w:cstheme="minorHAnsi" w:hint="eastAsia"/>
         </w:rPr>
         <w:t>걸릴때</w:t>
       </w:r>
+      <w:proofErr w:type="spellEnd"/>
       <w:r>
         <w:rPr>
           <w:rFonts w:asciiTheme="minorHAnsi" w:eastAsia="Batang" w:hAnsiTheme="minorHAnsi" w:cstheme="minorHAnsi" w:hint="eastAsia"/>
@@ -7686,12 +8194,14 @@
         </w:rPr>
         <w:t xml:space="preserve"> </w:t>
       </w:r>
+      <w:proofErr w:type="spellStart"/>
       <w:r>
         <w:rPr>
           <w:rFonts w:asciiTheme="minorHAnsi" w:eastAsia="Batang" w:hAnsiTheme="minorHAnsi" w:cstheme="minorHAnsi" w:hint="eastAsia"/>
         </w:rPr>
         <w:t>걸리는거야</w:t>
       </w:r>
+      <w:proofErr w:type="spellEnd"/>
       <w:r>
         <w:rPr>
           <w:rFonts w:asciiTheme="minorHAnsi" w:eastAsia="Batang" w:hAnsiTheme="minorHAnsi" w:cstheme="minorHAnsi" w:hint="eastAsia"/>
@@ -8202,7 +8712,21 @@
         <w:rPr>
           <w:rFonts w:asciiTheme="minorHAnsi" w:eastAsia="Batang" w:hAnsiTheme="minorHAnsi" w:cstheme="minorHAnsi"/>
         </w:rPr>
-        <w:t>I have experience of working with team members from different departments. Together, we’ve built over 300 forms and I could use this experience and experitise in benefit of company</w:t>
+        <w:t xml:space="preserve">I have experience of working with team members from different departments. Together, we’ve built over 300 forms and I could use this experience and </w:t>
+      </w:r>
+      <w:proofErr w:type="spellStart"/>
+      <w:r>
+        <w:rPr>
+          <w:rFonts w:asciiTheme="minorHAnsi" w:eastAsia="Batang" w:hAnsiTheme="minorHAnsi" w:cstheme="minorHAnsi"/>
+        </w:rPr>
+        <w:t>experitise</w:t>
+      </w:r>
+      <w:proofErr w:type="spellEnd"/>
+      <w:r>
+        <w:rPr>
+          <w:rFonts w:asciiTheme="minorHAnsi" w:eastAsia="Batang" w:hAnsiTheme="minorHAnsi" w:cstheme="minorHAnsi"/>
+        </w:rPr>
+        <w:t xml:space="preserve"> in benefit of company</w:t>
       </w:r>
     </w:p>
     <w:p>
@@ -8251,7 +8775,23 @@
           <w:rFonts w:asciiTheme="minorHAnsi" w:hAnsiTheme="minorHAnsi"/>
           <w:color w:val="000000" w:themeColor="text1"/>
         </w:rPr>
-        <w:t>I am a dedicated self-learner with proven history of self-learning in web development and securing a job at SiteMax Systems</w:t>
+        <w:t xml:space="preserve">I am a dedicated self-learner with proven history of self-learning in web development and securing a job at </w:t>
+      </w:r>
+      <w:proofErr w:type="spellStart"/>
+      <w:r>
+        <w:rPr>
+          <w:rFonts w:asciiTheme="minorHAnsi" w:hAnsiTheme="minorHAnsi"/>
+          <w:color w:val="000000" w:themeColor="text1"/>
+        </w:rPr>
+        <w:t>SiteMax</w:t>
+      </w:r>
+      <w:proofErr w:type="spellEnd"/>
+      <w:r>
+        <w:rPr>
+          <w:rFonts w:asciiTheme="minorHAnsi" w:hAnsiTheme="minorHAnsi"/>
+          <w:color w:val="000000" w:themeColor="text1"/>
+        </w:rPr>
+        <w:t xml:space="preserve"> Systems</w:t>
       </w:r>
     </w:p>
     <w:p>
@@ -8333,7 +8873,21 @@
         <w:rPr>
           <w:rFonts w:asciiTheme="minorHAnsi" w:eastAsia="Batang" w:hAnsiTheme="minorHAnsi" w:cstheme="minorHAnsi"/>
         </w:rPr>
-        <w:t>Story about building bash program for sitemax 3</w:t>
+        <w:t xml:space="preserve">Story about building bash program for </w:t>
+      </w:r>
+      <w:proofErr w:type="spellStart"/>
+      <w:r>
+        <w:rPr>
+          <w:rFonts w:asciiTheme="minorHAnsi" w:eastAsia="Batang" w:hAnsiTheme="minorHAnsi" w:cstheme="minorHAnsi"/>
+        </w:rPr>
+        <w:t>sitemax</w:t>
+      </w:r>
+      <w:proofErr w:type="spellEnd"/>
+      <w:r>
+        <w:rPr>
+          <w:rFonts w:asciiTheme="minorHAnsi" w:eastAsia="Batang" w:hAnsiTheme="minorHAnsi" w:cstheme="minorHAnsi"/>
+        </w:rPr>
+        <w:t xml:space="preserve"> 3</w:t>
       </w:r>
     </w:p>
     <w:p>
@@ -8346,7 +8900,23 @@
         <w:shd w:val="clear" w:color="auto" w:fill="FFFFFF"/>
       </w:pPr>
       <w:r>
-        <w:t>James wanted to attend buildex with his cool new app SiteMax 3 built entirely using Ionic Framework</w:t>
+        <w:t xml:space="preserve">James wanted to attend </w:t>
+      </w:r>
+      <w:proofErr w:type="spellStart"/>
+      <w:r>
+        <w:t>buildex</w:t>
+      </w:r>
+      <w:proofErr w:type="spellEnd"/>
+      <w:r>
+        <w:t xml:space="preserve"> with his cool new app </w:t>
+      </w:r>
+      <w:proofErr w:type="spellStart"/>
+      <w:r>
+        <w:t>SiteMax</w:t>
+      </w:r>
+      <w:proofErr w:type="spellEnd"/>
+      <w:r>
+        <w:t xml:space="preserve"> 3 built entirely using Ionic Framework</w:t>
       </w:r>
     </w:p>
     <w:p>
@@ -8372,7 +8942,15 @@
         <w:shd w:val="clear" w:color="auto" w:fill="FFFFFF"/>
       </w:pPr>
       <w:r>
-        <w:t>Each build took about 20 minutes (literarly)</w:t>
+        <w:t>Each build took about 20 minutes (</w:t>
+      </w:r>
+      <w:proofErr w:type="spellStart"/>
+      <w:r>
+        <w:t>literarly</w:t>
+      </w:r>
+      <w:proofErr w:type="spellEnd"/>
+      <w:r>
+        <w:t>)</w:t>
       </w:r>
     </w:p>
     <w:p>
@@ -8563,7 +9141,15 @@
         <w:shd w:val="clear" w:color="auto" w:fill="FFFFFF"/>
       </w:pPr>
       <w:r>
-        <w:t>To start, I looked at some works done by others and learned that it didn’t look too great. The font was large, the resulting PDF it generated looked too basic (in seires of table)</w:t>
+        <w:t xml:space="preserve">To start, I looked at some works done by others and learned that it didn’t look too great. The font was large, the resulting PDF it generated looked too basic (in </w:t>
+      </w:r>
+      <w:proofErr w:type="spellStart"/>
+      <w:r>
+        <w:t>seires</w:t>
+      </w:r>
+      <w:proofErr w:type="spellEnd"/>
+      <w:r>
+        <w:t xml:space="preserve"> of table)</w:t>
       </w:r>
     </w:p>
     <w:p>
@@ -8603,7 +9189,15 @@
         <w:shd w:val="clear" w:color="auto" w:fill="FFFFFF"/>
       </w:pPr>
       <w:r>
-        <w:t>I began improving it’s UI day during the off hours. I played around with CSS and PHP (it was used to template the pdf) and made incremental improvements until it looked great</w:t>
+        <w:t xml:space="preserve">I began improving </w:t>
+      </w:r>
+      <w:proofErr w:type="gramStart"/>
+      <w:r>
+        <w:t>it’s</w:t>
+      </w:r>
+      <w:proofErr w:type="gramEnd"/>
+      <w:r>
+        <w:t xml:space="preserve"> UI day during the off hours. I played around with CSS and PHP (it was used to template the pdf) and made incremental improvements until it looked great</w:t>
       </w:r>
     </w:p>
     <w:p>
@@ -8721,7 +9315,21 @@
         <w:rPr>
           <w:rFonts w:asciiTheme="minorHAnsi" w:eastAsia="Batang" w:hAnsiTheme="minorHAnsi" w:cstheme="minorHAnsi"/>
         </w:rPr>
-        <w:t>I wrote bash program to do all of above in fewest key strokes possible, but still maintaining quality</w:t>
+        <w:t xml:space="preserve">I wrote bash program to do all of above in fewest </w:t>
+      </w:r>
+      <w:proofErr w:type="gramStart"/>
+      <w:r>
+        <w:rPr>
+          <w:rFonts w:asciiTheme="minorHAnsi" w:eastAsia="Batang" w:hAnsiTheme="minorHAnsi" w:cstheme="minorHAnsi"/>
+        </w:rPr>
+        <w:t>key strokes</w:t>
+      </w:r>
+      <w:proofErr w:type="gramEnd"/>
+      <w:r>
+        <w:rPr>
+          <w:rFonts w:asciiTheme="minorHAnsi" w:eastAsia="Batang" w:hAnsiTheme="minorHAnsi" w:cstheme="minorHAnsi"/>
+        </w:rPr>
+        <w:t xml:space="preserve"> possible, but still maintaining quality</w:t>
       </w:r>
     </w:p>
     <w:p>
@@ -8901,7 +9509,21 @@
         <w:rPr>
           <w:rFonts w:asciiTheme="minorHAnsi" w:eastAsia="Batang" w:hAnsiTheme="minorHAnsi" w:cstheme="minorHAnsi"/>
         </w:rPr>
-        <w:t>So much so that later James and Christian would complement that we need more of Moe and Nikolay (my senior) at SiteMax Systems</w:t>
+        <w:t xml:space="preserve">So much so that later James and Christian would complement that we need more of Moe and Nikolay (my senior) at </w:t>
+      </w:r>
+      <w:proofErr w:type="spellStart"/>
+      <w:r>
+        <w:rPr>
+          <w:rFonts w:asciiTheme="minorHAnsi" w:eastAsia="Batang" w:hAnsiTheme="minorHAnsi" w:cstheme="minorHAnsi"/>
+        </w:rPr>
+        <w:t>SiteMax</w:t>
+      </w:r>
+      <w:proofErr w:type="spellEnd"/>
+      <w:r>
+        <w:rPr>
+          <w:rFonts w:asciiTheme="minorHAnsi" w:eastAsia="Batang" w:hAnsiTheme="minorHAnsi" w:cstheme="minorHAnsi"/>
+        </w:rPr>
+        <w:t xml:space="preserve"> Systems</w:t>
       </w:r>
     </w:p>
     <w:p>
@@ -9005,7 +9627,15 @@
         <w:shd w:val="clear" w:color="auto" w:fill="FFFFFF"/>
       </w:pPr>
       <w:r>
-        <w:t>He looked at the form and said “Moe could you work on this again?”</w:t>
+        <w:t xml:space="preserve">He looked at the form and </w:t>
+      </w:r>
+      <w:proofErr w:type="gramStart"/>
+      <w:r>
+        <w:t>said</w:t>
+      </w:r>
+      <w:proofErr w:type="gramEnd"/>
+      <w:r>
+        <w:t xml:space="preserve"> “Moe could you work on this again?”</w:t>
       </w:r>
     </w:p>
     <w:p>
@@ -9071,7 +9701,15 @@
       </w:pPr>
       <w:r>
         <w:lastRenderedPageBreak/>
-        <w:t>I went back to my seat, revised my form, and walked over with him and did couple of iternations until all was okay.</w:t>
+        <w:t xml:space="preserve">I went back to my seat, revised my form, and walked over with him and did couple of </w:t>
+      </w:r>
+      <w:proofErr w:type="spellStart"/>
+      <w:r>
+        <w:t>iternations</w:t>
+      </w:r>
+      <w:proofErr w:type="spellEnd"/>
+      <w:r>
+        <w:t xml:space="preserve"> until all was okay.</w:t>
       </w:r>
     </w:p>
     <w:p>
@@ -9223,7 +9861,15 @@
         <w:shd w:val="clear" w:color="auto" w:fill="FFFFFF"/>
       </w:pPr>
       <w:r>
-        <w:t>Jake was clearly frustrated and I assured him, hey it’s not a problem. I will get it done</w:t>
+        <w:t xml:space="preserve">Jake was clearly </w:t>
+      </w:r>
+      <w:proofErr w:type="gramStart"/>
+      <w:r>
+        <w:t>frustrated</w:t>
+      </w:r>
+      <w:proofErr w:type="gramEnd"/>
+      <w:r>
+        <w:t xml:space="preserve"> and I assured him, hey it’s not a problem. I will get it done</w:t>
       </w:r>
     </w:p>
     <w:p>
@@ -9236,7 +9882,15 @@
         <w:shd w:val="clear" w:color="auto" w:fill="FFFFFF"/>
       </w:pPr>
       <w:r>
-        <w:t>It took couple of revisions but when it was complete, and deployed to their system, Jake came rushing in and said “Hey Moe, I showed this to client and she said It’s Christmas. Christmas has come early. Thank you so much!!”</w:t>
+        <w:t xml:space="preserve">It took couple of revisions but when it was complete, and deployed to their system, Jake came rushing in and said “Hey Moe, I showed this to </w:t>
+      </w:r>
+      <w:proofErr w:type="gramStart"/>
+      <w:r>
+        <w:t>client</w:t>
+      </w:r>
+      <w:proofErr w:type="gramEnd"/>
+      <w:r>
+        <w:t xml:space="preserve"> and she said It’s Christmas. Christmas has come early. Thank you so much!!”</w:t>
       </w:r>
     </w:p>
     <w:p>
@@ -9312,7 +9966,21 @@
         <w:rPr>
           <w:rFonts w:asciiTheme="minorHAnsi" w:eastAsia="Batang" w:hAnsiTheme="minorHAnsi" w:cstheme="minorHAnsi"/>
         </w:rPr>
-        <w:t>It was to secure the client and join him to SiteMax Systems</w:t>
+        <w:t xml:space="preserve">It was to secure the client and join him to </w:t>
+      </w:r>
+      <w:proofErr w:type="spellStart"/>
+      <w:r>
+        <w:rPr>
+          <w:rFonts w:asciiTheme="minorHAnsi" w:eastAsia="Batang" w:hAnsiTheme="minorHAnsi" w:cstheme="minorHAnsi"/>
+        </w:rPr>
+        <w:t>SiteMax</w:t>
+      </w:r>
+      <w:proofErr w:type="spellEnd"/>
+      <w:r>
+        <w:rPr>
+          <w:rFonts w:asciiTheme="minorHAnsi" w:eastAsia="Batang" w:hAnsiTheme="minorHAnsi" w:cstheme="minorHAnsi"/>
+        </w:rPr>
+        <w:t xml:space="preserve"> Systems</w:t>
       </w:r>
     </w:p>
     <w:p>
@@ -9329,11 +9997,19 @@
           <w:rFonts w:asciiTheme="minorHAnsi" w:eastAsia="Batang" w:hAnsiTheme="minorHAnsi" w:cstheme="minorHAnsi"/>
         </w:rPr>
       </w:pPr>
-      <w:r>
-        <w:rPr>
-          <w:rFonts w:asciiTheme="minorHAnsi" w:eastAsia="Batang" w:hAnsiTheme="minorHAnsi" w:cstheme="minorHAnsi"/>
-        </w:rPr>
-        <w:t xml:space="preserve">So using the tool I have built during the off hours, or </w:t>
+      <w:proofErr w:type="gramStart"/>
+      <w:r>
+        <w:rPr>
+          <w:rFonts w:asciiTheme="minorHAnsi" w:eastAsia="Batang" w:hAnsiTheme="minorHAnsi" w:cstheme="minorHAnsi"/>
+        </w:rPr>
+        <w:t>So</w:t>
+      </w:r>
+      <w:proofErr w:type="gramEnd"/>
+      <w:r>
+        <w:rPr>
+          <w:rFonts w:asciiTheme="minorHAnsi" w:eastAsia="Batang" w:hAnsiTheme="minorHAnsi" w:cstheme="minorHAnsi"/>
+        </w:rPr>
+        <w:t xml:space="preserve"> using the tool I have built during the off hours, or </w:t>
       </w:r>
     </w:p>
     <w:p>
@@ -9418,7 +10094,23 @@
           <w:rFonts w:asciiTheme="minorHAnsi" w:hAnsiTheme="minorHAnsi"/>
           <w:color w:val="000000" w:themeColor="text1"/>
         </w:rPr>
-        <w:t>securing a job at SiteMax Systems</w:t>
+        <w:t xml:space="preserve">securing a job at </w:t>
+      </w:r>
+      <w:proofErr w:type="spellStart"/>
+      <w:r>
+        <w:rPr>
+          <w:rFonts w:asciiTheme="minorHAnsi" w:hAnsiTheme="minorHAnsi"/>
+          <w:color w:val="000000" w:themeColor="text1"/>
+        </w:rPr>
+        <w:t>SiteMax</w:t>
+      </w:r>
+      <w:proofErr w:type="spellEnd"/>
+      <w:r>
+        <w:rPr>
+          <w:rFonts w:asciiTheme="minorHAnsi" w:hAnsiTheme="minorHAnsi"/>
+          <w:color w:val="000000" w:themeColor="text1"/>
+        </w:rPr>
+        <w:t xml:space="preserve"> Systems</w:t>
       </w:r>
     </w:p>
     <w:p>
@@ -9440,8 +10132,17 @@
           <w:rFonts w:asciiTheme="minorHAnsi" w:hAnsiTheme="minorHAnsi"/>
           <w:color w:val="000000" w:themeColor="text1"/>
         </w:rPr>
-        <w:t>Story about Getting a job at SiteMax</w:t>
-      </w:r>
+        <w:t xml:space="preserve">Story about Getting a job at </w:t>
+      </w:r>
+      <w:proofErr w:type="spellStart"/>
+      <w:r>
+        <w:rPr>
+          <w:rFonts w:asciiTheme="minorHAnsi" w:hAnsiTheme="minorHAnsi"/>
+          <w:color w:val="000000" w:themeColor="text1"/>
+        </w:rPr>
+        <w:t>SiteMax</w:t>
+      </w:r>
+      <w:proofErr w:type="spellEnd"/>
     </w:p>
     <w:p>
       <w:pPr>
@@ -9511,7 +10212,35 @@
         <w:rPr>
           <w:rFonts w:asciiTheme="minorHAnsi" w:eastAsia="Batang" w:hAnsiTheme="minorHAnsi" w:cstheme="minorHAnsi"/>
         </w:rPr>
-        <w:t>I first did freelnancing, and I earned $1000 after an year</w:t>
+        <w:t xml:space="preserve">I first did </w:t>
+      </w:r>
+      <w:proofErr w:type="spellStart"/>
+      <w:r>
+        <w:rPr>
+          <w:rFonts w:asciiTheme="minorHAnsi" w:eastAsia="Batang" w:hAnsiTheme="minorHAnsi" w:cstheme="minorHAnsi"/>
+        </w:rPr>
+        <w:t>freelnancing</w:t>
+      </w:r>
+      <w:proofErr w:type="spellEnd"/>
+      <w:r>
+        <w:rPr>
+          <w:rFonts w:asciiTheme="minorHAnsi" w:eastAsia="Batang" w:hAnsiTheme="minorHAnsi" w:cstheme="minorHAnsi"/>
+        </w:rPr>
+        <w:t xml:space="preserve">, and I earned $1000 after </w:t>
+      </w:r>
+      <w:proofErr w:type="gramStart"/>
+      <w:r>
+        <w:rPr>
+          <w:rFonts w:asciiTheme="minorHAnsi" w:eastAsia="Batang" w:hAnsiTheme="minorHAnsi" w:cstheme="minorHAnsi"/>
+        </w:rPr>
+        <w:t>an</w:t>
+      </w:r>
+      <w:proofErr w:type="gramEnd"/>
+      <w:r>
+        <w:rPr>
+          <w:rFonts w:asciiTheme="minorHAnsi" w:eastAsia="Batang" w:hAnsiTheme="minorHAnsi" w:cstheme="minorHAnsi"/>
+        </w:rPr>
+        <w:t xml:space="preserve"> year</w:t>
       </w:r>
     </w:p>
     <w:p>
@@ -9549,11 +10278,19 @@
           <w:rFonts w:asciiTheme="minorHAnsi" w:eastAsia="Batang" w:hAnsiTheme="minorHAnsi" w:cstheme="minorHAnsi"/>
         </w:rPr>
       </w:pPr>
-      <w:r>
-        <w:rPr>
-          <w:rFonts w:asciiTheme="minorHAnsi" w:eastAsia="Batang" w:hAnsiTheme="minorHAnsi" w:cstheme="minorHAnsi"/>
-        </w:rPr>
-        <w:t>So I picked up only $1000 and left to Vancouver from Calgary</w:t>
+      <w:proofErr w:type="gramStart"/>
+      <w:r>
+        <w:rPr>
+          <w:rFonts w:asciiTheme="minorHAnsi" w:eastAsia="Batang" w:hAnsiTheme="minorHAnsi" w:cstheme="minorHAnsi"/>
+        </w:rPr>
+        <w:t>So</w:t>
+      </w:r>
+      <w:proofErr w:type="gramEnd"/>
+      <w:r>
+        <w:rPr>
+          <w:rFonts w:asciiTheme="minorHAnsi" w:eastAsia="Batang" w:hAnsiTheme="minorHAnsi" w:cstheme="minorHAnsi"/>
+        </w:rPr>
+        <w:t xml:space="preserve"> I picked up only $1000 and left to Vancouver from Calgary</w:t>
       </w:r>
     </w:p>
     <w:p>
@@ -9616,7 +10353,21 @@
         <w:rPr>
           <w:rFonts w:asciiTheme="minorHAnsi" w:eastAsia="Batang" w:hAnsiTheme="minorHAnsi" w:cstheme="minorHAnsi"/>
         </w:rPr>
-        <w:t>After 2 years, I got a job at SiteMax Systems thanks to my wonderful CEO, James Faulkner</w:t>
+        <w:t xml:space="preserve">After 2 years, I got a job at </w:t>
+      </w:r>
+      <w:proofErr w:type="spellStart"/>
+      <w:r>
+        <w:rPr>
+          <w:rFonts w:asciiTheme="minorHAnsi" w:eastAsia="Batang" w:hAnsiTheme="minorHAnsi" w:cstheme="minorHAnsi"/>
+        </w:rPr>
+        <w:t>SiteMax</w:t>
+      </w:r>
+      <w:proofErr w:type="spellEnd"/>
+      <w:r>
+        <w:rPr>
+          <w:rFonts w:asciiTheme="minorHAnsi" w:eastAsia="Batang" w:hAnsiTheme="minorHAnsi" w:cstheme="minorHAnsi"/>
+        </w:rPr>
+        <w:t xml:space="preserve"> Systems thanks to my wonderful CEO, James Faulkner</w:t>
       </w:r>
     </w:p>
     <w:p>
@@ -9638,8 +10389,17 @@
           <w:rFonts w:asciiTheme="minorHAnsi" w:hAnsiTheme="minorHAnsi"/>
           <w:color w:val="000000" w:themeColor="text1"/>
         </w:rPr>
-        <w:t>Story about practicing Algorithm at SiteMax</w:t>
-      </w:r>
+        <w:t xml:space="preserve">Story about practicing Algorithm at </w:t>
+      </w:r>
+      <w:proofErr w:type="spellStart"/>
+      <w:r>
+        <w:rPr>
+          <w:rFonts w:asciiTheme="minorHAnsi" w:hAnsiTheme="minorHAnsi"/>
+          <w:color w:val="000000" w:themeColor="text1"/>
+        </w:rPr>
+        <w:t>SiteMax</w:t>
+      </w:r>
+      <w:proofErr w:type="spellEnd"/>
     </w:p>
     <w:p>
       <w:pPr>
@@ -9660,7 +10420,21 @@
           <w:rFonts w:asciiTheme="minorHAnsi" w:eastAsia="Batang" w:hAnsiTheme="minorHAnsi" w:cstheme="minorHAnsi"/>
         </w:rPr>
         <w:lastRenderedPageBreak/>
-        <w:t>I was at SiteMax Systems, and I was</w:t>
+        <w:t xml:space="preserve">I was at </w:t>
+      </w:r>
+      <w:proofErr w:type="spellStart"/>
+      <w:r>
+        <w:rPr>
+          <w:rFonts w:asciiTheme="minorHAnsi" w:eastAsia="Batang" w:hAnsiTheme="minorHAnsi" w:cstheme="minorHAnsi"/>
+        </w:rPr>
+        <w:t>SiteMax</w:t>
+      </w:r>
+      <w:proofErr w:type="spellEnd"/>
+      <w:r>
+        <w:rPr>
+          <w:rFonts w:asciiTheme="minorHAnsi" w:eastAsia="Batang" w:hAnsiTheme="minorHAnsi" w:cstheme="minorHAnsi"/>
+        </w:rPr>
+        <w:t xml:space="preserve"> Systems, and I was</w:t>
       </w:r>
       <w:r>
         <w:rPr>
@@ -9837,7 +10611,21 @@
         <w:rPr>
           <w:rFonts w:asciiTheme="minorHAnsi" w:eastAsia="Batang" w:hAnsiTheme="minorHAnsi" w:cstheme="minorHAnsi"/>
         </w:rPr>
-        <w:t>Not only that, I taught peers over the video</w:t>
+        <w:t xml:space="preserve">Not only that, </w:t>
+      </w:r>
+      <w:proofErr w:type="gramStart"/>
+      <w:r>
+        <w:rPr>
+          <w:rFonts w:asciiTheme="minorHAnsi" w:eastAsia="Batang" w:hAnsiTheme="minorHAnsi" w:cstheme="minorHAnsi"/>
+        </w:rPr>
+        <w:t>I</w:t>
+      </w:r>
+      <w:proofErr w:type="gramEnd"/>
+      <w:r>
+        <w:rPr>
+          <w:rFonts w:asciiTheme="minorHAnsi" w:eastAsia="Batang" w:hAnsiTheme="minorHAnsi" w:cstheme="minorHAnsi"/>
+        </w:rPr>
+        <w:t xml:space="preserve"> taught peers over the video</w:t>
       </w:r>
     </w:p>
     <w:p>
@@ -9858,8 +10646,16 @@
         <w:rPr>
           <w:rFonts w:asciiTheme="minorHAnsi" w:eastAsia="Batang" w:hAnsiTheme="minorHAnsi" w:cstheme="minorHAnsi"/>
         </w:rPr>
-        <w:t>This helped me to become more relaxed at SiteMax</w:t>
-      </w:r>
+        <w:t xml:space="preserve">This helped me to become more relaxed at </w:t>
+      </w:r>
+      <w:proofErr w:type="spellStart"/>
+      <w:r>
+        <w:rPr>
+          <w:rFonts w:asciiTheme="minorHAnsi" w:eastAsia="Batang" w:hAnsiTheme="minorHAnsi" w:cstheme="minorHAnsi"/>
+        </w:rPr>
+        <w:t>SiteMax</w:t>
+      </w:r>
+      <w:proofErr w:type="spellEnd"/>
       <w:r>
         <w:rPr>
           <w:rFonts w:asciiTheme="minorHAnsi" w:eastAsia="Batang" w:hAnsiTheme="minorHAnsi" w:cstheme="minorHAnsi"/>
@@ -9897,7 +10693,21 @@
         <w:rPr>
           <w:rFonts w:asciiTheme="minorHAnsi" w:eastAsia="Batang" w:hAnsiTheme="minorHAnsi" w:cstheme="minorHAnsi"/>
         </w:rPr>
-        <w:t>I used this skillsets to train 4 developers at my company</w:t>
+        <w:t xml:space="preserve">I used </w:t>
+      </w:r>
+      <w:proofErr w:type="gramStart"/>
+      <w:r>
+        <w:rPr>
+          <w:rFonts w:asciiTheme="minorHAnsi" w:eastAsia="Batang" w:hAnsiTheme="minorHAnsi" w:cstheme="minorHAnsi"/>
+        </w:rPr>
+        <w:t>this skillsets</w:t>
+      </w:r>
+      <w:proofErr w:type="gramEnd"/>
+      <w:r>
+        <w:rPr>
+          <w:rFonts w:asciiTheme="minorHAnsi" w:eastAsia="Batang" w:hAnsiTheme="minorHAnsi" w:cstheme="minorHAnsi"/>
+        </w:rPr>
+        <w:t xml:space="preserve"> to train 4 developers at my company</w:t>
       </w:r>
     </w:p>
     <w:p>
@@ -10697,14 +11507,30 @@
           <w:rFonts w:asciiTheme="minorHAnsi" w:hAnsiTheme="minorHAnsi"/>
           <w:color w:val="000000" w:themeColor="text1"/>
         </w:rPr>
-        <w:t>I want to work for an organization where I grow my career as software engineer</w:t>
-      </w:r>
-      <w:r>
-        <w:rPr>
-          <w:rFonts w:asciiTheme="minorHAnsi" w:hAnsiTheme="minorHAnsi"/>
-          <w:color w:val="000000" w:themeColor="text1"/>
-        </w:rPr>
-        <w:t xml:space="preserve">, and be acknowledged that I am a </w:t>
+        <w:t xml:space="preserve">I want to work for an organization where I grow my career as software </w:t>
+      </w:r>
+      <w:proofErr w:type="gramStart"/>
+      <w:r>
+        <w:rPr>
+          <w:rFonts w:asciiTheme="minorHAnsi" w:hAnsiTheme="minorHAnsi"/>
+          <w:color w:val="000000" w:themeColor="text1"/>
+        </w:rPr>
+        <w:t>engineer</w:t>
+      </w:r>
+      <w:r>
+        <w:rPr>
+          <w:rFonts w:asciiTheme="minorHAnsi" w:hAnsiTheme="minorHAnsi"/>
+          <w:color w:val="000000" w:themeColor="text1"/>
+        </w:rPr>
+        <w:t>, and</w:t>
+      </w:r>
+      <w:proofErr w:type="gramEnd"/>
+      <w:r>
+        <w:rPr>
+          <w:rFonts w:asciiTheme="minorHAnsi" w:hAnsiTheme="minorHAnsi"/>
+          <w:color w:val="000000" w:themeColor="text1"/>
+        </w:rPr>
+        <w:t xml:space="preserve"> be acknowledged that I am a </w:t>
       </w:r>
       <w:r>
         <w:rPr>
@@ -11692,8 +12518,17 @@
           <w:rFonts w:asciiTheme="minorHAnsi" w:hAnsiTheme="minorHAnsi"/>
           <w:color w:val="000000" w:themeColor="text1"/>
         </w:rPr>
-        <w:t>What qualities do you think are most important for someone to excel in this position</w:t>
-      </w:r>
+        <w:t xml:space="preserve">What qualities do you think are most important for someone to excel in this </w:t>
+      </w:r>
+      <w:proofErr w:type="gramStart"/>
+      <w:r>
+        <w:rPr>
+          <w:rFonts w:asciiTheme="minorHAnsi" w:hAnsiTheme="minorHAnsi"/>
+          <w:color w:val="000000" w:themeColor="text1"/>
+        </w:rPr>
+        <w:t>position</w:t>
+      </w:r>
+      <w:proofErr w:type="gramEnd"/>
     </w:p>
     <w:p>
       <w:pPr>
@@ -11715,7 +12550,23 @@
           <w:rFonts w:asciiTheme="minorHAnsi" w:hAnsiTheme="minorHAnsi"/>
           <w:color w:val="000000" w:themeColor="text1"/>
         </w:rPr>
-        <w:t>The act of asking this questions shows that you are someone who is driven to excel. You want to know what it takes to succeed in this position</w:t>
+        <w:t xml:space="preserve">The act of asking </w:t>
+      </w:r>
+      <w:proofErr w:type="gramStart"/>
+      <w:r>
+        <w:rPr>
+          <w:rFonts w:asciiTheme="minorHAnsi" w:hAnsiTheme="minorHAnsi"/>
+          <w:color w:val="000000" w:themeColor="text1"/>
+        </w:rPr>
+        <w:t>this questions</w:t>
+      </w:r>
+      <w:proofErr w:type="gramEnd"/>
+      <w:r>
+        <w:rPr>
+          <w:rFonts w:asciiTheme="minorHAnsi" w:hAnsiTheme="minorHAnsi"/>
+          <w:color w:val="000000" w:themeColor="text1"/>
+        </w:rPr>
+        <w:t xml:space="preserve"> shows that you are someone who is driven to excel. You want to know what it takes to succeed in this position</w:t>
       </w:r>
     </w:p>
     <w:p>
@@ -12113,38 +12964,43 @@
       </w:pPr>
     </w:p>
     <w:p>
-      <w:pPr>
-        <w:rPr>
-          <w:rFonts w:asciiTheme="minorHAnsi" w:hAnsiTheme="minorHAnsi" w:cstheme="minorHAnsi"/>
-          <w:sz w:val="28"/>
-          <w:szCs w:val="28"/>
-        </w:rPr>
-      </w:pPr>
-      <w:r>
-        <w:rPr>
-          <w:rFonts w:asciiTheme="minorHAnsi" w:hAnsiTheme="minorHAnsi" w:cstheme="minorHAnsi"/>
-          <w:sz w:val="28"/>
-          <w:szCs w:val="28"/>
-        </w:rPr>
-        <w:t>I am an experienced front-end web developer with over 2 years of hands-on</w:t>
-      </w:r>
-      <w:r>
-        <w:rPr>
-          <w:rFonts w:asciiTheme="minorHAnsi" w:hAnsiTheme="minorHAnsi" w:cstheme="minorHAnsi"/>
-          <w:sz w:val="28"/>
-          <w:szCs w:val="28"/>
-        </w:rPr>
-        <w:tab/>
-        <w:t xml:space="preserve"> experience. For the past 2 years in my previous workplace in SiteMax Systems Inc, </w:t>
-      </w:r>
-      <w:r>
-        <w:rPr>
-          <w:rFonts w:asciiTheme="minorHAnsi" w:hAnsiTheme="minorHAnsi" w:cstheme="minorHAnsi"/>
-          <w:sz w:val="28"/>
-          <w:szCs w:val="28"/>
-        </w:rPr>
-        <w:lastRenderedPageBreak/>
-        <w:t>I was responsible of developing and maintaining the features of the SiteMax system.</w:t>
+      <w:r>
+        <w:t xml:space="preserve">First </w:t>
+      </w:r>
+      <w:proofErr w:type="gramStart"/>
+      <w:r>
+        <w:t>Practice :</w:t>
+      </w:r>
+      <w:proofErr w:type="gramEnd"/>
+      <w:r>
+        <w:t xml:space="preserve"> </w:t>
+      </w:r>
+      <w:hyperlink r:id="rId29" w:history="1">
+        <w:r>
+          <w:rPr>
+            <w:rStyle w:val="Hyperlink"/>
+          </w:rPr>
+          <w:t>https://app.biginterview.com/s/8bea9eb728</w:t>
+        </w:r>
+      </w:hyperlink>
+      <w:r>
+        <w:t xml:space="preserve"> </w:t>
+      </w:r>
+    </w:p>
+    <w:p>
+      <w:r>
+        <w:t xml:space="preserve">Second Practice: </w:t>
+      </w:r>
+      <w:hyperlink r:id="rId30" w:history="1">
+        <w:r>
+          <w:rPr>
+            <w:rStyle w:val="Hyperlink"/>
+          </w:rPr>
+          <w:t>https://app.biginterview.com/s/d48bf3f1b4</w:t>
+        </w:r>
+      </w:hyperlink>
+      <w:r>
+        <w:t xml:space="preserve"> </w:t>
       </w:r>
     </w:p>
     <w:p>
@@ -12161,6 +13017,69 @@
     </w:p>
     <w:p>
       <w:pPr>
+        <w:rPr>
+          <w:rFonts w:asciiTheme="minorHAnsi" w:hAnsiTheme="minorHAnsi" w:cstheme="minorHAnsi"/>
+          <w:sz w:val="28"/>
+          <w:szCs w:val="28"/>
+        </w:rPr>
+      </w:pPr>
+      <w:r>
+        <w:rPr>
+          <w:rFonts w:asciiTheme="minorHAnsi" w:hAnsiTheme="minorHAnsi" w:cstheme="minorHAnsi"/>
+          <w:sz w:val="28"/>
+          <w:szCs w:val="28"/>
+        </w:rPr>
+        <w:lastRenderedPageBreak/>
+        <w:t>I am an experienced front-end web developer with over 2 years of hands-on</w:t>
+      </w:r>
+      <w:r>
+        <w:rPr>
+          <w:rFonts w:asciiTheme="minorHAnsi" w:hAnsiTheme="minorHAnsi" w:cstheme="minorHAnsi"/>
+          <w:sz w:val="28"/>
+          <w:szCs w:val="28"/>
+        </w:rPr>
+        <w:tab/>
+        <w:t xml:space="preserve"> experience. For the past 2 years in my previous workplace in </w:t>
+      </w:r>
+      <w:proofErr w:type="spellStart"/>
+      <w:r>
+        <w:rPr>
+          <w:rFonts w:asciiTheme="minorHAnsi" w:hAnsiTheme="minorHAnsi" w:cstheme="minorHAnsi"/>
+          <w:sz w:val="28"/>
+          <w:szCs w:val="28"/>
+        </w:rPr>
+        <w:t>SiteMax</w:t>
+      </w:r>
+      <w:proofErr w:type="spellEnd"/>
+      <w:r>
+        <w:rPr>
+          <w:rFonts w:asciiTheme="minorHAnsi" w:hAnsiTheme="minorHAnsi" w:cstheme="minorHAnsi"/>
+          <w:sz w:val="28"/>
+          <w:szCs w:val="28"/>
+        </w:rPr>
+        <w:t xml:space="preserve"> Systems Inc, I was responsible of developing and maintaining the features of the </w:t>
+      </w:r>
+      <w:proofErr w:type="spellStart"/>
+      <w:r>
+        <w:rPr>
+          <w:rFonts w:asciiTheme="minorHAnsi" w:hAnsiTheme="minorHAnsi" w:cstheme="minorHAnsi"/>
+          <w:sz w:val="28"/>
+          <w:szCs w:val="28"/>
+        </w:rPr>
+        <w:t>SiteMax</w:t>
+      </w:r>
+      <w:proofErr w:type="spellEnd"/>
+      <w:r>
+        <w:rPr>
+          <w:rFonts w:asciiTheme="minorHAnsi" w:hAnsiTheme="minorHAnsi" w:cstheme="minorHAnsi"/>
+          <w:sz w:val="28"/>
+          <w:szCs w:val="28"/>
+        </w:rPr>
+        <w:t xml:space="preserve"> system.</w:t>
+      </w:r>
+    </w:p>
+    <w:p>
+      <w:pPr>
         <w:tabs>
           <w:tab w:val="left" w:pos="6440"/>
         </w:tabs>
@@ -12170,13 +13089,79 @@
           <w:shd w:val="clear" w:color="auto" w:fill="F2F7FE"/>
         </w:rPr>
       </w:pPr>
-      <w:r>
+    </w:p>
+    <w:p>
+      <w:pPr>
+        <w:tabs>
+          <w:tab w:val="left" w:pos="6440"/>
+        </w:tabs>
         <w:rPr>
           <w:rFonts w:ascii="Arial" w:hAnsi="Arial" w:cs="Arial"/>
           <w:color w:val="1F314A"/>
           <w:shd w:val="clear" w:color="auto" w:fill="F2F7FE"/>
         </w:rPr>
-        <w:t>For the past two years, I worked with my teammates from different departemnts and built over 300 angularJS based single page applications, and maintained over  2000 of them.</w:t>
+      </w:pPr>
+      <w:r>
+        <w:rPr>
+          <w:rFonts w:ascii="Arial" w:hAnsi="Arial" w:cs="Arial"/>
+          <w:color w:val="1F314A"/>
+          <w:shd w:val="clear" w:color="auto" w:fill="F2F7FE"/>
+        </w:rPr>
+        <w:t xml:space="preserve">For the past two years, I worked with my teammates from different </w:t>
+      </w:r>
+      <w:proofErr w:type="spellStart"/>
+      <w:r>
+        <w:rPr>
+          <w:rFonts w:ascii="Arial" w:hAnsi="Arial" w:cs="Arial"/>
+          <w:color w:val="1F314A"/>
+          <w:shd w:val="clear" w:color="auto" w:fill="F2F7FE"/>
+        </w:rPr>
+        <w:t>departemnts</w:t>
+      </w:r>
+      <w:proofErr w:type="spellEnd"/>
+      <w:r>
+        <w:rPr>
+          <w:rFonts w:ascii="Arial" w:hAnsi="Arial" w:cs="Arial"/>
+          <w:color w:val="1F314A"/>
+          <w:shd w:val="clear" w:color="auto" w:fill="F2F7FE"/>
+        </w:rPr>
+        <w:t xml:space="preserve"> and built over 300 </w:t>
+      </w:r>
+      <w:proofErr w:type="spellStart"/>
+      <w:r>
+        <w:rPr>
+          <w:rFonts w:ascii="Arial" w:hAnsi="Arial" w:cs="Arial"/>
+          <w:color w:val="1F314A"/>
+          <w:shd w:val="clear" w:color="auto" w:fill="F2F7FE"/>
+        </w:rPr>
+        <w:t>angularJS</w:t>
+      </w:r>
+      <w:proofErr w:type="spellEnd"/>
+      <w:r>
+        <w:rPr>
+          <w:rFonts w:ascii="Arial" w:hAnsi="Arial" w:cs="Arial"/>
+          <w:color w:val="1F314A"/>
+          <w:shd w:val="clear" w:color="auto" w:fill="F2F7FE"/>
+        </w:rPr>
+        <w:t xml:space="preserve"> based single page applications, and maintained </w:t>
+      </w:r>
+      <w:proofErr w:type="gramStart"/>
+      <w:r>
+        <w:rPr>
+          <w:rFonts w:ascii="Arial" w:hAnsi="Arial" w:cs="Arial"/>
+          <w:color w:val="1F314A"/>
+          <w:shd w:val="clear" w:color="auto" w:fill="F2F7FE"/>
+        </w:rPr>
+        <w:t>over  2000</w:t>
+      </w:r>
+      <w:proofErr w:type="gramEnd"/>
+      <w:r>
+        <w:rPr>
+          <w:rFonts w:ascii="Arial" w:hAnsi="Arial" w:cs="Arial"/>
+          <w:color w:val="1F314A"/>
+          <w:shd w:val="clear" w:color="auto" w:fill="F2F7FE"/>
+        </w:rPr>
+        <w:t xml:space="preserve"> of them.</w:t>
       </w:r>
       <w:r>
         <w:rPr>

</xml_diff>

<commit_message>
feat: Add progress #50 'Interview Practice, Auth0'
</commit_message>
<xml_diff>
--- a/big-interview/auth0/interview_practice.docx
+++ b/big-interview/auth0/interview_practice.docx
@@ -12999,9 +12999,6 @@
           <w:t>https://app.biginterview.com/s/d48bf3f1b4</w:t>
         </w:r>
       </w:hyperlink>
-      <w:r>
-        <w:t xml:space="preserve"> </w:t>
-      </w:r>
     </w:p>
     <w:p>
       <w:pPr>
@@ -13327,6 +13324,1120 @@
     </w:p>
     <w:p>
       <w:pPr>
+        <w:tabs>
+          <w:tab w:val="left" w:pos="6440"/>
+        </w:tabs>
+        <w:rPr>
+          <w:rFonts w:asciiTheme="minorHAnsi" w:hAnsiTheme="minorHAnsi"/>
+          <w:color w:val="000000" w:themeColor="text1"/>
+        </w:rPr>
+      </w:pPr>
+    </w:p>
+    <w:p>
+      <w:pPr>
+        <w:pStyle w:val="ListParagraph"/>
+        <w:numPr>
+          <w:ilvl w:val="0"/>
+          <w:numId w:val="1"/>
+        </w:numPr>
+        <w:rPr>
+          <w:rFonts w:asciiTheme="minorHAnsi" w:eastAsia="Batang" w:hAnsiTheme="minorHAnsi" w:cstheme="minorHAnsi"/>
+          <w:b/>
+          <w:bCs/>
+          <w:sz w:val="28"/>
+          <w:szCs w:val="28"/>
+        </w:rPr>
+      </w:pPr>
+      <w:r>
+        <w:rPr>
+          <w:rFonts w:asciiTheme="minorHAnsi" w:eastAsia="Batang" w:hAnsiTheme="minorHAnsi" w:cstheme="minorHAnsi"/>
+          <w:b/>
+          <w:bCs/>
+          <w:sz w:val="28"/>
+          <w:szCs w:val="28"/>
+        </w:rPr>
+        <w:t>Why do you want to work here?</w:t>
+      </w:r>
+    </w:p>
+    <w:p>
+      <w:pPr>
+        <w:pStyle w:val="ListParagraph"/>
+        <w:numPr>
+          <w:ilvl w:val="1"/>
+          <w:numId w:val="2"/>
+        </w:numPr>
+        <w:rPr>
+          <w:rFonts w:asciiTheme="minorHAnsi" w:eastAsia="Batang" w:hAnsiTheme="minorHAnsi" w:cstheme="minorHAnsi"/>
+        </w:rPr>
+      </w:pPr>
+      <w:r>
+        <w:rPr>
+          <w:rFonts w:asciiTheme="minorHAnsi" w:eastAsia="Batang" w:hAnsiTheme="minorHAnsi" w:cstheme="minorHAnsi"/>
+        </w:rPr>
+        <w:t>You need to be ready to sell them</w:t>
+      </w:r>
+    </w:p>
+    <w:p>
+      <w:pPr>
+        <w:pStyle w:val="ListParagraph"/>
+        <w:numPr>
+          <w:ilvl w:val="2"/>
+          <w:numId w:val="2"/>
+        </w:numPr>
+        <w:rPr>
+          <w:rFonts w:asciiTheme="minorHAnsi" w:eastAsia="Batang" w:hAnsiTheme="minorHAnsi" w:cstheme="minorHAnsi"/>
+        </w:rPr>
+      </w:pPr>
+      <w:r>
+        <w:rPr>
+          <w:rFonts w:asciiTheme="minorHAnsi" w:eastAsia="Batang" w:hAnsiTheme="minorHAnsi" w:cstheme="minorHAnsi"/>
+        </w:rPr>
+        <w:t>Why you are motivated, qualified, and the best hire that they can make</w:t>
+      </w:r>
+    </w:p>
+    <w:p>
+      <w:pPr>
+        <w:pStyle w:val="ListParagraph"/>
+        <w:numPr>
+          <w:ilvl w:val="2"/>
+          <w:numId w:val="2"/>
+        </w:numPr>
+        <w:rPr>
+          <w:rFonts w:asciiTheme="minorHAnsi" w:eastAsia="Batang" w:hAnsiTheme="minorHAnsi" w:cstheme="minorHAnsi"/>
+        </w:rPr>
+      </w:pPr>
+      <w:r>
+        <w:rPr>
+          <w:rFonts w:asciiTheme="minorHAnsi" w:eastAsia="Batang" w:hAnsiTheme="minorHAnsi" w:cstheme="minorHAnsi"/>
+        </w:rPr>
+        <w:t>They want to feel that you really want the position</w:t>
+      </w:r>
+    </w:p>
+    <w:p>
+      <w:pPr>
+        <w:pStyle w:val="ListParagraph"/>
+        <w:numPr>
+          <w:ilvl w:val="1"/>
+          <w:numId w:val="2"/>
+        </w:numPr>
+        <w:rPr>
+          <w:rFonts w:asciiTheme="minorHAnsi" w:eastAsia="Batang" w:hAnsiTheme="minorHAnsi" w:cstheme="minorHAnsi"/>
+          <w:b/>
+          <w:bCs/>
+          <w:sz w:val="28"/>
+          <w:szCs w:val="28"/>
+        </w:rPr>
+      </w:pPr>
+      <w:r>
+        <w:rPr>
+          <w:rFonts w:asciiTheme="minorHAnsi" w:eastAsia="Batang" w:hAnsiTheme="minorHAnsi" w:cstheme="minorHAnsi"/>
+        </w:rPr>
+        <w:t xml:space="preserve">They want to know that you are </w:t>
+      </w:r>
+      <w:r>
+        <w:rPr>
+          <w:rFonts w:asciiTheme="minorHAnsi" w:eastAsia="Batang" w:hAnsiTheme="minorHAnsi" w:cstheme="minorHAnsi"/>
+          <w:b/>
+          <w:bCs/>
+        </w:rPr>
+        <w:t>excited about this position and this company in particular</w:t>
+      </w:r>
+      <w:r>
+        <w:rPr>
+          <w:rFonts w:asciiTheme="minorHAnsi" w:eastAsia="Batang" w:hAnsiTheme="minorHAnsi" w:cstheme="minorHAnsi"/>
+        </w:rPr>
+        <w:t xml:space="preserve">. </w:t>
+      </w:r>
+      <w:r>
+        <w:rPr>
+          <w:rFonts w:asciiTheme="minorHAnsi" w:eastAsia="Batang" w:hAnsiTheme="minorHAnsi" w:cstheme="minorHAnsi"/>
+          <w:b/>
+          <w:bCs/>
+        </w:rPr>
+        <w:t>It’s the perfect next step for you in your career.</w:t>
+      </w:r>
+    </w:p>
+    <w:p>
+      <w:pPr>
+        <w:pStyle w:val="ListParagraph"/>
+        <w:numPr>
+          <w:ilvl w:val="2"/>
+          <w:numId w:val="2"/>
+        </w:numPr>
+        <w:rPr>
+          <w:rFonts w:asciiTheme="minorHAnsi" w:eastAsia="Batang" w:hAnsiTheme="minorHAnsi" w:cstheme="minorHAnsi"/>
+          <w:b/>
+          <w:bCs/>
+          <w:sz w:val="28"/>
+          <w:szCs w:val="28"/>
+        </w:rPr>
+      </w:pPr>
+      <w:r>
+        <w:rPr>
+          <w:rFonts w:asciiTheme="minorHAnsi" w:eastAsia="Batang" w:hAnsiTheme="minorHAnsi" w:cstheme="minorHAnsi"/>
+          <w:b/>
+          <w:bCs/>
+        </w:rPr>
+        <w:t>It’s like dating</w:t>
+      </w:r>
+    </w:p>
+    <w:p>
+      <w:pPr>
+        <w:pStyle w:val="ListParagraph"/>
+        <w:numPr>
+          <w:ilvl w:val="1"/>
+          <w:numId w:val="2"/>
+        </w:numPr>
+        <w:rPr>
+          <w:rFonts w:asciiTheme="minorHAnsi" w:eastAsia="Batang" w:hAnsiTheme="minorHAnsi" w:cstheme="minorHAnsi"/>
+          <w:b/>
+          <w:bCs/>
+        </w:rPr>
+      </w:pPr>
+      <w:r>
+        <w:rPr>
+          <w:rFonts w:asciiTheme="minorHAnsi" w:eastAsia="Batang" w:hAnsiTheme="minorHAnsi" w:cstheme="minorHAnsi"/>
+        </w:rPr>
+        <w:t>Two key components</w:t>
+      </w:r>
+    </w:p>
+    <w:p>
+      <w:pPr>
+        <w:pStyle w:val="ListParagraph"/>
+        <w:numPr>
+          <w:ilvl w:val="2"/>
+          <w:numId w:val="2"/>
+        </w:numPr>
+        <w:rPr>
+          <w:rFonts w:asciiTheme="minorHAnsi" w:eastAsia="Batang" w:hAnsiTheme="minorHAnsi" w:cstheme="minorHAnsi"/>
+          <w:b/>
+          <w:bCs/>
+        </w:rPr>
+      </w:pPr>
+      <w:r>
+        <w:rPr>
+          <w:rFonts w:asciiTheme="minorHAnsi" w:eastAsia="Batang" w:hAnsiTheme="minorHAnsi" w:cstheme="minorHAnsi"/>
+        </w:rPr>
+        <w:t>Why are you interested in working for this organization?</w:t>
+      </w:r>
+    </w:p>
+    <w:p>
+      <w:pPr>
+        <w:pStyle w:val="ListParagraph"/>
+        <w:numPr>
+          <w:ilvl w:val="2"/>
+          <w:numId w:val="2"/>
+        </w:numPr>
+        <w:rPr>
+          <w:rFonts w:asciiTheme="minorHAnsi" w:eastAsia="Batang" w:hAnsiTheme="minorHAnsi" w:cstheme="minorHAnsi"/>
+          <w:b/>
+          <w:bCs/>
+        </w:rPr>
+      </w:pPr>
+      <w:r>
+        <w:rPr>
+          <w:rFonts w:asciiTheme="minorHAnsi" w:eastAsia="Batang" w:hAnsiTheme="minorHAnsi" w:cstheme="minorHAnsi"/>
+        </w:rPr>
+        <w:t>Why is this particular position appealing?</w:t>
+      </w:r>
+    </w:p>
+    <w:p>
+      <w:pPr>
+        <w:pStyle w:val="ListParagraph"/>
+        <w:numPr>
+          <w:ilvl w:val="1"/>
+          <w:numId w:val="2"/>
+        </w:numPr>
+        <w:rPr>
+          <w:rFonts w:asciiTheme="minorHAnsi" w:eastAsia="Batang" w:hAnsiTheme="minorHAnsi" w:cstheme="minorHAnsi"/>
+          <w:b/>
+          <w:bCs/>
+        </w:rPr>
+      </w:pPr>
+      <w:r>
+        <w:rPr>
+          <w:rFonts w:asciiTheme="minorHAnsi" w:eastAsia="Batang" w:hAnsiTheme="minorHAnsi" w:cstheme="minorHAnsi"/>
+        </w:rPr>
+        <w:t xml:space="preserve">If it’s too </w:t>
+      </w:r>
+      <w:proofErr w:type="gramStart"/>
+      <w:r>
+        <w:rPr>
+          <w:rFonts w:asciiTheme="minorHAnsi" w:eastAsia="Batang" w:hAnsiTheme="minorHAnsi" w:cstheme="minorHAnsi"/>
+        </w:rPr>
+        <w:t>general</w:t>
+      </w:r>
+      <w:proofErr w:type="gramEnd"/>
+      <w:r>
+        <w:rPr>
+          <w:rFonts w:asciiTheme="minorHAnsi" w:eastAsia="Batang" w:hAnsiTheme="minorHAnsi" w:cstheme="minorHAnsi"/>
+        </w:rPr>
+        <w:t xml:space="preserve"> </w:t>
+      </w:r>
+      <w:r>
+        <w:rPr>
+          <w:rFonts w:asciiTheme="minorHAnsi" w:eastAsia="Batang" w:hAnsiTheme="minorHAnsi" w:cstheme="minorHAnsi"/>
+        </w:rPr>
+        <w:sym w:font="Wingdings" w:char="F0E0"/>
+      </w:r>
+      <w:r>
+        <w:rPr>
+          <w:rFonts w:asciiTheme="minorHAnsi" w:eastAsia="Batang" w:hAnsiTheme="minorHAnsi" w:cstheme="minorHAnsi"/>
+        </w:rPr>
+        <w:t xml:space="preserve"> it sounds like you don’t care</w:t>
+      </w:r>
+    </w:p>
+    <w:p>
+      <w:pPr>
+        <w:pStyle w:val="ListParagraph"/>
+        <w:numPr>
+          <w:ilvl w:val="1"/>
+          <w:numId w:val="2"/>
+        </w:numPr>
+        <w:rPr>
+          <w:rFonts w:asciiTheme="minorHAnsi" w:eastAsia="Batang" w:hAnsiTheme="minorHAnsi" w:cstheme="minorHAnsi"/>
+        </w:rPr>
+      </w:pPr>
+      <w:r>
+        <w:rPr>
+          <w:rFonts w:asciiTheme="minorHAnsi" w:eastAsia="Batang" w:hAnsiTheme="minorHAnsi" w:cstheme="minorHAnsi"/>
+        </w:rPr>
+        <w:t>Finding if you are fit for this position</w:t>
+      </w:r>
+    </w:p>
+    <w:p>
+      <w:pPr>
+        <w:pStyle w:val="ListParagraph"/>
+        <w:numPr>
+          <w:ilvl w:val="2"/>
+          <w:numId w:val="2"/>
+        </w:numPr>
+        <w:rPr>
+          <w:rFonts w:asciiTheme="minorHAnsi" w:eastAsia="Batang" w:hAnsiTheme="minorHAnsi" w:cstheme="minorHAnsi"/>
+          <w:b/>
+          <w:bCs/>
+        </w:rPr>
+      </w:pPr>
+      <w:r>
+        <w:rPr>
+          <w:rFonts w:asciiTheme="minorHAnsi" w:eastAsia="Batang" w:hAnsiTheme="minorHAnsi" w:cstheme="minorHAnsi"/>
+          <w:b/>
+          <w:bCs/>
+        </w:rPr>
+        <w:t>Key</w:t>
+      </w:r>
+      <w:r>
+        <w:rPr>
+          <w:rFonts w:asciiTheme="minorHAnsi" w:eastAsia="Batang" w:hAnsiTheme="minorHAnsi" w:cstheme="minorHAnsi"/>
+        </w:rPr>
+        <w:t>: it’s all about analyzing job description</w:t>
+      </w:r>
+    </w:p>
+    <w:p>
+      <w:pPr>
+        <w:tabs>
+          <w:tab w:val="left" w:pos="6440"/>
+        </w:tabs>
+        <w:rPr>
+          <w:rFonts w:asciiTheme="minorHAnsi" w:hAnsiTheme="minorHAnsi"/>
+          <w:color w:val="000000" w:themeColor="text1"/>
+        </w:rPr>
+      </w:pPr>
+    </w:p>
+    <w:p>
+      <w:pPr>
+        <w:tabs>
+          <w:tab w:val="left" w:pos="3860"/>
+        </w:tabs>
+        <w:rPr>
+          <w:rFonts w:asciiTheme="minorHAnsi" w:eastAsia="Batang" w:hAnsiTheme="minorHAnsi" w:cstheme="minorHAnsi"/>
+        </w:rPr>
+      </w:pPr>
+      <w:r>
+        <w:rPr>
+          <w:rFonts w:asciiTheme="minorHAnsi" w:eastAsia="Batang" w:hAnsiTheme="minorHAnsi" w:cstheme="minorHAnsi"/>
+        </w:rPr>
+        <w:t>Example</w:t>
+      </w:r>
+    </w:p>
+    <w:p>
+      <w:pPr>
+        <w:tabs>
+          <w:tab w:val="left" w:pos="3860"/>
+        </w:tabs>
+        <w:rPr>
+          <w:rFonts w:asciiTheme="minorHAnsi" w:eastAsia="Batang" w:hAnsiTheme="minorHAnsi" w:cstheme="minorHAnsi"/>
+        </w:rPr>
+      </w:pPr>
+    </w:p>
+    <w:p>
+      <w:pPr>
+        <w:tabs>
+          <w:tab w:val="left" w:pos="3860"/>
+        </w:tabs>
+        <w:rPr>
+          <w:rFonts w:asciiTheme="minorHAnsi" w:eastAsia="Batang" w:hAnsiTheme="minorHAnsi" w:cstheme="minorHAnsi"/>
+        </w:rPr>
+      </w:pPr>
+      <w:proofErr w:type="gramStart"/>
+      <w:r>
+        <w:rPr>
+          <w:rFonts w:asciiTheme="minorHAnsi" w:eastAsia="Batang" w:hAnsiTheme="minorHAnsi" w:cstheme="minorHAnsi"/>
+        </w:rPr>
+        <w:t>Well</w:t>
+      </w:r>
+      <w:proofErr w:type="gramEnd"/>
+      <w:r>
+        <w:rPr>
+          <w:rFonts w:asciiTheme="minorHAnsi" w:eastAsia="Batang" w:hAnsiTheme="minorHAnsi" w:cstheme="minorHAnsi"/>
+        </w:rPr>
+        <w:t xml:space="preserve"> the J.P Morgan reputation is certainly a factor. I’d be proud to work for a company with such a long history of leadership in the industry. </w:t>
+      </w:r>
+      <w:proofErr w:type="gramStart"/>
+      <w:r>
+        <w:rPr>
+          <w:rFonts w:asciiTheme="minorHAnsi" w:eastAsia="Batang" w:hAnsiTheme="minorHAnsi" w:cstheme="minorHAnsi"/>
+        </w:rPr>
+        <w:t>Also</w:t>
+      </w:r>
+      <w:proofErr w:type="gramEnd"/>
+      <w:r>
+        <w:rPr>
+          <w:rFonts w:asciiTheme="minorHAnsi" w:eastAsia="Batang" w:hAnsiTheme="minorHAnsi" w:cstheme="minorHAnsi"/>
+        </w:rPr>
+        <w:t xml:space="preserve"> a good friend of the family has been working in corporate finance at J.P Morgan for the last two years.</w:t>
+      </w:r>
+    </w:p>
+    <w:p>
+      <w:pPr>
+        <w:tabs>
+          <w:tab w:val="left" w:pos="3860"/>
+        </w:tabs>
+        <w:rPr>
+          <w:rFonts w:asciiTheme="minorHAnsi" w:eastAsia="Batang" w:hAnsiTheme="minorHAnsi" w:cstheme="minorHAnsi"/>
+        </w:rPr>
+      </w:pPr>
+    </w:p>
+    <w:p>
+      <w:pPr>
+        <w:tabs>
+          <w:tab w:val="left" w:pos="3860"/>
+        </w:tabs>
+        <w:rPr>
+          <w:rFonts w:asciiTheme="minorHAnsi" w:eastAsia="Batang" w:hAnsiTheme="minorHAnsi" w:cstheme="minorHAnsi"/>
+        </w:rPr>
+      </w:pPr>
+    </w:p>
+    <w:p>
+      <w:pPr>
+        <w:tabs>
+          <w:tab w:val="left" w:pos="3860"/>
+        </w:tabs>
+        <w:rPr>
+          <w:rFonts w:asciiTheme="minorHAnsi" w:eastAsia="Batang" w:hAnsiTheme="minorHAnsi" w:cstheme="minorHAnsi"/>
+        </w:rPr>
+      </w:pPr>
+    </w:p>
+    <w:p>
+      <w:pPr>
+        <w:pStyle w:val="ListParagraph"/>
+        <w:numPr>
+          <w:ilvl w:val="0"/>
+          <w:numId w:val="6"/>
+        </w:numPr>
+        <w:tabs>
+          <w:tab w:val="left" w:pos="3860"/>
+        </w:tabs>
+        <w:rPr>
+          <w:rFonts w:asciiTheme="minorHAnsi" w:eastAsia="Batang" w:hAnsiTheme="minorHAnsi" w:cstheme="minorHAnsi"/>
+        </w:rPr>
+      </w:pPr>
+      <w:r>
+        <w:rPr>
+          <w:rFonts w:asciiTheme="minorHAnsi" w:eastAsia="Batang" w:hAnsiTheme="minorHAnsi" w:cstheme="minorHAnsi"/>
+        </w:rPr>
+        <w:t>They really want to hire someone who wants to be there</w:t>
+      </w:r>
+    </w:p>
+    <w:p>
+      <w:pPr>
+        <w:tabs>
+          <w:tab w:val="left" w:pos="3860"/>
+        </w:tabs>
+        <w:rPr>
+          <w:rFonts w:asciiTheme="minorHAnsi" w:eastAsia="Batang" w:hAnsiTheme="minorHAnsi" w:cstheme="minorHAnsi"/>
+        </w:rPr>
+      </w:pPr>
+    </w:p>
+    <w:p>
+      <w:pPr>
+        <w:tabs>
+          <w:tab w:val="left" w:pos="3860"/>
+        </w:tabs>
+        <w:rPr>
+          <w:rFonts w:asciiTheme="minorHAnsi" w:eastAsia="Batang" w:hAnsiTheme="minorHAnsi" w:cstheme="minorHAnsi"/>
+        </w:rPr>
+      </w:pPr>
+    </w:p>
+    <w:p>
+      <w:pPr>
+        <w:tabs>
+          <w:tab w:val="left" w:pos="3860"/>
+        </w:tabs>
+        <w:rPr>
+          <w:rFonts w:asciiTheme="minorHAnsi" w:eastAsia="Batang" w:hAnsiTheme="minorHAnsi" w:cstheme="minorHAnsi"/>
+        </w:rPr>
+      </w:pPr>
+      <w:r>
+        <w:rPr>
+          <w:rFonts w:asciiTheme="minorHAnsi" w:eastAsia="Batang" w:hAnsiTheme="minorHAnsi" w:cstheme="minorHAnsi"/>
+        </w:rPr>
+        <w:t>Example 2</w:t>
+      </w:r>
+    </w:p>
+    <w:p>
+      <w:pPr>
+        <w:tabs>
+          <w:tab w:val="left" w:pos="3860"/>
+        </w:tabs>
+        <w:rPr>
+          <w:rFonts w:asciiTheme="minorHAnsi" w:eastAsia="Batang" w:hAnsiTheme="minorHAnsi" w:cstheme="minorHAnsi"/>
+        </w:rPr>
+      </w:pPr>
+    </w:p>
+    <w:p>
+      <w:pPr>
+        <w:tabs>
+          <w:tab w:val="left" w:pos="3860"/>
+        </w:tabs>
+        <w:rPr>
+          <w:rFonts w:asciiTheme="minorHAnsi" w:eastAsia="Batang" w:hAnsiTheme="minorHAnsi" w:cstheme="minorHAnsi"/>
+          <w:b/>
+          <w:bCs/>
+        </w:rPr>
+      </w:pPr>
+      <w:r>
+        <w:rPr>
+          <w:rFonts w:asciiTheme="minorHAnsi" w:eastAsia="Batang" w:hAnsiTheme="minorHAnsi" w:cstheme="minorHAnsi"/>
+        </w:rPr>
+        <w:lastRenderedPageBreak/>
+        <w:t xml:space="preserve">I feel that my proven track record leading multi-functional teams make me excellent match for these job requirements. Also, the role excites me because the idea of helping to develop cutting-edge software products. </w:t>
+      </w:r>
+      <w:r>
+        <w:rPr>
+          <w:rFonts w:asciiTheme="minorHAnsi" w:eastAsia="Batang" w:hAnsiTheme="minorHAnsi" w:cstheme="minorHAnsi"/>
+          <w:b/>
+          <w:bCs/>
+        </w:rPr>
+        <w:t>I know how to deliver results from day one. (how she can bring value to the company)</w:t>
+      </w:r>
+    </w:p>
+    <w:p>
+      <w:pPr>
+        <w:tabs>
+          <w:tab w:val="left" w:pos="6440"/>
+        </w:tabs>
+        <w:rPr>
+          <w:rFonts w:asciiTheme="minorHAnsi" w:hAnsiTheme="minorHAnsi"/>
+          <w:color w:val="000000" w:themeColor="text1"/>
+        </w:rPr>
+      </w:pPr>
+    </w:p>
+    <w:p>
+      <w:pPr>
+        <w:tabs>
+          <w:tab w:val="left" w:pos="6440"/>
+        </w:tabs>
+        <w:rPr>
+          <w:rFonts w:asciiTheme="minorHAnsi" w:hAnsiTheme="minorHAnsi"/>
+          <w:color w:val="000000" w:themeColor="text1"/>
+        </w:rPr>
+      </w:pPr>
+    </w:p>
+    <w:p>
+      <w:pPr>
+        <w:pBdr>
+          <w:bottom w:val="single" w:sz="6" w:space="1" w:color="auto"/>
+        </w:pBdr>
+        <w:tabs>
+          <w:tab w:val="left" w:pos="6440"/>
+        </w:tabs>
+        <w:rPr>
+          <w:rFonts w:asciiTheme="minorHAnsi" w:hAnsiTheme="minorHAnsi"/>
+          <w:color w:val="000000" w:themeColor="text1"/>
+        </w:rPr>
+      </w:pPr>
+    </w:p>
+    <w:p>
+      <w:pPr>
+        <w:tabs>
+          <w:tab w:val="left" w:pos="6440"/>
+        </w:tabs>
+        <w:rPr>
+          <w:rFonts w:asciiTheme="minorHAnsi" w:hAnsiTheme="minorHAnsi"/>
+          <w:color w:val="000000" w:themeColor="text1"/>
+        </w:rPr>
+      </w:pPr>
+    </w:p>
+    <w:p>
+      <w:pPr>
+        <w:tabs>
+          <w:tab w:val="left" w:pos="6440"/>
+        </w:tabs>
+        <w:rPr>
+          <w:rFonts w:asciiTheme="minorHAnsi" w:hAnsiTheme="minorHAnsi"/>
+          <w:b/>
+          <w:bCs/>
+          <w:color w:val="000000" w:themeColor="text1"/>
+        </w:rPr>
+      </w:pPr>
+      <w:r>
+        <w:rPr>
+          <w:rFonts w:asciiTheme="minorHAnsi" w:hAnsiTheme="minorHAnsi"/>
+          <w:b/>
+          <w:bCs/>
+          <w:color w:val="000000" w:themeColor="text1"/>
+        </w:rPr>
+        <w:t>Why do you want to be here?</w:t>
+      </w:r>
+    </w:p>
+    <w:p>
+      <w:pPr>
+        <w:tabs>
+          <w:tab w:val="left" w:pos="6440"/>
+        </w:tabs>
+        <w:rPr>
+          <w:rFonts w:ascii="Arial" w:hAnsi="Arial" w:cs="Arial"/>
+          <w:color w:val="1F314A"/>
+          <w:shd w:val="clear" w:color="auto" w:fill="F2F7FE"/>
+        </w:rPr>
+      </w:pPr>
+    </w:p>
+    <w:p>
+      <w:pPr>
+        <w:numPr>
+          <w:ilvl w:val="0"/>
+          <w:numId w:val="23"/>
+        </w:numPr>
+        <w:shd w:val="clear" w:color="auto" w:fill="FFFFFF"/>
+        <w:spacing w:before="100" w:beforeAutospacing="1" w:after="100" w:afterAutospacing="1"/>
+        <w:ind w:left="1170"/>
+        <w:rPr>
+          <w:rFonts w:ascii="Helvetica Neue" w:hAnsi="Helvetica Neue"/>
+          <w:color w:val="242424"/>
+          <w:spacing w:val="3"/>
+          <w:sz w:val="30"/>
+          <w:szCs w:val="30"/>
+        </w:rPr>
+      </w:pPr>
+      <w:r>
+        <w:rPr>
+          <w:rFonts w:ascii="Helvetica Neue" w:hAnsi="Helvetica Neue"/>
+          <w:color w:val="242424"/>
+          <w:spacing w:val="3"/>
+          <w:sz w:val="30"/>
+          <w:szCs w:val="30"/>
+        </w:rPr>
+        <w:t>We are obsessed with delivering customer value</w:t>
+      </w:r>
+    </w:p>
+    <w:p>
+      <w:pPr>
+        <w:numPr>
+          <w:ilvl w:val="0"/>
+          <w:numId w:val="23"/>
+        </w:numPr>
+        <w:shd w:val="clear" w:color="auto" w:fill="FFFFFF"/>
+        <w:spacing w:before="100" w:beforeAutospacing="1" w:after="100" w:afterAutospacing="1"/>
+        <w:ind w:left="1170"/>
+        <w:rPr>
+          <w:rFonts w:ascii="Helvetica Neue" w:hAnsi="Helvetica Neue"/>
+          <w:color w:val="242424"/>
+          <w:spacing w:val="3"/>
+          <w:sz w:val="30"/>
+          <w:szCs w:val="30"/>
+        </w:rPr>
+      </w:pPr>
+      <w:r>
+        <w:rPr>
+          <w:rFonts w:ascii="Helvetica Neue" w:hAnsi="Helvetica Neue"/>
+          <w:color w:val="242424"/>
+          <w:spacing w:val="3"/>
+          <w:sz w:val="30"/>
+          <w:szCs w:val="30"/>
+        </w:rPr>
+        <w:t>We trust and respect each other</w:t>
+      </w:r>
+    </w:p>
+    <w:p>
+      <w:pPr>
+        <w:numPr>
+          <w:ilvl w:val="0"/>
+          <w:numId w:val="23"/>
+        </w:numPr>
+        <w:shd w:val="clear" w:color="auto" w:fill="FFFFFF"/>
+        <w:spacing w:before="100" w:beforeAutospacing="1" w:after="100" w:afterAutospacing="1"/>
+        <w:ind w:left="1170"/>
+        <w:rPr>
+          <w:rFonts w:ascii="Helvetica Neue" w:hAnsi="Helvetica Neue"/>
+          <w:color w:val="242424"/>
+          <w:spacing w:val="3"/>
+          <w:sz w:val="30"/>
+          <w:szCs w:val="30"/>
+        </w:rPr>
+      </w:pPr>
+      <w:r>
+        <w:rPr>
+          <w:rFonts w:ascii="Helvetica Neue" w:hAnsi="Helvetica Neue"/>
+          <w:color w:val="242424"/>
+          <w:spacing w:val="3"/>
+          <w:sz w:val="30"/>
+          <w:szCs w:val="30"/>
+        </w:rPr>
+        <w:t>We hold ourselves to high standards</w:t>
+      </w:r>
+    </w:p>
+    <w:p>
+      <w:pPr>
+        <w:numPr>
+          <w:ilvl w:val="0"/>
+          <w:numId w:val="23"/>
+        </w:numPr>
+        <w:shd w:val="clear" w:color="auto" w:fill="FFFFFF"/>
+        <w:spacing w:before="100" w:beforeAutospacing="1" w:after="100" w:afterAutospacing="1"/>
+        <w:ind w:left="1170"/>
+        <w:rPr>
+          <w:rFonts w:ascii="Helvetica Neue" w:hAnsi="Helvetica Neue"/>
+          <w:color w:val="242424"/>
+          <w:spacing w:val="3"/>
+          <w:sz w:val="30"/>
+          <w:szCs w:val="30"/>
+        </w:rPr>
+      </w:pPr>
+      <w:r>
+        <w:rPr>
+          <w:rFonts w:ascii="Helvetica Neue" w:hAnsi="Helvetica Neue"/>
+          <w:color w:val="242424"/>
+          <w:spacing w:val="3"/>
+          <w:sz w:val="30"/>
+          <w:szCs w:val="30"/>
+        </w:rPr>
+        <w:t>We win through collaboration</w:t>
+      </w:r>
+    </w:p>
+    <w:p>
+      <w:pPr>
+        <w:numPr>
+          <w:ilvl w:val="0"/>
+          <w:numId w:val="23"/>
+        </w:numPr>
+        <w:shd w:val="clear" w:color="auto" w:fill="FFFFFF"/>
+        <w:spacing w:before="100" w:beforeAutospacing="1" w:after="100" w:afterAutospacing="1"/>
+        <w:ind w:left="1170"/>
+        <w:rPr>
+          <w:rFonts w:ascii="Helvetica Neue" w:hAnsi="Helvetica Neue"/>
+          <w:color w:val="242424"/>
+          <w:spacing w:val="3"/>
+          <w:sz w:val="30"/>
+          <w:szCs w:val="30"/>
+        </w:rPr>
+      </w:pPr>
+      <w:r>
+        <w:rPr>
+          <w:rFonts w:ascii="Helvetica Neue" w:hAnsi="Helvetica Neue"/>
+          <w:color w:val="242424"/>
+          <w:spacing w:val="3"/>
+          <w:sz w:val="30"/>
+          <w:szCs w:val="30"/>
+        </w:rPr>
+        <w:t>We continuously experiment, learn, and innovate</w:t>
+      </w:r>
+    </w:p>
+    <w:p>
+      <w:pPr>
+        <w:numPr>
+          <w:ilvl w:val="0"/>
+          <w:numId w:val="23"/>
+        </w:numPr>
+        <w:shd w:val="clear" w:color="auto" w:fill="FFFFFF"/>
+        <w:spacing w:before="100" w:beforeAutospacing="1" w:after="100" w:afterAutospacing="1"/>
+        <w:ind w:left="1170"/>
+        <w:rPr>
+          <w:rFonts w:ascii="Helvetica Neue" w:hAnsi="Helvetica Neue"/>
+          <w:color w:val="242424"/>
+          <w:spacing w:val="3"/>
+          <w:sz w:val="30"/>
+          <w:szCs w:val="30"/>
+        </w:rPr>
+      </w:pPr>
+      <w:r>
+        <w:rPr>
+          <w:rFonts w:ascii="Helvetica Neue" w:hAnsi="Helvetica Neue"/>
+          <w:color w:val="242424"/>
+          <w:spacing w:val="3"/>
+          <w:sz w:val="30"/>
+          <w:szCs w:val="30"/>
+        </w:rPr>
+        <w:t>We are radically transparent</w:t>
+      </w:r>
+    </w:p>
+    <w:p>
+      <w:pPr>
+        <w:numPr>
+          <w:ilvl w:val="0"/>
+          <w:numId w:val="23"/>
+        </w:numPr>
+        <w:shd w:val="clear" w:color="auto" w:fill="FFFFFF"/>
+        <w:spacing w:before="100" w:beforeAutospacing="1" w:after="100" w:afterAutospacing="1"/>
+        <w:ind w:left="1170"/>
+        <w:rPr>
+          <w:rFonts w:ascii="Helvetica Neue" w:hAnsi="Helvetica Neue"/>
+          <w:color w:val="242424"/>
+          <w:spacing w:val="3"/>
+          <w:sz w:val="30"/>
+          <w:szCs w:val="30"/>
+        </w:rPr>
+      </w:pPr>
+      <w:r>
+        <w:rPr>
+          <w:rFonts w:ascii="Helvetica Neue" w:hAnsi="Helvetica Neue"/>
+          <w:color w:val="242424"/>
+          <w:spacing w:val="3"/>
+          <w:sz w:val="30"/>
+          <w:szCs w:val="30"/>
+        </w:rPr>
+        <w:t>We are passionate</w:t>
+      </w:r>
+    </w:p>
+    <w:p>
+      <w:pPr>
+        <w:shd w:val="clear" w:color="auto" w:fill="FFFFFF"/>
+        <w:spacing w:before="100" w:beforeAutospacing="1" w:after="100" w:afterAutospacing="1"/>
+        <w:rPr>
+          <w:rFonts w:ascii="Helvetica Neue" w:hAnsi="Helvetica Neue"/>
+          <w:color w:val="242424"/>
+          <w:spacing w:val="3"/>
+          <w:sz w:val="30"/>
+          <w:szCs w:val="30"/>
+        </w:rPr>
+      </w:pPr>
+    </w:p>
+    <w:p>
+      <w:pPr>
+        <w:numPr>
+          <w:ilvl w:val="0"/>
+          <w:numId w:val="22"/>
+        </w:numPr>
+        <w:shd w:val="clear" w:color="auto" w:fill="FFFFFF"/>
+        <w:spacing w:before="100" w:beforeAutospacing="1" w:after="100" w:afterAutospacing="1"/>
+        <w:ind w:left="1170"/>
+        <w:rPr>
+          <w:rFonts w:ascii="Helvetica Neue" w:hAnsi="Helvetica Neue"/>
+          <w:color w:val="242424"/>
+          <w:spacing w:val="3"/>
+          <w:sz w:val="30"/>
+          <w:szCs w:val="30"/>
+        </w:rPr>
+      </w:pPr>
+      <w:r>
+        <w:rPr>
+          <w:rFonts w:ascii="Helvetica Neue" w:hAnsi="Helvetica Neue"/>
+          <w:color w:val="242424"/>
+          <w:spacing w:val="3"/>
+          <w:sz w:val="30"/>
+          <w:szCs w:val="30"/>
+        </w:rPr>
+        <w:t xml:space="preserve">No </w:t>
+      </w:r>
+      <w:proofErr w:type="spellStart"/>
+      <w:r>
+        <w:rPr>
+          <w:rFonts w:ascii="Helvetica Neue" w:hAnsi="Helvetica Neue"/>
+          <w:color w:val="242424"/>
+          <w:spacing w:val="3"/>
+          <w:sz w:val="30"/>
+          <w:szCs w:val="30"/>
+        </w:rPr>
+        <w:t>Bull$hit</w:t>
+      </w:r>
+      <w:proofErr w:type="spellEnd"/>
+    </w:p>
+    <w:p>
+      <w:pPr>
+        <w:numPr>
+          <w:ilvl w:val="0"/>
+          <w:numId w:val="22"/>
+        </w:numPr>
+        <w:shd w:val="clear" w:color="auto" w:fill="FFFFFF"/>
+        <w:spacing w:before="100" w:beforeAutospacing="1" w:after="100" w:afterAutospacing="1"/>
+        <w:ind w:left="1170"/>
+        <w:rPr>
+          <w:rFonts w:ascii="Helvetica Neue" w:hAnsi="Helvetica Neue"/>
+          <w:color w:val="242424"/>
+          <w:spacing w:val="3"/>
+          <w:sz w:val="30"/>
+          <w:szCs w:val="30"/>
+        </w:rPr>
+      </w:pPr>
+      <w:r>
+        <w:rPr>
+          <w:rFonts w:ascii="Helvetica Neue" w:hAnsi="Helvetica Neue"/>
+          <w:color w:val="242424"/>
+          <w:spacing w:val="3"/>
+          <w:sz w:val="30"/>
+          <w:szCs w:val="30"/>
+        </w:rPr>
+        <w:t>No A$$holes</w:t>
+      </w:r>
+    </w:p>
+    <w:p>
+      <w:pPr>
+        <w:numPr>
+          <w:ilvl w:val="0"/>
+          <w:numId w:val="22"/>
+        </w:numPr>
+        <w:shd w:val="clear" w:color="auto" w:fill="FFFFFF"/>
+        <w:spacing w:before="100" w:beforeAutospacing="1" w:after="100" w:afterAutospacing="1"/>
+        <w:ind w:left="1170"/>
+        <w:rPr>
+          <w:rFonts w:ascii="Helvetica Neue" w:hAnsi="Helvetica Neue"/>
+          <w:color w:val="242424"/>
+          <w:spacing w:val="3"/>
+          <w:sz w:val="30"/>
+          <w:szCs w:val="30"/>
+        </w:rPr>
+      </w:pPr>
+      <w:r>
+        <w:rPr>
+          <w:rFonts w:ascii="Helvetica Neue" w:hAnsi="Helvetica Neue"/>
+          <w:color w:val="242424"/>
+          <w:spacing w:val="3"/>
+          <w:sz w:val="30"/>
+          <w:szCs w:val="30"/>
+        </w:rPr>
+        <w:t>No internal work Politics</w:t>
+      </w:r>
+    </w:p>
+    <w:p/>
+    <w:p>
+      <w:pPr>
+        <w:tabs>
+          <w:tab w:val="left" w:pos="6440"/>
+        </w:tabs>
+        <w:rPr>
+          <w:rFonts w:ascii="Arial" w:hAnsi="Arial" w:cs="Arial"/>
+          <w:color w:val="1F314A"/>
+          <w:shd w:val="clear" w:color="auto" w:fill="F2F7FE"/>
+        </w:rPr>
+      </w:pPr>
+    </w:p>
+    <w:p>
+      <w:pPr>
+        <w:tabs>
+          <w:tab w:val="left" w:pos="6440"/>
+        </w:tabs>
+        <w:rPr>
+          <w:rFonts w:ascii="Arial" w:hAnsi="Arial" w:cs="Arial"/>
+          <w:color w:val="1F314A"/>
+          <w:shd w:val="clear" w:color="auto" w:fill="F2F7FE"/>
+        </w:rPr>
+      </w:pPr>
+    </w:p>
+    <w:p>
+      <w:r>
+        <w:t xml:space="preserve">First </w:t>
+      </w:r>
+      <w:proofErr w:type="gramStart"/>
+      <w:r>
+        <w:t>Practice :</w:t>
+      </w:r>
+      <w:proofErr w:type="gramEnd"/>
+      <w:r>
+        <w:t xml:space="preserve"> </w:t>
+      </w:r>
+      <w:hyperlink r:id="rId31" w:history="1">
+        <w:r>
+          <w:rPr>
+            <w:rStyle w:val="Hyperlink"/>
+          </w:rPr>
+          <w:t>https://app.biginterview.com/s/8bea9eb728</w:t>
+        </w:r>
+      </w:hyperlink>
+      <w:r>
+        <w:t xml:space="preserve"> </w:t>
+      </w:r>
+    </w:p>
+    <w:p>
+      <w:r>
+        <w:t xml:space="preserve">Second Practice: </w:t>
+      </w:r>
+      <w:hyperlink r:id="rId32" w:history="1">
+        <w:r>
+          <w:rPr>
+            <w:rStyle w:val="Hyperlink"/>
+          </w:rPr>
+          <w:t>https://app.biginterview.com/s/d48bf3f1b4</w:t>
+        </w:r>
+      </w:hyperlink>
+    </w:p>
+    <w:p>
+      <w:pPr>
+        <w:tabs>
+          <w:tab w:val="left" w:pos="6440"/>
+        </w:tabs>
+        <w:rPr>
+          <w:rFonts w:ascii="Arial" w:hAnsi="Arial" w:cs="Arial"/>
+          <w:color w:val="1F314A"/>
+          <w:shd w:val="clear" w:color="auto" w:fill="F2F7FE"/>
+        </w:rPr>
+      </w:pPr>
+    </w:p>
+    <w:p>
+      <w:pPr>
+        <w:shd w:val="clear" w:color="auto" w:fill="FFFFFF"/>
+        <w:spacing w:after="225"/>
+        <w:outlineLvl w:val="2"/>
+        <w:rPr>
+          <w:rFonts w:asciiTheme="minorHAnsi" w:eastAsia="Batang" w:hAnsiTheme="minorHAnsi" w:cstheme="minorHAnsi"/>
+          <w:color w:val="333333"/>
+        </w:rPr>
+      </w:pPr>
+      <w:r>
+        <w:rPr>
+          <w:rFonts w:asciiTheme="minorHAnsi" w:eastAsia="Batang" w:hAnsiTheme="minorHAnsi" w:cstheme="minorHAnsi"/>
+          <w:color w:val="333333"/>
+        </w:rPr>
+        <w:t>I want to be a part of the company’s mission of making the global trades happen.</w:t>
+      </w:r>
+      <w:r>
+        <w:rPr>
+          <w:rFonts w:asciiTheme="minorHAnsi" w:hAnsiTheme="minorHAnsi" w:cstheme="minorHAnsi"/>
+          <w:b/>
+          <w:bCs/>
+          <w:color w:val="333333"/>
+          <w:sz w:val="27"/>
+          <w:szCs w:val="27"/>
+        </w:rPr>
+        <w:t xml:space="preserve"> </w:t>
+      </w:r>
+      <w:r>
+        <w:rPr>
+          <w:rFonts w:asciiTheme="minorHAnsi" w:eastAsia="Batang" w:hAnsiTheme="minorHAnsi" w:cstheme="minorHAnsi"/>
+          <w:color w:val="333333"/>
+        </w:rPr>
+        <w:t xml:space="preserve">I understand how painful the process is for retailers and producers to find suppliers and distributers to fill their needs and serve customers. And I understand how more frustrating it is when </w:t>
+      </w:r>
+      <w:proofErr w:type="spellStart"/>
+      <w:r>
+        <w:rPr>
+          <w:rFonts w:asciiTheme="minorHAnsi" w:eastAsia="Batang" w:hAnsiTheme="minorHAnsi" w:cstheme="minorHAnsi"/>
+          <w:color w:val="333333"/>
+        </w:rPr>
+        <w:t>unexpectancies</w:t>
+      </w:r>
+      <w:proofErr w:type="spellEnd"/>
+      <w:r>
+        <w:rPr>
+          <w:rFonts w:asciiTheme="minorHAnsi" w:eastAsia="Batang" w:hAnsiTheme="minorHAnsi" w:cstheme="minorHAnsi"/>
+          <w:color w:val="333333"/>
+        </w:rPr>
+        <w:t xml:space="preserve"> occur such as trade wars and COVID-19 that cause them to find alternatives. As an individual who eats cereal produced by </w:t>
+      </w:r>
+      <w:proofErr w:type="spellStart"/>
+      <w:r>
+        <w:rPr>
+          <w:rFonts w:asciiTheme="minorHAnsi" w:eastAsia="Batang" w:hAnsiTheme="minorHAnsi" w:cstheme="minorHAnsi"/>
+          <w:color w:val="333333"/>
+        </w:rPr>
+        <w:t>Kellog</w:t>
+      </w:r>
+      <w:proofErr w:type="spellEnd"/>
+      <w:r>
+        <w:rPr>
+          <w:rFonts w:asciiTheme="minorHAnsi" w:eastAsia="Batang" w:hAnsiTheme="minorHAnsi" w:cstheme="minorHAnsi"/>
+          <w:color w:val="333333"/>
+        </w:rPr>
+        <w:t xml:space="preserve">, Bananas from Dole, and Nesquik from </w:t>
+      </w:r>
+      <w:proofErr w:type="spellStart"/>
+      <w:r>
+        <w:rPr>
+          <w:rFonts w:asciiTheme="minorHAnsi" w:eastAsia="Batang" w:hAnsiTheme="minorHAnsi" w:cstheme="minorHAnsi"/>
+          <w:color w:val="333333"/>
+        </w:rPr>
+        <w:t>Nestie</w:t>
+      </w:r>
+      <w:proofErr w:type="spellEnd"/>
+      <w:r>
+        <w:rPr>
+          <w:rFonts w:asciiTheme="minorHAnsi" w:eastAsia="Batang" w:hAnsiTheme="minorHAnsi" w:cstheme="minorHAnsi"/>
+          <w:color w:val="333333"/>
+        </w:rPr>
+        <w:t xml:space="preserve"> purchased at Walmart, I want to be a part of the company’s goal to operate, improve and safeguard the global trade system, so at the end, my family can have their daily needs met.</w:t>
+      </w:r>
+    </w:p>
+    <w:p>
+      <w:pPr>
+        <w:tabs>
+          <w:tab w:val="left" w:pos="3860"/>
+        </w:tabs>
+        <w:rPr>
+          <w:rFonts w:asciiTheme="minorHAnsi" w:eastAsia="Batang" w:hAnsiTheme="minorHAnsi" w:cstheme="minorHAnsi"/>
+        </w:rPr>
+      </w:pPr>
+    </w:p>
+    <w:p>
+      <w:pPr>
+        <w:rPr>
+          <w:rFonts w:asciiTheme="minorHAnsi" w:hAnsiTheme="minorHAnsi" w:cstheme="minorHAnsi"/>
+          <w:sz w:val="28"/>
+          <w:szCs w:val="28"/>
+        </w:rPr>
+      </w:pPr>
+      <w:r>
+        <w:rPr>
+          <w:rFonts w:asciiTheme="minorHAnsi" w:hAnsiTheme="minorHAnsi" w:cstheme="minorHAnsi"/>
+          <w:sz w:val="28"/>
+          <w:szCs w:val="28"/>
+        </w:rPr>
+        <w:t xml:space="preserve">I am motivated by the feeling of overcoming challenges and creating a program that not only works but loved by clients. For example, when I was working at </w:t>
+      </w:r>
+      <w:proofErr w:type="spellStart"/>
+      <w:r>
+        <w:rPr>
+          <w:rFonts w:asciiTheme="minorHAnsi" w:hAnsiTheme="minorHAnsi" w:cstheme="minorHAnsi"/>
+          <w:sz w:val="28"/>
+          <w:szCs w:val="28"/>
+        </w:rPr>
+        <w:lastRenderedPageBreak/>
+        <w:t>SiteMax</w:t>
+      </w:r>
+      <w:proofErr w:type="spellEnd"/>
+      <w:r>
+        <w:rPr>
+          <w:rFonts w:asciiTheme="minorHAnsi" w:hAnsiTheme="minorHAnsi" w:cstheme="minorHAnsi"/>
+          <w:sz w:val="28"/>
+          <w:szCs w:val="28"/>
+        </w:rPr>
+        <w:t xml:space="preserve"> Systems inc. I was responsible of creating a small front-end application on behalf of Bold construction. I had to dissect the business requirements and deploy solutions after review. It was a long process. But, when it was done, and when a friend of mine who was in charge of delivering web solutions to clients came say “Hey Moe, Bold construction really loved your solution. So much so that they showed your app to a person at the government.” I was thrilled by the feeling. I love the feeling of how the solution I created brings smile to customers, and I want to continue this pursuit at this company.</w:t>
+      </w:r>
+    </w:p>
+    <w:p>
+      <w:pPr>
+        <w:tabs>
+          <w:tab w:val="left" w:pos="6440"/>
+        </w:tabs>
+        <w:rPr>
+          <w:rFonts w:asciiTheme="minorHAnsi" w:hAnsiTheme="minorHAnsi" w:hint="eastAsia"/>
+          <w:color w:val="000000" w:themeColor="text1"/>
+        </w:rPr>
+      </w:pPr>
+    </w:p>
+    <w:p>
+      <w:pPr>
+        <w:pBdr>
+          <w:bottom w:val="single" w:sz="6" w:space="1" w:color="auto"/>
+        </w:pBdr>
         <w:tabs>
           <w:tab w:val="left" w:pos="6440"/>
         </w:tabs>
@@ -14004,6 +15115,155 @@
     </w:lvl>
   </w:abstractNum>
   <w:abstractNum w:abstractNumId="5" w15:restartNumberingAfterBreak="0">
+    <w:nsid w:val="17A001AA"/>
+    <w:multiLevelType w:val="multilevel"/>
+    <w:tmpl w:val="1CE60354"/>
+    <w:lvl w:ilvl="0">
+      <w:start w:val="1"/>
+      <w:numFmt w:val="bullet"/>
+      <w:lvlText w:val=""/>
+      <w:lvlJc w:val="left"/>
+      <w:pPr>
+        <w:tabs>
+          <w:tab w:val="num" w:pos="720"/>
+        </w:tabs>
+        <w:ind w:left="720" w:hanging="360"/>
+      </w:pPr>
+      <w:rPr>
+        <w:rFonts w:ascii="Symbol" w:hAnsi="Symbol" w:hint="default"/>
+        <w:sz w:val="20"/>
+      </w:rPr>
+    </w:lvl>
+    <w:lvl w:ilvl="1" w:tentative="1">
+      <w:start w:val="1"/>
+      <w:numFmt w:val="bullet"/>
+      <w:lvlText w:val="o"/>
+      <w:lvlJc w:val="left"/>
+      <w:pPr>
+        <w:tabs>
+          <w:tab w:val="num" w:pos="1440"/>
+        </w:tabs>
+        <w:ind w:left="1440" w:hanging="360"/>
+      </w:pPr>
+      <w:rPr>
+        <w:rFonts w:ascii="Courier New" w:hAnsi="Courier New" w:hint="default"/>
+        <w:sz w:val="20"/>
+      </w:rPr>
+    </w:lvl>
+    <w:lvl w:ilvl="2" w:tentative="1">
+      <w:start w:val="1"/>
+      <w:numFmt w:val="bullet"/>
+      <w:lvlText w:val=""/>
+      <w:lvlJc w:val="left"/>
+      <w:pPr>
+        <w:tabs>
+          <w:tab w:val="num" w:pos="2160"/>
+        </w:tabs>
+        <w:ind w:left="2160" w:hanging="360"/>
+      </w:pPr>
+      <w:rPr>
+        <w:rFonts w:ascii="Wingdings" w:hAnsi="Wingdings" w:hint="default"/>
+        <w:sz w:val="20"/>
+      </w:rPr>
+    </w:lvl>
+    <w:lvl w:ilvl="3" w:tentative="1">
+      <w:start w:val="1"/>
+      <w:numFmt w:val="bullet"/>
+      <w:lvlText w:val=""/>
+      <w:lvlJc w:val="left"/>
+      <w:pPr>
+        <w:tabs>
+          <w:tab w:val="num" w:pos="2880"/>
+        </w:tabs>
+        <w:ind w:left="2880" w:hanging="360"/>
+      </w:pPr>
+      <w:rPr>
+        <w:rFonts w:ascii="Wingdings" w:hAnsi="Wingdings" w:hint="default"/>
+        <w:sz w:val="20"/>
+      </w:rPr>
+    </w:lvl>
+    <w:lvl w:ilvl="4" w:tentative="1">
+      <w:start w:val="1"/>
+      <w:numFmt w:val="bullet"/>
+      <w:lvlText w:val=""/>
+      <w:lvlJc w:val="left"/>
+      <w:pPr>
+        <w:tabs>
+          <w:tab w:val="num" w:pos="3600"/>
+        </w:tabs>
+        <w:ind w:left="3600" w:hanging="360"/>
+      </w:pPr>
+      <w:rPr>
+        <w:rFonts w:ascii="Wingdings" w:hAnsi="Wingdings" w:hint="default"/>
+        <w:sz w:val="20"/>
+      </w:rPr>
+    </w:lvl>
+    <w:lvl w:ilvl="5" w:tentative="1">
+      <w:start w:val="1"/>
+      <w:numFmt w:val="bullet"/>
+      <w:lvlText w:val=""/>
+      <w:lvlJc w:val="left"/>
+      <w:pPr>
+        <w:tabs>
+          <w:tab w:val="num" w:pos="4320"/>
+        </w:tabs>
+        <w:ind w:left="4320" w:hanging="360"/>
+      </w:pPr>
+      <w:rPr>
+        <w:rFonts w:ascii="Wingdings" w:hAnsi="Wingdings" w:hint="default"/>
+        <w:sz w:val="20"/>
+      </w:rPr>
+    </w:lvl>
+    <w:lvl w:ilvl="6" w:tentative="1">
+      <w:start w:val="1"/>
+      <w:numFmt w:val="bullet"/>
+      <w:lvlText w:val=""/>
+      <w:lvlJc w:val="left"/>
+      <w:pPr>
+        <w:tabs>
+          <w:tab w:val="num" w:pos="5040"/>
+        </w:tabs>
+        <w:ind w:left="5040" w:hanging="360"/>
+      </w:pPr>
+      <w:rPr>
+        <w:rFonts w:ascii="Wingdings" w:hAnsi="Wingdings" w:hint="default"/>
+        <w:sz w:val="20"/>
+      </w:rPr>
+    </w:lvl>
+    <w:lvl w:ilvl="7" w:tentative="1">
+      <w:start w:val="1"/>
+      <w:numFmt w:val="bullet"/>
+      <w:lvlText w:val=""/>
+      <w:lvlJc w:val="left"/>
+      <w:pPr>
+        <w:tabs>
+          <w:tab w:val="num" w:pos="5760"/>
+        </w:tabs>
+        <w:ind w:left="5760" w:hanging="360"/>
+      </w:pPr>
+      <w:rPr>
+        <w:rFonts w:ascii="Wingdings" w:hAnsi="Wingdings" w:hint="default"/>
+        <w:sz w:val="20"/>
+      </w:rPr>
+    </w:lvl>
+    <w:lvl w:ilvl="8" w:tentative="1">
+      <w:start w:val="1"/>
+      <w:numFmt w:val="bullet"/>
+      <w:lvlText w:val=""/>
+      <w:lvlJc w:val="left"/>
+      <w:pPr>
+        <w:tabs>
+          <w:tab w:val="num" w:pos="6480"/>
+        </w:tabs>
+        <w:ind w:left="6480" w:hanging="360"/>
+      </w:pPr>
+      <w:rPr>
+        <w:rFonts w:ascii="Wingdings" w:hAnsi="Wingdings" w:hint="default"/>
+        <w:sz w:val="20"/>
+      </w:rPr>
+    </w:lvl>
+  </w:abstractNum>
+  <w:abstractNum w:abstractNumId="6" w15:restartNumberingAfterBreak="0">
     <w:nsid w:val="22694D14"/>
     <w:multiLevelType w:val="hybridMultilevel"/>
     <w:tmpl w:val="2C6EDE5A"/>
@@ -14116,7 +15376,7 @@
       </w:rPr>
     </w:lvl>
   </w:abstractNum>
-  <w:abstractNum w:abstractNumId="6" w15:restartNumberingAfterBreak="0">
+  <w:abstractNum w:abstractNumId="7" w15:restartNumberingAfterBreak="0">
     <w:nsid w:val="2E3E3898"/>
     <w:multiLevelType w:val="multilevel"/>
     <w:tmpl w:val="E2E62490"/>
@@ -14265,7 +15525,7 @@
       </w:rPr>
     </w:lvl>
   </w:abstractNum>
-  <w:abstractNum w:abstractNumId="7" w15:restartNumberingAfterBreak="0">
+  <w:abstractNum w:abstractNumId="8" w15:restartNumberingAfterBreak="0">
     <w:nsid w:val="33CD726C"/>
     <w:multiLevelType w:val="hybridMultilevel"/>
     <w:tmpl w:val="F454E7F2"/>
@@ -14354,7 +15614,7 @@
       </w:pPr>
     </w:lvl>
   </w:abstractNum>
-  <w:abstractNum w:abstractNumId="8" w15:restartNumberingAfterBreak="0">
+  <w:abstractNum w:abstractNumId="9" w15:restartNumberingAfterBreak="0">
     <w:nsid w:val="358E4AE5"/>
     <w:multiLevelType w:val="hybridMultilevel"/>
     <w:tmpl w:val="971696E0"/>
@@ -14443,7 +15703,7 @@
       </w:pPr>
     </w:lvl>
   </w:abstractNum>
-  <w:abstractNum w:abstractNumId="9" w15:restartNumberingAfterBreak="0">
+  <w:abstractNum w:abstractNumId="10" w15:restartNumberingAfterBreak="0">
     <w:nsid w:val="39BD4FBD"/>
     <w:multiLevelType w:val="hybridMultilevel"/>
     <w:tmpl w:val="55249D54"/>
@@ -14552,7 +15812,7 @@
       </w:pPr>
     </w:lvl>
   </w:abstractNum>
-  <w:abstractNum w:abstractNumId="10" w15:restartNumberingAfterBreak="0">
+  <w:abstractNum w:abstractNumId="11" w15:restartNumberingAfterBreak="0">
     <w:nsid w:val="3E5A4AEB"/>
     <w:multiLevelType w:val="hybridMultilevel"/>
     <w:tmpl w:val="BD70EEBE"/>
@@ -14642,7 +15902,7 @@
       </w:pPr>
     </w:lvl>
   </w:abstractNum>
-  <w:abstractNum w:abstractNumId="11" w15:restartNumberingAfterBreak="0">
+  <w:abstractNum w:abstractNumId="12" w15:restartNumberingAfterBreak="0">
     <w:nsid w:val="40B06EBF"/>
     <w:multiLevelType w:val="hybridMultilevel"/>
     <w:tmpl w:val="A9C2F5D8"/>
@@ -14731,7 +15991,7 @@
       </w:pPr>
     </w:lvl>
   </w:abstractNum>
-  <w:abstractNum w:abstractNumId="12" w15:restartNumberingAfterBreak="0">
+  <w:abstractNum w:abstractNumId="13" w15:restartNumberingAfterBreak="0">
     <w:nsid w:val="410B03D4"/>
     <w:multiLevelType w:val="hybridMultilevel"/>
     <w:tmpl w:val="287A3220"/>
@@ -14844,7 +16104,7 @@
       </w:rPr>
     </w:lvl>
   </w:abstractNum>
-  <w:abstractNum w:abstractNumId="13" w15:restartNumberingAfterBreak="0">
+  <w:abstractNum w:abstractNumId="14" w15:restartNumberingAfterBreak="0">
     <w:nsid w:val="4D3B0C6C"/>
     <w:multiLevelType w:val="hybridMultilevel"/>
     <w:tmpl w:val="E562842A"/>
@@ -14933,7 +16193,7 @@
       </w:pPr>
     </w:lvl>
   </w:abstractNum>
-  <w:abstractNum w:abstractNumId="14" w15:restartNumberingAfterBreak="0">
+  <w:abstractNum w:abstractNumId="15" w15:restartNumberingAfterBreak="0">
     <w:nsid w:val="4E8165D7"/>
     <w:multiLevelType w:val="hybridMultilevel"/>
     <w:tmpl w:val="A9C2F5D8"/>
@@ -15022,7 +16282,7 @@
       </w:pPr>
     </w:lvl>
   </w:abstractNum>
-  <w:abstractNum w:abstractNumId="15" w15:restartNumberingAfterBreak="0">
+  <w:abstractNum w:abstractNumId="16" w15:restartNumberingAfterBreak="0">
     <w:nsid w:val="52AD00D3"/>
     <w:multiLevelType w:val="hybridMultilevel"/>
     <w:tmpl w:val="69685616"/>
@@ -15111,7 +16371,7 @@
       </w:pPr>
     </w:lvl>
   </w:abstractNum>
-  <w:abstractNum w:abstractNumId="16" w15:restartNumberingAfterBreak="0">
+  <w:abstractNum w:abstractNumId="17" w15:restartNumberingAfterBreak="0">
     <w:nsid w:val="5326151A"/>
     <w:multiLevelType w:val="hybridMultilevel"/>
     <w:tmpl w:val="6194F5EA"/>
@@ -15200,7 +16460,7 @@
       </w:pPr>
     </w:lvl>
   </w:abstractNum>
-  <w:abstractNum w:abstractNumId="17" w15:restartNumberingAfterBreak="0">
+  <w:abstractNum w:abstractNumId="18" w15:restartNumberingAfterBreak="0">
     <w:nsid w:val="58C1238E"/>
     <w:multiLevelType w:val="multilevel"/>
     <w:tmpl w:val="6F72F5B8"/>
@@ -15349,7 +16609,7 @@
       </w:rPr>
     </w:lvl>
   </w:abstractNum>
-  <w:abstractNum w:abstractNumId="18" w15:restartNumberingAfterBreak="0">
+  <w:abstractNum w:abstractNumId="19" w15:restartNumberingAfterBreak="0">
     <w:nsid w:val="63656AA7"/>
     <w:multiLevelType w:val="hybridMultilevel"/>
     <w:tmpl w:val="3E98A67C"/>
@@ -15438,7 +16698,7 @@
       </w:pPr>
     </w:lvl>
   </w:abstractNum>
-  <w:abstractNum w:abstractNumId="19" w15:restartNumberingAfterBreak="0">
+  <w:abstractNum w:abstractNumId="20" w15:restartNumberingAfterBreak="0">
     <w:nsid w:val="648F1EC5"/>
     <w:multiLevelType w:val="multilevel"/>
     <w:tmpl w:val="60F05BAC"/>
@@ -15587,7 +16847,156 @@
       </w:rPr>
     </w:lvl>
   </w:abstractNum>
-  <w:abstractNum w:abstractNumId="20" w15:restartNumberingAfterBreak="0">
+  <w:abstractNum w:abstractNumId="21" w15:restartNumberingAfterBreak="0">
+    <w:nsid w:val="74245146"/>
+    <w:multiLevelType w:val="multilevel"/>
+    <w:tmpl w:val="48E050B0"/>
+    <w:lvl w:ilvl="0">
+      <w:start w:val="1"/>
+      <w:numFmt w:val="bullet"/>
+      <w:lvlText w:val=""/>
+      <w:lvlJc w:val="left"/>
+      <w:pPr>
+        <w:tabs>
+          <w:tab w:val="num" w:pos="720"/>
+        </w:tabs>
+        <w:ind w:left="720" w:hanging="360"/>
+      </w:pPr>
+      <w:rPr>
+        <w:rFonts w:ascii="Symbol" w:hAnsi="Symbol" w:hint="default"/>
+        <w:sz w:val="20"/>
+      </w:rPr>
+    </w:lvl>
+    <w:lvl w:ilvl="1" w:tentative="1">
+      <w:start w:val="1"/>
+      <w:numFmt w:val="bullet"/>
+      <w:lvlText w:val="o"/>
+      <w:lvlJc w:val="left"/>
+      <w:pPr>
+        <w:tabs>
+          <w:tab w:val="num" w:pos="1440"/>
+        </w:tabs>
+        <w:ind w:left="1440" w:hanging="360"/>
+      </w:pPr>
+      <w:rPr>
+        <w:rFonts w:ascii="Courier New" w:hAnsi="Courier New" w:hint="default"/>
+        <w:sz w:val="20"/>
+      </w:rPr>
+    </w:lvl>
+    <w:lvl w:ilvl="2" w:tentative="1">
+      <w:start w:val="1"/>
+      <w:numFmt w:val="bullet"/>
+      <w:lvlText w:val=""/>
+      <w:lvlJc w:val="left"/>
+      <w:pPr>
+        <w:tabs>
+          <w:tab w:val="num" w:pos="2160"/>
+        </w:tabs>
+        <w:ind w:left="2160" w:hanging="360"/>
+      </w:pPr>
+      <w:rPr>
+        <w:rFonts w:ascii="Wingdings" w:hAnsi="Wingdings" w:hint="default"/>
+        <w:sz w:val="20"/>
+      </w:rPr>
+    </w:lvl>
+    <w:lvl w:ilvl="3" w:tentative="1">
+      <w:start w:val="1"/>
+      <w:numFmt w:val="bullet"/>
+      <w:lvlText w:val=""/>
+      <w:lvlJc w:val="left"/>
+      <w:pPr>
+        <w:tabs>
+          <w:tab w:val="num" w:pos="2880"/>
+        </w:tabs>
+        <w:ind w:left="2880" w:hanging="360"/>
+      </w:pPr>
+      <w:rPr>
+        <w:rFonts w:ascii="Wingdings" w:hAnsi="Wingdings" w:hint="default"/>
+        <w:sz w:val="20"/>
+      </w:rPr>
+    </w:lvl>
+    <w:lvl w:ilvl="4" w:tentative="1">
+      <w:start w:val="1"/>
+      <w:numFmt w:val="bullet"/>
+      <w:lvlText w:val=""/>
+      <w:lvlJc w:val="left"/>
+      <w:pPr>
+        <w:tabs>
+          <w:tab w:val="num" w:pos="3600"/>
+        </w:tabs>
+        <w:ind w:left="3600" w:hanging="360"/>
+      </w:pPr>
+      <w:rPr>
+        <w:rFonts w:ascii="Wingdings" w:hAnsi="Wingdings" w:hint="default"/>
+        <w:sz w:val="20"/>
+      </w:rPr>
+    </w:lvl>
+    <w:lvl w:ilvl="5" w:tentative="1">
+      <w:start w:val="1"/>
+      <w:numFmt w:val="bullet"/>
+      <w:lvlText w:val=""/>
+      <w:lvlJc w:val="left"/>
+      <w:pPr>
+        <w:tabs>
+          <w:tab w:val="num" w:pos="4320"/>
+        </w:tabs>
+        <w:ind w:left="4320" w:hanging="360"/>
+      </w:pPr>
+      <w:rPr>
+        <w:rFonts w:ascii="Wingdings" w:hAnsi="Wingdings" w:hint="default"/>
+        <w:sz w:val="20"/>
+      </w:rPr>
+    </w:lvl>
+    <w:lvl w:ilvl="6" w:tentative="1">
+      <w:start w:val="1"/>
+      <w:numFmt w:val="bullet"/>
+      <w:lvlText w:val=""/>
+      <w:lvlJc w:val="left"/>
+      <w:pPr>
+        <w:tabs>
+          <w:tab w:val="num" w:pos="5040"/>
+        </w:tabs>
+        <w:ind w:left="5040" w:hanging="360"/>
+      </w:pPr>
+      <w:rPr>
+        <w:rFonts w:ascii="Wingdings" w:hAnsi="Wingdings" w:hint="default"/>
+        <w:sz w:val="20"/>
+      </w:rPr>
+    </w:lvl>
+    <w:lvl w:ilvl="7" w:tentative="1">
+      <w:start w:val="1"/>
+      <w:numFmt w:val="bullet"/>
+      <w:lvlText w:val=""/>
+      <w:lvlJc w:val="left"/>
+      <w:pPr>
+        <w:tabs>
+          <w:tab w:val="num" w:pos="5760"/>
+        </w:tabs>
+        <w:ind w:left="5760" w:hanging="360"/>
+      </w:pPr>
+      <w:rPr>
+        <w:rFonts w:ascii="Wingdings" w:hAnsi="Wingdings" w:hint="default"/>
+        <w:sz w:val="20"/>
+      </w:rPr>
+    </w:lvl>
+    <w:lvl w:ilvl="8" w:tentative="1">
+      <w:start w:val="1"/>
+      <w:numFmt w:val="bullet"/>
+      <w:lvlText w:val=""/>
+      <w:lvlJc w:val="left"/>
+      <w:pPr>
+        <w:tabs>
+          <w:tab w:val="num" w:pos="6480"/>
+        </w:tabs>
+        <w:ind w:left="6480" w:hanging="360"/>
+      </w:pPr>
+      <w:rPr>
+        <w:rFonts w:ascii="Wingdings" w:hAnsi="Wingdings" w:hint="default"/>
+        <w:sz w:val="20"/>
+      </w:rPr>
+    </w:lvl>
+  </w:abstractNum>
+  <w:abstractNum w:abstractNumId="22" w15:restartNumberingAfterBreak="0">
     <w:nsid w:val="7A6260D4"/>
     <w:multiLevelType w:val="hybridMultilevel"/>
     <w:tmpl w:val="D15085A2"/>
@@ -15697,37 +17106,37 @@
     </w:lvl>
   </w:abstractNum>
   <w:num w:numId="1">
-    <w:abstractNumId w:val="9"/>
+    <w:abstractNumId w:val="10"/>
   </w:num>
   <w:num w:numId="2">
-    <w:abstractNumId w:val="12"/>
+    <w:abstractNumId w:val="13"/>
   </w:num>
   <w:num w:numId="3">
-    <w:abstractNumId w:val="13"/>
+    <w:abstractNumId w:val="14"/>
   </w:num>
   <w:num w:numId="4">
-    <w:abstractNumId w:val="5"/>
+    <w:abstractNumId w:val="6"/>
   </w:num>
   <w:num w:numId="5">
-    <w:abstractNumId w:val="10"/>
+    <w:abstractNumId w:val="11"/>
   </w:num>
   <w:num w:numId="6">
     <w:abstractNumId w:val="4"/>
   </w:num>
   <w:num w:numId="7">
-    <w:abstractNumId w:val="11"/>
+    <w:abstractNumId w:val="12"/>
   </w:num>
   <w:num w:numId="8">
-    <w:abstractNumId w:val="18"/>
+    <w:abstractNumId w:val="19"/>
   </w:num>
   <w:num w:numId="9">
-    <w:abstractNumId w:val="14"/>
+    <w:abstractNumId w:val="15"/>
   </w:num>
   <w:num w:numId="10">
-    <w:abstractNumId w:val="20"/>
+    <w:abstractNumId w:val="22"/>
   </w:num>
   <w:num w:numId="11">
-    <w:abstractNumId w:val="19"/>
+    <w:abstractNumId w:val="20"/>
   </w:num>
   <w:num w:numId="12">
     <w:abstractNumId w:val="2"/>
@@ -15736,28 +17145,34 @@
     <w:abstractNumId w:val="1"/>
   </w:num>
   <w:num w:numId="14">
-    <w:abstractNumId w:val="17"/>
+    <w:abstractNumId w:val="18"/>
   </w:num>
   <w:num w:numId="15">
-    <w:abstractNumId w:val="6"/>
+    <w:abstractNumId w:val="7"/>
   </w:num>
   <w:num w:numId="16">
     <w:abstractNumId w:val="3"/>
   </w:num>
   <w:num w:numId="17">
-    <w:abstractNumId w:val="7"/>
+    <w:abstractNumId w:val="8"/>
   </w:num>
   <w:num w:numId="18">
-    <w:abstractNumId w:val="8"/>
+    <w:abstractNumId w:val="9"/>
   </w:num>
   <w:num w:numId="19">
-    <w:abstractNumId w:val="15"/>
+    <w:abstractNumId w:val="16"/>
   </w:num>
   <w:num w:numId="20">
-    <w:abstractNumId w:val="16"/>
+    <w:abstractNumId w:val="17"/>
   </w:num>
   <w:num w:numId="21">
     <w:abstractNumId w:val="0"/>
+  </w:num>
+  <w:num w:numId="22">
+    <w:abstractNumId w:val="5"/>
+  </w:num>
+  <w:num w:numId="23">
+    <w:abstractNumId w:val="21"/>
   </w:num>
 </w:numbering>
 </file>

</xml_diff>

<commit_message>
feat: Add progress #51 'Interview Practice, Auth0'
</commit_message>
<xml_diff>
--- a/big-interview/auth0/interview_practice.docx
+++ b/big-interview/auth0/interview_practice.docx
@@ -159,41 +159,13 @@
           <w:szCs w:val="28"/>
         </w:rPr>
       </w:pPr>
-      <w:proofErr w:type="spellStart"/>
-      <w:r>
-        <w:rPr>
-          <w:rFonts w:asciiTheme="minorHAnsi" w:hAnsiTheme="minorHAnsi" w:cstheme="minorHAnsi"/>
-          <w:sz w:val="28"/>
-          <w:szCs w:val="28"/>
-        </w:rPr>
-        <w:t>Swarmy</w:t>
-      </w:r>
-      <w:proofErr w:type="spellEnd"/>
-      <w:r>
-        <w:rPr>
-          <w:rFonts w:asciiTheme="minorHAnsi" w:hAnsiTheme="minorHAnsi" w:cstheme="minorHAnsi"/>
-          <w:sz w:val="28"/>
-          <w:szCs w:val="28"/>
-        </w:rPr>
-        <w:t xml:space="preserve">, </w:t>
-      </w:r>
-      <w:proofErr w:type="spellStart"/>
-      <w:r>
-        <w:rPr>
-          <w:rFonts w:asciiTheme="minorHAnsi" w:hAnsiTheme="minorHAnsi" w:cstheme="minorHAnsi"/>
-          <w:sz w:val="28"/>
-          <w:szCs w:val="28"/>
-        </w:rPr>
-        <w:t>awkard</w:t>
-      </w:r>
-      <w:proofErr w:type="spellEnd"/>
-      <w:r>
-        <w:rPr>
-          <w:rFonts w:asciiTheme="minorHAnsi" w:hAnsiTheme="minorHAnsi" w:cstheme="minorHAnsi"/>
-          <w:sz w:val="28"/>
-          <w:szCs w:val="28"/>
-        </w:rPr>
-        <w:t xml:space="preserve"> </w:t>
+      <w:r>
+        <w:rPr>
+          <w:rFonts w:asciiTheme="minorHAnsi" w:hAnsiTheme="minorHAnsi" w:cstheme="minorHAnsi"/>
+          <w:sz w:val="28"/>
+          <w:szCs w:val="28"/>
+        </w:rPr>
+        <w:t xml:space="preserve">Swarmy, awkard </w:t>
       </w:r>
       <w:r>
         <w:rPr>
@@ -556,23 +528,13 @@
           <w:szCs w:val="28"/>
         </w:rPr>
       </w:pPr>
-      <w:proofErr w:type="spellStart"/>
-      <w:r>
-        <w:rPr>
-          <w:rFonts w:asciiTheme="minorHAnsi" w:hAnsiTheme="minorHAnsi" w:cstheme="minorHAnsi"/>
-          <w:sz w:val="28"/>
-          <w:szCs w:val="28"/>
-        </w:rPr>
-        <w:t>E.g</w:t>
-      </w:r>
-      <w:proofErr w:type="spellEnd"/>
-      <w:r>
-        <w:rPr>
-          <w:rFonts w:asciiTheme="minorHAnsi" w:hAnsiTheme="minorHAnsi" w:cstheme="minorHAnsi"/>
-          <w:sz w:val="28"/>
-          <w:szCs w:val="28"/>
-        </w:rPr>
-        <w:t xml:space="preserve"> arriving late, </w:t>
+      <w:r>
+        <w:rPr>
+          <w:rFonts w:asciiTheme="minorHAnsi" w:hAnsiTheme="minorHAnsi" w:cstheme="minorHAnsi"/>
+          <w:sz w:val="28"/>
+          <w:szCs w:val="28"/>
+        </w:rPr>
+        <w:t xml:space="preserve">E.g arriving late, </w:t>
       </w:r>
     </w:p>
     <w:p>
@@ -863,23 +825,13 @@
           <w:szCs w:val="28"/>
         </w:rPr>
       </w:pPr>
-      <w:proofErr w:type="spellStart"/>
-      <w:r>
-        <w:rPr>
-          <w:rFonts w:asciiTheme="minorHAnsi" w:hAnsiTheme="minorHAnsi" w:cstheme="minorHAnsi"/>
-          <w:sz w:val="28"/>
-          <w:szCs w:val="28"/>
-        </w:rPr>
-        <w:t>Doging</w:t>
-      </w:r>
-      <w:proofErr w:type="spellEnd"/>
-      <w:r>
-        <w:rPr>
-          <w:rFonts w:asciiTheme="minorHAnsi" w:hAnsiTheme="minorHAnsi" w:cstheme="minorHAnsi"/>
-          <w:sz w:val="28"/>
-          <w:szCs w:val="28"/>
-        </w:rPr>
-        <w:t xml:space="preserve"> questions</w:t>
+      <w:r>
+        <w:rPr>
+          <w:rFonts w:asciiTheme="minorHAnsi" w:hAnsiTheme="minorHAnsi" w:cstheme="minorHAnsi"/>
+          <w:sz w:val="28"/>
+          <w:szCs w:val="28"/>
+        </w:rPr>
+        <w:t>Doging questions</w:t>
       </w:r>
     </w:p>
     <w:p>
@@ -955,20 +907,8 @@
           <w:sz w:val="28"/>
           <w:szCs w:val="28"/>
         </w:rPr>
-        <w:t xml:space="preserve">Don’t ever badmouth your former employer, manager or even your </w:t>
-      </w:r>
-      <w:proofErr w:type="spellStart"/>
-      <w:r>
-        <w:rPr>
-          <w:rFonts w:asciiTheme="minorHAnsi" w:hAnsiTheme="minorHAnsi" w:cstheme="minorHAnsi"/>
-          <w:b/>
-          <w:bCs/>
-          <w:sz w:val="28"/>
-          <w:szCs w:val="28"/>
-        </w:rPr>
-        <w:t>coworker</w:t>
-      </w:r>
-      <w:proofErr w:type="spellEnd"/>
+        <w:t>Don’t ever badmouth your former employer, manager or even your coworker</w:t>
+      </w:r>
     </w:p>
     <w:p>
       <w:pPr>
@@ -1229,20 +1169,8 @@
           <w:sz w:val="28"/>
           <w:szCs w:val="28"/>
         </w:rPr>
-        <w:t xml:space="preserve">The phone </w:t>
-      </w:r>
-      <w:proofErr w:type="gramStart"/>
-      <w:r>
-        <w:rPr>
-          <w:rFonts w:asciiTheme="minorHAnsi" w:hAnsiTheme="minorHAnsi" w:cstheme="minorHAnsi"/>
-          <w:b/>
-          <w:bCs/>
-          <w:sz w:val="28"/>
-          <w:szCs w:val="28"/>
-        </w:rPr>
-        <w:t>interview</w:t>
-      </w:r>
-      <w:proofErr w:type="gramEnd"/>
+        <w:t>The phone interview</w:t>
+      </w:r>
     </w:p>
     <w:p>
       <w:pPr>
@@ -1572,31 +1500,7 @@
           <w:u w:val="single"/>
         </w:rPr>
         <w:lastRenderedPageBreak/>
-        <w:t xml:space="preserve">This is the reason why </w:t>
-      </w:r>
-      <w:proofErr w:type="gramStart"/>
-      <w:r>
-        <w:rPr>
-          <w:rFonts w:asciiTheme="minorHAnsi" w:hAnsiTheme="minorHAnsi" w:cstheme="minorHAnsi"/>
-          <w:b/>
-          <w:bCs/>
-          <w:sz w:val="28"/>
-          <w:szCs w:val="28"/>
-          <w:u w:val="single"/>
-        </w:rPr>
-        <w:t>sales people</w:t>
-      </w:r>
-      <w:proofErr w:type="gramEnd"/>
-      <w:r>
-        <w:rPr>
-          <w:rFonts w:asciiTheme="minorHAnsi" w:hAnsiTheme="minorHAnsi" w:cstheme="minorHAnsi"/>
-          <w:b/>
-          <w:bCs/>
-          <w:sz w:val="28"/>
-          <w:szCs w:val="28"/>
-          <w:u w:val="single"/>
-        </w:rPr>
-        <w:t xml:space="preserve"> always want in-person meeting</w:t>
+        <w:t>This is the reason why sales people always want in-person meeting</w:t>
       </w:r>
     </w:p>
     <w:p>
@@ -1912,43 +1816,7 @@
           <w:sz w:val="28"/>
           <w:szCs w:val="28"/>
         </w:rPr>
-        <w:t>“</w:t>
-      </w:r>
-      <w:proofErr w:type="spellStart"/>
-      <w:r>
-        <w:rPr>
-          <w:rFonts w:asciiTheme="minorHAnsi" w:hAnsiTheme="minorHAnsi" w:cstheme="minorHAnsi"/>
-          <w:sz w:val="28"/>
-          <w:szCs w:val="28"/>
-        </w:rPr>
-        <w:t>Umns</w:t>
-      </w:r>
-      <w:proofErr w:type="spellEnd"/>
-      <w:r>
-        <w:rPr>
-          <w:rFonts w:asciiTheme="minorHAnsi" w:hAnsiTheme="minorHAnsi" w:cstheme="minorHAnsi"/>
-          <w:sz w:val="28"/>
-          <w:szCs w:val="28"/>
-        </w:rPr>
-        <w:t>” and “</w:t>
-      </w:r>
-      <w:proofErr w:type="spellStart"/>
-      <w:r>
-        <w:rPr>
-          <w:rFonts w:asciiTheme="minorHAnsi" w:hAnsiTheme="minorHAnsi" w:cstheme="minorHAnsi"/>
-          <w:sz w:val="28"/>
-          <w:szCs w:val="28"/>
-        </w:rPr>
-        <w:t>Uhs</w:t>
-      </w:r>
-      <w:proofErr w:type="spellEnd"/>
-      <w:r>
-        <w:rPr>
-          <w:rFonts w:asciiTheme="minorHAnsi" w:hAnsiTheme="minorHAnsi" w:cstheme="minorHAnsi"/>
-          <w:sz w:val="28"/>
-          <w:szCs w:val="28"/>
-        </w:rPr>
-        <w:t>”</w:t>
+        <w:t>“Umns” and “Uhs”</w:t>
       </w:r>
     </w:p>
     <w:p>
@@ -1974,20 +1842,8 @@
           <w:sz w:val="28"/>
           <w:szCs w:val="28"/>
         </w:rPr>
-        <w:t xml:space="preserve">The video </w:t>
-      </w:r>
-      <w:proofErr w:type="gramStart"/>
-      <w:r>
-        <w:rPr>
-          <w:rFonts w:asciiTheme="minorHAnsi" w:hAnsiTheme="minorHAnsi" w:cstheme="minorHAnsi"/>
-          <w:b/>
-          <w:bCs/>
-          <w:sz w:val="28"/>
-          <w:szCs w:val="28"/>
-        </w:rPr>
-        <w:t>interview</w:t>
-      </w:r>
-      <w:proofErr w:type="gramEnd"/>
+        <w:t>The video interview</w:t>
+      </w:r>
     </w:p>
     <w:p>
       <w:pPr>
@@ -2084,20 +1940,8 @@
           <w:sz w:val="28"/>
           <w:szCs w:val="28"/>
         </w:rPr>
-        <w:t xml:space="preserve">The panel </w:t>
-      </w:r>
-      <w:proofErr w:type="gramStart"/>
-      <w:r>
-        <w:rPr>
-          <w:rFonts w:asciiTheme="minorHAnsi" w:hAnsiTheme="minorHAnsi" w:cstheme="minorHAnsi"/>
-          <w:b/>
-          <w:bCs/>
-          <w:sz w:val="28"/>
-          <w:szCs w:val="28"/>
-        </w:rPr>
-        <w:t>interview</w:t>
-      </w:r>
-      <w:proofErr w:type="gramEnd"/>
+        <w:t>The panel interview</w:t>
+      </w:r>
     </w:p>
     <w:p>
       <w:pPr>
@@ -2138,20 +1982,8 @@
           <w:sz w:val="28"/>
           <w:szCs w:val="28"/>
         </w:rPr>
-        <w:t xml:space="preserve">The group </w:t>
-      </w:r>
-      <w:proofErr w:type="gramStart"/>
-      <w:r>
-        <w:rPr>
-          <w:rFonts w:asciiTheme="minorHAnsi" w:hAnsiTheme="minorHAnsi" w:cstheme="minorHAnsi"/>
-          <w:b/>
-          <w:bCs/>
-          <w:sz w:val="28"/>
-          <w:szCs w:val="28"/>
-        </w:rPr>
-        <w:t>interview</w:t>
-      </w:r>
-      <w:proofErr w:type="gramEnd"/>
+        <w:t>The group interview</w:t>
+      </w:r>
     </w:p>
     <w:p>
       <w:pPr>
@@ -2495,18 +2327,8 @@
           <w:sz w:val="28"/>
           <w:szCs w:val="28"/>
         </w:rPr>
-        <w:t xml:space="preserve">Is the primary decision maker on who gets </w:t>
-      </w:r>
-      <w:proofErr w:type="gramStart"/>
-      <w:r>
-        <w:rPr>
-          <w:rFonts w:asciiTheme="minorHAnsi" w:hAnsiTheme="minorHAnsi" w:cstheme="minorHAnsi"/>
-          <w:sz w:val="28"/>
-          <w:szCs w:val="28"/>
-        </w:rPr>
-        <w:t>hired</w:t>
-      </w:r>
-      <w:proofErr w:type="gramEnd"/>
+        <w:t>Is the primary decision maker on who gets hired</w:t>
+      </w:r>
     </w:p>
     <w:p>
       <w:pPr>
@@ -2890,25 +2712,7 @@
           <w:sz w:val="28"/>
           <w:szCs w:val="28"/>
         </w:rPr>
-        <w:t xml:space="preserve">I worked at </w:t>
-      </w:r>
-      <w:proofErr w:type="spellStart"/>
-      <w:r>
-        <w:rPr>
-          <w:rFonts w:asciiTheme="minorHAnsi" w:hAnsiTheme="minorHAnsi" w:cstheme="minorHAnsi"/>
-          <w:sz w:val="28"/>
-          <w:szCs w:val="28"/>
-        </w:rPr>
-        <w:t>Sitemax</w:t>
-      </w:r>
-      <w:proofErr w:type="spellEnd"/>
-      <w:r>
-        <w:rPr>
-          <w:rFonts w:asciiTheme="minorHAnsi" w:hAnsiTheme="minorHAnsi" w:cstheme="minorHAnsi"/>
-          <w:sz w:val="28"/>
-          <w:szCs w:val="28"/>
-        </w:rPr>
-        <w:t xml:space="preserve"> Systems from January 2018 to December 2019</w:t>
+        <w:t>I worked at Sitemax Systems from January 2018 to December 2019</w:t>
       </w:r>
       <w:r>
         <w:rPr>
@@ -2970,25 +2774,7 @@
           <w:sz w:val="28"/>
           <w:szCs w:val="28"/>
         </w:rPr>
-        <w:t xml:space="preserve"> </w:t>
-      </w:r>
-      <w:proofErr w:type="spellStart"/>
-      <w:r>
-        <w:rPr>
-          <w:rFonts w:asciiTheme="minorHAnsi" w:hAnsiTheme="minorHAnsi" w:cstheme="minorHAnsi"/>
-          <w:sz w:val="28"/>
-          <w:szCs w:val="28"/>
-        </w:rPr>
-        <w:t>SiteMax</w:t>
-      </w:r>
-      <w:proofErr w:type="spellEnd"/>
-      <w:r>
-        <w:rPr>
-          <w:rFonts w:asciiTheme="minorHAnsi" w:hAnsiTheme="minorHAnsi" w:cstheme="minorHAnsi"/>
-          <w:sz w:val="28"/>
-          <w:szCs w:val="28"/>
-        </w:rPr>
-        <w:t xml:space="preserve"> Systems</w:t>
+        <w:t xml:space="preserve"> SiteMax Systems</w:t>
       </w:r>
     </w:p>
     <w:p>
@@ -3059,61 +2845,7 @@
           <w:sz w:val="28"/>
           <w:szCs w:val="28"/>
         </w:rPr>
-        <w:t xml:space="preserve"> </w:t>
-      </w:r>
-      <w:proofErr w:type="spellStart"/>
-      <w:r>
-        <w:rPr>
-          <w:rFonts w:asciiTheme="minorHAnsi" w:hAnsiTheme="minorHAnsi" w:cstheme="minorHAnsi"/>
-          <w:sz w:val="28"/>
-          <w:szCs w:val="28"/>
-        </w:rPr>
-        <w:t>SItemax’s</w:t>
-      </w:r>
-      <w:proofErr w:type="spellEnd"/>
-      <w:r>
-        <w:rPr>
-          <w:rFonts w:asciiTheme="minorHAnsi" w:hAnsiTheme="minorHAnsi" w:cstheme="minorHAnsi"/>
-          <w:sz w:val="28"/>
-          <w:szCs w:val="28"/>
-        </w:rPr>
-        <w:t xml:space="preserve"> mission critical </w:t>
-      </w:r>
-      <w:proofErr w:type="spellStart"/>
-      <w:r>
-        <w:rPr>
-          <w:rFonts w:asciiTheme="minorHAnsi" w:hAnsiTheme="minorHAnsi" w:cstheme="minorHAnsi"/>
-          <w:sz w:val="28"/>
-          <w:szCs w:val="28"/>
-        </w:rPr>
-        <w:t>Sitemax</w:t>
-      </w:r>
-      <w:proofErr w:type="spellEnd"/>
-      <w:r>
-        <w:rPr>
-          <w:rFonts w:asciiTheme="minorHAnsi" w:hAnsiTheme="minorHAnsi" w:cstheme="minorHAnsi"/>
-          <w:sz w:val="28"/>
-          <w:szCs w:val="28"/>
-        </w:rPr>
-        <w:t xml:space="preserve"> 3 and </w:t>
-      </w:r>
-      <w:proofErr w:type="spellStart"/>
-      <w:r>
-        <w:rPr>
-          <w:rFonts w:asciiTheme="minorHAnsi" w:hAnsiTheme="minorHAnsi" w:cstheme="minorHAnsi"/>
-          <w:sz w:val="28"/>
-          <w:szCs w:val="28"/>
-        </w:rPr>
-        <w:t>Sitemax</w:t>
-      </w:r>
-      <w:proofErr w:type="spellEnd"/>
-      <w:r>
-        <w:rPr>
-          <w:rFonts w:asciiTheme="minorHAnsi" w:hAnsiTheme="minorHAnsi" w:cstheme="minorHAnsi"/>
-          <w:sz w:val="28"/>
-          <w:szCs w:val="28"/>
-        </w:rPr>
-        <w:t xml:space="preserve"> 3.5</w:t>
+        <w:t xml:space="preserve"> SItemax’s mission critical Sitemax 3 and Sitemax 3.5</w:t>
       </w:r>
       <w:r>
         <w:rPr>
@@ -3137,25 +2869,7 @@
           <w:sz w:val="28"/>
           <w:szCs w:val="28"/>
         </w:rPr>
-        <w:t xml:space="preserve">I took </w:t>
-      </w:r>
-      <w:proofErr w:type="gramStart"/>
-      <w:r>
-        <w:rPr>
-          <w:rFonts w:asciiTheme="minorHAnsi" w:hAnsiTheme="minorHAnsi" w:cstheme="minorHAnsi"/>
-          <w:sz w:val="28"/>
-          <w:szCs w:val="28"/>
-        </w:rPr>
-        <w:t>leadership</w:t>
-      </w:r>
-      <w:proofErr w:type="gramEnd"/>
-      <w:r>
-        <w:rPr>
-          <w:rFonts w:asciiTheme="minorHAnsi" w:hAnsiTheme="minorHAnsi" w:cstheme="minorHAnsi"/>
-          <w:sz w:val="28"/>
-          <w:szCs w:val="28"/>
-        </w:rPr>
-        <w:t xml:space="preserve"> </w:t>
+        <w:t xml:space="preserve">I took leadership </w:t>
       </w:r>
       <w:r>
         <w:rPr>
@@ -3268,33 +2982,15 @@
           <w:sz w:val="28"/>
           <w:szCs w:val="28"/>
         </w:rPr>
-        <w:t xml:space="preserve">I developed over 300 single page </w:t>
-      </w:r>
-      <w:proofErr w:type="spellStart"/>
-      <w:r>
-        <w:rPr>
-          <w:rFonts w:asciiTheme="minorHAnsi" w:hAnsiTheme="minorHAnsi" w:cstheme="minorHAnsi"/>
-          <w:sz w:val="28"/>
-          <w:szCs w:val="28"/>
-        </w:rPr>
-        <w:t>angular</w:t>
-      </w:r>
-      <w:r>
-        <w:rPr>
-          <w:rFonts w:asciiTheme="minorHAnsi" w:hAnsiTheme="minorHAnsi" w:cstheme="minorHAnsi"/>
-          <w:sz w:val="28"/>
-          <w:szCs w:val="28"/>
-        </w:rPr>
-        <w:t>JS</w:t>
-      </w:r>
-      <w:proofErr w:type="spellEnd"/>
-      <w:r>
-        <w:rPr>
-          <w:rFonts w:asciiTheme="minorHAnsi" w:hAnsiTheme="minorHAnsi" w:cstheme="minorHAnsi"/>
-          <w:sz w:val="28"/>
-          <w:szCs w:val="28"/>
-        </w:rPr>
-        <w:t xml:space="preserve"> based</w:t>
+        <w:t>I developed over 300 single page angular</w:t>
+      </w:r>
+      <w:r>
+        <w:rPr>
+          <w:rFonts w:asciiTheme="minorHAnsi" w:hAnsiTheme="minorHAnsi" w:cstheme="minorHAnsi"/>
+          <w:sz w:val="28"/>
+          <w:szCs w:val="28"/>
+        </w:rPr>
+        <w:t>JS based</w:t>
       </w:r>
       <w:r>
         <w:rPr>
@@ -3583,25 +3279,7 @@
           <w:rFonts w:asciiTheme="minorHAnsi" w:hAnsiTheme="minorHAnsi"/>
           <w:color w:val="000000" w:themeColor="text1"/>
         </w:rPr>
-        <w:t xml:space="preserve">Forms of </w:t>
-      </w:r>
-      <w:proofErr w:type="spellStart"/>
-      <w:proofErr w:type="gramStart"/>
-      <w:r>
-        <w:rPr>
-          <w:rFonts w:asciiTheme="minorHAnsi" w:hAnsiTheme="minorHAnsi"/>
-          <w:color w:val="000000" w:themeColor="text1"/>
-        </w:rPr>
-        <w:t>non verbal</w:t>
-      </w:r>
-      <w:proofErr w:type="spellEnd"/>
-      <w:proofErr w:type="gramEnd"/>
-      <w:r>
-        <w:rPr>
-          <w:rFonts w:asciiTheme="minorHAnsi" w:hAnsiTheme="minorHAnsi"/>
-          <w:color w:val="000000" w:themeColor="text1"/>
-        </w:rPr>
-        <w:t xml:space="preserve"> communication</w:t>
+        <w:t>Forms of non verbal communication</w:t>
       </w:r>
     </w:p>
     <w:p>
@@ -3845,15 +3523,7 @@
     </w:p>
     <w:p>
       <w:r>
-        <w:t xml:space="preserve">Second </w:t>
-      </w:r>
-      <w:proofErr w:type="spellStart"/>
-      <w:r>
-        <w:t>Practie</w:t>
-      </w:r>
-      <w:proofErr w:type="spellEnd"/>
-      <w:r>
-        <w:t xml:space="preserve">: </w:t>
+        <w:t xml:space="preserve">Second Practie: </w:t>
       </w:r>
       <w:hyperlink r:id="rId11" w:history="1">
         <w:r>
@@ -4424,25 +4094,7 @@
           <w:sz w:val="28"/>
           <w:szCs w:val="28"/>
         </w:rPr>
-        <w:t xml:space="preserve">It’s important to go through the process of honestly, candidly identifying your weaknesses or what could be perceived as </w:t>
-      </w:r>
-      <w:proofErr w:type="spellStart"/>
-      <w:r>
-        <w:rPr>
-          <w:rFonts w:asciiTheme="minorHAnsi" w:hAnsiTheme="minorHAnsi" w:cstheme="minorHAnsi"/>
-          <w:sz w:val="28"/>
-          <w:szCs w:val="28"/>
-        </w:rPr>
-        <w:t>weakenesses</w:t>
-      </w:r>
-      <w:proofErr w:type="spellEnd"/>
-      <w:r>
-        <w:rPr>
-          <w:rFonts w:asciiTheme="minorHAnsi" w:hAnsiTheme="minorHAnsi" w:cstheme="minorHAnsi"/>
-          <w:sz w:val="28"/>
-          <w:szCs w:val="28"/>
-        </w:rPr>
-        <w:t xml:space="preserve"> by others</w:t>
+        <w:t>It’s important to go through the process of honestly, candidly identifying your weaknesses or what could be perceived as weakenesses by others</w:t>
       </w:r>
     </w:p>
     <w:p>
@@ -4637,29 +4289,7 @@
                 <w:bdr w:val="none" w:sz="0" w:space="0" w:color="auto" w:frame="1"/>
                 <w:shd w:val="clear" w:color="auto" w:fill="FFFFFF"/>
               </w:rPr>
-              <w:t xml:space="preserve"> to join our Growth and Enablement Team. This team is focused on supercharging the next phase of Auth0’s growth while at the same time enabling multiple internal groups within our organization to effectively deal with their growing needs. At Growth &amp; Enablement, you would join a team of exceptionally talented individuals with a wide breadth of focus, from pricing &amp; packaging, to how customers can effectively leverage support resources to even looking after and improving internal tools that fulfill a plethora of field </w:t>
-            </w:r>
-            <w:proofErr w:type="gramStart"/>
-            <w:r>
-              <w:rPr>
-                <w:rFonts w:ascii="Segoe UI" w:hAnsi="Segoe UI" w:cs="Segoe UI"/>
-                <w:sz w:val="21"/>
-                <w:szCs w:val="21"/>
-                <w:bdr w:val="none" w:sz="0" w:space="0" w:color="auto" w:frame="1"/>
-                <w:shd w:val="clear" w:color="auto" w:fill="FFFFFF"/>
-              </w:rPr>
-              <w:t>teams</w:t>
-            </w:r>
-            <w:proofErr w:type="gramEnd"/>
-            <w:r>
-              <w:rPr>
-                <w:rFonts w:ascii="Segoe UI" w:hAnsi="Segoe UI" w:cs="Segoe UI"/>
-                <w:sz w:val="21"/>
-                <w:szCs w:val="21"/>
-                <w:bdr w:val="none" w:sz="0" w:space="0" w:color="auto" w:frame="1"/>
-                <w:shd w:val="clear" w:color="auto" w:fill="FFFFFF"/>
-              </w:rPr>
-              <w:t xml:space="preserve"> requirements.</w:t>
+              <w:t xml:space="preserve"> to join our Growth and Enablement Team. This team is focused on supercharging the next phase of Auth0’s growth while at the same time enabling multiple internal groups within our organization to effectively deal with their growing needs. At Growth &amp; Enablement, you would join a team of exceptionally talented individuals with a wide breadth of focus, from pricing &amp; packaging, to how customers can effectively leverage support resources to even looking after and improving internal tools that fulfill a plethora of field teams requirements.</w:t>
             </w:r>
             <w:r>
               <w:rPr>
@@ -4980,31 +4610,7 @@
                 <w:u w:val="single"/>
                 <w:bdr w:val="none" w:sz="0" w:space="0" w:color="auto" w:frame="1"/>
               </w:rPr>
-              <w:t xml:space="preserve">You'd Be </w:t>
-            </w:r>
-            <w:proofErr w:type="gramStart"/>
-            <w:r>
-              <w:rPr>
-                <w:rStyle w:val="Strong"/>
-                <w:rFonts w:ascii="Segoe UI" w:eastAsiaTheme="majorEastAsia" w:hAnsi="Segoe UI" w:cs="Segoe UI"/>
-                <w:sz w:val="21"/>
-                <w:szCs w:val="21"/>
-                <w:u w:val="single"/>
-                <w:bdr w:val="none" w:sz="0" w:space="0" w:color="auto" w:frame="1"/>
-              </w:rPr>
-              <w:t>An</w:t>
-            </w:r>
-            <w:proofErr w:type="gramEnd"/>
-            <w:r>
-              <w:rPr>
-                <w:rStyle w:val="Strong"/>
-                <w:rFonts w:ascii="Segoe UI" w:eastAsiaTheme="majorEastAsia" w:hAnsi="Segoe UI" w:cs="Segoe UI"/>
-                <w:sz w:val="21"/>
-                <w:szCs w:val="21"/>
-                <w:u w:val="single"/>
-                <w:bdr w:val="none" w:sz="0" w:space="0" w:color="auto" w:frame="1"/>
-              </w:rPr>
-              <w:t xml:space="preserve"> Excellent Fit If You</w:t>
+              <w:t>You'd Be An Excellent Fit If You</w:t>
             </w:r>
             <w:r>
               <w:rPr>
@@ -5270,29 +4876,7 @@
                 <w:bdr w:val="none" w:sz="0" w:space="0" w:color="auto" w:frame="1"/>
                 <w:shd w:val="clear" w:color="auto" w:fill="FFFFFF"/>
               </w:rPr>
-              <w:t xml:space="preserve">Have the ability to be self-directed and be effective working </w:t>
-            </w:r>
-            <w:proofErr w:type="gramStart"/>
-            <w:r>
-              <w:rPr>
-                <w:rFonts w:ascii="Segoe UI" w:hAnsi="Segoe UI" w:cs="Segoe UI"/>
-                <w:sz w:val="21"/>
-                <w:szCs w:val="21"/>
-                <w:bdr w:val="none" w:sz="0" w:space="0" w:color="auto" w:frame="1"/>
-                <w:shd w:val="clear" w:color="auto" w:fill="FFFFFF"/>
-              </w:rPr>
-              <w:t>independently, yet</w:t>
-            </w:r>
-            <w:proofErr w:type="gramEnd"/>
-            <w:r>
-              <w:rPr>
-                <w:rFonts w:ascii="Segoe UI" w:hAnsi="Segoe UI" w:cs="Segoe UI"/>
-                <w:sz w:val="21"/>
-                <w:szCs w:val="21"/>
-                <w:bdr w:val="none" w:sz="0" w:space="0" w:color="auto" w:frame="1"/>
-                <w:shd w:val="clear" w:color="auto" w:fill="FFFFFF"/>
-              </w:rPr>
-              <w:t xml:space="preserve"> feel equally </w:t>
+              <w:t xml:space="preserve">Have the ability to be self-directed and be effective working independently, yet feel equally </w:t>
             </w:r>
             <w:r>
               <w:rPr>
@@ -5737,20 +5321,8 @@
                 <w:shd w:val="clear" w:color="auto" w:fill="FFFFFF"/>
               </w:rPr>
               <w:br/>
-              <w:t xml:space="preserve">We like to think that we are helping make the internet safer. Our team is spread across more than 35 countries and we are proud to continually be recognized as a great place to work. Culture is critical to us, and we are transparent about our vision and </w:t>
+              <w:t>We like to think that we are helping make the internet safer. Our team is spread across more than 35 countries and we are proud to continually be recognized as a great place to work. Culture is critical to us, and we are transparent about our vision and principles .</w:t>
             </w:r>
-            <w:proofErr w:type="gramStart"/>
-            <w:r>
-              <w:rPr>
-                <w:rFonts w:ascii="Segoe UI" w:hAnsi="Segoe UI" w:cs="Segoe UI"/>
-                <w:sz w:val="21"/>
-                <w:szCs w:val="21"/>
-                <w:bdr w:val="none" w:sz="0" w:space="0" w:color="auto" w:frame="1"/>
-                <w:shd w:val="clear" w:color="auto" w:fill="FFFFFF"/>
-              </w:rPr>
-              <w:t>principles .</w:t>
-            </w:r>
-            <w:proofErr w:type="gramEnd"/>
             <w:r>
               <w:rPr>
                 <w:rFonts w:ascii="Segoe UI" w:hAnsi="Segoe UI" w:cs="Segoe UI"/>
@@ -5952,23 +5524,7 @@
           <w:rFonts w:asciiTheme="minorHAnsi" w:hAnsiTheme="minorHAnsi"/>
           <w:color w:val="000000" w:themeColor="text1"/>
         </w:rPr>
-        <w:t xml:space="preserve">Knowledge in </w:t>
-      </w:r>
-      <w:proofErr w:type="spellStart"/>
-      <w:r>
-        <w:rPr>
-          <w:rFonts w:asciiTheme="minorHAnsi" w:hAnsiTheme="minorHAnsi"/>
-          <w:color w:val="000000" w:themeColor="text1"/>
-        </w:rPr>
-        <w:t>fullstack</w:t>
-      </w:r>
-      <w:proofErr w:type="spellEnd"/>
-      <w:r>
-        <w:rPr>
-          <w:rFonts w:asciiTheme="minorHAnsi" w:hAnsiTheme="minorHAnsi"/>
-          <w:color w:val="000000" w:themeColor="text1"/>
-        </w:rPr>
-        <w:t xml:space="preserve"> applications</w:t>
+        <w:t>Knowledge in fullstack applications</w:t>
       </w:r>
     </w:p>
     <w:p>
@@ -6058,17 +5614,8 @@
           <w:rFonts w:asciiTheme="minorHAnsi" w:hAnsiTheme="minorHAnsi"/>
           <w:color w:val="000000" w:themeColor="text1"/>
         </w:rPr>
-        <w:t xml:space="preserve">Lover of learning, persistent person, loves </w:t>
-      </w:r>
-      <w:proofErr w:type="gramStart"/>
-      <w:r>
-        <w:rPr>
-          <w:rFonts w:asciiTheme="minorHAnsi" w:hAnsiTheme="minorHAnsi"/>
-          <w:color w:val="000000" w:themeColor="text1"/>
-        </w:rPr>
-        <w:t>change</w:t>
-      </w:r>
-      <w:proofErr w:type="gramEnd"/>
+        <w:t>Lover of learning, persistent person, loves change</w:t>
+      </w:r>
     </w:p>
     <w:p>
       <w:pPr>
@@ -6114,29 +5661,7 @@
           <w:szCs w:val="23"/>
           <w:shd w:val="clear" w:color="auto" w:fill="FFFFFF"/>
         </w:rPr>
-        <w:t xml:space="preserve">Review snippet of code in Node.js. What would you do to make it production </w:t>
-      </w:r>
-      <w:proofErr w:type="gramStart"/>
-      <w:r>
-        <w:rPr>
-          <w:rFonts w:ascii="Lato" w:hAnsi="Lato"/>
-          <w:color w:val="404040"/>
-          <w:sz w:val="23"/>
-          <w:szCs w:val="23"/>
-          <w:shd w:val="clear" w:color="auto" w:fill="FFFFFF"/>
-        </w:rPr>
-        <w:t>ready</w:t>
-      </w:r>
-      <w:proofErr w:type="gramEnd"/>
-      <w:r>
-        <w:rPr>
-          <w:rFonts w:ascii="Lato" w:hAnsi="Lato"/>
-          <w:color w:val="404040"/>
-          <w:sz w:val="23"/>
-          <w:szCs w:val="23"/>
-          <w:shd w:val="clear" w:color="auto" w:fill="FFFFFF"/>
-        </w:rPr>
-        <w:t xml:space="preserve">  </w:t>
+        <w:t>Review snippet of code in Node.js. What would you do to make it production ready  </w:t>
       </w:r>
     </w:p>
     <w:p>
@@ -6448,7 +5973,6 @@
         </w:rPr>
         <w:t xml:space="preserve">, who has proven history of going from knowing nothing about programming into getting a job at the industry, and my passion </w:t>
       </w:r>
-      <w:proofErr w:type="gramStart"/>
       <w:r>
         <w:rPr>
           <w:rFonts w:asciiTheme="minorHAnsi" w:hAnsiTheme="minorHAnsi"/>
@@ -6461,15 +5985,7 @@
           <w:rFonts w:asciiTheme="minorHAnsi" w:hAnsiTheme="minorHAnsi"/>
           <w:color w:val="000000" w:themeColor="text1"/>
         </w:rPr>
-        <w:t xml:space="preserve"> learning</w:t>
-      </w:r>
-      <w:proofErr w:type="gramEnd"/>
-      <w:r>
-        <w:rPr>
-          <w:rFonts w:asciiTheme="minorHAnsi" w:hAnsiTheme="minorHAnsi"/>
-          <w:color w:val="000000" w:themeColor="text1"/>
-        </w:rPr>
-        <w:t xml:space="preserve"> is still going </w:t>
+        <w:t xml:space="preserve"> learning is still going </w:t>
       </w:r>
       <w:r>
         <w:rPr>
@@ -6964,14 +6480,12 @@
         </w:rPr>
         <w:t xml:space="preserve">. </w:t>
       </w:r>
-      <w:proofErr w:type="spellStart"/>
       <w:r>
         <w:rPr>
           <w:rFonts w:asciiTheme="minorHAnsi" w:eastAsia="Batang" w:hAnsiTheme="minorHAnsi" w:cstheme="minorHAnsi" w:hint="eastAsia"/>
         </w:rPr>
         <w:t>일할때</w:t>
       </w:r>
-      <w:proofErr w:type="spellEnd"/>
       <w:r>
         <w:rPr>
           <w:rFonts w:asciiTheme="minorHAnsi" w:eastAsia="Batang" w:hAnsiTheme="minorHAnsi" w:cstheme="minorHAnsi" w:hint="eastAsia"/>
@@ -7284,14 +6798,12 @@
         </w:rPr>
         <w:t xml:space="preserve">. </w:t>
       </w:r>
-      <w:proofErr w:type="spellStart"/>
       <w:r>
         <w:rPr>
           <w:rFonts w:asciiTheme="minorHAnsi" w:eastAsia="Batang" w:hAnsiTheme="minorHAnsi" w:cstheme="minorHAnsi" w:hint="eastAsia"/>
         </w:rPr>
         <w:t>그로인해</w:t>
       </w:r>
-      <w:proofErr w:type="spellEnd"/>
       <w:r>
         <w:rPr>
           <w:rFonts w:asciiTheme="minorHAnsi" w:eastAsia="Batang" w:hAnsiTheme="minorHAnsi" w:cstheme="minorHAnsi" w:hint="eastAsia"/>
@@ -7628,14 +7140,12 @@
         </w:rPr>
         <w:t xml:space="preserve"> </w:t>
       </w:r>
-      <w:proofErr w:type="spellStart"/>
       <w:r>
         <w:rPr>
           <w:rFonts w:asciiTheme="minorHAnsi" w:eastAsia="Batang" w:hAnsiTheme="minorHAnsi" w:cstheme="minorHAnsi" w:hint="eastAsia"/>
         </w:rPr>
         <w:t>하게되었습니다</w:t>
       </w:r>
-      <w:proofErr w:type="spellEnd"/>
       <w:r>
         <w:rPr>
           <w:rFonts w:asciiTheme="minorHAnsi" w:eastAsia="Batang" w:hAnsiTheme="minorHAnsi" w:cstheme="minorHAnsi"/>
@@ -7732,14 +7242,12 @@
         </w:rPr>
         <w:t xml:space="preserve"> </w:t>
       </w:r>
-      <w:proofErr w:type="spellStart"/>
       <w:r>
         <w:rPr>
           <w:rFonts w:asciiTheme="minorHAnsi" w:eastAsia="Batang" w:hAnsiTheme="minorHAnsi" w:cstheme="minorHAnsi"/>
         </w:rPr>
         <w:t>leetcode</w:t>
       </w:r>
-      <w:proofErr w:type="spellEnd"/>
       <w:r>
         <w:rPr>
           <w:rFonts w:asciiTheme="minorHAnsi" w:eastAsia="Batang" w:hAnsiTheme="minorHAnsi" w:cstheme="minorHAnsi" w:hint="eastAsia"/>
@@ -7752,7 +7260,6 @@
         </w:rPr>
         <w:t xml:space="preserve"> </w:t>
       </w:r>
-      <w:proofErr w:type="spellStart"/>
       <w:r>
         <w:rPr>
           <w:rFonts w:asciiTheme="minorHAnsi" w:eastAsia="Batang" w:hAnsiTheme="minorHAnsi" w:cstheme="minorHAnsi"/>
@@ -7765,7 +7272,6 @@
         </w:rPr>
         <w:t>를</w:t>
       </w:r>
-      <w:proofErr w:type="spellEnd"/>
       <w:r>
         <w:rPr>
           <w:rFonts w:asciiTheme="minorHAnsi" w:eastAsia="Batang" w:hAnsiTheme="minorHAnsi" w:cstheme="minorHAnsi" w:hint="eastAsia"/>
@@ -7820,14 +7326,12 @@
         </w:rPr>
         <w:t xml:space="preserve"> </w:t>
       </w:r>
-      <w:proofErr w:type="spellStart"/>
       <w:r>
         <w:rPr>
           <w:rFonts w:asciiTheme="minorHAnsi" w:eastAsia="Batang" w:hAnsiTheme="minorHAnsi" w:cstheme="minorHAnsi" w:hint="eastAsia"/>
         </w:rPr>
         <w:t>연습했었고</w:t>
       </w:r>
-      <w:proofErr w:type="spellEnd"/>
       <w:r>
         <w:rPr>
           <w:rFonts w:asciiTheme="minorHAnsi" w:eastAsia="Batang" w:hAnsiTheme="minorHAnsi" w:cstheme="minorHAnsi" w:hint="eastAsia"/>
@@ -7870,14 +7374,12 @@
         </w:rPr>
         <w:t xml:space="preserve"> </w:t>
       </w:r>
-      <w:proofErr w:type="spellStart"/>
       <w:r>
         <w:rPr>
           <w:rFonts w:asciiTheme="minorHAnsi" w:eastAsia="Batang" w:hAnsiTheme="minorHAnsi" w:cstheme="minorHAnsi" w:hint="eastAsia"/>
         </w:rPr>
         <w:t>돌아올때</w:t>
       </w:r>
-      <w:proofErr w:type="spellEnd"/>
       <w:r>
         <w:rPr>
           <w:rFonts w:asciiTheme="minorHAnsi" w:eastAsia="Batang" w:hAnsiTheme="minorHAnsi" w:cstheme="minorHAnsi" w:hint="eastAsia"/>
@@ -7896,14 +7398,12 @@
         </w:rPr>
         <w:t xml:space="preserve"> </w:t>
       </w:r>
-      <w:proofErr w:type="spellStart"/>
       <w:r>
         <w:rPr>
           <w:rFonts w:asciiTheme="minorHAnsi" w:eastAsia="Batang" w:hAnsiTheme="minorHAnsi" w:cstheme="minorHAnsi"/>
         </w:rPr>
         <w:t>pushup</w:t>
       </w:r>
-      <w:proofErr w:type="spellEnd"/>
       <w:r>
         <w:rPr>
           <w:rFonts w:asciiTheme="minorHAnsi" w:eastAsia="Batang" w:hAnsiTheme="minorHAnsi" w:cstheme="minorHAnsi" w:hint="eastAsia"/>
@@ -8012,14 +7512,12 @@
         </w:rPr>
         <w:t xml:space="preserve"> </w:t>
       </w:r>
-      <w:proofErr w:type="spellStart"/>
       <w:r>
         <w:rPr>
           <w:rFonts w:asciiTheme="minorHAnsi" w:eastAsia="Batang" w:hAnsiTheme="minorHAnsi" w:cstheme="minorHAnsi" w:hint="eastAsia"/>
         </w:rPr>
         <w:t>외었습니다</w:t>
       </w:r>
-      <w:proofErr w:type="spellEnd"/>
       <w:r>
         <w:rPr>
           <w:rFonts w:asciiTheme="minorHAnsi" w:eastAsia="Batang" w:hAnsiTheme="minorHAnsi" w:cstheme="minorHAnsi" w:hint="eastAsia"/>
@@ -8068,28 +7566,24 @@
         </w:rPr>
         <w:t xml:space="preserve"> </w:t>
       </w:r>
-      <w:proofErr w:type="spellStart"/>
       <w:r>
         <w:rPr>
           <w:rFonts w:asciiTheme="minorHAnsi" w:eastAsia="Batang" w:hAnsiTheme="minorHAnsi" w:cstheme="minorHAnsi" w:hint="eastAsia"/>
         </w:rPr>
         <w:t>문제풀고</w:t>
       </w:r>
-      <w:proofErr w:type="spellEnd"/>
       <w:r>
         <w:rPr>
           <w:rFonts w:asciiTheme="minorHAnsi" w:eastAsia="Batang" w:hAnsiTheme="minorHAnsi" w:cstheme="minorHAnsi" w:hint="eastAsia"/>
         </w:rPr>
         <w:t xml:space="preserve"> </w:t>
       </w:r>
-      <w:proofErr w:type="spellStart"/>
       <w:r>
         <w:rPr>
           <w:rFonts w:asciiTheme="minorHAnsi" w:eastAsia="Batang" w:hAnsiTheme="minorHAnsi" w:cstheme="minorHAnsi" w:hint="eastAsia"/>
         </w:rPr>
         <w:t>막혔을때나</w:t>
       </w:r>
-      <w:proofErr w:type="spellEnd"/>
       <w:r>
         <w:rPr>
           <w:rFonts w:asciiTheme="minorHAnsi" w:eastAsia="Batang" w:hAnsiTheme="minorHAnsi" w:cstheme="minorHAnsi" w:hint="eastAsia"/>
@@ -8120,14 +7614,12 @@
         </w:rPr>
         <w:t xml:space="preserve"> </w:t>
       </w:r>
-      <w:proofErr w:type="spellStart"/>
       <w:r>
         <w:rPr>
           <w:rFonts w:asciiTheme="minorHAnsi" w:eastAsia="Batang" w:hAnsiTheme="minorHAnsi" w:cstheme="minorHAnsi" w:hint="eastAsia"/>
         </w:rPr>
         <w:t>걸릴때</w:t>
       </w:r>
-      <w:proofErr w:type="spellEnd"/>
       <w:r>
         <w:rPr>
           <w:rFonts w:asciiTheme="minorHAnsi" w:eastAsia="Batang" w:hAnsiTheme="minorHAnsi" w:cstheme="minorHAnsi" w:hint="eastAsia"/>
@@ -8194,14 +7686,12 @@
         </w:rPr>
         <w:t xml:space="preserve"> </w:t>
       </w:r>
-      <w:proofErr w:type="spellStart"/>
       <w:r>
         <w:rPr>
           <w:rFonts w:asciiTheme="minorHAnsi" w:eastAsia="Batang" w:hAnsiTheme="minorHAnsi" w:cstheme="minorHAnsi" w:hint="eastAsia"/>
         </w:rPr>
         <w:t>걸리는거야</w:t>
       </w:r>
-      <w:proofErr w:type="spellEnd"/>
       <w:r>
         <w:rPr>
           <w:rFonts w:asciiTheme="minorHAnsi" w:eastAsia="Batang" w:hAnsiTheme="minorHAnsi" w:cstheme="minorHAnsi" w:hint="eastAsia"/>
@@ -8712,21 +8202,7 @@
         <w:rPr>
           <w:rFonts w:asciiTheme="minorHAnsi" w:eastAsia="Batang" w:hAnsiTheme="minorHAnsi" w:cstheme="minorHAnsi"/>
         </w:rPr>
-        <w:t xml:space="preserve">I have experience of working with team members from different departments. Together, we’ve built over 300 forms and I could use this experience and </w:t>
-      </w:r>
-      <w:proofErr w:type="spellStart"/>
-      <w:r>
-        <w:rPr>
-          <w:rFonts w:asciiTheme="minorHAnsi" w:eastAsia="Batang" w:hAnsiTheme="minorHAnsi" w:cstheme="minorHAnsi"/>
-        </w:rPr>
-        <w:t>experitise</w:t>
-      </w:r>
-      <w:proofErr w:type="spellEnd"/>
-      <w:r>
-        <w:rPr>
-          <w:rFonts w:asciiTheme="minorHAnsi" w:eastAsia="Batang" w:hAnsiTheme="minorHAnsi" w:cstheme="minorHAnsi"/>
-        </w:rPr>
-        <w:t xml:space="preserve"> in benefit of company</w:t>
+        <w:t>I have experience of working with team members from different departments. Together, we’ve built over 300 forms and I could use this experience and experitise in benefit of company</w:t>
       </w:r>
     </w:p>
     <w:p>
@@ -8775,23 +8251,7 @@
           <w:rFonts w:asciiTheme="minorHAnsi" w:hAnsiTheme="minorHAnsi"/>
           <w:color w:val="000000" w:themeColor="text1"/>
         </w:rPr>
-        <w:t xml:space="preserve">I am a dedicated self-learner with proven history of self-learning in web development and securing a job at </w:t>
-      </w:r>
-      <w:proofErr w:type="spellStart"/>
-      <w:r>
-        <w:rPr>
-          <w:rFonts w:asciiTheme="minorHAnsi" w:hAnsiTheme="minorHAnsi"/>
-          <w:color w:val="000000" w:themeColor="text1"/>
-        </w:rPr>
-        <w:t>SiteMax</w:t>
-      </w:r>
-      <w:proofErr w:type="spellEnd"/>
-      <w:r>
-        <w:rPr>
-          <w:rFonts w:asciiTheme="minorHAnsi" w:hAnsiTheme="minorHAnsi"/>
-          <w:color w:val="000000" w:themeColor="text1"/>
-        </w:rPr>
-        <w:t xml:space="preserve"> Systems</w:t>
+        <w:t>I am a dedicated self-learner with proven history of self-learning in web development and securing a job at SiteMax Systems</w:t>
       </w:r>
     </w:p>
     <w:p>
@@ -8873,21 +8333,7 @@
         <w:rPr>
           <w:rFonts w:asciiTheme="minorHAnsi" w:eastAsia="Batang" w:hAnsiTheme="minorHAnsi" w:cstheme="minorHAnsi"/>
         </w:rPr>
-        <w:t xml:space="preserve">Story about building bash program for </w:t>
-      </w:r>
-      <w:proofErr w:type="spellStart"/>
-      <w:r>
-        <w:rPr>
-          <w:rFonts w:asciiTheme="minorHAnsi" w:eastAsia="Batang" w:hAnsiTheme="minorHAnsi" w:cstheme="minorHAnsi"/>
-        </w:rPr>
-        <w:t>sitemax</w:t>
-      </w:r>
-      <w:proofErr w:type="spellEnd"/>
-      <w:r>
-        <w:rPr>
-          <w:rFonts w:asciiTheme="minorHAnsi" w:eastAsia="Batang" w:hAnsiTheme="minorHAnsi" w:cstheme="minorHAnsi"/>
-        </w:rPr>
-        <w:t xml:space="preserve"> 3</w:t>
+        <w:t>Story about building bash program for sitemax 3</w:t>
       </w:r>
     </w:p>
     <w:p>
@@ -8900,23 +8346,7 @@
         <w:shd w:val="clear" w:color="auto" w:fill="FFFFFF"/>
       </w:pPr>
       <w:r>
-        <w:t xml:space="preserve">James wanted to attend </w:t>
-      </w:r>
-      <w:proofErr w:type="spellStart"/>
-      <w:r>
-        <w:t>buildex</w:t>
-      </w:r>
-      <w:proofErr w:type="spellEnd"/>
-      <w:r>
-        <w:t xml:space="preserve"> with his cool new app </w:t>
-      </w:r>
-      <w:proofErr w:type="spellStart"/>
-      <w:r>
-        <w:t>SiteMax</w:t>
-      </w:r>
-      <w:proofErr w:type="spellEnd"/>
-      <w:r>
-        <w:t xml:space="preserve"> 3 built entirely using Ionic Framework</w:t>
+        <w:t>James wanted to attend buildex with his cool new app SiteMax 3 built entirely using Ionic Framework</w:t>
       </w:r>
     </w:p>
     <w:p>
@@ -8942,15 +8372,7 @@
         <w:shd w:val="clear" w:color="auto" w:fill="FFFFFF"/>
       </w:pPr>
       <w:r>
-        <w:t>Each build took about 20 minutes (</w:t>
-      </w:r>
-      <w:proofErr w:type="spellStart"/>
-      <w:r>
-        <w:t>literarly</w:t>
-      </w:r>
-      <w:proofErr w:type="spellEnd"/>
-      <w:r>
-        <w:t>)</w:t>
+        <w:t>Each build took about 20 minutes (literarly)</w:t>
       </w:r>
     </w:p>
     <w:p>
@@ -9141,15 +8563,7 @@
         <w:shd w:val="clear" w:color="auto" w:fill="FFFFFF"/>
       </w:pPr>
       <w:r>
-        <w:t xml:space="preserve">To start, I looked at some works done by others and learned that it didn’t look too great. The font was large, the resulting PDF it generated looked too basic (in </w:t>
-      </w:r>
-      <w:proofErr w:type="spellStart"/>
-      <w:r>
-        <w:t>seires</w:t>
-      </w:r>
-      <w:proofErr w:type="spellEnd"/>
-      <w:r>
-        <w:t xml:space="preserve"> of table)</w:t>
+        <w:t>To start, I looked at some works done by others and learned that it didn’t look too great. The font was large, the resulting PDF it generated looked too basic (in seires of table)</w:t>
       </w:r>
     </w:p>
     <w:p>
@@ -9189,15 +8603,7 @@
         <w:shd w:val="clear" w:color="auto" w:fill="FFFFFF"/>
       </w:pPr>
       <w:r>
-        <w:t xml:space="preserve">I began improving </w:t>
-      </w:r>
-      <w:proofErr w:type="gramStart"/>
-      <w:r>
-        <w:t>it’s</w:t>
-      </w:r>
-      <w:proofErr w:type="gramEnd"/>
-      <w:r>
-        <w:t xml:space="preserve"> UI day during the off hours. I played around with CSS and PHP (it was used to template the pdf) and made incremental improvements until it looked great</w:t>
+        <w:t>I began improving it’s UI day during the off hours. I played around with CSS and PHP (it was used to template the pdf) and made incremental improvements until it looked great</w:t>
       </w:r>
     </w:p>
     <w:p>
@@ -9315,21 +8721,7 @@
         <w:rPr>
           <w:rFonts w:asciiTheme="minorHAnsi" w:eastAsia="Batang" w:hAnsiTheme="minorHAnsi" w:cstheme="minorHAnsi"/>
         </w:rPr>
-        <w:t xml:space="preserve">I wrote bash program to do all of above in fewest </w:t>
-      </w:r>
-      <w:proofErr w:type="gramStart"/>
-      <w:r>
-        <w:rPr>
-          <w:rFonts w:asciiTheme="minorHAnsi" w:eastAsia="Batang" w:hAnsiTheme="minorHAnsi" w:cstheme="minorHAnsi"/>
-        </w:rPr>
-        <w:t>key strokes</w:t>
-      </w:r>
-      <w:proofErr w:type="gramEnd"/>
-      <w:r>
-        <w:rPr>
-          <w:rFonts w:asciiTheme="minorHAnsi" w:eastAsia="Batang" w:hAnsiTheme="minorHAnsi" w:cstheme="minorHAnsi"/>
-        </w:rPr>
-        <w:t xml:space="preserve"> possible, but still maintaining quality</w:t>
+        <w:t>I wrote bash program to do all of above in fewest key strokes possible, but still maintaining quality</w:t>
       </w:r>
     </w:p>
     <w:p>
@@ -9509,21 +8901,7 @@
         <w:rPr>
           <w:rFonts w:asciiTheme="minorHAnsi" w:eastAsia="Batang" w:hAnsiTheme="minorHAnsi" w:cstheme="minorHAnsi"/>
         </w:rPr>
-        <w:t xml:space="preserve">So much so that later James and Christian would complement that we need more of Moe and Nikolay (my senior) at </w:t>
-      </w:r>
-      <w:proofErr w:type="spellStart"/>
-      <w:r>
-        <w:rPr>
-          <w:rFonts w:asciiTheme="minorHAnsi" w:eastAsia="Batang" w:hAnsiTheme="minorHAnsi" w:cstheme="minorHAnsi"/>
-        </w:rPr>
-        <w:t>SiteMax</w:t>
-      </w:r>
-      <w:proofErr w:type="spellEnd"/>
-      <w:r>
-        <w:rPr>
-          <w:rFonts w:asciiTheme="minorHAnsi" w:eastAsia="Batang" w:hAnsiTheme="minorHAnsi" w:cstheme="minorHAnsi"/>
-        </w:rPr>
-        <w:t xml:space="preserve"> Systems</w:t>
+        <w:t>So much so that later James and Christian would complement that we need more of Moe and Nikolay (my senior) at SiteMax Systems</w:t>
       </w:r>
     </w:p>
     <w:p>
@@ -9627,15 +9005,7 @@
         <w:shd w:val="clear" w:color="auto" w:fill="FFFFFF"/>
       </w:pPr>
       <w:r>
-        <w:t xml:space="preserve">He looked at the form and </w:t>
-      </w:r>
-      <w:proofErr w:type="gramStart"/>
-      <w:r>
-        <w:t>said</w:t>
-      </w:r>
-      <w:proofErr w:type="gramEnd"/>
-      <w:r>
-        <w:t xml:space="preserve"> “Moe could you work on this again?”</w:t>
+        <w:t>He looked at the form and said “Moe could you work on this again?”</w:t>
       </w:r>
     </w:p>
     <w:p>
@@ -9701,15 +9071,7 @@
       </w:pPr>
       <w:r>
         <w:lastRenderedPageBreak/>
-        <w:t xml:space="preserve">I went back to my seat, revised my form, and walked over with him and did couple of </w:t>
-      </w:r>
-      <w:proofErr w:type="spellStart"/>
-      <w:r>
-        <w:t>iternations</w:t>
-      </w:r>
-      <w:proofErr w:type="spellEnd"/>
-      <w:r>
-        <w:t xml:space="preserve"> until all was okay.</w:t>
+        <w:t>I went back to my seat, revised my form, and walked over with him and did couple of iternations until all was okay.</w:t>
       </w:r>
     </w:p>
     <w:p>
@@ -9861,15 +9223,7 @@
         <w:shd w:val="clear" w:color="auto" w:fill="FFFFFF"/>
       </w:pPr>
       <w:r>
-        <w:t xml:space="preserve">Jake was clearly </w:t>
-      </w:r>
-      <w:proofErr w:type="gramStart"/>
-      <w:r>
-        <w:t>frustrated</w:t>
-      </w:r>
-      <w:proofErr w:type="gramEnd"/>
-      <w:r>
-        <w:t xml:space="preserve"> and I assured him, hey it’s not a problem. I will get it done</w:t>
+        <w:t>Jake was clearly frustrated and I assured him, hey it’s not a problem. I will get it done</w:t>
       </w:r>
     </w:p>
     <w:p>
@@ -9882,15 +9236,7 @@
         <w:shd w:val="clear" w:color="auto" w:fill="FFFFFF"/>
       </w:pPr>
       <w:r>
-        <w:t xml:space="preserve">It took couple of revisions but when it was complete, and deployed to their system, Jake came rushing in and said “Hey Moe, I showed this to </w:t>
-      </w:r>
-      <w:proofErr w:type="gramStart"/>
-      <w:r>
-        <w:t>client</w:t>
-      </w:r>
-      <w:proofErr w:type="gramEnd"/>
-      <w:r>
-        <w:t xml:space="preserve"> and she said It’s Christmas. Christmas has come early. Thank you so much!!”</w:t>
+        <w:t>It took couple of revisions but when it was complete, and deployed to their system, Jake came rushing in and said “Hey Moe, I showed this to client and she said It’s Christmas. Christmas has come early. Thank you so much!!”</w:t>
       </w:r>
     </w:p>
     <w:p>
@@ -9966,21 +9312,7 @@
         <w:rPr>
           <w:rFonts w:asciiTheme="minorHAnsi" w:eastAsia="Batang" w:hAnsiTheme="minorHAnsi" w:cstheme="minorHAnsi"/>
         </w:rPr>
-        <w:t xml:space="preserve">It was to secure the client and join him to </w:t>
-      </w:r>
-      <w:proofErr w:type="spellStart"/>
-      <w:r>
-        <w:rPr>
-          <w:rFonts w:asciiTheme="minorHAnsi" w:eastAsia="Batang" w:hAnsiTheme="minorHAnsi" w:cstheme="minorHAnsi"/>
-        </w:rPr>
-        <w:t>SiteMax</w:t>
-      </w:r>
-      <w:proofErr w:type="spellEnd"/>
-      <w:r>
-        <w:rPr>
-          <w:rFonts w:asciiTheme="minorHAnsi" w:eastAsia="Batang" w:hAnsiTheme="minorHAnsi" w:cstheme="minorHAnsi"/>
-        </w:rPr>
-        <w:t xml:space="preserve"> Systems</w:t>
+        <w:t>It was to secure the client and join him to SiteMax Systems</w:t>
       </w:r>
     </w:p>
     <w:p>
@@ -9997,19 +9329,11 @@
           <w:rFonts w:asciiTheme="minorHAnsi" w:eastAsia="Batang" w:hAnsiTheme="minorHAnsi" w:cstheme="minorHAnsi"/>
         </w:rPr>
       </w:pPr>
-      <w:proofErr w:type="gramStart"/>
-      <w:r>
-        <w:rPr>
-          <w:rFonts w:asciiTheme="minorHAnsi" w:eastAsia="Batang" w:hAnsiTheme="minorHAnsi" w:cstheme="minorHAnsi"/>
-        </w:rPr>
-        <w:t>So</w:t>
-      </w:r>
-      <w:proofErr w:type="gramEnd"/>
-      <w:r>
-        <w:rPr>
-          <w:rFonts w:asciiTheme="minorHAnsi" w:eastAsia="Batang" w:hAnsiTheme="minorHAnsi" w:cstheme="minorHAnsi"/>
-        </w:rPr>
-        <w:t xml:space="preserve"> using the tool I have built during the off hours, or </w:t>
+      <w:r>
+        <w:rPr>
+          <w:rFonts w:asciiTheme="minorHAnsi" w:eastAsia="Batang" w:hAnsiTheme="minorHAnsi" w:cstheme="minorHAnsi"/>
+        </w:rPr>
+        <w:t xml:space="preserve">So using the tool I have built during the off hours, or </w:t>
       </w:r>
     </w:p>
     <w:p>
@@ -10094,23 +9418,7 @@
           <w:rFonts w:asciiTheme="minorHAnsi" w:hAnsiTheme="minorHAnsi"/>
           <w:color w:val="000000" w:themeColor="text1"/>
         </w:rPr>
-        <w:t xml:space="preserve">securing a job at </w:t>
-      </w:r>
-      <w:proofErr w:type="spellStart"/>
-      <w:r>
-        <w:rPr>
-          <w:rFonts w:asciiTheme="minorHAnsi" w:hAnsiTheme="minorHAnsi"/>
-          <w:color w:val="000000" w:themeColor="text1"/>
-        </w:rPr>
-        <w:t>SiteMax</w:t>
-      </w:r>
-      <w:proofErr w:type="spellEnd"/>
-      <w:r>
-        <w:rPr>
-          <w:rFonts w:asciiTheme="minorHAnsi" w:hAnsiTheme="minorHAnsi"/>
-          <w:color w:val="000000" w:themeColor="text1"/>
-        </w:rPr>
-        <w:t xml:space="preserve"> Systems</w:t>
+        <w:t>securing a job at SiteMax Systems</w:t>
       </w:r>
     </w:p>
     <w:p>
@@ -10132,17 +9440,8 @@
           <w:rFonts w:asciiTheme="minorHAnsi" w:hAnsiTheme="minorHAnsi"/>
           <w:color w:val="000000" w:themeColor="text1"/>
         </w:rPr>
-        <w:t xml:space="preserve">Story about Getting a job at </w:t>
-      </w:r>
-      <w:proofErr w:type="spellStart"/>
-      <w:r>
-        <w:rPr>
-          <w:rFonts w:asciiTheme="minorHAnsi" w:hAnsiTheme="minorHAnsi"/>
-          <w:color w:val="000000" w:themeColor="text1"/>
-        </w:rPr>
-        <w:t>SiteMax</w:t>
-      </w:r>
-      <w:proofErr w:type="spellEnd"/>
+        <w:t>Story about Getting a job at SiteMax</w:t>
+      </w:r>
     </w:p>
     <w:p>
       <w:pPr>
@@ -10212,35 +9511,7 @@
         <w:rPr>
           <w:rFonts w:asciiTheme="minorHAnsi" w:eastAsia="Batang" w:hAnsiTheme="minorHAnsi" w:cstheme="minorHAnsi"/>
         </w:rPr>
-        <w:t xml:space="preserve">I first did </w:t>
-      </w:r>
-      <w:proofErr w:type="spellStart"/>
-      <w:r>
-        <w:rPr>
-          <w:rFonts w:asciiTheme="minorHAnsi" w:eastAsia="Batang" w:hAnsiTheme="minorHAnsi" w:cstheme="minorHAnsi"/>
-        </w:rPr>
-        <w:t>freelnancing</w:t>
-      </w:r>
-      <w:proofErr w:type="spellEnd"/>
-      <w:r>
-        <w:rPr>
-          <w:rFonts w:asciiTheme="minorHAnsi" w:eastAsia="Batang" w:hAnsiTheme="minorHAnsi" w:cstheme="minorHAnsi"/>
-        </w:rPr>
-        <w:t xml:space="preserve">, and I earned $1000 after </w:t>
-      </w:r>
-      <w:proofErr w:type="gramStart"/>
-      <w:r>
-        <w:rPr>
-          <w:rFonts w:asciiTheme="minorHAnsi" w:eastAsia="Batang" w:hAnsiTheme="minorHAnsi" w:cstheme="minorHAnsi"/>
-        </w:rPr>
-        <w:t>an</w:t>
-      </w:r>
-      <w:proofErr w:type="gramEnd"/>
-      <w:r>
-        <w:rPr>
-          <w:rFonts w:asciiTheme="minorHAnsi" w:eastAsia="Batang" w:hAnsiTheme="minorHAnsi" w:cstheme="minorHAnsi"/>
-        </w:rPr>
-        <w:t xml:space="preserve"> year</w:t>
+        <w:t>I first did freelnancing, and I earned $1000 after an year</w:t>
       </w:r>
     </w:p>
     <w:p>
@@ -10278,19 +9549,11 @@
           <w:rFonts w:asciiTheme="minorHAnsi" w:eastAsia="Batang" w:hAnsiTheme="minorHAnsi" w:cstheme="minorHAnsi"/>
         </w:rPr>
       </w:pPr>
-      <w:proofErr w:type="gramStart"/>
-      <w:r>
-        <w:rPr>
-          <w:rFonts w:asciiTheme="minorHAnsi" w:eastAsia="Batang" w:hAnsiTheme="minorHAnsi" w:cstheme="minorHAnsi"/>
-        </w:rPr>
-        <w:t>So</w:t>
-      </w:r>
-      <w:proofErr w:type="gramEnd"/>
-      <w:r>
-        <w:rPr>
-          <w:rFonts w:asciiTheme="minorHAnsi" w:eastAsia="Batang" w:hAnsiTheme="minorHAnsi" w:cstheme="minorHAnsi"/>
-        </w:rPr>
-        <w:t xml:space="preserve"> I picked up only $1000 and left to Vancouver from Calgary</w:t>
+      <w:r>
+        <w:rPr>
+          <w:rFonts w:asciiTheme="minorHAnsi" w:eastAsia="Batang" w:hAnsiTheme="minorHAnsi" w:cstheme="minorHAnsi"/>
+        </w:rPr>
+        <w:t>So I picked up only $1000 and left to Vancouver from Calgary</w:t>
       </w:r>
     </w:p>
     <w:p>
@@ -10353,21 +9616,7 @@
         <w:rPr>
           <w:rFonts w:asciiTheme="minorHAnsi" w:eastAsia="Batang" w:hAnsiTheme="minorHAnsi" w:cstheme="minorHAnsi"/>
         </w:rPr>
-        <w:t xml:space="preserve">After 2 years, I got a job at </w:t>
-      </w:r>
-      <w:proofErr w:type="spellStart"/>
-      <w:r>
-        <w:rPr>
-          <w:rFonts w:asciiTheme="minorHAnsi" w:eastAsia="Batang" w:hAnsiTheme="minorHAnsi" w:cstheme="minorHAnsi"/>
-        </w:rPr>
-        <w:t>SiteMax</w:t>
-      </w:r>
-      <w:proofErr w:type="spellEnd"/>
-      <w:r>
-        <w:rPr>
-          <w:rFonts w:asciiTheme="minorHAnsi" w:eastAsia="Batang" w:hAnsiTheme="minorHAnsi" w:cstheme="minorHAnsi"/>
-        </w:rPr>
-        <w:t xml:space="preserve"> Systems thanks to my wonderful CEO, James Faulkner</w:t>
+        <w:t>After 2 years, I got a job at SiteMax Systems thanks to my wonderful CEO, James Faulkner</w:t>
       </w:r>
     </w:p>
     <w:p>
@@ -10389,17 +9638,8 @@
           <w:rFonts w:asciiTheme="minorHAnsi" w:hAnsiTheme="minorHAnsi"/>
           <w:color w:val="000000" w:themeColor="text1"/>
         </w:rPr>
-        <w:t xml:space="preserve">Story about practicing Algorithm at </w:t>
-      </w:r>
-      <w:proofErr w:type="spellStart"/>
-      <w:r>
-        <w:rPr>
-          <w:rFonts w:asciiTheme="minorHAnsi" w:hAnsiTheme="minorHAnsi"/>
-          <w:color w:val="000000" w:themeColor="text1"/>
-        </w:rPr>
-        <w:t>SiteMax</w:t>
-      </w:r>
-      <w:proofErr w:type="spellEnd"/>
+        <w:t>Story about practicing Algorithm at SiteMax</w:t>
+      </w:r>
     </w:p>
     <w:p>
       <w:pPr>
@@ -10420,21 +9660,7 @@
           <w:rFonts w:asciiTheme="minorHAnsi" w:eastAsia="Batang" w:hAnsiTheme="minorHAnsi" w:cstheme="minorHAnsi"/>
         </w:rPr>
         <w:lastRenderedPageBreak/>
-        <w:t xml:space="preserve">I was at </w:t>
-      </w:r>
-      <w:proofErr w:type="spellStart"/>
-      <w:r>
-        <w:rPr>
-          <w:rFonts w:asciiTheme="minorHAnsi" w:eastAsia="Batang" w:hAnsiTheme="minorHAnsi" w:cstheme="minorHAnsi"/>
-        </w:rPr>
-        <w:t>SiteMax</w:t>
-      </w:r>
-      <w:proofErr w:type="spellEnd"/>
-      <w:r>
-        <w:rPr>
-          <w:rFonts w:asciiTheme="minorHAnsi" w:eastAsia="Batang" w:hAnsiTheme="minorHAnsi" w:cstheme="minorHAnsi"/>
-        </w:rPr>
-        <w:t xml:space="preserve"> Systems, and I was</w:t>
+        <w:t>I was at SiteMax Systems, and I was</w:t>
       </w:r>
       <w:r>
         <w:rPr>
@@ -10611,21 +9837,7 @@
         <w:rPr>
           <w:rFonts w:asciiTheme="minorHAnsi" w:eastAsia="Batang" w:hAnsiTheme="minorHAnsi" w:cstheme="minorHAnsi"/>
         </w:rPr>
-        <w:t xml:space="preserve">Not only that, </w:t>
-      </w:r>
-      <w:proofErr w:type="gramStart"/>
-      <w:r>
-        <w:rPr>
-          <w:rFonts w:asciiTheme="minorHAnsi" w:eastAsia="Batang" w:hAnsiTheme="minorHAnsi" w:cstheme="minorHAnsi"/>
-        </w:rPr>
-        <w:t>I</w:t>
-      </w:r>
-      <w:proofErr w:type="gramEnd"/>
-      <w:r>
-        <w:rPr>
-          <w:rFonts w:asciiTheme="minorHAnsi" w:eastAsia="Batang" w:hAnsiTheme="minorHAnsi" w:cstheme="minorHAnsi"/>
-        </w:rPr>
-        <w:t xml:space="preserve"> taught peers over the video</w:t>
+        <w:t>Not only that, I taught peers over the video</w:t>
       </w:r>
     </w:p>
     <w:p>
@@ -10646,16 +9858,8 @@
         <w:rPr>
           <w:rFonts w:asciiTheme="minorHAnsi" w:eastAsia="Batang" w:hAnsiTheme="minorHAnsi" w:cstheme="minorHAnsi"/>
         </w:rPr>
-        <w:t xml:space="preserve">This helped me to become more relaxed at </w:t>
-      </w:r>
-      <w:proofErr w:type="spellStart"/>
-      <w:r>
-        <w:rPr>
-          <w:rFonts w:asciiTheme="minorHAnsi" w:eastAsia="Batang" w:hAnsiTheme="minorHAnsi" w:cstheme="minorHAnsi"/>
-        </w:rPr>
-        <w:t>SiteMax</w:t>
-      </w:r>
-      <w:proofErr w:type="spellEnd"/>
+        <w:t>This helped me to become more relaxed at SiteMax</w:t>
+      </w:r>
       <w:r>
         <w:rPr>
           <w:rFonts w:asciiTheme="minorHAnsi" w:eastAsia="Batang" w:hAnsiTheme="minorHAnsi" w:cstheme="minorHAnsi"/>
@@ -10693,21 +9897,7 @@
         <w:rPr>
           <w:rFonts w:asciiTheme="minorHAnsi" w:eastAsia="Batang" w:hAnsiTheme="minorHAnsi" w:cstheme="minorHAnsi"/>
         </w:rPr>
-        <w:t xml:space="preserve">I used </w:t>
-      </w:r>
-      <w:proofErr w:type="gramStart"/>
-      <w:r>
-        <w:rPr>
-          <w:rFonts w:asciiTheme="minorHAnsi" w:eastAsia="Batang" w:hAnsiTheme="minorHAnsi" w:cstheme="minorHAnsi"/>
-        </w:rPr>
-        <w:t>this skillsets</w:t>
-      </w:r>
-      <w:proofErr w:type="gramEnd"/>
-      <w:r>
-        <w:rPr>
-          <w:rFonts w:asciiTheme="minorHAnsi" w:eastAsia="Batang" w:hAnsiTheme="minorHAnsi" w:cstheme="minorHAnsi"/>
-        </w:rPr>
-        <w:t xml:space="preserve"> to train 4 developers at my company</w:t>
+        <w:t>I used this skillsets to train 4 developers at my company</w:t>
       </w:r>
     </w:p>
     <w:p>
@@ -11507,30 +10697,14 @@
           <w:rFonts w:asciiTheme="minorHAnsi" w:hAnsiTheme="minorHAnsi"/>
           <w:color w:val="000000" w:themeColor="text1"/>
         </w:rPr>
-        <w:t xml:space="preserve">I want to work for an organization where I grow my career as software </w:t>
-      </w:r>
-      <w:proofErr w:type="gramStart"/>
-      <w:r>
-        <w:rPr>
-          <w:rFonts w:asciiTheme="minorHAnsi" w:hAnsiTheme="minorHAnsi"/>
-          <w:color w:val="000000" w:themeColor="text1"/>
-        </w:rPr>
-        <w:t>engineer</w:t>
-      </w:r>
-      <w:r>
-        <w:rPr>
-          <w:rFonts w:asciiTheme="minorHAnsi" w:hAnsiTheme="minorHAnsi"/>
-          <w:color w:val="000000" w:themeColor="text1"/>
-        </w:rPr>
-        <w:t>, and</w:t>
-      </w:r>
-      <w:proofErr w:type="gramEnd"/>
-      <w:r>
-        <w:rPr>
-          <w:rFonts w:asciiTheme="minorHAnsi" w:hAnsiTheme="minorHAnsi"/>
-          <w:color w:val="000000" w:themeColor="text1"/>
-        </w:rPr>
-        <w:t xml:space="preserve"> be acknowledged that I am a </w:t>
+        <w:t>I want to work for an organization where I grow my career as software engineer</w:t>
+      </w:r>
+      <w:r>
+        <w:rPr>
+          <w:rFonts w:asciiTheme="minorHAnsi" w:hAnsiTheme="minorHAnsi"/>
+          <w:color w:val="000000" w:themeColor="text1"/>
+        </w:rPr>
+        <w:t xml:space="preserve">, and be acknowledged that I am a </w:t>
       </w:r>
       <w:r>
         <w:rPr>
@@ -12372,10 +11546,7 @@
     </w:p>
     <w:p>
       <w:r>
-        <w:t>well, according to my research and</w:t>
-      </w:r>
-      <w:r>
-        <w:t xml:space="preserve"> </w:t>
+        <w:t xml:space="preserve">well, according to my research and </w:t>
       </w:r>
       <w:r>
         <w:rPr>
@@ -12518,17 +11689,8 @@
           <w:rFonts w:asciiTheme="minorHAnsi" w:hAnsiTheme="minorHAnsi"/>
           <w:color w:val="000000" w:themeColor="text1"/>
         </w:rPr>
-        <w:t xml:space="preserve">What qualities do you think are most important for someone to excel in this </w:t>
-      </w:r>
-      <w:proofErr w:type="gramStart"/>
-      <w:r>
-        <w:rPr>
-          <w:rFonts w:asciiTheme="minorHAnsi" w:hAnsiTheme="minorHAnsi"/>
-          <w:color w:val="000000" w:themeColor="text1"/>
-        </w:rPr>
-        <w:t>position</w:t>
-      </w:r>
-      <w:proofErr w:type="gramEnd"/>
+        <w:t>What qualities do you think are most important for someone to excel in this position</w:t>
+      </w:r>
     </w:p>
     <w:p>
       <w:pPr>
@@ -12550,23 +11712,7 @@
           <w:rFonts w:asciiTheme="minorHAnsi" w:hAnsiTheme="minorHAnsi"/>
           <w:color w:val="000000" w:themeColor="text1"/>
         </w:rPr>
-        <w:t xml:space="preserve">The act of asking </w:t>
-      </w:r>
-      <w:proofErr w:type="gramStart"/>
-      <w:r>
-        <w:rPr>
-          <w:rFonts w:asciiTheme="minorHAnsi" w:hAnsiTheme="minorHAnsi"/>
-          <w:color w:val="000000" w:themeColor="text1"/>
-        </w:rPr>
-        <w:t>this questions</w:t>
-      </w:r>
-      <w:proofErr w:type="gramEnd"/>
-      <w:r>
-        <w:rPr>
-          <w:rFonts w:asciiTheme="minorHAnsi" w:hAnsiTheme="minorHAnsi"/>
-          <w:color w:val="000000" w:themeColor="text1"/>
-        </w:rPr>
-        <w:t xml:space="preserve"> shows that you are someone who is driven to excel. You want to know what it takes to succeed in this position</w:t>
+        <w:t>The act of asking this questions shows that you are someone who is driven to excel. You want to know what it takes to succeed in this position</w:t>
       </w:r>
     </w:p>
     <w:p>
@@ -12751,14 +11897,7 @@
           <w:rFonts w:asciiTheme="minorHAnsi" w:hAnsiTheme="minorHAnsi"/>
           <w:color w:val="000000" w:themeColor="text1"/>
         </w:rPr>
-        <w:t>Second</w:t>
-      </w:r>
-      <w:r>
-        <w:rPr>
-          <w:rFonts w:asciiTheme="minorHAnsi" w:hAnsiTheme="minorHAnsi"/>
-          <w:color w:val="000000" w:themeColor="text1"/>
-        </w:rPr>
-        <w:t xml:space="preserve"> practice: </w:t>
+        <w:t xml:space="preserve">Second practice: </w:t>
       </w:r>
       <w:hyperlink r:id="rId28" w:history="1">
         <w:r>
@@ -12965,15 +12104,7 @@
     </w:p>
     <w:p>
       <w:r>
-        <w:t xml:space="preserve">First </w:t>
-      </w:r>
-      <w:proofErr w:type="gramStart"/>
-      <w:r>
-        <w:t>Practice :</w:t>
-      </w:r>
-      <w:proofErr w:type="gramEnd"/>
-      <w:r>
-        <w:t xml:space="preserve"> </w:t>
+        <w:t xml:space="preserve">First Practice : </w:t>
       </w:r>
       <w:hyperlink r:id="rId29" w:history="1">
         <w:r>
@@ -13036,43 +12167,7 @@
           <w:szCs w:val="28"/>
         </w:rPr>
         <w:tab/>
-        <w:t xml:space="preserve"> experience. For the past 2 years in my previous workplace in </w:t>
-      </w:r>
-      <w:proofErr w:type="spellStart"/>
-      <w:r>
-        <w:rPr>
-          <w:rFonts w:asciiTheme="minorHAnsi" w:hAnsiTheme="minorHAnsi" w:cstheme="minorHAnsi"/>
-          <w:sz w:val="28"/>
-          <w:szCs w:val="28"/>
-        </w:rPr>
-        <w:t>SiteMax</w:t>
-      </w:r>
-      <w:proofErr w:type="spellEnd"/>
-      <w:r>
-        <w:rPr>
-          <w:rFonts w:asciiTheme="minorHAnsi" w:hAnsiTheme="minorHAnsi" w:cstheme="minorHAnsi"/>
-          <w:sz w:val="28"/>
-          <w:szCs w:val="28"/>
-        </w:rPr>
-        <w:t xml:space="preserve"> Systems Inc, I was responsible of developing and maintaining the features of the </w:t>
-      </w:r>
-      <w:proofErr w:type="spellStart"/>
-      <w:r>
-        <w:rPr>
-          <w:rFonts w:asciiTheme="minorHAnsi" w:hAnsiTheme="minorHAnsi" w:cstheme="minorHAnsi"/>
-          <w:sz w:val="28"/>
-          <w:szCs w:val="28"/>
-        </w:rPr>
-        <w:t>SiteMax</w:t>
-      </w:r>
-      <w:proofErr w:type="spellEnd"/>
-      <w:r>
-        <w:rPr>
-          <w:rFonts w:asciiTheme="minorHAnsi" w:hAnsiTheme="minorHAnsi" w:cstheme="minorHAnsi"/>
-          <w:sz w:val="28"/>
-          <w:szCs w:val="28"/>
-        </w:rPr>
-        <w:t xml:space="preserve"> system.</w:t>
+        <w:t xml:space="preserve"> experience. For the past 2 years in my previous workplace in SiteMax Systems Inc, I was responsible of developing and maintaining the features of the SiteMax system.</w:t>
       </w:r>
     </w:p>
     <w:p>
@@ -13104,85 +12199,87 @@
           <w:color w:val="1F314A"/>
           <w:shd w:val="clear" w:color="auto" w:fill="F2F7FE"/>
         </w:rPr>
-        <w:t xml:space="preserve">For the past two years, I worked with my teammates from different </w:t>
-      </w:r>
-      <w:proofErr w:type="spellStart"/>
+        <w:t>For the past two years, I worked with my teammates from different departemnts and built over 300 angularJS based single page applications, and maintained over  2000 of them.</w:t>
+      </w:r>
       <w:r>
         <w:rPr>
           <w:rFonts w:ascii="Arial" w:hAnsi="Arial" w:cs="Arial"/>
           <w:color w:val="1F314A"/>
           <w:shd w:val="clear" w:color="auto" w:fill="F2F7FE"/>
         </w:rPr>
-        <w:t>departemnts</w:t>
-      </w:r>
-      <w:proofErr w:type="spellEnd"/>
+        <w:t xml:space="preserve"> As well, I assisted my senior developers with developer</w:t>
+      </w:r>
       <w:r>
         <w:rPr>
           <w:rFonts w:ascii="Arial" w:hAnsi="Arial" w:cs="Arial"/>
           <w:color w:val="1F314A"/>
           <w:shd w:val="clear" w:color="auto" w:fill="F2F7FE"/>
         </w:rPr>
-        <w:t xml:space="preserve"> and built over 300 </w:t>
-      </w:r>
-      <w:proofErr w:type="spellStart"/>
+        <w:t xml:space="preserve"> There I was </w:t>
+      </w:r>
       <w:r>
         <w:rPr>
           <w:rFonts w:ascii="Arial" w:hAnsi="Arial" w:cs="Arial"/>
           <w:color w:val="1F314A"/>
           <w:shd w:val="clear" w:color="auto" w:fill="F2F7FE"/>
         </w:rPr>
-        <w:t>angularJS</w:t>
-      </w:r>
-      <w:proofErr w:type="spellEnd"/>
+        <w:t xml:space="preserve">praised by my team members </w:t>
+      </w:r>
       <w:r>
         <w:rPr>
           <w:rFonts w:ascii="Arial" w:hAnsi="Arial" w:cs="Arial"/>
           <w:color w:val="1F314A"/>
           <w:shd w:val="clear" w:color="auto" w:fill="F2F7FE"/>
         </w:rPr>
-        <w:t xml:space="preserve"> based single page applications, and maintained </w:t>
-      </w:r>
-      <w:proofErr w:type="gramStart"/>
+        <w:t>for building beautiful applications</w:t>
+      </w:r>
       <w:r>
         <w:rPr>
           <w:rFonts w:ascii="Arial" w:hAnsi="Arial" w:cs="Arial"/>
           <w:color w:val="1F314A"/>
           <w:shd w:val="clear" w:color="auto" w:fill="F2F7FE"/>
         </w:rPr>
-        <w:t>over  2000</w:t>
-      </w:r>
-      <w:proofErr w:type="gramEnd"/>
+        <w:t xml:space="preserve"> that delights customers</w:t>
+      </w:r>
       <w:r>
         <w:rPr>
           <w:rFonts w:ascii="Arial" w:hAnsi="Arial" w:cs="Arial"/>
           <w:color w:val="1F314A"/>
           <w:shd w:val="clear" w:color="auto" w:fill="F2F7FE"/>
         </w:rPr>
-        <w:t xml:space="preserve"> of them.</w:t>
-      </w:r>
-      <w:r>
+        <w:t xml:space="preserve"> and lots of fist bumps and high fives.</w:t>
+      </w:r>
+    </w:p>
+    <w:p>
+      <w:pPr>
+        <w:tabs>
+          <w:tab w:val="left" w:pos="6440"/>
+        </w:tabs>
         <w:rPr>
           <w:rFonts w:ascii="Arial" w:hAnsi="Arial" w:cs="Arial"/>
           <w:color w:val="1F314A"/>
           <w:shd w:val="clear" w:color="auto" w:fill="F2F7FE"/>
         </w:rPr>
-        <w:t xml:space="preserve"> As well, I assisted my senior developers with developer</w:t>
-      </w:r>
-      <w:r>
+      </w:pPr>
+    </w:p>
+    <w:p>
+      <w:pPr>
+        <w:tabs>
+          <w:tab w:val="left" w:pos="6440"/>
+        </w:tabs>
         <w:rPr>
           <w:rFonts w:ascii="Arial" w:hAnsi="Arial" w:cs="Arial"/>
           <w:color w:val="1F314A"/>
           <w:shd w:val="clear" w:color="auto" w:fill="F2F7FE"/>
         </w:rPr>
-        <w:t xml:space="preserve"> There I was </w:t>
-      </w:r>
+      </w:pPr>
       <w:r>
         <w:rPr>
           <w:rFonts w:ascii="Arial" w:hAnsi="Arial" w:cs="Arial"/>
           <w:color w:val="1F314A"/>
           <w:shd w:val="clear" w:color="auto" w:fill="F2F7FE"/>
         </w:rPr>
-        <w:t xml:space="preserve">praised by my team members </w:t>
+        <w:t xml:space="preserve">Over the years, I felt the need for better growth and </w:t>
       </w:r>
       <w:r>
         <w:rPr>
@@ -13190,7 +12287,7 @@
           <w:color w:val="1F314A"/>
           <w:shd w:val="clear" w:color="auto" w:fill="F2F7FE"/>
         </w:rPr>
-        <w:t>for building beautiful applications</w:t>
+        <w:t>opportunities. I’ve</w:t>
       </w:r>
       <w:r>
         <w:rPr>
@@ -13198,7 +12295,7 @@
           <w:color w:val="1F314A"/>
           <w:shd w:val="clear" w:color="auto" w:fill="F2F7FE"/>
         </w:rPr>
-        <w:t xml:space="preserve"> that delights customers</w:t>
+        <w:t xml:space="preserve"> been practicing over the years, and</w:t>
       </w:r>
       <w:r>
         <w:rPr>
@@ -13206,39 +12303,31 @@
           <w:color w:val="1F314A"/>
           <w:shd w:val="clear" w:color="auto" w:fill="F2F7FE"/>
         </w:rPr>
-        <w:t xml:space="preserve"> and lots of fist bumps and high fives.</w:t>
-      </w:r>
-    </w:p>
-    <w:p>
-      <w:pPr>
-        <w:tabs>
-          <w:tab w:val="left" w:pos="6440"/>
-        </w:tabs>
+        <w:t xml:space="preserve"> </w:t>
+      </w:r>
+      <w:r>
         <w:rPr>
           <w:rFonts w:ascii="Arial" w:hAnsi="Arial" w:cs="Arial"/>
           <w:color w:val="1F314A"/>
           <w:shd w:val="clear" w:color="auto" w:fill="F2F7FE"/>
         </w:rPr>
-      </w:pPr>
-    </w:p>
-    <w:p>
-      <w:pPr>
-        <w:tabs>
-          <w:tab w:val="left" w:pos="6440"/>
-        </w:tabs>
+        <w:t>n</w:t>
+      </w:r>
+      <w:r>
         <w:rPr>
           <w:rFonts w:ascii="Arial" w:hAnsi="Arial" w:cs="Arial"/>
           <w:color w:val="1F314A"/>
           <w:shd w:val="clear" w:color="auto" w:fill="F2F7FE"/>
         </w:rPr>
-      </w:pPr>
+        <w:t>ow that I am ready for a new role</w:t>
+      </w:r>
       <w:r>
         <w:rPr>
           <w:rFonts w:ascii="Arial" w:hAnsi="Arial" w:cs="Arial"/>
           <w:color w:val="1F314A"/>
           <w:shd w:val="clear" w:color="auto" w:fill="F2F7FE"/>
         </w:rPr>
-        <w:t xml:space="preserve">Over the years, I felt the need for better growth and </w:t>
+        <w:t xml:space="preserve">, </w:t>
       </w:r>
       <w:r>
         <w:rPr>
@@ -13246,672 +12335,682 @@
           <w:color w:val="1F314A"/>
           <w:shd w:val="clear" w:color="auto" w:fill="F2F7FE"/>
         </w:rPr>
-        <w:t>opportunities. I’ve</w:t>
-      </w:r>
-      <w:r>
+        <w:t>this position excites me.</w:t>
+      </w:r>
+    </w:p>
+    <w:p>
+      <w:pPr>
+        <w:tabs>
+          <w:tab w:val="left" w:pos="6440"/>
+        </w:tabs>
+        <w:rPr>
+          <w:rFonts w:asciiTheme="minorHAnsi" w:hAnsiTheme="minorHAnsi"/>
+          <w:color w:val="000000" w:themeColor="text1"/>
+        </w:rPr>
+      </w:pPr>
+    </w:p>
+    <w:p>
+      <w:pPr>
+        <w:pBdr>
+          <w:bottom w:val="single" w:sz="6" w:space="1" w:color="auto"/>
+        </w:pBdr>
+        <w:tabs>
+          <w:tab w:val="left" w:pos="6440"/>
+        </w:tabs>
+        <w:rPr>
+          <w:rFonts w:asciiTheme="minorHAnsi" w:hAnsiTheme="minorHAnsi"/>
+          <w:color w:val="000000" w:themeColor="text1"/>
+        </w:rPr>
+      </w:pPr>
+    </w:p>
+    <w:p>
+      <w:pPr>
+        <w:tabs>
+          <w:tab w:val="left" w:pos="6440"/>
+        </w:tabs>
+        <w:rPr>
+          <w:rFonts w:asciiTheme="minorHAnsi" w:hAnsiTheme="minorHAnsi"/>
+          <w:color w:val="000000" w:themeColor="text1"/>
+        </w:rPr>
+      </w:pPr>
+    </w:p>
+    <w:p>
+      <w:pPr>
+        <w:pStyle w:val="ListParagraph"/>
+        <w:numPr>
+          <w:ilvl w:val="0"/>
+          <w:numId w:val="1"/>
+        </w:numPr>
+        <w:rPr>
+          <w:rFonts w:asciiTheme="minorHAnsi" w:eastAsia="Batang" w:hAnsiTheme="minorHAnsi" w:cstheme="minorHAnsi"/>
+          <w:b/>
+          <w:bCs/>
+          <w:sz w:val="28"/>
+          <w:szCs w:val="28"/>
+        </w:rPr>
+      </w:pPr>
+      <w:r>
+        <w:rPr>
+          <w:rFonts w:asciiTheme="minorHAnsi" w:eastAsia="Batang" w:hAnsiTheme="minorHAnsi" w:cstheme="minorHAnsi"/>
+          <w:b/>
+          <w:bCs/>
+          <w:sz w:val="28"/>
+          <w:szCs w:val="28"/>
+        </w:rPr>
+        <w:t>Why do you want to work here?</w:t>
+      </w:r>
+    </w:p>
+    <w:p>
+      <w:pPr>
+        <w:pStyle w:val="ListParagraph"/>
+        <w:numPr>
+          <w:ilvl w:val="1"/>
+          <w:numId w:val="2"/>
+        </w:numPr>
+        <w:rPr>
+          <w:rFonts w:asciiTheme="minorHAnsi" w:eastAsia="Batang" w:hAnsiTheme="minorHAnsi" w:cstheme="minorHAnsi"/>
+        </w:rPr>
+      </w:pPr>
+      <w:r>
+        <w:rPr>
+          <w:rFonts w:asciiTheme="minorHAnsi" w:eastAsia="Batang" w:hAnsiTheme="minorHAnsi" w:cstheme="minorHAnsi"/>
+        </w:rPr>
+        <w:t>You need to be ready to sell them</w:t>
+      </w:r>
+    </w:p>
+    <w:p>
+      <w:pPr>
+        <w:pStyle w:val="ListParagraph"/>
+        <w:numPr>
+          <w:ilvl w:val="2"/>
+          <w:numId w:val="2"/>
+        </w:numPr>
+        <w:rPr>
+          <w:rFonts w:asciiTheme="minorHAnsi" w:eastAsia="Batang" w:hAnsiTheme="minorHAnsi" w:cstheme="minorHAnsi"/>
+        </w:rPr>
+      </w:pPr>
+      <w:r>
+        <w:rPr>
+          <w:rFonts w:asciiTheme="minorHAnsi" w:eastAsia="Batang" w:hAnsiTheme="minorHAnsi" w:cstheme="minorHAnsi"/>
+        </w:rPr>
+        <w:t>Why you are motivated, qualified, and the best hire that they can make</w:t>
+      </w:r>
+    </w:p>
+    <w:p>
+      <w:pPr>
+        <w:pStyle w:val="ListParagraph"/>
+        <w:numPr>
+          <w:ilvl w:val="2"/>
+          <w:numId w:val="2"/>
+        </w:numPr>
+        <w:rPr>
+          <w:rFonts w:asciiTheme="minorHAnsi" w:eastAsia="Batang" w:hAnsiTheme="minorHAnsi" w:cstheme="minorHAnsi"/>
+        </w:rPr>
+      </w:pPr>
+      <w:r>
+        <w:rPr>
+          <w:rFonts w:asciiTheme="minorHAnsi" w:eastAsia="Batang" w:hAnsiTheme="minorHAnsi" w:cstheme="minorHAnsi"/>
+        </w:rPr>
+        <w:t>They want to feel that you really want the position</w:t>
+      </w:r>
+    </w:p>
+    <w:p>
+      <w:pPr>
+        <w:pStyle w:val="ListParagraph"/>
+        <w:numPr>
+          <w:ilvl w:val="1"/>
+          <w:numId w:val="2"/>
+        </w:numPr>
+        <w:rPr>
+          <w:rFonts w:asciiTheme="minorHAnsi" w:eastAsia="Batang" w:hAnsiTheme="minorHAnsi" w:cstheme="minorHAnsi"/>
+          <w:b/>
+          <w:bCs/>
+          <w:sz w:val="28"/>
+          <w:szCs w:val="28"/>
+        </w:rPr>
+      </w:pPr>
+      <w:r>
+        <w:rPr>
+          <w:rFonts w:asciiTheme="minorHAnsi" w:eastAsia="Batang" w:hAnsiTheme="minorHAnsi" w:cstheme="minorHAnsi"/>
+        </w:rPr>
+        <w:t xml:space="preserve">They want to know that you are </w:t>
+      </w:r>
+      <w:r>
+        <w:rPr>
+          <w:rFonts w:asciiTheme="minorHAnsi" w:eastAsia="Batang" w:hAnsiTheme="minorHAnsi" w:cstheme="minorHAnsi"/>
+          <w:b/>
+          <w:bCs/>
+        </w:rPr>
+        <w:t>excited about this position and this company in particular</w:t>
+      </w:r>
+      <w:r>
+        <w:rPr>
+          <w:rFonts w:asciiTheme="minorHAnsi" w:eastAsia="Batang" w:hAnsiTheme="minorHAnsi" w:cstheme="minorHAnsi"/>
+        </w:rPr>
+        <w:t xml:space="preserve">. </w:t>
+      </w:r>
+      <w:r>
+        <w:rPr>
+          <w:rFonts w:asciiTheme="minorHAnsi" w:eastAsia="Batang" w:hAnsiTheme="minorHAnsi" w:cstheme="minorHAnsi"/>
+          <w:b/>
+          <w:bCs/>
+        </w:rPr>
+        <w:t>It’s the perfect next step for you in your career.</w:t>
+      </w:r>
+    </w:p>
+    <w:p>
+      <w:pPr>
+        <w:pStyle w:val="ListParagraph"/>
+        <w:numPr>
+          <w:ilvl w:val="2"/>
+          <w:numId w:val="2"/>
+        </w:numPr>
+        <w:rPr>
+          <w:rFonts w:asciiTheme="minorHAnsi" w:eastAsia="Batang" w:hAnsiTheme="minorHAnsi" w:cstheme="minorHAnsi"/>
+          <w:b/>
+          <w:bCs/>
+          <w:sz w:val="28"/>
+          <w:szCs w:val="28"/>
+        </w:rPr>
+      </w:pPr>
+      <w:r>
+        <w:rPr>
+          <w:rFonts w:asciiTheme="minorHAnsi" w:eastAsia="Batang" w:hAnsiTheme="minorHAnsi" w:cstheme="minorHAnsi"/>
+          <w:b/>
+          <w:bCs/>
+        </w:rPr>
+        <w:t>It’s like dating</w:t>
+      </w:r>
+    </w:p>
+    <w:p>
+      <w:pPr>
+        <w:pStyle w:val="ListParagraph"/>
+        <w:numPr>
+          <w:ilvl w:val="1"/>
+          <w:numId w:val="2"/>
+        </w:numPr>
+        <w:rPr>
+          <w:rFonts w:asciiTheme="minorHAnsi" w:eastAsia="Batang" w:hAnsiTheme="minorHAnsi" w:cstheme="minorHAnsi"/>
+          <w:b/>
+          <w:bCs/>
+        </w:rPr>
+      </w:pPr>
+      <w:r>
+        <w:rPr>
+          <w:rFonts w:asciiTheme="minorHAnsi" w:eastAsia="Batang" w:hAnsiTheme="minorHAnsi" w:cstheme="minorHAnsi"/>
+        </w:rPr>
+        <w:t>Two key components</w:t>
+      </w:r>
+    </w:p>
+    <w:p>
+      <w:pPr>
+        <w:pStyle w:val="ListParagraph"/>
+        <w:numPr>
+          <w:ilvl w:val="2"/>
+          <w:numId w:val="2"/>
+        </w:numPr>
+        <w:rPr>
+          <w:rFonts w:asciiTheme="minorHAnsi" w:eastAsia="Batang" w:hAnsiTheme="minorHAnsi" w:cstheme="minorHAnsi"/>
+          <w:b/>
+          <w:bCs/>
+        </w:rPr>
+      </w:pPr>
+      <w:r>
+        <w:rPr>
+          <w:rFonts w:asciiTheme="minorHAnsi" w:eastAsia="Batang" w:hAnsiTheme="minorHAnsi" w:cstheme="minorHAnsi"/>
+        </w:rPr>
+        <w:t>Why are you interested in working for this organization?</w:t>
+      </w:r>
+    </w:p>
+    <w:p>
+      <w:pPr>
+        <w:pStyle w:val="ListParagraph"/>
+        <w:numPr>
+          <w:ilvl w:val="2"/>
+          <w:numId w:val="2"/>
+        </w:numPr>
+        <w:rPr>
+          <w:rFonts w:asciiTheme="minorHAnsi" w:eastAsia="Batang" w:hAnsiTheme="minorHAnsi" w:cstheme="minorHAnsi"/>
+          <w:b/>
+          <w:bCs/>
+        </w:rPr>
+      </w:pPr>
+      <w:r>
+        <w:rPr>
+          <w:rFonts w:asciiTheme="minorHAnsi" w:eastAsia="Batang" w:hAnsiTheme="minorHAnsi" w:cstheme="minorHAnsi"/>
+        </w:rPr>
+        <w:t>Why is this particular position appealing?</w:t>
+      </w:r>
+    </w:p>
+    <w:p>
+      <w:pPr>
+        <w:pStyle w:val="ListParagraph"/>
+        <w:numPr>
+          <w:ilvl w:val="1"/>
+          <w:numId w:val="2"/>
+        </w:numPr>
+        <w:rPr>
+          <w:rFonts w:asciiTheme="minorHAnsi" w:eastAsia="Batang" w:hAnsiTheme="minorHAnsi" w:cstheme="minorHAnsi"/>
+          <w:b/>
+          <w:bCs/>
+        </w:rPr>
+      </w:pPr>
+      <w:r>
+        <w:rPr>
+          <w:rFonts w:asciiTheme="minorHAnsi" w:eastAsia="Batang" w:hAnsiTheme="minorHAnsi" w:cstheme="minorHAnsi"/>
+        </w:rPr>
+        <w:t xml:space="preserve">If it’s too general </w:t>
+      </w:r>
+      <w:r>
+        <w:rPr>
+          <w:rFonts w:asciiTheme="minorHAnsi" w:eastAsia="Batang" w:hAnsiTheme="minorHAnsi" w:cstheme="minorHAnsi"/>
+        </w:rPr>
+        <w:sym w:font="Wingdings" w:char="F0E0"/>
+      </w:r>
+      <w:r>
+        <w:rPr>
+          <w:rFonts w:asciiTheme="minorHAnsi" w:eastAsia="Batang" w:hAnsiTheme="minorHAnsi" w:cstheme="minorHAnsi"/>
+        </w:rPr>
+        <w:t xml:space="preserve"> it sounds like you don’t care</w:t>
+      </w:r>
+    </w:p>
+    <w:p>
+      <w:pPr>
+        <w:pStyle w:val="ListParagraph"/>
+        <w:numPr>
+          <w:ilvl w:val="1"/>
+          <w:numId w:val="2"/>
+        </w:numPr>
+        <w:rPr>
+          <w:rFonts w:asciiTheme="minorHAnsi" w:eastAsia="Batang" w:hAnsiTheme="minorHAnsi" w:cstheme="minorHAnsi"/>
+        </w:rPr>
+      </w:pPr>
+      <w:r>
+        <w:rPr>
+          <w:rFonts w:asciiTheme="minorHAnsi" w:eastAsia="Batang" w:hAnsiTheme="minorHAnsi" w:cstheme="minorHAnsi"/>
+        </w:rPr>
+        <w:t>Finding if you are fit for this position</w:t>
+      </w:r>
+    </w:p>
+    <w:p>
+      <w:pPr>
+        <w:pStyle w:val="ListParagraph"/>
+        <w:numPr>
+          <w:ilvl w:val="2"/>
+          <w:numId w:val="2"/>
+        </w:numPr>
+        <w:rPr>
+          <w:rFonts w:asciiTheme="minorHAnsi" w:eastAsia="Batang" w:hAnsiTheme="minorHAnsi" w:cstheme="minorHAnsi"/>
+          <w:b/>
+          <w:bCs/>
+        </w:rPr>
+      </w:pPr>
+      <w:r>
+        <w:rPr>
+          <w:rFonts w:asciiTheme="minorHAnsi" w:eastAsia="Batang" w:hAnsiTheme="minorHAnsi" w:cstheme="minorHAnsi"/>
+          <w:b/>
+          <w:bCs/>
+        </w:rPr>
+        <w:t>Key</w:t>
+      </w:r>
+      <w:r>
+        <w:rPr>
+          <w:rFonts w:asciiTheme="minorHAnsi" w:eastAsia="Batang" w:hAnsiTheme="minorHAnsi" w:cstheme="minorHAnsi"/>
+        </w:rPr>
+        <w:t>: it’s all about analyzing job description</w:t>
+      </w:r>
+    </w:p>
+    <w:p>
+      <w:pPr>
+        <w:tabs>
+          <w:tab w:val="left" w:pos="6440"/>
+        </w:tabs>
+        <w:rPr>
+          <w:rFonts w:asciiTheme="minorHAnsi" w:hAnsiTheme="minorHAnsi"/>
+          <w:color w:val="000000" w:themeColor="text1"/>
+        </w:rPr>
+      </w:pPr>
+    </w:p>
+    <w:p>
+      <w:pPr>
+        <w:tabs>
+          <w:tab w:val="left" w:pos="3860"/>
+        </w:tabs>
+        <w:rPr>
+          <w:rFonts w:asciiTheme="minorHAnsi" w:eastAsia="Batang" w:hAnsiTheme="minorHAnsi" w:cstheme="minorHAnsi"/>
+        </w:rPr>
+      </w:pPr>
+      <w:r>
+        <w:rPr>
+          <w:rFonts w:asciiTheme="minorHAnsi" w:eastAsia="Batang" w:hAnsiTheme="minorHAnsi" w:cstheme="minorHAnsi"/>
+        </w:rPr>
+        <w:t>Example</w:t>
+      </w:r>
+    </w:p>
+    <w:p>
+      <w:pPr>
+        <w:tabs>
+          <w:tab w:val="left" w:pos="3860"/>
+        </w:tabs>
+        <w:rPr>
+          <w:rFonts w:asciiTheme="minorHAnsi" w:eastAsia="Batang" w:hAnsiTheme="minorHAnsi" w:cstheme="minorHAnsi"/>
+        </w:rPr>
+      </w:pPr>
+    </w:p>
+    <w:p>
+      <w:pPr>
+        <w:tabs>
+          <w:tab w:val="left" w:pos="3860"/>
+        </w:tabs>
+        <w:rPr>
+          <w:rFonts w:asciiTheme="minorHAnsi" w:eastAsia="Batang" w:hAnsiTheme="minorHAnsi" w:cstheme="minorHAnsi"/>
+        </w:rPr>
+      </w:pPr>
+      <w:r>
+        <w:rPr>
+          <w:rFonts w:asciiTheme="minorHAnsi" w:eastAsia="Batang" w:hAnsiTheme="minorHAnsi" w:cstheme="minorHAnsi"/>
+        </w:rPr>
+        <w:t>Well the J.P Morgan reputation is certainly a factor. I’d be proud to work for a company with such a long history of leadership in the industry. Also a good friend of the family has been working in corporate finance at J.P Morgan for the last two years.</w:t>
+      </w:r>
+    </w:p>
+    <w:p>
+      <w:pPr>
+        <w:tabs>
+          <w:tab w:val="left" w:pos="3860"/>
+        </w:tabs>
+        <w:rPr>
+          <w:rFonts w:asciiTheme="minorHAnsi" w:eastAsia="Batang" w:hAnsiTheme="minorHAnsi" w:cstheme="minorHAnsi"/>
+        </w:rPr>
+      </w:pPr>
+    </w:p>
+    <w:p>
+      <w:pPr>
+        <w:tabs>
+          <w:tab w:val="left" w:pos="3860"/>
+        </w:tabs>
+        <w:rPr>
+          <w:rFonts w:asciiTheme="minorHAnsi" w:eastAsia="Batang" w:hAnsiTheme="minorHAnsi" w:cstheme="minorHAnsi"/>
+        </w:rPr>
+      </w:pPr>
+    </w:p>
+    <w:p>
+      <w:pPr>
+        <w:tabs>
+          <w:tab w:val="left" w:pos="3860"/>
+        </w:tabs>
+        <w:rPr>
+          <w:rFonts w:asciiTheme="minorHAnsi" w:eastAsia="Batang" w:hAnsiTheme="minorHAnsi" w:cstheme="minorHAnsi"/>
+        </w:rPr>
+      </w:pPr>
+    </w:p>
+    <w:p>
+      <w:pPr>
+        <w:pStyle w:val="ListParagraph"/>
+        <w:numPr>
+          <w:ilvl w:val="0"/>
+          <w:numId w:val="6"/>
+        </w:numPr>
+        <w:tabs>
+          <w:tab w:val="left" w:pos="3860"/>
+        </w:tabs>
+        <w:rPr>
+          <w:rFonts w:asciiTheme="minorHAnsi" w:eastAsia="Batang" w:hAnsiTheme="minorHAnsi" w:cstheme="minorHAnsi"/>
+        </w:rPr>
+      </w:pPr>
+      <w:r>
+        <w:rPr>
+          <w:rFonts w:asciiTheme="minorHAnsi" w:eastAsia="Batang" w:hAnsiTheme="minorHAnsi" w:cstheme="minorHAnsi"/>
+        </w:rPr>
+        <w:t>They really want to hire someone who wants to be there</w:t>
+      </w:r>
+    </w:p>
+    <w:p>
+      <w:pPr>
+        <w:tabs>
+          <w:tab w:val="left" w:pos="3860"/>
+        </w:tabs>
+        <w:rPr>
+          <w:rFonts w:asciiTheme="minorHAnsi" w:eastAsia="Batang" w:hAnsiTheme="minorHAnsi" w:cstheme="minorHAnsi"/>
+        </w:rPr>
+      </w:pPr>
+    </w:p>
+    <w:p>
+      <w:pPr>
+        <w:tabs>
+          <w:tab w:val="left" w:pos="3860"/>
+        </w:tabs>
+        <w:rPr>
+          <w:rFonts w:asciiTheme="minorHAnsi" w:eastAsia="Batang" w:hAnsiTheme="minorHAnsi" w:cstheme="minorHAnsi"/>
+        </w:rPr>
+      </w:pPr>
+    </w:p>
+    <w:p>
+      <w:pPr>
+        <w:tabs>
+          <w:tab w:val="left" w:pos="3860"/>
+        </w:tabs>
+        <w:rPr>
+          <w:rFonts w:asciiTheme="minorHAnsi" w:eastAsia="Batang" w:hAnsiTheme="minorHAnsi" w:cstheme="minorHAnsi"/>
+        </w:rPr>
+      </w:pPr>
+      <w:r>
+        <w:rPr>
+          <w:rFonts w:asciiTheme="minorHAnsi" w:eastAsia="Batang" w:hAnsiTheme="minorHAnsi" w:cstheme="minorHAnsi"/>
+        </w:rPr>
+        <w:t>Example 2</w:t>
+      </w:r>
+    </w:p>
+    <w:p>
+      <w:pPr>
+        <w:tabs>
+          <w:tab w:val="left" w:pos="3860"/>
+        </w:tabs>
+        <w:rPr>
+          <w:rFonts w:asciiTheme="minorHAnsi" w:eastAsia="Batang" w:hAnsiTheme="minorHAnsi" w:cstheme="minorHAnsi"/>
+        </w:rPr>
+      </w:pPr>
+    </w:p>
+    <w:p>
+      <w:pPr>
+        <w:tabs>
+          <w:tab w:val="left" w:pos="3860"/>
+        </w:tabs>
+        <w:rPr>
+          <w:rFonts w:asciiTheme="minorHAnsi" w:eastAsia="Batang" w:hAnsiTheme="minorHAnsi" w:cstheme="minorHAnsi"/>
+          <w:b/>
+          <w:bCs/>
+        </w:rPr>
+      </w:pPr>
+      <w:r>
+        <w:rPr>
+          <w:rFonts w:asciiTheme="minorHAnsi" w:eastAsia="Batang" w:hAnsiTheme="minorHAnsi" w:cstheme="minorHAnsi"/>
+        </w:rPr>
+        <w:lastRenderedPageBreak/>
+        <w:t xml:space="preserve">I feel that my proven track record leading multi-functional teams make me excellent match for these job requirements. Also, the role excites me because the idea of helping to develop cutting-edge software products. </w:t>
+      </w:r>
+      <w:r>
+        <w:rPr>
+          <w:rFonts w:asciiTheme="minorHAnsi" w:eastAsia="Batang" w:hAnsiTheme="minorHAnsi" w:cstheme="minorHAnsi"/>
+          <w:b/>
+          <w:bCs/>
+        </w:rPr>
+        <w:t>I know how to deliver results from day one. (how she can bring value to the company)</w:t>
+      </w:r>
+    </w:p>
+    <w:p>
+      <w:pPr>
+        <w:tabs>
+          <w:tab w:val="left" w:pos="6440"/>
+        </w:tabs>
+        <w:rPr>
+          <w:rFonts w:asciiTheme="minorHAnsi" w:hAnsiTheme="minorHAnsi"/>
+          <w:color w:val="000000" w:themeColor="text1"/>
+        </w:rPr>
+      </w:pPr>
+    </w:p>
+    <w:p>
+      <w:pPr>
+        <w:tabs>
+          <w:tab w:val="left" w:pos="6440"/>
+        </w:tabs>
+        <w:rPr>
+          <w:rFonts w:asciiTheme="minorHAnsi" w:hAnsiTheme="minorHAnsi"/>
+          <w:color w:val="000000" w:themeColor="text1"/>
+        </w:rPr>
+      </w:pPr>
+    </w:p>
+    <w:p>
+      <w:pPr>
+        <w:pBdr>
+          <w:bottom w:val="single" w:sz="6" w:space="1" w:color="auto"/>
+        </w:pBdr>
+        <w:tabs>
+          <w:tab w:val="left" w:pos="6440"/>
+        </w:tabs>
+        <w:rPr>
+          <w:rFonts w:asciiTheme="minorHAnsi" w:hAnsiTheme="minorHAnsi"/>
+          <w:color w:val="000000" w:themeColor="text1"/>
+        </w:rPr>
+      </w:pPr>
+    </w:p>
+    <w:p>
+      <w:pPr>
+        <w:tabs>
+          <w:tab w:val="left" w:pos="6440"/>
+        </w:tabs>
+        <w:rPr>
+          <w:rFonts w:asciiTheme="minorHAnsi" w:hAnsiTheme="minorHAnsi"/>
+          <w:color w:val="000000" w:themeColor="text1"/>
+        </w:rPr>
+      </w:pPr>
+    </w:p>
+    <w:p>
+      <w:pPr>
+        <w:tabs>
+          <w:tab w:val="left" w:pos="6440"/>
+        </w:tabs>
+        <w:rPr>
+          <w:rFonts w:asciiTheme="minorHAnsi" w:hAnsiTheme="minorHAnsi"/>
+          <w:b/>
+          <w:bCs/>
+          <w:color w:val="000000" w:themeColor="text1"/>
+        </w:rPr>
+      </w:pPr>
+      <w:r>
+        <w:rPr>
+          <w:rFonts w:asciiTheme="minorHAnsi" w:hAnsiTheme="minorHAnsi"/>
+          <w:b/>
+          <w:bCs/>
+          <w:color w:val="000000" w:themeColor="text1"/>
+        </w:rPr>
+        <w:t>Why do you want to be here?</w:t>
+      </w:r>
+    </w:p>
+    <w:p>
+      <w:pPr>
+        <w:tabs>
+          <w:tab w:val="left" w:pos="6440"/>
+        </w:tabs>
         <w:rPr>
           <w:rFonts w:ascii="Arial" w:hAnsi="Arial" w:cs="Arial"/>
           <w:color w:val="1F314A"/>
           <w:shd w:val="clear" w:color="auto" w:fill="F2F7FE"/>
         </w:rPr>
-        <w:t xml:space="preserve"> been practicing over the years, and</w:t>
-      </w:r>
-      <w:r>
+      </w:pPr>
+    </w:p>
+    <w:p>
+      <w:r>
+        <w:rPr>
+          <w:rFonts w:ascii="Arial" w:hAnsi="Arial" w:cs="Arial"/>
+          <w:color w:val="1F314A"/>
+          <w:shd w:val="clear" w:color="auto" w:fill="FFFFFF"/>
+        </w:rPr>
+        <w:t>"I have always admired your company's products and I was really impressed with the recent Forbes interview with your CEO and his description of the collaborative company culture. The job description also emphasizes communication skills and leadership -- two of my greatest strengths. I really feel that it's a role and organization in which I could excel."</w:t>
+      </w:r>
+    </w:p>
+    <w:p>
+      <w:pPr>
+        <w:tabs>
+          <w:tab w:val="left" w:pos="6440"/>
+        </w:tabs>
         <w:rPr>
           <w:rFonts w:ascii="Arial" w:hAnsi="Arial" w:cs="Arial"/>
           <w:color w:val="1F314A"/>
           <w:shd w:val="clear" w:color="auto" w:fill="F2F7FE"/>
         </w:rPr>
-        <w:t xml:space="preserve"> </w:t>
-      </w:r>
-      <w:r>
+      </w:pPr>
+    </w:p>
+    <w:p>
+      <w:pPr>
+        <w:tabs>
+          <w:tab w:val="left" w:pos="6440"/>
+        </w:tabs>
         <w:rPr>
           <w:rFonts w:ascii="Arial" w:hAnsi="Arial" w:cs="Arial"/>
           <w:color w:val="1F314A"/>
           <w:shd w:val="clear" w:color="auto" w:fill="F2F7FE"/>
         </w:rPr>
-        <w:t>n</w:t>
-      </w:r>
-      <w:r>
+      </w:pPr>
+    </w:p>
+    <w:p>
+      <w:r>
+        <w:t xml:space="preserve">First practice: </w:t>
+      </w:r>
+      <w:hyperlink r:id="rId31" w:history="1">
+        <w:r>
+          <w:rPr>
+            <w:rStyle w:val="Hyperlink"/>
+          </w:rPr>
+          <w:t>https://app.biginterview.com/s/4f1286115e</w:t>
+        </w:r>
+      </w:hyperlink>
+      <w:r>
+        <w:t xml:space="preserve"> </w:t>
+      </w:r>
+    </w:p>
+    <w:p>
+      <w:pPr>
+        <w:tabs>
+          <w:tab w:val="left" w:pos="6440"/>
+        </w:tabs>
         <w:rPr>
           <w:rFonts w:ascii="Arial" w:hAnsi="Arial" w:cs="Arial"/>
           <w:color w:val="1F314A"/>
           <w:shd w:val="clear" w:color="auto" w:fill="F2F7FE"/>
         </w:rPr>
-        <w:t>ow that I am ready for a new role</w:t>
-      </w:r>
-      <w:r>
+      </w:pPr>
+    </w:p>
+    <w:p>
+      <w:pPr>
+        <w:tabs>
+          <w:tab w:val="left" w:pos="6440"/>
+        </w:tabs>
         <w:rPr>
           <w:rFonts w:ascii="Arial" w:hAnsi="Arial" w:cs="Arial"/>
           <w:color w:val="1F314A"/>
           <w:shd w:val="clear" w:color="auto" w:fill="F2F7FE"/>
         </w:rPr>
-        <w:t xml:space="preserve">, </w:t>
-      </w:r>
-      <w:r>
+      </w:pPr>
+    </w:p>
+    <w:p>
+      <w:pPr>
+        <w:tabs>
+          <w:tab w:val="left" w:pos="6440"/>
+        </w:tabs>
         <w:rPr>
           <w:rFonts w:ascii="Arial" w:hAnsi="Arial" w:cs="Arial"/>
           <w:color w:val="1F314A"/>
           <w:shd w:val="clear" w:color="auto" w:fill="F2F7FE"/>
         </w:rPr>
-        <w:t>this position excites me.</w:t>
-      </w:r>
-    </w:p>
-    <w:p>
-      <w:pPr>
-        <w:tabs>
-          <w:tab w:val="left" w:pos="6440"/>
-        </w:tabs>
-        <w:rPr>
-          <w:rFonts w:asciiTheme="minorHAnsi" w:hAnsiTheme="minorHAnsi"/>
-          <w:color w:val="000000" w:themeColor="text1"/>
-        </w:rPr>
-      </w:pPr>
-    </w:p>
-    <w:p>
-      <w:pPr>
-        <w:pBdr>
-          <w:bottom w:val="single" w:sz="6" w:space="1" w:color="auto"/>
-        </w:pBdr>
-        <w:tabs>
-          <w:tab w:val="left" w:pos="6440"/>
-        </w:tabs>
-        <w:rPr>
-          <w:rFonts w:asciiTheme="minorHAnsi" w:hAnsiTheme="minorHAnsi"/>
-          <w:color w:val="000000" w:themeColor="text1"/>
-        </w:rPr>
-      </w:pPr>
-    </w:p>
-    <w:p>
-      <w:pPr>
-        <w:tabs>
-          <w:tab w:val="left" w:pos="6440"/>
-        </w:tabs>
-        <w:rPr>
-          <w:rFonts w:asciiTheme="minorHAnsi" w:hAnsiTheme="minorHAnsi"/>
-          <w:color w:val="000000" w:themeColor="text1"/>
-        </w:rPr>
-      </w:pPr>
-    </w:p>
-    <w:p>
-      <w:pPr>
-        <w:pStyle w:val="ListParagraph"/>
-        <w:numPr>
-          <w:ilvl w:val="0"/>
-          <w:numId w:val="1"/>
-        </w:numPr>
-        <w:rPr>
-          <w:rFonts w:asciiTheme="minorHAnsi" w:eastAsia="Batang" w:hAnsiTheme="minorHAnsi" w:cstheme="minorHAnsi"/>
-          <w:b/>
-          <w:bCs/>
-          <w:sz w:val="28"/>
-          <w:szCs w:val="28"/>
-        </w:rPr>
-      </w:pPr>
-      <w:r>
-        <w:rPr>
-          <w:rFonts w:asciiTheme="minorHAnsi" w:eastAsia="Batang" w:hAnsiTheme="minorHAnsi" w:cstheme="minorHAnsi"/>
-          <w:b/>
-          <w:bCs/>
-          <w:sz w:val="28"/>
-          <w:szCs w:val="28"/>
-        </w:rPr>
-        <w:t>Why do you want to work here?</w:t>
-      </w:r>
-    </w:p>
-    <w:p>
-      <w:pPr>
-        <w:pStyle w:val="ListParagraph"/>
-        <w:numPr>
-          <w:ilvl w:val="1"/>
-          <w:numId w:val="2"/>
-        </w:numPr>
-        <w:rPr>
-          <w:rFonts w:asciiTheme="minorHAnsi" w:eastAsia="Batang" w:hAnsiTheme="minorHAnsi" w:cstheme="minorHAnsi"/>
-        </w:rPr>
-      </w:pPr>
-      <w:r>
-        <w:rPr>
-          <w:rFonts w:asciiTheme="minorHAnsi" w:eastAsia="Batang" w:hAnsiTheme="minorHAnsi" w:cstheme="minorHAnsi"/>
-        </w:rPr>
-        <w:t>You need to be ready to sell them</w:t>
-      </w:r>
-    </w:p>
-    <w:p>
-      <w:pPr>
-        <w:pStyle w:val="ListParagraph"/>
-        <w:numPr>
-          <w:ilvl w:val="2"/>
-          <w:numId w:val="2"/>
-        </w:numPr>
-        <w:rPr>
-          <w:rFonts w:asciiTheme="minorHAnsi" w:eastAsia="Batang" w:hAnsiTheme="minorHAnsi" w:cstheme="minorHAnsi"/>
-        </w:rPr>
-      </w:pPr>
-      <w:r>
-        <w:rPr>
-          <w:rFonts w:asciiTheme="minorHAnsi" w:eastAsia="Batang" w:hAnsiTheme="minorHAnsi" w:cstheme="minorHAnsi"/>
-        </w:rPr>
-        <w:t>Why you are motivated, qualified, and the best hire that they can make</w:t>
-      </w:r>
-    </w:p>
-    <w:p>
-      <w:pPr>
-        <w:pStyle w:val="ListParagraph"/>
-        <w:numPr>
-          <w:ilvl w:val="2"/>
-          <w:numId w:val="2"/>
-        </w:numPr>
-        <w:rPr>
-          <w:rFonts w:asciiTheme="minorHAnsi" w:eastAsia="Batang" w:hAnsiTheme="minorHAnsi" w:cstheme="minorHAnsi"/>
-        </w:rPr>
-      </w:pPr>
-      <w:r>
-        <w:rPr>
-          <w:rFonts w:asciiTheme="minorHAnsi" w:eastAsia="Batang" w:hAnsiTheme="minorHAnsi" w:cstheme="minorHAnsi"/>
-        </w:rPr>
-        <w:t>They want to feel that you really want the position</w:t>
-      </w:r>
-    </w:p>
-    <w:p>
-      <w:pPr>
-        <w:pStyle w:val="ListParagraph"/>
-        <w:numPr>
-          <w:ilvl w:val="1"/>
-          <w:numId w:val="2"/>
-        </w:numPr>
-        <w:rPr>
-          <w:rFonts w:asciiTheme="minorHAnsi" w:eastAsia="Batang" w:hAnsiTheme="minorHAnsi" w:cstheme="minorHAnsi"/>
-          <w:b/>
-          <w:bCs/>
-          <w:sz w:val="28"/>
-          <w:szCs w:val="28"/>
-        </w:rPr>
-      </w:pPr>
-      <w:r>
-        <w:rPr>
-          <w:rFonts w:asciiTheme="minorHAnsi" w:eastAsia="Batang" w:hAnsiTheme="minorHAnsi" w:cstheme="minorHAnsi"/>
-        </w:rPr>
-        <w:t xml:space="preserve">They want to know that you are </w:t>
-      </w:r>
-      <w:r>
-        <w:rPr>
-          <w:rFonts w:asciiTheme="minorHAnsi" w:eastAsia="Batang" w:hAnsiTheme="minorHAnsi" w:cstheme="minorHAnsi"/>
-          <w:b/>
-          <w:bCs/>
-        </w:rPr>
-        <w:t>excited about this position and this company in particular</w:t>
-      </w:r>
-      <w:r>
-        <w:rPr>
-          <w:rFonts w:asciiTheme="minorHAnsi" w:eastAsia="Batang" w:hAnsiTheme="minorHAnsi" w:cstheme="minorHAnsi"/>
-        </w:rPr>
-        <w:t xml:space="preserve">. </w:t>
-      </w:r>
-      <w:r>
-        <w:rPr>
-          <w:rFonts w:asciiTheme="minorHAnsi" w:eastAsia="Batang" w:hAnsiTheme="minorHAnsi" w:cstheme="minorHAnsi"/>
-          <w:b/>
-          <w:bCs/>
-        </w:rPr>
-        <w:t>It’s the perfect next step for you in your career.</w:t>
-      </w:r>
-    </w:p>
-    <w:p>
-      <w:pPr>
-        <w:pStyle w:val="ListParagraph"/>
-        <w:numPr>
-          <w:ilvl w:val="2"/>
-          <w:numId w:val="2"/>
-        </w:numPr>
-        <w:rPr>
-          <w:rFonts w:asciiTheme="minorHAnsi" w:eastAsia="Batang" w:hAnsiTheme="minorHAnsi" w:cstheme="minorHAnsi"/>
-          <w:b/>
-          <w:bCs/>
-          <w:sz w:val="28"/>
-          <w:szCs w:val="28"/>
-        </w:rPr>
-      </w:pPr>
-      <w:r>
-        <w:rPr>
-          <w:rFonts w:asciiTheme="minorHAnsi" w:eastAsia="Batang" w:hAnsiTheme="minorHAnsi" w:cstheme="minorHAnsi"/>
-          <w:b/>
-          <w:bCs/>
-        </w:rPr>
-        <w:t>It’s like dating</w:t>
-      </w:r>
-    </w:p>
-    <w:p>
-      <w:pPr>
-        <w:pStyle w:val="ListParagraph"/>
-        <w:numPr>
-          <w:ilvl w:val="1"/>
-          <w:numId w:val="2"/>
-        </w:numPr>
-        <w:rPr>
-          <w:rFonts w:asciiTheme="minorHAnsi" w:eastAsia="Batang" w:hAnsiTheme="minorHAnsi" w:cstheme="minorHAnsi"/>
-          <w:b/>
-          <w:bCs/>
-        </w:rPr>
-      </w:pPr>
-      <w:r>
-        <w:rPr>
-          <w:rFonts w:asciiTheme="minorHAnsi" w:eastAsia="Batang" w:hAnsiTheme="minorHAnsi" w:cstheme="minorHAnsi"/>
-        </w:rPr>
-        <w:t>Two key components</w:t>
-      </w:r>
-    </w:p>
-    <w:p>
-      <w:pPr>
-        <w:pStyle w:val="ListParagraph"/>
-        <w:numPr>
-          <w:ilvl w:val="2"/>
-          <w:numId w:val="2"/>
-        </w:numPr>
-        <w:rPr>
-          <w:rFonts w:asciiTheme="minorHAnsi" w:eastAsia="Batang" w:hAnsiTheme="minorHAnsi" w:cstheme="minorHAnsi"/>
-          <w:b/>
-          <w:bCs/>
-        </w:rPr>
-      </w:pPr>
-      <w:r>
-        <w:rPr>
-          <w:rFonts w:asciiTheme="minorHAnsi" w:eastAsia="Batang" w:hAnsiTheme="minorHAnsi" w:cstheme="minorHAnsi"/>
-        </w:rPr>
-        <w:t>Why are you interested in working for this organization?</w:t>
-      </w:r>
-    </w:p>
-    <w:p>
-      <w:pPr>
-        <w:pStyle w:val="ListParagraph"/>
-        <w:numPr>
-          <w:ilvl w:val="2"/>
-          <w:numId w:val="2"/>
-        </w:numPr>
-        <w:rPr>
-          <w:rFonts w:asciiTheme="minorHAnsi" w:eastAsia="Batang" w:hAnsiTheme="minorHAnsi" w:cstheme="minorHAnsi"/>
-          <w:b/>
-          <w:bCs/>
-        </w:rPr>
-      </w:pPr>
-      <w:r>
-        <w:rPr>
-          <w:rFonts w:asciiTheme="minorHAnsi" w:eastAsia="Batang" w:hAnsiTheme="minorHAnsi" w:cstheme="minorHAnsi"/>
-        </w:rPr>
-        <w:t>Why is this particular position appealing?</w:t>
-      </w:r>
-    </w:p>
-    <w:p>
-      <w:pPr>
-        <w:pStyle w:val="ListParagraph"/>
-        <w:numPr>
-          <w:ilvl w:val="1"/>
-          <w:numId w:val="2"/>
-        </w:numPr>
-        <w:rPr>
-          <w:rFonts w:asciiTheme="minorHAnsi" w:eastAsia="Batang" w:hAnsiTheme="minorHAnsi" w:cstheme="minorHAnsi"/>
-          <w:b/>
-          <w:bCs/>
-        </w:rPr>
-      </w:pPr>
-      <w:r>
-        <w:rPr>
-          <w:rFonts w:asciiTheme="minorHAnsi" w:eastAsia="Batang" w:hAnsiTheme="minorHAnsi" w:cstheme="minorHAnsi"/>
-        </w:rPr>
-        <w:t xml:space="preserve">If it’s too </w:t>
-      </w:r>
-      <w:proofErr w:type="gramStart"/>
-      <w:r>
-        <w:rPr>
-          <w:rFonts w:asciiTheme="minorHAnsi" w:eastAsia="Batang" w:hAnsiTheme="minorHAnsi" w:cstheme="minorHAnsi"/>
-        </w:rPr>
-        <w:t>general</w:t>
-      </w:r>
-      <w:proofErr w:type="gramEnd"/>
-      <w:r>
-        <w:rPr>
-          <w:rFonts w:asciiTheme="minorHAnsi" w:eastAsia="Batang" w:hAnsiTheme="minorHAnsi" w:cstheme="minorHAnsi"/>
-        </w:rPr>
-        <w:t xml:space="preserve"> </w:t>
-      </w:r>
-      <w:r>
-        <w:rPr>
-          <w:rFonts w:asciiTheme="minorHAnsi" w:eastAsia="Batang" w:hAnsiTheme="minorHAnsi" w:cstheme="minorHAnsi"/>
-        </w:rPr>
-        <w:sym w:font="Wingdings" w:char="F0E0"/>
-      </w:r>
-      <w:r>
-        <w:rPr>
-          <w:rFonts w:asciiTheme="minorHAnsi" w:eastAsia="Batang" w:hAnsiTheme="minorHAnsi" w:cstheme="minorHAnsi"/>
-        </w:rPr>
-        <w:t xml:space="preserve"> it sounds like you don’t care</w:t>
-      </w:r>
-    </w:p>
-    <w:p>
-      <w:pPr>
-        <w:pStyle w:val="ListParagraph"/>
-        <w:numPr>
-          <w:ilvl w:val="1"/>
-          <w:numId w:val="2"/>
-        </w:numPr>
-        <w:rPr>
-          <w:rFonts w:asciiTheme="minorHAnsi" w:eastAsia="Batang" w:hAnsiTheme="minorHAnsi" w:cstheme="minorHAnsi"/>
-        </w:rPr>
-      </w:pPr>
-      <w:r>
-        <w:rPr>
-          <w:rFonts w:asciiTheme="minorHAnsi" w:eastAsia="Batang" w:hAnsiTheme="minorHAnsi" w:cstheme="minorHAnsi"/>
-        </w:rPr>
-        <w:t>Finding if you are fit for this position</w:t>
-      </w:r>
-    </w:p>
-    <w:p>
-      <w:pPr>
-        <w:pStyle w:val="ListParagraph"/>
-        <w:numPr>
-          <w:ilvl w:val="2"/>
-          <w:numId w:val="2"/>
-        </w:numPr>
-        <w:rPr>
-          <w:rFonts w:asciiTheme="minorHAnsi" w:eastAsia="Batang" w:hAnsiTheme="minorHAnsi" w:cstheme="minorHAnsi"/>
-          <w:b/>
-          <w:bCs/>
-        </w:rPr>
-      </w:pPr>
-      <w:r>
-        <w:rPr>
-          <w:rFonts w:asciiTheme="minorHAnsi" w:eastAsia="Batang" w:hAnsiTheme="minorHAnsi" w:cstheme="minorHAnsi"/>
-          <w:b/>
-          <w:bCs/>
-        </w:rPr>
-        <w:t>Key</w:t>
-      </w:r>
-      <w:r>
-        <w:rPr>
-          <w:rFonts w:asciiTheme="minorHAnsi" w:eastAsia="Batang" w:hAnsiTheme="minorHAnsi" w:cstheme="minorHAnsi"/>
-        </w:rPr>
-        <w:t>: it’s all about analyzing job description</w:t>
-      </w:r>
-    </w:p>
-    <w:p>
-      <w:pPr>
-        <w:tabs>
-          <w:tab w:val="left" w:pos="6440"/>
-        </w:tabs>
-        <w:rPr>
-          <w:rFonts w:asciiTheme="minorHAnsi" w:hAnsiTheme="minorHAnsi"/>
-          <w:color w:val="000000" w:themeColor="text1"/>
-        </w:rPr>
-      </w:pPr>
-    </w:p>
-    <w:p>
-      <w:pPr>
-        <w:tabs>
-          <w:tab w:val="left" w:pos="3860"/>
-        </w:tabs>
-        <w:rPr>
-          <w:rFonts w:asciiTheme="minorHAnsi" w:eastAsia="Batang" w:hAnsiTheme="minorHAnsi" w:cstheme="minorHAnsi"/>
-        </w:rPr>
-      </w:pPr>
-      <w:r>
-        <w:rPr>
-          <w:rFonts w:asciiTheme="minorHAnsi" w:eastAsia="Batang" w:hAnsiTheme="minorHAnsi" w:cstheme="minorHAnsi"/>
-        </w:rPr>
-        <w:t>Example</w:t>
-      </w:r>
-    </w:p>
-    <w:p>
-      <w:pPr>
-        <w:tabs>
-          <w:tab w:val="left" w:pos="3860"/>
-        </w:tabs>
-        <w:rPr>
-          <w:rFonts w:asciiTheme="minorHAnsi" w:eastAsia="Batang" w:hAnsiTheme="minorHAnsi" w:cstheme="minorHAnsi"/>
-        </w:rPr>
-      </w:pPr>
-    </w:p>
-    <w:p>
-      <w:pPr>
-        <w:tabs>
-          <w:tab w:val="left" w:pos="3860"/>
-        </w:tabs>
-        <w:rPr>
-          <w:rFonts w:asciiTheme="minorHAnsi" w:eastAsia="Batang" w:hAnsiTheme="minorHAnsi" w:cstheme="minorHAnsi"/>
-        </w:rPr>
-      </w:pPr>
-      <w:proofErr w:type="gramStart"/>
-      <w:r>
-        <w:rPr>
-          <w:rFonts w:asciiTheme="minorHAnsi" w:eastAsia="Batang" w:hAnsiTheme="minorHAnsi" w:cstheme="minorHAnsi"/>
-        </w:rPr>
-        <w:t>Well</w:t>
-      </w:r>
-      <w:proofErr w:type="gramEnd"/>
-      <w:r>
-        <w:rPr>
-          <w:rFonts w:asciiTheme="minorHAnsi" w:eastAsia="Batang" w:hAnsiTheme="minorHAnsi" w:cstheme="minorHAnsi"/>
-        </w:rPr>
-        <w:t xml:space="preserve"> the J.P Morgan reputation is certainly a factor. I’d be proud to work for a company with such a long history of leadership in the industry. </w:t>
-      </w:r>
-      <w:proofErr w:type="gramStart"/>
-      <w:r>
-        <w:rPr>
-          <w:rFonts w:asciiTheme="minorHAnsi" w:eastAsia="Batang" w:hAnsiTheme="minorHAnsi" w:cstheme="minorHAnsi"/>
-        </w:rPr>
-        <w:t>Also</w:t>
-      </w:r>
-      <w:proofErr w:type="gramEnd"/>
-      <w:r>
-        <w:rPr>
-          <w:rFonts w:asciiTheme="minorHAnsi" w:eastAsia="Batang" w:hAnsiTheme="minorHAnsi" w:cstheme="minorHAnsi"/>
-        </w:rPr>
-        <w:t xml:space="preserve"> a good friend of the family has been working in corporate finance at J.P Morgan for the last two years.</w:t>
-      </w:r>
-    </w:p>
-    <w:p>
-      <w:pPr>
-        <w:tabs>
-          <w:tab w:val="left" w:pos="3860"/>
-        </w:tabs>
-        <w:rPr>
-          <w:rFonts w:asciiTheme="minorHAnsi" w:eastAsia="Batang" w:hAnsiTheme="minorHAnsi" w:cstheme="minorHAnsi"/>
-        </w:rPr>
-      </w:pPr>
-    </w:p>
-    <w:p>
-      <w:pPr>
-        <w:tabs>
-          <w:tab w:val="left" w:pos="3860"/>
-        </w:tabs>
-        <w:rPr>
-          <w:rFonts w:asciiTheme="minorHAnsi" w:eastAsia="Batang" w:hAnsiTheme="minorHAnsi" w:cstheme="minorHAnsi"/>
-        </w:rPr>
-      </w:pPr>
-    </w:p>
-    <w:p>
-      <w:pPr>
-        <w:tabs>
-          <w:tab w:val="left" w:pos="3860"/>
-        </w:tabs>
-        <w:rPr>
-          <w:rFonts w:asciiTheme="minorHAnsi" w:eastAsia="Batang" w:hAnsiTheme="minorHAnsi" w:cstheme="minorHAnsi"/>
-        </w:rPr>
-      </w:pPr>
-    </w:p>
-    <w:p>
-      <w:pPr>
-        <w:pStyle w:val="ListParagraph"/>
-        <w:numPr>
-          <w:ilvl w:val="0"/>
-          <w:numId w:val="6"/>
-        </w:numPr>
-        <w:tabs>
-          <w:tab w:val="left" w:pos="3860"/>
-        </w:tabs>
-        <w:rPr>
-          <w:rFonts w:asciiTheme="minorHAnsi" w:eastAsia="Batang" w:hAnsiTheme="minorHAnsi" w:cstheme="minorHAnsi"/>
-        </w:rPr>
-      </w:pPr>
-      <w:r>
-        <w:rPr>
-          <w:rFonts w:asciiTheme="minorHAnsi" w:eastAsia="Batang" w:hAnsiTheme="minorHAnsi" w:cstheme="minorHAnsi"/>
-        </w:rPr>
-        <w:t>They really want to hire someone who wants to be there</w:t>
-      </w:r>
-    </w:p>
-    <w:p>
-      <w:pPr>
-        <w:tabs>
-          <w:tab w:val="left" w:pos="3860"/>
-        </w:tabs>
-        <w:rPr>
-          <w:rFonts w:asciiTheme="minorHAnsi" w:eastAsia="Batang" w:hAnsiTheme="minorHAnsi" w:cstheme="minorHAnsi"/>
-        </w:rPr>
-      </w:pPr>
-    </w:p>
-    <w:p>
-      <w:pPr>
-        <w:tabs>
-          <w:tab w:val="left" w:pos="3860"/>
-        </w:tabs>
-        <w:rPr>
-          <w:rFonts w:asciiTheme="minorHAnsi" w:eastAsia="Batang" w:hAnsiTheme="minorHAnsi" w:cstheme="minorHAnsi"/>
-        </w:rPr>
-      </w:pPr>
-    </w:p>
-    <w:p>
-      <w:pPr>
-        <w:tabs>
-          <w:tab w:val="left" w:pos="3860"/>
-        </w:tabs>
-        <w:rPr>
-          <w:rFonts w:asciiTheme="minorHAnsi" w:eastAsia="Batang" w:hAnsiTheme="minorHAnsi" w:cstheme="minorHAnsi"/>
-        </w:rPr>
-      </w:pPr>
-      <w:r>
-        <w:rPr>
-          <w:rFonts w:asciiTheme="minorHAnsi" w:eastAsia="Batang" w:hAnsiTheme="minorHAnsi" w:cstheme="minorHAnsi"/>
-        </w:rPr>
-        <w:t>Example 2</w:t>
-      </w:r>
-    </w:p>
-    <w:p>
-      <w:pPr>
-        <w:tabs>
-          <w:tab w:val="left" w:pos="3860"/>
-        </w:tabs>
-        <w:rPr>
-          <w:rFonts w:asciiTheme="minorHAnsi" w:eastAsia="Batang" w:hAnsiTheme="minorHAnsi" w:cstheme="minorHAnsi"/>
-        </w:rPr>
-      </w:pPr>
-    </w:p>
-    <w:p>
-      <w:pPr>
-        <w:tabs>
-          <w:tab w:val="left" w:pos="3860"/>
-        </w:tabs>
-        <w:rPr>
-          <w:rFonts w:asciiTheme="minorHAnsi" w:eastAsia="Batang" w:hAnsiTheme="minorHAnsi" w:cstheme="minorHAnsi"/>
-          <w:b/>
-          <w:bCs/>
-        </w:rPr>
-      </w:pPr>
-      <w:r>
-        <w:rPr>
-          <w:rFonts w:asciiTheme="minorHAnsi" w:eastAsia="Batang" w:hAnsiTheme="minorHAnsi" w:cstheme="minorHAnsi"/>
-        </w:rPr>
-        <w:lastRenderedPageBreak/>
-        <w:t xml:space="preserve">I feel that my proven track record leading multi-functional teams make me excellent match for these job requirements. Also, the role excites me because the idea of helping to develop cutting-edge software products. </w:t>
-      </w:r>
-      <w:r>
-        <w:rPr>
-          <w:rFonts w:asciiTheme="minorHAnsi" w:eastAsia="Batang" w:hAnsiTheme="minorHAnsi" w:cstheme="minorHAnsi"/>
-          <w:b/>
-          <w:bCs/>
-        </w:rPr>
-        <w:t>I know how to deliver results from day one. (how she can bring value to the company)</w:t>
-      </w:r>
-    </w:p>
-    <w:p>
-      <w:pPr>
-        <w:tabs>
-          <w:tab w:val="left" w:pos="6440"/>
-        </w:tabs>
-        <w:rPr>
-          <w:rFonts w:asciiTheme="minorHAnsi" w:hAnsiTheme="minorHAnsi"/>
-          <w:color w:val="000000" w:themeColor="text1"/>
-        </w:rPr>
-      </w:pPr>
-    </w:p>
-    <w:p>
-      <w:pPr>
-        <w:tabs>
-          <w:tab w:val="left" w:pos="6440"/>
-        </w:tabs>
-        <w:rPr>
-          <w:rFonts w:asciiTheme="minorHAnsi" w:hAnsiTheme="minorHAnsi"/>
-          <w:color w:val="000000" w:themeColor="text1"/>
-        </w:rPr>
-      </w:pPr>
-    </w:p>
-    <w:p>
-      <w:pPr>
-        <w:pBdr>
-          <w:bottom w:val="single" w:sz="6" w:space="1" w:color="auto"/>
-        </w:pBdr>
-        <w:tabs>
-          <w:tab w:val="left" w:pos="6440"/>
-        </w:tabs>
-        <w:rPr>
-          <w:rFonts w:asciiTheme="minorHAnsi" w:hAnsiTheme="minorHAnsi"/>
-          <w:color w:val="000000" w:themeColor="text1"/>
-        </w:rPr>
-      </w:pPr>
-    </w:p>
-    <w:p>
-      <w:pPr>
-        <w:tabs>
-          <w:tab w:val="left" w:pos="6440"/>
-        </w:tabs>
-        <w:rPr>
-          <w:rFonts w:asciiTheme="minorHAnsi" w:hAnsiTheme="minorHAnsi"/>
-          <w:color w:val="000000" w:themeColor="text1"/>
-        </w:rPr>
-      </w:pPr>
-    </w:p>
-    <w:p>
-      <w:pPr>
-        <w:tabs>
-          <w:tab w:val="left" w:pos="6440"/>
-        </w:tabs>
-        <w:rPr>
-          <w:rFonts w:asciiTheme="minorHAnsi" w:hAnsiTheme="minorHAnsi"/>
-          <w:b/>
-          <w:bCs/>
-          <w:color w:val="000000" w:themeColor="text1"/>
-        </w:rPr>
-      </w:pPr>
-      <w:r>
-        <w:rPr>
-          <w:rFonts w:asciiTheme="minorHAnsi" w:hAnsiTheme="minorHAnsi"/>
-          <w:b/>
-          <w:bCs/>
-          <w:color w:val="000000" w:themeColor="text1"/>
-        </w:rPr>
-        <w:t>Why do you want to be here?</w:t>
-      </w:r>
-    </w:p>
-    <w:p>
-      <w:pPr>
-        <w:tabs>
-          <w:tab w:val="left" w:pos="6440"/>
-        </w:tabs>
+      </w:pPr>
+      <w:r>
         <w:rPr>
           <w:rFonts w:ascii="Arial" w:hAnsi="Arial" w:cs="Arial"/>
           <w:color w:val="1F314A"/>
           <w:shd w:val="clear" w:color="auto" w:fill="F2F7FE"/>
         </w:rPr>
-      </w:pPr>
+        <w:t>I love company’s culture</w:t>
+      </w:r>
     </w:p>
     <w:p>
       <w:pPr>
@@ -14147,10 +13246,18 @@
           <w:sz w:val="30"/>
           <w:szCs w:val="30"/>
         </w:rPr>
-        <w:t xml:space="preserve">No </w:t>
-      </w:r>
-      <w:proofErr w:type="spellStart"/>
-      <w:r>
+        <w:t>No Bull$hit</w:t>
+      </w:r>
+    </w:p>
+    <w:p>
+      <w:pPr>
+        <w:numPr>
+          <w:ilvl w:val="0"/>
+          <w:numId w:val="22"/>
+        </w:numPr>
+        <w:shd w:val="clear" w:color="auto" w:fill="FFFFFF"/>
+        <w:spacing w:before="100" w:beforeAutospacing="1" w:after="100" w:afterAutospacing="1"/>
+        <w:ind w:left="1170"/>
         <w:rPr>
           <w:rFonts w:ascii="Helvetica Neue" w:hAnsi="Helvetica Neue"/>
           <w:color w:val="242424"/>
@@ -14158,19 +13265,8 @@
           <w:sz w:val="30"/>
           <w:szCs w:val="30"/>
         </w:rPr>
-        <w:t>Bull$hit</w:t>
-      </w:r>
-      <w:proofErr w:type="spellEnd"/>
-    </w:p>
-    <w:p>
-      <w:pPr>
-        <w:numPr>
-          <w:ilvl w:val="0"/>
-          <w:numId w:val="22"/>
-        </w:numPr>
-        <w:shd w:val="clear" w:color="auto" w:fill="FFFFFF"/>
-        <w:spacing w:before="100" w:beforeAutospacing="1" w:after="100" w:afterAutospacing="1"/>
-        <w:ind w:left="1170"/>
+      </w:pPr>
+      <w:r>
         <w:rPr>
           <w:rFonts w:ascii="Helvetica Neue" w:hAnsi="Helvetica Neue"/>
           <w:color w:val="242424"/>
@@ -14178,8 +13274,18 @@
           <w:sz w:val="30"/>
           <w:szCs w:val="30"/>
         </w:rPr>
-      </w:pPr>
-      <w:r>
+        <w:t>No A$$holes</w:t>
+      </w:r>
+    </w:p>
+    <w:p>
+      <w:pPr>
+        <w:numPr>
+          <w:ilvl w:val="0"/>
+          <w:numId w:val="22"/>
+        </w:numPr>
+        <w:shd w:val="clear" w:color="auto" w:fill="FFFFFF"/>
+        <w:spacing w:before="100" w:beforeAutospacing="1" w:after="100" w:afterAutospacing="1"/>
+        <w:ind w:left="1170"/>
         <w:rPr>
           <w:rFonts w:ascii="Helvetica Neue" w:hAnsi="Helvetica Neue"/>
           <w:color w:val="242424"/>
@@ -14187,18 +13293,8 @@
           <w:sz w:val="30"/>
           <w:szCs w:val="30"/>
         </w:rPr>
-        <w:t>No A$$holes</w:t>
-      </w:r>
-    </w:p>
-    <w:p>
-      <w:pPr>
-        <w:numPr>
-          <w:ilvl w:val="0"/>
-          <w:numId w:val="22"/>
-        </w:numPr>
-        <w:shd w:val="clear" w:color="auto" w:fill="FFFFFF"/>
-        <w:spacing w:before="100" w:beforeAutospacing="1" w:after="100" w:afterAutospacing="1"/>
-        <w:ind w:left="1170"/>
+      </w:pPr>
+      <w:r>
         <w:rPr>
           <w:rFonts w:ascii="Helvetica Neue" w:hAnsi="Helvetica Neue"/>
           <w:color w:val="242424"/>
@@ -14206,15 +13302,6 @@
           <w:sz w:val="30"/>
           <w:szCs w:val="30"/>
         </w:rPr>
-      </w:pPr>
-      <w:r>
-        <w:rPr>
-          <w:rFonts w:ascii="Helvetica Neue" w:hAnsi="Helvetica Neue"/>
-          <w:color w:val="242424"/>
-          <w:spacing w:val="3"/>
-          <w:sz w:val="30"/>
-          <w:szCs w:val="30"/>
-        </w:rPr>
         <w:t>No internal work Politics</w:t>
       </w:r>
     </w:p>
@@ -14245,17 +13332,9 @@
     </w:p>
     <w:p>
       <w:r>
-        <w:t xml:space="preserve">First </w:t>
-      </w:r>
-      <w:proofErr w:type="gramStart"/>
-      <w:r>
-        <w:t>Practice :</w:t>
-      </w:r>
-      <w:proofErr w:type="gramEnd"/>
-      <w:r>
-        <w:t xml:space="preserve"> </w:t>
-      </w:r>
-      <w:hyperlink r:id="rId31" w:history="1">
+        <w:t xml:space="preserve">First Practice : </w:t>
+      </w:r>
+      <w:hyperlink r:id="rId32" w:history="1">
         <w:r>
           <w:rPr>
             <w:rStyle w:val="Hyperlink"/>
@@ -14271,7 +13350,7 @@
       <w:r>
         <w:t xml:space="preserve">Second Practice: </w:t>
       </w:r>
-      <w:hyperlink r:id="rId32" w:history="1">
+      <w:hyperlink r:id="rId33" w:history="1">
         <w:r>
           <w:rPr>
             <w:rStyle w:val="Hyperlink"/>
@@ -14307,6 +13386,7 @@
           <w:rFonts w:asciiTheme="minorHAnsi" w:eastAsia="Batang" w:hAnsiTheme="minorHAnsi" w:cstheme="minorHAnsi"/>
           <w:color w:val="333333"/>
         </w:rPr>
+        <w:lastRenderedPageBreak/>
         <w:t>I want to be a part of the company’s mission of making the global trades happen.</w:t>
       </w:r>
       <w:r>
@@ -14325,55 +13405,7 @@
           <w:rFonts w:asciiTheme="minorHAnsi" w:eastAsia="Batang" w:hAnsiTheme="minorHAnsi" w:cstheme="minorHAnsi"/>
           <w:color w:val="333333"/>
         </w:rPr>
-        <w:t xml:space="preserve">I understand how painful the process is for retailers and producers to find suppliers and distributers to fill their needs and serve customers. And I understand how more frustrating it is when </w:t>
-      </w:r>
-      <w:proofErr w:type="spellStart"/>
-      <w:r>
-        <w:rPr>
-          <w:rFonts w:asciiTheme="minorHAnsi" w:eastAsia="Batang" w:hAnsiTheme="minorHAnsi" w:cstheme="minorHAnsi"/>
-          <w:color w:val="333333"/>
-        </w:rPr>
-        <w:t>unexpectancies</w:t>
-      </w:r>
-      <w:proofErr w:type="spellEnd"/>
-      <w:r>
-        <w:rPr>
-          <w:rFonts w:asciiTheme="minorHAnsi" w:eastAsia="Batang" w:hAnsiTheme="minorHAnsi" w:cstheme="minorHAnsi"/>
-          <w:color w:val="333333"/>
-        </w:rPr>
-        <w:t xml:space="preserve"> occur such as trade wars and COVID-19 that cause them to find alternatives. As an individual who eats cereal produced by </w:t>
-      </w:r>
-      <w:proofErr w:type="spellStart"/>
-      <w:r>
-        <w:rPr>
-          <w:rFonts w:asciiTheme="minorHAnsi" w:eastAsia="Batang" w:hAnsiTheme="minorHAnsi" w:cstheme="minorHAnsi"/>
-          <w:color w:val="333333"/>
-        </w:rPr>
-        <w:t>Kellog</w:t>
-      </w:r>
-      <w:proofErr w:type="spellEnd"/>
-      <w:r>
-        <w:rPr>
-          <w:rFonts w:asciiTheme="minorHAnsi" w:eastAsia="Batang" w:hAnsiTheme="minorHAnsi" w:cstheme="minorHAnsi"/>
-          <w:color w:val="333333"/>
-        </w:rPr>
-        <w:t xml:space="preserve">, Bananas from Dole, and Nesquik from </w:t>
-      </w:r>
-      <w:proofErr w:type="spellStart"/>
-      <w:r>
-        <w:rPr>
-          <w:rFonts w:asciiTheme="minorHAnsi" w:eastAsia="Batang" w:hAnsiTheme="minorHAnsi" w:cstheme="minorHAnsi"/>
-          <w:color w:val="333333"/>
-        </w:rPr>
-        <w:t>Nestie</w:t>
-      </w:r>
-      <w:proofErr w:type="spellEnd"/>
-      <w:r>
-        <w:rPr>
-          <w:rFonts w:asciiTheme="minorHAnsi" w:eastAsia="Batang" w:hAnsiTheme="minorHAnsi" w:cstheme="minorHAnsi"/>
-          <w:color w:val="333333"/>
-        </w:rPr>
-        <w:t xml:space="preserve"> purchased at Walmart, I want to be a part of the company’s goal to operate, improve and safeguard the global trade system, so at the end, my family can have their daily needs met.</w:t>
+        <w:t>I understand how painful the process is for retailers and producers to find suppliers and distributers to fill their needs and serve customers. And I understand how more frustrating it is when unexpectancies occur such as trade wars and COVID-19 that cause them to find alternatives. As an individual who eats cereal produced by Kellog, Bananas from Dole, and Nesquik from Nestie purchased at Walmart, I want to be a part of the company’s goal to operate, improve and safeguard the global trade system, so at the end, my family can have their daily needs met.</w:t>
       </w:r>
     </w:p>
     <w:p>
@@ -14400,26 +13432,7 @@
           <w:sz w:val="28"/>
           <w:szCs w:val="28"/>
         </w:rPr>
-        <w:t xml:space="preserve">I am motivated by the feeling of overcoming challenges and creating a program that not only works but loved by clients. For example, when I was working at </w:t>
-      </w:r>
-      <w:proofErr w:type="spellStart"/>
-      <w:r>
-        <w:rPr>
-          <w:rFonts w:asciiTheme="minorHAnsi" w:hAnsiTheme="minorHAnsi" w:cstheme="minorHAnsi"/>
-          <w:sz w:val="28"/>
-          <w:szCs w:val="28"/>
-        </w:rPr>
-        <w:lastRenderedPageBreak/>
-        <w:t>SiteMax</w:t>
-      </w:r>
-      <w:proofErr w:type="spellEnd"/>
-      <w:r>
-        <w:rPr>
-          <w:rFonts w:asciiTheme="minorHAnsi" w:hAnsiTheme="minorHAnsi" w:cstheme="minorHAnsi"/>
-          <w:sz w:val="28"/>
-          <w:szCs w:val="28"/>
-        </w:rPr>
-        <w:t xml:space="preserve"> Systems inc. I was responsible of creating a small front-end application on behalf of Bold construction. I had to dissect the business requirements and deploy solutions after review. It was a long process. But, when it was done, and when a friend of mine who was in charge of delivering web solutions to clients came say “Hey Moe, Bold construction really loved your solution. So much so that they showed your app to a person at the government.” I was thrilled by the feeling. I love the feeling of how the solution I created brings smile to customers, and I want to continue this pursuit at this company.</w:t>
+        <w:t>I am motivated by the feeling of overcoming challenges and creating a program that not only works but loved by clients. For example, when I was working at SiteMax Systems inc. I was responsible of creating a small front-end application on behalf of Bold construction. I had to dissect the business requirements and deploy solutions after review. It was a long process. But, when it was done, and when a friend of mine who was in charge of delivering web solutions to clients came say “Hey Moe, Bold construction really loved your solution. So much so that they showed your app to a person at the government.” I was thrilled by the feeling. I love the feeling of how the solution I created brings smile to customers, and I want to continue this pursuit at this company.</w:t>
       </w:r>
     </w:p>
     <w:p>

</xml_diff>

<commit_message>
feat: Add progress #52 'Interview Practice, Auth0'
</commit_message>
<xml_diff>
--- a/big-interview/auth0/interview_practice.docx
+++ b/big-interview/auth0/interview_practice.docx
@@ -12928,30 +12928,8 @@
         <w:t>"I have always admired your company's products and I was really impressed with the recent Forbes interview with your CEO and his description of the collaborative company culture. The job description also emphasizes communication skills and leadership -- two of my greatest strengths. I really feel that it's a role and organization in which I could excel."</w:t>
       </w:r>
     </w:p>
-    <w:p>
-      <w:pPr>
-        <w:tabs>
-          <w:tab w:val="left" w:pos="6440"/>
-        </w:tabs>
-        <w:rPr>
-          <w:rFonts w:ascii="Arial" w:hAnsi="Arial" w:cs="Arial"/>
-          <w:color w:val="1F314A"/>
-          <w:shd w:val="clear" w:color="auto" w:fill="F2F7FE"/>
-        </w:rPr>
-      </w:pPr>
-    </w:p>
-    <w:p>
-      <w:pPr>
-        <w:tabs>
-          <w:tab w:val="left" w:pos="6440"/>
-        </w:tabs>
-        <w:rPr>
-          <w:rFonts w:ascii="Arial" w:hAnsi="Arial" w:cs="Arial"/>
-          <w:color w:val="1F314A"/>
-          <w:shd w:val="clear" w:color="auto" w:fill="F2F7FE"/>
-        </w:rPr>
-      </w:pPr>
-    </w:p>
+    <w:p/>
+    <w:p/>
     <w:p>
       <w:r>
         <w:t xml:space="preserve">First practice: </w:t>
@@ -12968,6 +12946,195 @@
         <w:t xml:space="preserve"> </w:t>
       </w:r>
     </w:p>
+    <w:p/>
+    <w:p/>
+    <w:p>
+      <w:pPr>
+        <w:pStyle w:val="ListParagraph"/>
+        <w:numPr>
+          <w:ilvl w:val="0"/>
+          <w:numId w:val="6"/>
+        </w:numPr>
+        <w:tabs>
+          <w:tab w:val="left" w:pos="6440"/>
+        </w:tabs>
+        <w:rPr>
+          <w:rFonts w:ascii="Arial" w:hAnsi="Arial" w:cs="Arial"/>
+          <w:color w:val="1F314A"/>
+          <w:shd w:val="clear" w:color="auto" w:fill="F2F7FE"/>
+        </w:rPr>
+      </w:pPr>
+      <w:r>
+        <w:rPr>
+          <w:rFonts w:ascii="Arial" w:hAnsi="Arial" w:cs="Arial"/>
+          <w:color w:val="1F314A"/>
+          <w:shd w:val="clear" w:color="auto" w:fill="F2F7FE"/>
+        </w:rPr>
+        <w:t>I love company’s products</w:t>
+      </w:r>
+    </w:p>
+    <w:p>
+      <w:pPr>
+        <w:pStyle w:val="ListParagraph"/>
+        <w:numPr>
+          <w:ilvl w:val="0"/>
+          <w:numId w:val="6"/>
+        </w:numPr>
+        <w:tabs>
+          <w:tab w:val="left" w:pos="6440"/>
+        </w:tabs>
+        <w:rPr>
+          <w:rFonts w:ascii="Arial" w:hAnsi="Arial" w:cs="Arial"/>
+          <w:color w:val="1F314A"/>
+          <w:shd w:val="clear" w:color="auto" w:fill="F2F7FE"/>
+        </w:rPr>
+      </w:pPr>
+      <w:r>
+        <w:rPr>
+          <w:rFonts w:ascii="Arial" w:hAnsi="Arial" w:cs="Arial"/>
+          <w:color w:val="1F314A"/>
+          <w:shd w:val="clear" w:color="auto" w:fill="F2F7FE"/>
+        </w:rPr>
+        <w:t>I resonate with company’s cultural values</w:t>
+      </w:r>
+    </w:p>
+    <w:p>
+      <w:pPr>
+        <w:tabs>
+          <w:tab w:val="left" w:pos="6440"/>
+        </w:tabs>
+        <w:rPr>
+          <w:rFonts w:ascii="Arial" w:hAnsi="Arial" w:cs="Arial"/>
+          <w:color w:val="1F314A"/>
+          <w:shd w:val="clear" w:color="auto" w:fill="F2F7FE"/>
+        </w:rPr>
+      </w:pPr>
+    </w:p>
+    <w:p>
+      <w:pPr>
+        <w:pStyle w:val="ListParagraph"/>
+        <w:numPr>
+          <w:ilvl w:val="1"/>
+          <w:numId w:val="6"/>
+        </w:numPr>
+        <w:tabs>
+          <w:tab w:val="left" w:pos="6440"/>
+        </w:tabs>
+        <w:rPr>
+          <w:rFonts w:ascii="Arial" w:hAnsi="Arial" w:cs="Arial"/>
+          <w:color w:val="1F314A"/>
+          <w:shd w:val="clear" w:color="auto" w:fill="F2F7FE"/>
+        </w:rPr>
+      </w:pPr>
+      <w:r>
+        <w:rPr>
+          <w:rFonts w:ascii="Arial" w:hAnsi="Arial" w:cs="Arial"/>
+          <w:color w:val="1F314A"/>
+          <w:shd w:val="clear" w:color="auto" w:fill="F2F7FE"/>
+        </w:rPr>
+        <w:t>I want to work for an organization that focuses on brining customer values because I want to create something that puts smiles to clients at the end of the day</w:t>
+      </w:r>
+    </w:p>
+    <w:p>
+      <w:pPr>
+        <w:pStyle w:val="ListParagraph"/>
+        <w:numPr>
+          <w:ilvl w:val="1"/>
+          <w:numId w:val="6"/>
+        </w:numPr>
+        <w:tabs>
+          <w:tab w:val="left" w:pos="6440"/>
+        </w:tabs>
+        <w:rPr>
+          <w:rFonts w:ascii="Arial" w:hAnsi="Arial" w:cs="Arial"/>
+          <w:color w:val="1F314A"/>
+          <w:shd w:val="clear" w:color="auto" w:fill="F2F7FE"/>
+        </w:rPr>
+      </w:pPr>
+      <w:r>
+        <w:rPr>
+          <w:rFonts w:ascii="Arial" w:hAnsi="Arial" w:cs="Arial"/>
+          <w:color w:val="1F314A"/>
+          <w:shd w:val="clear" w:color="auto" w:fill="F2F7FE"/>
+        </w:rPr>
+        <w:t>I want to work in the environment of learning so I become better developer day after day</w:t>
+      </w:r>
+    </w:p>
+    <w:p>
+      <w:pPr>
+        <w:pStyle w:val="ListParagraph"/>
+        <w:numPr>
+          <w:ilvl w:val="1"/>
+          <w:numId w:val="6"/>
+        </w:numPr>
+        <w:tabs>
+          <w:tab w:val="left" w:pos="6440"/>
+        </w:tabs>
+        <w:rPr>
+          <w:rFonts w:ascii="Arial" w:hAnsi="Arial" w:cs="Arial"/>
+          <w:color w:val="1F314A"/>
+          <w:shd w:val="clear" w:color="auto" w:fill="F2F7FE"/>
+        </w:rPr>
+      </w:pPr>
+      <w:r>
+        <w:rPr>
+          <w:rFonts w:ascii="Arial" w:hAnsi="Arial" w:cs="Arial"/>
+          <w:color w:val="1F314A"/>
+          <w:shd w:val="clear" w:color="auto" w:fill="F2F7FE"/>
+        </w:rPr>
+        <w:t>I want to collaborate with peers to create something fantastic</w:t>
+      </w:r>
+    </w:p>
+    <w:p>
+      <w:pPr>
+        <w:pStyle w:val="ListParagraph"/>
+        <w:numPr>
+          <w:ilvl w:val="0"/>
+          <w:numId w:val="6"/>
+        </w:numPr>
+        <w:tabs>
+          <w:tab w:val="left" w:pos="6440"/>
+        </w:tabs>
+        <w:rPr>
+          <w:rFonts w:ascii="Arial" w:hAnsi="Arial" w:cs="Arial"/>
+          <w:color w:val="1F314A"/>
+          <w:shd w:val="clear" w:color="auto" w:fill="F2F7FE"/>
+        </w:rPr>
+      </w:pPr>
+      <w:r>
+        <w:rPr>
+          <w:rFonts w:ascii="Arial" w:hAnsi="Arial" w:cs="Arial"/>
+          <w:color w:val="1F314A"/>
+          <w:shd w:val="clear" w:color="auto" w:fill="F2F7FE"/>
+        </w:rPr>
+        <w:t>The job description empahasizes two qualities --- passion for learning,  and obsessed with delivering customer value</w:t>
+      </w:r>
+    </w:p>
+    <w:p>
+      <w:pPr>
+        <w:pStyle w:val="ListParagraph"/>
+        <w:numPr>
+          <w:ilvl w:val="0"/>
+          <w:numId w:val="6"/>
+        </w:numPr>
+        <w:tabs>
+          <w:tab w:val="left" w:pos="6440"/>
+        </w:tabs>
+        <w:rPr>
+          <w:rFonts w:ascii="Arial" w:hAnsi="Arial" w:cs="Arial"/>
+          <w:color w:val="1F314A"/>
+          <w:shd w:val="clear" w:color="auto" w:fill="F2F7FE"/>
+        </w:rPr>
+      </w:pPr>
+      <w:r>
+        <w:rPr>
+          <w:rFonts w:ascii="Arial" w:hAnsi="Arial" w:cs="Arial"/>
+          <w:color w:val="1F314A"/>
+          <w:shd w:val="clear" w:color="auto" w:fill="F2F7FE"/>
+        </w:rPr>
+        <w:t>I really feel that this organization is the place where I could excel</w:t>
+      </w:r>
+    </w:p>
     <w:p>
       <w:pPr>
         <w:tabs>
@@ -13386,7 +13553,6 @@
           <w:rFonts w:asciiTheme="minorHAnsi" w:eastAsia="Batang" w:hAnsiTheme="minorHAnsi" w:cstheme="minorHAnsi"/>
           <w:color w:val="333333"/>
         </w:rPr>
-        <w:lastRenderedPageBreak/>
         <w:t>I want to be a part of the company’s mission of making the global trades happen.</w:t>
       </w:r>
       <w:r>

</xml_diff>

<commit_message>
feat: Add progress #53 'Interview Practice, Auth0'
</commit_message>
<xml_diff>
--- a/big-interview/auth0/interview_practice.docx
+++ b/big-interview/auth0/interview_practice.docx
@@ -159,13 +159,41 @@
           <w:szCs w:val="28"/>
         </w:rPr>
       </w:pPr>
-      <w:r>
-        <w:rPr>
-          <w:rFonts w:asciiTheme="minorHAnsi" w:hAnsiTheme="minorHAnsi" w:cstheme="minorHAnsi"/>
-          <w:sz w:val="28"/>
-          <w:szCs w:val="28"/>
-        </w:rPr>
-        <w:t xml:space="preserve">Swarmy, awkard </w:t>
+      <w:proofErr w:type="spellStart"/>
+      <w:r>
+        <w:rPr>
+          <w:rFonts w:asciiTheme="minorHAnsi" w:hAnsiTheme="minorHAnsi" w:cstheme="minorHAnsi"/>
+          <w:sz w:val="28"/>
+          <w:szCs w:val="28"/>
+        </w:rPr>
+        <w:t>Swarmy</w:t>
+      </w:r>
+      <w:proofErr w:type="spellEnd"/>
+      <w:r>
+        <w:rPr>
+          <w:rFonts w:asciiTheme="minorHAnsi" w:hAnsiTheme="minorHAnsi" w:cstheme="minorHAnsi"/>
+          <w:sz w:val="28"/>
+          <w:szCs w:val="28"/>
+        </w:rPr>
+        <w:t xml:space="preserve">, </w:t>
+      </w:r>
+      <w:proofErr w:type="spellStart"/>
+      <w:r>
+        <w:rPr>
+          <w:rFonts w:asciiTheme="minorHAnsi" w:hAnsiTheme="minorHAnsi" w:cstheme="minorHAnsi"/>
+          <w:sz w:val="28"/>
+          <w:szCs w:val="28"/>
+        </w:rPr>
+        <w:t>awkard</w:t>
+      </w:r>
+      <w:proofErr w:type="spellEnd"/>
+      <w:r>
+        <w:rPr>
+          <w:rFonts w:asciiTheme="minorHAnsi" w:hAnsiTheme="minorHAnsi" w:cstheme="minorHAnsi"/>
+          <w:sz w:val="28"/>
+          <w:szCs w:val="28"/>
+        </w:rPr>
+        <w:t xml:space="preserve"> </w:t>
       </w:r>
       <w:r>
         <w:rPr>
@@ -528,13 +556,23 @@
           <w:szCs w:val="28"/>
         </w:rPr>
       </w:pPr>
-      <w:r>
-        <w:rPr>
-          <w:rFonts w:asciiTheme="minorHAnsi" w:hAnsiTheme="minorHAnsi" w:cstheme="minorHAnsi"/>
-          <w:sz w:val="28"/>
-          <w:szCs w:val="28"/>
-        </w:rPr>
-        <w:t xml:space="preserve">E.g arriving late, </w:t>
+      <w:proofErr w:type="spellStart"/>
+      <w:r>
+        <w:rPr>
+          <w:rFonts w:asciiTheme="minorHAnsi" w:hAnsiTheme="minorHAnsi" w:cstheme="minorHAnsi"/>
+          <w:sz w:val="28"/>
+          <w:szCs w:val="28"/>
+        </w:rPr>
+        <w:t>E.g</w:t>
+      </w:r>
+      <w:proofErr w:type="spellEnd"/>
+      <w:r>
+        <w:rPr>
+          <w:rFonts w:asciiTheme="minorHAnsi" w:hAnsiTheme="minorHAnsi" w:cstheme="minorHAnsi"/>
+          <w:sz w:val="28"/>
+          <w:szCs w:val="28"/>
+        </w:rPr>
+        <w:t xml:space="preserve"> arriving late, </w:t>
       </w:r>
     </w:p>
     <w:p>
@@ -825,13 +863,23 @@
           <w:szCs w:val="28"/>
         </w:rPr>
       </w:pPr>
-      <w:r>
-        <w:rPr>
-          <w:rFonts w:asciiTheme="minorHAnsi" w:hAnsiTheme="minorHAnsi" w:cstheme="minorHAnsi"/>
-          <w:sz w:val="28"/>
-          <w:szCs w:val="28"/>
-        </w:rPr>
-        <w:t>Doging questions</w:t>
+      <w:proofErr w:type="spellStart"/>
+      <w:r>
+        <w:rPr>
+          <w:rFonts w:asciiTheme="minorHAnsi" w:hAnsiTheme="minorHAnsi" w:cstheme="minorHAnsi"/>
+          <w:sz w:val="28"/>
+          <w:szCs w:val="28"/>
+        </w:rPr>
+        <w:t>Doging</w:t>
+      </w:r>
+      <w:proofErr w:type="spellEnd"/>
+      <w:r>
+        <w:rPr>
+          <w:rFonts w:asciiTheme="minorHAnsi" w:hAnsiTheme="minorHAnsi" w:cstheme="minorHAnsi"/>
+          <w:sz w:val="28"/>
+          <w:szCs w:val="28"/>
+        </w:rPr>
+        <w:t xml:space="preserve"> questions</w:t>
       </w:r>
     </w:p>
     <w:p>
@@ -907,8 +955,20 @@
           <w:sz w:val="28"/>
           <w:szCs w:val="28"/>
         </w:rPr>
-        <w:t>Don’t ever badmouth your former employer, manager or even your coworker</w:t>
-      </w:r>
+        <w:t xml:space="preserve">Don’t ever badmouth your former employer, manager or even your </w:t>
+      </w:r>
+      <w:proofErr w:type="spellStart"/>
+      <w:r>
+        <w:rPr>
+          <w:rFonts w:asciiTheme="minorHAnsi" w:hAnsiTheme="minorHAnsi" w:cstheme="minorHAnsi"/>
+          <w:b/>
+          <w:bCs/>
+          <w:sz w:val="28"/>
+          <w:szCs w:val="28"/>
+        </w:rPr>
+        <w:t>coworker</w:t>
+      </w:r>
+      <w:proofErr w:type="spellEnd"/>
     </w:p>
     <w:p>
       <w:pPr>
@@ -1169,8 +1229,20 @@
           <w:sz w:val="28"/>
           <w:szCs w:val="28"/>
         </w:rPr>
-        <w:t>The phone interview</w:t>
-      </w:r>
+        <w:t xml:space="preserve">The phone </w:t>
+      </w:r>
+      <w:proofErr w:type="gramStart"/>
+      <w:r>
+        <w:rPr>
+          <w:rFonts w:asciiTheme="minorHAnsi" w:hAnsiTheme="minorHAnsi" w:cstheme="minorHAnsi"/>
+          <w:b/>
+          <w:bCs/>
+          <w:sz w:val="28"/>
+          <w:szCs w:val="28"/>
+        </w:rPr>
+        <w:t>interview</w:t>
+      </w:r>
+      <w:proofErr w:type="gramEnd"/>
     </w:p>
     <w:p>
       <w:pPr>
@@ -1500,7 +1572,31 @@
           <w:u w:val="single"/>
         </w:rPr>
         <w:lastRenderedPageBreak/>
-        <w:t>This is the reason why sales people always want in-person meeting</w:t>
+        <w:t xml:space="preserve">This is the reason why </w:t>
+      </w:r>
+      <w:proofErr w:type="gramStart"/>
+      <w:r>
+        <w:rPr>
+          <w:rFonts w:asciiTheme="minorHAnsi" w:hAnsiTheme="minorHAnsi" w:cstheme="minorHAnsi"/>
+          <w:b/>
+          <w:bCs/>
+          <w:sz w:val="28"/>
+          <w:szCs w:val="28"/>
+          <w:u w:val="single"/>
+        </w:rPr>
+        <w:t>sales people</w:t>
+      </w:r>
+      <w:proofErr w:type="gramEnd"/>
+      <w:r>
+        <w:rPr>
+          <w:rFonts w:asciiTheme="minorHAnsi" w:hAnsiTheme="minorHAnsi" w:cstheme="minorHAnsi"/>
+          <w:b/>
+          <w:bCs/>
+          <w:sz w:val="28"/>
+          <w:szCs w:val="28"/>
+          <w:u w:val="single"/>
+        </w:rPr>
+        <w:t xml:space="preserve"> always want in-person meeting</w:t>
       </w:r>
     </w:p>
     <w:p>
@@ -1816,7 +1912,43 @@
           <w:sz w:val="28"/>
           <w:szCs w:val="28"/>
         </w:rPr>
-        <w:t>“Umns” and “Uhs”</w:t>
+        <w:t>“</w:t>
+      </w:r>
+      <w:proofErr w:type="spellStart"/>
+      <w:r>
+        <w:rPr>
+          <w:rFonts w:asciiTheme="minorHAnsi" w:hAnsiTheme="minorHAnsi" w:cstheme="minorHAnsi"/>
+          <w:sz w:val="28"/>
+          <w:szCs w:val="28"/>
+        </w:rPr>
+        <w:t>Umns</w:t>
+      </w:r>
+      <w:proofErr w:type="spellEnd"/>
+      <w:r>
+        <w:rPr>
+          <w:rFonts w:asciiTheme="minorHAnsi" w:hAnsiTheme="minorHAnsi" w:cstheme="minorHAnsi"/>
+          <w:sz w:val="28"/>
+          <w:szCs w:val="28"/>
+        </w:rPr>
+        <w:t>” and “</w:t>
+      </w:r>
+      <w:proofErr w:type="spellStart"/>
+      <w:r>
+        <w:rPr>
+          <w:rFonts w:asciiTheme="minorHAnsi" w:hAnsiTheme="minorHAnsi" w:cstheme="minorHAnsi"/>
+          <w:sz w:val="28"/>
+          <w:szCs w:val="28"/>
+        </w:rPr>
+        <w:t>Uhs</w:t>
+      </w:r>
+      <w:proofErr w:type="spellEnd"/>
+      <w:r>
+        <w:rPr>
+          <w:rFonts w:asciiTheme="minorHAnsi" w:hAnsiTheme="minorHAnsi" w:cstheme="minorHAnsi"/>
+          <w:sz w:val="28"/>
+          <w:szCs w:val="28"/>
+        </w:rPr>
+        <w:t>”</w:t>
       </w:r>
     </w:p>
     <w:p>
@@ -1842,8 +1974,20 @@
           <w:sz w:val="28"/>
           <w:szCs w:val="28"/>
         </w:rPr>
-        <w:t>The video interview</w:t>
-      </w:r>
+        <w:t xml:space="preserve">The video </w:t>
+      </w:r>
+      <w:proofErr w:type="gramStart"/>
+      <w:r>
+        <w:rPr>
+          <w:rFonts w:asciiTheme="minorHAnsi" w:hAnsiTheme="minorHAnsi" w:cstheme="minorHAnsi"/>
+          <w:b/>
+          <w:bCs/>
+          <w:sz w:val="28"/>
+          <w:szCs w:val="28"/>
+        </w:rPr>
+        <w:t>interview</w:t>
+      </w:r>
+      <w:proofErr w:type="gramEnd"/>
     </w:p>
     <w:p>
       <w:pPr>
@@ -1940,8 +2084,20 @@
           <w:sz w:val="28"/>
           <w:szCs w:val="28"/>
         </w:rPr>
-        <w:t>The panel interview</w:t>
-      </w:r>
+        <w:t xml:space="preserve">The panel </w:t>
+      </w:r>
+      <w:proofErr w:type="gramStart"/>
+      <w:r>
+        <w:rPr>
+          <w:rFonts w:asciiTheme="minorHAnsi" w:hAnsiTheme="minorHAnsi" w:cstheme="minorHAnsi"/>
+          <w:b/>
+          <w:bCs/>
+          <w:sz w:val="28"/>
+          <w:szCs w:val="28"/>
+        </w:rPr>
+        <w:t>interview</w:t>
+      </w:r>
+      <w:proofErr w:type="gramEnd"/>
     </w:p>
     <w:p>
       <w:pPr>
@@ -1982,8 +2138,20 @@
           <w:sz w:val="28"/>
           <w:szCs w:val="28"/>
         </w:rPr>
-        <w:t>The group interview</w:t>
-      </w:r>
+        <w:t xml:space="preserve">The group </w:t>
+      </w:r>
+      <w:proofErr w:type="gramStart"/>
+      <w:r>
+        <w:rPr>
+          <w:rFonts w:asciiTheme="minorHAnsi" w:hAnsiTheme="minorHAnsi" w:cstheme="minorHAnsi"/>
+          <w:b/>
+          <w:bCs/>
+          <w:sz w:val="28"/>
+          <w:szCs w:val="28"/>
+        </w:rPr>
+        <w:t>interview</w:t>
+      </w:r>
+      <w:proofErr w:type="gramEnd"/>
     </w:p>
     <w:p>
       <w:pPr>
@@ -2327,8 +2495,18 @@
           <w:sz w:val="28"/>
           <w:szCs w:val="28"/>
         </w:rPr>
-        <w:t>Is the primary decision maker on who gets hired</w:t>
-      </w:r>
+        <w:t xml:space="preserve">Is the primary decision maker on who gets </w:t>
+      </w:r>
+      <w:proofErr w:type="gramStart"/>
+      <w:r>
+        <w:rPr>
+          <w:rFonts w:asciiTheme="minorHAnsi" w:hAnsiTheme="minorHAnsi" w:cstheme="minorHAnsi"/>
+          <w:sz w:val="28"/>
+          <w:szCs w:val="28"/>
+        </w:rPr>
+        <w:t>hired</w:t>
+      </w:r>
+      <w:proofErr w:type="gramEnd"/>
     </w:p>
     <w:p>
       <w:pPr>
@@ -2712,7 +2890,25 @@
           <w:sz w:val="28"/>
           <w:szCs w:val="28"/>
         </w:rPr>
-        <w:t>I worked at Sitemax Systems from January 2018 to December 2019</w:t>
+        <w:t xml:space="preserve">I worked at </w:t>
+      </w:r>
+      <w:proofErr w:type="spellStart"/>
+      <w:r>
+        <w:rPr>
+          <w:rFonts w:asciiTheme="minorHAnsi" w:hAnsiTheme="minorHAnsi" w:cstheme="minorHAnsi"/>
+          <w:sz w:val="28"/>
+          <w:szCs w:val="28"/>
+        </w:rPr>
+        <w:t>Sitemax</w:t>
+      </w:r>
+      <w:proofErr w:type="spellEnd"/>
+      <w:r>
+        <w:rPr>
+          <w:rFonts w:asciiTheme="minorHAnsi" w:hAnsiTheme="minorHAnsi" w:cstheme="minorHAnsi"/>
+          <w:sz w:val="28"/>
+          <w:szCs w:val="28"/>
+        </w:rPr>
+        <w:t xml:space="preserve"> Systems from January 2018 to December 2019</w:t>
       </w:r>
       <w:r>
         <w:rPr>
@@ -2774,7 +2970,25 @@
           <w:sz w:val="28"/>
           <w:szCs w:val="28"/>
         </w:rPr>
-        <w:t xml:space="preserve"> SiteMax Systems</w:t>
+        <w:t xml:space="preserve"> </w:t>
+      </w:r>
+      <w:proofErr w:type="spellStart"/>
+      <w:r>
+        <w:rPr>
+          <w:rFonts w:asciiTheme="minorHAnsi" w:hAnsiTheme="minorHAnsi" w:cstheme="minorHAnsi"/>
+          <w:sz w:val="28"/>
+          <w:szCs w:val="28"/>
+        </w:rPr>
+        <w:t>SiteMax</w:t>
+      </w:r>
+      <w:proofErr w:type="spellEnd"/>
+      <w:r>
+        <w:rPr>
+          <w:rFonts w:asciiTheme="minorHAnsi" w:hAnsiTheme="minorHAnsi" w:cstheme="minorHAnsi"/>
+          <w:sz w:val="28"/>
+          <w:szCs w:val="28"/>
+        </w:rPr>
+        <w:t xml:space="preserve"> Systems</w:t>
       </w:r>
     </w:p>
     <w:p>
@@ -2845,7 +3059,61 @@
           <w:sz w:val="28"/>
           <w:szCs w:val="28"/>
         </w:rPr>
-        <w:t xml:space="preserve"> SItemax’s mission critical Sitemax 3 and Sitemax 3.5</w:t>
+        <w:t xml:space="preserve"> </w:t>
+      </w:r>
+      <w:proofErr w:type="spellStart"/>
+      <w:r>
+        <w:rPr>
+          <w:rFonts w:asciiTheme="minorHAnsi" w:hAnsiTheme="minorHAnsi" w:cstheme="minorHAnsi"/>
+          <w:sz w:val="28"/>
+          <w:szCs w:val="28"/>
+        </w:rPr>
+        <w:t>SItemax’s</w:t>
+      </w:r>
+      <w:proofErr w:type="spellEnd"/>
+      <w:r>
+        <w:rPr>
+          <w:rFonts w:asciiTheme="minorHAnsi" w:hAnsiTheme="minorHAnsi" w:cstheme="minorHAnsi"/>
+          <w:sz w:val="28"/>
+          <w:szCs w:val="28"/>
+        </w:rPr>
+        <w:t xml:space="preserve"> mission critical </w:t>
+      </w:r>
+      <w:proofErr w:type="spellStart"/>
+      <w:r>
+        <w:rPr>
+          <w:rFonts w:asciiTheme="minorHAnsi" w:hAnsiTheme="minorHAnsi" w:cstheme="minorHAnsi"/>
+          <w:sz w:val="28"/>
+          <w:szCs w:val="28"/>
+        </w:rPr>
+        <w:t>Sitemax</w:t>
+      </w:r>
+      <w:proofErr w:type="spellEnd"/>
+      <w:r>
+        <w:rPr>
+          <w:rFonts w:asciiTheme="minorHAnsi" w:hAnsiTheme="minorHAnsi" w:cstheme="minorHAnsi"/>
+          <w:sz w:val="28"/>
+          <w:szCs w:val="28"/>
+        </w:rPr>
+        <w:t xml:space="preserve"> 3 and </w:t>
+      </w:r>
+      <w:proofErr w:type="spellStart"/>
+      <w:r>
+        <w:rPr>
+          <w:rFonts w:asciiTheme="minorHAnsi" w:hAnsiTheme="minorHAnsi" w:cstheme="minorHAnsi"/>
+          <w:sz w:val="28"/>
+          <w:szCs w:val="28"/>
+        </w:rPr>
+        <w:t>Sitemax</w:t>
+      </w:r>
+      <w:proofErr w:type="spellEnd"/>
+      <w:r>
+        <w:rPr>
+          <w:rFonts w:asciiTheme="minorHAnsi" w:hAnsiTheme="minorHAnsi" w:cstheme="minorHAnsi"/>
+          <w:sz w:val="28"/>
+          <w:szCs w:val="28"/>
+        </w:rPr>
+        <w:t xml:space="preserve"> 3.5</w:t>
       </w:r>
       <w:r>
         <w:rPr>
@@ -2869,7 +3137,25 @@
           <w:sz w:val="28"/>
           <w:szCs w:val="28"/>
         </w:rPr>
-        <w:t xml:space="preserve">I took leadership </w:t>
+        <w:t xml:space="preserve">I took </w:t>
+      </w:r>
+      <w:proofErr w:type="gramStart"/>
+      <w:r>
+        <w:rPr>
+          <w:rFonts w:asciiTheme="minorHAnsi" w:hAnsiTheme="minorHAnsi" w:cstheme="minorHAnsi"/>
+          <w:sz w:val="28"/>
+          <w:szCs w:val="28"/>
+        </w:rPr>
+        <w:t>leadership</w:t>
+      </w:r>
+      <w:proofErr w:type="gramEnd"/>
+      <w:r>
+        <w:rPr>
+          <w:rFonts w:asciiTheme="minorHAnsi" w:hAnsiTheme="minorHAnsi" w:cstheme="minorHAnsi"/>
+          <w:sz w:val="28"/>
+          <w:szCs w:val="28"/>
+        </w:rPr>
+        <w:t xml:space="preserve"> </w:t>
       </w:r>
       <w:r>
         <w:rPr>
@@ -2982,15 +3268,33 @@
           <w:sz w:val="28"/>
           <w:szCs w:val="28"/>
         </w:rPr>
-        <w:t>I developed over 300 single page angular</w:t>
-      </w:r>
-      <w:r>
-        <w:rPr>
-          <w:rFonts w:asciiTheme="minorHAnsi" w:hAnsiTheme="minorHAnsi" w:cstheme="minorHAnsi"/>
-          <w:sz w:val="28"/>
-          <w:szCs w:val="28"/>
-        </w:rPr>
-        <w:t>JS based</w:t>
+        <w:t xml:space="preserve">I developed over 300 single page </w:t>
+      </w:r>
+      <w:proofErr w:type="spellStart"/>
+      <w:r>
+        <w:rPr>
+          <w:rFonts w:asciiTheme="minorHAnsi" w:hAnsiTheme="minorHAnsi" w:cstheme="minorHAnsi"/>
+          <w:sz w:val="28"/>
+          <w:szCs w:val="28"/>
+        </w:rPr>
+        <w:t>angular</w:t>
+      </w:r>
+      <w:r>
+        <w:rPr>
+          <w:rFonts w:asciiTheme="minorHAnsi" w:hAnsiTheme="minorHAnsi" w:cstheme="minorHAnsi"/>
+          <w:sz w:val="28"/>
+          <w:szCs w:val="28"/>
+        </w:rPr>
+        <w:t>JS</w:t>
+      </w:r>
+      <w:proofErr w:type="spellEnd"/>
+      <w:r>
+        <w:rPr>
+          <w:rFonts w:asciiTheme="minorHAnsi" w:hAnsiTheme="minorHAnsi" w:cstheme="minorHAnsi"/>
+          <w:sz w:val="28"/>
+          <w:szCs w:val="28"/>
+        </w:rPr>
+        <w:t xml:space="preserve"> based</w:t>
       </w:r>
       <w:r>
         <w:rPr>
@@ -3279,7 +3583,25 @@
           <w:rFonts w:asciiTheme="minorHAnsi" w:hAnsiTheme="minorHAnsi"/>
           <w:color w:val="000000" w:themeColor="text1"/>
         </w:rPr>
-        <w:t>Forms of non verbal communication</w:t>
+        <w:t xml:space="preserve">Forms of </w:t>
+      </w:r>
+      <w:proofErr w:type="spellStart"/>
+      <w:proofErr w:type="gramStart"/>
+      <w:r>
+        <w:rPr>
+          <w:rFonts w:asciiTheme="minorHAnsi" w:hAnsiTheme="minorHAnsi"/>
+          <w:color w:val="000000" w:themeColor="text1"/>
+        </w:rPr>
+        <w:t>non verbal</w:t>
+      </w:r>
+      <w:proofErr w:type="spellEnd"/>
+      <w:proofErr w:type="gramEnd"/>
+      <w:r>
+        <w:rPr>
+          <w:rFonts w:asciiTheme="minorHAnsi" w:hAnsiTheme="minorHAnsi"/>
+          <w:color w:val="000000" w:themeColor="text1"/>
+        </w:rPr>
+        <w:t xml:space="preserve"> communication</w:t>
       </w:r>
     </w:p>
     <w:p>
@@ -3523,7 +3845,15 @@
     </w:p>
     <w:p>
       <w:r>
-        <w:t xml:space="preserve">Second Practie: </w:t>
+        <w:t xml:space="preserve">Second </w:t>
+      </w:r>
+      <w:proofErr w:type="spellStart"/>
+      <w:r>
+        <w:t>Practie</w:t>
+      </w:r>
+      <w:proofErr w:type="spellEnd"/>
+      <w:r>
+        <w:t xml:space="preserve">: </w:t>
       </w:r>
       <w:hyperlink r:id="rId11" w:history="1">
         <w:r>
@@ -4094,7 +4424,25 @@
           <w:sz w:val="28"/>
           <w:szCs w:val="28"/>
         </w:rPr>
-        <w:t>It’s important to go through the process of honestly, candidly identifying your weaknesses or what could be perceived as weakenesses by others</w:t>
+        <w:t xml:space="preserve">It’s important to go through the process of honestly, candidly identifying your weaknesses or what could be perceived as </w:t>
+      </w:r>
+      <w:proofErr w:type="spellStart"/>
+      <w:r>
+        <w:rPr>
+          <w:rFonts w:asciiTheme="minorHAnsi" w:hAnsiTheme="minorHAnsi" w:cstheme="minorHAnsi"/>
+          <w:sz w:val="28"/>
+          <w:szCs w:val="28"/>
+        </w:rPr>
+        <w:t>weakenesses</w:t>
+      </w:r>
+      <w:proofErr w:type="spellEnd"/>
+      <w:r>
+        <w:rPr>
+          <w:rFonts w:asciiTheme="minorHAnsi" w:hAnsiTheme="minorHAnsi" w:cstheme="minorHAnsi"/>
+          <w:sz w:val="28"/>
+          <w:szCs w:val="28"/>
+        </w:rPr>
+        <w:t xml:space="preserve"> by others</w:t>
       </w:r>
     </w:p>
     <w:p>
@@ -4289,7 +4637,29 @@
                 <w:bdr w:val="none" w:sz="0" w:space="0" w:color="auto" w:frame="1"/>
                 <w:shd w:val="clear" w:color="auto" w:fill="FFFFFF"/>
               </w:rPr>
-              <w:t xml:space="preserve"> to join our Growth and Enablement Team. This team is focused on supercharging the next phase of Auth0’s growth while at the same time enabling multiple internal groups within our organization to effectively deal with their growing needs. At Growth &amp; Enablement, you would join a team of exceptionally talented individuals with a wide breadth of focus, from pricing &amp; packaging, to how customers can effectively leverage support resources to even looking after and improving internal tools that fulfill a plethora of field teams requirements.</w:t>
+              <w:t xml:space="preserve"> to join our Growth and Enablement Team. This team is focused on supercharging the next phase of Auth0’s growth while at the same time enabling multiple internal groups within our organization to effectively deal with their growing needs. At Growth &amp; Enablement, you would join a team of exceptionally talented individuals with a wide breadth of focus, from pricing &amp; packaging, to how customers can effectively leverage support resources to even looking after and improving internal tools that fulfill a plethora of field </w:t>
+            </w:r>
+            <w:proofErr w:type="gramStart"/>
+            <w:r>
+              <w:rPr>
+                <w:rFonts w:ascii="Segoe UI" w:hAnsi="Segoe UI" w:cs="Segoe UI"/>
+                <w:sz w:val="21"/>
+                <w:szCs w:val="21"/>
+                <w:bdr w:val="none" w:sz="0" w:space="0" w:color="auto" w:frame="1"/>
+                <w:shd w:val="clear" w:color="auto" w:fill="FFFFFF"/>
+              </w:rPr>
+              <w:t>teams</w:t>
+            </w:r>
+            <w:proofErr w:type="gramEnd"/>
+            <w:r>
+              <w:rPr>
+                <w:rFonts w:ascii="Segoe UI" w:hAnsi="Segoe UI" w:cs="Segoe UI"/>
+                <w:sz w:val="21"/>
+                <w:szCs w:val="21"/>
+                <w:bdr w:val="none" w:sz="0" w:space="0" w:color="auto" w:frame="1"/>
+                <w:shd w:val="clear" w:color="auto" w:fill="FFFFFF"/>
+              </w:rPr>
+              <w:t xml:space="preserve"> requirements.</w:t>
             </w:r>
             <w:r>
               <w:rPr>
@@ -4610,7 +4980,31 @@
                 <w:u w:val="single"/>
                 <w:bdr w:val="none" w:sz="0" w:space="0" w:color="auto" w:frame="1"/>
               </w:rPr>
-              <w:t>You'd Be An Excellent Fit If You</w:t>
+              <w:t xml:space="preserve">You'd Be </w:t>
+            </w:r>
+            <w:proofErr w:type="gramStart"/>
+            <w:r>
+              <w:rPr>
+                <w:rStyle w:val="Strong"/>
+                <w:rFonts w:ascii="Segoe UI" w:eastAsiaTheme="majorEastAsia" w:hAnsi="Segoe UI" w:cs="Segoe UI"/>
+                <w:sz w:val="21"/>
+                <w:szCs w:val="21"/>
+                <w:u w:val="single"/>
+                <w:bdr w:val="none" w:sz="0" w:space="0" w:color="auto" w:frame="1"/>
+              </w:rPr>
+              <w:t>An</w:t>
+            </w:r>
+            <w:proofErr w:type="gramEnd"/>
+            <w:r>
+              <w:rPr>
+                <w:rStyle w:val="Strong"/>
+                <w:rFonts w:ascii="Segoe UI" w:eastAsiaTheme="majorEastAsia" w:hAnsi="Segoe UI" w:cs="Segoe UI"/>
+                <w:sz w:val="21"/>
+                <w:szCs w:val="21"/>
+                <w:u w:val="single"/>
+                <w:bdr w:val="none" w:sz="0" w:space="0" w:color="auto" w:frame="1"/>
+              </w:rPr>
+              <w:t xml:space="preserve"> Excellent Fit If You</w:t>
             </w:r>
             <w:r>
               <w:rPr>
@@ -4876,7 +5270,29 @@
                 <w:bdr w:val="none" w:sz="0" w:space="0" w:color="auto" w:frame="1"/>
                 <w:shd w:val="clear" w:color="auto" w:fill="FFFFFF"/>
               </w:rPr>
-              <w:t xml:space="preserve">Have the ability to be self-directed and be effective working independently, yet feel equally </w:t>
+              <w:t xml:space="preserve">Have the ability to be self-directed and be effective working </w:t>
+            </w:r>
+            <w:proofErr w:type="gramStart"/>
+            <w:r>
+              <w:rPr>
+                <w:rFonts w:ascii="Segoe UI" w:hAnsi="Segoe UI" w:cs="Segoe UI"/>
+                <w:sz w:val="21"/>
+                <w:szCs w:val="21"/>
+                <w:bdr w:val="none" w:sz="0" w:space="0" w:color="auto" w:frame="1"/>
+                <w:shd w:val="clear" w:color="auto" w:fill="FFFFFF"/>
+              </w:rPr>
+              <w:t>independently, yet</w:t>
+            </w:r>
+            <w:proofErr w:type="gramEnd"/>
+            <w:r>
+              <w:rPr>
+                <w:rFonts w:ascii="Segoe UI" w:hAnsi="Segoe UI" w:cs="Segoe UI"/>
+                <w:sz w:val="21"/>
+                <w:szCs w:val="21"/>
+                <w:bdr w:val="none" w:sz="0" w:space="0" w:color="auto" w:frame="1"/>
+                <w:shd w:val="clear" w:color="auto" w:fill="FFFFFF"/>
+              </w:rPr>
+              <w:t xml:space="preserve"> feel equally </w:t>
             </w:r>
             <w:r>
               <w:rPr>
@@ -5321,8 +5737,20 @@
                 <w:shd w:val="clear" w:color="auto" w:fill="FFFFFF"/>
               </w:rPr>
               <w:br/>
-              <w:t>We like to think that we are helping make the internet safer. Our team is spread across more than 35 countries and we are proud to continually be recognized as a great place to work. Culture is critical to us, and we are transparent about our vision and principles .</w:t>
+              <w:t xml:space="preserve">We like to think that we are helping make the internet safer. Our team is spread across more than 35 countries and we are proud to continually be recognized as a great place to work. Culture is critical to us, and we are transparent about our vision and </w:t>
             </w:r>
+            <w:proofErr w:type="gramStart"/>
+            <w:r>
+              <w:rPr>
+                <w:rFonts w:ascii="Segoe UI" w:hAnsi="Segoe UI" w:cs="Segoe UI"/>
+                <w:sz w:val="21"/>
+                <w:szCs w:val="21"/>
+                <w:bdr w:val="none" w:sz="0" w:space="0" w:color="auto" w:frame="1"/>
+                <w:shd w:val="clear" w:color="auto" w:fill="FFFFFF"/>
+              </w:rPr>
+              <w:t>principles .</w:t>
+            </w:r>
+            <w:proofErr w:type="gramEnd"/>
             <w:r>
               <w:rPr>
                 <w:rFonts w:ascii="Segoe UI" w:hAnsi="Segoe UI" w:cs="Segoe UI"/>
@@ -5524,7 +5952,23 @@
           <w:rFonts w:asciiTheme="minorHAnsi" w:hAnsiTheme="minorHAnsi"/>
           <w:color w:val="000000" w:themeColor="text1"/>
         </w:rPr>
-        <w:t>Knowledge in fullstack applications</w:t>
+        <w:t xml:space="preserve">Knowledge in </w:t>
+      </w:r>
+      <w:proofErr w:type="spellStart"/>
+      <w:r>
+        <w:rPr>
+          <w:rFonts w:asciiTheme="minorHAnsi" w:hAnsiTheme="minorHAnsi"/>
+          <w:color w:val="000000" w:themeColor="text1"/>
+        </w:rPr>
+        <w:t>fullstack</w:t>
+      </w:r>
+      <w:proofErr w:type="spellEnd"/>
+      <w:r>
+        <w:rPr>
+          <w:rFonts w:asciiTheme="minorHAnsi" w:hAnsiTheme="minorHAnsi"/>
+          <w:color w:val="000000" w:themeColor="text1"/>
+        </w:rPr>
+        <w:t xml:space="preserve"> applications</w:t>
       </w:r>
     </w:p>
     <w:p>
@@ -5614,8 +6058,17 @@
           <w:rFonts w:asciiTheme="minorHAnsi" w:hAnsiTheme="minorHAnsi"/>
           <w:color w:val="000000" w:themeColor="text1"/>
         </w:rPr>
-        <w:t>Lover of learning, persistent person, loves change</w:t>
-      </w:r>
+        <w:t xml:space="preserve">Lover of learning, persistent person, loves </w:t>
+      </w:r>
+      <w:proofErr w:type="gramStart"/>
+      <w:r>
+        <w:rPr>
+          <w:rFonts w:asciiTheme="minorHAnsi" w:hAnsiTheme="minorHAnsi"/>
+          <w:color w:val="000000" w:themeColor="text1"/>
+        </w:rPr>
+        <w:t>change</w:t>
+      </w:r>
+      <w:proofErr w:type="gramEnd"/>
     </w:p>
     <w:p>
       <w:pPr>
@@ -5661,7 +6114,29 @@
           <w:szCs w:val="23"/>
           <w:shd w:val="clear" w:color="auto" w:fill="FFFFFF"/>
         </w:rPr>
-        <w:t>Review snippet of code in Node.js. What would you do to make it production ready  </w:t>
+        <w:t xml:space="preserve">Review snippet of code in Node.js. What would you do to make it production </w:t>
+      </w:r>
+      <w:proofErr w:type="gramStart"/>
+      <w:r>
+        <w:rPr>
+          <w:rFonts w:ascii="Lato" w:hAnsi="Lato"/>
+          <w:color w:val="404040"/>
+          <w:sz w:val="23"/>
+          <w:szCs w:val="23"/>
+          <w:shd w:val="clear" w:color="auto" w:fill="FFFFFF"/>
+        </w:rPr>
+        <w:t>ready</w:t>
+      </w:r>
+      <w:proofErr w:type="gramEnd"/>
+      <w:r>
+        <w:rPr>
+          <w:rFonts w:ascii="Lato" w:hAnsi="Lato"/>
+          <w:color w:val="404040"/>
+          <w:sz w:val="23"/>
+          <w:szCs w:val="23"/>
+          <w:shd w:val="clear" w:color="auto" w:fill="FFFFFF"/>
+        </w:rPr>
+        <w:t xml:space="preserve">  </w:t>
       </w:r>
     </w:p>
     <w:p>
@@ -5973,6 +6448,7 @@
         </w:rPr>
         <w:t xml:space="preserve">, who has proven history of going from knowing nothing about programming into getting a job at the industry, and my passion </w:t>
       </w:r>
+      <w:proofErr w:type="gramStart"/>
       <w:r>
         <w:rPr>
           <w:rFonts w:asciiTheme="minorHAnsi" w:hAnsiTheme="minorHAnsi"/>
@@ -5985,7 +6461,15 @@
           <w:rFonts w:asciiTheme="minorHAnsi" w:hAnsiTheme="minorHAnsi"/>
           <w:color w:val="000000" w:themeColor="text1"/>
         </w:rPr>
-        <w:t xml:space="preserve"> learning is still going </w:t>
+        <w:t xml:space="preserve"> learning</w:t>
+      </w:r>
+      <w:proofErr w:type="gramEnd"/>
+      <w:r>
+        <w:rPr>
+          <w:rFonts w:asciiTheme="minorHAnsi" w:hAnsiTheme="minorHAnsi"/>
+          <w:color w:val="000000" w:themeColor="text1"/>
+        </w:rPr>
+        <w:t xml:space="preserve"> is still going </w:t>
       </w:r>
       <w:r>
         <w:rPr>
@@ -6480,12 +6964,14 @@
         </w:rPr>
         <w:t xml:space="preserve">. </w:t>
       </w:r>
+      <w:proofErr w:type="spellStart"/>
       <w:r>
         <w:rPr>
           <w:rFonts w:asciiTheme="minorHAnsi" w:eastAsia="Batang" w:hAnsiTheme="minorHAnsi" w:cstheme="minorHAnsi" w:hint="eastAsia"/>
         </w:rPr>
         <w:t>일할때</w:t>
       </w:r>
+      <w:proofErr w:type="spellEnd"/>
       <w:r>
         <w:rPr>
           <w:rFonts w:asciiTheme="minorHAnsi" w:eastAsia="Batang" w:hAnsiTheme="minorHAnsi" w:cstheme="minorHAnsi" w:hint="eastAsia"/>
@@ -6798,12 +7284,14 @@
         </w:rPr>
         <w:t xml:space="preserve">. </w:t>
       </w:r>
+      <w:proofErr w:type="spellStart"/>
       <w:r>
         <w:rPr>
           <w:rFonts w:asciiTheme="minorHAnsi" w:eastAsia="Batang" w:hAnsiTheme="minorHAnsi" w:cstheme="minorHAnsi" w:hint="eastAsia"/>
         </w:rPr>
         <w:t>그로인해</w:t>
       </w:r>
+      <w:proofErr w:type="spellEnd"/>
       <w:r>
         <w:rPr>
           <w:rFonts w:asciiTheme="minorHAnsi" w:eastAsia="Batang" w:hAnsiTheme="minorHAnsi" w:cstheme="minorHAnsi" w:hint="eastAsia"/>
@@ -7140,12 +7628,14 @@
         </w:rPr>
         <w:t xml:space="preserve"> </w:t>
       </w:r>
+      <w:proofErr w:type="spellStart"/>
       <w:r>
         <w:rPr>
           <w:rFonts w:asciiTheme="minorHAnsi" w:eastAsia="Batang" w:hAnsiTheme="minorHAnsi" w:cstheme="minorHAnsi" w:hint="eastAsia"/>
         </w:rPr>
         <w:t>하게되었습니다</w:t>
       </w:r>
+      <w:proofErr w:type="spellEnd"/>
       <w:r>
         <w:rPr>
           <w:rFonts w:asciiTheme="minorHAnsi" w:eastAsia="Batang" w:hAnsiTheme="minorHAnsi" w:cstheme="minorHAnsi"/>
@@ -7242,12 +7732,14 @@
         </w:rPr>
         <w:t xml:space="preserve"> </w:t>
       </w:r>
+      <w:proofErr w:type="spellStart"/>
       <w:r>
         <w:rPr>
           <w:rFonts w:asciiTheme="minorHAnsi" w:eastAsia="Batang" w:hAnsiTheme="minorHAnsi" w:cstheme="minorHAnsi"/>
         </w:rPr>
         <w:t>leetcode</w:t>
       </w:r>
+      <w:proofErr w:type="spellEnd"/>
       <w:r>
         <w:rPr>
           <w:rFonts w:asciiTheme="minorHAnsi" w:eastAsia="Batang" w:hAnsiTheme="minorHAnsi" w:cstheme="minorHAnsi" w:hint="eastAsia"/>
@@ -7260,6 +7752,7 @@
         </w:rPr>
         <w:t xml:space="preserve"> </w:t>
       </w:r>
+      <w:proofErr w:type="spellStart"/>
       <w:r>
         <w:rPr>
           <w:rFonts w:asciiTheme="minorHAnsi" w:eastAsia="Batang" w:hAnsiTheme="minorHAnsi" w:cstheme="minorHAnsi"/>
@@ -7272,6 +7765,7 @@
         </w:rPr>
         <w:t>를</w:t>
       </w:r>
+      <w:proofErr w:type="spellEnd"/>
       <w:r>
         <w:rPr>
           <w:rFonts w:asciiTheme="minorHAnsi" w:eastAsia="Batang" w:hAnsiTheme="minorHAnsi" w:cstheme="minorHAnsi" w:hint="eastAsia"/>
@@ -7326,12 +7820,14 @@
         </w:rPr>
         <w:t xml:space="preserve"> </w:t>
       </w:r>
+      <w:proofErr w:type="spellStart"/>
       <w:r>
         <w:rPr>
           <w:rFonts w:asciiTheme="minorHAnsi" w:eastAsia="Batang" w:hAnsiTheme="minorHAnsi" w:cstheme="minorHAnsi" w:hint="eastAsia"/>
         </w:rPr>
         <w:t>연습했었고</w:t>
       </w:r>
+      <w:proofErr w:type="spellEnd"/>
       <w:r>
         <w:rPr>
           <w:rFonts w:asciiTheme="minorHAnsi" w:eastAsia="Batang" w:hAnsiTheme="minorHAnsi" w:cstheme="minorHAnsi" w:hint="eastAsia"/>
@@ -7374,12 +7870,14 @@
         </w:rPr>
         <w:t xml:space="preserve"> </w:t>
       </w:r>
+      <w:proofErr w:type="spellStart"/>
       <w:r>
         <w:rPr>
           <w:rFonts w:asciiTheme="minorHAnsi" w:eastAsia="Batang" w:hAnsiTheme="minorHAnsi" w:cstheme="minorHAnsi" w:hint="eastAsia"/>
         </w:rPr>
         <w:t>돌아올때</w:t>
       </w:r>
+      <w:proofErr w:type="spellEnd"/>
       <w:r>
         <w:rPr>
           <w:rFonts w:asciiTheme="minorHAnsi" w:eastAsia="Batang" w:hAnsiTheme="minorHAnsi" w:cstheme="minorHAnsi" w:hint="eastAsia"/>
@@ -7398,12 +7896,14 @@
         </w:rPr>
         <w:t xml:space="preserve"> </w:t>
       </w:r>
+      <w:proofErr w:type="spellStart"/>
       <w:r>
         <w:rPr>
           <w:rFonts w:asciiTheme="minorHAnsi" w:eastAsia="Batang" w:hAnsiTheme="minorHAnsi" w:cstheme="minorHAnsi"/>
         </w:rPr>
         <w:t>pushup</w:t>
       </w:r>
+      <w:proofErr w:type="spellEnd"/>
       <w:r>
         <w:rPr>
           <w:rFonts w:asciiTheme="minorHAnsi" w:eastAsia="Batang" w:hAnsiTheme="minorHAnsi" w:cstheme="minorHAnsi" w:hint="eastAsia"/>
@@ -7512,12 +8012,14 @@
         </w:rPr>
         <w:t xml:space="preserve"> </w:t>
       </w:r>
+      <w:proofErr w:type="spellStart"/>
       <w:r>
         <w:rPr>
           <w:rFonts w:asciiTheme="minorHAnsi" w:eastAsia="Batang" w:hAnsiTheme="minorHAnsi" w:cstheme="minorHAnsi" w:hint="eastAsia"/>
         </w:rPr>
         <w:t>외었습니다</w:t>
       </w:r>
+      <w:proofErr w:type="spellEnd"/>
       <w:r>
         <w:rPr>
           <w:rFonts w:asciiTheme="minorHAnsi" w:eastAsia="Batang" w:hAnsiTheme="minorHAnsi" w:cstheme="minorHAnsi" w:hint="eastAsia"/>
@@ -7566,24 +8068,28 @@
         </w:rPr>
         <w:t xml:space="preserve"> </w:t>
       </w:r>
+      <w:proofErr w:type="spellStart"/>
       <w:r>
         <w:rPr>
           <w:rFonts w:asciiTheme="minorHAnsi" w:eastAsia="Batang" w:hAnsiTheme="minorHAnsi" w:cstheme="minorHAnsi" w:hint="eastAsia"/>
         </w:rPr>
         <w:t>문제풀고</w:t>
       </w:r>
+      <w:proofErr w:type="spellEnd"/>
       <w:r>
         <w:rPr>
           <w:rFonts w:asciiTheme="minorHAnsi" w:eastAsia="Batang" w:hAnsiTheme="minorHAnsi" w:cstheme="minorHAnsi" w:hint="eastAsia"/>
         </w:rPr>
         <w:t xml:space="preserve"> </w:t>
       </w:r>
+      <w:proofErr w:type="spellStart"/>
       <w:r>
         <w:rPr>
           <w:rFonts w:asciiTheme="minorHAnsi" w:eastAsia="Batang" w:hAnsiTheme="minorHAnsi" w:cstheme="minorHAnsi" w:hint="eastAsia"/>
         </w:rPr>
         <w:t>막혔을때나</w:t>
       </w:r>
+      <w:proofErr w:type="spellEnd"/>
       <w:r>
         <w:rPr>
           <w:rFonts w:asciiTheme="minorHAnsi" w:eastAsia="Batang" w:hAnsiTheme="minorHAnsi" w:cstheme="minorHAnsi" w:hint="eastAsia"/>
@@ -7614,12 +8120,14 @@
         </w:rPr>
         <w:t xml:space="preserve"> </w:t>
       </w:r>
+      <w:proofErr w:type="spellStart"/>
       <w:r>
         <w:rPr>
           <w:rFonts w:asciiTheme="minorHAnsi" w:eastAsia="Batang" w:hAnsiTheme="minorHAnsi" w:cstheme="minorHAnsi" w:hint="eastAsia"/>
         </w:rPr>
         <w:t>걸릴때</w:t>
       </w:r>
+      <w:proofErr w:type="spellEnd"/>
       <w:r>
         <w:rPr>
           <w:rFonts w:asciiTheme="minorHAnsi" w:eastAsia="Batang" w:hAnsiTheme="minorHAnsi" w:cstheme="minorHAnsi" w:hint="eastAsia"/>
@@ -7686,12 +8194,14 @@
         </w:rPr>
         <w:t xml:space="preserve"> </w:t>
       </w:r>
+      <w:proofErr w:type="spellStart"/>
       <w:r>
         <w:rPr>
           <w:rFonts w:asciiTheme="minorHAnsi" w:eastAsia="Batang" w:hAnsiTheme="minorHAnsi" w:cstheme="minorHAnsi" w:hint="eastAsia"/>
         </w:rPr>
         <w:t>걸리는거야</w:t>
       </w:r>
+      <w:proofErr w:type="spellEnd"/>
       <w:r>
         <w:rPr>
           <w:rFonts w:asciiTheme="minorHAnsi" w:eastAsia="Batang" w:hAnsiTheme="minorHAnsi" w:cstheme="minorHAnsi" w:hint="eastAsia"/>
@@ -8202,7 +8712,21 @@
         <w:rPr>
           <w:rFonts w:asciiTheme="minorHAnsi" w:eastAsia="Batang" w:hAnsiTheme="minorHAnsi" w:cstheme="minorHAnsi"/>
         </w:rPr>
-        <w:t>I have experience of working with team members from different departments. Together, we’ve built over 300 forms and I could use this experience and experitise in benefit of company</w:t>
+        <w:t xml:space="preserve">I have experience of working with team members from different departments. Together, we’ve built over 300 forms and I could use this experience and </w:t>
+      </w:r>
+      <w:proofErr w:type="spellStart"/>
+      <w:r>
+        <w:rPr>
+          <w:rFonts w:asciiTheme="minorHAnsi" w:eastAsia="Batang" w:hAnsiTheme="minorHAnsi" w:cstheme="minorHAnsi"/>
+        </w:rPr>
+        <w:t>experitise</w:t>
+      </w:r>
+      <w:proofErr w:type="spellEnd"/>
+      <w:r>
+        <w:rPr>
+          <w:rFonts w:asciiTheme="minorHAnsi" w:eastAsia="Batang" w:hAnsiTheme="minorHAnsi" w:cstheme="minorHAnsi"/>
+        </w:rPr>
+        <w:t xml:space="preserve"> in benefit of company</w:t>
       </w:r>
     </w:p>
     <w:p>
@@ -8251,7 +8775,23 @@
           <w:rFonts w:asciiTheme="minorHAnsi" w:hAnsiTheme="minorHAnsi"/>
           <w:color w:val="000000" w:themeColor="text1"/>
         </w:rPr>
-        <w:t>I am a dedicated self-learner with proven history of self-learning in web development and securing a job at SiteMax Systems</w:t>
+        <w:t xml:space="preserve">I am a dedicated self-learner with proven history of self-learning in web development and securing a job at </w:t>
+      </w:r>
+      <w:proofErr w:type="spellStart"/>
+      <w:r>
+        <w:rPr>
+          <w:rFonts w:asciiTheme="minorHAnsi" w:hAnsiTheme="minorHAnsi"/>
+          <w:color w:val="000000" w:themeColor="text1"/>
+        </w:rPr>
+        <w:t>SiteMax</w:t>
+      </w:r>
+      <w:proofErr w:type="spellEnd"/>
+      <w:r>
+        <w:rPr>
+          <w:rFonts w:asciiTheme="minorHAnsi" w:hAnsiTheme="minorHAnsi"/>
+          <w:color w:val="000000" w:themeColor="text1"/>
+        </w:rPr>
+        <w:t xml:space="preserve"> Systems</w:t>
       </w:r>
     </w:p>
     <w:p>
@@ -8333,7 +8873,21 @@
         <w:rPr>
           <w:rFonts w:asciiTheme="minorHAnsi" w:eastAsia="Batang" w:hAnsiTheme="minorHAnsi" w:cstheme="minorHAnsi"/>
         </w:rPr>
-        <w:t>Story about building bash program for sitemax 3</w:t>
+        <w:t xml:space="preserve">Story about building bash program for </w:t>
+      </w:r>
+      <w:proofErr w:type="spellStart"/>
+      <w:r>
+        <w:rPr>
+          <w:rFonts w:asciiTheme="minorHAnsi" w:eastAsia="Batang" w:hAnsiTheme="minorHAnsi" w:cstheme="minorHAnsi"/>
+        </w:rPr>
+        <w:t>sitemax</w:t>
+      </w:r>
+      <w:proofErr w:type="spellEnd"/>
+      <w:r>
+        <w:rPr>
+          <w:rFonts w:asciiTheme="minorHAnsi" w:eastAsia="Batang" w:hAnsiTheme="minorHAnsi" w:cstheme="minorHAnsi"/>
+        </w:rPr>
+        <w:t xml:space="preserve"> 3</w:t>
       </w:r>
     </w:p>
     <w:p>
@@ -8346,7 +8900,23 @@
         <w:shd w:val="clear" w:color="auto" w:fill="FFFFFF"/>
       </w:pPr>
       <w:r>
-        <w:t>James wanted to attend buildex with his cool new app SiteMax 3 built entirely using Ionic Framework</w:t>
+        <w:t xml:space="preserve">James wanted to attend </w:t>
+      </w:r>
+      <w:proofErr w:type="spellStart"/>
+      <w:r>
+        <w:t>buildex</w:t>
+      </w:r>
+      <w:proofErr w:type="spellEnd"/>
+      <w:r>
+        <w:t xml:space="preserve"> with his cool new app </w:t>
+      </w:r>
+      <w:proofErr w:type="spellStart"/>
+      <w:r>
+        <w:t>SiteMax</w:t>
+      </w:r>
+      <w:proofErr w:type="spellEnd"/>
+      <w:r>
+        <w:t xml:space="preserve"> 3 built entirely using Ionic Framework</w:t>
       </w:r>
     </w:p>
     <w:p>
@@ -8372,7 +8942,15 @@
         <w:shd w:val="clear" w:color="auto" w:fill="FFFFFF"/>
       </w:pPr>
       <w:r>
-        <w:t>Each build took about 20 minutes (literarly)</w:t>
+        <w:t>Each build took about 20 minutes (</w:t>
+      </w:r>
+      <w:proofErr w:type="spellStart"/>
+      <w:r>
+        <w:t>literarly</w:t>
+      </w:r>
+      <w:proofErr w:type="spellEnd"/>
+      <w:r>
+        <w:t>)</w:t>
       </w:r>
     </w:p>
     <w:p>
@@ -8563,7 +9141,15 @@
         <w:shd w:val="clear" w:color="auto" w:fill="FFFFFF"/>
       </w:pPr>
       <w:r>
-        <w:t>To start, I looked at some works done by others and learned that it didn’t look too great. The font was large, the resulting PDF it generated looked too basic (in seires of table)</w:t>
+        <w:t xml:space="preserve">To start, I looked at some works done by others and learned that it didn’t look too great. The font was large, the resulting PDF it generated looked too basic (in </w:t>
+      </w:r>
+      <w:proofErr w:type="spellStart"/>
+      <w:r>
+        <w:t>seires</w:t>
+      </w:r>
+      <w:proofErr w:type="spellEnd"/>
+      <w:r>
+        <w:t xml:space="preserve"> of table)</w:t>
       </w:r>
     </w:p>
     <w:p>
@@ -8603,7 +9189,15 @@
         <w:shd w:val="clear" w:color="auto" w:fill="FFFFFF"/>
       </w:pPr>
       <w:r>
-        <w:t>I began improving it’s UI day during the off hours. I played around with CSS and PHP (it was used to template the pdf) and made incremental improvements until it looked great</w:t>
+        <w:t xml:space="preserve">I began improving </w:t>
+      </w:r>
+      <w:proofErr w:type="gramStart"/>
+      <w:r>
+        <w:t>it’s</w:t>
+      </w:r>
+      <w:proofErr w:type="gramEnd"/>
+      <w:r>
+        <w:t xml:space="preserve"> UI day during the off hours. I played around with CSS and PHP (it was used to template the pdf) and made incremental improvements until it looked great</w:t>
       </w:r>
     </w:p>
     <w:p>
@@ -8721,7 +9315,21 @@
         <w:rPr>
           <w:rFonts w:asciiTheme="minorHAnsi" w:eastAsia="Batang" w:hAnsiTheme="minorHAnsi" w:cstheme="minorHAnsi"/>
         </w:rPr>
-        <w:t>I wrote bash program to do all of above in fewest key strokes possible, but still maintaining quality</w:t>
+        <w:t xml:space="preserve">I wrote bash program to do all of above in fewest </w:t>
+      </w:r>
+      <w:proofErr w:type="gramStart"/>
+      <w:r>
+        <w:rPr>
+          <w:rFonts w:asciiTheme="minorHAnsi" w:eastAsia="Batang" w:hAnsiTheme="minorHAnsi" w:cstheme="minorHAnsi"/>
+        </w:rPr>
+        <w:t>key strokes</w:t>
+      </w:r>
+      <w:proofErr w:type="gramEnd"/>
+      <w:r>
+        <w:rPr>
+          <w:rFonts w:asciiTheme="minorHAnsi" w:eastAsia="Batang" w:hAnsiTheme="minorHAnsi" w:cstheme="minorHAnsi"/>
+        </w:rPr>
+        <w:t xml:space="preserve"> possible, but still maintaining quality</w:t>
       </w:r>
     </w:p>
     <w:p>
@@ -8901,7 +9509,21 @@
         <w:rPr>
           <w:rFonts w:asciiTheme="minorHAnsi" w:eastAsia="Batang" w:hAnsiTheme="minorHAnsi" w:cstheme="minorHAnsi"/>
         </w:rPr>
-        <w:t>So much so that later James and Christian would complement that we need more of Moe and Nikolay (my senior) at SiteMax Systems</w:t>
+        <w:t xml:space="preserve">So much so that later James and Christian would complement that we need more of Moe and Nikolay (my senior) at </w:t>
+      </w:r>
+      <w:proofErr w:type="spellStart"/>
+      <w:r>
+        <w:rPr>
+          <w:rFonts w:asciiTheme="minorHAnsi" w:eastAsia="Batang" w:hAnsiTheme="minorHAnsi" w:cstheme="minorHAnsi"/>
+        </w:rPr>
+        <w:t>SiteMax</w:t>
+      </w:r>
+      <w:proofErr w:type="spellEnd"/>
+      <w:r>
+        <w:rPr>
+          <w:rFonts w:asciiTheme="minorHAnsi" w:eastAsia="Batang" w:hAnsiTheme="minorHAnsi" w:cstheme="minorHAnsi"/>
+        </w:rPr>
+        <w:t xml:space="preserve"> Systems</w:t>
       </w:r>
     </w:p>
     <w:p>
@@ -9005,7 +9627,15 @@
         <w:shd w:val="clear" w:color="auto" w:fill="FFFFFF"/>
       </w:pPr>
       <w:r>
-        <w:t>He looked at the form and said “Moe could you work on this again?”</w:t>
+        <w:t xml:space="preserve">He looked at the form and </w:t>
+      </w:r>
+      <w:proofErr w:type="gramStart"/>
+      <w:r>
+        <w:t>said</w:t>
+      </w:r>
+      <w:proofErr w:type="gramEnd"/>
+      <w:r>
+        <w:t xml:space="preserve"> “Moe could you work on this again?”</w:t>
       </w:r>
     </w:p>
     <w:p>
@@ -9071,7 +9701,15 @@
       </w:pPr>
       <w:r>
         <w:lastRenderedPageBreak/>
-        <w:t>I went back to my seat, revised my form, and walked over with him and did couple of iternations until all was okay.</w:t>
+        <w:t xml:space="preserve">I went back to my seat, revised my form, and walked over with him and did couple of </w:t>
+      </w:r>
+      <w:proofErr w:type="spellStart"/>
+      <w:r>
+        <w:t>iternations</w:t>
+      </w:r>
+      <w:proofErr w:type="spellEnd"/>
+      <w:r>
+        <w:t xml:space="preserve"> until all was okay.</w:t>
       </w:r>
     </w:p>
     <w:p>
@@ -9223,7 +9861,15 @@
         <w:shd w:val="clear" w:color="auto" w:fill="FFFFFF"/>
       </w:pPr>
       <w:r>
-        <w:t>Jake was clearly frustrated and I assured him, hey it’s not a problem. I will get it done</w:t>
+        <w:t xml:space="preserve">Jake was clearly </w:t>
+      </w:r>
+      <w:proofErr w:type="gramStart"/>
+      <w:r>
+        <w:t>frustrated</w:t>
+      </w:r>
+      <w:proofErr w:type="gramEnd"/>
+      <w:r>
+        <w:t xml:space="preserve"> and I assured him, hey it’s not a problem. I will get it done</w:t>
       </w:r>
     </w:p>
     <w:p>
@@ -9236,7 +9882,15 @@
         <w:shd w:val="clear" w:color="auto" w:fill="FFFFFF"/>
       </w:pPr>
       <w:r>
-        <w:t>It took couple of revisions but when it was complete, and deployed to their system, Jake came rushing in and said “Hey Moe, I showed this to client and she said It’s Christmas. Christmas has come early. Thank you so much!!”</w:t>
+        <w:t xml:space="preserve">It took couple of revisions but when it was complete, and deployed to their system, Jake came rushing in and said “Hey Moe, I showed this to </w:t>
+      </w:r>
+      <w:proofErr w:type="gramStart"/>
+      <w:r>
+        <w:t>client</w:t>
+      </w:r>
+      <w:proofErr w:type="gramEnd"/>
+      <w:r>
+        <w:t xml:space="preserve"> and she said It’s Christmas. Christmas has come early. Thank you so much!!”</w:t>
       </w:r>
     </w:p>
     <w:p>
@@ -9312,7 +9966,21 @@
         <w:rPr>
           <w:rFonts w:asciiTheme="minorHAnsi" w:eastAsia="Batang" w:hAnsiTheme="minorHAnsi" w:cstheme="minorHAnsi"/>
         </w:rPr>
-        <w:t>It was to secure the client and join him to SiteMax Systems</w:t>
+        <w:t xml:space="preserve">It was to secure the client and join him to </w:t>
+      </w:r>
+      <w:proofErr w:type="spellStart"/>
+      <w:r>
+        <w:rPr>
+          <w:rFonts w:asciiTheme="minorHAnsi" w:eastAsia="Batang" w:hAnsiTheme="minorHAnsi" w:cstheme="minorHAnsi"/>
+        </w:rPr>
+        <w:t>SiteMax</w:t>
+      </w:r>
+      <w:proofErr w:type="spellEnd"/>
+      <w:r>
+        <w:rPr>
+          <w:rFonts w:asciiTheme="minorHAnsi" w:eastAsia="Batang" w:hAnsiTheme="minorHAnsi" w:cstheme="minorHAnsi"/>
+        </w:rPr>
+        <w:t xml:space="preserve"> Systems</w:t>
       </w:r>
     </w:p>
     <w:p>
@@ -9329,11 +9997,19 @@
           <w:rFonts w:asciiTheme="minorHAnsi" w:eastAsia="Batang" w:hAnsiTheme="minorHAnsi" w:cstheme="minorHAnsi"/>
         </w:rPr>
       </w:pPr>
-      <w:r>
-        <w:rPr>
-          <w:rFonts w:asciiTheme="minorHAnsi" w:eastAsia="Batang" w:hAnsiTheme="minorHAnsi" w:cstheme="minorHAnsi"/>
-        </w:rPr>
-        <w:t xml:space="preserve">So using the tool I have built during the off hours, or </w:t>
+      <w:proofErr w:type="gramStart"/>
+      <w:r>
+        <w:rPr>
+          <w:rFonts w:asciiTheme="minorHAnsi" w:eastAsia="Batang" w:hAnsiTheme="minorHAnsi" w:cstheme="minorHAnsi"/>
+        </w:rPr>
+        <w:t>So</w:t>
+      </w:r>
+      <w:proofErr w:type="gramEnd"/>
+      <w:r>
+        <w:rPr>
+          <w:rFonts w:asciiTheme="minorHAnsi" w:eastAsia="Batang" w:hAnsiTheme="minorHAnsi" w:cstheme="minorHAnsi"/>
+        </w:rPr>
+        <w:t xml:space="preserve"> using the tool I have built during the off hours, or </w:t>
       </w:r>
     </w:p>
     <w:p>
@@ -9418,7 +10094,23 @@
           <w:rFonts w:asciiTheme="minorHAnsi" w:hAnsiTheme="minorHAnsi"/>
           <w:color w:val="000000" w:themeColor="text1"/>
         </w:rPr>
-        <w:t>securing a job at SiteMax Systems</w:t>
+        <w:t xml:space="preserve">securing a job at </w:t>
+      </w:r>
+      <w:proofErr w:type="spellStart"/>
+      <w:r>
+        <w:rPr>
+          <w:rFonts w:asciiTheme="minorHAnsi" w:hAnsiTheme="minorHAnsi"/>
+          <w:color w:val="000000" w:themeColor="text1"/>
+        </w:rPr>
+        <w:t>SiteMax</w:t>
+      </w:r>
+      <w:proofErr w:type="spellEnd"/>
+      <w:r>
+        <w:rPr>
+          <w:rFonts w:asciiTheme="minorHAnsi" w:hAnsiTheme="minorHAnsi"/>
+          <w:color w:val="000000" w:themeColor="text1"/>
+        </w:rPr>
+        <w:t xml:space="preserve"> Systems</w:t>
       </w:r>
     </w:p>
     <w:p>
@@ -9440,8 +10132,17 @@
           <w:rFonts w:asciiTheme="minorHAnsi" w:hAnsiTheme="minorHAnsi"/>
           <w:color w:val="000000" w:themeColor="text1"/>
         </w:rPr>
-        <w:t>Story about Getting a job at SiteMax</w:t>
-      </w:r>
+        <w:t xml:space="preserve">Story about Getting a job at </w:t>
+      </w:r>
+      <w:proofErr w:type="spellStart"/>
+      <w:r>
+        <w:rPr>
+          <w:rFonts w:asciiTheme="minorHAnsi" w:hAnsiTheme="minorHAnsi"/>
+          <w:color w:val="000000" w:themeColor="text1"/>
+        </w:rPr>
+        <w:t>SiteMax</w:t>
+      </w:r>
+      <w:proofErr w:type="spellEnd"/>
     </w:p>
     <w:p>
       <w:pPr>
@@ -9511,7 +10212,35 @@
         <w:rPr>
           <w:rFonts w:asciiTheme="minorHAnsi" w:eastAsia="Batang" w:hAnsiTheme="minorHAnsi" w:cstheme="minorHAnsi"/>
         </w:rPr>
-        <w:t>I first did freelnancing, and I earned $1000 after an year</w:t>
+        <w:t xml:space="preserve">I first did </w:t>
+      </w:r>
+      <w:proofErr w:type="spellStart"/>
+      <w:r>
+        <w:rPr>
+          <w:rFonts w:asciiTheme="minorHAnsi" w:eastAsia="Batang" w:hAnsiTheme="minorHAnsi" w:cstheme="minorHAnsi"/>
+        </w:rPr>
+        <w:t>freelnancing</w:t>
+      </w:r>
+      <w:proofErr w:type="spellEnd"/>
+      <w:r>
+        <w:rPr>
+          <w:rFonts w:asciiTheme="minorHAnsi" w:eastAsia="Batang" w:hAnsiTheme="minorHAnsi" w:cstheme="minorHAnsi"/>
+        </w:rPr>
+        <w:t xml:space="preserve">, and I earned $1000 after </w:t>
+      </w:r>
+      <w:proofErr w:type="gramStart"/>
+      <w:r>
+        <w:rPr>
+          <w:rFonts w:asciiTheme="minorHAnsi" w:eastAsia="Batang" w:hAnsiTheme="minorHAnsi" w:cstheme="minorHAnsi"/>
+        </w:rPr>
+        <w:t>an</w:t>
+      </w:r>
+      <w:proofErr w:type="gramEnd"/>
+      <w:r>
+        <w:rPr>
+          <w:rFonts w:asciiTheme="minorHAnsi" w:eastAsia="Batang" w:hAnsiTheme="minorHAnsi" w:cstheme="minorHAnsi"/>
+        </w:rPr>
+        <w:t xml:space="preserve"> year</w:t>
       </w:r>
     </w:p>
     <w:p>
@@ -9549,11 +10278,19 @@
           <w:rFonts w:asciiTheme="minorHAnsi" w:eastAsia="Batang" w:hAnsiTheme="minorHAnsi" w:cstheme="minorHAnsi"/>
         </w:rPr>
       </w:pPr>
-      <w:r>
-        <w:rPr>
-          <w:rFonts w:asciiTheme="minorHAnsi" w:eastAsia="Batang" w:hAnsiTheme="minorHAnsi" w:cstheme="minorHAnsi"/>
-        </w:rPr>
-        <w:t>So I picked up only $1000 and left to Vancouver from Calgary</w:t>
+      <w:proofErr w:type="gramStart"/>
+      <w:r>
+        <w:rPr>
+          <w:rFonts w:asciiTheme="minorHAnsi" w:eastAsia="Batang" w:hAnsiTheme="minorHAnsi" w:cstheme="minorHAnsi"/>
+        </w:rPr>
+        <w:t>So</w:t>
+      </w:r>
+      <w:proofErr w:type="gramEnd"/>
+      <w:r>
+        <w:rPr>
+          <w:rFonts w:asciiTheme="minorHAnsi" w:eastAsia="Batang" w:hAnsiTheme="minorHAnsi" w:cstheme="minorHAnsi"/>
+        </w:rPr>
+        <w:t xml:space="preserve"> I picked up only $1000 and left to Vancouver from Calgary</w:t>
       </w:r>
     </w:p>
     <w:p>
@@ -9616,7 +10353,21 @@
         <w:rPr>
           <w:rFonts w:asciiTheme="minorHAnsi" w:eastAsia="Batang" w:hAnsiTheme="minorHAnsi" w:cstheme="minorHAnsi"/>
         </w:rPr>
-        <w:t>After 2 years, I got a job at SiteMax Systems thanks to my wonderful CEO, James Faulkner</w:t>
+        <w:t xml:space="preserve">After 2 years, I got a job at </w:t>
+      </w:r>
+      <w:proofErr w:type="spellStart"/>
+      <w:r>
+        <w:rPr>
+          <w:rFonts w:asciiTheme="minorHAnsi" w:eastAsia="Batang" w:hAnsiTheme="minorHAnsi" w:cstheme="minorHAnsi"/>
+        </w:rPr>
+        <w:t>SiteMax</w:t>
+      </w:r>
+      <w:proofErr w:type="spellEnd"/>
+      <w:r>
+        <w:rPr>
+          <w:rFonts w:asciiTheme="minorHAnsi" w:eastAsia="Batang" w:hAnsiTheme="minorHAnsi" w:cstheme="minorHAnsi"/>
+        </w:rPr>
+        <w:t xml:space="preserve"> Systems thanks to my wonderful CEO, James Faulkner</w:t>
       </w:r>
     </w:p>
     <w:p>
@@ -9638,8 +10389,17 @@
           <w:rFonts w:asciiTheme="minorHAnsi" w:hAnsiTheme="minorHAnsi"/>
           <w:color w:val="000000" w:themeColor="text1"/>
         </w:rPr>
-        <w:t>Story about practicing Algorithm at SiteMax</w:t>
-      </w:r>
+        <w:t xml:space="preserve">Story about practicing Algorithm at </w:t>
+      </w:r>
+      <w:proofErr w:type="spellStart"/>
+      <w:r>
+        <w:rPr>
+          <w:rFonts w:asciiTheme="minorHAnsi" w:hAnsiTheme="minorHAnsi"/>
+          <w:color w:val="000000" w:themeColor="text1"/>
+        </w:rPr>
+        <w:t>SiteMax</w:t>
+      </w:r>
+      <w:proofErr w:type="spellEnd"/>
     </w:p>
     <w:p>
       <w:pPr>
@@ -9660,7 +10420,21 @@
           <w:rFonts w:asciiTheme="minorHAnsi" w:eastAsia="Batang" w:hAnsiTheme="minorHAnsi" w:cstheme="minorHAnsi"/>
         </w:rPr>
         <w:lastRenderedPageBreak/>
-        <w:t>I was at SiteMax Systems, and I was</w:t>
+        <w:t xml:space="preserve">I was at </w:t>
+      </w:r>
+      <w:proofErr w:type="spellStart"/>
+      <w:r>
+        <w:rPr>
+          <w:rFonts w:asciiTheme="minorHAnsi" w:eastAsia="Batang" w:hAnsiTheme="minorHAnsi" w:cstheme="minorHAnsi"/>
+        </w:rPr>
+        <w:t>SiteMax</w:t>
+      </w:r>
+      <w:proofErr w:type="spellEnd"/>
+      <w:r>
+        <w:rPr>
+          <w:rFonts w:asciiTheme="minorHAnsi" w:eastAsia="Batang" w:hAnsiTheme="minorHAnsi" w:cstheme="minorHAnsi"/>
+        </w:rPr>
+        <w:t xml:space="preserve"> Systems, and I was</w:t>
       </w:r>
       <w:r>
         <w:rPr>
@@ -9837,7 +10611,21 @@
         <w:rPr>
           <w:rFonts w:asciiTheme="minorHAnsi" w:eastAsia="Batang" w:hAnsiTheme="minorHAnsi" w:cstheme="minorHAnsi"/>
         </w:rPr>
-        <w:t>Not only that, I taught peers over the video</w:t>
+        <w:t xml:space="preserve">Not only that, </w:t>
+      </w:r>
+      <w:proofErr w:type="gramStart"/>
+      <w:r>
+        <w:rPr>
+          <w:rFonts w:asciiTheme="minorHAnsi" w:eastAsia="Batang" w:hAnsiTheme="minorHAnsi" w:cstheme="minorHAnsi"/>
+        </w:rPr>
+        <w:t>I</w:t>
+      </w:r>
+      <w:proofErr w:type="gramEnd"/>
+      <w:r>
+        <w:rPr>
+          <w:rFonts w:asciiTheme="minorHAnsi" w:eastAsia="Batang" w:hAnsiTheme="minorHAnsi" w:cstheme="minorHAnsi"/>
+        </w:rPr>
+        <w:t xml:space="preserve"> taught peers over the video</w:t>
       </w:r>
     </w:p>
     <w:p>
@@ -9858,8 +10646,16 @@
         <w:rPr>
           <w:rFonts w:asciiTheme="minorHAnsi" w:eastAsia="Batang" w:hAnsiTheme="minorHAnsi" w:cstheme="minorHAnsi"/>
         </w:rPr>
-        <w:t>This helped me to become more relaxed at SiteMax</w:t>
-      </w:r>
+        <w:t xml:space="preserve">This helped me to become more relaxed at </w:t>
+      </w:r>
+      <w:proofErr w:type="spellStart"/>
+      <w:r>
+        <w:rPr>
+          <w:rFonts w:asciiTheme="minorHAnsi" w:eastAsia="Batang" w:hAnsiTheme="minorHAnsi" w:cstheme="minorHAnsi"/>
+        </w:rPr>
+        <w:t>SiteMax</w:t>
+      </w:r>
+      <w:proofErr w:type="spellEnd"/>
       <w:r>
         <w:rPr>
           <w:rFonts w:asciiTheme="minorHAnsi" w:eastAsia="Batang" w:hAnsiTheme="minorHAnsi" w:cstheme="minorHAnsi"/>
@@ -9897,7 +10693,21 @@
         <w:rPr>
           <w:rFonts w:asciiTheme="minorHAnsi" w:eastAsia="Batang" w:hAnsiTheme="minorHAnsi" w:cstheme="minorHAnsi"/>
         </w:rPr>
-        <w:t>I used this skillsets to train 4 developers at my company</w:t>
+        <w:t xml:space="preserve">I used </w:t>
+      </w:r>
+      <w:proofErr w:type="gramStart"/>
+      <w:r>
+        <w:rPr>
+          <w:rFonts w:asciiTheme="minorHAnsi" w:eastAsia="Batang" w:hAnsiTheme="minorHAnsi" w:cstheme="minorHAnsi"/>
+        </w:rPr>
+        <w:t>this skillsets</w:t>
+      </w:r>
+      <w:proofErr w:type="gramEnd"/>
+      <w:r>
+        <w:rPr>
+          <w:rFonts w:asciiTheme="minorHAnsi" w:eastAsia="Batang" w:hAnsiTheme="minorHAnsi" w:cstheme="minorHAnsi"/>
+        </w:rPr>
+        <w:t xml:space="preserve"> to train 4 developers at my company</w:t>
       </w:r>
     </w:p>
     <w:p>
@@ -10697,14 +11507,30 @@
           <w:rFonts w:asciiTheme="minorHAnsi" w:hAnsiTheme="minorHAnsi"/>
           <w:color w:val="000000" w:themeColor="text1"/>
         </w:rPr>
-        <w:t>I want to work for an organization where I grow my career as software engineer</w:t>
-      </w:r>
-      <w:r>
-        <w:rPr>
-          <w:rFonts w:asciiTheme="minorHAnsi" w:hAnsiTheme="minorHAnsi"/>
-          <w:color w:val="000000" w:themeColor="text1"/>
-        </w:rPr>
-        <w:t xml:space="preserve">, and be acknowledged that I am a </w:t>
+        <w:t xml:space="preserve">I want to work for an organization where I grow my career as software </w:t>
+      </w:r>
+      <w:proofErr w:type="gramStart"/>
+      <w:r>
+        <w:rPr>
+          <w:rFonts w:asciiTheme="minorHAnsi" w:hAnsiTheme="minorHAnsi"/>
+          <w:color w:val="000000" w:themeColor="text1"/>
+        </w:rPr>
+        <w:t>engineer</w:t>
+      </w:r>
+      <w:r>
+        <w:rPr>
+          <w:rFonts w:asciiTheme="minorHAnsi" w:hAnsiTheme="minorHAnsi"/>
+          <w:color w:val="000000" w:themeColor="text1"/>
+        </w:rPr>
+        <w:t>, and</w:t>
+      </w:r>
+      <w:proofErr w:type="gramEnd"/>
+      <w:r>
+        <w:rPr>
+          <w:rFonts w:asciiTheme="minorHAnsi" w:hAnsiTheme="minorHAnsi"/>
+          <w:color w:val="000000" w:themeColor="text1"/>
+        </w:rPr>
+        <w:t xml:space="preserve"> be acknowledged that I am a </w:t>
       </w:r>
       <w:r>
         <w:rPr>
@@ -11689,8 +12515,17 @@
           <w:rFonts w:asciiTheme="minorHAnsi" w:hAnsiTheme="minorHAnsi"/>
           <w:color w:val="000000" w:themeColor="text1"/>
         </w:rPr>
-        <w:t>What qualities do you think are most important for someone to excel in this position</w:t>
-      </w:r>
+        <w:t xml:space="preserve">What qualities do you think are most important for someone to excel in this </w:t>
+      </w:r>
+      <w:proofErr w:type="gramStart"/>
+      <w:r>
+        <w:rPr>
+          <w:rFonts w:asciiTheme="minorHAnsi" w:hAnsiTheme="minorHAnsi"/>
+          <w:color w:val="000000" w:themeColor="text1"/>
+        </w:rPr>
+        <w:t>position</w:t>
+      </w:r>
+      <w:proofErr w:type="gramEnd"/>
     </w:p>
     <w:p>
       <w:pPr>
@@ -11712,7 +12547,23 @@
           <w:rFonts w:asciiTheme="minorHAnsi" w:hAnsiTheme="minorHAnsi"/>
           <w:color w:val="000000" w:themeColor="text1"/>
         </w:rPr>
-        <w:t>The act of asking this questions shows that you are someone who is driven to excel. You want to know what it takes to succeed in this position</w:t>
+        <w:t xml:space="preserve">The act of asking </w:t>
+      </w:r>
+      <w:proofErr w:type="gramStart"/>
+      <w:r>
+        <w:rPr>
+          <w:rFonts w:asciiTheme="minorHAnsi" w:hAnsiTheme="minorHAnsi"/>
+          <w:color w:val="000000" w:themeColor="text1"/>
+        </w:rPr>
+        <w:t>this questions</w:t>
+      </w:r>
+      <w:proofErr w:type="gramEnd"/>
+      <w:r>
+        <w:rPr>
+          <w:rFonts w:asciiTheme="minorHAnsi" w:hAnsiTheme="minorHAnsi"/>
+          <w:color w:val="000000" w:themeColor="text1"/>
+        </w:rPr>
+        <w:t xml:space="preserve"> shows that you are someone who is driven to excel. You want to know what it takes to succeed in this position</w:t>
       </w:r>
     </w:p>
     <w:p>
@@ -12104,7 +12955,15 @@
     </w:p>
     <w:p>
       <w:r>
-        <w:t xml:space="preserve">First Practice : </w:t>
+        <w:t xml:space="preserve">First </w:t>
+      </w:r>
+      <w:proofErr w:type="gramStart"/>
+      <w:r>
+        <w:t>Practice :</w:t>
+      </w:r>
+      <w:proofErr w:type="gramEnd"/>
+      <w:r>
+        <w:t xml:space="preserve"> </w:t>
       </w:r>
       <w:hyperlink r:id="rId29" w:history="1">
         <w:r>
@@ -12167,7 +13026,43 @@
           <w:szCs w:val="28"/>
         </w:rPr>
         <w:tab/>
-        <w:t xml:space="preserve"> experience. For the past 2 years in my previous workplace in SiteMax Systems Inc, I was responsible of developing and maintaining the features of the SiteMax system.</w:t>
+        <w:t xml:space="preserve"> experience. For the past 2 years in my previous workplace in </w:t>
+      </w:r>
+      <w:proofErr w:type="spellStart"/>
+      <w:r>
+        <w:rPr>
+          <w:rFonts w:asciiTheme="minorHAnsi" w:hAnsiTheme="minorHAnsi" w:cstheme="minorHAnsi"/>
+          <w:sz w:val="28"/>
+          <w:szCs w:val="28"/>
+        </w:rPr>
+        <w:t>SiteMax</w:t>
+      </w:r>
+      <w:proofErr w:type="spellEnd"/>
+      <w:r>
+        <w:rPr>
+          <w:rFonts w:asciiTheme="minorHAnsi" w:hAnsiTheme="minorHAnsi" w:cstheme="minorHAnsi"/>
+          <w:sz w:val="28"/>
+          <w:szCs w:val="28"/>
+        </w:rPr>
+        <w:t xml:space="preserve"> Systems Inc, I was responsible of developing and maintaining the features of the </w:t>
+      </w:r>
+      <w:proofErr w:type="spellStart"/>
+      <w:r>
+        <w:rPr>
+          <w:rFonts w:asciiTheme="minorHAnsi" w:hAnsiTheme="minorHAnsi" w:cstheme="minorHAnsi"/>
+          <w:sz w:val="28"/>
+          <w:szCs w:val="28"/>
+        </w:rPr>
+        <w:t>SiteMax</w:t>
+      </w:r>
+      <w:proofErr w:type="spellEnd"/>
+      <w:r>
+        <w:rPr>
+          <w:rFonts w:asciiTheme="minorHAnsi" w:hAnsiTheme="minorHAnsi" w:cstheme="minorHAnsi"/>
+          <w:sz w:val="28"/>
+          <w:szCs w:val="28"/>
+        </w:rPr>
+        <w:t xml:space="preserve"> system.</w:t>
       </w:r>
     </w:p>
     <w:p>
@@ -12199,87 +13094,85 @@
           <w:color w:val="1F314A"/>
           <w:shd w:val="clear" w:color="auto" w:fill="F2F7FE"/>
         </w:rPr>
-        <w:t>For the past two years, I worked with my teammates from different departemnts and built over 300 angularJS based single page applications, and maintained over  2000 of them.</w:t>
-      </w:r>
+        <w:t xml:space="preserve">For the past two years, I worked with my teammates from different </w:t>
+      </w:r>
+      <w:proofErr w:type="spellStart"/>
       <w:r>
         <w:rPr>
           <w:rFonts w:ascii="Arial" w:hAnsi="Arial" w:cs="Arial"/>
           <w:color w:val="1F314A"/>
           <w:shd w:val="clear" w:color="auto" w:fill="F2F7FE"/>
         </w:rPr>
-        <w:t xml:space="preserve"> As well, I assisted my senior developers with developer</w:t>
-      </w:r>
+        <w:t>departemnts</w:t>
+      </w:r>
+      <w:proofErr w:type="spellEnd"/>
       <w:r>
         <w:rPr>
           <w:rFonts w:ascii="Arial" w:hAnsi="Arial" w:cs="Arial"/>
           <w:color w:val="1F314A"/>
           <w:shd w:val="clear" w:color="auto" w:fill="F2F7FE"/>
         </w:rPr>
-        <w:t xml:space="preserve"> There I was </w:t>
-      </w:r>
+        <w:t xml:space="preserve"> and built over 300 </w:t>
+      </w:r>
+      <w:proofErr w:type="spellStart"/>
       <w:r>
         <w:rPr>
           <w:rFonts w:ascii="Arial" w:hAnsi="Arial" w:cs="Arial"/>
           <w:color w:val="1F314A"/>
           <w:shd w:val="clear" w:color="auto" w:fill="F2F7FE"/>
         </w:rPr>
-        <w:t xml:space="preserve">praised by my team members </w:t>
-      </w:r>
+        <w:t>angularJS</w:t>
+      </w:r>
+      <w:proofErr w:type="spellEnd"/>
       <w:r>
         <w:rPr>
           <w:rFonts w:ascii="Arial" w:hAnsi="Arial" w:cs="Arial"/>
           <w:color w:val="1F314A"/>
           <w:shd w:val="clear" w:color="auto" w:fill="F2F7FE"/>
         </w:rPr>
-        <w:t>for building beautiful applications</w:t>
-      </w:r>
+        <w:t xml:space="preserve"> based single page applications, and maintained </w:t>
+      </w:r>
+      <w:proofErr w:type="gramStart"/>
       <w:r>
         <w:rPr>
           <w:rFonts w:ascii="Arial" w:hAnsi="Arial" w:cs="Arial"/>
           <w:color w:val="1F314A"/>
           <w:shd w:val="clear" w:color="auto" w:fill="F2F7FE"/>
         </w:rPr>
-        <w:t xml:space="preserve"> that delights customers</w:t>
-      </w:r>
+        <w:t>over  2000</w:t>
+      </w:r>
+      <w:proofErr w:type="gramEnd"/>
       <w:r>
         <w:rPr>
           <w:rFonts w:ascii="Arial" w:hAnsi="Arial" w:cs="Arial"/>
           <w:color w:val="1F314A"/>
           <w:shd w:val="clear" w:color="auto" w:fill="F2F7FE"/>
         </w:rPr>
-        <w:t xml:space="preserve"> and lots of fist bumps and high fives.</w:t>
-      </w:r>
-    </w:p>
-    <w:p>
-      <w:pPr>
-        <w:tabs>
-          <w:tab w:val="left" w:pos="6440"/>
-        </w:tabs>
+        <w:t xml:space="preserve"> of them.</w:t>
+      </w:r>
+      <w:r>
         <w:rPr>
           <w:rFonts w:ascii="Arial" w:hAnsi="Arial" w:cs="Arial"/>
           <w:color w:val="1F314A"/>
           <w:shd w:val="clear" w:color="auto" w:fill="F2F7FE"/>
         </w:rPr>
-      </w:pPr>
-    </w:p>
-    <w:p>
-      <w:pPr>
-        <w:tabs>
-          <w:tab w:val="left" w:pos="6440"/>
-        </w:tabs>
+        <w:t xml:space="preserve"> As well, I assisted my senior developers with developer</w:t>
+      </w:r>
+      <w:r>
         <w:rPr>
           <w:rFonts w:ascii="Arial" w:hAnsi="Arial" w:cs="Arial"/>
           <w:color w:val="1F314A"/>
           <w:shd w:val="clear" w:color="auto" w:fill="F2F7FE"/>
         </w:rPr>
-      </w:pPr>
+        <w:t xml:space="preserve"> There I was </w:t>
+      </w:r>
       <w:r>
         <w:rPr>
           <w:rFonts w:ascii="Arial" w:hAnsi="Arial" w:cs="Arial"/>
           <w:color w:val="1F314A"/>
           <w:shd w:val="clear" w:color="auto" w:fill="F2F7FE"/>
         </w:rPr>
-        <w:t xml:space="preserve">Over the years, I felt the need for better growth and </w:t>
+        <w:t xml:space="preserve">praised by my team members </w:t>
       </w:r>
       <w:r>
         <w:rPr>
@@ -12287,7 +13180,7 @@
           <w:color w:val="1F314A"/>
           <w:shd w:val="clear" w:color="auto" w:fill="F2F7FE"/>
         </w:rPr>
-        <w:t>opportunities. I’ve</w:t>
+        <w:t>for building beautiful applications</w:t>
       </w:r>
       <w:r>
         <w:rPr>
@@ -12295,7 +13188,7 @@
           <w:color w:val="1F314A"/>
           <w:shd w:val="clear" w:color="auto" w:fill="F2F7FE"/>
         </w:rPr>
-        <w:t xml:space="preserve"> been practicing over the years, and</w:t>
+        <w:t xml:space="preserve"> that delights customers</w:t>
       </w:r>
       <w:r>
         <w:rPr>
@@ -12303,31 +13196,39 @@
           <w:color w:val="1F314A"/>
           <w:shd w:val="clear" w:color="auto" w:fill="F2F7FE"/>
         </w:rPr>
-        <w:t xml:space="preserve"> </w:t>
-      </w:r>
-      <w:r>
+        <w:t xml:space="preserve"> and lots of fist bumps and high fives.</w:t>
+      </w:r>
+    </w:p>
+    <w:p>
+      <w:pPr>
+        <w:tabs>
+          <w:tab w:val="left" w:pos="6440"/>
+        </w:tabs>
         <w:rPr>
           <w:rFonts w:ascii="Arial" w:hAnsi="Arial" w:cs="Arial"/>
           <w:color w:val="1F314A"/>
           <w:shd w:val="clear" w:color="auto" w:fill="F2F7FE"/>
         </w:rPr>
-        <w:t>n</w:t>
-      </w:r>
-      <w:r>
+      </w:pPr>
+    </w:p>
+    <w:p>
+      <w:pPr>
+        <w:tabs>
+          <w:tab w:val="left" w:pos="6440"/>
+        </w:tabs>
         <w:rPr>
           <w:rFonts w:ascii="Arial" w:hAnsi="Arial" w:cs="Arial"/>
           <w:color w:val="1F314A"/>
           <w:shd w:val="clear" w:color="auto" w:fill="F2F7FE"/>
         </w:rPr>
-        <w:t>ow that I am ready for a new role</w:t>
-      </w:r>
+      </w:pPr>
       <w:r>
         <w:rPr>
           <w:rFonts w:ascii="Arial" w:hAnsi="Arial" w:cs="Arial"/>
           <w:color w:val="1F314A"/>
           <w:shd w:val="clear" w:color="auto" w:fill="F2F7FE"/>
         </w:rPr>
-        <w:t xml:space="preserve">, </w:t>
+        <w:t xml:space="preserve">Over the years, I felt the need for better growth and </w:t>
       </w:r>
       <w:r>
         <w:rPr>
@@ -12335,6 +13236,54 @@
           <w:color w:val="1F314A"/>
           <w:shd w:val="clear" w:color="auto" w:fill="F2F7FE"/>
         </w:rPr>
+        <w:t>opportunities. I’ve</w:t>
+      </w:r>
+      <w:r>
+        <w:rPr>
+          <w:rFonts w:ascii="Arial" w:hAnsi="Arial" w:cs="Arial"/>
+          <w:color w:val="1F314A"/>
+          <w:shd w:val="clear" w:color="auto" w:fill="F2F7FE"/>
+        </w:rPr>
+        <w:t xml:space="preserve"> been practicing over the years, and</w:t>
+      </w:r>
+      <w:r>
+        <w:rPr>
+          <w:rFonts w:ascii="Arial" w:hAnsi="Arial" w:cs="Arial"/>
+          <w:color w:val="1F314A"/>
+          <w:shd w:val="clear" w:color="auto" w:fill="F2F7FE"/>
+        </w:rPr>
+        <w:t xml:space="preserve"> </w:t>
+      </w:r>
+      <w:r>
+        <w:rPr>
+          <w:rFonts w:ascii="Arial" w:hAnsi="Arial" w:cs="Arial"/>
+          <w:color w:val="1F314A"/>
+          <w:shd w:val="clear" w:color="auto" w:fill="F2F7FE"/>
+        </w:rPr>
+        <w:t>n</w:t>
+      </w:r>
+      <w:r>
+        <w:rPr>
+          <w:rFonts w:ascii="Arial" w:hAnsi="Arial" w:cs="Arial"/>
+          <w:color w:val="1F314A"/>
+          <w:shd w:val="clear" w:color="auto" w:fill="F2F7FE"/>
+        </w:rPr>
+        <w:t>ow that I am ready for a new role</w:t>
+      </w:r>
+      <w:r>
+        <w:rPr>
+          <w:rFonts w:ascii="Arial" w:hAnsi="Arial" w:cs="Arial"/>
+          <w:color w:val="1F314A"/>
+          <w:shd w:val="clear" w:color="auto" w:fill="F2F7FE"/>
+        </w:rPr>
+        <w:t xml:space="preserve">, </w:t>
+      </w:r>
+      <w:r>
+        <w:rPr>
+          <w:rFonts w:ascii="Arial" w:hAnsi="Arial" w:cs="Arial"/>
+          <w:color w:val="1F314A"/>
+          <w:shd w:val="clear" w:color="auto" w:fill="F2F7FE"/>
+        </w:rPr>
         <w:t>this position excites me.</w:t>
       </w:r>
     </w:p>
@@ -12599,7 +13548,21 @@
         <w:rPr>
           <w:rFonts w:asciiTheme="minorHAnsi" w:eastAsia="Batang" w:hAnsiTheme="minorHAnsi" w:cstheme="minorHAnsi"/>
         </w:rPr>
-        <w:t xml:space="preserve">If it’s too general </w:t>
+        <w:t xml:space="preserve">If it’s too </w:t>
+      </w:r>
+      <w:proofErr w:type="gramStart"/>
+      <w:r>
+        <w:rPr>
+          <w:rFonts w:asciiTheme="minorHAnsi" w:eastAsia="Batang" w:hAnsiTheme="minorHAnsi" w:cstheme="minorHAnsi"/>
+        </w:rPr>
+        <w:t>general</w:t>
+      </w:r>
+      <w:proofErr w:type="gramEnd"/>
+      <w:r>
+        <w:rPr>
+          <w:rFonts w:asciiTheme="minorHAnsi" w:eastAsia="Batang" w:hAnsiTheme="minorHAnsi" w:cstheme="minorHAnsi"/>
+        </w:rPr>
+        <w:t xml:space="preserve"> </w:t>
       </w:r>
       <w:r>
         <w:rPr>
@@ -12706,11 +13669,33 @@
           <w:rFonts w:asciiTheme="minorHAnsi" w:eastAsia="Batang" w:hAnsiTheme="minorHAnsi" w:cstheme="minorHAnsi"/>
         </w:rPr>
       </w:pPr>
-      <w:r>
-        <w:rPr>
-          <w:rFonts w:asciiTheme="minorHAnsi" w:eastAsia="Batang" w:hAnsiTheme="minorHAnsi" w:cstheme="minorHAnsi"/>
-        </w:rPr>
-        <w:t>Well the J.P Morgan reputation is certainly a factor. I’d be proud to work for a company with such a long history of leadership in the industry. Also a good friend of the family has been working in corporate finance at J.P Morgan for the last two years.</w:t>
+      <w:proofErr w:type="gramStart"/>
+      <w:r>
+        <w:rPr>
+          <w:rFonts w:asciiTheme="minorHAnsi" w:eastAsia="Batang" w:hAnsiTheme="minorHAnsi" w:cstheme="minorHAnsi"/>
+        </w:rPr>
+        <w:t>Well</w:t>
+      </w:r>
+      <w:proofErr w:type="gramEnd"/>
+      <w:r>
+        <w:rPr>
+          <w:rFonts w:asciiTheme="minorHAnsi" w:eastAsia="Batang" w:hAnsiTheme="minorHAnsi" w:cstheme="minorHAnsi"/>
+        </w:rPr>
+        <w:t xml:space="preserve"> the J.P Morgan reputation is certainly a factor. I’d be proud to work for a company with such a long history of leadership in the industry. </w:t>
+      </w:r>
+      <w:proofErr w:type="gramStart"/>
+      <w:r>
+        <w:rPr>
+          <w:rFonts w:asciiTheme="minorHAnsi" w:eastAsia="Batang" w:hAnsiTheme="minorHAnsi" w:cstheme="minorHAnsi"/>
+        </w:rPr>
+        <w:t>Also</w:t>
+      </w:r>
+      <w:proofErr w:type="gramEnd"/>
+      <w:r>
+        <w:rPr>
+          <w:rFonts w:asciiTheme="minorHAnsi" w:eastAsia="Batang" w:hAnsiTheme="minorHAnsi" w:cstheme="minorHAnsi"/>
+        </w:rPr>
+        <w:t xml:space="preserve"> a good friend of the family has been working in corporate finance at J.P Morgan for the last two years.</w:t>
       </w:r>
     </w:p>
     <w:p>
@@ -12946,6 +13931,22 @@
         <w:t xml:space="preserve"> </w:t>
       </w:r>
     </w:p>
+    <w:p>
+      <w:r>
+        <w:t xml:space="preserve">Second Practice: </w:t>
+      </w:r>
+      <w:hyperlink r:id="rId32" w:history="1">
+        <w:r>
+          <w:rPr>
+            <w:rStyle w:val="Hyperlink"/>
+          </w:rPr>
+          <w:t>https://app.biginterview.com/s/cdd04329d5</w:t>
+        </w:r>
+      </w:hyperlink>
+      <w:r>
+        <w:t xml:space="preserve"> </w:t>
+      </w:r>
+    </w:p>
     <w:p/>
     <w:p/>
     <w:p>
@@ -13057,39 +14058,32 @@
           <w:color w:val="1F314A"/>
           <w:shd w:val="clear" w:color="auto" w:fill="F2F7FE"/>
         </w:rPr>
-        <w:t>I want to work in the environment of learning so I become better developer day after day</w:t>
-      </w:r>
-    </w:p>
-    <w:p>
-      <w:pPr>
-        <w:pStyle w:val="ListParagraph"/>
-        <w:numPr>
-          <w:ilvl w:val="1"/>
-          <w:numId w:val="6"/>
-        </w:numPr>
-        <w:tabs>
-          <w:tab w:val="left" w:pos="6440"/>
-        </w:tabs>
+        <w:t xml:space="preserve">I want to work in the environment of </w:t>
+      </w:r>
+      <w:proofErr w:type="gramStart"/>
+      <w:r>
         <w:rPr>
           <w:rFonts w:ascii="Arial" w:hAnsi="Arial" w:cs="Arial"/>
           <w:color w:val="1F314A"/>
           <w:shd w:val="clear" w:color="auto" w:fill="F2F7FE"/>
         </w:rPr>
-      </w:pPr>
+        <w:t>learning</w:t>
+      </w:r>
+      <w:proofErr w:type="gramEnd"/>
       <w:r>
         <w:rPr>
           <w:rFonts w:ascii="Arial" w:hAnsi="Arial" w:cs="Arial"/>
           <w:color w:val="1F314A"/>
           <w:shd w:val="clear" w:color="auto" w:fill="F2F7FE"/>
         </w:rPr>
-        <w:t>I want to collaborate with peers to create something fantastic</w:t>
-      </w:r>
-    </w:p>
-    <w:p>
-      <w:pPr>
-        <w:pStyle w:val="ListParagraph"/>
-        <w:numPr>
-          <w:ilvl w:val="0"/>
+        <w:t xml:space="preserve"> so I become better developer day after day</w:t>
+      </w:r>
+    </w:p>
+    <w:p>
+      <w:pPr>
+        <w:pStyle w:val="ListParagraph"/>
+        <w:numPr>
+          <w:ilvl w:val="1"/>
           <w:numId w:val="6"/>
         </w:numPr>
         <w:tabs>
@@ -13107,7 +14101,68 @@
           <w:color w:val="1F314A"/>
           <w:shd w:val="clear" w:color="auto" w:fill="F2F7FE"/>
         </w:rPr>
-        <w:t>The job description empahasizes two qualities --- passion for learning,  and obsessed with delivering customer value</w:t>
+        <w:t>I want to collaborate with peers to create something fantastic</w:t>
+      </w:r>
+    </w:p>
+    <w:p>
+      <w:pPr>
+        <w:pStyle w:val="ListParagraph"/>
+        <w:numPr>
+          <w:ilvl w:val="0"/>
+          <w:numId w:val="6"/>
+        </w:numPr>
+        <w:tabs>
+          <w:tab w:val="left" w:pos="6440"/>
+        </w:tabs>
+        <w:rPr>
+          <w:rFonts w:ascii="Arial" w:hAnsi="Arial" w:cs="Arial"/>
+          <w:color w:val="1F314A"/>
+          <w:shd w:val="clear" w:color="auto" w:fill="F2F7FE"/>
+        </w:rPr>
+      </w:pPr>
+      <w:r>
+        <w:rPr>
+          <w:rFonts w:ascii="Arial" w:hAnsi="Arial" w:cs="Arial"/>
+          <w:color w:val="1F314A"/>
+          <w:shd w:val="clear" w:color="auto" w:fill="F2F7FE"/>
+        </w:rPr>
+        <w:t xml:space="preserve">The job description </w:t>
+      </w:r>
+      <w:proofErr w:type="spellStart"/>
+      <w:r>
+        <w:rPr>
+          <w:rFonts w:ascii="Arial" w:hAnsi="Arial" w:cs="Arial"/>
+          <w:color w:val="1F314A"/>
+          <w:shd w:val="clear" w:color="auto" w:fill="F2F7FE"/>
+        </w:rPr>
+        <w:t>empahasizes</w:t>
+      </w:r>
+      <w:proofErr w:type="spellEnd"/>
+      <w:r>
+        <w:rPr>
+          <w:rFonts w:ascii="Arial" w:hAnsi="Arial" w:cs="Arial"/>
+          <w:color w:val="1F314A"/>
+          <w:shd w:val="clear" w:color="auto" w:fill="F2F7FE"/>
+        </w:rPr>
+        <w:t xml:space="preserve"> two qualities --- passion for </w:t>
+      </w:r>
+      <w:proofErr w:type="gramStart"/>
+      <w:r>
+        <w:rPr>
+          <w:rFonts w:ascii="Arial" w:hAnsi="Arial" w:cs="Arial"/>
+          <w:color w:val="1F314A"/>
+          <w:shd w:val="clear" w:color="auto" w:fill="F2F7FE"/>
+        </w:rPr>
+        <w:t>learning,  and</w:t>
+      </w:r>
+      <w:proofErr w:type="gramEnd"/>
+      <w:r>
+        <w:rPr>
+          <w:rFonts w:ascii="Arial" w:hAnsi="Arial" w:cs="Arial"/>
+          <w:color w:val="1F314A"/>
+          <w:shd w:val="clear" w:color="auto" w:fill="F2F7FE"/>
+        </w:rPr>
+        <w:t xml:space="preserve"> obsessed with delivering customer value</w:t>
       </w:r>
     </w:p>
     <w:p>
@@ -13413,18 +14468,10 @@
           <w:sz w:val="30"/>
           <w:szCs w:val="30"/>
         </w:rPr>
-        <w:t>No Bull$hit</w:t>
-      </w:r>
-    </w:p>
-    <w:p>
-      <w:pPr>
-        <w:numPr>
-          <w:ilvl w:val="0"/>
-          <w:numId w:val="22"/>
-        </w:numPr>
-        <w:shd w:val="clear" w:color="auto" w:fill="FFFFFF"/>
-        <w:spacing w:before="100" w:beforeAutospacing="1" w:after="100" w:afterAutospacing="1"/>
-        <w:ind w:left="1170"/>
+        <w:t xml:space="preserve">No </w:t>
+      </w:r>
+      <w:proofErr w:type="spellStart"/>
+      <w:r>
         <w:rPr>
           <w:rFonts w:ascii="Helvetica Neue" w:hAnsi="Helvetica Neue"/>
           <w:color w:val="242424"/>
@@ -13432,8 +14479,19 @@
           <w:sz w:val="30"/>
           <w:szCs w:val="30"/>
         </w:rPr>
-      </w:pPr>
-      <w:r>
+        <w:t>Bull$hit</w:t>
+      </w:r>
+      <w:proofErr w:type="spellEnd"/>
+    </w:p>
+    <w:p>
+      <w:pPr>
+        <w:numPr>
+          <w:ilvl w:val="0"/>
+          <w:numId w:val="22"/>
+        </w:numPr>
+        <w:shd w:val="clear" w:color="auto" w:fill="FFFFFF"/>
+        <w:spacing w:before="100" w:beforeAutospacing="1" w:after="100" w:afterAutospacing="1"/>
+        <w:ind w:left="1170"/>
         <w:rPr>
           <w:rFonts w:ascii="Helvetica Neue" w:hAnsi="Helvetica Neue"/>
           <w:color w:val="242424"/>
@@ -13441,18 +14499,8 @@
           <w:sz w:val="30"/>
           <w:szCs w:val="30"/>
         </w:rPr>
-        <w:t>No A$$holes</w:t>
-      </w:r>
-    </w:p>
-    <w:p>
-      <w:pPr>
-        <w:numPr>
-          <w:ilvl w:val="0"/>
-          <w:numId w:val="22"/>
-        </w:numPr>
-        <w:shd w:val="clear" w:color="auto" w:fill="FFFFFF"/>
-        <w:spacing w:before="100" w:beforeAutospacing="1" w:after="100" w:afterAutospacing="1"/>
-        <w:ind w:left="1170"/>
+      </w:pPr>
+      <w:r>
         <w:rPr>
           <w:rFonts w:ascii="Helvetica Neue" w:hAnsi="Helvetica Neue"/>
           <w:color w:val="242424"/>
@@ -13460,8 +14508,18 @@
           <w:sz w:val="30"/>
           <w:szCs w:val="30"/>
         </w:rPr>
-      </w:pPr>
-      <w:r>
+        <w:t>No A$$holes</w:t>
+      </w:r>
+    </w:p>
+    <w:p>
+      <w:pPr>
+        <w:numPr>
+          <w:ilvl w:val="0"/>
+          <w:numId w:val="22"/>
+        </w:numPr>
+        <w:shd w:val="clear" w:color="auto" w:fill="FFFFFF"/>
+        <w:spacing w:before="100" w:beforeAutospacing="1" w:after="100" w:afterAutospacing="1"/>
+        <w:ind w:left="1170"/>
         <w:rPr>
           <w:rFonts w:ascii="Helvetica Neue" w:hAnsi="Helvetica Neue"/>
           <w:color w:val="242424"/>
@@ -13469,6 +14527,15 @@
           <w:sz w:val="30"/>
           <w:szCs w:val="30"/>
         </w:rPr>
+      </w:pPr>
+      <w:r>
+        <w:rPr>
+          <w:rFonts w:ascii="Helvetica Neue" w:hAnsi="Helvetica Neue"/>
+          <w:color w:val="242424"/>
+          <w:spacing w:val="3"/>
+          <w:sz w:val="30"/>
+          <w:szCs w:val="30"/>
+        </w:rPr>
         <w:t>No internal work Politics</w:t>
       </w:r>
     </w:p>
@@ -13499,9 +14566,17 @@
     </w:p>
     <w:p>
       <w:r>
-        <w:t xml:space="preserve">First Practice : </w:t>
-      </w:r>
-      <w:hyperlink r:id="rId32" w:history="1">
+        <w:t xml:space="preserve">First </w:t>
+      </w:r>
+      <w:proofErr w:type="gramStart"/>
+      <w:r>
+        <w:t>Practice :</w:t>
+      </w:r>
+      <w:proofErr w:type="gramEnd"/>
+      <w:r>
+        <w:t xml:space="preserve"> </w:t>
+      </w:r>
+      <w:hyperlink r:id="rId33" w:history="1">
         <w:r>
           <w:rPr>
             <w:rStyle w:val="Hyperlink"/>
@@ -13517,7 +14592,7 @@
       <w:r>
         <w:t xml:space="preserve">Second Practice: </w:t>
       </w:r>
-      <w:hyperlink r:id="rId33" w:history="1">
+      <w:hyperlink r:id="rId34" w:history="1">
         <w:r>
           <w:rPr>
             <w:rStyle w:val="Hyperlink"/>
@@ -13571,7 +14646,55 @@
           <w:rFonts w:asciiTheme="minorHAnsi" w:eastAsia="Batang" w:hAnsiTheme="minorHAnsi" w:cstheme="minorHAnsi"/>
           <w:color w:val="333333"/>
         </w:rPr>
-        <w:t>I understand how painful the process is for retailers and producers to find suppliers and distributers to fill their needs and serve customers. And I understand how more frustrating it is when unexpectancies occur such as trade wars and COVID-19 that cause them to find alternatives. As an individual who eats cereal produced by Kellog, Bananas from Dole, and Nesquik from Nestie purchased at Walmart, I want to be a part of the company’s goal to operate, improve and safeguard the global trade system, so at the end, my family can have their daily needs met.</w:t>
+        <w:t xml:space="preserve">I understand how painful the process is for retailers and producers to find suppliers and distributers to fill their needs and serve customers. And I understand how more frustrating it is when </w:t>
+      </w:r>
+      <w:proofErr w:type="spellStart"/>
+      <w:r>
+        <w:rPr>
+          <w:rFonts w:asciiTheme="minorHAnsi" w:eastAsia="Batang" w:hAnsiTheme="minorHAnsi" w:cstheme="minorHAnsi"/>
+          <w:color w:val="333333"/>
+        </w:rPr>
+        <w:t>unexpectancies</w:t>
+      </w:r>
+      <w:proofErr w:type="spellEnd"/>
+      <w:r>
+        <w:rPr>
+          <w:rFonts w:asciiTheme="minorHAnsi" w:eastAsia="Batang" w:hAnsiTheme="minorHAnsi" w:cstheme="minorHAnsi"/>
+          <w:color w:val="333333"/>
+        </w:rPr>
+        <w:t xml:space="preserve"> occur such as trade wars and COVID-19 that cause them to find alternatives. As an individual who eats cereal produced by </w:t>
+      </w:r>
+      <w:proofErr w:type="spellStart"/>
+      <w:r>
+        <w:rPr>
+          <w:rFonts w:asciiTheme="minorHAnsi" w:eastAsia="Batang" w:hAnsiTheme="minorHAnsi" w:cstheme="minorHAnsi"/>
+          <w:color w:val="333333"/>
+        </w:rPr>
+        <w:t>Kellog</w:t>
+      </w:r>
+      <w:proofErr w:type="spellEnd"/>
+      <w:r>
+        <w:rPr>
+          <w:rFonts w:asciiTheme="minorHAnsi" w:eastAsia="Batang" w:hAnsiTheme="minorHAnsi" w:cstheme="minorHAnsi"/>
+          <w:color w:val="333333"/>
+        </w:rPr>
+        <w:t xml:space="preserve">, Bananas from Dole, and Nesquik from </w:t>
+      </w:r>
+      <w:proofErr w:type="spellStart"/>
+      <w:r>
+        <w:rPr>
+          <w:rFonts w:asciiTheme="minorHAnsi" w:eastAsia="Batang" w:hAnsiTheme="minorHAnsi" w:cstheme="minorHAnsi"/>
+          <w:color w:val="333333"/>
+        </w:rPr>
+        <w:t>Nestie</w:t>
+      </w:r>
+      <w:proofErr w:type="spellEnd"/>
+      <w:r>
+        <w:rPr>
+          <w:rFonts w:asciiTheme="minorHAnsi" w:eastAsia="Batang" w:hAnsiTheme="minorHAnsi" w:cstheme="minorHAnsi"/>
+          <w:color w:val="333333"/>
+        </w:rPr>
+        <w:t xml:space="preserve"> purchased at Walmart, I want to be a part of the company’s goal to operate, improve and safeguard the global trade system, so at the end, my family can have their daily needs met.</w:t>
       </w:r>
     </w:p>
     <w:p>
@@ -13598,7 +14721,25 @@
           <w:sz w:val="28"/>
           <w:szCs w:val="28"/>
         </w:rPr>
-        <w:t>I am motivated by the feeling of overcoming challenges and creating a program that not only works but loved by clients. For example, when I was working at SiteMax Systems inc. I was responsible of creating a small front-end application on behalf of Bold construction. I had to dissect the business requirements and deploy solutions after review. It was a long process. But, when it was done, and when a friend of mine who was in charge of delivering web solutions to clients came say “Hey Moe, Bold construction really loved your solution. So much so that they showed your app to a person at the government.” I was thrilled by the feeling. I love the feeling of how the solution I created brings smile to customers, and I want to continue this pursuit at this company.</w:t>
+        <w:t xml:space="preserve">I am motivated by the feeling of overcoming challenges and creating a program that not only works but loved by clients. For example, when I was working at </w:t>
+      </w:r>
+      <w:proofErr w:type="spellStart"/>
+      <w:r>
+        <w:rPr>
+          <w:rFonts w:asciiTheme="minorHAnsi" w:hAnsiTheme="minorHAnsi" w:cstheme="minorHAnsi"/>
+          <w:sz w:val="28"/>
+          <w:szCs w:val="28"/>
+        </w:rPr>
+        <w:t>SiteMax</w:t>
+      </w:r>
+      <w:proofErr w:type="spellEnd"/>
+      <w:r>
+        <w:rPr>
+          <w:rFonts w:asciiTheme="minorHAnsi" w:hAnsiTheme="minorHAnsi" w:cstheme="minorHAnsi"/>
+          <w:sz w:val="28"/>
+          <w:szCs w:val="28"/>
+        </w:rPr>
+        <w:t xml:space="preserve"> Systems inc. I was responsible of creating a small front-end application on behalf of Bold construction. I had to dissect the business requirements and deploy solutions after review. It was a long process. But, when it was done, and when a friend of mine who was in charge of delivering web solutions to clients came say “Hey Moe, Bold construction really loved your solution. So much so that they showed your app to a person at the government.” I was thrilled by the feeling. I love the feeling of how the solution I created brings smile to customers, and I want to continue this pursuit at this company.</w:t>
       </w:r>
     </w:p>
     <w:p>

</xml_diff>

<commit_message>
feat: Add progress #54 'Interview Practice, Auth0'
</commit_message>
<xml_diff>
--- a/big-interview/auth0/interview_practice.docx
+++ b/big-interview/auth0/interview_practice.docx
@@ -159,41 +159,13 @@
           <w:szCs w:val="28"/>
         </w:rPr>
       </w:pPr>
-      <w:proofErr w:type="spellStart"/>
-      <w:r>
-        <w:rPr>
-          <w:rFonts w:asciiTheme="minorHAnsi" w:hAnsiTheme="minorHAnsi" w:cstheme="minorHAnsi"/>
-          <w:sz w:val="28"/>
-          <w:szCs w:val="28"/>
-        </w:rPr>
-        <w:t>Swarmy</w:t>
-      </w:r>
-      <w:proofErr w:type="spellEnd"/>
-      <w:r>
-        <w:rPr>
-          <w:rFonts w:asciiTheme="minorHAnsi" w:hAnsiTheme="minorHAnsi" w:cstheme="minorHAnsi"/>
-          <w:sz w:val="28"/>
-          <w:szCs w:val="28"/>
-        </w:rPr>
-        <w:t xml:space="preserve">, </w:t>
-      </w:r>
-      <w:proofErr w:type="spellStart"/>
-      <w:r>
-        <w:rPr>
-          <w:rFonts w:asciiTheme="minorHAnsi" w:hAnsiTheme="minorHAnsi" w:cstheme="minorHAnsi"/>
-          <w:sz w:val="28"/>
-          <w:szCs w:val="28"/>
-        </w:rPr>
-        <w:t>awkard</w:t>
-      </w:r>
-      <w:proofErr w:type="spellEnd"/>
-      <w:r>
-        <w:rPr>
-          <w:rFonts w:asciiTheme="minorHAnsi" w:hAnsiTheme="minorHAnsi" w:cstheme="minorHAnsi"/>
-          <w:sz w:val="28"/>
-          <w:szCs w:val="28"/>
-        </w:rPr>
-        <w:t xml:space="preserve"> </w:t>
+      <w:r>
+        <w:rPr>
+          <w:rFonts w:asciiTheme="minorHAnsi" w:hAnsiTheme="minorHAnsi" w:cstheme="minorHAnsi"/>
+          <w:sz w:val="28"/>
+          <w:szCs w:val="28"/>
+        </w:rPr>
+        <w:t xml:space="preserve">Swarmy, awkard </w:t>
       </w:r>
       <w:r>
         <w:rPr>
@@ -556,23 +528,13 @@
           <w:szCs w:val="28"/>
         </w:rPr>
       </w:pPr>
-      <w:proofErr w:type="spellStart"/>
-      <w:r>
-        <w:rPr>
-          <w:rFonts w:asciiTheme="minorHAnsi" w:hAnsiTheme="minorHAnsi" w:cstheme="minorHAnsi"/>
-          <w:sz w:val="28"/>
-          <w:szCs w:val="28"/>
-        </w:rPr>
-        <w:t>E.g</w:t>
-      </w:r>
-      <w:proofErr w:type="spellEnd"/>
-      <w:r>
-        <w:rPr>
-          <w:rFonts w:asciiTheme="minorHAnsi" w:hAnsiTheme="minorHAnsi" w:cstheme="minorHAnsi"/>
-          <w:sz w:val="28"/>
-          <w:szCs w:val="28"/>
-        </w:rPr>
-        <w:t xml:space="preserve"> arriving late, </w:t>
+      <w:r>
+        <w:rPr>
+          <w:rFonts w:asciiTheme="minorHAnsi" w:hAnsiTheme="minorHAnsi" w:cstheme="minorHAnsi"/>
+          <w:sz w:val="28"/>
+          <w:szCs w:val="28"/>
+        </w:rPr>
+        <w:t xml:space="preserve">E.g arriving late, </w:t>
       </w:r>
     </w:p>
     <w:p>
@@ -863,23 +825,13 @@
           <w:szCs w:val="28"/>
         </w:rPr>
       </w:pPr>
-      <w:proofErr w:type="spellStart"/>
-      <w:r>
-        <w:rPr>
-          <w:rFonts w:asciiTheme="minorHAnsi" w:hAnsiTheme="minorHAnsi" w:cstheme="minorHAnsi"/>
-          <w:sz w:val="28"/>
-          <w:szCs w:val="28"/>
-        </w:rPr>
-        <w:t>Doging</w:t>
-      </w:r>
-      <w:proofErr w:type="spellEnd"/>
-      <w:r>
-        <w:rPr>
-          <w:rFonts w:asciiTheme="minorHAnsi" w:hAnsiTheme="minorHAnsi" w:cstheme="minorHAnsi"/>
-          <w:sz w:val="28"/>
-          <w:szCs w:val="28"/>
-        </w:rPr>
-        <w:t xml:space="preserve"> questions</w:t>
+      <w:r>
+        <w:rPr>
+          <w:rFonts w:asciiTheme="minorHAnsi" w:hAnsiTheme="minorHAnsi" w:cstheme="minorHAnsi"/>
+          <w:sz w:val="28"/>
+          <w:szCs w:val="28"/>
+        </w:rPr>
+        <w:t>Doging questions</w:t>
       </w:r>
     </w:p>
     <w:p>
@@ -955,20 +907,8 @@
           <w:sz w:val="28"/>
           <w:szCs w:val="28"/>
         </w:rPr>
-        <w:t xml:space="preserve">Don’t ever badmouth your former employer, manager or even your </w:t>
-      </w:r>
-      <w:proofErr w:type="spellStart"/>
-      <w:r>
-        <w:rPr>
-          <w:rFonts w:asciiTheme="minorHAnsi" w:hAnsiTheme="minorHAnsi" w:cstheme="minorHAnsi"/>
-          <w:b/>
-          <w:bCs/>
-          <w:sz w:val="28"/>
-          <w:szCs w:val="28"/>
-        </w:rPr>
-        <w:t>coworker</w:t>
-      </w:r>
-      <w:proofErr w:type="spellEnd"/>
+        <w:t>Don’t ever badmouth your former employer, manager or even your coworker</w:t>
+      </w:r>
     </w:p>
     <w:p>
       <w:pPr>
@@ -1229,20 +1169,8 @@
           <w:sz w:val="28"/>
           <w:szCs w:val="28"/>
         </w:rPr>
-        <w:t xml:space="preserve">The phone </w:t>
-      </w:r>
-      <w:proofErr w:type="gramStart"/>
-      <w:r>
-        <w:rPr>
-          <w:rFonts w:asciiTheme="minorHAnsi" w:hAnsiTheme="minorHAnsi" w:cstheme="minorHAnsi"/>
-          <w:b/>
-          <w:bCs/>
-          <w:sz w:val="28"/>
-          <w:szCs w:val="28"/>
-        </w:rPr>
-        <w:t>interview</w:t>
-      </w:r>
-      <w:proofErr w:type="gramEnd"/>
+        <w:t>The phone interview</w:t>
+      </w:r>
     </w:p>
     <w:p>
       <w:pPr>
@@ -1572,31 +1500,7 @@
           <w:u w:val="single"/>
         </w:rPr>
         <w:lastRenderedPageBreak/>
-        <w:t xml:space="preserve">This is the reason why </w:t>
-      </w:r>
-      <w:proofErr w:type="gramStart"/>
-      <w:r>
-        <w:rPr>
-          <w:rFonts w:asciiTheme="minorHAnsi" w:hAnsiTheme="minorHAnsi" w:cstheme="minorHAnsi"/>
-          <w:b/>
-          <w:bCs/>
-          <w:sz w:val="28"/>
-          <w:szCs w:val="28"/>
-          <w:u w:val="single"/>
-        </w:rPr>
-        <w:t>sales people</w:t>
-      </w:r>
-      <w:proofErr w:type="gramEnd"/>
-      <w:r>
-        <w:rPr>
-          <w:rFonts w:asciiTheme="minorHAnsi" w:hAnsiTheme="minorHAnsi" w:cstheme="minorHAnsi"/>
-          <w:b/>
-          <w:bCs/>
-          <w:sz w:val="28"/>
-          <w:szCs w:val="28"/>
-          <w:u w:val="single"/>
-        </w:rPr>
-        <w:t xml:space="preserve"> always want in-person meeting</w:t>
+        <w:t>This is the reason why sales people always want in-person meeting</w:t>
       </w:r>
     </w:p>
     <w:p>
@@ -1912,43 +1816,7 @@
           <w:sz w:val="28"/>
           <w:szCs w:val="28"/>
         </w:rPr>
-        <w:t>“</w:t>
-      </w:r>
-      <w:proofErr w:type="spellStart"/>
-      <w:r>
-        <w:rPr>
-          <w:rFonts w:asciiTheme="minorHAnsi" w:hAnsiTheme="minorHAnsi" w:cstheme="minorHAnsi"/>
-          <w:sz w:val="28"/>
-          <w:szCs w:val="28"/>
-        </w:rPr>
-        <w:t>Umns</w:t>
-      </w:r>
-      <w:proofErr w:type="spellEnd"/>
-      <w:r>
-        <w:rPr>
-          <w:rFonts w:asciiTheme="minorHAnsi" w:hAnsiTheme="minorHAnsi" w:cstheme="minorHAnsi"/>
-          <w:sz w:val="28"/>
-          <w:szCs w:val="28"/>
-        </w:rPr>
-        <w:t>” and “</w:t>
-      </w:r>
-      <w:proofErr w:type="spellStart"/>
-      <w:r>
-        <w:rPr>
-          <w:rFonts w:asciiTheme="minorHAnsi" w:hAnsiTheme="minorHAnsi" w:cstheme="minorHAnsi"/>
-          <w:sz w:val="28"/>
-          <w:szCs w:val="28"/>
-        </w:rPr>
-        <w:t>Uhs</w:t>
-      </w:r>
-      <w:proofErr w:type="spellEnd"/>
-      <w:r>
-        <w:rPr>
-          <w:rFonts w:asciiTheme="minorHAnsi" w:hAnsiTheme="minorHAnsi" w:cstheme="minorHAnsi"/>
-          <w:sz w:val="28"/>
-          <w:szCs w:val="28"/>
-        </w:rPr>
-        <w:t>”</w:t>
+        <w:t>“Umns” and “Uhs”</w:t>
       </w:r>
     </w:p>
     <w:p>
@@ -1974,20 +1842,8 @@
           <w:sz w:val="28"/>
           <w:szCs w:val="28"/>
         </w:rPr>
-        <w:t xml:space="preserve">The video </w:t>
-      </w:r>
-      <w:proofErr w:type="gramStart"/>
-      <w:r>
-        <w:rPr>
-          <w:rFonts w:asciiTheme="minorHAnsi" w:hAnsiTheme="minorHAnsi" w:cstheme="minorHAnsi"/>
-          <w:b/>
-          <w:bCs/>
-          <w:sz w:val="28"/>
-          <w:szCs w:val="28"/>
-        </w:rPr>
-        <w:t>interview</w:t>
-      </w:r>
-      <w:proofErr w:type="gramEnd"/>
+        <w:t>The video interview</w:t>
+      </w:r>
     </w:p>
     <w:p>
       <w:pPr>
@@ -2084,20 +1940,8 @@
           <w:sz w:val="28"/>
           <w:szCs w:val="28"/>
         </w:rPr>
-        <w:t xml:space="preserve">The panel </w:t>
-      </w:r>
-      <w:proofErr w:type="gramStart"/>
-      <w:r>
-        <w:rPr>
-          <w:rFonts w:asciiTheme="minorHAnsi" w:hAnsiTheme="minorHAnsi" w:cstheme="minorHAnsi"/>
-          <w:b/>
-          <w:bCs/>
-          <w:sz w:val="28"/>
-          <w:szCs w:val="28"/>
-        </w:rPr>
-        <w:t>interview</w:t>
-      </w:r>
-      <w:proofErr w:type="gramEnd"/>
+        <w:t>The panel interview</w:t>
+      </w:r>
     </w:p>
     <w:p>
       <w:pPr>
@@ -2138,20 +1982,8 @@
           <w:sz w:val="28"/>
           <w:szCs w:val="28"/>
         </w:rPr>
-        <w:t xml:space="preserve">The group </w:t>
-      </w:r>
-      <w:proofErr w:type="gramStart"/>
-      <w:r>
-        <w:rPr>
-          <w:rFonts w:asciiTheme="minorHAnsi" w:hAnsiTheme="minorHAnsi" w:cstheme="minorHAnsi"/>
-          <w:b/>
-          <w:bCs/>
-          <w:sz w:val="28"/>
-          <w:szCs w:val="28"/>
-        </w:rPr>
-        <w:t>interview</w:t>
-      </w:r>
-      <w:proofErr w:type="gramEnd"/>
+        <w:t>The group interview</w:t>
+      </w:r>
     </w:p>
     <w:p>
       <w:pPr>
@@ -2495,18 +2327,8 @@
           <w:sz w:val="28"/>
           <w:szCs w:val="28"/>
         </w:rPr>
-        <w:t xml:space="preserve">Is the primary decision maker on who gets </w:t>
-      </w:r>
-      <w:proofErr w:type="gramStart"/>
-      <w:r>
-        <w:rPr>
-          <w:rFonts w:asciiTheme="minorHAnsi" w:hAnsiTheme="minorHAnsi" w:cstheme="minorHAnsi"/>
-          <w:sz w:val="28"/>
-          <w:szCs w:val="28"/>
-        </w:rPr>
-        <w:t>hired</w:t>
-      </w:r>
-      <w:proofErr w:type="gramEnd"/>
+        <w:t>Is the primary decision maker on who gets hired</w:t>
+      </w:r>
     </w:p>
     <w:p>
       <w:pPr>
@@ -2890,25 +2712,7 @@
           <w:sz w:val="28"/>
           <w:szCs w:val="28"/>
         </w:rPr>
-        <w:t xml:space="preserve">I worked at </w:t>
-      </w:r>
-      <w:proofErr w:type="spellStart"/>
-      <w:r>
-        <w:rPr>
-          <w:rFonts w:asciiTheme="minorHAnsi" w:hAnsiTheme="minorHAnsi" w:cstheme="minorHAnsi"/>
-          <w:sz w:val="28"/>
-          <w:szCs w:val="28"/>
-        </w:rPr>
-        <w:t>Sitemax</w:t>
-      </w:r>
-      <w:proofErr w:type="spellEnd"/>
-      <w:r>
-        <w:rPr>
-          <w:rFonts w:asciiTheme="minorHAnsi" w:hAnsiTheme="minorHAnsi" w:cstheme="minorHAnsi"/>
-          <w:sz w:val="28"/>
-          <w:szCs w:val="28"/>
-        </w:rPr>
-        <w:t xml:space="preserve"> Systems from January 2018 to December 2019</w:t>
+        <w:t>I worked at Sitemax Systems from January 2018 to December 2019</w:t>
       </w:r>
       <w:r>
         <w:rPr>
@@ -2970,25 +2774,7 @@
           <w:sz w:val="28"/>
           <w:szCs w:val="28"/>
         </w:rPr>
-        <w:t xml:space="preserve"> </w:t>
-      </w:r>
-      <w:proofErr w:type="spellStart"/>
-      <w:r>
-        <w:rPr>
-          <w:rFonts w:asciiTheme="minorHAnsi" w:hAnsiTheme="minorHAnsi" w:cstheme="minorHAnsi"/>
-          <w:sz w:val="28"/>
-          <w:szCs w:val="28"/>
-        </w:rPr>
-        <w:t>SiteMax</w:t>
-      </w:r>
-      <w:proofErr w:type="spellEnd"/>
-      <w:r>
-        <w:rPr>
-          <w:rFonts w:asciiTheme="minorHAnsi" w:hAnsiTheme="minorHAnsi" w:cstheme="minorHAnsi"/>
-          <w:sz w:val="28"/>
-          <w:szCs w:val="28"/>
-        </w:rPr>
-        <w:t xml:space="preserve"> Systems</w:t>
+        <w:t xml:space="preserve"> SiteMax Systems</w:t>
       </w:r>
     </w:p>
     <w:p>
@@ -3059,61 +2845,7 @@
           <w:sz w:val="28"/>
           <w:szCs w:val="28"/>
         </w:rPr>
-        <w:t xml:space="preserve"> </w:t>
-      </w:r>
-      <w:proofErr w:type="spellStart"/>
-      <w:r>
-        <w:rPr>
-          <w:rFonts w:asciiTheme="minorHAnsi" w:hAnsiTheme="minorHAnsi" w:cstheme="minorHAnsi"/>
-          <w:sz w:val="28"/>
-          <w:szCs w:val="28"/>
-        </w:rPr>
-        <w:t>SItemax’s</w:t>
-      </w:r>
-      <w:proofErr w:type="spellEnd"/>
-      <w:r>
-        <w:rPr>
-          <w:rFonts w:asciiTheme="minorHAnsi" w:hAnsiTheme="minorHAnsi" w:cstheme="minorHAnsi"/>
-          <w:sz w:val="28"/>
-          <w:szCs w:val="28"/>
-        </w:rPr>
-        <w:t xml:space="preserve"> mission critical </w:t>
-      </w:r>
-      <w:proofErr w:type="spellStart"/>
-      <w:r>
-        <w:rPr>
-          <w:rFonts w:asciiTheme="minorHAnsi" w:hAnsiTheme="minorHAnsi" w:cstheme="minorHAnsi"/>
-          <w:sz w:val="28"/>
-          <w:szCs w:val="28"/>
-        </w:rPr>
-        <w:t>Sitemax</w:t>
-      </w:r>
-      <w:proofErr w:type="spellEnd"/>
-      <w:r>
-        <w:rPr>
-          <w:rFonts w:asciiTheme="minorHAnsi" w:hAnsiTheme="minorHAnsi" w:cstheme="minorHAnsi"/>
-          <w:sz w:val="28"/>
-          <w:szCs w:val="28"/>
-        </w:rPr>
-        <w:t xml:space="preserve"> 3 and </w:t>
-      </w:r>
-      <w:proofErr w:type="spellStart"/>
-      <w:r>
-        <w:rPr>
-          <w:rFonts w:asciiTheme="minorHAnsi" w:hAnsiTheme="minorHAnsi" w:cstheme="minorHAnsi"/>
-          <w:sz w:val="28"/>
-          <w:szCs w:val="28"/>
-        </w:rPr>
-        <w:t>Sitemax</w:t>
-      </w:r>
-      <w:proofErr w:type="spellEnd"/>
-      <w:r>
-        <w:rPr>
-          <w:rFonts w:asciiTheme="minorHAnsi" w:hAnsiTheme="minorHAnsi" w:cstheme="minorHAnsi"/>
-          <w:sz w:val="28"/>
-          <w:szCs w:val="28"/>
-        </w:rPr>
-        <w:t xml:space="preserve"> 3.5</w:t>
+        <w:t xml:space="preserve"> SItemax’s mission critical Sitemax 3 and Sitemax 3.5</w:t>
       </w:r>
       <w:r>
         <w:rPr>
@@ -3137,25 +2869,7 @@
           <w:sz w:val="28"/>
           <w:szCs w:val="28"/>
         </w:rPr>
-        <w:t xml:space="preserve">I took </w:t>
-      </w:r>
-      <w:proofErr w:type="gramStart"/>
-      <w:r>
-        <w:rPr>
-          <w:rFonts w:asciiTheme="minorHAnsi" w:hAnsiTheme="minorHAnsi" w:cstheme="minorHAnsi"/>
-          <w:sz w:val="28"/>
-          <w:szCs w:val="28"/>
-        </w:rPr>
-        <w:t>leadership</w:t>
-      </w:r>
-      <w:proofErr w:type="gramEnd"/>
-      <w:r>
-        <w:rPr>
-          <w:rFonts w:asciiTheme="minorHAnsi" w:hAnsiTheme="minorHAnsi" w:cstheme="minorHAnsi"/>
-          <w:sz w:val="28"/>
-          <w:szCs w:val="28"/>
-        </w:rPr>
-        <w:t xml:space="preserve"> </w:t>
+        <w:t xml:space="preserve">I took leadership </w:t>
       </w:r>
       <w:r>
         <w:rPr>
@@ -3268,33 +2982,15 @@
           <w:sz w:val="28"/>
           <w:szCs w:val="28"/>
         </w:rPr>
-        <w:t xml:space="preserve">I developed over 300 single page </w:t>
-      </w:r>
-      <w:proofErr w:type="spellStart"/>
-      <w:r>
-        <w:rPr>
-          <w:rFonts w:asciiTheme="minorHAnsi" w:hAnsiTheme="minorHAnsi" w:cstheme="minorHAnsi"/>
-          <w:sz w:val="28"/>
-          <w:szCs w:val="28"/>
-        </w:rPr>
-        <w:t>angular</w:t>
-      </w:r>
-      <w:r>
-        <w:rPr>
-          <w:rFonts w:asciiTheme="minorHAnsi" w:hAnsiTheme="minorHAnsi" w:cstheme="minorHAnsi"/>
-          <w:sz w:val="28"/>
-          <w:szCs w:val="28"/>
-        </w:rPr>
-        <w:t>JS</w:t>
-      </w:r>
-      <w:proofErr w:type="spellEnd"/>
-      <w:r>
-        <w:rPr>
-          <w:rFonts w:asciiTheme="minorHAnsi" w:hAnsiTheme="minorHAnsi" w:cstheme="minorHAnsi"/>
-          <w:sz w:val="28"/>
-          <w:szCs w:val="28"/>
-        </w:rPr>
-        <w:t xml:space="preserve"> based</w:t>
+        <w:t>I developed over 300 single page angular</w:t>
+      </w:r>
+      <w:r>
+        <w:rPr>
+          <w:rFonts w:asciiTheme="minorHAnsi" w:hAnsiTheme="minorHAnsi" w:cstheme="minorHAnsi"/>
+          <w:sz w:val="28"/>
+          <w:szCs w:val="28"/>
+        </w:rPr>
+        <w:t>JS based</w:t>
       </w:r>
       <w:r>
         <w:rPr>
@@ -3583,25 +3279,7 @@
           <w:rFonts w:asciiTheme="minorHAnsi" w:hAnsiTheme="minorHAnsi"/>
           <w:color w:val="000000" w:themeColor="text1"/>
         </w:rPr>
-        <w:t xml:space="preserve">Forms of </w:t>
-      </w:r>
-      <w:proofErr w:type="spellStart"/>
-      <w:proofErr w:type="gramStart"/>
-      <w:r>
-        <w:rPr>
-          <w:rFonts w:asciiTheme="minorHAnsi" w:hAnsiTheme="minorHAnsi"/>
-          <w:color w:val="000000" w:themeColor="text1"/>
-        </w:rPr>
-        <w:t>non verbal</w:t>
-      </w:r>
-      <w:proofErr w:type="spellEnd"/>
-      <w:proofErr w:type="gramEnd"/>
-      <w:r>
-        <w:rPr>
-          <w:rFonts w:asciiTheme="minorHAnsi" w:hAnsiTheme="minorHAnsi"/>
-          <w:color w:val="000000" w:themeColor="text1"/>
-        </w:rPr>
-        <w:t xml:space="preserve"> communication</w:t>
+        <w:t>Forms of non verbal communication</w:t>
       </w:r>
     </w:p>
     <w:p>
@@ -3845,15 +3523,7 @@
     </w:p>
     <w:p>
       <w:r>
-        <w:t xml:space="preserve">Second </w:t>
-      </w:r>
-      <w:proofErr w:type="spellStart"/>
-      <w:r>
-        <w:t>Practie</w:t>
-      </w:r>
-      <w:proofErr w:type="spellEnd"/>
-      <w:r>
-        <w:t xml:space="preserve">: </w:t>
+        <w:t xml:space="preserve">Second Practie: </w:t>
       </w:r>
       <w:hyperlink r:id="rId11" w:history="1">
         <w:r>
@@ -4424,25 +4094,7 @@
           <w:sz w:val="28"/>
           <w:szCs w:val="28"/>
         </w:rPr>
-        <w:t xml:space="preserve">It’s important to go through the process of honestly, candidly identifying your weaknesses or what could be perceived as </w:t>
-      </w:r>
-      <w:proofErr w:type="spellStart"/>
-      <w:r>
-        <w:rPr>
-          <w:rFonts w:asciiTheme="minorHAnsi" w:hAnsiTheme="minorHAnsi" w:cstheme="minorHAnsi"/>
-          <w:sz w:val="28"/>
-          <w:szCs w:val="28"/>
-        </w:rPr>
-        <w:t>weakenesses</w:t>
-      </w:r>
-      <w:proofErr w:type="spellEnd"/>
-      <w:r>
-        <w:rPr>
-          <w:rFonts w:asciiTheme="minorHAnsi" w:hAnsiTheme="minorHAnsi" w:cstheme="minorHAnsi"/>
-          <w:sz w:val="28"/>
-          <w:szCs w:val="28"/>
-        </w:rPr>
-        <w:t xml:space="preserve"> by others</w:t>
+        <w:t>It’s important to go through the process of honestly, candidly identifying your weaknesses or what could be perceived as weakenesses by others</w:t>
       </w:r>
     </w:p>
     <w:p>
@@ -4637,29 +4289,7 @@
                 <w:bdr w:val="none" w:sz="0" w:space="0" w:color="auto" w:frame="1"/>
                 <w:shd w:val="clear" w:color="auto" w:fill="FFFFFF"/>
               </w:rPr>
-              <w:t xml:space="preserve"> to join our Growth and Enablement Team. This team is focused on supercharging the next phase of Auth0’s growth while at the same time enabling multiple internal groups within our organization to effectively deal with their growing needs. At Growth &amp; Enablement, you would join a team of exceptionally talented individuals with a wide breadth of focus, from pricing &amp; packaging, to how customers can effectively leverage support resources to even looking after and improving internal tools that fulfill a plethora of field </w:t>
-            </w:r>
-            <w:proofErr w:type="gramStart"/>
-            <w:r>
-              <w:rPr>
-                <w:rFonts w:ascii="Segoe UI" w:hAnsi="Segoe UI" w:cs="Segoe UI"/>
-                <w:sz w:val="21"/>
-                <w:szCs w:val="21"/>
-                <w:bdr w:val="none" w:sz="0" w:space="0" w:color="auto" w:frame="1"/>
-                <w:shd w:val="clear" w:color="auto" w:fill="FFFFFF"/>
-              </w:rPr>
-              <w:t>teams</w:t>
-            </w:r>
-            <w:proofErr w:type="gramEnd"/>
-            <w:r>
-              <w:rPr>
-                <w:rFonts w:ascii="Segoe UI" w:hAnsi="Segoe UI" w:cs="Segoe UI"/>
-                <w:sz w:val="21"/>
-                <w:szCs w:val="21"/>
-                <w:bdr w:val="none" w:sz="0" w:space="0" w:color="auto" w:frame="1"/>
-                <w:shd w:val="clear" w:color="auto" w:fill="FFFFFF"/>
-              </w:rPr>
-              <w:t xml:space="preserve"> requirements.</w:t>
+              <w:t xml:space="preserve"> to join our Growth and Enablement Team. This team is focused on supercharging the next phase of Auth0’s growth while at the same time enabling multiple internal groups within our organization to effectively deal with their growing needs. At Growth &amp; Enablement, you would join a team of exceptionally talented individuals with a wide breadth of focus, from pricing &amp; packaging, to how customers can effectively leverage support resources to even looking after and improving internal tools that fulfill a plethora of field teams requirements.</w:t>
             </w:r>
             <w:r>
               <w:rPr>
@@ -4980,31 +4610,7 @@
                 <w:u w:val="single"/>
                 <w:bdr w:val="none" w:sz="0" w:space="0" w:color="auto" w:frame="1"/>
               </w:rPr>
-              <w:t xml:space="preserve">You'd Be </w:t>
-            </w:r>
-            <w:proofErr w:type="gramStart"/>
-            <w:r>
-              <w:rPr>
-                <w:rStyle w:val="Strong"/>
-                <w:rFonts w:ascii="Segoe UI" w:eastAsiaTheme="majorEastAsia" w:hAnsi="Segoe UI" w:cs="Segoe UI"/>
-                <w:sz w:val="21"/>
-                <w:szCs w:val="21"/>
-                <w:u w:val="single"/>
-                <w:bdr w:val="none" w:sz="0" w:space="0" w:color="auto" w:frame="1"/>
-              </w:rPr>
-              <w:t>An</w:t>
-            </w:r>
-            <w:proofErr w:type="gramEnd"/>
-            <w:r>
-              <w:rPr>
-                <w:rStyle w:val="Strong"/>
-                <w:rFonts w:ascii="Segoe UI" w:eastAsiaTheme="majorEastAsia" w:hAnsi="Segoe UI" w:cs="Segoe UI"/>
-                <w:sz w:val="21"/>
-                <w:szCs w:val="21"/>
-                <w:u w:val="single"/>
-                <w:bdr w:val="none" w:sz="0" w:space="0" w:color="auto" w:frame="1"/>
-              </w:rPr>
-              <w:t xml:space="preserve"> Excellent Fit If You</w:t>
+              <w:t>You'd Be An Excellent Fit If You</w:t>
             </w:r>
             <w:r>
               <w:rPr>
@@ -5270,29 +4876,7 @@
                 <w:bdr w:val="none" w:sz="0" w:space="0" w:color="auto" w:frame="1"/>
                 <w:shd w:val="clear" w:color="auto" w:fill="FFFFFF"/>
               </w:rPr>
-              <w:t xml:space="preserve">Have the ability to be self-directed and be effective working </w:t>
-            </w:r>
-            <w:proofErr w:type="gramStart"/>
-            <w:r>
-              <w:rPr>
-                <w:rFonts w:ascii="Segoe UI" w:hAnsi="Segoe UI" w:cs="Segoe UI"/>
-                <w:sz w:val="21"/>
-                <w:szCs w:val="21"/>
-                <w:bdr w:val="none" w:sz="0" w:space="0" w:color="auto" w:frame="1"/>
-                <w:shd w:val="clear" w:color="auto" w:fill="FFFFFF"/>
-              </w:rPr>
-              <w:t>independently, yet</w:t>
-            </w:r>
-            <w:proofErr w:type="gramEnd"/>
-            <w:r>
-              <w:rPr>
-                <w:rFonts w:ascii="Segoe UI" w:hAnsi="Segoe UI" w:cs="Segoe UI"/>
-                <w:sz w:val="21"/>
-                <w:szCs w:val="21"/>
-                <w:bdr w:val="none" w:sz="0" w:space="0" w:color="auto" w:frame="1"/>
-                <w:shd w:val="clear" w:color="auto" w:fill="FFFFFF"/>
-              </w:rPr>
-              <w:t xml:space="preserve"> feel equally </w:t>
+              <w:t xml:space="preserve">Have the ability to be self-directed and be effective working independently, yet feel equally </w:t>
             </w:r>
             <w:r>
               <w:rPr>
@@ -5737,20 +5321,8 @@
                 <w:shd w:val="clear" w:color="auto" w:fill="FFFFFF"/>
               </w:rPr>
               <w:br/>
-              <w:t xml:space="preserve">We like to think that we are helping make the internet safer. Our team is spread across more than 35 countries and we are proud to continually be recognized as a great place to work. Culture is critical to us, and we are transparent about our vision and </w:t>
+              <w:t>We like to think that we are helping make the internet safer. Our team is spread across more than 35 countries and we are proud to continually be recognized as a great place to work. Culture is critical to us, and we are transparent about our vision and principles .</w:t>
             </w:r>
-            <w:proofErr w:type="gramStart"/>
-            <w:r>
-              <w:rPr>
-                <w:rFonts w:ascii="Segoe UI" w:hAnsi="Segoe UI" w:cs="Segoe UI"/>
-                <w:sz w:val="21"/>
-                <w:szCs w:val="21"/>
-                <w:bdr w:val="none" w:sz="0" w:space="0" w:color="auto" w:frame="1"/>
-                <w:shd w:val="clear" w:color="auto" w:fill="FFFFFF"/>
-              </w:rPr>
-              <w:t>principles .</w:t>
-            </w:r>
-            <w:proofErr w:type="gramEnd"/>
             <w:r>
               <w:rPr>
                 <w:rFonts w:ascii="Segoe UI" w:hAnsi="Segoe UI" w:cs="Segoe UI"/>
@@ -5952,23 +5524,7 @@
           <w:rFonts w:asciiTheme="minorHAnsi" w:hAnsiTheme="minorHAnsi"/>
           <w:color w:val="000000" w:themeColor="text1"/>
         </w:rPr>
-        <w:t xml:space="preserve">Knowledge in </w:t>
-      </w:r>
-      <w:proofErr w:type="spellStart"/>
-      <w:r>
-        <w:rPr>
-          <w:rFonts w:asciiTheme="minorHAnsi" w:hAnsiTheme="minorHAnsi"/>
-          <w:color w:val="000000" w:themeColor="text1"/>
-        </w:rPr>
-        <w:t>fullstack</w:t>
-      </w:r>
-      <w:proofErr w:type="spellEnd"/>
-      <w:r>
-        <w:rPr>
-          <w:rFonts w:asciiTheme="minorHAnsi" w:hAnsiTheme="minorHAnsi"/>
-          <w:color w:val="000000" w:themeColor="text1"/>
-        </w:rPr>
-        <w:t xml:space="preserve"> applications</w:t>
+        <w:t>Knowledge in fullstack applications</w:t>
       </w:r>
     </w:p>
     <w:p>
@@ -6058,17 +5614,8 @@
           <w:rFonts w:asciiTheme="minorHAnsi" w:hAnsiTheme="minorHAnsi"/>
           <w:color w:val="000000" w:themeColor="text1"/>
         </w:rPr>
-        <w:t xml:space="preserve">Lover of learning, persistent person, loves </w:t>
-      </w:r>
-      <w:proofErr w:type="gramStart"/>
-      <w:r>
-        <w:rPr>
-          <w:rFonts w:asciiTheme="minorHAnsi" w:hAnsiTheme="minorHAnsi"/>
-          <w:color w:val="000000" w:themeColor="text1"/>
-        </w:rPr>
-        <w:t>change</w:t>
-      </w:r>
-      <w:proofErr w:type="gramEnd"/>
+        <w:t>Lover of learning, persistent person, loves change</w:t>
+      </w:r>
     </w:p>
     <w:p>
       <w:pPr>
@@ -6114,29 +5661,7 @@
           <w:szCs w:val="23"/>
           <w:shd w:val="clear" w:color="auto" w:fill="FFFFFF"/>
         </w:rPr>
-        <w:t xml:space="preserve">Review snippet of code in Node.js. What would you do to make it production </w:t>
-      </w:r>
-      <w:proofErr w:type="gramStart"/>
-      <w:r>
-        <w:rPr>
-          <w:rFonts w:ascii="Lato" w:hAnsi="Lato"/>
-          <w:color w:val="404040"/>
-          <w:sz w:val="23"/>
-          <w:szCs w:val="23"/>
-          <w:shd w:val="clear" w:color="auto" w:fill="FFFFFF"/>
-        </w:rPr>
-        <w:t>ready</w:t>
-      </w:r>
-      <w:proofErr w:type="gramEnd"/>
-      <w:r>
-        <w:rPr>
-          <w:rFonts w:ascii="Lato" w:hAnsi="Lato"/>
-          <w:color w:val="404040"/>
-          <w:sz w:val="23"/>
-          <w:szCs w:val="23"/>
-          <w:shd w:val="clear" w:color="auto" w:fill="FFFFFF"/>
-        </w:rPr>
-        <w:t xml:space="preserve">  </w:t>
+        <w:t>Review snippet of code in Node.js. What would you do to make it production ready  </w:t>
       </w:r>
     </w:p>
     <w:p>
@@ -6448,7 +5973,6 @@
         </w:rPr>
         <w:t xml:space="preserve">, who has proven history of going from knowing nothing about programming into getting a job at the industry, and my passion </w:t>
       </w:r>
-      <w:proofErr w:type="gramStart"/>
       <w:r>
         <w:rPr>
           <w:rFonts w:asciiTheme="minorHAnsi" w:hAnsiTheme="minorHAnsi"/>
@@ -6461,15 +5985,7 @@
           <w:rFonts w:asciiTheme="minorHAnsi" w:hAnsiTheme="minorHAnsi"/>
           <w:color w:val="000000" w:themeColor="text1"/>
         </w:rPr>
-        <w:t xml:space="preserve"> learning</w:t>
-      </w:r>
-      <w:proofErr w:type="gramEnd"/>
-      <w:r>
-        <w:rPr>
-          <w:rFonts w:asciiTheme="minorHAnsi" w:hAnsiTheme="minorHAnsi"/>
-          <w:color w:val="000000" w:themeColor="text1"/>
-        </w:rPr>
-        <w:t xml:space="preserve"> is still going </w:t>
+        <w:t xml:space="preserve"> learning is still going </w:t>
       </w:r>
       <w:r>
         <w:rPr>
@@ -6964,14 +6480,12 @@
         </w:rPr>
         <w:t xml:space="preserve">. </w:t>
       </w:r>
-      <w:proofErr w:type="spellStart"/>
       <w:r>
         <w:rPr>
           <w:rFonts w:asciiTheme="minorHAnsi" w:eastAsia="Batang" w:hAnsiTheme="minorHAnsi" w:cstheme="minorHAnsi" w:hint="eastAsia"/>
         </w:rPr>
         <w:t>일할때</w:t>
       </w:r>
-      <w:proofErr w:type="spellEnd"/>
       <w:r>
         <w:rPr>
           <w:rFonts w:asciiTheme="minorHAnsi" w:eastAsia="Batang" w:hAnsiTheme="minorHAnsi" w:cstheme="minorHAnsi" w:hint="eastAsia"/>
@@ -7284,14 +6798,12 @@
         </w:rPr>
         <w:t xml:space="preserve">. </w:t>
       </w:r>
-      <w:proofErr w:type="spellStart"/>
       <w:r>
         <w:rPr>
           <w:rFonts w:asciiTheme="minorHAnsi" w:eastAsia="Batang" w:hAnsiTheme="minorHAnsi" w:cstheme="minorHAnsi" w:hint="eastAsia"/>
         </w:rPr>
         <w:t>그로인해</w:t>
       </w:r>
-      <w:proofErr w:type="spellEnd"/>
       <w:r>
         <w:rPr>
           <w:rFonts w:asciiTheme="minorHAnsi" w:eastAsia="Batang" w:hAnsiTheme="minorHAnsi" w:cstheme="minorHAnsi" w:hint="eastAsia"/>
@@ -7628,14 +7140,12 @@
         </w:rPr>
         <w:t xml:space="preserve"> </w:t>
       </w:r>
-      <w:proofErr w:type="spellStart"/>
       <w:r>
         <w:rPr>
           <w:rFonts w:asciiTheme="minorHAnsi" w:eastAsia="Batang" w:hAnsiTheme="minorHAnsi" w:cstheme="minorHAnsi" w:hint="eastAsia"/>
         </w:rPr>
         <w:t>하게되었습니다</w:t>
       </w:r>
-      <w:proofErr w:type="spellEnd"/>
       <w:r>
         <w:rPr>
           <w:rFonts w:asciiTheme="minorHAnsi" w:eastAsia="Batang" w:hAnsiTheme="minorHAnsi" w:cstheme="minorHAnsi"/>
@@ -7732,14 +7242,12 @@
         </w:rPr>
         <w:t xml:space="preserve"> </w:t>
       </w:r>
-      <w:proofErr w:type="spellStart"/>
       <w:r>
         <w:rPr>
           <w:rFonts w:asciiTheme="minorHAnsi" w:eastAsia="Batang" w:hAnsiTheme="minorHAnsi" w:cstheme="minorHAnsi"/>
         </w:rPr>
         <w:t>leetcode</w:t>
       </w:r>
-      <w:proofErr w:type="spellEnd"/>
       <w:r>
         <w:rPr>
           <w:rFonts w:asciiTheme="minorHAnsi" w:eastAsia="Batang" w:hAnsiTheme="minorHAnsi" w:cstheme="minorHAnsi" w:hint="eastAsia"/>
@@ -7752,7 +7260,6 @@
         </w:rPr>
         <w:t xml:space="preserve"> </w:t>
       </w:r>
-      <w:proofErr w:type="spellStart"/>
       <w:r>
         <w:rPr>
           <w:rFonts w:asciiTheme="minorHAnsi" w:eastAsia="Batang" w:hAnsiTheme="minorHAnsi" w:cstheme="minorHAnsi"/>
@@ -7765,7 +7272,6 @@
         </w:rPr>
         <w:t>를</w:t>
       </w:r>
-      <w:proofErr w:type="spellEnd"/>
       <w:r>
         <w:rPr>
           <w:rFonts w:asciiTheme="minorHAnsi" w:eastAsia="Batang" w:hAnsiTheme="minorHAnsi" w:cstheme="minorHAnsi" w:hint="eastAsia"/>
@@ -7820,14 +7326,12 @@
         </w:rPr>
         <w:t xml:space="preserve"> </w:t>
       </w:r>
-      <w:proofErr w:type="spellStart"/>
       <w:r>
         <w:rPr>
           <w:rFonts w:asciiTheme="minorHAnsi" w:eastAsia="Batang" w:hAnsiTheme="minorHAnsi" w:cstheme="minorHAnsi" w:hint="eastAsia"/>
         </w:rPr>
         <w:t>연습했었고</w:t>
       </w:r>
-      <w:proofErr w:type="spellEnd"/>
       <w:r>
         <w:rPr>
           <w:rFonts w:asciiTheme="minorHAnsi" w:eastAsia="Batang" w:hAnsiTheme="minorHAnsi" w:cstheme="minorHAnsi" w:hint="eastAsia"/>
@@ -7870,14 +7374,12 @@
         </w:rPr>
         <w:t xml:space="preserve"> </w:t>
       </w:r>
-      <w:proofErr w:type="spellStart"/>
       <w:r>
         <w:rPr>
           <w:rFonts w:asciiTheme="minorHAnsi" w:eastAsia="Batang" w:hAnsiTheme="minorHAnsi" w:cstheme="minorHAnsi" w:hint="eastAsia"/>
         </w:rPr>
         <w:t>돌아올때</w:t>
       </w:r>
-      <w:proofErr w:type="spellEnd"/>
       <w:r>
         <w:rPr>
           <w:rFonts w:asciiTheme="minorHAnsi" w:eastAsia="Batang" w:hAnsiTheme="minorHAnsi" w:cstheme="minorHAnsi" w:hint="eastAsia"/>
@@ -7896,14 +7398,12 @@
         </w:rPr>
         <w:t xml:space="preserve"> </w:t>
       </w:r>
-      <w:proofErr w:type="spellStart"/>
       <w:r>
         <w:rPr>
           <w:rFonts w:asciiTheme="minorHAnsi" w:eastAsia="Batang" w:hAnsiTheme="minorHAnsi" w:cstheme="minorHAnsi"/>
         </w:rPr>
         <w:t>pushup</w:t>
       </w:r>
-      <w:proofErr w:type="spellEnd"/>
       <w:r>
         <w:rPr>
           <w:rFonts w:asciiTheme="minorHAnsi" w:eastAsia="Batang" w:hAnsiTheme="minorHAnsi" w:cstheme="minorHAnsi" w:hint="eastAsia"/>
@@ -8012,14 +7512,12 @@
         </w:rPr>
         <w:t xml:space="preserve"> </w:t>
       </w:r>
-      <w:proofErr w:type="spellStart"/>
       <w:r>
         <w:rPr>
           <w:rFonts w:asciiTheme="minorHAnsi" w:eastAsia="Batang" w:hAnsiTheme="minorHAnsi" w:cstheme="minorHAnsi" w:hint="eastAsia"/>
         </w:rPr>
         <w:t>외었습니다</w:t>
       </w:r>
-      <w:proofErr w:type="spellEnd"/>
       <w:r>
         <w:rPr>
           <w:rFonts w:asciiTheme="minorHAnsi" w:eastAsia="Batang" w:hAnsiTheme="minorHAnsi" w:cstheme="minorHAnsi" w:hint="eastAsia"/>
@@ -8068,28 +7566,24 @@
         </w:rPr>
         <w:t xml:space="preserve"> </w:t>
       </w:r>
-      <w:proofErr w:type="spellStart"/>
       <w:r>
         <w:rPr>
           <w:rFonts w:asciiTheme="minorHAnsi" w:eastAsia="Batang" w:hAnsiTheme="minorHAnsi" w:cstheme="minorHAnsi" w:hint="eastAsia"/>
         </w:rPr>
         <w:t>문제풀고</w:t>
       </w:r>
-      <w:proofErr w:type="spellEnd"/>
       <w:r>
         <w:rPr>
           <w:rFonts w:asciiTheme="minorHAnsi" w:eastAsia="Batang" w:hAnsiTheme="minorHAnsi" w:cstheme="minorHAnsi" w:hint="eastAsia"/>
         </w:rPr>
         <w:t xml:space="preserve"> </w:t>
       </w:r>
-      <w:proofErr w:type="spellStart"/>
       <w:r>
         <w:rPr>
           <w:rFonts w:asciiTheme="minorHAnsi" w:eastAsia="Batang" w:hAnsiTheme="minorHAnsi" w:cstheme="minorHAnsi" w:hint="eastAsia"/>
         </w:rPr>
         <w:t>막혔을때나</w:t>
       </w:r>
-      <w:proofErr w:type="spellEnd"/>
       <w:r>
         <w:rPr>
           <w:rFonts w:asciiTheme="minorHAnsi" w:eastAsia="Batang" w:hAnsiTheme="minorHAnsi" w:cstheme="minorHAnsi" w:hint="eastAsia"/>
@@ -8120,14 +7614,12 @@
         </w:rPr>
         <w:t xml:space="preserve"> </w:t>
       </w:r>
-      <w:proofErr w:type="spellStart"/>
       <w:r>
         <w:rPr>
           <w:rFonts w:asciiTheme="minorHAnsi" w:eastAsia="Batang" w:hAnsiTheme="minorHAnsi" w:cstheme="minorHAnsi" w:hint="eastAsia"/>
         </w:rPr>
         <w:t>걸릴때</w:t>
       </w:r>
-      <w:proofErr w:type="spellEnd"/>
       <w:r>
         <w:rPr>
           <w:rFonts w:asciiTheme="minorHAnsi" w:eastAsia="Batang" w:hAnsiTheme="minorHAnsi" w:cstheme="minorHAnsi" w:hint="eastAsia"/>
@@ -8194,14 +7686,12 @@
         </w:rPr>
         <w:t xml:space="preserve"> </w:t>
       </w:r>
-      <w:proofErr w:type="spellStart"/>
       <w:r>
         <w:rPr>
           <w:rFonts w:asciiTheme="minorHAnsi" w:eastAsia="Batang" w:hAnsiTheme="minorHAnsi" w:cstheme="minorHAnsi" w:hint="eastAsia"/>
         </w:rPr>
         <w:t>걸리는거야</w:t>
       </w:r>
-      <w:proofErr w:type="spellEnd"/>
       <w:r>
         <w:rPr>
           <w:rFonts w:asciiTheme="minorHAnsi" w:eastAsia="Batang" w:hAnsiTheme="minorHAnsi" w:cstheme="minorHAnsi" w:hint="eastAsia"/>
@@ -8712,21 +8202,7 @@
         <w:rPr>
           <w:rFonts w:asciiTheme="minorHAnsi" w:eastAsia="Batang" w:hAnsiTheme="minorHAnsi" w:cstheme="minorHAnsi"/>
         </w:rPr>
-        <w:t xml:space="preserve">I have experience of working with team members from different departments. Together, we’ve built over 300 forms and I could use this experience and </w:t>
-      </w:r>
-      <w:proofErr w:type="spellStart"/>
-      <w:r>
-        <w:rPr>
-          <w:rFonts w:asciiTheme="minorHAnsi" w:eastAsia="Batang" w:hAnsiTheme="minorHAnsi" w:cstheme="minorHAnsi"/>
-        </w:rPr>
-        <w:t>experitise</w:t>
-      </w:r>
-      <w:proofErr w:type="spellEnd"/>
-      <w:r>
-        <w:rPr>
-          <w:rFonts w:asciiTheme="minorHAnsi" w:eastAsia="Batang" w:hAnsiTheme="minorHAnsi" w:cstheme="minorHAnsi"/>
-        </w:rPr>
-        <w:t xml:space="preserve"> in benefit of company</w:t>
+        <w:t>I have experience of working with team members from different departments. Together, we’ve built over 300 forms and I could use this experience and experitise in benefit of company</w:t>
       </w:r>
     </w:p>
     <w:p>
@@ -8775,23 +8251,7 @@
           <w:rFonts w:asciiTheme="minorHAnsi" w:hAnsiTheme="minorHAnsi"/>
           <w:color w:val="000000" w:themeColor="text1"/>
         </w:rPr>
-        <w:t xml:space="preserve">I am a dedicated self-learner with proven history of self-learning in web development and securing a job at </w:t>
-      </w:r>
-      <w:proofErr w:type="spellStart"/>
-      <w:r>
-        <w:rPr>
-          <w:rFonts w:asciiTheme="minorHAnsi" w:hAnsiTheme="minorHAnsi"/>
-          <w:color w:val="000000" w:themeColor="text1"/>
-        </w:rPr>
-        <w:t>SiteMax</w:t>
-      </w:r>
-      <w:proofErr w:type="spellEnd"/>
-      <w:r>
-        <w:rPr>
-          <w:rFonts w:asciiTheme="minorHAnsi" w:hAnsiTheme="minorHAnsi"/>
-          <w:color w:val="000000" w:themeColor="text1"/>
-        </w:rPr>
-        <w:t xml:space="preserve"> Systems</w:t>
+        <w:t>I am a dedicated self-learner with proven history of self-learning in web development and securing a job at SiteMax Systems</w:t>
       </w:r>
     </w:p>
     <w:p>
@@ -8873,21 +8333,7 @@
         <w:rPr>
           <w:rFonts w:asciiTheme="minorHAnsi" w:eastAsia="Batang" w:hAnsiTheme="minorHAnsi" w:cstheme="minorHAnsi"/>
         </w:rPr>
-        <w:t xml:space="preserve">Story about building bash program for </w:t>
-      </w:r>
-      <w:proofErr w:type="spellStart"/>
-      <w:r>
-        <w:rPr>
-          <w:rFonts w:asciiTheme="minorHAnsi" w:eastAsia="Batang" w:hAnsiTheme="minorHAnsi" w:cstheme="minorHAnsi"/>
-        </w:rPr>
-        <w:t>sitemax</w:t>
-      </w:r>
-      <w:proofErr w:type="spellEnd"/>
-      <w:r>
-        <w:rPr>
-          <w:rFonts w:asciiTheme="minorHAnsi" w:eastAsia="Batang" w:hAnsiTheme="minorHAnsi" w:cstheme="minorHAnsi"/>
-        </w:rPr>
-        <w:t xml:space="preserve"> 3</w:t>
+        <w:t>Story about building bash program for sitemax 3</w:t>
       </w:r>
     </w:p>
     <w:p>
@@ -8900,23 +8346,7 @@
         <w:shd w:val="clear" w:color="auto" w:fill="FFFFFF"/>
       </w:pPr>
       <w:r>
-        <w:t xml:space="preserve">James wanted to attend </w:t>
-      </w:r>
-      <w:proofErr w:type="spellStart"/>
-      <w:r>
-        <w:t>buildex</w:t>
-      </w:r>
-      <w:proofErr w:type="spellEnd"/>
-      <w:r>
-        <w:t xml:space="preserve"> with his cool new app </w:t>
-      </w:r>
-      <w:proofErr w:type="spellStart"/>
-      <w:r>
-        <w:t>SiteMax</w:t>
-      </w:r>
-      <w:proofErr w:type="spellEnd"/>
-      <w:r>
-        <w:t xml:space="preserve"> 3 built entirely using Ionic Framework</w:t>
+        <w:t>James wanted to attend buildex with his cool new app SiteMax 3 built entirely using Ionic Framework</w:t>
       </w:r>
     </w:p>
     <w:p>
@@ -8942,15 +8372,7 @@
         <w:shd w:val="clear" w:color="auto" w:fill="FFFFFF"/>
       </w:pPr>
       <w:r>
-        <w:t>Each build took about 20 minutes (</w:t>
-      </w:r>
-      <w:proofErr w:type="spellStart"/>
-      <w:r>
-        <w:t>literarly</w:t>
-      </w:r>
-      <w:proofErr w:type="spellEnd"/>
-      <w:r>
-        <w:t>)</w:t>
+        <w:t>Each build took about 20 minutes (literarly)</w:t>
       </w:r>
     </w:p>
     <w:p>
@@ -9141,15 +8563,7 @@
         <w:shd w:val="clear" w:color="auto" w:fill="FFFFFF"/>
       </w:pPr>
       <w:r>
-        <w:t xml:space="preserve">To start, I looked at some works done by others and learned that it didn’t look too great. The font was large, the resulting PDF it generated looked too basic (in </w:t>
-      </w:r>
-      <w:proofErr w:type="spellStart"/>
-      <w:r>
-        <w:t>seires</w:t>
-      </w:r>
-      <w:proofErr w:type="spellEnd"/>
-      <w:r>
-        <w:t xml:space="preserve"> of table)</w:t>
+        <w:t>To start, I looked at some works done by others and learned that it didn’t look too great. The font was large, the resulting PDF it generated looked too basic (in seires of table)</w:t>
       </w:r>
     </w:p>
     <w:p>
@@ -9189,15 +8603,7 @@
         <w:shd w:val="clear" w:color="auto" w:fill="FFFFFF"/>
       </w:pPr>
       <w:r>
-        <w:t xml:space="preserve">I began improving </w:t>
-      </w:r>
-      <w:proofErr w:type="gramStart"/>
-      <w:r>
-        <w:t>it’s</w:t>
-      </w:r>
-      <w:proofErr w:type="gramEnd"/>
-      <w:r>
-        <w:t xml:space="preserve"> UI day during the off hours. I played around with CSS and PHP (it was used to template the pdf) and made incremental improvements until it looked great</w:t>
+        <w:t>I began improving it’s UI day during the off hours. I played around with CSS and PHP (it was used to template the pdf) and made incremental improvements until it looked great</w:t>
       </w:r>
     </w:p>
     <w:p>
@@ -9315,21 +8721,7 @@
         <w:rPr>
           <w:rFonts w:asciiTheme="minorHAnsi" w:eastAsia="Batang" w:hAnsiTheme="minorHAnsi" w:cstheme="minorHAnsi"/>
         </w:rPr>
-        <w:t xml:space="preserve">I wrote bash program to do all of above in fewest </w:t>
-      </w:r>
-      <w:proofErr w:type="gramStart"/>
-      <w:r>
-        <w:rPr>
-          <w:rFonts w:asciiTheme="minorHAnsi" w:eastAsia="Batang" w:hAnsiTheme="minorHAnsi" w:cstheme="minorHAnsi"/>
-        </w:rPr>
-        <w:t>key strokes</w:t>
-      </w:r>
-      <w:proofErr w:type="gramEnd"/>
-      <w:r>
-        <w:rPr>
-          <w:rFonts w:asciiTheme="minorHAnsi" w:eastAsia="Batang" w:hAnsiTheme="minorHAnsi" w:cstheme="minorHAnsi"/>
-        </w:rPr>
-        <w:t xml:space="preserve"> possible, but still maintaining quality</w:t>
+        <w:t>I wrote bash program to do all of above in fewest key strokes possible, but still maintaining quality</w:t>
       </w:r>
     </w:p>
     <w:p>
@@ -9509,21 +8901,7 @@
         <w:rPr>
           <w:rFonts w:asciiTheme="minorHAnsi" w:eastAsia="Batang" w:hAnsiTheme="minorHAnsi" w:cstheme="minorHAnsi"/>
         </w:rPr>
-        <w:t xml:space="preserve">So much so that later James and Christian would complement that we need more of Moe and Nikolay (my senior) at </w:t>
-      </w:r>
-      <w:proofErr w:type="spellStart"/>
-      <w:r>
-        <w:rPr>
-          <w:rFonts w:asciiTheme="minorHAnsi" w:eastAsia="Batang" w:hAnsiTheme="minorHAnsi" w:cstheme="minorHAnsi"/>
-        </w:rPr>
-        <w:t>SiteMax</w:t>
-      </w:r>
-      <w:proofErr w:type="spellEnd"/>
-      <w:r>
-        <w:rPr>
-          <w:rFonts w:asciiTheme="minorHAnsi" w:eastAsia="Batang" w:hAnsiTheme="minorHAnsi" w:cstheme="minorHAnsi"/>
-        </w:rPr>
-        <w:t xml:space="preserve"> Systems</w:t>
+        <w:t>So much so that later James and Christian would complement that we need more of Moe and Nikolay (my senior) at SiteMax Systems</w:t>
       </w:r>
     </w:p>
     <w:p>
@@ -9627,15 +9005,7 @@
         <w:shd w:val="clear" w:color="auto" w:fill="FFFFFF"/>
       </w:pPr>
       <w:r>
-        <w:t xml:space="preserve">He looked at the form and </w:t>
-      </w:r>
-      <w:proofErr w:type="gramStart"/>
-      <w:r>
-        <w:t>said</w:t>
-      </w:r>
-      <w:proofErr w:type="gramEnd"/>
-      <w:r>
-        <w:t xml:space="preserve"> “Moe could you work on this again?”</w:t>
+        <w:t>He looked at the form and said “Moe could you work on this again?”</w:t>
       </w:r>
     </w:p>
     <w:p>
@@ -9701,15 +9071,7 @@
       </w:pPr>
       <w:r>
         <w:lastRenderedPageBreak/>
-        <w:t xml:space="preserve">I went back to my seat, revised my form, and walked over with him and did couple of </w:t>
-      </w:r>
-      <w:proofErr w:type="spellStart"/>
-      <w:r>
-        <w:t>iternations</w:t>
-      </w:r>
-      <w:proofErr w:type="spellEnd"/>
-      <w:r>
-        <w:t xml:space="preserve"> until all was okay.</w:t>
+        <w:t>I went back to my seat, revised my form, and walked over with him and did couple of iternations until all was okay.</w:t>
       </w:r>
     </w:p>
     <w:p>
@@ -9861,15 +9223,7 @@
         <w:shd w:val="clear" w:color="auto" w:fill="FFFFFF"/>
       </w:pPr>
       <w:r>
-        <w:t xml:space="preserve">Jake was clearly </w:t>
-      </w:r>
-      <w:proofErr w:type="gramStart"/>
-      <w:r>
-        <w:t>frustrated</w:t>
-      </w:r>
-      <w:proofErr w:type="gramEnd"/>
-      <w:r>
-        <w:t xml:space="preserve"> and I assured him, hey it’s not a problem. I will get it done</w:t>
+        <w:t>Jake was clearly frustrated and I assured him, hey it’s not a problem. I will get it done</w:t>
       </w:r>
     </w:p>
     <w:p>
@@ -9882,15 +9236,7 @@
         <w:shd w:val="clear" w:color="auto" w:fill="FFFFFF"/>
       </w:pPr>
       <w:r>
-        <w:t xml:space="preserve">It took couple of revisions but when it was complete, and deployed to their system, Jake came rushing in and said “Hey Moe, I showed this to </w:t>
-      </w:r>
-      <w:proofErr w:type="gramStart"/>
-      <w:r>
-        <w:t>client</w:t>
-      </w:r>
-      <w:proofErr w:type="gramEnd"/>
-      <w:r>
-        <w:t xml:space="preserve"> and she said It’s Christmas. Christmas has come early. Thank you so much!!”</w:t>
+        <w:t>It took couple of revisions but when it was complete, and deployed to their system, Jake came rushing in and said “Hey Moe, I showed this to client and she said It’s Christmas. Christmas has come early. Thank you so much!!”</w:t>
       </w:r>
     </w:p>
     <w:p>
@@ -9966,21 +9312,7 @@
         <w:rPr>
           <w:rFonts w:asciiTheme="minorHAnsi" w:eastAsia="Batang" w:hAnsiTheme="minorHAnsi" w:cstheme="minorHAnsi"/>
         </w:rPr>
-        <w:t xml:space="preserve">It was to secure the client and join him to </w:t>
-      </w:r>
-      <w:proofErr w:type="spellStart"/>
-      <w:r>
-        <w:rPr>
-          <w:rFonts w:asciiTheme="minorHAnsi" w:eastAsia="Batang" w:hAnsiTheme="minorHAnsi" w:cstheme="minorHAnsi"/>
-        </w:rPr>
-        <w:t>SiteMax</w:t>
-      </w:r>
-      <w:proofErr w:type="spellEnd"/>
-      <w:r>
-        <w:rPr>
-          <w:rFonts w:asciiTheme="minorHAnsi" w:eastAsia="Batang" w:hAnsiTheme="minorHAnsi" w:cstheme="minorHAnsi"/>
-        </w:rPr>
-        <w:t xml:space="preserve"> Systems</w:t>
+        <w:t>It was to secure the client and join him to SiteMax Systems</w:t>
       </w:r>
     </w:p>
     <w:p>
@@ -9997,19 +9329,11 @@
           <w:rFonts w:asciiTheme="minorHAnsi" w:eastAsia="Batang" w:hAnsiTheme="minorHAnsi" w:cstheme="minorHAnsi"/>
         </w:rPr>
       </w:pPr>
-      <w:proofErr w:type="gramStart"/>
-      <w:r>
-        <w:rPr>
-          <w:rFonts w:asciiTheme="minorHAnsi" w:eastAsia="Batang" w:hAnsiTheme="minorHAnsi" w:cstheme="minorHAnsi"/>
-        </w:rPr>
-        <w:t>So</w:t>
-      </w:r>
-      <w:proofErr w:type="gramEnd"/>
-      <w:r>
-        <w:rPr>
-          <w:rFonts w:asciiTheme="minorHAnsi" w:eastAsia="Batang" w:hAnsiTheme="minorHAnsi" w:cstheme="minorHAnsi"/>
-        </w:rPr>
-        <w:t xml:space="preserve"> using the tool I have built during the off hours, or </w:t>
+      <w:r>
+        <w:rPr>
+          <w:rFonts w:asciiTheme="minorHAnsi" w:eastAsia="Batang" w:hAnsiTheme="minorHAnsi" w:cstheme="minorHAnsi"/>
+        </w:rPr>
+        <w:t xml:space="preserve">So using the tool I have built during the off hours, or </w:t>
       </w:r>
     </w:p>
     <w:p>
@@ -10094,23 +9418,7 @@
           <w:rFonts w:asciiTheme="minorHAnsi" w:hAnsiTheme="minorHAnsi"/>
           <w:color w:val="000000" w:themeColor="text1"/>
         </w:rPr>
-        <w:t xml:space="preserve">securing a job at </w:t>
-      </w:r>
-      <w:proofErr w:type="spellStart"/>
-      <w:r>
-        <w:rPr>
-          <w:rFonts w:asciiTheme="minorHAnsi" w:hAnsiTheme="minorHAnsi"/>
-          <w:color w:val="000000" w:themeColor="text1"/>
-        </w:rPr>
-        <w:t>SiteMax</w:t>
-      </w:r>
-      <w:proofErr w:type="spellEnd"/>
-      <w:r>
-        <w:rPr>
-          <w:rFonts w:asciiTheme="minorHAnsi" w:hAnsiTheme="minorHAnsi"/>
-          <w:color w:val="000000" w:themeColor="text1"/>
-        </w:rPr>
-        <w:t xml:space="preserve"> Systems</w:t>
+        <w:t>securing a job at SiteMax Systems</w:t>
       </w:r>
     </w:p>
     <w:p>
@@ -10132,17 +9440,8 @@
           <w:rFonts w:asciiTheme="minorHAnsi" w:hAnsiTheme="minorHAnsi"/>
           <w:color w:val="000000" w:themeColor="text1"/>
         </w:rPr>
-        <w:t xml:space="preserve">Story about Getting a job at </w:t>
-      </w:r>
-      <w:proofErr w:type="spellStart"/>
-      <w:r>
-        <w:rPr>
-          <w:rFonts w:asciiTheme="minorHAnsi" w:hAnsiTheme="minorHAnsi"/>
-          <w:color w:val="000000" w:themeColor="text1"/>
-        </w:rPr>
-        <w:t>SiteMax</w:t>
-      </w:r>
-      <w:proofErr w:type="spellEnd"/>
+        <w:t>Story about Getting a job at SiteMax</w:t>
+      </w:r>
     </w:p>
     <w:p>
       <w:pPr>
@@ -10212,35 +9511,7 @@
         <w:rPr>
           <w:rFonts w:asciiTheme="minorHAnsi" w:eastAsia="Batang" w:hAnsiTheme="minorHAnsi" w:cstheme="minorHAnsi"/>
         </w:rPr>
-        <w:t xml:space="preserve">I first did </w:t>
-      </w:r>
-      <w:proofErr w:type="spellStart"/>
-      <w:r>
-        <w:rPr>
-          <w:rFonts w:asciiTheme="minorHAnsi" w:eastAsia="Batang" w:hAnsiTheme="minorHAnsi" w:cstheme="minorHAnsi"/>
-        </w:rPr>
-        <w:t>freelnancing</w:t>
-      </w:r>
-      <w:proofErr w:type="spellEnd"/>
-      <w:r>
-        <w:rPr>
-          <w:rFonts w:asciiTheme="minorHAnsi" w:eastAsia="Batang" w:hAnsiTheme="minorHAnsi" w:cstheme="minorHAnsi"/>
-        </w:rPr>
-        <w:t xml:space="preserve">, and I earned $1000 after </w:t>
-      </w:r>
-      <w:proofErr w:type="gramStart"/>
-      <w:r>
-        <w:rPr>
-          <w:rFonts w:asciiTheme="minorHAnsi" w:eastAsia="Batang" w:hAnsiTheme="minorHAnsi" w:cstheme="minorHAnsi"/>
-        </w:rPr>
-        <w:t>an</w:t>
-      </w:r>
-      <w:proofErr w:type="gramEnd"/>
-      <w:r>
-        <w:rPr>
-          <w:rFonts w:asciiTheme="minorHAnsi" w:eastAsia="Batang" w:hAnsiTheme="minorHAnsi" w:cstheme="minorHAnsi"/>
-        </w:rPr>
-        <w:t xml:space="preserve"> year</w:t>
+        <w:t>I first did freelnancing, and I earned $1000 after an year</w:t>
       </w:r>
     </w:p>
     <w:p>
@@ -10278,19 +9549,11 @@
           <w:rFonts w:asciiTheme="minorHAnsi" w:eastAsia="Batang" w:hAnsiTheme="minorHAnsi" w:cstheme="minorHAnsi"/>
         </w:rPr>
       </w:pPr>
-      <w:proofErr w:type="gramStart"/>
-      <w:r>
-        <w:rPr>
-          <w:rFonts w:asciiTheme="minorHAnsi" w:eastAsia="Batang" w:hAnsiTheme="minorHAnsi" w:cstheme="minorHAnsi"/>
-        </w:rPr>
-        <w:t>So</w:t>
-      </w:r>
-      <w:proofErr w:type="gramEnd"/>
-      <w:r>
-        <w:rPr>
-          <w:rFonts w:asciiTheme="minorHAnsi" w:eastAsia="Batang" w:hAnsiTheme="minorHAnsi" w:cstheme="minorHAnsi"/>
-        </w:rPr>
-        <w:t xml:space="preserve"> I picked up only $1000 and left to Vancouver from Calgary</w:t>
+      <w:r>
+        <w:rPr>
+          <w:rFonts w:asciiTheme="minorHAnsi" w:eastAsia="Batang" w:hAnsiTheme="minorHAnsi" w:cstheme="minorHAnsi"/>
+        </w:rPr>
+        <w:t>So I picked up only $1000 and left to Vancouver from Calgary</w:t>
       </w:r>
     </w:p>
     <w:p>
@@ -10353,21 +9616,7 @@
         <w:rPr>
           <w:rFonts w:asciiTheme="minorHAnsi" w:eastAsia="Batang" w:hAnsiTheme="minorHAnsi" w:cstheme="minorHAnsi"/>
         </w:rPr>
-        <w:t xml:space="preserve">After 2 years, I got a job at </w:t>
-      </w:r>
-      <w:proofErr w:type="spellStart"/>
-      <w:r>
-        <w:rPr>
-          <w:rFonts w:asciiTheme="minorHAnsi" w:eastAsia="Batang" w:hAnsiTheme="minorHAnsi" w:cstheme="minorHAnsi"/>
-        </w:rPr>
-        <w:t>SiteMax</w:t>
-      </w:r>
-      <w:proofErr w:type="spellEnd"/>
-      <w:r>
-        <w:rPr>
-          <w:rFonts w:asciiTheme="minorHAnsi" w:eastAsia="Batang" w:hAnsiTheme="minorHAnsi" w:cstheme="minorHAnsi"/>
-        </w:rPr>
-        <w:t xml:space="preserve"> Systems thanks to my wonderful CEO, James Faulkner</w:t>
+        <w:t>After 2 years, I got a job at SiteMax Systems thanks to my wonderful CEO, James Faulkner</w:t>
       </w:r>
     </w:p>
     <w:p>
@@ -10389,17 +9638,8 @@
           <w:rFonts w:asciiTheme="minorHAnsi" w:hAnsiTheme="minorHAnsi"/>
           <w:color w:val="000000" w:themeColor="text1"/>
         </w:rPr>
-        <w:t xml:space="preserve">Story about practicing Algorithm at </w:t>
-      </w:r>
-      <w:proofErr w:type="spellStart"/>
-      <w:r>
-        <w:rPr>
-          <w:rFonts w:asciiTheme="minorHAnsi" w:hAnsiTheme="minorHAnsi"/>
-          <w:color w:val="000000" w:themeColor="text1"/>
-        </w:rPr>
-        <w:t>SiteMax</w:t>
-      </w:r>
-      <w:proofErr w:type="spellEnd"/>
+        <w:t>Story about practicing Algorithm at SiteMax</w:t>
+      </w:r>
     </w:p>
     <w:p>
       <w:pPr>
@@ -10420,21 +9660,7 @@
           <w:rFonts w:asciiTheme="minorHAnsi" w:eastAsia="Batang" w:hAnsiTheme="minorHAnsi" w:cstheme="minorHAnsi"/>
         </w:rPr>
         <w:lastRenderedPageBreak/>
-        <w:t xml:space="preserve">I was at </w:t>
-      </w:r>
-      <w:proofErr w:type="spellStart"/>
-      <w:r>
-        <w:rPr>
-          <w:rFonts w:asciiTheme="minorHAnsi" w:eastAsia="Batang" w:hAnsiTheme="minorHAnsi" w:cstheme="minorHAnsi"/>
-        </w:rPr>
-        <w:t>SiteMax</w:t>
-      </w:r>
-      <w:proofErr w:type="spellEnd"/>
-      <w:r>
-        <w:rPr>
-          <w:rFonts w:asciiTheme="minorHAnsi" w:eastAsia="Batang" w:hAnsiTheme="minorHAnsi" w:cstheme="minorHAnsi"/>
-        </w:rPr>
-        <w:t xml:space="preserve"> Systems, and I was</w:t>
+        <w:t>I was at SiteMax Systems, and I was</w:t>
       </w:r>
       <w:r>
         <w:rPr>
@@ -10611,21 +9837,7 @@
         <w:rPr>
           <w:rFonts w:asciiTheme="minorHAnsi" w:eastAsia="Batang" w:hAnsiTheme="minorHAnsi" w:cstheme="minorHAnsi"/>
         </w:rPr>
-        <w:t xml:space="preserve">Not only that, </w:t>
-      </w:r>
-      <w:proofErr w:type="gramStart"/>
-      <w:r>
-        <w:rPr>
-          <w:rFonts w:asciiTheme="minorHAnsi" w:eastAsia="Batang" w:hAnsiTheme="minorHAnsi" w:cstheme="minorHAnsi"/>
-        </w:rPr>
-        <w:t>I</w:t>
-      </w:r>
-      <w:proofErr w:type="gramEnd"/>
-      <w:r>
-        <w:rPr>
-          <w:rFonts w:asciiTheme="minorHAnsi" w:eastAsia="Batang" w:hAnsiTheme="minorHAnsi" w:cstheme="minorHAnsi"/>
-        </w:rPr>
-        <w:t xml:space="preserve"> taught peers over the video</w:t>
+        <w:t>Not only that, I taught peers over the video</w:t>
       </w:r>
     </w:p>
     <w:p>
@@ -10646,16 +9858,8 @@
         <w:rPr>
           <w:rFonts w:asciiTheme="minorHAnsi" w:eastAsia="Batang" w:hAnsiTheme="minorHAnsi" w:cstheme="minorHAnsi"/>
         </w:rPr>
-        <w:t xml:space="preserve">This helped me to become more relaxed at </w:t>
-      </w:r>
-      <w:proofErr w:type="spellStart"/>
-      <w:r>
-        <w:rPr>
-          <w:rFonts w:asciiTheme="minorHAnsi" w:eastAsia="Batang" w:hAnsiTheme="minorHAnsi" w:cstheme="minorHAnsi"/>
-        </w:rPr>
-        <w:t>SiteMax</w:t>
-      </w:r>
-      <w:proofErr w:type="spellEnd"/>
+        <w:t>This helped me to become more relaxed at SiteMax</w:t>
+      </w:r>
       <w:r>
         <w:rPr>
           <w:rFonts w:asciiTheme="minorHAnsi" w:eastAsia="Batang" w:hAnsiTheme="minorHAnsi" w:cstheme="minorHAnsi"/>
@@ -10693,21 +9897,7 @@
         <w:rPr>
           <w:rFonts w:asciiTheme="minorHAnsi" w:eastAsia="Batang" w:hAnsiTheme="minorHAnsi" w:cstheme="minorHAnsi"/>
         </w:rPr>
-        <w:t xml:space="preserve">I used </w:t>
-      </w:r>
-      <w:proofErr w:type="gramStart"/>
-      <w:r>
-        <w:rPr>
-          <w:rFonts w:asciiTheme="minorHAnsi" w:eastAsia="Batang" w:hAnsiTheme="minorHAnsi" w:cstheme="minorHAnsi"/>
-        </w:rPr>
-        <w:t>this skillsets</w:t>
-      </w:r>
-      <w:proofErr w:type="gramEnd"/>
-      <w:r>
-        <w:rPr>
-          <w:rFonts w:asciiTheme="minorHAnsi" w:eastAsia="Batang" w:hAnsiTheme="minorHAnsi" w:cstheme="minorHAnsi"/>
-        </w:rPr>
-        <w:t xml:space="preserve"> to train 4 developers at my company</w:t>
+        <w:t>I used this skillsets to train 4 developers at my company</w:t>
       </w:r>
     </w:p>
     <w:p>
@@ -11507,30 +10697,14 @@
           <w:rFonts w:asciiTheme="minorHAnsi" w:hAnsiTheme="minorHAnsi"/>
           <w:color w:val="000000" w:themeColor="text1"/>
         </w:rPr>
-        <w:t xml:space="preserve">I want to work for an organization where I grow my career as software </w:t>
-      </w:r>
-      <w:proofErr w:type="gramStart"/>
-      <w:r>
-        <w:rPr>
-          <w:rFonts w:asciiTheme="minorHAnsi" w:hAnsiTheme="minorHAnsi"/>
-          <w:color w:val="000000" w:themeColor="text1"/>
-        </w:rPr>
-        <w:t>engineer</w:t>
-      </w:r>
-      <w:r>
-        <w:rPr>
-          <w:rFonts w:asciiTheme="minorHAnsi" w:hAnsiTheme="minorHAnsi"/>
-          <w:color w:val="000000" w:themeColor="text1"/>
-        </w:rPr>
-        <w:t>, and</w:t>
-      </w:r>
-      <w:proofErr w:type="gramEnd"/>
-      <w:r>
-        <w:rPr>
-          <w:rFonts w:asciiTheme="minorHAnsi" w:hAnsiTheme="minorHAnsi"/>
-          <w:color w:val="000000" w:themeColor="text1"/>
-        </w:rPr>
-        <w:t xml:space="preserve"> be acknowledged that I am a </w:t>
+        <w:t>I want to work for an organization where I grow my career as software engineer</w:t>
+      </w:r>
+      <w:r>
+        <w:rPr>
+          <w:rFonts w:asciiTheme="minorHAnsi" w:hAnsiTheme="minorHAnsi"/>
+          <w:color w:val="000000" w:themeColor="text1"/>
+        </w:rPr>
+        <w:t xml:space="preserve">, and be acknowledged that I am a </w:t>
       </w:r>
       <w:r>
         <w:rPr>
@@ -12515,17 +11689,8 @@
           <w:rFonts w:asciiTheme="minorHAnsi" w:hAnsiTheme="minorHAnsi"/>
           <w:color w:val="000000" w:themeColor="text1"/>
         </w:rPr>
-        <w:t xml:space="preserve">What qualities do you think are most important for someone to excel in this </w:t>
-      </w:r>
-      <w:proofErr w:type="gramStart"/>
-      <w:r>
-        <w:rPr>
-          <w:rFonts w:asciiTheme="minorHAnsi" w:hAnsiTheme="minorHAnsi"/>
-          <w:color w:val="000000" w:themeColor="text1"/>
-        </w:rPr>
-        <w:t>position</w:t>
-      </w:r>
-      <w:proofErr w:type="gramEnd"/>
+        <w:t>What qualities do you think are most important for someone to excel in this position</w:t>
+      </w:r>
     </w:p>
     <w:p>
       <w:pPr>
@@ -12547,23 +11712,7 @@
           <w:rFonts w:asciiTheme="minorHAnsi" w:hAnsiTheme="minorHAnsi"/>
           <w:color w:val="000000" w:themeColor="text1"/>
         </w:rPr>
-        <w:t xml:space="preserve">The act of asking </w:t>
-      </w:r>
-      <w:proofErr w:type="gramStart"/>
-      <w:r>
-        <w:rPr>
-          <w:rFonts w:asciiTheme="minorHAnsi" w:hAnsiTheme="minorHAnsi"/>
-          <w:color w:val="000000" w:themeColor="text1"/>
-        </w:rPr>
-        <w:t>this questions</w:t>
-      </w:r>
-      <w:proofErr w:type="gramEnd"/>
-      <w:r>
-        <w:rPr>
-          <w:rFonts w:asciiTheme="minorHAnsi" w:hAnsiTheme="minorHAnsi"/>
-          <w:color w:val="000000" w:themeColor="text1"/>
-        </w:rPr>
-        <w:t xml:space="preserve"> shows that you are someone who is driven to excel. You want to know what it takes to succeed in this position</w:t>
+        <w:t>The act of asking this questions shows that you are someone who is driven to excel. You want to know what it takes to succeed in this position</w:t>
       </w:r>
     </w:p>
     <w:p>
@@ -12955,15 +12104,7 @@
     </w:p>
     <w:p>
       <w:r>
-        <w:t xml:space="preserve">First </w:t>
-      </w:r>
-      <w:proofErr w:type="gramStart"/>
-      <w:r>
-        <w:t>Practice :</w:t>
-      </w:r>
-      <w:proofErr w:type="gramEnd"/>
-      <w:r>
-        <w:t xml:space="preserve"> </w:t>
+        <w:t xml:space="preserve">First Practice : </w:t>
       </w:r>
       <w:hyperlink r:id="rId29" w:history="1">
         <w:r>
@@ -13026,43 +12167,7 @@
           <w:szCs w:val="28"/>
         </w:rPr>
         <w:tab/>
-        <w:t xml:space="preserve"> experience. For the past 2 years in my previous workplace in </w:t>
-      </w:r>
-      <w:proofErr w:type="spellStart"/>
-      <w:r>
-        <w:rPr>
-          <w:rFonts w:asciiTheme="minorHAnsi" w:hAnsiTheme="minorHAnsi" w:cstheme="minorHAnsi"/>
-          <w:sz w:val="28"/>
-          <w:szCs w:val="28"/>
-        </w:rPr>
-        <w:t>SiteMax</w:t>
-      </w:r>
-      <w:proofErr w:type="spellEnd"/>
-      <w:r>
-        <w:rPr>
-          <w:rFonts w:asciiTheme="minorHAnsi" w:hAnsiTheme="minorHAnsi" w:cstheme="minorHAnsi"/>
-          <w:sz w:val="28"/>
-          <w:szCs w:val="28"/>
-        </w:rPr>
-        <w:t xml:space="preserve"> Systems Inc, I was responsible of developing and maintaining the features of the </w:t>
-      </w:r>
-      <w:proofErr w:type="spellStart"/>
-      <w:r>
-        <w:rPr>
-          <w:rFonts w:asciiTheme="minorHAnsi" w:hAnsiTheme="minorHAnsi" w:cstheme="minorHAnsi"/>
-          <w:sz w:val="28"/>
-          <w:szCs w:val="28"/>
-        </w:rPr>
-        <w:t>SiteMax</w:t>
-      </w:r>
-      <w:proofErr w:type="spellEnd"/>
-      <w:r>
-        <w:rPr>
-          <w:rFonts w:asciiTheme="minorHAnsi" w:hAnsiTheme="minorHAnsi" w:cstheme="minorHAnsi"/>
-          <w:sz w:val="28"/>
-          <w:szCs w:val="28"/>
-        </w:rPr>
-        <w:t xml:space="preserve"> system.</w:t>
+        <w:t xml:space="preserve"> experience. For the past 2 years in my previous workplace in SiteMax Systems Inc, I was responsible of developing and maintaining the features of the SiteMax system.</w:t>
       </w:r>
     </w:p>
     <w:p>
@@ -13094,85 +12199,87 @@
           <w:color w:val="1F314A"/>
           <w:shd w:val="clear" w:color="auto" w:fill="F2F7FE"/>
         </w:rPr>
-        <w:t xml:space="preserve">For the past two years, I worked with my teammates from different </w:t>
-      </w:r>
-      <w:proofErr w:type="spellStart"/>
+        <w:t>For the past two years, I worked with my teammates from different departemnts and built over 300 angularJS based single page applications, and maintained over  2000 of them.</w:t>
+      </w:r>
       <w:r>
         <w:rPr>
           <w:rFonts w:ascii="Arial" w:hAnsi="Arial" w:cs="Arial"/>
           <w:color w:val="1F314A"/>
           <w:shd w:val="clear" w:color="auto" w:fill="F2F7FE"/>
         </w:rPr>
-        <w:t>departemnts</w:t>
-      </w:r>
-      <w:proofErr w:type="spellEnd"/>
+        <w:t xml:space="preserve"> As well, I assisted my senior developers with developer</w:t>
+      </w:r>
       <w:r>
         <w:rPr>
           <w:rFonts w:ascii="Arial" w:hAnsi="Arial" w:cs="Arial"/>
           <w:color w:val="1F314A"/>
           <w:shd w:val="clear" w:color="auto" w:fill="F2F7FE"/>
         </w:rPr>
-        <w:t xml:space="preserve"> and built over 300 </w:t>
-      </w:r>
-      <w:proofErr w:type="spellStart"/>
+        <w:t xml:space="preserve"> There I was </w:t>
+      </w:r>
       <w:r>
         <w:rPr>
           <w:rFonts w:ascii="Arial" w:hAnsi="Arial" w:cs="Arial"/>
           <w:color w:val="1F314A"/>
           <w:shd w:val="clear" w:color="auto" w:fill="F2F7FE"/>
         </w:rPr>
-        <w:t>angularJS</w:t>
-      </w:r>
-      <w:proofErr w:type="spellEnd"/>
+        <w:t xml:space="preserve">praised by my team members </w:t>
+      </w:r>
       <w:r>
         <w:rPr>
           <w:rFonts w:ascii="Arial" w:hAnsi="Arial" w:cs="Arial"/>
           <w:color w:val="1F314A"/>
           <w:shd w:val="clear" w:color="auto" w:fill="F2F7FE"/>
         </w:rPr>
-        <w:t xml:space="preserve"> based single page applications, and maintained </w:t>
-      </w:r>
-      <w:proofErr w:type="gramStart"/>
+        <w:t>for building beautiful applications</w:t>
+      </w:r>
       <w:r>
         <w:rPr>
           <w:rFonts w:ascii="Arial" w:hAnsi="Arial" w:cs="Arial"/>
           <w:color w:val="1F314A"/>
           <w:shd w:val="clear" w:color="auto" w:fill="F2F7FE"/>
         </w:rPr>
-        <w:t>over  2000</w:t>
-      </w:r>
-      <w:proofErr w:type="gramEnd"/>
+        <w:t xml:space="preserve"> that delights customers</w:t>
+      </w:r>
       <w:r>
         <w:rPr>
           <w:rFonts w:ascii="Arial" w:hAnsi="Arial" w:cs="Arial"/>
           <w:color w:val="1F314A"/>
           <w:shd w:val="clear" w:color="auto" w:fill="F2F7FE"/>
         </w:rPr>
-        <w:t xml:space="preserve"> of them.</w:t>
-      </w:r>
-      <w:r>
+        <w:t xml:space="preserve"> and lots of fist bumps and high fives.</w:t>
+      </w:r>
+    </w:p>
+    <w:p>
+      <w:pPr>
+        <w:tabs>
+          <w:tab w:val="left" w:pos="6440"/>
+        </w:tabs>
         <w:rPr>
           <w:rFonts w:ascii="Arial" w:hAnsi="Arial" w:cs="Arial"/>
           <w:color w:val="1F314A"/>
           <w:shd w:val="clear" w:color="auto" w:fill="F2F7FE"/>
         </w:rPr>
-        <w:t xml:space="preserve"> As well, I assisted my senior developers with developer</w:t>
-      </w:r>
-      <w:r>
+      </w:pPr>
+    </w:p>
+    <w:p>
+      <w:pPr>
+        <w:tabs>
+          <w:tab w:val="left" w:pos="6440"/>
+        </w:tabs>
         <w:rPr>
           <w:rFonts w:ascii="Arial" w:hAnsi="Arial" w:cs="Arial"/>
           <w:color w:val="1F314A"/>
           <w:shd w:val="clear" w:color="auto" w:fill="F2F7FE"/>
         </w:rPr>
-        <w:t xml:space="preserve"> There I was </w:t>
-      </w:r>
+      </w:pPr>
       <w:r>
         <w:rPr>
           <w:rFonts w:ascii="Arial" w:hAnsi="Arial" w:cs="Arial"/>
           <w:color w:val="1F314A"/>
           <w:shd w:val="clear" w:color="auto" w:fill="F2F7FE"/>
         </w:rPr>
-        <w:t xml:space="preserve">praised by my team members </w:t>
+        <w:t xml:space="preserve">Over the years, I felt the need for better growth and </w:t>
       </w:r>
       <w:r>
         <w:rPr>
@@ -13180,7 +12287,7 @@
           <w:color w:val="1F314A"/>
           <w:shd w:val="clear" w:color="auto" w:fill="F2F7FE"/>
         </w:rPr>
-        <w:t>for building beautiful applications</w:t>
+        <w:t>opportunities. I’ve</w:t>
       </w:r>
       <w:r>
         <w:rPr>
@@ -13188,7 +12295,7 @@
           <w:color w:val="1F314A"/>
           <w:shd w:val="clear" w:color="auto" w:fill="F2F7FE"/>
         </w:rPr>
-        <w:t xml:space="preserve"> that delights customers</w:t>
+        <w:t xml:space="preserve"> been practicing over the years, and</w:t>
       </w:r>
       <w:r>
         <w:rPr>
@@ -13196,39 +12303,31 @@
           <w:color w:val="1F314A"/>
           <w:shd w:val="clear" w:color="auto" w:fill="F2F7FE"/>
         </w:rPr>
-        <w:t xml:space="preserve"> and lots of fist bumps and high fives.</w:t>
-      </w:r>
-    </w:p>
-    <w:p>
-      <w:pPr>
-        <w:tabs>
-          <w:tab w:val="left" w:pos="6440"/>
-        </w:tabs>
+        <w:t xml:space="preserve"> </w:t>
+      </w:r>
+      <w:r>
         <w:rPr>
           <w:rFonts w:ascii="Arial" w:hAnsi="Arial" w:cs="Arial"/>
           <w:color w:val="1F314A"/>
           <w:shd w:val="clear" w:color="auto" w:fill="F2F7FE"/>
         </w:rPr>
-      </w:pPr>
-    </w:p>
-    <w:p>
-      <w:pPr>
-        <w:tabs>
-          <w:tab w:val="left" w:pos="6440"/>
-        </w:tabs>
+        <w:t>n</w:t>
+      </w:r>
+      <w:r>
         <w:rPr>
           <w:rFonts w:ascii="Arial" w:hAnsi="Arial" w:cs="Arial"/>
           <w:color w:val="1F314A"/>
           <w:shd w:val="clear" w:color="auto" w:fill="F2F7FE"/>
         </w:rPr>
-      </w:pPr>
+        <w:t>ow that I am ready for a new role</w:t>
+      </w:r>
       <w:r>
         <w:rPr>
           <w:rFonts w:ascii="Arial" w:hAnsi="Arial" w:cs="Arial"/>
           <w:color w:val="1F314A"/>
           <w:shd w:val="clear" w:color="auto" w:fill="F2F7FE"/>
         </w:rPr>
-        <w:t xml:space="preserve">Over the years, I felt the need for better growth and </w:t>
+        <w:t xml:space="preserve">, </w:t>
       </w:r>
       <w:r>
         <w:rPr>
@@ -13236,54 +12335,6 @@
           <w:color w:val="1F314A"/>
           <w:shd w:val="clear" w:color="auto" w:fill="F2F7FE"/>
         </w:rPr>
-        <w:t>opportunities. I’ve</w:t>
-      </w:r>
-      <w:r>
-        <w:rPr>
-          <w:rFonts w:ascii="Arial" w:hAnsi="Arial" w:cs="Arial"/>
-          <w:color w:val="1F314A"/>
-          <w:shd w:val="clear" w:color="auto" w:fill="F2F7FE"/>
-        </w:rPr>
-        <w:t xml:space="preserve"> been practicing over the years, and</w:t>
-      </w:r>
-      <w:r>
-        <w:rPr>
-          <w:rFonts w:ascii="Arial" w:hAnsi="Arial" w:cs="Arial"/>
-          <w:color w:val="1F314A"/>
-          <w:shd w:val="clear" w:color="auto" w:fill="F2F7FE"/>
-        </w:rPr>
-        <w:t xml:space="preserve"> </w:t>
-      </w:r>
-      <w:r>
-        <w:rPr>
-          <w:rFonts w:ascii="Arial" w:hAnsi="Arial" w:cs="Arial"/>
-          <w:color w:val="1F314A"/>
-          <w:shd w:val="clear" w:color="auto" w:fill="F2F7FE"/>
-        </w:rPr>
-        <w:t>n</w:t>
-      </w:r>
-      <w:r>
-        <w:rPr>
-          <w:rFonts w:ascii="Arial" w:hAnsi="Arial" w:cs="Arial"/>
-          <w:color w:val="1F314A"/>
-          <w:shd w:val="clear" w:color="auto" w:fill="F2F7FE"/>
-        </w:rPr>
-        <w:t>ow that I am ready for a new role</w:t>
-      </w:r>
-      <w:r>
-        <w:rPr>
-          <w:rFonts w:ascii="Arial" w:hAnsi="Arial" w:cs="Arial"/>
-          <w:color w:val="1F314A"/>
-          <w:shd w:val="clear" w:color="auto" w:fill="F2F7FE"/>
-        </w:rPr>
-        <w:t xml:space="preserve">, </w:t>
-      </w:r>
-      <w:r>
-        <w:rPr>
-          <w:rFonts w:ascii="Arial" w:hAnsi="Arial" w:cs="Arial"/>
-          <w:color w:val="1F314A"/>
-          <w:shd w:val="clear" w:color="auto" w:fill="F2F7FE"/>
-        </w:rPr>
         <w:t>this position excites me.</w:t>
       </w:r>
     </w:p>
@@ -13548,21 +12599,7 @@
         <w:rPr>
           <w:rFonts w:asciiTheme="minorHAnsi" w:eastAsia="Batang" w:hAnsiTheme="minorHAnsi" w:cstheme="minorHAnsi"/>
         </w:rPr>
-        <w:t xml:space="preserve">If it’s too </w:t>
-      </w:r>
-      <w:proofErr w:type="gramStart"/>
-      <w:r>
-        <w:rPr>
-          <w:rFonts w:asciiTheme="minorHAnsi" w:eastAsia="Batang" w:hAnsiTheme="minorHAnsi" w:cstheme="minorHAnsi"/>
-        </w:rPr>
-        <w:t>general</w:t>
-      </w:r>
-      <w:proofErr w:type="gramEnd"/>
-      <w:r>
-        <w:rPr>
-          <w:rFonts w:asciiTheme="minorHAnsi" w:eastAsia="Batang" w:hAnsiTheme="minorHAnsi" w:cstheme="minorHAnsi"/>
-        </w:rPr>
-        <w:t xml:space="preserve"> </w:t>
+        <w:t xml:space="preserve">If it’s too general </w:t>
       </w:r>
       <w:r>
         <w:rPr>
@@ -13669,33 +12706,11 @@
           <w:rFonts w:asciiTheme="minorHAnsi" w:eastAsia="Batang" w:hAnsiTheme="minorHAnsi" w:cstheme="minorHAnsi"/>
         </w:rPr>
       </w:pPr>
-      <w:proofErr w:type="gramStart"/>
-      <w:r>
-        <w:rPr>
-          <w:rFonts w:asciiTheme="minorHAnsi" w:eastAsia="Batang" w:hAnsiTheme="minorHAnsi" w:cstheme="minorHAnsi"/>
-        </w:rPr>
-        <w:t>Well</w:t>
-      </w:r>
-      <w:proofErr w:type="gramEnd"/>
-      <w:r>
-        <w:rPr>
-          <w:rFonts w:asciiTheme="minorHAnsi" w:eastAsia="Batang" w:hAnsiTheme="minorHAnsi" w:cstheme="minorHAnsi"/>
-        </w:rPr>
-        <w:t xml:space="preserve"> the J.P Morgan reputation is certainly a factor. I’d be proud to work for a company with such a long history of leadership in the industry. </w:t>
-      </w:r>
-      <w:proofErr w:type="gramStart"/>
-      <w:r>
-        <w:rPr>
-          <w:rFonts w:asciiTheme="minorHAnsi" w:eastAsia="Batang" w:hAnsiTheme="minorHAnsi" w:cstheme="minorHAnsi"/>
-        </w:rPr>
-        <w:t>Also</w:t>
-      </w:r>
-      <w:proofErr w:type="gramEnd"/>
-      <w:r>
-        <w:rPr>
-          <w:rFonts w:asciiTheme="minorHAnsi" w:eastAsia="Batang" w:hAnsiTheme="minorHAnsi" w:cstheme="minorHAnsi"/>
-        </w:rPr>
-        <w:t xml:space="preserve"> a good friend of the family has been working in corporate finance at J.P Morgan for the last two years.</w:t>
+      <w:r>
+        <w:rPr>
+          <w:rFonts w:asciiTheme="minorHAnsi" w:eastAsia="Batang" w:hAnsiTheme="minorHAnsi" w:cstheme="minorHAnsi"/>
+        </w:rPr>
+        <w:t>Well the J.P Morgan reputation is certainly a factor. I’d be proud to work for a company with such a long history of leadership in the industry. Also a good friend of the family has been working in corporate finance at J.P Morgan for the last two years.</w:t>
       </w:r>
     </w:p>
     <w:p>
@@ -13947,6 +12962,26 @@
         <w:t xml:space="preserve"> </w:t>
       </w:r>
     </w:p>
+    <w:p>
+      <w:r>
+        <w:t>Third</w:t>
+      </w:r>
+      <w:r>
+        <w:t xml:space="preserve"> Practice: </w:t>
+      </w:r>
+      <w:hyperlink r:id="rId33" w:history="1">
+        <w:r>
+          <w:rPr>
+            <w:rStyle w:val="Hyperlink"/>
+          </w:rPr>
+          <w:t>https://app.biginterview.com/s/44aa18507d</w:t>
+        </w:r>
+      </w:hyperlink>
+      <w:r>
+        <w:t xml:space="preserve"> </w:t>
+      </w:r>
+    </w:p>
+    <w:p/>
     <w:p/>
     <w:p/>
     <w:p>
@@ -13976,11 +13011,6 @@
     </w:p>
     <w:p>
       <w:pPr>
-        <w:pStyle w:val="ListParagraph"/>
-        <w:numPr>
-          <w:ilvl w:val="0"/>
-          <w:numId w:val="6"/>
-        </w:numPr>
         <w:tabs>
           <w:tab w:val="left" w:pos="6440"/>
         </w:tabs>
@@ -13990,34 +13020,64 @@
           <w:shd w:val="clear" w:color="auto" w:fill="F2F7FE"/>
         </w:rPr>
       </w:pPr>
-      <w:r>
+    </w:p>
+    <w:p>
+      <w:pPr>
+        <w:tabs>
+          <w:tab w:val="left" w:pos="6440"/>
+        </w:tabs>
         <w:rPr>
           <w:rFonts w:ascii="Arial" w:hAnsi="Arial" w:cs="Arial"/>
           <w:color w:val="1F314A"/>
           <w:shd w:val="clear" w:color="auto" w:fill="F2F7FE"/>
         </w:rPr>
-        <w:t>I resonate with company’s cultural values</w:t>
-      </w:r>
-    </w:p>
-    <w:p>
-      <w:pPr>
-        <w:tabs>
-          <w:tab w:val="left" w:pos="6440"/>
-        </w:tabs>
+      </w:pPr>
+      <w:r>
         <w:rPr>
           <w:rFonts w:ascii="Arial" w:hAnsi="Arial" w:cs="Arial"/>
           <w:color w:val="1F314A"/>
           <w:shd w:val="clear" w:color="auto" w:fill="F2F7FE"/>
         </w:rPr>
-      </w:pPr>
-    </w:p>
-    <w:p>
-      <w:pPr>
-        <w:pStyle w:val="ListParagraph"/>
-        <w:numPr>
-          <w:ilvl w:val="1"/>
-          <w:numId w:val="6"/>
-        </w:numPr>
+        <w:lastRenderedPageBreak/>
+        <w:drawing>
+          <wp:inline distT="0" distB="0" distL="0" distR="0" wp14:anchorId="602F619C" wp14:editId="08AA94F6">
+            <wp:extent cx="5943600" cy="3870960"/>
+            <wp:effectExtent l="0" t="0" r="0" b="2540"/>
+            <wp:docPr id="3" name="Picture 3" descr="Graphical user interface, application&#10;&#10;Description automatically generated"/>
+            <wp:cNvGraphicFramePr>
+              <a:graphicFrameLocks xmlns:a="http://schemas.openxmlformats.org/drawingml/2006/main" noChangeAspect="1"/>
+            </wp:cNvGraphicFramePr>
+            <a:graphic xmlns:a="http://schemas.openxmlformats.org/drawingml/2006/main">
+              <a:graphicData uri="http://schemas.openxmlformats.org/drawingml/2006/picture">
+                <pic:pic xmlns:pic="http://schemas.openxmlformats.org/drawingml/2006/picture">
+                  <pic:nvPicPr>
+                    <pic:cNvPr id="3" name="Picture 3" descr="Graphical user interface, application&#10;&#10;Description automatically generated"/>
+                    <pic:cNvPicPr/>
+                  </pic:nvPicPr>
+                  <pic:blipFill>
+                    <a:blip r:embed="rId34"/>
+                    <a:stretch>
+                      <a:fillRect/>
+                    </a:stretch>
+                  </pic:blipFill>
+                  <pic:spPr>
+                    <a:xfrm>
+                      <a:off x="0" y="0"/>
+                      <a:ext cx="5943600" cy="3870960"/>
+                    </a:xfrm>
+                    <a:prstGeom prst="rect">
+                      <a:avLst/>
+                    </a:prstGeom>
+                  </pic:spPr>
+                </pic:pic>
+              </a:graphicData>
+            </a:graphic>
+          </wp:inline>
+        </w:drawing>
+      </w:r>
+    </w:p>
+    <w:p>
+      <w:pPr>
         <w:tabs>
           <w:tab w:val="left" w:pos="6440"/>
         </w:tabs>
@@ -14027,56 +13087,67 @@
           <w:shd w:val="clear" w:color="auto" w:fill="F2F7FE"/>
         </w:rPr>
       </w:pPr>
-      <w:r>
+    </w:p>
+    <w:p>
+      <w:pPr>
+        <w:pStyle w:val="ListParagraph"/>
+        <w:numPr>
+          <w:ilvl w:val="0"/>
+          <w:numId w:val="6"/>
+        </w:numPr>
+        <w:tabs>
+          <w:tab w:val="left" w:pos="6440"/>
+        </w:tabs>
         <w:rPr>
           <w:rFonts w:ascii="Arial" w:hAnsi="Arial" w:cs="Arial"/>
           <w:color w:val="1F314A"/>
           <w:shd w:val="clear" w:color="auto" w:fill="F2F7FE"/>
         </w:rPr>
-        <w:t>I want to work for an organization that focuses on brining customer values because I want to create something that puts smiles to clients at the end of the day</w:t>
-      </w:r>
-    </w:p>
-    <w:p>
-      <w:pPr>
-        <w:pStyle w:val="ListParagraph"/>
-        <w:numPr>
-          <w:ilvl w:val="1"/>
-          <w:numId w:val="6"/>
-        </w:numPr>
-        <w:tabs>
-          <w:tab w:val="left" w:pos="6440"/>
-        </w:tabs>
+      </w:pPr>
+      <w:r>
         <w:rPr>
           <w:rFonts w:ascii="Arial" w:hAnsi="Arial" w:cs="Arial"/>
           <w:color w:val="1F314A"/>
           <w:shd w:val="clear" w:color="auto" w:fill="F2F7FE"/>
         </w:rPr>
-      </w:pPr>
-      <w:r>
+        <w:t>I resonate with company’s cultural values</w:t>
+      </w:r>
+    </w:p>
+    <w:p>
+      <w:pPr>
+        <w:tabs>
+          <w:tab w:val="left" w:pos="6440"/>
+        </w:tabs>
         <w:rPr>
           <w:rFonts w:ascii="Arial" w:hAnsi="Arial" w:cs="Arial"/>
           <w:color w:val="1F314A"/>
           <w:shd w:val="clear" w:color="auto" w:fill="F2F7FE"/>
         </w:rPr>
-        <w:t xml:space="preserve">I want to work in the environment of </w:t>
-      </w:r>
-      <w:proofErr w:type="gramStart"/>
-      <w:r>
+      </w:pPr>
+    </w:p>
+    <w:p>
+      <w:pPr>
+        <w:pStyle w:val="ListParagraph"/>
+        <w:numPr>
+          <w:ilvl w:val="1"/>
+          <w:numId w:val="6"/>
+        </w:numPr>
+        <w:tabs>
+          <w:tab w:val="left" w:pos="6440"/>
+        </w:tabs>
         <w:rPr>
           <w:rFonts w:ascii="Arial" w:hAnsi="Arial" w:cs="Arial"/>
           <w:color w:val="1F314A"/>
           <w:shd w:val="clear" w:color="auto" w:fill="F2F7FE"/>
         </w:rPr>
-        <w:t>learning</w:t>
-      </w:r>
-      <w:proofErr w:type="gramEnd"/>
+      </w:pPr>
       <w:r>
         <w:rPr>
           <w:rFonts w:ascii="Arial" w:hAnsi="Arial" w:cs="Arial"/>
           <w:color w:val="1F314A"/>
           <w:shd w:val="clear" w:color="auto" w:fill="F2F7FE"/>
         </w:rPr>
-        <w:t xml:space="preserve"> so I become better developer day after day</w:t>
+        <w:t>I want to work for an organization that focuses on brining customer values because I want to create something that puts smiles to clients at the end of the day</w:t>
       </w:r>
     </w:p>
     <w:p>
@@ -14101,14 +13172,14 @@
           <w:color w:val="1F314A"/>
           <w:shd w:val="clear" w:color="auto" w:fill="F2F7FE"/>
         </w:rPr>
-        <w:t>I want to collaborate with peers to create something fantastic</w:t>
-      </w:r>
-    </w:p>
-    <w:p>
-      <w:pPr>
-        <w:pStyle w:val="ListParagraph"/>
-        <w:numPr>
-          <w:ilvl w:val="0"/>
+        <w:t>I want to work in the environment of learning so I become better developer day after day</w:t>
+      </w:r>
+    </w:p>
+    <w:p>
+      <w:pPr>
+        <w:pStyle w:val="ListParagraph"/>
+        <w:numPr>
+          <w:ilvl w:val="1"/>
           <w:numId w:val="6"/>
         </w:numPr>
         <w:tabs>
@@ -14126,43 +13197,32 @@
           <w:color w:val="1F314A"/>
           <w:shd w:val="clear" w:color="auto" w:fill="F2F7FE"/>
         </w:rPr>
-        <w:t xml:space="preserve">The job description </w:t>
-      </w:r>
-      <w:proofErr w:type="spellStart"/>
-      <w:r>
+        <w:t>I want to collaborate with peers to create something fantastic</w:t>
+      </w:r>
+    </w:p>
+    <w:p>
+      <w:pPr>
+        <w:pStyle w:val="ListParagraph"/>
+        <w:numPr>
+          <w:ilvl w:val="0"/>
+          <w:numId w:val="6"/>
+        </w:numPr>
+        <w:tabs>
+          <w:tab w:val="left" w:pos="6440"/>
+        </w:tabs>
         <w:rPr>
           <w:rFonts w:ascii="Arial" w:hAnsi="Arial" w:cs="Arial"/>
           <w:color w:val="1F314A"/>
           <w:shd w:val="clear" w:color="auto" w:fill="F2F7FE"/>
         </w:rPr>
-        <w:t>empahasizes</w:t>
-      </w:r>
-      <w:proofErr w:type="spellEnd"/>
+      </w:pPr>
       <w:r>
         <w:rPr>
           <w:rFonts w:ascii="Arial" w:hAnsi="Arial" w:cs="Arial"/>
           <w:color w:val="1F314A"/>
           <w:shd w:val="clear" w:color="auto" w:fill="F2F7FE"/>
         </w:rPr>
-        <w:t xml:space="preserve"> two qualities --- passion for </w:t>
-      </w:r>
-      <w:proofErr w:type="gramStart"/>
-      <w:r>
-        <w:rPr>
-          <w:rFonts w:ascii="Arial" w:hAnsi="Arial" w:cs="Arial"/>
-          <w:color w:val="1F314A"/>
-          <w:shd w:val="clear" w:color="auto" w:fill="F2F7FE"/>
-        </w:rPr>
-        <w:t>learning,  and</w:t>
-      </w:r>
-      <w:proofErr w:type="gramEnd"/>
-      <w:r>
-        <w:rPr>
-          <w:rFonts w:ascii="Arial" w:hAnsi="Arial" w:cs="Arial"/>
-          <w:color w:val="1F314A"/>
-          <w:shd w:val="clear" w:color="auto" w:fill="F2F7FE"/>
-        </w:rPr>
-        <w:t xml:space="preserve"> obsessed with delivering customer value</w:t>
+        <w:t>The job description empahasizes two qualities --- passion for learning,  and obsessed with delivering customer value</w:t>
       </w:r>
     </w:p>
     <w:p>
@@ -14427,6 +13487,7 @@
           <w:sz w:val="30"/>
           <w:szCs w:val="30"/>
         </w:rPr>
+        <w:lastRenderedPageBreak/>
         <w:t>We are passionate</w:t>
       </w:r>
     </w:p>
@@ -14468,10 +13529,18 @@
           <w:sz w:val="30"/>
           <w:szCs w:val="30"/>
         </w:rPr>
-        <w:t xml:space="preserve">No </w:t>
-      </w:r>
-      <w:proofErr w:type="spellStart"/>
-      <w:r>
+        <w:t>No Bull$hit</w:t>
+      </w:r>
+    </w:p>
+    <w:p>
+      <w:pPr>
+        <w:numPr>
+          <w:ilvl w:val="0"/>
+          <w:numId w:val="22"/>
+        </w:numPr>
+        <w:shd w:val="clear" w:color="auto" w:fill="FFFFFF"/>
+        <w:spacing w:before="100" w:beforeAutospacing="1" w:after="100" w:afterAutospacing="1"/>
+        <w:ind w:left="1170"/>
         <w:rPr>
           <w:rFonts w:ascii="Helvetica Neue" w:hAnsi="Helvetica Neue"/>
           <w:color w:val="242424"/>
@@ -14479,19 +13548,8 @@
           <w:sz w:val="30"/>
           <w:szCs w:val="30"/>
         </w:rPr>
-        <w:t>Bull$hit</w:t>
-      </w:r>
-      <w:proofErr w:type="spellEnd"/>
-    </w:p>
-    <w:p>
-      <w:pPr>
-        <w:numPr>
-          <w:ilvl w:val="0"/>
-          <w:numId w:val="22"/>
-        </w:numPr>
-        <w:shd w:val="clear" w:color="auto" w:fill="FFFFFF"/>
-        <w:spacing w:before="100" w:beforeAutospacing="1" w:after="100" w:afterAutospacing="1"/>
-        <w:ind w:left="1170"/>
+      </w:pPr>
+      <w:r>
         <w:rPr>
           <w:rFonts w:ascii="Helvetica Neue" w:hAnsi="Helvetica Neue"/>
           <w:color w:val="242424"/>
@@ -14499,8 +13557,18 @@
           <w:sz w:val="30"/>
           <w:szCs w:val="30"/>
         </w:rPr>
-      </w:pPr>
-      <w:r>
+        <w:t>No A$$holes</w:t>
+      </w:r>
+    </w:p>
+    <w:p>
+      <w:pPr>
+        <w:numPr>
+          <w:ilvl w:val="0"/>
+          <w:numId w:val="22"/>
+        </w:numPr>
+        <w:shd w:val="clear" w:color="auto" w:fill="FFFFFF"/>
+        <w:spacing w:before="100" w:beforeAutospacing="1" w:after="100" w:afterAutospacing="1"/>
+        <w:ind w:left="1170"/>
         <w:rPr>
           <w:rFonts w:ascii="Helvetica Neue" w:hAnsi="Helvetica Neue"/>
           <w:color w:val="242424"/>
@@ -14508,18 +13576,8 @@
           <w:sz w:val="30"/>
           <w:szCs w:val="30"/>
         </w:rPr>
-        <w:t>No A$$holes</w:t>
-      </w:r>
-    </w:p>
-    <w:p>
-      <w:pPr>
-        <w:numPr>
-          <w:ilvl w:val="0"/>
-          <w:numId w:val="22"/>
-        </w:numPr>
-        <w:shd w:val="clear" w:color="auto" w:fill="FFFFFF"/>
-        <w:spacing w:before="100" w:beforeAutospacing="1" w:after="100" w:afterAutospacing="1"/>
-        <w:ind w:left="1170"/>
+      </w:pPr>
+      <w:r>
         <w:rPr>
           <w:rFonts w:ascii="Helvetica Neue" w:hAnsi="Helvetica Neue"/>
           <w:color w:val="242424"/>
@@ -14527,15 +13585,6 @@
           <w:sz w:val="30"/>
           <w:szCs w:val="30"/>
         </w:rPr>
-      </w:pPr>
-      <w:r>
-        <w:rPr>
-          <w:rFonts w:ascii="Helvetica Neue" w:hAnsi="Helvetica Neue"/>
-          <w:color w:val="242424"/>
-          <w:spacing w:val="3"/>
-          <w:sz w:val="30"/>
-          <w:szCs w:val="30"/>
-        </w:rPr>
         <w:t>No internal work Politics</w:t>
       </w:r>
     </w:p>
@@ -14566,17 +13615,9 @@
     </w:p>
     <w:p>
       <w:r>
-        <w:t xml:space="preserve">First </w:t>
-      </w:r>
-      <w:proofErr w:type="gramStart"/>
-      <w:r>
-        <w:t>Practice :</w:t>
-      </w:r>
-      <w:proofErr w:type="gramEnd"/>
-      <w:r>
-        <w:t xml:space="preserve"> </w:t>
-      </w:r>
-      <w:hyperlink r:id="rId33" w:history="1">
+        <w:t xml:space="preserve">First Practice : </w:t>
+      </w:r>
+      <w:hyperlink r:id="rId35" w:history="1">
         <w:r>
           <w:rPr>
             <w:rStyle w:val="Hyperlink"/>
@@ -14592,7 +13633,7 @@
       <w:r>
         <w:t xml:space="preserve">Second Practice: </w:t>
       </w:r>
-      <w:hyperlink r:id="rId34" w:history="1">
+      <w:hyperlink r:id="rId36" w:history="1">
         <w:r>
           <w:rPr>
             <w:rStyle w:val="Hyperlink"/>
@@ -14646,55 +13687,7 @@
           <w:rFonts w:asciiTheme="minorHAnsi" w:eastAsia="Batang" w:hAnsiTheme="minorHAnsi" w:cstheme="minorHAnsi"/>
           <w:color w:val="333333"/>
         </w:rPr>
-        <w:t xml:space="preserve">I understand how painful the process is for retailers and producers to find suppliers and distributers to fill their needs and serve customers. And I understand how more frustrating it is when </w:t>
-      </w:r>
-      <w:proofErr w:type="spellStart"/>
-      <w:r>
-        <w:rPr>
-          <w:rFonts w:asciiTheme="minorHAnsi" w:eastAsia="Batang" w:hAnsiTheme="minorHAnsi" w:cstheme="minorHAnsi"/>
-          <w:color w:val="333333"/>
-        </w:rPr>
-        <w:t>unexpectancies</w:t>
-      </w:r>
-      <w:proofErr w:type="spellEnd"/>
-      <w:r>
-        <w:rPr>
-          <w:rFonts w:asciiTheme="minorHAnsi" w:eastAsia="Batang" w:hAnsiTheme="minorHAnsi" w:cstheme="minorHAnsi"/>
-          <w:color w:val="333333"/>
-        </w:rPr>
-        <w:t xml:space="preserve"> occur such as trade wars and COVID-19 that cause them to find alternatives. As an individual who eats cereal produced by </w:t>
-      </w:r>
-      <w:proofErr w:type="spellStart"/>
-      <w:r>
-        <w:rPr>
-          <w:rFonts w:asciiTheme="minorHAnsi" w:eastAsia="Batang" w:hAnsiTheme="minorHAnsi" w:cstheme="minorHAnsi"/>
-          <w:color w:val="333333"/>
-        </w:rPr>
-        <w:t>Kellog</w:t>
-      </w:r>
-      <w:proofErr w:type="spellEnd"/>
-      <w:r>
-        <w:rPr>
-          <w:rFonts w:asciiTheme="minorHAnsi" w:eastAsia="Batang" w:hAnsiTheme="minorHAnsi" w:cstheme="minorHAnsi"/>
-          <w:color w:val="333333"/>
-        </w:rPr>
-        <w:t xml:space="preserve">, Bananas from Dole, and Nesquik from </w:t>
-      </w:r>
-      <w:proofErr w:type="spellStart"/>
-      <w:r>
-        <w:rPr>
-          <w:rFonts w:asciiTheme="minorHAnsi" w:eastAsia="Batang" w:hAnsiTheme="minorHAnsi" w:cstheme="minorHAnsi"/>
-          <w:color w:val="333333"/>
-        </w:rPr>
-        <w:t>Nestie</w:t>
-      </w:r>
-      <w:proofErr w:type="spellEnd"/>
-      <w:r>
-        <w:rPr>
-          <w:rFonts w:asciiTheme="minorHAnsi" w:eastAsia="Batang" w:hAnsiTheme="minorHAnsi" w:cstheme="minorHAnsi"/>
-          <w:color w:val="333333"/>
-        </w:rPr>
-        <w:t xml:space="preserve"> purchased at Walmart, I want to be a part of the company’s goal to operate, improve and safeguard the global trade system, so at the end, my family can have their daily needs met.</w:t>
+        <w:t>I understand how painful the process is for retailers and producers to find suppliers and distributers to fill their needs and serve customers. And I understand how more frustrating it is when unexpectancies occur such as trade wars and COVID-19 that cause them to find alternatives. As an individual who eats cereal produced by Kellog, Bananas from Dole, and Nesquik from Nestie purchased at Walmart, I want to be a part of the company’s goal to operate, improve and safeguard the global trade system, so at the end, my family can have their daily needs met.</w:t>
       </w:r>
     </w:p>
     <w:p>
@@ -14721,25 +13714,7 @@
           <w:sz w:val="28"/>
           <w:szCs w:val="28"/>
         </w:rPr>
-        <w:t xml:space="preserve">I am motivated by the feeling of overcoming challenges and creating a program that not only works but loved by clients. For example, when I was working at </w:t>
-      </w:r>
-      <w:proofErr w:type="spellStart"/>
-      <w:r>
-        <w:rPr>
-          <w:rFonts w:asciiTheme="minorHAnsi" w:hAnsiTheme="minorHAnsi" w:cstheme="minorHAnsi"/>
-          <w:sz w:val="28"/>
-          <w:szCs w:val="28"/>
-        </w:rPr>
-        <w:t>SiteMax</w:t>
-      </w:r>
-      <w:proofErr w:type="spellEnd"/>
-      <w:r>
-        <w:rPr>
-          <w:rFonts w:asciiTheme="minorHAnsi" w:hAnsiTheme="minorHAnsi" w:cstheme="minorHAnsi"/>
-          <w:sz w:val="28"/>
-          <w:szCs w:val="28"/>
-        </w:rPr>
-        <w:t xml:space="preserve"> Systems inc. I was responsible of creating a small front-end application on behalf of Bold construction. I had to dissect the business requirements and deploy solutions after review. It was a long process. But, when it was done, and when a friend of mine who was in charge of delivering web solutions to clients came say “Hey Moe, Bold construction really loved your solution. So much so that they showed your app to a person at the government.” I was thrilled by the feeling. I love the feeling of how the solution I created brings smile to customers, and I want to continue this pursuit at this company.</w:t>
+        <w:t>I am motivated by the feeling of overcoming challenges and creating a program that not only works but loved by clients. For example, when I was working at SiteMax Systems inc. I was responsible of creating a small front-end application on behalf of Bold construction. I had to dissect the business requirements and deploy solutions after review. It was a long process. But, when it was done, and when a friend of mine who was in charge of delivering web solutions to clients came say “Hey Moe, Bold construction really loved your solution. So much so that they showed your app to a person at the government.” I was thrilled by the feeling. I love the feeling of how the solution I created brings smile to customers, and I want to continue this pursuit at this company.</w:t>
       </w:r>
     </w:p>
     <w:p>

</xml_diff>